<commit_message>
add: Agregar Nombre Joshua Vladimir Solares González y rol SCRUM Master en archivo ProyectoSCRUM_Fila3.docx
</commit_message>
<xml_diff>
--- a/ProyectoSCRUM_Fila3.docx
+++ b/ProyectoSCRUM_Fila3.docx
@@ -707,31 +707,13 @@
                 <w:sz w:val="24"/>
               </w:rPr>
             </w:pPr>
-            <w:proofErr w:type="spellStart"/>
             <w:r>
               <w:rPr>
                 <w:rFonts w:ascii="Arial" w:hAnsi="Arial" w:cs="Arial"/>
                 <w:sz w:val="24"/>
               </w:rPr>
-              <w:t>Product</w:t>
+              <w:t>Product Owner</w:t>
             </w:r>
-            <w:proofErr w:type="spellEnd"/>
-            <w:r>
-              <w:rPr>
-                <w:rFonts w:ascii="Arial" w:hAnsi="Arial" w:cs="Arial"/>
-                <w:sz w:val="24"/>
-              </w:rPr>
-              <w:t xml:space="preserve"> </w:t>
-            </w:r>
-            <w:proofErr w:type="spellStart"/>
-            <w:r>
-              <w:rPr>
-                <w:rFonts w:ascii="Arial" w:hAnsi="Arial" w:cs="Arial"/>
-                <w:sz w:val="24"/>
-              </w:rPr>
-              <w:t>Owner</w:t>
-            </w:r>
-            <w:proofErr w:type="spellEnd"/>
           </w:p>
         </w:tc>
       </w:tr>
@@ -753,25 +735,39 @@
                 <w:sz w:val="24"/>
               </w:rPr>
             </w:pPr>
-          </w:p>
-        </w:tc>
-        <w:tc>
-          <w:tcPr>
-            <w:tcW w:w="4414" w:type="dxa"/>
-          </w:tcPr>
-          <w:p>
-            <w:pPr>
-              <w:pStyle w:val="Sinespaciado"/>
-              <w:tabs>
-                <w:tab w:val="left" w:pos="5670"/>
-              </w:tabs>
-              <w:spacing w:line="276" w:lineRule="auto"/>
-              <w:jc w:val="center"/>
-              <w:rPr>
-                <w:rFonts w:ascii="Arial" w:hAnsi="Arial" w:cs="Arial"/>
-                <w:sz w:val="24"/>
-              </w:rPr>
-            </w:pPr>
+            <w:r>
+              <w:rPr>
+                <w:rFonts w:ascii="Arial" w:hAnsi="Arial" w:cs="Arial"/>
+                <w:sz w:val="24"/>
+              </w:rPr>
+              <w:t>Joshua Vladimir Solares González</w:t>
+            </w:r>
+          </w:p>
+        </w:tc>
+        <w:tc>
+          <w:tcPr>
+            <w:tcW w:w="4414" w:type="dxa"/>
+          </w:tcPr>
+          <w:p>
+            <w:pPr>
+              <w:pStyle w:val="Sinespaciado"/>
+              <w:tabs>
+                <w:tab w:val="left" w:pos="5670"/>
+              </w:tabs>
+              <w:spacing w:line="276" w:lineRule="auto"/>
+              <w:jc w:val="center"/>
+              <w:rPr>
+                <w:rFonts w:ascii="Arial" w:hAnsi="Arial" w:cs="Arial"/>
+                <w:sz w:val="24"/>
+              </w:rPr>
+            </w:pPr>
+            <w:r>
+              <w:rPr>
+                <w:rFonts w:ascii="Arial" w:hAnsi="Arial" w:cs="Arial"/>
+                <w:sz w:val="24"/>
+              </w:rPr>
+              <w:t>SCRUM Master</w:t>
+            </w:r>
           </w:p>
         </w:tc>
       </w:tr>

</xml_diff>

<commit_message>
add: Agregar historias de usuario de entidades Usuario y Cliente en archivo ProyectoSCRUM_Fila3.docx
</commit_message>
<xml_diff>
--- a/ProyectoSCRUM_Fila3.docx
+++ b/ProyectoSCRUM_Fila3.docx
@@ -35,7 +35,7 @@
                     </pic:cNvPicPr>
                   </pic:nvPicPr>
                   <pic:blipFill>
-                    <a:blip r:embed="rId4" cstate="print">
+                    <a:blip r:embed="rId5" cstate="print">
                       <a:extLst>
                         <a:ext uri="{28A0092B-C50C-407E-A947-70E740481C1C}">
                           <a14:useLocalDpi xmlns:a14="http://schemas.microsoft.com/office/drawing/2010/main" val="0"/>
@@ -789,6 +789,13 @@
                 <w:sz w:val="24"/>
               </w:rPr>
             </w:pPr>
+            <w:r>
+              <w:rPr>
+                <w:rFonts w:ascii="Arial" w:hAnsi="Arial" w:cs="Arial"/>
+                <w:sz w:val="24"/>
+              </w:rPr>
+              <w:t>Jose Carlos Rodas Macal</w:t>
+            </w:r>
           </w:p>
         </w:tc>
         <w:tc>
@@ -808,6 +815,13 @@
                 <w:sz w:val="24"/>
               </w:rPr>
             </w:pPr>
+            <w:r>
+              <w:rPr>
+                <w:rFonts w:ascii="Arial" w:hAnsi="Arial" w:cs="Arial"/>
+                <w:sz w:val="24"/>
+              </w:rPr>
+              <w:t>Programador</w:t>
+            </w:r>
           </w:p>
         </w:tc>
       </w:tr>
@@ -829,6 +843,13 @@
                 <w:sz w:val="24"/>
               </w:rPr>
             </w:pPr>
+            <w:r>
+              <w:rPr>
+                <w:rFonts w:ascii="Arial" w:hAnsi="Arial" w:cs="Arial"/>
+                <w:sz w:val="24"/>
+              </w:rPr>
+              <w:t>Carlos Alejandro Sanchez Solares</w:t>
+            </w:r>
           </w:p>
         </w:tc>
         <w:tc>
@@ -848,6 +869,13 @@
                 <w:sz w:val="24"/>
               </w:rPr>
             </w:pPr>
+            <w:r>
+              <w:rPr>
+                <w:rFonts w:ascii="Arial" w:hAnsi="Arial" w:cs="Arial"/>
+                <w:sz w:val="24"/>
+              </w:rPr>
+              <w:t>Programador</w:t>
+            </w:r>
           </w:p>
         </w:tc>
       </w:tr>
@@ -869,6 +897,13 @@
                 <w:sz w:val="24"/>
               </w:rPr>
             </w:pPr>
+            <w:r>
+              <w:rPr>
+                <w:rFonts w:ascii="Arial" w:hAnsi="Arial" w:cs="Arial"/>
+                <w:sz w:val="24"/>
+              </w:rPr>
+              <w:t>Christian Geovanni Xicará Cifuentes</w:t>
+            </w:r>
           </w:p>
         </w:tc>
         <w:tc>
@@ -888,6 +923,13 @@
                 <w:sz w:val="24"/>
               </w:rPr>
             </w:pPr>
+            <w:r>
+              <w:rPr>
+                <w:rFonts w:ascii="Arial" w:hAnsi="Arial" w:cs="Arial"/>
+                <w:sz w:val="24"/>
+              </w:rPr>
+              <w:t>Programador</w:t>
+            </w:r>
           </w:p>
         </w:tc>
       </w:tr>
@@ -909,6 +951,13 @@
                 <w:sz w:val="24"/>
               </w:rPr>
             </w:pPr>
+            <w:r>
+              <w:rPr>
+                <w:rFonts w:ascii="Arial" w:hAnsi="Arial" w:cs="Arial"/>
+                <w:sz w:val="24"/>
+              </w:rPr>
+              <w:t xml:space="preserve">José Waldemar Gutiérrez García </w:t>
+            </w:r>
           </w:p>
         </w:tc>
         <w:tc>
@@ -928,6 +977,13 @@
                 <w:sz w:val="24"/>
               </w:rPr>
             </w:pPr>
+            <w:r>
+              <w:rPr>
+                <w:rFonts w:ascii="Arial" w:hAnsi="Arial" w:cs="Arial"/>
+                <w:sz w:val="24"/>
+              </w:rPr>
+              <w:t xml:space="preserve">Programador </w:t>
+            </w:r>
           </w:p>
         </w:tc>
       </w:tr>
@@ -949,6 +1005,13 @@
                 <w:sz w:val="24"/>
               </w:rPr>
             </w:pPr>
+            <w:r>
+              <w:rPr>
+                <w:rFonts w:ascii="Arial" w:hAnsi="Arial" w:cs="Arial"/>
+                <w:sz w:val="24"/>
+              </w:rPr>
+              <w:t>Diego Alejandro Sebastian Peña</w:t>
+            </w:r>
           </w:p>
         </w:tc>
         <w:tc>
@@ -966,8 +1029,16 @@
               <w:rPr>
                 <w:rFonts w:ascii="Arial" w:hAnsi="Arial" w:cs="Arial"/>
                 <w:sz w:val="24"/>
+                <w:u w:val="single"/>
               </w:rPr>
             </w:pPr>
+            <w:r>
+              <w:rPr>
+                <w:rFonts w:ascii="Arial" w:hAnsi="Arial" w:cs="Arial"/>
+                <w:sz w:val="24"/>
+              </w:rPr>
+              <w:t>Programador</w:t>
+            </w:r>
           </w:p>
         </w:tc>
       </w:tr>
@@ -989,6 +1060,13 @@
                 <w:sz w:val="24"/>
               </w:rPr>
             </w:pPr>
+            <w:r>
+              <w:rPr>
+                <w:rFonts w:ascii="Arial" w:hAnsi="Arial" w:cs="Arial"/>
+                <w:sz w:val="24"/>
+              </w:rPr>
+              <w:t>Diego Alexander Molina Castillo</w:t>
+            </w:r>
           </w:p>
         </w:tc>
         <w:tc>
@@ -1008,6 +1086,13 @@
                 <w:sz w:val="24"/>
               </w:rPr>
             </w:pPr>
+            <w:r>
+              <w:rPr>
+                <w:rFonts w:ascii="Arial" w:hAnsi="Arial" w:cs="Arial"/>
+                <w:sz w:val="24"/>
+              </w:rPr>
+              <w:t>Programador</w:t>
+            </w:r>
           </w:p>
         </w:tc>
       </w:tr>
@@ -1027,8 +1112,16 @@
               <w:rPr>
                 <w:rFonts w:ascii="Arial" w:hAnsi="Arial" w:cs="Arial"/>
                 <w:sz w:val="24"/>
+                <w:lang w:val="en-US"/>
               </w:rPr>
             </w:pPr>
+            <w:r>
+              <w:rPr>
+                <w:rFonts w:ascii="Arial" w:hAnsi="Arial" w:cs="Arial"/>
+                <w:sz w:val="24"/>
+              </w:rPr>
+              <w:t>Louis Brando Xiloj Subuyú</w:t>
+            </w:r>
           </w:p>
         </w:tc>
         <w:tc>
@@ -1048,6 +1141,13 @@
                 <w:sz w:val="24"/>
               </w:rPr>
             </w:pPr>
+            <w:r>
+              <w:rPr>
+                <w:rFonts w:ascii="Arial" w:hAnsi="Arial" w:cs="Arial"/>
+                <w:sz w:val="24"/>
+              </w:rPr>
+              <w:t>Programador</w:t>
+            </w:r>
           </w:p>
         </w:tc>
       </w:tr>
@@ -1069,6 +1169,18 @@
                 <w:sz w:val="24"/>
               </w:rPr>
             </w:pPr>
+            <w:hyperlink r:id="rId6" w:tooltip="add: Agregar Nombre Diego Benjamin Espinoza Reyes y rol Programador en archivo JavaEEProyect_Fila3.docx" w:history="1">
+              <w:r>
+                <w:rPr>
+                  <w:rStyle w:val="Hipervnculo"/>
+                  <w:rFonts w:ascii="Arial" w:hAnsi="Arial" w:cs="Arial"/>
+                  <w:color w:val="auto"/>
+                  <w:sz w:val="24"/>
+                  <w:u w:val="none"/>
+                </w:rPr>
+                <w:t>Diego Benjamin Espinoza Reyes</w:t>
+              </w:r>
+            </w:hyperlink>
           </w:p>
         </w:tc>
         <w:tc>
@@ -1088,6 +1200,13 @@
                 <w:sz w:val="24"/>
               </w:rPr>
             </w:pPr>
+            <w:r>
+              <w:rPr>
+                <w:rFonts w:ascii="Arial" w:hAnsi="Arial" w:cs="Arial"/>
+                <w:sz w:val="24"/>
+              </w:rPr>
+              <w:t>Programador</w:t>
+            </w:r>
           </w:p>
         </w:tc>
       </w:tr>
@@ -1118,6 +1237,932 @@
           <w:szCs w:val="24"/>
         </w:rPr>
       </w:pPr>
+    </w:p>
+    <w:p>
+      <w:pPr>
+        <w:pStyle w:val="Sinespaciado"/>
+        <w:tabs>
+          <w:tab w:val="left" w:pos="5670"/>
+        </w:tabs>
+        <w:spacing w:line="276" w:lineRule="auto"/>
+        <w:rPr>
+          <w:sz w:val="24"/>
+          <w:szCs w:val="24"/>
+          <w:u w:val="single"/>
+        </w:rPr>
+      </w:pPr>
+    </w:p>
+    <w:p>
+      <w:pPr>
+        <w:pStyle w:val="Sinespaciado"/>
+        <w:tabs>
+          <w:tab w:val="left" w:pos="5670"/>
+        </w:tabs>
+        <w:spacing w:line="276" w:lineRule="auto"/>
+        <w:rPr>
+          <w:sz w:val="24"/>
+          <w:szCs w:val="24"/>
+          <w:u w:val="single"/>
+        </w:rPr>
+      </w:pPr>
+    </w:p>
+    <w:p>
+      <w:pPr>
+        <w:pStyle w:val="Sinespaciado"/>
+        <w:tabs>
+          <w:tab w:val="left" w:pos="5670"/>
+        </w:tabs>
+        <w:spacing w:line="276" w:lineRule="auto"/>
+        <w:rPr>
+          <w:sz w:val="24"/>
+          <w:szCs w:val="24"/>
+          <w:u w:val="single"/>
+        </w:rPr>
+      </w:pPr>
+    </w:p>
+    <w:p>
+      <w:pPr>
+        <w:pStyle w:val="Sinespaciado"/>
+        <w:tabs>
+          <w:tab w:val="left" w:pos="5670"/>
+        </w:tabs>
+        <w:spacing w:line="276" w:lineRule="auto"/>
+        <w:rPr>
+          <w:sz w:val="24"/>
+          <w:szCs w:val="24"/>
+          <w:u w:val="single"/>
+        </w:rPr>
+      </w:pPr>
+    </w:p>
+    <w:p>
+      <w:pPr>
+        <w:pStyle w:val="Sinespaciado"/>
+        <w:tabs>
+          <w:tab w:val="left" w:pos="5670"/>
+        </w:tabs>
+        <w:spacing w:line="276" w:lineRule="auto"/>
+        <w:rPr>
+          <w:sz w:val="24"/>
+          <w:szCs w:val="24"/>
+          <w:u w:val="single"/>
+        </w:rPr>
+      </w:pPr>
+    </w:p>
+    <w:p>
+      <w:pPr>
+        <w:pStyle w:val="Sinespaciado"/>
+        <w:tabs>
+          <w:tab w:val="left" w:pos="5670"/>
+        </w:tabs>
+        <w:spacing w:line="276" w:lineRule="auto"/>
+        <w:rPr>
+          <w:sz w:val="24"/>
+          <w:szCs w:val="24"/>
+          <w:u w:val="single"/>
+        </w:rPr>
+      </w:pPr>
+    </w:p>
+    <w:p>
+      <w:pPr>
+        <w:pStyle w:val="Sinespaciado"/>
+        <w:tabs>
+          <w:tab w:val="left" w:pos="5670"/>
+        </w:tabs>
+        <w:spacing w:line="276" w:lineRule="auto"/>
+        <w:rPr>
+          <w:sz w:val="24"/>
+          <w:szCs w:val="24"/>
+          <w:u w:val="single"/>
+        </w:rPr>
+      </w:pPr>
+    </w:p>
+    <w:p>
+      <w:pPr>
+        <w:pStyle w:val="Sinespaciado"/>
+        <w:tabs>
+          <w:tab w:val="left" w:pos="5670"/>
+        </w:tabs>
+        <w:spacing w:line="276" w:lineRule="auto"/>
+        <w:rPr>
+          <w:sz w:val="24"/>
+          <w:szCs w:val="24"/>
+          <w:u w:val="single"/>
+        </w:rPr>
+      </w:pPr>
+    </w:p>
+    <w:p>
+      <w:pPr>
+        <w:pStyle w:val="Sinespaciado"/>
+        <w:tabs>
+          <w:tab w:val="left" w:pos="5670"/>
+        </w:tabs>
+        <w:spacing w:line="276" w:lineRule="auto"/>
+        <w:rPr>
+          <w:sz w:val="24"/>
+          <w:szCs w:val="24"/>
+          <w:u w:val="single"/>
+        </w:rPr>
+      </w:pPr>
+    </w:p>
+    <w:p>
+      <w:pPr>
+        <w:pStyle w:val="Sinespaciado"/>
+        <w:tabs>
+          <w:tab w:val="left" w:pos="5670"/>
+        </w:tabs>
+        <w:spacing w:line="276" w:lineRule="auto"/>
+        <w:rPr>
+          <w:sz w:val="24"/>
+          <w:szCs w:val="24"/>
+          <w:u w:val="single"/>
+        </w:rPr>
+      </w:pPr>
+    </w:p>
+    <w:p>
+      <w:pPr>
+        <w:pStyle w:val="Sinespaciado"/>
+        <w:tabs>
+          <w:tab w:val="left" w:pos="5670"/>
+        </w:tabs>
+        <w:spacing w:line="276" w:lineRule="auto"/>
+        <w:rPr>
+          <w:sz w:val="24"/>
+          <w:szCs w:val="24"/>
+          <w:u w:val="single"/>
+        </w:rPr>
+      </w:pPr>
+    </w:p>
+    <w:p>
+      <w:pPr>
+        <w:pStyle w:val="Sinespaciado"/>
+        <w:tabs>
+          <w:tab w:val="left" w:pos="5670"/>
+        </w:tabs>
+        <w:spacing w:line="276" w:lineRule="auto"/>
+        <w:rPr>
+          <w:sz w:val="24"/>
+          <w:szCs w:val="24"/>
+          <w:u w:val="single"/>
+        </w:rPr>
+      </w:pPr>
+    </w:p>
+    <w:p>
+      <w:pPr>
+        <w:pStyle w:val="Sinespaciado"/>
+        <w:tabs>
+          <w:tab w:val="left" w:pos="5670"/>
+        </w:tabs>
+        <w:spacing w:line="276" w:lineRule="auto"/>
+        <w:rPr>
+          <w:sz w:val="24"/>
+          <w:szCs w:val="24"/>
+          <w:u w:val="single"/>
+        </w:rPr>
+      </w:pPr>
+    </w:p>
+    <w:p>
+      <w:pPr>
+        <w:pStyle w:val="Sinespaciado"/>
+        <w:tabs>
+          <w:tab w:val="left" w:pos="5670"/>
+        </w:tabs>
+        <w:spacing w:line="276" w:lineRule="auto"/>
+        <w:rPr>
+          <w:sz w:val="24"/>
+          <w:szCs w:val="24"/>
+          <w:u w:val="single"/>
+        </w:rPr>
+      </w:pPr>
+    </w:p>
+    <w:p>
+      <w:pPr>
+        <w:pStyle w:val="Sinespaciado"/>
+        <w:tabs>
+          <w:tab w:val="left" w:pos="5670"/>
+        </w:tabs>
+        <w:spacing w:line="276" w:lineRule="auto"/>
+        <w:rPr>
+          <w:sz w:val="24"/>
+          <w:szCs w:val="24"/>
+          <w:u w:val="single"/>
+        </w:rPr>
+      </w:pPr>
+    </w:p>
+    <w:p>
+      <w:pPr>
+        <w:pStyle w:val="Sinespaciado"/>
+        <w:tabs>
+          <w:tab w:val="left" w:pos="5670"/>
+        </w:tabs>
+        <w:spacing w:line="276" w:lineRule="auto"/>
+        <w:rPr>
+          <w:sz w:val="24"/>
+          <w:szCs w:val="24"/>
+          <w:u w:val="single"/>
+        </w:rPr>
+      </w:pPr>
+    </w:p>
+    <w:p>
+      <w:pPr>
+        <w:pStyle w:val="Sinespaciado"/>
+        <w:tabs>
+          <w:tab w:val="left" w:pos="5670"/>
+        </w:tabs>
+        <w:spacing w:line="276" w:lineRule="auto"/>
+        <w:rPr>
+          <w:sz w:val="24"/>
+          <w:szCs w:val="24"/>
+          <w:u w:val="single"/>
+        </w:rPr>
+      </w:pPr>
+    </w:p>
+    <w:p>
+      <w:pPr>
+        <w:pStyle w:val="Sinespaciado"/>
+        <w:tabs>
+          <w:tab w:val="left" w:pos="5670"/>
+        </w:tabs>
+        <w:spacing w:line="276" w:lineRule="auto"/>
+        <w:rPr>
+          <w:sz w:val="24"/>
+          <w:szCs w:val="24"/>
+          <w:u w:val="single"/>
+        </w:rPr>
+      </w:pPr>
+    </w:p>
+    <w:p>
+      <w:pPr>
+        <w:pStyle w:val="Sinespaciado"/>
+        <w:tabs>
+          <w:tab w:val="left" w:pos="5670"/>
+        </w:tabs>
+        <w:spacing w:line="276" w:lineRule="auto"/>
+        <w:rPr>
+          <w:sz w:val="24"/>
+          <w:szCs w:val="24"/>
+          <w:u w:val="single"/>
+        </w:rPr>
+      </w:pPr>
+    </w:p>
+    <w:p>
+      <w:pPr>
+        <w:pStyle w:val="Sinespaciado"/>
+        <w:tabs>
+          <w:tab w:val="left" w:pos="5670"/>
+        </w:tabs>
+        <w:spacing w:line="276" w:lineRule="auto"/>
+        <w:rPr>
+          <w:sz w:val="24"/>
+          <w:szCs w:val="24"/>
+          <w:u w:val="single"/>
+        </w:rPr>
+      </w:pPr>
+    </w:p>
+    <w:p>
+      <w:pPr>
+        <w:pStyle w:val="Sinespaciado"/>
+        <w:tabs>
+          <w:tab w:val="left" w:pos="5670"/>
+        </w:tabs>
+        <w:spacing w:line="276" w:lineRule="auto"/>
+        <w:rPr>
+          <w:sz w:val="24"/>
+          <w:szCs w:val="24"/>
+          <w:u w:val="single"/>
+        </w:rPr>
+      </w:pPr>
+    </w:p>
+    <w:p>
+      <w:pPr>
+        <w:pStyle w:val="Sinespaciado"/>
+        <w:tabs>
+          <w:tab w:val="left" w:pos="5670"/>
+        </w:tabs>
+        <w:spacing w:line="276" w:lineRule="auto"/>
+        <w:rPr>
+          <w:sz w:val="24"/>
+          <w:szCs w:val="24"/>
+          <w:u w:val="single"/>
+        </w:rPr>
+      </w:pPr>
+    </w:p>
+    <w:p>
+      <w:pPr>
+        <w:pStyle w:val="Sinespaciado"/>
+        <w:tabs>
+          <w:tab w:val="left" w:pos="5670"/>
+        </w:tabs>
+        <w:spacing w:line="276" w:lineRule="auto"/>
+        <w:rPr>
+          <w:sz w:val="24"/>
+          <w:szCs w:val="24"/>
+          <w:u w:val="single"/>
+        </w:rPr>
+      </w:pPr>
+    </w:p>
+    <w:p>
+      <w:pPr>
+        <w:pStyle w:val="Sinespaciado"/>
+        <w:tabs>
+          <w:tab w:val="left" w:pos="5670"/>
+        </w:tabs>
+        <w:spacing w:line="276" w:lineRule="auto"/>
+        <w:jc w:val="center"/>
+        <w:rPr>
+          <w:rFonts w:ascii="Arial" w:hAnsi="Arial" w:cs="Arial"/>
+          <w:b/>
+          <w:bCs/>
+          <w:sz w:val="28"/>
+          <w:szCs w:val="28"/>
+        </w:rPr>
+      </w:pPr>
+      <w:r>
+        <w:rPr>
+          <w:rFonts w:ascii="Arial" w:hAnsi="Arial" w:cs="Arial"/>
+          <w:b/>
+          <w:bCs/>
+          <w:sz w:val="28"/>
+          <w:szCs w:val="28"/>
+        </w:rPr>
+        <w:lastRenderedPageBreak/>
+        <w:t>Historias de Usuario</w:t>
+      </w:r>
+    </w:p>
+    <w:p>
+      <w:pPr>
+        <w:pStyle w:val="Sinespaciado"/>
+        <w:tabs>
+          <w:tab w:val="left" w:pos="5670"/>
+        </w:tabs>
+        <w:spacing w:line="276" w:lineRule="auto"/>
+        <w:rPr>
+          <w:rFonts w:ascii="Arial" w:hAnsi="Arial" w:cs="Arial"/>
+          <w:b/>
+          <w:bCs/>
+          <w:sz w:val="28"/>
+          <w:szCs w:val="28"/>
+        </w:rPr>
+      </w:pPr>
+      <w:r>
+        <w:rPr>
+          <w:rFonts w:ascii="Arial" w:hAnsi="Arial" w:cs="Arial"/>
+          <w:b/>
+          <w:bCs/>
+          <w:sz w:val="28"/>
+          <w:szCs w:val="28"/>
+        </w:rPr>
+        <w:t xml:space="preserve">Usuario: </w:t>
+      </w:r>
+    </w:p>
+    <w:p>
+      <w:pPr>
+        <w:pStyle w:val="Sinespaciado"/>
+        <w:tabs>
+          <w:tab w:val="left" w:pos="5670"/>
+        </w:tabs>
+        <w:spacing w:line="276" w:lineRule="auto"/>
+        <w:rPr>
+          <w:rFonts w:ascii="Arial" w:hAnsi="Arial" w:cs="Arial"/>
+          <w:b/>
+          <w:bCs/>
+          <w:sz w:val="24"/>
+          <w:szCs w:val="24"/>
+        </w:rPr>
+      </w:pPr>
+      <w:r>
+        <w:rPr>
+          <w:rFonts w:ascii="Arial" w:hAnsi="Arial" w:cs="Arial"/>
+          <w:b/>
+          <w:bCs/>
+          <w:sz w:val="24"/>
+          <w:szCs w:val="24"/>
+        </w:rPr>
+        <w:t>HUJS-001:</w:t>
+      </w:r>
+    </w:p>
+    <w:p>
+      <w:pPr>
+        <w:pStyle w:val="Sinespaciado"/>
+        <w:tabs>
+          <w:tab w:val="left" w:pos="5670"/>
+        </w:tabs>
+        <w:spacing w:line="276" w:lineRule="auto"/>
+        <w:ind w:left="720"/>
+        <w:rPr>
+          <w:rFonts w:ascii="Arial" w:hAnsi="Arial" w:cs="Arial"/>
+          <w:sz w:val="24"/>
+          <w:szCs w:val="24"/>
+        </w:rPr>
+      </w:pPr>
+      <w:r>
+        <w:rPr>
+          <w:rFonts w:ascii="Arial" w:hAnsi="Arial" w:cs="Arial"/>
+          <w:sz w:val="24"/>
+          <w:szCs w:val="24"/>
+        </w:rPr>
+        <w:t>Como cliente, quiero registrarme, para poder realizar compra de servicios.</w:t>
+      </w:r>
+    </w:p>
+    <w:p>
+      <w:pPr>
+        <w:pStyle w:val="Sinespaciado"/>
+        <w:tabs>
+          <w:tab w:val="left" w:pos="5670"/>
+        </w:tabs>
+        <w:spacing w:line="276" w:lineRule="auto"/>
+        <w:rPr>
+          <w:rFonts w:ascii="Arial" w:hAnsi="Arial" w:cs="Arial"/>
+          <w:sz w:val="24"/>
+          <w:szCs w:val="24"/>
+        </w:rPr>
+      </w:pPr>
+      <w:r>
+        <w:rPr>
+          <w:rFonts w:ascii="Arial" w:hAnsi="Arial" w:cs="Arial"/>
+          <w:b/>
+          <w:bCs/>
+          <w:sz w:val="24"/>
+          <w:szCs w:val="24"/>
+        </w:rPr>
+        <w:t>HUJS-00</w:t>
+      </w:r>
+      <w:r>
+        <w:rPr>
+          <w:rFonts w:ascii="Arial" w:hAnsi="Arial" w:cs="Arial"/>
+          <w:b/>
+          <w:bCs/>
+          <w:sz w:val="24"/>
+          <w:szCs w:val="24"/>
+        </w:rPr>
+        <w:t>2</w:t>
+      </w:r>
+      <w:r>
+        <w:rPr>
+          <w:rFonts w:ascii="Arial" w:hAnsi="Arial" w:cs="Arial"/>
+          <w:b/>
+          <w:bCs/>
+          <w:sz w:val="24"/>
+          <w:szCs w:val="24"/>
+        </w:rPr>
+        <w:t>:</w:t>
+      </w:r>
+    </w:p>
+    <w:p>
+      <w:pPr>
+        <w:pStyle w:val="Sinespaciado"/>
+        <w:tabs>
+          <w:tab w:val="left" w:pos="5670"/>
+        </w:tabs>
+        <w:spacing w:line="276" w:lineRule="auto"/>
+        <w:ind w:left="720"/>
+        <w:rPr>
+          <w:rFonts w:ascii="Arial" w:hAnsi="Arial" w:cs="Arial"/>
+          <w:sz w:val="24"/>
+          <w:szCs w:val="24"/>
+        </w:rPr>
+      </w:pPr>
+      <w:r>
+        <w:rPr>
+          <w:rFonts w:ascii="Arial" w:hAnsi="Arial" w:cs="Arial"/>
+          <w:sz w:val="24"/>
+          <w:szCs w:val="24"/>
+        </w:rPr>
+        <w:t xml:space="preserve">Como cliente, quiero poder modificar mis datos, para mantener mis datos actualizados. </w:t>
+      </w:r>
+    </w:p>
+    <w:p>
+      <w:pPr>
+        <w:pStyle w:val="Sinespaciado"/>
+        <w:tabs>
+          <w:tab w:val="left" w:pos="5670"/>
+        </w:tabs>
+        <w:spacing w:line="276" w:lineRule="auto"/>
+        <w:rPr>
+          <w:rFonts w:ascii="Arial" w:hAnsi="Arial" w:cs="Arial"/>
+          <w:sz w:val="24"/>
+          <w:szCs w:val="24"/>
+        </w:rPr>
+      </w:pPr>
+      <w:r>
+        <w:rPr>
+          <w:rFonts w:ascii="Arial" w:hAnsi="Arial" w:cs="Arial"/>
+          <w:b/>
+          <w:bCs/>
+          <w:sz w:val="24"/>
+          <w:szCs w:val="24"/>
+        </w:rPr>
+        <w:t>HUJS-00</w:t>
+      </w:r>
+      <w:r>
+        <w:rPr>
+          <w:rFonts w:ascii="Arial" w:hAnsi="Arial" w:cs="Arial"/>
+          <w:b/>
+          <w:bCs/>
+          <w:sz w:val="24"/>
+          <w:szCs w:val="24"/>
+        </w:rPr>
+        <w:t>3</w:t>
+      </w:r>
+      <w:r>
+        <w:rPr>
+          <w:rFonts w:ascii="Arial" w:hAnsi="Arial" w:cs="Arial"/>
+          <w:b/>
+          <w:bCs/>
+          <w:sz w:val="24"/>
+          <w:szCs w:val="24"/>
+        </w:rPr>
+        <w:t>:</w:t>
+      </w:r>
+    </w:p>
+    <w:p>
+      <w:pPr>
+        <w:pStyle w:val="Sinespaciado"/>
+        <w:tabs>
+          <w:tab w:val="left" w:pos="5670"/>
+        </w:tabs>
+        <w:spacing w:line="276" w:lineRule="auto"/>
+        <w:ind w:left="720"/>
+        <w:rPr>
+          <w:rFonts w:ascii="Arial" w:hAnsi="Arial" w:cs="Arial"/>
+          <w:sz w:val="24"/>
+          <w:szCs w:val="24"/>
+        </w:rPr>
+      </w:pPr>
+      <w:r>
+        <w:rPr>
+          <w:rFonts w:ascii="Arial" w:hAnsi="Arial" w:cs="Arial"/>
+          <w:sz w:val="24"/>
+          <w:szCs w:val="24"/>
+        </w:rPr>
+        <w:t xml:space="preserve">Como empleado, quiero acceder a información de usuarios, para gestionarlos y dar un soporte. </w:t>
+      </w:r>
+    </w:p>
+    <w:p>
+      <w:pPr>
+        <w:pStyle w:val="Sinespaciado"/>
+        <w:tabs>
+          <w:tab w:val="left" w:pos="5670"/>
+        </w:tabs>
+        <w:spacing w:line="276" w:lineRule="auto"/>
+        <w:rPr>
+          <w:rFonts w:ascii="Arial" w:hAnsi="Arial" w:cs="Arial"/>
+          <w:b/>
+          <w:bCs/>
+          <w:sz w:val="24"/>
+          <w:szCs w:val="24"/>
+        </w:rPr>
+      </w:pPr>
+    </w:p>
+    <w:p>
+      <w:pPr>
+        <w:pStyle w:val="Sinespaciado"/>
+        <w:tabs>
+          <w:tab w:val="left" w:pos="5670"/>
+        </w:tabs>
+        <w:spacing w:line="276" w:lineRule="auto"/>
+        <w:rPr>
+          <w:rFonts w:ascii="Arial" w:hAnsi="Arial" w:cs="Arial"/>
+          <w:b/>
+          <w:bCs/>
+          <w:sz w:val="24"/>
+          <w:szCs w:val="24"/>
+        </w:rPr>
+      </w:pPr>
+      <w:r>
+        <w:rPr>
+          <w:rFonts w:ascii="Arial" w:hAnsi="Arial" w:cs="Arial"/>
+          <w:b/>
+          <w:bCs/>
+          <w:sz w:val="28"/>
+          <w:szCs w:val="28"/>
+        </w:rPr>
+        <w:t>Cliente</w:t>
+      </w:r>
+      <w:r>
+        <w:rPr>
+          <w:rFonts w:ascii="Arial" w:hAnsi="Arial" w:cs="Arial"/>
+          <w:b/>
+          <w:bCs/>
+          <w:sz w:val="24"/>
+          <w:szCs w:val="24"/>
+        </w:rPr>
+        <w:t xml:space="preserve">: </w:t>
+      </w:r>
+    </w:p>
+    <w:p>
+      <w:pPr>
+        <w:pStyle w:val="Sinespaciado"/>
+        <w:tabs>
+          <w:tab w:val="left" w:pos="5670"/>
+        </w:tabs>
+        <w:spacing w:line="276" w:lineRule="auto"/>
+        <w:rPr>
+          <w:rFonts w:ascii="Arial" w:hAnsi="Arial" w:cs="Arial"/>
+          <w:b/>
+          <w:bCs/>
+          <w:sz w:val="24"/>
+          <w:szCs w:val="24"/>
+        </w:rPr>
+      </w:pPr>
+      <w:r>
+        <w:rPr>
+          <w:rFonts w:ascii="Arial" w:hAnsi="Arial" w:cs="Arial"/>
+          <w:b/>
+          <w:bCs/>
+          <w:sz w:val="24"/>
+          <w:szCs w:val="24"/>
+        </w:rPr>
+        <w:t>HUJS-00</w:t>
+      </w:r>
+      <w:r>
+        <w:rPr>
+          <w:rFonts w:ascii="Arial" w:hAnsi="Arial" w:cs="Arial"/>
+          <w:b/>
+          <w:bCs/>
+          <w:sz w:val="24"/>
+          <w:szCs w:val="24"/>
+        </w:rPr>
+        <w:t>4</w:t>
+      </w:r>
+      <w:r>
+        <w:rPr>
+          <w:rFonts w:ascii="Arial" w:hAnsi="Arial" w:cs="Arial"/>
+          <w:b/>
+          <w:bCs/>
+          <w:sz w:val="24"/>
+          <w:szCs w:val="24"/>
+        </w:rPr>
+        <w:t>:</w:t>
+      </w:r>
+    </w:p>
+    <w:p>
+      <w:pPr>
+        <w:pStyle w:val="Sinespaciado"/>
+        <w:tabs>
+          <w:tab w:val="left" w:pos="5670"/>
+        </w:tabs>
+        <w:spacing w:line="276" w:lineRule="auto"/>
+        <w:ind w:left="720"/>
+        <w:rPr>
+          <w:rFonts w:ascii="Arial" w:hAnsi="Arial" w:cs="Arial"/>
+          <w:sz w:val="24"/>
+          <w:szCs w:val="24"/>
+        </w:rPr>
+      </w:pPr>
+      <w:r>
+        <w:rPr>
+          <w:rFonts w:ascii="Arial" w:hAnsi="Arial" w:cs="Arial"/>
+          <w:sz w:val="24"/>
+          <w:szCs w:val="24"/>
+        </w:rPr>
+        <w:t xml:space="preserve">Como empleado, quiero conocer </w:t>
+      </w:r>
+      <w:r>
+        <w:rPr>
+          <w:rFonts w:ascii="Arial" w:hAnsi="Arial" w:cs="Arial"/>
+          <w:sz w:val="24"/>
+          <w:szCs w:val="24"/>
+        </w:rPr>
+        <w:t xml:space="preserve">quién es un cliente </w:t>
+      </w:r>
+      <w:r>
+        <w:rPr>
+          <w:rFonts w:ascii="Arial" w:hAnsi="Arial" w:cs="Arial"/>
+          <w:sz w:val="24"/>
+          <w:szCs w:val="24"/>
+        </w:rPr>
+        <w:t xml:space="preserve">en mi trabajo, para saber </w:t>
+      </w:r>
+      <w:r>
+        <w:rPr>
+          <w:rFonts w:ascii="Arial" w:hAnsi="Arial" w:cs="Arial"/>
+          <w:sz w:val="24"/>
+          <w:szCs w:val="24"/>
+        </w:rPr>
+        <w:t>a quién tengo que atender</w:t>
+      </w:r>
+      <w:r>
+        <w:rPr>
+          <w:rFonts w:ascii="Arial" w:hAnsi="Arial" w:cs="Arial"/>
+          <w:sz w:val="24"/>
+          <w:szCs w:val="24"/>
+        </w:rPr>
+        <w:t xml:space="preserve">. </w:t>
+      </w:r>
+    </w:p>
+    <w:p>
+      <w:pPr>
+        <w:pStyle w:val="Sinespaciado"/>
+        <w:tabs>
+          <w:tab w:val="left" w:pos="5670"/>
+        </w:tabs>
+        <w:spacing w:line="276" w:lineRule="auto"/>
+        <w:rPr>
+          <w:rFonts w:ascii="Arial" w:hAnsi="Arial" w:cs="Arial"/>
+          <w:sz w:val="24"/>
+          <w:szCs w:val="24"/>
+        </w:rPr>
+      </w:pPr>
+      <w:r>
+        <w:rPr>
+          <w:rFonts w:ascii="Arial" w:hAnsi="Arial" w:cs="Arial"/>
+          <w:b/>
+          <w:bCs/>
+          <w:sz w:val="24"/>
+          <w:szCs w:val="24"/>
+        </w:rPr>
+        <w:t>HUJS-00</w:t>
+      </w:r>
+      <w:r>
+        <w:rPr>
+          <w:rFonts w:ascii="Arial" w:hAnsi="Arial" w:cs="Arial"/>
+          <w:b/>
+          <w:bCs/>
+          <w:sz w:val="24"/>
+          <w:szCs w:val="24"/>
+        </w:rPr>
+        <w:t>5</w:t>
+      </w:r>
+      <w:r>
+        <w:rPr>
+          <w:rFonts w:ascii="Arial" w:hAnsi="Arial" w:cs="Arial"/>
+          <w:b/>
+          <w:bCs/>
+          <w:sz w:val="24"/>
+          <w:szCs w:val="24"/>
+        </w:rPr>
+        <w:t>:</w:t>
+      </w:r>
+    </w:p>
+    <w:p>
+      <w:pPr>
+        <w:pStyle w:val="Sinespaciado"/>
+        <w:tabs>
+          <w:tab w:val="left" w:pos="5670"/>
+        </w:tabs>
+        <w:spacing w:line="276" w:lineRule="auto"/>
+        <w:ind w:left="720"/>
+        <w:rPr>
+          <w:rFonts w:ascii="Arial" w:hAnsi="Arial" w:cs="Arial"/>
+          <w:sz w:val="24"/>
+          <w:szCs w:val="24"/>
+        </w:rPr>
+      </w:pPr>
+      <w:r>
+        <w:rPr>
+          <w:rFonts w:ascii="Arial" w:hAnsi="Arial" w:cs="Arial"/>
+          <w:sz w:val="24"/>
+          <w:szCs w:val="24"/>
+        </w:rPr>
+        <w:t xml:space="preserve">Como administrador, quiero asignar </w:t>
+      </w:r>
+      <w:r>
+        <w:rPr>
+          <w:rFonts w:ascii="Arial" w:hAnsi="Arial" w:cs="Arial"/>
+          <w:sz w:val="24"/>
+          <w:szCs w:val="24"/>
+        </w:rPr>
+        <w:t>clientes</w:t>
+      </w:r>
+      <w:r>
+        <w:rPr>
+          <w:rFonts w:ascii="Arial" w:hAnsi="Arial" w:cs="Arial"/>
+          <w:sz w:val="24"/>
+          <w:szCs w:val="24"/>
+        </w:rPr>
+        <w:t xml:space="preserve">, para que todos puedan saber </w:t>
+      </w:r>
+      <w:r>
+        <w:rPr>
+          <w:rFonts w:ascii="Arial" w:hAnsi="Arial" w:cs="Arial"/>
+          <w:sz w:val="24"/>
+          <w:szCs w:val="24"/>
+        </w:rPr>
+        <w:t>quién es un cliente</w:t>
+      </w:r>
+      <w:r>
+        <w:rPr>
+          <w:rFonts w:ascii="Arial" w:hAnsi="Arial" w:cs="Arial"/>
+          <w:sz w:val="24"/>
+          <w:szCs w:val="24"/>
+        </w:rPr>
+        <w:t>.</w:t>
+      </w:r>
+    </w:p>
+    <w:p>
+      <w:pPr>
+        <w:pStyle w:val="Sinespaciado"/>
+        <w:tabs>
+          <w:tab w:val="left" w:pos="5670"/>
+        </w:tabs>
+        <w:spacing w:line="276" w:lineRule="auto"/>
+        <w:rPr>
+          <w:rFonts w:ascii="Arial" w:hAnsi="Arial" w:cs="Arial"/>
+          <w:sz w:val="24"/>
+          <w:szCs w:val="24"/>
+        </w:rPr>
+      </w:pPr>
+      <w:r>
+        <w:rPr>
+          <w:rFonts w:ascii="Arial" w:hAnsi="Arial" w:cs="Arial"/>
+          <w:b/>
+          <w:bCs/>
+          <w:sz w:val="24"/>
+          <w:szCs w:val="24"/>
+        </w:rPr>
+        <w:t>HUJS-00</w:t>
+      </w:r>
+      <w:r>
+        <w:rPr>
+          <w:rFonts w:ascii="Arial" w:hAnsi="Arial" w:cs="Arial"/>
+          <w:b/>
+          <w:bCs/>
+          <w:sz w:val="24"/>
+          <w:szCs w:val="24"/>
+        </w:rPr>
+        <w:t>6</w:t>
+      </w:r>
+      <w:r>
+        <w:rPr>
+          <w:rFonts w:ascii="Arial" w:hAnsi="Arial" w:cs="Arial"/>
+          <w:b/>
+          <w:bCs/>
+          <w:sz w:val="24"/>
+          <w:szCs w:val="24"/>
+        </w:rPr>
+        <w:t>:</w:t>
+      </w:r>
+    </w:p>
+    <w:p>
+      <w:pPr>
+        <w:pStyle w:val="Sinespaciado"/>
+        <w:tabs>
+          <w:tab w:val="left" w:pos="5670"/>
+        </w:tabs>
+        <w:spacing w:line="276" w:lineRule="auto"/>
+        <w:ind w:left="720"/>
+        <w:rPr>
+          <w:rFonts w:ascii="Arial" w:hAnsi="Arial" w:cs="Arial"/>
+          <w:sz w:val="24"/>
+          <w:szCs w:val="24"/>
+        </w:rPr>
+      </w:pPr>
+      <w:r>
+        <w:rPr>
+          <w:rFonts w:ascii="Arial" w:hAnsi="Arial" w:cs="Arial"/>
+          <w:sz w:val="24"/>
+          <w:szCs w:val="24"/>
+        </w:rPr>
+        <w:t xml:space="preserve">Como administrador, quiero ver que </w:t>
+      </w:r>
+      <w:r>
+        <w:rPr>
+          <w:rFonts w:ascii="Arial" w:hAnsi="Arial" w:cs="Arial"/>
+          <w:sz w:val="24"/>
+          <w:szCs w:val="24"/>
+        </w:rPr>
+        <w:t>usuario</w:t>
+      </w:r>
+      <w:r>
+        <w:rPr>
+          <w:rFonts w:ascii="Arial" w:hAnsi="Arial" w:cs="Arial"/>
+          <w:sz w:val="24"/>
+          <w:szCs w:val="24"/>
+        </w:rPr>
+        <w:t xml:space="preserve"> tiene asignado cada </w:t>
+      </w:r>
+      <w:r>
+        <w:rPr>
+          <w:rFonts w:ascii="Arial" w:hAnsi="Arial" w:cs="Arial"/>
+          <w:sz w:val="24"/>
+          <w:szCs w:val="24"/>
+        </w:rPr>
+        <w:t>cliente</w:t>
+      </w:r>
+      <w:r>
+        <w:rPr>
+          <w:rFonts w:ascii="Arial" w:hAnsi="Arial" w:cs="Arial"/>
+          <w:sz w:val="24"/>
+          <w:szCs w:val="24"/>
+        </w:rPr>
+        <w:t>, para llevar un control</w:t>
+      </w:r>
+      <w:r>
+        <w:rPr>
+          <w:rFonts w:ascii="Arial" w:hAnsi="Arial" w:cs="Arial"/>
+          <w:sz w:val="24"/>
+          <w:szCs w:val="24"/>
+        </w:rPr>
+        <w:t xml:space="preserve"> sobre ellos</w:t>
+      </w:r>
+      <w:r>
+        <w:rPr>
+          <w:rFonts w:ascii="Arial" w:hAnsi="Arial" w:cs="Arial"/>
+          <w:sz w:val="24"/>
+          <w:szCs w:val="24"/>
+        </w:rPr>
+        <w:t>.</w:t>
+      </w:r>
     </w:p>
     <w:p>
       <w:pPr>
@@ -1141,6 +2186,189 @@
     </w:sectPr>
   </w:body>
 </w:document>
+</file>
+
+<file path=word/numbering.xml><?xml version="1.0" encoding="utf-8"?>
+<w:numbering xmlns:wpc="http://schemas.microsoft.com/office/word/2010/wordprocessingCanvas" xmlns:cx="http://schemas.microsoft.com/office/drawing/2014/chartex" xmlns:cx1="http://schemas.microsoft.com/office/drawing/2015/9/8/chartex" xmlns:cx2="http://schemas.microsoft.com/office/drawing/2015/10/21/chartex" xmlns:cx3="http://schemas.microsoft.com/office/drawing/2016/5/9/chartex" xmlns:cx4="http://schemas.microsoft.com/office/drawing/2016/5/10/chartex" xmlns:cx5="http://schemas.microsoft.com/office/drawing/2016/5/11/chartex" xmlns:cx6="http://schemas.microsoft.com/office/drawing/2016/5/12/chartex" xmlns:cx7="http://schemas.microsoft.com/office/drawing/2016/5/13/chartex" xmlns:cx8="http://schemas.microsoft.com/office/drawing/2016/5/14/chartex" xmlns:mc="http://schemas.openxmlformats.org/markup-compatibility/2006" xmlns:aink="http://schemas.microsoft.com/office/drawing/2016/ink" xmlns:am3d="http://schemas.microsoft.com/office/drawing/2017/model3d" xmlns:o="urn:schemas-microsoft-com:office:office" xmlns:oel="http://schemas.microsoft.com/office/2019/extlst" xmlns:r="http://schemas.openxmlformats.org/officeDocument/2006/relationships" xmlns:m="http://schemas.openxmlformats.org/officeDocument/2006/math" xmlns:v="urn:schemas-microsoft-com:vml" xmlns:wp14="http://schemas.microsoft.com/office/word/2010/wordprocessingDrawing" xmlns:wp="http://schemas.openxmlformats.org/drawingml/2006/wordprocessingDrawing" xmlns:w10="urn:schemas-microsoft-com:office:word" xmlns:w="http://schemas.openxmlformats.org/wordprocessingml/2006/main" xmlns:w14="http://schemas.microsoft.com/office/word/2010/wordml" xmlns:w15="http://schemas.microsoft.com/office/word/2012/wordml" xmlns:w16cex="http://schemas.microsoft.com/office/word/2018/wordml/cex" xmlns:w16cid="http://schemas.microsoft.com/office/word/2016/wordml/cid" xmlns:w16="http://schemas.microsoft.com/office/word/2018/wordml" xmlns:w16du="http://schemas.microsoft.com/office/word/2023/wordml/word16du" xmlns:w16sdtdh="http://schemas.microsoft.com/office/word/2020/wordml/sdtdatahash" xmlns:w16sdtfl="http://schemas.microsoft.com/office/word/2024/wordml/sdtformatlock" xmlns:w16se="http://schemas.microsoft.com/office/word/2015/wordml/symex" xmlns:wpg="http://schemas.microsoft.com/office/word/2010/wordprocessingGroup" xmlns:wpi="http://schemas.microsoft.com/office/word/2010/wordprocessingInk" xmlns:wne="http://schemas.microsoft.com/office/word/2006/wordml" xmlns:wps="http://schemas.microsoft.com/office/word/2010/wordprocessingShape" mc:Ignorable="w14 w15 w16se w16cid w16 w16cex w16sdtdh w16sdtfl w16du wp14">
+  <w:abstractNum w:abstractNumId="0" w15:restartNumberingAfterBreak="0">
+    <w:nsid w:val="40D446F5"/>
+    <w:multiLevelType w:val="hybridMultilevel"/>
+    <w:tmpl w:val="E7AAE968"/>
+    <w:lvl w:ilvl="0" w:tplc="080A000F">
+      <w:start w:val="1"/>
+      <w:numFmt w:val="decimal"/>
+      <w:lvlText w:val="%1."/>
+      <w:lvlJc w:val="left"/>
+      <w:pPr>
+        <w:ind w:left="720" w:hanging="360"/>
+      </w:pPr>
+    </w:lvl>
+    <w:lvl w:ilvl="1" w:tplc="080A0019" w:tentative="1">
+      <w:start w:val="1"/>
+      <w:numFmt w:val="lowerLetter"/>
+      <w:lvlText w:val="%2."/>
+      <w:lvlJc w:val="left"/>
+      <w:pPr>
+        <w:ind w:left="1440" w:hanging="360"/>
+      </w:pPr>
+    </w:lvl>
+    <w:lvl w:ilvl="2" w:tplc="080A001B" w:tentative="1">
+      <w:start w:val="1"/>
+      <w:numFmt w:val="lowerRoman"/>
+      <w:lvlText w:val="%3."/>
+      <w:lvlJc w:val="right"/>
+      <w:pPr>
+        <w:ind w:left="2160" w:hanging="180"/>
+      </w:pPr>
+    </w:lvl>
+    <w:lvl w:ilvl="3" w:tplc="080A000F" w:tentative="1">
+      <w:start w:val="1"/>
+      <w:numFmt w:val="decimal"/>
+      <w:lvlText w:val="%4."/>
+      <w:lvlJc w:val="left"/>
+      <w:pPr>
+        <w:ind w:left="2880" w:hanging="360"/>
+      </w:pPr>
+    </w:lvl>
+    <w:lvl w:ilvl="4" w:tplc="080A0019" w:tentative="1">
+      <w:start w:val="1"/>
+      <w:numFmt w:val="lowerLetter"/>
+      <w:lvlText w:val="%5."/>
+      <w:lvlJc w:val="left"/>
+      <w:pPr>
+        <w:ind w:left="3600" w:hanging="360"/>
+      </w:pPr>
+    </w:lvl>
+    <w:lvl w:ilvl="5" w:tplc="080A001B" w:tentative="1">
+      <w:start w:val="1"/>
+      <w:numFmt w:val="lowerRoman"/>
+      <w:lvlText w:val="%6."/>
+      <w:lvlJc w:val="right"/>
+      <w:pPr>
+        <w:ind w:left="4320" w:hanging="180"/>
+      </w:pPr>
+    </w:lvl>
+    <w:lvl w:ilvl="6" w:tplc="080A000F" w:tentative="1">
+      <w:start w:val="1"/>
+      <w:numFmt w:val="decimal"/>
+      <w:lvlText w:val="%7."/>
+      <w:lvlJc w:val="left"/>
+      <w:pPr>
+        <w:ind w:left="5040" w:hanging="360"/>
+      </w:pPr>
+    </w:lvl>
+    <w:lvl w:ilvl="7" w:tplc="080A0019" w:tentative="1">
+      <w:start w:val="1"/>
+      <w:numFmt w:val="lowerLetter"/>
+      <w:lvlText w:val="%8."/>
+      <w:lvlJc w:val="left"/>
+      <w:pPr>
+        <w:ind w:left="5760" w:hanging="360"/>
+      </w:pPr>
+    </w:lvl>
+    <w:lvl w:ilvl="8" w:tplc="080A001B" w:tentative="1">
+      <w:start w:val="1"/>
+      <w:numFmt w:val="lowerRoman"/>
+      <w:lvlText w:val="%9."/>
+      <w:lvlJc w:val="right"/>
+      <w:pPr>
+        <w:ind w:left="6480" w:hanging="180"/>
+      </w:pPr>
+    </w:lvl>
+  </w:abstractNum>
+  <w:abstractNum w:abstractNumId="1" w15:restartNumberingAfterBreak="0">
+    <w:nsid w:val="691351B9"/>
+    <w:multiLevelType w:val="hybridMultilevel"/>
+    <w:tmpl w:val="B95EC386"/>
+    <w:lvl w:ilvl="0" w:tplc="080A000F">
+      <w:start w:val="1"/>
+      <w:numFmt w:val="decimal"/>
+      <w:lvlText w:val="%1."/>
+      <w:lvlJc w:val="left"/>
+      <w:pPr>
+        <w:ind w:left="720" w:hanging="360"/>
+      </w:pPr>
+    </w:lvl>
+    <w:lvl w:ilvl="1" w:tplc="080A0019" w:tentative="1">
+      <w:start w:val="1"/>
+      <w:numFmt w:val="lowerLetter"/>
+      <w:lvlText w:val="%2."/>
+      <w:lvlJc w:val="left"/>
+      <w:pPr>
+        <w:ind w:left="1440" w:hanging="360"/>
+      </w:pPr>
+    </w:lvl>
+    <w:lvl w:ilvl="2" w:tplc="080A001B" w:tentative="1">
+      <w:start w:val="1"/>
+      <w:numFmt w:val="lowerRoman"/>
+      <w:lvlText w:val="%3."/>
+      <w:lvlJc w:val="right"/>
+      <w:pPr>
+        <w:ind w:left="2160" w:hanging="180"/>
+      </w:pPr>
+    </w:lvl>
+    <w:lvl w:ilvl="3" w:tplc="080A000F" w:tentative="1">
+      <w:start w:val="1"/>
+      <w:numFmt w:val="decimal"/>
+      <w:lvlText w:val="%4."/>
+      <w:lvlJc w:val="left"/>
+      <w:pPr>
+        <w:ind w:left="2880" w:hanging="360"/>
+      </w:pPr>
+    </w:lvl>
+    <w:lvl w:ilvl="4" w:tplc="080A0019" w:tentative="1">
+      <w:start w:val="1"/>
+      <w:numFmt w:val="lowerLetter"/>
+      <w:lvlText w:val="%5."/>
+      <w:lvlJc w:val="left"/>
+      <w:pPr>
+        <w:ind w:left="3600" w:hanging="360"/>
+      </w:pPr>
+    </w:lvl>
+    <w:lvl w:ilvl="5" w:tplc="080A001B" w:tentative="1">
+      <w:start w:val="1"/>
+      <w:numFmt w:val="lowerRoman"/>
+      <w:lvlText w:val="%6."/>
+      <w:lvlJc w:val="right"/>
+      <w:pPr>
+        <w:ind w:left="4320" w:hanging="180"/>
+      </w:pPr>
+    </w:lvl>
+    <w:lvl w:ilvl="6" w:tplc="080A000F" w:tentative="1">
+      <w:start w:val="1"/>
+      <w:numFmt w:val="decimal"/>
+      <w:lvlText w:val="%7."/>
+      <w:lvlJc w:val="left"/>
+      <w:pPr>
+        <w:ind w:left="5040" w:hanging="360"/>
+      </w:pPr>
+    </w:lvl>
+    <w:lvl w:ilvl="7" w:tplc="080A0019" w:tentative="1">
+      <w:start w:val="1"/>
+      <w:numFmt w:val="lowerLetter"/>
+      <w:lvlText w:val="%8."/>
+      <w:lvlJc w:val="left"/>
+      <w:pPr>
+        <w:ind w:left="5760" w:hanging="360"/>
+      </w:pPr>
+    </w:lvl>
+    <w:lvl w:ilvl="8" w:tplc="080A001B" w:tentative="1">
+      <w:start w:val="1"/>
+      <w:numFmt w:val="lowerRoman"/>
+      <w:lvlText w:val="%9."/>
+      <w:lvlJc w:val="right"/>
+      <w:pPr>
+        <w:ind w:left="6480" w:hanging="180"/>
+      </w:pPr>
+    </w:lvl>
+  </w:abstractNum>
+  <w:num w:numId="1" w16cid:durableId="403799940">
+    <w:abstractNumId w:val="0"/>
+  </w:num>
+  <w:num w:numId="2" w16cid:durableId="2029720022">
+    <w:abstractNumId w:val="1"/>
+  </w:num>
+</w:numbering>
 </file>
 
 <file path=word/styles.xml><?xml version="1.0" encoding="utf-8"?>
@@ -1671,6 +2899,29 @@
       </w:tblBorders>
     </w:tblPr>
   </w:style>
+  <w:style w:type="character" w:styleId="Hipervnculo">
+    <w:name w:val="Hyperlink"/>
+    <w:basedOn w:val="Fuentedeprrafopredeter"/>
+    <w:uiPriority w:val="99"/>
+    <w:unhideWhenUsed/>
+    <w:rsid w:val="00197D9A"/>
+    <w:rPr>
+      <w:color w:val="0563C1" w:themeColor="hyperlink"/>
+      <w:u w:val="single"/>
+    </w:rPr>
+  </w:style>
+  <w:style w:type="character" w:styleId="Mencinsinresolver">
+    <w:name w:val="Unresolved Mention"/>
+    <w:basedOn w:val="Fuentedeprrafopredeter"/>
+    <w:uiPriority w:val="99"/>
+    <w:semiHidden/>
+    <w:unhideWhenUsed/>
+    <w:rsid w:val="00197D9A"/>
+    <w:rPr>
+      <w:color w:val="605E5C"/>
+      <w:shd w:val="clear" w:color="auto" w:fill="E1DFDD"/>
+    </w:rPr>
+  </w:style>
 </w:styles>
 </file>
 

</xml_diff>

<commit_message>
add: Agregar historias de usuario de entidades Detalle Venta y Método Pago en archivo ProyectoSCRUM_Fila3.docx
</commit_message>
<xml_diff>
--- a/ProyectoSCRUM_Fila3.docx
+++ b/ProyectoSCRUM_Fila3.docx
@@ -35,7 +35,7 @@
                     </pic:cNvPicPr>
                   </pic:nvPicPr>
                   <pic:blipFill>
-                    <a:blip r:embed="rId4" cstate="print">
+                    <a:blip r:embed="rId5" cstate="print">
                       <a:extLst>
                         <a:ext uri="{28A0092B-C50C-407E-A947-70E740481C1C}">
                           <a14:useLocalDpi xmlns:a14="http://schemas.microsoft.com/office/drawing/2010/main" val="0"/>
@@ -843,6 +843,13 @@
                 <w:sz w:val="24"/>
               </w:rPr>
             </w:pPr>
+            <w:r>
+              <w:rPr>
+                <w:rFonts w:ascii="Arial" w:hAnsi="Arial" w:cs="Arial"/>
+                <w:sz w:val="24"/>
+              </w:rPr>
+              <w:t>Carlos Alejandro Sanchez Solares</w:t>
+            </w:r>
           </w:p>
         </w:tc>
         <w:tc>
@@ -862,6 +869,13 @@
                 <w:sz w:val="24"/>
               </w:rPr>
             </w:pPr>
+            <w:r>
+              <w:rPr>
+                <w:rFonts w:ascii="Arial" w:hAnsi="Arial" w:cs="Arial"/>
+                <w:sz w:val="24"/>
+              </w:rPr>
+              <w:t>Programador</w:t>
+            </w:r>
           </w:p>
         </w:tc>
       </w:tr>
@@ -883,6 +897,13 @@
                 <w:sz w:val="24"/>
               </w:rPr>
             </w:pPr>
+            <w:r>
+              <w:rPr>
+                <w:rFonts w:ascii="Arial" w:hAnsi="Arial" w:cs="Arial"/>
+                <w:sz w:val="24"/>
+              </w:rPr>
+              <w:t>Christian Geovanni Xicará Cifuentes</w:t>
+            </w:r>
           </w:p>
         </w:tc>
         <w:tc>
@@ -902,6 +923,13 @@
                 <w:sz w:val="24"/>
               </w:rPr>
             </w:pPr>
+            <w:r>
+              <w:rPr>
+                <w:rFonts w:ascii="Arial" w:hAnsi="Arial" w:cs="Arial"/>
+                <w:sz w:val="24"/>
+              </w:rPr>
+              <w:t>Programador</w:t>
+            </w:r>
           </w:p>
         </w:tc>
       </w:tr>
@@ -923,6 +951,13 @@
                 <w:sz w:val="24"/>
               </w:rPr>
             </w:pPr>
+            <w:r>
+              <w:rPr>
+                <w:rFonts w:ascii="Arial" w:hAnsi="Arial" w:cs="Arial"/>
+                <w:sz w:val="24"/>
+              </w:rPr>
+              <w:t xml:space="preserve">José Waldemar Gutiérrez García </w:t>
+            </w:r>
           </w:p>
         </w:tc>
         <w:tc>
@@ -942,6 +977,13 @@
                 <w:sz w:val="24"/>
               </w:rPr>
             </w:pPr>
+            <w:r>
+              <w:rPr>
+                <w:rFonts w:ascii="Arial" w:hAnsi="Arial" w:cs="Arial"/>
+                <w:sz w:val="24"/>
+              </w:rPr>
+              <w:t xml:space="preserve">Programador </w:t>
+            </w:r>
           </w:p>
         </w:tc>
       </w:tr>
@@ -963,6 +1005,13 @@
                 <w:sz w:val="24"/>
               </w:rPr>
             </w:pPr>
+            <w:r>
+              <w:rPr>
+                <w:rFonts w:ascii="Arial" w:hAnsi="Arial" w:cs="Arial"/>
+                <w:sz w:val="24"/>
+              </w:rPr>
+              <w:t>Diego Alejandro Sebastian Peña</w:t>
+            </w:r>
           </w:p>
         </w:tc>
         <w:tc>
@@ -980,8 +1029,16 @@
               <w:rPr>
                 <w:rFonts w:ascii="Arial" w:hAnsi="Arial" w:cs="Arial"/>
                 <w:sz w:val="24"/>
+                <w:u w:val="single"/>
               </w:rPr>
             </w:pPr>
+            <w:r>
+              <w:rPr>
+                <w:rFonts w:ascii="Arial" w:hAnsi="Arial" w:cs="Arial"/>
+                <w:sz w:val="24"/>
+              </w:rPr>
+              <w:t>Programador</w:t>
+            </w:r>
           </w:p>
         </w:tc>
       </w:tr>
@@ -1003,6 +1060,13 @@
                 <w:sz w:val="24"/>
               </w:rPr>
             </w:pPr>
+            <w:r>
+              <w:rPr>
+                <w:rFonts w:ascii="Arial" w:hAnsi="Arial" w:cs="Arial"/>
+                <w:sz w:val="24"/>
+              </w:rPr>
+              <w:t>Diego Alexander Molina Castillo</w:t>
+            </w:r>
           </w:p>
         </w:tc>
         <w:tc>
@@ -1022,6 +1086,13 @@
                 <w:sz w:val="24"/>
               </w:rPr>
             </w:pPr>
+            <w:r>
+              <w:rPr>
+                <w:rFonts w:ascii="Arial" w:hAnsi="Arial" w:cs="Arial"/>
+                <w:sz w:val="24"/>
+              </w:rPr>
+              <w:t>Programador</w:t>
+            </w:r>
           </w:p>
         </w:tc>
       </w:tr>
@@ -1041,8 +1112,16 @@
               <w:rPr>
                 <w:rFonts w:ascii="Arial" w:hAnsi="Arial" w:cs="Arial"/>
                 <w:sz w:val="24"/>
+                <w:lang w:val="en-US"/>
               </w:rPr>
             </w:pPr>
+            <w:r>
+              <w:rPr>
+                <w:rFonts w:ascii="Arial" w:hAnsi="Arial" w:cs="Arial"/>
+                <w:sz w:val="24"/>
+              </w:rPr>
+              <w:t>Louis Brando Xiloj Subuyú</w:t>
+            </w:r>
           </w:p>
         </w:tc>
         <w:tc>
@@ -1062,6 +1141,13 @@
                 <w:sz w:val="24"/>
               </w:rPr>
             </w:pPr>
+            <w:r>
+              <w:rPr>
+                <w:rFonts w:ascii="Arial" w:hAnsi="Arial" w:cs="Arial"/>
+                <w:sz w:val="24"/>
+              </w:rPr>
+              <w:t>Programador</w:t>
+            </w:r>
           </w:p>
         </w:tc>
       </w:tr>
@@ -1083,6 +1169,18 @@
                 <w:sz w:val="24"/>
               </w:rPr>
             </w:pPr>
+            <w:hyperlink r:id="rId6" w:tooltip="add: Agregar Nombre Diego Benjamin Espinoza Reyes y rol Programador en archivo JavaEEProyect_Fila3.docx" w:history="1">
+              <w:r>
+                <w:rPr>
+                  <w:rStyle w:val="Hipervnculo"/>
+                  <w:rFonts w:ascii="Arial" w:hAnsi="Arial" w:cs="Arial"/>
+                  <w:color w:val="auto"/>
+                  <w:sz w:val="24"/>
+                  <w:u w:val="none"/>
+                </w:rPr>
+                <w:t>Diego Benjamin Espinoza Reyes</w:t>
+              </w:r>
+            </w:hyperlink>
           </w:p>
         </w:tc>
         <w:tc>
@@ -1102,6 +1200,13 @@
                 <w:sz w:val="24"/>
               </w:rPr>
             </w:pPr>
+            <w:r>
+              <w:rPr>
+                <w:rFonts w:ascii="Arial" w:hAnsi="Arial" w:cs="Arial"/>
+                <w:sz w:val="24"/>
+              </w:rPr>
+              <w:t>Programador</w:t>
+            </w:r>
           </w:p>
         </w:tc>
       </w:tr>
@@ -1132,6 +1237,1317 @@
           <w:szCs w:val="24"/>
         </w:rPr>
       </w:pPr>
+    </w:p>
+    <w:p>
+      <w:pPr>
+        <w:pStyle w:val="Sinespaciado"/>
+        <w:tabs>
+          <w:tab w:val="left" w:pos="5670"/>
+        </w:tabs>
+        <w:spacing w:line="276" w:lineRule="auto"/>
+        <w:rPr>
+          <w:sz w:val="24"/>
+          <w:szCs w:val="24"/>
+          <w:u w:val="single"/>
+        </w:rPr>
+      </w:pPr>
+    </w:p>
+    <w:p>
+      <w:pPr>
+        <w:pStyle w:val="Sinespaciado"/>
+        <w:tabs>
+          <w:tab w:val="left" w:pos="5670"/>
+        </w:tabs>
+        <w:spacing w:line="276" w:lineRule="auto"/>
+        <w:rPr>
+          <w:sz w:val="24"/>
+          <w:szCs w:val="24"/>
+          <w:u w:val="single"/>
+        </w:rPr>
+      </w:pPr>
+    </w:p>
+    <w:p>
+      <w:pPr>
+        <w:pStyle w:val="Sinespaciado"/>
+        <w:tabs>
+          <w:tab w:val="left" w:pos="5670"/>
+        </w:tabs>
+        <w:spacing w:line="276" w:lineRule="auto"/>
+        <w:rPr>
+          <w:sz w:val="24"/>
+          <w:szCs w:val="24"/>
+          <w:u w:val="single"/>
+        </w:rPr>
+      </w:pPr>
+    </w:p>
+    <w:p>
+      <w:pPr>
+        <w:pStyle w:val="Sinespaciado"/>
+        <w:tabs>
+          <w:tab w:val="left" w:pos="5670"/>
+        </w:tabs>
+        <w:spacing w:line="276" w:lineRule="auto"/>
+        <w:rPr>
+          <w:sz w:val="24"/>
+          <w:szCs w:val="24"/>
+          <w:u w:val="single"/>
+        </w:rPr>
+      </w:pPr>
+    </w:p>
+    <w:p>
+      <w:pPr>
+        <w:pStyle w:val="Sinespaciado"/>
+        <w:tabs>
+          <w:tab w:val="left" w:pos="5670"/>
+        </w:tabs>
+        <w:spacing w:line="276" w:lineRule="auto"/>
+        <w:rPr>
+          <w:sz w:val="24"/>
+          <w:szCs w:val="24"/>
+          <w:u w:val="single"/>
+        </w:rPr>
+      </w:pPr>
+    </w:p>
+    <w:p>
+      <w:pPr>
+        <w:pStyle w:val="Sinespaciado"/>
+        <w:tabs>
+          <w:tab w:val="left" w:pos="5670"/>
+        </w:tabs>
+        <w:spacing w:line="276" w:lineRule="auto"/>
+        <w:rPr>
+          <w:sz w:val="24"/>
+          <w:szCs w:val="24"/>
+          <w:u w:val="single"/>
+        </w:rPr>
+      </w:pPr>
+    </w:p>
+    <w:p>
+      <w:pPr>
+        <w:pStyle w:val="Sinespaciado"/>
+        <w:tabs>
+          <w:tab w:val="left" w:pos="5670"/>
+        </w:tabs>
+        <w:spacing w:line="276" w:lineRule="auto"/>
+        <w:rPr>
+          <w:sz w:val="24"/>
+          <w:szCs w:val="24"/>
+          <w:u w:val="single"/>
+        </w:rPr>
+      </w:pPr>
+    </w:p>
+    <w:p>
+      <w:pPr>
+        <w:pStyle w:val="Sinespaciado"/>
+        <w:tabs>
+          <w:tab w:val="left" w:pos="5670"/>
+        </w:tabs>
+        <w:spacing w:line="276" w:lineRule="auto"/>
+        <w:rPr>
+          <w:sz w:val="24"/>
+          <w:szCs w:val="24"/>
+          <w:u w:val="single"/>
+        </w:rPr>
+      </w:pPr>
+    </w:p>
+    <w:p>
+      <w:pPr>
+        <w:pStyle w:val="Sinespaciado"/>
+        <w:tabs>
+          <w:tab w:val="left" w:pos="5670"/>
+        </w:tabs>
+        <w:spacing w:line="276" w:lineRule="auto"/>
+        <w:rPr>
+          <w:sz w:val="24"/>
+          <w:szCs w:val="24"/>
+          <w:u w:val="single"/>
+        </w:rPr>
+      </w:pPr>
+    </w:p>
+    <w:p>
+      <w:pPr>
+        <w:pStyle w:val="Sinespaciado"/>
+        <w:tabs>
+          <w:tab w:val="left" w:pos="5670"/>
+        </w:tabs>
+        <w:spacing w:line="276" w:lineRule="auto"/>
+        <w:rPr>
+          <w:sz w:val="24"/>
+          <w:szCs w:val="24"/>
+          <w:u w:val="single"/>
+        </w:rPr>
+      </w:pPr>
+    </w:p>
+    <w:p>
+      <w:pPr>
+        <w:pStyle w:val="Sinespaciado"/>
+        <w:tabs>
+          <w:tab w:val="left" w:pos="5670"/>
+        </w:tabs>
+        <w:spacing w:line="276" w:lineRule="auto"/>
+        <w:rPr>
+          <w:sz w:val="24"/>
+          <w:szCs w:val="24"/>
+          <w:u w:val="single"/>
+        </w:rPr>
+      </w:pPr>
+    </w:p>
+    <w:p>
+      <w:pPr>
+        <w:pStyle w:val="Sinespaciado"/>
+        <w:tabs>
+          <w:tab w:val="left" w:pos="5670"/>
+        </w:tabs>
+        <w:spacing w:line="276" w:lineRule="auto"/>
+        <w:rPr>
+          <w:sz w:val="24"/>
+          <w:szCs w:val="24"/>
+          <w:u w:val="single"/>
+        </w:rPr>
+      </w:pPr>
+    </w:p>
+    <w:p>
+      <w:pPr>
+        <w:pStyle w:val="Sinespaciado"/>
+        <w:tabs>
+          <w:tab w:val="left" w:pos="5670"/>
+        </w:tabs>
+        <w:spacing w:line="276" w:lineRule="auto"/>
+        <w:rPr>
+          <w:sz w:val="24"/>
+          <w:szCs w:val="24"/>
+          <w:u w:val="single"/>
+        </w:rPr>
+      </w:pPr>
+    </w:p>
+    <w:p>
+      <w:pPr>
+        <w:pStyle w:val="Sinespaciado"/>
+        <w:tabs>
+          <w:tab w:val="left" w:pos="5670"/>
+        </w:tabs>
+        <w:spacing w:line="276" w:lineRule="auto"/>
+        <w:rPr>
+          <w:sz w:val="24"/>
+          <w:szCs w:val="24"/>
+          <w:u w:val="single"/>
+        </w:rPr>
+      </w:pPr>
+    </w:p>
+    <w:p>
+      <w:pPr>
+        <w:pStyle w:val="Sinespaciado"/>
+        <w:tabs>
+          <w:tab w:val="left" w:pos="5670"/>
+        </w:tabs>
+        <w:spacing w:line="276" w:lineRule="auto"/>
+        <w:rPr>
+          <w:sz w:val="24"/>
+          <w:szCs w:val="24"/>
+          <w:u w:val="single"/>
+        </w:rPr>
+      </w:pPr>
+    </w:p>
+    <w:p>
+      <w:pPr>
+        <w:pStyle w:val="Sinespaciado"/>
+        <w:tabs>
+          <w:tab w:val="left" w:pos="5670"/>
+        </w:tabs>
+        <w:spacing w:line="276" w:lineRule="auto"/>
+        <w:rPr>
+          <w:sz w:val="24"/>
+          <w:szCs w:val="24"/>
+          <w:u w:val="single"/>
+        </w:rPr>
+      </w:pPr>
+    </w:p>
+    <w:p>
+      <w:pPr>
+        <w:pStyle w:val="Sinespaciado"/>
+        <w:tabs>
+          <w:tab w:val="left" w:pos="5670"/>
+        </w:tabs>
+        <w:spacing w:line="276" w:lineRule="auto"/>
+        <w:rPr>
+          <w:sz w:val="24"/>
+          <w:szCs w:val="24"/>
+          <w:u w:val="single"/>
+        </w:rPr>
+      </w:pPr>
+    </w:p>
+    <w:p>
+      <w:pPr>
+        <w:pStyle w:val="Sinespaciado"/>
+        <w:tabs>
+          <w:tab w:val="left" w:pos="5670"/>
+        </w:tabs>
+        <w:spacing w:line="276" w:lineRule="auto"/>
+        <w:rPr>
+          <w:sz w:val="24"/>
+          <w:szCs w:val="24"/>
+          <w:u w:val="single"/>
+        </w:rPr>
+      </w:pPr>
+    </w:p>
+    <w:p>
+      <w:pPr>
+        <w:pStyle w:val="Sinespaciado"/>
+        <w:tabs>
+          <w:tab w:val="left" w:pos="5670"/>
+        </w:tabs>
+        <w:spacing w:line="276" w:lineRule="auto"/>
+        <w:rPr>
+          <w:sz w:val="24"/>
+          <w:szCs w:val="24"/>
+          <w:u w:val="single"/>
+        </w:rPr>
+      </w:pPr>
+    </w:p>
+    <w:p>
+      <w:pPr>
+        <w:pStyle w:val="Sinespaciado"/>
+        <w:tabs>
+          <w:tab w:val="left" w:pos="5670"/>
+        </w:tabs>
+        <w:spacing w:line="276" w:lineRule="auto"/>
+        <w:rPr>
+          <w:sz w:val="24"/>
+          <w:szCs w:val="24"/>
+          <w:u w:val="single"/>
+        </w:rPr>
+      </w:pPr>
+    </w:p>
+    <w:p>
+      <w:pPr>
+        <w:pStyle w:val="Sinespaciado"/>
+        <w:tabs>
+          <w:tab w:val="left" w:pos="5670"/>
+        </w:tabs>
+        <w:spacing w:line="276" w:lineRule="auto"/>
+        <w:rPr>
+          <w:sz w:val="24"/>
+          <w:szCs w:val="24"/>
+          <w:u w:val="single"/>
+        </w:rPr>
+      </w:pPr>
+    </w:p>
+    <w:p>
+      <w:pPr>
+        <w:pStyle w:val="Sinespaciado"/>
+        <w:tabs>
+          <w:tab w:val="left" w:pos="5670"/>
+        </w:tabs>
+        <w:spacing w:line="276" w:lineRule="auto"/>
+        <w:rPr>
+          <w:sz w:val="24"/>
+          <w:szCs w:val="24"/>
+          <w:u w:val="single"/>
+        </w:rPr>
+      </w:pPr>
+    </w:p>
+    <w:p>
+      <w:pPr>
+        <w:pStyle w:val="Sinespaciado"/>
+        <w:tabs>
+          <w:tab w:val="left" w:pos="5670"/>
+        </w:tabs>
+        <w:spacing w:line="276" w:lineRule="auto"/>
+        <w:rPr>
+          <w:sz w:val="24"/>
+          <w:szCs w:val="24"/>
+          <w:u w:val="single"/>
+        </w:rPr>
+      </w:pPr>
+    </w:p>
+    <w:p>
+      <w:pPr>
+        <w:pStyle w:val="Sinespaciado"/>
+        <w:tabs>
+          <w:tab w:val="left" w:pos="5670"/>
+        </w:tabs>
+        <w:spacing w:line="276" w:lineRule="auto"/>
+        <w:jc w:val="center"/>
+        <w:rPr>
+          <w:rFonts w:ascii="Arial" w:hAnsi="Arial" w:cs="Arial"/>
+          <w:b/>
+          <w:bCs/>
+          <w:sz w:val="28"/>
+          <w:szCs w:val="28"/>
+        </w:rPr>
+      </w:pPr>
+      <w:r>
+        <w:rPr>
+          <w:rFonts w:ascii="Arial" w:hAnsi="Arial" w:cs="Arial"/>
+          <w:b/>
+          <w:bCs/>
+          <w:sz w:val="28"/>
+          <w:szCs w:val="28"/>
+        </w:rPr>
+        <w:lastRenderedPageBreak/>
+        <w:t>Historias de Usuario</w:t>
+      </w:r>
+    </w:p>
+    <w:p>
+      <w:pPr>
+        <w:pStyle w:val="Sinespaciado"/>
+        <w:tabs>
+          <w:tab w:val="left" w:pos="5670"/>
+        </w:tabs>
+        <w:spacing w:line="276" w:lineRule="auto"/>
+        <w:rPr>
+          <w:rFonts w:ascii="Arial" w:hAnsi="Arial" w:cs="Arial"/>
+          <w:b/>
+          <w:bCs/>
+          <w:sz w:val="28"/>
+          <w:szCs w:val="28"/>
+        </w:rPr>
+      </w:pPr>
+      <w:r>
+        <w:rPr>
+          <w:rFonts w:ascii="Arial" w:hAnsi="Arial" w:cs="Arial"/>
+          <w:b/>
+          <w:bCs/>
+          <w:sz w:val="28"/>
+          <w:szCs w:val="28"/>
+        </w:rPr>
+        <w:t xml:space="preserve">Usuario: </w:t>
+      </w:r>
+    </w:p>
+    <w:p>
+      <w:pPr>
+        <w:pStyle w:val="Sinespaciado"/>
+        <w:tabs>
+          <w:tab w:val="left" w:pos="5670"/>
+        </w:tabs>
+        <w:spacing w:line="276" w:lineRule="auto"/>
+        <w:rPr>
+          <w:rFonts w:ascii="Arial" w:hAnsi="Arial" w:cs="Arial"/>
+          <w:b/>
+          <w:bCs/>
+          <w:sz w:val="24"/>
+          <w:szCs w:val="24"/>
+        </w:rPr>
+      </w:pPr>
+      <w:r>
+        <w:rPr>
+          <w:rFonts w:ascii="Arial" w:hAnsi="Arial" w:cs="Arial"/>
+          <w:b/>
+          <w:bCs/>
+          <w:sz w:val="24"/>
+          <w:szCs w:val="24"/>
+        </w:rPr>
+        <w:t>HUJS-001:</w:t>
+      </w:r>
+    </w:p>
+    <w:p>
+      <w:pPr>
+        <w:pStyle w:val="Sinespaciado"/>
+        <w:tabs>
+          <w:tab w:val="left" w:pos="5670"/>
+        </w:tabs>
+        <w:spacing w:line="276" w:lineRule="auto"/>
+        <w:ind w:left="720"/>
+        <w:rPr>
+          <w:rFonts w:ascii="Arial" w:hAnsi="Arial" w:cs="Arial"/>
+          <w:sz w:val="24"/>
+          <w:szCs w:val="24"/>
+        </w:rPr>
+      </w:pPr>
+      <w:r>
+        <w:rPr>
+          <w:rFonts w:ascii="Arial" w:hAnsi="Arial" w:cs="Arial"/>
+          <w:sz w:val="24"/>
+          <w:szCs w:val="24"/>
+        </w:rPr>
+        <w:t>Como cliente, quiero registrarme, para poder realizar compra de servicios.</w:t>
+      </w:r>
+    </w:p>
+    <w:p>
+      <w:pPr>
+        <w:pStyle w:val="Sinespaciado"/>
+        <w:tabs>
+          <w:tab w:val="left" w:pos="5670"/>
+        </w:tabs>
+        <w:spacing w:line="276" w:lineRule="auto"/>
+        <w:rPr>
+          <w:rFonts w:ascii="Arial" w:hAnsi="Arial" w:cs="Arial"/>
+          <w:sz w:val="24"/>
+          <w:szCs w:val="24"/>
+        </w:rPr>
+      </w:pPr>
+      <w:r>
+        <w:rPr>
+          <w:rFonts w:ascii="Arial" w:hAnsi="Arial" w:cs="Arial"/>
+          <w:b/>
+          <w:bCs/>
+          <w:sz w:val="24"/>
+          <w:szCs w:val="24"/>
+        </w:rPr>
+        <w:t>HUJS-002:</w:t>
+      </w:r>
+    </w:p>
+    <w:p>
+      <w:pPr>
+        <w:pStyle w:val="Sinespaciado"/>
+        <w:tabs>
+          <w:tab w:val="left" w:pos="5670"/>
+        </w:tabs>
+        <w:spacing w:line="276" w:lineRule="auto"/>
+        <w:ind w:left="720"/>
+        <w:rPr>
+          <w:rFonts w:ascii="Arial" w:hAnsi="Arial" w:cs="Arial"/>
+          <w:sz w:val="24"/>
+          <w:szCs w:val="24"/>
+        </w:rPr>
+      </w:pPr>
+      <w:r>
+        <w:rPr>
+          <w:rFonts w:ascii="Arial" w:hAnsi="Arial" w:cs="Arial"/>
+          <w:sz w:val="24"/>
+          <w:szCs w:val="24"/>
+        </w:rPr>
+        <w:t xml:space="preserve">Como cliente, quiero poder modificar mis datos, para mantener mis datos actualizados. </w:t>
+      </w:r>
+    </w:p>
+    <w:p>
+      <w:pPr>
+        <w:pStyle w:val="Sinespaciado"/>
+        <w:tabs>
+          <w:tab w:val="left" w:pos="5670"/>
+        </w:tabs>
+        <w:spacing w:line="276" w:lineRule="auto"/>
+        <w:rPr>
+          <w:rFonts w:ascii="Arial" w:hAnsi="Arial" w:cs="Arial"/>
+          <w:sz w:val="24"/>
+          <w:szCs w:val="24"/>
+        </w:rPr>
+      </w:pPr>
+      <w:r>
+        <w:rPr>
+          <w:rFonts w:ascii="Arial" w:hAnsi="Arial" w:cs="Arial"/>
+          <w:b/>
+          <w:bCs/>
+          <w:sz w:val="24"/>
+          <w:szCs w:val="24"/>
+        </w:rPr>
+        <w:t>HUJS-003:</w:t>
+      </w:r>
+    </w:p>
+    <w:p>
+      <w:pPr>
+        <w:pStyle w:val="Sinespaciado"/>
+        <w:tabs>
+          <w:tab w:val="left" w:pos="5670"/>
+        </w:tabs>
+        <w:spacing w:line="276" w:lineRule="auto"/>
+        <w:ind w:left="720"/>
+        <w:rPr>
+          <w:rFonts w:ascii="Arial" w:hAnsi="Arial" w:cs="Arial"/>
+          <w:sz w:val="24"/>
+          <w:szCs w:val="24"/>
+        </w:rPr>
+      </w:pPr>
+      <w:r>
+        <w:rPr>
+          <w:rFonts w:ascii="Arial" w:hAnsi="Arial" w:cs="Arial"/>
+          <w:sz w:val="24"/>
+          <w:szCs w:val="24"/>
+        </w:rPr>
+        <w:t xml:space="preserve">Como empleado, quiero acceder a información de usuarios, para gestionarlos y dar un soporte. </w:t>
+      </w:r>
+    </w:p>
+    <w:p>
+      <w:pPr>
+        <w:pStyle w:val="Sinespaciado"/>
+        <w:tabs>
+          <w:tab w:val="left" w:pos="5670"/>
+        </w:tabs>
+        <w:spacing w:line="276" w:lineRule="auto"/>
+        <w:rPr>
+          <w:rFonts w:ascii="Arial" w:hAnsi="Arial" w:cs="Arial"/>
+          <w:b/>
+          <w:bCs/>
+          <w:sz w:val="24"/>
+          <w:szCs w:val="24"/>
+        </w:rPr>
+      </w:pPr>
+    </w:p>
+    <w:p>
+      <w:pPr>
+        <w:pStyle w:val="Sinespaciado"/>
+        <w:tabs>
+          <w:tab w:val="left" w:pos="5670"/>
+        </w:tabs>
+        <w:spacing w:line="276" w:lineRule="auto"/>
+        <w:rPr>
+          <w:rFonts w:ascii="Arial" w:hAnsi="Arial" w:cs="Arial"/>
+          <w:b/>
+          <w:bCs/>
+          <w:sz w:val="24"/>
+          <w:szCs w:val="24"/>
+        </w:rPr>
+      </w:pPr>
+      <w:r>
+        <w:rPr>
+          <w:rFonts w:ascii="Arial" w:hAnsi="Arial" w:cs="Arial"/>
+          <w:b/>
+          <w:bCs/>
+          <w:sz w:val="28"/>
+          <w:szCs w:val="28"/>
+        </w:rPr>
+        <w:t>Cliente</w:t>
+      </w:r>
+      <w:r>
+        <w:rPr>
+          <w:rFonts w:ascii="Arial" w:hAnsi="Arial" w:cs="Arial"/>
+          <w:b/>
+          <w:bCs/>
+          <w:sz w:val="24"/>
+          <w:szCs w:val="24"/>
+        </w:rPr>
+        <w:t xml:space="preserve">: </w:t>
+      </w:r>
+    </w:p>
+    <w:p>
+      <w:pPr>
+        <w:pStyle w:val="Sinespaciado"/>
+        <w:tabs>
+          <w:tab w:val="left" w:pos="5670"/>
+        </w:tabs>
+        <w:spacing w:line="276" w:lineRule="auto"/>
+        <w:rPr>
+          <w:rFonts w:ascii="Arial" w:hAnsi="Arial" w:cs="Arial"/>
+          <w:b/>
+          <w:bCs/>
+          <w:sz w:val="24"/>
+          <w:szCs w:val="24"/>
+        </w:rPr>
+      </w:pPr>
+      <w:r>
+        <w:rPr>
+          <w:rFonts w:ascii="Arial" w:hAnsi="Arial" w:cs="Arial"/>
+          <w:b/>
+          <w:bCs/>
+          <w:sz w:val="24"/>
+          <w:szCs w:val="24"/>
+        </w:rPr>
+        <w:t>HUJS-004:</w:t>
+      </w:r>
+    </w:p>
+    <w:p>
+      <w:pPr>
+        <w:pStyle w:val="Sinespaciado"/>
+        <w:tabs>
+          <w:tab w:val="left" w:pos="5670"/>
+        </w:tabs>
+        <w:spacing w:line="276" w:lineRule="auto"/>
+        <w:ind w:left="720"/>
+        <w:rPr>
+          <w:rFonts w:ascii="Arial" w:hAnsi="Arial" w:cs="Arial"/>
+          <w:sz w:val="24"/>
+          <w:szCs w:val="24"/>
+        </w:rPr>
+      </w:pPr>
+      <w:r>
+        <w:rPr>
+          <w:rFonts w:ascii="Arial" w:hAnsi="Arial" w:cs="Arial"/>
+          <w:sz w:val="24"/>
+          <w:szCs w:val="24"/>
+        </w:rPr>
+        <w:t xml:space="preserve">Como empleado, quiero conocer </w:t>
+      </w:r>
+      <w:r>
+        <w:rPr>
+          <w:rFonts w:ascii="Arial" w:hAnsi="Arial" w:cs="Arial"/>
+          <w:sz w:val="24"/>
+          <w:szCs w:val="24"/>
+        </w:rPr>
+        <w:t xml:space="preserve">quién es un cliente </w:t>
+      </w:r>
+      <w:r>
+        <w:rPr>
+          <w:rFonts w:ascii="Arial" w:hAnsi="Arial" w:cs="Arial"/>
+          <w:sz w:val="24"/>
+          <w:szCs w:val="24"/>
+        </w:rPr>
+        <w:t xml:space="preserve">en mi trabajo, para saber </w:t>
+      </w:r>
+      <w:r>
+        <w:rPr>
+          <w:rFonts w:ascii="Arial" w:hAnsi="Arial" w:cs="Arial"/>
+          <w:sz w:val="24"/>
+          <w:szCs w:val="24"/>
+        </w:rPr>
+        <w:t>a quién tengo que atender</w:t>
+      </w:r>
+      <w:r>
+        <w:rPr>
+          <w:rFonts w:ascii="Arial" w:hAnsi="Arial" w:cs="Arial"/>
+          <w:sz w:val="24"/>
+          <w:szCs w:val="24"/>
+        </w:rPr>
+        <w:t xml:space="preserve">. </w:t>
+      </w:r>
+    </w:p>
+    <w:p>
+      <w:pPr>
+        <w:pStyle w:val="Sinespaciado"/>
+        <w:tabs>
+          <w:tab w:val="left" w:pos="5670"/>
+        </w:tabs>
+        <w:spacing w:line="276" w:lineRule="auto"/>
+        <w:rPr>
+          <w:rFonts w:ascii="Arial" w:hAnsi="Arial" w:cs="Arial"/>
+          <w:sz w:val="24"/>
+          <w:szCs w:val="24"/>
+        </w:rPr>
+      </w:pPr>
+      <w:r>
+        <w:rPr>
+          <w:rFonts w:ascii="Arial" w:hAnsi="Arial" w:cs="Arial"/>
+          <w:b/>
+          <w:bCs/>
+          <w:sz w:val="24"/>
+          <w:szCs w:val="24"/>
+        </w:rPr>
+        <w:t>HUJS-005:</w:t>
+      </w:r>
+    </w:p>
+    <w:p>
+      <w:pPr>
+        <w:pStyle w:val="Sinespaciado"/>
+        <w:tabs>
+          <w:tab w:val="left" w:pos="5670"/>
+        </w:tabs>
+        <w:spacing w:line="276" w:lineRule="auto"/>
+        <w:ind w:left="720"/>
+        <w:rPr>
+          <w:rFonts w:ascii="Arial" w:hAnsi="Arial" w:cs="Arial"/>
+          <w:sz w:val="24"/>
+          <w:szCs w:val="24"/>
+        </w:rPr>
+      </w:pPr>
+      <w:r>
+        <w:rPr>
+          <w:rFonts w:ascii="Arial" w:hAnsi="Arial" w:cs="Arial"/>
+          <w:sz w:val="24"/>
+          <w:szCs w:val="24"/>
+        </w:rPr>
+        <w:t xml:space="preserve">Como administrador, quiero asignar </w:t>
+      </w:r>
+      <w:r>
+        <w:rPr>
+          <w:rFonts w:ascii="Arial" w:hAnsi="Arial" w:cs="Arial"/>
+          <w:sz w:val="24"/>
+          <w:szCs w:val="24"/>
+        </w:rPr>
+        <w:t>clientes</w:t>
+      </w:r>
+      <w:r>
+        <w:rPr>
+          <w:rFonts w:ascii="Arial" w:hAnsi="Arial" w:cs="Arial"/>
+          <w:sz w:val="24"/>
+          <w:szCs w:val="24"/>
+        </w:rPr>
+        <w:t xml:space="preserve">, para que todos puedan saber </w:t>
+      </w:r>
+      <w:r>
+        <w:rPr>
+          <w:rFonts w:ascii="Arial" w:hAnsi="Arial" w:cs="Arial"/>
+          <w:sz w:val="24"/>
+          <w:szCs w:val="24"/>
+        </w:rPr>
+        <w:t>quién es un cliente</w:t>
+      </w:r>
+      <w:r>
+        <w:rPr>
+          <w:rFonts w:ascii="Arial" w:hAnsi="Arial" w:cs="Arial"/>
+          <w:sz w:val="24"/>
+          <w:szCs w:val="24"/>
+        </w:rPr>
+        <w:t>.</w:t>
+      </w:r>
+    </w:p>
+    <w:p>
+      <w:pPr>
+        <w:pStyle w:val="Sinespaciado"/>
+        <w:tabs>
+          <w:tab w:val="left" w:pos="5670"/>
+        </w:tabs>
+        <w:spacing w:line="276" w:lineRule="auto"/>
+        <w:rPr>
+          <w:rFonts w:ascii="Arial" w:hAnsi="Arial" w:cs="Arial"/>
+          <w:sz w:val="24"/>
+          <w:szCs w:val="24"/>
+        </w:rPr>
+      </w:pPr>
+      <w:r>
+        <w:rPr>
+          <w:rFonts w:ascii="Arial" w:hAnsi="Arial" w:cs="Arial"/>
+          <w:b/>
+          <w:bCs/>
+          <w:sz w:val="24"/>
+          <w:szCs w:val="24"/>
+        </w:rPr>
+        <w:t>HUJS-006:</w:t>
+      </w:r>
+    </w:p>
+    <w:p>
+      <w:pPr>
+        <w:pStyle w:val="Sinespaciado"/>
+        <w:tabs>
+          <w:tab w:val="left" w:pos="5670"/>
+        </w:tabs>
+        <w:spacing w:line="276" w:lineRule="auto"/>
+        <w:ind w:left="720"/>
+        <w:rPr>
+          <w:rFonts w:ascii="Arial" w:hAnsi="Arial" w:cs="Arial"/>
+          <w:sz w:val="24"/>
+          <w:szCs w:val="24"/>
+        </w:rPr>
+      </w:pPr>
+      <w:r>
+        <w:rPr>
+          <w:rFonts w:ascii="Arial" w:hAnsi="Arial" w:cs="Arial"/>
+          <w:sz w:val="24"/>
+          <w:szCs w:val="24"/>
+        </w:rPr>
+        <w:t xml:space="preserve">Como administrador, quiero ver que </w:t>
+      </w:r>
+      <w:r>
+        <w:rPr>
+          <w:rFonts w:ascii="Arial" w:hAnsi="Arial" w:cs="Arial"/>
+          <w:sz w:val="24"/>
+          <w:szCs w:val="24"/>
+        </w:rPr>
+        <w:t>usuario</w:t>
+      </w:r>
+      <w:r>
+        <w:rPr>
+          <w:rFonts w:ascii="Arial" w:hAnsi="Arial" w:cs="Arial"/>
+          <w:sz w:val="24"/>
+          <w:szCs w:val="24"/>
+        </w:rPr>
+        <w:t xml:space="preserve"> tiene asignado cada </w:t>
+      </w:r>
+      <w:r>
+        <w:rPr>
+          <w:rFonts w:ascii="Arial" w:hAnsi="Arial" w:cs="Arial"/>
+          <w:sz w:val="24"/>
+          <w:szCs w:val="24"/>
+        </w:rPr>
+        <w:t>cliente</w:t>
+      </w:r>
+      <w:r>
+        <w:rPr>
+          <w:rFonts w:ascii="Arial" w:hAnsi="Arial" w:cs="Arial"/>
+          <w:sz w:val="24"/>
+          <w:szCs w:val="24"/>
+        </w:rPr>
+        <w:t>, para llevar un control</w:t>
+      </w:r>
+      <w:r>
+        <w:rPr>
+          <w:rFonts w:ascii="Arial" w:hAnsi="Arial" w:cs="Arial"/>
+          <w:sz w:val="24"/>
+          <w:szCs w:val="24"/>
+        </w:rPr>
+        <w:t xml:space="preserve"> sobre ellos</w:t>
+      </w:r>
+      <w:r>
+        <w:rPr>
+          <w:rFonts w:ascii="Arial" w:hAnsi="Arial" w:cs="Arial"/>
+          <w:sz w:val="24"/>
+          <w:szCs w:val="24"/>
+        </w:rPr>
+        <w:t>.</w:t>
+      </w:r>
+    </w:p>
+    <w:p>
+      <w:pPr>
+        <w:pStyle w:val="Sinespaciado"/>
+        <w:tabs>
+          <w:tab w:val="left" w:pos="5670"/>
+        </w:tabs>
+        <w:spacing w:line="276" w:lineRule="auto"/>
+        <w:rPr>
+          <w:rFonts w:ascii="Arial" w:hAnsi="Arial" w:cs="Arial"/>
+          <w:sz w:val="24"/>
+          <w:szCs w:val="24"/>
+        </w:rPr>
+      </w:pPr>
+    </w:p>
+    <w:p>
+      <w:pPr>
+        <w:pStyle w:val="Sinespaciado"/>
+        <w:rPr>
+          <w:rFonts w:ascii="Arial" w:hAnsi="Arial" w:cs="Arial"/>
+          <w:b/>
+          <w:bCs/>
+          <w:sz w:val="28"/>
+          <w:szCs w:val="28"/>
+        </w:rPr>
+      </w:pPr>
+      <w:r>
+        <w:rPr>
+          <w:rFonts w:ascii="Arial" w:hAnsi="Arial" w:cs="Arial"/>
+          <w:b/>
+          <w:bCs/>
+          <w:sz w:val="28"/>
+          <w:szCs w:val="28"/>
+        </w:rPr>
+        <w:t>Detalle Venta</w:t>
+      </w:r>
+      <w:r>
+        <w:rPr>
+          <w:rFonts w:ascii="Arial" w:hAnsi="Arial" w:cs="Arial"/>
+          <w:b/>
+          <w:bCs/>
+          <w:sz w:val="28"/>
+          <w:szCs w:val="28"/>
+        </w:rPr>
+        <w:t>:</w:t>
+      </w:r>
+    </w:p>
+    <w:p>
+      <w:pPr>
+        <w:pStyle w:val="Sinespaciado"/>
+        <w:rPr>
+          <w:rFonts w:ascii="Arial" w:hAnsi="Arial" w:cs="Arial"/>
+          <w:b/>
+          <w:bCs/>
+          <w:sz w:val="24"/>
+          <w:szCs w:val="24"/>
+        </w:rPr>
+      </w:pPr>
+      <w:r>
+        <w:rPr>
+          <w:rFonts w:ascii="Arial" w:hAnsi="Arial" w:cs="Arial"/>
+          <w:b/>
+          <w:bCs/>
+          <w:sz w:val="24"/>
+          <w:szCs w:val="24"/>
+        </w:rPr>
+        <w:t>HUJR-007:</w:t>
+      </w:r>
+    </w:p>
+    <w:p>
+      <w:pPr>
+        <w:pStyle w:val="Sinespaciado"/>
+        <w:ind w:left="708"/>
+        <w:rPr>
+          <w:rFonts w:ascii="Arial" w:hAnsi="Arial" w:cs="Arial"/>
+          <w:sz w:val="24"/>
+          <w:szCs w:val="24"/>
+        </w:rPr>
+      </w:pPr>
+      <w:r>
+        <w:rPr>
+          <w:rFonts w:ascii="Arial" w:hAnsi="Arial" w:cs="Arial"/>
+          <w:sz w:val="24"/>
+          <w:szCs w:val="24"/>
+        </w:rPr>
+        <w:t>Como cliente, quiero un</w:t>
+      </w:r>
+      <w:r>
+        <w:rPr>
+          <w:rFonts w:ascii="Arial" w:hAnsi="Arial" w:cs="Arial"/>
+          <w:sz w:val="24"/>
+          <w:szCs w:val="24"/>
+        </w:rPr>
+        <w:t xml:space="preserve"> registro de la venta</w:t>
+      </w:r>
+      <w:r>
+        <w:rPr>
+          <w:rFonts w:ascii="Arial" w:hAnsi="Arial" w:cs="Arial"/>
+          <w:sz w:val="24"/>
+          <w:szCs w:val="24"/>
+        </w:rPr>
+        <w:t xml:space="preserve">, que me permita visualizar el costo de mi viaje con detalle. </w:t>
+      </w:r>
+    </w:p>
+    <w:p>
+      <w:pPr>
+        <w:pStyle w:val="Sinespaciado"/>
+        <w:rPr>
+          <w:rFonts w:ascii="Arial" w:hAnsi="Arial" w:cs="Arial"/>
+          <w:b/>
+          <w:bCs/>
+          <w:sz w:val="24"/>
+          <w:szCs w:val="24"/>
+        </w:rPr>
+      </w:pPr>
+      <w:r>
+        <w:rPr>
+          <w:rFonts w:ascii="Arial" w:hAnsi="Arial" w:cs="Arial"/>
+          <w:b/>
+          <w:bCs/>
+          <w:sz w:val="24"/>
+          <w:szCs w:val="24"/>
+        </w:rPr>
+        <w:t>HUJR-008:</w:t>
+      </w:r>
+    </w:p>
+    <w:p>
+      <w:pPr>
+        <w:pStyle w:val="Sinespaciado"/>
+        <w:ind w:left="708"/>
+        <w:rPr>
+          <w:rFonts w:ascii="Arial" w:hAnsi="Arial" w:cs="Arial"/>
+          <w:sz w:val="24"/>
+          <w:szCs w:val="24"/>
+        </w:rPr>
+      </w:pPr>
+      <w:r>
+        <w:rPr>
+          <w:rFonts w:ascii="Arial" w:hAnsi="Arial" w:cs="Arial"/>
+          <w:sz w:val="24"/>
+          <w:szCs w:val="24"/>
+        </w:rPr>
+        <w:t xml:space="preserve">Como cliente, quiero </w:t>
+      </w:r>
+      <w:r>
+        <w:rPr>
+          <w:rFonts w:ascii="Arial" w:hAnsi="Arial" w:cs="Arial"/>
+          <w:sz w:val="24"/>
+          <w:szCs w:val="24"/>
+        </w:rPr>
+        <w:t>una copia del registro de la venta</w:t>
+      </w:r>
+      <w:r>
+        <w:rPr>
+          <w:rFonts w:ascii="Arial" w:hAnsi="Arial" w:cs="Arial"/>
+          <w:sz w:val="24"/>
+          <w:szCs w:val="24"/>
+        </w:rPr>
+        <w:t xml:space="preserve">, que me </w:t>
+      </w:r>
+      <w:r>
+        <w:rPr>
+          <w:rFonts w:ascii="Arial" w:hAnsi="Arial" w:cs="Arial"/>
+          <w:sz w:val="24"/>
+          <w:szCs w:val="24"/>
+        </w:rPr>
+        <w:t>respalde en caso de ser necesario</w:t>
+      </w:r>
+      <w:r>
+        <w:rPr>
+          <w:rFonts w:ascii="Arial" w:hAnsi="Arial" w:cs="Arial"/>
+          <w:sz w:val="24"/>
+          <w:szCs w:val="24"/>
+        </w:rPr>
+        <w:t xml:space="preserve">. </w:t>
+      </w:r>
+    </w:p>
+    <w:p>
+      <w:pPr>
+        <w:pStyle w:val="Sinespaciado"/>
+        <w:rPr>
+          <w:rFonts w:ascii="Arial" w:hAnsi="Arial" w:cs="Arial"/>
+          <w:b/>
+          <w:bCs/>
+          <w:sz w:val="24"/>
+          <w:szCs w:val="24"/>
+        </w:rPr>
+      </w:pPr>
+      <w:r>
+        <w:rPr>
+          <w:rFonts w:ascii="Arial" w:hAnsi="Arial" w:cs="Arial"/>
+          <w:b/>
+          <w:bCs/>
+          <w:sz w:val="24"/>
+          <w:szCs w:val="24"/>
+        </w:rPr>
+        <w:t>HUJR-009</w:t>
+      </w:r>
+      <w:r>
+        <w:rPr>
+          <w:rFonts w:ascii="Arial" w:hAnsi="Arial" w:cs="Arial"/>
+          <w:b/>
+          <w:bCs/>
+          <w:sz w:val="24"/>
+          <w:szCs w:val="24"/>
+        </w:rPr>
+        <w:t>:</w:t>
+      </w:r>
+    </w:p>
+    <w:p>
+      <w:pPr>
+        <w:pStyle w:val="Sinespaciado"/>
+        <w:ind w:left="708"/>
+        <w:rPr>
+          <w:rFonts w:ascii="Arial" w:hAnsi="Arial" w:cs="Arial"/>
+          <w:sz w:val="24"/>
+          <w:szCs w:val="24"/>
+        </w:rPr>
+      </w:pPr>
+      <w:r>
+        <w:rPr>
+          <w:rFonts w:ascii="Arial" w:hAnsi="Arial" w:cs="Arial"/>
+          <w:sz w:val="24"/>
+          <w:szCs w:val="24"/>
+        </w:rPr>
+        <w:t xml:space="preserve">Como </w:t>
+      </w:r>
+      <w:r>
+        <w:rPr>
+          <w:rFonts w:ascii="Arial" w:hAnsi="Arial" w:cs="Arial"/>
+          <w:sz w:val="24"/>
+          <w:szCs w:val="24"/>
+        </w:rPr>
+        <w:t>cliente</w:t>
+      </w:r>
+      <w:r>
+        <w:rPr>
+          <w:rFonts w:ascii="Arial" w:hAnsi="Arial" w:cs="Arial"/>
+          <w:sz w:val="24"/>
+          <w:szCs w:val="24"/>
+        </w:rPr>
+        <w:t xml:space="preserve">, quiero </w:t>
+      </w:r>
+      <w:r>
+        <w:rPr>
+          <w:rFonts w:ascii="Arial" w:hAnsi="Arial" w:cs="Arial"/>
+          <w:sz w:val="24"/>
+          <w:szCs w:val="24"/>
+        </w:rPr>
+        <w:t>tener acceso con detalle a la venta</w:t>
+      </w:r>
+      <w:r>
+        <w:rPr>
+          <w:rFonts w:ascii="Arial" w:hAnsi="Arial" w:cs="Arial"/>
+          <w:sz w:val="24"/>
+          <w:szCs w:val="24"/>
+        </w:rPr>
+        <w:t xml:space="preserve">, para </w:t>
+      </w:r>
+      <w:r>
+        <w:rPr>
+          <w:rFonts w:ascii="Arial" w:hAnsi="Arial" w:cs="Arial"/>
+          <w:sz w:val="24"/>
+          <w:szCs w:val="24"/>
+        </w:rPr>
+        <w:t>asegurar</w:t>
+      </w:r>
+      <w:r>
+        <w:rPr>
+          <w:rFonts w:ascii="Arial" w:hAnsi="Arial" w:cs="Arial"/>
+          <w:sz w:val="24"/>
+          <w:szCs w:val="24"/>
+        </w:rPr>
+        <w:t xml:space="preserve"> </w:t>
+      </w:r>
+      <w:r>
+        <w:rPr>
+          <w:rFonts w:ascii="Arial" w:hAnsi="Arial" w:cs="Arial"/>
+          <w:sz w:val="24"/>
+          <w:szCs w:val="24"/>
+        </w:rPr>
+        <w:t>que la compañía cumple con</w:t>
+      </w:r>
+      <w:r>
+        <w:rPr>
+          <w:rFonts w:ascii="Arial" w:hAnsi="Arial" w:cs="Arial"/>
+          <w:sz w:val="24"/>
+          <w:szCs w:val="24"/>
+        </w:rPr>
+        <w:t xml:space="preserve"> las leyes establecidas por la SAT. </w:t>
+      </w:r>
+    </w:p>
+    <w:p>
+      <w:pPr>
+        <w:pStyle w:val="Sinespaciado"/>
+        <w:tabs>
+          <w:tab w:val="left" w:pos="5670"/>
+        </w:tabs>
+        <w:spacing w:line="276" w:lineRule="auto"/>
+        <w:rPr>
+          <w:rFonts w:ascii="Arial" w:hAnsi="Arial" w:cs="Arial"/>
+          <w:sz w:val="24"/>
+          <w:szCs w:val="24"/>
+        </w:rPr>
+      </w:pPr>
+    </w:p>
+    <w:p>
+      <w:pPr>
+        <w:pStyle w:val="Sinespaciado"/>
+        <w:tabs>
+          <w:tab w:val="left" w:pos="5670"/>
+        </w:tabs>
+        <w:spacing w:line="276" w:lineRule="auto"/>
+        <w:rPr>
+          <w:rFonts w:ascii="Arial" w:hAnsi="Arial" w:cs="Arial"/>
+          <w:b/>
+          <w:bCs/>
+          <w:sz w:val="28"/>
+          <w:szCs w:val="28"/>
+        </w:rPr>
+      </w:pPr>
+      <w:r>
+        <w:rPr>
+          <w:rFonts w:ascii="Arial" w:hAnsi="Arial" w:cs="Arial"/>
+          <w:b/>
+          <w:bCs/>
+          <w:sz w:val="28"/>
+          <w:szCs w:val="28"/>
+        </w:rPr>
+        <w:t>Método Pago:</w:t>
+      </w:r>
+    </w:p>
+    <w:p>
+      <w:pPr>
+        <w:pStyle w:val="Sinespaciado"/>
+        <w:tabs>
+          <w:tab w:val="left" w:pos="5670"/>
+        </w:tabs>
+        <w:spacing w:line="276" w:lineRule="auto"/>
+        <w:rPr>
+          <w:rFonts w:ascii="Arial" w:hAnsi="Arial" w:cs="Arial"/>
+          <w:b/>
+          <w:bCs/>
+          <w:sz w:val="24"/>
+          <w:szCs w:val="24"/>
+        </w:rPr>
+      </w:pPr>
+      <w:r>
+        <w:rPr>
+          <w:rFonts w:ascii="Arial" w:hAnsi="Arial" w:cs="Arial"/>
+          <w:b/>
+          <w:bCs/>
+          <w:sz w:val="24"/>
+          <w:szCs w:val="24"/>
+        </w:rPr>
+        <w:t>HUJR-010:</w:t>
+      </w:r>
+    </w:p>
+    <w:p>
+      <w:pPr>
+        <w:pStyle w:val="Sinespaciado"/>
+        <w:ind w:left="708"/>
+        <w:rPr>
+          <w:rFonts w:ascii="Arial" w:hAnsi="Arial" w:cs="Arial"/>
+          <w:sz w:val="24"/>
+          <w:szCs w:val="24"/>
+        </w:rPr>
+      </w:pPr>
+      <w:r>
+        <w:rPr>
+          <w:rFonts w:ascii="Arial" w:hAnsi="Arial" w:cs="Arial"/>
+          <w:sz w:val="24"/>
+          <w:szCs w:val="24"/>
+        </w:rPr>
+        <w:t>Como cliente, quiero distintos métodos de pago, para que se adapten según mis necesidades.</w:t>
+      </w:r>
+    </w:p>
+    <w:p>
+      <w:pPr>
+        <w:pStyle w:val="Sinespaciado"/>
+        <w:rPr>
+          <w:rFonts w:ascii="Arial" w:hAnsi="Arial" w:cs="Arial"/>
+          <w:b/>
+          <w:bCs/>
+          <w:sz w:val="24"/>
+          <w:szCs w:val="24"/>
+        </w:rPr>
+      </w:pPr>
+      <w:r>
+        <w:rPr>
+          <w:rFonts w:ascii="Arial" w:hAnsi="Arial" w:cs="Arial"/>
+          <w:b/>
+          <w:bCs/>
+          <w:sz w:val="24"/>
+          <w:szCs w:val="24"/>
+        </w:rPr>
+        <w:t>HUJR-011:</w:t>
+      </w:r>
+    </w:p>
+    <w:p>
+      <w:pPr>
+        <w:pStyle w:val="Sinespaciado"/>
+        <w:ind w:left="708"/>
+        <w:rPr>
+          <w:rFonts w:ascii="Arial" w:hAnsi="Arial" w:cs="Arial"/>
+          <w:sz w:val="24"/>
+          <w:szCs w:val="24"/>
+        </w:rPr>
+      </w:pPr>
+      <w:r>
+        <w:rPr>
+          <w:rFonts w:ascii="Arial" w:hAnsi="Arial" w:cs="Arial"/>
+          <w:sz w:val="24"/>
+          <w:szCs w:val="24"/>
+        </w:rPr>
+        <w:t xml:space="preserve">Como empleado, quiero distintos métodos de pago, para proveer un mejor servicio y mejorar las ventas. </w:t>
+      </w:r>
+    </w:p>
+    <w:p>
+      <w:pPr>
+        <w:pStyle w:val="Sinespaciado"/>
+        <w:rPr>
+          <w:rFonts w:ascii="Arial" w:hAnsi="Arial" w:cs="Arial"/>
+          <w:b/>
+          <w:bCs/>
+          <w:sz w:val="24"/>
+          <w:szCs w:val="24"/>
+        </w:rPr>
+      </w:pPr>
+    </w:p>
+    <w:p>
+      <w:pPr>
+        <w:pStyle w:val="Sinespaciado"/>
+        <w:rPr>
+          <w:rFonts w:ascii="Arial" w:hAnsi="Arial" w:cs="Arial"/>
+          <w:b/>
+          <w:bCs/>
+          <w:sz w:val="24"/>
+          <w:szCs w:val="24"/>
+        </w:rPr>
+      </w:pPr>
+    </w:p>
+    <w:p>
+      <w:pPr>
+        <w:pStyle w:val="Sinespaciado"/>
+        <w:rPr>
+          <w:rFonts w:ascii="Arial" w:hAnsi="Arial" w:cs="Arial"/>
+          <w:b/>
+          <w:bCs/>
+          <w:sz w:val="24"/>
+          <w:szCs w:val="24"/>
+        </w:rPr>
+      </w:pPr>
+      <w:r>
+        <w:rPr>
+          <w:rFonts w:ascii="Arial" w:hAnsi="Arial" w:cs="Arial"/>
+          <w:b/>
+          <w:bCs/>
+          <w:sz w:val="24"/>
+          <w:szCs w:val="24"/>
+        </w:rPr>
+        <w:lastRenderedPageBreak/>
+        <w:t>HUJR-012:</w:t>
+      </w:r>
+    </w:p>
+    <w:p>
+      <w:pPr>
+        <w:pStyle w:val="Sinespaciado"/>
+        <w:ind w:left="708"/>
+        <w:rPr>
+          <w:rFonts w:ascii="Arial" w:hAnsi="Arial" w:cs="Arial"/>
+          <w:b/>
+          <w:bCs/>
+          <w:sz w:val="24"/>
+          <w:szCs w:val="24"/>
+        </w:rPr>
+      </w:pPr>
+      <w:r>
+        <w:rPr>
+          <w:rFonts w:ascii="Arial" w:hAnsi="Arial" w:cs="Arial"/>
+          <w:sz w:val="24"/>
+          <w:szCs w:val="24"/>
+        </w:rPr>
+        <w:t>Como proveedor, quiero distintos métodos de pago, para aumentar la demanda y los ingresos.</w:t>
+      </w:r>
     </w:p>
     <w:p>
       <w:pPr>
@@ -1155,6 +2571,421 @@
     </w:sectPr>
   </w:body>
 </w:document>
+</file>
+
+<file path=word/numbering.xml><?xml version="1.0" encoding="utf-8"?>
+<w:numbering xmlns:wpc="http://schemas.microsoft.com/office/word/2010/wordprocessingCanvas" xmlns:cx="http://schemas.microsoft.com/office/drawing/2014/chartex" xmlns:cx1="http://schemas.microsoft.com/office/drawing/2015/9/8/chartex" xmlns:cx2="http://schemas.microsoft.com/office/drawing/2015/10/21/chartex" xmlns:cx3="http://schemas.microsoft.com/office/drawing/2016/5/9/chartex" xmlns:cx4="http://schemas.microsoft.com/office/drawing/2016/5/10/chartex" xmlns:cx5="http://schemas.microsoft.com/office/drawing/2016/5/11/chartex" xmlns:cx6="http://schemas.microsoft.com/office/drawing/2016/5/12/chartex" xmlns:cx7="http://schemas.microsoft.com/office/drawing/2016/5/13/chartex" xmlns:cx8="http://schemas.microsoft.com/office/drawing/2016/5/14/chartex" xmlns:mc="http://schemas.openxmlformats.org/markup-compatibility/2006" xmlns:aink="http://schemas.microsoft.com/office/drawing/2016/ink" xmlns:am3d="http://schemas.microsoft.com/office/drawing/2017/model3d" xmlns:o="urn:schemas-microsoft-com:office:office" xmlns:oel="http://schemas.microsoft.com/office/2019/extlst" xmlns:r="http://schemas.openxmlformats.org/officeDocument/2006/relationships" xmlns:m="http://schemas.openxmlformats.org/officeDocument/2006/math" xmlns:v="urn:schemas-microsoft-com:vml" xmlns:wp14="http://schemas.microsoft.com/office/word/2010/wordprocessingDrawing" xmlns:wp="http://schemas.openxmlformats.org/drawingml/2006/wordprocessingDrawing" xmlns:w10="urn:schemas-microsoft-com:office:word" xmlns:w="http://schemas.openxmlformats.org/wordprocessingml/2006/main" xmlns:w14="http://schemas.microsoft.com/office/word/2010/wordml" xmlns:w15="http://schemas.microsoft.com/office/word/2012/wordml" xmlns:w16cex="http://schemas.microsoft.com/office/word/2018/wordml/cex" xmlns:w16cid="http://schemas.microsoft.com/office/word/2016/wordml/cid" xmlns:w16="http://schemas.microsoft.com/office/word/2018/wordml" xmlns:w16du="http://schemas.microsoft.com/office/word/2023/wordml/word16du" xmlns:w16sdtdh="http://schemas.microsoft.com/office/word/2020/wordml/sdtdatahash" xmlns:w16sdtfl="http://schemas.microsoft.com/office/word/2024/wordml/sdtformatlock" xmlns:w16se="http://schemas.microsoft.com/office/word/2015/wordml/symex" xmlns:wpg="http://schemas.microsoft.com/office/word/2010/wordprocessingGroup" xmlns:wpi="http://schemas.microsoft.com/office/word/2010/wordprocessingInk" xmlns:wne="http://schemas.microsoft.com/office/word/2006/wordml" xmlns:wps="http://schemas.microsoft.com/office/word/2010/wordprocessingShape" mc:Ignorable="w14 w15 w16se w16cid w16 w16cex w16sdtdh w16sdtfl w16du wp14">
+  <w:abstractNum w:abstractNumId="0" w15:restartNumberingAfterBreak="0">
+    <w:nsid w:val="0D797CD9"/>
+    <w:multiLevelType w:val="hybridMultilevel"/>
+    <w:tmpl w:val="CFB6F7D8"/>
+    <w:lvl w:ilvl="0" w:tplc="080A000F">
+      <w:start w:val="1"/>
+      <w:numFmt w:val="decimal"/>
+      <w:lvlText w:val="%1."/>
+      <w:lvlJc w:val="left"/>
+      <w:pPr>
+        <w:ind w:left="720" w:hanging="360"/>
+      </w:pPr>
+    </w:lvl>
+    <w:lvl w:ilvl="1" w:tplc="080A0019">
+      <w:start w:val="1"/>
+      <w:numFmt w:val="lowerLetter"/>
+      <w:lvlText w:val="%2."/>
+      <w:lvlJc w:val="left"/>
+      <w:pPr>
+        <w:ind w:left="1440" w:hanging="360"/>
+      </w:pPr>
+    </w:lvl>
+    <w:lvl w:ilvl="2" w:tplc="080A001B">
+      <w:start w:val="1"/>
+      <w:numFmt w:val="lowerRoman"/>
+      <w:lvlText w:val="%3."/>
+      <w:lvlJc w:val="right"/>
+      <w:pPr>
+        <w:ind w:left="2160" w:hanging="180"/>
+      </w:pPr>
+    </w:lvl>
+    <w:lvl w:ilvl="3" w:tplc="080A000F">
+      <w:start w:val="1"/>
+      <w:numFmt w:val="decimal"/>
+      <w:lvlText w:val="%4."/>
+      <w:lvlJc w:val="left"/>
+      <w:pPr>
+        <w:ind w:left="2880" w:hanging="360"/>
+      </w:pPr>
+    </w:lvl>
+    <w:lvl w:ilvl="4" w:tplc="080A0019">
+      <w:start w:val="1"/>
+      <w:numFmt w:val="lowerLetter"/>
+      <w:lvlText w:val="%5."/>
+      <w:lvlJc w:val="left"/>
+      <w:pPr>
+        <w:ind w:left="3600" w:hanging="360"/>
+      </w:pPr>
+    </w:lvl>
+    <w:lvl w:ilvl="5" w:tplc="080A001B">
+      <w:start w:val="1"/>
+      <w:numFmt w:val="lowerRoman"/>
+      <w:lvlText w:val="%6."/>
+      <w:lvlJc w:val="right"/>
+      <w:pPr>
+        <w:ind w:left="4320" w:hanging="180"/>
+      </w:pPr>
+    </w:lvl>
+    <w:lvl w:ilvl="6" w:tplc="080A000F">
+      <w:start w:val="1"/>
+      <w:numFmt w:val="decimal"/>
+      <w:lvlText w:val="%7."/>
+      <w:lvlJc w:val="left"/>
+      <w:pPr>
+        <w:ind w:left="5040" w:hanging="360"/>
+      </w:pPr>
+    </w:lvl>
+    <w:lvl w:ilvl="7" w:tplc="080A0019">
+      <w:start w:val="1"/>
+      <w:numFmt w:val="lowerLetter"/>
+      <w:lvlText w:val="%8."/>
+      <w:lvlJc w:val="left"/>
+      <w:pPr>
+        <w:ind w:left="5760" w:hanging="360"/>
+      </w:pPr>
+    </w:lvl>
+    <w:lvl w:ilvl="8" w:tplc="080A001B">
+      <w:start w:val="1"/>
+      <w:numFmt w:val="lowerRoman"/>
+      <w:lvlText w:val="%9."/>
+      <w:lvlJc w:val="right"/>
+      <w:pPr>
+        <w:ind w:left="6480" w:hanging="180"/>
+      </w:pPr>
+    </w:lvl>
+  </w:abstractNum>
+  <w:abstractNum w:abstractNumId="1" w15:restartNumberingAfterBreak="0">
+    <w:nsid w:val="391A6850"/>
+    <w:multiLevelType w:val="hybridMultilevel"/>
+    <w:tmpl w:val="135E66D2"/>
+    <w:lvl w:ilvl="0" w:tplc="080A000F">
+      <w:start w:val="1"/>
+      <w:numFmt w:val="decimal"/>
+      <w:lvlText w:val="%1."/>
+      <w:lvlJc w:val="left"/>
+      <w:pPr>
+        <w:ind w:left="720" w:hanging="360"/>
+      </w:pPr>
+    </w:lvl>
+    <w:lvl w:ilvl="1" w:tplc="080A0019">
+      <w:start w:val="1"/>
+      <w:numFmt w:val="lowerLetter"/>
+      <w:lvlText w:val="%2."/>
+      <w:lvlJc w:val="left"/>
+      <w:pPr>
+        <w:ind w:left="1440" w:hanging="360"/>
+      </w:pPr>
+    </w:lvl>
+    <w:lvl w:ilvl="2" w:tplc="080A001B">
+      <w:start w:val="1"/>
+      <w:numFmt w:val="lowerRoman"/>
+      <w:lvlText w:val="%3."/>
+      <w:lvlJc w:val="right"/>
+      <w:pPr>
+        <w:ind w:left="2160" w:hanging="180"/>
+      </w:pPr>
+    </w:lvl>
+    <w:lvl w:ilvl="3" w:tplc="080A000F">
+      <w:start w:val="1"/>
+      <w:numFmt w:val="decimal"/>
+      <w:lvlText w:val="%4."/>
+      <w:lvlJc w:val="left"/>
+      <w:pPr>
+        <w:ind w:left="2880" w:hanging="360"/>
+      </w:pPr>
+    </w:lvl>
+    <w:lvl w:ilvl="4" w:tplc="080A0019">
+      <w:start w:val="1"/>
+      <w:numFmt w:val="lowerLetter"/>
+      <w:lvlText w:val="%5."/>
+      <w:lvlJc w:val="left"/>
+      <w:pPr>
+        <w:ind w:left="3600" w:hanging="360"/>
+      </w:pPr>
+    </w:lvl>
+    <w:lvl w:ilvl="5" w:tplc="080A001B">
+      <w:start w:val="1"/>
+      <w:numFmt w:val="lowerRoman"/>
+      <w:lvlText w:val="%6."/>
+      <w:lvlJc w:val="right"/>
+      <w:pPr>
+        <w:ind w:left="4320" w:hanging="180"/>
+      </w:pPr>
+    </w:lvl>
+    <w:lvl w:ilvl="6" w:tplc="080A000F">
+      <w:start w:val="1"/>
+      <w:numFmt w:val="decimal"/>
+      <w:lvlText w:val="%7."/>
+      <w:lvlJc w:val="left"/>
+      <w:pPr>
+        <w:ind w:left="5040" w:hanging="360"/>
+      </w:pPr>
+    </w:lvl>
+    <w:lvl w:ilvl="7" w:tplc="080A0019">
+      <w:start w:val="1"/>
+      <w:numFmt w:val="lowerLetter"/>
+      <w:lvlText w:val="%8."/>
+      <w:lvlJc w:val="left"/>
+      <w:pPr>
+        <w:ind w:left="5760" w:hanging="360"/>
+      </w:pPr>
+    </w:lvl>
+    <w:lvl w:ilvl="8" w:tplc="080A001B">
+      <w:start w:val="1"/>
+      <w:numFmt w:val="lowerRoman"/>
+      <w:lvlText w:val="%9."/>
+      <w:lvlJc w:val="right"/>
+      <w:pPr>
+        <w:ind w:left="6480" w:hanging="180"/>
+      </w:pPr>
+    </w:lvl>
+  </w:abstractNum>
+  <w:abstractNum w:abstractNumId="2" w15:restartNumberingAfterBreak="0">
+    <w:nsid w:val="40D446F5"/>
+    <w:multiLevelType w:val="hybridMultilevel"/>
+    <w:tmpl w:val="E7AAE968"/>
+    <w:lvl w:ilvl="0" w:tplc="080A000F">
+      <w:start w:val="1"/>
+      <w:numFmt w:val="decimal"/>
+      <w:lvlText w:val="%1."/>
+      <w:lvlJc w:val="left"/>
+      <w:pPr>
+        <w:ind w:left="720" w:hanging="360"/>
+      </w:pPr>
+    </w:lvl>
+    <w:lvl w:ilvl="1" w:tplc="080A0019" w:tentative="1">
+      <w:start w:val="1"/>
+      <w:numFmt w:val="lowerLetter"/>
+      <w:lvlText w:val="%2."/>
+      <w:lvlJc w:val="left"/>
+      <w:pPr>
+        <w:ind w:left="1440" w:hanging="360"/>
+      </w:pPr>
+    </w:lvl>
+    <w:lvl w:ilvl="2" w:tplc="080A001B" w:tentative="1">
+      <w:start w:val="1"/>
+      <w:numFmt w:val="lowerRoman"/>
+      <w:lvlText w:val="%3."/>
+      <w:lvlJc w:val="right"/>
+      <w:pPr>
+        <w:ind w:left="2160" w:hanging="180"/>
+      </w:pPr>
+    </w:lvl>
+    <w:lvl w:ilvl="3" w:tplc="080A000F" w:tentative="1">
+      <w:start w:val="1"/>
+      <w:numFmt w:val="decimal"/>
+      <w:lvlText w:val="%4."/>
+      <w:lvlJc w:val="left"/>
+      <w:pPr>
+        <w:ind w:left="2880" w:hanging="360"/>
+      </w:pPr>
+    </w:lvl>
+    <w:lvl w:ilvl="4" w:tplc="080A0019" w:tentative="1">
+      <w:start w:val="1"/>
+      <w:numFmt w:val="lowerLetter"/>
+      <w:lvlText w:val="%5."/>
+      <w:lvlJc w:val="left"/>
+      <w:pPr>
+        <w:ind w:left="3600" w:hanging="360"/>
+      </w:pPr>
+    </w:lvl>
+    <w:lvl w:ilvl="5" w:tplc="080A001B" w:tentative="1">
+      <w:start w:val="1"/>
+      <w:numFmt w:val="lowerRoman"/>
+      <w:lvlText w:val="%6."/>
+      <w:lvlJc w:val="right"/>
+      <w:pPr>
+        <w:ind w:left="4320" w:hanging="180"/>
+      </w:pPr>
+    </w:lvl>
+    <w:lvl w:ilvl="6" w:tplc="080A000F" w:tentative="1">
+      <w:start w:val="1"/>
+      <w:numFmt w:val="decimal"/>
+      <w:lvlText w:val="%7."/>
+      <w:lvlJc w:val="left"/>
+      <w:pPr>
+        <w:ind w:left="5040" w:hanging="360"/>
+      </w:pPr>
+    </w:lvl>
+    <w:lvl w:ilvl="7" w:tplc="080A0019" w:tentative="1">
+      <w:start w:val="1"/>
+      <w:numFmt w:val="lowerLetter"/>
+      <w:lvlText w:val="%8."/>
+      <w:lvlJc w:val="left"/>
+      <w:pPr>
+        <w:ind w:left="5760" w:hanging="360"/>
+      </w:pPr>
+    </w:lvl>
+    <w:lvl w:ilvl="8" w:tplc="080A001B" w:tentative="1">
+      <w:start w:val="1"/>
+      <w:numFmt w:val="lowerRoman"/>
+      <w:lvlText w:val="%9."/>
+      <w:lvlJc w:val="right"/>
+      <w:pPr>
+        <w:ind w:left="6480" w:hanging="180"/>
+      </w:pPr>
+    </w:lvl>
+  </w:abstractNum>
+  <w:abstractNum w:abstractNumId="3" w15:restartNumberingAfterBreak="0">
+    <w:nsid w:val="691351B9"/>
+    <w:multiLevelType w:val="hybridMultilevel"/>
+    <w:tmpl w:val="B95EC386"/>
+    <w:lvl w:ilvl="0" w:tplc="080A000F">
+      <w:start w:val="1"/>
+      <w:numFmt w:val="decimal"/>
+      <w:lvlText w:val="%1."/>
+      <w:lvlJc w:val="left"/>
+      <w:pPr>
+        <w:ind w:left="720" w:hanging="360"/>
+      </w:pPr>
+    </w:lvl>
+    <w:lvl w:ilvl="1" w:tplc="080A0019" w:tentative="1">
+      <w:start w:val="1"/>
+      <w:numFmt w:val="lowerLetter"/>
+      <w:lvlText w:val="%2."/>
+      <w:lvlJc w:val="left"/>
+      <w:pPr>
+        <w:ind w:left="1440" w:hanging="360"/>
+      </w:pPr>
+    </w:lvl>
+    <w:lvl w:ilvl="2" w:tplc="080A001B" w:tentative="1">
+      <w:start w:val="1"/>
+      <w:numFmt w:val="lowerRoman"/>
+      <w:lvlText w:val="%3."/>
+      <w:lvlJc w:val="right"/>
+      <w:pPr>
+        <w:ind w:left="2160" w:hanging="180"/>
+      </w:pPr>
+    </w:lvl>
+    <w:lvl w:ilvl="3" w:tplc="080A000F" w:tentative="1">
+      <w:start w:val="1"/>
+      <w:numFmt w:val="decimal"/>
+      <w:lvlText w:val="%4."/>
+      <w:lvlJc w:val="left"/>
+      <w:pPr>
+        <w:ind w:left="2880" w:hanging="360"/>
+      </w:pPr>
+    </w:lvl>
+    <w:lvl w:ilvl="4" w:tplc="080A0019" w:tentative="1">
+      <w:start w:val="1"/>
+      <w:numFmt w:val="lowerLetter"/>
+      <w:lvlText w:val="%5."/>
+      <w:lvlJc w:val="left"/>
+      <w:pPr>
+        <w:ind w:left="3600" w:hanging="360"/>
+      </w:pPr>
+    </w:lvl>
+    <w:lvl w:ilvl="5" w:tplc="080A001B" w:tentative="1">
+      <w:start w:val="1"/>
+      <w:numFmt w:val="lowerRoman"/>
+      <w:lvlText w:val="%6."/>
+      <w:lvlJc w:val="right"/>
+      <w:pPr>
+        <w:ind w:left="4320" w:hanging="180"/>
+      </w:pPr>
+    </w:lvl>
+    <w:lvl w:ilvl="6" w:tplc="080A000F" w:tentative="1">
+      <w:start w:val="1"/>
+      <w:numFmt w:val="decimal"/>
+      <w:lvlText w:val="%7."/>
+      <w:lvlJc w:val="left"/>
+      <w:pPr>
+        <w:ind w:left="5040" w:hanging="360"/>
+      </w:pPr>
+    </w:lvl>
+    <w:lvl w:ilvl="7" w:tplc="080A0019" w:tentative="1">
+      <w:start w:val="1"/>
+      <w:numFmt w:val="lowerLetter"/>
+      <w:lvlText w:val="%8."/>
+      <w:lvlJc w:val="left"/>
+      <w:pPr>
+        <w:ind w:left="5760" w:hanging="360"/>
+      </w:pPr>
+    </w:lvl>
+    <w:lvl w:ilvl="8" w:tplc="080A001B" w:tentative="1">
+      <w:start w:val="1"/>
+      <w:numFmt w:val="lowerRoman"/>
+      <w:lvlText w:val="%9."/>
+      <w:lvlJc w:val="right"/>
+      <w:pPr>
+        <w:ind w:left="6480" w:hanging="180"/>
+      </w:pPr>
+    </w:lvl>
+  </w:abstractNum>
+  <w:num w:numId="1" w16cid:durableId="403799940">
+    <w:abstractNumId w:val="2"/>
+  </w:num>
+  <w:num w:numId="2" w16cid:durableId="2029720022">
+    <w:abstractNumId w:val="3"/>
+  </w:num>
+  <w:num w:numId="3" w16cid:durableId="1362197015">
+    <w:abstractNumId w:val="1"/>
+    <w:lvlOverride w:ilvl="0">
+      <w:startOverride w:val="1"/>
+    </w:lvlOverride>
+    <w:lvlOverride w:ilvl="1">
+      <w:startOverride w:val="1"/>
+    </w:lvlOverride>
+    <w:lvlOverride w:ilvl="2">
+      <w:startOverride w:val="1"/>
+    </w:lvlOverride>
+    <w:lvlOverride w:ilvl="3">
+      <w:startOverride w:val="1"/>
+    </w:lvlOverride>
+    <w:lvlOverride w:ilvl="4">
+      <w:startOverride w:val="1"/>
+    </w:lvlOverride>
+    <w:lvlOverride w:ilvl="5">
+      <w:startOverride w:val="1"/>
+    </w:lvlOverride>
+    <w:lvlOverride w:ilvl="6">
+      <w:startOverride w:val="1"/>
+    </w:lvlOverride>
+    <w:lvlOverride w:ilvl="7">
+      <w:startOverride w:val="1"/>
+    </w:lvlOverride>
+    <w:lvlOverride w:ilvl="8">
+      <w:startOverride w:val="1"/>
+    </w:lvlOverride>
+  </w:num>
+  <w:num w:numId="4" w16cid:durableId="1410736550">
+    <w:abstractNumId w:val="0"/>
+    <w:lvlOverride w:ilvl="0">
+      <w:startOverride w:val="1"/>
+    </w:lvlOverride>
+    <w:lvlOverride w:ilvl="1">
+      <w:startOverride w:val="1"/>
+    </w:lvlOverride>
+    <w:lvlOverride w:ilvl="2">
+      <w:startOverride w:val="1"/>
+    </w:lvlOverride>
+    <w:lvlOverride w:ilvl="3">
+      <w:startOverride w:val="1"/>
+    </w:lvlOverride>
+    <w:lvlOverride w:ilvl="4">
+      <w:startOverride w:val="1"/>
+    </w:lvlOverride>
+    <w:lvlOverride w:ilvl="5">
+      <w:startOverride w:val="1"/>
+    </w:lvlOverride>
+    <w:lvlOverride w:ilvl="6">
+      <w:startOverride w:val="1"/>
+    </w:lvlOverride>
+    <w:lvlOverride w:ilvl="7">
+      <w:startOverride w:val="1"/>
+    </w:lvlOverride>
+    <w:lvlOverride w:ilvl="8">
+      <w:startOverride w:val="1"/>
+    </w:lvlOverride>
+  </w:num>
+</w:numbering>
 </file>
 
 <file path=word/styles.xml><?xml version="1.0" encoding="utf-8"?>
@@ -1563,7 +3394,6 @@
   <w:style w:type="character" w:default="1" w:styleId="Fuentedeprrafopredeter">
     <w:name w:val="Default Paragraph Font"/>
     <w:uiPriority w:val="1"/>
-    <w:semiHidden/>
     <w:unhideWhenUsed/>
   </w:style>
   <w:style w:type="table" w:default="1" w:styleId="Tablanormal">
@@ -1684,6 +3514,29 @@
         <w:insideV w:val="single" w:sz="4" w:space="0" w:color="auto"/>
       </w:tblBorders>
     </w:tblPr>
+  </w:style>
+  <w:style w:type="character" w:styleId="Hipervnculo">
+    <w:name w:val="Hyperlink"/>
+    <w:basedOn w:val="Fuentedeprrafopredeter"/>
+    <w:uiPriority w:val="99"/>
+    <w:unhideWhenUsed/>
+    <w:rsid w:val="00197D9A"/>
+    <w:rPr>
+      <w:color w:val="0563C1" w:themeColor="hyperlink"/>
+      <w:u w:val="single"/>
+    </w:rPr>
+  </w:style>
+  <w:style w:type="character" w:styleId="Mencinsinresolver">
+    <w:name w:val="Unresolved Mention"/>
+    <w:basedOn w:val="Fuentedeprrafopredeter"/>
+    <w:uiPriority w:val="99"/>
+    <w:semiHidden/>
+    <w:unhideWhenUsed/>
+    <w:rsid w:val="00197D9A"/>
+    <w:rPr>
+      <w:color w:val="605E5C"/>
+      <w:shd w:val="clear" w:color="auto" w:fill="E1DFDD"/>
+    </w:rPr>
   </w:style>
 </w:styles>
 </file>

</xml_diff>

<commit_message>
add: Estandarizar titulos de historias de Proveedor en archivo ProyectoSCRUM_Fila3.docx
</commit_message>
<xml_diff>
--- a/ProyectoSCRUM_Fila3.docx
+++ b/ProyectoSCRUM_Fila3.docx
@@ -35,7 +35,7 @@
                     </pic:cNvPicPr>
                   </pic:nvPicPr>
                   <pic:blipFill>
-                    <a:blip r:embed="rId4" cstate="print">
+                    <a:blip r:embed="rId5" cstate="print">
                       <a:extLst>
                         <a:ext uri="{28A0092B-C50C-407E-A947-70E740481C1C}">
                           <a14:useLocalDpi xmlns:a14="http://schemas.microsoft.com/office/drawing/2010/main" val="0"/>
@@ -933,6 +933,29 @@
                 <w:sz w:val="24"/>
               </w:rPr>
             </w:pPr>
+            <w:r>
+              <w:rPr>
+                <w:rFonts w:ascii="Arial" w:hAnsi="Arial" w:cs="Arial"/>
+                <w:sz w:val="24"/>
+              </w:rPr>
+              <w:t xml:space="preserve">Christian Geovanni </w:t>
+            </w:r>
+            <w:proofErr w:type="spellStart"/>
+            <w:r>
+              <w:rPr>
+                <w:rFonts w:ascii="Arial" w:hAnsi="Arial" w:cs="Arial"/>
+                <w:sz w:val="24"/>
+              </w:rPr>
+              <w:t>Xicará</w:t>
+            </w:r>
+            <w:proofErr w:type="spellEnd"/>
+            <w:r>
+              <w:rPr>
+                <w:rFonts w:ascii="Arial" w:hAnsi="Arial" w:cs="Arial"/>
+                <w:sz w:val="24"/>
+              </w:rPr>
+              <w:t xml:space="preserve"> Cifuentes</w:t>
+            </w:r>
           </w:p>
         </w:tc>
         <w:tc>
@@ -952,6 +975,13 @@
                 <w:sz w:val="24"/>
               </w:rPr>
             </w:pPr>
+            <w:r>
+              <w:rPr>
+                <w:rFonts w:ascii="Arial" w:hAnsi="Arial" w:cs="Arial"/>
+                <w:sz w:val="24"/>
+              </w:rPr>
+              <w:t>Programador</w:t>
+            </w:r>
           </w:p>
         </w:tc>
       </w:tr>
@@ -973,6 +1003,13 @@
                 <w:sz w:val="24"/>
               </w:rPr>
             </w:pPr>
+            <w:r>
+              <w:rPr>
+                <w:rFonts w:ascii="Arial" w:hAnsi="Arial" w:cs="Arial"/>
+                <w:sz w:val="24"/>
+              </w:rPr>
+              <w:t xml:space="preserve">José Waldemar Gutiérrez García </w:t>
+            </w:r>
           </w:p>
         </w:tc>
         <w:tc>
@@ -992,6 +1029,13 @@
                 <w:sz w:val="24"/>
               </w:rPr>
             </w:pPr>
+            <w:r>
+              <w:rPr>
+                <w:rFonts w:ascii="Arial" w:hAnsi="Arial" w:cs="Arial"/>
+                <w:sz w:val="24"/>
+              </w:rPr>
+              <w:t xml:space="preserve">Programador </w:t>
+            </w:r>
           </w:p>
         </w:tc>
       </w:tr>
@@ -1013,6 +1057,29 @@
                 <w:sz w:val="24"/>
               </w:rPr>
             </w:pPr>
+            <w:r>
+              <w:rPr>
+                <w:rFonts w:ascii="Arial" w:hAnsi="Arial" w:cs="Arial"/>
+                <w:sz w:val="24"/>
+              </w:rPr>
+              <w:t xml:space="preserve">Diego Alejandro </w:t>
+            </w:r>
+            <w:proofErr w:type="spellStart"/>
+            <w:r>
+              <w:rPr>
+                <w:rFonts w:ascii="Arial" w:hAnsi="Arial" w:cs="Arial"/>
+                <w:sz w:val="24"/>
+              </w:rPr>
+              <w:t>Sebastian</w:t>
+            </w:r>
+            <w:proofErr w:type="spellEnd"/>
+            <w:r>
+              <w:rPr>
+                <w:rFonts w:ascii="Arial" w:hAnsi="Arial" w:cs="Arial"/>
+                <w:sz w:val="24"/>
+              </w:rPr>
+              <w:t xml:space="preserve"> Peña</w:t>
+            </w:r>
           </w:p>
         </w:tc>
         <w:tc>
@@ -1030,8 +1097,16 @@
               <w:rPr>
                 <w:rFonts w:ascii="Arial" w:hAnsi="Arial" w:cs="Arial"/>
                 <w:sz w:val="24"/>
+                <w:u w:val="single"/>
               </w:rPr>
             </w:pPr>
+            <w:r>
+              <w:rPr>
+                <w:rFonts w:ascii="Arial" w:hAnsi="Arial" w:cs="Arial"/>
+                <w:sz w:val="24"/>
+              </w:rPr>
+              <w:t>Programador</w:t>
+            </w:r>
           </w:p>
         </w:tc>
       </w:tr>
@@ -1053,6 +1128,13 @@
                 <w:sz w:val="24"/>
               </w:rPr>
             </w:pPr>
+            <w:r>
+              <w:rPr>
+                <w:rFonts w:ascii="Arial" w:hAnsi="Arial" w:cs="Arial"/>
+                <w:sz w:val="24"/>
+              </w:rPr>
+              <w:t>Diego Alexander Molina Castillo</w:t>
+            </w:r>
           </w:p>
         </w:tc>
         <w:tc>
@@ -1072,6 +1154,13 @@
                 <w:sz w:val="24"/>
               </w:rPr>
             </w:pPr>
+            <w:r>
+              <w:rPr>
+                <w:rFonts w:ascii="Arial" w:hAnsi="Arial" w:cs="Arial"/>
+                <w:sz w:val="24"/>
+              </w:rPr>
+              <w:t>Programador</w:t>
+            </w:r>
           </w:p>
         </w:tc>
       </w:tr>
@@ -1091,8 +1180,25 @@
               <w:rPr>
                 <w:rFonts w:ascii="Arial" w:hAnsi="Arial" w:cs="Arial"/>
                 <w:sz w:val="24"/>
+                <w:lang w:val="en-US"/>
               </w:rPr>
             </w:pPr>
+            <w:r>
+              <w:rPr>
+                <w:rFonts w:ascii="Arial" w:hAnsi="Arial" w:cs="Arial"/>
+                <w:sz w:val="24"/>
+              </w:rPr>
+              <w:t xml:space="preserve">Louis Brando Xiloj </w:t>
+            </w:r>
+            <w:proofErr w:type="spellStart"/>
+            <w:r>
+              <w:rPr>
+                <w:rFonts w:ascii="Arial" w:hAnsi="Arial" w:cs="Arial"/>
+                <w:sz w:val="24"/>
+              </w:rPr>
+              <w:t>Subuyú</w:t>
+            </w:r>
+            <w:proofErr w:type="spellEnd"/>
           </w:p>
         </w:tc>
         <w:tc>
@@ -1112,6 +1218,13 @@
                 <w:sz w:val="24"/>
               </w:rPr>
             </w:pPr>
+            <w:r>
+              <w:rPr>
+                <w:rFonts w:ascii="Arial" w:hAnsi="Arial" w:cs="Arial"/>
+                <w:sz w:val="24"/>
+              </w:rPr>
+              <w:t>Programador</w:t>
+            </w:r>
           </w:p>
         </w:tc>
       </w:tr>
@@ -1133,6 +1246,40 @@
                 <w:sz w:val="24"/>
               </w:rPr>
             </w:pPr>
+            <w:hyperlink r:id="rId6" w:tooltip="add: Agregar Nombre Diego Benjamin Espinoza Reyes y rol Programador en archivo JavaEEProyect_Fila3.docx" w:history="1">
+              <w:r>
+                <w:rPr>
+                  <w:rStyle w:val="Hipervnculo"/>
+                  <w:rFonts w:ascii="Arial" w:hAnsi="Arial" w:cs="Arial"/>
+                  <w:color w:val="auto"/>
+                  <w:sz w:val="24"/>
+                  <w:u w:val="none"/>
+                </w:rPr>
+                <w:t xml:space="preserve">Diego </w:t>
+              </w:r>
+              <w:proofErr w:type="spellStart"/>
+              <w:r>
+                <w:rPr>
+                  <w:rStyle w:val="Hipervnculo"/>
+                  <w:rFonts w:ascii="Arial" w:hAnsi="Arial" w:cs="Arial"/>
+                  <w:color w:val="auto"/>
+                  <w:sz w:val="24"/>
+                  <w:u w:val="none"/>
+                </w:rPr>
+                <w:t>Benjamin</w:t>
+              </w:r>
+              <w:proofErr w:type="spellEnd"/>
+              <w:r>
+                <w:rPr>
+                  <w:rStyle w:val="Hipervnculo"/>
+                  <w:rFonts w:ascii="Arial" w:hAnsi="Arial" w:cs="Arial"/>
+                  <w:color w:val="auto"/>
+                  <w:sz w:val="24"/>
+                  <w:u w:val="none"/>
+                </w:rPr>
+                <w:t xml:space="preserve"> Espinoza Reyes</w:t>
+              </w:r>
+            </w:hyperlink>
           </w:p>
         </w:tc>
         <w:tc>
@@ -1152,6 +1299,13 @@
                 <w:sz w:val="24"/>
               </w:rPr>
             </w:pPr>
+            <w:r>
+              <w:rPr>
+                <w:rFonts w:ascii="Arial" w:hAnsi="Arial" w:cs="Arial"/>
+                <w:sz w:val="24"/>
+              </w:rPr>
+              <w:t>Programador</w:t>
+            </w:r>
           </w:p>
         </w:tc>
       </w:tr>
@@ -1180,6 +1334,1746 @@
         <w:rPr>
           <w:sz w:val="24"/>
           <w:szCs w:val="24"/>
+        </w:rPr>
+      </w:pPr>
+    </w:p>
+    <w:p>
+      <w:pPr>
+        <w:pStyle w:val="Sinespaciado"/>
+        <w:tabs>
+          <w:tab w:val="left" w:pos="5670"/>
+        </w:tabs>
+        <w:spacing w:line="276" w:lineRule="auto"/>
+        <w:rPr>
+          <w:sz w:val="24"/>
+          <w:szCs w:val="24"/>
+          <w:u w:val="single"/>
+        </w:rPr>
+      </w:pPr>
+    </w:p>
+    <w:p>
+      <w:pPr>
+        <w:pStyle w:val="Sinespaciado"/>
+        <w:tabs>
+          <w:tab w:val="left" w:pos="5670"/>
+        </w:tabs>
+        <w:spacing w:line="276" w:lineRule="auto"/>
+        <w:rPr>
+          <w:sz w:val="24"/>
+          <w:szCs w:val="24"/>
+          <w:u w:val="single"/>
+        </w:rPr>
+      </w:pPr>
+    </w:p>
+    <w:p>
+      <w:pPr>
+        <w:pStyle w:val="Sinespaciado"/>
+        <w:tabs>
+          <w:tab w:val="left" w:pos="5670"/>
+        </w:tabs>
+        <w:spacing w:line="276" w:lineRule="auto"/>
+        <w:rPr>
+          <w:sz w:val="24"/>
+          <w:szCs w:val="24"/>
+          <w:u w:val="single"/>
+        </w:rPr>
+      </w:pPr>
+    </w:p>
+    <w:p>
+      <w:pPr>
+        <w:pStyle w:val="Sinespaciado"/>
+        <w:tabs>
+          <w:tab w:val="left" w:pos="5670"/>
+        </w:tabs>
+        <w:spacing w:line="276" w:lineRule="auto"/>
+        <w:rPr>
+          <w:sz w:val="24"/>
+          <w:szCs w:val="24"/>
+          <w:u w:val="single"/>
+        </w:rPr>
+      </w:pPr>
+    </w:p>
+    <w:p>
+      <w:pPr>
+        <w:pStyle w:val="Sinespaciado"/>
+        <w:tabs>
+          <w:tab w:val="left" w:pos="5670"/>
+        </w:tabs>
+        <w:spacing w:line="276" w:lineRule="auto"/>
+        <w:rPr>
+          <w:sz w:val="24"/>
+          <w:szCs w:val="24"/>
+          <w:u w:val="single"/>
+        </w:rPr>
+      </w:pPr>
+    </w:p>
+    <w:p>
+      <w:pPr>
+        <w:pStyle w:val="Sinespaciado"/>
+        <w:tabs>
+          <w:tab w:val="left" w:pos="5670"/>
+        </w:tabs>
+        <w:spacing w:line="276" w:lineRule="auto"/>
+        <w:rPr>
+          <w:sz w:val="24"/>
+          <w:szCs w:val="24"/>
+          <w:u w:val="single"/>
+        </w:rPr>
+      </w:pPr>
+    </w:p>
+    <w:p>
+      <w:pPr>
+        <w:pStyle w:val="Sinespaciado"/>
+        <w:tabs>
+          <w:tab w:val="left" w:pos="5670"/>
+        </w:tabs>
+        <w:spacing w:line="276" w:lineRule="auto"/>
+        <w:rPr>
+          <w:sz w:val="24"/>
+          <w:szCs w:val="24"/>
+          <w:u w:val="single"/>
+        </w:rPr>
+      </w:pPr>
+    </w:p>
+    <w:p>
+      <w:pPr>
+        <w:pStyle w:val="Sinespaciado"/>
+        <w:tabs>
+          <w:tab w:val="left" w:pos="5670"/>
+        </w:tabs>
+        <w:spacing w:line="276" w:lineRule="auto"/>
+        <w:rPr>
+          <w:sz w:val="24"/>
+          <w:szCs w:val="24"/>
+          <w:u w:val="single"/>
+        </w:rPr>
+      </w:pPr>
+    </w:p>
+    <w:p>
+      <w:pPr>
+        <w:pStyle w:val="Sinespaciado"/>
+        <w:tabs>
+          <w:tab w:val="left" w:pos="5670"/>
+        </w:tabs>
+        <w:spacing w:line="276" w:lineRule="auto"/>
+        <w:rPr>
+          <w:sz w:val="24"/>
+          <w:szCs w:val="24"/>
+          <w:u w:val="single"/>
+        </w:rPr>
+      </w:pPr>
+    </w:p>
+    <w:p>
+      <w:pPr>
+        <w:pStyle w:val="Sinespaciado"/>
+        <w:tabs>
+          <w:tab w:val="left" w:pos="5670"/>
+        </w:tabs>
+        <w:spacing w:line="276" w:lineRule="auto"/>
+        <w:rPr>
+          <w:sz w:val="24"/>
+          <w:szCs w:val="24"/>
+          <w:u w:val="single"/>
+        </w:rPr>
+      </w:pPr>
+    </w:p>
+    <w:p>
+      <w:pPr>
+        <w:pStyle w:val="Sinespaciado"/>
+        <w:tabs>
+          <w:tab w:val="left" w:pos="5670"/>
+        </w:tabs>
+        <w:spacing w:line="276" w:lineRule="auto"/>
+        <w:rPr>
+          <w:sz w:val="24"/>
+          <w:szCs w:val="24"/>
+          <w:u w:val="single"/>
+        </w:rPr>
+      </w:pPr>
+    </w:p>
+    <w:p>
+      <w:pPr>
+        <w:pStyle w:val="Sinespaciado"/>
+        <w:tabs>
+          <w:tab w:val="left" w:pos="5670"/>
+        </w:tabs>
+        <w:spacing w:line="276" w:lineRule="auto"/>
+        <w:rPr>
+          <w:sz w:val="24"/>
+          <w:szCs w:val="24"/>
+          <w:u w:val="single"/>
+        </w:rPr>
+      </w:pPr>
+    </w:p>
+    <w:p>
+      <w:pPr>
+        <w:pStyle w:val="Sinespaciado"/>
+        <w:tabs>
+          <w:tab w:val="left" w:pos="5670"/>
+        </w:tabs>
+        <w:spacing w:line="276" w:lineRule="auto"/>
+        <w:rPr>
+          <w:sz w:val="24"/>
+          <w:szCs w:val="24"/>
+          <w:u w:val="single"/>
+        </w:rPr>
+      </w:pPr>
+    </w:p>
+    <w:p>
+      <w:pPr>
+        <w:pStyle w:val="Sinespaciado"/>
+        <w:tabs>
+          <w:tab w:val="left" w:pos="5670"/>
+        </w:tabs>
+        <w:spacing w:line="276" w:lineRule="auto"/>
+        <w:rPr>
+          <w:sz w:val="24"/>
+          <w:szCs w:val="24"/>
+          <w:u w:val="single"/>
+        </w:rPr>
+      </w:pPr>
+    </w:p>
+    <w:p>
+      <w:pPr>
+        <w:pStyle w:val="Sinespaciado"/>
+        <w:tabs>
+          <w:tab w:val="left" w:pos="5670"/>
+        </w:tabs>
+        <w:spacing w:line="276" w:lineRule="auto"/>
+        <w:rPr>
+          <w:sz w:val="24"/>
+          <w:szCs w:val="24"/>
+          <w:u w:val="single"/>
+        </w:rPr>
+      </w:pPr>
+    </w:p>
+    <w:p>
+      <w:pPr>
+        <w:pStyle w:val="Sinespaciado"/>
+        <w:tabs>
+          <w:tab w:val="left" w:pos="5670"/>
+        </w:tabs>
+        <w:spacing w:line="276" w:lineRule="auto"/>
+        <w:rPr>
+          <w:sz w:val="24"/>
+          <w:szCs w:val="24"/>
+          <w:u w:val="single"/>
+        </w:rPr>
+      </w:pPr>
+    </w:p>
+    <w:p>
+      <w:pPr>
+        <w:pStyle w:val="Sinespaciado"/>
+        <w:tabs>
+          <w:tab w:val="left" w:pos="5670"/>
+        </w:tabs>
+        <w:spacing w:line="276" w:lineRule="auto"/>
+        <w:rPr>
+          <w:sz w:val="24"/>
+          <w:szCs w:val="24"/>
+          <w:u w:val="single"/>
+        </w:rPr>
+      </w:pPr>
+    </w:p>
+    <w:p>
+      <w:pPr>
+        <w:pStyle w:val="Sinespaciado"/>
+        <w:tabs>
+          <w:tab w:val="left" w:pos="5670"/>
+        </w:tabs>
+        <w:spacing w:line="276" w:lineRule="auto"/>
+        <w:rPr>
+          <w:sz w:val="24"/>
+          <w:szCs w:val="24"/>
+          <w:u w:val="single"/>
+        </w:rPr>
+      </w:pPr>
+    </w:p>
+    <w:p>
+      <w:pPr>
+        <w:pStyle w:val="Sinespaciado"/>
+        <w:tabs>
+          <w:tab w:val="left" w:pos="5670"/>
+        </w:tabs>
+        <w:spacing w:line="276" w:lineRule="auto"/>
+        <w:rPr>
+          <w:sz w:val="24"/>
+          <w:szCs w:val="24"/>
+          <w:u w:val="single"/>
+        </w:rPr>
+      </w:pPr>
+    </w:p>
+    <w:p>
+      <w:pPr>
+        <w:pStyle w:val="Sinespaciado"/>
+        <w:tabs>
+          <w:tab w:val="left" w:pos="5670"/>
+        </w:tabs>
+        <w:spacing w:line="276" w:lineRule="auto"/>
+        <w:rPr>
+          <w:sz w:val="24"/>
+          <w:szCs w:val="24"/>
+          <w:u w:val="single"/>
+        </w:rPr>
+      </w:pPr>
+    </w:p>
+    <w:p>
+      <w:pPr>
+        <w:pStyle w:val="Sinespaciado"/>
+        <w:tabs>
+          <w:tab w:val="left" w:pos="5670"/>
+        </w:tabs>
+        <w:spacing w:line="276" w:lineRule="auto"/>
+        <w:rPr>
+          <w:sz w:val="24"/>
+          <w:szCs w:val="24"/>
+          <w:u w:val="single"/>
+        </w:rPr>
+      </w:pPr>
+    </w:p>
+    <w:p>
+      <w:pPr>
+        <w:pStyle w:val="Sinespaciado"/>
+        <w:tabs>
+          <w:tab w:val="left" w:pos="5670"/>
+        </w:tabs>
+        <w:spacing w:line="276" w:lineRule="auto"/>
+        <w:rPr>
+          <w:sz w:val="24"/>
+          <w:szCs w:val="24"/>
+          <w:u w:val="single"/>
+        </w:rPr>
+      </w:pPr>
+    </w:p>
+    <w:p>
+      <w:pPr>
+        <w:pStyle w:val="Sinespaciado"/>
+        <w:tabs>
+          <w:tab w:val="left" w:pos="5670"/>
+        </w:tabs>
+        <w:spacing w:line="276" w:lineRule="auto"/>
+        <w:rPr>
+          <w:sz w:val="24"/>
+          <w:szCs w:val="24"/>
+          <w:u w:val="single"/>
+        </w:rPr>
+      </w:pPr>
+    </w:p>
+    <w:p>
+      <w:pPr>
+        <w:pStyle w:val="Sinespaciado"/>
+        <w:tabs>
+          <w:tab w:val="left" w:pos="5670"/>
+        </w:tabs>
+        <w:spacing w:line="276" w:lineRule="auto"/>
+        <w:jc w:val="center"/>
+        <w:rPr>
+          <w:rFonts w:ascii="Arial" w:hAnsi="Arial" w:cs="Arial"/>
+          <w:b/>
+          <w:bCs/>
+          <w:sz w:val="28"/>
+          <w:szCs w:val="28"/>
+        </w:rPr>
+      </w:pPr>
+      <w:r>
+        <w:rPr>
+          <w:rFonts w:ascii="Arial" w:hAnsi="Arial" w:cs="Arial"/>
+          <w:b/>
+          <w:bCs/>
+          <w:sz w:val="28"/>
+          <w:szCs w:val="28"/>
+        </w:rPr>
+        <w:lastRenderedPageBreak/>
+        <w:t>Historias de Usuario</w:t>
+      </w:r>
+    </w:p>
+    <w:p>
+      <w:pPr>
+        <w:pStyle w:val="Sinespaciado"/>
+        <w:tabs>
+          <w:tab w:val="left" w:pos="5670"/>
+        </w:tabs>
+        <w:spacing w:line="276" w:lineRule="auto"/>
+        <w:rPr>
+          <w:rFonts w:ascii="Arial" w:hAnsi="Arial" w:cs="Arial"/>
+          <w:b/>
+          <w:bCs/>
+          <w:sz w:val="28"/>
+          <w:szCs w:val="28"/>
+        </w:rPr>
+      </w:pPr>
+      <w:r>
+        <w:rPr>
+          <w:rFonts w:ascii="Arial" w:hAnsi="Arial" w:cs="Arial"/>
+          <w:b/>
+          <w:bCs/>
+          <w:sz w:val="28"/>
+          <w:szCs w:val="28"/>
+        </w:rPr>
+        <w:t xml:space="preserve">Usuario: </w:t>
+      </w:r>
+    </w:p>
+    <w:p>
+      <w:pPr>
+        <w:pStyle w:val="Sinespaciado"/>
+        <w:tabs>
+          <w:tab w:val="left" w:pos="5670"/>
+        </w:tabs>
+        <w:spacing w:line="276" w:lineRule="auto"/>
+        <w:rPr>
+          <w:rFonts w:ascii="Arial" w:hAnsi="Arial" w:cs="Arial"/>
+          <w:b/>
+          <w:bCs/>
+          <w:sz w:val="24"/>
+          <w:szCs w:val="24"/>
+        </w:rPr>
+      </w:pPr>
+      <w:r>
+        <w:rPr>
+          <w:rFonts w:ascii="Arial" w:hAnsi="Arial" w:cs="Arial"/>
+          <w:b/>
+          <w:bCs/>
+          <w:sz w:val="24"/>
+          <w:szCs w:val="24"/>
+        </w:rPr>
+        <w:t>HUJS-001:</w:t>
+      </w:r>
+    </w:p>
+    <w:p>
+      <w:pPr>
+        <w:pStyle w:val="Sinespaciado"/>
+        <w:tabs>
+          <w:tab w:val="left" w:pos="5670"/>
+        </w:tabs>
+        <w:spacing w:line="276" w:lineRule="auto"/>
+        <w:ind w:left="720"/>
+        <w:rPr>
+          <w:rFonts w:ascii="Arial" w:hAnsi="Arial" w:cs="Arial"/>
+          <w:sz w:val="24"/>
+          <w:szCs w:val="24"/>
+        </w:rPr>
+      </w:pPr>
+      <w:r>
+        <w:rPr>
+          <w:rFonts w:ascii="Arial" w:hAnsi="Arial" w:cs="Arial"/>
+          <w:sz w:val="24"/>
+          <w:szCs w:val="24"/>
+        </w:rPr>
+        <w:t>Como cliente, quiero registrarme, para poder realizar compra de servicios.</w:t>
+      </w:r>
+    </w:p>
+    <w:p>
+      <w:pPr>
+        <w:pStyle w:val="Sinespaciado"/>
+        <w:tabs>
+          <w:tab w:val="left" w:pos="5670"/>
+        </w:tabs>
+        <w:spacing w:line="276" w:lineRule="auto"/>
+        <w:rPr>
+          <w:rFonts w:ascii="Arial" w:hAnsi="Arial" w:cs="Arial"/>
+          <w:sz w:val="24"/>
+          <w:szCs w:val="24"/>
+        </w:rPr>
+      </w:pPr>
+      <w:r>
+        <w:rPr>
+          <w:rFonts w:ascii="Arial" w:hAnsi="Arial" w:cs="Arial"/>
+          <w:b/>
+          <w:bCs/>
+          <w:sz w:val="24"/>
+          <w:szCs w:val="24"/>
+        </w:rPr>
+        <w:t>HUJS-002:</w:t>
+      </w:r>
+    </w:p>
+    <w:p>
+      <w:pPr>
+        <w:pStyle w:val="Sinespaciado"/>
+        <w:tabs>
+          <w:tab w:val="left" w:pos="5670"/>
+        </w:tabs>
+        <w:spacing w:line="276" w:lineRule="auto"/>
+        <w:ind w:left="720"/>
+        <w:rPr>
+          <w:rFonts w:ascii="Arial" w:hAnsi="Arial" w:cs="Arial"/>
+          <w:sz w:val="24"/>
+          <w:szCs w:val="24"/>
+        </w:rPr>
+      </w:pPr>
+      <w:r>
+        <w:rPr>
+          <w:rFonts w:ascii="Arial" w:hAnsi="Arial" w:cs="Arial"/>
+          <w:sz w:val="24"/>
+          <w:szCs w:val="24"/>
+        </w:rPr>
+        <w:t xml:space="preserve">Como cliente, quiero poder modificar mis datos, para mantener mis datos actualizados. </w:t>
+      </w:r>
+    </w:p>
+    <w:p>
+      <w:pPr>
+        <w:pStyle w:val="Sinespaciado"/>
+        <w:tabs>
+          <w:tab w:val="left" w:pos="5670"/>
+        </w:tabs>
+        <w:spacing w:line="276" w:lineRule="auto"/>
+        <w:rPr>
+          <w:rFonts w:ascii="Arial" w:hAnsi="Arial" w:cs="Arial"/>
+          <w:sz w:val="24"/>
+          <w:szCs w:val="24"/>
+        </w:rPr>
+      </w:pPr>
+      <w:r>
+        <w:rPr>
+          <w:rFonts w:ascii="Arial" w:hAnsi="Arial" w:cs="Arial"/>
+          <w:b/>
+          <w:bCs/>
+          <w:sz w:val="24"/>
+          <w:szCs w:val="24"/>
+        </w:rPr>
+        <w:t>HUJS-003:</w:t>
+      </w:r>
+    </w:p>
+    <w:p>
+      <w:pPr>
+        <w:pStyle w:val="Sinespaciado"/>
+        <w:tabs>
+          <w:tab w:val="left" w:pos="5670"/>
+        </w:tabs>
+        <w:spacing w:line="276" w:lineRule="auto"/>
+        <w:ind w:left="720"/>
+        <w:rPr>
+          <w:rFonts w:ascii="Arial" w:hAnsi="Arial" w:cs="Arial"/>
+          <w:sz w:val="24"/>
+          <w:szCs w:val="24"/>
+        </w:rPr>
+      </w:pPr>
+      <w:r>
+        <w:rPr>
+          <w:rFonts w:ascii="Arial" w:hAnsi="Arial" w:cs="Arial"/>
+          <w:sz w:val="24"/>
+          <w:szCs w:val="24"/>
+        </w:rPr>
+        <w:t xml:space="preserve">Como empleado, quiero acceder a información de usuarios, para gestionarlos y dar un soporte. </w:t>
+      </w:r>
+    </w:p>
+    <w:p>
+      <w:pPr>
+        <w:pStyle w:val="Sinespaciado"/>
+        <w:tabs>
+          <w:tab w:val="left" w:pos="5670"/>
+        </w:tabs>
+        <w:spacing w:line="276" w:lineRule="auto"/>
+        <w:rPr>
+          <w:rFonts w:ascii="Arial" w:hAnsi="Arial" w:cs="Arial"/>
+          <w:b/>
+          <w:bCs/>
+          <w:sz w:val="24"/>
+          <w:szCs w:val="24"/>
+        </w:rPr>
+      </w:pPr>
+    </w:p>
+    <w:p>
+      <w:pPr>
+        <w:pStyle w:val="Sinespaciado"/>
+        <w:tabs>
+          <w:tab w:val="left" w:pos="5670"/>
+        </w:tabs>
+        <w:spacing w:line="276" w:lineRule="auto"/>
+        <w:rPr>
+          <w:rFonts w:ascii="Arial" w:hAnsi="Arial" w:cs="Arial"/>
+          <w:b/>
+          <w:bCs/>
+          <w:sz w:val="24"/>
+          <w:szCs w:val="24"/>
+        </w:rPr>
+      </w:pPr>
+      <w:r>
+        <w:rPr>
+          <w:rFonts w:ascii="Arial" w:hAnsi="Arial" w:cs="Arial"/>
+          <w:b/>
+          <w:bCs/>
+          <w:sz w:val="28"/>
+          <w:szCs w:val="28"/>
+        </w:rPr>
+        <w:t>Cliente</w:t>
+      </w:r>
+      <w:r>
+        <w:rPr>
+          <w:rFonts w:ascii="Arial" w:hAnsi="Arial" w:cs="Arial"/>
+          <w:b/>
+          <w:bCs/>
+          <w:sz w:val="24"/>
+          <w:szCs w:val="24"/>
+        </w:rPr>
+        <w:t xml:space="preserve">: </w:t>
+      </w:r>
+    </w:p>
+    <w:p>
+      <w:pPr>
+        <w:pStyle w:val="Sinespaciado"/>
+        <w:tabs>
+          <w:tab w:val="left" w:pos="5670"/>
+        </w:tabs>
+        <w:spacing w:line="276" w:lineRule="auto"/>
+        <w:rPr>
+          <w:rFonts w:ascii="Arial" w:hAnsi="Arial" w:cs="Arial"/>
+          <w:b/>
+          <w:bCs/>
+          <w:sz w:val="24"/>
+          <w:szCs w:val="24"/>
+        </w:rPr>
+      </w:pPr>
+      <w:r>
+        <w:rPr>
+          <w:rFonts w:ascii="Arial" w:hAnsi="Arial" w:cs="Arial"/>
+          <w:b/>
+          <w:bCs/>
+          <w:sz w:val="24"/>
+          <w:szCs w:val="24"/>
+        </w:rPr>
+        <w:t>HUJS-004:</w:t>
+      </w:r>
+    </w:p>
+    <w:p>
+      <w:pPr>
+        <w:pStyle w:val="Sinespaciado"/>
+        <w:tabs>
+          <w:tab w:val="left" w:pos="5670"/>
+        </w:tabs>
+        <w:spacing w:line="276" w:lineRule="auto"/>
+        <w:ind w:left="720"/>
+        <w:rPr>
+          <w:rFonts w:ascii="Arial" w:hAnsi="Arial" w:cs="Arial"/>
+          <w:sz w:val="24"/>
+          <w:szCs w:val="24"/>
+        </w:rPr>
+      </w:pPr>
+      <w:r>
+        <w:rPr>
+          <w:rFonts w:ascii="Arial" w:hAnsi="Arial" w:cs="Arial"/>
+          <w:sz w:val="24"/>
+          <w:szCs w:val="24"/>
+        </w:rPr>
+        <w:t xml:space="preserve">Como empleado, quiero conocer </w:t>
+      </w:r>
+      <w:r>
+        <w:rPr>
+          <w:rFonts w:ascii="Arial" w:hAnsi="Arial" w:cs="Arial"/>
+          <w:sz w:val="24"/>
+          <w:szCs w:val="24"/>
+        </w:rPr>
+        <w:t xml:space="preserve">quién es un cliente </w:t>
+      </w:r>
+      <w:r>
+        <w:rPr>
+          <w:rFonts w:ascii="Arial" w:hAnsi="Arial" w:cs="Arial"/>
+          <w:sz w:val="24"/>
+          <w:szCs w:val="24"/>
+        </w:rPr>
+        <w:t xml:space="preserve">en mi trabajo, para saber </w:t>
+      </w:r>
+      <w:r>
+        <w:rPr>
+          <w:rFonts w:ascii="Arial" w:hAnsi="Arial" w:cs="Arial"/>
+          <w:sz w:val="24"/>
+          <w:szCs w:val="24"/>
+        </w:rPr>
+        <w:t>a quién tengo que atender</w:t>
+      </w:r>
+      <w:r>
+        <w:rPr>
+          <w:rFonts w:ascii="Arial" w:hAnsi="Arial" w:cs="Arial"/>
+          <w:sz w:val="24"/>
+          <w:szCs w:val="24"/>
+        </w:rPr>
+        <w:t xml:space="preserve">. </w:t>
+      </w:r>
+    </w:p>
+    <w:p>
+      <w:pPr>
+        <w:pStyle w:val="Sinespaciado"/>
+        <w:tabs>
+          <w:tab w:val="left" w:pos="5670"/>
+        </w:tabs>
+        <w:spacing w:line="276" w:lineRule="auto"/>
+        <w:rPr>
+          <w:rFonts w:ascii="Arial" w:hAnsi="Arial" w:cs="Arial"/>
+          <w:sz w:val="24"/>
+          <w:szCs w:val="24"/>
+        </w:rPr>
+      </w:pPr>
+      <w:r>
+        <w:rPr>
+          <w:rFonts w:ascii="Arial" w:hAnsi="Arial" w:cs="Arial"/>
+          <w:b/>
+          <w:bCs/>
+          <w:sz w:val="24"/>
+          <w:szCs w:val="24"/>
+        </w:rPr>
+        <w:t>HUJS-005:</w:t>
+      </w:r>
+    </w:p>
+    <w:p>
+      <w:pPr>
+        <w:pStyle w:val="Sinespaciado"/>
+        <w:tabs>
+          <w:tab w:val="left" w:pos="5670"/>
+        </w:tabs>
+        <w:spacing w:line="276" w:lineRule="auto"/>
+        <w:ind w:left="720"/>
+        <w:rPr>
+          <w:rFonts w:ascii="Arial" w:hAnsi="Arial" w:cs="Arial"/>
+          <w:sz w:val="24"/>
+          <w:szCs w:val="24"/>
+        </w:rPr>
+      </w:pPr>
+      <w:r>
+        <w:rPr>
+          <w:rFonts w:ascii="Arial" w:hAnsi="Arial" w:cs="Arial"/>
+          <w:sz w:val="24"/>
+          <w:szCs w:val="24"/>
+        </w:rPr>
+        <w:t xml:space="preserve">Como administrador, quiero asignar </w:t>
+      </w:r>
+      <w:r>
+        <w:rPr>
+          <w:rFonts w:ascii="Arial" w:hAnsi="Arial" w:cs="Arial"/>
+          <w:sz w:val="24"/>
+          <w:szCs w:val="24"/>
+        </w:rPr>
+        <w:t>clientes</w:t>
+      </w:r>
+      <w:r>
+        <w:rPr>
+          <w:rFonts w:ascii="Arial" w:hAnsi="Arial" w:cs="Arial"/>
+          <w:sz w:val="24"/>
+          <w:szCs w:val="24"/>
+        </w:rPr>
+        <w:t xml:space="preserve">, para que todos puedan saber </w:t>
+      </w:r>
+      <w:r>
+        <w:rPr>
+          <w:rFonts w:ascii="Arial" w:hAnsi="Arial" w:cs="Arial"/>
+          <w:sz w:val="24"/>
+          <w:szCs w:val="24"/>
+        </w:rPr>
+        <w:t>quién es un cliente</w:t>
+      </w:r>
+      <w:r>
+        <w:rPr>
+          <w:rFonts w:ascii="Arial" w:hAnsi="Arial" w:cs="Arial"/>
+          <w:sz w:val="24"/>
+          <w:szCs w:val="24"/>
+        </w:rPr>
+        <w:t>.</w:t>
+      </w:r>
+    </w:p>
+    <w:p>
+      <w:pPr>
+        <w:pStyle w:val="Sinespaciado"/>
+        <w:tabs>
+          <w:tab w:val="left" w:pos="5670"/>
+        </w:tabs>
+        <w:spacing w:line="276" w:lineRule="auto"/>
+        <w:rPr>
+          <w:rFonts w:ascii="Arial" w:hAnsi="Arial" w:cs="Arial"/>
+          <w:sz w:val="24"/>
+          <w:szCs w:val="24"/>
+        </w:rPr>
+      </w:pPr>
+      <w:r>
+        <w:rPr>
+          <w:rFonts w:ascii="Arial" w:hAnsi="Arial" w:cs="Arial"/>
+          <w:b/>
+          <w:bCs/>
+          <w:sz w:val="24"/>
+          <w:szCs w:val="24"/>
+        </w:rPr>
+        <w:t>HUJS-006:</w:t>
+      </w:r>
+    </w:p>
+    <w:p>
+      <w:pPr>
+        <w:pStyle w:val="Sinespaciado"/>
+        <w:tabs>
+          <w:tab w:val="left" w:pos="5670"/>
+        </w:tabs>
+        <w:spacing w:line="276" w:lineRule="auto"/>
+        <w:ind w:left="720"/>
+        <w:rPr>
+          <w:rFonts w:ascii="Arial" w:hAnsi="Arial" w:cs="Arial"/>
+          <w:sz w:val="24"/>
+          <w:szCs w:val="24"/>
+        </w:rPr>
+      </w:pPr>
+      <w:r>
+        <w:rPr>
+          <w:rFonts w:ascii="Arial" w:hAnsi="Arial" w:cs="Arial"/>
+          <w:sz w:val="24"/>
+          <w:szCs w:val="24"/>
+        </w:rPr>
+        <w:t xml:space="preserve">Como administrador, quiero ver que </w:t>
+      </w:r>
+      <w:r>
+        <w:rPr>
+          <w:rFonts w:ascii="Arial" w:hAnsi="Arial" w:cs="Arial"/>
+          <w:sz w:val="24"/>
+          <w:szCs w:val="24"/>
+        </w:rPr>
+        <w:t>usuario</w:t>
+      </w:r>
+      <w:r>
+        <w:rPr>
+          <w:rFonts w:ascii="Arial" w:hAnsi="Arial" w:cs="Arial"/>
+          <w:sz w:val="24"/>
+          <w:szCs w:val="24"/>
+        </w:rPr>
+        <w:t xml:space="preserve"> tiene asignado cada </w:t>
+      </w:r>
+      <w:r>
+        <w:rPr>
+          <w:rFonts w:ascii="Arial" w:hAnsi="Arial" w:cs="Arial"/>
+          <w:sz w:val="24"/>
+          <w:szCs w:val="24"/>
+        </w:rPr>
+        <w:t>cliente</w:t>
+      </w:r>
+      <w:r>
+        <w:rPr>
+          <w:rFonts w:ascii="Arial" w:hAnsi="Arial" w:cs="Arial"/>
+          <w:sz w:val="24"/>
+          <w:szCs w:val="24"/>
+        </w:rPr>
+        <w:t>, para llevar un control</w:t>
+      </w:r>
+      <w:r>
+        <w:rPr>
+          <w:rFonts w:ascii="Arial" w:hAnsi="Arial" w:cs="Arial"/>
+          <w:sz w:val="24"/>
+          <w:szCs w:val="24"/>
+        </w:rPr>
+        <w:t xml:space="preserve"> sobre ellos</w:t>
+      </w:r>
+      <w:r>
+        <w:rPr>
+          <w:rFonts w:ascii="Arial" w:hAnsi="Arial" w:cs="Arial"/>
+          <w:sz w:val="24"/>
+          <w:szCs w:val="24"/>
+        </w:rPr>
+        <w:t>.</w:t>
+      </w:r>
+    </w:p>
+    <w:p>
+      <w:pPr>
+        <w:pStyle w:val="Sinespaciado"/>
+        <w:tabs>
+          <w:tab w:val="left" w:pos="5670"/>
+        </w:tabs>
+        <w:spacing w:line="276" w:lineRule="auto"/>
+        <w:rPr>
+          <w:rFonts w:ascii="Arial" w:hAnsi="Arial" w:cs="Arial"/>
+          <w:sz w:val="24"/>
+          <w:szCs w:val="24"/>
+        </w:rPr>
+      </w:pPr>
+    </w:p>
+    <w:p>
+      <w:pPr>
+        <w:pStyle w:val="Sinespaciado"/>
+        <w:rPr>
+          <w:rFonts w:ascii="Arial" w:hAnsi="Arial" w:cs="Arial"/>
+          <w:b/>
+          <w:bCs/>
+          <w:sz w:val="28"/>
+          <w:szCs w:val="28"/>
+        </w:rPr>
+      </w:pPr>
+      <w:r>
+        <w:rPr>
+          <w:rFonts w:ascii="Arial" w:hAnsi="Arial" w:cs="Arial"/>
+          <w:b/>
+          <w:bCs/>
+          <w:sz w:val="28"/>
+          <w:szCs w:val="28"/>
+        </w:rPr>
+        <w:t>Detalle Venta</w:t>
+      </w:r>
+      <w:r>
+        <w:rPr>
+          <w:rFonts w:ascii="Arial" w:hAnsi="Arial" w:cs="Arial"/>
+          <w:b/>
+          <w:bCs/>
+          <w:sz w:val="28"/>
+          <w:szCs w:val="28"/>
+        </w:rPr>
+        <w:t>:</w:t>
+      </w:r>
+    </w:p>
+    <w:p>
+      <w:pPr>
+        <w:pStyle w:val="Sinespaciado"/>
+        <w:rPr>
+          <w:rFonts w:ascii="Arial" w:hAnsi="Arial" w:cs="Arial"/>
+          <w:b/>
+          <w:bCs/>
+          <w:sz w:val="24"/>
+          <w:szCs w:val="24"/>
+        </w:rPr>
+      </w:pPr>
+      <w:r>
+        <w:rPr>
+          <w:rFonts w:ascii="Arial" w:hAnsi="Arial" w:cs="Arial"/>
+          <w:b/>
+          <w:bCs/>
+          <w:sz w:val="24"/>
+          <w:szCs w:val="24"/>
+        </w:rPr>
+        <w:t>HUJR-00</w:t>
+      </w:r>
+      <w:r>
+        <w:rPr>
+          <w:rFonts w:ascii="Arial" w:hAnsi="Arial" w:cs="Arial"/>
+          <w:b/>
+          <w:bCs/>
+          <w:sz w:val="24"/>
+          <w:szCs w:val="24"/>
+        </w:rPr>
+        <w:t>1</w:t>
+      </w:r>
+      <w:r>
+        <w:rPr>
+          <w:rFonts w:ascii="Arial" w:hAnsi="Arial" w:cs="Arial"/>
+          <w:b/>
+          <w:bCs/>
+          <w:sz w:val="24"/>
+          <w:szCs w:val="24"/>
+        </w:rPr>
+        <w:t>:</w:t>
+      </w:r>
+    </w:p>
+    <w:p>
+      <w:pPr>
+        <w:pStyle w:val="Sinespaciado"/>
+        <w:ind w:left="708"/>
+        <w:rPr>
+          <w:rFonts w:ascii="Arial" w:hAnsi="Arial" w:cs="Arial"/>
+          <w:sz w:val="24"/>
+          <w:szCs w:val="24"/>
+        </w:rPr>
+      </w:pPr>
+      <w:r>
+        <w:rPr>
+          <w:rFonts w:ascii="Arial" w:hAnsi="Arial" w:cs="Arial"/>
+          <w:sz w:val="24"/>
+          <w:szCs w:val="24"/>
+        </w:rPr>
+        <w:t>Como cliente, quiero un</w:t>
+      </w:r>
+      <w:r>
+        <w:rPr>
+          <w:rFonts w:ascii="Arial" w:hAnsi="Arial" w:cs="Arial"/>
+          <w:sz w:val="24"/>
+          <w:szCs w:val="24"/>
+        </w:rPr>
+        <w:t xml:space="preserve"> registro de la venta</w:t>
+      </w:r>
+      <w:r>
+        <w:rPr>
+          <w:rFonts w:ascii="Arial" w:hAnsi="Arial" w:cs="Arial"/>
+          <w:sz w:val="24"/>
+          <w:szCs w:val="24"/>
+        </w:rPr>
+        <w:t xml:space="preserve">, que me permita visualizar el costo de mi viaje con detalle. </w:t>
+      </w:r>
+    </w:p>
+    <w:p>
+      <w:pPr>
+        <w:pStyle w:val="Sinespaciado"/>
+        <w:rPr>
+          <w:rFonts w:ascii="Arial" w:hAnsi="Arial" w:cs="Arial"/>
+          <w:b/>
+          <w:bCs/>
+          <w:sz w:val="24"/>
+          <w:szCs w:val="24"/>
+        </w:rPr>
+      </w:pPr>
+      <w:r>
+        <w:rPr>
+          <w:rFonts w:ascii="Arial" w:hAnsi="Arial" w:cs="Arial"/>
+          <w:b/>
+          <w:bCs/>
+          <w:sz w:val="24"/>
+          <w:szCs w:val="24"/>
+        </w:rPr>
+        <w:t>HUJR-00</w:t>
+      </w:r>
+      <w:r>
+        <w:rPr>
+          <w:rFonts w:ascii="Arial" w:hAnsi="Arial" w:cs="Arial"/>
+          <w:b/>
+          <w:bCs/>
+          <w:sz w:val="24"/>
+          <w:szCs w:val="24"/>
+        </w:rPr>
+        <w:t>2</w:t>
+      </w:r>
+      <w:r>
+        <w:rPr>
+          <w:rFonts w:ascii="Arial" w:hAnsi="Arial" w:cs="Arial"/>
+          <w:b/>
+          <w:bCs/>
+          <w:sz w:val="24"/>
+          <w:szCs w:val="24"/>
+        </w:rPr>
+        <w:t>:</w:t>
+      </w:r>
+    </w:p>
+    <w:p>
+      <w:pPr>
+        <w:pStyle w:val="Sinespaciado"/>
+        <w:ind w:left="708"/>
+        <w:rPr>
+          <w:rFonts w:ascii="Arial" w:hAnsi="Arial" w:cs="Arial"/>
+          <w:sz w:val="24"/>
+          <w:szCs w:val="24"/>
+        </w:rPr>
+      </w:pPr>
+      <w:r>
+        <w:rPr>
+          <w:rFonts w:ascii="Arial" w:hAnsi="Arial" w:cs="Arial"/>
+          <w:sz w:val="24"/>
+          <w:szCs w:val="24"/>
+        </w:rPr>
+        <w:t xml:space="preserve">Como cliente, quiero </w:t>
+      </w:r>
+      <w:r>
+        <w:rPr>
+          <w:rFonts w:ascii="Arial" w:hAnsi="Arial" w:cs="Arial"/>
+          <w:sz w:val="24"/>
+          <w:szCs w:val="24"/>
+        </w:rPr>
+        <w:t>una copia del registro de la venta</w:t>
+      </w:r>
+      <w:r>
+        <w:rPr>
+          <w:rFonts w:ascii="Arial" w:hAnsi="Arial" w:cs="Arial"/>
+          <w:sz w:val="24"/>
+          <w:szCs w:val="24"/>
+        </w:rPr>
+        <w:t xml:space="preserve">, que me </w:t>
+      </w:r>
+      <w:r>
+        <w:rPr>
+          <w:rFonts w:ascii="Arial" w:hAnsi="Arial" w:cs="Arial"/>
+          <w:sz w:val="24"/>
+          <w:szCs w:val="24"/>
+        </w:rPr>
+        <w:t>respalde en caso de ser necesario</w:t>
+      </w:r>
+      <w:r>
+        <w:rPr>
+          <w:rFonts w:ascii="Arial" w:hAnsi="Arial" w:cs="Arial"/>
+          <w:sz w:val="24"/>
+          <w:szCs w:val="24"/>
+        </w:rPr>
+        <w:t xml:space="preserve">. </w:t>
+      </w:r>
+    </w:p>
+    <w:p>
+      <w:pPr>
+        <w:pStyle w:val="Sinespaciado"/>
+        <w:rPr>
+          <w:rFonts w:ascii="Arial" w:hAnsi="Arial" w:cs="Arial"/>
+          <w:b/>
+          <w:bCs/>
+          <w:sz w:val="24"/>
+          <w:szCs w:val="24"/>
+        </w:rPr>
+      </w:pPr>
+      <w:r>
+        <w:rPr>
+          <w:rFonts w:ascii="Arial" w:hAnsi="Arial" w:cs="Arial"/>
+          <w:b/>
+          <w:bCs/>
+          <w:sz w:val="24"/>
+          <w:szCs w:val="24"/>
+        </w:rPr>
+        <w:t>HUJR-00</w:t>
+      </w:r>
+      <w:r>
+        <w:rPr>
+          <w:rFonts w:ascii="Arial" w:hAnsi="Arial" w:cs="Arial"/>
+          <w:b/>
+          <w:bCs/>
+          <w:sz w:val="24"/>
+          <w:szCs w:val="24"/>
+        </w:rPr>
+        <w:t>3</w:t>
+      </w:r>
+      <w:r>
+        <w:rPr>
+          <w:rFonts w:ascii="Arial" w:hAnsi="Arial" w:cs="Arial"/>
+          <w:b/>
+          <w:bCs/>
+          <w:sz w:val="24"/>
+          <w:szCs w:val="24"/>
+        </w:rPr>
+        <w:t>:</w:t>
+      </w:r>
+    </w:p>
+    <w:p>
+      <w:pPr>
+        <w:pStyle w:val="Sinespaciado"/>
+        <w:ind w:left="708"/>
+        <w:rPr>
+          <w:rFonts w:ascii="Arial" w:hAnsi="Arial" w:cs="Arial"/>
+          <w:sz w:val="24"/>
+          <w:szCs w:val="24"/>
+        </w:rPr>
+      </w:pPr>
+      <w:r>
+        <w:rPr>
+          <w:rFonts w:ascii="Arial" w:hAnsi="Arial" w:cs="Arial"/>
+          <w:sz w:val="24"/>
+          <w:szCs w:val="24"/>
+        </w:rPr>
+        <w:t xml:space="preserve">Como </w:t>
+      </w:r>
+      <w:r>
+        <w:rPr>
+          <w:rFonts w:ascii="Arial" w:hAnsi="Arial" w:cs="Arial"/>
+          <w:sz w:val="24"/>
+          <w:szCs w:val="24"/>
+        </w:rPr>
+        <w:t>cliente</w:t>
+      </w:r>
+      <w:r>
+        <w:rPr>
+          <w:rFonts w:ascii="Arial" w:hAnsi="Arial" w:cs="Arial"/>
+          <w:sz w:val="24"/>
+          <w:szCs w:val="24"/>
+        </w:rPr>
+        <w:t xml:space="preserve">, quiero </w:t>
+      </w:r>
+      <w:r>
+        <w:rPr>
+          <w:rFonts w:ascii="Arial" w:hAnsi="Arial" w:cs="Arial"/>
+          <w:sz w:val="24"/>
+          <w:szCs w:val="24"/>
+        </w:rPr>
+        <w:t>tener acceso con detalle a la venta</w:t>
+      </w:r>
+      <w:r>
+        <w:rPr>
+          <w:rFonts w:ascii="Arial" w:hAnsi="Arial" w:cs="Arial"/>
+          <w:sz w:val="24"/>
+          <w:szCs w:val="24"/>
+        </w:rPr>
+        <w:t xml:space="preserve">, para </w:t>
+      </w:r>
+      <w:r>
+        <w:rPr>
+          <w:rFonts w:ascii="Arial" w:hAnsi="Arial" w:cs="Arial"/>
+          <w:sz w:val="24"/>
+          <w:szCs w:val="24"/>
+        </w:rPr>
+        <w:t>asegurar</w:t>
+      </w:r>
+      <w:r>
+        <w:rPr>
+          <w:rFonts w:ascii="Arial" w:hAnsi="Arial" w:cs="Arial"/>
+          <w:sz w:val="24"/>
+          <w:szCs w:val="24"/>
+        </w:rPr>
+        <w:t xml:space="preserve"> </w:t>
+      </w:r>
+      <w:r>
+        <w:rPr>
+          <w:rFonts w:ascii="Arial" w:hAnsi="Arial" w:cs="Arial"/>
+          <w:sz w:val="24"/>
+          <w:szCs w:val="24"/>
+        </w:rPr>
+        <w:t>que la compañía cumple con</w:t>
+      </w:r>
+      <w:r>
+        <w:rPr>
+          <w:rFonts w:ascii="Arial" w:hAnsi="Arial" w:cs="Arial"/>
+          <w:sz w:val="24"/>
+          <w:szCs w:val="24"/>
+        </w:rPr>
+        <w:t xml:space="preserve"> las leyes establecidas por la SAT. </w:t>
+      </w:r>
+    </w:p>
+    <w:p>
+      <w:pPr>
+        <w:pStyle w:val="Sinespaciado"/>
+        <w:tabs>
+          <w:tab w:val="left" w:pos="5670"/>
+        </w:tabs>
+        <w:spacing w:line="276" w:lineRule="auto"/>
+        <w:rPr>
+          <w:rFonts w:ascii="Arial" w:hAnsi="Arial" w:cs="Arial"/>
+          <w:sz w:val="24"/>
+          <w:szCs w:val="24"/>
+        </w:rPr>
+      </w:pPr>
+    </w:p>
+    <w:p>
+      <w:pPr>
+        <w:pStyle w:val="Sinespaciado"/>
+        <w:tabs>
+          <w:tab w:val="left" w:pos="5670"/>
+        </w:tabs>
+        <w:spacing w:line="276" w:lineRule="auto"/>
+        <w:rPr>
+          <w:rFonts w:ascii="Arial" w:hAnsi="Arial" w:cs="Arial"/>
+          <w:b/>
+          <w:bCs/>
+          <w:sz w:val="28"/>
+          <w:szCs w:val="28"/>
+        </w:rPr>
+      </w:pPr>
+      <w:r>
+        <w:rPr>
+          <w:rFonts w:ascii="Arial" w:hAnsi="Arial" w:cs="Arial"/>
+          <w:b/>
+          <w:bCs/>
+          <w:sz w:val="28"/>
+          <w:szCs w:val="28"/>
+        </w:rPr>
+        <w:t>Método Pago:</w:t>
+      </w:r>
+    </w:p>
+    <w:p>
+      <w:pPr>
+        <w:pStyle w:val="Sinespaciado"/>
+        <w:tabs>
+          <w:tab w:val="left" w:pos="5670"/>
+        </w:tabs>
+        <w:spacing w:line="276" w:lineRule="auto"/>
+        <w:rPr>
+          <w:rFonts w:ascii="Arial" w:hAnsi="Arial" w:cs="Arial"/>
+          <w:b/>
+          <w:bCs/>
+          <w:sz w:val="24"/>
+          <w:szCs w:val="24"/>
+        </w:rPr>
+      </w:pPr>
+      <w:r>
+        <w:rPr>
+          <w:rFonts w:ascii="Arial" w:hAnsi="Arial" w:cs="Arial"/>
+          <w:b/>
+          <w:bCs/>
+          <w:sz w:val="24"/>
+          <w:szCs w:val="24"/>
+        </w:rPr>
+        <w:t>HUJR-0</w:t>
+      </w:r>
+      <w:r>
+        <w:rPr>
+          <w:rFonts w:ascii="Arial" w:hAnsi="Arial" w:cs="Arial"/>
+          <w:b/>
+          <w:bCs/>
+          <w:sz w:val="24"/>
+          <w:szCs w:val="24"/>
+        </w:rPr>
+        <w:t>01</w:t>
+      </w:r>
+      <w:r>
+        <w:rPr>
+          <w:rFonts w:ascii="Arial" w:hAnsi="Arial" w:cs="Arial"/>
+          <w:b/>
+          <w:bCs/>
+          <w:sz w:val="24"/>
+          <w:szCs w:val="24"/>
+        </w:rPr>
+        <w:t>:</w:t>
+      </w:r>
+    </w:p>
+    <w:p>
+      <w:pPr>
+        <w:pStyle w:val="Sinespaciado"/>
+        <w:ind w:left="708"/>
+        <w:rPr>
+          <w:rFonts w:ascii="Arial" w:hAnsi="Arial" w:cs="Arial"/>
+          <w:sz w:val="24"/>
+          <w:szCs w:val="24"/>
+        </w:rPr>
+      </w:pPr>
+      <w:r>
+        <w:rPr>
+          <w:rFonts w:ascii="Arial" w:hAnsi="Arial" w:cs="Arial"/>
+          <w:sz w:val="24"/>
+          <w:szCs w:val="24"/>
+        </w:rPr>
+        <w:t>Como cliente, quiero distintos métodos de pago, para que se adapten según mis necesidades.</w:t>
+      </w:r>
+    </w:p>
+    <w:p>
+      <w:pPr>
+        <w:pStyle w:val="Sinespaciado"/>
+        <w:rPr>
+          <w:rFonts w:ascii="Arial" w:hAnsi="Arial" w:cs="Arial"/>
+          <w:b/>
+          <w:bCs/>
+          <w:sz w:val="24"/>
+          <w:szCs w:val="24"/>
+        </w:rPr>
+      </w:pPr>
+      <w:r>
+        <w:rPr>
+          <w:rFonts w:ascii="Arial" w:hAnsi="Arial" w:cs="Arial"/>
+          <w:b/>
+          <w:bCs/>
+          <w:sz w:val="24"/>
+          <w:szCs w:val="24"/>
+        </w:rPr>
+        <w:t>HUJR-0</w:t>
+      </w:r>
+      <w:r>
+        <w:rPr>
+          <w:rFonts w:ascii="Arial" w:hAnsi="Arial" w:cs="Arial"/>
+          <w:b/>
+          <w:bCs/>
+          <w:sz w:val="24"/>
+          <w:szCs w:val="24"/>
+        </w:rPr>
+        <w:t>02</w:t>
+      </w:r>
+      <w:r>
+        <w:rPr>
+          <w:rFonts w:ascii="Arial" w:hAnsi="Arial" w:cs="Arial"/>
+          <w:b/>
+          <w:bCs/>
+          <w:sz w:val="24"/>
+          <w:szCs w:val="24"/>
+        </w:rPr>
+        <w:t>:</w:t>
+      </w:r>
+    </w:p>
+    <w:p>
+      <w:pPr>
+        <w:pStyle w:val="Sinespaciado"/>
+        <w:ind w:left="708"/>
+        <w:rPr>
+          <w:rFonts w:ascii="Arial" w:hAnsi="Arial" w:cs="Arial"/>
+          <w:sz w:val="24"/>
+          <w:szCs w:val="24"/>
+        </w:rPr>
+      </w:pPr>
+      <w:r>
+        <w:rPr>
+          <w:rFonts w:ascii="Arial" w:hAnsi="Arial" w:cs="Arial"/>
+          <w:sz w:val="24"/>
+          <w:szCs w:val="24"/>
+        </w:rPr>
+        <w:t xml:space="preserve">Como empleado, quiero distintos métodos de pago, para proveer un mejor servicio y mejorar las ventas. </w:t>
+      </w:r>
+    </w:p>
+    <w:p>
+      <w:pPr>
+        <w:pStyle w:val="Sinespaciado"/>
+        <w:rPr>
+          <w:rFonts w:ascii="Arial" w:hAnsi="Arial" w:cs="Arial"/>
+          <w:b/>
+          <w:bCs/>
+          <w:sz w:val="24"/>
+          <w:szCs w:val="24"/>
+        </w:rPr>
+      </w:pPr>
+    </w:p>
+    <w:p>
+      <w:pPr>
+        <w:pStyle w:val="Sinespaciado"/>
+        <w:rPr>
+          <w:rFonts w:ascii="Arial" w:hAnsi="Arial" w:cs="Arial"/>
+          <w:b/>
+          <w:bCs/>
+          <w:sz w:val="24"/>
+          <w:szCs w:val="24"/>
+        </w:rPr>
+      </w:pPr>
+    </w:p>
+    <w:p>
+      <w:pPr>
+        <w:pStyle w:val="Sinespaciado"/>
+        <w:rPr>
+          <w:rFonts w:ascii="Arial" w:hAnsi="Arial" w:cs="Arial"/>
+          <w:b/>
+          <w:bCs/>
+          <w:sz w:val="24"/>
+          <w:szCs w:val="24"/>
+        </w:rPr>
+      </w:pPr>
+      <w:r>
+        <w:rPr>
+          <w:rFonts w:ascii="Arial" w:hAnsi="Arial" w:cs="Arial"/>
+          <w:b/>
+          <w:bCs/>
+          <w:sz w:val="24"/>
+          <w:szCs w:val="24"/>
+        </w:rPr>
+        <w:lastRenderedPageBreak/>
+        <w:t>HUJR-0</w:t>
+      </w:r>
+      <w:r>
+        <w:rPr>
+          <w:rFonts w:ascii="Arial" w:hAnsi="Arial" w:cs="Arial"/>
+          <w:b/>
+          <w:bCs/>
+          <w:sz w:val="24"/>
+          <w:szCs w:val="24"/>
+        </w:rPr>
+        <w:t>03</w:t>
+      </w:r>
+      <w:r>
+        <w:rPr>
+          <w:rFonts w:ascii="Arial" w:hAnsi="Arial" w:cs="Arial"/>
+          <w:b/>
+          <w:bCs/>
+          <w:sz w:val="24"/>
+          <w:szCs w:val="24"/>
+        </w:rPr>
+        <w:t>:</w:t>
+      </w:r>
+    </w:p>
+    <w:p>
+      <w:pPr>
+        <w:pStyle w:val="Sinespaciado"/>
+        <w:ind w:left="708"/>
+        <w:rPr>
+          <w:rFonts w:ascii="Arial" w:hAnsi="Arial" w:cs="Arial"/>
+          <w:sz w:val="24"/>
+          <w:szCs w:val="24"/>
+        </w:rPr>
+      </w:pPr>
+      <w:r>
+        <w:rPr>
+          <w:rFonts w:ascii="Arial" w:hAnsi="Arial" w:cs="Arial"/>
+          <w:sz w:val="24"/>
+          <w:szCs w:val="24"/>
+        </w:rPr>
+        <w:t>Como proveedor, quiero distintos métodos de pago, para aumentar la demanda y los ingresos.</w:t>
+      </w:r>
+    </w:p>
+    <w:p>
+      <w:pPr>
+        <w:pStyle w:val="Sinespaciado"/>
+        <w:ind w:left="708"/>
+        <w:rPr>
+          <w:rFonts w:ascii="Arial" w:hAnsi="Arial" w:cs="Arial"/>
+          <w:b/>
+          <w:bCs/>
+          <w:sz w:val="24"/>
+          <w:szCs w:val="24"/>
+        </w:rPr>
+      </w:pPr>
+    </w:p>
+    <w:p>
+      <w:pPr>
+        <w:pStyle w:val="Sinespaciado"/>
+        <w:tabs>
+          <w:tab w:val="left" w:pos="5670"/>
+        </w:tabs>
+        <w:spacing w:line="276" w:lineRule="auto"/>
+        <w:rPr>
+          <w:rFonts w:ascii="Arial" w:hAnsi="Arial" w:cs="Arial"/>
+          <w:b/>
+          <w:bCs/>
+          <w:sz w:val="28"/>
+          <w:szCs w:val="28"/>
+        </w:rPr>
+      </w:pPr>
+      <w:r>
+        <w:rPr>
+          <w:rFonts w:ascii="Arial" w:hAnsi="Arial" w:cs="Arial"/>
+          <w:b/>
+          <w:bCs/>
+          <w:sz w:val="28"/>
+          <w:szCs w:val="28"/>
+        </w:rPr>
+        <w:t>Proveedor</w:t>
+      </w:r>
+      <w:r>
+        <w:rPr>
+          <w:rFonts w:ascii="Arial" w:hAnsi="Arial" w:cs="Arial"/>
+          <w:b/>
+          <w:bCs/>
+          <w:sz w:val="28"/>
+          <w:szCs w:val="28"/>
+        </w:rPr>
+        <w:t>:</w:t>
+      </w:r>
+    </w:p>
+    <w:p>
+      <w:pPr>
+        <w:pStyle w:val="Sinespaciado"/>
+        <w:rPr>
+          <w:rFonts w:ascii="Arial" w:hAnsi="Arial" w:cs="Arial"/>
+          <w:b/>
+          <w:bCs/>
+          <w:sz w:val="24"/>
+          <w:szCs w:val="24"/>
+        </w:rPr>
+      </w:pPr>
+      <w:r>
+        <w:rPr>
+          <w:rFonts w:ascii="Arial" w:hAnsi="Arial" w:cs="Arial"/>
+          <w:b/>
+          <w:bCs/>
+          <w:sz w:val="28"/>
+          <w:szCs w:val="28"/>
+        </w:rPr>
+        <w:tab/>
+      </w:r>
+      <w:r>
+        <w:rPr>
+          <w:rFonts w:ascii="Arial" w:hAnsi="Arial" w:cs="Arial"/>
+          <w:b/>
+          <w:bCs/>
+          <w:sz w:val="24"/>
+          <w:szCs w:val="24"/>
+        </w:rPr>
+        <w:t>HU</w:t>
+      </w:r>
+      <w:r>
+        <w:rPr>
+          <w:rFonts w:ascii="Arial" w:hAnsi="Arial" w:cs="Arial"/>
+          <w:b/>
+          <w:bCs/>
+          <w:sz w:val="24"/>
+          <w:szCs w:val="24"/>
+        </w:rPr>
+        <w:t>CS</w:t>
+      </w:r>
+      <w:r>
+        <w:rPr>
+          <w:rFonts w:ascii="Arial" w:hAnsi="Arial" w:cs="Arial"/>
+          <w:b/>
+          <w:bCs/>
+          <w:sz w:val="24"/>
+          <w:szCs w:val="24"/>
+        </w:rPr>
+        <w:t>-00</w:t>
+      </w:r>
+      <w:r>
+        <w:rPr>
+          <w:rFonts w:ascii="Arial" w:hAnsi="Arial" w:cs="Arial"/>
+          <w:b/>
+          <w:bCs/>
+          <w:sz w:val="24"/>
+          <w:szCs w:val="24"/>
+        </w:rPr>
+        <w:t>1</w:t>
+      </w:r>
+      <w:r>
+        <w:rPr>
+          <w:rFonts w:ascii="Arial" w:hAnsi="Arial" w:cs="Arial"/>
+          <w:b/>
+          <w:bCs/>
+          <w:sz w:val="24"/>
+          <w:szCs w:val="24"/>
+        </w:rPr>
+        <w:t>:</w:t>
+      </w:r>
+    </w:p>
+    <w:p>
+      <w:pPr>
+        <w:pStyle w:val="Sinespaciado"/>
+        <w:numPr>
+          <w:ilvl w:val="0"/>
+          <w:numId w:val="5"/>
+        </w:numPr>
+        <w:tabs>
+          <w:tab w:val="left" w:pos="5670"/>
+        </w:tabs>
+        <w:spacing w:line="276" w:lineRule="auto"/>
+        <w:rPr>
+          <w:rFonts w:ascii="Arial" w:hAnsi="Arial" w:cs="Arial"/>
+          <w:sz w:val="24"/>
+          <w:szCs w:val="24"/>
+        </w:rPr>
+      </w:pPr>
+      <w:r>
+        <w:rPr>
+          <w:rFonts w:ascii="Arial" w:hAnsi="Arial" w:cs="Arial"/>
+          <w:sz w:val="24"/>
+          <w:szCs w:val="24"/>
+        </w:rPr>
+        <w:t xml:space="preserve">Como proveedor, quiero saber los destinos, para saber la accesibilidad de los viajes. </w:t>
+      </w:r>
+    </w:p>
+    <w:p>
+      <w:pPr>
+        <w:pStyle w:val="Sinespaciado"/>
+        <w:ind w:left="420" w:firstLine="288"/>
+        <w:rPr>
+          <w:rFonts w:ascii="Arial" w:hAnsi="Arial" w:cs="Arial"/>
+          <w:b/>
+          <w:bCs/>
+          <w:sz w:val="24"/>
+          <w:szCs w:val="24"/>
+        </w:rPr>
+      </w:pPr>
+      <w:r>
+        <w:rPr>
+          <w:rFonts w:ascii="Arial" w:hAnsi="Arial" w:cs="Arial"/>
+          <w:b/>
+          <w:bCs/>
+          <w:sz w:val="24"/>
+          <w:szCs w:val="24"/>
+        </w:rPr>
+        <w:t>HU</w:t>
+      </w:r>
+      <w:r>
+        <w:rPr>
+          <w:rFonts w:ascii="Arial" w:hAnsi="Arial" w:cs="Arial"/>
+          <w:b/>
+          <w:bCs/>
+          <w:sz w:val="24"/>
+          <w:szCs w:val="24"/>
+        </w:rPr>
+        <w:t>CS</w:t>
+      </w:r>
+      <w:r>
+        <w:rPr>
+          <w:rFonts w:ascii="Arial" w:hAnsi="Arial" w:cs="Arial"/>
+          <w:b/>
+          <w:bCs/>
+          <w:sz w:val="24"/>
+          <w:szCs w:val="24"/>
+        </w:rPr>
+        <w:t>-00</w:t>
+      </w:r>
+      <w:r>
+        <w:rPr>
+          <w:rFonts w:ascii="Arial" w:hAnsi="Arial" w:cs="Arial"/>
+          <w:b/>
+          <w:bCs/>
+          <w:sz w:val="24"/>
+          <w:szCs w:val="24"/>
+        </w:rPr>
+        <w:t>2</w:t>
+      </w:r>
+      <w:r>
+        <w:rPr>
+          <w:rFonts w:ascii="Arial" w:hAnsi="Arial" w:cs="Arial"/>
+          <w:b/>
+          <w:bCs/>
+          <w:sz w:val="24"/>
+          <w:szCs w:val="24"/>
+        </w:rPr>
+        <w:t>:</w:t>
+      </w:r>
+    </w:p>
+    <w:p>
+      <w:pPr>
+        <w:pStyle w:val="Sinespaciado"/>
+        <w:numPr>
+          <w:ilvl w:val="0"/>
+          <w:numId w:val="5"/>
+        </w:numPr>
+        <w:tabs>
+          <w:tab w:val="left" w:pos="5670"/>
+        </w:tabs>
+        <w:spacing w:line="276" w:lineRule="auto"/>
+        <w:rPr>
+          <w:rFonts w:ascii="Arial" w:hAnsi="Arial" w:cs="Arial"/>
+          <w:sz w:val="24"/>
+          <w:szCs w:val="24"/>
+        </w:rPr>
+      </w:pPr>
+      <w:r>
+        <w:rPr>
+          <w:rFonts w:ascii="Arial" w:hAnsi="Arial" w:cs="Arial"/>
+          <w:sz w:val="24"/>
+          <w:szCs w:val="24"/>
+        </w:rPr>
+        <w:t>Como proveedor, quiero saber la disponibilidad de viajes, para saber los horarios de viaje.</w:t>
+      </w:r>
+    </w:p>
+    <w:p>
+      <w:pPr>
+        <w:pStyle w:val="Sinespaciado"/>
+        <w:ind w:left="420" w:firstLine="288"/>
+        <w:rPr>
+          <w:rFonts w:ascii="Arial" w:hAnsi="Arial" w:cs="Arial"/>
+          <w:b/>
+          <w:bCs/>
+          <w:sz w:val="24"/>
+          <w:szCs w:val="24"/>
+        </w:rPr>
+      </w:pPr>
+      <w:r>
+        <w:rPr>
+          <w:rFonts w:ascii="Arial" w:hAnsi="Arial" w:cs="Arial"/>
+          <w:b/>
+          <w:bCs/>
+          <w:sz w:val="24"/>
+          <w:szCs w:val="24"/>
+        </w:rPr>
+        <w:t>HU</w:t>
+      </w:r>
+      <w:r>
+        <w:rPr>
+          <w:rFonts w:ascii="Arial" w:hAnsi="Arial" w:cs="Arial"/>
+          <w:b/>
+          <w:bCs/>
+          <w:sz w:val="24"/>
+          <w:szCs w:val="24"/>
+        </w:rPr>
+        <w:t>CS</w:t>
+      </w:r>
+      <w:r>
+        <w:rPr>
+          <w:rFonts w:ascii="Arial" w:hAnsi="Arial" w:cs="Arial"/>
+          <w:b/>
+          <w:bCs/>
+          <w:sz w:val="24"/>
+          <w:szCs w:val="24"/>
+        </w:rPr>
+        <w:t>-003:</w:t>
+      </w:r>
+    </w:p>
+    <w:p>
+      <w:pPr>
+        <w:pStyle w:val="Sinespaciado"/>
+        <w:numPr>
+          <w:ilvl w:val="0"/>
+          <w:numId w:val="5"/>
+        </w:numPr>
+        <w:tabs>
+          <w:tab w:val="left" w:pos="5670"/>
+        </w:tabs>
+        <w:spacing w:line="276" w:lineRule="auto"/>
+        <w:rPr>
+          <w:rFonts w:ascii="Arial" w:hAnsi="Arial" w:cs="Arial"/>
+          <w:sz w:val="24"/>
+          <w:szCs w:val="24"/>
+        </w:rPr>
+      </w:pPr>
+      <w:r>
+        <w:rPr>
+          <w:rFonts w:ascii="Arial" w:hAnsi="Arial" w:cs="Arial"/>
+          <w:sz w:val="24"/>
+          <w:szCs w:val="24"/>
+        </w:rPr>
+        <w:t xml:space="preserve"> Cómo proveedor, quiero dar información sobre el servicio, para que pueda llegar al cliente.</w:t>
+      </w:r>
+    </w:p>
+    <w:p>
+      <w:pPr>
+        <w:pStyle w:val="Sinespaciado"/>
+        <w:tabs>
+          <w:tab w:val="left" w:pos="5670"/>
+        </w:tabs>
+        <w:spacing w:line="276" w:lineRule="auto"/>
+        <w:rPr>
+          <w:rFonts w:ascii="Arial" w:hAnsi="Arial" w:cs="Arial"/>
+          <w:b/>
+          <w:bCs/>
+          <w:sz w:val="28"/>
+          <w:szCs w:val="28"/>
         </w:rPr>
       </w:pPr>
     </w:p>
@@ -1205,6 +3099,510 @@
     </w:sectPr>
   </w:body>
 </w:document>
+</file>
+
+<file path=word/numbering.xml><?xml version="1.0" encoding="utf-8"?>
+<w:numbering xmlns:wpc="http://schemas.microsoft.com/office/word/2010/wordprocessingCanvas" xmlns:cx="http://schemas.microsoft.com/office/drawing/2014/chartex" xmlns:cx1="http://schemas.microsoft.com/office/drawing/2015/9/8/chartex" xmlns:cx2="http://schemas.microsoft.com/office/drawing/2015/10/21/chartex" xmlns:cx3="http://schemas.microsoft.com/office/drawing/2016/5/9/chartex" xmlns:cx4="http://schemas.microsoft.com/office/drawing/2016/5/10/chartex" xmlns:cx5="http://schemas.microsoft.com/office/drawing/2016/5/11/chartex" xmlns:cx6="http://schemas.microsoft.com/office/drawing/2016/5/12/chartex" xmlns:cx7="http://schemas.microsoft.com/office/drawing/2016/5/13/chartex" xmlns:cx8="http://schemas.microsoft.com/office/drawing/2016/5/14/chartex" xmlns:mc="http://schemas.openxmlformats.org/markup-compatibility/2006" xmlns:aink="http://schemas.microsoft.com/office/drawing/2016/ink" xmlns:am3d="http://schemas.microsoft.com/office/drawing/2017/model3d" xmlns:o="urn:schemas-microsoft-com:office:office" xmlns:oel="http://schemas.microsoft.com/office/2019/extlst" xmlns:r="http://schemas.openxmlformats.org/officeDocument/2006/relationships" xmlns:m="http://schemas.openxmlformats.org/officeDocument/2006/math" xmlns:v="urn:schemas-microsoft-com:vml" xmlns:wp14="http://schemas.microsoft.com/office/word/2010/wordprocessingDrawing" xmlns:wp="http://schemas.openxmlformats.org/drawingml/2006/wordprocessingDrawing" xmlns:w10="urn:schemas-microsoft-com:office:word" xmlns:w="http://schemas.openxmlformats.org/wordprocessingml/2006/main" xmlns:w14="http://schemas.microsoft.com/office/word/2010/wordml" xmlns:w15="http://schemas.microsoft.com/office/word/2012/wordml" xmlns:w16cex="http://schemas.microsoft.com/office/word/2018/wordml/cex" xmlns:w16cid="http://schemas.microsoft.com/office/word/2016/wordml/cid" xmlns:w16="http://schemas.microsoft.com/office/word/2018/wordml" xmlns:w16du="http://schemas.microsoft.com/office/word/2023/wordml/word16du" xmlns:w16sdtdh="http://schemas.microsoft.com/office/word/2020/wordml/sdtdatahash" xmlns:w16sdtfl="http://schemas.microsoft.com/office/word/2024/wordml/sdtformatlock" xmlns:w16se="http://schemas.microsoft.com/office/word/2015/wordml/symex" xmlns:wpg="http://schemas.microsoft.com/office/word/2010/wordprocessingGroup" xmlns:wpi="http://schemas.microsoft.com/office/word/2010/wordprocessingInk" xmlns:wne="http://schemas.microsoft.com/office/word/2006/wordml" xmlns:wps="http://schemas.microsoft.com/office/word/2010/wordprocessingShape" mc:Ignorable="w14 w15 w16se w16cid w16 w16cex w16sdtdh w16sdtfl w16du wp14">
+  <w:abstractNum w:abstractNumId="0" w15:restartNumberingAfterBreak="0">
+    <w:nsid w:val="0D797CD9"/>
+    <w:multiLevelType w:val="hybridMultilevel"/>
+    <w:tmpl w:val="CFB6F7D8"/>
+    <w:lvl w:ilvl="0" w:tplc="080A000F">
+      <w:start w:val="1"/>
+      <w:numFmt w:val="decimal"/>
+      <w:lvlText w:val="%1."/>
+      <w:lvlJc w:val="left"/>
+      <w:pPr>
+        <w:ind w:left="720" w:hanging="360"/>
+      </w:pPr>
+    </w:lvl>
+    <w:lvl w:ilvl="1" w:tplc="080A0019">
+      <w:start w:val="1"/>
+      <w:numFmt w:val="lowerLetter"/>
+      <w:lvlText w:val="%2."/>
+      <w:lvlJc w:val="left"/>
+      <w:pPr>
+        <w:ind w:left="1440" w:hanging="360"/>
+      </w:pPr>
+    </w:lvl>
+    <w:lvl w:ilvl="2" w:tplc="080A001B">
+      <w:start w:val="1"/>
+      <w:numFmt w:val="lowerRoman"/>
+      <w:lvlText w:val="%3."/>
+      <w:lvlJc w:val="right"/>
+      <w:pPr>
+        <w:ind w:left="2160" w:hanging="180"/>
+      </w:pPr>
+    </w:lvl>
+    <w:lvl w:ilvl="3" w:tplc="080A000F">
+      <w:start w:val="1"/>
+      <w:numFmt w:val="decimal"/>
+      <w:lvlText w:val="%4."/>
+      <w:lvlJc w:val="left"/>
+      <w:pPr>
+        <w:ind w:left="2880" w:hanging="360"/>
+      </w:pPr>
+    </w:lvl>
+    <w:lvl w:ilvl="4" w:tplc="080A0019">
+      <w:start w:val="1"/>
+      <w:numFmt w:val="lowerLetter"/>
+      <w:lvlText w:val="%5."/>
+      <w:lvlJc w:val="left"/>
+      <w:pPr>
+        <w:ind w:left="3600" w:hanging="360"/>
+      </w:pPr>
+    </w:lvl>
+    <w:lvl w:ilvl="5" w:tplc="080A001B">
+      <w:start w:val="1"/>
+      <w:numFmt w:val="lowerRoman"/>
+      <w:lvlText w:val="%6."/>
+      <w:lvlJc w:val="right"/>
+      <w:pPr>
+        <w:ind w:left="4320" w:hanging="180"/>
+      </w:pPr>
+    </w:lvl>
+    <w:lvl w:ilvl="6" w:tplc="080A000F">
+      <w:start w:val="1"/>
+      <w:numFmt w:val="decimal"/>
+      <w:lvlText w:val="%7."/>
+      <w:lvlJc w:val="left"/>
+      <w:pPr>
+        <w:ind w:left="5040" w:hanging="360"/>
+      </w:pPr>
+    </w:lvl>
+    <w:lvl w:ilvl="7" w:tplc="080A0019">
+      <w:start w:val="1"/>
+      <w:numFmt w:val="lowerLetter"/>
+      <w:lvlText w:val="%8."/>
+      <w:lvlJc w:val="left"/>
+      <w:pPr>
+        <w:ind w:left="5760" w:hanging="360"/>
+      </w:pPr>
+    </w:lvl>
+    <w:lvl w:ilvl="8" w:tplc="080A001B">
+      <w:start w:val="1"/>
+      <w:numFmt w:val="lowerRoman"/>
+      <w:lvlText w:val="%9."/>
+      <w:lvlJc w:val="right"/>
+      <w:pPr>
+        <w:ind w:left="6480" w:hanging="180"/>
+      </w:pPr>
+    </w:lvl>
+  </w:abstractNum>
+  <w:abstractNum w:abstractNumId="1" w15:restartNumberingAfterBreak="0">
+    <w:nsid w:val="11ED544D"/>
+    <w:multiLevelType w:val="hybridMultilevel"/>
+    <w:tmpl w:val="A59E2766"/>
+    <w:lvl w:ilvl="0" w:tplc="080A000F">
+      <w:start w:val="1"/>
+      <w:numFmt w:val="decimal"/>
+      <w:lvlText w:val="%1."/>
+      <w:lvlJc w:val="left"/>
+      <w:pPr>
+        <w:ind w:left="780" w:hanging="360"/>
+      </w:pPr>
+    </w:lvl>
+    <w:lvl w:ilvl="1" w:tplc="080A0019" w:tentative="1">
+      <w:start w:val="1"/>
+      <w:numFmt w:val="lowerLetter"/>
+      <w:lvlText w:val="%2."/>
+      <w:lvlJc w:val="left"/>
+      <w:pPr>
+        <w:ind w:left="1500" w:hanging="360"/>
+      </w:pPr>
+    </w:lvl>
+    <w:lvl w:ilvl="2" w:tplc="080A001B" w:tentative="1">
+      <w:start w:val="1"/>
+      <w:numFmt w:val="lowerRoman"/>
+      <w:lvlText w:val="%3."/>
+      <w:lvlJc w:val="right"/>
+      <w:pPr>
+        <w:ind w:left="2220" w:hanging="180"/>
+      </w:pPr>
+    </w:lvl>
+    <w:lvl w:ilvl="3" w:tplc="080A000F" w:tentative="1">
+      <w:start w:val="1"/>
+      <w:numFmt w:val="decimal"/>
+      <w:lvlText w:val="%4."/>
+      <w:lvlJc w:val="left"/>
+      <w:pPr>
+        <w:ind w:left="2940" w:hanging="360"/>
+      </w:pPr>
+    </w:lvl>
+    <w:lvl w:ilvl="4" w:tplc="080A0019" w:tentative="1">
+      <w:start w:val="1"/>
+      <w:numFmt w:val="lowerLetter"/>
+      <w:lvlText w:val="%5."/>
+      <w:lvlJc w:val="left"/>
+      <w:pPr>
+        <w:ind w:left="3660" w:hanging="360"/>
+      </w:pPr>
+    </w:lvl>
+    <w:lvl w:ilvl="5" w:tplc="080A001B" w:tentative="1">
+      <w:start w:val="1"/>
+      <w:numFmt w:val="lowerRoman"/>
+      <w:lvlText w:val="%6."/>
+      <w:lvlJc w:val="right"/>
+      <w:pPr>
+        <w:ind w:left="4380" w:hanging="180"/>
+      </w:pPr>
+    </w:lvl>
+    <w:lvl w:ilvl="6" w:tplc="080A000F" w:tentative="1">
+      <w:start w:val="1"/>
+      <w:numFmt w:val="decimal"/>
+      <w:lvlText w:val="%7."/>
+      <w:lvlJc w:val="left"/>
+      <w:pPr>
+        <w:ind w:left="5100" w:hanging="360"/>
+      </w:pPr>
+    </w:lvl>
+    <w:lvl w:ilvl="7" w:tplc="080A0019" w:tentative="1">
+      <w:start w:val="1"/>
+      <w:numFmt w:val="lowerLetter"/>
+      <w:lvlText w:val="%8."/>
+      <w:lvlJc w:val="left"/>
+      <w:pPr>
+        <w:ind w:left="5820" w:hanging="360"/>
+      </w:pPr>
+    </w:lvl>
+    <w:lvl w:ilvl="8" w:tplc="080A001B" w:tentative="1">
+      <w:start w:val="1"/>
+      <w:numFmt w:val="lowerRoman"/>
+      <w:lvlText w:val="%9."/>
+      <w:lvlJc w:val="right"/>
+      <w:pPr>
+        <w:ind w:left="6540" w:hanging="180"/>
+      </w:pPr>
+    </w:lvl>
+  </w:abstractNum>
+  <w:abstractNum w:abstractNumId="2" w15:restartNumberingAfterBreak="0">
+    <w:nsid w:val="391A6850"/>
+    <w:multiLevelType w:val="hybridMultilevel"/>
+    <w:tmpl w:val="135E66D2"/>
+    <w:lvl w:ilvl="0" w:tplc="080A000F">
+      <w:start w:val="1"/>
+      <w:numFmt w:val="decimal"/>
+      <w:lvlText w:val="%1."/>
+      <w:lvlJc w:val="left"/>
+      <w:pPr>
+        <w:ind w:left="720" w:hanging="360"/>
+      </w:pPr>
+    </w:lvl>
+    <w:lvl w:ilvl="1" w:tplc="080A0019">
+      <w:start w:val="1"/>
+      <w:numFmt w:val="lowerLetter"/>
+      <w:lvlText w:val="%2."/>
+      <w:lvlJc w:val="left"/>
+      <w:pPr>
+        <w:ind w:left="1440" w:hanging="360"/>
+      </w:pPr>
+    </w:lvl>
+    <w:lvl w:ilvl="2" w:tplc="080A001B">
+      <w:start w:val="1"/>
+      <w:numFmt w:val="lowerRoman"/>
+      <w:lvlText w:val="%3."/>
+      <w:lvlJc w:val="right"/>
+      <w:pPr>
+        <w:ind w:left="2160" w:hanging="180"/>
+      </w:pPr>
+    </w:lvl>
+    <w:lvl w:ilvl="3" w:tplc="080A000F">
+      <w:start w:val="1"/>
+      <w:numFmt w:val="decimal"/>
+      <w:lvlText w:val="%4."/>
+      <w:lvlJc w:val="left"/>
+      <w:pPr>
+        <w:ind w:left="2880" w:hanging="360"/>
+      </w:pPr>
+    </w:lvl>
+    <w:lvl w:ilvl="4" w:tplc="080A0019">
+      <w:start w:val="1"/>
+      <w:numFmt w:val="lowerLetter"/>
+      <w:lvlText w:val="%5."/>
+      <w:lvlJc w:val="left"/>
+      <w:pPr>
+        <w:ind w:left="3600" w:hanging="360"/>
+      </w:pPr>
+    </w:lvl>
+    <w:lvl w:ilvl="5" w:tplc="080A001B">
+      <w:start w:val="1"/>
+      <w:numFmt w:val="lowerRoman"/>
+      <w:lvlText w:val="%6."/>
+      <w:lvlJc w:val="right"/>
+      <w:pPr>
+        <w:ind w:left="4320" w:hanging="180"/>
+      </w:pPr>
+    </w:lvl>
+    <w:lvl w:ilvl="6" w:tplc="080A000F">
+      <w:start w:val="1"/>
+      <w:numFmt w:val="decimal"/>
+      <w:lvlText w:val="%7."/>
+      <w:lvlJc w:val="left"/>
+      <w:pPr>
+        <w:ind w:left="5040" w:hanging="360"/>
+      </w:pPr>
+    </w:lvl>
+    <w:lvl w:ilvl="7" w:tplc="080A0019">
+      <w:start w:val="1"/>
+      <w:numFmt w:val="lowerLetter"/>
+      <w:lvlText w:val="%8."/>
+      <w:lvlJc w:val="left"/>
+      <w:pPr>
+        <w:ind w:left="5760" w:hanging="360"/>
+      </w:pPr>
+    </w:lvl>
+    <w:lvl w:ilvl="8" w:tplc="080A001B">
+      <w:start w:val="1"/>
+      <w:numFmt w:val="lowerRoman"/>
+      <w:lvlText w:val="%9."/>
+      <w:lvlJc w:val="right"/>
+      <w:pPr>
+        <w:ind w:left="6480" w:hanging="180"/>
+      </w:pPr>
+    </w:lvl>
+  </w:abstractNum>
+  <w:abstractNum w:abstractNumId="3" w15:restartNumberingAfterBreak="0">
+    <w:nsid w:val="40D446F5"/>
+    <w:multiLevelType w:val="hybridMultilevel"/>
+    <w:tmpl w:val="E7AAE968"/>
+    <w:lvl w:ilvl="0" w:tplc="080A000F">
+      <w:start w:val="1"/>
+      <w:numFmt w:val="decimal"/>
+      <w:lvlText w:val="%1."/>
+      <w:lvlJc w:val="left"/>
+      <w:pPr>
+        <w:ind w:left="720" w:hanging="360"/>
+      </w:pPr>
+    </w:lvl>
+    <w:lvl w:ilvl="1" w:tplc="080A0019" w:tentative="1">
+      <w:start w:val="1"/>
+      <w:numFmt w:val="lowerLetter"/>
+      <w:lvlText w:val="%2."/>
+      <w:lvlJc w:val="left"/>
+      <w:pPr>
+        <w:ind w:left="1440" w:hanging="360"/>
+      </w:pPr>
+    </w:lvl>
+    <w:lvl w:ilvl="2" w:tplc="080A001B" w:tentative="1">
+      <w:start w:val="1"/>
+      <w:numFmt w:val="lowerRoman"/>
+      <w:lvlText w:val="%3."/>
+      <w:lvlJc w:val="right"/>
+      <w:pPr>
+        <w:ind w:left="2160" w:hanging="180"/>
+      </w:pPr>
+    </w:lvl>
+    <w:lvl w:ilvl="3" w:tplc="080A000F" w:tentative="1">
+      <w:start w:val="1"/>
+      <w:numFmt w:val="decimal"/>
+      <w:lvlText w:val="%4."/>
+      <w:lvlJc w:val="left"/>
+      <w:pPr>
+        <w:ind w:left="2880" w:hanging="360"/>
+      </w:pPr>
+    </w:lvl>
+    <w:lvl w:ilvl="4" w:tplc="080A0019" w:tentative="1">
+      <w:start w:val="1"/>
+      <w:numFmt w:val="lowerLetter"/>
+      <w:lvlText w:val="%5."/>
+      <w:lvlJc w:val="left"/>
+      <w:pPr>
+        <w:ind w:left="3600" w:hanging="360"/>
+      </w:pPr>
+    </w:lvl>
+    <w:lvl w:ilvl="5" w:tplc="080A001B" w:tentative="1">
+      <w:start w:val="1"/>
+      <w:numFmt w:val="lowerRoman"/>
+      <w:lvlText w:val="%6."/>
+      <w:lvlJc w:val="right"/>
+      <w:pPr>
+        <w:ind w:left="4320" w:hanging="180"/>
+      </w:pPr>
+    </w:lvl>
+    <w:lvl w:ilvl="6" w:tplc="080A000F" w:tentative="1">
+      <w:start w:val="1"/>
+      <w:numFmt w:val="decimal"/>
+      <w:lvlText w:val="%7."/>
+      <w:lvlJc w:val="left"/>
+      <w:pPr>
+        <w:ind w:left="5040" w:hanging="360"/>
+      </w:pPr>
+    </w:lvl>
+    <w:lvl w:ilvl="7" w:tplc="080A0019" w:tentative="1">
+      <w:start w:val="1"/>
+      <w:numFmt w:val="lowerLetter"/>
+      <w:lvlText w:val="%8."/>
+      <w:lvlJc w:val="left"/>
+      <w:pPr>
+        <w:ind w:left="5760" w:hanging="360"/>
+      </w:pPr>
+    </w:lvl>
+    <w:lvl w:ilvl="8" w:tplc="080A001B" w:tentative="1">
+      <w:start w:val="1"/>
+      <w:numFmt w:val="lowerRoman"/>
+      <w:lvlText w:val="%9."/>
+      <w:lvlJc w:val="right"/>
+      <w:pPr>
+        <w:ind w:left="6480" w:hanging="180"/>
+      </w:pPr>
+    </w:lvl>
+  </w:abstractNum>
+  <w:abstractNum w:abstractNumId="4" w15:restartNumberingAfterBreak="0">
+    <w:nsid w:val="691351B9"/>
+    <w:multiLevelType w:val="hybridMultilevel"/>
+    <w:tmpl w:val="B95EC386"/>
+    <w:lvl w:ilvl="0" w:tplc="080A000F">
+      <w:start w:val="1"/>
+      <w:numFmt w:val="decimal"/>
+      <w:lvlText w:val="%1."/>
+      <w:lvlJc w:val="left"/>
+      <w:pPr>
+        <w:ind w:left="720" w:hanging="360"/>
+      </w:pPr>
+    </w:lvl>
+    <w:lvl w:ilvl="1" w:tplc="080A0019" w:tentative="1">
+      <w:start w:val="1"/>
+      <w:numFmt w:val="lowerLetter"/>
+      <w:lvlText w:val="%2."/>
+      <w:lvlJc w:val="left"/>
+      <w:pPr>
+        <w:ind w:left="1440" w:hanging="360"/>
+      </w:pPr>
+    </w:lvl>
+    <w:lvl w:ilvl="2" w:tplc="080A001B" w:tentative="1">
+      <w:start w:val="1"/>
+      <w:numFmt w:val="lowerRoman"/>
+      <w:lvlText w:val="%3."/>
+      <w:lvlJc w:val="right"/>
+      <w:pPr>
+        <w:ind w:left="2160" w:hanging="180"/>
+      </w:pPr>
+    </w:lvl>
+    <w:lvl w:ilvl="3" w:tplc="080A000F" w:tentative="1">
+      <w:start w:val="1"/>
+      <w:numFmt w:val="decimal"/>
+      <w:lvlText w:val="%4."/>
+      <w:lvlJc w:val="left"/>
+      <w:pPr>
+        <w:ind w:left="2880" w:hanging="360"/>
+      </w:pPr>
+    </w:lvl>
+    <w:lvl w:ilvl="4" w:tplc="080A0019" w:tentative="1">
+      <w:start w:val="1"/>
+      <w:numFmt w:val="lowerLetter"/>
+      <w:lvlText w:val="%5."/>
+      <w:lvlJc w:val="left"/>
+      <w:pPr>
+        <w:ind w:left="3600" w:hanging="360"/>
+      </w:pPr>
+    </w:lvl>
+    <w:lvl w:ilvl="5" w:tplc="080A001B" w:tentative="1">
+      <w:start w:val="1"/>
+      <w:numFmt w:val="lowerRoman"/>
+      <w:lvlText w:val="%6."/>
+      <w:lvlJc w:val="right"/>
+      <w:pPr>
+        <w:ind w:left="4320" w:hanging="180"/>
+      </w:pPr>
+    </w:lvl>
+    <w:lvl w:ilvl="6" w:tplc="080A000F" w:tentative="1">
+      <w:start w:val="1"/>
+      <w:numFmt w:val="decimal"/>
+      <w:lvlText w:val="%7."/>
+      <w:lvlJc w:val="left"/>
+      <w:pPr>
+        <w:ind w:left="5040" w:hanging="360"/>
+      </w:pPr>
+    </w:lvl>
+    <w:lvl w:ilvl="7" w:tplc="080A0019" w:tentative="1">
+      <w:start w:val="1"/>
+      <w:numFmt w:val="lowerLetter"/>
+      <w:lvlText w:val="%8."/>
+      <w:lvlJc w:val="left"/>
+      <w:pPr>
+        <w:ind w:left="5760" w:hanging="360"/>
+      </w:pPr>
+    </w:lvl>
+    <w:lvl w:ilvl="8" w:tplc="080A001B" w:tentative="1">
+      <w:start w:val="1"/>
+      <w:numFmt w:val="lowerRoman"/>
+      <w:lvlText w:val="%9."/>
+      <w:lvlJc w:val="right"/>
+      <w:pPr>
+        <w:ind w:left="6480" w:hanging="180"/>
+      </w:pPr>
+    </w:lvl>
+  </w:abstractNum>
+  <w:num w:numId="1" w16cid:durableId="403799940">
+    <w:abstractNumId w:val="3"/>
+  </w:num>
+  <w:num w:numId="2" w16cid:durableId="2029720022">
+    <w:abstractNumId w:val="4"/>
+  </w:num>
+  <w:num w:numId="3" w16cid:durableId="1362197015">
+    <w:abstractNumId w:val="2"/>
+    <w:lvlOverride w:ilvl="0">
+      <w:startOverride w:val="1"/>
+    </w:lvlOverride>
+    <w:lvlOverride w:ilvl="1">
+      <w:startOverride w:val="1"/>
+    </w:lvlOverride>
+    <w:lvlOverride w:ilvl="2">
+      <w:startOverride w:val="1"/>
+    </w:lvlOverride>
+    <w:lvlOverride w:ilvl="3">
+      <w:startOverride w:val="1"/>
+    </w:lvlOverride>
+    <w:lvlOverride w:ilvl="4">
+      <w:startOverride w:val="1"/>
+    </w:lvlOverride>
+    <w:lvlOverride w:ilvl="5">
+      <w:startOverride w:val="1"/>
+    </w:lvlOverride>
+    <w:lvlOverride w:ilvl="6">
+      <w:startOverride w:val="1"/>
+    </w:lvlOverride>
+    <w:lvlOverride w:ilvl="7">
+      <w:startOverride w:val="1"/>
+    </w:lvlOverride>
+    <w:lvlOverride w:ilvl="8">
+      <w:startOverride w:val="1"/>
+    </w:lvlOverride>
+  </w:num>
+  <w:num w:numId="4" w16cid:durableId="1410736550">
+    <w:abstractNumId w:val="0"/>
+    <w:lvlOverride w:ilvl="0">
+      <w:startOverride w:val="1"/>
+    </w:lvlOverride>
+    <w:lvlOverride w:ilvl="1">
+      <w:startOverride w:val="1"/>
+    </w:lvlOverride>
+    <w:lvlOverride w:ilvl="2">
+      <w:startOverride w:val="1"/>
+    </w:lvlOverride>
+    <w:lvlOverride w:ilvl="3">
+      <w:startOverride w:val="1"/>
+    </w:lvlOverride>
+    <w:lvlOverride w:ilvl="4">
+      <w:startOverride w:val="1"/>
+    </w:lvlOverride>
+    <w:lvlOverride w:ilvl="5">
+      <w:startOverride w:val="1"/>
+    </w:lvlOverride>
+    <w:lvlOverride w:ilvl="6">
+      <w:startOverride w:val="1"/>
+    </w:lvlOverride>
+    <w:lvlOverride w:ilvl="7">
+      <w:startOverride w:val="1"/>
+    </w:lvlOverride>
+    <w:lvlOverride w:ilvl="8">
+      <w:startOverride w:val="1"/>
+    </w:lvlOverride>
+  </w:num>
+  <w:num w:numId="5" w16cid:durableId="413666277">
+    <w:abstractNumId w:val="1"/>
+  </w:num>
+</w:numbering>
 </file>
 
 <file path=word/styles.xml><?xml version="1.0" encoding="utf-8"?>
@@ -1735,6 +4133,29 @@
       </w:tblBorders>
     </w:tblPr>
   </w:style>
+  <w:style w:type="character" w:styleId="Hipervnculo">
+    <w:name w:val="Hyperlink"/>
+    <w:basedOn w:val="Fuentedeprrafopredeter"/>
+    <w:uiPriority w:val="99"/>
+    <w:unhideWhenUsed/>
+    <w:rsid w:val="00197D9A"/>
+    <w:rPr>
+      <w:color w:val="0563C1" w:themeColor="hyperlink"/>
+      <w:u w:val="single"/>
+    </w:rPr>
+  </w:style>
+  <w:style w:type="character" w:styleId="Mencinsinresolver">
+    <w:name w:val="Unresolved Mention"/>
+    <w:basedOn w:val="Fuentedeprrafopredeter"/>
+    <w:uiPriority w:val="99"/>
+    <w:semiHidden/>
+    <w:unhideWhenUsed/>
+    <w:rsid w:val="00197D9A"/>
+    <w:rPr>
+      <w:color w:val="605E5C"/>
+      <w:shd w:val="clear" w:color="auto" w:fill="E1DFDD"/>
+    </w:rPr>
+  </w:style>
 </w:styles>
 </file>
 

</xml_diff>

<commit_message>
add: Agregar historias de usuario de entidad Pago y Estado de pago en archivo ProyectoSCRUM_Fila3.docx
</commit_message>
<xml_diff>
--- a/ProyectoSCRUM_Fila3.docx
+++ b/ProyectoSCRUM_Fila3.docx
@@ -1,6 +1,6 @@
 
 <file path=word/document.xml><?xml version="1.0" encoding="utf-8"?>
-<w:document xmlns:wpc="http://schemas.microsoft.com/office/word/2010/wordprocessingCanvas" xmlns:cx="http://schemas.microsoft.com/office/drawing/2014/chartex" xmlns:cx1="http://schemas.microsoft.com/office/drawing/2015/9/8/chartex" xmlns:cx2="http://schemas.microsoft.com/office/drawing/2015/10/21/chartex" xmlns:cx3="http://schemas.microsoft.com/office/drawing/2016/5/9/chartex" xmlns:cx4="http://schemas.microsoft.com/office/drawing/2016/5/10/chartex" xmlns:cx5="http://schemas.microsoft.com/office/drawing/2016/5/11/chartex" xmlns:cx6="http://schemas.microsoft.com/office/drawing/2016/5/12/chartex" xmlns:cx7="http://schemas.microsoft.com/office/drawing/2016/5/13/chartex" xmlns:cx8="http://schemas.microsoft.com/office/drawing/2016/5/14/chartex" xmlns:mc="http://schemas.openxmlformats.org/markup-compatibility/2006" xmlns:aink="http://schemas.microsoft.com/office/drawing/2016/ink" xmlns:am3d="http://schemas.microsoft.com/office/drawing/2017/model3d" xmlns:o="urn:schemas-microsoft-com:office:office" xmlns:oel="http://schemas.microsoft.com/office/2019/extlst" xmlns:r="http://schemas.openxmlformats.org/officeDocument/2006/relationships" xmlns:m="http://schemas.openxmlformats.org/officeDocument/2006/math" xmlns:v="urn:schemas-microsoft-com:vml" xmlns:wp14="http://schemas.microsoft.com/office/word/2010/wordprocessingDrawing" xmlns:wp="http://schemas.openxmlformats.org/drawingml/2006/wordprocessingDrawing" xmlns:w10="urn:schemas-microsoft-com:office:word" xmlns:w="http://schemas.openxmlformats.org/wordprocessingml/2006/main" xmlns:w14="http://schemas.microsoft.com/office/word/2010/wordml" xmlns:w15="http://schemas.microsoft.com/office/word/2012/wordml" xmlns:w16cex="http://schemas.microsoft.com/office/word/2018/wordml/cex" xmlns:w16cid="http://schemas.microsoft.com/office/word/2016/wordml/cid" xmlns:w16="http://schemas.microsoft.com/office/word/2018/wordml" xmlns:w16du="http://schemas.microsoft.com/office/word/2023/wordml/word16du" xmlns:w16sdtdh="http://schemas.microsoft.com/office/word/2020/wordml/sdtdatahash" xmlns:w16se="http://schemas.microsoft.com/office/word/2015/wordml/symex" xmlns:wpg="http://schemas.microsoft.com/office/word/2010/wordprocessingGroup" xmlns:wpi="http://schemas.microsoft.com/office/word/2010/wordprocessingInk" xmlns:wne="http://schemas.microsoft.com/office/word/2006/wordml" xmlns:wps="http://schemas.microsoft.com/office/word/2010/wordprocessingShape" mc:Ignorable="w14 w15 w16se w16cid w16 w16cex w16sdtdh w16du wp14">
+<w:document xmlns:wpc="http://schemas.microsoft.com/office/word/2010/wordprocessingCanvas" xmlns:mc="http://schemas.openxmlformats.org/markup-compatibility/2006" xmlns:o="urn:schemas-microsoft-com:office:office" xmlns:r="http://schemas.openxmlformats.org/officeDocument/2006/relationships" xmlns:m="http://schemas.openxmlformats.org/officeDocument/2006/math" xmlns:v="urn:schemas-microsoft-com:vml" xmlns:wp14="http://schemas.microsoft.com/office/word/2010/wordprocessingDrawing" xmlns:wp="http://schemas.openxmlformats.org/drawingml/2006/wordprocessingDrawing" xmlns:w10="urn:schemas-microsoft-com:office:word" xmlns:w="http://schemas.openxmlformats.org/wordprocessingml/2006/main" xmlns:w14="http://schemas.microsoft.com/office/word/2010/wordml" xmlns:w15="http://schemas.microsoft.com/office/word/2012/wordml" xmlns:wpg="http://schemas.microsoft.com/office/word/2010/wordprocessingGroup" xmlns:wpi="http://schemas.microsoft.com/office/word/2010/wordprocessingInk" xmlns:wne="http://schemas.microsoft.com/office/word/2006/wordml" xmlns:wps="http://schemas.microsoft.com/office/word/2010/wordprocessingShape" mc:Ignorable="w14 w15 wp14">
   <w:body>
     <w:p>
       <w:pPr>
@@ -16,6 +16,7 @@
           <w:rFonts w:ascii="Arial" w:hAnsi="Arial" w:cs="Arial"/>
           <w:b/>
           <w:noProof/>
+          <w:lang w:eastAsia="es-GT"/>
         </w:rPr>
         <w:drawing>
           <wp:inline distT="0" distB="0" distL="0" distR="0" wp14:anchorId="61DA3BD1" wp14:editId="0C35A376">
@@ -35,7 +36,7 @@
                     </pic:cNvPicPr>
                   </pic:nvPicPr>
                   <pic:blipFill>
-                    <a:blip r:embed="rId4" cstate="print">
+                    <a:blip r:embed="rId5" cstate="print">
                       <a:extLst>
                         <a:ext uri="{28A0092B-C50C-407E-A947-70E740481C1C}">
                           <a14:useLocalDpi xmlns:a14="http://schemas.microsoft.com/office/drawing/2010/main" val="0"/>
@@ -875,23 +876,7 @@
                 <w:rFonts w:ascii="Arial" w:hAnsi="Arial" w:cs="Arial"/>
                 <w:sz w:val="24"/>
               </w:rPr>
-              <w:t xml:space="preserve">Carlos Alejandro </w:t>
-            </w:r>
-            <w:proofErr w:type="spellStart"/>
-            <w:r>
-              <w:rPr>
-                <w:rFonts w:ascii="Arial" w:hAnsi="Arial" w:cs="Arial"/>
-                <w:sz w:val="24"/>
-              </w:rPr>
-              <w:t>Sanchez</w:t>
-            </w:r>
-            <w:proofErr w:type="spellEnd"/>
-            <w:r>
-              <w:rPr>
-                <w:rFonts w:ascii="Arial" w:hAnsi="Arial" w:cs="Arial"/>
-                <w:sz w:val="24"/>
-              </w:rPr>
-              <w:t xml:space="preserve"> Solares</w:t>
+              <w:t>Carlos Alejandro Sanchez Solares</w:t>
             </w:r>
           </w:p>
         </w:tc>
@@ -945,7 +930,23 @@
                 <w:rFonts w:ascii="Arial" w:hAnsi="Arial" w:cs="Arial"/>
                 <w:sz w:val="24"/>
               </w:rPr>
-              <w:t xml:space="preserve">Christian Geovanni </w:t>
+              <w:t xml:space="preserve">Christian </w:t>
+            </w:r>
+            <w:proofErr w:type="spellStart"/>
+            <w:r>
+              <w:rPr>
+                <w:rFonts w:ascii="Arial" w:hAnsi="Arial" w:cs="Arial"/>
+                <w:sz w:val="24"/>
+              </w:rPr>
+              <w:t>Geovanni</w:t>
+            </w:r>
+            <w:proofErr w:type="spellEnd"/>
+            <w:r>
+              <w:rPr>
+                <w:rFonts w:ascii="Arial" w:hAnsi="Arial" w:cs="Arial"/>
+                <w:sz w:val="24"/>
+              </w:rPr>
+              <w:t xml:space="preserve"> </w:t>
             </w:r>
             <w:proofErr w:type="spellStart"/>
             <w:r>
@@ -1064,6 +1065,29 @@
                 <w:sz w:val="24"/>
               </w:rPr>
             </w:pPr>
+            <w:r>
+              <w:rPr>
+                <w:rFonts w:ascii="Arial" w:hAnsi="Arial" w:cs="Arial"/>
+                <w:sz w:val="24"/>
+              </w:rPr>
+              <w:t xml:space="preserve">Diego Alejandro </w:t>
+            </w:r>
+            <w:proofErr w:type="spellStart"/>
+            <w:r>
+              <w:rPr>
+                <w:rFonts w:ascii="Arial" w:hAnsi="Arial" w:cs="Arial"/>
+                <w:sz w:val="24"/>
+              </w:rPr>
+              <w:t>Sebastian</w:t>
+            </w:r>
+            <w:proofErr w:type="spellEnd"/>
+            <w:r>
+              <w:rPr>
+                <w:rFonts w:ascii="Arial" w:hAnsi="Arial" w:cs="Arial"/>
+                <w:sz w:val="24"/>
+              </w:rPr>
+              <w:t xml:space="preserve"> Peña</w:t>
+            </w:r>
           </w:p>
         </w:tc>
         <w:tc>
@@ -1081,8 +1105,16 @@
               <w:rPr>
                 <w:rFonts w:ascii="Arial" w:hAnsi="Arial" w:cs="Arial"/>
                 <w:sz w:val="24"/>
+                <w:u w:val="single"/>
               </w:rPr>
             </w:pPr>
+            <w:r>
+              <w:rPr>
+                <w:rFonts w:ascii="Arial" w:hAnsi="Arial" w:cs="Arial"/>
+                <w:sz w:val="24"/>
+              </w:rPr>
+              <w:t>Programador</w:t>
+            </w:r>
           </w:p>
         </w:tc>
       </w:tr>
@@ -1104,6 +1136,13 @@
                 <w:sz w:val="24"/>
               </w:rPr>
             </w:pPr>
+            <w:r>
+              <w:rPr>
+                <w:rFonts w:ascii="Arial" w:hAnsi="Arial" w:cs="Arial"/>
+                <w:sz w:val="24"/>
+              </w:rPr>
+              <w:t>Diego Alexander Molina Castillo</w:t>
+            </w:r>
           </w:p>
         </w:tc>
         <w:tc>
@@ -1123,6 +1162,13 @@
                 <w:sz w:val="24"/>
               </w:rPr>
             </w:pPr>
+            <w:r>
+              <w:rPr>
+                <w:rFonts w:ascii="Arial" w:hAnsi="Arial" w:cs="Arial"/>
+                <w:sz w:val="24"/>
+              </w:rPr>
+              <w:t>Programador</w:t>
+            </w:r>
           </w:p>
         </w:tc>
       </w:tr>
@@ -1142,8 +1188,41 @@
               <w:rPr>
                 <w:rFonts w:ascii="Arial" w:hAnsi="Arial" w:cs="Arial"/>
                 <w:sz w:val="24"/>
+                <w:lang w:val="en-US"/>
               </w:rPr>
             </w:pPr>
+            <w:r>
+              <w:rPr>
+                <w:rFonts w:ascii="Arial" w:hAnsi="Arial" w:cs="Arial"/>
+                <w:sz w:val="24"/>
+              </w:rPr>
+              <w:t xml:space="preserve">Louis Brando </w:t>
+            </w:r>
+            <w:proofErr w:type="spellStart"/>
+            <w:r>
+              <w:rPr>
+                <w:rFonts w:ascii="Arial" w:hAnsi="Arial" w:cs="Arial"/>
+                <w:sz w:val="24"/>
+              </w:rPr>
+              <w:t>Xiloj</w:t>
+            </w:r>
+            <w:proofErr w:type="spellEnd"/>
+            <w:r>
+              <w:rPr>
+                <w:rFonts w:ascii="Arial" w:hAnsi="Arial" w:cs="Arial"/>
+                <w:sz w:val="24"/>
+              </w:rPr>
+              <w:t xml:space="preserve"> </w:t>
+            </w:r>
+            <w:proofErr w:type="spellStart"/>
+            <w:r>
+              <w:rPr>
+                <w:rFonts w:ascii="Arial" w:hAnsi="Arial" w:cs="Arial"/>
+                <w:sz w:val="24"/>
+              </w:rPr>
+              <w:t>Subuyú</w:t>
+            </w:r>
+            <w:proofErr w:type="spellEnd"/>
           </w:p>
         </w:tc>
         <w:tc>
@@ -1163,6 +1242,13 @@
                 <w:sz w:val="24"/>
               </w:rPr>
             </w:pPr>
+            <w:r>
+              <w:rPr>
+                <w:rFonts w:ascii="Arial" w:hAnsi="Arial" w:cs="Arial"/>
+                <w:sz w:val="24"/>
+              </w:rPr>
+              <w:t>Programador</w:t>
+            </w:r>
           </w:p>
         </w:tc>
       </w:tr>
@@ -1184,6 +1270,40 @@
                 <w:sz w:val="24"/>
               </w:rPr>
             </w:pPr>
+            <w:hyperlink r:id="rId6" w:tooltip="add: Agregar Nombre Diego Benjamin Espinoza Reyes y rol Programador en archivo JavaEEProyect_Fila3.docx" w:history="1">
+              <w:r>
+                <w:rPr>
+                  <w:rStyle w:val="Hipervnculo"/>
+                  <w:rFonts w:ascii="Arial" w:hAnsi="Arial" w:cs="Arial"/>
+                  <w:color w:val="auto"/>
+                  <w:sz w:val="24"/>
+                  <w:u w:val="none"/>
+                </w:rPr>
+                <w:t xml:space="preserve">Diego </w:t>
+              </w:r>
+              <w:proofErr w:type="spellStart"/>
+              <w:r>
+                <w:rPr>
+                  <w:rStyle w:val="Hipervnculo"/>
+                  <w:rFonts w:ascii="Arial" w:hAnsi="Arial" w:cs="Arial"/>
+                  <w:color w:val="auto"/>
+                  <w:sz w:val="24"/>
+                  <w:u w:val="none"/>
+                </w:rPr>
+                <w:t>Benjamin</w:t>
+              </w:r>
+              <w:proofErr w:type="spellEnd"/>
+              <w:r>
+                <w:rPr>
+                  <w:rStyle w:val="Hipervnculo"/>
+                  <w:rFonts w:ascii="Arial" w:hAnsi="Arial" w:cs="Arial"/>
+                  <w:color w:val="auto"/>
+                  <w:sz w:val="24"/>
+                  <w:u w:val="none"/>
+                </w:rPr>
+                <w:t xml:space="preserve"> Espinoza Reyes</w:t>
+              </w:r>
+            </w:hyperlink>
           </w:p>
         </w:tc>
         <w:tc>
@@ -1203,6 +1323,13 @@
                 <w:sz w:val="24"/>
               </w:rPr>
             </w:pPr>
+            <w:r>
+              <w:rPr>
+                <w:rFonts w:ascii="Arial" w:hAnsi="Arial" w:cs="Arial"/>
+                <w:sz w:val="24"/>
+              </w:rPr>
+              <w:t>Programador</w:t>
+            </w:r>
           </w:p>
         </w:tc>
       </w:tr>
@@ -1231,6 +1358,1901 @@
         <w:rPr>
           <w:sz w:val="24"/>
           <w:szCs w:val="24"/>
+        </w:rPr>
+      </w:pPr>
+    </w:p>
+    <w:p>
+      <w:pPr>
+        <w:pStyle w:val="Sinespaciado"/>
+        <w:tabs>
+          <w:tab w:val="left" w:pos="5670"/>
+        </w:tabs>
+        <w:spacing w:line="276" w:lineRule="auto"/>
+        <w:rPr>
+          <w:sz w:val="24"/>
+          <w:szCs w:val="24"/>
+          <w:u w:val="single"/>
+        </w:rPr>
+      </w:pPr>
+    </w:p>
+    <w:p>
+      <w:pPr>
+        <w:pStyle w:val="Sinespaciado"/>
+        <w:tabs>
+          <w:tab w:val="left" w:pos="5670"/>
+        </w:tabs>
+        <w:spacing w:line="276" w:lineRule="auto"/>
+        <w:rPr>
+          <w:sz w:val="24"/>
+          <w:szCs w:val="24"/>
+          <w:u w:val="single"/>
+        </w:rPr>
+      </w:pPr>
+    </w:p>
+    <w:p>
+      <w:pPr>
+        <w:pStyle w:val="Sinespaciado"/>
+        <w:tabs>
+          <w:tab w:val="left" w:pos="5670"/>
+        </w:tabs>
+        <w:spacing w:line="276" w:lineRule="auto"/>
+        <w:rPr>
+          <w:sz w:val="24"/>
+          <w:szCs w:val="24"/>
+          <w:u w:val="single"/>
+        </w:rPr>
+      </w:pPr>
+    </w:p>
+    <w:p>
+      <w:pPr>
+        <w:pStyle w:val="Sinespaciado"/>
+        <w:tabs>
+          <w:tab w:val="left" w:pos="5670"/>
+        </w:tabs>
+        <w:spacing w:line="276" w:lineRule="auto"/>
+        <w:rPr>
+          <w:sz w:val="24"/>
+          <w:szCs w:val="24"/>
+          <w:u w:val="single"/>
+        </w:rPr>
+      </w:pPr>
+    </w:p>
+    <w:p>
+      <w:pPr>
+        <w:pStyle w:val="Sinespaciado"/>
+        <w:tabs>
+          <w:tab w:val="left" w:pos="5670"/>
+        </w:tabs>
+        <w:spacing w:line="276" w:lineRule="auto"/>
+        <w:rPr>
+          <w:sz w:val="24"/>
+          <w:szCs w:val="24"/>
+          <w:u w:val="single"/>
+        </w:rPr>
+      </w:pPr>
+    </w:p>
+    <w:p>
+      <w:pPr>
+        <w:pStyle w:val="Sinespaciado"/>
+        <w:tabs>
+          <w:tab w:val="left" w:pos="5670"/>
+        </w:tabs>
+        <w:spacing w:line="276" w:lineRule="auto"/>
+        <w:rPr>
+          <w:sz w:val="24"/>
+          <w:szCs w:val="24"/>
+          <w:u w:val="single"/>
+        </w:rPr>
+      </w:pPr>
+    </w:p>
+    <w:p>
+      <w:pPr>
+        <w:pStyle w:val="Sinespaciado"/>
+        <w:tabs>
+          <w:tab w:val="left" w:pos="5670"/>
+        </w:tabs>
+        <w:spacing w:line="276" w:lineRule="auto"/>
+        <w:rPr>
+          <w:sz w:val="24"/>
+          <w:szCs w:val="24"/>
+          <w:u w:val="single"/>
+        </w:rPr>
+      </w:pPr>
+    </w:p>
+    <w:p>
+      <w:pPr>
+        <w:pStyle w:val="Sinespaciado"/>
+        <w:tabs>
+          <w:tab w:val="left" w:pos="5670"/>
+        </w:tabs>
+        <w:spacing w:line="276" w:lineRule="auto"/>
+        <w:rPr>
+          <w:sz w:val="24"/>
+          <w:szCs w:val="24"/>
+          <w:u w:val="single"/>
+        </w:rPr>
+      </w:pPr>
+    </w:p>
+    <w:p>
+      <w:pPr>
+        <w:pStyle w:val="Sinespaciado"/>
+        <w:tabs>
+          <w:tab w:val="left" w:pos="5670"/>
+        </w:tabs>
+        <w:spacing w:line="276" w:lineRule="auto"/>
+        <w:rPr>
+          <w:sz w:val="24"/>
+          <w:szCs w:val="24"/>
+          <w:u w:val="single"/>
+        </w:rPr>
+      </w:pPr>
+    </w:p>
+    <w:p>
+      <w:pPr>
+        <w:pStyle w:val="Sinespaciado"/>
+        <w:tabs>
+          <w:tab w:val="left" w:pos="5670"/>
+        </w:tabs>
+        <w:spacing w:line="276" w:lineRule="auto"/>
+        <w:rPr>
+          <w:sz w:val="24"/>
+          <w:szCs w:val="24"/>
+          <w:u w:val="single"/>
+        </w:rPr>
+      </w:pPr>
+    </w:p>
+    <w:p>
+      <w:pPr>
+        <w:pStyle w:val="Sinespaciado"/>
+        <w:tabs>
+          <w:tab w:val="left" w:pos="5670"/>
+        </w:tabs>
+        <w:spacing w:line="276" w:lineRule="auto"/>
+        <w:rPr>
+          <w:sz w:val="24"/>
+          <w:szCs w:val="24"/>
+          <w:u w:val="single"/>
+        </w:rPr>
+      </w:pPr>
+    </w:p>
+    <w:p>
+      <w:pPr>
+        <w:pStyle w:val="Sinespaciado"/>
+        <w:tabs>
+          <w:tab w:val="left" w:pos="5670"/>
+        </w:tabs>
+        <w:spacing w:line="276" w:lineRule="auto"/>
+        <w:rPr>
+          <w:sz w:val="24"/>
+          <w:szCs w:val="24"/>
+          <w:u w:val="single"/>
+        </w:rPr>
+      </w:pPr>
+    </w:p>
+    <w:p>
+      <w:pPr>
+        <w:pStyle w:val="Sinespaciado"/>
+        <w:tabs>
+          <w:tab w:val="left" w:pos="5670"/>
+        </w:tabs>
+        <w:spacing w:line="276" w:lineRule="auto"/>
+        <w:rPr>
+          <w:sz w:val="24"/>
+          <w:szCs w:val="24"/>
+          <w:u w:val="single"/>
+        </w:rPr>
+      </w:pPr>
+    </w:p>
+    <w:p>
+      <w:pPr>
+        <w:pStyle w:val="Sinespaciado"/>
+        <w:tabs>
+          <w:tab w:val="left" w:pos="5670"/>
+        </w:tabs>
+        <w:spacing w:line="276" w:lineRule="auto"/>
+        <w:rPr>
+          <w:sz w:val="24"/>
+          <w:szCs w:val="24"/>
+          <w:u w:val="single"/>
+        </w:rPr>
+      </w:pPr>
+    </w:p>
+    <w:p>
+      <w:pPr>
+        <w:pStyle w:val="Sinespaciado"/>
+        <w:tabs>
+          <w:tab w:val="left" w:pos="5670"/>
+        </w:tabs>
+        <w:spacing w:line="276" w:lineRule="auto"/>
+        <w:rPr>
+          <w:sz w:val="24"/>
+          <w:szCs w:val="24"/>
+          <w:u w:val="single"/>
+        </w:rPr>
+      </w:pPr>
+    </w:p>
+    <w:p>
+      <w:pPr>
+        <w:pStyle w:val="Sinespaciado"/>
+        <w:tabs>
+          <w:tab w:val="left" w:pos="5670"/>
+        </w:tabs>
+        <w:spacing w:line="276" w:lineRule="auto"/>
+        <w:rPr>
+          <w:sz w:val="24"/>
+          <w:szCs w:val="24"/>
+          <w:u w:val="single"/>
+        </w:rPr>
+      </w:pPr>
+    </w:p>
+    <w:p>
+      <w:pPr>
+        <w:pStyle w:val="Sinespaciado"/>
+        <w:tabs>
+          <w:tab w:val="left" w:pos="5670"/>
+        </w:tabs>
+        <w:spacing w:line="276" w:lineRule="auto"/>
+        <w:rPr>
+          <w:sz w:val="24"/>
+          <w:szCs w:val="24"/>
+          <w:u w:val="single"/>
+        </w:rPr>
+      </w:pPr>
+    </w:p>
+    <w:p>
+      <w:pPr>
+        <w:pStyle w:val="Sinespaciado"/>
+        <w:tabs>
+          <w:tab w:val="left" w:pos="5670"/>
+        </w:tabs>
+        <w:spacing w:line="276" w:lineRule="auto"/>
+        <w:rPr>
+          <w:sz w:val="24"/>
+          <w:szCs w:val="24"/>
+          <w:u w:val="single"/>
+        </w:rPr>
+      </w:pPr>
+    </w:p>
+    <w:p>
+      <w:pPr>
+        <w:pStyle w:val="Sinespaciado"/>
+        <w:tabs>
+          <w:tab w:val="left" w:pos="5670"/>
+        </w:tabs>
+        <w:spacing w:line="276" w:lineRule="auto"/>
+        <w:rPr>
+          <w:sz w:val="24"/>
+          <w:szCs w:val="24"/>
+          <w:u w:val="single"/>
+        </w:rPr>
+      </w:pPr>
+    </w:p>
+    <w:p>
+      <w:pPr>
+        <w:pStyle w:val="Sinespaciado"/>
+        <w:tabs>
+          <w:tab w:val="left" w:pos="5670"/>
+        </w:tabs>
+        <w:spacing w:line="276" w:lineRule="auto"/>
+        <w:rPr>
+          <w:sz w:val="24"/>
+          <w:szCs w:val="24"/>
+          <w:u w:val="single"/>
+        </w:rPr>
+      </w:pPr>
+    </w:p>
+    <w:p>
+      <w:pPr>
+        <w:pStyle w:val="Sinespaciado"/>
+        <w:tabs>
+          <w:tab w:val="left" w:pos="5670"/>
+        </w:tabs>
+        <w:spacing w:line="276" w:lineRule="auto"/>
+        <w:rPr>
+          <w:sz w:val="24"/>
+          <w:szCs w:val="24"/>
+          <w:u w:val="single"/>
+        </w:rPr>
+      </w:pPr>
+    </w:p>
+    <w:p>
+      <w:pPr>
+        <w:pStyle w:val="Sinespaciado"/>
+        <w:tabs>
+          <w:tab w:val="left" w:pos="5670"/>
+        </w:tabs>
+        <w:spacing w:line="276" w:lineRule="auto"/>
+        <w:rPr>
+          <w:sz w:val="24"/>
+          <w:szCs w:val="24"/>
+          <w:u w:val="single"/>
+        </w:rPr>
+      </w:pPr>
+    </w:p>
+    <w:p>
+      <w:pPr>
+        <w:pStyle w:val="Sinespaciado"/>
+        <w:tabs>
+          <w:tab w:val="left" w:pos="5670"/>
+        </w:tabs>
+        <w:spacing w:line="276" w:lineRule="auto"/>
+        <w:rPr>
+          <w:sz w:val="24"/>
+          <w:szCs w:val="24"/>
+          <w:u w:val="single"/>
+        </w:rPr>
+      </w:pPr>
+    </w:p>
+    <w:p>
+      <w:pPr>
+        <w:pStyle w:val="Sinespaciado"/>
+        <w:tabs>
+          <w:tab w:val="left" w:pos="5670"/>
+        </w:tabs>
+        <w:spacing w:line="276" w:lineRule="auto"/>
+        <w:jc w:val="center"/>
+        <w:rPr>
+          <w:rFonts w:ascii="Arial" w:hAnsi="Arial" w:cs="Arial"/>
+          <w:b/>
+          <w:bCs/>
+          <w:sz w:val="28"/>
+          <w:szCs w:val="28"/>
+        </w:rPr>
+      </w:pPr>
+      <w:r>
+        <w:rPr>
+          <w:rFonts w:ascii="Arial" w:hAnsi="Arial" w:cs="Arial"/>
+          <w:b/>
+          <w:bCs/>
+          <w:sz w:val="28"/>
+          <w:szCs w:val="28"/>
+        </w:rPr>
+        <w:lastRenderedPageBreak/>
+        <w:t>Historias de Usuario</w:t>
+      </w:r>
+    </w:p>
+    <w:p>
+      <w:pPr>
+        <w:pStyle w:val="Sinespaciado"/>
+        <w:tabs>
+          <w:tab w:val="left" w:pos="5670"/>
+        </w:tabs>
+        <w:spacing w:line="276" w:lineRule="auto"/>
+        <w:rPr>
+          <w:rFonts w:ascii="Arial" w:hAnsi="Arial" w:cs="Arial"/>
+          <w:b/>
+          <w:bCs/>
+          <w:sz w:val="28"/>
+          <w:szCs w:val="28"/>
+        </w:rPr>
+      </w:pPr>
+      <w:r>
+        <w:rPr>
+          <w:rFonts w:ascii="Arial" w:hAnsi="Arial" w:cs="Arial"/>
+          <w:b/>
+          <w:bCs/>
+          <w:sz w:val="28"/>
+          <w:szCs w:val="28"/>
+        </w:rPr>
+        <w:t xml:space="preserve">Usuario: </w:t>
+      </w:r>
+    </w:p>
+    <w:p>
+      <w:pPr>
+        <w:pStyle w:val="Sinespaciado"/>
+        <w:tabs>
+          <w:tab w:val="left" w:pos="5670"/>
+        </w:tabs>
+        <w:spacing w:line="276" w:lineRule="auto"/>
+        <w:rPr>
+          <w:rFonts w:ascii="Arial" w:hAnsi="Arial" w:cs="Arial"/>
+          <w:b/>
+          <w:bCs/>
+          <w:sz w:val="24"/>
+          <w:szCs w:val="24"/>
+        </w:rPr>
+      </w:pPr>
+      <w:r>
+        <w:rPr>
+          <w:rFonts w:ascii="Arial" w:hAnsi="Arial" w:cs="Arial"/>
+          <w:b/>
+          <w:bCs/>
+          <w:sz w:val="24"/>
+          <w:szCs w:val="24"/>
+        </w:rPr>
+        <w:t>HUJS-001:</w:t>
+      </w:r>
+    </w:p>
+    <w:p>
+      <w:pPr>
+        <w:pStyle w:val="Sinespaciado"/>
+        <w:tabs>
+          <w:tab w:val="left" w:pos="5670"/>
+        </w:tabs>
+        <w:spacing w:line="276" w:lineRule="auto"/>
+        <w:ind w:left="720"/>
+        <w:rPr>
+          <w:rFonts w:ascii="Arial" w:hAnsi="Arial" w:cs="Arial"/>
+          <w:sz w:val="24"/>
+          <w:szCs w:val="24"/>
+        </w:rPr>
+      </w:pPr>
+      <w:r>
+        <w:rPr>
+          <w:rFonts w:ascii="Arial" w:hAnsi="Arial" w:cs="Arial"/>
+          <w:sz w:val="24"/>
+          <w:szCs w:val="24"/>
+        </w:rPr>
+        <w:t>Como cliente, quiero registrarme, para poder realizar compra de servicios.</w:t>
+      </w:r>
+    </w:p>
+    <w:p>
+      <w:pPr>
+        <w:pStyle w:val="Sinespaciado"/>
+        <w:tabs>
+          <w:tab w:val="left" w:pos="5670"/>
+        </w:tabs>
+        <w:spacing w:line="276" w:lineRule="auto"/>
+        <w:rPr>
+          <w:rFonts w:ascii="Arial" w:hAnsi="Arial" w:cs="Arial"/>
+          <w:sz w:val="24"/>
+          <w:szCs w:val="24"/>
+        </w:rPr>
+      </w:pPr>
+      <w:r>
+        <w:rPr>
+          <w:rFonts w:ascii="Arial" w:hAnsi="Arial" w:cs="Arial"/>
+          <w:b/>
+          <w:bCs/>
+          <w:sz w:val="24"/>
+          <w:szCs w:val="24"/>
+        </w:rPr>
+        <w:t>HUJS-002:</w:t>
+      </w:r>
+    </w:p>
+    <w:p>
+      <w:pPr>
+        <w:pStyle w:val="Sinespaciado"/>
+        <w:tabs>
+          <w:tab w:val="left" w:pos="5670"/>
+        </w:tabs>
+        <w:spacing w:line="276" w:lineRule="auto"/>
+        <w:ind w:left="720"/>
+        <w:rPr>
+          <w:rFonts w:ascii="Arial" w:hAnsi="Arial" w:cs="Arial"/>
+          <w:sz w:val="24"/>
+          <w:szCs w:val="24"/>
+        </w:rPr>
+      </w:pPr>
+      <w:r>
+        <w:rPr>
+          <w:rFonts w:ascii="Arial" w:hAnsi="Arial" w:cs="Arial"/>
+          <w:sz w:val="24"/>
+          <w:szCs w:val="24"/>
+        </w:rPr>
+        <w:t xml:space="preserve">Como cliente, quiero poder modificar mis datos, para mantener mis datos actualizados. </w:t>
+      </w:r>
+    </w:p>
+    <w:p>
+      <w:pPr>
+        <w:pStyle w:val="Sinespaciado"/>
+        <w:tabs>
+          <w:tab w:val="left" w:pos="5670"/>
+        </w:tabs>
+        <w:spacing w:line="276" w:lineRule="auto"/>
+        <w:rPr>
+          <w:rFonts w:ascii="Arial" w:hAnsi="Arial" w:cs="Arial"/>
+          <w:sz w:val="24"/>
+          <w:szCs w:val="24"/>
+        </w:rPr>
+      </w:pPr>
+      <w:r>
+        <w:rPr>
+          <w:rFonts w:ascii="Arial" w:hAnsi="Arial" w:cs="Arial"/>
+          <w:b/>
+          <w:bCs/>
+          <w:sz w:val="24"/>
+          <w:szCs w:val="24"/>
+        </w:rPr>
+        <w:t>HUJS-003:</w:t>
+      </w:r>
+    </w:p>
+    <w:p>
+      <w:pPr>
+        <w:pStyle w:val="Sinespaciado"/>
+        <w:tabs>
+          <w:tab w:val="left" w:pos="5670"/>
+        </w:tabs>
+        <w:spacing w:line="276" w:lineRule="auto"/>
+        <w:ind w:left="720"/>
+        <w:rPr>
+          <w:rFonts w:ascii="Arial" w:hAnsi="Arial" w:cs="Arial"/>
+          <w:sz w:val="24"/>
+          <w:szCs w:val="24"/>
+        </w:rPr>
+      </w:pPr>
+      <w:r>
+        <w:rPr>
+          <w:rFonts w:ascii="Arial" w:hAnsi="Arial" w:cs="Arial"/>
+          <w:sz w:val="24"/>
+          <w:szCs w:val="24"/>
+        </w:rPr>
+        <w:t xml:space="preserve">Como empleado, quiero acceder a información de usuarios, para gestionarlos y dar un soporte. </w:t>
+      </w:r>
+    </w:p>
+    <w:p>
+      <w:pPr>
+        <w:pStyle w:val="Sinespaciado"/>
+        <w:tabs>
+          <w:tab w:val="left" w:pos="5670"/>
+        </w:tabs>
+        <w:spacing w:line="276" w:lineRule="auto"/>
+        <w:rPr>
+          <w:rFonts w:ascii="Arial" w:hAnsi="Arial" w:cs="Arial"/>
+          <w:b/>
+          <w:bCs/>
+          <w:sz w:val="24"/>
+          <w:szCs w:val="24"/>
+        </w:rPr>
+      </w:pPr>
+    </w:p>
+    <w:p>
+      <w:pPr>
+        <w:pStyle w:val="Sinespaciado"/>
+        <w:tabs>
+          <w:tab w:val="left" w:pos="5670"/>
+        </w:tabs>
+        <w:spacing w:line="276" w:lineRule="auto"/>
+        <w:rPr>
+          <w:rFonts w:ascii="Arial" w:hAnsi="Arial" w:cs="Arial"/>
+          <w:b/>
+          <w:bCs/>
+          <w:sz w:val="24"/>
+          <w:szCs w:val="24"/>
+        </w:rPr>
+      </w:pPr>
+      <w:r>
+        <w:rPr>
+          <w:rFonts w:ascii="Arial" w:hAnsi="Arial" w:cs="Arial"/>
+          <w:b/>
+          <w:bCs/>
+          <w:sz w:val="28"/>
+          <w:szCs w:val="28"/>
+        </w:rPr>
+        <w:t>Cliente</w:t>
+      </w:r>
+      <w:r>
+        <w:rPr>
+          <w:rFonts w:ascii="Arial" w:hAnsi="Arial" w:cs="Arial"/>
+          <w:b/>
+          <w:bCs/>
+          <w:sz w:val="24"/>
+          <w:szCs w:val="24"/>
+        </w:rPr>
+        <w:t xml:space="preserve">: </w:t>
+      </w:r>
+    </w:p>
+    <w:p>
+      <w:pPr>
+        <w:pStyle w:val="Sinespaciado"/>
+        <w:tabs>
+          <w:tab w:val="left" w:pos="5670"/>
+        </w:tabs>
+        <w:spacing w:line="276" w:lineRule="auto"/>
+        <w:rPr>
+          <w:rFonts w:ascii="Arial" w:hAnsi="Arial" w:cs="Arial"/>
+          <w:b/>
+          <w:bCs/>
+          <w:sz w:val="24"/>
+          <w:szCs w:val="24"/>
+        </w:rPr>
+      </w:pPr>
+      <w:r>
+        <w:rPr>
+          <w:rFonts w:ascii="Arial" w:hAnsi="Arial" w:cs="Arial"/>
+          <w:b/>
+          <w:bCs/>
+          <w:sz w:val="24"/>
+          <w:szCs w:val="24"/>
+        </w:rPr>
+        <w:t>HUJS-001</w:t>
+      </w:r>
+      <w:r>
+        <w:rPr>
+          <w:rFonts w:ascii="Arial" w:hAnsi="Arial" w:cs="Arial"/>
+          <w:b/>
+          <w:bCs/>
+          <w:sz w:val="24"/>
+          <w:szCs w:val="24"/>
+        </w:rPr>
+        <w:t>:</w:t>
+      </w:r>
+    </w:p>
+    <w:p>
+      <w:pPr>
+        <w:pStyle w:val="Sinespaciado"/>
+        <w:tabs>
+          <w:tab w:val="left" w:pos="5670"/>
+        </w:tabs>
+        <w:spacing w:line="276" w:lineRule="auto"/>
+        <w:ind w:left="720"/>
+        <w:rPr>
+          <w:rFonts w:ascii="Arial" w:hAnsi="Arial" w:cs="Arial"/>
+          <w:sz w:val="24"/>
+          <w:szCs w:val="24"/>
+        </w:rPr>
+      </w:pPr>
+      <w:r>
+        <w:rPr>
+          <w:rFonts w:ascii="Arial" w:hAnsi="Arial" w:cs="Arial"/>
+          <w:sz w:val="24"/>
+          <w:szCs w:val="24"/>
+        </w:rPr>
+        <w:t xml:space="preserve">Como empleado, quiero conocer </w:t>
+      </w:r>
+      <w:r>
+        <w:rPr>
+          <w:rFonts w:ascii="Arial" w:hAnsi="Arial" w:cs="Arial"/>
+          <w:sz w:val="24"/>
+          <w:szCs w:val="24"/>
+        </w:rPr>
+        <w:t xml:space="preserve">quién es un cliente </w:t>
+      </w:r>
+      <w:r>
+        <w:rPr>
+          <w:rFonts w:ascii="Arial" w:hAnsi="Arial" w:cs="Arial"/>
+          <w:sz w:val="24"/>
+          <w:szCs w:val="24"/>
+        </w:rPr>
+        <w:t xml:space="preserve">en mi trabajo, para saber </w:t>
+      </w:r>
+      <w:r>
+        <w:rPr>
+          <w:rFonts w:ascii="Arial" w:hAnsi="Arial" w:cs="Arial"/>
+          <w:sz w:val="24"/>
+          <w:szCs w:val="24"/>
+        </w:rPr>
+        <w:t>a quién tengo que atender</w:t>
+      </w:r>
+      <w:r>
+        <w:rPr>
+          <w:rFonts w:ascii="Arial" w:hAnsi="Arial" w:cs="Arial"/>
+          <w:sz w:val="24"/>
+          <w:szCs w:val="24"/>
+        </w:rPr>
+        <w:t xml:space="preserve">. </w:t>
+      </w:r>
+    </w:p>
+    <w:p>
+      <w:pPr>
+        <w:pStyle w:val="Sinespaciado"/>
+        <w:tabs>
+          <w:tab w:val="left" w:pos="5670"/>
+        </w:tabs>
+        <w:spacing w:line="276" w:lineRule="auto"/>
+        <w:rPr>
+          <w:rFonts w:ascii="Arial" w:hAnsi="Arial" w:cs="Arial"/>
+          <w:sz w:val="24"/>
+          <w:szCs w:val="24"/>
+        </w:rPr>
+      </w:pPr>
+      <w:r>
+        <w:rPr>
+          <w:rFonts w:ascii="Arial" w:hAnsi="Arial" w:cs="Arial"/>
+          <w:b/>
+          <w:bCs/>
+          <w:sz w:val="24"/>
+          <w:szCs w:val="24"/>
+        </w:rPr>
+        <w:t>HUJS-002</w:t>
+      </w:r>
+      <w:r>
+        <w:rPr>
+          <w:rFonts w:ascii="Arial" w:hAnsi="Arial" w:cs="Arial"/>
+          <w:b/>
+          <w:bCs/>
+          <w:sz w:val="24"/>
+          <w:szCs w:val="24"/>
+        </w:rPr>
+        <w:t>:</w:t>
+      </w:r>
+    </w:p>
+    <w:p>
+      <w:pPr>
+        <w:pStyle w:val="Sinespaciado"/>
+        <w:tabs>
+          <w:tab w:val="left" w:pos="5670"/>
+        </w:tabs>
+        <w:spacing w:line="276" w:lineRule="auto"/>
+        <w:ind w:left="720"/>
+        <w:rPr>
+          <w:rFonts w:ascii="Arial" w:hAnsi="Arial" w:cs="Arial"/>
+          <w:sz w:val="24"/>
+          <w:szCs w:val="24"/>
+        </w:rPr>
+      </w:pPr>
+      <w:r>
+        <w:rPr>
+          <w:rFonts w:ascii="Arial" w:hAnsi="Arial" w:cs="Arial"/>
+          <w:sz w:val="24"/>
+          <w:szCs w:val="24"/>
+        </w:rPr>
+        <w:t xml:space="preserve">Como administrador, quiero asignar </w:t>
+      </w:r>
+      <w:r>
+        <w:rPr>
+          <w:rFonts w:ascii="Arial" w:hAnsi="Arial" w:cs="Arial"/>
+          <w:sz w:val="24"/>
+          <w:szCs w:val="24"/>
+        </w:rPr>
+        <w:t>clientes</w:t>
+      </w:r>
+      <w:r>
+        <w:rPr>
+          <w:rFonts w:ascii="Arial" w:hAnsi="Arial" w:cs="Arial"/>
+          <w:sz w:val="24"/>
+          <w:szCs w:val="24"/>
+        </w:rPr>
+        <w:t xml:space="preserve">, para que todos puedan saber </w:t>
+      </w:r>
+      <w:r>
+        <w:rPr>
+          <w:rFonts w:ascii="Arial" w:hAnsi="Arial" w:cs="Arial"/>
+          <w:sz w:val="24"/>
+          <w:szCs w:val="24"/>
+        </w:rPr>
+        <w:t>quién es un cliente</w:t>
+      </w:r>
+      <w:r>
+        <w:rPr>
+          <w:rFonts w:ascii="Arial" w:hAnsi="Arial" w:cs="Arial"/>
+          <w:sz w:val="24"/>
+          <w:szCs w:val="24"/>
+        </w:rPr>
+        <w:t>.</w:t>
+      </w:r>
+    </w:p>
+    <w:p>
+      <w:pPr>
+        <w:pStyle w:val="Sinespaciado"/>
+        <w:tabs>
+          <w:tab w:val="left" w:pos="5670"/>
+        </w:tabs>
+        <w:spacing w:line="276" w:lineRule="auto"/>
+        <w:rPr>
+          <w:rFonts w:ascii="Arial" w:hAnsi="Arial" w:cs="Arial"/>
+          <w:sz w:val="24"/>
+          <w:szCs w:val="24"/>
+        </w:rPr>
+      </w:pPr>
+      <w:r>
+        <w:rPr>
+          <w:rFonts w:ascii="Arial" w:hAnsi="Arial" w:cs="Arial"/>
+          <w:b/>
+          <w:bCs/>
+          <w:sz w:val="24"/>
+          <w:szCs w:val="24"/>
+        </w:rPr>
+        <w:t>HUJS-003</w:t>
+      </w:r>
+      <w:r>
+        <w:rPr>
+          <w:rFonts w:ascii="Arial" w:hAnsi="Arial" w:cs="Arial"/>
+          <w:b/>
+          <w:bCs/>
+          <w:sz w:val="24"/>
+          <w:szCs w:val="24"/>
+        </w:rPr>
+        <w:t>:</w:t>
+      </w:r>
+    </w:p>
+    <w:p>
+      <w:pPr>
+        <w:pStyle w:val="Sinespaciado"/>
+        <w:tabs>
+          <w:tab w:val="left" w:pos="5670"/>
+        </w:tabs>
+        <w:spacing w:line="276" w:lineRule="auto"/>
+        <w:ind w:left="720"/>
+        <w:rPr>
+          <w:rFonts w:ascii="Arial" w:hAnsi="Arial" w:cs="Arial"/>
+          <w:sz w:val="24"/>
+          <w:szCs w:val="24"/>
+        </w:rPr>
+      </w:pPr>
+      <w:r>
+        <w:rPr>
+          <w:rFonts w:ascii="Arial" w:hAnsi="Arial" w:cs="Arial"/>
+          <w:sz w:val="24"/>
+          <w:szCs w:val="24"/>
+        </w:rPr>
+        <w:t xml:space="preserve">Como administrador, quiero ver que </w:t>
+      </w:r>
+      <w:r>
+        <w:rPr>
+          <w:rFonts w:ascii="Arial" w:hAnsi="Arial" w:cs="Arial"/>
+          <w:sz w:val="24"/>
+          <w:szCs w:val="24"/>
+        </w:rPr>
+        <w:t>usuario</w:t>
+      </w:r>
+      <w:r>
+        <w:rPr>
+          <w:rFonts w:ascii="Arial" w:hAnsi="Arial" w:cs="Arial"/>
+          <w:sz w:val="24"/>
+          <w:szCs w:val="24"/>
+        </w:rPr>
+        <w:t xml:space="preserve"> tiene asignado cada </w:t>
+      </w:r>
+      <w:r>
+        <w:rPr>
+          <w:rFonts w:ascii="Arial" w:hAnsi="Arial" w:cs="Arial"/>
+          <w:sz w:val="24"/>
+          <w:szCs w:val="24"/>
+        </w:rPr>
+        <w:t>cliente</w:t>
+      </w:r>
+      <w:r>
+        <w:rPr>
+          <w:rFonts w:ascii="Arial" w:hAnsi="Arial" w:cs="Arial"/>
+          <w:sz w:val="24"/>
+          <w:szCs w:val="24"/>
+        </w:rPr>
+        <w:t>, para llevar un control</w:t>
+      </w:r>
+      <w:r>
+        <w:rPr>
+          <w:rFonts w:ascii="Arial" w:hAnsi="Arial" w:cs="Arial"/>
+          <w:sz w:val="24"/>
+          <w:szCs w:val="24"/>
+        </w:rPr>
+        <w:t xml:space="preserve"> sobre ellos</w:t>
+      </w:r>
+      <w:r>
+        <w:rPr>
+          <w:rFonts w:ascii="Arial" w:hAnsi="Arial" w:cs="Arial"/>
+          <w:sz w:val="24"/>
+          <w:szCs w:val="24"/>
+        </w:rPr>
+        <w:t>.</w:t>
+      </w:r>
+    </w:p>
+    <w:p>
+      <w:pPr>
+        <w:pStyle w:val="Sinespaciado"/>
+        <w:tabs>
+          <w:tab w:val="left" w:pos="5670"/>
+        </w:tabs>
+        <w:spacing w:line="276" w:lineRule="auto"/>
+        <w:rPr>
+          <w:rFonts w:ascii="Arial" w:hAnsi="Arial" w:cs="Arial"/>
+          <w:sz w:val="24"/>
+          <w:szCs w:val="24"/>
+        </w:rPr>
+      </w:pPr>
+    </w:p>
+    <w:p>
+      <w:pPr>
+        <w:pStyle w:val="Sinespaciado"/>
+        <w:rPr>
+          <w:rFonts w:ascii="Arial" w:hAnsi="Arial" w:cs="Arial"/>
+          <w:b/>
+          <w:bCs/>
+          <w:sz w:val="28"/>
+          <w:szCs w:val="28"/>
+        </w:rPr>
+      </w:pPr>
+      <w:r>
+        <w:rPr>
+          <w:rFonts w:ascii="Arial" w:hAnsi="Arial" w:cs="Arial"/>
+          <w:b/>
+          <w:bCs/>
+          <w:sz w:val="28"/>
+          <w:szCs w:val="28"/>
+        </w:rPr>
+        <w:t>Detalle Venta</w:t>
+      </w:r>
+      <w:r>
+        <w:rPr>
+          <w:rFonts w:ascii="Arial" w:hAnsi="Arial" w:cs="Arial"/>
+          <w:b/>
+          <w:bCs/>
+          <w:sz w:val="28"/>
+          <w:szCs w:val="28"/>
+        </w:rPr>
+        <w:t>:</w:t>
+      </w:r>
+    </w:p>
+    <w:p>
+      <w:pPr>
+        <w:pStyle w:val="Sinespaciado"/>
+        <w:rPr>
+          <w:rFonts w:ascii="Arial" w:hAnsi="Arial" w:cs="Arial"/>
+          <w:b/>
+          <w:bCs/>
+          <w:sz w:val="24"/>
+          <w:szCs w:val="24"/>
+        </w:rPr>
+      </w:pPr>
+      <w:r>
+        <w:rPr>
+          <w:rFonts w:ascii="Arial" w:hAnsi="Arial" w:cs="Arial"/>
+          <w:b/>
+          <w:bCs/>
+          <w:sz w:val="24"/>
+          <w:szCs w:val="24"/>
+        </w:rPr>
+        <w:t>HUJR-00</w:t>
+      </w:r>
+      <w:r>
+        <w:rPr>
+          <w:rFonts w:ascii="Arial" w:hAnsi="Arial" w:cs="Arial"/>
+          <w:b/>
+          <w:bCs/>
+          <w:sz w:val="24"/>
+          <w:szCs w:val="24"/>
+        </w:rPr>
+        <w:t>1</w:t>
+      </w:r>
+      <w:r>
+        <w:rPr>
+          <w:rFonts w:ascii="Arial" w:hAnsi="Arial" w:cs="Arial"/>
+          <w:b/>
+          <w:bCs/>
+          <w:sz w:val="24"/>
+          <w:szCs w:val="24"/>
+        </w:rPr>
+        <w:t>:</w:t>
+      </w:r>
+    </w:p>
+    <w:p>
+      <w:pPr>
+        <w:pStyle w:val="Sinespaciado"/>
+        <w:ind w:left="708"/>
+        <w:rPr>
+          <w:rFonts w:ascii="Arial" w:hAnsi="Arial" w:cs="Arial"/>
+          <w:sz w:val="24"/>
+          <w:szCs w:val="24"/>
+        </w:rPr>
+      </w:pPr>
+      <w:r>
+        <w:rPr>
+          <w:rFonts w:ascii="Arial" w:hAnsi="Arial" w:cs="Arial"/>
+          <w:sz w:val="24"/>
+          <w:szCs w:val="24"/>
+        </w:rPr>
+        <w:t>Como cliente, quiero un</w:t>
+      </w:r>
+      <w:r>
+        <w:rPr>
+          <w:rFonts w:ascii="Arial" w:hAnsi="Arial" w:cs="Arial"/>
+          <w:sz w:val="24"/>
+          <w:szCs w:val="24"/>
+        </w:rPr>
+        <w:t xml:space="preserve"> registro de la venta</w:t>
+      </w:r>
+      <w:r>
+        <w:rPr>
+          <w:rFonts w:ascii="Arial" w:hAnsi="Arial" w:cs="Arial"/>
+          <w:sz w:val="24"/>
+          <w:szCs w:val="24"/>
+        </w:rPr>
+        <w:t xml:space="preserve">, que me permita visualizar el costo de mi viaje con detalle. </w:t>
+      </w:r>
+    </w:p>
+    <w:p>
+      <w:pPr>
+        <w:pStyle w:val="Sinespaciado"/>
+        <w:rPr>
+          <w:rFonts w:ascii="Arial" w:hAnsi="Arial" w:cs="Arial"/>
+          <w:b/>
+          <w:bCs/>
+          <w:sz w:val="24"/>
+          <w:szCs w:val="24"/>
+        </w:rPr>
+      </w:pPr>
+      <w:r>
+        <w:rPr>
+          <w:rFonts w:ascii="Arial" w:hAnsi="Arial" w:cs="Arial"/>
+          <w:b/>
+          <w:bCs/>
+          <w:sz w:val="24"/>
+          <w:szCs w:val="24"/>
+        </w:rPr>
+        <w:t>HUJR-00</w:t>
+      </w:r>
+      <w:r>
+        <w:rPr>
+          <w:rFonts w:ascii="Arial" w:hAnsi="Arial" w:cs="Arial"/>
+          <w:b/>
+          <w:bCs/>
+          <w:sz w:val="24"/>
+          <w:szCs w:val="24"/>
+        </w:rPr>
+        <w:t>2</w:t>
+      </w:r>
+      <w:r>
+        <w:rPr>
+          <w:rFonts w:ascii="Arial" w:hAnsi="Arial" w:cs="Arial"/>
+          <w:b/>
+          <w:bCs/>
+          <w:sz w:val="24"/>
+          <w:szCs w:val="24"/>
+        </w:rPr>
+        <w:t>:</w:t>
+      </w:r>
+    </w:p>
+    <w:p>
+      <w:pPr>
+        <w:pStyle w:val="Sinespaciado"/>
+        <w:ind w:left="708"/>
+        <w:rPr>
+          <w:rFonts w:ascii="Arial" w:hAnsi="Arial" w:cs="Arial"/>
+          <w:sz w:val="24"/>
+          <w:szCs w:val="24"/>
+        </w:rPr>
+      </w:pPr>
+      <w:r>
+        <w:rPr>
+          <w:rFonts w:ascii="Arial" w:hAnsi="Arial" w:cs="Arial"/>
+          <w:sz w:val="24"/>
+          <w:szCs w:val="24"/>
+        </w:rPr>
+        <w:t xml:space="preserve">Como cliente, quiero </w:t>
+      </w:r>
+      <w:r>
+        <w:rPr>
+          <w:rFonts w:ascii="Arial" w:hAnsi="Arial" w:cs="Arial"/>
+          <w:sz w:val="24"/>
+          <w:szCs w:val="24"/>
+        </w:rPr>
+        <w:t>una copia del registro de la venta</w:t>
+      </w:r>
+      <w:r>
+        <w:rPr>
+          <w:rFonts w:ascii="Arial" w:hAnsi="Arial" w:cs="Arial"/>
+          <w:sz w:val="24"/>
+          <w:szCs w:val="24"/>
+        </w:rPr>
+        <w:t xml:space="preserve">, que me </w:t>
+      </w:r>
+      <w:r>
+        <w:rPr>
+          <w:rFonts w:ascii="Arial" w:hAnsi="Arial" w:cs="Arial"/>
+          <w:sz w:val="24"/>
+          <w:szCs w:val="24"/>
+        </w:rPr>
+        <w:t>respalde en caso de ser necesario</w:t>
+      </w:r>
+      <w:r>
+        <w:rPr>
+          <w:rFonts w:ascii="Arial" w:hAnsi="Arial" w:cs="Arial"/>
+          <w:sz w:val="24"/>
+          <w:szCs w:val="24"/>
+        </w:rPr>
+        <w:t xml:space="preserve">. </w:t>
+      </w:r>
+    </w:p>
+    <w:p>
+      <w:pPr>
+        <w:pStyle w:val="Sinespaciado"/>
+        <w:rPr>
+          <w:rFonts w:ascii="Arial" w:hAnsi="Arial" w:cs="Arial"/>
+          <w:b/>
+          <w:bCs/>
+          <w:sz w:val="24"/>
+          <w:szCs w:val="24"/>
+        </w:rPr>
+      </w:pPr>
+      <w:r>
+        <w:rPr>
+          <w:rFonts w:ascii="Arial" w:hAnsi="Arial" w:cs="Arial"/>
+          <w:b/>
+          <w:bCs/>
+          <w:sz w:val="24"/>
+          <w:szCs w:val="24"/>
+        </w:rPr>
+        <w:t>HUJR-00</w:t>
+      </w:r>
+      <w:r>
+        <w:rPr>
+          <w:rFonts w:ascii="Arial" w:hAnsi="Arial" w:cs="Arial"/>
+          <w:b/>
+          <w:bCs/>
+          <w:sz w:val="24"/>
+          <w:szCs w:val="24"/>
+        </w:rPr>
+        <w:t>3</w:t>
+      </w:r>
+      <w:r>
+        <w:rPr>
+          <w:rFonts w:ascii="Arial" w:hAnsi="Arial" w:cs="Arial"/>
+          <w:b/>
+          <w:bCs/>
+          <w:sz w:val="24"/>
+          <w:szCs w:val="24"/>
+        </w:rPr>
+        <w:t>:</w:t>
+      </w:r>
+    </w:p>
+    <w:p>
+      <w:pPr>
+        <w:pStyle w:val="Sinespaciado"/>
+        <w:ind w:left="708"/>
+        <w:rPr>
+          <w:rFonts w:ascii="Arial" w:hAnsi="Arial" w:cs="Arial"/>
+          <w:sz w:val="24"/>
+          <w:szCs w:val="24"/>
+        </w:rPr>
+      </w:pPr>
+      <w:r>
+        <w:rPr>
+          <w:rFonts w:ascii="Arial" w:hAnsi="Arial" w:cs="Arial"/>
+          <w:sz w:val="24"/>
+          <w:szCs w:val="24"/>
+        </w:rPr>
+        <w:t xml:space="preserve">Como </w:t>
+      </w:r>
+      <w:r>
+        <w:rPr>
+          <w:rFonts w:ascii="Arial" w:hAnsi="Arial" w:cs="Arial"/>
+          <w:sz w:val="24"/>
+          <w:szCs w:val="24"/>
+        </w:rPr>
+        <w:t>cliente</w:t>
+      </w:r>
+      <w:r>
+        <w:rPr>
+          <w:rFonts w:ascii="Arial" w:hAnsi="Arial" w:cs="Arial"/>
+          <w:sz w:val="24"/>
+          <w:szCs w:val="24"/>
+        </w:rPr>
+        <w:t xml:space="preserve">, quiero </w:t>
+      </w:r>
+      <w:r>
+        <w:rPr>
+          <w:rFonts w:ascii="Arial" w:hAnsi="Arial" w:cs="Arial"/>
+          <w:sz w:val="24"/>
+          <w:szCs w:val="24"/>
+        </w:rPr>
+        <w:t>tener acceso con detalle a la venta</w:t>
+      </w:r>
+      <w:r>
+        <w:rPr>
+          <w:rFonts w:ascii="Arial" w:hAnsi="Arial" w:cs="Arial"/>
+          <w:sz w:val="24"/>
+          <w:szCs w:val="24"/>
+        </w:rPr>
+        <w:t xml:space="preserve">, para </w:t>
+      </w:r>
+      <w:r>
+        <w:rPr>
+          <w:rFonts w:ascii="Arial" w:hAnsi="Arial" w:cs="Arial"/>
+          <w:sz w:val="24"/>
+          <w:szCs w:val="24"/>
+        </w:rPr>
+        <w:t>asegurar</w:t>
+      </w:r>
+      <w:r>
+        <w:rPr>
+          <w:rFonts w:ascii="Arial" w:hAnsi="Arial" w:cs="Arial"/>
+          <w:sz w:val="24"/>
+          <w:szCs w:val="24"/>
+        </w:rPr>
+        <w:t xml:space="preserve"> </w:t>
+      </w:r>
+      <w:r>
+        <w:rPr>
+          <w:rFonts w:ascii="Arial" w:hAnsi="Arial" w:cs="Arial"/>
+          <w:sz w:val="24"/>
+          <w:szCs w:val="24"/>
+        </w:rPr>
+        <w:t>que la compañía cumple con</w:t>
+      </w:r>
+      <w:r>
+        <w:rPr>
+          <w:rFonts w:ascii="Arial" w:hAnsi="Arial" w:cs="Arial"/>
+          <w:sz w:val="24"/>
+          <w:szCs w:val="24"/>
+        </w:rPr>
+        <w:t xml:space="preserve"> las leyes establecidas por la SAT. </w:t>
+      </w:r>
+    </w:p>
+    <w:p>
+      <w:pPr>
+        <w:pStyle w:val="Sinespaciado"/>
+        <w:tabs>
+          <w:tab w:val="left" w:pos="5670"/>
+        </w:tabs>
+        <w:spacing w:line="276" w:lineRule="auto"/>
+        <w:rPr>
+          <w:rFonts w:ascii="Arial" w:hAnsi="Arial" w:cs="Arial"/>
+          <w:sz w:val="24"/>
+          <w:szCs w:val="24"/>
+        </w:rPr>
+      </w:pPr>
+    </w:p>
+    <w:p>
+      <w:pPr>
+        <w:pStyle w:val="Sinespaciado"/>
+        <w:tabs>
+          <w:tab w:val="left" w:pos="5670"/>
+        </w:tabs>
+        <w:spacing w:line="276" w:lineRule="auto"/>
+        <w:rPr>
+          <w:rFonts w:ascii="Arial" w:hAnsi="Arial" w:cs="Arial"/>
+          <w:b/>
+          <w:bCs/>
+          <w:sz w:val="28"/>
+          <w:szCs w:val="28"/>
+        </w:rPr>
+      </w:pPr>
+      <w:r>
+        <w:rPr>
+          <w:rFonts w:ascii="Arial" w:hAnsi="Arial" w:cs="Arial"/>
+          <w:b/>
+          <w:bCs/>
+          <w:sz w:val="28"/>
+          <w:szCs w:val="28"/>
+        </w:rPr>
+        <w:t>Método Pago:</w:t>
+      </w:r>
+    </w:p>
+    <w:p>
+      <w:pPr>
+        <w:pStyle w:val="Sinespaciado"/>
+        <w:tabs>
+          <w:tab w:val="left" w:pos="5670"/>
+        </w:tabs>
+        <w:spacing w:line="276" w:lineRule="auto"/>
+        <w:rPr>
+          <w:rFonts w:ascii="Arial" w:hAnsi="Arial" w:cs="Arial"/>
+          <w:b/>
+          <w:bCs/>
+          <w:sz w:val="24"/>
+          <w:szCs w:val="24"/>
+        </w:rPr>
+      </w:pPr>
+      <w:r>
+        <w:rPr>
+          <w:rFonts w:ascii="Arial" w:hAnsi="Arial" w:cs="Arial"/>
+          <w:b/>
+          <w:bCs/>
+          <w:sz w:val="24"/>
+          <w:szCs w:val="24"/>
+        </w:rPr>
+        <w:t>HUJR-0</w:t>
+      </w:r>
+      <w:r>
+        <w:rPr>
+          <w:rFonts w:ascii="Arial" w:hAnsi="Arial" w:cs="Arial"/>
+          <w:b/>
+          <w:bCs/>
+          <w:sz w:val="24"/>
+          <w:szCs w:val="24"/>
+        </w:rPr>
+        <w:t>01</w:t>
+      </w:r>
+      <w:r>
+        <w:rPr>
+          <w:rFonts w:ascii="Arial" w:hAnsi="Arial" w:cs="Arial"/>
+          <w:b/>
+          <w:bCs/>
+          <w:sz w:val="24"/>
+          <w:szCs w:val="24"/>
+        </w:rPr>
+        <w:t>:</w:t>
+      </w:r>
+    </w:p>
+    <w:p>
+      <w:pPr>
+        <w:pStyle w:val="Sinespaciado"/>
+        <w:ind w:left="708"/>
+        <w:rPr>
+          <w:rFonts w:ascii="Arial" w:hAnsi="Arial" w:cs="Arial"/>
+          <w:sz w:val="24"/>
+          <w:szCs w:val="24"/>
+        </w:rPr>
+      </w:pPr>
+      <w:r>
+        <w:rPr>
+          <w:rFonts w:ascii="Arial" w:hAnsi="Arial" w:cs="Arial"/>
+          <w:sz w:val="24"/>
+          <w:szCs w:val="24"/>
+        </w:rPr>
+        <w:t>Como cliente, quiero distintos métodos de pago, para que se adapten según mis necesidades.</w:t>
+      </w:r>
+    </w:p>
+    <w:p>
+      <w:pPr>
+        <w:pStyle w:val="Sinespaciado"/>
+        <w:rPr>
+          <w:rFonts w:ascii="Arial" w:hAnsi="Arial" w:cs="Arial"/>
+          <w:b/>
+          <w:bCs/>
+          <w:sz w:val="24"/>
+          <w:szCs w:val="24"/>
+        </w:rPr>
+      </w:pPr>
+      <w:r>
+        <w:rPr>
+          <w:rFonts w:ascii="Arial" w:hAnsi="Arial" w:cs="Arial"/>
+          <w:b/>
+          <w:bCs/>
+          <w:sz w:val="24"/>
+          <w:szCs w:val="24"/>
+        </w:rPr>
+        <w:t>HUJR-0</w:t>
+      </w:r>
+      <w:r>
+        <w:rPr>
+          <w:rFonts w:ascii="Arial" w:hAnsi="Arial" w:cs="Arial"/>
+          <w:b/>
+          <w:bCs/>
+          <w:sz w:val="24"/>
+          <w:szCs w:val="24"/>
+        </w:rPr>
+        <w:t>02</w:t>
+      </w:r>
+      <w:r>
+        <w:rPr>
+          <w:rFonts w:ascii="Arial" w:hAnsi="Arial" w:cs="Arial"/>
+          <w:b/>
+          <w:bCs/>
+          <w:sz w:val="24"/>
+          <w:szCs w:val="24"/>
+        </w:rPr>
+        <w:t>:</w:t>
+      </w:r>
+    </w:p>
+    <w:p>
+      <w:pPr>
+        <w:pStyle w:val="Sinespaciado"/>
+        <w:ind w:left="708"/>
+        <w:rPr>
+          <w:rFonts w:ascii="Arial" w:hAnsi="Arial" w:cs="Arial"/>
+          <w:sz w:val="24"/>
+          <w:szCs w:val="24"/>
+        </w:rPr>
+      </w:pPr>
+      <w:r>
+        <w:rPr>
+          <w:rFonts w:ascii="Arial" w:hAnsi="Arial" w:cs="Arial"/>
+          <w:sz w:val="24"/>
+          <w:szCs w:val="24"/>
+        </w:rPr>
+        <w:t xml:space="preserve">Como empleado, quiero distintos métodos de pago, para proveer un mejor servicio y mejorar las ventas. </w:t>
+      </w:r>
+    </w:p>
+    <w:p>
+      <w:pPr>
+        <w:pStyle w:val="Sinespaciado"/>
+        <w:rPr>
+          <w:rFonts w:ascii="Arial" w:hAnsi="Arial" w:cs="Arial"/>
+          <w:b/>
+          <w:bCs/>
+          <w:sz w:val="24"/>
+          <w:szCs w:val="24"/>
+        </w:rPr>
+      </w:pPr>
+    </w:p>
+    <w:p>
+      <w:pPr>
+        <w:pStyle w:val="Sinespaciado"/>
+        <w:rPr>
+          <w:rFonts w:ascii="Arial" w:hAnsi="Arial" w:cs="Arial"/>
+          <w:b/>
+          <w:bCs/>
+          <w:sz w:val="24"/>
+          <w:szCs w:val="24"/>
+        </w:rPr>
+      </w:pPr>
+    </w:p>
+    <w:p>
+      <w:pPr>
+        <w:pStyle w:val="Sinespaciado"/>
+        <w:rPr>
+          <w:rFonts w:ascii="Arial" w:hAnsi="Arial" w:cs="Arial"/>
+          <w:b/>
+          <w:bCs/>
+          <w:sz w:val="24"/>
+          <w:szCs w:val="24"/>
+        </w:rPr>
+      </w:pPr>
+      <w:r>
+        <w:rPr>
+          <w:rFonts w:ascii="Arial" w:hAnsi="Arial" w:cs="Arial"/>
+          <w:b/>
+          <w:bCs/>
+          <w:sz w:val="24"/>
+          <w:szCs w:val="24"/>
+        </w:rPr>
+        <w:lastRenderedPageBreak/>
+        <w:t>HUJR-0</w:t>
+      </w:r>
+      <w:r>
+        <w:rPr>
+          <w:rFonts w:ascii="Arial" w:hAnsi="Arial" w:cs="Arial"/>
+          <w:b/>
+          <w:bCs/>
+          <w:sz w:val="24"/>
+          <w:szCs w:val="24"/>
+        </w:rPr>
+        <w:t>03</w:t>
+      </w:r>
+      <w:r>
+        <w:rPr>
+          <w:rFonts w:ascii="Arial" w:hAnsi="Arial" w:cs="Arial"/>
+          <w:b/>
+          <w:bCs/>
+          <w:sz w:val="24"/>
+          <w:szCs w:val="24"/>
+        </w:rPr>
+        <w:t>:</w:t>
+      </w:r>
+    </w:p>
+    <w:p>
+      <w:pPr>
+        <w:pStyle w:val="Sinespaciado"/>
+        <w:ind w:left="708"/>
+        <w:rPr>
+          <w:rFonts w:ascii="Arial" w:hAnsi="Arial" w:cs="Arial"/>
+          <w:sz w:val="24"/>
+          <w:szCs w:val="24"/>
+        </w:rPr>
+      </w:pPr>
+      <w:r>
+        <w:rPr>
+          <w:rFonts w:ascii="Arial" w:hAnsi="Arial" w:cs="Arial"/>
+          <w:sz w:val="24"/>
+          <w:szCs w:val="24"/>
+        </w:rPr>
+        <w:t>Como proveedor, quiero distintos métodos de pago, para aumentar la demanda y los ingresos.</w:t>
+      </w:r>
+    </w:p>
+    <w:p>
+      <w:pPr>
+        <w:pStyle w:val="Sinespaciado"/>
+        <w:ind w:left="708"/>
+        <w:rPr>
+          <w:rFonts w:ascii="Arial" w:hAnsi="Arial" w:cs="Arial"/>
+          <w:b/>
+          <w:bCs/>
+          <w:sz w:val="24"/>
+          <w:szCs w:val="24"/>
+        </w:rPr>
+      </w:pPr>
+    </w:p>
+    <w:p>
+      <w:pPr>
+        <w:pStyle w:val="Sinespaciado"/>
+        <w:tabs>
+          <w:tab w:val="left" w:pos="5670"/>
+        </w:tabs>
+        <w:spacing w:line="276" w:lineRule="auto"/>
+        <w:rPr>
+          <w:rFonts w:ascii="Arial" w:hAnsi="Arial" w:cs="Arial"/>
+          <w:b/>
+          <w:bCs/>
+          <w:sz w:val="28"/>
+          <w:szCs w:val="28"/>
+        </w:rPr>
+      </w:pPr>
+      <w:r>
+        <w:rPr>
+          <w:rFonts w:ascii="Arial" w:hAnsi="Arial" w:cs="Arial"/>
+          <w:b/>
+          <w:bCs/>
+          <w:sz w:val="28"/>
+          <w:szCs w:val="28"/>
+        </w:rPr>
+        <w:t>Proveedor:</w:t>
+      </w:r>
+    </w:p>
+    <w:p>
+      <w:pPr>
+        <w:pStyle w:val="Sinespaciado"/>
+        <w:rPr>
+          <w:rFonts w:ascii="Arial" w:hAnsi="Arial" w:cs="Arial"/>
+          <w:b/>
+          <w:bCs/>
+          <w:sz w:val="24"/>
+          <w:szCs w:val="24"/>
+        </w:rPr>
+      </w:pPr>
+      <w:r>
+        <w:rPr>
+          <w:rFonts w:ascii="Arial" w:hAnsi="Arial" w:cs="Arial"/>
+          <w:b/>
+          <w:bCs/>
+          <w:sz w:val="28"/>
+          <w:szCs w:val="28"/>
+        </w:rPr>
+        <w:tab/>
+      </w:r>
+      <w:r>
+        <w:rPr>
+          <w:rFonts w:ascii="Arial" w:hAnsi="Arial" w:cs="Arial"/>
+          <w:b/>
+          <w:bCs/>
+          <w:sz w:val="24"/>
+          <w:szCs w:val="24"/>
+        </w:rPr>
+        <w:t>HUCS-001:</w:t>
+      </w:r>
+    </w:p>
+    <w:p>
+      <w:pPr>
+        <w:pStyle w:val="Sinespaciado"/>
+        <w:numPr>
+          <w:ilvl w:val="0"/>
+          <w:numId w:val="5"/>
+        </w:numPr>
+        <w:tabs>
+          <w:tab w:val="left" w:pos="5670"/>
+        </w:tabs>
+        <w:spacing w:line="276" w:lineRule="auto"/>
+        <w:rPr>
+          <w:rFonts w:ascii="Arial" w:hAnsi="Arial" w:cs="Arial"/>
+          <w:sz w:val="24"/>
+          <w:szCs w:val="24"/>
+        </w:rPr>
+      </w:pPr>
+      <w:r>
+        <w:rPr>
+          <w:rFonts w:ascii="Arial" w:hAnsi="Arial" w:cs="Arial"/>
+          <w:sz w:val="24"/>
+          <w:szCs w:val="24"/>
+        </w:rPr>
+        <w:t xml:space="preserve">Como proveedor, quiero saber los destinos, para saber la accesibilidad de los viajes. </w:t>
+      </w:r>
+    </w:p>
+    <w:p>
+      <w:pPr>
+        <w:pStyle w:val="Sinespaciado"/>
+        <w:ind w:left="420" w:firstLine="288"/>
+        <w:rPr>
+          <w:rFonts w:ascii="Arial" w:hAnsi="Arial" w:cs="Arial"/>
+          <w:b/>
+          <w:bCs/>
+          <w:sz w:val="24"/>
+          <w:szCs w:val="24"/>
+        </w:rPr>
+      </w:pPr>
+      <w:r>
+        <w:rPr>
+          <w:rFonts w:ascii="Arial" w:hAnsi="Arial" w:cs="Arial"/>
+          <w:b/>
+          <w:bCs/>
+          <w:sz w:val="24"/>
+          <w:szCs w:val="24"/>
+        </w:rPr>
+        <w:t>HUCS-002:</w:t>
+      </w:r>
+    </w:p>
+    <w:p>
+      <w:pPr>
+        <w:pStyle w:val="Sinespaciado"/>
+        <w:numPr>
+          <w:ilvl w:val="0"/>
+          <w:numId w:val="5"/>
+        </w:numPr>
+        <w:tabs>
+          <w:tab w:val="left" w:pos="5670"/>
+        </w:tabs>
+        <w:spacing w:line="276" w:lineRule="auto"/>
+        <w:rPr>
+          <w:rFonts w:ascii="Arial" w:hAnsi="Arial" w:cs="Arial"/>
+          <w:sz w:val="24"/>
+          <w:szCs w:val="24"/>
+        </w:rPr>
+      </w:pPr>
+      <w:r>
+        <w:rPr>
+          <w:rFonts w:ascii="Arial" w:hAnsi="Arial" w:cs="Arial"/>
+          <w:sz w:val="24"/>
+          <w:szCs w:val="24"/>
+        </w:rPr>
+        <w:t>Como proveedor, quiero saber la disponibilidad de viajes, para saber los horarios de viaje.</w:t>
+      </w:r>
+    </w:p>
+    <w:p>
+      <w:pPr>
+        <w:pStyle w:val="Sinespaciado"/>
+        <w:ind w:left="420" w:firstLine="288"/>
+        <w:rPr>
+          <w:rFonts w:ascii="Arial" w:hAnsi="Arial" w:cs="Arial"/>
+          <w:b/>
+          <w:bCs/>
+          <w:sz w:val="24"/>
+          <w:szCs w:val="24"/>
+        </w:rPr>
+      </w:pPr>
+      <w:r>
+        <w:rPr>
+          <w:rFonts w:ascii="Arial" w:hAnsi="Arial" w:cs="Arial"/>
+          <w:b/>
+          <w:bCs/>
+          <w:sz w:val="24"/>
+          <w:szCs w:val="24"/>
+        </w:rPr>
+        <w:t>HUCS-003:</w:t>
+      </w:r>
+    </w:p>
+    <w:p>
+      <w:pPr>
+        <w:pStyle w:val="Sinespaciado"/>
+        <w:numPr>
+          <w:ilvl w:val="0"/>
+          <w:numId w:val="5"/>
+        </w:numPr>
+        <w:tabs>
+          <w:tab w:val="left" w:pos="5670"/>
+        </w:tabs>
+        <w:spacing w:line="276" w:lineRule="auto"/>
+        <w:rPr>
+          <w:rFonts w:ascii="Arial" w:hAnsi="Arial" w:cs="Arial"/>
+          <w:sz w:val="24"/>
+          <w:szCs w:val="24"/>
+        </w:rPr>
+      </w:pPr>
+      <w:r>
+        <w:rPr>
+          <w:rFonts w:ascii="Arial" w:hAnsi="Arial" w:cs="Arial"/>
+          <w:sz w:val="24"/>
+          <w:szCs w:val="24"/>
+        </w:rPr>
+        <w:t xml:space="preserve"> Cómo proveedor, quiero dar información sobre el servicio, para que pueda llegar al cliente.</w:t>
+      </w:r>
+    </w:p>
+    <w:p>
+      <w:pPr>
+        <w:pStyle w:val="Sinespaciado"/>
+        <w:tabs>
+          <w:tab w:val="left" w:pos="5670"/>
+        </w:tabs>
+        <w:spacing w:line="276" w:lineRule="auto"/>
+        <w:ind w:left="780"/>
+        <w:rPr>
+          <w:rFonts w:ascii="Arial" w:hAnsi="Arial" w:cs="Arial"/>
+          <w:sz w:val="24"/>
+          <w:szCs w:val="24"/>
+        </w:rPr>
+      </w:pPr>
+    </w:p>
+    <w:p>
+      <w:pPr>
+        <w:pStyle w:val="paragraph"/>
+        <w:spacing w:before="0" w:beforeAutospacing="0" w:after="0" w:afterAutospacing="0"/>
+        <w:textAlignment w:val="baseline"/>
+        <w:rPr>
+          <w:rStyle w:val="eop"/>
+          <w:rFonts w:ascii="Arial" w:eastAsia="MS Mincho" w:hAnsi="Arial" w:cs="Arial"/>
+          <w:sz w:val="28"/>
+          <w:szCs w:val="28"/>
+        </w:rPr>
+      </w:pPr>
+      <w:r>
+        <w:rPr>
+          <w:rStyle w:val="normaltextrun"/>
+          <w:rFonts w:ascii="Arial" w:hAnsi="Arial" w:cs="Arial"/>
+          <w:b/>
+          <w:bCs/>
+          <w:sz w:val="28"/>
+          <w:szCs w:val="28"/>
+        </w:rPr>
+        <w:t>Servicio: </w:t>
+      </w:r>
+      <w:r>
+        <w:rPr>
+          <w:rStyle w:val="eop"/>
+          <w:rFonts w:ascii="Arial" w:eastAsia="MS Mincho" w:hAnsi="Arial" w:cs="Arial"/>
+          <w:sz w:val="28"/>
+          <w:szCs w:val="28"/>
+        </w:rPr>
+        <w:t> </w:t>
+      </w:r>
+      <w:bookmarkStart w:id="0" w:name="_GoBack"/>
+      <w:bookmarkEnd w:id="0"/>
+    </w:p>
+    <w:p>
+      <w:pPr>
+        <w:pStyle w:val="paragraph"/>
+        <w:spacing w:before="0" w:beforeAutospacing="0" w:after="0" w:afterAutospacing="0"/>
+        <w:textAlignment w:val="baseline"/>
+        <w:rPr>
+          <w:rFonts w:ascii="Segoe UI" w:hAnsi="Segoe UI" w:cs="Segoe UI"/>
+          <w:b/>
+        </w:rPr>
+      </w:pPr>
+      <w:r>
+        <w:rPr>
+          <w:rStyle w:val="eop"/>
+          <w:rFonts w:ascii="Arial" w:eastAsia="MS Mincho" w:hAnsi="Arial" w:cs="Arial"/>
+          <w:sz w:val="28"/>
+          <w:szCs w:val="28"/>
+        </w:rPr>
+        <w:tab/>
+      </w:r>
+      <w:r>
+        <w:rPr>
+          <w:rStyle w:val="eop"/>
+          <w:rFonts w:ascii="Arial" w:eastAsia="MS Mincho" w:hAnsi="Arial" w:cs="Arial"/>
+          <w:b/>
+        </w:rPr>
+        <w:t>HUCX-001:</w:t>
+      </w:r>
+    </w:p>
+    <w:p>
+      <w:pPr>
+        <w:pStyle w:val="paragraph"/>
+        <w:numPr>
+          <w:ilvl w:val="0"/>
+          <w:numId w:val="6"/>
+        </w:numPr>
+        <w:spacing w:before="0" w:beforeAutospacing="0" w:after="0" w:afterAutospacing="0"/>
+        <w:ind w:left="360" w:firstLine="0"/>
+        <w:textAlignment w:val="baseline"/>
+        <w:rPr>
+          <w:rStyle w:val="eop"/>
+          <w:rFonts w:ascii="Arial" w:hAnsi="Arial" w:cs="Arial"/>
+        </w:rPr>
+      </w:pPr>
+      <w:r>
+        <w:rPr>
+          <w:rStyle w:val="normaltextrun"/>
+          <w:rFonts w:ascii="Arial" w:hAnsi="Arial" w:cs="Arial"/>
+        </w:rPr>
+        <w:t xml:space="preserve">Como usuario, quiero obtener información sobre el destino, para tener el conocimiento de a </w:t>
+      </w:r>
+      <w:r>
+        <w:rPr>
+          <w:rStyle w:val="normaltextrun"/>
+          <w:rFonts w:ascii="Arial" w:hAnsi="Arial" w:cs="Arial"/>
+        </w:rPr>
+        <w:t>dónde</w:t>
+      </w:r>
+      <w:r>
+        <w:rPr>
+          <w:rStyle w:val="normaltextrun"/>
+          <w:rFonts w:ascii="Arial" w:hAnsi="Arial" w:cs="Arial"/>
+        </w:rPr>
+        <w:t xml:space="preserve"> voy con mi servicio. </w:t>
+      </w:r>
+      <w:r>
+        <w:rPr>
+          <w:rStyle w:val="eop"/>
+          <w:rFonts w:ascii="Arial" w:eastAsia="MS Mincho" w:hAnsi="Arial" w:cs="Arial"/>
+        </w:rPr>
+        <w:t> </w:t>
+      </w:r>
+    </w:p>
+    <w:p>
+      <w:pPr>
+        <w:pStyle w:val="paragraph"/>
+        <w:spacing w:before="0" w:beforeAutospacing="0" w:after="0" w:afterAutospacing="0"/>
+        <w:ind w:left="708"/>
+        <w:textAlignment w:val="baseline"/>
+        <w:rPr>
+          <w:rFonts w:ascii="Arial" w:hAnsi="Arial" w:cs="Arial"/>
+          <w:b/>
+        </w:rPr>
+      </w:pPr>
+      <w:r>
+        <w:rPr>
+          <w:rStyle w:val="eop"/>
+          <w:rFonts w:ascii="Arial" w:eastAsia="MS Mincho" w:hAnsi="Arial" w:cs="Arial"/>
+          <w:b/>
+        </w:rPr>
+        <w:t>HUCX-002:</w:t>
+      </w:r>
+    </w:p>
+    <w:p>
+      <w:pPr>
+        <w:pStyle w:val="paragraph"/>
+        <w:numPr>
+          <w:ilvl w:val="0"/>
+          <w:numId w:val="7"/>
+        </w:numPr>
+        <w:spacing w:before="0" w:beforeAutospacing="0" w:after="0" w:afterAutospacing="0"/>
+        <w:ind w:left="360" w:firstLine="0"/>
+        <w:textAlignment w:val="baseline"/>
+        <w:rPr>
+          <w:rStyle w:val="eop"/>
+          <w:rFonts w:ascii="Arial" w:hAnsi="Arial" w:cs="Arial"/>
+        </w:rPr>
+      </w:pPr>
+      <w:r>
+        <w:rPr>
+          <w:rStyle w:val="normaltextrun"/>
+          <w:rFonts w:ascii="Arial" w:hAnsi="Arial" w:cs="Arial"/>
+        </w:rPr>
+        <w:t>Como cliente, quiero evaluar al proveedor después de mi viaje, para ayudar a mejorar la calidad del servicio. </w:t>
+      </w:r>
+      <w:r>
+        <w:rPr>
+          <w:rStyle w:val="eop"/>
+          <w:rFonts w:ascii="Arial" w:eastAsia="MS Mincho" w:hAnsi="Arial" w:cs="Arial"/>
+        </w:rPr>
+        <w:t> </w:t>
+      </w:r>
+    </w:p>
+    <w:p>
+      <w:pPr>
+        <w:pStyle w:val="paragraph"/>
+        <w:spacing w:before="0" w:beforeAutospacing="0" w:after="0" w:afterAutospacing="0"/>
+        <w:ind w:left="708"/>
+        <w:textAlignment w:val="baseline"/>
+        <w:rPr>
+          <w:rFonts w:ascii="Arial" w:hAnsi="Arial" w:cs="Arial"/>
+          <w:b/>
+        </w:rPr>
+      </w:pPr>
+      <w:r>
+        <w:rPr>
+          <w:rStyle w:val="eop"/>
+          <w:rFonts w:ascii="Arial" w:eastAsia="MS Mincho" w:hAnsi="Arial" w:cs="Arial"/>
+          <w:b/>
+        </w:rPr>
+        <w:t>HUCX-003:</w:t>
+      </w:r>
+    </w:p>
+    <w:p>
+      <w:pPr>
+        <w:pStyle w:val="paragraph"/>
+        <w:numPr>
+          <w:ilvl w:val="0"/>
+          <w:numId w:val="8"/>
+        </w:numPr>
+        <w:spacing w:before="0" w:beforeAutospacing="0" w:after="0" w:afterAutospacing="0"/>
+        <w:ind w:left="360" w:firstLine="0"/>
+        <w:textAlignment w:val="baseline"/>
+        <w:rPr>
+          <w:rFonts w:ascii="Arial" w:hAnsi="Arial" w:cs="Arial"/>
+        </w:rPr>
+      </w:pPr>
+      <w:r>
+        <w:rPr>
+          <w:rStyle w:val="normaltextrun"/>
+          <w:rFonts w:ascii="Arial" w:hAnsi="Arial" w:cs="Arial"/>
+        </w:rPr>
+        <w:t>Como cliente, quiero recibir información sobre métodos de pago disponibles, para elegir la opción más conveniente del servicio.</w:t>
+      </w:r>
+      <w:r>
+        <w:rPr>
+          <w:rStyle w:val="eop"/>
+          <w:rFonts w:ascii="Arial" w:eastAsia="MS Mincho" w:hAnsi="Arial" w:cs="Arial"/>
+        </w:rPr>
+        <w:t> </w:t>
+      </w:r>
+    </w:p>
+    <w:p>
+      <w:pPr>
+        <w:pStyle w:val="Sinespaciado"/>
+        <w:tabs>
+          <w:tab w:val="left" w:pos="5670"/>
+        </w:tabs>
+        <w:spacing w:line="276" w:lineRule="auto"/>
+        <w:rPr>
+          <w:rFonts w:ascii="Arial" w:hAnsi="Arial" w:cs="Arial"/>
+          <w:sz w:val="24"/>
+          <w:szCs w:val="24"/>
+        </w:rPr>
+      </w:pPr>
+    </w:p>
+    <w:p>
+      <w:pPr>
+        <w:pStyle w:val="Sinespaciado"/>
+        <w:tabs>
+          <w:tab w:val="left" w:pos="5670"/>
+        </w:tabs>
+        <w:spacing w:line="276" w:lineRule="auto"/>
+        <w:rPr>
+          <w:rFonts w:ascii="Arial" w:hAnsi="Arial" w:cs="Arial"/>
+          <w:b/>
+          <w:bCs/>
+          <w:sz w:val="28"/>
+          <w:szCs w:val="28"/>
         </w:rPr>
       </w:pPr>
     </w:p>
@@ -1258,8 +3280,860 @@
 </w:document>
 </file>
 
+<file path=word/numbering.xml><?xml version="1.0" encoding="utf-8"?>
+<w:numbering xmlns:wpc="http://schemas.microsoft.com/office/word/2010/wordprocessingCanvas" xmlns:mc="http://schemas.openxmlformats.org/markup-compatibility/2006" xmlns:o="urn:schemas-microsoft-com:office:office" xmlns:r="http://schemas.openxmlformats.org/officeDocument/2006/relationships" xmlns:m="http://schemas.openxmlformats.org/officeDocument/2006/math" xmlns:v="urn:schemas-microsoft-com:vml" xmlns:wp14="http://schemas.microsoft.com/office/word/2010/wordprocessingDrawing" xmlns:wp="http://schemas.openxmlformats.org/drawingml/2006/wordprocessingDrawing" xmlns:w10="urn:schemas-microsoft-com:office:word" xmlns:w="http://schemas.openxmlformats.org/wordprocessingml/2006/main" xmlns:w14="http://schemas.microsoft.com/office/word/2010/wordml" xmlns:w15="http://schemas.microsoft.com/office/word/2012/wordml" xmlns:wpg="http://schemas.microsoft.com/office/word/2010/wordprocessingGroup" xmlns:wpi="http://schemas.microsoft.com/office/word/2010/wordprocessingInk" xmlns:wne="http://schemas.microsoft.com/office/word/2006/wordml" xmlns:wps="http://schemas.microsoft.com/office/word/2010/wordprocessingShape" mc:Ignorable="w14 w15 wp14">
+  <w:abstractNum w:abstractNumId="0">
+    <w:nsid w:val="0D797CD9"/>
+    <w:multiLevelType w:val="hybridMultilevel"/>
+    <w:tmpl w:val="CFB6F7D8"/>
+    <w:lvl w:ilvl="0" w:tplc="080A000F">
+      <w:start w:val="1"/>
+      <w:numFmt w:val="decimal"/>
+      <w:lvlText w:val="%1."/>
+      <w:lvlJc w:val="left"/>
+      <w:pPr>
+        <w:ind w:left="720" w:hanging="360"/>
+      </w:pPr>
+    </w:lvl>
+    <w:lvl w:ilvl="1" w:tplc="080A0019">
+      <w:start w:val="1"/>
+      <w:numFmt w:val="lowerLetter"/>
+      <w:lvlText w:val="%2."/>
+      <w:lvlJc w:val="left"/>
+      <w:pPr>
+        <w:ind w:left="1440" w:hanging="360"/>
+      </w:pPr>
+    </w:lvl>
+    <w:lvl w:ilvl="2" w:tplc="080A001B">
+      <w:start w:val="1"/>
+      <w:numFmt w:val="lowerRoman"/>
+      <w:lvlText w:val="%3."/>
+      <w:lvlJc w:val="right"/>
+      <w:pPr>
+        <w:ind w:left="2160" w:hanging="180"/>
+      </w:pPr>
+    </w:lvl>
+    <w:lvl w:ilvl="3" w:tplc="080A000F">
+      <w:start w:val="1"/>
+      <w:numFmt w:val="decimal"/>
+      <w:lvlText w:val="%4."/>
+      <w:lvlJc w:val="left"/>
+      <w:pPr>
+        <w:ind w:left="2880" w:hanging="360"/>
+      </w:pPr>
+    </w:lvl>
+    <w:lvl w:ilvl="4" w:tplc="080A0019">
+      <w:start w:val="1"/>
+      <w:numFmt w:val="lowerLetter"/>
+      <w:lvlText w:val="%5."/>
+      <w:lvlJc w:val="left"/>
+      <w:pPr>
+        <w:ind w:left="3600" w:hanging="360"/>
+      </w:pPr>
+    </w:lvl>
+    <w:lvl w:ilvl="5" w:tplc="080A001B">
+      <w:start w:val="1"/>
+      <w:numFmt w:val="lowerRoman"/>
+      <w:lvlText w:val="%6."/>
+      <w:lvlJc w:val="right"/>
+      <w:pPr>
+        <w:ind w:left="4320" w:hanging="180"/>
+      </w:pPr>
+    </w:lvl>
+    <w:lvl w:ilvl="6" w:tplc="080A000F">
+      <w:start w:val="1"/>
+      <w:numFmt w:val="decimal"/>
+      <w:lvlText w:val="%7."/>
+      <w:lvlJc w:val="left"/>
+      <w:pPr>
+        <w:ind w:left="5040" w:hanging="360"/>
+      </w:pPr>
+    </w:lvl>
+    <w:lvl w:ilvl="7" w:tplc="080A0019">
+      <w:start w:val="1"/>
+      <w:numFmt w:val="lowerLetter"/>
+      <w:lvlText w:val="%8."/>
+      <w:lvlJc w:val="left"/>
+      <w:pPr>
+        <w:ind w:left="5760" w:hanging="360"/>
+      </w:pPr>
+    </w:lvl>
+    <w:lvl w:ilvl="8" w:tplc="080A001B">
+      <w:start w:val="1"/>
+      <w:numFmt w:val="lowerRoman"/>
+      <w:lvlText w:val="%9."/>
+      <w:lvlJc w:val="right"/>
+      <w:pPr>
+        <w:ind w:left="6480" w:hanging="180"/>
+      </w:pPr>
+    </w:lvl>
+  </w:abstractNum>
+  <w:abstractNum w:abstractNumId="1">
+    <w:nsid w:val="11ED544D"/>
+    <w:multiLevelType w:val="hybridMultilevel"/>
+    <w:tmpl w:val="A59E2766"/>
+    <w:lvl w:ilvl="0" w:tplc="080A000F">
+      <w:start w:val="1"/>
+      <w:numFmt w:val="decimal"/>
+      <w:lvlText w:val="%1."/>
+      <w:lvlJc w:val="left"/>
+      <w:pPr>
+        <w:ind w:left="780" w:hanging="360"/>
+      </w:pPr>
+    </w:lvl>
+    <w:lvl w:ilvl="1" w:tplc="080A0019" w:tentative="1">
+      <w:start w:val="1"/>
+      <w:numFmt w:val="lowerLetter"/>
+      <w:lvlText w:val="%2."/>
+      <w:lvlJc w:val="left"/>
+      <w:pPr>
+        <w:ind w:left="1500" w:hanging="360"/>
+      </w:pPr>
+    </w:lvl>
+    <w:lvl w:ilvl="2" w:tplc="080A001B" w:tentative="1">
+      <w:start w:val="1"/>
+      <w:numFmt w:val="lowerRoman"/>
+      <w:lvlText w:val="%3."/>
+      <w:lvlJc w:val="right"/>
+      <w:pPr>
+        <w:ind w:left="2220" w:hanging="180"/>
+      </w:pPr>
+    </w:lvl>
+    <w:lvl w:ilvl="3" w:tplc="080A000F" w:tentative="1">
+      <w:start w:val="1"/>
+      <w:numFmt w:val="decimal"/>
+      <w:lvlText w:val="%4."/>
+      <w:lvlJc w:val="left"/>
+      <w:pPr>
+        <w:ind w:left="2940" w:hanging="360"/>
+      </w:pPr>
+    </w:lvl>
+    <w:lvl w:ilvl="4" w:tplc="080A0019" w:tentative="1">
+      <w:start w:val="1"/>
+      <w:numFmt w:val="lowerLetter"/>
+      <w:lvlText w:val="%5."/>
+      <w:lvlJc w:val="left"/>
+      <w:pPr>
+        <w:ind w:left="3660" w:hanging="360"/>
+      </w:pPr>
+    </w:lvl>
+    <w:lvl w:ilvl="5" w:tplc="080A001B" w:tentative="1">
+      <w:start w:val="1"/>
+      <w:numFmt w:val="lowerRoman"/>
+      <w:lvlText w:val="%6."/>
+      <w:lvlJc w:val="right"/>
+      <w:pPr>
+        <w:ind w:left="4380" w:hanging="180"/>
+      </w:pPr>
+    </w:lvl>
+    <w:lvl w:ilvl="6" w:tplc="080A000F" w:tentative="1">
+      <w:start w:val="1"/>
+      <w:numFmt w:val="decimal"/>
+      <w:lvlText w:val="%7."/>
+      <w:lvlJc w:val="left"/>
+      <w:pPr>
+        <w:ind w:left="5100" w:hanging="360"/>
+      </w:pPr>
+    </w:lvl>
+    <w:lvl w:ilvl="7" w:tplc="080A0019" w:tentative="1">
+      <w:start w:val="1"/>
+      <w:numFmt w:val="lowerLetter"/>
+      <w:lvlText w:val="%8."/>
+      <w:lvlJc w:val="left"/>
+      <w:pPr>
+        <w:ind w:left="5820" w:hanging="360"/>
+      </w:pPr>
+    </w:lvl>
+    <w:lvl w:ilvl="8" w:tplc="080A001B" w:tentative="1">
+      <w:start w:val="1"/>
+      <w:numFmt w:val="lowerRoman"/>
+      <w:lvlText w:val="%9."/>
+      <w:lvlJc w:val="right"/>
+      <w:pPr>
+        <w:ind w:left="6540" w:hanging="180"/>
+      </w:pPr>
+    </w:lvl>
+  </w:abstractNum>
+  <w:abstractNum w:abstractNumId="2">
+    <w:nsid w:val="391A6850"/>
+    <w:multiLevelType w:val="hybridMultilevel"/>
+    <w:tmpl w:val="135E66D2"/>
+    <w:lvl w:ilvl="0" w:tplc="080A000F">
+      <w:start w:val="1"/>
+      <w:numFmt w:val="decimal"/>
+      <w:lvlText w:val="%1."/>
+      <w:lvlJc w:val="left"/>
+      <w:pPr>
+        <w:ind w:left="720" w:hanging="360"/>
+      </w:pPr>
+    </w:lvl>
+    <w:lvl w:ilvl="1" w:tplc="080A0019">
+      <w:start w:val="1"/>
+      <w:numFmt w:val="lowerLetter"/>
+      <w:lvlText w:val="%2."/>
+      <w:lvlJc w:val="left"/>
+      <w:pPr>
+        <w:ind w:left="1440" w:hanging="360"/>
+      </w:pPr>
+    </w:lvl>
+    <w:lvl w:ilvl="2" w:tplc="080A001B">
+      <w:start w:val="1"/>
+      <w:numFmt w:val="lowerRoman"/>
+      <w:lvlText w:val="%3."/>
+      <w:lvlJc w:val="right"/>
+      <w:pPr>
+        <w:ind w:left="2160" w:hanging="180"/>
+      </w:pPr>
+    </w:lvl>
+    <w:lvl w:ilvl="3" w:tplc="080A000F">
+      <w:start w:val="1"/>
+      <w:numFmt w:val="decimal"/>
+      <w:lvlText w:val="%4."/>
+      <w:lvlJc w:val="left"/>
+      <w:pPr>
+        <w:ind w:left="2880" w:hanging="360"/>
+      </w:pPr>
+    </w:lvl>
+    <w:lvl w:ilvl="4" w:tplc="080A0019">
+      <w:start w:val="1"/>
+      <w:numFmt w:val="lowerLetter"/>
+      <w:lvlText w:val="%5."/>
+      <w:lvlJc w:val="left"/>
+      <w:pPr>
+        <w:ind w:left="3600" w:hanging="360"/>
+      </w:pPr>
+    </w:lvl>
+    <w:lvl w:ilvl="5" w:tplc="080A001B">
+      <w:start w:val="1"/>
+      <w:numFmt w:val="lowerRoman"/>
+      <w:lvlText w:val="%6."/>
+      <w:lvlJc w:val="right"/>
+      <w:pPr>
+        <w:ind w:left="4320" w:hanging="180"/>
+      </w:pPr>
+    </w:lvl>
+    <w:lvl w:ilvl="6" w:tplc="080A000F">
+      <w:start w:val="1"/>
+      <w:numFmt w:val="decimal"/>
+      <w:lvlText w:val="%7."/>
+      <w:lvlJc w:val="left"/>
+      <w:pPr>
+        <w:ind w:left="5040" w:hanging="360"/>
+      </w:pPr>
+    </w:lvl>
+    <w:lvl w:ilvl="7" w:tplc="080A0019">
+      <w:start w:val="1"/>
+      <w:numFmt w:val="lowerLetter"/>
+      <w:lvlText w:val="%8."/>
+      <w:lvlJc w:val="left"/>
+      <w:pPr>
+        <w:ind w:left="5760" w:hanging="360"/>
+      </w:pPr>
+    </w:lvl>
+    <w:lvl w:ilvl="8" w:tplc="080A001B">
+      <w:start w:val="1"/>
+      <w:numFmt w:val="lowerRoman"/>
+      <w:lvlText w:val="%9."/>
+      <w:lvlJc w:val="right"/>
+      <w:pPr>
+        <w:ind w:left="6480" w:hanging="180"/>
+      </w:pPr>
+    </w:lvl>
+  </w:abstractNum>
+  <w:abstractNum w:abstractNumId="3">
+    <w:nsid w:val="40D446F5"/>
+    <w:multiLevelType w:val="hybridMultilevel"/>
+    <w:tmpl w:val="E7AAE968"/>
+    <w:lvl w:ilvl="0" w:tplc="080A000F">
+      <w:start w:val="1"/>
+      <w:numFmt w:val="decimal"/>
+      <w:lvlText w:val="%1."/>
+      <w:lvlJc w:val="left"/>
+      <w:pPr>
+        <w:ind w:left="720" w:hanging="360"/>
+      </w:pPr>
+    </w:lvl>
+    <w:lvl w:ilvl="1" w:tplc="080A0019" w:tentative="1">
+      <w:start w:val="1"/>
+      <w:numFmt w:val="lowerLetter"/>
+      <w:lvlText w:val="%2."/>
+      <w:lvlJc w:val="left"/>
+      <w:pPr>
+        <w:ind w:left="1440" w:hanging="360"/>
+      </w:pPr>
+    </w:lvl>
+    <w:lvl w:ilvl="2" w:tplc="080A001B" w:tentative="1">
+      <w:start w:val="1"/>
+      <w:numFmt w:val="lowerRoman"/>
+      <w:lvlText w:val="%3."/>
+      <w:lvlJc w:val="right"/>
+      <w:pPr>
+        <w:ind w:left="2160" w:hanging="180"/>
+      </w:pPr>
+    </w:lvl>
+    <w:lvl w:ilvl="3" w:tplc="080A000F" w:tentative="1">
+      <w:start w:val="1"/>
+      <w:numFmt w:val="decimal"/>
+      <w:lvlText w:val="%4."/>
+      <w:lvlJc w:val="left"/>
+      <w:pPr>
+        <w:ind w:left="2880" w:hanging="360"/>
+      </w:pPr>
+    </w:lvl>
+    <w:lvl w:ilvl="4" w:tplc="080A0019" w:tentative="1">
+      <w:start w:val="1"/>
+      <w:numFmt w:val="lowerLetter"/>
+      <w:lvlText w:val="%5."/>
+      <w:lvlJc w:val="left"/>
+      <w:pPr>
+        <w:ind w:left="3600" w:hanging="360"/>
+      </w:pPr>
+    </w:lvl>
+    <w:lvl w:ilvl="5" w:tplc="080A001B" w:tentative="1">
+      <w:start w:val="1"/>
+      <w:numFmt w:val="lowerRoman"/>
+      <w:lvlText w:val="%6."/>
+      <w:lvlJc w:val="right"/>
+      <w:pPr>
+        <w:ind w:left="4320" w:hanging="180"/>
+      </w:pPr>
+    </w:lvl>
+    <w:lvl w:ilvl="6" w:tplc="080A000F" w:tentative="1">
+      <w:start w:val="1"/>
+      <w:numFmt w:val="decimal"/>
+      <w:lvlText w:val="%7."/>
+      <w:lvlJc w:val="left"/>
+      <w:pPr>
+        <w:ind w:left="5040" w:hanging="360"/>
+      </w:pPr>
+    </w:lvl>
+    <w:lvl w:ilvl="7" w:tplc="080A0019" w:tentative="1">
+      <w:start w:val="1"/>
+      <w:numFmt w:val="lowerLetter"/>
+      <w:lvlText w:val="%8."/>
+      <w:lvlJc w:val="left"/>
+      <w:pPr>
+        <w:ind w:left="5760" w:hanging="360"/>
+      </w:pPr>
+    </w:lvl>
+    <w:lvl w:ilvl="8" w:tplc="080A001B" w:tentative="1">
+      <w:start w:val="1"/>
+      <w:numFmt w:val="lowerRoman"/>
+      <w:lvlText w:val="%9."/>
+      <w:lvlJc w:val="right"/>
+      <w:pPr>
+        <w:ind w:left="6480" w:hanging="180"/>
+      </w:pPr>
+    </w:lvl>
+  </w:abstractNum>
+  <w:abstractNum w:abstractNumId="4">
+    <w:nsid w:val="68612EA5"/>
+    <w:multiLevelType w:val="multilevel"/>
+    <w:tmpl w:val="668C60F4"/>
+    <w:lvl w:ilvl="0">
+      <w:start w:val="3"/>
+      <w:numFmt w:val="decimal"/>
+      <w:lvlText w:val="%1."/>
+      <w:lvlJc w:val="left"/>
+      <w:pPr>
+        <w:tabs>
+          <w:tab w:val="num" w:pos="720"/>
+        </w:tabs>
+        <w:ind w:left="720" w:hanging="360"/>
+      </w:pPr>
+    </w:lvl>
+    <w:lvl w:ilvl="1" w:tentative="1">
+      <w:start w:val="1"/>
+      <w:numFmt w:val="decimal"/>
+      <w:lvlText w:val="%2."/>
+      <w:lvlJc w:val="left"/>
+      <w:pPr>
+        <w:tabs>
+          <w:tab w:val="num" w:pos="1440"/>
+        </w:tabs>
+        <w:ind w:left="1440" w:hanging="360"/>
+      </w:pPr>
+    </w:lvl>
+    <w:lvl w:ilvl="2" w:tentative="1">
+      <w:start w:val="1"/>
+      <w:numFmt w:val="decimal"/>
+      <w:lvlText w:val="%3."/>
+      <w:lvlJc w:val="left"/>
+      <w:pPr>
+        <w:tabs>
+          <w:tab w:val="num" w:pos="2160"/>
+        </w:tabs>
+        <w:ind w:left="2160" w:hanging="360"/>
+      </w:pPr>
+    </w:lvl>
+    <w:lvl w:ilvl="3" w:tentative="1">
+      <w:start w:val="1"/>
+      <w:numFmt w:val="decimal"/>
+      <w:lvlText w:val="%4."/>
+      <w:lvlJc w:val="left"/>
+      <w:pPr>
+        <w:tabs>
+          <w:tab w:val="num" w:pos="2880"/>
+        </w:tabs>
+        <w:ind w:left="2880" w:hanging="360"/>
+      </w:pPr>
+    </w:lvl>
+    <w:lvl w:ilvl="4" w:tentative="1">
+      <w:start w:val="1"/>
+      <w:numFmt w:val="decimal"/>
+      <w:lvlText w:val="%5."/>
+      <w:lvlJc w:val="left"/>
+      <w:pPr>
+        <w:tabs>
+          <w:tab w:val="num" w:pos="3600"/>
+        </w:tabs>
+        <w:ind w:left="3600" w:hanging="360"/>
+      </w:pPr>
+    </w:lvl>
+    <w:lvl w:ilvl="5" w:tentative="1">
+      <w:start w:val="1"/>
+      <w:numFmt w:val="decimal"/>
+      <w:lvlText w:val="%6."/>
+      <w:lvlJc w:val="left"/>
+      <w:pPr>
+        <w:tabs>
+          <w:tab w:val="num" w:pos="4320"/>
+        </w:tabs>
+        <w:ind w:left="4320" w:hanging="360"/>
+      </w:pPr>
+    </w:lvl>
+    <w:lvl w:ilvl="6" w:tentative="1">
+      <w:start w:val="1"/>
+      <w:numFmt w:val="decimal"/>
+      <w:lvlText w:val="%7."/>
+      <w:lvlJc w:val="left"/>
+      <w:pPr>
+        <w:tabs>
+          <w:tab w:val="num" w:pos="5040"/>
+        </w:tabs>
+        <w:ind w:left="5040" w:hanging="360"/>
+      </w:pPr>
+    </w:lvl>
+    <w:lvl w:ilvl="7" w:tentative="1">
+      <w:start w:val="1"/>
+      <w:numFmt w:val="decimal"/>
+      <w:lvlText w:val="%8."/>
+      <w:lvlJc w:val="left"/>
+      <w:pPr>
+        <w:tabs>
+          <w:tab w:val="num" w:pos="5760"/>
+        </w:tabs>
+        <w:ind w:left="5760" w:hanging="360"/>
+      </w:pPr>
+    </w:lvl>
+    <w:lvl w:ilvl="8" w:tentative="1">
+      <w:start w:val="1"/>
+      <w:numFmt w:val="decimal"/>
+      <w:lvlText w:val="%9."/>
+      <w:lvlJc w:val="left"/>
+      <w:pPr>
+        <w:tabs>
+          <w:tab w:val="num" w:pos="6480"/>
+        </w:tabs>
+        <w:ind w:left="6480" w:hanging="360"/>
+      </w:pPr>
+    </w:lvl>
+  </w:abstractNum>
+  <w:abstractNum w:abstractNumId="5">
+    <w:nsid w:val="691351B9"/>
+    <w:multiLevelType w:val="hybridMultilevel"/>
+    <w:tmpl w:val="B95EC386"/>
+    <w:lvl w:ilvl="0" w:tplc="080A000F">
+      <w:start w:val="1"/>
+      <w:numFmt w:val="decimal"/>
+      <w:lvlText w:val="%1."/>
+      <w:lvlJc w:val="left"/>
+      <w:pPr>
+        <w:ind w:left="720" w:hanging="360"/>
+      </w:pPr>
+    </w:lvl>
+    <w:lvl w:ilvl="1" w:tplc="080A0019" w:tentative="1">
+      <w:start w:val="1"/>
+      <w:numFmt w:val="lowerLetter"/>
+      <w:lvlText w:val="%2."/>
+      <w:lvlJc w:val="left"/>
+      <w:pPr>
+        <w:ind w:left="1440" w:hanging="360"/>
+      </w:pPr>
+    </w:lvl>
+    <w:lvl w:ilvl="2" w:tplc="080A001B" w:tentative="1">
+      <w:start w:val="1"/>
+      <w:numFmt w:val="lowerRoman"/>
+      <w:lvlText w:val="%3."/>
+      <w:lvlJc w:val="right"/>
+      <w:pPr>
+        <w:ind w:left="2160" w:hanging="180"/>
+      </w:pPr>
+    </w:lvl>
+    <w:lvl w:ilvl="3" w:tplc="080A000F" w:tentative="1">
+      <w:start w:val="1"/>
+      <w:numFmt w:val="decimal"/>
+      <w:lvlText w:val="%4."/>
+      <w:lvlJc w:val="left"/>
+      <w:pPr>
+        <w:ind w:left="2880" w:hanging="360"/>
+      </w:pPr>
+    </w:lvl>
+    <w:lvl w:ilvl="4" w:tplc="080A0019" w:tentative="1">
+      <w:start w:val="1"/>
+      <w:numFmt w:val="lowerLetter"/>
+      <w:lvlText w:val="%5."/>
+      <w:lvlJc w:val="left"/>
+      <w:pPr>
+        <w:ind w:left="3600" w:hanging="360"/>
+      </w:pPr>
+    </w:lvl>
+    <w:lvl w:ilvl="5" w:tplc="080A001B" w:tentative="1">
+      <w:start w:val="1"/>
+      <w:numFmt w:val="lowerRoman"/>
+      <w:lvlText w:val="%6."/>
+      <w:lvlJc w:val="right"/>
+      <w:pPr>
+        <w:ind w:left="4320" w:hanging="180"/>
+      </w:pPr>
+    </w:lvl>
+    <w:lvl w:ilvl="6" w:tplc="080A000F" w:tentative="1">
+      <w:start w:val="1"/>
+      <w:numFmt w:val="decimal"/>
+      <w:lvlText w:val="%7."/>
+      <w:lvlJc w:val="left"/>
+      <w:pPr>
+        <w:ind w:left="5040" w:hanging="360"/>
+      </w:pPr>
+    </w:lvl>
+    <w:lvl w:ilvl="7" w:tplc="080A0019" w:tentative="1">
+      <w:start w:val="1"/>
+      <w:numFmt w:val="lowerLetter"/>
+      <w:lvlText w:val="%8."/>
+      <w:lvlJc w:val="left"/>
+      <w:pPr>
+        <w:ind w:left="5760" w:hanging="360"/>
+      </w:pPr>
+    </w:lvl>
+    <w:lvl w:ilvl="8" w:tplc="080A001B" w:tentative="1">
+      <w:start w:val="1"/>
+      <w:numFmt w:val="lowerRoman"/>
+      <w:lvlText w:val="%9."/>
+      <w:lvlJc w:val="right"/>
+      <w:pPr>
+        <w:ind w:left="6480" w:hanging="180"/>
+      </w:pPr>
+    </w:lvl>
+  </w:abstractNum>
+  <w:abstractNum w:abstractNumId="6">
+    <w:nsid w:val="702211BC"/>
+    <w:multiLevelType w:val="multilevel"/>
+    <w:tmpl w:val="27425286"/>
+    <w:lvl w:ilvl="0">
+      <w:start w:val="1"/>
+      <w:numFmt w:val="decimal"/>
+      <w:lvlText w:val="%1."/>
+      <w:lvlJc w:val="left"/>
+      <w:pPr>
+        <w:tabs>
+          <w:tab w:val="num" w:pos="720"/>
+        </w:tabs>
+        <w:ind w:left="720" w:hanging="360"/>
+      </w:pPr>
+    </w:lvl>
+    <w:lvl w:ilvl="1" w:tentative="1">
+      <w:start w:val="1"/>
+      <w:numFmt w:val="decimal"/>
+      <w:lvlText w:val="%2."/>
+      <w:lvlJc w:val="left"/>
+      <w:pPr>
+        <w:tabs>
+          <w:tab w:val="num" w:pos="1440"/>
+        </w:tabs>
+        <w:ind w:left="1440" w:hanging="360"/>
+      </w:pPr>
+    </w:lvl>
+    <w:lvl w:ilvl="2" w:tentative="1">
+      <w:start w:val="1"/>
+      <w:numFmt w:val="decimal"/>
+      <w:lvlText w:val="%3."/>
+      <w:lvlJc w:val="left"/>
+      <w:pPr>
+        <w:tabs>
+          <w:tab w:val="num" w:pos="2160"/>
+        </w:tabs>
+        <w:ind w:left="2160" w:hanging="360"/>
+      </w:pPr>
+    </w:lvl>
+    <w:lvl w:ilvl="3" w:tentative="1">
+      <w:start w:val="1"/>
+      <w:numFmt w:val="decimal"/>
+      <w:lvlText w:val="%4."/>
+      <w:lvlJc w:val="left"/>
+      <w:pPr>
+        <w:tabs>
+          <w:tab w:val="num" w:pos="2880"/>
+        </w:tabs>
+        <w:ind w:left="2880" w:hanging="360"/>
+      </w:pPr>
+    </w:lvl>
+    <w:lvl w:ilvl="4" w:tentative="1">
+      <w:start w:val="1"/>
+      <w:numFmt w:val="decimal"/>
+      <w:lvlText w:val="%5."/>
+      <w:lvlJc w:val="left"/>
+      <w:pPr>
+        <w:tabs>
+          <w:tab w:val="num" w:pos="3600"/>
+        </w:tabs>
+        <w:ind w:left="3600" w:hanging="360"/>
+      </w:pPr>
+    </w:lvl>
+    <w:lvl w:ilvl="5" w:tentative="1">
+      <w:start w:val="1"/>
+      <w:numFmt w:val="decimal"/>
+      <w:lvlText w:val="%6."/>
+      <w:lvlJc w:val="left"/>
+      <w:pPr>
+        <w:tabs>
+          <w:tab w:val="num" w:pos="4320"/>
+        </w:tabs>
+        <w:ind w:left="4320" w:hanging="360"/>
+      </w:pPr>
+    </w:lvl>
+    <w:lvl w:ilvl="6" w:tentative="1">
+      <w:start w:val="1"/>
+      <w:numFmt w:val="decimal"/>
+      <w:lvlText w:val="%7."/>
+      <w:lvlJc w:val="left"/>
+      <w:pPr>
+        <w:tabs>
+          <w:tab w:val="num" w:pos="5040"/>
+        </w:tabs>
+        <w:ind w:left="5040" w:hanging="360"/>
+      </w:pPr>
+    </w:lvl>
+    <w:lvl w:ilvl="7" w:tentative="1">
+      <w:start w:val="1"/>
+      <w:numFmt w:val="decimal"/>
+      <w:lvlText w:val="%8."/>
+      <w:lvlJc w:val="left"/>
+      <w:pPr>
+        <w:tabs>
+          <w:tab w:val="num" w:pos="5760"/>
+        </w:tabs>
+        <w:ind w:left="5760" w:hanging="360"/>
+      </w:pPr>
+    </w:lvl>
+    <w:lvl w:ilvl="8" w:tentative="1">
+      <w:start w:val="1"/>
+      <w:numFmt w:val="decimal"/>
+      <w:lvlText w:val="%9."/>
+      <w:lvlJc w:val="left"/>
+      <w:pPr>
+        <w:tabs>
+          <w:tab w:val="num" w:pos="6480"/>
+        </w:tabs>
+        <w:ind w:left="6480" w:hanging="360"/>
+      </w:pPr>
+    </w:lvl>
+  </w:abstractNum>
+  <w:abstractNum w:abstractNumId="7">
+    <w:nsid w:val="78D269C7"/>
+    <w:multiLevelType w:val="multilevel"/>
+    <w:tmpl w:val="978A1CDA"/>
+    <w:lvl w:ilvl="0">
+      <w:start w:val="2"/>
+      <w:numFmt w:val="decimal"/>
+      <w:lvlText w:val="%1."/>
+      <w:lvlJc w:val="left"/>
+      <w:pPr>
+        <w:tabs>
+          <w:tab w:val="num" w:pos="720"/>
+        </w:tabs>
+        <w:ind w:left="720" w:hanging="360"/>
+      </w:pPr>
+    </w:lvl>
+    <w:lvl w:ilvl="1" w:tentative="1">
+      <w:start w:val="1"/>
+      <w:numFmt w:val="decimal"/>
+      <w:lvlText w:val="%2."/>
+      <w:lvlJc w:val="left"/>
+      <w:pPr>
+        <w:tabs>
+          <w:tab w:val="num" w:pos="1440"/>
+        </w:tabs>
+        <w:ind w:left="1440" w:hanging="360"/>
+      </w:pPr>
+    </w:lvl>
+    <w:lvl w:ilvl="2" w:tentative="1">
+      <w:start w:val="1"/>
+      <w:numFmt w:val="decimal"/>
+      <w:lvlText w:val="%3."/>
+      <w:lvlJc w:val="left"/>
+      <w:pPr>
+        <w:tabs>
+          <w:tab w:val="num" w:pos="2160"/>
+        </w:tabs>
+        <w:ind w:left="2160" w:hanging="360"/>
+      </w:pPr>
+    </w:lvl>
+    <w:lvl w:ilvl="3" w:tentative="1">
+      <w:start w:val="1"/>
+      <w:numFmt w:val="decimal"/>
+      <w:lvlText w:val="%4."/>
+      <w:lvlJc w:val="left"/>
+      <w:pPr>
+        <w:tabs>
+          <w:tab w:val="num" w:pos="2880"/>
+        </w:tabs>
+        <w:ind w:left="2880" w:hanging="360"/>
+      </w:pPr>
+    </w:lvl>
+    <w:lvl w:ilvl="4" w:tentative="1">
+      <w:start w:val="1"/>
+      <w:numFmt w:val="decimal"/>
+      <w:lvlText w:val="%5."/>
+      <w:lvlJc w:val="left"/>
+      <w:pPr>
+        <w:tabs>
+          <w:tab w:val="num" w:pos="3600"/>
+        </w:tabs>
+        <w:ind w:left="3600" w:hanging="360"/>
+      </w:pPr>
+    </w:lvl>
+    <w:lvl w:ilvl="5" w:tentative="1">
+      <w:start w:val="1"/>
+      <w:numFmt w:val="decimal"/>
+      <w:lvlText w:val="%6."/>
+      <w:lvlJc w:val="left"/>
+      <w:pPr>
+        <w:tabs>
+          <w:tab w:val="num" w:pos="4320"/>
+        </w:tabs>
+        <w:ind w:left="4320" w:hanging="360"/>
+      </w:pPr>
+    </w:lvl>
+    <w:lvl w:ilvl="6" w:tentative="1">
+      <w:start w:val="1"/>
+      <w:numFmt w:val="decimal"/>
+      <w:lvlText w:val="%7."/>
+      <w:lvlJc w:val="left"/>
+      <w:pPr>
+        <w:tabs>
+          <w:tab w:val="num" w:pos="5040"/>
+        </w:tabs>
+        <w:ind w:left="5040" w:hanging="360"/>
+      </w:pPr>
+    </w:lvl>
+    <w:lvl w:ilvl="7" w:tentative="1">
+      <w:start w:val="1"/>
+      <w:numFmt w:val="decimal"/>
+      <w:lvlText w:val="%8."/>
+      <w:lvlJc w:val="left"/>
+      <w:pPr>
+        <w:tabs>
+          <w:tab w:val="num" w:pos="5760"/>
+        </w:tabs>
+        <w:ind w:left="5760" w:hanging="360"/>
+      </w:pPr>
+    </w:lvl>
+    <w:lvl w:ilvl="8" w:tentative="1">
+      <w:start w:val="1"/>
+      <w:numFmt w:val="decimal"/>
+      <w:lvlText w:val="%9."/>
+      <w:lvlJc w:val="left"/>
+      <w:pPr>
+        <w:tabs>
+          <w:tab w:val="num" w:pos="6480"/>
+        </w:tabs>
+        <w:ind w:left="6480" w:hanging="360"/>
+      </w:pPr>
+    </w:lvl>
+  </w:abstractNum>
+  <w:num w:numId="1">
+    <w:abstractNumId w:val="3"/>
+  </w:num>
+  <w:num w:numId="2">
+    <w:abstractNumId w:val="5"/>
+  </w:num>
+  <w:num w:numId="3">
+    <w:abstractNumId w:val="2"/>
+    <w:lvlOverride w:ilvl="0">
+      <w:startOverride w:val="1"/>
+    </w:lvlOverride>
+    <w:lvlOverride w:ilvl="1">
+      <w:startOverride w:val="1"/>
+    </w:lvlOverride>
+    <w:lvlOverride w:ilvl="2">
+      <w:startOverride w:val="1"/>
+    </w:lvlOverride>
+    <w:lvlOverride w:ilvl="3">
+      <w:startOverride w:val="1"/>
+    </w:lvlOverride>
+    <w:lvlOverride w:ilvl="4">
+      <w:startOverride w:val="1"/>
+    </w:lvlOverride>
+    <w:lvlOverride w:ilvl="5">
+      <w:startOverride w:val="1"/>
+    </w:lvlOverride>
+    <w:lvlOverride w:ilvl="6">
+      <w:startOverride w:val="1"/>
+    </w:lvlOverride>
+    <w:lvlOverride w:ilvl="7">
+      <w:startOverride w:val="1"/>
+    </w:lvlOverride>
+    <w:lvlOverride w:ilvl="8">
+      <w:startOverride w:val="1"/>
+    </w:lvlOverride>
+  </w:num>
+  <w:num w:numId="4">
+    <w:abstractNumId w:val="0"/>
+    <w:lvlOverride w:ilvl="0">
+      <w:startOverride w:val="1"/>
+    </w:lvlOverride>
+    <w:lvlOverride w:ilvl="1">
+      <w:startOverride w:val="1"/>
+    </w:lvlOverride>
+    <w:lvlOverride w:ilvl="2">
+      <w:startOverride w:val="1"/>
+    </w:lvlOverride>
+    <w:lvlOverride w:ilvl="3">
+      <w:startOverride w:val="1"/>
+    </w:lvlOverride>
+    <w:lvlOverride w:ilvl="4">
+      <w:startOverride w:val="1"/>
+    </w:lvlOverride>
+    <w:lvlOverride w:ilvl="5">
+      <w:startOverride w:val="1"/>
+    </w:lvlOverride>
+    <w:lvlOverride w:ilvl="6">
+      <w:startOverride w:val="1"/>
+    </w:lvlOverride>
+    <w:lvlOverride w:ilvl="7">
+      <w:startOverride w:val="1"/>
+    </w:lvlOverride>
+    <w:lvlOverride w:ilvl="8">
+      <w:startOverride w:val="1"/>
+    </w:lvlOverride>
+  </w:num>
+  <w:num w:numId="5">
+    <w:abstractNumId w:val="1"/>
+  </w:num>
+  <w:num w:numId="6">
+    <w:abstractNumId w:val="6"/>
+  </w:num>
+  <w:num w:numId="7">
+    <w:abstractNumId w:val="7"/>
+  </w:num>
+  <w:num w:numId="8">
+    <w:abstractNumId w:val="4"/>
+  </w:num>
+</w:numbering>
+</file>
+
 <file path=word/styles.xml><?xml version="1.0" encoding="utf-8"?>
-<w:styles xmlns:mc="http://schemas.openxmlformats.org/markup-compatibility/2006" xmlns:r="http://schemas.openxmlformats.org/officeDocument/2006/relationships" xmlns:w="http://schemas.openxmlformats.org/wordprocessingml/2006/main" xmlns:w14="http://schemas.microsoft.com/office/word/2010/wordml" xmlns:w15="http://schemas.microsoft.com/office/word/2012/wordml" xmlns:w16cex="http://schemas.microsoft.com/office/word/2018/wordml/cex" xmlns:w16cid="http://schemas.microsoft.com/office/word/2016/wordml/cid" xmlns:w16="http://schemas.microsoft.com/office/word/2018/wordml" xmlns:w16du="http://schemas.microsoft.com/office/word/2023/wordml/word16du" xmlns:w16sdtdh="http://schemas.microsoft.com/office/word/2020/wordml/sdtdatahash" xmlns:w16se="http://schemas.microsoft.com/office/word/2015/wordml/symex" mc:Ignorable="w14 w15 w16se w16cid w16 w16cex w16sdtdh w16du">
+<w:styles xmlns:mc="http://schemas.openxmlformats.org/markup-compatibility/2006" xmlns:r="http://schemas.openxmlformats.org/officeDocument/2006/relationships" xmlns:w="http://schemas.openxmlformats.org/wordprocessingml/2006/main" xmlns:w14="http://schemas.microsoft.com/office/word/2010/wordml" xmlns:w15="http://schemas.microsoft.com/office/word/2012/wordml" mc:Ignorable="w14 w15">
   <w:docDefaults>
     <w:rPrDefault>
       <w:rPr>
@@ -1275,7 +4149,7 @@
       </w:pPr>
     </w:pPrDefault>
   </w:docDefaults>
-  <w:latentStyles w:defLockedState="0" w:defUIPriority="99" w:defSemiHidden="0" w:defUnhideWhenUsed="0" w:defQFormat="0" w:count="376">
+  <w:latentStyles w:defLockedState="0" w:defUIPriority="99" w:defSemiHidden="0" w:defUnhideWhenUsed="0" w:defQFormat="0" w:count="371">
     <w:lsdException w:name="Normal" w:uiPriority="0" w:qFormat="1"/>
     <w:lsdException w:name="heading 1" w:uiPriority="9" w:qFormat="1"/>
     <w:lsdException w:name="heading 2" w:semiHidden="1" w:uiPriority="9" w:unhideWhenUsed="1" w:qFormat="1"/>
@@ -1647,11 +4521,6 @@
     <w:lsdException w:name="List Table 5 Dark Accent 6" w:uiPriority="50"/>
     <w:lsdException w:name="List Table 6 Colorful Accent 6" w:uiPriority="51"/>
     <w:lsdException w:name="List Table 7 Colorful Accent 6" w:uiPriority="52"/>
-    <w:lsdException w:name="Mention" w:semiHidden="1" w:unhideWhenUsed="1"/>
-    <w:lsdException w:name="Smart Hyperlink" w:semiHidden="1" w:unhideWhenUsed="1"/>
-    <w:lsdException w:name="Hashtag" w:semiHidden="1" w:unhideWhenUsed="1"/>
-    <w:lsdException w:name="Unresolved Mention" w:semiHidden="1" w:unhideWhenUsed="1"/>
-    <w:lsdException w:name="Smart Link" w:semiHidden="1" w:unhideWhenUsed="1"/>
   </w:latentStyles>
   <w:style w:type="paragraph" w:default="1" w:styleId="Normal">
     <w:name w:val="Normal"/>
@@ -1776,6 +4645,7 @@
       <w:spacing w:after="0" w:line="240" w:lineRule="auto"/>
     </w:pPr>
     <w:tblPr>
+      <w:tblInd w:w="0" w:type="dxa"/>
       <w:tblBorders>
         <w:top w:val="single" w:sz="4" w:space="0" w:color="auto"/>
         <w:left w:val="single" w:sz="4" w:space="0" w:color="auto"/>
@@ -1784,7 +4654,60 @@
         <w:insideH w:val="single" w:sz="4" w:space="0" w:color="auto"/>
         <w:insideV w:val="single" w:sz="4" w:space="0" w:color="auto"/>
       </w:tblBorders>
+      <w:tblCellMar>
+        <w:top w:w="0" w:type="dxa"/>
+        <w:left w:w="108" w:type="dxa"/>
+        <w:bottom w:w="0" w:type="dxa"/>
+        <w:right w:w="108" w:type="dxa"/>
+      </w:tblCellMar>
     </w:tblPr>
+  </w:style>
+  <w:style w:type="character" w:styleId="Hipervnculo">
+    <w:name w:val="Hyperlink"/>
+    <w:basedOn w:val="Fuentedeprrafopredeter"/>
+    <w:uiPriority w:val="99"/>
+    <w:unhideWhenUsed/>
+    <w:rsid w:val="00197D9A"/>
+    <w:rPr>
+      <w:color w:val="0563C1" w:themeColor="hyperlink"/>
+      <w:u w:val="single"/>
+    </w:rPr>
+  </w:style>
+  <w:style w:type="character" w:customStyle="1" w:styleId="UnresolvedMention">
+    <w:name w:val="Unresolved Mention"/>
+    <w:basedOn w:val="Fuentedeprrafopredeter"/>
+    <w:uiPriority w:val="99"/>
+    <w:semiHidden/>
+    <w:unhideWhenUsed/>
+    <w:rsid w:val="00197D9A"/>
+    <w:rPr>
+      <w:color w:val="605E5C"/>
+      <w:shd w:val="clear" w:color="auto" w:fill="E1DFDD"/>
+    </w:rPr>
+  </w:style>
+  <w:style w:type="paragraph" w:customStyle="1" w:styleId="paragraph">
+    <w:name w:val="paragraph"/>
+    <w:basedOn w:val="Normal"/>
+    <w:rsid w:val="005B64BA"/>
+    <w:pPr>
+      <w:spacing w:before="100" w:beforeAutospacing="1" w:after="100" w:afterAutospacing="1" w:line="240" w:lineRule="auto"/>
+    </w:pPr>
+    <w:rPr>
+      <w:rFonts w:ascii="Times New Roman" w:eastAsia="Times New Roman" w:hAnsi="Times New Roman" w:cs="Times New Roman"/>
+      <w:sz w:val="24"/>
+      <w:szCs w:val="24"/>
+      <w:lang w:eastAsia="es-GT"/>
+    </w:rPr>
+  </w:style>
+  <w:style w:type="character" w:customStyle="1" w:styleId="normaltextrun">
+    <w:name w:val="normaltextrun"/>
+    <w:basedOn w:val="Fuentedeprrafopredeter"/>
+    <w:rsid w:val="005B64BA"/>
+  </w:style>
+  <w:style w:type="character" w:customStyle="1" w:styleId="eop">
+    <w:name w:val="eop"/>
+    <w:basedOn w:val="Fuentedeprrafopredeter"/>
+    <w:rsid w:val="005B64BA"/>
   </w:style>
 </w:styles>
 </file>

</xml_diff>

<commit_message>
add: Agregar nombre Christian Geovanni Xicara Cifuentes y rol programador en archivo ProyectoSCRUM_Fila3.docx
</commit_message>
<xml_diff>
--- a/ProyectoSCRUM_Fila3.docx
+++ b/ProyectoSCRUM_Fila3.docx
@@ -954,7 +954,7 @@
                 <w:rFonts w:ascii="Arial" w:hAnsi="Arial" w:cs="Arial"/>
                 <w:sz w:val="24"/>
               </w:rPr>
-              <w:t>Xicará</w:t>
+              <w:t>Xicara</w:t>
             </w:r>
             <w:proofErr w:type="spellEnd"/>
             <w:r>
@@ -990,6 +990,8 @@
               </w:rPr>
               <w:t>Programador</w:t>
             </w:r>
+            <w:bookmarkStart w:id="0" w:name="_GoBack"/>
+            <w:bookmarkEnd w:id="0"/>
           </w:p>
         </w:tc>
       </w:tr>
@@ -3052,8 +3054,6 @@
         </w:rPr>
         <w:t> </w:t>
       </w:r>
-      <w:bookmarkStart w:id="0" w:name="_GoBack"/>
-      <w:bookmarkEnd w:id="0"/>
     </w:p>
     <w:p>
       <w:pPr>
@@ -3103,21 +3103,7 @@
           <w:rStyle w:val="normaltextrun"/>
           <w:rFonts w:ascii="Arial" w:hAnsi="Arial" w:cs="Arial"/>
         </w:rPr>
-        <w:t xml:space="preserve">Como usuario, quiero obtener información sobre el destino, para tener el conocimiento de a </w:t>
-      </w:r>
-      <w:r>
-        <w:rPr>
-          <w:rStyle w:val="normaltextrun"/>
-          <w:rFonts w:ascii="Arial" w:hAnsi="Arial" w:cs="Arial"/>
-        </w:rPr>
-        <w:t>dónde</w:t>
-      </w:r>
-      <w:r>
-        <w:rPr>
-          <w:rStyle w:val="normaltextrun"/>
-          <w:rFonts w:ascii="Arial" w:hAnsi="Arial" w:cs="Arial"/>
-        </w:rPr>
-        <w:t xml:space="preserve"> voy con mi servicio. </w:t>
+        <w:t>Como usuario, quiero obtener información sobre el destino, para tener el conocimiento de a dónde voy con mi servicio. </w:t>
       </w:r>
       <w:r>
         <w:rPr>

</xml_diff>

<commit_message>
add: Agregar historias de usuario de Disponibilidad en archivo ProyectoSCRUM_Fila3.docx
</commit_message>
<xml_diff>
--- a/ProyectoSCRUM_Fila3.docx
+++ b/ProyectoSCRUM_Fila3.docx
@@ -1,6 +1,6 @@
 
 <file path=word/document.xml><?xml version="1.0" encoding="utf-8"?>
-<w:document xmlns:wpc="http://schemas.microsoft.com/office/word/2010/wordprocessingCanvas" xmlns:cx="http://schemas.microsoft.com/office/drawing/2014/chartex" xmlns:cx1="http://schemas.microsoft.com/office/drawing/2015/9/8/chartex" xmlns:cx2="http://schemas.microsoft.com/office/drawing/2015/10/21/chartex" xmlns:cx3="http://schemas.microsoft.com/office/drawing/2016/5/9/chartex" xmlns:cx4="http://schemas.microsoft.com/office/drawing/2016/5/10/chartex" xmlns:cx5="http://schemas.microsoft.com/office/drawing/2016/5/11/chartex" xmlns:cx6="http://schemas.microsoft.com/office/drawing/2016/5/12/chartex" xmlns:cx7="http://schemas.microsoft.com/office/drawing/2016/5/13/chartex" xmlns:cx8="http://schemas.microsoft.com/office/drawing/2016/5/14/chartex" xmlns:mc="http://schemas.openxmlformats.org/markup-compatibility/2006" xmlns:aink="http://schemas.microsoft.com/office/drawing/2016/ink" xmlns:am3d="http://schemas.microsoft.com/office/drawing/2017/model3d" xmlns:o="urn:schemas-microsoft-com:office:office" xmlns:oel="http://schemas.microsoft.com/office/2019/extlst" xmlns:r="http://schemas.openxmlformats.org/officeDocument/2006/relationships" xmlns:m="http://schemas.openxmlformats.org/officeDocument/2006/math" xmlns:v="urn:schemas-microsoft-com:vml" xmlns:wp14="http://schemas.microsoft.com/office/word/2010/wordprocessingDrawing" xmlns:wp="http://schemas.openxmlformats.org/drawingml/2006/wordprocessingDrawing" xmlns:w10="urn:schemas-microsoft-com:office:word" xmlns:w="http://schemas.openxmlformats.org/wordprocessingml/2006/main" xmlns:w14="http://schemas.microsoft.com/office/word/2010/wordml" xmlns:w15="http://schemas.microsoft.com/office/word/2012/wordml" xmlns:w16cex="http://schemas.microsoft.com/office/word/2018/wordml/cex" xmlns:w16cid="http://schemas.microsoft.com/office/word/2016/wordml/cid" xmlns:w16="http://schemas.microsoft.com/office/word/2018/wordml" xmlns:w16du="http://schemas.microsoft.com/office/word/2023/wordml/word16du" xmlns:w16sdtdh="http://schemas.microsoft.com/office/word/2020/wordml/sdtdatahash" xmlns:w16sdtfl="http://schemas.microsoft.com/office/word/2024/wordml/sdtformatlock" xmlns:w16se="http://schemas.microsoft.com/office/word/2015/wordml/symex" xmlns:wpg="http://schemas.microsoft.com/office/word/2010/wordprocessingGroup" xmlns:wpi="http://schemas.microsoft.com/office/word/2010/wordprocessingInk" xmlns:wne="http://schemas.microsoft.com/office/word/2006/wordml" xmlns:wps="http://schemas.microsoft.com/office/word/2010/wordprocessingShape" mc:Ignorable="w14 w15 w16se w16cid w16 w16cex w16sdtdh w16sdtfl w16du wp14">
+<w:document xmlns:wpc="http://schemas.microsoft.com/office/word/2010/wordprocessingCanvas" xmlns:mc="http://schemas.openxmlformats.org/markup-compatibility/2006" xmlns:o="urn:schemas-microsoft-com:office:office" xmlns:r="http://schemas.openxmlformats.org/officeDocument/2006/relationships" xmlns:m="http://schemas.openxmlformats.org/officeDocument/2006/math" xmlns:v="urn:schemas-microsoft-com:vml" xmlns:wp14="http://schemas.microsoft.com/office/word/2010/wordprocessingDrawing" xmlns:wp="http://schemas.openxmlformats.org/drawingml/2006/wordprocessingDrawing" xmlns:w10="urn:schemas-microsoft-com:office:word" xmlns:w="http://schemas.openxmlformats.org/wordprocessingml/2006/main" xmlns:w14="http://schemas.microsoft.com/office/word/2010/wordml" xmlns:w15="http://schemas.microsoft.com/office/word/2012/wordml" xmlns:wpg="http://schemas.microsoft.com/office/word/2010/wordprocessingGroup" xmlns:wpi="http://schemas.microsoft.com/office/word/2010/wordprocessingInk" xmlns:wne="http://schemas.microsoft.com/office/word/2006/wordml" xmlns:wps="http://schemas.microsoft.com/office/word/2010/wordprocessingShape" mc:Ignorable="w14 w15 wp14">
   <w:body>
     <w:p>
       <w:pPr>
@@ -16,6 +16,7 @@
           <w:rFonts w:ascii="Arial" w:hAnsi="Arial" w:cs="Arial"/>
           <w:b/>
           <w:noProof/>
+          <w:lang w:eastAsia="es-GT"/>
         </w:rPr>
         <w:drawing>
           <wp:inline distT="0" distB="0" distL="0" distR="0" wp14:anchorId="61DA3BD1" wp14:editId="0C35A376">
@@ -35,7 +36,7 @@
                     </pic:cNvPicPr>
                   </pic:nvPicPr>
                   <pic:blipFill>
-                    <a:blip r:embed="rId4" cstate="print">
+                    <a:blip r:embed="rId5" cstate="print">
                       <a:extLst>
                         <a:ext uri="{28A0092B-C50C-407E-A947-70E740481C1C}">
                           <a14:useLocalDpi xmlns:a14="http://schemas.microsoft.com/office/drawing/2010/main" val="0"/>
@@ -707,13 +708,31 @@
                 <w:sz w:val="24"/>
               </w:rPr>
             </w:pPr>
+            <w:proofErr w:type="spellStart"/>
             <w:r>
               <w:rPr>
                 <w:rFonts w:ascii="Arial" w:hAnsi="Arial" w:cs="Arial"/>
                 <w:sz w:val="24"/>
               </w:rPr>
-              <w:t>Product Owner</w:t>
+              <w:t>Product</w:t>
             </w:r>
+            <w:proofErr w:type="spellEnd"/>
+            <w:r>
+              <w:rPr>
+                <w:rFonts w:ascii="Arial" w:hAnsi="Arial" w:cs="Arial"/>
+                <w:sz w:val="24"/>
+              </w:rPr>
+              <w:t xml:space="preserve"> </w:t>
+            </w:r>
+            <w:proofErr w:type="spellStart"/>
+            <w:r>
+              <w:rPr>
+                <w:rFonts w:ascii="Arial" w:hAnsi="Arial" w:cs="Arial"/>
+                <w:sz w:val="24"/>
+              </w:rPr>
+              <w:t>Owner</w:t>
+            </w:r>
+            <w:proofErr w:type="spellEnd"/>
           </w:p>
         </w:tc>
       </w:tr>
@@ -789,12 +808,21 @@
                 <w:sz w:val="24"/>
               </w:rPr>
             </w:pPr>
+            <w:proofErr w:type="spellStart"/>
             <w:r>
               <w:rPr>
                 <w:rFonts w:ascii="Arial" w:hAnsi="Arial" w:cs="Arial"/>
                 <w:sz w:val="24"/>
               </w:rPr>
-              <w:t>Jose Carlos Rodas Macal</w:t>
+              <w:t>Jose</w:t>
+            </w:r>
+            <w:proofErr w:type="spellEnd"/>
+            <w:r>
+              <w:rPr>
+                <w:rFonts w:ascii="Arial" w:hAnsi="Arial" w:cs="Arial"/>
+                <w:sz w:val="24"/>
+              </w:rPr>
+              <w:t xml:space="preserve"> Carlos Rodas Macal</w:t>
             </w:r>
           </w:p>
         </w:tc>
@@ -902,7 +930,39 @@
                 <w:rFonts w:ascii="Arial" w:hAnsi="Arial" w:cs="Arial"/>
                 <w:sz w:val="24"/>
               </w:rPr>
-              <w:t>Christian Geovanni Xicará Cifuentes</w:t>
+              <w:t xml:space="preserve">Christian </w:t>
+            </w:r>
+            <w:proofErr w:type="spellStart"/>
+            <w:r>
+              <w:rPr>
+                <w:rFonts w:ascii="Arial" w:hAnsi="Arial" w:cs="Arial"/>
+                <w:sz w:val="24"/>
+              </w:rPr>
+              <w:t>Geovanni</w:t>
+            </w:r>
+            <w:proofErr w:type="spellEnd"/>
+            <w:r>
+              <w:rPr>
+                <w:rFonts w:ascii="Arial" w:hAnsi="Arial" w:cs="Arial"/>
+                <w:sz w:val="24"/>
+              </w:rPr>
+              <w:t xml:space="preserve"> </w:t>
+            </w:r>
+            <w:proofErr w:type="spellStart"/>
+            <w:r>
+              <w:rPr>
+                <w:rFonts w:ascii="Arial" w:hAnsi="Arial" w:cs="Arial"/>
+                <w:sz w:val="24"/>
+              </w:rPr>
+              <w:t>Xicará</w:t>
+            </w:r>
+            <w:proofErr w:type="spellEnd"/>
+            <w:r>
+              <w:rPr>
+                <w:rFonts w:ascii="Arial" w:hAnsi="Arial" w:cs="Arial"/>
+                <w:sz w:val="24"/>
+              </w:rPr>
+              <w:t xml:space="preserve"> Cifuentes</w:t>
             </w:r>
           </w:p>
         </w:tc>
@@ -1010,7 +1070,23 @@
                 <w:rFonts w:ascii="Arial" w:hAnsi="Arial" w:cs="Arial"/>
                 <w:sz w:val="24"/>
               </w:rPr>
-              <w:t>Diego Alejandro Sebastian Peña</w:t>
+              <w:t xml:space="preserve">Diego Alejandro </w:t>
+            </w:r>
+            <w:proofErr w:type="spellStart"/>
+            <w:r>
+              <w:rPr>
+                <w:rFonts w:ascii="Arial" w:hAnsi="Arial" w:cs="Arial"/>
+                <w:sz w:val="24"/>
+              </w:rPr>
+              <w:t>Sebastian</w:t>
+            </w:r>
+            <w:proofErr w:type="spellEnd"/>
+            <w:r>
+              <w:rPr>
+                <w:rFonts w:ascii="Arial" w:hAnsi="Arial" w:cs="Arial"/>
+                <w:sz w:val="24"/>
+              </w:rPr>
+              <w:t xml:space="preserve"> Peña</w:t>
             </w:r>
           </w:p>
         </w:tc>
@@ -1060,6 +1136,13 @@
                 <w:sz w:val="24"/>
               </w:rPr>
             </w:pPr>
+            <w:r>
+              <w:rPr>
+                <w:rFonts w:ascii="Arial" w:hAnsi="Arial" w:cs="Arial"/>
+                <w:sz w:val="24"/>
+              </w:rPr>
+              <w:t>Diego Alexander Molina Castillo</w:t>
+            </w:r>
           </w:p>
         </w:tc>
         <w:tc>
@@ -1079,6 +1162,93 @@
                 <w:sz w:val="24"/>
               </w:rPr>
             </w:pPr>
+            <w:r>
+              <w:rPr>
+                <w:rFonts w:ascii="Arial" w:hAnsi="Arial" w:cs="Arial"/>
+                <w:sz w:val="24"/>
+              </w:rPr>
+              <w:t>Programador</w:t>
+            </w:r>
+          </w:p>
+        </w:tc>
+      </w:tr>
+      <w:tr>
+        <w:tc>
+          <w:tcPr>
+            <w:tcW w:w="4414" w:type="dxa"/>
+          </w:tcPr>
+          <w:p>
+            <w:pPr>
+              <w:pStyle w:val="Sinespaciado"/>
+              <w:tabs>
+                <w:tab w:val="left" w:pos="5670"/>
+              </w:tabs>
+              <w:spacing w:line="276" w:lineRule="auto"/>
+              <w:jc w:val="center"/>
+              <w:rPr>
+                <w:rFonts w:ascii="Arial" w:hAnsi="Arial" w:cs="Arial"/>
+                <w:sz w:val="24"/>
+                <w:lang w:val="en-US"/>
+              </w:rPr>
+            </w:pPr>
+            <w:r>
+              <w:rPr>
+                <w:rFonts w:ascii="Arial" w:hAnsi="Arial" w:cs="Arial"/>
+                <w:sz w:val="24"/>
+              </w:rPr>
+              <w:t xml:space="preserve">Louis Brando </w:t>
+            </w:r>
+            <w:proofErr w:type="spellStart"/>
+            <w:r>
+              <w:rPr>
+                <w:rFonts w:ascii="Arial" w:hAnsi="Arial" w:cs="Arial"/>
+                <w:sz w:val="24"/>
+              </w:rPr>
+              <w:t>Xiloj</w:t>
+            </w:r>
+            <w:proofErr w:type="spellEnd"/>
+            <w:r>
+              <w:rPr>
+                <w:rFonts w:ascii="Arial" w:hAnsi="Arial" w:cs="Arial"/>
+                <w:sz w:val="24"/>
+              </w:rPr>
+              <w:t xml:space="preserve"> </w:t>
+            </w:r>
+            <w:proofErr w:type="spellStart"/>
+            <w:r>
+              <w:rPr>
+                <w:rFonts w:ascii="Arial" w:hAnsi="Arial" w:cs="Arial"/>
+                <w:sz w:val="24"/>
+              </w:rPr>
+              <w:t>Subuyú</w:t>
+            </w:r>
+            <w:proofErr w:type="spellEnd"/>
+          </w:p>
+        </w:tc>
+        <w:tc>
+          <w:tcPr>
+            <w:tcW w:w="4414" w:type="dxa"/>
+          </w:tcPr>
+          <w:p>
+            <w:pPr>
+              <w:pStyle w:val="Sinespaciado"/>
+              <w:tabs>
+                <w:tab w:val="left" w:pos="5670"/>
+              </w:tabs>
+              <w:spacing w:line="276" w:lineRule="auto"/>
+              <w:jc w:val="center"/>
+              <w:rPr>
+                <w:rFonts w:ascii="Arial" w:hAnsi="Arial" w:cs="Arial"/>
+                <w:sz w:val="24"/>
+              </w:rPr>
+            </w:pPr>
+            <w:r>
+              <w:rPr>
+                <w:rFonts w:ascii="Arial" w:hAnsi="Arial" w:cs="Arial"/>
+                <w:sz w:val="24"/>
+              </w:rPr>
+              <w:t>Programador</w:t>
+            </w:r>
           </w:p>
         </w:tc>
       </w:tr>
@@ -1100,6 +1270,40 @@
                 <w:sz w:val="24"/>
               </w:rPr>
             </w:pPr>
+            <w:hyperlink r:id="rId6" w:tooltip="add: Agregar Nombre Diego Benjamin Espinoza Reyes y rol Programador en archivo JavaEEProyect_Fila3.docx" w:history="1">
+              <w:r>
+                <w:rPr>
+                  <w:rStyle w:val="Hipervnculo"/>
+                  <w:rFonts w:ascii="Arial" w:hAnsi="Arial" w:cs="Arial"/>
+                  <w:color w:val="auto"/>
+                  <w:sz w:val="24"/>
+                  <w:u w:val="none"/>
+                </w:rPr>
+                <w:t xml:space="preserve">Diego </w:t>
+              </w:r>
+              <w:proofErr w:type="spellStart"/>
+              <w:r>
+                <w:rPr>
+                  <w:rStyle w:val="Hipervnculo"/>
+                  <w:rFonts w:ascii="Arial" w:hAnsi="Arial" w:cs="Arial"/>
+                  <w:color w:val="auto"/>
+                  <w:sz w:val="24"/>
+                  <w:u w:val="none"/>
+                </w:rPr>
+                <w:t>Benjamin</w:t>
+              </w:r>
+              <w:proofErr w:type="spellEnd"/>
+              <w:r>
+                <w:rPr>
+                  <w:rStyle w:val="Hipervnculo"/>
+                  <w:rFonts w:ascii="Arial" w:hAnsi="Arial" w:cs="Arial"/>
+                  <w:color w:val="auto"/>
+                  <w:sz w:val="24"/>
+                  <w:u w:val="none"/>
+                </w:rPr>
+                <w:t xml:space="preserve"> Espinoza Reyes</w:t>
+              </w:r>
+            </w:hyperlink>
           </w:p>
         </w:tc>
         <w:tc>
@@ -1119,46 +1323,13 @@
                 <w:sz w:val="24"/>
               </w:rPr>
             </w:pPr>
-          </w:p>
-        </w:tc>
-      </w:tr>
-      <w:tr>
-        <w:tc>
-          <w:tcPr>
-            <w:tcW w:w="4414" w:type="dxa"/>
-          </w:tcPr>
-          <w:p>
-            <w:pPr>
-              <w:pStyle w:val="Sinespaciado"/>
-              <w:tabs>
-                <w:tab w:val="left" w:pos="5670"/>
-              </w:tabs>
-              <w:spacing w:line="276" w:lineRule="auto"/>
-              <w:jc w:val="center"/>
+            <w:r>
               <w:rPr>
                 <w:rFonts w:ascii="Arial" w:hAnsi="Arial" w:cs="Arial"/>
                 <w:sz w:val="24"/>
               </w:rPr>
-            </w:pPr>
-          </w:p>
-        </w:tc>
-        <w:tc>
-          <w:tcPr>
-            <w:tcW w:w="4414" w:type="dxa"/>
-          </w:tcPr>
-          <w:p>
-            <w:pPr>
-              <w:pStyle w:val="Sinespaciado"/>
-              <w:tabs>
-                <w:tab w:val="left" w:pos="5670"/>
-              </w:tabs>
-              <w:spacing w:line="276" w:lineRule="auto"/>
-              <w:jc w:val="center"/>
-              <w:rPr>
-                <w:rFonts w:ascii="Arial" w:hAnsi="Arial" w:cs="Arial"/>
-                <w:sz w:val="24"/>
-              </w:rPr>
-            </w:pPr>
+              <w:t>Programador</w:t>
+            </w:r>
           </w:p>
         </w:tc>
       </w:tr>
@@ -1203,6 +1374,2323 @@
           <w:u w:val="single"/>
         </w:rPr>
       </w:pPr>
+    </w:p>
+    <w:p>
+      <w:pPr>
+        <w:pStyle w:val="Sinespaciado"/>
+        <w:tabs>
+          <w:tab w:val="left" w:pos="5670"/>
+        </w:tabs>
+        <w:spacing w:line="276" w:lineRule="auto"/>
+        <w:rPr>
+          <w:sz w:val="24"/>
+          <w:szCs w:val="24"/>
+          <w:u w:val="single"/>
+        </w:rPr>
+      </w:pPr>
+    </w:p>
+    <w:p>
+      <w:pPr>
+        <w:pStyle w:val="Sinespaciado"/>
+        <w:tabs>
+          <w:tab w:val="left" w:pos="5670"/>
+        </w:tabs>
+        <w:spacing w:line="276" w:lineRule="auto"/>
+        <w:rPr>
+          <w:sz w:val="24"/>
+          <w:szCs w:val="24"/>
+          <w:u w:val="single"/>
+        </w:rPr>
+      </w:pPr>
+    </w:p>
+    <w:p>
+      <w:pPr>
+        <w:pStyle w:val="Sinespaciado"/>
+        <w:tabs>
+          <w:tab w:val="left" w:pos="5670"/>
+        </w:tabs>
+        <w:spacing w:line="276" w:lineRule="auto"/>
+        <w:rPr>
+          <w:sz w:val="24"/>
+          <w:szCs w:val="24"/>
+          <w:u w:val="single"/>
+        </w:rPr>
+      </w:pPr>
+    </w:p>
+    <w:p>
+      <w:pPr>
+        <w:pStyle w:val="Sinespaciado"/>
+        <w:tabs>
+          <w:tab w:val="left" w:pos="5670"/>
+        </w:tabs>
+        <w:spacing w:line="276" w:lineRule="auto"/>
+        <w:rPr>
+          <w:sz w:val="24"/>
+          <w:szCs w:val="24"/>
+          <w:u w:val="single"/>
+        </w:rPr>
+      </w:pPr>
+    </w:p>
+    <w:p>
+      <w:pPr>
+        <w:pStyle w:val="Sinespaciado"/>
+        <w:tabs>
+          <w:tab w:val="left" w:pos="5670"/>
+        </w:tabs>
+        <w:spacing w:line="276" w:lineRule="auto"/>
+        <w:rPr>
+          <w:sz w:val="24"/>
+          <w:szCs w:val="24"/>
+          <w:u w:val="single"/>
+        </w:rPr>
+      </w:pPr>
+    </w:p>
+    <w:p>
+      <w:pPr>
+        <w:pStyle w:val="Sinespaciado"/>
+        <w:tabs>
+          <w:tab w:val="left" w:pos="5670"/>
+        </w:tabs>
+        <w:spacing w:line="276" w:lineRule="auto"/>
+        <w:rPr>
+          <w:sz w:val="24"/>
+          <w:szCs w:val="24"/>
+          <w:u w:val="single"/>
+        </w:rPr>
+      </w:pPr>
+    </w:p>
+    <w:p>
+      <w:pPr>
+        <w:pStyle w:val="Sinespaciado"/>
+        <w:tabs>
+          <w:tab w:val="left" w:pos="5670"/>
+        </w:tabs>
+        <w:spacing w:line="276" w:lineRule="auto"/>
+        <w:rPr>
+          <w:sz w:val="24"/>
+          <w:szCs w:val="24"/>
+          <w:u w:val="single"/>
+        </w:rPr>
+      </w:pPr>
+    </w:p>
+    <w:p>
+      <w:pPr>
+        <w:pStyle w:val="Sinespaciado"/>
+        <w:tabs>
+          <w:tab w:val="left" w:pos="5670"/>
+        </w:tabs>
+        <w:spacing w:line="276" w:lineRule="auto"/>
+        <w:rPr>
+          <w:sz w:val="24"/>
+          <w:szCs w:val="24"/>
+          <w:u w:val="single"/>
+        </w:rPr>
+      </w:pPr>
+    </w:p>
+    <w:p>
+      <w:pPr>
+        <w:pStyle w:val="Sinespaciado"/>
+        <w:tabs>
+          <w:tab w:val="left" w:pos="5670"/>
+        </w:tabs>
+        <w:spacing w:line="276" w:lineRule="auto"/>
+        <w:rPr>
+          <w:sz w:val="24"/>
+          <w:szCs w:val="24"/>
+          <w:u w:val="single"/>
+        </w:rPr>
+      </w:pPr>
+    </w:p>
+    <w:p>
+      <w:pPr>
+        <w:pStyle w:val="Sinespaciado"/>
+        <w:tabs>
+          <w:tab w:val="left" w:pos="5670"/>
+        </w:tabs>
+        <w:spacing w:line="276" w:lineRule="auto"/>
+        <w:rPr>
+          <w:sz w:val="24"/>
+          <w:szCs w:val="24"/>
+          <w:u w:val="single"/>
+        </w:rPr>
+      </w:pPr>
+    </w:p>
+    <w:p>
+      <w:pPr>
+        <w:pStyle w:val="Sinespaciado"/>
+        <w:tabs>
+          <w:tab w:val="left" w:pos="5670"/>
+        </w:tabs>
+        <w:spacing w:line="276" w:lineRule="auto"/>
+        <w:rPr>
+          <w:sz w:val="24"/>
+          <w:szCs w:val="24"/>
+          <w:u w:val="single"/>
+        </w:rPr>
+      </w:pPr>
+    </w:p>
+    <w:p>
+      <w:pPr>
+        <w:pStyle w:val="Sinespaciado"/>
+        <w:tabs>
+          <w:tab w:val="left" w:pos="5670"/>
+        </w:tabs>
+        <w:spacing w:line="276" w:lineRule="auto"/>
+        <w:rPr>
+          <w:sz w:val="24"/>
+          <w:szCs w:val="24"/>
+          <w:u w:val="single"/>
+        </w:rPr>
+      </w:pPr>
+    </w:p>
+    <w:p>
+      <w:pPr>
+        <w:pStyle w:val="Sinespaciado"/>
+        <w:tabs>
+          <w:tab w:val="left" w:pos="5670"/>
+        </w:tabs>
+        <w:spacing w:line="276" w:lineRule="auto"/>
+        <w:rPr>
+          <w:sz w:val="24"/>
+          <w:szCs w:val="24"/>
+          <w:u w:val="single"/>
+        </w:rPr>
+      </w:pPr>
+    </w:p>
+    <w:p>
+      <w:pPr>
+        <w:pStyle w:val="Sinespaciado"/>
+        <w:tabs>
+          <w:tab w:val="left" w:pos="5670"/>
+        </w:tabs>
+        <w:spacing w:line="276" w:lineRule="auto"/>
+        <w:rPr>
+          <w:sz w:val="24"/>
+          <w:szCs w:val="24"/>
+          <w:u w:val="single"/>
+        </w:rPr>
+      </w:pPr>
+    </w:p>
+    <w:p>
+      <w:pPr>
+        <w:pStyle w:val="Sinespaciado"/>
+        <w:tabs>
+          <w:tab w:val="left" w:pos="5670"/>
+        </w:tabs>
+        <w:spacing w:line="276" w:lineRule="auto"/>
+        <w:rPr>
+          <w:sz w:val="24"/>
+          <w:szCs w:val="24"/>
+          <w:u w:val="single"/>
+        </w:rPr>
+      </w:pPr>
+    </w:p>
+    <w:p>
+      <w:pPr>
+        <w:pStyle w:val="Sinespaciado"/>
+        <w:tabs>
+          <w:tab w:val="left" w:pos="5670"/>
+        </w:tabs>
+        <w:spacing w:line="276" w:lineRule="auto"/>
+        <w:rPr>
+          <w:sz w:val="24"/>
+          <w:szCs w:val="24"/>
+          <w:u w:val="single"/>
+        </w:rPr>
+      </w:pPr>
+    </w:p>
+    <w:p>
+      <w:pPr>
+        <w:pStyle w:val="Sinespaciado"/>
+        <w:tabs>
+          <w:tab w:val="left" w:pos="5670"/>
+        </w:tabs>
+        <w:spacing w:line="276" w:lineRule="auto"/>
+        <w:rPr>
+          <w:sz w:val="24"/>
+          <w:szCs w:val="24"/>
+          <w:u w:val="single"/>
+        </w:rPr>
+      </w:pPr>
+    </w:p>
+    <w:p>
+      <w:pPr>
+        <w:pStyle w:val="Sinespaciado"/>
+        <w:tabs>
+          <w:tab w:val="left" w:pos="5670"/>
+        </w:tabs>
+        <w:spacing w:line="276" w:lineRule="auto"/>
+        <w:rPr>
+          <w:sz w:val="24"/>
+          <w:szCs w:val="24"/>
+          <w:u w:val="single"/>
+        </w:rPr>
+      </w:pPr>
+    </w:p>
+    <w:p>
+      <w:pPr>
+        <w:pStyle w:val="Sinespaciado"/>
+        <w:tabs>
+          <w:tab w:val="left" w:pos="5670"/>
+        </w:tabs>
+        <w:spacing w:line="276" w:lineRule="auto"/>
+        <w:rPr>
+          <w:sz w:val="24"/>
+          <w:szCs w:val="24"/>
+          <w:u w:val="single"/>
+        </w:rPr>
+      </w:pPr>
+    </w:p>
+    <w:p>
+      <w:pPr>
+        <w:pStyle w:val="Sinespaciado"/>
+        <w:tabs>
+          <w:tab w:val="left" w:pos="5670"/>
+        </w:tabs>
+        <w:spacing w:line="276" w:lineRule="auto"/>
+        <w:rPr>
+          <w:sz w:val="24"/>
+          <w:szCs w:val="24"/>
+          <w:u w:val="single"/>
+        </w:rPr>
+      </w:pPr>
+    </w:p>
+    <w:p>
+      <w:pPr>
+        <w:pStyle w:val="Sinespaciado"/>
+        <w:tabs>
+          <w:tab w:val="left" w:pos="5670"/>
+        </w:tabs>
+        <w:spacing w:line="276" w:lineRule="auto"/>
+        <w:rPr>
+          <w:sz w:val="24"/>
+          <w:szCs w:val="24"/>
+          <w:u w:val="single"/>
+        </w:rPr>
+      </w:pPr>
+    </w:p>
+    <w:p>
+      <w:pPr>
+        <w:pStyle w:val="Sinespaciado"/>
+        <w:tabs>
+          <w:tab w:val="left" w:pos="5670"/>
+        </w:tabs>
+        <w:spacing w:line="276" w:lineRule="auto"/>
+        <w:rPr>
+          <w:sz w:val="24"/>
+          <w:szCs w:val="24"/>
+          <w:u w:val="single"/>
+        </w:rPr>
+      </w:pPr>
+    </w:p>
+    <w:p>
+      <w:pPr>
+        <w:pStyle w:val="Sinespaciado"/>
+        <w:tabs>
+          <w:tab w:val="left" w:pos="5670"/>
+        </w:tabs>
+        <w:spacing w:line="276" w:lineRule="auto"/>
+        <w:jc w:val="center"/>
+        <w:rPr>
+          <w:rFonts w:ascii="Arial" w:hAnsi="Arial" w:cs="Arial"/>
+          <w:b/>
+          <w:bCs/>
+          <w:sz w:val="28"/>
+          <w:szCs w:val="28"/>
+        </w:rPr>
+      </w:pPr>
+      <w:r>
+        <w:rPr>
+          <w:rFonts w:ascii="Arial" w:hAnsi="Arial" w:cs="Arial"/>
+          <w:b/>
+          <w:bCs/>
+          <w:sz w:val="28"/>
+          <w:szCs w:val="28"/>
+        </w:rPr>
+        <w:lastRenderedPageBreak/>
+        <w:t>Historias de Usuario</w:t>
+      </w:r>
+    </w:p>
+    <w:p>
+      <w:pPr>
+        <w:pStyle w:val="Sinespaciado"/>
+        <w:tabs>
+          <w:tab w:val="left" w:pos="5670"/>
+        </w:tabs>
+        <w:spacing w:line="276" w:lineRule="auto"/>
+        <w:rPr>
+          <w:rFonts w:ascii="Arial" w:hAnsi="Arial" w:cs="Arial"/>
+          <w:b/>
+          <w:bCs/>
+          <w:sz w:val="28"/>
+          <w:szCs w:val="28"/>
+        </w:rPr>
+      </w:pPr>
+      <w:r>
+        <w:rPr>
+          <w:rFonts w:ascii="Arial" w:hAnsi="Arial" w:cs="Arial"/>
+          <w:b/>
+          <w:bCs/>
+          <w:sz w:val="28"/>
+          <w:szCs w:val="28"/>
+        </w:rPr>
+        <w:t xml:space="preserve">Usuario: </w:t>
+      </w:r>
+    </w:p>
+    <w:p>
+      <w:pPr>
+        <w:pStyle w:val="Sinespaciado"/>
+        <w:tabs>
+          <w:tab w:val="left" w:pos="5670"/>
+        </w:tabs>
+        <w:spacing w:line="276" w:lineRule="auto"/>
+        <w:rPr>
+          <w:rFonts w:ascii="Arial" w:hAnsi="Arial" w:cs="Arial"/>
+          <w:b/>
+          <w:bCs/>
+          <w:sz w:val="24"/>
+          <w:szCs w:val="24"/>
+        </w:rPr>
+      </w:pPr>
+      <w:r>
+        <w:rPr>
+          <w:rFonts w:ascii="Arial" w:hAnsi="Arial" w:cs="Arial"/>
+          <w:b/>
+          <w:bCs/>
+          <w:sz w:val="24"/>
+          <w:szCs w:val="24"/>
+        </w:rPr>
+        <w:t xml:space="preserve">           </w:t>
+      </w:r>
+      <w:r>
+        <w:rPr>
+          <w:rFonts w:ascii="Arial" w:hAnsi="Arial" w:cs="Arial"/>
+          <w:b/>
+          <w:bCs/>
+          <w:sz w:val="24"/>
+          <w:szCs w:val="24"/>
+        </w:rPr>
+        <w:t>HUJS-001:</w:t>
+      </w:r>
+    </w:p>
+    <w:p>
+      <w:pPr>
+        <w:pStyle w:val="Sinespaciado"/>
+        <w:tabs>
+          <w:tab w:val="left" w:pos="5670"/>
+        </w:tabs>
+        <w:spacing w:line="276" w:lineRule="auto"/>
+        <w:ind w:left="720"/>
+        <w:rPr>
+          <w:rFonts w:ascii="Arial" w:hAnsi="Arial" w:cs="Arial"/>
+          <w:sz w:val="24"/>
+          <w:szCs w:val="24"/>
+        </w:rPr>
+      </w:pPr>
+      <w:r>
+        <w:rPr>
+          <w:rFonts w:ascii="Arial" w:hAnsi="Arial" w:cs="Arial"/>
+          <w:sz w:val="24"/>
+          <w:szCs w:val="24"/>
+        </w:rPr>
+        <w:t>Como cliente, quiero registrarme, para poder realizar compra de servicios.</w:t>
+      </w:r>
+    </w:p>
+    <w:p>
+      <w:pPr>
+        <w:pStyle w:val="Sinespaciado"/>
+        <w:tabs>
+          <w:tab w:val="left" w:pos="5670"/>
+        </w:tabs>
+        <w:spacing w:line="276" w:lineRule="auto"/>
+        <w:rPr>
+          <w:rFonts w:ascii="Arial" w:hAnsi="Arial" w:cs="Arial"/>
+          <w:sz w:val="24"/>
+          <w:szCs w:val="24"/>
+        </w:rPr>
+      </w:pPr>
+      <w:r>
+        <w:rPr>
+          <w:rFonts w:ascii="Arial" w:hAnsi="Arial" w:cs="Arial"/>
+          <w:b/>
+          <w:bCs/>
+          <w:sz w:val="24"/>
+          <w:szCs w:val="24"/>
+        </w:rPr>
+        <w:t xml:space="preserve">           </w:t>
+      </w:r>
+      <w:r>
+        <w:rPr>
+          <w:rFonts w:ascii="Arial" w:hAnsi="Arial" w:cs="Arial"/>
+          <w:b/>
+          <w:bCs/>
+          <w:sz w:val="24"/>
+          <w:szCs w:val="24"/>
+        </w:rPr>
+        <w:t>HUJS-002:</w:t>
+      </w:r>
+    </w:p>
+    <w:p>
+      <w:pPr>
+        <w:pStyle w:val="Sinespaciado"/>
+        <w:tabs>
+          <w:tab w:val="left" w:pos="5670"/>
+        </w:tabs>
+        <w:spacing w:line="276" w:lineRule="auto"/>
+        <w:ind w:left="720"/>
+        <w:rPr>
+          <w:rFonts w:ascii="Arial" w:hAnsi="Arial" w:cs="Arial"/>
+          <w:sz w:val="24"/>
+          <w:szCs w:val="24"/>
+        </w:rPr>
+      </w:pPr>
+      <w:r>
+        <w:rPr>
+          <w:rFonts w:ascii="Arial" w:hAnsi="Arial" w:cs="Arial"/>
+          <w:sz w:val="24"/>
+          <w:szCs w:val="24"/>
+        </w:rPr>
+        <w:t xml:space="preserve">Como cliente, quiero poder modificar mis datos, para mantener mis datos </w:t>
+      </w:r>
+      <w:r>
+        <w:rPr>
+          <w:rFonts w:ascii="Arial" w:hAnsi="Arial" w:cs="Arial"/>
+          <w:b/>
+          <w:bCs/>
+          <w:sz w:val="24"/>
+          <w:szCs w:val="24"/>
+        </w:rPr>
+        <w:t xml:space="preserve">           </w:t>
+      </w:r>
+      <w:r>
+        <w:rPr>
+          <w:rFonts w:ascii="Arial" w:hAnsi="Arial" w:cs="Arial"/>
+          <w:sz w:val="24"/>
+          <w:szCs w:val="24"/>
+        </w:rPr>
+        <w:t xml:space="preserve">actualizados. </w:t>
+      </w:r>
+    </w:p>
+    <w:p>
+      <w:pPr>
+        <w:pStyle w:val="Sinespaciado"/>
+        <w:tabs>
+          <w:tab w:val="left" w:pos="5670"/>
+        </w:tabs>
+        <w:spacing w:line="276" w:lineRule="auto"/>
+        <w:rPr>
+          <w:rFonts w:ascii="Arial" w:hAnsi="Arial" w:cs="Arial"/>
+          <w:sz w:val="24"/>
+          <w:szCs w:val="24"/>
+        </w:rPr>
+      </w:pPr>
+      <w:r>
+        <w:rPr>
+          <w:rFonts w:ascii="Arial" w:hAnsi="Arial" w:cs="Arial"/>
+          <w:b/>
+          <w:bCs/>
+          <w:sz w:val="24"/>
+          <w:szCs w:val="24"/>
+        </w:rPr>
+        <w:t xml:space="preserve">           </w:t>
+      </w:r>
+      <w:r>
+        <w:rPr>
+          <w:rFonts w:ascii="Arial" w:hAnsi="Arial" w:cs="Arial"/>
+          <w:b/>
+          <w:bCs/>
+          <w:sz w:val="24"/>
+          <w:szCs w:val="24"/>
+        </w:rPr>
+        <w:t>HUJS-003:</w:t>
+      </w:r>
+    </w:p>
+    <w:p>
+      <w:pPr>
+        <w:pStyle w:val="Sinespaciado"/>
+        <w:tabs>
+          <w:tab w:val="left" w:pos="5670"/>
+        </w:tabs>
+        <w:spacing w:line="276" w:lineRule="auto"/>
+        <w:ind w:left="720"/>
+        <w:rPr>
+          <w:rFonts w:ascii="Arial" w:hAnsi="Arial" w:cs="Arial"/>
+          <w:sz w:val="24"/>
+          <w:szCs w:val="24"/>
+        </w:rPr>
+      </w:pPr>
+      <w:r>
+        <w:rPr>
+          <w:rFonts w:ascii="Arial" w:hAnsi="Arial" w:cs="Arial"/>
+          <w:sz w:val="24"/>
+          <w:szCs w:val="24"/>
+        </w:rPr>
+        <w:t xml:space="preserve">Como empleado, quiero acceder a información de usuarios, para gestionarlos y dar un soporte. </w:t>
+      </w:r>
+    </w:p>
+    <w:p>
+      <w:pPr>
+        <w:pStyle w:val="Sinespaciado"/>
+        <w:tabs>
+          <w:tab w:val="left" w:pos="5670"/>
+        </w:tabs>
+        <w:spacing w:line="276" w:lineRule="auto"/>
+        <w:rPr>
+          <w:rFonts w:ascii="Arial" w:hAnsi="Arial" w:cs="Arial"/>
+          <w:b/>
+          <w:bCs/>
+          <w:sz w:val="24"/>
+          <w:szCs w:val="24"/>
+        </w:rPr>
+      </w:pPr>
+    </w:p>
+    <w:p>
+      <w:pPr>
+        <w:pStyle w:val="Sinespaciado"/>
+        <w:tabs>
+          <w:tab w:val="left" w:pos="5670"/>
+        </w:tabs>
+        <w:spacing w:line="276" w:lineRule="auto"/>
+        <w:rPr>
+          <w:rFonts w:ascii="Arial" w:hAnsi="Arial" w:cs="Arial"/>
+          <w:b/>
+          <w:bCs/>
+          <w:sz w:val="24"/>
+          <w:szCs w:val="24"/>
+        </w:rPr>
+      </w:pPr>
+      <w:r>
+        <w:rPr>
+          <w:rFonts w:ascii="Arial" w:hAnsi="Arial" w:cs="Arial"/>
+          <w:b/>
+          <w:bCs/>
+          <w:sz w:val="28"/>
+          <w:szCs w:val="28"/>
+        </w:rPr>
+        <w:t>Cliente</w:t>
+      </w:r>
+      <w:r>
+        <w:rPr>
+          <w:rFonts w:ascii="Arial" w:hAnsi="Arial" w:cs="Arial"/>
+          <w:b/>
+          <w:bCs/>
+          <w:sz w:val="24"/>
+          <w:szCs w:val="24"/>
+        </w:rPr>
+        <w:t xml:space="preserve">: </w:t>
+      </w:r>
+    </w:p>
+    <w:p>
+      <w:pPr>
+        <w:pStyle w:val="Sinespaciado"/>
+        <w:tabs>
+          <w:tab w:val="left" w:pos="5670"/>
+        </w:tabs>
+        <w:spacing w:line="276" w:lineRule="auto"/>
+        <w:rPr>
+          <w:rFonts w:ascii="Arial" w:hAnsi="Arial" w:cs="Arial"/>
+          <w:b/>
+          <w:bCs/>
+          <w:sz w:val="24"/>
+          <w:szCs w:val="24"/>
+        </w:rPr>
+      </w:pPr>
+      <w:r>
+        <w:rPr>
+          <w:rFonts w:ascii="Arial" w:hAnsi="Arial" w:cs="Arial"/>
+          <w:b/>
+          <w:bCs/>
+          <w:sz w:val="24"/>
+          <w:szCs w:val="24"/>
+        </w:rPr>
+        <w:t xml:space="preserve">           </w:t>
+      </w:r>
+      <w:r>
+        <w:rPr>
+          <w:rFonts w:ascii="Arial" w:hAnsi="Arial" w:cs="Arial"/>
+          <w:b/>
+          <w:bCs/>
+          <w:sz w:val="24"/>
+          <w:szCs w:val="24"/>
+        </w:rPr>
+        <w:t>HUJS-001</w:t>
+      </w:r>
+      <w:r>
+        <w:rPr>
+          <w:rFonts w:ascii="Arial" w:hAnsi="Arial" w:cs="Arial"/>
+          <w:b/>
+          <w:bCs/>
+          <w:sz w:val="24"/>
+          <w:szCs w:val="24"/>
+        </w:rPr>
+        <w:t>:</w:t>
+      </w:r>
+    </w:p>
+    <w:p>
+      <w:pPr>
+        <w:pStyle w:val="Sinespaciado"/>
+        <w:tabs>
+          <w:tab w:val="left" w:pos="5670"/>
+        </w:tabs>
+        <w:spacing w:line="276" w:lineRule="auto"/>
+        <w:ind w:left="720"/>
+        <w:rPr>
+          <w:rFonts w:ascii="Arial" w:hAnsi="Arial" w:cs="Arial"/>
+          <w:sz w:val="24"/>
+          <w:szCs w:val="24"/>
+        </w:rPr>
+      </w:pPr>
+      <w:r>
+        <w:rPr>
+          <w:rFonts w:ascii="Arial" w:hAnsi="Arial" w:cs="Arial"/>
+          <w:sz w:val="24"/>
+          <w:szCs w:val="24"/>
+        </w:rPr>
+        <w:t xml:space="preserve">Como empleado, quiero conocer </w:t>
+      </w:r>
+      <w:r>
+        <w:rPr>
+          <w:rFonts w:ascii="Arial" w:hAnsi="Arial" w:cs="Arial"/>
+          <w:sz w:val="24"/>
+          <w:szCs w:val="24"/>
+        </w:rPr>
+        <w:t xml:space="preserve">quién es un cliente </w:t>
+      </w:r>
+      <w:r>
+        <w:rPr>
+          <w:rFonts w:ascii="Arial" w:hAnsi="Arial" w:cs="Arial"/>
+          <w:sz w:val="24"/>
+          <w:szCs w:val="24"/>
+        </w:rPr>
+        <w:t xml:space="preserve">en mi trabajo, para saber </w:t>
+      </w:r>
+      <w:r>
+        <w:rPr>
+          <w:rFonts w:ascii="Arial" w:hAnsi="Arial" w:cs="Arial"/>
+          <w:sz w:val="24"/>
+          <w:szCs w:val="24"/>
+        </w:rPr>
+        <w:t>a quién tengo que atender</w:t>
+      </w:r>
+      <w:r>
+        <w:rPr>
+          <w:rFonts w:ascii="Arial" w:hAnsi="Arial" w:cs="Arial"/>
+          <w:sz w:val="24"/>
+          <w:szCs w:val="24"/>
+        </w:rPr>
+        <w:t xml:space="preserve">. </w:t>
+      </w:r>
+    </w:p>
+    <w:p>
+      <w:pPr>
+        <w:pStyle w:val="Sinespaciado"/>
+        <w:tabs>
+          <w:tab w:val="left" w:pos="5670"/>
+        </w:tabs>
+        <w:spacing w:line="276" w:lineRule="auto"/>
+        <w:rPr>
+          <w:rFonts w:ascii="Arial" w:hAnsi="Arial" w:cs="Arial"/>
+          <w:sz w:val="24"/>
+          <w:szCs w:val="24"/>
+        </w:rPr>
+      </w:pPr>
+      <w:r>
+        <w:rPr>
+          <w:rFonts w:ascii="Arial" w:hAnsi="Arial" w:cs="Arial"/>
+          <w:b/>
+          <w:bCs/>
+          <w:sz w:val="24"/>
+          <w:szCs w:val="24"/>
+        </w:rPr>
+        <w:t xml:space="preserve">           </w:t>
+      </w:r>
+      <w:r>
+        <w:rPr>
+          <w:rFonts w:ascii="Arial" w:hAnsi="Arial" w:cs="Arial"/>
+          <w:b/>
+          <w:bCs/>
+          <w:sz w:val="24"/>
+          <w:szCs w:val="24"/>
+        </w:rPr>
+        <w:t>HUJS-002</w:t>
+      </w:r>
+      <w:r>
+        <w:rPr>
+          <w:rFonts w:ascii="Arial" w:hAnsi="Arial" w:cs="Arial"/>
+          <w:b/>
+          <w:bCs/>
+          <w:sz w:val="24"/>
+          <w:szCs w:val="24"/>
+        </w:rPr>
+        <w:t>:</w:t>
+      </w:r>
+    </w:p>
+    <w:p>
+      <w:pPr>
+        <w:pStyle w:val="Sinespaciado"/>
+        <w:tabs>
+          <w:tab w:val="left" w:pos="5670"/>
+        </w:tabs>
+        <w:spacing w:line="276" w:lineRule="auto"/>
+        <w:ind w:left="720"/>
+        <w:rPr>
+          <w:rFonts w:ascii="Arial" w:hAnsi="Arial" w:cs="Arial"/>
+          <w:sz w:val="24"/>
+          <w:szCs w:val="24"/>
+        </w:rPr>
+      </w:pPr>
+      <w:r>
+        <w:rPr>
+          <w:rFonts w:ascii="Arial" w:hAnsi="Arial" w:cs="Arial"/>
+          <w:sz w:val="24"/>
+          <w:szCs w:val="24"/>
+        </w:rPr>
+        <w:t xml:space="preserve">Como administrador, quiero asignar </w:t>
+      </w:r>
+      <w:r>
+        <w:rPr>
+          <w:rFonts w:ascii="Arial" w:hAnsi="Arial" w:cs="Arial"/>
+          <w:sz w:val="24"/>
+          <w:szCs w:val="24"/>
+        </w:rPr>
+        <w:t>clientes</w:t>
+      </w:r>
+      <w:r>
+        <w:rPr>
+          <w:rFonts w:ascii="Arial" w:hAnsi="Arial" w:cs="Arial"/>
+          <w:sz w:val="24"/>
+          <w:szCs w:val="24"/>
+        </w:rPr>
+        <w:t xml:space="preserve">, para que todos puedan saber </w:t>
+      </w:r>
+      <w:r>
+        <w:rPr>
+          <w:rFonts w:ascii="Arial" w:hAnsi="Arial" w:cs="Arial"/>
+          <w:sz w:val="24"/>
+          <w:szCs w:val="24"/>
+        </w:rPr>
+        <w:t>quién es un cliente</w:t>
+      </w:r>
+      <w:r>
+        <w:rPr>
+          <w:rFonts w:ascii="Arial" w:hAnsi="Arial" w:cs="Arial"/>
+          <w:sz w:val="24"/>
+          <w:szCs w:val="24"/>
+        </w:rPr>
+        <w:t>.</w:t>
+      </w:r>
+    </w:p>
+    <w:p>
+      <w:pPr>
+        <w:pStyle w:val="Sinespaciado"/>
+        <w:tabs>
+          <w:tab w:val="left" w:pos="5670"/>
+        </w:tabs>
+        <w:spacing w:line="276" w:lineRule="auto"/>
+        <w:rPr>
+          <w:rFonts w:ascii="Arial" w:hAnsi="Arial" w:cs="Arial"/>
+          <w:sz w:val="24"/>
+          <w:szCs w:val="24"/>
+        </w:rPr>
+      </w:pPr>
+      <w:r>
+        <w:rPr>
+          <w:rFonts w:ascii="Arial" w:hAnsi="Arial" w:cs="Arial"/>
+          <w:b/>
+          <w:bCs/>
+          <w:sz w:val="24"/>
+          <w:szCs w:val="24"/>
+        </w:rPr>
+        <w:t xml:space="preserve">           </w:t>
+      </w:r>
+      <w:r>
+        <w:rPr>
+          <w:rFonts w:ascii="Arial" w:hAnsi="Arial" w:cs="Arial"/>
+          <w:b/>
+          <w:bCs/>
+          <w:sz w:val="24"/>
+          <w:szCs w:val="24"/>
+        </w:rPr>
+        <w:t>HUJS-003</w:t>
+      </w:r>
+      <w:r>
+        <w:rPr>
+          <w:rFonts w:ascii="Arial" w:hAnsi="Arial" w:cs="Arial"/>
+          <w:b/>
+          <w:bCs/>
+          <w:sz w:val="24"/>
+          <w:szCs w:val="24"/>
+        </w:rPr>
+        <w:t>:</w:t>
+      </w:r>
+    </w:p>
+    <w:p>
+      <w:pPr>
+        <w:pStyle w:val="Sinespaciado"/>
+        <w:tabs>
+          <w:tab w:val="left" w:pos="5670"/>
+        </w:tabs>
+        <w:spacing w:line="276" w:lineRule="auto"/>
+        <w:ind w:left="720"/>
+        <w:rPr>
+          <w:rFonts w:ascii="Arial" w:hAnsi="Arial" w:cs="Arial"/>
+          <w:sz w:val="24"/>
+          <w:szCs w:val="24"/>
+        </w:rPr>
+      </w:pPr>
+      <w:r>
+        <w:rPr>
+          <w:rFonts w:ascii="Arial" w:hAnsi="Arial" w:cs="Arial"/>
+          <w:sz w:val="24"/>
+          <w:szCs w:val="24"/>
+        </w:rPr>
+        <w:t xml:space="preserve">Como administrador, quiero ver que </w:t>
+      </w:r>
+      <w:r>
+        <w:rPr>
+          <w:rFonts w:ascii="Arial" w:hAnsi="Arial" w:cs="Arial"/>
+          <w:sz w:val="24"/>
+          <w:szCs w:val="24"/>
+        </w:rPr>
+        <w:t>usuario</w:t>
+      </w:r>
+      <w:r>
+        <w:rPr>
+          <w:rFonts w:ascii="Arial" w:hAnsi="Arial" w:cs="Arial"/>
+          <w:sz w:val="24"/>
+          <w:szCs w:val="24"/>
+        </w:rPr>
+        <w:t xml:space="preserve"> tiene asignado cada </w:t>
+      </w:r>
+      <w:r>
+        <w:rPr>
+          <w:rFonts w:ascii="Arial" w:hAnsi="Arial" w:cs="Arial"/>
+          <w:sz w:val="24"/>
+          <w:szCs w:val="24"/>
+        </w:rPr>
+        <w:t>cliente</w:t>
+      </w:r>
+      <w:r>
+        <w:rPr>
+          <w:rFonts w:ascii="Arial" w:hAnsi="Arial" w:cs="Arial"/>
+          <w:sz w:val="24"/>
+          <w:szCs w:val="24"/>
+        </w:rPr>
+        <w:t>, para llevar un control</w:t>
+      </w:r>
+      <w:r>
+        <w:rPr>
+          <w:rFonts w:ascii="Arial" w:hAnsi="Arial" w:cs="Arial"/>
+          <w:sz w:val="24"/>
+          <w:szCs w:val="24"/>
+        </w:rPr>
+        <w:t xml:space="preserve"> sobre ellos</w:t>
+      </w:r>
+      <w:r>
+        <w:rPr>
+          <w:rFonts w:ascii="Arial" w:hAnsi="Arial" w:cs="Arial"/>
+          <w:sz w:val="24"/>
+          <w:szCs w:val="24"/>
+        </w:rPr>
+        <w:t>.</w:t>
+      </w:r>
+    </w:p>
+    <w:p>
+      <w:pPr>
+        <w:pStyle w:val="Sinespaciado"/>
+        <w:tabs>
+          <w:tab w:val="left" w:pos="5670"/>
+        </w:tabs>
+        <w:spacing w:line="276" w:lineRule="auto"/>
+        <w:rPr>
+          <w:rFonts w:ascii="Arial" w:hAnsi="Arial" w:cs="Arial"/>
+          <w:sz w:val="24"/>
+          <w:szCs w:val="24"/>
+        </w:rPr>
+      </w:pPr>
+    </w:p>
+    <w:p>
+      <w:pPr>
+        <w:pStyle w:val="Sinespaciado"/>
+        <w:rPr>
+          <w:rFonts w:ascii="Arial" w:hAnsi="Arial" w:cs="Arial"/>
+          <w:b/>
+          <w:bCs/>
+          <w:sz w:val="28"/>
+          <w:szCs w:val="28"/>
+        </w:rPr>
+      </w:pPr>
+      <w:r>
+        <w:rPr>
+          <w:rFonts w:ascii="Arial" w:hAnsi="Arial" w:cs="Arial"/>
+          <w:b/>
+          <w:bCs/>
+          <w:sz w:val="28"/>
+          <w:szCs w:val="28"/>
+        </w:rPr>
+        <w:t>Detalle Venta</w:t>
+      </w:r>
+      <w:r>
+        <w:rPr>
+          <w:rFonts w:ascii="Arial" w:hAnsi="Arial" w:cs="Arial"/>
+          <w:b/>
+          <w:bCs/>
+          <w:sz w:val="28"/>
+          <w:szCs w:val="28"/>
+        </w:rPr>
+        <w:t>:</w:t>
+      </w:r>
+    </w:p>
+    <w:p>
+      <w:pPr>
+        <w:pStyle w:val="Sinespaciado"/>
+        <w:rPr>
+          <w:rFonts w:ascii="Arial" w:hAnsi="Arial" w:cs="Arial"/>
+          <w:b/>
+          <w:bCs/>
+          <w:sz w:val="24"/>
+          <w:szCs w:val="24"/>
+        </w:rPr>
+      </w:pPr>
+      <w:r>
+        <w:rPr>
+          <w:rFonts w:ascii="Arial" w:hAnsi="Arial" w:cs="Arial"/>
+          <w:b/>
+          <w:bCs/>
+          <w:sz w:val="24"/>
+          <w:szCs w:val="24"/>
+        </w:rPr>
+        <w:t xml:space="preserve">           </w:t>
+      </w:r>
+      <w:r>
+        <w:rPr>
+          <w:rFonts w:ascii="Arial" w:hAnsi="Arial" w:cs="Arial"/>
+          <w:b/>
+          <w:bCs/>
+          <w:sz w:val="24"/>
+          <w:szCs w:val="24"/>
+        </w:rPr>
+        <w:t>HUJR-00</w:t>
+      </w:r>
+      <w:r>
+        <w:rPr>
+          <w:rFonts w:ascii="Arial" w:hAnsi="Arial" w:cs="Arial"/>
+          <w:b/>
+          <w:bCs/>
+          <w:sz w:val="24"/>
+          <w:szCs w:val="24"/>
+        </w:rPr>
+        <w:t>1</w:t>
+      </w:r>
+      <w:r>
+        <w:rPr>
+          <w:rFonts w:ascii="Arial" w:hAnsi="Arial" w:cs="Arial"/>
+          <w:b/>
+          <w:bCs/>
+          <w:sz w:val="24"/>
+          <w:szCs w:val="24"/>
+        </w:rPr>
+        <w:t>:</w:t>
+      </w:r>
+    </w:p>
+    <w:p>
+      <w:pPr>
+        <w:pStyle w:val="Sinespaciado"/>
+        <w:ind w:left="708"/>
+        <w:rPr>
+          <w:rFonts w:ascii="Arial" w:hAnsi="Arial" w:cs="Arial"/>
+          <w:sz w:val="24"/>
+          <w:szCs w:val="24"/>
+        </w:rPr>
+      </w:pPr>
+      <w:r>
+        <w:rPr>
+          <w:rFonts w:ascii="Arial" w:hAnsi="Arial" w:cs="Arial"/>
+          <w:sz w:val="24"/>
+          <w:szCs w:val="24"/>
+        </w:rPr>
+        <w:t>Como cliente, quiero un</w:t>
+      </w:r>
+      <w:r>
+        <w:rPr>
+          <w:rFonts w:ascii="Arial" w:hAnsi="Arial" w:cs="Arial"/>
+          <w:sz w:val="24"/>
+          <w:szCs w:val="24"/>
+        </w:rPr>
+        <w:t xml:space="preserve"> registro de la venta</w:t>
+      </w:r>
+      <w:r>
+        <w:rPr>
+          <w:rFonts w:ascii="Arial" w:hAnsi="Arial" w:cs="Arial"/>
+          <w:sz w:val="24"/>
+          <w:szCs w:val="24"/>
+        </w:rPr>
+        <w:t xml:space="preserve">, que me permita visualizar el costo de mi viaje con detalle. </w:t>
+      </w:r>
+    </w:p>
+    <w:p>
+      <w:pPr>
+        <w:pStyle w:val="Sinespaciado"/>
+        <w:rPr>
+          <w:rFonts w:ascii="Arial" w:hAnsi="Arial" w:cs="Arial"/>
+          <w:b/>
+          <w:bCs/>
+          <w:sz w:val="24"/>
+          <w:szCs w:val="24"/>
+        </w:rPr>
+      </w:pPr>
+      <w:r>
+        <w:rPr>
+          <w:rFonts w:ascii="Arial" w:hAnsi="Arial" w:cs="Arial"/>
+          <w:b/>
+          <w:bCs/>
+          <w:sz w:val="24"/>
+          <w:szCs w:val="24"/>
+        </w:rPr>
+        <w:t xml:space="preserve">           </w:t>
+      </w:r>
+      <w:r>
+        <w:rPr>
+          <w:rFonts w:ascii="Arial" w:hAnsi="Arial" w:cs="Arial"/>
+          <w:b/>
+          <w:bCs/>
+          <w:sz w:val="24"/>
+          <w:szCs w:val="24"/>
+        </w:rPr>
+        <w:t>HUJR-00</w:t>
+      </w:r>
+      <w:r>
+        <w:rPr>
+          <w:rFonts w:ascii="Arial" w:hAnsi="Arial" w:cs="Arial"/>
+          <w:b/>
+          <w:bCs/>
+          <w:sz w:val="24"/>
+          <w:szCs w:val="24"/>
+        </w:rPr>
+        <w:t>2</w:t>
+      </w:r>
+      <w:r>
+        <w:rPr>
+          <w:rFonts w:ascii="Arial" w:hAnsi="Arial" w:cs="Arial"/>
+          <w:b/>
+          <w:bCs/>
+          <w:sz w:val="24"/>
+          <w:szCs w:val="24"/>
+        </w:rPr>
+        <w:t>:</w:t>
+      </w:r>
+    </w:p>
+    <w:p>
+      <w:pPr>
+        <w:pStyle w:val="Sinespaciado"/>
+        <w:ind w:left="708"/>
+        <w:rPr>
+          <w:rFonts w:ascii="Arial" w:hAnsi="Arial" w:cs="Arial"/>
+          <w:sz w:val="24"/>
+          <w:szCs w:val="24"/>
+        </w:rPr>
+      </w:pPr>
+      <w:r>
+        <w:rPr>
+          <w:rFonts w:ascii="Arial" w:hAnsi="Arial" w:cs="Arial"/>
+          <w:sz w:val="24"/>
+          <w:szCs w:val="24"/>
+        </w:rPr>
+        <w:t xml:space="preserve">Como cliente, quiero </w:t>
+      </w:r>
+      <w:r>
+        <w:rPr>
+          <w:rFonts w:ascii="Arial" w:hAnsi="Arial" w:cs="Arial"/>
+          <w:sz w:val="24"/>
+          <w:szCs w:val="24"/>
+        </w:rPr>
+        <w:t>una copia del registro de la venta</w:t>
+      </w:r>
+      <w:r>
+        <w:rPr>
+          <w:rFonts w:ascii="Arial" w:hAnsi="Arial" w:cs="Arial"/>
+          <w:sz w:val="24"/>
+          <w:szCs w:val="24"/>
+        </w:rPr>
+        <w:t xml:space="preserve">, que me </w:t>
+      </w:r>
+      <w:r>
+        <w:rPr>
+          <w:rFonts w:ascii="Arial" w:hAnsi="Arial" w:cs="Arial"/>
+          <w:sz w:val="24"/>
+          <w:szCs w:val="24"/>
+        </w:rPr>
+        <w:t>respalde en caso de ser necesario</w:t>
+      </w:r>
+      <w:r>
+        <w:rPr>
+          <w:rFonts w:ascii="Arial" w:hAnsi="Arial" w:cs="Arial"/>
+          <w:sz w:val="24"/>
+          <w:szCs w:val="24"/>
+        </w:rPr>
+        <w:t xml:space="preserve">. </w:t>
+      </w:r>
+    </w:p>
+    <w:p>
+      <w:pPr>
+        <w:pStyle w:val="Sinespaciado"/>
+        <w:rPr>
+          <w:rFonts w:ascii="Arial" w:hAnsi="Arial" w:cs="Arial"/>
+          <w:b/>
+          <w:bCs/>
+          <w:sz w:val="24"/>
+          <w:szCs w:val="24"/>
+        </w:rPr>
+      </w:pPr>
+      <w:r>
+        <w:rPr>
+          <w:rFonts w:ascii="Arial" w:hAnsi="Arial" w:cs="Arial"/>
+          <w:b/>
+          <w:bCs/>
+          <w:sz w:val="24"/>
+          <w:szCs w:val="24"/>
+        </w:rPr>
+        <w:t xml:space="preserve">           </w:t>
+      </w:r>
+      <w:r>
+        <w:rPr>
+          <w:rFonts w:ascii="Arial" w:hAnsi="Arial" w:cs="Arial"/>
+          <w:b/>
+          <w:bCs/>
+          <w:sz w:val="24"/>
+          <w:szCs w:val="24"/>
+        </w:rPr>
+        <w:t>HUJR-00</w:t>
+      </w:r>
+      <w:r>
+        <w:rPr>
+          <w:rFonts w:ascii="Arial" w:hAnsi="Arial" w:cs="Arial"/>
+          <w:b/>
+          <w:bCs/>
+          <w:sz w:val="24"/>
+          <w:szCs w:val="24"/>
+        </w:rPr>
+        <w:t>3</w:t>
+      </w:r>
+      <w:r>
+        <w:rPr>
+          <w:rFonts w:ascii="Arial" w:hAnsi="Arial" w:cs="Arial"/>
+          <w:b/>
+          <w:bCs/>
+          <w:sz w:val="24"/>
+          <w:szCs w:val="24"/>
+        </w:rPr>
+        <w:t>:</w:t>
+      </w:r>
+    </w:p>
+    <w:p>
+      <w:pPr>
+        <w:pStyle w:val="Sinespaciado"/>
+        <w:ind w:left="708"/>
+        <w:rPr>
+          <w:rFonts w:ascii="Arial" w:hAnsi="Arial" w:cs="Arial"/>
+          <w:sz w:val="24"/>
+          <w:szCs w:val="24"/>
+        </w:rPr>
+      </w:pPr>
+      <w:r>
+        <w:rPr>
+          <w:rFonts w:ascii="Arial" w:hAnsi="Arial" w:cs="Arial"/>
+          <w:sz w:val="24"/>
+          <w:szCs w:val="24"/>
+        </w:rPr>
+        <w:t xml:space="preserve">Como </w:t>
+      </w:r>
+      <w:r>
+        <w:rPr>
+          <w:rFonts w:ascii="Arial" w:hAnsi="Arial" w:cs="Arial"/>
+          <w:sz w:val="24"/>
+          <w:szCs w:val="24"/>
+        </w:rPr>
+        <w:t>cliente</w:t>
+      </w:r>
+      <w:r>
+        <w:rPr>
+          <w:rFonts w:ascii="Arial" w:hAnsi="Arial" w:cs="Arial"/>
+          <w:sz w:val="24"/>
+          <w:szCs w:val="24"/>
+        </w:rPr>
+        <w:t xml:space="preserve">, quiero </w:t>
+      </w:r>
+      <w:r>
+        <w:rPr>
+          <w:rFonts w:ascii="Arial" w:hAnsi="Arial" w:cs="Arial"/>
+          <w:sz w:val="24"/>
+          <w:szCs w:val="24"/>
+        </w:rPr>
+        <w:t>tener acceso con detalle a la venta</w:t>
+      </w:r>
+      <w:r>
+        <w:rPr>
+          <w:rFonts w:ascii="Arial" w:hAnsi="Arial" w:cs="Arial"/>
+          <w:sz w:val="24"/>
+          <w:szCs w:val="24"/>
+        </w:rPr>
+        <w:t xml:space="preserve">, para </w:t>
+      </w:r>
+      <w:r>
+        <w:rPr>
+          <w:rFonts w:ascii="Arial" w:hAnsi="Arial" w:cs="Arial"/>
+          <w:sz w:val="24"/>
+          <w:szCs w:val="24"/>
+        </w:rPr>
+        <w:t>asegurar</w:t>
+      </w:r>
+      <w:r>
+        <w:rPr>
+          <w:rFonts w:ascii="Arial" w:hAnsi="Arial" w:cs="Arial"/>
+          <w:sz w:val="24"/>
+          <w:szCs w:val="24"/>
+        </w:rPr>
+        <w:t xml:space="preserve"> </w:t>
+      </w:r>
+      <w:r>
+        <w:rPr>
+          <w:rFonts w:ascii="Arial" w:hAnsi="Arial" w:cs="Arial"/>
+          <w:sz w:val="24"/>
+          <w:szCs w:val="24"/>
+        </w:rPr>
+        <w:t>que la compañía cumple con</w:t>
+      </w:r>
+      <w:r>
+        <w:rPr>
+          <w:rFonts w:ascii="Arial" w:hAnsi="Arial" w:cs="Arial"/>
+          <w:sz w:val="24"/>
+          <w:szCs w:val="24"/>
+        </w:rPr>
+        <w:t xml:space="preserve"> las leyes establecidas por la SAT. </w:t>
+      </w:r>
+    </w:p>
+    <w:p>
+      <w:pPr>
+        <w:pStyle w:val="Sinespaciado"/>
+        <w:ind w:left="708"/>
+        <w:rPr>
+          <w:rFonts w:ascii="Arial" w:hAnsi="Arial" w:cs="Arial"/>
+          <w:sz w:val="24"/>
+          <w:szCs w:val="24"/>
+        </w:rPr>
+      </w:pPr>
+    </w:p>
+    <w:p>
+      <w:pPr>
+        <w:pStyle w:val="Sinespaciado"/>
+        <w:ind w:left="708"/>
+        <w:rPr>
+          <w:rFonts w:ascii="Arial" w:hAnsi="Arial" w:cs="Arial"/>
+          <w:sz w:val="24"/>
+          <w:szCs w:val="24"/>
+        </w:rPr>
+      </w:pPr>
+    </w:p>
+    <w:p>
+      <w:pPr>
+        <w:pStyle w:val="Sinespaciado"/>
+        <w:ind w:left="708"/>
+        <w:rPr>
+          <w:rFonts w:ascii="Arial" w:hAnsi="Arial" w:cs="Arial"/>
+          <w:sz w:val="24"/>
+          <w:szCs w:val="24"/>
+        </w:rPr>
+      </w:pPr>
+    </w:p>
+    <w:p>
+      <w:pPr>
+        <w:pStyle w:val="Sinespaciado"/>
+        <w:ind w:left="708"/>
+        <w:rPr>
+          <w:rFonts w:ascii="Arial" w:hAnsi="Arial" w:cs="Arial"/>
+          <w:sz w:val="24"/>
+          <w:szCs w:val="24"/>
+        </w:rPr>
+      </w:pPr>
+    </w:p>
+    <w:p>
+      <w:pPr>
+        <w:pStyle w:val="Sinespaciado"/>
+        <w:ind w:left="708"/>
+        <w:rPr>
+          <w:rFonts w:ascii="Arial" w:hAnsi="Arial" w:cs="Arial"/>
+          <w:sz w:val="24"/>
+          <w:szCs w:val="24"/>
+        </w:rPr>
+      </w:pPr>
+    </w:p>
+    <w:p>
+      <w:pPr>
+        <w:pStyle w:val="Sinespaciado"/>
+        <w:ind w:left="708"/>
+        <w:rPr>
+          <w:rFonts w:ascii="Arial" w:hAnsi="Arial" w:cs="Arial"/>
+          <w:sz w:val="24"/>
+          <w:szCs w:val="24"/>
+        </w:rPr>
+      </w:pPr>
+    </w:p>
+    <w:p>
+      <w:pPr>
+        <w:pStyle w:val="Sinespaciado"/>
+        <w:ind w:left="708"/>
+        <w:rPr>
+          <w:rFonts w:ascii="Arial" w:hAnsi="Arial" w:cs="Arial"/>
+          <w:sz w:val="24"/>
+          <w:szCs w:val="24"/>
+        </w:rPr>
+      </w:pPr>
+    </w:p>
+    <w:p>
+      <w:pPr>
+        <w:pStyle w:val="Sinespaciado"/>
+        <w:ind w:left="708"/>
+        <w:rPr>
+          <w:rFonts w:ascii="Arial" w:hAnsi="Arial" w:cs="Arial"/>
+          <w:sz w:val="24"/>
+          <w:szCs w:val="24"/>
+        </w:rPr>
+      </w:pPr>
+    </w:p>
+    <w:p>
+      <w:pPr>
+        <w:pStyle w:val="Sinespaciado"/>
+        <w:ind w:left="708"/>
+        <w:rPr>
+          <w:rFonts w:ascii="Arial" w:hAnsi="Arial" w:cs="Arial"/>
+          <w:sz w:val="24"/>
+          <w:szCs w:val="24"/>
+        </w:rPr>
+      </w:pPr>
+    </w:p>
+    <w:p>
+      <w:pPr>
+        <w:pStyle w:val="Sinespaciado"/>
+        <w:tabs>
+          <w:tab w:val="left" w:pos="5670"/>
+        </w:tabs>
+        <w:spacing w:line="276" w:lineRule="auto"/>
+        <w:rPr>
+          <w:rFonts w:ascii="Arial" w:hAnsi="Arial" w:cs="Arial"/>
+          <w:sz w:val="24"/>
+          <w:szCs w:val="24"/>
+        </w:rPr>
+      </w:pPr>
+    </w:p>
+    <w:p>
+      <w:pPr>
+        <w:pStyle w:val="Sinespaciado"/>
+        <w:tabs>
+          <w:tab w:val="left" w:pos="5670"/>
+        </w:tabs>
+        <w:spacing w:line="276" w:lineRule="auto"/>
+        <w:rPr>
+          <w:rFonts w:ascii="Arial" w:hAnsi="Arial" w:cs="Arial"/>
+          <w:b/>
+          <w:bCs/>
+          <w:sz w:val="28"/>
+          <w:szCs w:val="28"/>
+        </w:rPr>
+      </w:pPr>
+      <w:r>
+        <w:rPr>
+          <w:rFonts w:ascii="Arial" w:hAnsi="Arial" w:cs="Arial"/>
+          <w:b/>
+          <w:bCs/>
+          <w:sz w:val="28"/>
+          <w:szCs w:val="28"/>
+        </w:rPr>
+        <w:lastRenderedPageBreak/>
+        <w:t>Método Pago:</w:t>
+      </w:r>
+    </w:p>
+    <w:p>
+      <w:pPr>
+        <w:pStyle w:val="Sinespaciado"/>
+        <w:tabs>
+          <w:tab w:val="left" w:pos="5670"/>
+        </w:tabs>
+        <w:spacing w:line="276" w:lineRule="auto"/>
+        <w:rPr>
+          <w:rFonts w:ascii="Arial" w:hAnsi="Arial" w:cs="Arial"/>
+          <w:b/>
+          <w:bCs/>
+          <w:sz w:val="24"/>
+          <w:szCs w:val="24"/>
+        </w:rPr>
+      </w:pPr>
+      <w:r>
+        <w:rPr>
+          <w:rFonts w:ascii="Arial" w:hAnsi="Arial" w:cs="Arial"/>
+          <w:b/>
+          <w:bCs/>
+          <w:sz w:val="24"/>
+          <w:szCs w:val="24"/>
+        </w:rPr>
+        <w:t xml:space="preserve">           </w:t>
+      </w:r>
+      <w:r>
+        <w:rPr>
+          <w:rFonts w:ascii="Arial" w:hAnsi="Arial" w:cs="Arial"/>
+          <w:b/>
+          <w:bCs/>
+          <w:sz w:val="24"/>
+          <w:szCs w:val="24"/>
+        </w:rPr>
+        <w:t>HUJR-0</w:t>
+      </w:r>
+      <w:r>
+        <w:rPr>
+          <w:rFonts w:ascii="Arial" w:hAnsi="Arial" w:cs="Arial"/>
+          <w:b/>
+          <w:bCs/>
+          <w:sz w:val="24"/>
+          <w:szCs w:val="24"/>
+        </w:rPr>
+        <w:t>01</w:t>
+      </w:r>
+      <w:r>
+        <w:rPr>
+          <w:rFonts w:ascii="Arial" w:hAnsi="Arial" w:cs="Arial"/>
+          <w:b/>
+          <w:bCs/>
+          <w:sz w:val="24"/>
+          <w:szCs w:val="24"/>
+        </w:rPr>
+        <w:t>:</w:t>
+      </w:r>
+    </w:p>
+    <w:p>
+      <w:pPr>
+        <w:pStyle w:val="Sinespaciado"/>
+        <w:ind w:left="708"/>
+        <w:rPr>
+          <w:rFonts w:ascii="Arial" w:hAnsi="Arial" w:cs="Arial"/>
+          <w:sz w:val="24"/>
+          <w:szCs w:val="24"/>
+        </w:rPr>
+      </w:pPr>
+      <w:r>
+        <w:rPr>
+          <w:rFonts w:ascii="Arial" w:hAnsi="Arial" w:cs="Arial"/>
+          <w:sz w:val="24"/>
+          <w:szCs w:val="24"/>
+        </w:rPr>
+        <w:t>Como cliente, quiero distintos métodos de pago, para que se adapten según mis necesidades.</w:t>
+      </w:r>
+    </w:p>
+    <w:p>
+      <w:pPr>
+        <w:pStyle w:val="Sinespaciado"/>
+        <w:rPr>
+          <w:rFonts w:ascii="Arial" w:hAnsi="Arial" w:cs="Arial"/>
+          <w:b/>
+          <w:bCs/>
+          <w:sz w:val="24"/>
+          <w:szCs w:val="24"/>
+        </w:rPr>
+      </w:pPr>
+      <w:r>
+        <w:rPr>
+          <w:rFonts w:ascii="Arial" w:hAnsi="Arial" w:cs="Arial"/>
+          <w:b/>
+          <w:bCs/>
+          <w:sz w:val="24"/>
+          <w:szCs w:val="24"/>
+        </w:rPr>
+        <w:t xml:space="preserve">           </w:t>
+      </w:r>
+      <w:r>
+        <w:rPr>
+          <w:rFonts w:ascii="Arial" w:hAnsi="Arial" w:cs="Arial"/>
+          <w:b/>
+          <w:bCs/>
+          <w:sz w:val="24"/>
+          <w:szCs w:val="24"/>
+        </w:rPr>
+        <w:t>HUJR-0</w:t>
+      </w:r>
+      <w:r>
+        <w:rPr>
+          <w:rFonts w:ascii="Arial" w:hAnsi="Arial" w:cs="Arial"/>
+          <w:b/>
+          <w:bCs/>
+          <w:sz w:val="24"/>
+          <w:szCs w:val="24"/>
+        </w:rPr>
+        <w:t>02</w:t>
+      </w:r>
+      <w:r>
+        <w:rPr>
+          <w:rFonts w:ascii="Arial" w:hAnsi="Arial" w:cs="Arial"/>
+          <w:b/>
+          <w:bCs/>
+          <w:sz w:val="24"/>
+          <w:szCs w:val="24"/>
+        </w:rPr>
+        <w:t>:</w:t>
+      </w:r>
+    </w:p>
+    <w:p>
+      <w:pPr>
+        <w:pStyle w:val="Sinespaciado"/>
+        <w:ind w:left="708"/>
+        <w:rPr>
+          <w:rFonts w:ascii="Arial" w:hAnsi="Arial" w:cs="Arial"/>
+          <w:sz w:val="24"/>
+          <w:szCs w:val="24"/>
+        </w:rPr>
+      </w:pPr>
+      <w:r>
+        <w:rPr>
+          <w:rFonts w:ascii="Arial" w:hAnsi="Arial" w:cs="Arial"/>
+          <w:sz w:val="24"/>
+          <w:szCs w:val="24"/>
+        </w:rPr>
+        <w:t xml:space="preserve">Como empleado, quiero distintos métodos de pago, para proveer un mejor servicio y mejorar las ventas. </w:t>
+      </w:r>
+    </w:p>
+    <w:p>
+      <w:pPr>
+        <w:pStyle w:val="Sinespaciado"/>
+        <w:rPr>
+          <w:rFonts w:ascii="Arial" w:hAnsi="Arial" w:cs="Arial"/>
+          <w:b/>
+          <w:bCs/>
+          <w:sz w:val="24"/>
+          <w:szCs w:val="24"/>
+        </w:rPr>
+      </w:pPr>
+      <w:r>
+        <w:rPr>
+          <w:rFonts w:ascii="Arial" w:hAnsi="Arial" w:cs="Arial"/>
+          <w:b/>
+          <w:bCs/>
+          <w:sz w:val="24"/>
+          <w:szCs w:val="24"/>
+        </w:rPr>
+        <w:t xml:space="preserve">           </w:t>
+      </w:r>
+      <w:r>
+        <w:rPr>
+          <w:rFonts w:ascii="Arial" w:hAnsi="Arial" w:cs="Arial"/>
+          <w:b/>
+          <w:bCs/>
+          <w:sz w:val="24"/>
+          <w:szCs w:val="24"/>
+        </w:rPr>
+        <w:t>HUJR-0</w:t>
+      </w:r>
+      <w:r>
+        <w:rPr>
+          <w:rFonts w:ascii="Arial" w:hAnsi="Arial" w:cs="Arial"/>
+          <w:b/>
+          <w:bCs/>
+          <w:sz w:val="24"/>
+          <w:szCs w:val="24"/>
+        </w:rPr>
+        <w:t>03</w:t>
+      </w:r>
+      <w:r>
+        <w:rPr>
+          <w:rFonts w:ascii="Arial" w:hAnsi="Arial" w:cs="Arial"/>
+          <w:b/>
+          <w:bCs/>
+          <w:sz w:val="24"/>
+          <w:szCs w:val="24"/>
+        </w:rPr>
+        <w:t>:</w:t>
+      </w:r>
+    </w:p>
+    <w:p>
+      <w:pPr>
+        <w:pStyle w:val="Sinespaciado"/>
+        <w:ind w:left="708"/>
+        <w:rPr>
+          <w:rFonts w:ascii="Arial" w:hAnsi="Arial" w:cs="Arial"/>
+          <w:sz w:val="24"/>
+          <w:szCs w:val="24"/>
+        </w:rPr>
+      </w:pPr>
+      <w:r>
+        <w:rPr>
+          <w:rFonts w:ascii="Arial" w:hAnsi="Arial" w:cs="Arial"/>
+          <w:sz w:val="24"/>
+          <w:szCs w:val="24"/>
+        </w:rPr>
+        <w:t>Como proveedor, quiero distintos métodos de pago, para aumentar la demanda y los ingresos.</w:t>
+      </w:r>
+    </w:p>
+    <w:p>
+      <w:pPr>
+        <w:pStyle w:val="Sinespaciado"/>
+        <w:ind w:left="708"/>
+        <w:rPr>
+          <w:rFonts w:ascii="Arial" w:hAnsi="Arial" w:cs="Arial"/>
+          <w:b/>
+          <w:bCs/>
+          <w:sz w:val="24"/>
+          <w:szCs w:val="24"/>
+        </w:rPr>
+      </w:pPr>
+    </w:p>
+    <w:p>
+      <w:pPr>
+        <w:pStyle w:val="Sinespaciado"/>
+        <w:tabs>
+          <w:tab w:val="left" w:pos="5670"/>
+        </w:tabs>
+        <w:spacing w:line="276" w:lineRule="auto"/>
+        <w:rPr>
+          <w:rFonts w:ascii="Arial" w:hAnsi="Arial" w:cs="Arial"/>
+          <w:b/>
+          <w:bCs/>
+          <w:sz w:val="28"/>
+          <w:szCs w:val="28"/>
+        </w:rPr>
+      </w:pPr>
+      <w:r>
+        <w:rPr>
+          <w:rFonts w:ascii="Arial" w:hAnsi="Arial" w:cs="Arial"/>
+          <w:b/>
+          <w:bCs/>
+          <w:sz w:val="28"/>
+          <w:szCs w:val="28"/>
+        </w:rPr>
+        <w:t>Proveedor:</w:t>
+      </w:r>
+    </w:p>
+    <w:p>
+      <w:pPr>
+        <w:pStyle w:val="Sinespaciado"/>
+        <w:rPr>
+          <w:rFonts w:ascii="Arial" w:hAnsi="Arial" w:cs="Arial"/>
+          <w:b/>
+          <w:bCs/>
+          <w:sz w:val="24"/>
+          <w:szCs w:val="24"/>
+        </w:rPr>
+      </w:pPr>
+      <w:r>
+        <w:rPr>
+          <w:rFonts w:ascii="Arial" w:hAnsi="Arial" w:cs="Arial"/>
+          <w:b/>
+          <w:bCs/>
+          <w:sz w:val="28"/>
+          <w:szCs w:val="28"/>
+        </w:rPr>
+        <w:tab/>
+      </w:r>
+      <w:r>
+        <w:rPr>
+          <w:rFonts w:ascii="Arial" w:hAnsi="Arial" w:cs="Arial"/>
+          <w:b/>
+          <w:bCs/>
+          <w:sz w:val="24"/>
+          <w:szCs w:val="24"/>
+        </w:rPr>
+        <w:t>HUCS-001:</w:t>
+      </w:r>
+    </w:p>
+    <w:p>
+      <w:pPr>
+        <w:pStyle w:val="Sinespaciado"/>
+        <w:tabs>
+          <w:tab w:val="left" w:pos="5670"/>
+        </w:tabs>
+        <w:spacing w:line="276" w:lineRule="auto"/>
+        <w:ind w:left="780"/>
+        <w:rPr>
+          <w:rFonts w:ascii="Arial" w:hAnsi="Arial" w:cs="Arial"/>
+          <w:sz w:val="24"/>
+          <w:szCs w:val="24"/>
+        </w:rPr>
+      </w:pPr>
+      <w:r>
+        <w:rPr>
+          <w:rFonts w:ascii="Arial" w:hAnsi="Arial" w:cs="Arial"/>
+          <w:sz w:val="24"/>
+          <w:szCs w:val="24"/>
+        </w:rPr>
+        <w:t xml:space="preserve">Como proveedor, quiero saber los destinos, para saber la accesibilidad de los viajes. </w:t>
+      </w:r>
+    </w:p>
+    <w:p>
+      <w:pPr>
+        <w:pStyle w:val="Sinespaciado"/>
+        <w:ind w:left="420" w:firstLine="288"/>
+        <w:rPr>
+          <w:rFonts w:ascii="Arial" w:hAnsi="Arial" w:cs="Arial"/>
+          <w:b/>
+          <w:bCs/>
+          <w:sz w:val="24"/>
+          <w:szCs w:val="24"/>
+        </w:rPr>
+      </w:pPr>
+      <w:r>
+        <w:rPr>
+          <w:rFonts w:ascii="Arial" w:hAnsi="Arial" w:cs="Arial"/>
+          <w:b/>
+          <w:bCs/>
+          <w:sz w:val="24"/>
+          <w:szCs w:val="24"/>
+        </w:rPr>
+        <w:t xml:space="preserve"> </w:t>
+      </w:r>
+      <w:r>
+        <w:rPr>
+          <w:rFonts w:ascii="Arial" w:hAnsi="Arial" w:cs="Arial"/>
+          <w:b/>
+          <w:bCs/>
+          <w:sz w:val="24"/>
+          <w:szCs w:val="24"/>
+        </w:rPr>
+        <w:t>HUCS-002:</w:t>
+      </w:r>
+    </w:p>
+    <w:p>
+      <w:pPr>
+        <w:pStyle w:val="Sinespaciado"/>
+        <w:tabs>
+          <w:tab w:val="left" w:pos="5670"/>
+        </w:tabs>
+        <w:spacing w:line="276" w:lineRule="auto"/>
+        <w:ind w:left="780"/>
+        <w:rPr>
+          <w:rFonts w:ascii="Arial" w:hAnsi="Arial" w:cs="Arial"/>
+          <w:sz w:val="24"/>
+          <w:szCs w:val="24"/>
+        </w:rPr>
+      </w:pPr>
+      <w:r>
+        <w:rPr>
+          <w:rFonts w:ascii="Arial" w:hAnsi="Arial" w:cs="Arial"/>
+          <w:sz w:val="24"/>
+          <w:szCs w:val="24"/>
+        </w:rPr>
+        <w:t>Como proveedor, quiero saber la disponibilidad de viajes, para saber los horarios de viaje.</w:t>
+      </w:r>
+    </w:p>
+    <w:p>
+      <w:pPr>
+        <w:pStyle w:val="Sinespaciado"/>
+        <w:ind w:left="420" w:firstLine="288"/>
+        <w:rPr>
+          <w:rFonts w:ascii="Arial" w:hAnsi="Arial" w:cs="Arial"/>
+          <w:b/>
+          <w:bCs/>
+          <w:sz w:val="24"/>
+          <w:szCs w:val="24"/>
+        </w:rPr>
+      </w:pPr>
+      <w:r>
+        <w:rPr>
+          <w:rFonts w:ascii="Arial" w:hAnsi="Arial" w:cs="Arial"/>
+          <w:b/>
+          <w:bCs/>
+          <w:sz w:val="24"/>
+          <w:szCs w:val="24"/>
+        </w:rPr>
+        <w:t>HUCS-003:</w:t>
+      </w:r>
+    </w:p>
+    <w:p>
+      <w:pPr>
+        <w:pStyle w:val="Sinespaciado"/>
+        <w:tabs>
+          <w:tab w:val="left" w:pos="5670"/>
+        </w:tabs>
+        <w:spacing w:line="276" w:lineRule="auto"/>
+        <w:ind w:left="780"/>
+        <w:rPr>
+          <w:rFonts w:ascii="Arial" w:hAnsi="Arial" w:cs="Arial"/>
+          <w:sz w:val="24"/>
+          <w:szCs w:val="24"/>
+        </w:rPr>
+      </w:pPr>
+      <w:r>
+        <w:rPr>
+          <w:rFonts w:ascii="Arial" w:hAnsi="Arial" w:cs="Arial"/>
+          <w:sz w:val="24"/>
+          <w:szCs w:val="24"/>
+        </w:rPr>
+        <w:t>Cómo proveedor, quiero dar información sobre el servicio, para que pueda llegar al cliente.</w:t>
+      </w:r>
+    </w:p>
+    <w:p>
+      <w:pPr>
+        <w:pStyle w:val="Sinespaciado"/>
+        <w:tabs>
+          <w:tab w:val="left" w:pos="5670"/>
+        </w:tabs>
+        <w:spacing w:line="276" w:lineRule="auto"/>
+        <w:ind w:left="780"/>
+        <w:rPr>
+          <w:rFonts w:ascii="Arial" w:hAnsi="Arial" w:cs="Arial"/>
+          <w:sz w:val="24"/>
+          <w:szCs w:val="24"/>
+        </w:rPr>
+      </w:pPr>
+    </w:p>
+    <w:p>
+      <w:pPr>
+        <w:pStyle w:val="paragraph"/>
+        <w:spacing w:before="0" w:beforeAutospacing="0" w:after="0" w:afterAutospacing="0"/>
+        <w:textAlignment w:val="baseline"/>
+        <w:rPr>
+          <w:rStyle w:val="eop"/>
+          <w:rFonts w:ascii="Arial" w:eastAsia="MS Mincho" w:hAnsi="Arial" w:cs="Arial"/>
+          <w:sz w:val="28"/>
+          <w:szCs w:val="28"/>
+        </w:rPr>
+      </w:pPr>
+      <w:r>
+        <w:rPr>
+          <w:rStyle w:val="normaltextrun"/>
+          <w:rFonts w:ascii="Arial" w:hAnsi="Arial" w:cs="Arial"/>
+          <w:b/>
+          <w:bCs/>
+          <w:sz w:val="28"/>
+          <w:szCs w:val="28"/>
+        </w:rPr>
+        <w:t>Servicio: </w:t>
+      </w:r>
+      <w:r>
+        <w:rPr>
+          <w:rStyle w:val="eop"/>
+          <w:rFonts w:ascii="Arial" w:eastAsia="MS Mincho" w:hAnsi="Arial" w:cs="Arial"/>
+          <w:sz w:val="28"/>
+          <w:szCs w:val="28"/>
+        </w:rPr>
+        <w:t> </w:t>
+      </w:r>
+    </w:p>
+    <w:p>
+      <w:pPr>
+        <w:pStyle w:val="paragraph"/>
+        <w:spacing w:before="0" w:beforeAutospacing="0" w:after="0" w:afterAutospacing="0"/>
+        <w:textAlignment w:val="baseline"/>
+        <w:rPr>
+          <w:rFonts w:ascii="Segoe UI" w:hAnsi="Segoe UI" w:cs="Segoe UI"/>
+          <w:b/>
+          <w:u w:val="single"/>
+        </w:rPr>
+      </w:pPr>
+      <w:r>
+        <w:rPr>
+          <w:rStyle w:val="eop"/>
+          <w:rFonts w:ascii="Arial" w:eastAsia="MS Mincho" w:hAnsi="Arial" w:cs="Arial"/>
+          <w:sz w:val="28"/>
+          <w:szCs w:val="28"/>
+        </w:rPr>
+        <w:tab/>
+      </w:r>
+      <w:r>
+        <w:rPr>
+          <w:rStyle w:val="eop"/>
+          <w:rFonts w:ascii="Arial" w:eastAsia="MS Mincho" w:hAnsi="Arial" w:cs="Arial"/>
+          <w:b/>
+        </w:rPr>
+        <w:t>HUCX-001:</w:t>
+      </w:r>
+      <w:bookmarkStart w:id="0" w:name="_GoBack"/>
+      <w:bookmarkEnd w:id="0"/>
+    </w:p>
+    <w:p>
+      <w:pPr>
+        <w:pStyle w:val="paragraph"/>
+        <w:spacing w:before="0" w:beforeAutospacing="0" w:after="0" w:afterAutospacing="0"/>
+        <w:ind w:left="708"/>
+        <w:textAlignment w:val="baseline"/>
+        <w:rPr>
+          <w:rStyle w:val="eop"/>
+          <w:rFonts w:ascii="Arial" w:hAnsi="Arial" w:cs="Arial"/>
+        </w:rPr>
+      </w:pPr>
+      <w:r>
+        <w:rPr>
+          <w:rStyle w:val="normaltextrun"/>
+          <w:rFonts w:ascii="Arial" w:hAnsi="Arial" w:cs="Arial"/>
+        </w:rPr>
+        <w:t>Como usuario, quiero obtener información sobre el destino, para tener el conocimiento de a dónde voy con mi servicio. </w:t>
+      </w:r>
+      <w:r>
+        <w:rPr>
+          <w:rStyle w:val="eop"/>
+          <w:rFonts w:ascii="Arial" w:eastAsia="MS Mincho" w:hAnsi="Arial" w:cs="Arial"/>
+        </w:rPr>
+        <w:t> </w:t>
+      </w:r>
+    </w:p>
+    <w:p>
+      <w:pPr>
+        <w:pStyle w:val="paragraph"/>
+        <w:spacing w:before="0" w:beforeAutospacing="0" w:after="0" w:afterAutospacing="0"/>
+        <w:ind w:left="708"/>
+        <w:textAlignment w:val="baseline"/>
+        <w:rPr>
+          <w:rFonts w:ascii="Arial" w:hAnsi="Arial" w:cs="Arial"/>
+          <w:b/>
+        </w:rPr>
+      </w:pPr>
+      <w:r>
+        <w:rPr>
+          <w:rStyle w:val="eop"/>
+          <w:rFonts w:ascii="Arial" w:eastAsia="MS Mincho" w:hAnsi="Arial" w:cs="Arial"/>
+          <w:b/>
+        </w:rPr>
+        <w:t>HUCX-002:</w:t>
+      </w:r>
+    </w:p>
+    <w:p>
+      <w:pPr>
+        <w:pStyle w:val="paragraph"/>
+        <w:spacing w:before="0" w:beforeAutospacing="0" w:after="0" w:afterAutospacing="0"/>
+        <w:ind w:left="708"/>
+        <w:textAlignment w:val="baseline"/>
+        <w:rPr>
+          <w:rStyle w:val="eop"/>
+          <w:rFonts w:ascii="Arial" w:hAnsi="Arial" w:cs="Arial"/>
+        </w:rPr>
+      </w:pPr>
+      <w:r>
+        <w:rPr>
+          <w:rStyle w:val="normaltextrun"/>
+          <w:rFonts w:ascii="Arial" w:hAnsi="Arial" w:cs="Arial"/>
+        </w:rPr>
+        <w:t>Como cliente, quiero evaluar al proveedor después de mi viaje, para ayudar a mejorar la calidad del servicio. </w:t>
+      </w:r>
+      <w:r>
+        <w:rPr>
+          <w:rStyle w:val="eop"/>
+          <w:rFonts w:ascii="Arial" w:eastAsia="MS Mincho" w:hAnsi="Arial" w:cs="Arial"/>
+        </w:rPr>
+        <w:t> </w:t>
+      </w:r>
+    </w:p>
+    <w:p>
+      <w:pPr>
+        <w:pStyle w:val="paragraph"/>
+        <w:spacing w:before="0" w:beforeAutospacing="0" w:after="0" w:afterAutospacing="0"/>
+        <w:ind w:left="708"/>
+        <w:textAlignment w:val="baseline"/>
+        <w:rPr>
+          <w:rFonts w:ascii="Arial" w:hAnsi="Arial" w:cs="Arial"/>
+          <w:b/>
+        </w:rPr>
+      </w:pPr>
+      <w:r>
+        <w:rPr>
+          <w:rStyle w:val="eop"/>
+          <w:rFonts w:ascii="Arial" w:eastAsia="MS Mincho" w:hAnsi="Arial" w:cs="Arial"/>
+          <w:b/>
+        </w:rPr>
+        <w:t>HUCX-003:</w:t>
+      </w:r>
+    </w:p>
+    <w:p>
+      <w:pPr>
+        <w:pStyle w:val="paragraph"/>
+        <w:spacing w:before="0" w:beforeAutospacing="0" w:after="0" w:afterAutospacing="0"/>
+        <w:ind w:left="708"/>
+        <w:textAlignment w:val="baseline"/>
+        <w:rPr>
+          <w:rFonts w:ascii="Arial" w:hAnsi="Arial" w:cs="Arial"/>
+        </w:rPr>
+      </w:pPr>
+      <w:r>
+        <w:rPr>
+          <w:rStyle w:val="normaltextrun"/>
+          <w:rFonts w:ascii="Arial" w:hAnsi="Arial" w:cs="Arial"/>
+        </w:rPr>
+        <w:t>Como cliente, quiero recibir información sobre métodos de pago disponibles, para elegir la opción más conveniente del servicio.</w:t>
+      </w:r>
+      <w:r>
+        <w:rPr>
+          <w:rStyle w:val="eop"/>
+          <w:rFonts w:ascii="Arial" w:eastAsia="MS Mincho" w:hAnsi="Arial" w:cs="Arial"/>
+        </w:rPr>
+        <w:t> </w:t>
+      </w:r>
+    </w:p>
+    <w:p>
+      <w:pPr>
+        <w:pStyle w:val="Sinespaciado"/>
+        <w:tabs>
+          <w:tab w:val="left" w:pos="5670"/>
+        </w:tabs>
+        <w:spacing w:line="276" w:lineRule="auto"/>
+        <w:rPr>
+          <w:rFonts w:ascii="Arial" w:hAnsi="Arial" w:cs="Arial"/>
+          <w:sz w:val="24"/>
+          <w:szCs w:val="24"/>
+        </w:rPr>
+      </w:pPr>
+    </w:p>
+    <w:p>
+      <w:pPr>
+        <w:pStyle w:val="Sinespaciado"/>
+        <w:tabs>
+          <w:tab w:val="left" w:pos="5670"/>
+        </w:tabs>
+        <w:spacing w:line="276" w:lineRule="auto"/>
+        <w:rPr>
+          <w:rFonts w:ascii="Arial" w:hAnsi="Arial" w:cs="Arial"/>
+          <w:b/>
+          <w:bCs/>
+          <w:sz w:val="28"/>
+          <w:szCs w:val="28"/>
+        </w:rPr>
+      </w:pPr>
+      <w:r>
+        <w:rPr>
+          <w:rFonts w:ascii="Arial" w:hAnsi="Arial" w:cs="Arial"/>
+          <w:b/>
+          <w:bCs/>
+          <w:sz w:val="28"/>
+          <w:szCs w:val="28"/>
+        </w:rPr>
+        <w:t>Disponibilidad:</w:t>
+      </w:r>
+    </w:p>
+    <w:p>
+      <w:pPr>
+        <w:pStyle w:val="Sinespaciado"/>
+        <w:tabs>
+          <w:tab w:val="left" w:pos="5670"/>
+        </w:tabs>
+        <w:spacing w:line="276" w:lineRule="auto"/>
+        <w:rPr>
+          <w:rFonts w:ascii="Arial" w:hAnsi="Arial" w:cs="Arial"/>
+          <w:b/>
+          <w:bCs/>
+          <w:sz w:val="24"/>
+          <w:szCs w:val="28"/>
+        </w:rPr>
+      </w:pPr>
+      <w:r>
+        <w:rPr>
+          <w:rFonts w:ascii="Arial" w:hAnsi="Arial" w:cs="Arial"/>
+          <w:b/>
+          <w:bCs/>
+          <w:sz w:val="28"/>
+          <w:szCs w:val="28"/>
+        </w:rPr>
+        <w:t xml:space="preserve">         </w:t>
+      </w:r>
+      <w:r>
+        <w:rPr>
+          <w:rFonts w:ascii="Arial" w:hAnsi="Arial" w:cs="Arial"/>
+          <w:b/>
+          <w:bCs/>
+          <w:sz w:val="24"/>
+          <w:szCs w:val="28"/>
+        </w:rPr>
+        <w:t>HUDS-001:</w:t>
+      </w:r>
+    </w:p>
+    <w:p>
+      <w:pPr>
+        <w:pStyle w:val="Sinespaciado"/>
+        <w:tabs>
+          <w:tab w:val="left" w:pos="5670"/>
+        </w:tabs>
+        <w:spacing w:line="276" w:lineRule="auto"/>
+        <w:ind w:left="708"/>
+        <w:rPr>
+          <w:rFonts w:ascii="Arial" w:hAnsi="Arial" w:cs="Arial"/>
+          <w:b/>
+          <w:bCs/>
+          <w:sz w:val="24"/>
+          <w:szCs w:val="28"/>
+        </w:rPr>
+      </w:pPr>
+      <w:r>
+        <w:rPr>
+          <w:rStyle w:val="normaltextrun"/>
+          <w:rFonts w:ascii="Arial" w:hAnsi="Arial" w:cs="Arial"/>
+          <w:color w:val="000000"/>
+          <w:sz w:val="24"/>
+          <w:shd w:val="clear" w:color="auto" w:fill="FFFFFF"/>
+        </w:rPr>
+        <w:t>Como usuario, quiero ver la disponibilidad de fechas y horarios para un destino o viaje, para planificar mi compra con anticipación. </w:t>
+      </w:r>
+      <w:r>
+        <w:rPr>
+          <w:rStyle w:val="eop"/>
+          <w:rFonts w:ascii="Arial" w:hAnsi="Arial" w:cs="Arial"/>
+          <w:color w:val="000000"/>
+          <w:sz w:val="24"/>
+          <w:shd w:val="clear" w:color="auto" w:fill="FFFFFF"/>
+        </w:rPr>
+        <w:t> </w:t>
+      </w:r>
+    </w:p>
+    <w:p>
+      <w:pPr>
+        <w:pStyle w:val="Sinespaciado"/>
+        <w:tabs>
+          <w:tab w:val="left" w:pos="5670"/>
+        </w:tabs>
+        <w:spacing w:line="276" w:lineRule="auto"/>
+        <w:rPr>
+          <w:rFonts w:ascii="Arial" w:hAnsi="Arial" w:cs="Arial"/>
+          <w:b/>
+          <w:bCs/>
+          <w:sz w:val="24"/>
+          <w:szCs w:val="28"/>
+        </w:rPr>
+      </w:pPr>
+      <w:r>
+        <w:rPr>
+          <w:rFonts w:ascii="Arial" w:hAnsi="Arial" w:cs="Arial"/>
+          <w:b/>
+          <w:bCs/>
+          <w:sz w:val="28"/>
+          <w:szCs w:val="28"/>
+        </w:rPr>
+        <w:t xml:space="preserve">         </w:t>
+      </w:r>
+      <w:r>
+        <w:rPr>
+          <w:rFonts w:ascii="Arial" w:hAnsi="Arial" w:cs="Arial"/>
+          <w:b/>
+          <w:bCs/>
+          <w:sz w:val="24"/>
+          <w:szCs w:val="28"/>
+        </w:rPr>
+        <w:t>HUDS-002</w:t>
+      </w:r>
+      <w:r>
+        <w:rPr>
+          <w:rFonts w:ascii="Arial" w:hAnsi="Arial" w:cs="Arial"/>
+          <w:b/>
+          <w:bCs/>
+          <w:sz w:val="24"/>
+          <w:szCs w:val="28"/>
+        </w:rPr>
+        <w:t>:</w:t>
+      </w:r>
+    </w:p>
+    <w:p>
+      <w:pPr>
+        <w:pStyle w:val="Sinespaciado"/>
+        <w:tabs>
+          <w:tab w:val="left" w:pos="5670"/>
+        </w:tabs>
+        <w:spacing w:line="276" w:lineRule="auto"/>
+        <w:ind w:left="708"/>
+        <w:rPr>
+          <w:rFonts w:ascii="Arial" w:hAnsi="Arial" w:cs="Arial"/>
+          <w:b/>
+          <w:bCs/>
+          <w:sz w:val="24"/>
+          <w:szCs w:val="28"/>
+        </w:rPr>
+      </w:pPr>
+      <w:r>
+        <w:rPr>
+          <w:rStyle w:val="normaltextrun"/>
+          <w:rFonts w:ascii="Arial" w:hAnsi="Arial" w:cs="Arial"/>
+          <w:color w:val="000000"/>
+          <w:sz w:val="24"/>
+          <w:shd w:val="clear" w:color="auto" w:fill="FFFFFF"/>
+        </w:rPr>
+        <w:t>Como empleado, quiero gestionar la disponibilidad de servicios y destinos, para asegurar mostrar opciones viables.</w:t>
+      </w:r>
+      <w:r>
+        <w:rPr>
+          <w:rStyle w:val="eop"/>
+          <w:rFonts w:ascii="Arial" w:hAnsi="Arial" w:cs="Arial"/>
+          <w:color w:val="000000"/>
+          <w:sz w:val="24"/>
+          <w:shd w:val="clear" w:color="auto" w:fill="FFFFFF"/>
+        </w:rPr>
+        <w:t> </w:t>
+      </w:r>
+    </w:p>
+    <w:p>
+      <w:pPr>
+        <w:pStyle w:val="Sinespaciado"/>
+        <w:tabs>
+          <w:tab w:val="left" w:pos="5670"/>
+        </w:tabs>
+        <w:spacing w:line="276" w:lineRule="auto"/>
+        <w:rPr>
+          <w:rFonts w:ascii="Arial" w:hAnsi="Arial" w:cs="Arial"/>
+          <w:b/>
+          <w:bCs/>
+          <w:sz w:val="24"/>
+          <w:szCs w:val="28"/>
+        </w:rPr>
+      </w:pPr>
+      <w:r>
+        <w:rPr>
+          <w:rFonts w:ascii="Arial" w:hAnsi="Arial" w:cs="Arial"/>
+          <w:b/>
+          <w:bCs/>
+          <w:sz w:val="28"/>
+          <w:szCs w:val="28"/>
+        </w:rPr>
+        <w:t xml:space="preserve">         </w:t>
+      </w:r>
+      <w:r>
+        <w:rPr>
+          <w:rFonts w:ascii="Arial" w:hAnsi="Arial" w:cs="Arial"/>
+          <w:b/>
+          <w:bCs/>
+          <w:sz w:val="24"/>
+          <w:szCs w:val="28"/>
+        </w:rPr>
+        <w:t>HUDS-003</w:t>
+      </w:r>
+      <w:r>
+        <w:rPr>
+          <w:rFonts w:ascii="Arial" w:hAnsi="Arial" w:cs="Arial"/>
+          <w:b/>
+          <w:bCs/>
+          <w:sz w:val="24"/>
+          <w:szCs w:val="28"/>
+        </w:rPr>
+        <w:t>:</w:t>
+      </w:r>
+    </w:p>
+    <w:p>
+      <w:pPr>
+        <w:pStyle w:val="Sinespaciado"/>
+        <w:tabs>
+          <w:tab w:val="left" w:pos="5670"/>
+        </w:tabs>
+        <w:spacing w:line="276" w:lineRule="auto"/>
+        <w:ind w:left="708"/>
+        <w:rPr>
+          <w:sz w:val="24"/>
+          <w:szCs w:val="24"/>
+          <w:u w:val="single"/>
+        </w:rPr>
+      </w:pPr>
+      <w:r>
+        <w:rPr>
+          <w:rStyle w:val="normaltextrun"/>
+          <w:rFonts w:ascii="Arial" w:hAnsi="Arial" w:cs="Arial"/>
+          <w:color w:val="000000"/>
+          <w:sz w:val="24"/>
+          <w:shd w:val="clear" w:color="auto" w:fill="FFFFFF"/>
+        </w:rPr>
+        <w:t>Como administrador, quiero controlar la disponibilidad, para evitar conflictos.</w:t>
+      </w:r>
+      <w:r>
+        <w:rPr>
+          <w:rStyle w:val="eop"/>
+          <w:rFonts w:ascii="Arial" w:hAnsi="Arial" w:cs="Arial"/>
+          <w:color w:val="000000"/>
+          <w:sz w:val="24"/>
+          <w:shd w:val="clear" w:color="auto" w:fill="FFFFFF"/>
+        </w:rPr>
+        <w:t> </w:t>
+      </w:r>
     </w:p>
     <w:sectPr>
       <w:pgSz w:w="12240" w:h="15840"/>
@@ -1214,8 +3702,860 @@
 </w:document>
 </file>
 
+<file path=word/numbering.xml><?xml version="1.0" encoding="utf-8"?>
+<w:numbering xmlns:wpc="http://schemas.microsoft.com/office/word/2010/wordprocessingCanvas" xmlns:mc="http://schemas.openxmlformats.org/markup-compatibility/2006" xmlns:o="urn:schemas-microsoft-com:office:office" xmlns:r="http://schemas.openxmlformats.org/officeDocument/2006/relationships" xmlns:m="http://schemas.openxmlformats.org/officeDocument/2006/math" xmlns:v="urn:schemas-microsoft-com:vml" xmlns:wp14="http://schemas.microsoft.com/office/word/2010/wordprocessingDrawing" xmlns:wp="http://schemas.openxmlformats.org/drawingml/2006/wordprocessingDrawing" xmlns:w10="urn:schemas-microsoft-com:office:word" xmlns:w="http://schemas.openxmlformats.org/wordprocessingml/2006/main" xmlns:w14="http://schemas.microsoft.com/office/word/2010/wordml" xmlns:w15="http://schemas.microsoft.com/office/word/2012/wordml" xmlns:wpg="http://schemas.microsoft.com/office/word/2010/wordprocessingGroup" xmlns:wpi="http://schemas.microsoft.com/office/word/2010/wordprocessingInk" xmlns:wne="http://schemas.microsoft.com/office/word/2006/wordml" xmlns:wps="http://schemas.microsoft.com/office/word/2010/wordprocessingShape" mc:Ignorable="w14 w15 wp14">
+  <w:abstractNum w:abstractNumId="0">
+    <w:nsid w:val="0D797CD9"/>
+    <w:multiLevelType w:val="hybridMultilevel"/>
+    <w:tmpl w:val="CFB6F7D8"/>
+    <w:lvl w:ilvl="0" w:tplc="080A000F">
+      <w:start w:val="1"/>
+      <w:numFmt w:val="decimal"/>
+      <w:lvlText w:val="%1."/>
+      <w:lvlJc w:val="left"/>
+      <w:pPr>
+        <w:ind w:left="720" w:hanging="360"/>
+      </w:pPr>
+    </w:lvl>
+    <w:lvl w:ilvl="1" w:tplc="080A0019">
+      <w:start w:val="1"/>
+      <w:numFmt w:val="lowerLetter"/>
+      <w:lvlText w:val="%2."/>
+      <w:lvlJc w:val="left"/>
+      <w:pPr>
+        <w:ind w:left="1440" w:hanging="360"/>
+      </w:pPr>
+    </w:lvl>
+    <w:lvl w:ilvl="2" w:tplc="080A001B">
+      <w:start w:val="1"/>
+      <w:numFmt w:val="lowerRoman"/>
+      <w:lvlText w:val="%3."/>
+      <w:lvlJc w:val="right"/>
+      <w:pPr>
+        <w:ind w:left="2160" w:hanging="180"/>
+      </w:pPr>
+    </w:lvl>
+    <w:lvl w:ilvl="3" w:tplc="080A000F">
+      <w:start w:val="1"/>
+      <w:numFmt w:val="decimal"/>
+      <w:lvlText w:val="%4."/>
+      <w:lvlJc w:val="left"/>
+      <w:pPr>
+        <w:ind w:left="2880" w:hanging="360"/>
+      </w:pPr>
+    </w:lvl>
+    <w:lvl w:ilvl="4" w:tplc="080A0019">
+      <w:start w:val="1"/>
+      <w:numFmt w:val="lowerLetter"/>
+      <w:lvlText w:val="%5."/>
+      <w:lvlJc w:val="left"/>
+      <w:pPr>
+        <w:ind w:left="3600" w:hanging="360"/>
+      </w:pPr>
+    </w:lvl>
+    <w:lvl w:ilvl="5" w:tplc="080A001B">
+      <w:start w:val="1"/>
+      <w:numFmt w:val="lowerRoman"/>
+      <w:lvlText w:val="%6."/>
+      <w:lvlJc w:val="right"/>
+      <w:pPr>
+        <w:ind w:left="4320" w:hanging="180"/>
+      </w:pPr>
+    </w:lvl>
+    <w:lvl w:ilvl="6" w:tplc="080A000F">
+      <w:start w:val="1"/>
+      <w:numFmt w:val="decimal"/>
+      <w:lvlText w:val="%7."/>
+      <w:lvlJc w:val="left"/>
+      <w:pPr>
+        <w:ind w:left="5040" w:hanging="360"/>
+      </w:pPr>
+    </w:lvl>
+    <w:lvl w:ilvl="7" w:tplc="080A0019">
+      <w:start w:val="1"/>
+      <w:numFmt w:val="lowerLetter"/>
+      <w:lvlText w:val="%8."/>
+      <w:lvlJc w:val="left"/>
+      <w:pPr>
+        <w:ind w:left="5760" w:hanging="360"/>
+      </w:pPr>
+    </w:lvl>
+    <w:lvl w:ilvl="8" w:tplc="080A001B">
+      <w:start w:val="1"/>
+      <w:numFmt w:val="lowerRoman"/>
+      <w:lvlText w:val="%9."/>
+      <w:lvlJc w:val="right"/>
+      <w:pPr>
+        <w:ind w:left="6480" w:hanging="180"/>
+      </w:pPr>
+    </w:lvl>
+  </w:abstractNum>
+  <w:abstractNum w:abstractNumId="1">
+    <w:nsid w:val="11ED544D"/>
+    <w:multiLevelType w:val="hybridMultilevel"/>
+    <w:tmpl w:val="A59E2766"/>
+    <w:lvl w:ilvl="0" w:tplc="080A000F">
+      <w:start w:val="1"/>
+      <w:numFmt w:val="decimal"/>
+      <w:lvlText w:val="%1."/>
+      <w:lvlJc w:val="left"/>
+      <w:pPr>
+        <w:ind w:left="780" w:hanging="360"/>
+      </w:pPr>
+    </w:lvl>
+    <w:lvl w:ilvl="1" w:tplc="080A0019" w:tentative="1">
+      <w:start w:val="1"/>
+      <w:numFmt w:val="lowerLetter"/>
+      <w:lvlText w:val="%2."/>
+      <w:lvlJc w:val="left"/>
+      <w:pPr>
+        <w:ind w:left="1500" w:hanging="360"/>
+      </w:pPr>
+    </w:lvl>
+    <w:lvl w:ilvl="2" w:tplc="080A001B" w:tentative="1">
+      <w:start w:val="1"/>
+      <w:numFmt w:val="lowerRoman"/>
+      <w:lvlText w:val="%3."/>
+      <w:lvlJc w:val="right"/>
+      <w:pPr>
+        <w:ind w:left="2220" w:hanging="180"/>
+      </w:pPr>
+    </w:lvl>
+    <w:lvl w:ilvl="3" w:tplc="080A000F" w:tentative="1">
+      <w:start w:val="1"/>
+      <w:numFmt w:val="decimal"/>
+      <w:lvlText w:val="%4."/>
+      <w:lvlJc w:val="left"/>
+      <w:pPr>
+        <w:ind w:left="2940" w:hanging="360"/>
+      </w:pPr>
+    </w:lvl>
+    <w:lvl w:ilvl="4" w:tplc="080A0019" w:tentative="1">
+      <w:start w:val="1"/>
+      <w:numFmt w:val="lowerLetter"/>
+      <w:lvlText w:val="%5."/>
+      <w:lvlJc w:val="left"/>
+      <w:pPr>
+        <w:ind w:left="3660" w:hanging="360"/>
+      </w:pPr>
+    </w:lvl>
+    <w:lvl w:ilvl="5" w:tplc="080A001B" w:tentative="1">
+      <w:start w:val="1"/>
+      <w:numFmt w:val="lowerRoman"/>
+      <w:lvlText w:val="%6."/>
+      <w:lvlJc w:val="right"/>
+      <w:pPr>
+        <w:ind w:left="4380" w:hanging="180"/>
+      </w:pPr>
+    </w:lvl>
+    <w:lvl w:ilvl="6" w:tplc="080A000F" w:tentative="1">
+      <w:start w:val="1"/>
+      <w:numFmt w:val="decimal"/>
+      <w:lvlText w:val="%7."/>
+      <w:lvlJc w:val="left"/>
+      <w:pPr>
+        <w:ind w:left="5100" w:hanging="360"/>
+      </w:pPr>
+    </w:lvl>
+    <w:lvl w:ilvl="7" w:tplc="080A0019" w:tentative="1">
+      <w:start w:val="1"/>
+      <w:numFmt w:val="lowerLetter"/>
+      <w:lvlText w:val="%8."/>
+      <w:lvlJc w:val="left"/>
+      <w:pPr>
+        <w:ind w:left="5820" w:hanging="360"/>
+      </w:pPr>
+    </w:lvl>
+    <w:lvl w:ilvl="8" w:tplc="080A001B" w:tentative="1">
+      <w:start w:val="1"/>
+      <w:numFmt w:val="lowerRoman"/>
+      <w:lvlText w:val="%9."/>
+      <w:lvlJc w:val="right"/>
+      <w:pPr>
+        <w:ind w:left="6540" w:hanging="180"/>
+      </w:pPr>
+    </w:lvl>
+  </w:abstractNum>
+  <w:abstractNum w:abstractNumId="2">
+    <w:nsid w:val="391A6850"/>
+    <w:multiLevelType w:val="hybridMultilevel"/>
+    <w:tmpl w:val="135E66D2"/>
+    <w:lvl w:ilvl="0" w:tplc="080A000F">
+      <w:start w:val="1"/>
+      <w:numFmt w:val="decimal"/>
+      <w:lvlText w:val="%1."/>
+      <w:lvlJc w:val="left"/>
+      <w:pPr>
+        <w:ind w:left="720" w:hanging="360"/>
+      </w:pPr>
+    </w:lvl>
+    <w:lvl w:ilvl="1" w:tplc="080A0019">
+      <w:start w:val="1"/>
+      <w:numFmt w:val="lowerLetter"/>
+      <w:lvlText w:val="%2."/>
+      <w:lvlJc w:val="left"/>
+      <w:pPr>
+        <w:ind w:left="1440" w:hanging="360"/>
+      </w:pPr>
+    </w:lvl>
+    <w:lvl w:ilvl="2" w:tplc="080A001B">
+      <w:start w:val="1"/>
+      <w:numFmt w:val="lowerRoman"/>
+      <w:lvlText w:val="%3."/>
+      <w:lvlJc w:val="right"/>
+      <w:pPr>
+        <w:ind w:left="2160" w:hanging="180"/>
+      </w:pPr>
+    </w:lvl>
+    <w:lvl w:ilvl="3" w:tplc="080A000F">
+      <w:start w:val="1"/>
+      <w:numFmt w:val="decimal"/>
+      <w:lvlText w:val="%4."/>
+      <w:lvlJc w:val="left"/>
+      <w:pPr>
+        <w:ind w:left="2880" w:hanging="360"/>
+      </w:pPr>
+    </w:lvl>
+    <w:lvl w:ilvl="4" w:tplc="080A0019">
+      <w:start w:val="1"/>
+      <w:numFmt w:val="lowerLetter"/>
+      <w:lvlText w:val="%5."/>
+      <w:lvlJc w:val="left"/>
+      <w:pPr>
+        <w:ind w:left="3600" w:hanging="360"/>
+      </w:pPr>
+    </w:lvl>
+    <w:lvl w:ilvl="5" w:tplc="080A001B">
+      <w:start w:val="1"/>
+      <w:numFmt w:val="lowerRoman"/>
+      <w:lvlText w:val="%6."/>
+      <w:lvlJc w:val="right"/>
+      <w:pPr>
+        <w:ind w:left="4320" w:hanging="180"/>
+      </w:pPr>
+    </w:lvl>
+    <w:lvl w:ilvl="6" w:tplc="080A000F">
+      <w:start w:val="1"/>
+      <w:numFmt w:val="decimal"/>
+      <w:lvlText w:val="%7."/>
+      <w:lvlJc w:val="left"/>
+      <w:pPr>
+        <w:ind w:left="5040" w:hanging="360"/>
+      </w:pPr>
+    </w:lvl>
+    <w:lvl w:ilvl="7" w:tplc="080A0019">
+      <w:start w:val="1"/>
+      <w:numFmt w:val="lowerLetter"/>
+      <w:lvlText w:val="%8."/>
+      <w:lvlJc w:val="left"/>
+      <w:pPr>
+        <w:ind w:left="5760" w:hanging="360"/>
+      </w:pPr>
+    </w:lvl>
+    <w:lvl w:ilvl="8" w:tplc="080A001B">
+      <w:start w:val="1"/>
+      <w:numFmt w:val="lowerRoman"/>
+      <w:lvlText w:val="%9."/>
+      <w:lvlJc w:val="right"/>
+      <w:pPr>
+        <w:ind w:left="6480" w:hanging="180"/>
+      </w:pPr>
+    </w:lvl>
+  </w:abstractNum>
+  <w:abstractNum w:abstractNumId="3">
+    <w:nsid w:val="40D446F5"/>
+    <w:multiLevelType w:val="hybridMultilevel"/>
+    <w:tmpl w:val="E7AAE968"/>
+    <w:lvl w:ilvl="0" w:tplc="080A000F">
+      <w:start w:val="1"/>
+      <w:numFmt w:val="decimal"/>
+      <w:lvlText w:val="%1."/>
+      <w:lvlJc w:val="left"/>
+      <w:pPr>
+        <w:ind w:left="720" w:hanging="360"/>
+      </w:pPr>
+    </w:lvl>
+    <w:lvl w:ilvl="1" w:tplc="080A0019" w:tentative="1">
+      <w:start w:val="1"/>
+      <w:numFmt w:val="lowerLetter"/>
+      <w:lvlText w:val="%2."/>
+      <w:lvlJc w:val="left"/>
+      <w:pPr>
+        <w:ind w:left="1440" w:hanging="360"/>
+      </w:pPr>
+    </w:lvl>
+    <w:lvl w:ilvl="2" w:tplc="080A001B" w:tentative="1">
+      <w:start w:val="1"/>
+      <w:numFmt w:val="lowerRoman"/>
+      <w:lvlText w:val="%3."/>
+      <w:lvlJc w:val="right"/>
+      <w:pPr>
+        <w:ind w:left="2160" w:hanging="180"/>
+      </w:pPr>
+    </w:lvl>
+    <w:lvl w:ilvl="3" w:tplc="080A000F" w:tentative="1">
+      <w:start w:val="1"/>
+      <w:numFmt w:val="decimal"/>
+      <w:lvlText w:val="%4."/>
+      <w:lvlJc w:val="left"/>
+      <w:pPr>
+        <w:ind w:left="2880" w:hanging="360"/>
+      </w:pPr>
+    </w:lvl>
+    <w:lvl w:ilvl="4" w:tplc="080A0019" w:tentative="1">
+      <w:start w:val="1"/>
+      <w:numFmt w:val="lowerLetter"/>
+      <w:lvlText w:val="%5."/>
+      <w:lvlJc w:val="left"/>
+      <w:pPr>
+        <w:ind w:left="3600" w:hanging="360"/>
+      </w:pPr>
+    </w:lvl>
+    <w:lvl w:ilvl="5" w:tplc="080A001B" w:tentative="1">
+      <w:start w:val="1"/>
+      <w:numFmt w:val="lowerRoman"/>
+      <w:lvlText w:val="%6."/>
+      <w:lvlJc w:val="right"/>
+      <w:pPr>
+        <w:ind w:left="4320" w:hanging="180"/>
+      </w:pPr>
+    </w:lvl>
+    <w:lvl w:ilvl="6" w:tplc="080A000F" w:tentative="1">
+      <w:start w:val="1"/>
+      <w:numFmt w:val="decimal"/>
+      <w:lvlText w:val="%7."/>
+      <w:lvlJc w:val="left"/>
+      <w:pPr>
+        <w:ind w:left="5040" w:hanging="360"/>
+      </w:pPr>
+    </w:lvl>
+    <w:lvl w:ilvl="7" w:tplc="080A0019" w:tentative="1">
+      <w:start w:val="1"/>
+      <w:numFmt w:val="lowerLetter"/>
+      <w:lvlText w:val="%8."/>
+      <w:lvlJc w:val="left"/>
+      <w:pPr>
+        <w:ind w:left="5760" w:hanging="360"/>
+      </w:pPr>
+    </w:lvl>
+    <w:lvl w:ilvl="8" w:tplc="080A001B" w:tentative="1">
+      <w:start w:val="1"/>
+      <w:numFmt w:val="lowerRoman"/>
+      <w:lvlText w:val="%9."/>
+      <w:lvlJc w:val="right"/>
+      <w:pPr>
+        <w:ind w:left="6480" w:hanging="180"/>
+      </w:pPr>
+    </w:lvl>
+  </w:abstractNum>
+  <w:abstractNum w:abstractNumId="4">
+    <w:nsid w:val="68612EA5"/>
+    <w:multiLevelType w:val="multilevel"/>
+    <w:tmpl w:val="668C60F4"/>
+    <w:lvl w:ilvl="0">
+      <w:start w:val="3"/>
+      <w:numFmt w:val="decimal"/>
+      <w:lvlText w:val="%1."/>
+      <w:lvlJc w:val="left"/>
+      <w:pPr>
+        <w:tabs>
+          <w:tab w:val="num" w:pos="720"/>
+        </w:tabs>
+        <w:ind w:left="720" w:hanging="360"/>
+      </w:pPr>
+    </w:lvl>
+    <w:lvl w:ilvl="1" w:tentative="1">
+      <w:start w:val="1"/>
+      <w:numFmt w:val="decimal"/>
+      <w:lvlText w:val="%2."/>
+      <w:lvlJc w:val="left"/>
+      <w:pPr>
+        <w:tabs>
+          <w:tab w:val="num" w:pos="1440"/>
+        </w:tabs>
+        <w:ind w:left="1440" w:hanging="360"/>
+      </w:pPr>
+    </w:lvl>
+    <w:lvl w:ilvl="2" w:tentative="1">
+      <w:start w:val="1"/>
+      <w:numFmt w:val="decimal"/>
+      <w:lvlText w:val="%3."/>
+      <w:lvlJc w:val="left"/>
+      <w:pPr>
+        <w:tabs>
+          <w:tab w:val="num" w:pos="2160"/>
+        </w:tabs>
+        <w:ind w:left="2160" w:hanging="360"/>
+      </w:pPr>
+    </w:lvl>
+    <w:lvl w:ilvl="3" w:tentative="1">
+      <w:start w:val="1"/>
+      <w:numFmt w:val="decimal"/>
+      <w:lvlText w:val="%4."/>
+      <w:lvlJc w:val="left"/>
+      <w:pPr>
+        <w:tabs>
+          <w:tab w:val="num" w:pos="2880"/>
+        </w:tabs>
+        <w:ind w:left="2880" w:hanging="360"/>
+      </w:pPr>
+    </w:lvl>
+    <w:lvl w:ilvl="4" w:tentative="1">
+      <w:start w:val="1"/>
+      <w:numFmt w:val="decimal"/>
+      <w:lvlText w:val="%5."/>
+      <w:lvlJc w:val="left"/>
+      <w:pPr>
+        <w:tabs>
+          <w:tab w:val="num" w:pos="3600"/>
+        </w:tabs>
+        <w:ind w:left="3600" w:hanging="360"/>
+      </w:pPr>
+    </w:lvl>
+    <w:lvl w:ilvl="5" w:tentative="1">
+      <w:start w:val="1"/>
+      <w:numFmt w:val="decimal"/>
+      <w:lvlText w:val="%6."/>
+      <w:lvlJc w:val="left"/>
+      <w:pPr>
+        <w:tabs>
+          <w:tab w:val="num" w:pos="4320"/>
+        </w:tabs>
+        <w:ind w:left="4320" w:hanging="360"/>
+      </w:pPr>
+    </w:lvl>
+    <w:lvl w:ilvl="6" w:tentative="1">
+      <w:start w:val="1"/>
+      <w:numFmt w:val="decimal"/>
+      <w:lvlText w:val="%7."/>
+      <w:lvlJc w:val="left"/>
+      <w:pPr>
+        <w:tabs>
+          <w:tab w:val="num" w:pos="5040"/>
+        </w:tabs>
+        <w:ind w:left="5040" w:hanging="360"/>
+      </w:pPr>
+    </w:lvl>
+    <w:lvl w:ilvl="7" w:tentative="1">
+      <w:start w:val="1"/>
+      <w:numFmt w:val="decimal"/>
+      <w:lvlText w:val="%8."/>
+      <w:lvlJc w:val="left"/>
+      <w:pPr>
+        <w:tabs>
+          <w:tab w:val="num" w:pos="5760"/>
+        </w:tabs>
+        <w:ind w:left="5760" w:hanging="360"/>
+      </w:pPr>
+    </w:lvl>
+    <w:lvl w:ilvl="8" w:tentative="1">
+      <w:start w:val="1"/>
+      <w:numFmt w:val="decimal"/>
+      <w:lvlText w:val="%9."/>
+      <w:lvlJc w:val="left"/>
+      <w:pPr>
+        <w:tabs>
+          <w:tab w:val="num" w:pos="6480"/>
+        </w:tabs>
+        <w:ind w:left="6480" w:hanging="360"/>
+      </w:pPr>
+    </w:lvl>
+  </w:abstractNum>
+  <w:abstractNum w:abstractNumId="5">
+    <w:nsid w:val="691351B9"/>
+    <w:multiLevelType w:val="hybridMultilevel"/>
+    <w:tmpl w:val="B95EC386"/>
+    <w:lvl w:ilvl="0" w:tplc="080A000F">
+      <w:start w:val="1"/>
+      <w:numFmt w:val="decimal"/>
+      <w:lvlText w:val="%1."/>
+      <w:lvlJc w:val="left"/>
+      <w:pPr>
+        <w:ind w:left="720" w:hanging="360"/>
+      </w:pPr>
+    </w:lvl>
+    <w:lvl w:ilvl="1" w:tplc="080A0019" w:tentative="1">
+      <w:start w:val="1"/>
+      <w:numFmt w:val="lowerLetter"/>
+      <w:lvlText w:val="%2."/>
+      <w:lvlJc w:val="left"/>
+      <w:pPr>
+        <w:ind w:left="1440" w:hanging="360"/>
+      </w:pPr>
+    </w:lvl>
+    <w:lvl w:ilvl="2" w:tplc="080A001B" w:tentative="1">
+      <w:start w:val="1"/>
+      <w:numFmt w:val="lowerRoman"/>
+      <w:lvlText w:val="%3."/>
+      <w:lvlJc w:val="right"/>
+      <w:pPr>
+        <w:ind w:left="2160" w:hanging="180"/>
+      </w:pPr>
+    </w:lvl>
+    <w:lvl w:ilvl="3" w:tplc="080A000F" w:tentative="1">
+      <w:start w:val="1"/>
+      <w:numFmt w:val="decimal"/>
+      <w:lvlText w:val="%4."/>
+      <w:lvlJc w:val="left"/>
+      <w:pPr>
+        <w:ind w:left="2880" w:hanging="360"/>
+      </w:pPr>
+    </w:lvl>
+    <w:lvl w:ilvl="4" w:tplc="080A0019" w:tentative="1">
+      <w:start w:val="1"/>
+      <w:numFmt w:val="lowerLetter"/>
+      <w:lvlText w:val="%5."/>
+      <w:lvlJc w:val="left"/>
+      <w:pPr>
+        <w:ind w:left="3600" w:hanging="360"/>
+      </w:pPr>
+    </w:lvl>
+    <w:lvl w:ilvl="5" w:tplc="080A001B" w:tentative="1">
+      <w:start w:val="1"/>
+      <w:numFmt w:val="lowerRoman"/>
+      <w:lvlText w:val="%6."/>
+      <w:lvlJc w:val="right"/>
+      <w:pPr>
+        <w:ind w:left="4320" w:hanging="180"/>
+      </w:pPr>
+    </w:lvl>
+    <w:lvl w:ilvl="6" w:tplc="080A000F" w:tentative="1">
+      <w:start w:val="1"/>
+      <w:numFmt w:val="decimal"/>
+      <w:lvlText w:val="%7."/>
+      <w:lvlJc w:val="left"/>
+      <w:pPr>
+        <w:ind w:left="5040" w:hanging="360"/>
+      </w:pPr>
+    </w:lvl>
+    <w:lvl w:ilvl="7" w:tplc="080A0019" w:tentative="1">
+      <w:start w:val="1"/>
+      <w:numFmt w:val="lowerLetter"/>
+      <w:lvlText w:val="%8."/>
+      <w:lvlJc w:val="left"/>
+      <w:pPr>
+        <w:ind w:left="5760" w:hanging="360"/>
+      </w:pPr>
+    </w:lvl>
+    <w:lvl w:ilvl="8" w:tplc="080A001B" w:tentative="1">
+      <w:start w:val="1"/>
+      <w:numFmt w:val="lowerRoman"/>
+      <w:lvlText w:val="%9."/>
+      <w:lvlJc w:val="right"/>
+      <w:pPr>
+        <w:ind w:left="6480" w:hanging="180"/>
+      </w:pPr>
+    </w:lvl>
+  </w:abstractNum>
+  <w:abstractNum w:abstractNumId="6">
+    <w:nsid w:val="702211BC"/>
+    <w:multiLevelType w:val="multilevel"/>
+    <w:tmpl w:val="27425286"/>
+    <w:lvl w:ilvl="0">
+      <w:start w:val="1"/>
+      <w:numFmt w:val="decimal"/>
+      <w:lvlText w:val="%1."/>
+      <w:lvlJc w:val="left"/>
+      <w:pPr>
+        <w:tabs>
+          <w:tab w:val="num" w:pos="720"/>
+        </w:tabs>
+        <w:ind w:left="720" w:hanging="360"/>
+      </w:pPr>
+    </w:lvl>
+    <w:lvl w:ilvl="1" w:tentative="1">
+      <w:start w:val="1"/>
+      <w:numFmt w:val="decimal"/>
+      <w:lvlText w:val="%2."/>
+      <w:lvlJc w:val="left"/>
+      <w:pPr>
+        <w:tabs>
+          <w:tab w:val="num" w:pos="1440"/>
+        </w:tabs>
+        <w:ind w:left="1440" w:hanging="360"/>
+      </w:pPr>
+    </w:lvl>
+    <w:lvl w:ilvl="2" w:tentative="1">
+      <w:start w:val="1"/>
+      <w:numFmt w:val="decimal"/>
+      <w:lvlText w:val="%3."/>
+      <w:lvlJc w:val="left"/>
+      <w:pPr>
+        <w:tabs>
+          <w:tab w:val="num" w:pos="2160"/>
+        </w:tabs>
+        <w:ind w:left="2160" w:hanging="360"/>
+      </w:pPr>
+    </w:lvl>
+    <w:lvl w:ilvl="3" w:tentative="1">
+      <w:start w:val="1"/>
+      <w:numFmt w:val="decimal"/>
+      <w:lvlText w:val="%4."/>
+      <w:lvlJc w:val="left"/>
+      <w:pPr>
+        <w:tabs>
+          <w:tab w:val="num" w:pos="2880"/>
+        </w:tabs>
+        <w:ind w:left="2880" w:hanging="360"/>
+      </w:pPr>
+    </w:lvl>
+    <w:lvl w:ilvl="4" w:tentative="1">
+      <w:start w:val="1"/>
+      <w:numFmt w:val="decimal"/>
+      <w:lvlText w:val="%5."/>
+      <w:lvlJc w:val="left"/>
+      <w:pPr>
+        <w:tabs>
+          <w:tab w:val="num" w:pos="3600"/>
+        </w:tabs>
+        <w:ind w:left="3600" w:hanging="360"/>
+      </w:pPr>
+    </w:lvl>
+    <w:lvl w:ilvl="5" w:tentative="1">
+      <w:start w:val="1"/>
+      <w:numFmt w:val="decimal"/>
+      <w:lvlText w:val="%6."/>
+      <w:lvlJc w:val="left"/>
+      <w:pPr>
+        <w:tabs>
+          <w:tab w:val="num" w:pos="4320"/>
+        </w:tabs>
+        <w:ind w:left="4320" w:hanging="360"/>
+      </w:pPr>
+    </w:lvl>
+    <w:lvl w:ilvl="6" w:tentative="1">
+      <w:start w:val="1"/>
+      <w:numFmt w:val="decimal"/>
+      <w:lvlText w:val="%7."/>
+      <w:lvlJc w:val="left"/>
+      <w:pPr>
+        <w:tabs>
+          <w:tab w:val="num" w:pos="5040"/>
+        </w:tabs>
+        <w:ind w:left="5040" w:hanging="360"/>
+      </w:pPr>
+    </w:lvl>
+    <w:lvl w:ilvl="7" w:tentative="1">
+      <w:start w:val="1"/>
+      <w:numFmt w:val="decimal"/>
+      <w:lvlText w:val="%8."/>
+      <w:lvlJc w:val="left"/>
+      <w:pPr>
+        <w:tabs>
+          <w:tab w:val="num" w:pos="5760"/>
+        </w:tabs>
+        <w:ind w:left="5760" w:hanging="360"/>
+      </w:pPr>
+    </w:lvl>
+    <w:lvl w:ilvl="8" w:tentative="1">
+      <w:start w:val="1"/>
+      <w:numFmt w:val="decimal"/>
+      <w:lvlText w:val="%9."/>
+      <w:lvlJc w:val="left"/>
+      <w:pPr>
+        <w:tabs>
+          <w:tab w:val="num" w:pos="6480"/>
+        </w:tabs>
+        <w:ind w:left="6480" w:hanging="360"/>
+      </w:pPr>
+    </w:lvl>
+  </w:abstractNum>
+  <w:abstractNum w:abstractNumId="7">
+    <w:nsid w:val="78D269C7"/>
+    <w:multiLevelType w:val="multilevel"/>
+    <w:tmpl w:val="978A1CDA"/>
+    <w:lvl w:ilvl="0">
+      <w:start w:val="2"/>
+      <w:numFmt w:val="decimal"/>
+      <w:lvlText w:val="%1."/>
+      <w:lvlJc w:val="left"/>
+      <w:pPr>
+        <w:tabs>
+          <w:tab w:val="num" w:pos="720"/>
+        </w:tabs>
+        <w:ind w:left="720" w:hanging="360"/>
+      </w:pPr>
+    </w:lvl>
+    <w:lvl w:ilvl="1" w:tentative="1">
+      <w:start w:val="1"/>
+      <w:numFmt w:val="decimal"/>
+      <w:lvlText w:val="%2."/>
+      <w:lvlJc w:val="left"/>
+      <w:pPr>
+        <w:tabs>
+          <w:tab w:val="num" w:pos="1440"/>
+        </w:tabs>
+        <w:ind w:left="1440" w:hanging="360"/>
+      </w:pPr>
+    </w:lvl>
+    <w:lvl w:ilvl="2" w:tentative="1">
+      <w:start w:val="1"/>
+      <w:numFmt w:val="decimal"/>
+      <w:lvlText w:val="%3."/>
+      <w:lvlJc w:val="left"/>
+      <w:pPr>
+        <w:tabs>
+          <w:tab w:val="num" w:pos="2160"/>
+        </w:tabs>
+        <w:ind w:left="2160" w:hanging="360"/>
+      </w:pPr>
+    </w:lvl>
+    <w:lvl w:ilvl="3" w:tentative="1">
+      <w:start w:val="1"/>
+      <w:numFmt w:val="decimal"/>
+      <w:lvlText w:val="%4."/>
+      <w:lvlJc w:val="left"/>
+      <w:pPr>
+        <w:tabs>
+          <w:tab w:val="num" w:pos="2880"/>
+        </w:tabs>
+        <w:ind w:left="2880" w:hanging="360"/>
+      </w:pPr>
+    </w:lvl>
+    <w:lvl w:ilvl="4" w:tentative="1">
+      <w:start w:val="1"/>
+      <w:numFmt w:val="decimal"/>
+      <w:lvlText w:val="%5."/>
+      <w:lvlJc w:val="left"/>
+      <w:pPr>
+        <w:tabs>
+          <w:tab w:val="num" w:pos="3600"/>
+        </w:tabs>
+        <w:ind w:left="3600" w:hanging="360"/>
+      </w:pPr>
+    </w:lvl>
+    <w:lvl w:ilvl="5" w:tentative="1">
+      <w:start w:val="1"/>
+      <w:numFmt w:val="decimal"/>
+      <w:lvlText w:val="%6."/>
+      <w:lvlJc w:val="left"/>
+      <w:pPr>
+        <w:tabs>
+          <w:tab w:val="num" w:pos="4320"/>
+        </w:tabs>
+        <w:ind w:left="4320" w:hanging="360"/>
+      </w:pPr>
+    </w:lvl>
+    <w:lvl w:ilvl="6" w:tentative="1">
+      <w:start w:val="1"/>
+      <w:numFmt w:val="decimal"/>
+      <w:lvlText w:val="%7."/>
+      <w:lvlJc w:val="left"/>
+      <w:pPr>
+        <w:tabs>
+          <w:tab w:val="num" w:pos="5040"/>
+        </w:tabs>
+        <w:ind w:left="5040" w:hanging="360"/>
+      </w:pPr>
+    </w:lvl>
+    <w:lvl w:ilvl="7" w:tentative="1">
+      <w:start w:val="1"/>
+      <w:numFmt w:val="decimal"/>
+      <w:lvlText w:val="%8."/>
+      <w:lvlJc w:val="left"/>
+      <w:pPr>
+        <w:tabs>
+          <w:tab w:val="num" w:pos="5760"/>
+        </w:tabs>
+        <w:ind w:left="5760" w:hanging="360"/>
+      </w:pPr>
+    </w:lvl>
+    <w:lvl w:ilvl="8" w:tentative="1">
+      <w:start w:val="1"/>
+      <w:numFmt w:val="decimal"/>
+      <w:lvlText w:val="%9."/>
+      <w:lvlJc w:val="left"/>
+      <w:pPr>
+        <w:tabs>
+          <w:tab w:val="num" w:pos="6480"/>
+        </w:tabs>
+        <w:ind w:left="6480" w:hanging="360"/>
+      </w:pPr>
+    </w:lvl>
+  </w:abstractNum>
+  <w:num w:numId="1">
+    <w:abstractNumId w:val="3"/>
+  </w:num>
+  <w:num w:numId="2">
+    <w:abstractNumId w:val="5"/>
+  </w:num>
+  <w:num w:numId="3">
+    <w:abstractNumId w:val="2"/>
+    <w:lvlOverride w:ilvl="0">
+      <w:startOverride w:val="1"/>
+    </w:lvlOverride>
+    <w:lvlOverride w:ilvl="1">
+      <w:startOverride w:val="1"/>
+    </w:lvlOverride>
+    <w:lvlOverride w:ilvl="2">
+      <w:startOverride w:val="1"/>
+    </w:lvlOverride>
+    <w:lvlOverride w:ilvl="3">
+      <w:startOverride w:val="1"/>
+    </w:lvlOverride>
+    <w:lvlOverride w:ilvl="4">
+      <w:startOverride w:val="1"/>
+    </w:lvlOverride>
+    <w:lvlOverride w:ilvl="5">
+      <w:startOverride w:val="1"/>
+    </w:lvlOverride>
+    <w:lvlOverride w:ilvl="6">
+      <w:startOverride w:val="1"/>
+    </w:lvlOverride>
+    <w:lvlOverride w:ilvl="7">
+      <w:startOverride w:val="1"/>
+    </w:lvlOverride>
+    <w:lvlOverride w:ilvl="8">
+      <w:startOverride w:val="1"/>
+    </w:lvlOverride>
+  </w:num>
+  <w:num w:numId="4">
+    <w:abstractNumId w:val="0"/>
+    <w:lvlOverride w:ilvl="0">
+      <w:startOverride w:val="1"/>
+    </w:lvlOverride>
+    <w:lvlOverride w:ilvl="1">
+      <w:startOverride w:val="1"/>
+    </w:lvlOverride>
+    <w:lvlOverride w:ilvl="2">
+      <w:startOverride w:val="1"/>
+    </w:lvlOverride>
+    <w:lvlOverride w:ilvl="3">
+      <w:startOverride w:val="1"/>
+    </w:lvlOverride>
+    <w:lvlOverride w:ilvl="4">
+      <w:startOverride w:val="1"/>
+    </w:lvlOverride>
+    <w:lvlOverride w:ilvl="5">
+      <w:startOverride w:val="1"/>
+    </w:lvlOverride>
+    <w:lvlOverride w:ilvl="6">
+      <w:startOverride w:val="1"/>
+    </w:lvlOverride>
+    <w:lvlOverride w:ilvl="7">
+      <w:startOverride w:val="1"/>
+    </w:lvlOverride>
+    <w:lvlOverride w:ilvl="8">
+      <w:startOverride w:val="1"/>
+    </w:lvlOverride>
+  </w:num>
+  <w:num w:numId="5">
+    <w:abstractNumId w:val="1"/>
+  </w:num>
+  <w:num w:numId="6">
+    <w:abstractNumId w:val="6"/>
+  </w:num>
+  <w:num w:numId="7">
+    <w:abstractNumId w:val="7"/>
+  </w:num>
+  <w:num w:numId="8">
+    <w:abstractNumId w:val="4"/>
+  </w:num>
+</w:numbering>
+</file>
+
 <file path=word/styles.xml><?xml version="1.0" encoding="utf-8"?>
-<w:styles xmlns:mc="http://schemas.openxmlformats.org/markup-compatibility/2006" xmlns:r="http://schemas.openxmlformats.org/officeDocument/2006/relationships" xmlns:w="http://schemas.openxmlformats.org/wordprocessingml/2006/main" xmlns:w14="http://schemas.microsoft.com/office/word/2010/wordml" xmlns:w15="http://schemas.microsoft.com/office/word/2012/wordml" xmlns:w16cex="http://schemas.microsoft.com/office/word/2018/wordml/cex" xmlns:w16cid="http://schemas.microsoft.com/office/word/2016/wordml/cid" xmlns:w16="http://schemas.microsoft.com/office/word/2018/wordml" xmlns:w16du="http://schemas.microsoft.com/office/word/2023/wordml/word16du" xmlns:w16sdtdh="http://schemas.microsoft.com/office/word/2020/wordml/sdtdatahash" xmlns:w16sdtfl="http://schemas.microsoft.com/office/word/2024/wordml/sdtformatlock" xmlns:w16se="http://schemas.microsoft.com/office/word/2015/wordml/symex" mc:Ignorable="w14 w15 w16se w16cid w16 w16cex w16sdtdh w16sdtfl w16du">
+<w:styles xmlns:mc="http://schemas.openxmlformats.org/markup-compatibility/2006" xmlns:r="http://schemas.openxmlformats.org/officeDocument/2006/relationships" xmlns:w="http://schemas.openxmlformats.org/wordprocessingml/2006/main" xmlns:w14="http://schemas.microsoft.com/office/word/2010/wordml" xmlns:w15="http://schemas.microsoft.com/office/word/2012/wordml" mc:Ignorable="w14 w15">
   <w:docDefaults>
     <w:rPrDefault>
       <w:rPr>
@@ -1231,7 +4571,7 @@
       </w:pPr>
     </w:pPrDefault>
   </w:docDefaults>
-  <w:latentStyles w:defLockedState="0" w:defUIPriority="99" w:defSemiHidden="0" w:defUnhideWhenUsed="0" w:defQFormat="0" w:count="376">
+  <w:latentStyles w:defLockedState="0" w:defUIPriority="99" w:defSemiHidden="0" w:defUnhideWhenUsed="0" w:defQFormat="0" w:count="371">
     <w:lsdException w:name="Normal" w:uiPriority="0" w:qFormat="1"/>
     <w:lsdException w:name="heading 1" w:uiPriority="9" w:qFormat="1"/>
     <w:lsdException w:name="heading 2" w:semiHidden="1" w:uiPriority="9" w:unhideWhenUsed="1" w:qFormat="1"/>
@@ -1603,11 +4943,6 @@
     <w:lsdException w:name="List Table 5 Dark Accent 6" w:uiPriority="50"/>
     <w:lsdException w:name="List Table 6 Colorful Accent 6" w:uiPriority="51"/>
     <w:lsdException w:name="List Table 7 Colorful Accent 6" w:uiPriority="52"/>
-    <w:lsdException w:name="Mention" w:semiHidden="1" w:unhideWhenUsed="1"/>
-    <w:lsdException w:name="Smart Hyperlink" w:semiHidden="1" w:unhideWhenUsed="1"/>
-    <w:lsdException w:name="Hashtag" w:semiHidden="1" w:unhideWhenUsed="1"/>
-    <w:lsdException w:name="Unresolved Mention" w:semiHidden="1" w:unhideWhenUsed="1"/>
-    <w:lsdException w:name="Smart Link" w:semiHidden="1" w:unhideWhenUsed="1"/>
   </w:latentStyles>
   <w:style w:type="paragraph" w:default="1" w:styleId="Normal">
     <w:name w:val="Normal"/>
@@ -1732,6 +5067,7 @@
       <w:spacing w:after="0" w:line="240" w:lineRule="auto"/>
     </w:pPr>
     <w:tblPr>
+      <w:tblInd w:w="0" w:type="dxa"/>
       <w:tblBorders>
         <w:top w:val="single" w:sz="4" w:space="0" w:color="auto"/>
         <w:left w:val="single" w:sz="4" w:space="0" w:color="auto"/>
@@ -1740,7 +5076,60 @@
         <w:insideH w:val="single" w:sz="4" w:space="0" w:color="auto"/>
         <w:insideV w:val="single" w:sz="4" w:space="0" w:color="auto"/>
       </w:tblBorders>
+      <w:tblCellMar>
+        <w:top w:w="0" w:type="dxa"/>
+        <w:left w:w="108" w:type="dxa"/>
+        <w:bottom w:w="0" w:type="dxa"/>
+        <w:right w:w="108" w:type="dxa"/>
+      </w:tblCellMar>
     </w:tblPr>
+  </w:style>
+  <w:style w:type="character" w:styleId="Hipervnculo">
+    <w:name w:val="Hyperlink"/>
+    <w:basedOn w:val="Fuentedeprrafopredeter"/>
+    <w:uiPriority w:val="99"/>
+    <w:unhideWhenUsed/>
+    <w:rsid w:val="00197D9A"/>
+    <w:rPr>
+      <w:color w:val="0563C1" w:themeColor="hyperlink"/>
+      <w:u w:val="single"/>
+    </w:rPr>
+  </w:style>
+  <w:style w:type="character" w:customStyle="1" w:styleId="UnresolvedMention">
+    <w:name w:val="Unresolved Mention"/>
+    <w:basedOn w:val="Fuentedeprrafopredeter"/>
+    <w:uiPriority w:val="99"/>
+    <w:semiHidden/>
+    <w:unhideWhenUsed/>
+    <w:rsid w:val="00197D9A"/>
+    <w:rPr>
+      <w:color w:val="605E5C"/>
+      <w:shd w:val="clear" w:color="auto" w:fill="E1DFDD"/>
+    </w:rPr>
+  </w:style>
+  <w:style w:type="paragraph" w:customStyle="1" w:styleId="paragraph">
+    <w:name w:val="paragraph"/>
+    <w:basedOn w:val="Normal"/>
+    <w:rsid w:val="005B64BA"/>
+    <w:pPr>
+      <w:spacing w:before="100" w:beforeAutospacing="1" w:after="100" w:afterAutospacing="1" w:line="240" w:lineRule="auto"/>
+    </w:pPr>
+    <w:rPr>
+      <w:rFonts w:ascii="Times New Roman" w:eastAsia="Times New Roman" w:hAnsi="Times New Roman" w:cs="Times New Roman"/>
+      <w:sz w:val="24"/>
+      <w:szCs w:val="24"/>
+      <w:lang w:eastAsia="es-GT"/>
+    </w:rPr>
+  </w:style>
+  <w:style w:type="character" w:customStyle="1" w:styleId="normaltextrun">
+    <w:name w:val="normaltextrun"/>
+    <w:basedOn w:val="Fuentedeprrafopredeter"/>
+    <w:rsid w:val="005B64BA"/>
+  </w:style>
+  <w:style w:type="character" w:customStyle="1" w:styleId="eop">
+    <w:name w:val="eop"/>
+    <w:basedOn w:val="Fuentedeprrafopredeter"/>
+    <w:rsid w:val="005B64BA"/>
   </w:style>
 </w:styles>
 </file>

</xml_diff>

<commit_message>
add: Agregar historias de usuario de entidad Venta en archivo ProyectoSCRUM_Fila3.docx
</commit_message>
<xml_diff>
--- a/ProyectoSCRUM_Fila3.docx
+++ b/ProyectoSCRUM_Fila3.docx
@@ -1,6 +1,6 @@
 
 <file path=word/document.xml><?xml version="1.0" encoding="utf-8"?>
-<w:document xmlns:wpc="http://schemas.microsoft.com/office/word/2010/wordprocessingCanvas" xmlns:cx="http://schemas.microsoft.com/office/drawing/2014/chartex" xmlns:cx1="http://schemas.microsoft.com/office/drawing/2015/9/8/chartex" xmlns:cx2="http://schemas.microsoft.com/office/drawing/2015/10/21/chartex" xmlns:cx3="http://schemas.microsoft.com/office/drawing/2016/5/9/chartex" xmlns:cx4="http://schemas.microsoft.com/office/drawing/2016/5/10/chartex" xmlns:cx5="http://schemas.microsoft.com/office/drawing/2016/5/11/chartex" xmlns:cx6="http://schemas.microsoft.com/office/drawing/2016/5/12/chartex" xmlns:cx7="http://schemas.microsoft.com/office/drawing/2016/5/13/chartex" xmlns:cx8="http://schemas.microsoft.com/office/drawing/2016/5/14/chartex" xmlns:mc="http://schemas.openxmlformats.org/markup-compatibility/2006" xmlns:aink="http://schemas.microsoft.com/office/drawing/2016/ink" xmlns:am3d="http://schemas.microsoft.com/office/drawing/2017/model3d" xmlns:o="urn:schemas-microsoft-com:office:office" xmlns:oel="http://schemas.microsoft.com/office/2019/extlst" xmlns:r="http://schemas.openxmlformats.org/officeDocument/2006/relationships" xmlns:m="http://schemas.openxmlformats.org/officeDocument/2006/math" xmlns:v="urn:schemas-microsoft-com:vml" xmlns:wp14="http://schemas.microsoft.com/office/word/2010/wordprocessingDrawing" xmlns:wp="http://schemas.openxmlformats.org/drawingml/2006/wordprocessingDrawing" xmlns:w10="urn:schemas-microsoft-com:office:word" xmlns:w="http://schemas.openxmlformats.org/wordprocessingml/2006/main" xmlns:w14="http://schemas.microsoft.com/office/word/2010/wordml" xmlns:w15="http://schemas.microsoft.com/office/word/2012/wordml" xmlns:w16cex="http://schemas.microsoft.com/office/word/2018/wordml/cex" xmlns:w16cid="http://schemas.microsoft.com/office/word/2016/wordml/cid" xmlns:w16="http://schemas.microsoft.com/office/word/2018/wordml" xmlns:w16du="http://schemas.microsoft.com/office/word/2023/wordml/word16du" xmlns:w16sdtdh="http://schemas.microsoft.com/office/word/2020/wordml/sdtdatahash" xmlns:w16sdtfl="http://schemas.microsoft.com/office/word/2024/wordml/sdtformatlock" xmlns:w16se="http://schemas.microsoft.com/office/word/2015/wordml/symex" xmlns:wpg="http://schemas.microsoft.com/office/word/2010/wordprocessingGroup" xmlns:wpi="http://schemas.microsoft.com/office/word/2010/wordprocessingInk" xmlns:wne="http://schemas.microsoft.com/office/word/2006/wordml" xmlns:wps="http://schemas.microsoft.com/office/word/2010/wordprocessingShape" mc:Ignorable="w14 w15 w16se w16cid w16 w16cex w16sdtdh w16sdtfl w16du wp14">
+<w:document xmlns:wpc="http://schemas.microsoft.com/office/word/2010/wordprocessingCanvas" xmlns:mc="http://schemas.openxmlformats.org/markup-compatibility/2006" xmlns:o="urn:schemas-microsoft-com:office:office" xmlns:r="http://schemas.openxmlformats.org/officeDocument/2006/relationships" xmlns:m="http://schemas.openxmlformats.org/officeDocument/2006/math" xmlns:v="urn:schemas-microsoft-com:vml" xmlns:wp14="http://schemas.microsoft.com/office/word/2010/wordprocessingDrawing" xmlns:wp="http://schemas.openxmlformats.org/drawingml/2006/wordprocessingDrawing" xmlns:w10="urn:schemas-microsoft-com:office:word" xmlns:w="http://schemas.openxmlformats.org/wordprocessingml/2006/main" xmlns:w14="http://schemas.microsoft.com/office/word/2010/wordml" xmlns:w15="http://schemas.microsoft.com/office/word/2012/wordml" xmlns:wpg="http://schemas.microsoft.com/office/word/2010/wordprocessingGroup" xmlns:wpi="http://schemas.microsoft.com/office/word/2010/wordprocessingInk" xmlns:wne="http://schemas.microsoft.com/office/word/2006/wordml" xmlns:wps="http://schemas.microsoft.com/office/word/2010/wordprocessingShape" mc:Ignorable="w14 w15 wp14">
   <w:body>
     <w:p>
       <w:pPr>
@@ -16,6 +16,7 @@
           <w:rFonts w:ascii="Arial" w:hAnsi="Arial" w:cs="Arial"/>
           <w:b/>
           <w:noProof/>
+          <w:lang w:eastAsia="es-GT"/>
         </w:rPr>
         <w:drawing>
           <wp:inline distT="0" distB="0" distL="0" distR="0" wp14:anchorId="61DA3BD1" wp14:editId="0C35A376">
@@ -35,7 +36,7 @@
                     </pic:cNvPicPr>
                   </pic:nvPicPr>
                   <pic:blipFill>
-                    <a:blip r:embed="rId4" cstate="print">
+                    <a:blip r:embed="rId5" cstate="print">
                       <a:extLst>
                         <a:ext uri="{28A0092B-C50C-407E-A947-70E740481C1C}">
                           <a14:useLocalDpi xmlns:a14="http://schemas.microsoft.com/office/drawing/2010/main" val="0"/>
@@ -707,13 +708,31 @@
                 <w:sz w:val="24"/>
               </w:rPr>
             </w:pPr>
+            <w:proofErr w:type="spellStart"/>
             <w:r>
               <w:rPr>
                 <w:rFonts w:ascii="Arial" w:hAnsi="Arial" w:cs="Arial"/>
                 <w:sz w:val="24"/>
               </w:rPr>
-              <w:t>Product Owner</w:t>
+              <w:t>Product</w:t>
             </w:r>
+            <w:proofErr w:type="spellEnd"/>
+            <w:r>
+              <w:rPr>
+                <w:rFonts w:ascii="Arial" w:hAnsi="Arial" w:cs="Arial"/>
+                <w:sz w:val="24"/>
+              </w:rPr>
+              <w:t xml:space="preserve"> </w:t>
+            </w:r>
+            <w:proofErr w:type="spellStart"/>
+            <w:r>
+              <w:rPr>
+                <w:rFonts w:ascii="Arial" w:hAnsi="Arial" w:cs="Arial"/>
+                <w:sz w:val="24"/>
+              </w:rPr>
+              <w:t>Owner</w:t>
+            </w:r>
+            <w:proofErr w:type="spellEnd"/>
           </w:p>
         </w:tc>
       </w:tr>
@@ -789,12 +808,21 @@
                 <w:sz w:val="24"/>
               </w:rPr>
             </w:pPr>
+            <w:proofErr w:type="spellStart"/>
             <w:r>
               <w:rPr>
                 <w:rFonts w:ascii="Arial" w:hAnsi="Arial" w:cs="Arial"/>
                 <w:sz w:val="24"/>
               </w:rPr>
-              <w:t>Jose Carlos Rodas Macal</w:t>
+              <w:t>Jose</w:t>
+            </w:r>
+            <w:proofErr w:type="spellEnd"/>
+            <w:r>
+              <w:rPr>
+                <w:rFonts w:ascii="Arial" w:hAnsi="Arial" w:cs="Arial"/>
+                <w:sz w:val="24"/>
+              </w:rPr>
+              <w:t xml:space="preserve"> Carlos Rodas Macal</w:t>
             </w:r>
           </w:p>
         </w:tc>
@@ -902,7 +930,39 @@
                 <w:rFonts w:ascii="Arial" w:hAnsi="Arial" w:cs="Arial"/>
                 <w:sz w:val="24"/>
               </w:rPr>
-              <w:t>Christian Geovanni Xicará Cifuentes</w:t>
+              <w:t xml:space="preserve">Christian </w:t>
+            </w:r>
+            <w:proofErr w:type="spellStart"/>
+            <w:r>
+              <w:rPr>
+                <w:rFonts w:ascii="Arial" w:hAnsi="Arial" w:cs="Arial"/>
+                <w:sz w:val="24"/>
+              </w:rPr>
+              <w:t>Geovanni</w:t>
+            </w:r>
+            <w:proofErr w:type="spellEnd"/>
+            <w:r>
+              <w:rPr>
+                <w:rFonts w:ascii="Arial" w:hAnsi="Arial" w:cs="Arial"/>
+                <w:sz w:val="24"/>
+              </w:rPr>
+              <w:t xml:space="preserve"> </w:t>
+            </w:r>
+            <w:proofErr w:type="spellStart"/>
+            <w:r>
+              <w:rPr>
+                <w:rFonts w:ascii="Arial" w:hAnsi="Arial" w:cs="Arial"/>
+                <w:sz w:val="24"/>
+              </w:rPr>
+              <w:t>Xicará</w:t>
+            </w:r>
+            <w:proofErr w:type="spellEnd"/>
+            <w:r>
+              <w:rPr>
+                <w:rFonts w:ascii="Arial" w:hAnsi="Arial" w:cs="Arial"/>
+                <w:sz w:val="24"/>
+              </w:rPr>
+              <w:t xml:space="preserve"> Cifuentes</w:t>
             </w:r>
           </w:p>
         </w:tc>
@@ -1010,7 +1070,23 @@
                 <w:rFonts w:ascii="Arial" w:hAnsi="Arial" w:cs="Arial"/>
                 <w:sz w:val="24"/>
               </w:rPr>
-              <w:t>Diego Alejandro Sebastian Peña</w:t>
+              <w:t xml:space="preserve">Diego Alejandro </w:t>
+            </w:r>
+            <w:proofErr w:type="spellStart"/>
+            <w:r>
+              <w:rPr>
+                <w:rFonts w:ascii="Arial" w:hAnsi="Arial" w:cs="Arial"/>
+                <w:sz w:val="24"/>
+              </w:rPr>
+              <w:t>Sebastian</w:t>
+            </w:r>
+            <w:proofErr w:type="spellEnd"/>
+            <w:r>
+              <w:rPr>
+                <w:rFonts w:ascii="Arial" w:hAnsi="Arial" w:cs="Arial"/>
+                <w:sz w:val="24"/>
+              </w:rPr>
+              <w:t xml:space="preserve"> Peña</w:t>
             </w:r>
           </w:p>
         </w:tc>
@@ -1112,8 +1188,41 @@
               <w:rPr>
                 <w:rFonts w:ascii="Arial" w:hAnsi="Arial" w:cs="Arial"/>
                 <w:sz w:val="24"/>
+                <w:lang w:val="en-US"/>
               </w:rPr>
             </w:pPr>
+            <w:r>
+              <w:rPr>
+                <w:rFonts w:ascii="Arial" w:hAnsi="Arial" w:cs="Arial"/>
+                <w:sz w:val="24"/>
+              </w:rPr>
+              <w:t xml:space="preserve">Louis Brando </w:t>
+            </w:r>
+            <w:proofErr w:type="spellStart"/>
+            <w:r>
+              <w:rPr>
+                <w:rFonts w:ascii="Arial" w:hAnsi="Arial" w:cs="Arial"/>
+                <w:sz w:val="24"/>
+              </w:rPr>
+              <w:t>Xiloj</w:t>
+            </w:r>
+            <w:proofErr w:type="spellEnd"/>
+            <w:r>
+              <w:rPr>
+                <w:rFonts w:ascii="Arial" w:hAnsi="Arial" w:cs="Arial"/>
+                <w:sz w:val="24"/>
+              </w:rPr>
+              <w:t xml:space="preserve"> </w:t>
+            </w:r>
+            <w:proofErr w:type="spellStart"/>
+            <w:r>
+              <w:rPr>
+                <w:rFonts w:ascii="Arial" w:hAnsi="Arial" w:cs="Arial"/>
+                <w:sz w:val="24"/>
+              </w:rPr>
+              <w:t>Subuyú</w:t>
+            </w:r>
+            <w:proofErr w:type="spellEnd"/>
           </w:p>
         </w:tc>
         <w:tc>
@@ -1133,6 +1242,13 @@
                 <w:sz w:val="24"/>
               </w:rPr>
             </w:pPr>
+            <w:r>
+              <w:rPr>
+                <w:rFonts w:ascii="Arial" w:hAnsi="Arial" w:cs="Arial"/>
+                <w:sz w:val="24"/>
+              </w:rPr>
+              <w:t>Programador</w:t>
+            </w:r>
           </w:p>
         </w:tc>
       </w:tr>
@@ -1154,6 +1270,40 @@
                 <w:sz w:val="24"/>
               </w:rPr>
             </w:pPr>
+            <w:hyperlink r:id="rId6" w:tooltip="add: Agregar Nombre Diego Benjamin Espinoza Reyes y rol Programador en archivo JavaEEProyect_Fila3.docx" w:history="1">
+              <w:r>
+                <w:rPr>
+                  <w:rStyle w:val="Hipervnculo"/>
+                  <w:rFonts w:ascii="Arial" w:hAnsi="Arial" w:cs="Arial"/>
+                  <w:color w:val="auto"/>
+                  <w:sz w:val="24"/>
+                  <w:u w:val="none"/>
+                </w:rPr>
+                <w:t xml:space="preserve">Diego </w:t>
+              </w:r>
+              <w:proofErr w:type="spellStart"/>
+              <w:r>
+                <w:rPr>
+                  <w:rStyle w:val="Hipervnculo"/>
+                  <w:rFonts w:ascii="Arial" w:hAnsi="Arial" w:cs="Arial"/>
+                  <w:color w:val="auto"/>
+                  <w:sz w:val="24"/>
+                  <w:u w:val="none"/>
+                </w:rPr>
+                <w:t>Benjamin</w:t>
+              </w:r>
+              <w:proofErr w:type="spellEnd"/>
+              <w:r>
+                <w:rPr>
+                  <w:rStyle w:val="Hipervnculo"/>
+                  <w:rFonts w:ascii="Arial" w:hAnsi="Arial" w:cs="Arial"/>
+                  <w:color w:val="auto"/>
+                  <w:sz w:val="24"/>
+                  <w:u w:val="none"/>
+                </w:rPr>
+                <w:t xml:space="preserve"> Espinoza Reyes</w:t>
+              </w:r>
+            </w:hyperlink>
           </w:p>
         </w:tc>
         <w:tc>
@@ -1173,6 +1323,13 @@
                 <w:sz w:val="24"/>
               </w:rPr>
             </w:pPr>
+            <w:r>
+              <w:rPr>
+                <w:rFonts w:ascii="Arial" w:hAnsi="Arial" w:cs="Arial"/>
+                <w:sz w:val="24"/>
+              </w:rPr>
+              <w:t>Programador</w:t>
+            </w:r>
           </w:p>
         </w:tc>
       </w:tr>
@@ -1203,6 +1360,2575 @@
           <w:szCs w:val="24"/>
         </w:rPr>
       </w:pPr>
+    </w:p>
+    <w:p>
+      <w:pPr>
+        <w:pStyle w:val="Sinespaciado"/>
+        <w:tabs>
+          <w:tab w:val="left" w:pos="5670"/>
+        </w:tabs>
+        <w:spacing w:line="276" w:lineRule="auto"/>
+        <w:rPr>
+          <w:sz w:val="24"/>
+          <w:szCs w:val="24"/>
+          <w:u w:val="single"/>
+        </w:rPr>
+      </w:pPr>
+    </w:p>
+    <w:p>
+      <w:pPr>
+        <w:pStyle w:val="Sinespaciado"/>
+        <w:tabs>
+          <w:tab w:val="left" w:pos="5670"/>
+        </w:tabs>
+        <w:spacing w:line="276" w:lineRule="auto"/>
+        <w:rPr>
+          <w:sz w:val="24"/>
+          <w:szCs w:val="24"/>
+          <w:u w:val="single"/>
+        </w:rPr>
+      </w:pPr>
+    </w:p>
+    <w:p>
+      <w:pPr>
+        <w:pStyle w:val="Sinespaciado"/>
+        <w:tabs>
+          <w:tab w:val="left" w:pos="5670"/>
+        </w:tabs>
+        <w:spacing w:line="276" w:lineRule="auto"/>
+        <w:rPr>
+          <w:sz w:val="24"/>
+          <w:szCs w:val="24"/>
+          <w:u w:val="single"/>
+        </w:rPr>
+      </w:pPr>
+    </w:p>
+    <w:p>
+      <w:pPr>
+        <w:pStyle w:val="Sinespaciado"/>
+        <w:tabs>
+          <w:tab w:val="left" w:pos="5670"/>
+        </w:tabs>
+        <w:spacing w:line="276" w:lineRule="auto"/>
+        <w:rPr>
+          <w:sz w:val="24"/>
+          <w:szCs w:val="24"/>
+          <w:u w:val="single"/>
+        </w:rPr>
+      </w:pPr>
+    </w:p>
+    <w:p>
+      <w:pPr>
+        <w:pStyle w:val="Sinespaciado"/>
+        <w:tabs>
+          <w:tab w:val="left" w:pos="5670"/>
+        </w:tabs>
+        <w:spacing w:line="276" w:lineRule="auto"/>
+        <w:rPr>
+          <w:sz w:val="24"/>
+          <w:szCs w:val="24"/>
+          <w:u w:val="single"/>
+        </w:rPr>
+      </w:pPr>
+    </w:p>
+    <w:p>
+      <w:pPr>
+        <w:pStyle w:val="Sinespaciado"/>
+        <w:tabs>
+          <w:tab w:val="left" w:pos="5670"/>
+        </w:tabs>
+        <w:spacing w:line="276" w:lineRule="auto"/>
+        <w:rPr>
+          <w:sz w:val="24"/>
+          <w:szCs w:val="24"/>
+          <w:u w:val="single"/>
+        </w:rPr>
+      </w:pPr>
+    </w:p>
+    <w:p>
+      <w:pPr>
+        <w:pStyle w:val="Sinespaciado"/>
+        <w:tabs>
+          <w:tab w:val="left" w:pos="5670"/>
+        </w:tabs>
+        <w:spacing w:line="276" w:lineRule="auto"/>
+        <w:rPr>
+          <w:sz w:val="24"/>
+          <w:szCs w:val="24"/>
+          <w:u w:val="single"/>
+        </w:rPr>
+      </w:pPr>
+    </w:p>
+    <w:p>
+      <w:pPr>
+        <w:pStyle w:val="Sinespaciado"/>
+        <w:tabs>
+          <w:tab w:val="left" w:pos="5670"/>
+        </w:tabs>
+        <w:spacing w:line="276" w:lineRule="auto"/>
+        <w:rPr>
+          <w:sz w:val="24"/>
+          <w:szCs w:val="24"/>
+          <w:u w:val="single"/>
+        </w:rPr>
+      </w:pPr>
+    </w:p>
+    <w:p>
+      <w:pPr>
+        <w:pStyle w:val="Sinespaciado"/>
+        <w:tabs>
+          <w:tab w:val="left" w:pos="5670"/>
+        </w:tabs>
+        <w:spacing w:line="276" w:lineRule="auto"/>
+        <w:rPr>
+          <w:sz w:val="24"/>
+          <w:szCs w:val="24"/>
+          <w:u w:val="single"/>
+        </w:rPr>
+      </w:pPr>
+    </w:p>
+    <w:p>
+      <w:pPr>
+        <w:pStyle w:val="Sinespaciado"/>
+        <w:tabs>
+          <w:tab w:val="left" w:pos="5670"/>
+        </w:tabs>
+        <w:spacing w:line="276" w:lineRule="auto"/>
+        <w:rPr>
+          <w:sz w:val="24"/>
+          <w:szCs w:val="24"/>
+          <w:u w:val="single"/>
+        </w:rPr>
+      </w:pPr>
+    </w:p>
+    <w:p>
+      <w:pPr>
+        <w:pStyle w:val="Sinespaciado"/>
+        <w:tabs>
+          <w:tab w:val="left" w:pos="5670"/>
+        </w:tabs>
+        <w:spacing w:line="276" w:lineRule="auto"/>
+        <w:rPr>
+          <w:sz w:val="24"/>
+          <w:szCs w:val="24"/>
+          <w:u w:val="single"/>
+        </w:rPr>
+      </w:pPr>
+    </w:p>
+    <w:p>
+      <w:pPr>
+        <w:pStyle w:val="Sinespaciado"/>
+        <w:tabs>
+          <w:tab w:val="left" w:pos="5670"/>
+        </w:tabs>
+        <w:spacing w:line="276" w:lineRule="auto"/>
+        <w:rPr>
+          <w:sz w:val="24"/>
+          <w:szCs w:val="24"/>
+          <w:u w:val="single"/>
+        </w:rPr>
+      </w:pPr>
+    </w:p>
+    <w:p>
+      <w:pPr>
+        <w:pStyle w:val="Sinespaciado"/>
+        <w:tabs>
+          <w:tab w:val="left" w:pos="5670"/>
+        </w:tabs>
+        <w:spacing w:line="276" w:lineRule="auto"/>
+        <w:rPr>
+          <w:sz w:val="24"/>
+          <w:szCs w:val="24"/>
+          <w:u w:val="single"/>
+        </w:rPr>
+      </w:pPr>
+    </w:p>
+    <w:p>
+      <w:pPr>
+        <w:pStyle w:val="Sinespaciado"/>
+        <w:tabs>
+          <w:tab w:val="left" w:pos="5670"/>
+        </w:tabs>
+        <w:spacing w:line="276" w:lineRule="auto"/>
+        <w:rPr>
+          <w:sz w:val="24"/>
+          <w:szCs w:val="24"/>
+          <w:u w:val="single"/>
+        </w:rPr>
+      </w:pPr>
+    </w:p>
+    <w:p>
+      <w:pPr>
+        <w:pStyle w:val="Sinespaciado"/>
+        <w:tabs>
+          <w:tab w:val="left" w:pos="5670"/>
+        </w:tabs>
+        <w:spacing w:line="276" w:lineRule="auto"/>
+        <w:rPr>
+          <w:sz w:val="24"/>
+          <w:szCs w:val="24"/>
+          <w:u w:val="single"/>
+        </w:rPr>
+      </w:pPr>
+    </w:p>
+    <w:p>
+      <w:pPr>
+        <w:pStyle w:val="Sinespaciado"/>
+        <w:tabs>
+          <w:tab w:val="left" w:pos="5670"/>
+        </w:tabs>
+        <w:spacing w:line="276" w:lineRule="auto"/>
+        <w:rPr>
+          <w:sz w:val="24"/>
+          <w:szCs w:val="24"/>
+          <w:u w:val="single"/>
+        </w:rPr>
+      </w:pPr>
+    </w:p>
+    <w:p>
+      <w:pPr>
+        <w:pStyle w:val="Sinespaciado"/>
+        <w:tabs>
+          <w:tab w:val="left" w:pos="5670"/>
+        </w:tabs>
+        <w:spacing w:line="276" w:lineRule="auto"/>
+        <w:rPr>
+          <w:sz w:val="24"/>
+          <w:szCs w:val="24"/>
+          <w:u w:val="single"/>
+        </w:rPr>
+      </w:pPr>
+    </w:p>
+    <w:p>
+      <w:pPr>
+        <w:pStyle w:val="Sinespaciado"/>
+        <w:tabs>
+          <w:tab w:val="left" w:pos="5670"/>
+        </w:tabs>
+        <w:spacing w:line="276" w:lineRule="auto"/>
+        <w:rPr>
+          <w:sz w:val="24"/>
+          <w:szCs w:val="24"/>
+          <w:u w:val="single"/>
+        </w:rPr>
+      </w:pPr>
+    </w:p>
+    <w:p>
+      <w:pPr>
+        <w:pStyle w:val="Sinespaciado"/>
+        <w:tabs>
+          <w:tab w:val="left" w:pos="5670"/>
+        </w:tabs>
+        <w:spacing w:line="276" w:lineRule="auto"/>
+        <w:rPr>
+          <w:sz w:val="24"/>
+          <w:szCs w:val="24"/>
+          <w:u w:val="single"/>
+        </w:rPr>
+      </w:pPr>
+    </w:p>
+    <w:p>
+      <w:pPr>
+        <w:pStyle w:val="Sinespaciado"/>
+        <w:tabs>
+          <w:tab w:val="left" w:pos="5670"/>
+        </w:tabs>
+        <w:spacing w:line="276" w:lineRule="auto"/>
+        <w:rPr>
+          <w:sz w:val="24"/>
+          <w:szCs w:val="24"/>
+          <w:u w:val="single"/>
+        </w:rPr>
+      </w:pPr>
+    </w:p>
+    <w:p>
+      <w:pPr>
+        <w:pStyle w:val="Sinespaciado"/>
+        <w:tabs>
+          <w:tab w:val="left" w:pos="5670"/>
+        </w:tabs>
+        <w:spacing w:line="276" w:lineRule="auto"/>
+        <w:rPr>
+          <w:sz w:val="24"/>
+          <w:szCs w:val="24"/>
+          <w:u w:val="single"/>
+        </w:rPr>
+      </w:pPr>
+    </w:p>
+    <w:p>
+      <w:pPr>
+        <w:pStyle w:val="Sinespaciado"/>
+        <w:tabs>
+          <w:tab w:val="left" w:pos="5670"/>
+        </w:tabs>
+        <w:spacing w:line="276" w:lineRule="auto"/>
+        <w:rPr>
+          <w:sz w:val="24"/>
+          <w:szCs w:val="24"/>
+          <w:u w:val="single"/>
+        </w:rPr>
+      </w:pPr>
+    </w:p>
+    <w:p>
+      <w:pPr>
+        <w:pStyle w:val="Sinespaciado"/>
+        <w:tabs>
+          <w:tab w:val="left" w:pos="5670"/>
+        </w:tabs>
+        <w:spacing w:line="276" w:lineRule="auto"/>
+        <w:rPr>
+          <w:sz w:val="24"/>
+          <w:szCs w:val="24"/>
+          <w:u w:val="single"/>
+        </w:rPr>
+      </w:pPr>
+    </w:p>
+    <w:p>
+      <w:pPr>
+        <w:pStyle w:val="Sinespaciado"/>
+        <w:tabs>
+          <w:tab w:val="left" w:pos="5670"/>
+        </w:tabs>
+        <w:spacing w:line="276" w:lineRule="auto"/>
+        <w:jc w:val="center"/>
+        <w:rPr>
+          <w:rFonts w:ascii="Arial" w:hAnsi="Arial" w:cs="Arial"/>
+          <w:b/>
+          <w:bCs/>
+          <w:sz w:val="28"/>
+          <w:szCs w:val="28"/>
+        </w:rPr>
+      </w:pPr>
+      <w:r>
+        <w:rPr>
+          <w:rFonts w:ascii="Arial" w:hAnsi="Arial" w:cs="Arial"/>
+          <w:b/>
+          <w:bCs/>
+          <w:sz w:val="28"/>
+          <w:szCs w:val="28"/>
+        </w:rPr>
+        <w:lastRenderedPageBreak/>
+        <w:t>Historias de Usuario</w:t>
+      </w:r>
+    </w:p>
+    <w:p>
+      <w:pPr>
+        <w:pStyle w:val="Sinespaciado"/>
+        <w:tabs>
+          <w:tab w:val="left" w:pos="5670"/>
+        </w:tabs>
+        <w:spacing w:line="276" w:lineRule="auto"/>
+        <w:rPr>
+          <w:rFonts w:ascii="Arial" w:hAnsi="Arial" w:cs="Arial"/>
+          <w:b/>
+          <w:bCs/>
+          <w:sz w:val="28"/>
+          <w:szCs w:val="28"/>
+        </w:rPr>
+      </w:pPr>
+      <w:r>
+        <w:rPr>
+          <w:rFonts w:ascii="Arial" w:hAnsi="Arial" w:cs="Arial"/>
+          <w:b/>
+          <w:bCs/>
+          <w:sz w:val="28"/>
+          <w:szCs w:val="28"/>
+        </w:rPr>
+        <w:t xml:space="preserve">Usuario: </w:t>
+      </w:r>
+    </w:p>
+    <w:p>
+      <w:pPr>
+        <w:pStyle w:val="Sinespaciado"/>
+        <w:tabs>
+          <w:tab w:val="left" w:pos="5670"/>
+        </w:tabs>
+        <w:spacing w:line="276" w:lineRule="auto"/>
+        <w:rPr>
+          <w:rFonts w:ascii="Arial" w:hAnsi="Arial" w:cs="Arial"/>
+          <w:b/>
+          <w:bCs/>
+          <w:sz w:val="24"/>
+          <w:szCs w:val="24"/>
+        </w:rPr>
+      </w:pPr>
+      <w:r>
+        <w:rPr>
+          <w:rFonts w:ascii="Arial" w:hAnsi="Arial" w:cs="Arial"/>
+          <w:b/>
+          <w:bCs/>
+          <w:sz w:val="24"/>
+          <w:szCs w:val="24"/>
+        </w:rPr>
+        <w:t xml:space="preserve">           </w:t>
+      </w:r>
+      <w:r>
+        <w:rPr>
+          <w:rFonts w:ascii="Arial" w:hAnsi="Arial" w:cs="Arial"/>
+          <w:b/>
+          <w:bCs/>
+          <w:sz w:val="24"/>
+          <w:szCs w:val="24"/>
+        </w:rPr>
+        <w:t>HUJS-001:</w:t>
+      </w:r>
+    </w:p>
+    <w:p>
+      <w:pPr>
+        <w:pStyle w:val="Sinespaciado"/>
+        <w:tabs>
+          <w:tab w:val="left" w:pos="5670"/>
+        </w:tabs>
+        <w:spacing w:line="276" w:lineRule="auto"/>
+        <w:ind w:left="720"/>
+        <w:rPr>
+          <w:rFonts w:ascii="Arial" w:hAnsi="Arial" w:cs="Arial"/>
+          <w:sz w:val="24"/>
+          <w:szCs w:val="24"/>
+        </w:rPr>
+      </w:pPr>
+      <w:r>
+        <w:rPr>
+          <w:rFonts w:ascii="Arial" w:hAnsi="Arial" w:cs="Arial"/>
+          <w:sz w:val="24"/>
+          <w:szCs w:val="24"/>
+        </w:rPr>
+        <w:t>Como cliente, quiero registrarme, para poder realizar compra de servicios.</w:t>
+      </w:r>
+    </w:p>
+    <w:p>
+      <w:pPr>
+        <w:pStyle w:val="Sinespaciado"/>
+        <w:tabs>
+          <w:tab w:val="left" w:pos="5670"/>
+        </w:tabs>
+        <w:spacing w:line="276" w:lineRule="auto"/>
+        <w:rPr>
+          <w:rFonts w:ascii="Arial" w:hAnsi="Arial" w:cs="Arial"/>
+          <w:sz w:val="24"/>
+          <w:szCs w:val="24"/>
+        </w:rPr>
+      </w:pPr>
+      <w:r>
+        <w:rPr>
+          <w:rFonts w:ascii="Arial" w:hAnsi="Arial" w:cs="Arial"/>
+          <w:b/>
+          <w:bCs/>
+          <w:sz w:val="24"/>
+          <w:szCs w:val="24"/>
+        </w:rPr>
+        <w:t xml:space="preserve">           </w:t>
+      </w:r>
+      <w:r>
+        <w:rPr>
+          <w:rFonts w:ascii="Arial" w:hAnsi="Arial" w:cs="Arial"/>
+          <w:b/>
+          <w:bCs/>
+          <w:sz w:val="24"/>
+          <w:szCs w:val="24"/>
+        </w:rPr>
+        <w:t>HUJS-002:</w:t>
+      </w:r>
+    </w:p>
+    <w:p>
+      <w:pPr>
+        <w:pStyle w:val="Sinespaciado"/>
+        <w:tabs>
+          <w:tab w:val="left" w:pos="5670"/>
+        </w:tabs>
+        <w:spacing w:line="276" w:lineRule="auto"/>
+        <w:ind w:left="720"/>
+        <w:rPr>
+          <w:rFonts w:ascii="Arial" w:hAnsi="Arial" w:cs="Arial"/>
+          <w:sz w:val="24"/>
+          <w:szCs w:val="24"/>
+        </w:rPr>
+      </w:pPr>
+      <w:r>
+        <w:rPr>
+          <w:rFonts w:ascii="Arial" w:hAnsi="Arial" w:cs="Arial"/>
+          <w:sz w:val="24"/>
+          <w:szCs w:val="24"/>
+        </w:rPr>
+        <w:t xml:space="preserve">Como cliente, quiero poder modificar mis datos, para mantener mis datos </w:t>
+      </w:r>
+      <w:r>
+        <w:rPr>
+          <w:rFonts w:ascii="Arial" w:hAnsi="Arial" w:cs="Arial"/>
+          <w:b/>
+          <w:bCs/>
+          <w:sz w:val="24"/>
+          <w:szCs w:val="24"/>
+        </w:rPr>
+        <w:t xml:space="preserve">           </w:t>
+      </w:r>
+      <w:r>
+        <w:rPr>
+          <w:rFonts w:ascii="Arial" w:hAnsi="Arial" w:cs="Arial"/>
+          <w:sz w:val="24"/>
+          <w:szCs w:val="24"/>
+        </w:rPr>
+        <w:t xml:space="preserve">actualizados. </w:t>
+      </w:r>
+    </w:p>
+    <w:p>
+      <w:pPr>
+        <w:pStyle w:val="Sinespaciado"/>
+        <w:tabs>
+          <w:tab w:val="left" w:pos="5670"/>
+        </w:tabs>
+        <w:spacing w:line="276" w:lineRule="auto"/>
+        <w:rPr>
+          <w:rFonts w:ascii="Arial" w:hAnsi="Arial" w:cs="Arial"/>
+          <w:sz w:val="24"/>
+          <w:szCs w:val="24"/>
+        </w:rPr>
+      </w:pPr>
+      <w:r>
+        <w:rPr>
+          <w:rFonts w:ascii="Arial" w:hAnsi="Arial" w:cs="Arial"/>
+          <w:b/>
+          <w:bCs/>
+          <w:sz w:val="24"/>
+          <w:szCs w:val="24"/>
+        </w:rPr>
+        <w:t xml:space="preserve">           </w:t>
+      </w:r>
+      <w:r>
+        <w:rPr>
+          <w:rFonts w:ascii="Arial" w:hAnsi="Arial" w:cs="Arial"/>
+          <w:b/>
+          <w:bCs/>
+          <w:sz w:val="24"/>
+          <w:szCs w:val="24"/>
+        </w:rPr>
+        <w:t>HUJS-003:</w:t>
+      </w:r>
+    </w:p>
+    <w:p>
+      <w:pPr>
+        <w:pStyle w:val="Sinespaciado"/>
+        <w:tabs>
+          <w:tab w:val="left" w:pos="5670"/>
+        </w:tabs>
+        <w:spacing w:line="276" w:lineRule="auto"/>
+        <w:ind w:left="720"/>
+        <w:rPr>
+          <w:rFonts w:ascii="Arial" w:hAnsi="Arial" w:cs="Arial"/>
+          <w:sz w:val="24"/>
+          <w:szCs w:val="24"/>
+        </w:rPr>
+      </w:pPr>
+      <w:r>
+        <w:rPr>
+          <w:rFonts w:ascii="Arial" w:hAnsi="Arial" w:cs="Arial"/>
+          <w:sz w:val="24"/>
+          <w:szCs w:val="24"/>
+        </w:rPr>
+        <w:t xml:space="preserve">Como empleado, quiero acceder a información de usuarios, para gestionarlos y dar un soporte. </w:t>
+      </w:r>
+    </w:p>
+    <w:p>
+      <w:pPr>
+        <w:pStyle w:val="Sinespaciado"/>
+        <w:tabs>
+          <w:tab w:val="left" w:pos="5670"/>
+        </w:tabs>
+        <w:spacing w:line="276" w:lineRule="auto"/>
+        <w:rPr>
+          <w:rFonts w:ascii="Arial" w:hAnsi="Arial" w:cs="Arial"/>
+          <w:b/>
+          <w:bCs/>
+          <w:sz w:val="24"/>
+          <w:szCs w:val="24"/>
+        </w:rPr>
+      </w:pPr>
+    </w:p>
+    <w:p>
+      <w:pPr>
+        <w:pStyle w:val="Sinespaciado"/>
+        <w:tabs>
+          <w:tab w:val="left" w:pos="5670"/>
+        </w:tabs>
+        <w:spacing w:line="276" w:lineRule="auto"/>
+        <w:rPr>
+          <w:rFonts w:ascii="Arial" w:hAnsi="Arial" w:cs="Arial"/>
+          <w:b/>
+          <w:bCs/>
+          <w:sz w:val="24"/>
+          <w:szCs w:val="24"/>
+        </w:rPr>
+      </w:pPr>
+      <w:r>
+        <w:rPr>
+          <w:rFonts w:ascii="Arial" w:hAnsi="Arial" w:cs="Arial"/>
+          <w:b/>
+          <w:bCs/>
+          <w:sz w:val="28"/>
+          <w:szCs w:val="28"/>
+        </w:rPr>
+        <w:t>Cliente</w:t>
+      </w:r>
+      <w:r>
+        <w:rPr>
+          <w:rFonts w:ascii="Arial" w:hAnsi="Arial" w:cs="Arial"/>
+          <w:b/>
+          <w:bCs/>
+          <w:sz w:val="24"/>
+          <w:szCs w:val="24"/>
+        </w:rPr>
+        <w:t xml:space="preserve">: </w:t>
+      </w:r>
+    </w:p>
+    <w:p>
+      <w:pPr>
+        <w:pStyle w:val="Sinespaciado"/>
+        <w:tabs>
+          <w:tab w:val="left" w:pos="5670"/>
+        </w:tabs>
+        <w:spacing w:line="276" w:lineRule="auto"/>
+        <w:rPr>
+          <w:rFonts w:ascii="Arial" w:hAnsi="Arial" w:cs="Arial"/>
+          <w:b/>
+          <w:bCs/>
+          <w:sz w:val="24"/>
+          <w:szCs w:val="24"/>
+        </w:rPr>
+      </w:pPr>
+      <w:r>
+        <w:rPr>
+          <w:rFonts w:ascii="Arial" w:hAnsi="Arial" w:cs="Arial"/>
+          <w:b/>
+          <w:bCs/>
+          <w:sz w:val="24"/>
+          <w:szCs w:val="24"/>
+        </w:rPr>
+        <w:t xml:space="preserve">           </w:t>
+      </w:r>
+      <w:r>
+        <w:rPr>
+          <w:rFonts w:ascii="Arial" w:hAnsi="Arial" w:cs="Arial"/>
+          <w:b/>
+          <w:bCs/>
+          <w:sz w:val="24"/>
+          <w:szCs w:val="24"/>
+        </w:rPr>
+        <w:t>HUJS-001</w:t>
+      </w:r>
+      <w:r>
+        <w:rPr>
+          <w:rFonts w:ascii="Arial" w:hAnsi="Arial" w:cs="Arial"/>
+          <w:b/>
+          <w:bCs/>
+          <w:sz w:val="24"/>
+          <w:szCs w:val="24"/>
+        </w:rPr>
+        <w:t>:</w:t>
+      </w:r>
+    </w:p>
+    <w:p>
+      <w:pPr>
+        <w:pStyle w:val="Sinespaciado"/>
+        <w:tabs>
+          <w:tab w:val="left" w:pos="5670"/>
+        </w:tabs>
+        <w:spacing w:line="276" w:lineRule="auto"/>
+        <w:ind w:left="720"/>
+        <w:rPr>
+          <w:rFonts w:ascii="Arial" w:hAnsi="Arial" w:cs="Arial"/>
+          <w:sz w:val="24"/>
+          <w:szCs w:val="24"/>
+        </w:rPr>
+      </w:pPr>
+      <w:r>
+        <w:rPr>
+          <w:rFonts w:ascii="Arial" w:hAnsi="Arial" w:cs="Arial"/>
+          <w:sz w:val="24"/>
+          <w:szCs w:val="24"/>
+        </w:rPr>
+        <w:t xml:space="preserve">Como empleado, quiero conocer </w:t>
+      </w:r>
+      <w:r>
+        <w:rPr>
+          <w:rFonts w:ascii="Arial" w:hAnsi="Arial" w:cs="Arial"/>
+          <w:sz w:val="24"/>
+          <w:szCs w:val="24"/>
+        </w:rPr>
+        <w:t xml:space="preserve">quién es un cliente </w:t>
+      </w:r>
+      <w:r>
+        <w:rPr>
+          <w:rFonts w:ascii="Arial" w:hAnsi="Arial" w:cs="Arial"/>
+          <w:sz w:val="24"/>
+          <w:szCs w:val="24"/>
+        </w:rPr>
+        <w:t xml:space="preserve">en mi trabajo, para saber </w:t>
+      </w:r>
+      <w:r>
+        <w:rPr>
+          <w:rFonts w:ascii="Arial" w:hAnsi="Arial" w:cs="Arial"/>
+          <w:sz w:val="24"/>
+          <w:szCs w:val="24"/>
+        </w:rPr>
+        <w:t>a quién tengo que atender</w:t>
+      </w:r>
+      <w:r>
+        <w:rPr>
+          <w:rFonts w:ascii="Arial" w:hAnsi="Arial" w:cs="Arial"/>
+          <w:sz w:val="24"/>
+          <w:szCs w:val="24"/>
+        </w:rPr>
+        <w:t xml:space="preserve">. </w:t>
+      </w:r>
+    </w:p>
+    <w:p>
+      <w:pPr>
+        <w:pStyle w:val="Sinespaciado"/>
+        <w:tabs>
+          <w:tab w:val="left" w:pos="5670"/>
+        </w:tabs>
+        <w:spacing w:line="276" w:lineRule="auto"/>
+        <w:rPr>
+          <w:rFonts w:ascii="Arial" w:hAnsi="Arial" w:cs="Arial"/>
+          <w:sz w:val="24"/>
+          <w:szCs w:val="24"/>
+        </w:rPr>
+      </w:pPr>
+      <w:r>
+        <w:rPr>
+          <w:rFonts w:ascii="Arial" w:hAnsi="Arial" w:cs="Arial"/>
+          <w:b/>
+          <w:bCs/>
+          <w:sz w:val="24"/>
+          <w:szCs w:val="24"/>
+        </w:rPr>
+        <w:t xml:space="preserve">           </w:t>
+      </w:r>
+      <w:r>
+        <w:rPr>
+          <w:rFonts w:ascii="Arial" w:hAnsi="Arial" w:cs="Arial"/>
+          <w:b/>
+          <w:bCs/>
+          <w:sz w:val="24"/>
+          <w:szCs w:val="24"/>
+        </w:rPr>
+        <w:t>HUJS-002</w:t>
+      </w:r>
+      <w:r>
+        <w:rPr>
+          <w:rFonts w:ascii="Arial" w:hAnsi="Arial" w:cs="Arial"/>
+          <w:b/>
+          <w:bCs/>
+          <w:sz w:val="24"/>
+          <w:szCs w:val="24"/>
+        </w:rPr>
+        <w:t>:</w:t>
+      </w:r>
+    </w:p>
+    <w:p>
+      <w:pPr>
+        <w:pStyle w:val="Sinespaciado"/>
+        <w:tabs>
+          <w:tab w:val="left" w:pos="5670"/>
+        </w:tabs>
+        <w:spacing w:line="276" w:lineRule="auto"/>
+        <w:ind w:left="720"/>
+        <w:rPr>
+          <w:rFonts w:ascii="Arial" w:hAnsi="Arial" w:cs="Arial"/>
+          <w:sz w:val="24"/>
+          <w:szCs w:val="24"/>
+        </w:rPr>
+      </w:pPr>
+      <w:r>
+        <w:rPr>
+          <w:rFonts w:ascii="Arial" w:hAnsi="Arial" w:cs="Arial"/>
+          <w:sz w:val="24"/>
+          <w:szCs w:val="24"/>
+        </w:rPr>
+        <w:t xml:space="preserve">Como administrador, quiero asignar </w:t>
+      </w:r>
+      <w:r>
+        <w:rPr>
+          <w:rFonts w:ascii="Arial" w:hAnsi="Arial" w:cs="Arial"/>
+          <w:sz w:val="24"/>
+          <w:szCs w:val="24"/>
+        </w:rPr>
+        <w:t>clientes</w:t>
+      </w:r>
+      <w:r>
+        <w:rPr>
+          <w:rFonts w:ascii="Arial" w:hAnsi="Arial" w:cs="Arial"/>
+          <w:sz w:val="24"/>
+          <w:szCs w:val="24"/>
+        </w:rPr>
+        <w:t xml:space="preserve">, para que todos puedan saber </w:t>
+      </w:r>
+      <w:r>
+        <w:rPr>
+          <w:rFonts w:ascii="Arial" w:hAnsi="Arial" w:cs="Arial"/>
+          <w:sz w:val="24"/>
+          <w:szCs w:val="24"/>
+        </w:rPr>
+        <w:t>quién es un cliente</w:t>
+      </w:r>
+      <w:r>
+        <w:rPr>
+          <w:rFonts w:ascii="Arial" w:hAnsi="Arial" w:cs="Arial"/>
+          <w:sz w:val="24"/>
+          <w:szCs w:val="24"/>
+        </w:rPr>
+        <w:t>.</w:t>
+      </w:r>
+    </w:p>
+    <w:p>
+      <w:pPr>
+        <w:pStyle w:val="Sinespaciado"/>
+        <w:tabs>
+          <w:tab w:val="left" w:pos="5670"/>
+        </w:tabs>
+        <w:spacing w:line="276" w:lineRule="auto"/>
+        <w:rPr>
+          <w:rFonts w:ascii="Arial" w:hAnsi="Arial" w:cs="Arial"/>
+          <w:sz w:val="24"/>
+          <w:szCs w:val="24"/>
+        </w:rPr>
+      </w:pPr>
+      <w:r>
+        <w:rPr>
+          <w:rFonts w:ascii="Arial" w:hAnsi="Arial" w:cs="Arial"/>
+          <w:b/>
+          <w:bCs/>
+          <w:sz w:val="24"/>
+          <w:szCs w:val="24"/>
+        </w:rPr>
+        <w:t xml:space="preserve">           </w:t>
+      </w:r>
+      <w:r>
+        <w:rPr>
+          <w:rFonts w:ascii="Arial" w:hAnsi="Arial" w:cs="Arial"/>
+          <w:b/>
+          <w:bCs/>
+          <w:sz w:val="24"/>
+          <w:szCs w:val="24"/>
+        </w:rPr>
+        <w:t>HUJS-003</w:t>
+      </w:r>
+      <w:r>
+        <w:rPr>
+          <w:rFonts w:ascii="Arial" w:hAnsi="Arial" w:cs="Arial"/>
+          <w:b/>
+          <w:bCs/>
+          <w:sz w:val="24"/>
+          <w:szCs w:val="24"/>
+        </w:rPr>
+        <w:t>:</w:t>
+      </w:r>
+    </w:p>
+    <w:p>
+      <w:pPr>
+        <w:pStyle w:val="Sinespaciado"/>
+        <w:tabs>
+          <w:tab w:val="left" w:pos="5670"/>
+        </w:tabs>
+        <w:spacing w:line="276" w:lineRule="auto"/>
+        <w:ind w:left="720"/>
+        <w:rPr>
+          <w:rFonts w:ascii="Arial" w:hAnsi="Arial" w:cs="Arial"/>
+          <w:sz w:val="24"/>
+          <w:szCs w:val="24"/>
+        </w:rPr>
+      </w:pPr>
+      <w:r>
+        <w:rPr>
+          <w:rFonts w:ascii="Arial" w:hAnsi="Arial" w:cs="Arial"/>
+          <w:sz w:val="24"/>
+          <w:szCs w:val="24"/>
+        </w:rPr>
+        <w:t xml:space="preserve">Como administrador, quiero ver que </w:t>
+      </w:r>
+      <w:r>
+        <w:rPr>
+          <w:rFonts w:ascii="Arial" w:hAnsi="Arial" w:cs="Arial"/>
+          <w:sz w:val="24"/>
+          <w:szCs w:val="24"/>
+        </w:rPr>
+        <w:t>usuario</w:t>
+      </w:r>
+      <w:r>
+        <w:rPr>
+          <w:rFonts w:ascii="Arial" w:hAnsi="Arial" w:cs="Arial"/>
+          <w:sz w:val="24"/>
+          <w:szCs w:val="24"/>
+        </w:rPr>
+        <w:t xml:space="preserve"> tiene asignado cada </w:t>
+      </w:r>
+      <w:r>
+        <w:rPr>
+          <w:rFonts w:ascii="Arial" w:hAnsi="Arial" w:cs="Arial"/>
+          <w:sz w:val="24"/>
+          <w:szCs w:val="24"/>
+        </w:rPr>
+        <w:t>cliente</w:t>
+      </w:r>
+      <w:r>
+        <w:rPr>
+          <w:rFonts w:ascii="Arial" w:hAnsi="Arial" w:cs="Arial"/>
+          <w:sz w:val="24"/>
+          <w:szCs w:val="24"/>
+        </w:rPr>
+        <w:t>, para llevar un control</w:t>
+      </w:r>
+      <w:r>
+        <w:rPr>
+          <w:rFonts w:ascii="Arial" w:hAnsi="Arial" w:cs="Arial"/>
+          <w:sz w:val="24"/>
+          <w:szCs w:val="24"/>
+        </w:rPr>
+        <w:t xml:space="preserve"> sobre ellos</w:t>
+      </w:r>
+      <w:r>
+        <w:rPr>
+          <w:rFonts w:ascii="Arial" w:hAnsi="Arial" w:cs="Arial"/>
+          <w:sz w:val="24"/>
+          <w:szCs w:val="24"/>
+        </w:rPr>
+        <w:t>.</w:t>
+      </w:r>
+    </w:p>
+    <w:p>
+      <w:pPr>
+        <w:pStyle w:val="Sinespaciado"/>
+        <w:tabs>
+          <w:tab w:val="left" w:pos="5670"/>
+        </w:tabs>
+        <w:spacing w:line="276" w:lineRule="auto"/>
+        <w:rPr>
+          <w:rFonts w:ascii="Arial" w:hAnsi="Arial" w:cs="Arial"/>
+          <w:sz w:val="24"/>
+          <w:szCs w:val="24"/>
+        </w:rPr>
+      </w:pPr>
+    </w:p>
+    <w:p>
+      <w:pPr>
+        <w:pStyle w:val="Sinespaciado"/>
+        <w:rPr>
+          <w:rFonts w:ascii="Arial" w:hAnsi="Arial" w:cs="Arial"/>
+          <w:b/>
+          <w:bCs/>
+          <w:sz w:val="28"/>
+          <w:szCs w:val="28"/>
+        </w:rPr>
+      </w:pPr>
+      <w:r>
+        <w:rPr>
+          <w:rFonts w:ascii="Arial" w:hAnsi="Arial" w:cs="Arial"/>
+          <w:b/>
+          <w:bCs/>
+          <w:sz w:val="28"/>
+          <w:szCs w:val="28"/>
+        </w:rPr>
+        <w:t>Detalle Venta</w:t>
+      </w:r>
+      <w:r>
+        <w:rPr>
+          <w:rFonts w:ascii="Arial" w:hAnsi="Arial" w:cs="Arial"/>
+          <w:b/>
+          <w:bCs/>
+          <w:sz w:val="28"/>
+          <w:szCs w:val="28"/>
+        </w:rPr>
+        <w:t>:</w:t>
+      </w:r>
+    </w:p>
+    <w:p>
+      <w:pPr>
+        <w:pStyle w:val="Sinespaciado"/>
+        <w:rPr>
+          <w:rFonts w:ascii="Arial" w:hAnsi="Arial" w:cs="Arial"/>
+          <w:b/>
+          <w:bCs/>
+          <w:sz w:val="24"/>
+          <w:szCs w:val="24"/>
+        </w:rPr>
+      </w:pPr>
+      <w:r>
+        <w:rPr>
+          <w:rFonts w:ascii="Arial" w:hAnsi="Arial" w:cs="Arial"/>
+          <w:b/>
+          <w:bCs/>
+          <w:sz w:val="24"/>
+          <w:szCs w:val="24"/>
+        </w:rPr>
+        <w:t xml:space="preserve">           </w:t>
+      </w:r>
+      <w:r>
+        <w:rPr>
+          <w:rFonts w:ascii="Arial" w:hAnsi="Arial" w:cs="Arial"/>
+          <w:b/>
+          <w:bCs/>
+          <w:sz w:val="24"/>
+          <w:szCs w:val="24"/>
+        </w:rPr>
+        <w:t>HUJR-00</w:t>
+      </w:r>
+      <w:r>
+        <w:rPr>
+          <w:rFonts w:ascii="Arial" w:hAnsi="Arial" w:cs="Arial"/>
+          <w:b/>
+          <w:bCs/>
+          <w:sz w:val="24"/>
+          <w:szCs w:val="24"/>
+        </w:rPr>
+        <w:t>1</w:t>
+      </w:r>
+      <w:r>
+        <w:rPr>
+          <w:rFonts w:ascii="Arial" w:hAnsi="Arial" w:cs="Arial"/>
+          <w:b/>
+          <w:bCs/>
+          <w:sz w:val="24"/>
+          <w:szCs w:val="24"/>
+        </w:rPr>
+        <w:t>:</w:t>
+      </w:r>
+    </w:p>
+    <w:p>
+      <w:pPr>
+        <w:pStyle w:val="Sinespaciado"/>
+        <w:ind w:left="708"/>
+        <w:rPr>
+          <w:rFonts w:ascii="Arial" w:hAnsi="Arial" w:cs="Arial"/>
+          <w:sz w:val="24"/>
+          <w:szCs w:val="24"/>
+        </w:rPr>
+      </w:pPr>
+      <w:r>
+        <w:rPr>
+          <w:rFonts w:ascii="Arial" w:hAnsi="Arial" w:cs="Arial"/>
+          <w:sz w:val="24"/>
+          <w:szCs w:val="24"/>
+        </w:rPr>
+        <w:t>Como cliente, quiero un</w:t>
+      </w:r>
+      <w:r>
+        <w:rPr>
+          <w:rFonts w:ascii="Arial" w:hAnsi="Arial" w:cs="Arial"/>
+          <w:sz w:val="24"/>
+          <w:szCs w:val="24"/>
+        </w:rPr>
+        <w:t xml:space="preserve"> registro de la venta</w:t>
+      </w:r>
+      <w:r>
+        <w:rPr>
+          <w:rFonts w:ascii="Arial" w:hAnsi="Arial" w:cs="Arial"/>
+          <w:sz w:val="24"/>
+          <w:szCs w:val="24"/>
+        </w:rPr>
+        <w:t xml:space="preserve">, que me permita visualizar el costo de mi viaje con detalle. </w:t>
+      </w:r>
+    </w:p>
+    <w:p>
+      <w:pPr>
+        <w:pStyle w:val="Sinespaciado"/>
+        <w:rPr>
+          <w:rFonts w:ascii="Arial" w:hAnsi="Arial" w:cs="Arial"/>
+          <w:b/>
+          <w:bCs/>
+          <w:sz w:val="24"/>
+          <w:szCs w:val="24"/>
+        </w:rPr>
+      </w:pPr>
+      <w:r>
+        <w:rPr>
+          <w:rFonts w:ascii="Arial" w:hAnsi="Arial" w:cs="Arial"/>
+          <w:b/>
+          <w:bCs/>
+          <w:sz w:val="24"/>
+          <w:szCs w:val="24"/>
+        </w:rPr>
+        <w:t xml:space="preserve">           </w:t>
+      </w:r>
+      <w:r>
+        <w:rPr>
+          <w:rFonts w:ascii="Arial" w:hAnsi="Arial" w:cs="Arial"/>
+          <w:b/>
+          <w:bCs/>
+          <w:sz w:val="24"/>
+          <w:szCs w:val="24"/>
+        </w:rPr>
+        <w:t>HUJR-00</w:t>
+      </w:r>
+      <w:r>
+        <w:rPr>
+          <w:rFonts w:ascii="Arial" w:hAnsi="Arial" w:cs="Arial"/>
+          <w:b/>
+          <w:bCs/>
+          <w:sz w:val="24"/>
+          <w:szCs w:val="24"/>
+        </w:rPr>
+        <w:t>2</w:t>
+      </w:r>
+      <w:r>
+        <w:rPr>
+          <w:rFonts w:ascii="Arial" w:hAnsi="Arial" w:cs="Arial"/>
+          <w:b/>
+          <w:bCs/>
+          <w:sz w:val="24"/>
+          <w:szCs w:val="24"/>
+        </w:rPr>
+        <w:t>:</w:t>
+      </w:r>
+    </w:p>
+    <w:p>
+      <w:pPr>
+        <w:pStyle w:val="Sinespaciado"/>
+        <w:ind w:left="708"/>
+        <w:rPr>
+          <w:rFonts w:ascii="Arial" w:hAnsi="Arial" w:cs="Arial"/>
+          <w:sz w:val="24"/>
+          <w:szCs w:val="24"/>
+        </w:rPr>
+      </w:pPr>
+      <w:r>
+        <w:rPr>
+          <w:rFonts w:ascii="Arial" w:hAnsi="Arial" w:cs="Arial"/>
+          <w:sz w:val="24"/>
+          <w:szCs w:val="24"/>
+        </w:rPr>
+        <w:t xml:space="preserve">Como cliente, quiero </w:t>
+      </w:r>
+      <w:r>
+        <w:rPr>
+          <w:rFonts w:ascii="Arial" w:hAnsi="Arial" w:cs="Arial"/>
+          <w:sz w:val="24"/>
+          <w:szCs w:val="24"/>
+        </w:rPr>
+        <w:t>una copia del registro de la venta</w:t>
+      </w:r>
+      <w:r>
+        <w:rPr>
+          <w:rFonts w:ascii="Arial" w:hAnsi="Arial" w:cs="Arial"/>
+          <w:sz w:val="24"/>
+          <w:szCs w:val="24"/>
+        </w:rPr>
+        <w:t xml:space="preserve">, que me </w:t>
+      </w:r>
+      <w:r>
+        <w:rPr>
+          <w:rFonts w:ascii="Arial" w:hAnsi="Arial" w:cs="Arial"/>
+          <w:sz w:val="24"/>
+          <w:szCs w:val="24"/>
+        </w:rPr>
+        <w:t>respalde en caso de ser necesario</w:t>
+      </w:r>
+      <w:r>
+        <w:rPr>
+          <w:rFonts w:ascii="Arial" w:hAnsi="Arial" w:cs="Arial"/>
+          <w:sz w:val="24"/>
+          <w:szCs w:val="24"/>
+        </w:rPr>
+        <w:t xml:space="preserve">. </w:t>
+      </w:r>
+    </w:p>
+    <w:p>
+      <w:pPr>
+        <w:pStyle w:val="Sinespaciado"/>
+        <w:rPr>
+          <w:rFonts w:ascii="Arial" w:hAnsi="Arial" w:cs="Arial"/>
+          <w:b/>
+          <w:bCs/>
+          <w:sz w:val="24"/>
+          <w:szCs w:val="24"/>
+        </w:rPr>
+      </w:pPr>
+      <w:r>
+        <w:rPr>
+          <w:rFonts w:ascii="Arial" w:hAnsi="Arial" w:cs="Arial"/>
+          <w:b/>
+          <w:bCs/>
+          <w:sz w:val="24"/>
+          <w:szCs w:val="24"/>
+        </w:rPr>
+        <w:t xml:space="preserve">           </w:t>
+      </w:r>
+      <w:r>
+        <w:rPr>
+          <w:rFonts w:ascii="Arial" w:hAnsi="Arial" w:cs="Arial"/>
+          <w:b/>
+          <w:bCs/>
+          <w:sz w:val="24"/>
+          <w:szCs w:val="24"/>
+        </w:rPr>
+        <w:t>HUJR-00</w:t>
+      </w:r>
+      <w:r>
+        <w:rPr>
+          <w:rFonts w:ascii="Arial" w:hAnsi="Arial" w:cs="Arial"/>
+          <w:b/>
+          <w:bCs/>
+          <w:sz w:val="24"/>
+          <w:szCs w:val="24"/>
+        </w:rPr>
+        <w:t>3</w:t>
+      </w:r>
+      <w:r>
+        <w:rPr>
+          <w:rFonts w:ascii="Arial" w:hAnsi="Arial" w:cs="Arial"/>
+          <w:b/>
+          <w:bCs/>
+          <w:sz w:val="24"/>
+          <w:szCs w:val="24"/>
+        </w:rPr>
+        <w:t>:</w:t>
+      </w:r>
+    </w:p>
+    <w:p>
+      <w:pPr>
+        <w:pStyle w:val="Sinespaciado"/>
+        <w:ind w:left="708"/>
+        <w:rPr>
+          <w:rFonts w:ascii="Arial" w:hAnsi="Arial" w:cs="Arial"/>
+          <w:sz w:val="24"/>
+          <w:szCs w:val="24"/>
+        </w:rPr>
+      </w:pPr>
+      <w:r>
+        <w:rPr>
+          <w:rFonts w:ascii="Arial" w:hAnsi="Arial" w:cs="Arial"/>
+          <w:sz w:val="24"/>
+          <w:szCs w:val="24"/>
+        </w:rPr>
+        <w:t xml:space="preserve">Como </w:t>
+      </w:r>
+      <w:r>
+        <w:rPr>
+          <w:rFonts w:ascii="Arial" w:hAnsi="Arial" w:cs="Arial"/>
+          <w:sz w:val="24"/>
+          <w:szCs w:val="24"/>
+        </w:rPr>
+        <w:t>cliente</w:t>
+      </w:r>
+      <w:r>
+        <w:rPr>
+          <w:rFonts w:ascii="Arial" w:hAnsi="Arial" w:cs="Arial"/>
+          <w:sz w:val="24"/>
+          <w:szCs w:val="24"/>
+        </w:rPr>
+        <w:t xml:space="preserve">, quiero </w:t>
+      </w:r>
+      <w:r>
+        <w:rPr>
+          <w:rFonts w:ascii="Arial" w:hAnsi="Arial" w:cs="Arial"/>
+          <w:sz w:val="24"/>
+          <w:szCs w:val="24"/>
+        </w:rPr>
+        <w:t>tener acceso con detalle a la venta</w:t>
+      </w:r>
+      <w:r>
+        <w:rPr>
+          <w:rFonts w:ascii="Arial" w:hAnsi="Arial" w:cs="Arial"/>
+          <w:sz w:val="24"/>
+          <w:szCs w:val="24"/>
+        </w:rPr>
+        <w:t xml:space="preserve">, para </w:t>
+      </w:r>
+      <w:r>
+        <w:rPr>
+          <w:rFonts w:ascii="Arial" w:hAnsi="Arial" w:cs="Arial"/>
+          <w:sz w:val="24"/>
+          <w:szCs w:val="24"/>
+        </w:rPr>
+        <w:t>asegurar</w:t>
+      </w:r>
+      <w:r>
+        <w:rPr>
+          <w:rFonts w:ascii="Arial" w:hAnsi="Arial" w:cs="Arial"/>
+          <w:sz w:val="24"/>
+          <w:szCs w:val="24"/>
+        </w:rPr>
+        <w:t xml:space="preserve"> </w:t>
+      </w:r>
+      <w:r>
+        <w:rPr>
+          <w:rFonts w:ascii="Arial" w:hAnsi="Arial" w:cs="Arial"/>
+          <w:sz w:val="24"/>
+          <w:szCs w:val="24"/>
+        </w:rPr>
+        <w:t>que la compañía cumple con</w:t>
+      </w:r>
+      <w:r>
+        <w:rPr>
+          <w:rFonts w:ascii="Arial" w:hAnsi="Arial" w:cs="Arial"/>
+          <w:sz w:val="24"/>
+          <w:szCs w:val="24"/>
+        </w:rPr>
+        <w:t xml:space="preserve"> las leyes establecidas por la SAT. </w:t>
+      </w:r>
+    </w:p>
+    <w:p>
+      <w:pPr>
+        <w:pStyle w:val="Sinespaciado"/>
+        <w:ind w:left="708"/>
+        <w:rPr>
+          <w:rFonts w:ascii="Arial" w:hAnsi="Arial" w:cs="Arial"/>
+          <w:sz w:val="24"/>
+          <w:szCs w:val="24"/>
+        </w:rPr>
+      </w:pPr>
+    </w:p>
+    <w:p>
+      <w:pPr>
+        <w:pStyle w:val="Sinespaciado"/>
+        <w:ind w:left="708"/>
+        <w:rPr>
+          <w:rFonts w:ascii="Arial" w:hAnsi="Arial" w:cs="Arial"/>
+          <w:sz w:val="24"/>
+          <w:szCs w:val="24"/>
+        </w:rPr>
+      </w:pPr>
+    </w:p>
+    <w:p>
+      <w:pPr>
+        <w:pStyle w:val="Sinespaciado"/>
+        <w:ind w:left="708"/>
+        <w:rPr>
+          <w:rFonts w:ascii="Arial" w:hAnsi="Arial" w:cs="Arial"/>
+          <w:sz w:val="24"/>
+          <w:szCs w:val="24"/>
+        </w:rPr>
+      </w:pPr>
+    </w:p>
+    <w:p>
+      <w:pPr>
+        <w:pStyle w:val="Sinespaciado"/>
+        <w:ind w:left="708"/>
+        <w:rPr>
+          <w:rFonts w:ascii="Arial" w:hAnsi="Arial" w:cs="Arial"/>
+          <w:sz w:val="24"/>
+          <w:szCs w:val="24"/>
+        </w:rPr>
+      </w:pPr>
+    </w:p>
+    <w:p>
+      <w:pPr>
+        <w:pStyle w:val="Sinespaciado"/>
+        <w:ind w:left="708"/>
+        <w:rPr>
+          <w:rFonts w:ascii="Arial" w:hAnsi="Arial" w:cs="Arial"/>
+          <w:sz w:val="24"/>
+          <w:szCs w:val="24"/>
+        </w:rPr>
+      </w:pPr>
+    </w:p>
+    <w:p>
+      <w:pPr>
+        <w:pStyle w:val="Sinespaciado"/>
+        <w:ind w:left="708"/>
+        <w:rPr>
+          <w:rFonts w:ascii="Arial" w:hAnsi="Arial" w:cs="Arial"/>
+          <w:sz w:val="24"/>
+          <w:szCs w:val="24"/>
+        </w:rPr>
+      </w:pPr>
+    </w:p>
+    <w:p>
+      <w:pPr>
+        <w:pStyle w:val="Sinespaciado"/>
+        <w:ind w:left="708"/>
+        <w:rPr>
+          <w:rFonts w:ascii="Arial" w:hAnsi="Arial" w:cs="Arial"/>
+          <w:sz w:val="24"/>
+          <w:szCs w:val="24"/>
+        </w:rPr>
+      </w:pPr>
+    </w:p>
+    <w:p>
+      <w:pPr>
+        <w:pStyle w:val="Sinespaciado"/>
+        <w:ind w:left="708"/>
+        <w:rPr>
+          <w:rFonts w:ascii="Arial" w:hAnsi="Arial" w:cs="Arial"/>
+          <w:sz w:val="24"/>
+          <w:szCs w:val="24"/>
+        </w:rPr>
+      </w:pPr>
+    </w:p>
+    <w:p>
+      <w:pPr>
+        <w:pStyle w:val="Sinespaciado"/>
+        <w:ind w:left="708"/>
+        <w:rPr>
+          <w:rFonts w:ascii="Arial" w:hAnsi="Arial" w:cs="Arial"/>
+          <w:sz w:val="24"/>
+          <w:szCs w:val="24"/>
+        </w:rPr>
+      </w:pPr>
+    </w:p>
+    <w:p>
+      <w:pPr>
+        <w:pStyle w:val="Sinespaciado"/>
+        <w:tabs>
+          <w:tab w:val="left" w:pos="5670"/>
+        </w:tabs>
+        <w:spacing w:line="276" w:lineRule="auto"/>
+        <w:rPr>
+          <w:rFonts w:ascii="Arial" w:hAnsi="Arial" w:cs="Arial"/>
+          <w:sz w:val="24"/>
+          <w:szCs w:val="24"/>
+        </w:rPr>
+      </w:pPr>
+    </w:p>
+    <w:p>
+      <w:pPr>
+        <w:pStyle w:val="Sinespaciado"/>
+        <w:tabs>
+          <w:tab w:val="left" w:pos="5670"/>
+        </w:tabs>
+        <w:spacing w:line="276" w:lineRule="auto"/>
+        <w:rPr>
+          <w:rFonts w:ascii="Arial" w:hAnsi="Arial" w:cs="Arial"/>
+          <w:b/>
+          <w:bCs/>
+          <w:sz w:val="28"/>
+          <w:szCs w:val="28"/>
+        </w:rPr>
+      </w:pPr>
+      <w:r>
+        <w:rPr>
+          <w:rFonts w:ascii="Arial" w:hAnsi="Arial" w:cs="Arial"/>
+          <w:b/>
+          <w:bCs/>
+          <w:sz w:val="28"/>
+          <w:szCs w:val="28"/>
+        </w:rPr>
+        <w:lastRenderedPageBreak/>
+        <w:t>Método Pago:</w:t>
+      </w:r>
+    </w:p>
+    <w:p>
+      <w:pPr>
+        <w:pStyle w:val="Sinespaciado"/>
+        <w:tabs>
+          <w:tab w:val="left" w:pos="5670"/>
+        </w:tabs>
+        <w:spacing w:line="276" w:lineRule="auto"/>
+        <w:rPr>
+          <w:rFonts w:ascii="Arial" w:hAnsi="Arial" w:cs="Arial"/>
+          <w:b/>
+          <w:bCs/>
+          <w:sz w:val="24"/>
+          <w:szCs w:val="24"/>
+        </w:rPr>
+      </w:pPr>
+      <w:r>
+        <w:rPr>
+          <w:rFonts w:ascii="Arial" w:hAnsi="Arial" w:cs="Arial"/>
+          <w:b/>
+          <w:bCs/>
+          <w:sz w:val="24"/>
+          <w:szCs w:val="24"/>
+        </w:rPr>
+        <w:t xml:space="preserve">           </w:t>
+      </w:r>
+      <w:r>
+        <w:rPr>
+          <w:rFonts w:ascii="Arial" w:hAnsi="Arial" w:cs="Arial"/>
+          <w:b/>
+          <w:bCs/>
+          <w:sz w:val="24"/>
+          <w:szCs w:val="24"/>
+        </w:rPr>
+        <w:t>HUJR-0</w:t>
+      </w:r>
+      <w:r>
+        <w:rPr>
+          <w:rFonts w:ascii="Arial" w:hAnsi="Arial" w:cs="Arial"/>
+          <w:b/>
+          <w:bCs/>
+          <w:sz w:val="24"/>
+          <w:szCs w:val="24"/>
+        </w:rPr>
+        <w:t>01</w:t>
+      </w:r>
+      <w:r>
+        <w:rPr>
+          <w:rFonts w:ascii="Arial" w:hAnsi="Arial" w:cs="Arial"/>
+          <w:b/>
+          <w:bCs/>
+          <w:sz w:val="24"/>
+          <w:szCs w:val="24"/>
+        </w:rPr>
+        <w:t>:</w:t>
+      </w:r>
+    </w:p>
+    <w:p>
+      <w:pPr>
+        <w:pStyle w:val="Sinespaciado"/>
+        <w:ind w:left="708"/>
+        <w:rPr>
+          <w:rFonts w:ascii="Arial" w:hAnsi="Arial" w:cs="Arial"/>
+          <w:sz w:val="24"/>
+          <w:szCs w:val="24"/>
+        </w:rPr>
+      </w:pPr>
+      <w:r>
+        <w:rPr>
+          <w:rFonts w:ascii="Arial" w:hAnsi="Arial" w:cs="Arial"/>
+          <w:sz w:val="24"/>
+          <w:szCs w:val="24"/>
+        </w:rPr>
+        <w:t>Como cliente, quiero distintos métodos de pago, para que se adapten según mis necesidades.</w:t>
+      </w:r>
+    </w:p>
+    <w:p>
+      <w:pPr>
+        <w:pStyle w:val="Sinespaciado"/>
+        <w:rPr>
+          <w:rFonts w:ascii="Arial" w:hAnsi="Arial" w:cs="Arial"/>
+          <w:b/>
+          <w:bCs/>
+          <w:sz w:val="24"/>
+          <w:szCs w:val="24"/>
+        </w:rPr>
+      </w:pPr>
+      <w:r>
+        <w:rPr>
+          <w:rFonts w:ascii="Arial" w:hAnsi="Arial" w:cs="Arial"/>
+          <w:b/>
+          <w:bCs/>
+          <w:sz w:val="24"/>
+          <w:szCs w:val="24"/>
+        </w:rPr>
+        <w:t xml:space="preserve">           </w:t>
+      </w:r>
+      <w:r>
+        <w:rPr>
+          <w:rFonts w:ascii="Arial" w:hAnsi="Arial" w:cs="Arial"/>
+          <w:b/>
+          <w:bCs/>
+          <w:sz w:val="24"/>
+          <w:szCs w:val="24"/>
+        </w:rPr>
+        <w:t>HUJR-0</w:t>
+      </w:r>
+      <w:r>
+        <w:rPr>
+          <w:rFonts w:ascii="Arial" w:hAnsi="Arial" w:cs="Arial"/>
+          <w:b/>
+          <w:bCs/>
+          <w:sz w:val="24"/>
+          <w:szCs w:val="24"/>
+        </w:rPr>
+        <w:t>02</w:t>
+      </w:r>
+      <w:r>
+        <w:rPr>
+          <w:rFonts w:ascii="Arial" w:hAnsi="Arial" w:cs="Arial"/>
+          <w:b/>
+          <w:bCs/>
+          <w:sz w:val="24"/>
+          <w:szCs w:val="24"/>
+        </w:rPr>
+        <w:t>:</w:t>
+      </w:r>
+    </w:p>
+    <w:p>
+      <w:pPr>
+        <w:pStyle w:val="Sinespaciado"/>
+        <w:ind w:left="708"/>
+        <w:rPr>
+          <w:rFonts w:ascii="Arial" w:hAnsi="Arial" w:cs="Arial"/>
+          <w:sz w:val="24"/>
+          <w:szCs w:val="24"/>
+        </w:rPr>
+      </w:pPr>
+      <w:r>
+        <w:rPr>
+          <w:rFonts w:ascii="Arial" w:hAnsi="Arial" w:cs="Arial"/>
+          <w:sz w:val="24"/>
+          <w:szCs w:val="24"/>
+        </w:rPr>
+        <w:t xml:space="preserve">Como empleado, quiero distintos métodos de pago, para proveer un mejor servicio y mejorar las ventas. </w:t>
+      </w:r>
+    </w:p>
+    <w:p>
+      <w:pPr>
+        <w:pStyle w:val="Sinespaciado"/>
+        <w:rPr>
+          <w:rFonts w:ascii="Arial" w:hAnsi="Arial" w:cs="Arial"/>
+          <w:b/>
+          <w:bCs/>
+          <w:sz w:val="24"/>
+          <w:szCs w:val="24"/>
+        </w:rPr>
+      </w:pPr>
+      <w:r>
+        <w:rPr>
+          <w:rFonts w:ascii="Arial" w:hAnsi="Arial" w:cs="Arial"/>
+          <w:b/>
+          <w:bCs/>
+          <w:sz w:val="24"/>
+          <w:szCs w:val="24"/>
+        </w:rPr>
+        <w:t xml:space="preserve">           </w:t>
+      </w:r>
+      <w:r>
+        <w:rPr>
+          <w:rFonts w:ascii="Arial" w:hAnsi="Arial" w:cs="Arial"/>
+          <w:b/>
+          <w:bCs/>
+          <w:sz w:val="24"/>
+          <w:szCs w:val="24"/>
+        </w:rPr>
+        <w:t>HUJR-0</w:t>
+      </w:r>
+      <w:r>
+        <w:rPr>
+          <w:rFonts w:ascii="Arial" w:hAnsi="Arial" w:cs="Arial"/>
+          <w:b/>
+          <w:bCs/>
+          <w:sz w:val="24"/>
+          <w:szCs w:val="24"/>
+        </w:rPr>
+        <w:t>03</w:t>
+      </w:r>
+      <w:r>
+        <w:rPr>
+          <w:rFonts w:ascii="Arial" w:hAnsi="Arial" w:cs="Arial"/>
+          <w:b/>
+          <w:bCs/>
+          <w:sz w:val="24"/>
+          <w:szCs w:val="24"/>
+        </w:rPr>
+        <w:t>:</w:t>
+      </w:r>
+    </w:p>
+    <w:p>
+      <w:pPr>
+        <w:pStyle w:val="Sinespaciado"/>
+        <w:ind w:left="708"/>
+        <w:rPr>
+          <w:rFonts w:ascii="Arial" w:hAnsi="Arial" w:cs="Arial"/>
+          <w:sz w:val="24"/>
+          <w:szCs w:val="24"/>
+        </w:rPr>
+      </w:pPr>
+      <w:r>
+        <w:rPr>
+          <w:rFonts w:ascii="Arial" w:hAnsi="Arial" w:cs="Arial"/>
+          <w:sz w:val="24"/>
+          <w:szCs w:val="24"/>
+        </w:rPr>
+        <w:t>Como proveedor, quiero distintos métodos de pago, para aumentar la demanda y los ingresos.</w:t>
+      </w:r>
+    </w:p>
+    <w:p>
+      <w:pPr>
+        <w:pStyle w:val="Sinespaciado"/>
+        <w:ind w:left="708"/>
+        <w:rPr>
+          <w:rFonts w:ascii="Arial" w:hAnsi="Arial" w:cs="Arial"/>
+          <w:b/>
+          <w:bCs/>
+          <w:sz w:val="24"/>
+          <w:szCs w:val="24"/>
+        </w:rPr>
+      </w:pPr>
+    </w:p>
+    <w:p>
+      <w:pPr>
+        <w:pStyle w:val="Sinespaciado"/>
+        <w:tabs>
+          <w:tab w:val="left" w:pos="5670"/>
+        </w:tabs>
+        <w:spacing w:line="276" w:lineRule="auto"/>
+        <w:rPr>
+          <w:rFonts w:ascii="Arial" w:hAnsi="Arial" w:cs="Arial"/>
+          <w:b/>
+          <w:bCs/>
+          <w:sz w:val="28"/>
+          <w:szCs w:val="28"/>
+        </w:rPr>
+      </w:pPr>
+      <w:r>
+        <w:rPr>
+          <w:rFonts w:ascii="Arial" w:hAnsi="Arial" w:cs="Arial"/>
+          <w:b/>
+          <w:bCs/>
+          <w:sz w:val="28"/>
+          <w:szCs w:val="28"/>
+        </w:rPr>
+        <w:t>Proveedor:</w:t>
+      </w:r>
+    </w:p>
+    <w:p>
+      <w:pPr>
+        <w:pStyle w:val="Sinespaciado"/>
+        <w:rPr>
+          <w:rFonts w:ascii="Arial" w:hAnsi="Arial" w:cs="Arial"/>
+          <w:b/>
+          <w:bCs/>
+          <w:sz w:val="24"/>
+          <w:szCs w:val="24"/>
+        </w:rPr>
+      </w:pPr>
+      <w:r>
+        <w:rPr>
+          <w:rFonts w:ascii="Arial" w:hAnsi="Arial" w:cs="Arial"/>
+          <w:b/>
+          <w:bCs/>
+          <w:sz w:val="28"/>
+          <w:szCs w:val="28"/>
+        </w:rPr>
+        <w:tab/>
+      </w:r>
+      <w:r>
+        <w:rPr>
+          <w:rFonts w:ascii="Arial" w:hAnsi="Arial" w:cs="Arial"/>
+          <w:b/>
+          <w:bCs/>
+          <w:sz w:val="24"/>
+          <w:szCs w:val="24"/>
+        </w:rPr>
+        <w:t>HUCS-001:</w:t>
+      </w:r>
+    </w:p>
+    <w:p>
+      <w:pPr>
+        <w:pStyle w:val="Sinespaciado"/>
+        <w:tabs>
+          <w:tab w:val="left" w:pos="5670"/>
+        </w:tabs>
+        <w:spacing w:line="276" w:lineRule="auto"/>
+        <w:ind w:left="780"/>
+        <w:rPr>
+          <w:rFonts w:ascii="Arial" w:hAnsi="Arial" w:cs="Arial"/>
+          <w:sz w:val="24"/>
+          <w:szCs w:val="24"/>
+        </w:rPr>
+      </w:pPr>
+      <w:r>
+        <w:rPr>
+          <w:rFonts w:ascii="Arial" w:hAnsi="Arial" w:cs="Arial"/>
+          <w:sz w:val="24"/>
+          <w:szCs w:val="24"/>
+        </w:rPr>
+        <w:t xml:space="preserve">Como proveedor, quiero saber los destinos, para saber la accesibilidad de los viajes. </w:t>
+      </w:r>
+    </w:p>
+    <w:p>
+      <w:pPr>
+        <w:pStyle w:val="Sinespaciado"/>
+        <w:ind w:left="420" w:firstLine="288"/>
+        <w:rPr>
+          <w:rFonts w:ascii="Arial" w:hAnsi="Arial" w:cs="Arial"/>
+          <w:b/>
+          <w:bCs/>
+          <w:sz w:val="24"/>
+          <w:szCs w:val="24"/>
+        </w:rPr>
+      </w:pPr>
+      <w:r>
+        <w:rPr>
+          <w:rFonts w:ascii="Arial" w:hAnsi="Arial" w:cs="Arial"/>
+          <w:b/>
+          <w:bCs/>
+          <w:sz w:val="24"/>
+          <w:szCs w:val="24"/>
+        </w:rPr>
+        <w:t xml:space="preserve"> </w:t>
+      </w:r>
+      <w:r>
+        <w:rPr>
+          <w:rFonts w:ascii="Arial" w:hAnsi="Arial" w:cs="Arial"/>
+          <w:b/>
+          <w:bCs/>
+          <w:sz w:val="24"/>
+          <w:szCs w:val="24"/>
+        </w:rPr>
+        <w:t>HUCS-002:</w:t>
+      </w:r>
+    </w:p>
+    <w:p>
+      <w:pPr>
+        <w:pStyle w:val="Sinespaciado"/>
+        <w:tabs>
+          <w:tab w:val="left" w:pos="5670"/>
+        </w:tabs>
+        <w:spacing w:line="276" w:lineRule="auto"/>
+        <w:ind w:left="780"/>
+        <w:rPr>
+          <w:rFonts w:ascii="Arial" w:hAnsi="Arial" w:cs="Arial"/>
+          <w:sz w:val="24"/>
+          <w:szCs w:val="24"/>
+        </w:rPr>
+      </w:pPr>
+      <w:r>
+        <w:rPr>
+          <w:rFonts w:ascii="Arial" w:hAnsi="Arial" w:cs="Arial"/>
+          <w:sz w:val="24"/>
+          <w:szCs w:val="24"/>
+        </w:rPr>
+        <w:t>Como proveedor, quiero saber la disponibilidad de viajes, para saber los horarios de viaje.</w:t>
+      </w:r>
+    </w:p>
+    <w:p>
+      <w:pPr>
+        <w:pStyle w:val="Sinespaciado"/>
+        <w:ind w:left="420" w:firstLine="288"/>
+        <w:rPr>
+          <w:rFonts w:ascii="Arial" w:hAnsi="Arial" w:cs="Arial"/>
+          <w:b/>
+          <w:bCs/>
+          <w:sz w:val="24"/>
+          <w:szCs w:val="24"/>
+        </w:rPr>
+      </w:pPr>
+      <w:r>
+        <w:rPr>
+          <w:rFonts w:ascii="Arial" w:hAnsi="Arial" w:cs="Arial"/>
+          <w:b/>
+          <w:bCs/>
+          <w:sz w:val="24"/>
+          <w:szCs w:val="24"/>
+        </w:rPr>
+        <w:t>HUCS-003:</w:t>
+      </w:r>
+    </w:p>
+    <w:p>
+      <w:pPr>
+        <w:pStyle w:val="Sinespaciado"/>
+        <w:tabs>
+          <w:tab w:val="left" w:pos="5670"/>
+        </w:tabs>
+        <w:spacing w:line="276" w:lineRule="auto"/>
+        <w:ind w:left="780"/>
+        <w:rPr>
+          <w:rFonts w:ascii="Arial" w:hAnsi="Arial" w:cs="Arial"/>
+          <w:sz w:val="24"/>
+          <w:szCs w:val="24"/>
+        </w:rPr>
+      </w:pPr>
+      <w:r>
+        <w:rPr>
+          <w:rFonts w:ascii="Arial" w:hAnsi="Arial" w:cs="Arial"/>
+          <w:sz w:val="24"/>
+          <w:szCs w:val="24"/>
+        </w:rPr>
+        <w:t>Cómo proveedor, quiero dar información sobre el servicio, para que pueda llegar al cliente.</w:t>
+      </w:r>
+    </w:p>
+    <w:p>
+      <w:pPr>
+        <w:pStyle w:val="Sinespaciado"/>
+        <w:tabs>
+          <w:tab w:val="left" w:pos="5670"/>
+        </w:tabs>
+        <w:spacing w:line="276" w:lineRule="auto"/>
+        <w:ind w:left="780"/>
+        <w:rPr>
+          <w:rFonts w:ascii="Arial" w:hAnsi="Arial" w:cs="Arial"/>
+          <w:sz w:val="24"/>
+          <w:szCs w:val="24"/>
+        </w:rPr>
+      </w:pPr>
+    </w:p>
+    <w:p>
+      <w:pPr>
+        <w:pStyle w:val="paragraph"/>
+        <w:spacing w:before="0" w:beforeAutospacing="0" w:after="0" w:afterAutospacing="0"/>
+        <w:textAlignment w:val="baseline"/>
+        <w:rPr>
+          <w:rStyle w:val="eop"/>
+          <w:rFonts w:ascii="Arial" w:eastAsia="MS Mincho" w:hAnsi="Arial" w:cs="Arial"/>
+          <w:sz w:val="28"/>
+          <w:szCs w:val="28"/>
+        </w:rPr>
+      </w:pPr>
+      <w:r>
+        <w:rPr>
+          <w:rStyle w:val="normaltextrun"/>
+          <w:rFonts w:ascii="Arial" w:hAnsi="Arial" w:cs="Arial"/>
+          <w:b/>
+          <w:bCs/>
+          <w:sz w:val="28"/>
+          <w:szCs w:val="28"/>
+        </w:rPr>
+        <w:t>Servicio: </w:t>
+      </w:r>
+      <w:r>
+        <w:rPr>
+          <w:rStyle w:val="eop"/>
+          <w:rFonts w:ascii="Arial" w:eastAsia="MS Mincho" w:hAnsi="Arial" w:cs="Arial"/>
+          <w:sz w:val="28"/>
+          <w:szCs w:val="28"/>
+        </w:rPr>
+        <w:t> </w:t>
+      </w:r>
+    </w:p>
+    <w:p>
+      <w:pPr>
+        <w:pStyle w:val="paragraph"/>
+        <w:spacing w:before="0" w:beforeAutospacing="0" w:after="0" w:afterAutospacing="0"/>
+        <w:textAlignment w:val="baseline"/>
+        <w:rPr>
+          <w:rFonts w:ascii="Segoe UI" w:hAnsi="Segoe UI" w:cs="Segoe UI"/>
+          <w:b/>
+          <w:u w:val="single"/>
+        </w:rPr>
+      </w:pPr>
+      <w:r>
+        <w:rPr>
+          <w:rStyle w:val="eop"/>
+          <w:rFonts w:ascii="Arial" w:eastAsia="MS Mincho" w:hAnsi="Arial" w:cs="Arial"/>
+          <w:sz w:val="28"/>
+          <w:szCs w:val="28"/>
+        </w:rPr>
+        <w:tab/>
+      </w:r>
+      <w:r>
+        <w:rPr>
+          <w:rStyle w:val="eop"/>
+          <w:rFonts w:ascii="Arial" w:eastAsia="MS Mincho" w:hAnsi="Arial" w:cs="Arial"/>
+          <w:b/>
+        </w:rPr>
+        <w:t>HUCX-001:</w:t>
+      </w:r>
+    </w:p>
+    <w:p>
+      <w:pPr>
+        <w:pStyle w:val="paragraph"/>
+        <w:spacing w:before="0" w:beforeAutospacing="0" w:after="0" w:afterAutospacing="0"/>
+        <w:ind w:left="708"/>
+        <w:textAlignment w:val="baseline"/>
+        <w:rPr>
+          <w:rStyle w:val="eop"/>
+          <w:rFonts w:ascii="Arial" w:hAnsi="Arial" w:cs="Arial"/>
+        </w:rPr>
+      </w:pPr>
+      <w:r>
+        <w:rPr>
+          <w:rStyle w:val="normaltextrun"/>
+          <w:rFonts w:ascii="Arial" w:hAnsi="Arial" w:cs="Arial"/>
+        </w:rPr>
+        <w:t>Como usuario, quiero obtener información sobre el destino, para tener el conocimiento de a dónde voy con mi servicio. </w:t>
+      </w:r>
+      <w:r>
+        <w:rPr>
+          <w:rStyle w:val="eop"/>
+          <w:rFonts w:ascii="Arial" w:eastAsia="MS Mincho" w:hAnsi="Arial" w:cs="Arial"/>
+        </w:rPr>
+        <w:t> </w:t>
+      </w:r>
+    </w:p>
+    <w:p>
+      <w:pPr>
+        <w:pStyle w:val="paragraph"/>
+        <w:spacing w:before="0" w:beforeAutospacing="0" w:after="0" w:afterAutospacing="0"/>
+        <w:ind w:left="708"/>
+        <w:textAlignment w:val="baseline"/>
+        <w:rPr>
+          <w:rFonts w:ascii="Arial" w:hAnsi="Arial" w:cs="Arial"/>
+          <w:b/>
+        </w:rPr>
+      </w:pPr>
+      <w:r>
+        <w:rPr>
+          <w:rStyle w:val="eop"/>
+          <w:rFonts w:ascii="Arial" w:eastAsia="MS Mincho" w:hAnsi="Arial" w:cs="Arial"/>
+          <w:b/>
+        </w:rPr>
+        <w:t>HUCX-002:</w:t>
+      </w:r>
+    </w:p>
+    <w:p>
+      <w:pPr>
+        <w:pStyle w:val="paragraph"/>
+        <w:spacing w:before="0" w:beforeAutospacing="0" w:after="0" w:afterAutospacing="0"/>
+        <w:ind w:left="708"/>
+        <w:textAlignment w:val="baseline"/>
+        <w:rPr>
+          <w:rStyle w:val="eop"/>
+          <w:rFonts w:ascii="Arial" w:hAnsi="Arial" w:cs="Arial"/>
+        </w:rPr>
+      </w:pPr>
+      <w:r>
+        <w:rPr>
+          <w:rStyle w:val="normaltextrun"/>
+          <w:rFonts w:ascii="Arial" w:hAnsi="Arial" w:cs="Arial"/>
+        </w:rPr>
+        <w:t>Como cliente, quiero evaluar al proveedor después de mi viaje, para ayudar a mejorar la calidad del servicio. </w:t>
+      </w:r>
+      <w:r>
+        <w:rPr>
+          <w:rStyle w:val="eop"/>
+          <w:rFonts w:ascii="Arial" w:eastAsia="MS Mincho" w:hAnsi="Arial" w:cs="Arial"/>
+        </w:rPr>
+        <w:t> </w:t>
+      </w:r>
+    </w:p>
+    <w:p>
+      <w:pPr>
+        <w:pStyle w:val="paragraph"/>
+        <w:spacing w:before="0" w:beforeAutospacing="0" w:after="0" w:afterAutospacing="0"/>
+        <w:ind w:left="708"/>
+        <w:textAlignment w:val="baseline"/>
+        <w:rPr>
+          <w:rFonts w:ascii="Arial" w:hAnsi="Arial" w:cs="Arial"/>
+          <w:b/>
+        </w:rPr>
+      </w:pPr>
+      <w:r>
+        <w:rPr>
+          <w:rStyle w:val="eop"/>
+          <w:rFonts w:ascii="Arial" w:eastAsia="MS Mincho" w:hAnsi="Arial" w:cs="Arial"/>
+          <w:b/>
+        </w:rPr>
+        <w:t>HUCX-003:</w:t>
+      </w:r>
+    </w:p>
+    <w:p>
+      <w:pPr>
+        <w:pStyle w:val="paragraph"/>
+        <w:spacing w:before="0" w:beforeAutospacing="0" w:after="0" w:afterAutospacing="0"/>
+        <w:ind w:left="708"/>
+        <w:textAlignment w:val="baseline"/>
+        <w:rPr>
+          <w:rFonts w:ascii="Arial" w:hAnsi="Arial" w:cs="Arial"/>
+        </w:rPr>
+      </w:pPr>
+      <w:r>
+        <w:rPr>
+          <w:rStyle w:val="normaltextrun"/>
+          <w:rFonts w:ascii="Arial" w:hAnsi="Arial" w:cs="Arial"/>
+        </w:rPr>
+        <w:t>Como cliente, quiero recibir información sobre métodos de pago disponibles, para elegir la opción más conveniente del servicio.</w:t>
+      </w:r>
+      <w:r>
+        <w:rPr>
+          <w:rStyle w:val="eop"/>
+          <w:rFonts w:ascii="Arial" w:eastAsia="MS Mincho" w:hAnsi="Arial" w:cs="Arial"/>
+        </w:rPr>
+        <w:t> </w:t>
+      </w:r>
+    </w:p>
+    <w:p>
+      <w:pPr>
+        <w:pStyle w:val="Sinespaciado"/>
+        <w:tabs>
+          <w:tab w:val="left" w:pos="5670"/>
+        </w:tabs>
+        <w:spacing w:line="276" w:lineRule="auto"/>
+        <w:rPr>
+          <w:rFonts w:ascii="Arial" w:hAnsi="Arial" w:cs="Arial"/>
+          <w:sz w:val="24"/>
+          <w:szCs w:val="24"/>
+        </w:rPr>
+      </w:pPr>
+    </w:p>
+    <w:p>
+      <w:pPr>
+        <w:pStyle w:val="Sinespaciado"/>
+        <w:tabs>
+          <w:tab w:val="left" w:pos="5670"/>
+        </w:tabs>
+        <w:spacing w:line="276" w:lineRule="auto"/>
+        <w:rPr>
+          <w:rFonts w:ascii="Arial" w:hAnsi="Arial" w:cs="Arial"/>
+          <w:b/>
+          <w:bCs/>
+          <w:sz w:val="28"/>
+          <w:szCs w:val="28"/>
+        </w:rPr>
+      </w:pPr>
+      <w:r>
+        <w:rPr>
+          <w:rFonts w:ascii="Arial" w:hAnsi="Arial" w:cs="Arial"/>
+          <w:b/>
+          <w:bCs/>
+          <w:sz w:val="28"/>
+          <w:szCs w:val="28"/>
+        </w:rPr>
+        <w:t>Disponibilidad:</w:t>
+      </w:r>
+    </w:p>
+    <w:p>
+      <w:pPr>
+        <w:pStyle w:val="Sinespaciado"/>
+        <w:tabs>
+          <w:tab w:val="left" w:pos="5670"/>
+        </w:tabs>
+        <w:spacing w:line="276" w:lineRule="auto"/>
+        <w:rPr>
+          <w:rFonts w:ascii="Arial" w:hAnsi="Arial" w:cs="Arial"/>
+          <w:b/>
+          <w:bCs/>
+          <w:sz w:val="24"/>
+          <w:szCs w:val="28"/>
+        </w:rPr>
+      </w:pPr>
+      <w:r>
+        <w:rPr>
+          <w:rFonts w:ascii="Arial" w:hAnsi="Arial" w:cs="Arial"/>
+          <w:b/>
+          <w:bCs/>
+          <w:sz w:val="28"/>
+          <w:szCs w:val="28"/>
+        </w:rPr>
+        <w:t xml:space="preserve">         </w:t>
+      </w:r>
+      <w:r>
+        <w:rPr>
+          <w:rFonts w:ascii="Arial" w:hAnsi="Arial" w:cs="Arial"/>
+          <w:b/>
+          <w:bCs/>
+          <w:sz w:val="24"/>
+          <w:szCs w:val="28"/>
+        </w:rPr>
+        <w:t>HUDS-001:</w:t>
+      </w:r>
+    </w:p>
+    <w:p>
+      <w:pPr>
+        <w:pStyle w:val="Sinespaciado"/>
+        <w:tabs>
+          <w:tab w:val="left" w:pos="5670"/>
+        </w:tabs>
+        <w:spacing w:line="276" w:lineRule="auto"/>
+        <w:ind w:left="708"/>
+        <w:rPr>
+          <w:rFonts w:ascii="Arial" w:hAnsi="Arial" w:cs="Arial"/>
+          <w:b/>
+          <w:bCs/>
+          <w:sz w:val="24"/>
+          <w:szCs w:val="28"/>
+        </w:rPr>
+      </w:pPr>
+      <w:r>
+        <w:rPr>
+          <w:rStyle w:val="normaltextrun"/>
+          <w:rFonts w:ascii="Arial" w:hAnsi="Arial" w:cs="Arial"/>
+          <w:color w:val="000000"/>
+          <w:sz w:val="24"/>
+          <w:shd w:val="clear" w:color="auto" w:fill="FFFFFF"/>
+        </w:rPr>
+        <w:t>Como usuario, quiero ver la disponibilidad de fechas y horarios para un destino o viaje, para planificar mi compra con anticipación. </w:t>
+      </w:r>
+      <w:r>
+        <w:rPr>
+          <w:rStyle w:val="eop"/>
+          <w:rFonts w:ascii="Arial" w:hAnsi="Arial" w:cs="Arial"/>
+          <w:color w:val="000000"/>
+          <w:sz w:val="24"/>
+          <w:shd w:val="clear" w:color="auto" w:fill="FFFFFF"/>
+        </w:rPr>
+        <w:t> </w:t>
+      </w:r>
+    </w:p>
+    <w:p>
+      <w:pPr>
+        <w:pStyle w:val="Sinespaciado"/>
+        <w:tabs>
+          <w:tab w:val="left" w:pos="5670"/>
+        </w:tabs>
+        <w:spacing w:line="276" w:lineRule="auto"/>
+        <w:rPr>
+          <w:rFonts w:ascii="Arial" w:hAnsi="Arial" w:cs="Arial"/>
+          <w:b/>
+          <w:bCs/>
+          <w:sz w:val="24"/>
+          <w:szCs w:val="28"/>
+        </w:rPr>
+      </w:pPr>
+      <w:r>
+        <w:rPr>
+          <w:rFonts w:ascii="Arial" w:hAnsi="Arial" w:cs="Arial"/>
+          <w:b/>
+          <w:bCs/>
+          <w:sz w:val="28"/>
+          <w:szCs w:val="28"/>
+        </w:rPr>
+        <w:t xml:space="preserve">         </w:t>
+      </w:r>
+      <w:r>
+        <w:rPr>
+          <w:rFonts w:ascii="Arial" w:hAnsi="Arial" w:cs="Arial"/>
+          <w:b/>
+          <w:bCs/>
+          <w:sz w:val="24"/>
+          <w:szCs w:val="28"/>
+        </w:rPr>
+        <w:t>HUDS-002:</w:t>
+      </w:r>
+    </w:p>
+    <w:p>
+      <w:pPr>
+        <w:pStyle w:val="Sinespaciado"/>
+        <w:tabs>
+          <w:tab w:val="left" w:pos="5670"/>
+        </w:tabs>
+        <w:spacing w:line="276" w:lineRule="auto"/>
+        <w:ind w:left="708"/>
+        <w:rPr>
+          <w:rFonts w:ascii="Arial" w:hAnsi="Arial" w:cs="Arial"/>
+          <w:b/>
+          <w:bCs/>
+          <w:sz w:val="24"/>
+          <w:szCs w:val="28"/>
+        </w:rPr>
+      </w:pPr>
+      <w:r>
+        <w:rPr>
+          <w:rStyle w:val="normaltextrun"/>
+          <w:rFonts w:ascii="Arial" w:hAnsi="Arial" w:cs="Arial"/>
+          <w:color w:val="000000"/>
+          <w:sz w:val="24"/>
+          <w:shd w:val="clear" w:color="auto" w:fill="FFFFFF"/>
+        </w:rPr>
+        <w:t>Como empleado, quiero gestionar la disponibilidad de servicios y destinos, para asegurar mostrar opciones viables.</w:t>
+      </w:r>
+      <w:r>
+        <w:rPr>
+          <w:rStyle w:val="eop"/>
+          <w:rFonts w:ascii="Arial" w:hAnsi="Arial" w:cs="Arial"/>
+          <w:color w:val="000000"/>
+          <w:sz w:val="24"/>
+          <w:shd w:val="clear" w:color="auto" w:fill="FFFFFF"/>
+        </w:rPr>
+        <w:t> </w:t>
+      </w:r>
+    </w:p>
+    <w:p>
+      <w:pPr>
+        <w:pStyle w:val="Sinespaciado"/>
+        <w:tabs>
+          <w:tab w:val="left" w:pos="5670"/>
+        </w:tabs>
+        <w:spacing w:line="276" w:lineRule="auto"/>
+        <w:rPr>
+          <w:rFonts w:ascii="Arial" w:hAnsi="Arial" w:cs="Arial"/>
+          <w:b/>
+          <w:bCs/>
+          <w:sz w:val="24"/>
+          <w:szCs w:val="28"/>
+        </w:rPr>
+      </w:pPr>
+      <w:r>
+        <w:rPr>
+          <w:rFonts w:ascii="Arial" w:hAnsi="Arial" w:cs="Arial"/>
+          <w:b/>
+          <w:bCs/>
+          <w:sz w:val="28"/>
+          <w:szCs w:val="28"/>
+        </w:rPr>
+        <w:t xml:space="preserve">         </w:t>
+      </w:r>
+      <w:r>
+        <w:rPr>
+          <w:rFonts w:ascii="Arial" w:hAnsi="Arial" w:cs="Arial"/>
+          <w:b/>
+          <w:bCs/>
+          <w:sz w:val="24"/>
+          <w:szCs w:val="28"/>
+        </w:rPr>
+        <w:t>HUDS-003:</w:t>
+      </w:r>
+    </w:p>
+    <w:p>
+      <w:pPr>
+        <w:pStyle w:val="Sinespaciado"/>
+        <w:tabs>
+          <w:tab w:val="left" w:pos="5670"/>
+        </w:tabs>
+        <w:spacing w:line="276" w:lineRule="auto"/>
+        <w:ind w:left="708"/>
+        <w:rPr>
+          <w:rStyle w:val="eop"/>
+          <w:rFonts w:ascii="Arial" w:hAnsi="Arial" w:cs="Arial"/>
+          <w:color w:val="000000"/>
+          <w:sz w:val="24"/>
+          <w:shd w:val="clear" w:color="auto" w:fill="FFFFFF"/>
+        </w:rPr>
+      </w:pPr>
+      <w:r>
+        <w:rPr>
+          <w:rStyle w:val="normaltextrun"/>
+          <w:rFonts w:ascii="Arial" w:hAnsi="Arial" w:cs="Arial"/>
+          <w:color w:val="000000"/>
+          <w:sz w:val="24"/>
+          <w:shd w:val="clear" w:color="auto" w:fill="FFFFFF"/>
+        </w:rPr>
+        <w:t>Como administrador, quiero controlar la disponibilidad, para evitar conflictos.</w:t>
+      </w:r>
+      <w:r>
+        <w:rPr>
+          <w:rStyle w:val="eop"/>
+          <w:rFonts w:ascii="Arial" w:hAnsi="Arial" w:cs="Arial"/>
+          <w:color w:val="000000"/>
+          <w:sz w:val="24"/>
+          <w:shd w:val="clear" w:color="auto" w:fill="FFFFFF"/>
+        </w:rPr>
+        <w:t> </w:t>
+      </w:r>
+    </w:p>
+    <w:p>
+      <w:pPr>
+        <w:pStyle w:val="Sinespaciado"/>
+        <w:tabs>
+          <w:tab w:val="left" w:pos="5670"/>
+        </w:tabs>
+        <w:spacing w:line="276" w:lineRule="auto"/>
+        <w:rPr>
+          <w:rFonts w:ascii="Arial" w:hAnsi="Arial" w:cs="Arial"/>
+          <w:b/>
+          <w:bCs/>
+          <w:sz w:val="28"/>
+          <w:szCs w:val="28"/>
+        </w:rPr>
+      </w:pPr>
+      <w:r>
+        <w:rPr>
+          <w:rFonts w:ascii="Arial" w:hAnsi="Arial" w:cs="Arial"/>
+          <w:b/>
+          <w:bCs/>
+          <w:sz w:val="28"/>
+          <w:szCs w:val="28"/>
+        </w:rPr>
+        <w:lastRenderedPageBreak/>
+        <w:t>Venta</w:t>
+      </w:r>
+      <w:r>
+        <w:rPr>
+          <w:rFonts w:ascii="Arial" w:hAnsi="Arial" w:cs="Arial"/>
+          <w:b/>
+          <w:bCs/>
+          <w:sz w:val="28"/>
+          <w:szCs w:val="28"/>
+        </w:rPr>
+        <w:t>:</w:t>
+      </w:r>
+    </w:p>
+    <w:p>
+      <w:pPr>
+        <w:pStyle w:val="Sinespaciado"/>
+        <w:tabs>
+          <w:tab w:val="left" w:pos="5670"/>
+        </w:tabs>
+        <w:spacing w:line="276" w:lineRule="auto"/>
+        <w:rPr>
+          <w:rFonts w:ascii="Arial" w:hAnsi="Arial" w:cs="Arial"/>
+          <w:b/>
+          <w:bCs/>
+          <w:sz w:val="24"/>
+          <w:szCs w:val="28"/>
+        </w:rPr>
+      </w:pPr>
+      <w:r>
+        <w:rPr>
+          <w:rFonts w:ascii="Arial" w:hAnsi="Arial" w:cs="Arial"/>
+          <w:b/>
+          <w:bCs/>
+          <w:sz w:val="28"/>
+          <w:szCs w:val="28"/>
+        </w:rPr>
+        <w:t xml:space="preserve">         </w:t>
+      </w:r>
+      <w:r>
+        <w:rPr>
+          <w:rFonts w:ascii="Arial" w:hAnsi="Arial" w:cs="Arial"/>
+          <w:b/>
+          <w:bCs/>
+          <w:sz w:val="24"/>
+          <w:szCs w:val="28"/>
+        </w:rPr>
+        <w:t>HUDM</w:t>
+      </w:r>
+      <w:r>
+        <w:rPr>
+          <w:rFonts w:ascii="Arial" w:hAnsi="Arial" w:cs="Arial"/>
+          <w:b/>
+          <w:bCs/>
+          <w:sz w:val="24"/>
+          <w:szCs w:val="28"/>
+        </w:rPr>
+        <w:t>-001:</w:t>
+      </w:r>
+    </w:p>
+    <w:p>
+      <w:pPr>
+        <w:pStyle w:val="Sinespaciado"/>
+        <w:tabs>
+          <w:tab w:val="left" w:pos="5670"/>
+        </w:tabs>
+        <w:spacing w:line="276" w:lineRule="auto"/>
+        <w:ind w:left="708"/>
+        <w:rPr>
+          <w:rFonts w:ascii="Arial" w:hAnsi="Arial" w:cs="Arial"/>
+          <w:b/>
+          <w:bCs/>
+          <w:sz w:val="24"/>
+          <w:szCs w:val="28"/>
+        </w:rPr>
+      </w:pPr>
+      <w:r>
+        <w:rPr>
+          <w:rStyle w:val="normaltextrun"/>
+          <w:rFonts w:ascii="Arial" w:hAnsi="Arial" w:cs="Arial"/>
+          <w:color w:val="000000"/>
+          <w:sz w:val="24"/>
+          <w:shd w:val="clear" w:color="auto" w:fill="FFFFFF"/>
+        </w:rPr>
+        <w:t>Como Proveedor, quiero hacer una venta desde la plataforma, para completar mi  compra fácilmente.</w:t>
+      </w:r>
+    </w:p>
+    <w:p>
+      <w:pPr>
+        <w:pStyle w:val="Sinespaciado"/>
+        <w:tabs>
+          <w:tab w:val="left" w:pos="5670"/>
+        </w:tabs>
+        <w:spacing w:line="276" w:lineRule="auto"/>
+        <w:rPr>
+          <w:rFonts w:ascii="Arial" w:hAnsi="Arial" w:cs="Arial"/>
+          <w:b/>
+          <w:bCs/>
+          <w:sz w:val="24"/>
+          <w:szCs w:val="28"/>
+        </w:rPr>
+      </w:pPr>
+      <w:r>
+        <w:rPr>
+          <w:rFonts w:ascii="Arial" w:hAnsi="Arial" w:cs="Arial"/>
+          <w:b/>
+          <w:bCs/>
+          <w:sz w:val="28"/>
+          <w:szCs w:val="28"/>
+        </w:rPr>
+        <w:t xml:space="preserve">         </w:t>
+      </w:r>
+      <w:r>
+        <w:rPr>
+          <w:rFonts w:ascii="Arial" w:hAnsi="Arial" w:cs="Arial"/>
+          <w:b/>
+          <w:bCs/>
+          <w:sz w:val="24"/>
+          <w:szCs w:val="28"/>
+        </w:rPr>
+        <w:t>HUDM</w:t>
+      </w:r>
+      <w:r>
+        <w:rPr>
+          <w:rFonts w:ascii="Arial" w:hAnsi="Arial" w:cs="Arial"/>
+          <w:b/>
+          <w:bCs/>
+          <w:sz w:val="24"/>
+          <w:szCs w:val="28"/>
+        </w:rPr>
+        <w:t>-002:</w:t>
+      </w:r>
+    </w:p>
+    <w:p>
+      <w:pPr>
+        <w:pStyle w:val="Sinespaciado"/>
+        <w:tabs>
+          <w:tab w:val="left" w:pos="5670"/>
+        </w:tabs>
+        <w:spacing w:line="276" w:lineRule="auto"/>
+        <w:ind w:left="708"/>
+        <w:rPr>
+          <w:rFonts w:ascii="Arial" w:hAnsi="Arial" w:cs="Arial"/>
+          <w:b/>
+          <w:bCs/>
+          <w:sz w:val="24"/>
+          <w:szCs w:val="28"/>
+        </w:rPr>
+      </w:pPr>
+      <w:r>
+        <w:rPr>
+          <w:rStyle w:val="normaltextrun"/>
+          <w:rFonts w:ascii="Arial" w:hAnsi="Arial" w:cs="Arial"/>
+          <w:color w:val="000000"/>
+          <w:sz w:val="24"/>
+          <w:shd w:val="clear" w:color="auto" w:fill="FFFFFF"/>
+        </w:rPr>
+        <w:t>Como empleado, quiero registrar cada venta con su detalle, para llevar control de las transacciones.</w:t>
+      </w:r>
+    </w:p>
+    <w:p>
+      <w:pPr>
+        <w:pStyle w:val="Sinespaciado"/>
+        <w:tabs>
+          <w:tab w:val="left" w:pos="5670"/>
+        </w:tabs>
+        <w:spacing w:line="276" w:lineRule="auto"/>
+        <w:rPr>
+          <w:rFonts w:ascii="Arial" w:hAnsi="Arial" w:cs="Arial"/>
+          <w:b/>
+          <w:bCs/>
+          <w:sz w:val="24"/>
+          <w:szCs w:val="28"/>
+        </w:rPr>
+      </w:pPr>
+      <w:r>
+        <w:rPr>
+          <w:rFonts w:ascii="Arial" w:hAnsi="Arial" w:cs="Arial"/>
+          <w:b/>
+          <w:bCs/>
+          <w:sz w:val="28"/>
+          <w:szCs w:val="28"/>
+        </w:rPr>
+        <w:t xml:space="preserve">         </w:t>
+      </w:r>
+      <w:r>
+        <w:rPr>
+          <w:rFonts w:ascii="Arial" w:hAnsi="Arial" w:cs="Arial"/>
+          <w:b/>
+          <w:bCs/>
+          <w:sz w:val="24"/>
+          <w:szCs w:val="28"/>
+        </w:rPr>
+        <w:t>HUDM</w:t>
+      </w:r>
+      <w:r>
+        <w:rPr>
+          <w:rFonts w:ascii="Arial" w:hAnsi="Arial" w:cs="Arial"/>
+          <w:b/>
+          <w:bCs/>
+          <w:sz w:val="24"/>
+          <w:szCs w:val="28"/>
+        </w:rPr>
+        <w:t>-003:</w:t>
+      </w:r>
+    </w:p>
+    <w:p>
+      <w:pPr>
+        <w:pStyle w:val="Sinespaciado"/>
+        <w:tabs>
+          <w:tab w:val="left" w:pos="5670"/>
+        </w:tabs>
+        <w:spacing w:line="276" w:lineRule="auto"/>
+        <w:ind w:left="708"/>
+        <w:rPr>
+          <w:rStyle w:val="eop"/>
+          <w:rFonts w:ascii="Arial" w:hAnsi="Arial" w:cs="Arial"/>
+          <w:color w:val="000000"/>
+          <w:sz w:val="24"/>
+          <w:shd w:val="clear" w:color="auto" w:fill="FFFFFF"/>
+        </w:rPr>
+      </w:pPr>
+      <w:r>
+        <w:rPr>
+          <w:rStyle w:val="normaltextrun"/>
+          <w:rFonts w:ascii="Arial" w:hAnsi="Arial" w:cs="Arial"/>
+          <w:color w:val="000000"/>
+          <w:sz w:val="24"/>
+          <w:shd w:val="clear" w:color="auto" w:fill="FFFFFF"/>
+        </w:rPr>
+        <w:t>Como Empleado, quiero ver el historial de ventas, para analizar el rendimiento del negocio.</w:t>
+      </w:r>
+      <w:bookmarkStart w:id="0" w:name="_GoBack"/>
+      <w:bookmarkEnd w:id="0"/>
     </w:p>
     <w:p>
       <w:pPr>
@@ -1228,8 +3954,860 @@
 </w:document>
 </file>
 
+<file path=word/numbering.xml><?xml version="1.0" encoding="utf-8"?>
+<w:numbering xmlns:wpc="http://schemas.microsoft.com/office/word/2010/wordprocessingCanvas" xmlns:mc="http://schemas.openxmlformats.org/markup-compatibility/2006" xmlns:o="urn:schemas-microsoft-com:office:office" xmlns:r="http://schemas.openxmlformats.org/officeDocument/2006/relationships" xmlns:m="http://schemas.openxmlformats.org/officeDocument/2006/math" xmlns:v="urn:schemas-microsoft-com:vml" xmlns:wp14="http://schemas.microsoft.com/office/word/2010/wordprocessingDrawing" xmlns:wp="http://schemas.openxmlformats.org/drawingml/2006/wordprocessingDrawing" xmlns:w10="urn:schemas-microsoft-com:office:word" xmlns:w="http://schemas.openxmlformats.org/wordprocessingml/2006/main" xmlns:w14="http://schemas.microsoft.com/office/word/2010/wordml" xmlns:w15="http://schemas.microsoft.com/office/word/2012/wordml" xmlns:wpg="http://schemas.microsoft.com/office/word/2010/wordprocessingGroup" xmlns:wpi="http://schemas.microsoft.com/office/word/2010/wordprocessingInk" xmlns:wne="http://schemas.microsoft.com/office/word/2006/wordml" xmlns:wps="http://schemas.microsoft.com/office/word/2010/wordprocessingShape" mc:Ignorable="w14 w15 wp14">
+  <w:abstractNum w:abstractNumId="0">
+    <w:nsid w:val="0D797CD9"/>
+    <w:multiLevelType w:val="hybridMultilevel"/>
+    <w:tmpl w:val="CFB6F7D8"/>
+    <w:lvl w:ilvl="0" w:tplc="080A000F">
+      <w:start w:val="1"/>
+      <w:numFmt w:val="decimal"/>
+      <w:lvlText w:val="%1."/>
+      <w:lvlJc w:val="left"/>
+      <w:pPr>
+        <w:ind w:left="720" w:hanging="360"/>
+      </w:pPr>
+    </w:lvl>
+    <w:lvl w:ilvl="1" w:tplc="080A0019">
+      <w:start w:val="1"/>
+      <w:numFmt w:val="lowerLetter"/>
+      <w:lvlText w:val="%2."/>
+      <w:lvlJc w:val="left"/>
+      <w:pPr>
+        <w:ind w:left="1440" w:hanging="360"/>
+      </w:pPr>
+    </w:lvl>
+    <w:lvl w:ilvl="2" w:tplc="080A001B">
+      <w:start w:val="1"/>
+      <w:numFmt w:val="lowerRoman"/>
+      <w:lvlText w:val="%3."/>
+      <w:lvlJc w:val="right"/>
+      <w:pPr>
+        <w:ind w:left="2160" w:hanging="180"/>
+      </w:pPr>
+    </w:lvl>
+    <w:lvl w:ilvl="3" w:tplc="080A000F">
+      <w:start w:val="1"/>
+      <w:numFmt w:val="decimal"/>
+      <w:lvlText w:val="%4."/>
+      <w:lvlJc w:val="left"/>
+      <w:pPr>
+        <w:ind w:left="2880" w:hanging="360"/>
+      </w:pPr>
+    </w:lvl>
+    <w:lvl w:ilvl="4" w:tplc="080A0019">
+      <w:start w:val="1"/>
+      <w:numFmt w:val="lowerLetter"/>
+      <w:lvlText w:val="%5."/>
+      <w:lvlJc w:val="left"/>
+      <w:pPr>
+        <w:ind w:left="3600" w:hanging="360"/>
+      </w:pPr>
+    </w:lvl>
+    <w:lvl w:ilvl="5" w:tplc="080A001B">
+      <w:start w:val="1"/>
+      <w:numFmt w:val="lowerRoman"/>
+      <w:lvlText w:val="%6."/>
+      <w:lvlJc w:val="right"/>
+      <w:pPr>
+        <w:ind w:left="4320" w:hanging="180"/>
+      </w:pPr>
+    </w:lvl>
+    <w:lvl w:ilvl="6" w:tplc="080A000F">
+      <w:start w:val="1"/>
+      <w:numFmt w:val="decimal"/>
+      <w:lvlText w:val="%7."/>
+      <w:lvlJc w:val="left"/>
+      <w:pPr>
+        <w:ind w:left="5040" w:hanging="360"/>
+      </w:pPr>
+    </w:lvl>
+    <w:lvl w:ilvl="7" w:tplc="080A0019">
+      <w:start w:val="1"/>
+      <w:numFmt w:val="lowerLetter"/>
+      <w:lvlText w:val="%8."/>
+      <w:lvlJc w:val="left"/>
+      <w:pPr>
+        <w:ind w:left="5760" w:hanging="360"/>
+      </w:pPr>
+    </w:lvl>
+    <w:lvl w:ilvl="8" w:tplc="080A001B">
+      <w:start w:val="1"/>
+      <w:numFmt w:val="lowerRoman"/>
+      <w:lvlText w:val="%9."/>
+      <w:lvlJc w:val="right"/>
+      <w:pPr>
+        <w:ind w:left="6480" w:hanging="180"/>
+      </w:pPr>
+    </w:lvl>
+  </w:abstractNum>
+  <w:abstractNum w:abstractNumId="1">
+    <w:nsid w:val="11ED544D"/>
+    <w:multiLevelType w:val="hybridMultilevel"/>
+    <w:tmpl w:val="A59E2766"/>
+    <w:lvl w:ilvl="0" w:tplc="080A000F">
+      <w:start w:val="1"/>
+      <w:numFmt w:val="decimal"/>
+      <w:lvlText w:val="%1."/>
+      <w:lvlJc w:val="left"/>
+      <w:pPr>
+        <w:ind w:left="780" w:hanging="360"/>
+      </w:pPr>
+    </w:lvl>
+    <w:lvl w:ilvl="1" w:tplc="080A0019" w:tentative="1">
+      <w:start w:val="1"/>
+      <w:numFmt w:val="lowerLetter"/>
+      <w:lvlText w:val="%2."/>
+      <w:lvlJc w:val="left"/>
+      <w:pPr>
+        <w:ind w:left="1500" w:hanging="360"/>
+      </w:pPr>
+    </w:lvl>
+    <w:lvl w:ilvl="2" w:tplc="080A001B" w:tentative="1">
+      <w:start w:val="1"/>
+      <w:numFmt w:val="lowerRoman"/>
+      <w:lvlText w:val="%3."/>
+      <w:lvlJc w:val="right"/>
+      <w:pPr>
+        <w:ind w:left="2220" w:hanging="180"/>
+      </w:pPr>
+    </w:lvl>
+    <w:lvl w:ilvl="3" w:tplc="080A000F" w:tentative="1">
+      <w:start w:val="1"/>
+      <w:numFmt w:val="decimal"/>
+      <w:lvlText w:val="%4."/>
+      <w:lvlJc w:val="left"/>
+      <w:pPr>
+        <w:ind w:left="2940" w:hanging="360"/>
+      </w:pPr>
+    </w:lvl>
+    <w:lvl w:ilvl="4" w:tplc="080A0019" w:tentative="1">
+      <w:start w:val="1"/>
+      <w:numFmt w:val="lowerLetter"/>
+      <w:lvlText w:val="%5."/>
+      <w:lvlJc w:val="left"/>
+      <w:pPr>
+        <w:ind w:left="3660" w:hanging="360"/>
+      </w:pPr>
+    </w:lvl>
+    <w:lvl w:ilvl="5" w:tplc="080A001B" w:tentative="1">
+      <w:start w:val="1"/>
+      <w:numFmt w:val="lowerRoman"/>
+      <w:lvlText w:val="%6."/>
+      <w:lvlJc w:val="right"/>
+      <w:pPr>
+        <w:ind w:left="4380" w:hanging="180"/>
+      </w:pPr>
+    </w:lvl>
+    <w:lvl w:ilvl="6" w:tplc="080A000F" w:tentative="1">
+      <w:start w:val="1"/>
+      <w:numFmt w:val="decimal"/>
+      <w:lvlText w:val="%7."/>
+      <w:lvlJc w:val="left"/>
+      <w:pPr>
+        <w:ind w:left="5100" w:hanging="360"/>
+      </w:pPr>
+    </w:lvl>
+    <w:lvl w:ilvl="7" w:tplc="080A0019" w:tentative="1">
+      <w:start w:val="1"/>
+      <w:numFmt w:val="lowerLetter"/>
+      <w:lvlText w:val="%8."/>
+      <w:lvlJc w:val="left"/>
+      <w:pPr>
+        <w:ind w:left="5820" w:hanging="360"/>
+      </w:pPr>
+    </w:lvl>
+    <w:lvl w:ilvl="8" w:tplc="080A001B" w:tentative="1">
+      <w:start w:val="1"/>
+      <w:numFmt w:val="lowerRoman"/>
+      <w:lvlText w:val="%9."/>
+      <w:lvlJc w:val="right"/>
+      <w:pPr>
+        <w:ind w:left="6540" w:hanging="180"/>
+      </w:pPr>
+    </w:lvl>
+  </w:abstractNum>
+  <w:abstractNum w:abstractNumId="2">
+    <w:nsid w:val="391A6850"/>
+    <w:multiLevelType w:val="hybridMultilevel"/>
+    <w:tmpl w:val="135E66D2"/>
+    <w:lvl w:ilvl="0" w:tplc="080A000F">
+      <w:start w:val="1"/>
+      <w:numFmt w:val="decimal"/>
+      <w:lvlText w:val="%1."/>
+      <w:lvlJc w:val="left"/>
+      <w:pPr>
+        <w:ind w:left="720" w:hanging="360"/>
+      </w:pPr>
+    </w:lvl>
+    <w:lvl w:ilvl="1" w:tplc="080A0019">
+      <w:start w:val="1"/>
+      <w:numFmt w:val="lowerLetter"/>
+      <w:lvlText w:val="%2."/>
+      <w:lvlJc w:val="left"/>
+      <w:pPr>
+        <w:ind w:left="1440" w:hanging="360"/>
+      </w:pPr>
+    </w:lvl>
+    <w:lvl w:ilvl="2" w:tplc="080A001B">
+      <w:start w:val="1"/>
+      <w:numFmt w:val="lowerRoman"/>
+      <w:lvlText w:val="%3."/>
+      <w:lvlJc w:val="right"/>
+      <w:pPr>
+        <w:ind w:left="2160" w:hanging="180"/>
+      </w:pPr>
+    </w:lvl>
+    <w:lvl w:ilvl="3" w:tplc="080A000F">
+      <w:start w:val="1"/>
+      <w:numFmt w:val="decimal"/>
+      <w:lvlText w:val="%4."/>
+      <w:lvlJc w:val="left"/>
+      <w:pPr>
+        <w:ind w:left="2880" w:hanging="360"/>
+      </w:pPr>
+    </w:lvl>
+    <w:lvl w:ilvl="4" w:tplc="080A0019">
+      <w:start w:val="1"/>
+      <w:numFmt w:val="lowerLetter"/>
+      <w:lvlText w:val="%5."/>
+      <w:lvlJc w:val="left"/>
+      <w:pPr>
+        <w:ind w:left="3600" w:hanging="360"/>
+      </w:pPr>
+    </w:lvl>
+    <w:lvl w:ilvl="5" w:tplc="080A001B">
+      <w:start w:val="1"/>
+      <w:numFmt w:val="lowerRoman"/>
+      <w:lvlText w:val="%6."/>
+      <w:lvlJc w:val="right"/>
+      <w:pPr>
+        <w:ind w:left="4320" w:hanging="180"/>
+      </w:pPr>
+    </w:lvl>
+    <w:lvl w:ilvl="6" w:tplc="080A000F">
+      <w:start w:val="1"/>
+      <w:numFmt w:val="decimal"/>
+      <w:lvlText w:val="%7."/>
+      <w:lvlJc w:val="left"/>
+      <w:pPr>
+        <w:ind w:left="5040" w:hanging="360"/>
+      </w:pPr>
+    </w:lvl>
+    <w:lvl w:ilvl="7" w:tplc="080A0019">
+      <w:start w:val="1"/>
+      <w:numFmt w:val="lowerLetter"/>
+      <w:lvlText w:val="%8."/>
+      <w:lvlJc w:val="left"/>
+      <w:pPr>
+        <w:ind w:left="5760" w:hanging="360"/>
+      </w:pPr>
+    </w:lvl>
+    <w:lvl w:ilvl="8" w:tplc="080A001B">
+      <w:start w:val="1"/>
+      <w:numFmt w:val="lowerRoman"/>
+      <w:lvlText w:val="%9."/>
+      <w:lvlJc w:val="right"/>
+      <w:pPr>
+        <w:ind w:left="6480" w:hanging="180"/>
+      </w:pPr>
+    </w:lvl>
+  </w:abstractNum>
+  <w:abstractNum w:abstractNumId="3">
+    <w:nsid w:val="40D446F5"/>
+    <w:multiLevelType w:val="hybridMultilevel"/>
+    <w:tmpl w:val="E7AAE968"/>
+    <w:lvl w:ilvl="0" w:tplc="080A000F">
+      <w:start w:val="1"/>
+      <w:numFmt w:val="decimal"/>
+      <w:lvlText w:val="%1."/>
+      <w:lvlJc w:val="left"/>
+      <w:pPr>
+        <w:ind w:left="720" w:hanging="360"/>
+      </w:pPr>
+    </w:lvl>
+    <w:lvl w:ilvl="1" w:tplc="080A0019" w:tentative="1">
+      <w:start w:val="1"/>
+      <w:numFmt w:val="lowerLetter"/>
+      <w:lvlText w:val="%2."/>
+      <w:lvlJc w:val="left"/>
+      <w:pPr>
+        <w:ind w:left="1440" w:hanging="360"/>
+      </w:pPr>
+    </w:lvl>
+    <w:lvl w:ilvl="2" w:tplc="080A001B" w:tentative="1">
+      <w:start w:val="1"/>
+      <w:numFmt w:val="lowerRoman"/>
+      <w:lvlText w:val="%3."/>
+      <w:lvlJc w:val="right"/>
+      <w:pPr>
+        <w:ind w:left="2160" w:hanging="180"/>
+      </w:pPr>
+    </w:lvl>
+    <w:lvl w:ilvl="3" w:tplc="080A000F" w:tentative="1">
+      <w:start w:val="1"/>
+      <w:numFmt w:val="decimal"/>
+      <w:lvlText w:val="%4."/>
+      <w:lvlJc w:val="left"/>
+      <w:pPr>
+        <w:ind w:left="2880" w:hanging="360"/>
+      </w:pPr>
+    </w:lvl>
+    <w:lvl w:ilvl="4" w:tplc="080A0019" w:tentative="1">
+      <w:start w:val="1"/>
+      <w:numFmt w:val="lowerLetter"/>
+      <w:lvlText w:val="%5."/>
+      <w:lvlJc w:val="left"/>
+      <w:pPr>
+        <w:ind w:left="3600" w:hanging="360"/>
+      </w:pPr>
+    </w:lvl>
+    <w:lvl w:ilvl="5" w:tplc="080A001B" w:tentative="1">
+      <w:start w:val="1"/>
+      <w:numFmt w:val="lowerRoman"/>
+      <w:lvlText w:val="%6."/>
+      <w:lvlJc w:val="right"/>
+      <w:pPr>
+        <w:ind w:left="4320" w:hanging="180"/>
+      </w:pPr>
+    </w:lvl>
+    <w:lvl w:ilvl="6" w:tplc="080A000F" w:tentative="1">
+      <w:start w:val="1"/>
+      <w:numFmt w:val="decimal"/>
+      <w:lvlText w:val="%7."/>
+      <w:lvlJc w:val="left"/>
+      <w:pPr>
+        <w:ind w:left="5040" w:hanging="360"/>
+      </w:pPr>
+    </w:lvl>
+    <w:lvl w:ilvl="7" w:tplc="080A0019" w:tentative="1">
+      <w:start w:val="1"/>
+      <w:numFmt w:val="lowerLetter"/>
+      <w:lvlText w:val="%8."/>
+      <w:lvlJc w:val="left"/>
+      <w:pPr>
+        <w:ind w:left="5760" w:hanging="360"/>
+      </w:pPr>
+    </w:lvl>
+    <w:lvl w:ilvl="8" w:tplc="080A001B" w:tentative="1">
+      <w:start w:val="1"/>
+      <w:numFmt w:val="lowerRoman"/>
+      <w:lvlText w:val="%9."/>
+      <w:lvlJc w:val="right"/>
+      <w:pPr>
+        <w:ind w:left="6480" w:hanging="180"/>
+      </w:pPr>
+    </w:lvl>
+  </w:abstractNum>
+  <w:abstractNum w:abstractNumId="4">
+    <w:nsid w:val="68612EA5"/>
+    <w:multiLevelType w:val="multilevel"/>
+    <w:tmpl w:val="668C60F4"/>
+    <w:lvl w:ilvl="0">
+      <w:start w:val="3"/>
+      <w:numFmt w:val="decimal"/>
+      <w:lvlText w:val="%1."/>
+      <w:lvlJc w:val="left"/>
+      <w:pPr>
+        <w:tabs>
+          <w:tab w:val="num" w:pos="720"/>
+        </w:tabs>
+        <w:ind w:left="720" w:hanging="360"/>
+      </w:pPr>
+    </w:lvl>
+    <w:lvl w:ilvl="1" w:tentative="1">
+      <w:start w:val="1"/>
+      <w:numFmt w:val="decimal"/>
+      <w:lvlText w:val="%2."/>
+      <w:lvlJc w:val="left"/>
+      <w:pPr>
+        <w:tabs>
+          <w:tab w:val="num" w:pos="1440"/>
+        </w:tabs>
+        <w:ind w:left="1440" w:hanging="360"/>
+      </w:pPr>
+    </w:lvl>
+    <w:lvl w:ilvl="2" w:tentative="1">
+      <w:start w:val="1"/>
+      <w:numFmt w:val="decimal"/>
+      <w:lvlText w:val="%3."/>
+      <w:lvlJc w:val="left"/>
+      <w:pPr>
+        <w:tabs>
+          <w:tab w:val="num" w:pos="2160"/>
+        </w:tabs>
+        <w:ind w:left="2160" w:hanging="360"/>
+      </w:pPr>
+    </w:lvl>
+    <w:lvl w:ilvl="3" w:tentative="1">
+      <w:start w:val="1"/>
+      <w:numFmt w:val="decimal"/>
+      <w:lvlText w:val="%4."/>
+      <w:lvlJc w:val="left"/>
+      <w:pPr>
+        <w:tabs>
+          <w:tab w:val="num" w:pos="2880"/>
+        </w:tabs>
+        <w:ind w:left="2880" w:hanging="360"/>
+      </w:pPr>
+    </w:lvl>
+    <w:lvl w:ilvl="4" w:tentative="1">
+      <w:start w:val="1"/>
+      <w:numFmt w:val="decimal"/>
+      <w:lvlText w:val="%5."/>
+      <w:lvlJc w:val="left"/>
+      <w:pPr>
+        <w:tabs>
+          <w:tab w:val="num" w:pos="3600"/>
+        </w:tabs>
+        <w:ind w:left="3600" w:hanging="360"/>
+      </w:pPr>
+    </w:lvl>
+    <w:lvl w:ilvl="5" w:tentative="1">
+      <w:start w:val="1"/>
+      <w:numFmt w:val="decimal"/>
+      <w:lvlText w:val="%6."/>
+      <w:lvlJc w:val="left"/>
+      <w:pPr>
+        <w:tabs>
+          <w:tab w:val="num" w:pos="4320"/>
+        </w:tabs>
+        <w:ind w:left="4320" w:hanging="360"/>
+      </w:pPr>
+    </w:lvl>
+    <w:lvl w:ilvl="6" w:tentative="1">
+      <w:start w:val="1"/>
+      <w:numFmt w:val="decimal"/>
+      <w:lvlText w:val="%7."/>
+      <w:lvlJc w:val="left"/>
+      <w:pPr>
+        <w:tabs>
+          <w:tab w:val="num" w:pos="5040"/>
+        </w:tabs>
+        <w:ind w:left="5040" w:hanging="360"/>
+      </w:pPr>
+    </w:lvl>
+    <w:lvl w:ilvl="7" w:tentative="1">
+      <w:start w:val="1"/>
+      <w:numFmt w:val="decimal"/>
+      <w:lvlText w:val="%8."/>
+      <w:lvlJc w:val="left"/>
+      <w:pPr>
+        <w:tabs>
+          <w:tab w:val="num" w:pos="5760"/>
+        </w:tabs>
+        <w:ind w:left="5760" w:hanging="360"/>
+      </w:pPr>
+    </w:lvl>
+    <w:lvl w:ilvl="8" w:tentative="1">
+      <w:start w:val="1"/>
+      <w:numFmt w:val="decimal"/>
+      <w:lvlText w:val="%9."/>
+      <w:lvlJc w:val="left"/>
+      <w:pPr>
+        <w:tabs>
+          <w:tab w:val="num" w:pos="6480"/>
+        </w:tabs>
+        <w:ind w:left="6480" w:hanging="360"/>
+      </w:pPr>
+    </w:lvl>
+  </w:abstractNum>
+  <w:abstractNum w:abstractNumId="5">
+    <w:nsid w:val="691351B9"/>
+    <w:multiLevelType w:val="hybridMultilevel"/>
+    <w:tmpl w:val="B95EC386"/>
+    <w:lvl w:ilvl="0" w:tplc="080A000F">
+      <w:start w:val="1"/>
+      <w:numFmt w:val="decimal"/>
+      <w:lvlText w:val="%1."/>
+      <w:lvlJc w:val="left"/>
+      <w:pPr>
+        <w:ind w:left="720" w:hanging="360"/>
+      </w:pPr>
+    </w:lvl>
+    <w:lvl w:ilvl="1" w:tplc="080A0019" w:tentative="1">
+      <w:start w:val="1"/>
+      <w:numFmt w:val="lowerLetter"/>
+      <w:lvlText w:val="%2."/>
+      <w:lvlJc w:val="left"/>
+      <w:pPr>
+        <w:ind w:left="1440" w:hanging="360"/>
+      </w:pPr>
+    </w:lvl>
+    <w:lvl w:ilvl="2" w:tplc="080A001B" w:tentative="1">
+      <w:start w:val="1"/>
+      <w:numFmt w:val="lowerRoman"/>
+      <w:lvlText w:val="%3."/>
+      <w:lvlJc w:val="right"/>
+      <w:pPr>
+        <w:ind w:left="2160" w:hanging="180"/>
+      </w:pPr>
+    </w:lvl>
+    <w:lvl w:ilvl="3" w:tplc="080A000F" w:tentative="1">
+      <w:start w:val="1"/>
+      <w:numFmt w:val="decimal"/>
+      <w:lvlText w:val="%4."/>
+      <w:lvlJc w:val="left"/>
+      <w:pPr>
+        <w:ind w:left="2880" w:hanging="360"/>
+      </w:pPr>
+    </w:lvl>
+    <w:lvl w:ilvl="4" w:tplc="080A0019" w:tentative="1">
+      <w:start w:val="1"/>
+      <w:numFmt w:val="lowerLetter"/>
+      <w:lvlText w:val="%5."/>
+      <w:lvlJc w:val="left"/>
+      <w:pPr>
+        <w:ind w:left="3600" w:hanging="360"/>
+      </w:pPr>
+    </w:lvl>
+    <w:lvl w:ilvl="5" w:tplc="080A001B" w:tentative="1">
+      <w:start w:val="1"/>
+      <w:numFmt w:val="lowerRoman"/>
+      <w:lvlText w:val="%6."/>
+      <w:lvlJc w:val="right"/>
+      <w:pPr>
+        <w:ind w:left="4320" w:hanging="180"/>
+      </w:pPr>
+    </w:lvl>
+    <w:lvl w:ilvl="6" w:tplc="080A000F" w:tentative="1">
+      <w:start w:val="1"/>
+      <w:numFmt w:val="decimal"/>
+      <w:lvlText w:val="%7."/>
+      <w:lvlJc w:val="left"/>
+      <w:pPr>
+        <w:ind w:left="5040" w:hanging="360"/>
+      </w:pPr>
+    </w:lvl>
+    <w:lvl w:ilvl="7" w:tplc="080A0019" w:tentative="1">
+      <w:start w:val="1"/>
+      <w:numFmt w:val="lowerLetter"/>
+      <w:lvlText w:val="%8."/>
+      <w:lvlJc w:val="left"/>
+      <w:pPr>
+        <w:ind w:left="5760" w:hanging="360"/>
+      </w:pPr>
+    </w:lvl>
+    <w:lvl w:ilvl="8" w:tplc="080A001B" w:tentative="1">
+      <w:start w:val="1"/>
+      <w:numFmt w:val="lowerRoman"/>
+      <w:lvlText w:val="%9."/>
+      <w:lvlJc w:val="right"/>
+      <w:pPr>
+        <w:ind w:left="6480" w:hanging="180"/>
+      </w:pPr>
+    </w:lvl>
+  </w:abstractNum>
+  <w:abstractNum w:abstractNumId="6">
+    <w:nsid w:val="702211BC"/>
+    <w:multiLevelType w:val="multilevel"/>
+    <w:tmpl w:val="27425286"/>
+    <w:lvl w:ilvl="0">
+      <w:start w:val="1"/>
+      <w:numFmt w:val="decimal"/>
+      <w:lvlText w:val="%1."/>
+      <w:lvlJc w:val="left"/>
+      <w:pPr>
+        <w:tabs>
+          <w:tab w:val="num" w:pos="720"/>
+        </w:tabs>
+        <w:ind w:left="720" w:hanging="360"/>
+      </w:pPr>
+    </w:lvl>
+    <w:lvl w:ilvl="1" w:tentative="1">
+      <w:start w:val="1"/>
+      <w:numFmt w:val="decimal"/>
+      <w:lvlText w:val="%2."/>
+      <w:lvlJc w:val="left"/>
+      <w:pPr>
+        <w:tabs>
+          <w:tab w:val="num" w:pos="1440"/>
+        </w:tabs>
+        <w:ind w:left="1440" w:hanging="360"/>
+      </w:pPr>
+    </w:lvl>
+    <w:lvl w:ilvl="2" w:tentative="1">
+      <w:start w:val="1"/>
+      <w:numFmt w:val="decimal"/>
+      <w:lvlText w:val="%3."/>
+      <w:lvlJc w:val="left"/>
+      <w:pPr>
+        <w:tabs>
+          <w:tab w:val="num" w:pos="2160"/>
+        </w:tabs>
+        <w:ind w:left="2160" w:hanging="360"/>
+      </w:pPr>
+    </w:lvl>
+    <w:lvl w:ilvl="3" w:tentative="1">
+      <w:start w:val="1"/>
+      <w:numFmt w:val="decimal"/>
+      <w:lvlText w:val="%4."/>
+      <w:lvlJc w:val="left"/>
+      <w:pPr>
+        <w:tabs>
+          <w:tab w:val="num" w:pos="2880"/>
+        </w:tabs>
+        <w:ind w:left="2880" w:hanging="360"/>
+      </w:pPr>
+    </w:lvl>
+    <w:lvl w:ilvl="4" w:tentative="1">
+      <w:start w:val="1"/>
+      <w:numFmt w:val="decimal"/>
+      <w:lvlText w:val="%5."/>
+      <w:lvlJc w:val="left"/>
+      <w:pPr>
+        <w:tabs>
+          <w:tab w:val="num" w:pos="3600"/>
+        </w:tabs>
+        <w:ind w:left="3600" w:hanging="360"/>
+      </w:pPr>
+    </w:lvl>
+    <w:lvl w:ilvl="5" w:tentative="1">
+      <w:start w:val="1"/>
+      <w:numFmt w:val="decimal"/>
+      <w:lvlText w:val="%6."/>
+      <w:lvlJc w:val="left"/>
+      <w:pPr>
+        <w:tabs>
+          <w:tab w:val="num" w:pos="4320"/>
+        </w:tabs>
+        <w:ind w:left="4320" w:hanging="360"/>
+      </w:pPr>
+    </w:lvl>
+    <w:lvl w:ilvl="6" w:tentative="1">
+      <w:start w:val="1"/>
+      <w:numFmt w:val="decimal"/>
+      <w:lvlText w:val="%7."/>
+      <w:lvlJc w:val="left"/>
+      <w:pPr>
+        <w:tabs>
+          <w:tab w:val="num" w:pos="5040"/>
+        </w:tabs>
+        <w:ind w:left="5040" w:hanging="360"/>
+      </w:pPr>
+    </w:lvl>
+    <w:lvl w:ilvl="7" w:tentative="1">
+      <w:start w:val="1"/>
+      <w:numFmt w:val="decimal"/>
+      <w:lvlText w:val="%8."/>
+      <w:lvlJc w:val="left"/>
+      <w:pPr>
+        <w:tabs>
+          <w:tab w:val="num" w:pos="5760"/>
+        </w:tabs>
+        <w:ind w:left="5760" w:hanging="360"/>
+      </w:pPr>
+    </w:lvl>
+    <w:lvl w:ilvl="8" w:tentative="1">
+      <w:start w:val="1"/>
+      <w:numFmt w:val="decimal"/>
+      <w:lvlText w:val="%9."/>
+      <w:lvlJc w:val="left"/>
+      <w:pPr>
+        <w:tabs>
+          <w:tab w:val="num" w:pos="6480"/>
+        </w:tabs>
+        <w:ind w:left="6480" w:hanging="360"/>
+      </w:pPr>
+    </w:lvl>
+  </w:abstractNum>
+  <w:abstractNum w:abstractNumId="7">
+    <w:nsid w:val="78D269C7"/>
+    <w:multiLevelType w:val="multilevel"/>
+    <w:tmpl w:val="978A1CDA"/>
+    <w:lvl w:ilvl="0">
+      <w:start w:val="2"/>
+      <w:numFmt w:val="decimal"/>
+      <w:lvlText w:val="%1."/>
+      <w:lvlJc w:val="left"/>
+      <w:pPr>
+        <w:tabs>
+          <w:tab w:val="num" w:pos="720"/>
+        </w:tabs>
+        <w:ind w:left="720" w:hanging="360"/>
+      </w:pPr>
+    </w:lvl>
+    <w:lvl w:ilvl="1" w:tentative="1">
+      <w:start w:val="1"/>
+      <w:numFmt w:val="decimal"/>
+      <w:lvlText w:val="%2."/>
+      <w:lvlJc w:val="left"/>
+      <w:pPr>
+        <w:tabs>
+          <w:tab w:val="num" w:pos="1440"/>
+        </w:tabs>
+        <w:ind w:left="1440" w:hanging="360"/>
+      </w:pPr>
+    </w:lvl>
+    <w:lvl w:ilvl="2" w:tentative="1">
+      <w:start w:val="1"/>
+      <w:numFmt w:val="decimal"/>
+      <w:lvlText w:val="%3."/>
+      <w:lvlJc w:val="left"/>
+      <w:pPr>
+        <w:tabs>
+          <w:tab w:val="num" w:pos="2160"/>
+        </w:tabs>
+        <w:ind w:left="2160" w:hanging="360"/>
+      </w:pPr>
+    </w:lvl>
+    <w:lvl w:ilvl="3" w:tentative="1">
+      <w:start w:val="1"/>
+      <w:numFmt w:val="decimal"/>
+      <w:lvlText w:val="%4."/>
+      <w:lvlJc w:val="left"/>
+      <w:pPr>
+        <w:tabs>
+          <w:tab w:val="num" w:pos="2880"/>
+        </w:tabs>
+        <w:ind w:left="2880" w:hanging="360"/>
+      </w:pPr>
+    </w:lvl>
+    <w:lvl w:ilvl="4" w:tentative="1">
+      <w:start w:val="1"/>
+      <w:numFmt w:val="decimal"/>
+      <w:lvlText w:val="%5."/>
+      <w:lvlJc w:val="left"/>
+      <w:pPr>
+        <w:tabs>
+          <w:tab w:val="num" w:pos="3600"/>
+        </w:tabs>
+        <w:ind w:left="3600" w:hanging="360"/>
+      </w:pPr>
+    </w:lvl>
+    <w:lvl w:ilvl="5" w:tentative="1">
+      <w:start w:val="1"/>
+      <w:numFmt w:val="decimal"/>
+      <w:lvlText w:val="%6."/>
+      <w:lvlJc w:val="left"/>
+      <w:pPr>
+        <w:tabs>
+          <w:tab w:val="num" w:pos="4320"/>
+        </w:tabs>
+        <w:ind w:left="4320" w:hanging="360"/>
+      </w:pPr>
+    </w:lvl>
+    <w:lvl w:ilvl="6" w:tentative="1">
+      <w:start w:val="1"/>
+      <w:numFmt w:val="decimal"/>
+      <w:lvlText w:val="%7."/>
+      <w:lvlJc w:val="left"/>
+      <w:pPr>
+        <w:tabs>
+          <w:tab w:val="num" w:pos="5040"/>
+        </w:tabs>
+        <w:ind w:left="5040" w:hanging="360"/>
+      </w:pPr>
+    </w:lvl>
+    <w:lvl w:ilvl="7" w:tentative="1">
+      <w:start w:val="1"/>
+      <w:numFmt w:val="decimal"/>
+      <w:lvlText w:val="%8."/>
+      <w:lvlJc w:val="left"/>
+      <w:pPr>
+        <w:tabs>
+          <w:tab w:val="num" w:pos="5760"/>
+        </w:tabs>
+        <w:ind w:left="5760" w:hanging="360"/>
+      </w:pPr>
+    </w:lvl>
+    <w:lvl w:ilvl="8" w:tentative="1">
+      <w:start w:val="1"/>
+      <w:numFmt w:val="decimal"/>
+      <w:lvlText w:val="%9."/>
+      <w:lvlJc w:val="left"/>
+      <w:pPr>
+        <w:tabs>
+          <w:tab w:val="num" w:pos="6480"/>
+        </w:tabs>
+        <w:ind w:left="6480" w:hanging="360"/>
+      </w:pPr>
+    </w:lvl>
+  </w:abstractNum>
+  <w:num w:numId="1">
+    <w:abstractNumId w:val="3"/>
+  </w:num>
+  <w:num w:numId="2">
+    <w:abstractNumId w:val="5"/>
+  </w:num>
+  <w:num w:numId="3">
+    <w:abstractNumId w:val="2"/>
+    <w:lvlOverride w:ilvl="0">
+      <w:startOverride w:val="1"/>
+    </w:lvlOverride>
+    <w:lvlOverride w:ilvl="1">
+      <w:startOverride w:val="1"/>
+    </w:lvlOverride>
+    <w:lvlOverride w:ilvl="2">
+      <w:startOverride w:val="1"/>
+    </w:lvlOverride>
+    <w:lvlOverride w:ilvl="3">
+      <w:startOverride w:val="1"/>
+    </w:lvlOverride>
+    <w:lvlOverride w:ilvl="4">
+      <w:startOverride w:val="1"/>
+    </w:lvlOverride>
+    <w:lvlOverride w:ilvl="5">
+      <w:startOverride w:val="1"/>
+    </w:lvlOverride>
+    <w:lvlOverride w:ilvl="6">
+      <w:startOverride w:val="1"/>
+    </w:lvlOverride>
+    <w:lvlOverride w:ilvl="7">
+      <w:startOverride w:val="1"/>
+    </w:lvlOverride>
+    <w:lvlOverride w:ilvl="8">
+      <w:startOverride w:val="1"/>
+    </w:lvlOverride>
+  </w:num>
+  <w:num w:numId="4">
+    <w:abstractNumId w:val="0"/>
+    <w:lvlOverride w:ilvl="0">
+      <w:startOverride w:val="1"/>
+    </w:lvlOverride>
+    <w:lvlOverride w:ilvl="1">
+      <w:startOverride w:val="1"/>
+    </w:lvlOverride>
+    <w:lvlOverride w:ilvl="2">
+      <w:startOverride w:val="1"/>
+    </w:lvlOverride>
+    <w:lvlOverride w:ilvl="3">
+      <w:startOverride w:val="1"/>
+    </w:lvlOverride>
+    <w:lvlOverride w:ilvl="4">
+      <w:startOverride w:val="1"/>
+    </w:lvlOverride>
+    <w:lvlOverride w:ilvl="5">
+      <w:startOverride w:val="1"/>
+    </w:lvlOverride>
+    <w:lvlOverride w:ilvl="6">
+      <w:startOverride w:val="1"/>
+    </w:lvlOverride>
+    <w:lvlOverride w:ilvl="7">
+      <w:startOverride w:val="1"/>
+    </w:lvlOverride>
+    <w:lvlOverride w:ilvl="8">
+      <w:startOverride w:val="1"/>
+    </w:lvlOverride>
+  </w:num>
+  <w:num w:numId="5">
+    <w:abstractNumId w:val="1"/>
+  </w:num>
+  <w:num w:numId="6">
+    <w:abstractNumId w:val="6"/>
+  </w:num>
+  <w:num w:numId="7">
+    <w:abstractNumId w:val="7"/>
+  </w:num>
+  <w:num w:numId="8">
+    <w:abstractNumId w:val="4"/>
+  </w:num>
+</w:numbering>
+</file>
+
 <file path=word/styles.xml><?xml version="1.0" encoding="utf-8"?>
-<w:styles xmlns:mc="http://schemas.openxmlformats.org/markup-compatibility/2006" xmlns:r="http://schemas.openxmlformats.org/officeDocument/2006/relationships" xmlns:w="http://schemas.openxmlformats.org/wordprocessingml/2006/main" xmlns:w14="http://schemas.microsoft.com/office/word/2010/wordml" xmlns:w15="http://schemas.microsoft.com/office/word/2012/wordml" xmlns:w16cex="http://schemas.microsoft.com/office/word/2018/wordml/cex" xmlns:w16cid="http://schemas.microsoft.com/office/word/2016/wordml/cid" xmlns:w16="http://schemas.microsoft.com/office/word/2018/wordml" xmlns:w16du="http://schemas.microsoft.com/office/word/2023/wordml/word16du" xmlns:w16sdtdh="http://schemas.microsoft.com/office/word/2020/wordml/sdtdatahash" xmlns:w16sdtfl="http://schemas.microsoft.com/office/word/2024/wordml/sdtformatlock" xmlns:w16se="http://schemas.microsoft.com/office/word/2015/wordml/symex" mc:Ignorable="w14 w15 w16se w16cid w16 w16cex w16sdtdh w16sdtfl w16du">
+<w:styles xmlns:mc="http://schemas.openxmlformats.org/markup-compatibility/2006" xmlns:r="http://schemas.openxmlformats.org/officeDocument/2006/relationships" xmlns:w="http://schemas.openxmlformats.org/wordprocessingml/2006/main" xmlns:w14="http://schemas.microsoft.com/office/word/2010/wordml" xmlns:w15="http://schemas.microsoft.com/office/word/2012/wordml" mc:Ignorable="w14 w15">
   <w:docDefaults>
     <w:rPrDefault>
       <w:rPr>
@@ -1245,7 +4823,7 @@
       </w:pPr>
     </w:pPrDefault>
   </w:docDefaults>
-  <w:latentStyles w:defLockedState="0" w:defUIPriority="99" w:defSemiHidden="0" w:defUnhideWhenUsed="0" w:defQFormat="0" w:count="376">
+  <w:latentStyles w:defLockedState="0" w:defUIPriority="99" w:defSemiHidden="0" w:defUnhideWhenUsed="0" w:defQFormat="0" w:count="371">
     <w:lsdException w:name="Normal" w:uiPriority="0" w:qFormat="1"/>
     <w:lsdException w:name="heading 1" w:uiPriority="9" w:qFormat="1"/>
     <w:lsdException w:name="heading 2" w:semiHidden="1" w:uiPriority="9" w:unhideWhenUsed="1" w:qFormat="1"/>
@@ -1617,11 +5195,6 @@
     <w:lsdException w:name="List Table 5 Dark Accent 6" w:uiPriority="50"/>
     <w:lsdException w:name="List Table 6 Colorful Accent 6" w:uiPriority="51"/>
     <w:lsdException w:name="List Table 7 Colorful Accent 6" w:uiPriority="52"/>
-    <w:lsdException w:name="Mention" w:semiHidden="1" w:unhideWhenUsed="1"/>
-    <w:lsdException w:name="Smart Hyperlink" w:semiHidden="1" w:unhideWhenUsed="1"/>
-    <w:lsdException w:name="Hashtag" w:semiHidden="1" w:unhideWhenUsed="1"/>
-    <w:lsdException w:name="Unresolved Mention" w:semiHidden="1" w:unhideWhenUsed="1"/>
-    <w:lsdException w:name="Smart Link" w:semiHidden="1" w:unhideWhenUsed="1"/>
   </w:latentStyles>
   <w:style w:type="paragraph" w:default="1" w:styleId="Normal">
     <w:name w:val="Normal"/>
@@ -1746,6 +5319,7 @@
       <w:spacing w:after="0" w:line="240" w:lineRule="auto"/>
     </w:pPr>
     <w:tblPr>
+      <w:tblInd w:w="0" w:type="dxa"/>
       <w:tblBorders>
         <w:top w:val="single" w:sz="4" w:space="0" w:color="auto"/>
         <w:left w:val="single" w:sz="4" w:space="0" w:color="auto"/>
@@ -1754,7 +5328,60 @@
         <w:insideH w:val="single" w:sz="4" w:space="0" w:color="auto"/>
         <w:insideV w:val="single" w:sz="4" w:space="0" w:color="auto"/>
       </w:tblBorders>
+      <w:tblCellMar>
+        <w:top w:w="0" w:type="dxa"/>
+        <w:left w:w="108" w:type="dxa"/>
+        <w:bottom w:w="0" w:type="dxa"/>
+        <w:right w:w="108" w:type="dxa"/>
+      </w:tblCellMar>
     </w:tblPr>
+  </w:style>
+  <w:style w:type="character" w:styleId="Hipervnculo">
+    <w:name w:val="Hyperlink"/>
+    <w:basedOn w:val="Fuentedeprrafopredeter"/>
+    <w:uiPriority w:val="99"/>
+    <w:unhideWhenUsed/>
+    <w:rsid w:val="00197D9A"/>
+    <w:rPr>
+      <w:color w:val="0563C1" w:themeColor="hyperlink"/>
+      <w:u w:val="single"/>
+    </w:rPr>
+  </w:style>
+  <w:style w:type="character" w:customStyle="1" w:styleId="UnresolvedMention">
+    <w:name w:val="Unresolved Mention"/>
+    <w:basedOn w:val="Fuentedeprrafopredeter"/>
+    <w:uiPriority w:val="99"/>
+    <w:semiHidden/>
+    <w:unhideWhenUsed/>
+    <w:rsid w:val="00197D9A"/>
+    <w:rPr>
+      <w:color w:val="605E5C"/>
+      <w:shd w:val="clear" w:color="auto" w:fill="E1DFDD"/>
+    </w:rPr>
+  </w:style>
+  <w:style w:type="paragraph" w:customStyle="1" w:styleId="paragraph">
+    <w:name w:val="paragraph"/>
+    <w:basedOn w:val="Normal"/>
+    <w:rsid w:val="005B64BA"/>
+    <w:pPr>
+      <w:spacing w:before="100" w:beforeAutospacing="1" w:after="100" w:afterAutospacing="1" w:line="240" w:lineRule="auto"/>
+    </w:pPr>
+    <w:rPr>
+      <w:rFonts w:ascii="Times New Roman" w:eastAsia="Times New Roman" w:hAnsi="Times New Roman" w:cs="Times New Roman"/>
+      <w:sz w:val="24"/>
+      <w:szCs w:val="24"/>
+      <w:lang w:eastAsia="es-GT"/>
+    </w:rPr>
+  </w:style>
+  <w:style w:type="character" w:customStyle="1" w:styleId="normaltextrun">
+    <w:name w:val="normaltextrun"/>
+    <w:basedOn w:val="Fuentedeprrafopredeter"/>
+    <w:rsid w:val="005B64BA"/>
+  </w:style>
+  <w:style w:type="character" w:customStyle="1" w:styleId="eop">
+    <w:name w:val="eop"/>
+    <w:basedOn w:val="Fuentedeprrafopredeter"/>
+    <w:rsid w:val="005B64BA"/>
   </w:style>
 </w:styles>
 </file>

</xml_diff>

<commit_message>
add: Agregar historias de usuario de las entidades Compra y DetalleCompra en archivo ProyectoSCRUM_Fila3.docx
</commit_message>
<xml_diff>
--- a/ProyectoSCRUM_Fila3.docx
+++ b/ProyectoSCRUM_Fila3.docx
@@ -1,6 +1,6 @@
 
 <file path=word/document.xml><?xml version="1.0" encoding="utf-8"?>
-<w:document xmlns:wpc="http://schemas.microsoft.com/office/word/2010/wordprocessingCanvas" xmlns:cx="http://schemas.microsoft.com/office/drawing/2014/chartex" xmlns:cx1="http://schemas.microsoft.com/office/drawing/2015/9/8/chartex" xmlns:cx2="http://schemas.microsoft.com/office/drawing/2015/10/21/chartex" xmlns:cx3="http://schemas.microsoft.com/office/drawing/2016/5/9/chartex" xmlns:cx4="http://schemas.microsoft.com/office/drawing/2016/5/10/chartex" xmlns:cx5="http://schemas.microsoft.com/office/drawing/2016/5/11/chartex" xmlns:cx6="http://schemas.microsoft.com/office/drawing/2016/5/12/chartex" xmlns:cx7="http://schemas.microsoft.com/office/drawing/2016/5/13/chartex" xmlns:cx8="http://schemas.microsoft.com/office/drawing/2016/5/14/chartex" xmlns:mc="http://schemas.openxmlformats.org/markup-compatibility/2006" xmlns:aink="http://schemas.microsoft.com/office/drawing/2016/ink" xmlns:am3d="http://schemas.microsoft.com/office/drawing/2017/model3d" xmlns:o="urn:schemas-microsoft-com:office:office" xmlns:oel="http://schemas.microsoft.com/office/2019/extlst" xmlns:r="http://schemas.openxmlformats.org/officeDocument/2006/relationships" xmlns:m="http://schemas.openxmlformats.org/officeDocument/2006/math" xmlns:v="urn:schemas-microsoft-com:vml" xmlns:wp14="http://schemas.microsoft.com/office/word/2010/wordprocessingDrawing" xmlns:wp="http://schemas.openxmlformats.org/drawingml/2006/wordprocessingDrawing" xmlns:w10="urn:schemas-microsoft-com:office:word" xmlns:w="http://schemas.openxmlformats.org/wordprocessingml/2006/main" xmlns:w14="http://schemas.microsoft.com/office/word/2010/wordml" xmlns:w15="http://schemas.microsoft.com/office/word/2012/wordml" xmlns:w16cex="http://schemas.microsoft.com/office/word/2018/wordml/cex" xmlns:w16cid="http://schemas.microsoft.com/office/word/2016/wordml/cid" xmlns:w16="http://schemas.microsoft.com/office/word/2018/wordml" xmlns:w16du="http://schemas.microsoft.com/office/word/2023/wordml/word16du" xmlns:w16sdtdh="http://schemas.microsoft.com/office/word/2020/wordml/sdtdatahash" xmlns:w16sdtfl="http://schemas.microsoft.com/office/word/2024/wordml/sdtformatlock" xmlns:w16se="http://schemas.microsoft.com/office/word/2015/wordml/symex" xmlns:wpg="http://schemas.microsoft.com/office/word/2010/wordprocessingGroup" xmlns:wpi="http://schemas.microsoft.com/office/word/2010/wordprocessingInk" xmlns:wne="http://schemas.microsoft.com/office/word/2006/wordml" xmlns:wps="http://schemas.microsoft.com/office/word/2010/wordprocessingShape" mc:Ignorable="w14 w15 w16se w16cid w16 w16cex w16sdtdh w16sdtfl w16du wp14">
+<w:document xmlns:wpc="http://schemas.microsoft.com/office/word/2010/wordprocessingCanvas" xmlns:mc="http://schemas.openxmlformats.org/markup-compatibility/2006" xmlns:o="urn:schemas-microsoft-com:office:office" xmlns:r="http://schemas.openxmlformats.org/officeDocument/2006/relationships" xmlns:m="http://schemas.openxmlformats.org/officeDocument/2006/math" xmlns:v="urn:schemas-microsoft-com:vml" xmlns:wp14="http://schemas.microsoft.com/office/word/2010/wordprocessingDrawing" xmlns:wp="http://schemas.openxmlformats.org/drawingml/2006/wordprocessingDrawing" xmlns:w10="urn:schemas-microsoft-com:office:word" xmlns:w="http://schemas.openxmlformats.org/wordprocessingml/2006/main" xmlns:w14="http://schemas.microsoft.com/office/word/2010/wordml" xmlns:w15="http://schemas.microsoft.com/office/word/2012/wordml" xmlns:wpg="http://schemas.microsoft.com/office/word/2010/wordprocessingGroup" xmlns:wpi="http://schemas.microsoft.com/office/word/2010/wordprocessingInk" xmlns:wne="http://schemas.microsoft.com/office/word/2006/wordml" xmlns:wps="http://schemas.microsoft.com/office/word/2010/wordprocessingShape" mc:Ignorable="w14 w15 wp14">
   <w:body>
     <w:p>
       <w:pPr>
@@ -16,6 +16,7 @@
           <w:rFonts w:ascii="Arial" w:hAnsi="Arial" w:cs="Arial"/>
           <w:b/>
           <w:noProof/>
+          <w:lang w:eastAsia="es-GT"/>
         </w:rPr>
         <w:drawing>
           <wp:inline distT="0" distB="0" distL="0" distR="0" wp14:anchorId="61DA3BD1" wp14:editId="0C35A376">
@@ -35,7 +36,7 @@
                     </pic:cNvPicPr>
                   </pic:nvPicPr>
                   <pic:blipFill>
-                    <a:blip r:embed="rId4" cstate="print">
+                    <a:blip r:embed="rId5" cstate="print">
                       <a:extLst>
                         <a:ext uri="{28A0092B-C50C-407E-A947-70E740481C1C}">
                           <a14:useLocalDpi xmlns:a14="http://schemas.microsoft.com/office/drawing/2010/main" val="0"/>
@@ -707,13 +708,31 @@
                 <w:sz w:val="24"/>
               </w:rPr>
             </w:pPr>
+            <w:proofErr w:type="spellStart"/>
             <w:r>
               <w:rPr>
                 <w:rFonts w:ascii="Arial" w:hAnsi="Arial" w:cs="Arial"/>
                 <w:sz w:val="24"/>
               </w:rPr>
-              <w:t>Product Owner</w:t>
+              <w:t>Product</w:t>
             </w:r>
+            <w:proofErr w:type="spellEnd"/>
+            <w:r>
+              <w:rPr>
+                <w:rFonts w:ascii="Arial" w:hAnsi="Arial" w:cs="Arial"/>
+                <w:sz w:val="24"/>
+              </w:rPr>
+              <w:t xml:space="preserve"> </w:t>
+            </w:r>
+            <w:proofErr w:type="spellStart"/>
+            <w:r>
+              <w:rPr>
+                <w:rFonts w:ascii="Arial" w:hAnsi="Arial" w:cs="Arial"/>
+                <w:sz w:val="24"/>
+              </w:rPr>
+              <w:t>Owner</w:t>
+            </w:r>
+            <w:proofErr w:type="spellEnd"/>
           </w:p>
         </w:tc>
       </w:tr>
@@ -789,12 +808,21 @@
                 <w:sz w:val="24"/>
               </w:rPr>
             </w:pPr>
+            <w:proofErr w:type="spellStart"/>
             <w:r>
               <w:rPr>
                 <w:rFonts w:ascii="Arial" w:hAnsi="Arial" w:cs="Arial"/>
                 <w:sz w:val="24"/>
               </w:rPr>
-              <w:t>Jose Carlos Rodas Macal</w:t>
+              <w:t>Jose</w:t>
+            </w:r>
+            <w:proofErr w:type="spellEnd"/>
+            <w:r>
+              <w:rPr>
+                <w:rFonts w:ascii="Arial" w:hAnsi="Arial" w:cs="Arial"/>
+                <w:sz w:val="24"/>
+              </w:rPr>
+              <w:t xml:space="preserve"> Carlos Rodas Macal</w:t>
             </w:r>
           </w:p>
         </w:tc>
@@ -902,7 +930,39 @@
                 <w:rFonts w:ascii="Arial" w:hAnsi="Arial" w:cs="Arial"/>
                 <w:sz w:val="24"/>
               </w:rPr>
-              <w:t>Christian Geovanni Xicará Cifuentes</w:t>
+              <w:t xml:space="preserve">Christian </w:t>
+            </w:r>
+            <w:proofErr w:type="spellStart"/>
+            <w:r>
+              <w:rPr>
+                <w:rFonts w:ascii="Arial" w:hAnsi="Arial" w:cs="Arial"/>
+                <w:sz w:val="24"/>
+              </w:rPr>
+              <w:t>Geovanni</w:t>
+            </w:r>
+            <w:proofErr w:type="spellEnd"/>
+            <w:r>
+              <w:rPr>
+                <w:rFonts w:ascii="Arial" w:hAnsi="Arial" w:cs="Arial"/>
+                <w:sz w:val="24"/>
+              </w:rPr>
+              <w:t xml:space="preserve"> </w:t>
+            </w:r>
+            <w:proofErr w:type="spellStart"/>
+            <w:r>
+              <w:rPr>
+                <w:rFonts w:ascii="Arial" w:hAnsi="Arial" w:cs="Arial"/>
+                <w:sz w:val="24"/>
+              </w:rPr>
+              <w:t>Xicará</w:t>
+            </w:r>
+            <w:proofErr w:type="spellEnd"/>
+            <w:r>
+              <w:rPr>
+                <w:rFonts w:ascii="Arial" w:hAnsi="Arial" w:cs="Arial"/>
+                <w:sz w:val="24"/>
+              </w:rPr>
+              <w:t xml:space="preserve"> Cifuentes</w:t>
             </w:r>
           </w:p>
         </w:tc>
@@ -1010,7 +1070,23 @@
                 <w:rFonts w:ascii="Arial" w:hAnsi="Arial" w:cs="Arial"/>
                 <w:sz w:val="24"/>
               </w:rPr>
-              <w:t>Diego Alejandro Sebastian Peña</w:t>
+              <w:t xml:space="preserve">Diego Alejandro </w:t>
+            </w:r>
+            <w:proofErr w:type="spellStart"/>
+            <w:r>
+              <w:rPr>
+                <w:rFonts w:ascii="Arial" w:hAnsi="Arial" w:cs="Arial"/>
+                <w:sz w:val="24"/>
+              </w:rPr>
+              <w:t>Sebastian</w:t>
+            </w:r>
+            <w:proofErr w:type="spellEnd"/>
+            <w:r>
+              <w:rPr>
+                <w:rFonts w:ascii="Arial" w:hAnsi="Arial" w:cs="Arial"/>
+                <w:sz w:val="24"/>
+              </w:rPr>
+              <w:t xml:space="preserve"> Peña</w:t>
             </w:r>
           </w:p>
         </w:tc>
@@ -1120,8 +1196,33 @@
                 <w:rFonts w:ascii="Arial" w:hAnsi="Arial" w:cs="Arial"/>
                 <w:sz w:val="24"/>
               </w:rPr>
-              <w:t>Louis Brando Xiloj Subuyú</w:t>
+              <w:t xml:space="preserve">Louis Brando </w:t>
             </w:r>
+            <w:proofErr w:type="spellStart"/>
+            <w:r>
+              <w:rPr>
+                <w:rFonts w:ascii="Arial" w:hAnsi="Arial" w:cs="Arial"/>
+                <w:sz w:val="24"/>
+              </w:rPr>
+              <w:t>Xiloj</w:t>
+            </w:r>
+            <w:proofErr w:type="spellEnd"/>
+            <w:r>
+              <w:rPr>
+                <w:rFonts w:ascii="Arial" w:hAnsi="Arial" w:cs="Arial"/>
+                <w:sz w:val="24"/>
+              </w:rPr>
+              <w:t xml:space="preserve"> </w:t>
+            </w:r>
+            <w:proofErr w:type="spellStart"/>
+            <w:r>
+              <w:rPr>
+                <w:rFonts w:ascii="Arial" w:hAnsi="Arial" w:cs="Arial"/>
+                <w:sz w:val="24"/>
+              </w:rPr>
+              <w:t>Subuyú</w:t>
+            </w:r>
+            <w:proofErr w:type="spellEnd"/>
           </w:p>
         </w:tc>
         <w:tc>
@@ -1169,6 +1270,40 @@
                 <w:sz w:val="24"/>
               </w:rPr>
             </w:pPr>
+            <w:hyperlink r:id="rId6" w:tooltip="add: Agregar Nombre Diego Benjamin Espinoza Reyes y rol Programador en archivo JavaEEProyect_Fila3.docx" w:history="1">
+              <w:r>
+                <w:rPr>
+                  <w:rStyle w:val="Hipervnculo"/>
+                  <w:rFonts w:ascii="Arial" w:hAnsi="Arial" w:cs="Arial"/>
+                  <w:color w:val="auto"/>
+                  <w:sz w:val="24"/>
+                  <w:u w:val="none"/>
+                </w:rPr>
+                <w:t xml:space="preserve">Diego </w:t>
+              </w:r>
+              <w:proofErr w:type="spellStart"/>
+              <w:r>
+                <w:rPr>
+                  <w:rStyle w:val="Hipervnculo"/>
+                  <w:rFonts w:ascii="Arial" w:hAnsi="Arial" w:cs="Arial"/>
+                  <w:color w:val="auto"/>
+                  <w:sz w:val="24"/>
+                  <w:u w:val="none"/>
+                </w:rPr>
+                <w:t>Benjamin</w:t>
+              </w:r>
+              <w:proofErr w:type="spellEnd"/>
+              <w:r>
+                <w:rPr>
+                  <w:rStyle w:val="Hipervnculo"/>
+                  <w:rFonts w:ascii="Arial" w:hAnsi="Arial" w:cs="Arial"/>
+                  <w:color w:val="auto"/>
+                  <w:sz w:val="24"/>
+                  <w:u w:val="none"/>
+                </w:rPr>
+                <w:t xml:space="preserve"> Espinoza Reyes</w:t>
+              </w:r>
+            </w:hyperlink>
           </w:p>
         </w:tc>
         <w:tc>
@@ -1188,6 +1323,13 @@
                 <w:sz w:val="24"/>
               </w:rPr>
             </w:pPr>
+            <w:r>
+              <w:rPr>
+                <w:rFonts w:ascii="Arial" w:hAnsi="Arial" w:cs="Arial"/>
+                <w:sz w:val="24"/>
+              </w:rPr>
+              <w:t>Programador</w:t>
+            </w:r>
           </w:p>
         </w:tc>
       </w:tr>
@@ -1218,6 +1360,2996 @@
           <w:szCs w:val="24"/>
         </w:rPr>
       </w:pPr>
+    </w:p>
+    <w:p>
+      <w:pPr>
+        <w:pStyle w:val="Sinespaciado"/>
+        <w:tabs>
+          <w:tab w:val="left" w:pos="5670"/>
+        </w:tabs>
+        <w:spacing w:line="276" w:lineRule="auto"/>
+        <w:rPr>
+          <w:sz w:val="24"/>
+          <w:szCs w:val="24"/>
+          <w:u w:val="single"/>
+        </w:rPr>
+      </w:pPr>
+    </w:p>
+    <w:p>
+      <w:pPr>
+        <w:pStyle w:val="Sinespaciado"/>
+        <w:tabs>
+          <w:tab w:val="left" w:pos="5670"/>
+        </w:tabs>
+        <w:spacing w:line="276" w:lineRule="auto"/>
+        <w:rPr>
+          <w:sz w:val="24"/>
+          <w:szCs w:val="24"/>
+          <w:u w:val="single"/>
+        </w:rPr>
+      </w:pPr>
+    </w:p>
+    <w:p>
+      <w:pPr>
+        <w:pStyle w:val="Sinespaciado"/>
+        <w:tabs>
+          <w:tab w:val="left" w:pos="5670"/>
+        </w:tabs>
+        <w:spacing w:line="276" w:lineRule="auto"/>
+        <w:rPr>
+          <w:sz w:val="24"/>
+          <w:szCs w:val="24"/>
+          <w:u w:val="single"/>
+        </w:rPr>
+      </w:pPr>
+    </w:p>
+    <w:p>
+      <w:pPr>
+        <w:pStyle w:val="Sinespaciado"/>
+        <w:tabs>
+          <w:tab w:val="left" w:pos="5670"/>
+        </w:tabs>
+        <w:spacing w:line="276" w:lineRule="auto"/>
+        <w:rPr>
+          <w:sz w:val="24"/>
+          <w:szCs w:val="24"/>
+          <w:u w:val="single"/>
+        </w:rPr>
+      </w:pPr>
+    </w:p>
+    <w:p>
+      <w:pPr>
+        <w:pStyle w:val="Sinespaciado"/>
+        <w:tabs>
+          <w:tab w:val="left" w:pos="5670"/>
+        </w:tabs>
+        <w:spacing w:line="276" w:lineRule="auto"/>
+        <w:rPr>
+          <w:sz w:val="24"/>
+          <w:szCs w:val="24"/>
+          <w:u w:val="single"/>
+        </w:rPr>
+      </w:pPr>
+    </w:p>
+    <w:p>
+      <w:pPr>
+        <w:pStyle w:val="Sinespaciado"/>
+        <w:tabs>
+          <w:tab w:val="left" w:pos="5670"/>
+        </w:tabs>
+        <w:spacing w:line="276" w:lineRule="auto"/>
+        <w:rPr>
+          <w:sz w:val="24"/>
+          <w:szCs w:val="24"/>
+          <w:u w:val="single"/>
+        </w:rPr>
+      </w:pPr>
+    </w:p>
+    <w:p>
+      <w:pPr>
+        <w:pStyle w:val="Sinespaciado"/>
+        <w:tabs>
+          <w:tab w:val="left" w:pos="5670"/>
+        </w:tabs>
+        <w:spacing w:line="276" w:lineRule="auto"/>
+        <w:rPr>
+          <w:sz w:val="24"/>
+          <w:szCs w:val="24"/>
+          <w:u w:val="single"/>
+        </w:rPr>
+      </w:pPr>
+    </w:p>
+    <w:p>
+      <w:pPr>
+        <w:pStyle w:val="Sinespaciado"/>
+        <w:tabs>
+          <w:tab w:val="left" w:pos="5670"/>
+        </w:tabs>
+        <w:spacing w:line="276" w:lineRule="auto"/>
+        <w:rPr>
+          <w:sz w:val="24"/>
+          <w:szCs w:val="24"/>
+          <w:u w:val="single"/>
+        </w:rPr>
+      </w:pPr>
+    </w:p>
+    <w:p>
+      <w:pPr>
+        <w:pStyle w:val="Sinespaciado"/>
+        <w:tabs>
+          <w:tab w:val="left" w:pos="5670"/>
+        </w:tabs>
+        <w:spacing w:line="276" w:lineRule="auto"/>
+        <w:rPr>
+          <w:sz w:val="24"/>
+          <w:szCs w:val="24"/>
+          <w:u w:val="single"/>
+        </w:rPr>
+      </w:pPr>
+    </w:p>
+    <w:p>
+      <w:pPr>
+        <w:pStyle w:val="Sinespaciado"/>
+        <w:tabs>
+          <w:tab w:val="left" w:pos="5670"/>
+        </w:tabs>
+        <w:spacing w:line="276" w:lineRule="auto"/>
+        <w:rPr>
+          <w:sz w:val="24"/>
+          <w:szCs w:val="24"/>
+          <w:u w:val="single"/>
+        </w:rPr>
+      </w:pPr>
+    </w:p>
+    <w:p>
+      <w:pPr>
+        <w:pStyle w:val="Sinespaciado"/>
+        <w:tabs>
+          <w:tab w:val="left" w:pos="5670"/>
+        </w:tabs>
+        <w:spacing w:line="276" w:lineRule="auto"/>
+        <w:rPr>
+          <w:sz w:val="24"/>
+          <w:szCs w:val="24"/>
+          <w:u w:val="single"/>
+        </w:rPr>
+      </w:pPr>
+    </w:p>
+    <w:p>
+      <w:pPr>
+        <w:pStyle w:val="Sinespaciado"/>
+        <w:tabs>
+          <w:tab w:val="left" w:pos="5670"/>
+        </w:tabs>
+        <w:spacing w:line="276" w:lineRule="auto"/>
+        <w:rPr>
+          <w:sz w:val="24"/>
+          <w:szCs w:val="24"/>
+          <w:u w:val="single"/>
+        </w:rPr>
+      </w:pPr>
+    </w:p>
+    <w:p>
+      <w:pPr>
+        <w:pStyle w:val="Sinespaciado"/>
+        <w:tabs>
+          <w:tab w:val="left" w:pos="5670"/>
+        </w:tabs>
+        <w:spacing w:line="276" w:lineRule="auto"/>
+        <w:rPr>
+          <w:sz w:val="24"/>
+          <w:szCs w:val="24"/>
+          <w:u w:val="single"/>
+        </w:rPr>
+      </w:pPr>
+    </w:p>
+    <w:p>
+      <w:pPr>
+        <w:pStyle w:val="Sinespaciado"/>
+        <w:tabs>
+          <w:tab w:val="left" w:pos="5670"/>
+        </w:tabs>
+        <w:spacing w:line="276" w:lineRule="auto"/>
+        <w:rPr>
+          <w:sz w:val="24"/>
+          <w:szCs w:val="24"/>
+          <w:u w:val="single"/>
+        </w:rPr>
+      </w:pPr>
+    </w:p>
+    <w:p>
+      <w:pPr>
+        <w:pStyle w:val="Sinespaciado"/>
+        <w:tabs>
+          <w:tab w:val="left" w:pos="5670"/>
+        </w:tabs>
+        <w:spacing w:line="276" w:lineRule="auto"/>
+        <w:rPr>
+          <w:sz w:val="24"/>
+          <w:szCs w:val="24"/>
+          <w:u w:val="single"/>
+        </w:rPr>
+      </w:pPr>
+    </w:p>
+    <w:p>
+      <w:pPr>
+        <w:pStyle w:val="Sinespaciado"/>
+        <w:tabs>
+          <w:tab w:val="left" w:pos="5670"/>
+        </w:tabs>
+        <w:spacing w:line="276" w:lineRule="auto"/>
+        <w:rPr>
+          <w:sz w:val="24"/>
+          <w:szCs w:val="24"/>
+          <w:u w:val="single"/>
+        </w:rPr>
+      </w:pPr>
+    </w:p>
+    <w:p>
+      <w:pPr>
+        <w:pStyle w:val="Sinespaciado"/>
+        <w:tabs>
+          <w:tab w:val="left" w:pos="5670"/>
+        </w:tabs>
+        <w:spacing w:line="276" w:lineRule="auto"/>
+        <w:rPr>
+          <w:sz w:val="24"/>
+          <w:szCs w:val="24"/>
+          <w:u w:val="single"/>
+        </w:rPr>
+      </w:pPr>
+    </w:p>
+    <w:p>
+      <w:pPr>
+        <w:pStyle w:val="Sinespaciado"/>
+        <w:tabs>
+          <w:tab w:val="left" w:pos="5670"/>
+        </w:tabs>
+        <w:spacing w:line="276" w:lineRule="auto"/>
+        <w:rPr>
+          <w:sz w:val="24"/>
+          <w:szCs w:val="24"/>
+          <w:u w:val="single"/>
+        </w:rPr>
+      </w:pPr>
+    </w:p>
+    <w:p>
+      <w:pPr>
+        <w:pStyle w:val="Sinespaciado"/>
+        <w:tabs>
+          <w:tab w:val="left" w:pos="5670"/>
+        </w:tabs>
+        <w:spacing w:line="276" w:lineRule="auto"/>
+        <w:rPr>
+          <w:sz w:val="24"/>
+          <w:szCs w:val="24"/>
+          <w:u w:val="single"/>
+        </w:rPr>
+      </w:pPr>
+    </w:p>
+    <w:p>
+      <w:pPr>
+        <w:pStyle w:val="Sinespaciado"/>
+        <w:tabs>
+          <w:tab w:val="left" w:pos="5670"/>
+        </w:tabs>
+        <w:spacing w:line="276" w:lineRule="auto"/>
+        <w:rPr>
+          <w:sz w:val="24"/>
+          <w:szCs w:val="24"/>
+          <w:u w:val="single"/>
+        </w:rPr>
+      </w:pPr>
+    </w:p>
+    <w:p>
+      <w:pPr>
+        <w:pStyle w:val="Sinespaciado"/>
+        <w:tabs>
+          <w:tab w:val="left" w:pos="5670"/>
+        </w:tabs>
+        <w:spacing w:line="276" w:lineRule="auto"/>
+        <w:rPr>
+          <w:sz w:val="24"/>
+          <w:szCs w:val="24"/>
+          <w:u w:val="single"/>
+        </w:rPr>
+      </w:pPr>
+    </w:p>
+    <w:p>
+      <w:pPr>
+        <w:pStyle w:val="Sinespaciado"/>
+        <w:tabs>
+          <w:tab w:val="left" w:pos="5670"/>
+        </w:tabs>
+        <w:spacing w:line="276" w:lineRule="auto"/>
+        <w:rPr>
+          <w:sz w:val="24"/>
+          <w:szCs w:val="24"/>
+          <w:u w:val="single"/>
+        </w:rPr>
+      </w:pPr>
+    </w:p>
+    <w:p>
+      <w:pPr>
+        <w:pStyle w:val="Sinespaciado"/>
+        <w:tabs>
+          <w:tab w:val="left" w:pos="5670"/>
+        </w:tabs>
+        <w:spacing w:line="276" w:lineRule="auto"/>
+        <w:rPr>
+          <w:sz w:val="24"/>
+          <w:szCs w:val="24"/>
+          <w:u w:val="single"/>
+        </w:rPr>
+      </w:pPr>
+    </w:p>
+    <w:p>
+      <w:pPr>
+        <w:pStyle w:val="Sinespaciado"/>
+        <w:tabs>
+          <w:tab w:val="left" w:pos="5670"/>
+        </w:tabs>
+        <w:spacing w:line="276" w:lineRule="auto"/>
+        <w:jc w:val="center"/>
+        <w:rPr>
+          <w:rFonts w:ascii="Arial" w:hAnsi="Arial" w:cs="Arial"/>
+          <w:b/>
+          <w:bCs/>
+          <w:sz w:val="28"/>
+          <w:szCs w:val="28"/>
+        </w:rPr>
+      </w:pPr>
+      <w:r>
+        <w:rPr>
+          <w:rFonts w:ascii="Arial" w:hAnsi="Arial" w:cs="Arial"/>
+          <w:b/>
+          <w:bCs/>
+          <w:sz w:val="28"/>
+          <w:szCs w:val="28"/>
+        </w:rPr>
+        <w:lastRenderedPageBreak/>
+        <w:t>Historias de Usuario</w:t>
+      </w:r>
+    </w:p>
+    <w:p>
+      <w:pPr>
+        <w:pStyle w:val="Sinespaciado"/>
+        <w:tabs>
+          <w:tab w:val="left" w:pos="5670"/>
+        </w:tabs>
+        <w:spacing w:line="276" w:lineRule="auto"/>
+        <w:rPr>
+          <w:rFonts w:ascii="Arial" w:hAnsi="Arial" w:cs="Arial"/>
+          <w:b/>
+          <w:bCs/>
+          <w:sz w:val="28"/>
+          <w:szCs w:val="28"/>
+        </w:rPr>
+      </w:pPr>
+      <w:r>
+        <w:rPr>
+          <w:rFonts w:ascii="Arial" w:hAnsi="Arial" w:cs="Arial"/>
+          <w:b/>
+          <w:bCs/>
+          <w:sz w:val="28"/>
+          <w:szCs w:val="28"/>
+        </w:rPr>
+        <w:t xml:space="preserve">Usuario: </w:t>
+      </w:r>
+    </w:p>
+    <w:p>
+      <w:pPr>
+        <w:pStyle w:val="Sinespaciado"/>
+        <w:tabs>
+          <w:tab w:val="left" w:pos="5670"/>
+        </w:tabs>
+        <w:spacing w:line="276" w:lineRule="auto"/>
+        <w:rPr>
+          <w:rFonts w:ascii="Arial" w:hAnsi="Arial" w:cs="Arial"/>
+          <w:b/>
+          <w:bCs/>
+          <w:sz w:val="24"/>
+          <w:szCs w:val="24"/>
+        </w:rPr>
+      </w:pPr>
+      <w:r>
+        <w:rPr>
+          <w:rFonts w:ascii="Arial" w:hAnsi="Arial" w:cs="Arial"/>
+          <w:b/>
+          <w:bCs/>
+          <w:sz w:val="24"/>
+          <w:szCs w:val="24"/>
+        </w:rPr>
+        <w:t xml:space="preserve">           </w:t>
+      </w:r>
+      <w:r>
+        <w:rPr>
+          <w:rFonts w:ascii="Arial" w:hAnsi="Arial" w:cs="Arial"/>
+          <w:b/>
+          <w:bCs/>
+          <w:sz w:val="24"/>
+          <w:szCs w:val="24"/>
+        </w:rPr>
+        <w:t>HUJS-001:</w:t>
+      </w:r>
+    </w:p>
+    <w:p>
+      <w:pPr>
+        <w:pStyle w:val="Sinespaciado"/>
+        <w:tabs>
+          <w:tab w:val="left" w:pos="5670"/>
+        </w:tabs>
+        <w:spacing w:line="276" w:lineRule="auto"/>
+        <w:ind w:left="720"/>
+        <w:rPr>
+          <w:rFonts w:ascii="Arial" w:hAnsi="Arial" w:cs="Arial"/>
+          <w:sz w:val="24"/>
+          <w:szCs w:val="24"/>
+        </w:rPr>
+      </w:pPr>
+      <w:r>
+        <w:rPr>
+          <w:rFonts w:ascii="Arial" w:hAnsi="Arial" w:cs="Arial"/>
+          <w:sz w:val="24"/>
+          <w:szCs w:val="24"/>
+        </w:rPr>
+        <w:t>Como cliente, quiero registrarme, para poder realizar compra de servicios.</w:t>
+      </w:r>
+    </w:p>
+    <w:p>
+      <w:pPr>
+        <w:pStyle w:val="Sinespaciado"/>
+        <w:tabs>
+          <w:tab w:val="left" w:pos="5670"/>
+        </w:tabs>
+        <w:spacing w:line="276" w:lineRule="auto"/>
+        <w:rPr>
+          <w:rFonts w:ascii="Arial" w:hAnsi="Arial" w:cs="Arial"/>
+          <w:sz w:val="24"/>
+          <w:szCs w:val="24"/>
+        </w:rPr>
+      </w:pPr>
+      <w:r>
+        <w:rPr>
+          <w:rFonts w:ascii="Arial" w:hAnsi="Arial" w:cs="Arial"/>
+          <w:b/>
+          <w:bCs/>
+          <w:sz w:val="24"/>
+          <w:szCs w:val="24"/>
+        </w:rPr>
+        <w:t xml:space="preserve">           </w:t>
+      </w:r>
+      <w:r>
+        <w:rPr>
+          <w:rFonts w:ascii="Arial" w:hAnsi="Arial" w:cs="Arial"/>
+          <w:b/>
+          <w:bCs/>
+          <w:sz w:val="24"/>
+          <w:szCs w:val="24"/>
+        </w:rPr>
+        <w:t>HUJS-002:</w:t>
+      </w:r>
+    </w:p>
+    <w:p>
+      <w:pPr>
+        <w:pStyle w:val="Sinespaciado"/>
+        <w:tabs>
+          <w:tab w:val="left" w:pos="5670"/>
+        </w:tabs>
+        <w:spacing w:line="276" w:lineRule="auto"/>
+        <w:ind w:left="720"/>
+        <w:rPr>
+          <w:rFonts w:ascii="Arial" w:hAnsi="Arial" w:cs="Arial"/>
+          <w:sz w:val="24"/>
+          <w:szCs w:val="24"/>
+        </w:rPr>
+      </w:pPr>
+      <w:r>
+        <w:rPr>
+          <w:rFonts w:ascii="Arial" w:hAnsi="Arial" w:cs="Arial"/>
+          <w:sz w:val="24"/>
+          <w:szCs w:val="24"/>
+        </w:rPr>
+        <w:t xml:space="preserve">Como cliente, quiero poder modificar mis datos, para mantener mis datos </w:t>
+      </w:r>
+      <w:r>
+        <w:rPr>
+          <w:rFonts w:ascii="Arial" w:hAnsi="Arial" w:cs="Arial"/>
+          <w:b/>
+          <w:bCs/>
+          <w:sz w:val="24"/>
+          <w:szCs w:val="24"/>
+        </w:rPr>
+        <w:t xml:space="preserve">           </w:t>
+      </w:r>
+      <w:r>
+        <w:rPr>
+          <w:rFonts w:ascii="Arial" w:hAnsi="Arial" w:cs="Arial"/>
+          <w:sz w:val="24"/>
+          <w:szCs w:val="24"/>
+        </w:rPr>
+        <w:t xml:space="preserve">actualizados. </w:t>
+      </w:r>
+    </w:p>
+    <w:p>
+      <w:pPr>
+        <w:pStyle w:val="Sinespaciado"/>
+        <w:tabs>
+          <w:tab w:val="left" w:pos="5670"/>
+        </w:tabs>
+        <w:spacing w:line="276" w:lineRule="auto"/>
+        <w:rPr>
+          <w:rFonts w:ascii="Arial" w:hAnsi="Arial" w:cs="Arial"/>
+          <w:sz w:val="24"/>
+          <w:szCs w:val="24"/>
+        </w:rPr>
+      </w:pPr>
+      <w:r>
+        <w:rPr>
+          <w:rFonts w:ascii="Arial" w:hAnsi="Arial" w:cs="Arial"/>
+          <w:b/>
+          <w:bCs/>
+          <w:sz w:val="24"/>
+          <w:szCs w:val="24"/>
+        </w:rPr>
+        <w:t xml:space="preserve">           </w:t>
+      </w:r>
+      <w:r>
+        <w:rPr>
+          <w:rFonts w:ascii="Arial" w:hAnsi="Arial" w:cs="Arial"/>
+          <w:b/>
+          <w:bCs/>
+          <w:sz w:val="24"/>
+          <w:szCs w:val="24"/>
+        </w:rPr>
+        <w:t>HUJS-003:</w:t>
+      </w:r>
+    </w:p>
+    <w:p>
+      <w:pPr>
+        <w:pStyle w:val="Sinespaciado"/>
+        <w:tabs>
+          <w:tab w:val="left" w:pos="5670"/>
+        </w:tabs>
+        <w:spacing w:line="276" w:lineRule="auto"/>
+        <w:ind w:left="720"/>
+        <w:rPr>
+          <w:rFonts w:ascii="Arial" w:hAnsi="Arial" w:cs="Arial"/>
+          <w:sz w:val="24"/>
+          <w:szCs w:val="24"/>
+        </w:rPr>
+      </w:pPr>
+      <w:r>
+        <w:rPr>
+          <w:rFonts w:ascii="Arial" w:hAnsi="Arial" w:cs="Arial"/>
+          <w:sz w:val="24"/>
+          <w:szCs w:val="24"/>
+        </w:rPr>
+        <w:t xml:space="preserve">Como empleado, quiero acceder a información de usuarios, para gestionarlos y dar un soporte. </w:t>
+      </w:r>
+    </w:p>
+    <w:p>
+      <w:pPr>
+        <w:pStyle w:val="Sinespaciado"/>
+        <w:tabs>
+          <w:tab w:val="left" w:pos="5670"/>
+        </w:tabs>
+        <w:spacing w:line="276" w:lineRule="auto"/>
+        <w:rPr>
+          <w:rFonts w:ascii="Arial" w:hAnsi="Arial" w:cs="Arial"/>
+          <w:b/>
+          <w:bCs/>
+          <w:sz w:val="24"/>
+          <w:szCs w:val="24"/>
+        </w:rPr>
+      </w:pPr>
+    </w:p>
+    <w:p>
+      <w:pPr>
+        <w:pStyle w:val="Sinespaciado"/>
+        <w:tabs>
+          <w:tab w:val="left" w:pos="5670"/>
+        </w:tabs>
+        <w:spacing w:line="276" w:lineRule="auto"/>
+        <w:rPr>
+          <w:rFonts w:ascii="Arial" w:hAnsi="Arial" w:cs="Arial"/>
+          <w:b/>
+          <w:bCs/>
+          <w:sz w:val="24"/>
+          <w:szCs w:val="24"/>
+        </w:rPr>
+      </w:pPr>
+      <w:r>
+        <w:rPr>
+          <w:rFonts w:ascii="Arial" w:hAnsi="Arial" w:cs="Arial"/>
+          <w:b/>
+          <w:bCs/>
+          <w:sz w:val="28"/>
+          <w:szCs w:val="28"/>
+        </w:rPr>
+        <w:t>Cliente</w:t>
+      </w:r>
+      <w:r>
+        <w:rPr>
+          <w:rFonts w:ascii="Arial" w:hAnsi="Arial" w:cs="Arial"/>
+          <w:b/>
+          <w:bCs/>
+          <w:sz w:val="24"/>
+          <w:szCs w:val="24"/>
+        </w:rPr>
+        <w:t xml:space="preserve">: </w:t>
+      </w:r>
+    </w:p>
+    <w:p>
+      <w:pPr>
+        <w:pStyle w:val="Sinespaciado"/>
+        <w:tabs>
+          <w:tab w:val="left" w:pos="5670"/>
+        </w:tabs>
+        <w:spacing w:line="276" w:lineRule="auto"/>
+        <w:rPr>
+          <w:rFonts w:ascii="Arial" w:hAnsi="Arial" w:cs="Arial"/>
+          <w:b/>
+          <w:bCs/>
+          <w:sz w:val="24"/>
+          <w:szCs w:val="24"/>
+        </w:rPr>
+      </w:pPr>
+      <w:r>
+        <w:rPr>
+          <w:rFonts w:ascii="Arial" w:hAnsi="Arial" w:cs="Arial"/>
+          <w:b/>
+          <w:bCs/>
+          <w:sz w:val="24"/>
+          <w:szCs w:val="24"/>
+        </w:rPr>
+        <w:t xml:space="preserve">           </w:t>
+      </w:r>
+      <w:r>
+        <w:rPr>
+          <w:rFonts w:ascii="Arial" w:hAnsi="Arial" w:cs="Arial"/>
+          <w:b/>
+          <w:bCs/>
+          <w:sz w:val="24"/>
+          <w:szCs w:val="24"/>
+        </w:rPr>
+        <w:t>HUJS-001</w:t>
+      </w:r>
+      <w:r>
+        <w:rPr>
+          <w:rFonts w:ascii="Arial" w:hAnsi="Arial" w:cs="Arial"/>
+          <w:b/>
+          <w:bCs/>
+          <w:sz w:val="24"/>
+          <w:szCs w:val="24"/>
+        </w:rPr>
+        <w:t>:</w:t>
+      </w:r>
+    </w:p>
+    <w:p>
+      <w:pPr>
+        <w:pStyle w:val="Sinespaciado"/>
+        <w:tabs>
+          <w:tab w:val="left" w:pos="5670"/>
+        </w:tabs>
+        <w:spacing w:line="276" w:lineRule="auto"/>
+        <w:ind w:left="720"/>
+        <w:rPr>
+          <w:rFonts w:ascii="Arial" w:hAnsi="Arial" w:cs="Arial"/>
+          <w:sz w:val="24"/>
+          <w:szCs w:val="24"/>
+        </w:rPr>
+      </w:pPr>
+      <w:r>
+        <w:rPr>
+          <w:rFonts w:ascii="Arial" w:hAnsi="Arial" w:cs="Arial"/>
+          <w:sz w:val="24"/>
+          <w:szCs w:val="24"/>
+        </w:rPr>
+        <w:t xml:space="preserve">Como empleado, quiero conocer </w:t>
+      </w:r>
+      <w:r>
+        <w:rPr>
+          <w:rFonts w:ascii="Arial" w:hAnsi="Arial" w:cs="Arial"/>
+          <w:sz w:val="24"/>
+          <w:szCs w:val="24"/>
+        </w:rPr>
+        <w:t xml:space="preserve">quién es un cliente </w:t>
+      </w:r>
+      <w:r>
+        <w:rPr>
+          <w:rFonts w:ascii="Arial" w:hAnsi="Arial" w:cs="Arial"/>
+          <w:sz w:val="24"/>
+          <w:szCs w:val="24"/>
+        </w:rPr>
+        <w:t xml:space="preserve">en mi trabajo, para saber </w:t>
+      </w:r>
+      <w:r>
+        <w:rPr>
+          <w:rFonts w:ascii="Arial" w:hAnsi="Arial" w:cs="Arial"/>
+          <w:sz w:val="24"/>
+          <w:szCs w:val="24"/>
+        </w:rPr>
+        <w:t>a quién tengo que atender</w:t>
+      </w:r>
+      <w:r>
+        <w:rPr>
+          <w:rFonts w:ascii="Arial" w:hAnsi="Arial" w:cs="Arial"/>
+          <w:sz w:val="24"/>
+          <w:szCs w:val="24"/>
+        </w:rPr>
+        <w:t xml:space="preserve">. </w:t>
+      </w:r>
+    </w:p>
+    <w:p>
+      <w:pPr>
+        <w:pStyle w:val="Sinespaciado"/>
+        <w:tabs>
+          <w:tab w:val="left" w:pos="5670"/>
+        </w:tabs>
+        <w:spacing w:line="276" w:lineRule="auto"/>
+        <w:rPr>
+          <w:rFonts w:ascii="Arial" w:hAnsi="Arial" w:cs="Arial"/>
+          <w:sz w:val="24"/>
+          <w:szCs w:val="24"/>
+        </w:rPr>
+      </w:pPr>
+      <w:r>
+        <w:rPr>
+          <w:rFonts w:ascii="Arial" w:hAnsi="Arial" w:cs="Arial"/>
+          <w:b/>
+          <w:bCs/>
+          <w:sz w:val="24"/>
+          <w:szCs w:val="24"/>
+        </w:rPr>
+        <w:t xml:space="preserve">           </w:t>
+      </w:r>
+      <w:r>
+        <w:rPr>
+          <w:rFonts w:ascii="Arial" w:hAnsi="Arial" w:cs="Arial"/>
+          <w:b/>
+          <w:bCs/>
+          <w:sz w:val="24"/>
+          <w:szCs w:val="24"/>
+        </w:rPr>
+        <w:t>HUJS-002</w:t>
+      </w:r>
+      <w:r>
+        <w:rPr>
+          <w:rFonts w:ascii="Arial" w:hAnsi="Arial" w:cs="Arial"/>
+          <w:b/>
+          <w:bCs/>
+          <w:sz w:val="24"/>
+          <w:szCs w:val="24"/>
+        </w:rPr>
+        <w:t>:</w:t>
+      </w:r>
+    </w:p>
+    <w:p>
+      <w:pPr>
+        <w:pStyle w:val="Sinespaciado"/>
+        <w:tabs>
+          <w:tab w:val="left" w:pos="5670"/>
+        </w:tabs>
+        <w:spacing w:line="276" w:lineRule="auto"/>
+        <w:ind w:left="720"/>
+        <w:rPr>
+          <w:rFonts w:ascii="Arial" w:hAnsi="Arial" w:cs="Arial"/>
+          <w:sz w:val="24"/>
+          <w:szCs w:val="24"/>
+        </w:rPr>
+      </w:pPr>
+      <w:r>
+        <w:rPr>
+          <w:rFonts w:ascii="Arial" w:hAnsi="Arial" w:cs="Arial"/>
+          <w:sz w:val="24"/>
+          <w:szCs w:val="24"/>
+        </w:rPr>
+        <w:t xml:space="preserve">Como administrador, quiero asignar </w:t>
+      </w:r>
+      <w:r>
+        <w:rPr>
+          <w:rFonts w:ascii="Arial" w:hAnsi="Arial" w:cs="Arial"/>
+          <w:sz w:val="24"/>
+          <w:szCs w:val="24"/>
+        </w:rPr>
+        <w:t>clientes</w:t>
+      </w:r>
+      <w:r>
+        <w:rPr>
+          <w:rFonts w:ascii="Arial" w:hAnsi="Arial" w:cs="Arial"/>
+          <w:sz w:val="24"/>
+          <w:szCs w:val="24"/>
+        </w:rPr>
+        <w:t xml:space="preserve">, para que todos puedan saber </w:t>
+      </w:r>
+      <w:r>
+        <w:rPr>
+          <w:rFonts w:ascii="Arial" w:hAnsi="Arial" w:cs="Arial"/>
+          <w:sz w:val="24"/>
+          <w:szCs w:val="24"/>
+        </w:rPr>
+        <w:t>quién es un cliente</w:t>
+      </w:r>
+      <w:r>
+        <w:rPr>
+          <w:rFonts w:ascii="Arial" w:hAnsi="Arial" w:cs="Arial"/>
+          <w:sz w:val="24"/>
+          <w:szCs w:val="24"/>
+        </w:rPr>
+        <w:t>.</w:t>
+      </w:r>
+    </w:p>
+    <w:p>
+      <w:pPr>
+        <w:pStyle w:val="Sinespaciado"/>
+        <w:tabs>
+          <w:tab w:val="left" w:pos="5670"/>
+        </w:tabs>
+        <w:spacing w:line="276" w:lineRule="auto"/>
+        <w:rPr>
+          <w:rFonts w:ascii="Arial" w:hAnsi="Arial" w:cs="Arial"/>
+          <w:sz w:val="24"/>
+          <w:szCs w:val="24"/>
+        </w:rPr>
+      </w:pPr>
+      <w:r>
+        <w:rPr>
+          <w:rFonts w:ascii="Arial" w:hAnsi="Arial" w:cs="Arial"/>
+          <w:b/>
+          <w:bCs/>
+          <w:sz w:val="24"/>
+          <w:szCs w:val="24"/>
+        </w:rPr>
+        <w:t xml:space="preserve">           </w:t>
+      </w:r>
+      <w:r>
+        <w:rPr>
+          <w:rFonts w:ascii="Arial" w:hAnsi="Arial" w:cs="Arial"/>
+          <w:b/>
+          <w:bCs/>
+          <w:sz w:val="24"/>
+          <w:szCs w:val="24"/>
+        </w:rPr>
+        <w:t>HUJS-003</w:t>
+      </w:r>
+      <w:r>
+        <w:rPr>
+          <w:rFonts w:ascii="Arial" w:hAnsi="Arial" w:cs="Arial"/>
+          <w:b/>
+          <w:bCs/>
+          <w:sz w:val="24"/>
+          <w:szCs w:val="24"/>
+        </w:rPr>
+        <w:t>:</w:t>
+      </w:r>
+    </w:p>
+    <w:p>
+      <w:pPr>
+        <w:pStyle w:val="Sinespaciado"/>
+        <w:tabs>
+          <w:tab w:val="left" w:pos="5670"/>
+        </w:tabs>
+        <w:spacing w:line="276" w:lineRule="auto"/>
+        <w:ind w:left="720"/>
+        <w:rPr>
+          <w:rFonts w:ascii="Arial" w:hAnsi="Arial" w:cs="Arial"/>
+          <w:sz w:val="24"/>
+          <w:szCs w:val="24"/>
+        </w:rPr>
+      </w:pPr>
+      <w:r>
+        <w:rPr>
+          <w:rFonts w:ascii="Arial" w:hAnsi="Arial" w:cs="Arial"/>
+          <w:sz w:val="24"/>
+          <w:szCs w:val="24"/>
+        </w:rPr>
+        <w:t xml:space="preserve">Como administrador, quiero ver que </w:t>
+      </w:r>
+      <w:r>
+        <w:rPr>
+          <w:rFonts w:ascii="Arial" w:hAnsi="Arial" w:cs="Arial"/>
+          <w:sz w:val="24"/>
+          <w:szCs w:val="24"/>
+        </w:rPr>
+        <w:t>usuario</w:t>
+      </w:r>
+      <w:r>
+        <w:rPr>
+          <w:rFonts w:ascii="Arial" w:hAnsi="Arial" w:cs="Arial"/>
+          <w:sz w:val="24"/>
+          <w:szCs w:val="24"/>
+        </w:rPr>
+        <w:t xml:space="preserve"> tiene asignado cada </w:t>
+      </w:r>
+      <w:r>
+        <w:rPr>
+          <w:rFonts w:ascii="Arial" w:hAnsi="Arial" w:cs="Arial"/>
+          <w:sz w:val="24"/>
+          <w:szCs w:val="24"/>
+        </w:rPr>
+        <w:t>cliente</w:t>
+      </w:r>
+      <w:r>
+        <w:rPr>
+          <w:rFonts w:ascii="Arial" w:hAnsi="Arial" w:cs="Arial"/>
+          <w:sz w:val="24"/>
+          <w:szCs w:val="24"/>
+        </w:rPr>
+        <w:t>, para llevar un control</w:t>
+      </w:r>
+      <w:r>
+        <w:rPr>
+          <w:rFonts w:ascii="Arial" w:hAnsi="Arial" w:cs="Arial"/>
+          <w:sz w:val="24"/>
+          <w:szCs w:val="24"/>
+        </w:rPr>
+        <w:t xml:space="preserve"> sobre ellos</w:t>
+      </w:r>
+      <w:r>
+        <w:rPr>
+          <w:rFonts w:ascii="Arial" w:hAnsi="Arial" w:cs="Arial"/>
+          <w:sz w:val="24"/>
+          <w:szCs w:val="24"/>
+        </w:rPr>
+        <w:t>.</w:t>
+      </w:r>
+    </w:p>
+    <w:p>
+      <w:pPr>
+        <w:pStyle w:val="Sinespaciado"/>
+        <w:tabs>
+          <w:tab w:val="left" w:pos="5670"/>
+        </w:tabs>
+        <w:spacing w:line="276" w:lineRule="auto"/>
+        <w:rPr>
+          <w:rFonts w:ascii="Arial" w:hAnsi="Arial" w:cs="Arial"/>
+          <w:sz w:val="24"/>
+          <w:szCs w:val="24"/>
+        </w:rPr>
+      </w:pPr>
+    </w:p>
+    <w:p>
+      <w:pPr>
+        <w:pStyle w:val="Sinespaciado"/>
+        <w:rPr>
+          <w:rFonts w:ascii="Arial" w:hAnsi="Arial" w:cs="Arial"/>
+          <w:b/>
+          <w:bCs/>
+          <w:sz w:val="28"/>
+          <w:szCs w:val="28"/>
+        </w:rPr>
+      </w:pPr>
+      <w:r>
+        <w:rPr>
+          <w:rFonts w:ascii="Arial" w:hAnsi="Arial" w:cs="Arial"/>
+          <w:b/>
+          <w:bCs/>
+          <w:sz w:val="28"/>
+          <w:szCs w:val="28"/>
+        </w:rPr>
+        <w:t>Detalle Venta</w:t>
+      </w:r>
+      <w:r>
+        <w:rPr>
+          <w:rFonts w:ascii="Arial" w:hAnsi="Arial" w:cs="Arial"/>
+          <w:b/>
+          <w:bCs/>
+          <w:sz w:val="28"/>
+          <w:szCs w:val="28"/>
+        </w:rPr>
+        <w:t>:</w:t>
+      </w:r>
+    </w:p>
+    <w:p>
+      <w:pPr>
+        <w:pStyle w:val="Sinespaciado"/>
+        <w:rPr>
+          <w:rFonts w:ascii="Arial" w:hAnsi="Arial" w:cs="Arial"/>
+          <w:b/>
+          <w:bCs/>
+          <w:sz w:val="24"/>
+          <w:szCs w:val="24"/>
+        </w:rPr>
+      </w:pPr>
+      <w:r>
+        <w:rPr>
+          <w:rFonts w:ascii="Arial" w:hAnsi="Arial" w:cs="Arial"/>
+          <w:b/>
+          <w:bCs/>
+          <w:sz w:val="24"/>
+          <w:szCs w:val="24"/>
+        </w:rPr>
+        <w:t xml:space="preserve">           </w:t>
+      </w:r>
+      <w:r>
+        <w:rPr>
+          <w:rFonts w:ascii="Arial" w:hAnsi="Arial" w:cs="Arial"/>
+          <w:b/>
+          <w:bCs/>
+          <w:sz w:val="24"/>
+          <w:szCs w:val="24"/>
+        </w:rPr>
+        <w:t>HUJR-00</w:t>
+      </w:r>
+      <w:r>
+        <w:rPr>
+          <w:rFonts w:ascii="Arial" w:hAnsi="Arial" w:cs="Arial"/>
+          <w:b/>
+          <w:bCs/>
+          <w:sz w:val="24"/>
+          <w:szCs w:val="24"/>
+        </w:rPr>
+        <w:t>1</w:t>
+      </w:r>
+      <w:r>
+        <w:rPr>
+          <w:rFonts w:ascii="Arial" w:hAnsi="Arial" w:cs="Arial"/>
+          <w:b/>
+          <w:bCs/>
+          <w:sz w:val="24"/>
+          <w:szCs w:val="24"/>
+        </w:rPr>
+        <w:t>:</w:t>
+      </w:r>
+    </w:p>
+    <w:p>
+      <w:pPr>
+        <w:pStyle w:val="Sinespaciado"/>
+        <w:ind w:left="708"/>
+        <w:rPr>
+          <w:rFonts w:ascii="Arial" w:hAnsi="Arial" w:cs="Arial"/>
+          <w:sz w:val="24"/>
+          <w:szCs w:val="24"/>
+        </w:rPr>
+      </w:pPr>
+      <w:r>
+        <w:rPr>
+          <w:rFonts w:ascii="Arial" w:hAnsi="Arial" w:cs="Arial"/>
+          <w:sz w:val="24"/>
+          <w:szCs w:val="24"/>
+        </w:rPr>
+        <w:t>Como cliente, quiero un</w:t>
+      </w:r>
+      <w:r>
+        <w:rPr>
+          <w:rFonts w:ascii="Arial" w:hAnsi="Arial" w:cs="Arial"/>
+          <w:sz w:val="24"/>
+          <w:szCs w:val="24"/>
+        </w:rPr>
+        <w:t xml:space="preserve"> registro de la venta</w:t>
+      </w:r>
+      <w:r>
+        <w:rPr>
+          <w:rFonts w:ascii="Arial" w:hAnsi="Arial" w:cs="Arial"/>
+          <w:sz w:val="24"/>
+          <w:szCs w:val="24"/>
+        </w:rPr>
+        <w:t xml:space="preserve">, que me permita visualizar el costo de mi viaje con detalle. </w:t>
+      </w:r>
+    </w:p>
+    <w:p>
+      <w:pPr>
+        <w:pStyle w:val="Sinespaciado"/>
+        <w:rPr>
+          <w:rFonts w:ascii="Arial" w:hAnsi="Arial" w:cs="Arial"/>
+          <w:b/>
+          <w:bCs/>
+          <w:sz w:val="24"/>
+          <w:szCs w:val="24"/>
+        </w:rPr>
+      </w:pPr>
+      <w:r>
+        <w:rPr>
+          <w:rFonts w:ascii="Arial" w:hAnsi="Arial" w:cs="Arial"/>
+          <w:b/>
+          <w:bCs/>
+          <w:sz w:val="24"/>
+          <w:szCs w:val="24"/>
+        </w:rPr>
+        <w:t xml:space="preserve">           </w:t>
+      </w:r>
+      <w:r>
+        <w:rPr>
+          <w:rFonts w:ascii="Arial" w:hAnsi="Arial" w:cs="Arial"/>
+          <w:b/>
+          <w:bCs/>
+          <w:sz w:val="24"/>
+          <w:szCs w:val="24"/>
+        </w:rPr>
+        <w:t>HUJR-00</w:t>
+      </w:r>
+      <w:r>
+        <w:rPr>
+          <w:rFonts w:ascii="Arial" w:hAnsi="Arial" w:cs="Arial"/>
+          <w:b/>
+          <w:bCs/>
+          <w:sz w:val="24"/>
+          <w:szCs w:val="24"/>
+        </w:rPr>
+        <w:t>2</w:t>
+      </w:r>
+      <w:r>
+        <w:rPr>
+          <w:rFonts w:ascii="Arial" w:hAnsi="Arial" w:cs="Arial"/>
+          <w:b/>
+          <w:bCs/>
+          <w:sz w:val="24"/>
+          <w:szCs w:val="24"/>
+        </w:rPr>
+        <w:t>:</w:t>
+      </w:r>
+    </w:p>
+    <w:p>
+      <w:pPr>
+        <w:pStyle w:val="Sinespaciado"/>
+        <w:ind w:left="708"/>
+        <w:rPr>
+          <w:rFonts w:ascii="Arial" w:hAnsi="Arial" w:cs="Arial"/>
+          <w:sz w:val="24"/>
+          <w:szCs w:val="24"/>
+        </w:rPr>
+      </w:pPr>
+      <w:r>
+        <w:rPr>
+          <w:rFonts w:ascii="Arial" w:hAnsi="Arial" w:cs="Arial"/>
+          <w:sz w:val="24"/>
+          <w:szCs w:val="24"/>
+        </w:rPr>
+        <w:t xml:space="preserve">Como cliente, quiero </w:t>
+      </w:r>
+      <w:r>
+        <w:rPr>
+          <w:rFonts w:ascii="Arial" w:hAnsi="Arial" w:cs="Arial"/>
+          <w:sz w:val="24"/>
+          <w:szCs w:val="24"/>
+        </w:rPr>
+        <w:t>una copia del registro de la venta</w:t>
+      </w:r>
+      <w:r>
+        <w:rPr>
+          <w:rFonts w:ascii="Arial" w:hAnsi="Arial" w:cs="Arial"/>
+          <w:sz w:val="24"/>
+          <w:szCs w:val="24"/>
+        </w:rPr>
+        <w:t xml:space="preserve">, que me </w:t>
+      </w:r>
+      <w:r>
+        <w:rPr>
+          <w:rFonts w:ascii="Arial" w:hAnsi="Arial" w:cs="Arial"/>
+          <w:sz w:val="24"/>
+          <w:szCs w:val="24"/>
+        </w:rPr>
+        <w:t>respalde en caso de ser necesario</w:t>
+      </w:r>
+      <w:r>
+        <w:rPr>
+          <w:rFonts w:ascii="Arial" w:hAnsi="Arial" w:cs="Arial"/>
+          <w:sz w:val="24"/>
+          <w:szCs w:val="24"/>
+        </w:rPr>
+        <w:t xml:space="preserve">. </w:t>
+      </w:r>
+    </w:p>
+    <w:p>
+      <w:pPr>
+        <w:pStyle w:val="Sinespaciado"/>
+        <w:rPr>
+          <w:rFonts w:ascii="Arial" w:hAnsi="Arial" w:cs="Arial"/>
+          <w:b/>
+          <w:bCs/>
+          <w:sz w:val="24"/>
+          <w:szCs w:val="24"/>
+        </w:rPr>
+      </w:pPr>
+      <w:r>
+        <w:rPr>
+          <w:rFonts w:ascii="Arial" w:hAnsi="Arial" w:cs="Arial"/>
+          <w:b/>
+          <w:bCs/>
+          <w:sz w:val="24"/>
+          <w:szCs w:val="24"/>
+        </w:rPr>
+        <w:t xml:space="preserve">           </w:t>
+      </w:r>
+      <w:r>
+        <w:rPr>
+          <w:rFonts w:ascii="Arial" w:hAnsi="Arial" w:cs="Arial"/>
+          <w:b/>
+          <w:bCs/>
+          <w:sz w:val="24"/>
+          <w:szCs w:val="24"/>
+        </w:rPr>
+        <w:t>HUJR-00</w:t>
+      </w:r>
+      <w:r>
+        <w:rPr>
+          <w:rFonts w:ascii="Arial" w:hAnsi="Arial" w:cs="Arial"/>
+          <w:b/>
+          <w:bCs/>
+          <w:sz w:val="24"/>
+          <w:szCs w:val="24"/>
+        </w:rPr>
+        <w:t>3</w:t>
+      </w:r>
+      <w:r>
+        <w:rPr>
+          <w:rFonts w:ascii="Arial" w:hAnsi="Arial" w:cs="Arial"/>
+          <w:b/>
+          <w:bCs/>
+          <w:sz w:val="24"/>
+          <w:szCs w:val="24"/>
+        </w:rPr>
+        <w:t>:</w:t>
+      </w:r>
+    </w:p>
+    <w:p>
+      <w:pPr>
+        <w:pStyle w:val="Sinespaciado"/>
+        <w:ind w:left="708"/>
+        <w:rPr>
+          <w:rFonts w:ascii="Arial" w:hAnsi="Arial" w:cs="Arial"/>
+          <w:sz w:val="24"/>
+          <w:szCs w:val="24"/>
+        </w:rPr>
+      </w:pPr>
+      <w:r>
+        <w:rPr>
+          <w:rFonts w:ascii="Arial" w:hAnsi="Arial" w:cs="Arial"/>
+          <w:sz w:val="24"/>
+          <w:szCs w:val="24"/>
+        </w:rPr>
+        <w:t xml:space="preserve">Como </w:t>
+      </w:r>
+      <w:r>
+        <w:rPr>
+          <w:rFonts w:ascii="Arial" w:hAnsi="Arial" w:cs="Arial"/>
+          <w:sz w:val="24"/>
+          <w:szCs w:val="24"/>
+        </w:rPr>
+        <w:t>cliente</w:t>
+      </w:r>
+      <w:r>
+        <w:rPr>
+          <w:rFonts w:ascii="Arial" w:hAnsi="Arial" w:cs="Arial"/>
+          <w:sz w:val="24"/>
+          <w:szCs w:val="24"/>
+        </w:rPr>
+        <w:t xml:space="preserve">, quiero </w:t>
+      </w:r>
+      <w:r>
+        <w:rPr>
+          <w:rFonts w:ascii="Arial" w:hAnsi="Arial" w:cs="Arial"/>
+          <w:sz w:val="24"/>
+          <w:szCs w:val="24"/>
+        </w:rPr>
+        <w:t>tener acceso con detalle a la venta</w:t>
+      </w:r>
+      <w:r>
+        <w:rPr>
+          <w:rFonts w:ascii="Arial" w:hAnsi="Arial" w:cs="Arial"/>
+          <w:sz w:val="24"/>
+          <w:szCs w:val="24"/>
+        </w:rPr>
+        <w:t xml:space="preserve">, para </w:t>
+      </w:r>
+      <w:r>
+        <w:rPr>
+          <w:rFonts w:ascii="Arial" w:hAnsi="Arial" w:cs="Arial"/>
+          <w:sz w:val="24"/>
+          <w:szCs w:val="24"/>
+        </w:rPr>
+        <w:t>asegurar</w:t>
+      </w:r>
+      <w:r>
+        <w:rPr>
+          <w:rFonts w:ascii="Arial" w:hAnsi="Arial" w:cs="Arial"/>
+          <w:sz w:val="24"/>
+          <w:szCs w:val="24"/>
+        </w:rPr>
+        <w:t xml:space="preserve"> </w:t>
+      </w:r>
+      <w:r>
+        <w:rPr>
+          <w:rFonts w:ascii="Arial" w:hAnsi="Arial" w:cs="Arial"/>
+          <w:sz w:val="24"/>
+          <w:szCs w:val="24"/>
+        </w:rPr>
+        <w:t>que la compañía cumple con</w:t>
+      </w:r>
+      <w:r>
+        <w:rPr>
+          <w:rFonts w:ascii="Arial" w:hAnsi="Arial" w:cs="Arial"/>
+          <w:sz w:val="24"/>
+          <w:szCs w:val="24"/>
+        </w:rPr>
+        <w:t xml:space="preserve"> las leyes establecidas por la SAT. </w:t>
+      </w:r>
+    </w:p>
+    <w:p>
+      <w:pPr>
+        <w:pStyle w:val="Sinespaciado"/>
+        <w:ind w:left="708"/>
+        <w:rPr>
+          <w:rFonts w:ascii="Arial" w:hAnsi="Arial" w:cs="Arial"/>
+          <w:sz w:val="24"/>
+          <w:szCs w:val="24"/>
+        </w:rPr>
+      </w:pPr>
+    </w:p>
+    <w:p>
+      <w:pPr>
+        <w:pStyle w:val="Sinespaciado"/>
+        <w:ind w:left="708"/>
+        <w:rPr>
+          <w:rFonts w:ascii="Arial" w:hAnsi="Arial" w:cs="Arial"/>
+          <w:sz w:val="24"/>
+          <w:szCs w:val="24"/>
+        </w:rPr>
+      </w:pPr>
+    </w:p>
+    <w:p>
+      <w:pPr>
+        <w:pStyle w:val="Sinespaciado"/>
+        <w:ind w:left="708"/>
+        <w:rPr>
+          <w:rFonts w:ascii="Arial" w:hAnsi="Arial" w:cs="Arial"/>
+          <w:sz w:val="24"/>
+          <w:szCs w:val="24"/>
+        </w:rPr>
+      </w:pPr>
+    </w:p>
+    <w:p>
+      <w:pPr>
+        <w:pStyle w:val="Sinespaciado"/>
+        <w:ind w:left="708"/>
+        <w:rPr>
+          <w:rFonts w:ascii="Arial" w:hAnsi="Arial" w:cs="Arial"/>
+          <w:sz w:val="24"/>
+          <w:szCs w:val="24"/>
+        </w:rPr>
+      </w:pPr>
+    </w:p>
+    <w:p>
+      <w:pPr>
+        <w:pStyle w:val="Sinespaciado"/>
+        <w:ind w:left="708"/>
+        <w:rPr>
+          <w:rFonts w:ascii="Arial" w:hAnsi="Arial" w:cs="Arial"/>
+          <w:sz w:val="24"/>
+          <w:szCs w:val="24"/>
+        </w:rPr>
+      </w:pPr>
+    </w:p>
+    <w:p>
+      <w:pPr>
+        <w:pStyle w:val="Sinespaciado"/>
+        <w:ind w:left="708"/>
+        <w:rPr>
+          <w:rFonts w:ascii="Arial" w:hAnsi="Arial" w:cs="Arial"/>
+          <w:sz w:val="24"/>
+          <w:szCs w:val="24"/>
+        </w:rPr>
+      </w:pPr>
+    </w:p>
+    <w:p>
+      <w:pPr>
+        <w:pStyle w:val="Sinespaciado"/>
+        <w:ind w:left="708"/>
+        <w:rPr>
+          <w:rFonts w:ascii="Arial" w:hAnsi="Arial" w:cs="Arial"/>
+          <w:sz w:val="24"/>
+          <w:szCs w:val="24"/>
+        </w:rPr>
+      </w:pPr>
+    </w:p>
+    <w:p>
+      <w:pPr>
+        <w:pStyle w:val="Sinespaciado"/>
+        <w:ind w:left="708"/>
+        <w:rPr>
+          <w:rFonts w:ascii="Arial" w:hAnsi="Arial" w:cs="Arial"/>
+          <w:sz w:val="24"/>
+          <w:szCs w:val="24"/>
+        </w:rPr>
+      </w:pPr>
+    </w:p>
+    <w:p>
+      <w:pPr>
+        <w:pStyle w:val="Sinespaciado"/>
+        <w:ind w:left="708"/>
+        <w:rPr>
+          <w:rFonts w:ascii="Arial" w:hAnsi="Arial" w:cs="Arial"/>
+          <w:sz w:val="24"/>
+          <w:szCs w:val="24"/>
+        </w:rPr>
+      </w:pPr>
+    </w:p>
+    <w:p>
+      <w:pPr>
+        <w:pStyle w:val="Sinespaciado"/>
+        <w:tabs>
+          <w:tab w:val="left" w:pos="5670"/>
+        </w:tabs>
+        <w:spacing w:line="276" w:lineRule="auto"/>
+        <w:rPr>
+          <w:rFonts w:ascii="Arial" w:hAnsi="Arial" w:cs="Arial"/>
+          <w:sz w:val="24"/>
+          <w:szCs w:val="24"/>
+        </w:rPr>
+      </w:pPr>
+    </w:p>
+    <w:p>
+      <w:pPr>
+        <w:pStyle w:val="Sinespaciado"/>
+        <w:tabs>
+          <w:tab w:val="left" w:pos="5670"/>
+        </w:tabs>
+        <w:spacing w:line="276" w:lineRule="auto"/>
+        <w:rPr>
+          <w:rFonts w:ascii="Arial" w:hAnsi="Arial" w:cs="Arial"/>
+          <w:b/>
+          <w:bCs/>
+          <w:sz w:val="28"/>
+          <w:szCs w:val="28"/>
+        </w:rPr>
+      </w:pPr>
+      <w:r>
+        <w:rPr>
+          <w:rFonts w:ascii="Arial" w:hAnsi="Arial" w:cs="Arial"/>
+          <w:b/>
+          <w:bCs/>
+          <w:sz w:val="28"/>
+          <w:szCs w:val="28"/>
+        </w:rPr>
+        <w:lastRenderedPageBreak/>
+        <w:t>Método Pago:</w:t>
+      </w:r>
+    </w:p>
+    <w:p>
+      <w:pPr>
+        <w:pStyle w:val="Sinespaciado"/>
+        <w:tabs>
+          <w:tab w:val="left" w:pos="5670"/>
+        </w:tabs>
+        <w:spacing w:line="276" w:lineRule="auto"/>
+        <w:rPr>
+          <w:rFonts w:ascii="Arial" w:hAnsi="Arial" w:cs="Arial"/>
+          <w:b/>
+          <w:bCs/>
+          <w:sz w:val="24"/>
+          <w:szCs w:val="24"/>
+        </w:rPr>
+      </w:pPr>
+      <w:r>
+        <w:rPr>
+          <w:rFonts w:ascii="Arial" w:hAnsi="Arial" w:cs="Arial"/>
+          <w:b/>
+          <w:bCs/>
+          <w:sz w:val="24"/>
+          <w:szCs w:val="24"/>
+        </w:rPr>
+        <w:t xml:space="preserve">           </w:t>
+      </w:r>
+      <w:r>
+        <w:rPr>
+          <w:rFonts w:ascii="Arial" w:hAnsi="Arial" w:cs="Arial"/>
+          <w:b/>
+          <w:bCs/>
+          <w:sz w:val="24"/>
+          <w:szCs w:val="24"/>
+        </w:rPr>
+        <w:t>HUJR-0</w:t>
+      </w:r>
+      <w:r>
+        <w:rPr>
+          <w:rFonts w:ascii="Arial" w:hAnsi="Arial" w:cs="Arial"/>
+          <w:b/>
+          <w:bCs/>
+          <w:sz w:val="24"/>
+          <w:szCs w:val="24"/>
+        </w:rPr>
+        <w:t>01</w:t>
+      </w:r>
+      <w:r>
+        <w:rPr>
+          <w:rFonts w:ascii="Arial" w:hAnsi="Arial" w:cs="Arial"/>
+          <w:b/>
+          <w:bCs/>
+          <w:sz w:val="24"/>
+          <w:szCs w:val="24"/>
+        </w:rPr>
+        <w:t>:</w:t>
+      </w:r>
+    </w:p>
+    <w:p>
+      <w:pPr>
+        <w:pStyle w:val="Sinespaciado"/>
+        <w:ind w:left="708"/>
+        <w:rPr>
+          <w:rFonts w:ascii="Arial" w:hAnsi="Arial" w:cs="Arial"/>
+          <w:sz w:val="24"/>
+          <w:szCs w:val="24"/>
+        </w:rPr>
+      </w:pPr>
+      <w:r>
+        <w:rPr>
+          <w:rFonts w:ascii="Arial" w:hAnsi="Arial" w:cs="Arial"/>
+          <w:sz w:val="24"/>
+          <w:szCs w:val="24"/>
+        </w:rPr>
+        <w:t>Como cliente, quiero distintos métodos de pago, para que se adapten según mis necesidades.</w:t>
+      </w:r>
+    </w:p>
+    <w:p>
+      <w:pPr>
+        <w:pStyle w:val="Sinespaciado"/>
+        <w:rPr>
+          <w:rFonts w:ascii="Arial" w:hAnsi="Arial" w:cs="Arial"/>
+          <w:b/>
+          <w:bCs/>
+          <w:sz w:val="24"/>
+          <w:szCs w:val="24"/>
+        </w:rPr>
+      </w:pPr>
+      <w:r>
+        <w:rPr>
+          <w:rFonts w:ascii="Arial" w:hAnsi="Arial" w:cs="Arial"/>
+          <w:b/>
+          <w:bCs/>
+          <w:sz w:val="24"/>
+          <w:szCs w:val="24"/>
+        </w:rPr>
+        <w:t xml:space="preserve">           </w:t>
+      </w:r>
+      <w:r>
+        <w:rPr>
+          <w:rFonts w:ascii="Arial" w:hAnsi="Arial" w:cs="Arial"/>
+          <w:b/>
+          <w:bCs/>
+          <w:sz w:val="24"/>
+          <w:szCs w:val="24"/>
+        </w:rPr>
+        <w:t>HUJR-0</w:t>
+      </w:r>
+      <w:r>
+        <w:rPr>
+          <w:rFonts w:ascii="Arial" w:hAnsi="Arial" w:cs="Arial"/>
+          <w:b/>
+          <w:bCs/>
+          <w:sz w:val="24"/>
+          <w:szCs w:val="24"/>
+        </w:rPr>
+        <w:t>02</w:t>
+      </w:r>
+      <w:r>
+        <w:rPr>
+          <w:rFonts w:ascii="Arial" w:hAnsi="Arial" w:cs="Arial"/>
+          <w:b/>
+          <w:bCs/>
+          <w:sz w:val="24"/>
+          <w:szCs w:val="24"/>
+        </w:rPr>
+        <w:t>:</w:t>
+      </w:r>
+    </w:p>
+    <w:p>
+      <w:pPr>
+        <w:pStyle w:val="Sinespaciado"/>
+        <w:ind w:left="708"/>
+        <w:rPr>
+          <w:rFonts w:ascii="Arial" w:hAnsi="Arial" w:cs="Arial"/>
+          <w:sz w:val="24"/>
+          <w:szCs w:val="24"/>
+        </w:rPr>
+      </w:pPr>
+      <w:r>
+        <w:rPr>
+          <w:rFonts w:ascii="Arial" w:hAnsi="Arial" w:cs="Arial"/>
+          <w:sz w:val="24"/>
+          <w:szCs w:val="24"/>
+        </w:rPr>
+        <w:t xml:space="preserve">Como empleado, quiero distintos métodos de pago, para proveer un mejor servicio y mejorar las ventas. </w:t>
+      </w:r>
+    </w:p>
+    <w:p>
+      <w:pPr>
+        <w:pStyle w:val="Sinespaciado"/>
+        <w:rPr>
+          <w:rFonts w:ascii="Arial" w:hAnsi="Arial" w:cs="Arial"/>
+          <w:b/>
+          <w:bCs/>
+          <w:sz w:val="24"/>
+          <w:szCs w:val="24"/>
+        </w:rPr>
+      </w:pPr>
+      <w:r>
+        <w:rPr>
+          <w:rFonts w:ascii="Arial" w:hAnsi="Arial" w:cs="Arial"/>
+          <w:b/>
+          <w:bCs/>
+          <w:sz w:val="24"/>
+          <w:szCs w:val="24"/>
+        </w:rPr>
+        <w:t xml:space="preserve">           </w:t>
+      </w:r>
+      <w:r>
+        <w:rPr>
+          <w:rFonts w:ascii="Arial" w:hAnsi="Arial" w:cs="Arial"/>
+          <w:b/>
+          <w:bCs/>
+          <w:sz w:val="24"/>
+          <w:szCs w:val="24"/>
+        </w:rPr>
+        <w:t>HUJR-0</w:t>
+      </w:r>
+      <w:r>
+        <w:rPr>
+          <w:rFonts w:ascii="Arial" w:hAnsi="Arial" w:cs="Arial"/>
+          <w:b/>
+          <w:bCs/>
+          <w:sz w:val="24"/>
+          <w:szCs w:val="24"/>
+        </w:rPr>
+        <w:t>03</w:t>
+      </w:r>
+      <w:r>
+        <w:rPr>
+          <w:rFonts w:ascii="Arial" w:hAnsi="Arial" w:cs="Arial"/>
+          <w:b/>
+          <w:bCs/>
+          <w:sz w:val="24"/>
+          <w:szCs w:val="24"/>
+        </w:rPr>
+        <w:t>:</w:t>
+      </w:r>
+    </w:p>
+    <w:p>
+      <w:pPr>
+        <w:pStyle w:val="Sinespaciado"/>
+        <w:ind w:left="708"/>
+        <w:rPr>
+          <w:rFonts w:ascii="Arial" w:hAnsi="Arial" w:cs="Arial"/>
+          <w:sz w:val="24"/>
+          <w:szCs w:val="24"/>
+        </w:rPr>
+      </w:pPr>
+      <w:r>
+        <w:rPr>
+          <w:rFonts w:ascii="Arial" w:hAnsi="Arial" w:cs="Arial"/>
+          <w:sz w:val="24"/>
+          <w:szCs w:val="24"/>
+        </w:rPr>
+        <w:t>Como proveedor, quiero distintos métodos de pago, para aumentar la demanda y los ingresos.</w:t>
+      </w:r>
+    </w:p>
+    <w:p>
+      <w:pPr>
+        <w:pStyle w:val="Sinespaciado"/>
+        <w:ind w:left="708"/>
+        <w:rPr>
+          <w:rFonts w:ascii="Arial" w:hAnsi="Arial" w:cs="Arial"/>
+          <w:b/>
+          <w:bCs/>
+          <w:sz w:val="24"/>
+          <w:szCs w:val="24"/>
+        </w:rPr>
+      </w:pPr>
+    </w:p>
+    <w:p>
+      <w:pPr>
+        <w:pStyle w:val="Sinespaciado"/>
+        <w:tabs>
+          <w:tab w:val="left" w:pos="5670"/>
+        </w:tabs>
+        <w:spacing w:line="276" w:lineRule="auto"/>
+        <w:rPr>
+          <w:rFonts w:ascii="Arial" w:hAnsi="Arial" w:cs="Arial"/>
+          <w:b/>
+          <w:bCs/>
+          <w:sz w:val="28"/>
+          <w:szCs w:val="28"/>
+        </w:rPr>
+      </w:pPr>
+      <w:r>
+        <w:rPr>
+          <w:rFonts w:ascii="Arial" w:hAnsi="Arial" w:cs="Arial"/>
+          <w:b/>
+          <w:bCs/>
+          <w:sz w:val="28"/>
+          <w:szCs w:val="28"/>
+        </w:rPr>
+        <w:t>Proveedor:</w:t>
+      </w:r>
+    </w:p>
+    <w:p>
+      <w:pPr>
+        <w:pStyle w:val="Sinespaciado"/>
+        <w:rPr>
+          <w:rFonts w:ascii="Arial" w:hAnsi="Arial" w:cs="Arial"/>
+          <w:b/>
+          <w:bCs/>
+          <w:sz w:val="24"/>
+          <w:szCs w:val="24"/>
+        </w:rPr>
+      </w:pPr>
+      <w:r>
+        <w:rPr>
+          <w:rFonts w:ascii="Arial" w:hAnsi="Arial" w:cs="Arial"/>
+          <w:b/>
+          <w:bCs/>
+          <w:sz w:val="28"/>
+          <w:szCs w:val="28"/>
+        </w:rPr>
+        <w:tab/>
+      </w:r>
+      <w:r>
+        <w:rPr>
+          <w:rFonts w:ascii="Arial" w:hAnsi="Arial" w:cs="Arial"/>
+          <w:b/>
+          <w:bCs/>
+          <w:sz w:val="24"/>
+          <w:szCs w:val="24"/>
+        </w:rPr>
+        <w:t>HUCS-001:</w:t>
+      </w:r>
+    </w:p>
+    <w:p>
+      <w:pPr>
+        <w:pStyle w:val="Sinespaciado"/>
+        <w:tabs>
+          <w:tab w:val="left" w:pos="5670"/>
+        </w:tabs>
+        <w:spacing w:line="276" w:lineRule="auto"/>
+        <w:ind w:left="780"/>
+        <w:rPr>
+          <w:rFonts w:ascii="Arial" w:hAnsi="Arial" w:cs="Arial"/>
+          <w:sz w:val="24"/>
+          <w:szCs w:val="24"/>
+        </w:rPr>
+      </w:pPr>
+      <w:r>
+        <w:rPr>
+          <w:rFonts w:ascii="Arial" w:hAnsi="Arial" w:cs="Arial"/>
+          <w:sz w:val="24"/>
+          <w:szCs w:val="24"/>
+        </w:rPr>
+        <w:t xml:space="preserve">Como proveedor, quiero saber los destinos, para saber la accesibilidad de los viajes. </w:t>
+      </w:r>
+    </w:p>
+    <w:p>
+      <w:pPr>
+        <w:pStyle w:val="Sinespaciado"/>
+        <w:ind w:left="420" w:firstLine="288"/>
+        <w:rPr>
+          <w:rFonts w:ascii="Arial" w:hAnsi="Arial" w:cs="Arial"/>
+          <w:b/>
+          <w:bCs/>
+          <w:sz w:val="24"/>
+          <w:szCs w:val="24"/>
+        </w:rPr>
+      </w:pPr>
+      <w:r>
+        <w:rPr>
+          <w:rFonts w:ascii="Arial" w:hAnsi="Arial" w:cs="Arial"/>
+          <w:b/>
+          <w:bCs/>
+          <w:sz w:val="24"/>
+          <w:szCs w:val="24"/>
+        </w:rPr>
+        <w:t xml:space="preserve"> </w:t>
+      </w:r>
+      <w:r>
+        <w:rPr>
+          <w:rFonts w:ascii="Arial" w:hAnsi="Arial" w:cs="Arial"/>
+          <w:b/>
+          <w:bCs/>
+          <w:sz w:val="24"/>
+          <w:szCs w:val="24"/>
+        </w:rPr>
+        <w:t>HUCS-002:</w:t>
+      </w:r>
+    </w:p>
+    <w:p>
+      <w:pPr>
+        <w:pStyle w:val="Sinespaciado"/>
+        <w:tabs>
+          <w:tab w:val="left" w:pos="5670"/>
+        </w:tabs>
+        <w:spacing w:line="276" w:lineRule="auto"/>
+        <w:ind w:left="780"/>
+        <w:rPr>
+          <w:rFonts w:ascii="Arial" w:hAnsi="Arial" w:cs="Arial"/>
+          <w:sz w:val="24"/>
+          <w:szCs w:val="24"/>
+        </w:rPr>
+      </w:pPr>
+      <w:r>
+        <w:rPr>
+          <w:rFonts w:ascii="Arial" w:hAnsi="Arial" w:cs="Arial"/>
+          <w:sz w:val="24"/>
+          <w:szCs w:val="24"/>
+        </w:rPr>
+        <w:t>Como proveedor, quiero saber la disponibilidad de viajes, para saber los horarios de viaje.</w:t>
+      </w:r>
+    </w:p>
+    <w:p>
+      <w:pPr>
+        <w:pStyle w:val="Sinespaciado"/>
+        <w:ind w:left="420" w:firstLine="288"/>
+        <w:rPr>
+          <w:rFonts w:ascii="Arial" w:hAnsi="Arial" w:cs="Arial"/>
+          <w:b/>
+          <w:bCs/>
+          <w:sz w:val="24"/>
+          <w:szCs w:val="24"/>
+        </w:rPr>
+      </w:pPr>
+      <w:r>
+        <w:rPr>
+          <w:rFonts w:ascii="Arial" w:hAnsi="Arial" w:cs="Arial"/>
+          <w:b/>
+          <w:bCs/>
+          <w:sz w:val="24"/>
+          <w:szCs w:val="24"/>
+        </w:rPr>
+        <w:t>HUCS-003:</w:t>
+      </w:r>
+    </w:p>
+    <w:p>
+      <w:pPr>
+        <w:pStyle w:val="Sinespaciado"/>
+        <w:tabs>
+          <w:tab w:val="left" w:pos="5670"/>
+        </w:tabs>
+        <w:spacing w:line="276" w:lineRule="auto"/>
+        <w:ind w:left="780"/>
+        <w:rPr>
+          <w:rFonts w:ascii="Arial" w:hAnsi="Arial" w:cs="Arial"/>
+          <w:sz w:val="24"/>
+          <w:szCs w:val="24"/>
+        </w:rPr>
+      </w:pPr>
+      <w:r>
+        <w:rPr>
+          <w:rFonts w:ascii="Arial" w:hAnsi="Arial" w:cs="Arial"/>
+          <w:sz w:val="24"/>
+          <w:szCs w:val="24"/>
+        </w:rPr>
+        <w:t>Cómo proveedor, quiero dar información sobre el servicio, para que pueda llegar al cliente.</w:t>
+      </w:r>
+    </w:p>
+    <w:p>
+      <w:pPr>
+        <w:pStyle w:val="Sinespaciado"/>
+        <w:tabs>
+          <w:tab w:val="left" w:pos="5670"/>
+        </w:tabs>
+        <w:spacing w:line="276" w:lineRule="auto"/>
+        <w:ind w:left="780"/>
+        <w:rPr>
+          <w:rFonts w:ascii="Arial" w:hAnsi="Arial" w:cs="Arial"/>
+          <w:sz w:val="24"/>
+          <w:szCs w:val="24"/>
+        </w:rPr>
+      </w:pPr>
+    </w:p>
+    <w:p>
+      <w:pPr>
+        <w:pStyle w:val="paragraph"/>
+        <w:spacing w:before="0" w:beforeAutospacing="0" w:after="0" w:afterAutospacing="0"/>
+        <w:textAlignment w:val="baseline"/>
+        <w:rPr>
+          <w:rStyle w:val="eop"/>
+          <w:rFonts w:ascii="Arial" w:eastAsia="MS Mincho" w:hAnsi="Arial" w:cs="Arial"/>
+          <w:sz w:val="28"/>
+          <w:szCs w:val="28"/>
+        </w:rPr>
+      </w:pPr>
+      <w:r>
+        <w:rPr>
+          <w:rStyle w:val="normaltextrun"/>
+          <w:rFonts w:ascii="Arial" w:hAnsi="Arial" w:cs="Arial"/>
+          <w:b/>
+          <w:bCs/>
+          <w:sz w:val="28"/>
+          <w:szCs w:val="28"/>
+        </w:rPr>
+        <w:t>Servicio: </w:t>
+      </w:r>
+      <w:r>
+        <w:rPr>
+          <w:rStyle w:val="eop"/>
+          <w:rFonts w:ascii="Arial" w:eastAsia="MS Mincho" w:hAnsi="Arial" w:cs="Arial"/>
+          <w:sz w:val="28"/>
+          <w:szCs w:val="28"/>
+        </w:rPr>
+        <w:t> </w:t>
+      </w:r>
+    </w:p>
+    <w:p>
+      <w:pPr>
+        <w:pStyle w:val="paragraph"/>
+        <w:spacing w:before="0" w:beforeAutospacing="0" w:after="0" w:afterAutospacing="0"/>
+        <w:textAlignment w:val="baseline"/>
+        <w:rPr>
+          <w:rFonts w:ascii="Segoe UI" w:hAnsi="Segoe UI" w:cs="Segoe UI"/>
+          <w:b/>
+          <w:u w:val="single"/>
+        </w:rPr>
+      </w:pPr>
+      <w:r>
+        <w:rPr>
+          <w:rStyle w:val="eop"/>
+          <w:rFonts w:ascii="Arial" w:eastAsia="MS Mincho" w:hAnsi="Arial" w:cs="Arial"/>
+          <w:sz w:val="28"/>
+          <w:szCs w:val="28"/>
+        </w:rPr>
+        <w:tab/>
+      </w:r>
+      <w:r>
+        <w:rPr>
+          <w:rStyle w:val="eop"/>
+          <w:rFonts w:ascii="Arial" w:eastAsia="MS Mincho" w:hAnsi="Arial" w:cs="Arial"/>
+          <w:b/>
+        </w:rPr>
+        <w:t>HUCX-001:</w:t>
+      </w:r>
+    </w:p>
+    <w:p>
+      <w:pPr>
+        <w:pStyle w:val="paragraph"/>
+        <w:spacing w:before="0" w:beforeAutospacing="0" w:after="0" w:afterAutospacing="0"/>
+        <w:ind w:left="708"/>
+        <w:textAlignment w:val="baseline"/>
+        <w:rPr>
+          <w:rStyle w:val="eop"/>
+          <w:rFonts w:ascii="Arial" w:hAnsi="Arial" w:cs="Arial"/>
+        </w:rPr>
+      </w:pPr>
+      <w:r>
+        <w:rPr>
+          <w:rStyle w:val="normaltextrun"/>
+          <w:rFonts w:ascii="Arial" w:hAnsi="Arial" w:cs="Arial"/>
+        </w:rPr>
+        <w:t>Como usuario, quiero obtener información sobre el destino, para tener el conocimiento de a dónde voy con mi servicio. </w:t>
+      </w:r>
+      <w:r>
+        <w:rPr>
+          <w:rStyle w:val="eop"/>
+          <w:rFonts w:ascii="Arial" w:eastAsia="MS Mincho" w:hAnsi="Arial" w:cs="Arial"/>
+        </w:rPr>
+        <w:t> </w:t>
+      </w:r>
+    </w:p>
+    <w:p>
+      <w:pPr>
+        <w:pStyle w:val="paragraph"/>
+        <w:spacing w:before="0" w:beforeAutospacing="0" w:after="0" w:afterAutospacing="0"/>
+        <w:ind w:left="708"/>
+        <w:textAlignment w:val="baseline"/>
+        <w:rPr>
+          <w:rFonts w:ascii="Arial" w:hAnsi="Arial" w:cs="Arial"/>
+          <w:b/>
+        </w:rPr>
+      </w:pPr>
+      <w:r>
+        <w:rPr>
+          <w:rStyle w:val="eop"/>
+          <w:rFonts w:ascii="Arial" w:eastAsia="MS Mincho" w:hAnsi="Arial" w:cs="Arial"/>
+          <w:b/>
+        </w:rPr>
+        <w:t>HUCX-002:</w:t>
+      </w:r>
+    </w:p>
+    <w:p>
+      <w:pPr>
+        <w:pStyle w:val="paragraph"/>
+        <w:spacing w:before="0" w:beforeAutospacing="0" w:after="0" w:afterAutospacing="0"/>
+        <w:ind w:left="708"/>
+        <w:textAlignment w:val="baseline"/>
+        <w:rPr>
+          <w:rStyle w:val="eop"/>
+          <w:rFonts w:ascii="Arial" w:hAnsi="Arial" w:cs="Arial"/>
+        </w:rPr>
+      </w:pPr>
+      <w:r>
+        <w:rPr>
+          <w:rStyle w:val="normaltextrun"/>
+          <w:rFonts w:ascii="Arial" w:hAnsi="Arial" w:cs="Arial"/>
+        </w:rPr>
+        <w:t>Como cliente, quiero evaluar al proveedor después de mi viaje, para ayudar a mejorar la calidad del servicio. </w:t>
+      </w:r>
+      <w:r>
+        <w:rPr>
+          <w:rStyle w:val="eop"/>
+          <w:rFonts w:ascii="Arial" w:eastAsia="MS Mincho" w:hAnsi="Arial" w:cs="Arial"/>
+        </w:rPr>
+        <w:t> </w:t>
+      </w:r>
+    </w:p>
+    <w:p>
+      <w:pPr>
+        <w:pStyle w:val="paragraph"/>
+        <w:spacing w:before="0" w:beforeAutospacing="0" w:after="0" w:afterAutospacing="0"/>
+        <w:ind w:left="708"/>
+        <w:textAlignment w:val="baseline"/>
+        <w:rPr>
+          <w:rFonts w:ascii="Arial" w:hAnsi="Arial" w:cs="Arial"/>
+          <w:b/>
+        </w:rPr>
+      </w:pPr>
+      <w:r>
+        <w:rPr>
+          <w:rStyle w:val="eop"/>
+          <w:rFonts w:ascii="Arial" w:eastAsia="MS Mincho" w:hAnsi="Arial" w:cs="Arial"/>
+          <w:b/>
+        </w:rPr>
+        <w:t>HUCX-003:</w:t>
+      </w:r>
+    </w:p>
+    <w:p>
+      <w:pPr>
+        <w:pStyle w:val="paragraph"/>
+        <w:spacing w:before="0" w:beforeAutospacing="0" w:after="0" w:afterAutospacing="0"/>
+        <w:ind w:left="708"/>
+        <w:textAlignment w:val="baseline"/>
+        <w:rPr>
+          <w:rFonts w:ascii="Arial" w:hAnsi="Arial" w:cs="Arial"/>
+        </w:rPr>
+      </w:pPr>
+      <w:r>
+        <w:rPr>
+          <w:rStyle w:val="normaltextrun"/>
+          <w:rFonts w:ascii="Arial" w:hAnsi="Arial" w:cs="Arial"/>
+        </w:rPr>
+        <w:t>Como cliente, quiero recibir información sobre métodos de pago disponibles, para elegir la opción más conveniente del servicio.</w:t>
+      </w:r>
+      <w:r>
+        <w:rPr>
+          <w:rStyle w:val="eop"/>
+          <w:rFonts w:ascii="Arial" w:eastAsia="MS Mincho" w:hAnsi="Arial" w:cs="Arial"/>
+        </w:rPr>
+        <w:t> </w:t>
+      </w:r>
+    </w:p>
+    <w:p>
+      <w:pPr>
+        <w:pStyle w:val="Sinespaciado"/>
+        <w:tabs>
+          <w:tab w:val="left" w:pos="5670"/>
+        </w:tabs>
+        <w:spacing w:line="276" w:lineRule="auto"/>
+        <w:rPr>
+          <w:rFonts w:ascii="Arial" w:hAnsi="Arial" w:cs="Arial"/>
+          <w:sz w:val="24"/>
+          <w:szCs w:val="24"/>
+        </w:rPr>
+      </w:pPr>
+    </w:p>
+    <w:p>
+      <w:pPr>
+        <w:pStyle w:val="Sinespaciado"/>
+        <w:tabs>
+          <w:tab w:val="left" w:pos="5670"/>
+        </w:tabs>
+        <w:spacing w:line="276" w:lineRule="auto"/>
+        <w:rPr>
+          <w:rFonts w:ascii="Arial" w:hAnsi="Arial" w:cs="Arial"/>
+          <w:b/>
+          <w:bCs/>
+          <w:sz w:val="28"/>
+          <w:szCs w:val="28"/>
+        </w:rPr>
+      </w:pPr>
+      <w:r>
+        <w:rPr>
+          <w:rFonts w:ascii="Arial" w:hAnsi="Arial" w:cs="Arial"/>
+          <w:b/>
+          <w:bCs/>
+          <w:sz w:val="28"/>
+          <w:szCs w:val="28"/>
+        </w:rPr>
+        <w:t>Disponibilidad:</w:t>
+      </w:r>
+    </w:p>
+    <w:p>
+      <w:pPr>
+        <w:pStyle w:val="Sinespaciado"/>
+        <w:tabs>
+          <w:tab w:val="left" w:pos="5670"/>
+        </w:tabs>
+        <w:spacing w:line="276" w:lineRule="auto"/>
+        <w:rPr>
+          <w:rFonts w:ascii="Arial" w:hAnsi="Arial" w:cs="Arial"/>
+          <w:b/>
+          <w:bCs/>
+          <w:sz w:val="24"/>
+          <w:szCs w:val="28"/>
+        </w:rPr>
+      </w:pPr>
+      <w:r>
+        <w:rPr>
+          <w:rFonts w:ascii="Arial" w:hAnsi="Arial" w:cs="Arial"/>
+          <w:b/>
+          <w:bCs/>
+          <w:sz w:val="28"/>
+          <w:szCs w:val="28"/>
+        </w:rPr>
+        <w:t xml:space="preserve">         </w:t>
+      </w:r>
+      <w:r>
+        <w:rPr>
+          <w:rFonts w:ascii="Arial" w:hAnsi="Arial" w:cs="Arial"/>
+          <w:b/>
+          <w:bCs/>
+          <w:sz w:val="24"/>
+          <w:szCs w:val="28"/>
+        </w:rPr>
+        <w:t>HUDS-001:</w:t>
+      </w:r>
+    </w:p>
+    <w:p>
+      <w:pPr>
+        <w:pStyle w:val="Sinespaciado"/>
+        <w:tabs>
+          <w:tab w:val="left" w:pos="5670"/>
+        </w:tabs>
+        <w:spacing w:line="276" w:lineRule="auto"/>
+        <w:ind w:left="708"/>
+        <w:rPr>
+          <w:rFonts w:ascii="Arial" w:hAnsi="Arial" w:cs="Arial"/>
+          <w:b/>
+          <w:bCs/>
+          <w:sz w:val="24"/>
+          <w:szCs w:val="28"/>
+        </w:rPr>
+      </w:pPr>
+      <w:r>
+        <w:rPr>
+          <w:rStyle w:val="normaltextrun"/>
+          <w:rFonts w:ascii="Arial" w:hAnsi="Arial" w:cs="Arial"/>
+          <w:color w:val="000000"/>
+          <w:sz w:val="24"/>
+          <w:shd w:val="clear" w:color="auto" w:fill="FFFFFF"/>
+        </w:rPr>
+        <w:t>Como usuario, quiero ver la disponibilidad de fechas y horarios para un destino o viaje, para planificar mi compra con anticipación. </w:t>
+      </w:r>
+      <w:r>
+        <w:rPr>
+          <w:rStyle w:val="eop"/>
+          <w:rFonts w:ascii="Arial" w:hAnsi="Arial" w:cs="Arial"/>
+          <w:color w:val="000000"/>
+          <w:sz w:val="24"/>
+          <w:shd w:val="clear" w:color="auto" w:fill="FFFFFF"/>
+        </w:rPr>
+        <w:t> </w:t>
+      </w:r>
+    </w:p>
+    <w:p>
+      <w:pPr>
+        <w:pStyle w:val="Sinespaciado"/>
+        <w:tabs>
+          <w:tab w:val="left" w:pos="5670"/>
+        </w:tabs>
+        <w:spacing w:line="276" w:lineRule="auto"/>
+        <w:rPr>
+          <w:rFonts w:ascii="Arial" w:hAnsi="Arial" w:cs="Arial"/>
+          <w:b/>
+          <w:bCs/>
+          <w:sz w:val="24"/>
+          <w:szCs w:val="28"/>
+        </w:rPr>
+      </w:pPr>
+      <w:r>
+        <w:rPr>
+          <w:rFonts w:ascii="Arial" w:hAnsi="Arial" w:cs="Arial"/>
+          <w:b/>
+          <w:bCs/>
+          <w:sz w:val="28"/>
+          <w:szCs w:val="28"/>
+        </w:rPr>
+        <w:t xml:space="preserve">         </w:t>
+      </w:r>
+      <w:r>
+        <w:rPr>
+          <w:rFonts w:ascii="Arial" w:hAnsi="Arial" w:cs="Arial"/>
+          <w:b/>
+          <w:bCs/>
+          <w:sz w:val="24"/>
+          <w:szCs w:val="28"/>
+        </w:rPr>
+        <w:t>HUDS-002:</w:t>
+      </w:r>
+    </w:p>
+    <w:p>
+      <w:pPr>
+        <w:pStyle w:val="Sinespaciado"/>
+        <w:tabs>
+          <w:tab w:val="left" w:pos="5670"/>
+        </w:tabs>
+        <w:spacing w:line="276" w:lineRule="auto"/>
+        <w:ind w:left="708"/>
+        <w:rPr>
+          <w:rFonts w:ascii="Arial" w:hAnsi="Arial" w:cs="Arial"/>
+          <w:b/>
+          <w:bCs/>
+          <w:sz w:val="24"/>
+          <w:szCs w:val="28"/>
+        </w:rPr>
+      </w:pPr>
+      <w:r>
+        <w:rPr>
+          <w:rStyle w:val="normaltextrun"/>
+          <w:rFonts w:ascii="Arial" w:hAnsi="Arial" w:cs="Arial"/>
+          <w:color w:val="000000"/>
+          <w:sz w:val="24"/>
+          <w:shd w:val="clear" w:color="auto" w:fill="FFFFFF"/>
+        </w:rPr>
+        <w:t>Como empleado, quiero gestionar la disponibilidad de servicios y destinos, para asegurar mostrar opciones viables.</w:t>
+      </w:r>
+      <w:r>
+        <w:rPr>
+          <w:rStyle w:val="eop"/>
+          <w:rFonts w:ascii="Arial" w:hAnsi="Arial" w:cs="Arial"/>
+          <w:color w:val="000000"/>
+          <w:sz w:val="24"/>
+          <w:shd w:val="clear" w:color="auto" w:fill="FFFFFF"/>
+        </w:rPr>
+        <w:t> </w:t>
+      </w:r>
+    </w:p>
+    <w:p>
+      <w:pPr>
+        <w:pStyle w:val="Sinespaciado"/>
+        <w:tabs>
+          <w:tab w:val="left" w:pos="5670"/>
+        </w:tabs>
+        <w:spacing w:line="276" w:lineRule="auto"/>
+        <w:rPr>
+          <w:rFonts w:ascii="Arial" w:hAnsi="Arial" w:cs="Arial"/>
+          <w:b/>
+          <w:bCs/>
+          <w:sz w:val="24"/>
+          <w:szCs w:val="28"/>
+        </w:rPr>
+      </w:pPr>
+      <w:r>
+        <w:rPr>
+          <w:rFonts w:ascii="Arial" w:hAnsi="Arial" w:cs="Arial"/>
+          <w:b/>
+          <w:bCs/>
+          <w:sz w:val="28"/>
+          <w:szCs w:val="28"/>
+        </w:rPr>
+        <w:t xml:space="preserve">         </w:t>
+      </w:r>
+      <w:r>
+        <w:rPr>
+          <w:rFonts w:ascii="Arial" w:hAnsi="Arial" w:cs="Arial"/>
+          <w:b/>
+          <w:bCs/>
+          <w:sz w:val="24"/>
+          <w:szCs w:val="28"/>
+        </w:rPr>
+        <w:t>HUDS-003:</w:t>
+      </w:r>
+    </w:p>
+    <w:p>
+      <w:pPr>
+        <w:pStyle w:val="Sinespaciado"/>
+        <w:tabs>
+          <w:tab w:val="left" w:pos="5670"/>
+        </w:tabs>
+        <w:spacing w:line="276" w:lineRule="auto"/>
+        <w:ind w:left="708"/>
+        <w:rPr>
+          <w:rStyle w:val="eop"/>
+          <w:rFonts w:ascii="Arial" w:hAnsi="Arial" w:cs="Arial"/>
+          <w:color w:val="000000"/>
+          <w:sz w:val="24"/>
+          <w:shd w:val="clear" w:color="auto" w:fill="FFFFFF"/>
+        </w:rPr>
+      </w:pPr>
+      <w:r>
+        <w:rPr>
+          <w:rStyle w:val="normaltextrun"/>
+          <w:rFonts w:ascii="Arial" w:hAnsi="Arial" w:cs="Arial"/>
+          <w:color w:val="000000"/>
+          <w:sz w:val="24"/>
+          <w:shd w:val="clear" w:color="auto" w:fill="FFFFFF"/>
+        </w:rPr>
+        <w:t>Como administrador, quiero controlar la disponibilidad, para evitar conflictos.</w:t>
+      </w:r>
+      <w:r>
+        <w:rPr>
+          <w:rStyle w:val="eop"/>
+          <w:rFonts w:ascii="Arial" w:hAnsi="Arial" w:cs="Arial"/>
+          <w:color w:val="000000"/>
+          <w:sz w:val="24"/>
+          <w:shd w:val="clear" w:color="auto" w:fill="FFFFFF"/>
+        </w:rPr>
+        <w:t> </w:t>
+      </w:r>
+    </w:p>
+    <w:p>
+      <w:pPr>
+        <w:pStyle w:val="Sinespaciado"/>
+        <w:tabs>
+          <w:tab w:val="left" w:pos="5670"/>
+        </w:tabs>
+        <w:spacing w:line="276" w:lineRule="auto"/>
+        <w:rPr>
+          <w:rFonts w:ascii="Arial" w:hAnsi="Arial" w:cs="Arial"/>
+          <w:b/>
+          <w:bCs/>
+          <w:sz w:val="28"/>
+          <w:szCs w:val="28"/>
+        </w:rPr>
+      </w:pPr>
+      <w:r>
+        <w:rPr>
+          <w:rFonts w:ascii="Arial" w:hAnsi="Arial" w:cs="Arial"/>
+          <w:b/>
+          <w:bCs/>
+          <w:sz w:val="28"/>
+          <w:szCs w:val="28"/>
+        </w:rPr>
+        <w:lastRenderedPageBreak/>
+        <w:t>Venta:</w:t>
+      </w:r>
+    </w:p>
+    <w:p>
+      <w:pPr>
+        <w:pStyle w:val="Sinespaciado"/>
+        <w:tabs>
+          <w:tab w:val="left" w:pos="5670"/>
+        </w:tabs>
+        <w:spacing w:line="276" w:lineRule="auto"/>
+        <w:rPr>
+          <w:rFonts w:ascii="Arial" w:hAnsi="Arial" w:cs="Arial"/>
+          <w:b/>
+          <w:bCs/>
+          <w:sz w:val="24"/>
+          <w:szCs w:val="28"/>
+        </w:rPr>
+      </w:pPr>
+      <w:r>
+        <w:rPr>
+          <w:rFonts w:ascii="Arial" w:hAnsi="Arial" w:cs="Arial"/>
+          <w:b/>
+          <w:bCs/>
+          <w:sz w:val="28"/>
+          <w:szCs w:val="28"/>
+        </w:rPr>
+        <w:t xml:space="preserve">         </w:t>
+      </w:r>
+      <w:r>
+        <w:rPr>
+          <w:rFonts w:ascii="Arial" w:hAnsi="Arial" w:cs="Arial"/>
+          <w:b/>
+          <w:bCs/>
+          <w:sz w:val="24"/>
+          <w:szCs w:val="28"/>
+        </w:rPr>
+        <w:t>HUDM-001:</w:t>
+      </w:r>
+    </w:p>
+    <w:p>
+      <w:pPr>
+        <w:pStyle w:val="Sinespaciado"/>
+        <w:tabs>
+          <w:tab w:val="left" w:pos="5670"/>
+        </w:tabs>
+        <w:spacing w:line="276" w:lineRule="auto"/>
+        <w:ind w:left="708"/>
+        <w:rPr>
+          <w:rFonts w:ascii="Arial" w:hAnsi="Arial" w:cs="Arial"/>
+          <w:b/>
+          <w:bCs/>
+          <w:sz w:val="24"/>
+          <w:szCs w:val="28"/>
+        </w:rPr>
+      </w:pPr>
+      <w:r>
+        <w:rPr>
+          <w:rStyle w:val="normaltextrun"/>
+          <w:rFonts w:ascii="Arial" w:hAnsi="Arial" w:cs="Arial"/>
+          <w:color w:val="000000"/>
+          <w:sz w:val="24"/>
+          <w:shd w:val="clear" w:color="auto" w:fill="FFFFFF"/>
+        </w:rPr>
+        <w:t>Como Proveedor, quiero hacer una venta desde la plataforma, para completar mi  compra fácilmente.</w:t>
+      </w:r>
+    </w:p>
+    <w:p>
+      <w:pPr>
+        <w:pStyle w:val="Sinespaciado"/>
+        <w:tabs>
+          <w:tab w:val="left" w:pos="5670"/>
+        </w:tabs>
+        <w:spacing w:line="276" w:lineRule="auto"/>
+        <w:rPr>
+          <w:rFonts w:ascii="Arial" w:hAnsi="Arial" w:cs="Arial"/>
+          <w:b/>
+          <w:bCs/>
+          <w:sz w:val="24"/>
+          <w:szCs w:val="28"/>
+        </w:rPr>
+      </w:pPr>
+      <w:r>
+        <w:rPr>
+          <w:rFonts w:ascii="Arial" w:hAnsi="Arial" w:cs="Arial"/>
+          <w:b/>
+          <w:bCs/>
+          <w:sz w:val="28"/>
+          <w:szCs w:val="28"/>
+        </w:rPr>
+        <w:t xml:space="preserve">         </w:t>
+      </w:r>
+      <w:r>
+        <w:rPr>
+          <w:rFonts w:ascii="Arial" w:hAnsi="Arial" w:cs="Arial"/>
+          <w:b/>
+          <w:bCs/>
+          <w:sz w:val="24"/>
+          <w:szCs w:val="28"/>
+        </w:rPr>
+        <w:t>HUDM-002:</w:t>
+      </w:r>
+    </w:p>
+    <w:p>
+      <w:pPr>
+        <w:pStyle w:val="Sinespaciado"/>
+        <w:tabs>
+          <w:tab w:val="left" w:pos="5670"/>
+        </w:tabs>
+        <w:spacing w:line="276" w:lineRule="auto"/>
+        <w:ind w:left="708"/>
+        <w:rPr>
+          <w:rFonts w:ascii="Arial" w:hAnsi="Arial" w:cs="Arial"/>
+          <w:b/>
+          <w:bCs/>
+          <w:sz w:val="24"/>
+          <w:szCs w:val="28"/>
+        </w:rPr>
+      </w:pPr>
+      <w:r>
+        <w:rPr>
+          <w:rStyle w:val="normaltextrun"/>
+          <w:rFonts w:ascii="Arial" w:hAnsi="Arial" w:cs="Arial"/>
+          <w:color w:val="000000"/>
+          <w:sz w:val="24"/>
+          <w:shd w:val="clear" w:color="auto" w:fill="FFFFFF"/>
+        </w:rPr>
+        <w:t>Como empleado, quiero registrar cada venta con su detalle, para llevar control de las transacciones.</w:t>
+      </w:r>
+    </w:p>
+    <w:p>
+      <w:pPr>
+        <w:pStyle w:val="Sinespaciado"/>
+        <w:tabs>
+          <w:tab w:val="left" w:pos="5670"/>
+        </w:tabs>
+        <w:spacing w:line="276" w:lineRule="auto"/>
+        <w:rPr>
+          <w:rFonts w:ascii="Arial" w:hAnsi="Arial" w:cs="Arial"/>
+          <w:b/>
+          <w:bCs/>
+          <w:sz w:val="24"/>
+          <w:szCs w:val="28"/>
+        </w:rPr>
+      </w:pPr>
+      <w:r>
+        <w:rPr>
+          <w:rFonts w:ascii="Arial" w:hAnsi="Arial" w:cs="Arial"/>
+          <w:b/>
+          <w:bCs/>
+          <w:sz w:val="28"/>
+          <w:szCs w:val="28"/>
+        </w:rPr>
+        <w:t xml:space="preserve">         </w:t>
+      </w:r>
+      <w:r>
+        <w:rPr>
+          <w:rFonts w:ascii="Arial" w:hAnsi="Arial" w:cs="Arial"/>
+          <w:b/>
+          <w:bCs/>
+          <w:sz w:val="24"/>
+          <w:szCs w:val="28"/>
+        </w:rPr>
+        <w:t>HUDM-003:</w:t>
+      </w:r>
+    </w:p>
+    <w:p>
+      <w:pPr>
+        <w:pStyle w:val="Sinespaciado"/>
+        <w:tabs>
+          <w:tab w:val="left" w:pos="5670"/>
+        </w:tabs>
+        <w:spacing w:line="276" w:lineRule="auto"/>
+        <w:ind w:left="708"/>
+        <w:rPr>
+          <w:rStyle w:val="eop"/>
+          <w:rFonts w:ascii="Arial" w:hAnsi="Arial" w:cs="Arial"/>
+          <w:color w:val="000000"/>
+          <w:sz w:val="24"/>
+          <w:shd w:val="clear" w:color="auto" w:fill="FFFFFF"/>
+        </w:rPr>
+      </w:pPr>
+      <w:r>
+        <w:rPr>
+          <w:rStyle w:val="normaltextrun"/>
+          <w:rFonts w:ascii="Arial" w:hAnsi="Arial" w:cs="Arial"/>
+          <w:color w:val="000000"/>
+          <w:sz w:val="24"/>
+          <w:shd w:val="clear" w:color="auto" w:fill="FFFFFF"/>
+        </w:rPr>
+        <w:t>Como Empleado, quiero ver el historial de ventas, para analizar el rendimiento del negocio.</w:t>
+      </w:r>
+    </w:p>
+    <w:p>
+      <w:pPr>
+        <w:pStyle w:val="Sinespaciado"/>
+        <w:tabs>
+          <w:tab w:val="left" w:pos="5670"/>
+        </w:tabs>
+        <w:spacing w:line="276" w:lineRule="auto"/>
+        <w:ind w:left="708"/>
+        <w:rPr>
+          <w:rFonts w:ascii="Arial" w:hAnsi="Arial" w:cs="Arial"/>
+          <w:color w:val="000000"/>
+          <w:sz w:val="24"/>
+          <w:shd w:val="clear" w:color="auto" w:fill="FFFFFF"/>
+        </w:rPr>
+      </w:pPr>
+    </w:p>
+    <w:p>
+      <w:pPr>
+        <w:pStyle w:val="Sinespaciado"/>
+        <w:tabs>
+          <w:tab w:val="left" w:pos="5670"/>
+        </w:tabs>
+        <w:spacing w:line="276" w:lineRule="auto"/>
+        <w:rPr>
+          <w:rFonts w:ascii="Arial" w:hAnsi="Arial" w:cs="Arial"/>
+          <w:b/>
+          <w:bCs/>
+          <w:sz w:val="28"/>
+          <w:szCs w:val="24"/>
+        </w:rPr>
+      </w:pPr>
+      <w:r>
+        <w:rPr>
+          <w:rFonts w:ascii="Arial" w:hAnsi="Arial" w:cs="Arial"/>
+          <w:b/>
+          <w:bCs/>
+          <w:sz w:val="28"/>
+          <w:szCs w:val="24"/>
+        </w:rPr>
+        <w:t xml:space="preserve">Compra: </w:t>
+      </w:r>
+    </w:p>
+    <w:p>
+      <w:pPr>
+        <w:pStyle w:val="Sinespaciado"/>
+        <w:tabs>
+          <w:tab w:val="left" w:pos="5670"/>
+        </w:tabs>
+        <w:spacing w:line="276" w:lineRule="auto"/>
+        <w:rPr>
+          <w:rFonts w:ascii="Arial" w:hAnsi="Arial" w:cs="Arial"/>
+          <w:b/>
+          <w:bCs/>
+          <w:sz w:val="24"/>
+          <w:szCs w:val="24"/>
+        </w:rPr>
+      </w:pPr>
+      <w:r>
+        <w:rPr>
+          <w:rFonts w:ascii="Arial" w:hAnsi="Arial" w:cs="Arial"/>
+          <w:b/>
+          <w:bCs/>
+          <w:sz w:val="28"/>
+          <w:szCs w:val="24"/>
+        </w:rPr>
+        <w:t xml:space="preserve">        </w:t>
+      </w:r>
+      <w:r>
+        <w:rPr>
+          <w:rFonts w:ascii="Arial" w:hAnsi="Arial" w:cs="Arial"/>
+          <w:b/>
+          <w:bCs/>
+          <w:sz w:val="24"/>
+          <w:szCs w:val="24"/>
+        </w:rPr>
+        <w:t>HULX-001</w:t>
+      </w:r>
+      <w:r>
+        <w:rPr>
+          <w:rFonts w:ascii="Arial" w:hAnsi="Arial" w:cs="Arial"/>
+          <w:b/>
+          <w:bCs/>
+          <w:sz w:val="24"/>
+          <w:szCs w:val="24"/>
+        </w:rPr>
+        <w:t>:</w:t>
+      </w:r>
+    </w:p>
+    <w:p>
+      <w:pPr>
+        <w:pStyle w:val="Sinespaciado"/>
+        <w:tabs>
+          <w:tab w:val="left" w:pos="5670"/>
+        </w:tabs>
+        <w:spacing w:line="276" w:lineRule="auto"/>
+        <w:ind w:left="720"/>
+        <w:rPr>
+          <w:rFonts w:ascii="Arial" w:hAnsi="Arial" w:cs="Arial"/>
+          <w:sz w:val="24"/>
+          <w:szCs w:val="24"/>
+        </w:rPr>
+      </w:pPr>
+      <w:r>
+        <w:rPr>
+          <w:rFonts w:ascii="Arial" w:hAnsi="Arial" w:cs="Arial"/>
+          <w:sz w:val="24"/>
+          <w:szCs w:val="24"/>
+        </w:rPr>
+        <w:t>Como usuario, quiero comprar un servicio turístico para asegurar mi viaje.</w:t>
+      </w:r>
+    </w:p>
+    <w:p>
+      <w:pPr>
+        <w:pStyle w:val="Sinespaciado"/>
+        <w:tabs>
+          <w:tab w:val="left" w:pos="5670"/>
+        </w:tabs>
+        <w:spacing w:line="276" w:lineRule="auto"/>
+        <w:rPr>
+          <w:rFonts w:ascii="Arial" w:hAnsi="Arial" w:cs="Arial"/>
+          <w:b/>
+          <w:bCs/>
+          <w:sz w:val="24"/>
+          <w:szCs w:val="24"/>
+        </w:rPr>
+      </w:pPr>
+      <w:r>
+        <w:rPr>
+          <w:rFonts w:ascii="Arial" w:hAnsi="Arial" w:cs="Arial"/>
+          <w:b/>
+          <w:bCs/>
+          <w:sz w:val="24"/>
+          <w:szCs w:val="24"/>
+        </w:rPr>
+        <w:t xml:space="preserve">         HULX-002</w:t>
+      </w:r>
+      <w:r>
+        <w:rPr>
+          <w:rFonts w:ascii="Arial" w:hAnsi="Arial" w:cs="Arial"/>
+          <w:b/>
+          <w:bCs/>
+          <w:sz w:val="24"/>
+          <w:szCs w:val="24"/>
+        </w:rPr>
+        <w:t>:</w:t>
+      </w:r>
+    </w:p>
+    <w:p>
+      <w:pPr>
+        <w:pStyle w:val="Sinespaciado"/>
+        <w:tabs>
+          <w:tab w:val="left" w:pos="5670"/>
+        </w:tabs>
+        <w:spacing w:line="276" w:lineRule="auto"/>
+        <w:ind w:left="720"/>
+        <w:rPr>
+          <w:rFonts w:ascii="Arial" w:hAnsi="Arial" w:cs="Arial"/>
+          <w:sz w:val="24"/>
+          <w:szCs w:val="24"/>
+        </w:rPr>
+      </w:pPr>
+      <w:r>
+        <w:rPr>
+          <w:rFonts w:ascii="Arial" w:hAnsi="Arial" w:cs="Arial"/>
+          <w:sz w:val="24"/>
+          <w:szCs w:val="24"/>
+        </w:rPr>
+        <w:t>Como proveedor, quiero ver las compras que incluyan mis servicios para saber qué debo entregar.</w:t>
+      </w:r>
+    </w:p>
+    <w:p>
+      <w:pPr>
+        <w:pStyle w:val="Sinespaciado"/>
+        <w:tabs>
+          <w:tab w:val="left" w:pos="5670"/>
+        </w:tabs>
+        <w:spacing w:line="276" w:lineRule="auto"/>
+        <w:rPr>
+          <w:rFonts w:ascii="Arial" w:hAnsi="Arial" w:cs="Arial"/>
+          <w:b/>
+          <w:bCs/>
+          <w:sz w:val="24"/>
+          <w:szCs w:val="24"/>
+        </w:rPr>
+      </w:pPr>
+      <w:r>
+        <w:rPr>
+          <w:rFonts w:ascii="Arial" w:hAnsi="Arial" w:cs="Arial"/>
+          <w:b/>
+          <w:bCs/>
+          <w:sz w:val="24"/>
+          <w:szCs w:val="24"/>
+        </w:rPr>
+        <w:t xml:space="preserve">         HULX-003</w:t>
+      </w:r>
+      <w:r>
+        <w:rPr>
+          <w:rFonts w:ascii="Arial" w:hAnsi="Arial" w:cs="Arial"/>
+          <w:b/>
+          <w:bCs/>
+          <w:sz w:val="24"/>
+          <w:szCs w:val="24"/>
+        </w:rPr>
+        <w:t>:</w:t>
+      </w:r>
+    </w:p>
+    <w:p>
+      <w:pPr>
+        <w:pStyle w:val="Sinespaciado"/>
+        <w:tabs>
+          <w:tab w:val="left" w:pos="5670"/>
+        </w:tabs>
+        <w:spacing w:line="276" w:lineRule="auto"/>
+        <w:ind w:left="720"/>
+        <w:rPr>
+          <w:rFonts w:ascii="Arial" w:hAnsi="Arial" w:cs="Arial"/>
+          <w:sz w:val="24"/>
+          <w:szCs w:val="24"/>
+        </w:rPr>
+      </w:pPr>
+      <w:r>
+        <w:rPr>
+          <w:rFonts w:ascii="Arial" w:hAnsi="Arial" w:cs="Arial"/>
+          <w:sz w:val="24"/>
+          <w:szCs w:val="24"/>
+        </w:rPr>
+        <w:t xml:space="preserve">Como empleado, quiero acceder a las compras realizadas para revisarlas y gestionarlas correctamente. </w:t>
+      </w:r>
+    </w:p>
+    <w:p>
+      <w:pPr>
+        <w:pStyle w:val="Sinespaciado"/>
+        <w:tabs>
+          <w:tab w:val="left" w:pos="5670"/>
+        </w:tabs>
+        <w:spacing w:line="276" w:lineRule="auto"/>
+        <w:ind w:left="720"/>
+        <w:rPr>
+          <w:rFonts w:ascii="Arial" w:hAnsi="Arial" w:cs="Arial"/>
+          <w:sz w:val="24"/>
+          <w:szCs w:val="24"/>
+        </w:rPr>
+      </w:pPr>
+    </w:p>
+    <w:p>
+      <w:pPr>
+        <w:pStyle w:val="Sinespaciado"/>
+        <w:tabs>
+          <w:tab w:val="left" w:pos="5670"/>
+        </w:tabs>
+        <w:spacing w:line="276" w:lineRule="auto"/>
+        <w:rPr>
+          <w:rFonts w:ascii="Arial" w:hAnsi="Arial" w:cs="Arial"/>
+          <w:sz w:val="28"/>
+          <w:szCs w:val="24"/>
+        </w:rPr>
+      </w:pPr>
+      <w:r>
+        <w:rPr>
+          <w:rFonts w:ascii="Arial" w:hAnsi="Arial" w:cs="Arial"/>
+          <w:b/>
+          <w:bCs/>
+          <w:sz w:val="28"/>
+          <w:szCs w:val="24"/>
+        </w:rPr>
+        <w:t>Detalle Compra:</w:t>
+      </w:r>
+      <w:r>
+        <w:rPr>
+          <w:rFonts w:ascii="Arial" w:hAnsi="Arial" w:cs="Arial"/>
+          <w:sz w:val="28"/>
+          <w:szCs w:val="24"/>
+        </w:rPr>
+        <w:t xml:space="preserve"> </w:t>
+      </w:r>
+    </w:p>
+    <w:p>
+      <w:pPr>
+        <w:pStyle w:val="Sinespaciado"/>
+        <w:tabs>
+          <w:tab w:val="left" w:pos="5670"/>
+        </w:tabs>
+        <w:spacing w:line="276" w:lineRule="auto"/>
+        <w:rPr>
+          <w:rFonts w:ascii="Arial" w:hAnsi="Arial" w:cs="Arial"/>
+          <w:b/>
+          <w:bCs/>
+          <w:sz w:val="24"/>
+          <w:szCs w:val="24"/>
+        </w:rPr>
+      </w:pPr>
+      <w:r>
+        <w:rPr>
+          <w:rFonts w:ascii="Arial" w:hAnsi="Arial" w:cs="Arial"/>
+          <w:b/>
+          <w:bCs/>
+          <w:sz w:val="28"/>
+          <w:szCs w:val="24"/>
+        </w:rPr>
+        <w:t xml:space="preserve">        </w:t>
+      </w:r>
+      <w:bookmarkStart w:id="0" w:name="_GoBack"/>
+      <w:bookmarkEnd w:id="0"/>
+      <w:r>
+        <w:rPr>
+          <w:rFonts w:ascii="Arial" w:hAnsi="Arial" w:cs="Arial"/>
+          <w:b/>
+          <w:bCs/>
+          <w:sz w:val="24"/>
+          <w:szCs w:val="24"/>
+        </w:rPr>
+        <w:t>HULX-001:</w:t>
+      </w:r>
+    </w:p>
+    <w:p>
+      <w:pPr>
+        <w:pStyle w:val="Sinespaciado"/>
+        <w:tabs>
+          <w:tab w:val="left" w:pos="5670"/>
+        </w:tabs>
+        <w:spacing w:line="276" w:lineRule="auto"/>
+        <w:ind w:left="720"/>
+        <w:rPr>
+          <w:rFonts w:ascii="Arial" w:hAnsi="Arial" w:cs="Arial"/>
+          <w:sz w:val="24"/>
+          <w:szCs w:val="24"/>
+        </w:rPr>
+      </w:pPr>
+      <w:r>
+        <w:rPr>
+          <w:rFonts w:ascii="Arial" w:hAnsi="Arial" w:cs="Arial"/>
+          <w:sz w:val="24"/>
+          <w:szCs w:val="24"/>
+        </w:rPr>
+        <w:t xml:space="preserve">Como usuario, quiero ver el detalle de mi compra para saber qué incluye y cuánto pagué. </w:t>
+      </w:r>
+    </w:p>
+    <w:p>
+      <w:pPr>
+        <w:pStyle w:val="Sinespaciado"/>
+        <w:tabs>
+          <w:tab w:val="left" w:pos="5670"/>
+        </w:tabs>
+        <w:spacing w:line="276" w:lineRule="auto"/>
+        <w:rPr>
+          <w:rFonts w:ascii="Arial" w:hAnsi="Arial" w:cs="Arial"/>
+          <w:b/>
+          <w:bCs/>
+          <w:sz w:val="24"/>
+          <w:szCs w:val="24"/>
+        </w:rPr>
+      </w:pPr>
+      <w:r>
+        <w:rPr>
+          <w:rFonts w:ascii="Arial" w:hAnsi="Arial" w:cs="Arial"/>
+          <w:b/>
+          <w:bCs/>
+          <w:sz w:val="24"/>
+          <w:szCs w:val="24"/>
+        </w:rPr>
+        <w:t xml:space="preserve">         HULX-002</w:t>
+      </w:r>
+      <w:r>
+        <w:rPr>
+          <w:rFonts w:ascii="Arial" w:hAnsi="Arial" w:cs="Arial"/>
+          <w:b/>
+          <w:bCs/>
+          <w:sz w:val="24"/>
+          <w:szCs w:val="24"/>
+        </w:rPr>
+        <w:t>:</w:t>
+      </w:r>
+    </w:p>
+    <w:p>
+      <w:pPr>
+        <w:pStyle w:val="Sinespaciado"/>
+        <w:tabs>
+          <w:tab w:val="left" w:pos="5670"/>
+        </w:tabs>
+        <w:spacing w:line="276" w:lineRule="auto"/>
+        <w:ind w:left="720"/>
+        <w:rPr>
+          <w:rFonts w:ascii="Arial" w:hAnsi="Arial" w:cs="Arial"/>
+          <w:sz w:val="24"/>
+          <w:szCs w:val="24"/>
+        </w:rPr>
+      </w:pPr>
+      <w:r>
+        <w:rPr>
+          <w:rFonts w:ascii="Arial" w:hAnsi="Arial" w:cs="Arial"/>
+          <w:sz w:val="24"/>
+          <w:szCs w:val="24"/>
+        </w:rPr>
+        <w:t>Como proveedor, quiero consultar el detalle de los servicios comprados para cumplir con lo solicitado.</w:t>
+      </w:r>
+    </w:p>
+    <w:p>
+      <w:pPr>
+        <w:pStyle w:val="Sinespaciado"/>
+        <w:tabs>
+          <w:tab w:val="left" w:pos="5670"/>
+        </w:tabs>
+        <w:spacing w:line="276" w:lineRule="auto"/>
+        <w:rPr>
+          <w:rFonts w:ascii="Arial" w:hAnsi="Arial" w:cs="Arial"/>
+          <w:b/>
+          <w:bCs/>
+          <w:sz w:val="24"/>
+          <w:szCs w:val="24"/>
+        </w:rPr>
+      </w:pPr>
+      <w:r>
+        <w:rPr>
+          <w:rFonts w:ascii="Arial" w:hAnsi="Arial" w:cs="Arial"/>
+          <w:b/>
+          <w:bCs/>
+          <w:sz w:val="24"/>
+          <w:szCs w:val="24"/>
+        </w:rPr>
+        <w:t xml:space="preserve">         HULX-003</w:t>
+      </w:r>
+      <w:r>
+        <w:rPr>
+          <w:rFonts w:ascii="Arial" w:hAnsi="Arial" w:cs="Arial"/>
+          <w:b/>
+          <w:bCs/>
+          <w:sz w:val="24"/>
+          <w:szCs w:val="24"/>
+        </w:rPr>
+        <w:t>:</w:t>
+      </w:r>
+      <w:r>
+        <w:rPr>
+          <w:rFonts w:ascii="Arial" w:hAnsi="Arial" w:cs="Arial"/>
+          <w:sz w:val="24"/>
+          <w:szCs w:val="24"/>
+        </w:rPr>
+        <w:t xml:space="preserve"> </w:t>
+      </w:r>
+    </w:p>
+    <w:p>
+      <w:pPr>
+        <w:pStyle w:val="Sinespaciado"/>
+        <w:tabs>
+          <w:tab w:val="left" w:pos="5670"/>
+        </w:tabs>
+        <w:spacing w:line="276" w:lineRule="auto"/>
+        <w:ind w:left="720"/>
+        <w:rPr>
+          <w:rFonts w:ascii="Arial" w:hAnsi="Arial" w:cs="Arial"/>
+          <w:sz w:val="24"/>
+          <w:szCs w:val="24"/>
+        </w:rPr>
+      </w:pPr>
+      <w:r>
+        <w:rPr>
+          <w:rFonts w:ascii="Arial" w:hAnsi="Arial" w:cs="Arial"/>
+          <w:sz w:val="24"/>
+          <w:szCs w:val="24"/>
+        </w:rPr>
+        <w:t>Como empleado, quiero verificar los detalles de una compra para asegurar que todo esté correcto.</w:t>
+      </w:r>
     </w:p>
     <w:p>
       <w:pPr>
@@ -1243,8 +4375,1038 @@
 </w:document>
 </file>
 
+<file path=word/numbering.xml><?xml version="1.0" encoding="utf-8"?>
+<w:numbering xmlns:wpc="http://schemas.microsoft.com/office/word/2010/wordprocessingCanvas" xmlns:mc="http://schemas.openxmlformats.org/markup-compatibility/2006" xmlns:o="urn:schemas-microsoft-com:office:office" xmlns:r="http://schemas.openxmlformats.org/officeDocument/2006/relationships" xmlns:m="http://schemas.openxmlformats.org/officeDocument/2006/math" xmlns:v="urn:schemas-microsoft-com:vml" xmlns:wp14="http://schemas.microsoft.com/office/word/2010/wordprocessingDrawing" xmlns:wp="http://schemas.openxmlformats.org/drawingml/2006/wordprocessingDrawing" xmlns:w10="urn:schemas-microsoft-com:office:word" xmlns:w="http://schemas.openxmlformats.org/wordprocessingml/2006/main" xmlns:w14="http://schemas.microsoft.com/office/word/2010/wordml" xmlns:w15="http://schemas.microsoft.com/office/word/2012/wordml" xmlns:wpg="http://schemas.microsoft.com/office/word/2010/wordprocessingGroup" xmlns:wpi="http://schemas.microsoft.com/office/word/2010/wordprocessingInk" xmlns:wne="http://schemas.microsoft.com/office/word/2006/wordml" xmlns:wps="http://schemas.microsoft.com/office/word/2010/wordprocessingShape" mc:Ignorable="w14 w15 wp14">
+  <w:abstractNum w:abstractNumId="0">
+    <w:nsid w:val="05F35FB8"/>
+    <w:multiLevelType w:val="hybridMultilevel"/>
+    <w:tmpl w:val="A260B6B2"/>
+    <w:lvl w:ilvl="0" w:tplc="080A000F">
+      <w:start w:val="1"/>
+      <w:numFmt w:val="decimal"/>
+      <w:lvlText w:val="%1."/>
+      <w:lvlJc w:val="left"/>
+      <w:pPr>
+        <w:ind w:left="720" w:hanging="360"/>
+      </w:pPr>
+    </w:lvl>
+    <w:lvl w:ilvl="1" w:tplc="080A0019" w:tentative="1">
+      <w:start w:val="1"/>
+      <w:numFmt w:val="lowerLetter"/>
+      <w:lvlText w:val="%2."/>
+      <w:lvlJc w:val="left"/>
+      <w:pPr>
+        <w:ind w:left="1440" w:hanging="360"/>
+      </w:pPr>
+    </w:lvl>
+    <w:lvl w:ilvl="2" w:tplc="080A001B" w:tentative="1">
+      <w:start w:val="1"/>
+      <w:numFmt w:val="lowerRoman"/>
+      <w:lvlText w:val="%3."/>
+      <w:lvlJc w:val="right"/>
+      <w:pPr>
+        <w:ind w:left="2160" w:hanging="180"/>
+      </w:pPr>
+    </w:lvl>
+    <w:lvl w:ilvl="3" w:tplc="080A000F" w:tentative="1">
+      <w:start w:val="1"/>
+      <w:numFmt w:val="decimal"/>
+      <w:lvlText w:val="%4."/>
+      <w:lvlJc w:val="left"/>
+      <w:pPr>
+        <w:ind w:left="2880" w:hanging="360"/>
+      </w:pPr>
+    </w:lvl>
+    <w:lvl w:ilvl="4" w:tplc="080A0019" w:tentative="1">
+      <w:start w:val="1"/>
+      <w:numFmt w:val="lowerLetter"/>
+      <w:lvlText w:val="%5."/>
+      <w:lvlJc w:val="left"/>
+      <w:pPr>
+        <w:ind w:left="3600" w:hanging="360"/>
+      </w:pPr>
+    </w:lvl>
+    <w:lvl w:ilvl="5" w:tplc="080A001B" w:tentative="1">
+      <w:start w:val="1"/>
+      <w:numFmt w:val="lowerRoman"/>
+      <w:lvlText w:val="%6."/>
+      <w:lvlJc w:val="right"/>
+      <w:pPr>
+        <w:ind w:left="4320" w:hanging="180"/>
+      </w:pPr>
+    </w:lvl>
+    <w:lvl w:ilvl="6" w:tplc="080A000F" w:tentative="1">
+      <w:start w:val="1"/>
+      <w:numFmt w:val="decimal"/>
+      <w:lvlText w:val="%7."/>
+      <w:lvlJc w:val="left"/>
+      <w:pPr>
+        <w:ind w:left="5040" w:hanging="360"/>
+      </w:pPr>
+    </w:lvl>
+    <w:lvl w:ilvl="7" w:tplc="080A0019" w:tentative="1">
+      <w:start w:val="1"/>
+      <w:numFmt w:val="lowerLetter"/>
+      <w:lvlText w:val="%8."/>
+      <w:lvlJc w:val="left"/>
+      <w:pPr>
+        <w:ind w:left="5760" w:hanging="360"/>
+      </w:pPr>
+    </w:lvl>
+    <w:lvl w:ilvl="8" w:tplc="080A001B" w:tentative="1">
+      <w:start w:val="1"/>
+      <w:numFmt w:val="lowerRoman"/>
+      <w:lvlText w:val="%9."/>
+      <w:lvlJc w:val="right"/>
+      <w:pPr>
+        <w:ind w:left="6480" w:hanging="180"/>
+      </w:pPr>
+    </w:lvl>
+  </w:abstractNum>
+  <w:abstractNum w:abstractNumId="1">
+    <w:nsid w:val="0B921A33"/>
+    <w:multiLevelType w:val="hybridMultilevel"/>
+    <w:tmpl w:val="7EB6AEDC"/>
+    <w:lvl w:ilvl="0" w:tplc="080A000F">
+      <w:start w:val="1"/>
+      <w:numFmt w:val="decimal"/>
+      <w:lvlText w:val="%1."/>
+      <w:lvlJc w:val="left"/>
+      <w:pPr>
+        <w:ind w:left="720" w:hanging="360"/>
+      </w:pPr>
+    </w:lvl>
+    <w:lvl w:ilvl="1" w:tplc="080A0019" w:tentative="1">
+      <w:start w:val="1"/>
+      <w:numFmt w:val="lowerLetter"/>
+      <w:lvlText w:val="%2."/>
+      <w:lvlJc w:val="left"/>
+      <w:pPr>
+        <w:ind w:left="1440" w:hanging="360"/>
+      </w:pPr>
+    </w:lvl>
+    <w:lvl w:ilvl="2" w:tplc="080A001B" w:tentative="1">
+      <w:start w:val="1"/>
+      <w:numFmt w:val="lowerRoman"/>
+      <w:lvlText w:val="%3."/>
+      <w:lvlJc w:val="right"/>
+      <w:pPr>
+        <w:ind w:left="2160" w:hanging="180"/>
+      </w:pPr>
+    </w:lvl>
+    <w:lvl w:ilvl="3" w:tplc="080A000F" w:tentative="1">
+      <w:start w:val="1"/>
+      <w:numFmt w:val="decimal"/>
+      <w:lvlText w:val="%4."/>
+      <w:lvlJc w:val="left"/>
+      <w:pPr>
+        <w:ind w:left="2880" w:hanging="360"/>
+      </w:pPr>
+    </w:lvl>
+    <w:lvl w:ilvl="4" w:tplc="080A0019" w:tentative="1">
+      <w:start w:val="1"/>
+      <w:numFmt w:val="lowerLetter"/>
+      <w:lvlText w:val="%5."/>
+      <w:lvlJc w:val="left"/>
+      <w:pPr>
+        <w:ind w:left="3600" w:hanging="360"/>
+      </w:pPr>
+    </w:lvl>
+    <w:lvl w:ilvl="5" w:tplc="080A001B" w:tentative="1">
+      <w:start w:val="1"/>
+      <w:numFmt w:val="lowerRoman"/>
+      <w:lvlText w:val="%6."/>
+      <w:lvlJc w:val="right"/>
+      <w:pPr>
+        <w:ind w:left="4320" w:hanging="180"/>
+      </w:pPr>
+    </w:lvl>
+    <w:lvl w:ilvl="6" w:tplc="080A000F" w:tentative="1">
+      <w:start w:val="1"/>
+      <w:numFmt w:val="decimal"/>
+      <w:lvlText w:val="%7."/>
+      <w:lvlJc w:val="left"/>
+      <w:pPr>
+        <w:ind w:left="5040" w:hanging="360"/>
+      </w:pPr>
+    </w:lvl>
+    <w:lvl w:ilvl="7" w:tplc="080A0019" w:tentative="1">
+      <w:start w:val="1"/>
+      <w:numFmt w:val="lowerLetter"/>
+      <w:lvlText w:val="%8."/>
+      <w:lvlJc w:val="left"/>
+      <w:pPr>
+        <w:ind w:left="5760" w:hanging="360"/>
+      </w:pPr>
+    </w:lvl>
+    <w:lvl w:ilvl="8" w:tplc="080A001B" w:tentative="1">
+      <w:start w:val="1"/>
+      <w:numFmt w:val="lowerRoman"/>
+      <w:lvlText w:val="%9."/>
+      <w:lvlJc w:val="right"/>
+      <w:pPr>
+        <w:ind w:left="6480" w:hanging="180"/>
+      </w:pPr>
+    </w:lvl>
+  </w:abstractNum>
+  <w:abstractNum w:abstractNumId="2">
+    <w:nsid w:val="0D797CD9"/>
+    <w:multiLevelType w:val="hybridMultilevel"/>
+    <w:tmpl w:val="CFB6F7D8"/>
+    <w:lvl w:ilvl="0" w:tplc="080A000F">
+      <w:start w:val="1"/>
+      <w:numFmt w:val="decimal"/>
+      <w:lvlText w:val="%1."/>
+      <w:lvlJc w:val="left"/>
+      <w:pPr>
+        <w:ind w:left="720" w:hanging="360"/>
+      </w:pPr>
+    </w:lvl>
+    <w:lvl w:ilvl="1" w:tplc="080A0019">
+      <w:start w:val="1"/>
+      <w:numFmt w:val="lowerLetter"/>
+      <w:lvlText w:val="%2."/>
+      <w:lvlJc w:val="left"/>
+      <w:pPr>
+        <w:ind w:left="1440" w:hanging="360"/>
+      </w:pPr>
+    </w:lvl>
+    <w:lvl w:ilvl="2" w:tplc="080A001B">
+      <w:start w:val="1"/>
+      <w:numFmt w:val="lowerRoman"/>
+      <w:lvlText w:val="%3."/>
+      <w:lvlJc w:val="right"/>
+      <w:pPr>
+        <w:ind w:left="2160" w:hanging="180"/>
+      </w:pPr>
+    </w:lvl>
+    <w:lvl w:ilvl="3" w:tplc="080A000F">
+      <w:start w:val="1"/>
+      <w:numFmt w:val="decimal"/>
+      <w:lvlText w:val="%4."/>
+      <w:lvlJc w:val="left"/>
+      <w:pPr>
+        <w:ind w:left="2880" w:hanging="360"/>
+      </w:pPr>
+    </w:lvl>
+    <w:lvl w:ilvl="4" w:tplc="080A0019">
+      <w:start w:val="1"/>
+      <w:numFmt w:val="lowerLetter"/>
+      <w:lvlText w:val="%5."/>
+      <w:lvlJc w:val="left"/>
+      <w:pPr>
+        <w:ind w:left="3600" w:hanging="360"/>
+      </w:pPr>
+    </w:lvl>
+    <w:lvl w:ilvl="5" w:tplc="080A001B">
+      <w:start w:val="1"/>
+      <w:numFmt w:val="lowerRoman"/>
+      <w:lvlText w:val="%6."/>
+      <w:lvlJc w:val="right"/>
+      <w:pPr>
+        <w:ind w:left="4320" w:hanging="180"/>
+      </w:pPr>
+    </w:lvl>
+    <w:lvl w:ilvl="6" w:tplc="080A000F">
+      <w:start w:val="1"/>
+      <w:numFmt w:val="decimal"/>
+      <w:lvlText w:val="%7."/>
+      <w:lvlJc w:val="left"/>
+      <w:pPr>
+        <w:ind w:left="5040" w:hanging="360"/>
+      </w:pPr>
+    </w:lvl>
+    <w:lvl w:ilvl="7" w:tplc="080A0019">
+      <w:start w:val="1"/>
+      <w:numFmt w:val="lowerLetter"/>
+      <w:lvlText w:val="%8."/>
+      <w:lvlJc w:val="left"/>
+      <w:pPr>
+        <w:ind w:left="5760" w:hanging="360"/>
+      </w:pPr>
+    </w:lvl>
+    <w:lvl w:ilvl="8" w:tplc="080A001B">
+      <w:start w:val="1"/>
+      <w:numFmt w:val="lowerRoman"/>
+      <w:lvlText w:val="%9."/>
+      <w:lvlJc w:val="right"/>
+      <w:pPr>
+        <w:ind w:left="6480" w:hanging="180"/>
+      </w:pPr>
+    </w:lvl>
+  </w:abstractNum>
+  <w:abstractNum w:abstractNumId="3">
+    <w:nsid w:val="11ED544D"/>
+    <w:multiLevelType w:val="hybridMultilevel"/>
+    <w:tmpl w:val="A59E2766"/>
+    <w:lvl w:ilvl="0" w:tplc="080A000F">
+      <w:start w:val="1"/>
+      <w:numFmt w:val="decimal"/>
+      <w:lvlText w:val="%1."/>
+      <w:lvlJc w:val="left"/>
+      <w:pPr>
+        <w:ind w:left="780" w:hanging="360"/>
+      </w:pPr>
+    </w:lvl>
+    <w:lvl w:ilvl="1" w:tplc="080A0019" w:tentative="1">
+      <w:start w:val="1"/>
+      <w:numFmt w:val="lowerLetter"/>
+      <w:lvlText w:val="%2."/>
+      <w:lvlJc w:val="left"/>
+      <w:pPr>
+        <w:ind w:left="1500" w:hanging="360"/>
+      </w:pPr>
+    </w:lvl>
+    <w:lvl w:ilvl="2" w:tplc="080A001B" w:tentative="1">
+      <w:start w:val="1"/>
+      <w:numFmt w:val="lowerRoman"/>
+      <w:lvlText w:val="%3."/>
+      <w:lvlJc w:val="right"/>
+      <w:pPr>
+        <w:ind w:left="2220" w:hanging="180"/>
+      </w:pPr>
+    </w:lvl>
+    <w:lvl w:ilvl="3" w:tplc="080A000F" w:tentative="1">
+      <w:start w:val="1"/>
+      <w:numFmt w:val="decimal"/>
+      <w:lvlText w:val="%4."/>
+      <w:lvlJc w:val="left"/>
+      <w:pPr>
+        <w:ind w:left="2940" w:hanging="360"/>
+      </w:pPr>
+    </w:lvl>
+    <w:lvl w:ilvl="4" w:tplc="080A0019" w:tentative="1">
+      <w:start w:val="1"/>
+      <w:numFmt w:val="lowerLetter"/>
+      <w:lvlText w:val="%5."/>
+      <w:lvlJc w:val="left"/>
+      <w:pPr>
+        <w:ind w:left="3660" w:hanging="360"/>
+      </w:pPr>
+    </w:lvl>
+    <w:lvl w:ilvl="5" w:tplc="080A001B" w:tentative="1">
+      <w:start w:val="1"/>
+      <w:numFmt w:val="lowerRoman"/>
+      <w:lvlText w:val="%6."/>
+      <w:lvlJc w:val="right"/>
+      <w:pPr>
+        <w:ind w:left="4380" w:hanging="180"/>
+      </w:pPr>
+    </w:lvl>
+    <w:lvl w:ilvl="6" w:tplc="080A000F" w:tentative="1">
+      <w:start w:val="1"/>
+      <w:numFmt w:val="decimal"/>
+      <w:lvlText w:val="%7."/>
+      <w:lvlJc w:val="left"/>
+      <w:pPr>
+        <w:ind w:left="5100" w:hanging="360"/>
+      </w:pPr>
+    </w:lvl>
+    <w:lvl w:ilvl="7" w:tplc="080A0019" w:tentative="1">
+      <w:start w:val="1"/>
+      <w:numFmt w:val="lowerLetter"/>
+      <w:lvlText w:val="%8."/>
+      <w:lvlJc w:val="left"/>
+      <w:pPr>
+        <w:ind w:left="5820" w:hanging="360"/>
+      </w:pPr>
+    </w:lvl>
+    <w:lvl w:ilvl="8" w:tplc="080A001B" w:tentative="1">
+      <w:start w:val="1"/>
+      <w:numFmt w:val="lowerRoman"/>
+      <w:lvlText w:val="%9."/>
+      <w:lvlJc w:val="right"/>
+      <w:pPr>
+        <w:ind w:left="6540" w:hanging="180"/>
+      </w:pPr>
+    </w:lvl>
+  </w:abstractNum>
+  <w:abstractNum w:abstractNumId="4">
+    <w:nsid w:val="391A6850"/>
+    <w:multiLevelType w:val="hybridMultilevel"/>
+    <w:tmpl w:val="135E66D2"/>
+    <w:lvl w:ilvl="0" w:tplc="080A000F">
+      <w:start w:val="1"/>
+      <w:numFmt w:val="decimal"/>
+      <w:lvlText w:val="%1."/>
+      <w:lvlJc w:val="left"/>
+      <w:pPr>
+        <w:ind w:left="720" w:hanging="360"/>
+      </w:pPr>
+    </w:lvl>
+    <w:lvl w:ilvl="1" w:tplc="080A0019">
+      <w:start w:val="1"/>
+      <w:numFmt w:val="lowerLetter"/>
+      <w:lvlText w:val="%2."/>
+      <w:lvlJc w:val="left"/>
+      <w:pPr>
+        <w:ind w:left="1440" w:hanging="360"/>
+      </w:pPr>
+    </w:lvl>
+    <w:lvl w:ilvl="2" w:tplc="080A001B">
+      <w:start w:val="1"/>
+      <w:numFmt w:val="lowerRoman"/>
+      <w:lvlText w:val="%3."/>
+      <w:lvlJc w:val="right"/>
+      <w:pPr>
+        <w:ind w:left="2160" w:hanging="180"/>
+      </w:pPr>
+    </w:lvl>
+    <w:lvl w:ilvl="3" w:tplc="080A000F">
+      <w:start w:val="1"/>
+      <w:numFmt w:val="decimal"/>
+      <w:lvlText w:val="%4."/>
+      <w:lvlJc w:val="left"/>
+      <w:pPr>
+        <w:ind w:left="2880" w:hanging="360"/>
+      </w:pPr>
+    </w:lvl>
+    <w:lvl w:ilvl="4" w:tplc="080A0019">
+      <w:start w:val="1"/>
+      <w:numFmt w:val="lowerLetter"/>
+      <w:lvlText w:val="%5."/>
+      <w:lvlJc w:val="left"/>
+      <w:pPr>
+        <w:ind w:left="3600" w:hanging="360"/>
+      </w:pPr>
+    </w:lvl>
+    <w:lvl w:ilvl="5" w:tplc="080A001B">
+      <w:start w:val="1"/>
+      <w:numFmt w:val="lowerRoman"/>
+      <w:lvlText w:val="%6."/>
+      <w:lvlJc w:val="right"/>
+      <w:pPr>
+        <w:ind w:left="4320" w:hanging="180"/>
+      </w:pPr>
+    </w:lvl>
+    <w:lvl w:ilvl="6" w:tplc="080A000F">
+      <w:start w:val="1"/>
+      <w:numFmt w:val="decimal"/>
+      <w:lvlText w:val="%7."/>
+      <w:lvlJc w:val="left"/>
+      <w:pPr>
+        <w:ind w:left="5040" w:hanging="360"/>
+      </w:pPr>
+    </w:lvl>
+    <w:lvl w:ilvl="7" w:tplc="080A0019">
+      <w:start w:val="1"/>
+      <w:numFmt w:val="lowerLetter"/>
+      <w:lvlText w:val="%8."/>
+      <w:lvlJc w:val="left"/>
+      <w:pPr>
+        <w:ind w:left="5760" w:hanging="360"/>
+      </w:pPr>
+    </w:lvl>
+    <w:lvl w:ilvl="8" w:tplc="080A001B">
+      <w:start w:val="1"/>
+      <w:numFmt w:val="lowerRoman"/>
+      <w:lvlText w:val="%9."/>
+      <w:lvlJc w:val="right"/>
+      <w:pPr>
+        <w:ind w:left="6480" w:hanging="180"/>
+      </w:pPr>
+    </w:lvl>
+  </w:abstractNum>
+  <w:abstractNum w:abstractNumId="5">
+    <w:nsid w:val="40D446F5"/>
+    <w:multiLevelType w:val="hybridMultilevel"/>
+    <w:tmpl w:val="E7AAE968"/>
+    <w:lvl w:ilvl="0" w:tplc="080A000F">
+      <w:start w:val="1"/>
+      <w:numFmt w:val="decimal"/>
+      <w:lvlText w:val="%1."/>
+      <w:lvlJc w:val="left"/>
+      <w:pPr>
+        <w:ind w:left="720" w:hanging="360"/>
+      </w:pPr>
+    </w:lvl>
+    <w:lvl w:ilvl="1" w:tplc="080A0019" w:tentative="1">
+      <w:start w:val="1"/>
+      <w:numFmt w:val="lowerLetter"/>
+      <w:lvlText w:val="%2."/>
+      <w:lvlJc w:val="left"/>
+      <w:pPr>
+        <w:ind w:left="1440" w:hanging="360"/>
+      </w:pPr>
+    </w:lvl>
+    <w:lvl w:ilvl="2" w:tplc="080A001B" w:tentative="1">
+      <w:start w:val="1"/>
+      <w:numFmt w:val="lowerRoman"/>
+      <w:lvlText w:val="%3."/>
+      <w:lvlJc w:val="right"/>
+      <w:pPr>
+        <w:ind w:left="2160" w:hanging="180"/>
+      </w:pPr>
+    </w:lvl>
+    <w:lvl w:ilvl="3" w:tplc="080A000F" w:tentative="1">
+      <w:start w:val="1"/>
+      <w:numFmt w:val="decimal"/>
+      <w:lvlText w:val="%4."/>
+      <w:lvlJc w:val="left"/>
+      <w:pPr>
+        <w:ind w:left="2880" w:hanging="360"/>
+      </w:pPr>
+    </w:lvl>
+    <w:lvl w:ilvl="4" w:tplc="080A0019" w:tentative="1">
+      <w:start w:val="1"/>
+      <w:numFmt w:val="lowerLetter"/>
+      <w:lvlText w:val="%5."/>
+      <w:lvlJc w:val="left"/>
+      <w:pPr>
+        <w:ind w:left="3600" w:hanging="360"/>
+      </w:pPr>
+    </w:lvl>
+    <w:lvl w:ilvl="5" w:tplc="080A001B" w:tentative="1">
+      <w:start w:val="1"/>
+      <w:numFmt w:val="lowerRoman"/>
+      <w:lvlText w:val="%6."/>
+      <w:lvlJc w:val="right"/>
+      <w:pPr>
+        <w:ind w:left="4320" w:hanging="180"/>
+      </w:pPr>
+    </w:lvl>
+    <w:lvl w:ilvl="6" w:tplc="080A000F" w:tentative="1">
+      <w:start w:val="1"/>
+      <w:numFmt w:val="decimal"/>
+      <w:lvlText w:val="%7."/>
+      <w:lvlJc w:val="left"/>
+      <w:pPr>
+        <w:ind w:left="5040" w:hanging="360"/>
+      </w:pPr>
+    </w:lvl>
+    <w:lvl w:ilvl="7" w:tplc="080A0019" w:tentative="1">
+      <w:start w:val="1"/>
+      <w:numFmt w:val="lowerLetter"/>
+      <w:lvlText w:val="%8."/>
+      <w:lvlJc w:val="left"/>
+      <w:pPr>
+        <w:ind w:left="5760" w:hanging="360"/>
+      </w:pPr>
+    </w:lvl>
+    <w:lvl w:ilvl="8" w:tplc="080A001B" w:tentative="1">
+      <w:start w:val="1"/>
+      <w:numFmt w:val="lowerRoman"/>
+      <w:lvlText w:val="%9."/>
+      <w:lvlJc w:val="right"/>
+      <w:pPr>
+        <w:ind w:left="6480" w:hanging="180"/>
+      </w:pPr>
+    </w:lvl>
+  </w:abstractNum>
+  <w:abstractNum w:abstractNumId="6">
+    <w:nsid w:val="68612EA5"/>
+    <w:multiLevelType w:val="multilevel"/>
+    <w:tmpl w:val="668C60F4"/>
+    <w:lvl w:ilvl="0">
+      <w:start w:val="3"/>
+      <w:numFmt w:val="decimal"/>
+      <w:lvlText w:val="%1."/>
+      <w:lvlJc w:val="left"/>
+      <w:pPr>
+        <w:tabs>
+          <w:tab w:val="num" w:pos="720"/>
+        </w:tabs>
+        <w:ind w:left="720" w:hanging="360"/>
+      </w:pPr>
+    </w:lvl>
+    <w:lvl w:ilvl="1" w:tentative="1">
+      <w:start w:val="1"/>
+      <w:numFmt w:val="decimal"/>
+      <w:lvlText w:val="%2."/>
+      <w:lvlJc w:val="left"/>
+      <w:pPr>
+        <w:tabs>
+          <w:tab w:val="num" w:pos="1440"/>
+        </w:tabs>
+        <w:ind w:left="1440" w:hanging="360"/>
+      </w:pPr>
+    </w:lvl>
+    <w:lvl w:ilvl="2" w:tentative="1">
+      <w:start w:val="1"/>
+      <w:numFmt w:val="decimal"/>
+      <w:lvlText w:val="%3."/>
+      <w:lvlJc w:val="left"/>
+      <w:pPr>
+        <w:tabs>
+          <w:tab w:val="num" w:pos="2160"/>
+        </w:tabs>
+        <w:ind w:left="2160" w:hanging="360"/>
+      </w:pPr>
+    </w:lvl>
+    <w:lvl w:ilvl="3" w:tentative="1">
+      <w:start w:val="1"/>
+      <w:numFmt w:val="decimal"/>
+      <w:lvlText w:val="%4."/>
+      <w:lvlJc w:val="left"/>
+      <w:pPr>
+        <w:tabs>
+          <w:tab w:val="num" w:pos="2880"/>
+        </w:tabs>
+        <w:ind w:left="2880" w:hanging="360"/>
+      </w:pPr>
+    </w:lvl>
+    <w:lvl w:ilvl="4" w:tentative="1">
+      <w:start w:val="1"/>
+      <w:numFmt w:val="decimal"/>
+      <w:lvlText w:val="%5."/>
+      <w:lvlJc w:val="left"/>
+      <w:pPr>
+        <w:tabs>
+          <w:tab w:val="num" w:pos="3600"/>
+        </w:tabs>
+        <w:ind w:left="3600" w:hanging="360"/>
+      </w:pPr>
+    </w:lvl>
+    <w:lvl w:ilvl="5" w:tentative="1">
+      <w:start w:val="1"/>
+      <w:numFmt w:val="decimal"/>
+      <w:lvlText w:val="%6."/>
+      <w:lvlJc w:val="left"/>
+      <w:pPr>
+        <w:tabs>
+          <w:tab w:val="num" w:pos="4320"/>
+        </w:tabs>
+        <w:ind w:left="4320" w:hanging="360"/>
+      </w:pPr>
+    </w:lvl>
+    <w:lvl w:ilvl="6" w:tentative="1">
+      <w:start w:val="1"/>
+      <w:numFmt w:val="decimal"/>
+      <w:lvlText w:val="%7."/>
+      <w:lvlJc w:val="left"/>
+      <w:pPr>
+        <w:tabs>
+          <w:tab w:val="num" w:pos="5040"/>
+        </w:tabs>
+        <w:ind w:left="5040" w:hanging="360"/>
+      </w:pPr>
+    </w:lvl>
+    <w:lvl w:ilvl="7" w:tentative="1">
+      <w:start w:val="1"/>
+      <w:numFmt w:val="decimal"/>
+      <w:lvlText w:val="%8."/>
+      <w:lvlJc w:val="left"/>
+      <w:pPr>
+        <w:tabs>
+          <w:tab w:val="num" w:pos="5760"/>
+        </w:tabs>
+        <w:ind w:left="5760" w:hanging="360"/>
+      </w:pPr>
+    </w:lvl>
+    <w:lvl w:ilvl="8" w:tentative="1">
+      <w:start w:val="1"/>
+      <w:numFmt w:val="decimal"/>
+      <w:lvlText w:val="%9."/>
+      <w:lvlJc w:val="left"/>
+      <w:pPr>
+        <w:tabs>
+          <w:tab w:val="num" w:pos="6480"/>
+        </w:tabs>
+        <w:ind w:left="6480" w:hanging="360"/>
+      </w:pPr>
+    </w:lvl>
+  </w:abstractNum>
+  <w:abstractNum w:abstractNumId="7">
+    <w:nsid w:val="691351B9"/>
+    <w:multiLevelType w:val="hybridMultilevel"/>
+    <w:tmpl w:val="B95EC386"/>
+    <w:lvl w:ilvl="0" w:tplc="080A000F">
+      <w:start w:val="1"/>
+      <w:numFmt w:val="decimal"/>
+      <w:lvlText w:val="%1."/>
+      <w:lvlJc w:val="left"/>
+      <w:pPr>
+        <w:ind w:left="720" w:hanging="360"/>
+      </w:pPr>
+    </w:lvl>
+    <w:lvl w:ilvl="1" w:tplc="080A0019" w:tentative="1">
+      <w:start w:val="1"/>
+      <w:numFmt w:val="lowerLetter"/>
+      <w:lvlText w:val="%2."/>
+      <w:lvlJc w:val="left"/>
+      <w:pPr>
+        <w:ind w:left="1440" w:hanging="360"/>
+      </w:pPr>
+    </w:lvl>
+    <w:lvl w:ilvl="2" w:tplc="080A001B" w:tentative="1">
+      <w:start w:val="1"/>
+      <w:numFmt w:val="lowerRoman"/>
+      <w:lvlText w:val="%3."/>
+      <w:lvlJc w:val="right"/>
+      <w:pPr>
+        <w:ind w:left="2160" w:hanging="180"/>
+      </w:pPr>
+    </w:lvl>
+    <w:lvl w:ilvl="3" w:tplc="080A000F" w:tentative="1">
+      <w:start w:val="1"/>
+      <w:numFmt w:val="decimal"/>
+      <w:lvlText w:val="%4."/>
+      <w:lvlJc w:val="left"/>
+      <w:pPr>
+        <w:ind w:left="2880" w:hanging="360"/>
+      </w:pPr>
+    </w:lvl>
+    <w:lvl w:ilvl="4" w:tplc="080A0019" w:tentative="1">
+      <w:start w:val="1"/>
+      <w:numFmt w:val="lowerLetter"/>
+      <w:lvlText w:val="%5."/>
+      <w:lvlJc w:val="left"/>
+      <w:pPr>
+        <w:ind w:left="3600" w:hanging="360"/>
+      </w:pPr>
+    </w:lvl>
+    <w:lvl w:ilvl="5" w:tplc="080A001B" w:tentative="1">
+      <w:start w:val="1"/>
+      <w:numFmt w:val="lowerRoman"/>
+      <w:lvlText w:val="%6."/>
+      <w:lvlJc w:val="right"/>
+      <w:pPr>
+        <w:ind w:left="4320" w:hanging="180"/>
+      </w:pPr>
+    </w:lvl>
+    <w:lvl w:ilvl="6" w:tplc="080A000F" w:tentative="1">
+      <w:start w:val="1"/>
+      <w:numFmt w:val="decimal"/>
+      <w:lvlText w:val="%7."/>
+      <w:lvlJc w:val="left"/>
+      <w:pPr>
+        <w:ind w:left="5040" w:hanging="360"/>
+      </w:pPr>
+    </w:lvl>
+    <w:lvl w:ilvl="7" w:tplc="080A0019" w:tentative="1">
+      <w:start w:val="1"/>
+      <w:numFmt w:val="lowerLetter"/>
+      <w:lvlText w:val="%8."/>
+      <w:lvlJc w:val="left"/>
+      <w:pPr>
+        <w:ind w:left="5760" w:hanging="360"/>
+      </w:pPr>
+    </w:lvl>
+    <w:lvl w:ilvl="8" w:tplc="080A001B" w:tentative="1">
+      <w:start w:val="1"/>
+      <w:numFmt w:val="lowerRoman"/>
+      <w:lvlText w:val="%9."/>
+      <w:lvlJc w:val="right"/>
+      <w:pPr>
+        <w:ind w:left="6480" w:hanging="180"/>
+      </w:pPr>
+    </w:lvl>
+  </w:abstractNum>
+  <w:abstractNum w:abstractNumId="8">
+    <w:nsid w:val="702211BC"/>
+    <w:multiLevelType w:val="multilevel"/>
+    <w:tmpl w:val="27425286"/>
+    <w:lvl w:ilvl="0">
+      <w:start w:val="1"/>
+      <w:numFmt w:val="decimal"/>
+      <w:lvlText w:val="%1."/>
+      <w:lvlJc w:val="left"/>
+      <w:pPr>
+        <w:tabs>
+          <w:tab w:val="num" w:pos="720"/>
+        </w:tabs>
+        <w:ind w:left="720" w:hanging="360"/>
+      </w:pPr>
+    </w:lvl>
+    <w:lvl w:ilvl="1" w:tentative="1">
+      <w:start w:val="1"/>
+      <w:numFmt w:val="decimal"/>
+      <w:lvlText w:val="%2."/>
+      <w:lvlJc w:val="left"/>
+      <w:pPr>
+        <w:tabs>
+          <w:tab w:val="num" w:pos="1440"/>
+        </w:tabs>
+        <w:ind w:left="1440" w:hanging="360"/>
+      </w:pPr>
+    </w:lvl>
+    <w:lvl w:ilvl="2" w:tentative="1">
+      <w:start w:val="1"/>
+      <w:numFmt w:val="decimal"/>
+      <w:lvlText w:val="%3."/>
+      <w:lvlJc w:val="left"/>
+      <w:pPr>
+        <w:tabs>
+          <w:tab w:val="num" w:pos="2160"/>
+        </w:tabs>
+        <w:ind w:left="2160" w:hanging="360"/>
+      </w:pPr>
+    </w:lvl>
+    <w:lvl w:ilvl="3" w:tentative="1">
+      <w:start w:val="1"/>
+      <w:numFmt w:val="decimal"/>
+      <w:lvlText w:val="%4."/>
+      <w:lvlJc w:val="left"/>
+      <w:pPr>
+        <w:tabs>
+          <w:tab w:val="num" w:pos="2880"/>
+        </w:tabs>
+        <w:ind w:left="2880" w:hanging="360"/>
+      </w:pPr>
+    </w:lvl>
+    <w:lvl w:ilvl="4" w:tentative="1">
+      <w:start w:val="1"/>
+      <w:numFmt w:val="decimal"/>
+      <w:lvlText w:val="%5."/>
+      <w:lvlJc w:val="left"/>
+      <w:pPr>
+        <w:tabs>
+          <w:tab w:val="num" w:pos="3600"/>
+        </w:tabs>
+        <w:ind w:left="3600" w:hanging="360"/>
+      </w:pPr>
+    </w:lvl>
+    <w:lvl w:ilvl="5" w:tentative="1">
+      <w:start w:val="1"/>
+      <w:numFmt w:val="decimal"/>
+      <w:lvlText w:val="%6."/>
+      <w:lvlJc w:val="left"/>
+      <w:pPr>
+        <w:tabs>
+          <w:tab w:val="num" w:pos="4320"/>
+        </w:tabs>
+        <w:ind w:left="4320" w:hanging="360"/>
+      </w:pPr>
+    </w:lvl>
+    <w:lvl w:ilvl="6" w:tentative="1">
+      <w:start w:val="1"/>
+      <w:numFmt w:val="decimal"/>
+      <w:lvlText w:val="%7."/>
+      <w:lvlJc w:val="left"/>
+      <w:pPr>
+        <w:tabs>
+          <w:tab w:val="num" w:pos="5040"/>
+        </w:tabs>
+        <w:ind w:left="5040" w:hanging="360"/>
+      </w:pPr>
+    </w:lvl>
+    <w:lvl w:ilvl="7" w:tentative="1">
+      <w:start w:val="1"/>
+      <w:numFmt w:val="decimal"/>
+      <w:lvlText w:val="%8."/>
+      <w:lvlJc w:val="left"/>
+      <w:pPr>
+        <w:tabs>
+          <w:tab w:val="num" w:pos="5760"/>
+        </w:tabs>
+        <w:ind w:left="5760" w:hanging="360"/>
+      </w:pPr>
+    </w:lvl>
+    <w:lvl w:ilvl="8" w:tentative="1">
+      <w:start w:val="1"/>
+      <w:numFmt w:val="decimal"/>
+      <w:lvlText w:val="%9."/>
+      <w:lvlJc w:val="left"/>
+      <w:pPr>
+        <w:tabs>
+          <w:tab w:val="num" w:pos="6480"/>
+        </w:tabs>
+        <w:ind w:left="6480" w:hanging="360"/>
+      </w:pPr>
+    </w:lvl>
+  </w:abstractNum>
+  <w:abstractNum w:abstractNumId="9">
+    <w:nsid w:val="78D269C7"/>
+    <w:multiLevelType w:val="multilevel"/>
+    <w:tmpl w:val="978A1CDA"/>
+    <w:lvl w:ilvl="0">
+      <w:start w:val="2"/>
+      <w:numFmt w:val="decimal"/>
+      <w:lvlText w:val="%1."/>
+      <w:lvlJc w:val="left"/>
+      <w:pPr>
+        <w:tabs>
+          <w:tab w:val="num" w:pos="720"/>
+        </w:tabs>
+        <w:ind w:left="720" w:hanging="360"/>
+      </w:pPr>
+    </w:lvl>
+    <w:lvl w:ilvl="1" w:tentative="1">
+      <w:start w:val="1"/>
+      <w:numFmt w:val="decimal"/>
+      <w:lvlText w:val="%2."/>
+      <w:lvlJc w:val="left"/>
+      <w:pPr>
+        <w:tabs>
+          <w:tab w:val="num" w:pos="1440"/>
+        </w:tabs>
+        <w:ind w:left="1440" w:hanging="360"/>
+      </w:pPr>
+    </w:lvl>
+    <w:lvl w:ilvl="2" w:tentative="1">
+      <w:start w:val="1"/>
+      <w:numFmt w:val="decimal"/>
+      <w:lvlText w:val="%3."/>
+      <w:lvlJc w:val="left"/>
+      <w:pPr>
+        <w:tabs>
+          <w:tab w:val="num" w:pos="2160"/>
+        </w:tabs>
+        <w:ind w:left="2160" w:hanging="360"/>
+      </w:pPr>
+    </w:lvl>
+    <w:lvl w:ilvl="3" w:tentative="1">
+      <w:start w:val="1"/>
+      <w:numFmt w:val="decimal"/>
+      <w:lvlText w:val="%4."/>
+      <w:lvlJc w:val="left"/>
+      <w:pPr>
+        <w:tabs>
+          <w:tab w:val="num" w:pos="2880"/>
+        </w:tabs>
+        <w:ind w:left="2880" w:hanging="360"/>
+      </w:pPr>
+    </w:lvl>
+    <w:lvl w:ilvl="4" w:tentative="1">
+      <w:start w:val="1"/>
+      <w:numFmt w:val="decimal"/>
+      <w:lvlText w:val="%5."/>
+      <w:lvlJc w:val="left"/>
+      <w:pPr>
+        <w:tabs>
+          <w:tab w:val="num" w:pos="3600"/>
+        </w:tabs>
+        <w:ind w:left="3600" w:hanging="360"/>
+      </w:pPr>
+    </w:lvl>
+    <w:lvl w:ilvl="5" w:tentative="1">
+      <w:start w:val="1"/>
+      <w:numFmt w:val="decimal"/>
+      <w:lvlText w:val="%6."/>
+      <w:lvlJc w:val="left"/>
+      <w:pPr>
+        <w:tabs>
+          <w:tab w:val="num" w:pos="4320"/>
+        </w:tabs>
+        <w:ind w:left="4320" w:hanging="360"/>
+      </w:pPr>
+    </w:lvl>
+    <w:lvl w:ilvl="6" w:tentative="1">
+      <w:start w:val="1"/>
+      <w:numFmt w:val="decimal"/>
+      <w:lvlText w:val="%7."/>
+      <w:lvlJc w:val="left"/>
+      <w:pPr>
+        <w:tabs>
+          <w:tab w:val="num" w:pos="5040"/>
+        </w:tabs>
+        <w:ind w:left="5040" w:hanging="360"/>
+      </w:pPr>
+    </w:lvl>
+    <w:lvl w:ilvl="7" w:tentative="1">
+      <w:start w:val="1"/>
+      <w:numFmt w:val="decimal"/>
+      <w:lvlText w:val="%8."/>
+      <w:lvlJc w:val="left"/>
+      <w:pPr>
+        <w:tabs>
+          <w:tab w:val="num" w:pos="5760"/>
+        </w:tabs>
+        <w:ind w:left="5760" w:hanging="360"/>
+      </w:pPr>
+    </w:lvl>
+    <w:lvl w:ilvl="8" w:tentative="1">
+      <w:start w:val="1"/>
+      <w:numFmt w:val="decimal"/>
+      <w:lvlText w:val="%9."/>
+      <w:lvlJc w:val="left"/>
+      <w:pPr>
+        <w:tabs>
+          <w:tab w:val="num" w:pos="6480"/>
+        </w:tabs>
+        <w:ind w:left="6480" w:hanging="360"/>
+      </w:pPr>
+    </w:lvl>
+  </w:abstractNum>
+  <w:num w:numId="1">
+    <w:abstractNumId w:val="5"/>
+  </w:num>
+  <w:num w:numId="2">
+    <w:abstractNumId w:val="7"/>
+  </w:num>
+  <w:num w:numId="3">
+    <w:abstractNumId w:val="4"/>
+    <w:lvlOverride w:ilvl="0">
+      <w:startOverride w:val="1"/>
+    </w:lvlOverride>
+    <w:lvlOverride w:ilvl="1">
+      <w:startOverride w:val="1"/>
+    </w:lvlOverride>
+    <w:lvlOverride w:ilvl="2">
+      <w:startOverride w:val="1"/>
+    </w:lvlOverride>
+    <w:lvlOverride w:ilvl="3">
+      <w:startOverride w:val="1"/>
+    </w:lvlOverride>
+    <w:lvlOverride w:ilvl="4">
+      <w:startOverride w:val="1"/>
+    </w:lvlOverride>
+    <w:lvlOverride w:ilvl="5">
+      <w:startOverride w:val="1"/>
+    </w:lvlOverride>
+    <w:lvlOverride w:ilvl="6">
+      <w:startOverride w:val="1"/>
+    </w:lvlOverride>
+    <w:lvlOverride w:ilvl="7">
+      <w:startOverride w:val="1"/>
+    </w:lvlOverride>
+    <w:lvlOverride w:ilvl="8">
+      <w:startOverride w:val="1"/>
+    </w:lvlOverride>
+  </w:num>
+  <w:num w:numId="4">
+    <w:abstractNumId w:val="2"/>
+    <w:lvlOverride w:ilvl="0">
+      <w:startOverride w:val="1"/>
+    </w:lvlOverride>
+    <w:lvlOverride w:ilvl="1">
+      <w:startOverride w:val="1"/>
+    </w:lvlOverride>
+    <w:lvlOverride w:ilvl="2">
+      <w:startOverride w:val="1"/>
+    </w:lvlOverride>
+    <w:lvlOverride w:ilvl="3">
+      <w:startOverride w:val="1"/>
+    </w:lvlOverride>
+    <w:lvlOverride w:ilvl="4">
+      <w:startOverride w:val="1"/>
+    </w:lvlOverride>
+    <w:lvlOverride w:ilvl="5">
+      <w:startOverride w:val="1"/>
+    </w:lvlOverride>
+    <w:lvlOverride w:ilvl="6">
+      <w:startOverride w:val="1"/>
+    </w:lvlOverride>
+    <w:lvlOverride w:ilvl="7">
+      <w:startOverride w:val="1"/>
+    </w:lvlOverride>
+    <w:lvlOverride w:ilvl="8">
+      <w:startOverride w:val="1"/>
+    </w:lvlOverride>
+  </w:num>
+  <w:num w:numId="5">
+    <w:abstractNumId w:val="3"/>
+  </w:num>
+  <w:num w:numId="6">
+    <w:abstractNumId w:val="8"/>
+  </w:num>
+  <w:num w:numId="7">
+    <w:abstractNumId w:val="9"/>
+  </w:num>
+  <w:num w:numId="8">
+    <w:abstractNumId w:val="6"/>
+  </w:num>
+  <w:num w:numId="9">
+    <w:abstractNumId w:val="1"/>
+  </w:num>
+  <w:num w:numId="10">
+    <w:abstractNumId w:val="0"/>
+  </w:num>
+</w:numbering>
+</file>
+
 <file path=word/styles.xml><?xml version="1.0" encoding="utf-8"?>
-<w:styles xmlns:mc="http://schemas.openxmlformats.org/markup-compatibility/2006" xmlns:r="http://schemas.openxmlformats.org/officeDocument/2006/relationships" xmlns:w="http://schemas.openxmlformats.org/wordprocessingml/2006/main" xmlns:w14="http://schemas.microsoft.com/office/word/2010/wordml" xmlns:w15="http://schemas.microsoft.com/office/word/2012/wordml" xmlns:w16cex="http://schemas.microsoft.com/office/word/2018/wordml/cex" xmlns:w16cid="http://schemas.microsoft.com/office/word/2016/wordml/cid" xmlns:w16="http://schemas.microsoft.com/office/word/2018/wordml" xmlns:w16du="http://schemas.microsoft.com/office/word/2023/wordml/word16du" xmlns:w16sdtdh="http://schemas.microsoft.com/office/word/2020/wordml/sdtdatahash" xmlns:w16sdtfl="http://schemas.microsoft.com/office/word/2024/wordml/sdtformatlock" xmlns:w16se="http://schemas.microsoft.com/office/word/2015/wordml/symex" mc:Ignorable="w14 w15 w16se w16cid w16 w16cex w16sdtdh w16sdtfl w16du">
+<w:styles xmlns:mc="http://schemas.openxmlformats.org/markup-compatibility/2006" xmlns:r="http://schemas.openxmlformats.org/officeDocument/2006/relationships" xmlns:w="http://schemas.openxmlformats.org/wordprocessingml/2006/main" xmlns:w14="http://schemas.microsoft.com/office/word/2010/wordml" xmlns:w15="http://schemas.microsoft.com/office/word/2012/wordml" mc:Ignorable="w14 w15">
   <w:docDefaults>
     <w:rPrDefault>
       <w:rPr>
@@ -1260,7 +5422,7 @@
       </w:pPr>
     </w:pPrDefault>
   </w:docDefaults>
-  <w:latentStyles w:defLockedState="0" w:defUIPriority="99" w:defSemiHidden="0" w:defUnhideWhenUsed="0" w:defQFormat="0" w:count="376">
+  <w:latentStyles w:defLockedState="0" w:defUIPriority="99" w:defSemiHidden="0" w:defUnhideWhenUsed="0" w:defQFormat="0" w:count="371">
     <w:lsdException w:name="Normal" w:uiPriority="0" w:qFormat="1"/>
     <w:lsdException w:name="heading 1" w:uiPriority="9" w:qFormat="1"/>
     <w:lsdException w:name="heading 2" w:semiHidden="1" w:uiPriority="9" w:unhideWhenUsed="1" w:qFormat="1"/>
@@ -1632,11 +5794,6 @@
     <w:lsdException w:name="List Table 5 Dark Accent 6" w:uiPriority="50"/>
     <w:lsdException w:name="List Table 6 Colorful Accent 6" w:uiPriority="51"/>
     <w:lsdException w:name="List Table 7 Colorful Accent 6" w:uiPriority="52"/>
-    <w:lsdException w:name="Mention" w:semiHidden="1" w:unhideWhenUsed="1"/>
-    <w:lsdException w:name="Smart Hyperlink" w:semiHidden="1" w:unhideWhenUsed="1"/>
-    <w:lsdException w:name="Hashtag" w:semiHidden="1" w:unhideWhenUsed="1"/>
-    <w:lsdException w:name="Unresolved Mention" w:semiHidden="1" w:unhideWhenUsed="1"/>
-    <w:lsdException w:name="Smart Link" w:semiHidden="1" w:unhideWhenUsed="1"/>
   </w:latentStyles>
   <w:style w:type="paragraph" w:default="1" w:styleId="Normal">
     <w:name w:val="Normal"/>
@@ -1761,6 +5918,7 @@
       <w:spacing w:after="0" w:line="240" w:lineRule="auto"/>
     </w:pPr>
     <w:tblPr>
+      <w:tblInd w:w="0" w:type="dxa"/>
       <w:tblBorders>
         <w:top w:val="single" w:sz="4" w:space="0" w:color="auto"/>
         <w:left w:val="single" w:sz="4" w:space="0" w:color="auto"/>
@@ -1769,7 +5927,60 @@
         <w:insideH w:val="single" w:sz="4" w:space="0" w:color="auto"/>
         <w:insideV w:val="single" w:sz="4" w:space="0" w:color="auto"/>
       </w:tblBorders>
+      <w:tblCellMar>
+        <w:top w:w="0" w:type="dxa"/>
+        <w:left w:w="108" w:type="dxa"/>
+        <w:bottom w:w="0" w:type="dxa"/>
+        <w:right w:w="108" w:type="dxa"/>
+      </w:tblCellMar>
     </w:tblPr>
+  </w:style>
+  <w:style w:type="character" w:styleId="Hipervnculo">
+    <w:name w:val="Hyperlink"/>
+    <w:basedOn w:val="Fuentedeprrafopredeter"/>
+    <w:uiPriority w:val="99"/>
+    <w:unhideWhenUsed/>
+    <w:rsid w:val="00197D9A"/>
+    <w:rPr>
+      <w:color w:val="0563C1" w:themeColor="hyperlink"/>
+      <w:u w:val="single"/>
+    </w:rPr>
+  </w:style>
+  <w:style w:type="character" w:customStyle="1" w:styleId="UnresolvedMention">
+    <w:name w:val="Unresolved Mention"/>
+    <w:basedOn w:val="Fuentedeprrafopredeter"/>
+    <w:uiPriority w:val="99"/>
+    <w:semiHidden/>
+    <w:unhideWhenUsed/>
+    <w:rsid w:val="00197D9A"/>
+    <w:rPr>
+      <w:color w:val="605E5C"/>
+      <w:shd w:val="clear" w:color="auto" w:fill="E1DFDD"/>
+    </w:rPr>
+  </w:style>
+  <w:style w:type="paragraph" w:customStyle="1" w:styleId="paragraph">
+    <w:name w:val="paragraph"/>
+    <w:basedOn w:val="Normal"/>
+    <w:rsid w:val="005B64BA"/>
+    <w:pPr>
+      <w:spacing w:before="100" w:beforeAutospacing="1" w:after="100" w:afterAutospacing="1" w:line="240" w:lineRule="auto"/>
+    </w:pPr>
+    <w:rPr>
+      <w:rFonts w:ascii="Times New Roman" w:eastAsia="Times New Roman" w:hAnsi="Times New Roman" w:cs="Times New Roman"/>
+      <w:sz w:val="24"/>
+      <w:szCs w:val="24"/>
+      <w:lang w:eastAsia="es-GT"/>
+    </w:rPr>
+  </w:style>
+  <w:style w:type="character" w:customStyle="1" w:styleId="normaltextrun">
+    <w:name w:val="normaltextrun"/>
+    <w:basedOn w:val="Fuentedeprrafopredeter"/>
+    <w:rsid w:val="005B64BA"/>
+  </w:style>
+  <w:style w:type="character" w:customStyle="1" w:styleId="eop">
+    <w:name w:val="eop"/>
+    <w:basedOn w:val="Fuentedeprrafopredeter"/>
+    <w:rsid w:val="005B64BA"/>
   </w:style>
 </w:styles>
 </file>

</xml_diff>

<commit_message>
add: Agregar Diagrama de modelo clase en archivo ProyectoSCRUM_Fila3.docx
</commit_message>
<xml_diff>
--- a/ProyectoSCRUM_Fila3.docx
+++ b/ProyectoSCRUM_Fila3.docx
@@ -4446,17 +4446,7 @@
           <w:sz w:val="28"/>
           <w:szCs w:val="24"/>
         </w:rPr>
-        <w:t xml:space="preserve">        </w:t>
-      </w:r>
-      <w:r>
-        <w:rPr>
-          <w:rFonts w:ascii="Arial" w:hAnsi="Arial" w:cs="Arial"/>
-          <w:b/>
-          <w:bCs/>
-          <w:sz w:val="28"/>
-          <w:szCs w:val="24"/>
-        </w:rPr>
-        <w:t xml:space="preserve"> </w:t>
+        <w:t xml:space="preserve">         </w:t>
       </w:r>
       <w:r>
         <w:rPr>
@@ -4525,17 +4515,7 @@
           <w:sz w:val="24"/>
           <w:szCs w:val="24"/>
         </w:rPr>
-        <w:t>HUDE</w:t>
-      </w:r>
-      <w:r>
-        <w:rPr>
-          <w:rFonts w:ascii="Arial" w:hAnsi="Arial" w:cs="Arial"/>
-          <w:b/>
-          <w:bCs/>
-          <w:sz w:val="24"/>
-          <w:szCs w:val="24"/>
-        </w:rPr>
-        <w:t>-002</w:t>
+        <w:t>HUDE-002</w:t>
       </w:r>
       <w:r>
         <w:rPr>
@@ -4593,29 +4573,7 @@
           <w:sz w:val="24"/>
           <w:szCs w:val="24"/>
         </w:rPr>
-        <w:t xml:space="preserve">        </w:t>
-      </w:r>
-      <w:r>
-        <w:rPr>
-          <w:rFonts w:ascii="Arial" w:hAnsi="Arial" w:cs="Arial"/>
-          <w:b/>
-          <w:bCs/>
-          <w:sz w:val="24"/>
-          <w:szCs w:val="24"/>
-        </w:rPr>
-        <w:t xml:space="preserve">   HUDE</w:t>
-      </w:r>
-      <w:bookmarkStart w:id="0" w:name="_GoBack"/>
-      <w:bookmarkEnd w:id="0"/>
-      <w:r>
-        <w:rPr>
-          <w:rFonts w:ascii="Arial" w:hAnsi="Arial" w:cs="Arial"/>
-          <w:b/>
-          <w:bCs/>
-          <w:sz w:val="24"/>
-          <w:szCs w:val="24"/>
-        </w:rPr>
-        <w:t>-003</w:t>
+        <w:t xml:space="preserve">           HUDE-003</w:t>
       </w:r>
       <w:r>
         <w:rPr>
@@ -4670,6 +4628,101 @@
           <w:rFonts w:ascii="Arial" w:hAnsi="Arial" w:cs="Arial"/>
           <w:sz w:val="24"/>
           <w:szCs w:val="24"/>
+        </w:rPr>
+      </w:pPr>
+    </w:p>
+    <w:p>
+      <w:pPr>
+        <w:rPr>
+          <w:rFonts w:eastAsiaTheme="minorHAnsi"/>
+          <w:sz w:val="24"/>
+          <w:szCs w:val="24"/>
+          <w:u w:val="single"/>
+        </w:rPr>
+      </w:pPr>
+      <w:r>
+        <w:rPr>
+          <w:sz w:val="24"/>
+          <w:szCs w:val="24"/>
+          <w:u w:val="single"/>
+        </w:rPr>
+        <w:br w:type="page"/>
+      </w:r>
+    </w:p>
+    <w:p>
+      <w:pPr>
+        <w:pStyle w:val="Sinespaciado"/>
+        <w:tabs>
+          <w:tab w:val="left" w:pos="5670"/>
+        </w:tabs>
+        <w:spacing w:line="276" w:lineRule="auto"/>
+        <w:jc w:val="center"/>
+        <w:rPr>
+          <w:rFonts w:ascii="Arial" w:hAnsi="Arial" w:cs="Arial"/>
+          <w:b/>
+          <w:bCs/>
+          <w:sz w:val="28"/>
+          <w:szCs w:val="28"/>
+        </w:rPr>
+      </w:pPr>
+      <w:r>
+        <w:rPr>
+          <w:noProof/>
+        </w:rPr>
+        <w:lastRenderedPageBreak/>
+        <w:pict w14:anchorId="00107CFD">
+          <v:shapetype id="_x0000_t75" coordsize="21600,21600" o:spt="75" o:preferrelative="t" path="m@4@5l@4@11@9@11@9@5xe" filled="f" stroked="f">
+            <v:stroke joinstyle="miter"/>
+            <v:formulas>
+              <v:f eqn="if lineDrawn pixelLineWidth 0"/>
+              <v:f eqn="sum @0 1 0"/>
+              <v:f eqn="sum 0 0 @1"/>
+              <v:f eqn="prod @2 1 2"/>
+              <v:f eqn="prod @3 21600 pixelWidth"/>
+              <v:f eqn="prod @3 21600 pixelHeight"/>
+              <v:f eqn="sum @0 0 1"/>
+              <v:f eqn="prod @6 1 2"/>
+              <v:f eqn="prod @7 21600 pixelWidth"/>
+              <v:f eqn="sum @8 21600 0"/>
+              <v:f eqn="prod @7 21600 pixelHeight"/>
+              <v:f eqn="sum @10 21600 0"/>
+            </v:formulas>
+            <v:path o:extrusionok="f" gradientshapeok="t" o:connecttype="rect"/>
+            <o:lock v:ext="edit" aspectratio="t"/>
+          </v:shapetype>
+          <v:shape id="_x0000_s1026" type="#_x0000_t75" style="position:absolute;left:0;text-align:left;margin-left:-41.05pt;margin-top:29.25pt;width:524.9pt;height:535.2pt;z-index:-251657216;mso-position-horizontal-relative:text;mso-position-vertical-relative:text;mso-width-relative:page;mso-height-relative:page" wrapcoords="-49 0 -49 21552 21600 21552 21600 0 -49 0">
+            <v:imagedata r:id="rId7" o:title="imagen"/>
+            <w10:wrap type="through"/>
+          </v:shape>
+        </w:pict>
+      </w:r>
+      <w:r>
+        <w:rPr>
+          <w:rFonts w:ascii="Arial" w:hAnsi="Arial" w:cs="Arial"/>
+          <w:b/>
+          <w:bCs/>
+          <w:sz w:val="28"/>
+          <w:szCs w:val="28"/>
+        </w:rPr>
+        <w:t>Diagrama Modelo de Clase</w:t>
+      </w:r>
+      <w:bookmarkStart w:id="0" w:name="_GoBack"/>
+      <w:bookmarkEnd w:id="0"/>
+    </w:p>
+    <w:p>
+      <w:pPr>
+        <w:pStyle w:val="Sinespaciado"/>
+        <w:tabs>
+          <w:tab w:val="left" w:pos="5670"/>
+        </w:tabs>
+        <w:spacing w:line="276" w:lineRule="auto"/>
+        <w:jc w:val="center"/>
+        <w:rPr>
+          <w:rFonts w:ascii="Arial" w:hAnsi="Arial" w:cs="Arial"/>
+          <w:b/>
+          <w:bCs/>
+          <w:sz w:val="28"/>
+          <w:szCs w:val="28"/>
         </w:rPr>
       </w:pPr>
     </w:p>

</xml_diff>

<commit_message>
add: Agregar Diagrama Modelo Entidad Relacion en archivo ProyectoSCRUM_Fila3.docx
</commit_message>
<xml_diff>
--- a/ProyectoSCRUM_Fila3.docx
+++ b/ProyectoSCRUM_Fila3.docx
@@ -954,7 +954,7 @@
                 <w:rFonts w:ascii="Arial" w:hAnsi="Arial" w:cs="Arial"/>
                 <w:sz w:val="24"/>
               </w:rPr>
-              <w:t>Xicara</w:t>
+              <w:t>Xicará</w:t>
             </w:r>
             <w:proofErr w:type="spellEnd"/>
             <w:r>
@@ -990,8 +990,6 @@
               </w:rPr>
               <w:t>Programador</w:t>
             </w:r>
-            <w:bookmarkStart w:id="0" w:name="_GoBack"/>
-            <w:bookmarkEnd w:id="0"/>
           </w:p>
         </w:tc>
       </w:tr>
@@ -1762,6 +1760,16 @@
           <w:sz w:val="24"/>
           <w:szCs w:val="24"/>
         </w:rPr>
+        <w:t xml:space="preserve">           </w:t>
+      </w:r>
+      <w:r>
+        <w:rPr>
+          <w:rFonts w:ascii="Arial" w:hAnsi="Arial" w:cs="Arial"/>
+          <w:b/>
+          <w:bCs/>
+          <w:sz w:val="24"/>
+          <w:szCs w:val="24"/>
+        </w:rPr>
         <w:t>HUJS-001:</w:t>
       </w:r>
     </w:p>
@@ -1809,6 +1817,16 @@
           <w:sz w:val="24"/>
           <w:szCs w:val="24"/>
         </w:rPr>
+        <w:t xml:space="preserve">           </w:t>
+      </w:r>
+      <w:r>
+        <w:rPr>
+          <w:rFonts w:ascii="Arial" w:hAnsi="Arial" w:cs="Arial"/>
+          <w:b/>
+          <w:bCs/>
+          <w:sz w:val="24"/>
+          <w:szCs w:val="24"/>
+        </w:rPr>
         <w:t>HUJS-002:</w:t>
       </w:r>
     </w:p>
@@ -1832,22 +1850,50 @@
           <w:sz w:val="24"/>
           <w:szCs w:val="24"/>
         </w:rPr>
-        <w:t xml:space="preserve">Como cliente, quiero poder modificar mis datos, para mantener mis datos actualizados. </w:t>
-      </w:r>
-    </w:p>
-    <w:p>
-      <w:pPr>
-        <w:pStyle w:val="Sinespaciado"/>
-        <w:tabs>
-          <w:tab w:val="left" w:pos="5670"/>
-        </w:tabs>
-        <w:spacing w:line="276" w:lineRule="auto"/>
-        <w:rPr>
-          <w:rFonts w:ascii="Arial" w:hAnsi="Arial" w:cs="Arial"/>
-          <w:sz w:val="24"/>
-          <w:szCs w:val="24"/>
-        </w:rPr>
-      </w:pPr>
+        <w:t xml:space="preserve">Como cliente, quiero poder modificar mis datos, para mantener mis datos </w:t>
+      </w:r>
+      <w:r>
+        <w:rPr>
+          <w:rFonts w:ascii="Arial" w:hAnsi="Arial" w:cs="Arial"/>
+          <w:b/>
+          <w:bCs/>
+          <w:sz w:val="24"/>
+          <w:szCs w:val="24"/>
+        </w:rPr>
+        <w:t xml:space="preserve">           </w:t>
+      </w:r>
+      <w:r>
+        <w:rPr>
+          <w:rFonts w:ascii="Arial" w:hAnsi="Arial" w:cs="Arial"/>
+          <w:sz w:val="24"/>
+          <w:szCs w:val="24"/>
+        </w:rPr>
+        <w:t xml:space="preserve">actualizados. </w:t>
+      </w:r>
+    </w:p>
+    <w:p>
+      <w:pPr>
+        <w:pStyle w:val="Sinespaciado"/>
+        <w:tabs>
+          <w:tab w:val="left" w:pos="5670"/>
+        </w:tabs>
+        <w:spacing w:line="276" w:lineRule="auto"/>
+        <w:rPr>
+          <w:rFonts w:ascii="Arial" w:hAnsi="Arial" w:cs="Arial"/>
+          <w:sz w:val="24"/>
+          <w:szCs w:val="24"/>
+        </w:rPr>
+      </w:pPr>
+      <w:r>
+        <w:rPr>
+          <w:rFonts w:ascii="Arial" w:hAnsi="Arial" w:cs="Arial"/>
+          <w:b/>
+          <w:bCs/>
+          <w:sz w:val="24"/>
+          <w:szCs w:val="24"/>
+        </w:rPr>
+        <w:t xml:space="preserve">           </w:t>
+      </w:r>
       <w:r>
         <w:rPr>
           <w:rFonts w:ascii="Arial" w:hAnsi="Arial" w:cs="Arial"/>
@@ -1957,6 +2003,16 @@
           <w:sz w:val="24"/>
           <w:szCs w:val="24"/>
         </w:rPr>
+        <w:t xml:space="preserve">           </w:t>
+      </w:r>
+      <w:r>
+        <w:rPr>
+          <w:rFonts w:ascii="Arial" w:hAnsi="Arial" w:cs="Arial"/>
+          <w:b/>
+          <w:bCs/>
+          <w:sz w:val="24"/>
+          <w:szCs w:val="24"/>
+        </w:rPr>
         <w:t>HUJS-001</w:t>
       </w:r>
       <w:r>
@@ -2046,6 +2102,16 @@
           <w:sz w:val="24"/>
           <w:szCs w:val="24"/>
         </w:rPr>
+        <w:t xml:space="preserve">           </w:t>
+      </w:r>
+      <w:r>
+        <w:rPr>
+          <w:rFonts w:ascii="Arial" w:hAnsi="Arial" w:cs="Arial"/>
+          <w:b/>
+          <w:bCs/>
+          <w:sz w:val="24"/>
+          <w:szCs w:val="24"/>
+        </w:rPr>
         <w:t>HUJS-002</w:t>
       </w:r>
       <w:r>
@@ -2127,6 +2193,16 @@
           <w:szCs w:val="24"/>
         </w:rPr>
       </w:pPr>
+      <w:r>
+        <w:rPr>
+          <w:rFonts w:ascii="Arial" w:hAnsi="Arial" w:cs="Arial"/>
+          <w:b/>
+          <w:bCs/>
+          <w:sz w:val="24"/>
+          <w:szCs w:val="24"/>
+        </w:rPr>
+        <w:t xml:space="preserve">           </w:t>
+      </w:r>
       <w:r>
         <w:rPr>
           <w:rFonts w:ascii="Arial" w:hAnsi="Arial" w:cs="Arial"/>
@@ -2284,6 +2360,16 @@
           <w:sz w:val="24"/>
           <w:szCs w:val="24"/>
         </w:rPr>
+        <w:t xml:space="preserve">           </w:t>
+      </w:r>
+      <w:r>
+        <w:rPr>
+          <w:rFonts w:ascii="Arial" w:hAnsi="Arial" w:cs="Arial"/>
+          <w:b/>
+          <w:bCs/>
+          <w:sz w:val="24"/>
+          <w:szCs w:val="24"/>
+        </w:rPr>
         <w:t>HUJR-00</w:t>
       </w:r>
       <w:r>
@@ -2361,6 +2447,16 @@
           <w:sz w:val="24"/>
           <w:szCs w:val="24"/>
         </w:rPr>
+        <w:t xml:space="preserve">           </w:t>
+      </w:r>
+      <w:r>
+        <w:rPr>
+          <w:rFonts w:ascii="Arial" w:hAnsi="Arial" w:cs="Arial"/>
+          <w:b/>
+          <w:bCs/>
+          <w:sz w:val="24"/>
+          <w:szCs w:val="24"/>
+        </w:rPr>
         <w:t>HUJR-00</w:t>
       </w:r>
       <w:r>
@@ -2454,6 +2550,16 @@
           <w:sz w:val="24"/>
           <w:szCs w:val="24"/>
         </w:rPr>
+        <w:t xml:space="preserve">           </w:t>
+      </w:r>
+      <w:r>
+        <w:rPr>
+          <w:rFonts w:ascii="Arial" w:hAnsi="Arial" w:cs="Arial"/>
+          <w:b/>
+          <w:bCs/>
+          <w:sz w:val="24"/>
+          <w:szCs w:val="24"/>
+        </w:rPr>
         <w:t>HUJR-00</w:t>
       </w:r>
       <w:r>
@@ -2559,6 +2665,105 @@
         </w:rPr>
         <w:t xml:space="preserve"> las leyes establecidas por la SAT. </w:t>
       </w:r>
+    </w:p>
+    <w:p>
+      <w:pPr>
+        <w:pStyle w:val="Sinespaciado"/>
+        <w:ind w:left="708"/>
+        <w:rPr>
+          <w:rFonts w:ascii="Arial" w:hAnsi="Arial" w:cs="Arial"/>
+          <w:sz w:val="24"/>
+          <w:szCs w:val="24"/>
+        </w:rPr>
+      </w:pPr>
+    </w:p>
+    <w:p>
+      <w:pPr>
+        <w:pStyle w:val="Sinespaciado"/>
+        <w:ind w:left="708"/>
+        <w:rPr>
+          <w:rFonts w:ascii="Arial" w:hAnsi="Arial" w:cs="Arial"/>
+          <w:sz w:val="24"/>
+          <w:szCs w:val="24"/>
+        </w:rPr>
+      </w:pPr>
+    </w:p>
+    <w:p>
+      <w:pPr>
+        <w:pStyle w:val="Sinespaciado"/>
+        <w:ind w:left="708"/>
+        <w:rPr>
+          <w:rFonts w:ascii="Arial" w:hAnsi="Arial" w:cs="Arial"/>
+          <w:sz w:val="24"/>
+          <w:szCs w:val="24"/>
+        </w:rPr>
+      </w:pPr>
+    </w:p>
+    <w:p>
+      <w:pPr>
+        <w:pStyle w:val="Sinespaciado"/>
+        <w:ind w:left="708"/>
+        <w:rPr>
+          <w:rFonts w:ascii="Arial" w:hAnsi="Arial" w:cs="Arial"/>
+          <w:sz w:val="24"/>
+          <w:szCs w:val="24"/>
+        </w:rPr>
+      </w:pPr>
+    </w:p>
+    <w:p>
+      <w:pPr>
+        <w:pStyle w:val="Sinespaciado"/>
+        <w:ind w:left="708"/>
+        <w:rPr>
+          <w:rFonts w:ascii="Arial" w:hAnsi="Arial" w:cs="Arial"/>
+          <w:sz w:val="24"/>
+          <w:szCs w:val="24"/>
+        </w:rPr>
+      </w:pPr>
+    </w:p>
+    <w:p>
+      <w:pPr>
+        <w:pStyle w:val="Sinespaciado"/>
+        <w:ind w:left="708"/>
+        <w:rPr>
+          <w:rFonts w:ascii="Arial" w:hAnsi="Arial" w:cs="Arial"/>
+          <w:sz w:val="24"/>
+          <w:szCs w:val="24"/>
+        </w:rPr>
+      </w:pPr>
+    </w:p>
+    <w:p>
+      <w:pPr>
+        <w:pStyle w:val="Sinespaciado"/>
+        <w:ind w:left="708"/>
+        <w:rPr>
+          <w:rFonts w:ascii="Arial" w:hAnsi="Arial" w:cs="Arial"/>
+          <w:sz w:val="24"/>
+          <w:szCs w:val="24"/>
+        </w:rPr>
+      </w:pPr>
+    </w:p>
+    <w:p>
+      <w:pPr>
+        <w:pStyle w:val="Sinespaciado"/>
+        <w:ind w:left="708"/>
+        <w:rPr>
+          <w:rFonts w:ascii="Arial" w:hAnsi="Arial" w:cs="Arial"/>
+          <w:sz w:val="24"/>
+          <w:szCs w:val="24"/>
+        </w:rPr>
+      </w:pPr>
+    </w:p>
+    <w:p>
+      <w:pPr>
+        <w:pStyle w:val="Sinespaciado"/>
+        <w:ind w:left="708"/>
+        <w:rPr>
+          <w:rFonts w:ascii="Arial" w:hAnsi="Arial" w:cs="Arial"/>
+          <w:sz w:val="24"/>
+          <w:szCs w:val="24"/>
+        </w:rPr>
+      </w:pPr>
     </w:p>
     <w:p>
       <w:pPr>
@@ -2597,6 +2802,7 @@
           <w:sz w:val="28"/>
           <w:szCs w:val="28"/>
         </w:rPr>
+        <w:lastRenderedPageBreak/>
         <w:t>Método Pago:</w:t>
       </w:r>
     </w:p>
@@ -2623,6 +2829,16 @@
           <w:sz w:val="24"/>
           <w:szCs w:val="24"/>
         </w:rPr>
+        <w:t xml:space="preserve">           </w:t>
+      </w:r>
+      <w:r>
+        <w:rPr>
+          <w:rFonts w:ascii="Arial" w:hAnsi="Arial" w:cs="Arial"/>
+          <w:b/>
+          <w:bCs/>
+          <w:sz w:val="24"/>
+          <w:szCs w:val="24"/>
+        </w:rPr>
         <w:t>HUJR-0</w:t>
       </w:r>
       <w:r>
@@ -2684,6 +2900,16 @@
           <w:sz w:val="24"/>
           <w:szCs w:val="24"/>
         </w:rPr>
+        <w:t xml:space="preserve">           </w:t>
+      </w:r>
+      <w:r>
+        <w:rPr>
+          <w:rFonts w:ascii="Arial" w:hAnsi="Arial" w:cs="Arial"/>
+          <w:b/>
+          <w:bCs/>
+          <w:sz w:val="24"/>
+          <w:szCs w:val="24"/>
+        </w:rPr>
         <w:t>HUJR-0</w:t>
       </w:r>
       <w:r>
@@ -2737,39 +2963,24 @@
           <w:szCs w:val="24"/>
         </w:rPr>
       </w:pPr>
-    </w:p>
-    <w:p>
-      <w:pPr>
-        <w:pStyle w:val="Sinespaciado"/>
-        <w:rPr>
-          <w:rFonts w:ascii="Arial" w:hAnsi="Arial" w:cs="Arial"/>
-          <w:b/>
-          <w:bCs/>
-          <w:sz w:val="24"/>
-          <w:szCs w:val="24"/>
-        </w:rPr>
-      </w:pPr>
-    </w:p>
-    <w:p>
-      <w:pPr>
-        <w:pStyle w:val="Sinespaciado"/>
-        <w:rPr>
-          <w:rFonts w:ascii="Arial" w:hAnsi="Arial" w:cs="Arial"/>
-          <w:b/>
-          <w:bCs/>
-          <w:sz w:val="24"/>
-          <w:szCs w:val="24"/>
-        </w:rPr>
-      </w:pPr>
-      <w:r>
-        <w:rPr>
-          <w:rFonts w:ascii="Arial" w:hAnsi="Arial" w:cs="Arial"/>
-          <w:b/>
-          <w:bCs/>
-          <w:sz w:val="24"/>
-          <w:szCs w:val="24"/>
-        </w:rPr>
-        <w:lastRenderedPageBreak/>
+      <w:r>
+        <w:rPr>
+          <w:rFonts w:ascii="Arial" w:hAnsi="Arial" w:cs="Arial"/>
+          <w:b/>
+          <w:bCs/>
+          <w:sz w:val="24"/>
+          <w:szCs w:val="24"/>
+        </w:rPr>
+        <w:t xml:space="preserve">           </w:t>
+      </w:r>
+      <w:r>
+        <w:rPr>
+          <w:rFonts w:ascii="Arial" w:hAnsi="Arial" w:cs="Arial"/>
+          <w:b/>
+          <w:bCs/>
+          <w:sz w:val="24"/>
+          <w:szCs w:val="24"/>
+        </w:rPr>
         <w:t>HUJR-0</w:t>
       </w:r>
       <w:r>
@@ -2886,14 +3097,11 @@
     <w:p>
       <w:pPr>
         <w:pStyle w:val="Sinespaciado"/>
-        <w:numPr>
-          <w:ilvl w:val="0"/>
-          <w:numId w:val="5"/>
-        </w:numPr>
-        <w:tabs>
-          <w:tab w:val="left" w:pos="5670"/>
-        </w:tabs>
-        <w:spacing w:line="276" w:lineRule="auto"/>
+        <w:tabs>
+          <w:tab w:val="left" w:pos="5670"/>
+        </w:tabs>
+        <w:spacing w:line="276" w:lineRule="auto"/>
+        <w:ind w:left="780"/>
         <w:rPr>
           <w:rFonts w:ascii="Arial" w:hAnsi="Arial" w:cs="Arial"/>
           <w:sz w:val="24"/>
@@ -2929,20 +3137,27 @@
           <w:sz w:val="24"/>
           <w:szCs w:val="24"/>
         </w:rPr>
+        <w:t xml:space="preserve"> </w:t>
+      </w:r>
+      <w:r>
+        <w:rPr>
+          <w:rFonts w:ascii="Arial" w:hAnsi="Arial" w:cs="Arial"/>
+          <w:b/>
+          <w:bCs/>
+          <w:sz w:val="24"/>
+          <w:szCs w:val="24"/>
+        </w:rPr>
         <w:t>HUCS-002:</w:t>
       </w:r>
     </w:p>
     <w:p>
       <w:pPr>
         <w:pStyle w:val="Sinespaciado"/>
-        <w:numPr>
-          <w:ilvl w:val="0"/>
-          <w:numId w:val="5"/>
-        </w:numPr>
-        <w:tabs>
-          <w:tab w:val="left" w:pos="5670"/>
-        </w:tabs>
-        <w:spacing w:line="276" w:lineRule="auto"/>
+        <w:tabs>
+          <w:tab w:val="left" w:pos="5670"/>
+        </w:tabs>
+        <w:spacing w:line="276" w:lineRule="auto"/>
+        <w:ind w:left="780"/>
         <w:rPr>
           <w:rFonts w:ascii="Arial" w:hAnsi="Arial" w:cs="Arial"/>
           <w:sz w:val="24"/>
@@ -2984,27 +3199,24 @@
     <w:p>
       <w:pPr>
         <w:pStyle w:val="Sinespaciado"/>
-        <w:numPr>
-          <w:ilvl w:val="0"/>
-          <w:numId w:val="5"/>
-        </w:numPr>
-        <w:tabs>
-          <w:tab w:val="left" w:pos="5670"/>
-        </w:tabs>
-        <w:spacing w:line="276" w:lineRule="auto"/>
-        <w:rPr>
-          <w:rFonts w:ascii="Arial" w:hAnsi="Arial" w:cs="Arial"/>
-          <w:sz w:val="24"/>
-          <w:szCs w:val="24"/>
-        </w:rPr>
-      </w:pPr>
-      <w:r>
-        <w:rPr>
-          <w:rFonts w:ascii="Arial" w:hAnsi="Arial" w:cs="Arial"/>
-          <w:sz w:val="24"/>
-          <w:szCs w:val="24"/>
-        </w:rPr>
-        <w:t xml:space="preserve"> Cómo proveedor, quiero dar información sobre el servicio, para que pueda llegar al cliente.</w:t>
+        <w:tabs>
+          <w:tab w:val="left" w:pos="5670"/>
+        </w:tabs>
+        <w:spacing w:line="276" w:lineRule="auto"/>
+        <w:ind w:left="780"/>
+        <w:rPr>
+          <w:rFonts w:ascii="Arial" w:hAnsi="Arial" w:cs="Arial"/>
+          <w:sz w:val="24"/>
+          <w:szCs w:val="24"/>
+        </w:rPr>
+      </w:pPr>
+      <w:r>
+        <w:rPr>
+          <w:rFonts w:ascii="Arial" w:hAnsi="Arial" w:cs="Arial"/>
+          <w:sz w:val="24"/>
+          <w:szCs w:val="24"/>
+        </w:rPr>
+        <w:t>Cómo proveedor, quiero dar información sobre el servicio, para que pueda llegar al cliente.</w:t>
       </w:r>
     </w:p>
     <w:p>
@@ -3063,6 +3275,7 @@
         <w:rPr>
           <w:rFonts w:ascii="Segoe UI" w:hAnsi="Segoe UI" w:cs="Segoe UI"/>
           <w:b/>
+          <w:u w:val="single"/>
         </w:rPr>
       </w:pPr>
       <w:r>
@@ -3086,12 +3299,8 @@
     <w:p>
       <w:pPr>
         <w:pStyle w:val="paragraph"/>
-        <w:numPr>
-          <w:ilvl w:val="0"/>
-          <w:numId w:val="6"/>
-        </w:numPr>
         <w:spacing w:before="0" w:beforeAutospacing="0" w:after="0" w:afterAutospacing="0"/>
-        <w:ind w:left="360" w:firstLine="0"/>
+        <w:ind w:left="708"/>
         <w:textAlignment w:val="baseline"/>
         <w:rPr>
           <w:rStyle w:val="eop"/>
@@ -3136,12 +3345,8 @@
     <w:p>
       <w:pPr>
         <w:pStyle w:val="paragraph"/>
-        <w:numPr>
-          <w:ilvl w:val="0"/>
-          <w:numId w:val="7"/>
-        </w:numPr>
         <w:spacing w:before="0" w:beforeAutospacing="0" w:after="0" w:afterAutospacing="0"/>
-        <w:ind w:left="360" w:firstLine="0"/>
+        <w:ind w:left="708"/>
         <w:textAlignment w:val="baseline"/>
         <w:rPr>
           <w:rStyle w:val="eop"/>
@@ -3186,12 +3391,8 @@
     <w:p>
       <w:pPr>
         <w:pStyle w:val="paragraph"/>
-        <w:numPr>
-          <w:ilvl w:val="0"/>
-          <w:numId w:val="8"/>
-        </w:numPr>
         <w:spacing w:before="0" w:beforeAutospacing="0" w:after="0" w:afterAutospacing="0"/>
-        <w:ind w:left="360" w:firstLine="0"/>
+        <w:ind w:left="708"/>
         <w:textAlignment w:val="baseline"/>
         <w:rPr>
           <w:rFonts w:ascii="Arial" w:hAnsi="Arial" w:cs="Arial"/>
@@ -3241,24 +3442,1453 @@
           <w:szCs w:val="28"/>
         </w:rPr>
       </w:pPr>
-    </w:p>
-    <w:p>
-      <w:pPr>
-        <w:pStyle w:val="Sinespaciado"/>
-        <w:tabs>
-          <w:tab w:val="left" w:pos="5670"/>
-        </w:tabs>
-        <w:spacing w:line="276" w:lineRule="auto"/>
-        <w:rPr>
+      <w:r>
+        <w:rPr>
+          <w:rFonts w:ascii="Arial" w:hAnsi="Arial" w:cs="Arial"/>
+          <w:b/>
+          <w:bCs/>
+          <w:sz w:val="28"/>
+          <w:szCs w:val="28"/>
+        </w:rPr>
+        <w:t>Disponibilidad:</w:t>
+      </w:r>
+    </w:p>
+    <w:p>
+      <w:pPr>
+        <w:pStyle w:val="Sinespaciado"/>
+        <w:tabs>
+          <w:tab w:val="left" w:pos="5670"/>
+        </w:tabs>
+        <w:spacing w:line="276" w:lineRule="auto"/>
+        <w:rPr>
+          <w:rFonts w:ascii="Arial" w:hAnsi="Arial" w:cs="Arial"/>
+          <w:b/>
+          <w:bCs/>
+          <w:sz w:val="24"/>
+          <w:szCs w:val="28"/>
+        </w:rPr>
+      </w:pPr>
+      <w:r>
+        <w:rPr>
+          <w:rFonts w:ascii="Arial" w:hAnsi="Arial" w:cs="Arial"/>
+          <w:b/>
+          <w:bCs/>
+          <w:sz w:val="28"/>
+          <w:szCs w:val="28"/>
+        </w:rPr>
+        <w:t xml:space="preserve">         </w:t>
+      </w:r>
+      <w:r>
+        <w:rPr>
+          <w:rFonts w:ascii="Arial" w:hAnsi="Arial" w:cs="Arial"/>
+          <w:b/>
+          <w:bCs/>
+          <w:sz w:val="24"/>
+          <w:szCs w:val="28"/>
+        </w:rPr>
+        <w:t>HUDS-001:</w:t>
+      </w:r>
+    </w:p>
+    <w:p>
+      <w:pPr>
+        <w:pStyle w:val="Sinespaciado"/>
+        <w:tabs>
+          <w:tab w:val="left" w:pos="5670"/>
+        </w:tabs>
+        <w:spacing w:line="276" w:lineRule="auto"/>
+        <w:ind w:left="708"/>
+        <w:rPr>
+          <w:rFonts w:ascii="Arial" w:hAnsi="Arial" w:cs="Arial"/>
+          <w:b/>
+          <w:bCs/>
+          <w:sz w:val="24"/>
+          <w:szCs w:val="28"/>
+        </w:rPr>
+      </w:pPr>
+      <w:r>
+        <w:rPr>
+          <w:rStyle w:val="normaltextrun"/>
+          <w:rFonts w:ascii="Arial" w:hAnsi="Arial" w:cs="Arial"/>
+          <w:color w:val="000000"/>
+          <w:sz w:val="24"/>
+          <w:shd w:val="clear" w:color="auto" w:fill="FFFFFF"/>
+        </w:rPr>
+        <w:t>Como usuario, quiero ver la disponibilidad de fechas y horarios para un destino o viaje, para planificar mi compra con anticipación. </w:t>
+      </w:r>
+      <w:r>
+        <w:rPr>
+          <w:rStyle w:val="eop"/>
+          <w:rFonts w:ascii="Arial" w:hAnsi="Arial" w:cs="Arial"/>
+          <w:color w:val="000000"/>
+          <w:sz w:val="24"/>
+          <w:shd w:val="clear" w:color="auto" w:fill="FFFFFF"/>
+        </w:rPr>
+        <w:t> </w:t>
+      </w:r>
+    </w:p>
+    <w:p>
+      <w:pPr>
+        <w:pStyle w:val="Sinespaciado"/>
+        <w:tabs>
+          <w:tab w:val="left" w:pos="5670"/>
+        </w:tabs>
+        <w:spacing w:line="276" w:lineRule="auto"/>
+        <w:rPr>
+          <w:rFonts w:ascii="Arial" w:hAnsi="Arial" w:cs="Arial"/>
+          <w:b/>
+          <w:bCs/>
+          <w:sz w:val="24"/>
+          <w:szCs w:val="28"/>
+        </w:rPr>
+      </w:pPr>
+      <w:r>
+        <w:rPr>
+          <w:rFonts w:ascii="Arial" w:hAnsi="Arial" w:cs="Arial"/>
+          <w:b/>
+          <w:bCs/>
+          <w:sz w:val="28"/>
+          <w:szCs w:val="28"/>
+        </w:rPr>
+        <w:t xml:space="preserve">         </w:t>
+      </w:r>
+      <w:r>
+        <w:rPr>
+          <w:rFonts w:ascii="Arial" w:hAnsi="Arial" w:cs="Arial"/>
+          <w:b/>
+          <w:bCs/>
+          <w:sz w:val="24"/>
+          <w:szCs w:val="28"/>
+        </w:rPr>
+        <w:t>HUDS-002:</w:t>
+      </w:r>
+    </w:p>
+    <w:p>
+      <w:pPr>
+        <w:pStyle w:val="Sinespaciado"/>
+        <w:tabs>
+          <w:tab w:val="left" w:pos="5670"/>
+        </w:tabs>
+        <w:spacing w:line="276" w:lineRule="auto"/>
+        <w:ind w:left="708"/>
+        <w:rPr>
+          <w:rFonts w:ascii="Arial" w:hAnsi="Arial" w:cs="Arial"/>
+          <w:b/>
+          <w:bCs/>
+          <w:sz w:val="24"/>
+          <w:szCs w:val="28"/>
+        </w:rPr>
+      </w:pPr>
+      <w:r>
+        <w:rPr>
+          <w:rStyle w:val="normaltextrun"/>
+          <w:rFonts w:ascii="Arial" w:hAnsi="Arial" w:cs="Arial"/>
+          <w:color w:val="000000"/>
+          <w:sz w:val="24"/>
+          <w:shd w:val="clear" w:color="auto" w:fill="FFFFFF"/>
+        </w:rPr>
+        <w:t>Como empleado, quiero gestionar la disponibilidad de servicios y destinos, para asegurar mostrar opciones viables.</w:t>
+      </w:r>
+      <w:r>
+        <w:rPr>
+          <w:rStyle w:val="eop"/>
+          <w:rFonts w:ascii="Arial" w:hAnsi="Arial" w:cs="Arial"/>
+          <w:color w:val="000000"/>
+          <w:sz w:val="24"/>
+          <w:shd w:val="clear" w:color="auto" w:fill="FFFFFF"/>
+        </w:rPr>
+        <w:t> </w:t>
+      </w:r>
+    </w:p>
+    <w:p>
+      <w:pPr>
+        <w:pStyle w:val="Sinespaciado"/>
+        <w:tabs>
+          <w:tab w:val="left" w:pos="5670"/>
+        </w:tabs>
+        <w:spacing w:line="276" w:lineRule="auto"/>
+        <w:rPr>
+          <w:rFonts w:ascii="Arial" w:hAnsi="Arial" w:cs="Arial"/>
+          <w:b/>
+          <w:bCs/>
+          <w:sz w:val="24"/>
+          <w:szCs w:val="28"/>
+        </w:rPr>
+      </w:pPr>
+      <w:r>
+        <w:rPr>
+          <w:rFonts w:ascii="Arial" w:hAnsi="Arial" w:cs="Arial"/>
+          <w:b/>
+          <w:bCs/>
+          <w:sz w:val="28"/>
+          <w:szCs w:val="28"/>
+        </w:rPr>
+        <w:t xml:space="preserve">         </w:t>
+      </w:r>
+      <w:r>
+        <w:rPr>
+          <w:rFonts w:ascii="Arial" w:hAnsi="Arial" w:cs="Arial"/>
+          <w:b/>
+          <w:bCs/>
+          <w:sz w:val="24"/>
+          <w:szCs w:val="28"/>
+        </w:rPr>
+        <w:t>HUDS-003:</w:t>
+      </w:r>
+    </w:p>
+    <w:p>
+      <w:pPr>
+        <w:pStyle w:val="Sinespaciado"/>
+        <w:tabs>
+          <w:tab w:val="left" w:pos="5670"/>
+        </w:tabs>
+        <w:spacing w:line="276" w:lineRule="auto"/>
+        <w:ind w:left="708"/>
+        <w:rPr>
+          <w:rStyle w:val="eop"/>
+          <w:rFonts w:ascii="Arial" w:hAnsi="Arial" w:cs="Arial"/>
+          <w:color w:val="000000"/>
+          <w:sz w:val="24"/>
+          <w:shd w:val="clear" w:color="auto" w:fill="FFFFFF"/>
+        </w:rPr>
+      </w:pPr>
+      <w:r>
+        <w:rPr>
+          <w:rStyle w:val="normaltextrun"/>
+          <w:rFonts w:ascii="Arial" w:hAnsi="Arial" w:cs="Arial"/>
+          <w:color w:val="000000"/>
+          <w:sz w:val="24"/>
+          <w:shd w:val="clear" w:color="auto" w:fill="FFFFFF"/>
+        </w:rPr>
+        <w:t>Como administrador, quiero controlar la disponibilidad, para evitar conflictos.</w:t>
+      </w:r>
+      <w:r>
+        <w:rPr>
+          <w:rStyle w:val="eop"/>
+          <w:rFonts w:ascii="Arial" w:hAnsi="Arial" w:cs="Arial"/>
+          <w:color w:val="000000"/>
+          <w:sz w:val="24"/>
+          <w:shd w:val="clear" w:color="auto" w:fill="FFFFFF"/>
+        </w:rPr>
+        <w:t> </w:t>
+      </w:r>
+    </w:p>
+    <w:p>
+      <w:pPr>
+        <w:pStyle w:val="Sinespaciado"/>
+        <w:tabs>
+          <w:tab w:val="left" w:pos="5670"/>
+        </w:tabs>
+        <w:spacing w:line="276" w:lineRule="auto"/>
+        <w:rPr>
+          <w:rFonts w:ascii="Arial" w:hAnsi="Arial" w:cs="Arial"/>
+          <w:b/>
+          <w:bCs/>
+          <w:sz w:val="28"/>
+          <w:szCs w:val="28"/>
+        </w:rPr>
+      </w:pPr>
+      <w:r>
+        <w:rPr>
+          <w:rFonts w:ascii="Arial" w:hAnsi="Arial" w:cs="Arial"/>
+          <w:b/>
+          <w:bCs/>
+          <w:sz w:val="28"/>
+          <w:szCs w:val="28"/>
+        </w:rPr>
+        <w:lastRenderedPageBreak/>
+        <w:t>Venta:</w:t>
+      </w:r>
+    </w:p>
+    <w:p>
+      <w:pPr>
+        <w:pStyle w:val="Sinespaciado"/>
+        <w:tabs>
+          <w:tab w:val="left" w:pos="5670"/>
+        </w:tabs>
+        <w:spacing w:line="276" w:lineRule="auto"/>
+        <w:rPr>
+          <w:rFonts w:ascii="Arial" w:hAnsi="Arial" w:cs="Arial"/>
+          <w:b/>
+          <w:bCs/>
+          <w:sz w:val="24"/>
+          <w:szCs w:val="28"/>
+        </w:rPr>
+      </w:pPr>
+      <w:r>
+        <w:rPr>
+          <w:rFonts w:ascii="Arial" w:hAnsi="Arial" w:cs="Arial"/>
+          <w:b/>
+          <w:bCs/>
+          <w:sz w:val="28"/>
+          <w:szCs w:val="28"/>
+        </w:rPr>
+        <w:t xml:space="preserve">         </w:t>
+      </w:r>
+      <w:r>
+        <w:rPr>
+          <w:rFonts w:ascii="Arial" w:hAnsi="Arial" w:cs="Arial"/>
+          <w:b/>
+          <w:bCs/>
+          <w:sz w:val="24"/>
+          <w:szCs w:val="28"/>
+        </w:rPr>
+        <w:t>HUDM-001:</w:t>
+      </w:r>
+    </w:p>
+    <w:p>
+      <w:pPr>
+        <w:pStyle w:val="Sinespaciado"/>
+        <w:tabs>
+          <w:tab w:val="left" w:pos="5670"/>
+        </w:tabs>
+        <w:spacing w:line="276" w:lineRule="auto"/>
+        <w:ind w:left="708"/>
+        <w:rPr>
+          <w:rFonts w:ascii="Arial" w:hAnsi="Arial" w:cs="Arial"/>
+          <w:b/>
+          <w:bCs/>
+          <w:sz w:val="24"/>
+          <w:szCs w:val="28"/>
+        </w:rPr>
+      </w:pPr>
+      <w:r>
+        <w:rPr>
+          <w:rStyle w:val="normaltextrun"/>
+          <w:rFonts w:ascii="Arial" w:hAnsi="Arial" w:cs="Arial"/>
+          <w:color w:val="000000"/>
+          <w:sz w:val="24"/>
+          <w:shd w:val="clear" w:color="auto" w:fill="FFFFFF"/>
+        </w:rPr>
+        <w:t>Como Proveedor, quiero hacer una venta desde la plataforma, para completar mi  compra fácilmente.</w:t>
+      </w:r>
+    </w:p>
+    <w:p>
+      <w:pPr>
+        <w:pStyle w:val="Sinespaciado"/>
+        <w:tabs>
+          <w:tab w:val="left" w:pos="5670"/>
+        </w:tabs>
+        <w:spacing w:line="276" w:lineRule="auto"/>
+        <w:rPr>
+          <w:rFonts w:ascii="Arial" w:hAnsi="Arial" w:cs="Arial"/>
+          <w:b/>
+          <w:bCs/>
+          <w:sz w:val="24"/>
+          <w:szCs w:val="28"/>
+        </w:rPr>
+      </w:pPr>
+      <w:r>
+        <w:rPr>
+          <w:rFonts w:ascii="Arial" w:hAnsi="Arial" w:cs="Arial"/>
+          <w:b/>
+          <w:bCs/>
+          <w:sz w:val="28"/>
+          <w:szCs w:val="28"/>
+        </w:rPr>
+        <w:t xml:space="preserve">         </w:t>
+      </w:r>
+      <w:r>
+        <w:rPr>
+          <w:rFonts w:ascii="Arial" w:hAnsi="Arial" w:cs="Arial"/>
+          <w:b/>
+          <w:bCs/>
+          <w:sz w:val="24"/>
+          <w:szCs w:val="28"/>
+        </w:rPr>
+        <w:t>HUDM-002:</w:t>
+      </w:r>
+    </w:p>
+    <w:p>
+      <w:pPr>
+        <w:pStyle w:val="Sinespaciado"/>
+        <w:tabs>
+          <w:tab w:val="left" w:pos="5670"/>
+        </w:tabs>
+        <w:spacing w:line="276" w:lineRule="auto"/>
+        <w:ind w:left="708"/>
+        <w:rPr>
+          <w:rFonts w:ascii="Arial" w:hAnsi="Arial" w:cs="Arial"/>
+          <w:b/>
+          <w:bCs/>
+          <w:sz w:val="24"/>
+          <w:szCs w:val="28"/>
+        </w:rPr>
+      </w:pPr>
+      <w:r>
+        <w:rPr>
+          <w:rStyle w:val="normaltextrun"/>
+          <w:rFonts w:ascii="Arial" w:hAnsi="Arial" w:cs="Arial"/>
+          <w:color w:val="000000"/>
+          <w:sz w:val="24"/>
+          <w:shd w:val="clear" w:color="auto" w:fill="FFFFFF"/>
+        </w:rPr>
+        <w:t>Como empleado, quiero registrar cada venta con su detalle, para llevar control de las transacciones.</w:t>
+      </w:r>
+    </w:p>
+    <w:p>
+      <w:pPr>
+        <w:pStyle w:val="Sinespaciado"/>
+        <w:tabs>
+          <w:tab w:val="left" w:pos="5670"/>
+        </w:tabs>
+        <w:spacing w:line="276" w:lineRule="auto"/>
+        <w:rPr>
+          <w:rFonts w:ascii="Arial" w:hAnsi="Arial" w:cs="Arial"/>
+          <w:b/>
+          <w:bCs/>
+          <w:sz w:val="24"/>
+          <w:szCs w:val="28"/>
+        </w:rPr>
+      </w:pPr>
+      <w:r>
+        <w:rPr>
+          <w:rFonts w:ascii="Arial" w:hAnsi="Arial" w:cs="Arial"/>
+          <w:b/>
+          <w:bCs/>
+          <w:sz w:val="28"/>
+          <w:szCs w:val="28"/>
+        </w:rPr>
+        <w:t xml:space="preserve">         </w:t>
+      </w:r>
+      <w:r>
+        <w:rPr>
+          <w:rFonts w:ascii="Arial" w:hAnsi="Arial" w:cs="Arial"/>
+          <w:b/>
+          <w:bCs/>
+          <w:sz w:val="24"/>
+          <w:szCs w:val="28"/>
+        </w:rPr>
+        <w:t>HUDM-003:</w:t>
+      </w:r>
+    </w:p>
+    <w:p>
+      <w:pPr>
+        <w:pStyle w:val="Sinespaciado"/>
+        <w:tabs>
+          <w:tab w:val="left" w:pos="5670"/>
+        </w:tabs>
+        <w:spacing w:line="276" w:lineRule="auto"/>
+        <w:ind w:left="708"/>
+        <w:rPr>
+          <w:rStyle w:val="eop"/>
+          <w:rFonts w:ascii="Arial" w:hAnsi="Arial" w:cs="Arial"/>
+          <w:color w:val="000000"/>
+          <w:sz w:val="24"/>
+          <w:shd w:val="clear" w:color="auto" w:fill="FFFFFF"/>
+        </w:rPr>
+      </w:pPr>
+      <w:r>
+        <w:rPr>
+          <w:rStyle w:val="normaltextrun"/>
+          <w:rFonts w:ascii="Arial" w:hAnsi="Arial" w:cs="Arial"/>
+          <w:color w:val="000000"/>
+          <w:sz w:val="24"/>
+          <w:shd w:val="clear" w:color="auto" w:fill="FFFFFF"/>
+        </w:rPr>
+        <w:t>Como Empleado, quiero ver el historial de ventas, para analizar el rendimiento del negocio.</w:t>
+      </w:r>
+    </w:p>
+    <w:p>
+      <w:pPr>
+        <w:pStyle w:val="Sinespaciado"/>
+        <w:tabs>
+          <w:tab w:val="left" w:pos="5670"/>
+        </w:tabs>
+        <w:spacing w:line="276" w:lineRule="auto"/>
+        <w:ind w:left="708"/>
+        <w:rPr>
+          <w:rFonts w:ascii="Arial" w:hAnsi="Arial" w:cs="Arial"/>
+          <w:color w:val="000000"/>
+          <w:sz w:val="24"/>
+          <w:shd w:val="clear" w:color="auto" w:fill="FFFFFF"/>
+        </w:rPr>
+      </w:pPr>
+    </w:p>
+    <w:p>
+      <w:pPr>
+        <w:pStyle w:val="Sinespaciado"/>
+        <w:tabs>
+          <w:tab w:val="left" w:pos="5670"/>
+        </w:tabs>
+        <w:spacing w:line="276" w:lineRule="auto"/>
+        <w:rPr>
+          <w:rFonts w:ascii="Arial" w:hAnsi="Arial" w:cs="Arial"/>
+          <w:b/>
+          <w:bCs/>
+          <w:sz w:val="28"/>
+          <w:szCs w:val="24"/>
+        </w:rPr>
+      </w:pPr>
+      <w:r>
+        <w:rPr>
+          <w:rFonts w:ascii="Arial" w:hAnsi="Arial" w:cs="Arial"/>
+          <w:b/>
+          <w:bCs/>
+          <w:sz w:val="28"/>
+          <w:szCs w:val="24"/>
+        </w:rPr>
+        <w:t xml:space="preserve">Compra: </w:t>
+      </w:r>
+    </w:p>
+    <w:p>
+      <w:pPr>
+        <w:pStyle w:val="Sinespaciado"/>
+        <w:tabs>
+          <w:tab w:val="left" w:pos="5670"/>
+        </w:tabs>
+        <w:spacing w:line="276" w:lineRule="auto"/>
+        <w:rPr>
+          <w:rFonts w:ascii="Arial" w:hAnsi="Arial" w:cs="Arial"/>
+          <w:b/>
+          <w:bCs/>
+          <w:sz w:val="24"/>
+          <w:szCs w:val="24"/>
+        </w:rPr>
+      </w:pPr>
+      <w:r>
+        <w:rPr>
+          <w:rFonts w:ascii="Arial" w:hAnsi="Arial" w:cs="Arial"/>
+          <w:b/>
+          <w:bCs/>
+          <w:sz w:val="28"/>
+          <w:szCs w:val="24"/>
+        </w:rPr>
+        <w:t xml:space="preserve">        </w:t>
+      </w:r>
+      <w:r>
+        <w:rPr>
+          <w:rFonts w:ascii="Arial" w:hAnsi="Arial" w:cs="Arial"/>
+          <w:b/>
+          <w:bCs/>
+          <w:sz w:val="24"/>
+          <w:szCs w:val="24"/>
+        </w:rPr>
+        <w:t>HULX-001</w:t>
+      </w:r>
+      <w:r>
+        <w:rPr>
+          <w:rFonts w:ascii="Arial" w:hAnsi="Arial" w:cs="Arial"/>
+          <w:b/>
+          <w:bCs/>
+          <w:sz w:val="24"/>
+          <w:szCs w:val="24"/>
+        </w:rPr>
+        <w:t>:</w:t>
+      </w:r>
+    </w:p>
+    <w:p>
+      <w:pPr>
+        <w:pStyle w:val="Sinespaciado"/>
+        <w:tabs>
+          <w:tab w:val="left" w:pos="5670"/>
+        </w:tabs>
+        <w:spacing w:line="276" w:lineRule="auto"/>
+        <w:ind w:left="720"/>
+        <w:rPr>
+          <w:rFonts w:ascii="Arial" w:hAnsi="Arial" w:cs="Arial"/>
+          <w:sz w:val="24"/>
+          <w:szCs w:val="24"/>
+        </w:rPr>
+      </w:pPr>
+      <w:r>
+        <w:rPr>
+          <w:rFonts w:ascii="Arial" w:hAnsi="Arial" w:cs="Arial"/>
+          <w:sz w:val="24"/>
+          <w:szCs w:val="24"/>
+        </w:rPr>
+        <w:t>Como usuario, quiero comprar un servicio turístico para asegurar mi viaje.</w:t>
+      </w:r>
+    </w:p>
+    <w:p>
+      <w:pPr>
+        <w:pStyle w:val="Sinespaciado"/>
+        <w:tabs>
+          <w:tab w:val="left" w:pos="5670"/>
+        </w:tabs>
+        <w:spacing w:line="276" w:lineRule="auto"/>
+        <w:rPr>
+          <w:rFonts w:ascii="Arial" w:hAnsi="Arial" w:cs="Arial"/>
+          <w:b/>
+          <w:bCs/>
+          <w:sz w:val="24"/>
+          <w:szCs w:val="24"/>
+        </w:rPr>
+      </w:pPr>
+      <w:r>
+        <w:rPr>
+          <w:rFonts w:ascii="Arial" w:hAnsi="Arial" w:cs="Arial"/>
+          <w:b/>
+          <w:bCs/>
+          <w:sz w:val="24"/>
+          <w:szCs w:val="24"/>
+        </w:rPr>
+        <w:t xml:space="preserve">         HULX-002</w:t>
+      </w:r>
+      <w:r>
+        <w:rPr>
+          <w:rFonts w:ascii="Arial" w:hAnsi="Arial" w:cs="Arial"/>
+          <w:b/>
+          <w:bCs/>
+          <w:sz w:val="24"/>
+          <w:szCs w:val="24"/>
+        </w:rPr>
+        <w:t>:</w:t>
+      </w:r>
+    </w:p>
+    <w:p>
+      <w:pPr>
+        <w:pStyle w:val="Sinespaciado"/>
+        <w:tabs>
+          <w:tab w:val="left" w:pos="5670"/>
+        </w:tabs>
+        <w:spacing w:line="276" w:lineRule="auto"/>
+        <w:ind w:left="720"/>
+        <w:rPr>
+          <w:rFonts w:ascii="Arial" w:hAnsi="Arial" w:cs="Arial"/>
+          <w:sz w:val="24"/>
+          <w:szCs w:val="24"/>
+        </w:rPr>
+      </w:pPr>
+      <w:r>
+        <w:rPr>
+          <w:rFonts w:ascii="Arial" w:hAnsi="Arial" w:cs="Arial"/>
+          <w:sz w:val="24"/>
+          <w:szCs w:val="24"/>
+        </w:rPr>
+        <w:t>Como proveedor, quiero ver las compras que incluyan mis servicios para saber qué debo entregar.</w:t>
+      </w:r>
+    </w:p>
+    <w:p>
+      <w:pPr>
+        <w:pStyle w:val="Sinespaciado"/>
+        <w:tabs>
+          <w:tab w:val="left" w:pos="5670"/>
+        </w:tabs>
+        <w:spacing w:line="276" w:lineRule="auto"/>
+        <w:rPr>
+          <w:rFonts w:ascii="Arial" w:hAnsi="Arial" w:cs="Arial"/>
+          <w:b/>
+          <w:bCs/>
+          <w:sz w:val="24"/>
+          <w:szCs w:val="24"/>
+        </w:rPr>
+      </w:pPr>
+      <w:r>
+        <w:rPr>
+          <w:rFonts w:ascii="Arial" w:hAnsi="Arial" w:cs="Arial"/>
+          <w:b/>
+          <w:bCs/>
+          <w:sz w:val="24"/>
+          <w:szCs w:val="24"/>
+        </w:rPr>
+        <w:t xml:space="preserve">         HULX-003</w:t>
+      </w:r>
+      <w:r>
+        <w:rPr>
+          <w:rFonts w:ascii="Arial" w:hAnsi="Arial" w:cs="Arial"/>
+          <w:b/>
+          <w:bCs/>
+          <w:sz w:val="24"/>
+          <w:szCs w:val="24"/>
+        </w:rPr>
+        <w:t>:</w:t>
+      </w:r>
+    </w:p>
+    <w:p>
+      <w:pPr>
+        <w:pStyle w:val="Sinespaciado"/>
+        <w:tabs>
+          <w:tab w:val="left" w:pos="5670"/>
+        </w:tabs>
+        <w:spacing w:line="276" w:lineRule="auto"/>
+        <w:ind w:left="720"/>
+        <w:rPr>
+          <w:rFonts w:ascii="Arial" w:hAnsi="Arial" w:cs="Arial"/>
+          <w:sz w:val="24"/>
+          <w:szCs w:val="24"/>
+        </w:rPr>
+      </w:pPr>
+      <w:r>
+        <w:rPr>
+          <w:rFonts w:ascii="Arial" w:hAnsi="Arial" w:cs="Arial"/>
+          <w:sz w:val="24"/>
+          <w:szCs w:val="24"/>
+        </w:rPr>
+        <w:t xml:space="preserve">Como empleado, quiero acceder a las compras realizadas para revisarlas y gestionarlas correctamente. </w:t>
+      </w:r>
+    </w:p>
+    <w:p>
+      <w:pPr>
+        <w:pStyle w:val="Sinespaciado"/>
+        <w:tabs>
+          <w:tab w:val="left" w:pos="5670"/>
+        </w:tabs>
+        <w:spacing w:line="276" w:lineRule="auto"/>
+        <w:ind w:left="720"/>
+        <w:rPr>
+          <w:rFonts w:ascii="Arial" w:hAnsi="Arial" w:cs="Arial"/>
+          <w:sz w:val="24"/>
+          <w:szCs w:val="24"/>
+        </w:rPr>
+      </w:pPr>
+    </w:p>
+    <w:p>
+      <w:pPr>
+        <w:pStyle w:val="Sinespaciado"/>
+        <w:tabs>
+          <w:tab w:val="left" w:pos="5670"/>
+        </w:tabs>
+        <w:spacing w:line="276" w:lineRule="auto"/>
+        <w:rPr>
+          <w:rFonts w:ascii="Arial" w:hAnsi="Arial" w:cs="Arial"/>
+          <w:sz w:val="28"/>
+          <w:szCs w:val="24"/>
+        </w:rPr>
+      </w:pPr>
+      <w:r>
+        <w:rPr>
+          <w:rFonts w:ascii="Arial" w:hAnsi="Arial" w:cs="Arial"/>
+          <w:b/>
+          <w:bCs/>
+          <w:sz w:val="28"/>
+          <w:szCs w:val="24"/>
+        </w:rPr>
+        <w:t>Detalle Compra:</w:t>
+      </w:r>
+      <w:r>
+        <w:rPr>
+          <w:rFonts w:ascii="Arial" w:hAnsi="Arial" w:cs="Arial"/>
+          <w:sz w:val="28"/>
+          <w:szCs w:val="24"/>
+        </w:rPr>
+        <w:t xml:space="preserve"> </w:t>
+      </w:r>
+    </w:p>
+    <w:p>
+      <w:pPr>
+        <w:pStyle w:val="Sinespaciado"/>
+        <w:tabs>
+          <w:tab w:val="left" w:pos="5670"/>
+        </w:tabs>
+        <w:spacing w:line="276" w:lineRule="auto"/>
+        <w:rPr>
+          <w:rFonts w:ascii="Arial" w:hAnsi="Arial" w:cs="Arial"/>
+          <w:b/>
+          <w:bCs/>
+          <w:sz w:val="24"/>
+          <w:szCs w:val="24"/>
+        </w:rPr>
+      </w:pPr>
+      <w:r>
+        <w:rPr>
+          <w:rFonts w:ascii="Arial" w:hAnsi="Arial" w:cs="Arial"/>
+          <w:b/>
+          <w:bCs/>
+          <w:sz w:val="28"/>
+          <w:szCs w:val="24"/>
+        </w:rPr>
+        <w:t xml:space="preserve">        </w:t>
+      </w:r>
+      <w:r>
+        <w:rPr>
+          <w:rFonts w:ascii="Arial" w:hAnsi="Arial" w:cs="Arial"/>
+          <w:b/>
+          <w:bCs/>
+          <w:sz w:val="24"/>
+          <w:szCs w:val="24"/>
+        </w:rPr>
+        <w:t>HULX-001:</w:t>
+      </w:r>
+    </w:p>
+    <w:p>
+      <w:pPr>
+        <w:pStyle w:val="Sinespaciado"/>
+        <w:tabs>
+          <w:tab w:val="left" w:pos="5670"/>
+        </w:tabs>
+        <w:spacing w:line="276" w:lineRule="auto"/>
+        <w:ind w:left="720"/>
+        <w:rPr>
+          <w:rFonts w:ascii="Arial" w:hAnsi="Arial" w:cs="Arial"/>
+          <w:sz w:val="24"/>
+          <w:szCs w:val="24"/>
+        </w:rPr>
+      </w:pPr>
+      <w:r>
+        <w:rPr>
+          <w:rFonts w:ascii="Arial" w:hAnsi="Arial" w:cs="Arial"/>
+          <w:sz w:val="24"/>
+          <w:szCs w:val="24"/>
+        </w:rPr>
+        <w:t xml:space="preserve">Como usuario, quiero ver el detalle de mi compra para saber qué incluye y cuánto pagué. </w:t>
+      </w:r>
+    </w:p>
+    <w:p>
+      <w:pPr>
+        <w:pStyle w:val="Sinespaciado"/>
+        <w:tabs>
+          <w:tab w:val="left" w:pos="5670"/>
+        </w:tabs>
+        <w:spacing w:line="276" w:lineRule="auto"/>
+        <w:rPr>
+          <w:rFonts w:ascii="Arial" w:hAnsi="Arial" w:cs="Arial"/>
+          <w:b/>
+          <w:bCs/>
+          <w:sz w:val="24"/>
+          <w:szCs w:val="24"/>
+        </w:rPr>
+      </w:pPr>
+      <w:r>
+        <w:rPr>
+          <w:rFonts w:ascii="Arial" w:hAnsi="Arial" w:cs="Arial"/>
+          <w:b/>
+          <w:bCs/>
+          <w:sz w:val="24"/>
+          <w:szCs w:val="24"/>
+        </w:rPr>
+        <w:t xml:space="preserve">         HULX-002</w:t>
+      </w:r>
+      <w:r>
+        <w:rPr>
+          <w:rFonts w:ascii="Arial" w:hAnsi="Arial" w:cs="Arial"/>
+          <w:b/>
+          <w:bCs/>
+          <w:sz w:val="24"/>
+          <w:szCs w:val="24"/>
+        </w:rPr>
+        <w:t>:</w:t>
+      </w:r>
+    </w:p>
+    <w:p>
+      <w:pPr>
+        <w:pStyle w:val="Sinespaciado"/>
+        <w:tabs>
+          <w:tab w:val="left" w:pos="5670"/>
+        </w:tabs>
+        <w:spacing w:line="276" w:lineRule="auto"/>
+        <w:ind w:left="720"/>
+        <w:rPr>
+          <w:rFonts w:ascii="Arial" w:hAnsi="Arial" w:cs="Arial"/>
+          <w:sz w:val="24"/>
+          <w:szCs w:val="24"/>
+        </w:rPr>
+      </w:pPr>
+      <w:r>
+        <w:rPr>
+          <w:rFonts w:ascii="Arial" w:hAnsi="Arial" w:cs="Arial"/>
+          <w:sz w:val="24"/>
+          <w:szCs w:val="24"/>
+        </w:rPr>
+        <w:t>Como proveedor, quiero consultar el detalle de los servicios comprados para cumplir con lo solicitado.</w:t>
+      </w:r>
+    </w:p>
+    <w:p>
+      <w:pPr>
+        <w:pStyle w:val="Sinespaciado"/>
+        <w:tabs>
+          <w:tab w:val="left" w:pos="5670"/>
+        </w:tabs>
+        <w:spacing w:line="276" w:lineRule="auto"/>
+        <w:rPr>
+          <w:rFonts w:ascii="Arial" w:hAnsi="Arial" w:cs="Arial"/>
+          <w:b/>
+          <w:bCs/>
+          <w:sz w:val="24"/>
+          <w:szCs w:val="24"/>
+        </w:rPr>
+      </w:pPr>
+      <w:r>
+        <w:rPr>
+          <w:rFonts w:ascii="Arial" w:hAnsi="Arial" w:cs="Arial"/>
+          <w:b/>
+          <w:bCs/>
+          <w:sz w:val="24"/>
+          <w:szCs w:val="24"/>
+        </w:rPr>
+        <w:t xml:space="preserve">         HULX-003</w:t>
+      </w:r>
+      <w:r>
+        <w:rPr>
+          <w:rFonts w:ascii="Arial" w:hAnsi="Arial" w:cs="Arial"/>
+          <w:b/>
+          <w:bCs/>
+          <w:sz w:val="24"/>
+          <w:szCs w:val="24"/>
+        </w:rPr>
+        <w:t>:</w:t>
+      </w:r>
+      <w:r>
+        <w:rPr>
+          <w:rFonts w:ascii="Arial" w:hAnsi="Arial" w:cs="Arial"/>
+          <w:sz w:val="24"/>
+          <w:szCs w:val="24"/>
+        </w:rPr>
+        <w:t xml:space="preserve"> </w:t>
+      </w:r>
+    </w:p>
+    <w:p>
+      <w:pPr>
+        <w:pStyle w:val="Sinespaciado"/>
+        <w:tabs>
+          <w:tab w:val="left" w:pos="5670"/>
+        </w:tabs>
+        <w:spacing w:line="276" w:lineRule="auto"/>
+        <w:ind w:left="720"/>
+        <w:rPr>
+          <w:rFonts w:ascii="Arial" w:hAnsi="Arial" w:cs="Arial"/>
+          <w:sz w:val="24"/>
+          <w:szCs w:val="24"/>
+        </w:rPr>
+      </w:pPr>
+      <w:r>
+        <w:rPr>
+          <w:rFonts w:ascii="Arial" w:hAnsi="Arial" w:cs="Arial"/>
+          <w:sz w:val="24"/>
+          <w:szCs w:val="24"/>
+        </w:rPr>
+        <w:t>Como empleado, quiero verificar los detalles de una compra para asegurar que todo esté correcto.</w:t>
+      </w:r>
+    </w:p>
+    <w:p>
+      <w:pPr>
+        <w:rPr>
+          <w:rFonts w:ascii="Arial" w:eastAsiaTheme="minorHAnsi" w:hAnsi="Arial" w:cs="Arial"/>
+          <w:sz w:val="24"/>
+          <w:szCs w:val="24"/>
+        </w:rPr>
+      </w:pPr>
+      <w:r>
+        <w:rPr>
+          <w:rFonts w:ascii="Arial" w:hAnsi="Arial" w:cs="Arial"/>
+          <w:sz w:val="24"/>
+          <w:szCs w:val="24"/>
+        </w:rPr>
+        <w:br w:type="page"/>
+      </w:r>
+    </w:p>
+    <w:p>
+      <w:pPr>
+        <w:pStyle w:val="Sinespaciado"/>
+        <w:tabs>
+          <w:tab w:val="left" w:pos="5670"/>
+        </w:tabs>
+        <w:spacing w:line="276" w:lineRule="auto"/>
+        <w:ind w:left="720"/>
+        <w:rPr>
+          <w:rFonts w:ascii="Arial" w:hAnsi="Arial" w:cs="Arial"/>
+          <w:sz w:val="24"/>
+          <w:szCs w:val="24"/>
+        </w:rPr>
+      </w:pPr>
+    </w:p>
+    <w:p>
+      <w:pPr>
+        <w:pStyle w:val="Sinespaciado"/>
+        <w:tabs>
+          <w:tab w:val="left" w:pos="5670"/>
+        </w:tabs>
+        <w:spacing w:line="276" w:lineRule="auto"/>
+        <w:rPr>
+          <w:rFonts w:ascii="Arial" w:hAnsi="Arial" w:cs="Arial"/>
+          <w:sz w:val="28"/>
+          <w:szCs w:val="24"/>
+        </w:rPr>
+      </w:pPr>
+      <w:r>
+        <w:rPr>
+          <w:rFonts w:ascii="Arial" w:hAnsi="Arial" w:cs="Arial"/>
+          <w:b/>
+          <w:bCs/>
+          <w:sz w:val="28"/>
+          <w:szCs w:val="24"/>
+        </w:rPr>
+        <w:t>Destino</w:t>
+      </w:r>
+      <w:r>
+        <w:rPr>
+          <w:rFonts w:ascii="Arial" w:hAnsi="Arial" w:cs="Arial"/>
+          <w:b/>
+          <w:bCs/>
+          <w:sz w:val="28"/>
+          <w:szCs w:val="24"/>
+        </w:rPr>
+        <w:t>:</w:t>
+      </w:r>
+      <w:r>
+        <w:rPr>
+          <w:rFonts w:ascii="Arial" w:hAnsi="Arial" w:cs="Arial"/>
+          <w:sz w:val="28"/>
+          <w:szCs w:val="24"/>
+        </w:rPr>
+        <w:t xml:space="preserve"> </w:t>
+      </w:r>
+    </w:p>
+    <w:p>
+      <w:pPr>
+        <w:pStyle w:val="Sinespaciado"/>
+        <w:tabs>
+          <w:tab w:val="left" w:pos="5670"/>
+        </w:tabs>
+        <w:spacing w:line="276" w:lineRule="auto"/>
+        <w:rPr>
+          <w:rFonts w:ascii="Arial" w:hAnsi="Arial" w:cs="Arial"/>
+          <w:b/>
+          <w:bCs/>
+          <w:sz w:val="24"/>
+          <w:szCs w:val="24"/>
+        </w:rPr>
+      </w:pPr>
+      <w:r>
+        <w:rPr>
+          <w:rFonts w:ascii="Arial" w:hAnsi="Arial" w:cs="Arial"/>
+          <w:b/>
+          <w:bCs/>
+          <w:sz w:val="28"/>
+          <w:szCs w:val="24"/>
+        </w:rPr>
+        <w:t xml:space="preserve">         </w:t>
+      </w:r>
+      <w:r>
+        <w:rPr>
+          <w:rFonts w:ascii="Arial" w:hAnsi="Arial" w:cs="Arial"/>
+          <w:b/>
+          <w:bCs/>
+          <w:sz w:val="24"/>
+          <w:szCs w:val="24"/>
+        </w:rPr>
+        <w:t>HUDE</w:t>
+      </w:r>
+      <w:r>
+        <w:rPr>
+          <w:rFonts w:ascii="Arial" w:hAnsi="Arial" w:cs="Arial"/>
+          <w:b/>
+          <w:bCs/>
+          <w:sz w:val="24"/>
+          <w:szCs w:val="24"/>
+        </w:rPr>
+        <w:t>-001:</w:t>
+      </w:r>
+    </w:p>
+    <w:p>
+      <w:pPr>
+        <w:spacing w:after="0" w:line="240" w:lineRule="auto"/>
+        <w:ind w:left="708"/>
+        <w:textAlignment w:val="baseline"/>
+        <w:rPr>
+          <w:rFonts w:ascii="Arial" w:eastAsia="Times New Roman" w:hAnsi="Arial" w:cs="Arial"/>
+          <w:sz w:val="24"/>
+          <w:szCs w:val="24"/>
+          <w:lang w:eastAsia="es-GT"/>
+        </w:rPr>
+      </w:pPr>
+      <w:r>
+        <w:rPr>
+          <w:rFonts w:ascii="Arial" w:eastAsia="Times New Roman" w:hAnsi="Arial" w:cs="Arial"/>
+          <w:sz w:val="24"/>
+          <w:szCs w:val="24"/>
+          <w:lang w:eastAsia="es-GT"/>
+        </w:rPr>
+        <w:t>Como usuario, quiero ver información del destino, para elegir el lugar que más me interese.  </w:t>
+      </w:r>
+    </w:p>
+    <w:p>
+      <w:pPr>
+        <w:pStyle w:val="Sinespaciado"/>
+        <w:tabs>
+          <w:tab w:val="left" w:pos="5670"/>
+        </w:tabs>
+        <w:spacing w:line="276" w:lineRule="auto"/>
+        <w:ind w:left="720"/>
+        <w:rPr>
+          <w:rFonts w:ascii="Arial" w:hAnsi="Arial" w:cs="Arial"/>
+          <w:b/>
+          <w:bCs/>
+          <w:sz w:val="24"/>
+          <w:szCs w:val="24"/>
+        </w:rPr>
+      </w:pPr>
+      <w:r>
+        <w:rPr>
+          <w:rFonts w:ascii="Arial" w:hAnsi="Arial" w:cs="Arial"/>
+          <w:b/>
+          <w:bCs/>
+          <w:sz w:val="24"/>
+          <w:szCs w:val="24"/>
+        </w:rPr>
+        <w:t>HUDE-002</w:t>
+      </w:r>
+      <w:r>
+        <w:rPr>
+          <w:rFonts w:ascii="Arial" w:hAnsi="Arial" w:cs="Arial"/>
+          <w:b/>
+          <w:bCs/>
+          <w:sz w:val="24"/>
+          <w:szCs w:val="24"/>
+        </w:rPr>
+        <w:t>:</w:t>
+      </w:r>
+    </w:p>
+    <w:p>
+      <w:pPr>
+        <w:spacing w:after="0" w:line="240" w:lineRule="auto"/>
+        <w:ind w:left="708"/>
+        <w:textAlignment w:val="baseline"/>
+        <w:rPr>
+          <w:rFonts w:ascii="Arial" w:eastAsia="Times New Roman" w:hAnsi="Arial" w:cs="Arial"/>
+          <w:sz w:val="24"/>
+          <w:szCs w:val="24"/>
+          <w:lang w:eastAsia="es-GT"/>
+        </w:rPr>
+      </w:pPr>
+      <w:r>
+        <w:rPr>
+          <w:rFonts w:ascii="Arial" w:eastAsia="Times New Roman" w:hAnsi="Arial" w:cs="Arial"/>
+          <w:sz w:val="24"/>
+          <w:szCs w:val="24"/>
+          <w:lang w:eastAsia="es-GT"/>
+        </w:rPr>
+        <w:t>Como empleado, quiero consultar los destinos disponibles, para asesorar correctamente a los clientes. </w:t>
+      </w:r>
+    </w:p>
+    <w:p>
+      <w:pPr>
+        <w:pStyle w:val="Sinespaciado"/>
+        <w:tabs>
+          <w:tab w:val="left" w:pos="5670"/>
+        </w:tabs>
+        <w:spacing w:line="276" w:lineRule="auto"/>
+        <w:rPr>
+          <w:rFonts w:ascii="Arial" w:hAnsi="Arial" w:cs="Arial"/>
+          <w:b/>
+          <w:bCs/>
+          <w:sz w:val="24"/>
+          <w:szCs w:val="24"/>
+        </w:rPr>
+      </w:pPr>
+      <w:r>
+        <w:rPr>
+          <w:rFonts w:ascii="Arial" w:hAnsi="Arial" w:cs="Arial"/>
+          <w:b/>
+          <w:bCs/>
+          <w:sz w:val="24"/>
+          <w:szCs w:val="24"/>
+        </w:rPr>
+        <w:t xml:space="preserve">           HUDE-003</w:t>
+      </w:r>
+      <w:r>
+        <w:rPr>
+          <w:rFonts w:ascii="Arial" w:hAnsi="Arial" w:cs="Arial"/>
+          <w:b/>
+          <w:bCs/>
+          <w:sz w:val="24"/>
+          <w:szCs w:val="24"/>
+        </w:rPr>
+        <w:t>:</w:t>
+      </w:r>
+      <w:r>
+        <w:rPr>
+          <w:rFonts w:ascii="Arial" w:hAnsi="Arial" w:cs="Arial"/>
+          <w:sz w:val="24"/>
+          <w:szCs w:val="24"/>
+        </w:rPr>
+        <w:t xml:space="preserve"> </w:t>
+      </w:r>
+    </w:p>
+    <w:p>
+      <w:pPr>
+        <w:spacing w:after="0" w:line="240" w:lineRule="auto"/>
+        <w:ind w:left="708"/>
+        <w:textAlignment w:val="baseline"/>
+        <w:rPr>
+          <w:rFonts w:ascii="Arial" w:eastAsia="Times New Roman" w:hAnsi="Arial" w:cs="Arial"/>
+          <w:sz w:val="24"/>
+          <w:szCs w:val="24"/>
+          <w:lang w:eastAsia="es-GT"/>
+        </w:rPr>
+      </w:pPr>
+      <w:r>
+        <w:rPr>
+          <w:rFonts w:ascii="Arial" w:eastAsia="Times New Roman" w:hAnsi="Arial" w:cs="Arial"/>
+          <w:sz w:val="24"/>
+          <w:szCs w:val="24"/>
+          <w:lang w:eastAsia="es-GT"/>
+        </w:rPr>
+        <w:t>Como administrador, quiero poder agregar, editar o eliminar destinos, para mantener la oferta turística actualizada. </w:t>
+      </w:r>
+    </w:p>
+    <w:p>
+      <w:pPr>
+        <w:pStyle w:val="Sinespaciado"/>
+        <w:tabs>
+          <w:tab w:val="left" w:pos="5670"/>
+        </w:tabs>
+        <w:spacing w:line="276" w:lineRule="auto"/>
+        <w:ind w:left="720"/>
+        <w:rPr>
+          <w:rFonts w:ascii="Arial" w:hAnsi="Arial" w:cs="Arial"/>
+          <w:sz w:val="24"/>
+          <w:szCs w:val="24"/>
+        </w:rPr>
+      </w:pPr>
+    </w:p>
+    <w:p>
+      <w:pPr>
+        <w:rPr>
+          <w:rFonts w:eastAsiaTheme="minorHAnsi"/>
           <w:sz w:val="24"/>
           <w:szCs w:val="24"/>
           <w:u w:val="single"/>
         </w:rPr>
       </w:pPr>
+      <w:r>
+        <w:rPr>
+          <w:sz w:val="24"/>
+          <w:szCs w:val="24"/>
+          <w:u w:val="single"/>
+        </w:rPr>
+        <w:br w:type="page"/>
+      </w:r>
+    </w:p>
+    <w:p>
+      <w:pPr>
+        <w:pStyle w:val="Sinespaciado"/>
+        <w:tabs>
+          <w:tab w:val="left" w:pos="5670"/>
+        </w:tabs>
+        <w:spacing w:line="276" w:lineRule="auto"/>
+        <w:jc w:val="center"/>
+        <w:rPr>
+          <w:rFonts w:ascii="Arial" w:hAnsi="Arial" w:cs="Arial"/>
+          <w:b/>
+          <w:bCs/>
+          <w:sz w:val="28"/>
+          <w:szCs w:val="28"/>
+        </w:rPr>
+      </w:pPr>
+      <w:r>
+        <w:rPr>
+          <w:noProof/>
+        </w:rPr>
+        <w:lastRenderedPageBreak/>
+        <w:pict w14:anchorId="00107CFD">
+          <v:shapetype id="_x0000_t75" coordsize="21600,21600" o:spt="75" o:preferrelative="t" path="m@4@5l@4@11@9@11@9@5xe" filled="f" stroked="f">
+            <v:stroke joinstyle="miter"/>
+            <v:formulas>
+              <v:f eqn="if lineDrawn pixelLineWidth 0"/>
+              <v:f eqn="sum @0 1 0"/>
+              <v:f eqn="sum 0 0 @1"/>
+              <v:f eqn="prod @2 1 2"/>
+              <v:f eqn="prod @3 21600 pixelWidth"/>
+              <v:f eqn="prod @3 21600 pixelHeight"/>
+              <v:f eqn="sum @0 0 1"/>
+              <v:f eqn="prod @6 1 2"/>
+              <v:f eqn="prod @7 21600 pixelWidth"/>
+              <v:f eqn="sum @8 21600 0"/>
+              <v:f eqn="prod @7 21600 pixelHeight"/>
+              <v:f eqn="sum @10 21600 0"/>
+            </v:formulas>
+            <v:path o:extrusionok="f" gradientshapeok="t" o:connecttype="rect"/>
+            <o:lock v:ext="edit" aspectratio="t"/>
+          </v:shapetype>
+          <v:shape id="_x0000_s1026" type="#_x0000_t75" style="position:absolute;left:0;text-align:left;margin-left:-41.05pt;margin-top:29.25pt;width:524.9pt;height:535.2pt;z-index:-251658752;mso-position-horizontal-relative:text;mso-position-vertical-relative:text;mso-width-relative:page;mso-height-relative:page" wrapcoords="-49 0 -49 21552 21600 21552 21600 0 -49 0">
+            <v:imagedata r:id="rId7" o:title="imagen"/>
+            <w10:wrap type="through"/>
+          </v:shape>
+        </w:pict>
+      </w:r>
+      <w:r>
+        <w:rPr>
+          <w:rFonts w:ascii="Arial" w:hAnsi="Arial" w:cs="Arial"/>
+          <w:b/>
+          <w:bCs/>
+          <w:sz w:val="28"/>
+          <w:szCs w:val="28"/>
+        </w:rPr>
+        <w:t>Diagrama Modelo de Clase</w:t>
+      </w:r>
+      <w:r>
+        <w:rPr>
+          <w:rFonts w:ascii="Arial" w:hAnsi="Arial" w:cs="Arial"/>
+          <w:b/>
+          <w:bCs/>
+          <w:sz w:val="28"/>
+          <w:szCs w:val="28"/>
+        </w:rPr>
+        <w:t xml:space="preserve"> – despinoza-2021308</w:t>
+      </w:r>
+    </w:p>
+    <w:p>
+      <w:pPr>
+        <w:pStyle w:val="Sinespaciado"/>
+        <w:tabs>
+          <w:tab w:val="left" w:pos="5670"/>
+        </w:tabs>
+        <w:spacing w:line="276" w:lineRule="auto"/>
+        <w:jc w:val="center"/>
+        <w:rPr>
+          <w:rFonts w:ascii="Arial" w:hAnsi="Arial" w:cs="Arial"/>
+          <w:b/>
+          <w:bCs/>
+          <w:sz w:val="28"/>
+          <w:szCs w:val="28"/>
+        </w:rPr>
+      </w:pPr>
+    </w:p>
+    <w:p>
+      <w:pPr>
+        <w:rPr>
+          <w:rFonts w:eastAsiaTheme="minorHAnsi"/>
+          <w:sz w:val="24"/>
+          <w:szCs w:val="24"/>
+          <w:u w:val="single"/>
+        </w:rPr>
+      </w:pPr>
+      <w:r>
+        <w:rPr>
+          <w:sz w:val="24"/>
+          <w:szCs w:val="24"/>
+          <w:u w:val="single"/>
+        </w:rPr>
+        <w:br w:type="page"/>
+      </w:r>
+    </w:p>
+    <w:p>
+      <w:pPr>
+        <w:pStyle w:val="Sinespaciado"/>
+        <w:tabs>
+          <w:tab w:val="left" w:pos="5670"/>
+        </w:tabs>
+        <w:spacing w:line="276" w:lineRule="auto"/>
+        <w:rPr>
+          <w:sz w:val="24"/>
+          <w:szCs w:val="24"/>
+          <w:u w:val="single"/>
+        </w:rPr>
+        <w:sectPr>
+          <w:pgSz w:w="12240" w:h="15840"/>
+          <w:pgMar w:top="1417" w:right="1701" w:bottom="1417" w:left="1701" w:header="708" w:footer="708" w:gutter="0"/>
+          <w:cols w:space="708"/>
+          <w:docGrid w:linePitch="360"/>
+        </w:sectPr>
+      </w:pPr>
+    </w:p>
+    <w:p>
+      <w:pPr>
+        <w:pStyle w:val="Sinespaciado"/>
+        <w:tabs>
+          <w:tab w:val="left" w:pos="5670"/>
+        </w:tabs>
+        <w:spacing w:line="276" w:lineRule="auto"/>
+        <w:jc w:val="center"/>
+        <w:rPr>
+          <w:rFonts w:ascii="Arial" w:hAnsi="Arial" w:cs="Arial"/>
+          <w:b/>
+          <w:bCs/>
+          <w:sz w:val="28"/>
+          <w:szCs w:val="28"/>
+        </w:rPr>
+      </w:pPr>
+      <w:r>
+        <w:rPr>
+          <w:rFonts w:ascii="Arial" w:hAnsi="Arial" w:cs="Arial"/>
+          <w:b/>
+          <w:noProof/>
+          <w:sz w:val="28"/>
+          <w:szCs w:val="28"/>
+          <w:lang w:eastAsia="es-GT"/>
+        </w:rPr>
+        <w:lastRenderedPageBreak/>
+        <w:drawing>
+          <wp:anchor distT="0" distB="0" distL="114300" distR="114300" simplePos="0" relativeHeight="251658752" behindDoc="0" locked="0" layoutInCell="1" allowOverlap="1" wp14:anchorId="3B285DAA" wp14:editId="063B43BE">
+            <wp:simplePos x="0" y="0"/>
+            <wp:positionH relativeFrom="column">
+              <wp:posOffset>-586105</wp:posOffset>
+            </wp:positionH>
+            <wp:positionV relativeFrom="paragraph">
+              <wp:posOffset>662305</wp:posOffset>
+            </wp:positionV>
+            <wp:extent cx="9491200" cy="4524375"/>
+            <wp:effectExtent l="0" t="0" r="0" b="0"/>
+            <wp:wrapNone/>
+            <wp:docPr id="1" name="Imagen 1"/>
+            <wp:cNvGraphicFramePr>
+              <a:graphicFrameLocks xmlns:a="http://schemas.openxmlformats.org/drawingml/2006/main" noChangeAspect="1"/>
+            </wp:cNvGraphicFramePr>
+            <a:graphic xmlns:a="http://schemas.openxmlformats.org/drawingml/2006/main">
+              <a:graphicData uri="http://schemas.openxmlformats.org/drawingml/2006/picture">
+                <pic:pic xmlns:pic="http://schemas.openxmlformats.org/drawingml/2006/picture">
+                  <pic:nvPicPr>
+                    <pic:cNvPr id="1" name="Diagrama Entidad Relacion.png"/>
+                    <pic:cNvPicPr/>
+                  </pic:nvPicPr>
+                  <pic:blipFill>
+                    <a:blip r:embed="rId8" cstate="print">
+                      <a:extLst>
+                        <a:ext uri="{28A0092B-C50C-407E-A947-70E740481C1C}">
+                          <a14:useLocalDpi xmlns:a14="http://schemas.microsoft.com/office/drawing/2010/main" val="0"/>
+                        </a:ext>
+                      </a:extLst>
+                    </a:blip>
+                    <a:stretch>
+                      <a:fillRect/>
+                    </a:stretch>
+                  </pic:blipFill>
+                  <pic:spPr>
+                    <a:xfrm>
+                      <a:off x="0" y="0"/>
+                      <a:ext cx="9491200" cy="4524375"/>
+                    </a:xfrm>
+                    <a:prstGeom prst="rect">
+                      <a:avLst/>
+                    </a:prstGeom>
+                  </pic:spPr>
+                </pic:pic>
+              </a:graphicData>
+            </a:graphic>
+            <wp14:sizeRelH relativeFrom="margin">
+              <wp14:pctWidth>0</wp14:pctWidth>
+            </wp14:sizeRelH>
+            <wp14:sizeRelV relativeFrom="margin">
+              <wp14:pctHeight>0</wp14:pctHeight>
+            </wp14:sizeRelV>
+          </wp:anchor>
+        </w:drawing>
+      </w:r>
+      <w:r>
+        <w:rPr>
+          <w:rFonts w:ascii="Arial" w:hAnsi="Arial" w:cs="Arial"/>
+          <w:b/>
+          <w:sz w:val="28"/>
+          <w:szCs w:val="28"/>
+        </w:rPr>
+        <w:t>D</w:t>
+      </w:r>
+      <w:r>
+        <w:rPr>
+          <w:rFonts w:ascii="Arial" w:hAnsi="Arial" w:cs="Arial"/>
+          <w:b/>
+          <w:bCs/>
+          <w:sz w:val="28"/>
+          <w:szCs w:val="28"/>
+        </w:rPr>
+        <w:t>iagrama Modelo Entidad-Relación</w:t>
+      </w:r>
+      <w:r>
+        <w:rPr>
+          <w:rFonts w:ascii="Arial" w:hAnsi="Arial" w:cs="Arial"/>
+          <w:b/>
+          <w:bCs/>
+          <w:sz w:val="28"/>
+          <w:szCs w:val="28"/>
+        </w:rPr>
+        <w:t xml:space="preserve"> – cxicara-2021152</w:t>
+      </w:r>
+      <w:bookmarkStart w:id="0" w:name="_GoBack"/>
+      <w:bookmarkEnd w:id="0"/>
     </w:p>
     <w:sectPr>
-      <w:pgSz w:w="12240" w:h="15840"/>
-      <w:pgMar w:top="1417" w:right="1701" w:bottom="1417" w:left="1701" w:header="708" w:footer="708" w:gutter="0"/>
+      <w:pgSz w:w="15840" w:h="12240" w:orient="landscape"/>
+      <w:pgMar w:top="1701" w:right="1418" w:bottom="1701" w:left="1418" w:header="709" w:footer="709" w:gutter="0"/>
       <w:cols w:space="708"/>
       <w:docGrid w:linePitch="360"/>
     </w:sectPr>
@@ -3269,6 +4899,178 @@
 <file path=word/numbering.xml><?xml version="1.0" encoding="utf-8"?>
 <w:numbering xmlns:wpc="http://schemas.microsoft.com/office/word/2010/wordprocessingCanvas" xmlns:mc="http://schemas.openxmlformats.org/markup-compatibility/2006" xmlns:o="urn:schemas-microsoft-com:office:office" xmlns:r="http://schemas.openxmlformats.org/officeDocument/2006/relationships" xmlns:m="http://schemas.openxmlformats.org/officeDocument/2006/math" xmlns:v="urn:schemas-microsoft-com:vml" xmlns:wp14="http://schemas.microsoft.com/office/word/2010/wordprocessingDrawing" xmlns:wp="http://schemas.openxmlformats.org/drawingml/2006/wordprocessingDrawing" xmlns:w10="urn:schemas-microsoft-com:office:word" xmlns:w="http://schemas.openxmlformats.org/wordprocessingml/2006/main" xmlns:w14="http://schemas.microsoft.com/office/word/2010/wordml" xmlns:w15="http://schemas.microsoft.com/office/word/2012/wordml" xmlns:wpg="http://schemas.microsoft.com/office/word/2010/wordprocessingGroup" xmlns:wpi="http://schemas.microsoft.com/office/word/2010/wordprocessingInk" xmlns:wne="http://schemas.microsoft.com/office/word/2006/wordml" xmlns:wps="http://schemas.microsoft.com/office/word/2010/wordprocessingShape" mc:Ignorable="w14 w15 wp14">
   <w:abstractNum w:abstractNumId="0">
+    <w:nsid w:val="05F35FB8"/>
+    <w:multiLevelType w:val="hybridMultilevel"/>
+    <w:tmpl w:val="A260B6B2"/>
+    <w:lvl w:ilvl="0" w:tplc="080A000F">
+      <w:start w:val="1"/>
+      <w:numFmt w:val="decimal"/>
+      <w:lvlText w:val="%1."/>
+      <w:lvlJc w:val="left"/>
+      <w:pPr>
+        <w:ind w:left="720" w:hanging="360"/>
+      </w:pPr>
+    </w:lvl>
+    <w:lvl w:ilvl="1" w:tplc="080A0019" w:tentative="1">
+      <w:start w:val="1"/>
+      <w:numFmt w:val="lowerLetter"/>
+      <w:lvlText w:val="%2."/>
+      <w:lvlJc w:val="left"/>
+      <w:pPr>
+        <w:ind w:left="1440" w:hanging="360"/>
+      </w:pPr>
+    </w:lvl>
+    <w:lvl w:ilvl="2" w:tplc="080A001B" w:tentative="1">
+      <w:start w:val="1"/>
+      <w:numFmt w:val="lowerRoman"/>
+      <w:lvlText w:val="%3."/>
+      <w:lvlJc w:val="right"/>
+      <w:pPr>
+        <w:ind w:left="2160" w:hanging="180"/>
+      </w:pPr>
+    </w:lvl>
+    <w:lvl w:ilvl="3" w:tplc="080A000F" w:tentative="1">
+      <w:start w:val="1"/>
+      <w:numFmt w:val="decimal"/>
+      <w:lvlText w:val="%4."/>
+      <w:lvlJc w:val="left"/>
+      <w:pPr>
+        <w:ind w:left="2880" w:hanging="360"/>
+      </w:pPr>
+    </w:lvl>
+    <w:lvl w:ilvl="4" w:tplc="080A0019" w:tentative="1">
+      <w:start w:val="1"/>
+      <w:numFmt w:val="lowerLetter"/>
+      <w:lvlText w:val="%5."/>
+      <w:lvlJc w:val="left"/>
+      <w:pPr>
+        <w:ind w:left="3600" w:hanging="360"/>
+      </w:pPr>
+    </w:lvl>
+    <w:lvl w:ilvl="5" w:tplc="080A001B" w:tentative="1">
+      <w:start w:val="1"/>
+      <w:numFmt w:val="lowerRoman"/>
+      <w:lvlText w:val="%6."/>
+      <w:lvlJc w:val="right"/>
+      <w:pPr>
+        <w:ind w:left="4320" w:hanging="180"/>
+      </w:pPr>
+    </w:lvl>
+    <w:lvl w:ilvl="6" w:tplc="080A000F" w:tentative="1">
+      <w:start w:val="1"/>
+      <w:numFmt w:val="decimal"/>
+      <w:lvlText w:val="%7."/>
+      <w:lvlJc w:val="left"/>
+      <w:pPr>
+        <w:ind w:left="5040" w:hanging="360"/>
+      </w:pPr>
+    </w:lvl>
+    <w:lvl w:ilvl="7" w:tplc="080A0019" w:tentative="1">
+      <w:start w:val="1"/>
+      <w:numFmt w:val="lowerLetter"/>
+      <w:lvlText w:val="%8."/>
+      <w:lvlJc w:val="left"/>
+      <w:pPr>
+        <w:ind w:left="5760" w:hanging="360"/>
+      </w:pPr>
+    </w:lvl>
+    <w:lvl w:ilvl="8" w:tplc="080A001B" w:tentative="1">
+      <w:start w:val="1"/>
+      <w:numFmt w:val="lowerRoman"/>
+      <w:lvlText w:val="%9."/>
+      <w:lvlJc w:val="right"/>
+      <w:pPr>
+        <w:ind w:left="6480" w:hanging="180"/>
+      </w:pPr>
+    </w:lvl>
+  </w:abstractNum>
+  <w:abstractNum w:abstractNumId="1">
+    <w:nsid w:val="0B921A33"/>
+    <w:multiLevelType w:val="hybridMultilevel"/>
+    <w:tmpl w:val="7EB6AEDC"/>
+    <w:lvl w:ilvl="0" w:tplc="080A000F">
+      <w:start w:val="1"/>
+      <w:numFmt w:val="decimal"/>
+      <w:lvlText w:val="%1."/>
+      <w:lvlJc w:val="left"/>
+      <w:pPr>
+        <w:ind w:left="720" w:hanging="360"/>
+      </w:pPr>
+    </w:lvl>
+    <w:lvl w:ilvl="1" w:tplc="080A0019" w:tentative="1">
+      <w:start w:val="1"/>
+      <w:numFmt w:val="lowerLetter"/>
+      <w:lvlText w:val="%2."/>
+      <w:lvlJc w:val="left"/>
+      <w:pPr>
+        <w:ind w:left="1440" w:hanging="360"/>
+      </w:pPr>
+    </w:lvl>
+    <w:lvl w:ilvl="2" w:tplc="080A001B" w:tentative="1">
+      <w:start w:val="1"/>
+      <w:numFmt w:val="lowerRoman"/>
+      <w:lvlText w:val="%3."/>
+      <w:lvlJc w:val="right"/>
+      <w:pPr>
+        <w:ind w:left="2160" w:hanging="180"/>
+      </w:pPr>
+    </w:lvl>
+    <w:lvl w:ilvl="3" w:tplc="080A000F" w:tentative="1">
+      <w:start w:val="1"/>
+      <w:numFmt w:val="decimal"/>
+      <w:lvlText w:val="%4."/>
+      <w:lvlJc w:val="left"/>
+      <w:pPr>
+        <w:ind w:left="2880" w:hanging="360"/>
+      </w:pPr>
+    </w:lvl>
+    <w:lvl w:ilvl="4" w:tplc="080A0019" w:tentative="1">
+      <w:start w:val="1"/>
+      <w:numFmt w:val="lowerLetter"/>
+      <w:lvlText w:val="%5."/>
+      <w:lvlJc w:val="left"/>
+      <w:pPr>
+        <w:ind w:left="3600" w:hanging="360"/>
+      </w:pPr>
+    </w:lvl>
+    <w:lvl w:ilvl="5" w:tplc="080A001B" w:tentative="1">
+      <w:start w:val="1"/>
+      <w:numFmt w:val="lowerRoman"/>
+      <w:lvlText w:val="%6."/>
+      <w:lvlJc w:val="right"/>
+      <w:pPr>
+        <w:ind w:left="4320" w:hanging="180"/>
+      </w:pPr>
+    </w:lvl>
+    <w:lvl w:ilvl="6" w:tplc="080A000F" w:tentative="1">
+      <w:start w:val="1"/>
+      <w:numFmt w:val="decimal"/>
+      <w:lvlText w:val="%7."/>
+      <w:lvlJc w:val="left"/>
+      <w:pPr>
+        <w:ind w:left="5040" w:hanging="360"/>
+      </w:pPr>
+    </w:lvl>
+    <w:lvl w:ilvl="7" w:tplc="080A0019" w:tentative="1">
+      <w:start w:val="1"/>
+      <w:numFmt w:val="lowerLetter"/>
+      <w:lvlText w:val="%8."/>
+      <w:lvlJc w:val="left"/>
+      <w:pPr>
+        <w:ind w:left="5760" w:hanging="360"/>
+      </w:pPr>
+    </w:lvl>
+    <w:lvl w:ilvl="8" w:tplc="080A001B" w:tentative="1">
+      <w:start w:val="1"/>
+      <w:numFmt w:val="lowerRoman"/>
+      <w:lvlText w:val="%9."/>
+      <w:lvlJc w:val="right"/>
+      <w:pPr>
+        <w:ind w:left="6480" w:hanging="180"/>
+      </w:pPr>
+    </w:lvl>
+  </w:abstractNum>
+  <w:abstractNum w:abstractNumId="2">
     <w:nsid w:val="0D797CD9"/>
     <w:multiLevelType w:val="hybridMultilevel"/>
     <w:tmpl w:val="CFB6F7D8"/>
@@ -3354,7 +5156,7 @@
       </w:pPr>
     </w:lvl>
   </w:abstractNum>
-  <w:abstractNum w:abstractNumId="1">
+  <w:abstractNum w:abstractNumId="3">
     <w:nsid w:val="11ED544D"/>
     <w:multiLevelType w:val="hybridMultilevel"/>
     <w:tmpl w:val="A59E2766"/>
@@ -3440,7 +5242,120 @@
       </w:pPr>
     </w:lvl>
   </w:abstractNum>
-  <w:abstractNum w:abstractNumId="2">
+  <w:abstractNum w:abstractNumId="4">
+    <w:nsid w:val="362557FD"/>
+    <w:multiLevelType w:val="multilevel"/>
+    <w:tmpl w:val="B4907EAE"/>
+    <w:lvl w:ilvl="0">
+      <w:start w:val="3"/>
+      <w:numFmt w:val="decimal"/>
+      <w:lvlText w:val="%1."/>
+      <w:lvlJc w:val="left"/>
+      <w:pPr>
+        <w:tabs>
+          <w:tab w:val="num" w:pos="720"/>
+        </w:tabs>
+        <w:ind w:left="720" w:hanging="360"/>
+      </w:pPr>
+    </w:lvl>
+    <w:lvl w:ilvl="1" w:tentative="1">
+      <w:start w:val="1"/>
+      <w:numFmt w:val="decimal"/>
+      <w:lvlText w:val="%2."/>
+      <w:lvlJc w:val="left"/>
+      <w:pPr>
+        <w:tabs>
+          <w:tab w:val="num" w:pos="1440"/>
+        </w:tabs>
+        <w:ind w:left="1440" w:hanging="360"/>
+      </w:pPr>
+    </w:lvl>
+    <w:lvl w:ilvl="2" w:tentative="1">
+      <w:start w:val="1"/>
+      <w:numFmt w:val="decimal"/>
+      <w:lvlText w:val="%3."/>
+      <w:lvlJc w:val="left"/>
+      <w:pPr>
+        <w:tabs>
+          <w:tab w:val="num" w:pos="2160"/>
+        </w:tabs>
+        <w:ind w:left="2160" w:hanging="360"/>
+      </w:pPr>
+    </w:lvl>
+    <w:lvl w:ilvl="3" w:tentative="1">
+      <w:start w:val="1"/>
+      <w:numFmt w:val="decimal"/>
+      <w:lvlText w:val="%4."/>
+      <w:lvlJc w:val="left"/>
+      <w:pPr>
+        <w:tabs>
+          <w:tab w:val="num" w:pos="2880"/>
+        </w:tabs>
+        <w:ind w:left="2880" w:hanging="360"/>
+      </w:pPr>
+    </w:lvl>
+    <w:lvl w:ilvl="4" w:tentative="1">
+      <w:start w:val="1"/>
+      <w:numFmt w:val="decimal"/>
+      <w:lvlText w:val="%5."/>
+      <w:lvlJc w:val="left"/>
+      <w:pPr>
+        <w:tabs>
+          <w:tab w:val="num" w:pos="3600"/>
+        </w:tabs>
+        <w:ind w:left="3600" w:hanging="360"/>
+      </w:pPr>
+    </w:lvl>
+    <w:lvl w:ilvl="5" w:tentative="1">
+      <w:start w:val="1"/>
+      <w:numFmt w:val="decimal"/>
+      <w:lvlText w:val="%6."/>
+      <w:lvlJc w:val="left"/>
+      <w:pPr>
+        <w:tabs>
+          <w:tab w:val="num" w:pos="4320"/>
+        </w:tabs>
+        <w:ind w:left="4320" w:hanging="360"/>
+      </w:pPr>
+    </w:lvl>
+    <w:lvl w:ilvl="6" w:tentative="1">
+      <w:start w:val="1"/>
+      <w:numFmt w:val="decimal"/>
+      <w:lvlText w:val="%7."/>
+      <w:lvlJc w:val="left"/>
+      <w:pPr>
+        <w:tabs>
+          <w:tab w:val="num" w:pos="5040"/>
+        </w:tabs>
+        <w:ind w:left="5040" w:hanging="360"/>
+      </w:pPr>
+    </w:lvl>
+    <w:lvl w:ilvl="7" w:tentative="1">
+      <w:start w:val="1"/>
+      <w:numFmt w:val="decimal"/>
+      <w:lvlText w:val="%8."/>
+      <w:lvlJc w:val="left"/>
+      <w:pPr>
+        <w:tabs>
+          <w:tab w:val="num" w:pos="5760"/>
+        </w:tabs>
+        <w:ind w:left="5760" w:hanging="360"/>
+      </w:pPr>
+    </w:lvl>
+    <w:lvl w:ilvl="8" w:tentative="1">
+      <w:start w:val="1"/>
+      <w:numFmt w:val="decimal"/>
+      <w:lvlText w:val="%9."/>
+      <w:lvlJc w:val="left"/>
+      <w:pPr>
+        <w:tabs>
+          <w:tab w:val="num" w:pos="6480"/>
+        </w:tabs>
+        <w:ind w:left="6480" w:hanging="360"/>
+      </w:pPr>
+    </w:lvl>
+  </w:abstractNum>
+  <w:abstractNum w:abstractNumId="5">
     <w:nsid w:val="391A6850"/>
     <w:multiLevelType w:val="hybridMultilevel"/>
     <w:tmpl w:val="135E66D2"/>
@@ -3526,7 +5441,7 @@
       </w:pPr>
     </w:lvl>
   </w:abstractNum>
-  <w:abstractNum w:abstractNumId="3">
+  <w:abstractNum w:abstractNumId="6">
     <w:nsid w:val="40D446F5"/>
     <w:multiLevelType w:val="hybridMultilevel"/>
     <w:tmpl w:val="E7AAE968"/>
@@ -3612,7 +5527,120 @@
       </w:pPr>
     </w:lvl>
   </w:abstractNum>
-  <w:abstractNum w:abstractNumId="4">
+  <w:abstractNum w:abstractNumId="7">
+    <w:nsid w:val="54D41849"/>
+    <w:multiLevelType w:val="multilevel"/>
+    <w:tmpl w:val="A2A63494"/>
+    <w:lvl w:ilvl="0">
+      <w:start w:val="2"/>
+      <w:numFmt w:val="decimal"/>
+      <w:lvlText w:val="%1."/>
+      <w:lvlJc w:val="left"/>
+      <w:pPr>
+        <w:tabs>
+          <w:tab w:val="num" w:pos="720"/>
+        </w:tabs>
+        <w:ind w:left="720" w:hanging="360"/>
+      </w:pPr>
+    </w:lvl>
+    <w:lvl w:ilvl="1" w:tentative="1">
+      <w:start w:val="1"/>
+      <w:numFmt w:val="decimal"/>
+      <w:lvlText w:val="%2."/>
+      <w:lvlJc w:val="left"/>
+      <w:pPr>
+        <w:tabs>
+          <w:tab w:val="num" w:pos="1440"/>
+        </w:tabs>
+        <w:ind w:left="1440" w:hanging="360"/>
+      </w:pPr>
+    </w:lvl>
+    <w:lvl w:ilvl="2" w:tentative="1">
+      <w:start w:val="1"/>
+      <w:numFmt w:val="decimal"/>
+      <w:lvlText w:val="%3."/>
+      <w:lvlJc w:val="left"/>
+      <w:pPr>
+        <w:tabs>
+          <w:tab w:val="num" w:pos="2160"/>
+        </w:tabs>
+        <w:ind w:left="2160" w:hanging="360"/>
+      </w:pPr>
+    </w:lvl>
+    <w:lvl w:ilvl="3" w:tentative="1">
+      <w:start w:val="1"/>
+      <w:numFmt w:val="decimal"/>
+      <w:lvlText w:val="%4."/>
+      <w:lvlJc w:val="left"/>
+      <w:pPr>
+        <w:tabs>
+          <w:tab w:val="num" w:pos="2880"/>
+        </w:tabs>
+        <w:ind w:left="2880" w:hanging="360"/>
+      </w:pPr>
+    </w:lvl>
+    <w:lvl w:ilvl="4" w:tentative="1">
+      <w:start w:val="1"/>
+      <w:numFmt w:val="decimal"/>
+      <w:lvlText w:val="%5."/>
+      <w:lvlJc w:val="left"/>
+      <w:pPr>
+        <w:tabs>
+          <w:tab w:val="num" w:pos="3600"/>
+        </w:tabs>
+        <w:ind w:left="3600" w:hanging="360"/>
+      </w:pPr>
+    </w:lvl>
+    <w:lvl w:ilvl="5" w:tentative="1">
+      <w:start w:val="1"/>
+      <w:numFmt w:val="decimal"/>
+      <w:lvlText w:val="%6."/>
+      <w:lvlJc w:val="left"/>
+      <w:pPr>
+        <w:tabs>
+          <w:tab w:val="num" w:pos="4320"/>
+        </w:tabs>
+        <w:ind w:left="4320" w:hanging="360"/>
+      </w:pPr>
+    </w:lvl>
+    <w:lvl w:ilvl="6" w:tentative="1">
+      <w:start w:val="1"/>
+      <w:numFmt w:val="decimal"/>
+      <w:lvlText w:val="%7."/>
+      <w:lvlJc w:val="left"/>
+      <w:pPr>
+        <w:tabs>
+          <w:tab w:val="num" w:pos="5040"/>
+        </w:tabs>
+        <w:ind w:left="5040" w:hanging="360"/>
+      </w:pPr>
+    </w:lvl>
+    <w:lvl w:ilvl="7" w:tentative="1">
+      <w:start w:val="1"/>
+      <w:numFmt w:val="decimal"/>
+      <w:lvlText w:val="%8."/>
+      <w:lvlJc w:val="left"/>
+      <w:pPr>
+        <w:tabs>
+          <w:tab w:val="num" w:pos="5760"/>
+        </w:tabs>
+        <w:ind w:left="5760" w:hanging="360"/>
+      </w:pPr>
+    </w:lvl>
+    <w:lvl w:ilvl="8" w:tentative="1">
+      <w:start w:val="1"/>
+      <w:numFmt w:val="decimal"/>
+      <w:lvlText w:val="%9."/>
+      <w:lvlJc w:val="left"/>
+      <w:pPr>
+        <w:tabs>
+          <w:tab w:val="num" w:pos="6480"/>
+        </w:tabs>
+        <w:ind w:left="6480" w:hanging="360"/>
+      </w:pPr>
+    </w:lvl>
+  </w:abstractNum>
+  <w:abstractNum w:abstractNumId="8">
     <w:nsid w:val="68612EA5"/>
     <w:multiLevelType w:val="multilevel"/>
     <w:tmpl w:val="668C60F4"/>
@@ -3725,7 +5753,7 @@
       </w:pPr>
     </w:lvl>
   </w:abstractNum>
-  <w:abstractNum w:abstractNumId="5">
+  <w:abstractNum w:abstractNumId="9">
     <w:nsid w:val="691351B9"/>
     <w:multiLevelType w:val="hybridMultilevel"/>
     <w:tmpl w:val="B95EC386"/>
@@ -3811,7 +5839,120 @@
       </w:pPr>
     </w:lvl>
   </w:abstractNum>
-  <w:abstractNum w:abstractNumId="6">
+  <w:abstractNum w:abstractNumId="10">
+    <w:nsid w:val="69ED6876"/>
+    <w:multiLevelType w:val="multilevel"/>
+    <w:tmpl w:val="A2B47562"/>
+    <w:lvl w:ilvl="0">
+      <w:start w:val="1"/>
+      <w:numFmt w:val="decimal"/>
+      <w:lvlText w:val="%1."/>
+      <w:lvlJc w:val="left"/>
+      <w:pPr>
+        <w:tabs>
+          <w:tab w:val="num" w:pos="720"/>
+        </w:tabs>
+        <w:ind w:left="720" w:hanging="360"/>
+      </w:pPr>
+    </w:lvl>
+    <w:lvl w:ilvl="1" w:tentative="1">
+      <w:start w:val="1"/>
+      <w:numFmt w:val="decimal"/>
+      <w:lvlText w:val="%2."/>
+      <w:lvlJc w:val="left"/>
+      <w:pPr>
+        <w:tabs>
+          <w:tab w:val="num" w:pos="1440"/>
+        </w:tabs>
+        <w:ind w:left="1440" w:hanging="360"/>
+      </w:pPr>
+    </w:lvl>
+    <w:lvl w:ilvl="2" w:tentative="1">
+      <w:start w:val="1"/>
+      <w:numFmt w:val="decimal"/>
+      <w:lvlText w:val="%3."/>
+      <w:lvlJc w:val="left"/>
+      <w:pPr>
+        <w:tabs>
+          <w:tab w:val="num" w:pos="2160"/>
+        </w:tabs>
+        <w:ind w:left="2160" w:hanging="360"/>
+      </w:pPr>
+    </w:lvl>
+    <w:lvl w:ilvl="3" w:tentative="1">
+      <w:start w:val="1"/>
+      <w:numFmt w:val="decimal"/>
+      <w:lvlText w:val="%4."/>
+      <w:lvlJc w:val="left"/>
+      <w:pPr>
+        <w:tabs>
+          <w:tab w:val="num" w:pos="2880"/>
+        </w:tabs>
+        <w:ind w:left="2880" w:hanging="360"/>
+      </w:pPr>
+    </w:lvl>
+    <w:lvl w:ilvl="4" w:tentative="1">
+      <w:start w:val="1"/>
+      <w:numFmt w:val="decimal"/>
+      <w:lvlText w:val="%5."/>
+      <w:lvlJc w:val="left"/>
+      <w:pPr>
+        <w:tabs>
+          <w:tab w:val="num" w:pos="3600"/>
+        </w:tabs>
+        <w:ind w:left="3600" w:hanging="360"/>
+      </w:pPr>
+    </w:lvl>
+    <w:lvl w:ilvl="5" w:tentative="1">
+      <w:start w:val="1"/>
+      <w:numFmt w:val="decimal"/>
+      <w:lvlText w:val="%6."/>
+      <w:lvlJc w:val="left"/>
+      <w:pPr>
+        <w:tabs>
+          <w:tab w:val="num" w:pos="4320"/>
+        </w:tabs>
+        <w:ind w:left="4320" w:hanging="360"/>
+      </w:pPr>
+    </w:lvl>
+    <w:lvl w:ilvl="6" w:tentative="1">
+      <w:start w:val="1"/>
+      <w:numFmt w:val="decimal"/>
+      <w:lvlText w:val="%7."/>
+      <w:lvlJc w:val="left"/>
+      <w:pPr>
+        <w:tabs>
+          <w:tab w:val="num" w:pos="5040"/>
+        </w:tabs>
+        <w:ind w:left="5040" w:hanging="360"/>
+      </w:pPr>
+    </w:lvl>
+    <w:lvl w:ilvl="7" w:tentative="1">
+      <w:start w:val="1"/>
+      <w:numFmt w:val="decimal"/>
+      <w:lvlText w:val="%8."/>
+      <w:lvlJc w:val="left"/>
+      <w:pPr>
+        <w:tabs>
+          <w:tab w:val="num" w:pos="5760"/>
+        </w:tabs>
+        <w:ind w:left="5760" w:hanging="360"/>
+      </w:pPr>
+    </w:lvl>
+    <w:lvl w:ilvl="8" w:tentative="1">
+      <w:start w:val="1"/>
+      <w:numFmt w:val="decimal"/>
+      <w:lvlText w:val="%9."/>
+      <w:lvlJc w:val="left"/>
+      <w:pPr>
+        <w:tabs>
+          <w:tab w:val="num" w:pos="6480"/>
+        </w:tabs>
+        <w:ind w:left="6480" w:hanging="360"/>
+      </w:pPr>
+    </w:lvl>
+  </w:abstractNum>
+  <w:abstractNum w:abstractNumId="11">
     <w:nsid w:val="702211BC"/>
     <w:multiLevelType w:val="multilevel"/>
     <w:tmpl w:val="27425286"/>
@@ -3924,7 +6065,7 @@
       </w:pPr>
     </w:lvl>
   </w:abstractNum>
-  <w:abstractNum w:abstractNumId="7">
+  <w:abstractNum w:abstractNumId="12">
     <w:nsid w:val="78D269C7"/>
     <w:multiLevelType w:val="multilevel"/>
     <w:tmpl w:val="978A1CDA"/>
@@ -4038,12 +6179,42 @@
     </w:lvl>
   </w:abstractNum>
   <w:num w:numId="1">
-    <w:abstractNumId w:val="3"/>
+    <w:abstractNumId w:val="6"/>
   </w:num>
   <w:num w:numId="2">
-    <w:abstractNumId w:val="5"/>
+    <w:abstractNumId w:val="9"/>
   </w:num>
   <w:num w:numId="3">
+    <w:abstractNumId w:val="5"/>
+    <w:lvlOverride w:ilvl="0">
+      <w:startOverride w:val="1"/>
+    </w:lvlOverride>
+    <w:lvlOverride w:ilvl="1">
+      <w:startOverride w:val="1"/>
+    </w:lvlOverride>
+    <w:lvlOverride w:ilvl="2">
+      <w:startOverride w:val="1"/>
+    </w:lvlOverride>
+    <w:lvlOverride w:ilvl="3">
+      <w:startOverride w:val="1"/>
+    </w:lvlOverride>
+    <w:lvlOverride w:ilvl="4">
+      <w:startOverride w:val="1"/>
+    </w:lvlOverride>
+    <w:lvlOverride w:ilvl="5">
+      <w:startOverride w:val="1"/>
+    </w:lvlOverride>
+    <w:lvlOverride w:ilvl="6">
+      <w:startOverride w:val="1"/>
+    </w:lvlOverride>
+    <w:lvlOverride w:ilvl="7">
+      <w:startOverride w:val="1"/>
+    </w:lvlOverride>
+    <w:lvlOverride w:ilvl="8">
+      <w:startOverride w:val="1"/>
+    </w:lvlOverride>
+  </w:num>
+  <w:num w:numId="4">
     <w:abstractNumId w:val="2"/>
     <w:lvlOverride w:ilvl="0">
       <w:startOverride w:val="1"/>
@@ -4073,46 +6244,31 @@
       <w:startOverride w:val="1"/>
     </w:lvlOverride>
   </w:num>
-  <w:num w:numId="4">
-    <w:abstractNumId w:val="0"/>
-    <w:lvlOverride w:ilvl="0">
-      <w:startOverride w:val="1"/>
-    </w:lvlOverride>
-    <w:lvlOverride w:ilvl="1">
-      <w:startOverride w:val="1"/>
-    </w:lvlOverride>
-    <w:lvlOverride w:ilvl="2">
-      <w:startOverride w:val="1"/>
-    </w:lvlOverride>
-    <w:lvlOverride w:ilvl="3">
-      <w:startOverride w:val="1"/>
-    </w:lvlOverride>
-    <w:lvlOverride w:ilvl="4">
-      <w:startOverride w:val="1"/>
-    </w:lvlOverride>
-    <w:lvlOverride w:ilvl="5">
-      <w:startOverride w:val="1"/>
-    </w:lvlOverride>
-    <w:lvlOverride w:ilvl="6">
-      <w:startOverride w:val="1"/>
-    </w:lvlOverride>
-    <w:lvlOverride w:ilvl="7">
-      <w:startOverride w:val="1"/>
-    </w:lvlOverride>
-    <w:lvlOverride w:ilvl="8">
-      <w:startOverride w:val="1"/>
-    </w:lvlOverride>
+  <w:num w:numId="5">
+    <w:abstractNumId w:val="3"/>
   </w:num>
-  <w:num w:numId="5">
+  <w:num w:numId="6">
+    <w:abstractNumId w:val="11"/>
+  </w:num>
+  <w:num w:numId="7">
+    <w:abstractNumId w:val="12"/>
+  </w:num>
+  <w:num w:numId="8">
+    <w:abstractNumId w:val="8"/>
+  </w:num>
+  <w:num w:numId="9">
     <w:abstractNumId w:val="1"/>
   </w:num>
-  <w:num w:numId="6">
-    <w:abstractNumId w:val="6"/>
+  <w:num w:numId="10">
+    <w:abstractNumId w:val="0"/>
   </w:num>
-  <w:num w:numId="7">
+  <w:num w:numId="11">
+    <w:abstractNumId w:val="10"/>
+  </w:num>
+  <w:num w:numId="12">
     <w:abstractNumId w:val="7"/>
   </w:num>
-  <w:num w:numId="8">
+  <w:num w:numId="13">
     <w:abstractNumId w:val="4"/>
   </w:num>
 </w:numbering>

</xml_diff>

<commit_message>
add: Agregar Diagrama Modelo Relacional en archivo ProyectoSCRUM_Fila3.docx
</commit_message>
<xml_diff>
--- a/ProyectoSCRUM_Fila3.docx
+++ b/ProyectoSCRUM_Fila3.docx
@@ -36,7 +36,7 @@
                     </pic:cNvPicPr>
                   </pic:nvPicPr>
                   <pic:blipFill>
-                    <a:blip r:embed="rId5" cstate="print">
+                    <a:blip r:embed="rId7" cstate="print">
                       <a:extLst>
                         <a:ext uri="{28A0092B-C50C-407E-A947-70E740481C1C}">
                           <a14:useLocalDpi xmlns:a14="http://schemas.microsoft.com/office/drawing/2010/main" val="0"/>
@@ -1270,7 +1270,7 @@
                 <w:sz w:val="24"/>
               </w:rPr>
             </w:pPr>
-            <w:hyperlink r:id="rId6" w:tooltip="add: Agregar Nombre Diego Benjamin Espinoza Reyes y rol Programador en archivo JavaEEProyect_Fila3.docx" w:history="1">
+            <w:hyperlink r:id="rId8" w:tooltip="add: Agregar Nombre Diego Benjamin Espinoza Reyes y rol Programador en archivo JavaEEProyect_Fila3.docx" w:history="1">
               <w:r>
                 <w:rPr>
                   <w:rStyle w:val="Hipervnculo"/>
@@ -4189,190 +4189,1243 @@
         </w:rPr>
         <w:t xml:space="preserve">        </w:t>
       </w:r>
+      <w:r>
+        <w:rPr>
+          <w:rFonts w:ascii="Arial" w:hAnsi="Arial" w:cs="Arial"/>
+          <w:b/>
+          <w:bCs/>
+          <w:sz w:val="24"/>
+          <w:szCs w:val="24"/>
+        </w:rPr>
+        <w:t>HULX-001:</w:t>
+      </w:r>
+    </w:p>
+    <w:p>
+      <w:pPr>
+        <w:pStyle w:val="Sinespaciado"/>
+        <w:tabs>
+          <w:tab w:val="left" w:pos="5670"/>
+        </w:tabs>
+        <w:spacing w:line="276" w:lineRule="auto"/>
+        <w:ind w:left="720"/>
+        <w:rPr>
+          <w:rFonts w:ascii="Arial" w:hAnsi="Arial" w:cs="Arial"/>
+          <w:sz w:val="24"/>
+          <w:szCs w:val="24"/>
+        </w:rPr>
+      </w:pPr>
+      <w:r>
+        <w:rPr>
+          <w:rFonts w:ascii="Arial" w:hAnsi="Arial" w:cs="Arial"/>
+          <w:sz w:val="24"/>
+          <w:szCs w:val="24"/>
+        </w:rPr>
+        <w:t xml:space="preserve">Como usuario, quiero ver el detalle de mi compra para saber qué incluye y cuánto pagué. </w:t>
+      </w:r>
+    </w:p>
+    <w:p>
+      <w:pPr>
+        <w:pStyle w:val="Sinespaciado"/>
+        <w:tabs>
+          <w:tab w:val="left" w:pos="5670"/>
+        </w:tabs>
+        <w:spacing w:line="276" w:lineRule="auto"/>
+        <w:rPr>
+          <w:rFonts w:ascii="Arial" w:hAnsi="Arial" w:cs="Arial"/>
+          <w:b/>
+          <w:bCs/>
+          <w:sz w:val="24"/>
+          <w:szCs w:val="24"/>
+        </w:rPr>
+      </w:pPr>
+      <w:r>
+        <w:rPr>
+          <w:rFonts w:ascii="Arial" w:hAnsi="Arial" w:cs="Arial"/>
+          <w:b/>
+          <w:bCs/>
+          <w:sz w:val="24"/>
+          <w:szCs w:val="24"/>
+        </w:rPr>
+        <w:t xml:space="preserve">         HULX-002</w:t>
+      </w:r>
+      <w:r>
+        <w:rPr>
+          <w:rFonts w:ascii="Arial" w:hAnsi="Arial" w:cs="Arial"/>
+          <w:b/>
+          <w:bCs/>
+          <w:sz w:val="24"/>
+          <w:szCs w:val="24"/>
+        </w:rPr>
+        <w:t>:</w:t>
+      </w:r>
+    </w:p>
+    <w:p>
+      <w:pPr>
+        <w:pStyle w:val="Sinespaciado"/>
+        <w:tabs>
+          <w:tab w:val="left" w:pos="5670"/>
+        </w:tabs>
+        <w:spacing w:line="276" w:lineRule="auto"/>
+        <w:ind w:left="720"/>
+        <w:rPr>
+          <w:rFonts w:ascii="Arial" w:hAnsi="Arial" w:cs="Arial"/>
+          <w:sz w:val="24"/>
+          <w:szCs w:val="24"/>
+        </w:rPr>
+      </w:pPr>
+      <w:r>
+        <w:rPr>
+          <w:rFonts w:ascii="Arial" w:hAnsi="Arial" w:cs="Arial"/>
+          <w:sz w:val="24"/>
+          <w:szCs w:val="24"/>
+        </w:rPr>
+        <w:t>Como proveedor, quiero consultar el detalle de los servicios comprados para cumplir con lo solicitado.</w:t>
+      </w:r>
+    </w:p>
+    <w:p>
+      <w:pPr>
+        <w:pStyle w:val="Sinespaciado"/>
+        <w:tabs>
+          <w:tab w:val="left" w:pos="5670"/>
+        </w:tabs>
+        <w:spacing w:line="276" w:lineRule="auto"/>
+        <w:rPr>
+          <w:rFonts w:ascii="Arial" w:hAnsi="Arial" w:cs="Arial"/>
+          <w:b/>
+          <w:bCs/>
+          <w:sz w:val="24"/>
+          <w:szCs w:val="24"/>
+        </w:rPr>
+      </w:pPr>
+      <w:r>
+        <w:rPr>
+          <w:rFonts w:ascii="Arial" w:hAnsi="Arial" w:cs="Arial"/>
+          <w:b/>
+          <w:bCs/>
+          <w:sz w:val="24"/>
+          <w:szCs w:val="24"/>
+        </w:rPr>
+        <w:t xml:space="preserve">         HULX-003</w:t>
+      </w:r>
+      <w:r>
+        <w:rPr>
+          <w:rFonts w:ascii="Arial" w:hAnsi="Arial" w:cs="Arial"/>
+          <w:b/>
+          <w:bCs/>
+          <w:sz w:val="24"/>
+          <w:szCs w:val="24"/>
+        </w:rPr>
+        <w:t>:</w:t>
+      </w:r>
+      <w:r>
+        <w:rPr>
+          <w:rFonts w:ascii="Arial" w:hAnsi="Arial" w:cs="Arial"/>
+          <w:sz w:val="24"/>
+          <w:szCs w:val="24"/>
+        </w:rPr>
+        <w:t xml:space="preserve"> </w:t>
+      </w:r>
+    </w:p>
+    <w:p>
+      <w:pPr>
+        <w:pStyle w:val="Sinespaciado"/>
+        <w:tabs>
+          <w:tab w:val="left" w:pos="5670"/>
+        </w:tabs>
+        <w:spacing w:line="276" w:lineRule="auto"/>
+        <w:ind w:left="720"/>
+        <w:rPr>
+          <w:rFonts w:ascii="Arial" w:hAnsi="Arial" w:cs="Arial"/>
+          <w:sz w:val="24"/>
+          <w:szCs w:val="24"/>
+        </w:rPr>
+      </w:pPr>
+      <w:r>
+        <w:rPr>
+          <w:rFonts w:ascii="Arial" w:hAnsi="Arial" w:cs="Arial"/>
+          <w:sz w:val="24"/>
+          <w:szCs w:val="24"/>
+        </w:rPr>
+        <w:t>Como empleado, quiero verificar los detalles de una compra para asegurar que todo esté correcto.</w:t>
+      </w:r>
+    </w:p>
+    <w:p>
+      <w:pPr>
+        <w:rPr>
+          <w:rFonts w:ascii="Arial" w:eastAsiaTheme="minorHAnsi" w:hAnsi="Arial" w:cs="Arial"/>
+          <w:sz w:val="24"/>
+          <w:szCs w:val="24"/>
+        </w:rPr>
+      </w:pPr>
+      <w:r>
+        <w:rPr>
+          <w:rFonts w:ascii="Arial" w:hAnsi="Arial" w:cs="Arial"/>
+          <w:sz w:val="24"/>
+          <w:szCs w:val="24"/>
+        </w:rPr>
+        <w:br w:type="page"/>
+      </w:r>
+    </w:p>
+    <w:p>
+      <w:pPr>
+        <w:pStyle w:val="Sinespaciado"/>
+        <w:tabs>
+          <w:tab w:val="left" w:pos="5670"/>
+        </w:tabs>
+        <w:spacing w:line="276" w:lineRule="auto"/>
+        <w:ind w:left="720"/>
+        <w:rPr>
+          <w:rFonts w:ascii="Arial" w:hAnsi="Arial" w:cs="Arial"/>
+          <w:sz w:val="24"/>
+          <w:szCs w:val="24"/>
+        </w:rPr>
+      </w:pPr>
+    </w:p>
+    <w:p>
+      <w:pPr>
+        <w:pStyle w:val="Sinespaciado"/>
+        <w:tabs>
+          <w:tab w:val="left" w:pos="5670"/>
+        </w:tabs>
+        <w:spacing w:line="276" w:lineRule="auto"/>
+        <w:rPr>
+          <w:rFonts w:ascii="Arial" w:hAnsi="Arial" w:cs="Arial"/>
+          <w:sz w:val="28"/>
+          <w:szCs w:val="24"/>
+        </w:rPr>
+      </w:pPr>
+      <w:r>
+        <w:rPr>
+          <w:rFonts w:ascii="Arial" w:hAnsi="Arial" w:cs="Arial"/>
+          <w:b/>
+          <w:bCs/>
+          <w:sz w:val="28"/>
+          <w:szCs w:val="24"/>
+        </w:rPr>
+        <w:t>Destino</w:t>
+      </w:r>
+      <w:r>
+        <w:rPr>
+          <w:rFonts w:ascii="Arial" w:hAnsi="Arial" w:cs="Arial"/>
+          <w:b/>
+          <w:bCs/>
+          <w:sz w:val="28"/>
+          <w:szCs w:val="24"/>
+        </w:rPr>
+        <w:t>:</w:t>
+      </w:r>
+      <w:r>
+        <w:rPr>
+          <w:rFonts w:ascii="Arial" w:hAnsi="Arial" w:cs="Arial"/>
+          <w:sz w:val="28"/>
+          <w:szCs w:val="24"/>
+        </w:rPr>
+        <w:t xml:space="preserve"> </w:t>
+      </w:r>
+    </w:p>
+    <w:p>
+      <w:pPr>
+        <w:pStyle w:val="Sinespaciado"/>
+        <w:tabs>
+          <w:tab w:val="left" w:pos="5670"/>
+        </w:tabs>
+        <w:spacing w:line="276" w:lineRule="auto"/>
+        <w:rPr>
+          <w:rFonts w:ascii="Arial" w:hAnsi="Arial" w:cs="Arial"/>
+          <w:b/>
+          <w:bCs/>
+          <w:sz w:val="24"/>
+          <w:szCs w:val="24"/>
+        </w:rPr>
+      </w:pPr>
+      <w:r>
+        <w:rPr>
+          <w:rFonts w:ascii="Arial" w:hAnsi="Arial" w:cs="Arial"/>
+          <w:b/>
+          <w:bCs/>
+          <w:sz w:val="28"/>
+          <w:szCs w:val="24"/>
+        </w:rPr>
+        <w:t xml:space="preserve">         </w:t>
+      </w:r>
+      <w:r>
+        <w:rPr>
+          <w:rFonts w:ascii="Arial" w:hAnsi="Arial" w:cs="Arial"/>
+          <w:b/>
+          <w:bCs/>
+          <w:sz w:val="24"/>
+          <w:szCs w:val="24"/>
+        </w:rPr>
+        <w:t>HUDE</w:t>
+      </w:r>
+      <w:r>
+        <w:rPr>
+          <w:rFonts w:ascii="Arial" w:hAnsi="Arial" w:cs="Arial"/>
+          <w:b/>
+          <w:bCs/>
+          <w:sz w:val="24"/>
+          <w:szCs w:val="24"/>
+        </w:rPr>
+        <w:t>-001:</w:t>
+      </w:r>
+    </w:p>
+    <w:p>
+      <w:pPr>
+        <w:spacing w:after="0" w:line="240" w:lineRule="auto"/>
+        <w:ind w:left="708"/>
+        <w:textAlignment w:val="baseline"/>
+        <w:rPr>
+          <w:rFonts w:ascii="Arial" w:eastAsia="Times New Roman" w:hAnsi="Arial" w:cs="Arial"/>
+          <w:sz w:val="24"/>
+          <w:szCs w:val="24"/>
+          <w:lang w:eastAsia="es-GT"/>
+        </w:rPr>
+      </w:pPr>
+      <w:r>
+        <w:rPr>
+          <w:rFonts w:ascii="Arial" w:eastAsia="Times New Roman" w:hAnsi="Arial" w:cs="Arial"/>
+          <w:sz w:val="24"/>
+          <w:szCs w:val="24"/>
+          <w:lang w:eastAsia="es-GT"/>
+        </w:rPr>
+        <w:t>Como usuario, quiero ver información del destino, para elegir el lugar que más me interese.  </w:t>
+      </w:r>
+    </w:p>
+    <w:p>
+      <w:pPr>
+        <w:pStyle w:val="Sinespaciado"/>
+        <w:tabs>
+          <w:tab w:val="left" w:pos="5670"/>
+        </w:tabs>
+        <w:spacing w:line="276" w:lineRule="auto"/>
+        <w:ind w:left="720"/>
+        <w:rPr>
+          <w:rFonts w:ascii="Arial" w:hAnsi="Arial" w:cs="Arial"/>
+          <w:b/>
+          <w:bCs/>
+          <w:sz w:val="24"/>
+          <w:szCs w:val="24"/>
+        </w:rPr>
+      </w:pPr>
+      <w:r>
+        <w:rPr>
+          <w:rFonts w:ascii="Arial" w:hAnsi="Arial" w:cs="Arial"/>
+          <w:b/>
+          <w:bCs/>
+          <w:sz w:val="24"/>
+          <w:szCs w:val="24"/>
+        </w:rPr>
+        <w:t>HUDE-002</w:t>
+      </w:r>
+      <w:r>
+        <w:rPr>
+          <w:rFonts w:ascii="Arial" w:hAnsi="Arial" w:cs="Arial"/>
+          <w:b/>
+          <w:bCs/>
+          <w:sz w:val="24"/>
+          <w:szCs w:val="24"/>
+        </w:rPr>
+        <w:t>:</w:t>
+      </w:r>
+    </w:p>
+    <w:p>
+      <w:pPr>
+        <w:spacing w:after="0" w:line="240" w:lineRule="auto"/>
+        <w:ind w:left="708"/>
+        <w:textAlignment w:val="baseline"/>
+        <w:rPr>
+          <w:rFonts w:ascii="Arial" w:eastAsia="Times New Roman" w:hAnsi="Arial" w:cs="Arial"/>
+          <w:sz w:val="24"/>
+          <w:szCs w:val="24"/>
+          <w:lang w:eastAsia="es-GT"/>
+        </w:rPr>
+      </w:pPr>
+      <w:r>
+        <w:rPr>
+          <w:rFonts w:ascii="Arial" w:eastAsia="Times New Roman" w:hAnsi="Arial" w:cs="Arial"/>
+          <w:sz w:val="24"/>
+          <w:szCs w:val="24"/>
+          <w:lang w:eastAsia="es-GT"/>
+        </w:rPr>
+        <w:t>Como empleado, quiero consultar los destinos disponibles, para asesorar correctamente a los clientes. </w:t>
+      </w:r>
+    </w:p>
+    <w:p>
+      <w:pPr>
+        <w:pStyle w:val="Sinespaciado"/>
+        <w:tabs>
+          <w:tab w:val="left" w:pos="5670"/>
+        </w:tabs>
+        <w:spacing w:line="276" w:lineRule="auto"/>
+        <w:rPr>
+          <w:rFonts w:ascii="Arial" w:hAnsi="Arial" w:cs="Arial"/>
+          <w:b/>
+          <w:bCs/>
+          <w:sz w:val="24"/>
+          <w:szCs w:val="24"/>
+        </w:rPr>
+      </w:pPr>
+      <w:r>
+        <w:rPr>
+          <w:rFonts w:ascii="Arial" w:hAnsi="Arial" w:cs="Arial"/>
+          <w:b/>
+          <w:bCs/>
+          <w:sz w:val="24"/>
+          <w:szCs w:val="24"/>
+        </w:rPr>
+        <w:t xml:space="preserve">           HUDE-003</w:t>
+      </w:r>
+      <w:r>
+        <w:rPr>
+          <w:rFonts w:ascii="Arial" w:hAnsi="Arial" w:cs="Arial"/>
+          <w:b/>
+          <w:bCs/>
+          <w:sz w:val="24"/>
+          <w:szCs w:val="24"/>
+        </w:rPr>
+        <w:t>:</w:t>
+      </w:r>
+      <w:r>
+        <w:rPr>
+          <w:rFonts w:ascii="Arial" w:hAnsi="Arial" w:cs="Arial"/>
+          <w:sz w:val="24"/>
+          <w:szCs w:val="24"/>
+        </w:rPr>
+        <w:t xml:space="preserve"> </w:t>
+      </w:r>
+    </w:p>
+    <w:p>
+      <w:pPr>
+        <w:spacing w:after="0" w:line="240" w:lineRule="auto"/>
+        <w:ind w:left="708"/>
+        <w:textAlignment w:val="baseline"/>
+        <w:rPr>
+          <w:rFonts w:ascii="Arial" w:eastAsia="Times New Roman" w:hAnsi="Arial" w:cs="Arial"/>
+          <w:sz w:val="24"/>
+          <w:szCs w:val="24"/>
+          <w:lang w:eastAsia="es-GT"/>
+        </w:rPr>
+      </w:pPr>
+      <w:r>
+        <w:rPr>
+          <w:rFonts w:ascii="Arial" w:eastAsia="Times New Roman" w:hAnsi="Arial" w:cs="Arial"/>
+          <w:sz w:val="24"/>
+          <w:szCs w:val="24"/>
+          <w:lang w:eastAsia="es-GT"/>
+        </w:rPr>
+        <w:t>Como administrador, quiero poder agregar, editar o eliminar destinos, para mantener la oferta turística actualizada. </w:t>
+      </w:r>
+    </w:p>
+    <w:p>
+      <w:pPr>
+        <w:pStyle w:val="Sinespaciado"/>
+        <w:tabs>
+          <w:tab w:val="left" w:pos="5670"/>
+        </w:tabs>
+        <w:spacing w:line="276" w:lineRule="auto"/>
+        <w:ind w:left="720"/>
+        <w:rPr>
+          <w:rFonts w:ascii="Arial" w:hAnsi="Arial" w:cs="Arial"/>
+          <w:sz w:val="24"/>
+          <w:szCs w:val="24"/>
+        </w:rPr>
+      </w:pPr>
+    </w:p>
+    <w:p>
+      <w:pPr>
+        <w:rPr>
+          <w:rFonts w:eastAsiaTheme="minorHAnsi"/>
+          <w:sz w:val="24"/>
+          <w:szCs w:val="24"/>
+          <w:u w:val="single"/>
+        </w:rPr>
+      </w:pPr>
+      <w:r>
+        <w:rPr>
+          <w:sz w:val="24"/>
+          <w:szCs w:val="24"/>
+          <w:u w:val="single"/>
+        </w:rPr>
+        <w:br w:type="page"/>
+      </w:r>
+    </w:p>
+    <w:p>
+      <w:pPr>
+        <w:pStyle w:val="Sinespaciado"/>
+        <w:tabs>
+          <w:tab w:val="left" w:pos="5670"/>
+        </w:tabs>
+        <w:spacing w:line="276" w:lineRule="auto"/>
+        <w:jc w:val="center"/>
+        <w:rPr>
+          <w:rFonts w:ascii="Arial" w:hAnsi="Arial" w:cs="Arial"/>
+          <w:b/>
+          <w:bCs/>
+          <w:sz w:val="28"/>
+          <w:szCs w:val="28"/>
+        </w:rPr>
+      </w:pPr>
+      <w:r>
+        <w:rPr>
+          <w:noProof/>
+        </w:rPr>
+        <w:lastRenderedPageBreak/>
+        <w:pict w14:anchorId="00107CFD">
+          <v:shapetype id="_x0000_t75" coordsize="21600,21600" o:spt="75" o:preferrelative="t" path="m@4@5l@4@11@9@11@9@5xe" filled="f" stroked="f">
+            <v:stroke joinstyle="miter"/>
+            <v:formulas>
+              <v:f eqn="if lineDrawn pixelLineWidth 0"/>
+              <v:f eqn="sum @0 1 0"/>
+              <v:f eqn="sum 0 0 @1"/>
+              <v:f eqn="prod @2 1 2"/>
+              <v:f eqn="prod @3 21600 pixelWidth"/>
+              <v:f eqn="prod @3 21600 pixelHeight"/>
+              <v:f eqn="sum @0 0 1"/>
+              <v:f eqn="prod @6 1 2"/>
+              <v:f eqn="prod @7 21600 pixelWidth"/>
+              <v:f eqn="sum @8 21600 0"/>
+              <v:f eqn="prod @7 21600 pixelHeight"/>
+              <v:f eqn="sum @10 21600 0"/>
+            </v:formulas>
+            <v:path o:extrusionok="f" gradientshapeok="t" o:connecttype="rect"/>
+            <o:lock v:ext="edit" aspectratio="t"/>
+          </v:shapetype>
+          <v:shape id="_x0000_s1026" type="#_x0000_t75" style="position:absolute;left:0;text-align:left;margin-left:-41.05pt;margin-top:29.25pt;width:524.9pt;height:535.2pt;z-index:-251658240;mso-position-horizontal-relative:text;mso-position-vertical-relative:text;mso-width-relative:page;mso-height-relative:page" wrapcoords="-49 0 -49 21552 21600 21552 21600 0 -49 0">
+            <v:imagedata r:id="rId9" o:title="imagen"/>
+            <w10:wrap type="through"/>
+          </v:shape>
+        </w:pict>
+      </w:r>
+      <w:r>
+        <w:rPr>
+          <w:rFonts w:ascii="Arial" w:hAnsi="Arial" w:cs="Arial"/>
+          <w:b/>
+          <w:bCs/>
+          <w:sz w:val="28"/>
+          <w:szCs w:val="28"/>
+        </w:rPr>
+        <w:t>Diagrama Modelo de Clase</w:t>
+      </w:r>
+      <w:r>
+        <w:rPr>
+          <w:rFonts w:ascii="Arial" w:hAnsi="Arial" w:cs="Arial"/>
+          <w:b/>
+          <w:bCs/>
+          <w:sz w:val="28"/>
+          <w:szCs w:val="28"/>
+        </w:rPr>
+        <w:t xml:space="preserve"> – despinoza-2021308</w:t>
+      </w:r>
+    </w:p>
+    <w:p>
+      <w:pPr>
+        <w:pStyle w:val="Sinespaciado"/>
+        <w:tabs>
+          <w:tab w:val="left" w:pos="5670"/>
+        </w:tabs>
+        <w:spacing w:line="276" w:lineRule="auto"/>
+        <w:jc w:val="center"/>
+        <w:rPr>
+          <w:rFonts w:ascii="Arial" w:hAnsi="Arial" w:cs="Arial"/>
+          <w:b/>
+          <w:bCs/>
+          <w:sz w:val="28"/>
+          <w:szCs w:val="28"/>
+        </w:rPr>
+      </w:pPr>
+    </w:p>
+    <w:p>
+      <w:pPr>
+        <w:rPr>
+          <w:rFonts w:eastAsiaTheme="minorHAnsi"/>
+          <w:sz w:val="24"/>
+          <w:szCs w:val="24"/>
+          <w:u w:val="single"/>
+        </w:rPr>
+      </w:pPr>
+      <w:r>
+        <w:rPr>
+          <w:sz w:val="24"/>
+          <w:szCs w:val="24"/>
+          <w:u w:val="single"/>
+        </w:rPr>
+        <w:br w:type="page"/>
+      </w:r>
+    </w:p>
+    <w:p>
+      <w:pPr>
+        <w:pStyle w:val="Sinespaciado"/>
+        <w:tabs>
+          <w:tab w:val="left" w:pos="5670"/>
+        </w:tabs>
+        <w:spacing w:line="276" w:lineRule="auto"/>
+        <w:rPr>
+          <w:sz w:val="24"/>
+          <w:szCs w:val="24"/>
+          <w:u w:val="single"/>
+        </w:rPr>
+        <w:sectPr>
+          <w:pgSz w:w="12240" w:h="15840"/>
+          <w:pgMar w:top="1417" w:right="1701" w:bottom="1417" w:left="1701" w:header="708" w:footer="708" w:gutter="0"/>
+          <w:cols w:space="708"/>
+          <w:docGrid w:linePitch="360"/>
+        </w:sectPr>
+      </w:pPr>
+    </w:p>
+    <w:p>
+      <w:pPr>
+        <w:pStyle w:val="Sinespaciado"/>
+        <w:tabs>
+          <w:tab w:val="left" w:pos="5670"/>
+        </w:tabs>
+        <w:spacing w:line="276" w:lineRule="auto"/>
+        <w:jc w:val="center"/>
+        <w:rPr>
+          <w:rFonts w:ascii="Arial" w:hAnsi="Arial" w:cs="Arial"/>
+          <w:b/>
+          <w:bCs/>
+          <w:sz w:val="28"/>
+          <w:szCs w:val="28"/>
+        </w:rPr>
+      </w:pPr>
+      <w:r>
+        <w:rPr>
+          <w:rFonts w:ascii="Arial" w:hAnsi="Arial" w:cs="Arial"/>
+          <w:b/>
+          <w:noProof/>
+          <w:sz w:val="28"/>
+          <w:szCs w:val="28"/>
+          <w:lang w:eastAsia="es-GT"/>
+        </w:rPr>
+        <w:lastRenderedPageBreak/>
+        <w:drawing>
+          <wp:anchor distT="0" distB="0" distL="114300" distR="114300" simplePos="0" relativeHeight="251657216" behindDoc="0" locked="0" layoutInCell="1" allowOverlap="1" wp14:anchorId="3B285DAA" wp14:editId="063B43BE">
+            <wp:simplePos x="0" y="0"/>
+            <wp:positionH relativeFrom="column">
+              <wp:posOffset>-586105</wp:posOffset>
+            </wp:positionH>
+            <wp:positionV relativeFrom="paragraph">
+              <wp:posOffset>662305</wp:posOffset>
+            </wp:positionV>
+            <wp:extent cx="9491200" cy="4524375"/>
+            <wp:effectExtent l="0" t="0" r="0" b="0"/>
+            <wp:wrapNone/>
+            <wp:docPr id="1" name="Imagen 1"/>
+            <wp:cNvGraphicFramePr>
+              <a:graphicFrameLocks xmlns:a="http://schemas.openxmlformats.org/drawingml/2006/main" noChangeAspect="1"/>
+            </wp:cNvGraphicFramePr>
+            <a:graphic xmlns:a="http://schemas.openxmlformats.org/drawingml/2006/main">
+              <a:graphicData uri="http://schemas.openxmlformats.org/drawingml/2006/picture">
+                <pic:pic xmlns:pic="http://schemas.openxmlformats.org/drawingml/2006/picture">
+                  <pic:nvPicPr>
+                    <pic:cNvPr id="1" name="Diagrama Entidad Relacion.png"/>
+                    <pic:cNvPicPr/>
+                  </pic:nvPicPr>
+                  <pic:blipFill>
+                    <a:blip r:embed="rId10" cstate="print">
+                      <a:extLst>
+                        <a:ext uri="{28A0092B-C50C-407E-A947-70E740481C1C}">
+                          <a14:useLocalDpi xmlns:a14="http://schemas.microsoft.com/office/drawing/2010/main" val="0"/>
+                        </a:ext>
+                      </a:extLst>
+                    </a:blip>
+                    <a:stretch>
+                      <a:fillRect/>
+                    </a:stretch>
+                  </pic:blipFill>
+                  <pic:spPr>
+                    <a:xfrm>
+                      <a:off x="0" y="0"/>
+                      <a:ext cx="9491200" cy="4524375"/>
+                    </a:xfrm>
+                    <a:prstGeom prst="rect">
+                      <a:avLst/>
+                    </a:prstGeom>
+                  </pic:spPr>
+                </pic:pic>
+              </a:graphicData>
+            </a:graphic>
+            <wp14:sizeRelH relativeFrom="margin">
+              <wp14:pctWidth>0</wp14:pctWidth>
+            </wp14:sizeRelH>
+            <wp14:sizeRelV relativeFrom="margin">
+              <wp14:pctHeight>0</wp14:pctHeight>
+            </wp14:sizeRelV>
+          </wp:anchor>
+        </w:drawing>
+      </w:r>
+      <w:r>
+        <w:rPr>
+          <w:rFonts w:ascii="Arial" w:hAnsi="Arial" w:cs="Arial"/>
+          <w:b/>
+          <w:sz w:val="28"/>
+          <w:szCs w:val="28"/>
+        </w:rPr>
+        <w:t>D</w:t>
+      </w:r>
+      <w:r>
+        <w:rPr>
+          <w:rFonts w:ascii="Arial" w:hAnsi="Arial" w:cs="Arial"/>
+          <w:b/>
+          <w:bCs/>
+          <w:sz w:val="28"/>
+          <w:szCs w:val="28"/>
+        </w:rPr>
+        <w:t>iagrama Modelo Entidad-Relación</w:t>
+      </w:r>
+      <w:r>
+        <w:rPr>
+          <w:rFonts w:ascii="Arial" w:hAnsi="Arial" w:cs="Arial"/>
+          <w:b/>
+          <w:bCs/>
+          <w:sz w:val="28"/>
+          <w:szCs w:val="28"/>
+        </w:rPr>
+        <w:t xml:space="preserve"> – cxicara-2021152</w:t>
+      </w:r>
+    </w:p>
+    <w:p>
+      <w:pPr>
+        <w:pStyle w:val="Sinespaciado"/>
+        <w:tabs>
+          <w:tab w:val="left" w:pos="5670"/>
+        </w:tabs>
+        <w:spacing w:line="276" w:lineRule="auto"/>
+        <w:jc w:val="center"/>
+        <w:rPr>
+          <w:rFonts w:ascii="Arial" w:hAnsi="Arial" w:cs="Arial"/>
+          <w:b/>
+          <w:bCs/>
+          <w:sz w:val="28"/>
+          <w:szCs w:val="28"/>
+        </w:rPr>
+      </w:pPr>
+    </w:p>
+    <w:p>
+      <w:pPr>
+        <w:pStyle w:val="Sinespaciado"/>
+        <w:tabs>
+          <w:tab w:val="left" w:pos="5670"/>
+        </w:tabs>
+        <w:spacing w:line="276" w:lineRule="auto"/>
+        <w:jc w:val="center"/>
+        <w:rPr>
+          <w:rFonts w:ascii="Arial" w:hAnsi="Arial" w:cs="Arial"/>
+          <w:b/>
+          <w:bCs/>
+          <w:sz w:val="28"/>
+          <w:szCs w:val="28"/>
+        </w:rPr>
+      </w:pPr>
+    </w:p>
+    <w:p>
+      <w:pPr>
+        <w:pStyle w:val="Sinespaciado"/>
+        <w:tabs>
+          <w:tab w:val="left" w:pos="5670"/>
+        </w:tabs>
+        <w:spacing w:line="276" w:lineRule="auto"/>
+        <w:jc w:val="center"/>
+        <w:rPr>
+          <w:rFonts w:ascii="Arial" w:hAnsi="Arial" w:cs="Arial"/>
+          <w:b/>
+          <w:bCs/>
+          <w:sz w:val="28"/>
+          <w:szCs w:val="28"/>
+        </w:rPr>
+      </w:pPr>
+    </w:p>
+    <w:p>
+      <w:pPr>
+        <w:pStyle w:val="Sinespaciado"/>
+        <w:tabs>
+          <w:tab w:val="left" w:pos="5670"/>
+        </w:tabs>
+        <w:spacing w:line="276" w:lineRule="auto"/>
+        <w:jc w:val="center"/>
+        <w:rPr>
+          <w:rFonts w:ascii="Arial" w:hAnsi="Arial" w:cs="Arial"/>
+          <w:b/>
+          <w:bCs/>
+          <w:sz w:val="28"/>
+          <w:szCs w:val="28"/>
+        </w:rPr>
+      </w:pPr>
+    </w:p>
+    <w:p>
+      <w:pPr>
+        <w:pStyle w:val="Sinespaciado"/>
+        <w:tabs>
+          <w:tab w:val="left" w:pos="5670"/>
+        </w:tabs>
+        <w:spacing w:line="276" w:lineRule="auto"/>
+        <w:jc w:val="center"/>
+        <w:rPr>
+          <w:rFonts w:ascii="Arial" w:hAnsi="Arial" w:cs="Arial"/>
+          <w:b/>
+          <w:bCs/>
+          <w:sz w:val="28"/>
+          <w:szCs w:val="28"/>
+        </w:rPr>
+      </w:pPr>
+    </w:p>
+    <w:p>
+      <w:pPr>
+        <w:pStyle w:val="Sinespaciado"/>
+        <w:tabs>
+          <w:tab w:val="left" w:pos="5670"/>
+        </w:tabs>
+        <w:spacing w:line="276" w:lineRule="auto"/>
+        <w:jc w:val="center"/>
+        <w:rPr>
+          <w:rFonts w:ascii="Arial" w:hAnsi="Arial" w:cs="Arial"/>
+          <w:b/>
+          <w:bCs/>
+          <w:sz w:val="28"/>
+          <w:szCs w:val="28"/>
+        </w:rPr>
+      </w:pPr>
+    </w:p>
+    <w:p>
+      <w:pPr>
+        <w:pStyle w:val="Sinespaciado"/>
+        <w:tabs>
+          <w:tab w:val="left" w:pos="5670"/>
+        </w:tabs>
+        <w:spacing w:line="276" w:lineRule="auto"/>
+        <w:jc w:val="center"/>
+        <w:rPr>
+          <w:rFonts w:ascii="Arial" w:hAnsi="Arial" w:cs="Arial"/>
+          <w:b/>
+          <w:bCs/>
+          <w:sz w:val="28"/>
+          <w:szCs w:val="28"/>
+        </w:rPr>
+      </w:pPr>
+    </w:p>
+    <w:p>
+      <w:pPr>
+        <w:pStyle w:val="Sinespaciado"/>
+        <w:tabs>
+          <w:tab w:val="left" w:pos="5670"/>
+        </w:tabs>
+        <w:spacing w:line="276" w:lineRule="auto"/>
+        <w:jc w:val="center"/>
+        <w:rPr>
+          <w:rFonts w:ascii="Arial" w:hAnsi="Arial" w:cs="Arial"/>
+          <w:b/>
+          <w:bCs/>
+          <w:sz w:val="28"/>
+          <w:szCs w:val="28"/>
+        </w:rPr>
+      </w:pPr>
+    </w:p>
+    <w:p>
+      <w:pPr>
+        <w:pStyle w:val="Sinespaciado"/>
+        <w:tabs>
+          <w:tab w:val="left" w:pos="5670"/>
+        </w:tabs>
+        <w:spacing w:line="276" w:lineRule="auto"/>
+        <w:jc w:val="center"/>
+        <w:rPr>
+          <w:rFonts w:ascii="Arial" w:hAnsi="Arial" w:cs="Arial"/>
+          <w:b/>
+          <w:bCs/>
+          <w:sz w:val="28"/>
+          <w:szCs w:val="28"/>
+        </w:rPr>
+      </w:pPr>
+    </w:p>
+    <w:p>
+      <w:pPr>
+        <w:pStyle w:val="Sinespaciado"/>
+        <w:tabs>
+          <w:tab w:val="left" w:pos="5670"/>
+        </w:tabs>
+        <w:spacing w:line="276" w:lineRule="auto"/>
+        <w:jc w:val="center"/>
+        <w:rPr>
+          <w:rFonts w:ascii="Arial" w:hAnsi="Arial" w:cs="Arial"/>
+          <w:b/>
+          <w:bCs/>
+          <w:sz w:val="28"/>
+          <w:szCs w:val="28"/>
+        </w:rPr>
+      </w:pPr>
+    </w:p>
+    <w:p>
+      <w:pPr>
+        <w:pStyle w:val="Sinespaciado"/>
+        <w:tabs>
+          <w:tab w:val="left" w:pos="5670"/>
+        </w:tabs>
+        <w:spacing w:line="276" w:lineRule="auto"/>
+        <w:jc w:val="center"/>
+        <w:rPr>
+          <w:rFonts w:ascii="Arial" w:hAnsi="Arial" w:cs="Arial"/>
+          <w:b/>
+          <w:bCs/>
+          <w:sz w:val="28"/>
+          <w:szCs w:val="28"/>
+        </w:rPr>
+      </w:pPr>
+    </w:p>
+    <w:p>
+      <w:pPr>
+        <w:pStyle w:val="Sinespaciado"/>
+        <w:tabs>
+          <w:tab w:val="left" w:pos="5670"/>
+        </w:tabs>
+        <w:spacing w:line="276" w:lineRule="auto"/>
+        <w:jc w:val="center"/>
+        <w:rPr>
+          <w:rFonts w:ascii="Arial" w:hAnsi="Arial" w:cs="Arial"/>
+          <w:b/>
+          <w:bCs/>
+          <w:sz w:val="28"/>
+          <w:szCs w:val="28"/>
+        </w:rPr>
+      </w:pPr>
+    </w:p>
+    <w:p>
+      <w:pPr>
+        <w:pStyle w:val="Sinespaciado"/>
+        <w:tabs>
+          <w:tab w:val="left" w:pos="5670"/>
+        </w:tabs>
+        <w:spacing w:line="276" w:lineRule="auto"/>
+        <w:jc w:val="center"/>
+        <w:rPr>
+          <w:rFonts w:ascii="Arial" w:hAnsi="Arial" w:cs="Arial"/>
+          <w:b/>
+          <w:bCs/>
+          <w:sz w:val="28"/>
+          <w:szCs w:val="28"/>
+        </w:rPr>
+      </w:pPr>
+    </w:p>
+    <w:p>
+      <w:pPr>
+        <w:pStyle w:val="Sinespaciado"/>
+        <w:tabs>
+          <w:tab w:val="left" w:pos="5670"/>
+        </w:tabs>
+        <w:spacing w:line="276" w:lineRule="auto"/>
+        <w:jc w:val="center"/>
+        <w:rPr>
+          <w:rFonts w:ascii="Arial" w:hAnsi="Arial" w:cs="Arial"/>
+          <w:b/>
+          <w:bCs/>
+          <w:sz w:val="28"/>
+          <w:szCs w:val="28"/>
+        </w:rPr>
+      </w:pPr>
+    </w:p>
+    <w:p>
+      <w:pPr>
+        <w:pStyle w:val="Sinespaciado"/>
+        <w:tabs>
+          <w:tab w:val="left" w:pos="5670"/>
+        </w:tabs>
+        <w:spacing w:line="276" w:lineRule="auto"/>
+        <w:jc w:val="center"/>
+        <w:rPr>
+          <w:rFonts w:ascii="Arial" w:hAnsi="Arial" w:cs="Arial"/>
+          <w:b/>
+          <w:bCs/>
+          <w:sz w:val="28"/>
+          <w:szCs w:val="28"/>
+        </w:rPr>
+      </w:pPr>
+    </w:p>
+    <w:p>
+      <w:pPr>
+        <w:pStyle w:val="Sinespaciado"/>
+        <w:tabs>
+          <w:tab w:val="left" w:pos="5670"/>
+        </w:tabs>
+        <w:spacing w:line="276" w:lineRule="auto"/>
+        <w:jc w:val="center"/>
+        <w:rPr>
+          <w:rFonts w:ascii="Arial" w:hAnsi="Arial" w:cs="Arial"/>
+          <w:b/>
+          <w:bCs/>
+          <w:sz w:val="28"/>
+          <w:szCs w:val="28"/>
+        </w:rPr>
+      </w:pPr>
+    </w:p>
+    <w:p>
+      <w:pPr>
+        <w:pStyle w:val="Sinespaciado"/>
+        <w:tabs>
+          <w:tab w:val="left" w:pos="5670"/>
+        </w:tabs>
+        <w:spacing w:line="276" w:lineRule="auto"/>
+        <w:jc w:val="center"/>
+        <w:rPr>
+          <w:rFonts w:ascii="Arial" w:hAnsi="Arial" w:cs="Arial"/>
+          <w:b/>
+          <w:bCs/>
+          <w:sz w:val="28"/>
+          <w:szCs w:val="28"/>
+        </w:rPr>
+      </w:pPr>
+    </w:p>
+    <w:p>
+      <w:pPr>
+        <w:pStyle w:val="Sinespaciado"/>
+        <w:tabs>
+          <w:tab w:val="left" w:pos="5670"/>
+        </w:tabs>
+        <w:spacing w:line="276" w:lineRule="auto"/>
+        <w:jc w:val="center"/>
+        <w:rPr>
+          <w:rFonts w:ascii="Arial" w:hAnsi="Arial" w:cs="Arial"/>
+          <w:b/>
+          <w:bCs/>
+          <w:sz w:val="28"/>
+          <w:szCs w:val="28"/>
+        </w:rPr>
+      </w:pPr>
+    </w:p>
+    <w:p>
+      <w:pPr>
+        <w:pStyle w:val="Sinespaciado"/>
+        <w:tabs>
+          <w:tab w:val="left" w:pos="5670"/>
+        </w:tabs>
+        <w:spacing w:line="276" w:lineRule="auto"/>
+        <w:jc w:val="center"/>
+        <w:rPr>
+          <w:rFonts w:ascii="Arial" w:hAnsi="Arial" w:cs="Arial"/>
+          <w:b/>
+          <w:bCs/>
+          <w:sz w:val="28"/>
+          <w:szCs w:val="28"/>
+        </w:rPr>
+      </w:pPr>
+    </w:p>
+    <w:p>
+      <w:pPr>
+        <w:pStyle w:val="Sinespaciado"/>
+        <w:tabs>
+          <w:tab w:val="left" w:pos="5670"/>
+        </w:tabs>
+        <w:spacing w:line="276" w:lineRule="auto"/>
+        <w:jc w:val="center"/>
+        <w:rPr>
+          <w:rFonts w:ascii="Arial" w:hAnsi="Arial" w:cs="Arial"/>
+          <w:b/>
+          <w:bCs/>
+          <w:sz w:val="28"/>
+          <w:szCs w:val="28"/>
+        </w:rPr>
+      </w:pPr>
+    </w:p>
+    <w:p>
+      <w:pPr>
+        <w:pStyle w:val="Sinespaciado"/>
+        <w:tabs>
+          <w:tab w:val="left" w:pos="5670"/>
+        </w:tabs>
+        <w:spacing w:line="276" w:lineRule="auto"/>
+        <w:jc w:val="center"/>
+        <w:rPr>
+          <w:rFonts w:ascii="Arial" w:hAnsi="Arial" w:cs="Arial"/>
+          <w:b/>
+          <w:bCs/>
+          <w:sz w:val="28"/>
+          <w:szCs w:val="28"/>
+        </w:rPr>
+      </w:pPr>
+    </w:p>
+    <w:p>
+      <w:pPr>
+        <w:pStyle w:val="NormalWeb"/>
+      </w:pPr>
+    </w:p>
+    <w:p>
+      <w:pPr>
+        <w:pStyle w:val="Sinespaciado"/>
+        <w:tabs>
+          <w:tab w:val="left" w:pos="5670"/>
+        </w:tabs>
+        <w:spacing w:line="276" w:lineRule="auto"/>
+        <w:jc w:val="center"/>
+        <w:rPr>
+          <w:rFonts w:ascii="Arial" w:hAnsi="Arial" w:cs="Arial"/>
+          <w:b/>
+          <w:bCs/>
+          <w:sz w:val="28"/>
+          <w:szCs w:val="28"/>
+        </w:rPr>
+      </w:pPr>
+      <w:r>
+        <w:rPr>
+          <w:rFonts w:ascii="Arial" w:hAnsi="Arial" w:cs="Arial"/>
+          <w:b/>
+          <w:bCs/>
+          <w:sz w:val="28"/>
+          <w:szCs w:val="28"/>
+        </w:rPr>
+        <w:lastRenderedPageBreak/>
+        <w:t>Diagrama Modelo Relacional – lxiloj-2021176</w:t>
+      </w:r>
+    </w:p>
+    <w:p>
+      <w:pPr>
+        <w:pStyle w:val="Sinespaciado"/>
+        <w:tabs>
+          <w:tab w:val="left" w:pos="5670"/>
+        </w:tabs>
+        <w:spacing w:line="276" w:lineRule="auto"/>
+        <w:jc w:val="center"/>
+        <w:rPr>
+          <w:rFonts w:ascii="Arial" w:hAnsi="Arial" w:cs="Arial"/>
+          <w:b/>
+          <w:bCs/>
+          <w:sz w:val="28"/>
+          <w:szCs w:val="28"/>
+        </w:rPr>
+      </w:pPr>
       <w:bookmarkStart w:id="0" w:name="_GoBack"/>
       <w:bookmarkEnd w:id="0"/>
       <w:r>
         <w:rPr>
-          <w:rFonts w:ascii="Arial" w:hAnsi="Arial" w:cs="Arial"/>
-          <w:b/>
-          <w:bCs/>
-          <w:sz w:val="24"/>
-          <w:szCs w:val="24"/>
-        </w:rPr>
-        <w:t>HULX-001:</w:t>
-      </w:r>
-    </w:p>
-    <w:p>
-      <w:pPr>
-        <w:pStyle w:val="Sinespaciado"/>
-        <w:tabs>
-          <w:tab w:val="left" w:pos="5670"/>
-        </w:tabs>
-        <w:spacing w:line="276" w:lineRule="auto"/>
-        <w:ind w:left="720"/>
-        <w:rPr>
-          <w:rFonts w:ascii="Arial" w:hAnsi="Arial" w:cs="Arial"/>
-          <w:sz w:val="24"/>
-          <w:szCs w:val="24"/>
-        </w:rPr>
-      </w:pPr>
-      <w:r>
-        <w:rPr>
-          <w:rFonts w:ascii="Arial" w:hAnsi="Arial" w:cs="Arial"/>
-          <w:sz w:val="24"/>
-          <w:szCs w:val="24"/>
-        </w:rPr>
-        <w:t xml:space="preserve">Como usuario, quiero ver el detalle de mi compra para saber qué incluye y cuánto pagué. </w:t>
-      </w:r>
-    </w:p>
-    <w:p>
-      <w:pPr>
-        <w:pStyle w:val="Sinespaciado"/>
-        <w:tabs>
-          <w:tab w:val="left" w:pos="5670"/>
-        </w:tabs>
-        <w:spacing w:line="276" w:lineRule="auto"/>
-        <w:rPr>
-          <w:rFonts w:ascii="Arial" w:hAnsi="Arial" w:cs="Arial"/>
-          <w:b/>
-          <w:bCs/>
-          <w:sz w:val="24"/>
-          <w:szCs w:val="24"/>
-        </w:rPr>
-      </w:pPr>
-      <w:r>
-        <w:rPr>
-          <w:rFonts w:ascii="Arial" w:hAnsi="Arial" w:cs="Arial"/>
-          <w:b/>
-          <w:bCs/>
-          <w:sz w:val="24"/>
-          <w:szCs w:val="24"/>
-        </w:rPr>
-        <w:t xml:space="preserve">         HULX-002</w:t>
-      </w:r>
-      <w:r>
-        <w:rPr>
-          <w:rFonts w:ascii="Arial" w:hAnsi="Arial" w:cs="Arial"/>
-          <w:b/>
-          <w:bCs/>
-          <w:sz w:val="24"/>
-          <w:szCs w:val="24"/>
-        </w:rPr>
-        <w:t>:</w:t>
-      </w:r>
-    </w:p>
-    <w:p>
-      <w:pPr>
-        <w:pStyle w:val="Sinespaciado"/>
-        <w:tabs>
-          <w:tab w:val="left" w:pos="5670"/>
-        </w:tabs>
-        <w:spacing w:line="276" w:lineRule="auto"/>
-        <w:ind w:left="720"/>
-        <w:rPr>
-          <w:rFonts w:ascii="Arial" w:hAnsi="Arial" w:cs="Arial"/>
-          <w:sz w:val="24"/>
-          <w:szCs w:val="24"/>
-        </w:rPr>
-      </w:pPr>
-      <w:r>
-        <w:rPr>
-          <w:rFonts w:ascii="Arial" w:hAnsi="Arial" w:cs="Arial"/>
-          <w:sz w:val="24"/>
-          <w:szCs w:val="24"/>
-        </w:rPr>
-        <w:t>Como proveedor, quiero consultar el detalle de los servicios comprados para cumplir con lo solicitado.</w:t>
-      </w:r>
-    </w:p>
-    <w:p>
-      <w:pPr>
-        <w:pStyle w:val="Sinespaciado"/>
-        <w:tabs>
-          <w:tab w:val="left" w:pos="5670"/>
-        </w:tabs>
-        <w:spacing w:line="276" w:lineRule="auto"/>
-        <w:rPr>
-          <w:rFonts w:ascii="Arial" w:hAnsi="Arial" w:cs="Arial"/>
-          <w:b/>
-          <w:bCs/>
-          <w:sz w:val="24"/>
-          <w:szCs w:val="24"/>
-        </w:rPr>
-      </w:pPr>
-      <w:r>
-        <w:rPr>
-          <w:rFonts w:ascii="Arial" w:hAnsi="Arial" w:cs="Arial"/>
-          <w:b/>
-          <w:bCs/>
-          <w:sz w:val="24"/>
-          <w:szCs w:val="24"/>
-        </w:rPr>
-        <w:t xml:space="preserve">         HULX-003</w:t>
-      </w:r>
-      <w:r>
-        <w:rPr>
-          <w:rFonts w:ascii="Arial" w:hAnsi="Arial" w:cs="Arial"/>
-          <w:b/>
-          <w:bCs/>
-          <w:sz w:val="24"/>
-          <w:szCs w:val="24"/>
-        </w:rPr>
-        <w:t>:</w:t>
-      </w:r>
-      <w:r>
-        <w:rPr>
-          <w:rFonts w:ascii="Arial" w:hAnsi="Arial" w:cs="Arial"/>
-          <w:sz w:val="24"/>
-          <w:szCs w:val="24"/>
-        </w:rPr>
-        <w:t xml:space="preserve"> </w:t>
-      </w:r>
-    </w:p>
-    <w:p>
-      <w:pPr>
-        <w:pStyle w:val="Sinespaciado"/>
-        <w:tabs>
-          <w:tab w:val="left" w:pos="5670"/>
-        </w:tabs>
-        <w:spacing w:line="276" w:lineRule="auto"/>
-        <w:ind w:left="720"/>
-        <w:rPr>
-          <w:rFonts w:ascii="Arial" w:hAnsi="Arial" w:cs="Arial"/>
-          <w:sz w:val="24"/>
-          <w:szCs w:val="24"/>
-        </w:rPr>
-      </w:pPr>
-      <w:r>
-        <w:rPr>
-          <w:rFonts w:ascii="Arial" w:hAnsi="Arial" w:cs="Arial"/>
-          <w:sz w:val="24"/>
-          <w:szCs w:val="24"/>
-        </w:rPr>
-        <w:t>Como empleado, quiero verificar los detalles de una compra para asegurar que todo esté correcto.</w:t>
-      </w:r>
-    </w:p>
-    <w:p>
-      <w:pPr>
-        <w:pStyle w:val="Sinespaciado"/>
-        <w:tabs>
-          <w:tab w:val="left" w:pos="5670"/>
-        </w:tabs>
-        <w:spacing w:line="276" w:lineRule="auto"/>
-        <w:rPr>
-          <w:sz w:val="24"/>
-          <w:szCs w:val="24"/>
-          <w:u w:val="single"/>
-        </w:rPr>
-      </w:pPr>
+          <w:noProof/>
+        </w:rPr>
+        <w:drawing>
+          <wp:anchor distT="0" distB="0" distL="114300" distR="114300" simplePos="0" relativeHeight="251659264" behindDoc="0" locked="0" layoutInCell="1" allowOverlap="1" wp14:anchorId="4473DC91" wp14:editId="0DD0CBBA">
+            <wp:simplePos x="0" y="0"/>
+            <wp:positionH relativeFrom="margin">
+              <wp:posOffset>642620</wp:posOffset>
+            </wp:positionH>
+            <wp:positionV relativeFrom="paragraph">
+              <wp:posOffset>168275</wp:posOffset>
+            </wp:positionV>
+            <wp:extent cx="6915150" cy="5087620"/>
+            <wp:effectExtent l="0" t="0" r="0" b="0"/>
+            <wp:wrapThrough wrapText="bothSides">
+              <wp:wrapPolygon edited="0">
+                <wp:start x="0" y="0"/>
+                <wp:lineTo x="0" y="21514"/>
+                <wp:lineTo x="21540" y="21514"/>
+                <wp:lineTo x="21540" y="0"/>
+                <wp:lineTo x="0" y="0"/>
+              </wp:wrapPolygon>
+            </wp:wrapThrough>
+            <wp:docPr id="4" name="Imagen 4" descr="C:\Users\Informatica\Downloads\DiagramaModeloRelacional.png"/>
+            <wp:cNvGraphicFramePr>
+              <a:graphicFrameLocks xmlns:a="http://schemas.openxmlformats.org/drawingml/2006/main" noChangeAspect="1"/>
+            </wp:cNvGraphicFramePr>
+            <a:graphic xmlns:a="http://schemas.openxmlformats.org/drawingml/2006/main">
+              <a:graphicData uri="http://schemas.openxmlformats.org/drawingml/2006/picture">
+                <pic:pic xmlns:pic="http://schemas.openxmlformats.org/drawingml/2006/picture">
+                  <pic:nvPicPr>
+                    <pic:cNvPr id="0" name="Picture 3" descr="C:\Users\Informatica\Downloads\DiagramaModeloRelacional.png"/>
+                    <pic:cNvPicPr>
+                      <a:picLocks noChangeAspect="1" noChangeArrowheads="1"/>
+                    </pic:cNvPicPr>
+                  </pic:nvPicPr>
+                  <pic:blipFill>
+                    <a:blip r:embed="rId11" cstate="print">
+                      <a:extLst>
+                        <a:ext uri="{28A0092B-C50C-407E-A947-70E740481C1C}">
+                          <a14:useLocalDpi xmlns:a14="http://schemas.microsoft.com/office/drawing/2010/main" val="0"/>
+                        </a:ext>
+                      </a:extLst>
+                    </a:blip>
+                    <a:srcRect/>
+                    <a:stretch>
+                      <a:fillRect/>
+                    </a:stretch>
+                  </pic:blipFill>
+                  <pic:spPr bwMode="auto">
+                    <a:xfrm>
+                      <a:off x="0" y="0"/>
+                      <a:ext cx="6915150" cy="5087620"/>
+                    </a:xfrm>
+                    <a:prstGeom prst="rect">
+                      <a:avLst/>
+                    </a:prstGeom>
+                    <a:noFill/>
+                    <a:ln>
+                      <a:noFill/>
+                    </a:ln>
+                  </pic:spPr>
+                </pic:pic>
+              </a:graphicData>
+            </a:graphic>
+            <wp14:sizeRelH relativeFrom="page">
+              <wp14:pctWidth>0</wp14:pctWidth>
+            </wp14:sizeRelH>
+            <wp14:sizeRelV relativeFrom="page">
+              <wp14:pctHeight>0</wp14:pctHeight>
+            </wp14:sizeRelV>
+          </wp:anchor>
+        </w:drawing>
+      </w:r>
     </w:p>
     <w:sectPr>
-      <w:pgSz w:w="12240" w:h="15840"/>
-      <w:pgMar w:top="1417" w:right="1701" w:bottom="1417" w:left="1701" w:header="708" w:footer="708" w:gutter="0"/>
+      <w:pgSz w:w="15840" w:h="12240" w:orient="landscape"/>
+      <w:pgMar w:top="1701" w:right="1418" w:bottom="1701" w:left="1418" w:header="709" w:footer="709" w:gutter="0"/>
       <w:cols w:space="708"/>
       <w:docGrid w:linePitch="360"/>
     </w:sectPr>
   </w:body>
 </w:document>
+</file>
+
+<file path=word/endnotes.xml><?xml version="1.0" encoding="utf-8"?>
+<w:endnotes xmlns:wpc="http://schemas.microsoft.com/office/word/2010/wordprocessingCanvas" xmlns:mc="http://schemas.openxmlformats.org/markup-compatibility/2006" xmlns:o="urn:schemas-microsoft-com:office:office" xmlns:r="http://schemas.openxmlformats.org/officeDocument/2006/relationships" xmlns:m="http://schemas.openxmlformats.org/officeDocument/2006/math" xmlns:v="urn:schemas-microsoft-com:vml" xmlns:wp14="http://schemas.microsoft.com/office/word/2010/wordprocessingDrawing" xmlns:wp="http://schemas.openxmlformats.org/drawingml/2006/wordprocessingDrawing" xmlns:w10="urn:schemas-microsoft-com:office:word" xmlns:w="http://schemas.openxmlformats.org/wordprocessingml/2006/main" xmlns:w14="http://schemas.microsoft.com/office/word/2010/wordml" xmlns:w15="http://schemas.microsoft.com/office/word/2012/wordml" xmlns:wpg="http://schemas.microsoft.com/office/word/2010/wordprocessingGroup" xmlns:wpi="http://schemas.microsoft.com/office/word/2010/wordprocessingInk" xmlns:wne="http://schemas.microsoft.com/office/word/2006/wordml" xmlns:wps="http://schemas.microsoft.com/office/word/2010/wordprocessingShape" mc:Ignorable="w14 w15 wp14">
+  <w:endnote w:type="separator" w:id="-1">
+    <w:p>
+      <w:pPr>
+        <w:spacing w:after="0" w:line="240" w:lineRule="auto"/>
+      </w:pPr>
+      <w:r>
+        <w:separator/>
+      </w:r>
+    </w:p>
+  </w:endnote>
+  <w:endnote w:type="continuationSeparator" w:id="0">
+    <w:p>
+      <w:pPr>
+        <w:spacing w:after="0" w:line="240" w:lineRule="auto"/>
+      </w:pPr>
+      <w:r>
+        <w:continuationSeparator/>
+      </w:r>
+    </w:p>
+  </w:endnote>
+</w:endnotes>
+</file>
+
+<file path=word/footnotes.xml><?xml version="1.0" encoding="utf-8"?>
+<w:footnotes xmlns:wpc="http://schemas.microsoft.com/office/word/2010/wordprocessingCanvas" xmlns:mc="http://schemas.openxmlformats.org/markup-compatibility/2006" xmlns:o="urn:schemas-microsoft-com:office:office" xmlns:r="http://schemas.openxmlformats.org/officeDocument/2006/relationships" xmlns:m="http://schemas.openxmlformats.org/officeDocument/2006/math" xmlns:v="urn:schemas-microsoft-com:vml" xmlns:wp14="http://schemas.microsoft.com/office/word/2010/wordprocessingDrawing" xmlns:wp="http://schemas.openxmlformats.org/drawingml/2006/wordprocessingDrawing" xmlns:w10="urn:schemas-microsoft-com:office:word" xmlns:w="http://schemas.openxmlformats.org/wordprocessingml/2006/main" xmlns:w14="http://schemas.microsoft.com/office/word/2010/wordml" xmlns:w15="http://schemas.microsoft.com/office/word/2012/wordml" xmlns:wpg="http://schemas.microsoft.com/office/word/2010/wordprocessingGroup" xmlns:wpi="http://schemas.microsoft.com/office/word/2010/wordprocessingInk" xmlns:wne="http://schemas.microsoft.com/office/word/2006/wordml" xmlns:wps="http://schemas.microsoft.com/office/word/2010/wordprocessingShape" mc:Ignorable="w14 w15 wp14">
+  <w:footnote w:type="separator" w:id="-1">
+    <w:p>
+      <w:pPr>
+        <w:spacing w:after="0" w:line="240" w:lineRule="auto"/>
+      </w:pPr>
+      <w:r>
+        <w:separator/>
+      </w:r>
+    </w:p>
+  </w:footnote>
+  <w:footnote w:type="continuationSeparator" w:id="0">
+    <w:p>
+      <w:pPr>
+        <w:spacing w:after="0" w:line="240" w:lineRule="auto"/>
+      </w:pPr>
+      <w:r>
+        <w:continuationSeparator/>
+      </w:r>
+    </w:p>
+  </w:footnote>
+</w:footnotes>
 </file>
 
 <file path=word/numbering.xml><?xml version="1.0" encoding="utf-8"?>
@@ -4722,6 +5775,119 @@
     </w:lvl>
   </w:abstractNum>
   <w:abstractNum w:abstractNumId="4">
+    <w:nsid w:val="362557FD"/>
+    <w:multiLevelType w:val="multilevel"/>
+    <w:tmpl w:val="B4907EAE"/>
+    <w:lvl w:ilvl="0">
+      <w:start w:val="3"/>
+      <w:numFmt w:val="decimal"/>
+      <w:lvlText w:val="%1."/>
+      <w:lvlJc w:val="left"/>
+      <w:pPr>
+        <w:tabs>
+          <w:tab w:val="num" w:pos="720"/>
+        </w:tabs>
+        <w:ind w:left="720" w:hanging="360"/>
+      </w:pPr>
+    </w:lvl>
+    <w:lvl w:ilvl="1" w:tentative="1">
+      <w:start w:val="1"/>
+      <w:numFmt w:val="decimal"/>
+      <w:lvlText w:val="%2."/>
+      <w:lvlJc w:val="left"/>
+      <w:pPr>
+        <w:tabs>
+          <w:tab w:val="num" w:pos="1440"/>
+        </w:tabs>
+        <w:ind w:left="1440" w:hanging="360"/>
+      </w:pPr>
+    </w:lvl>
+    <w:lvl w:ilvl="2" w:tentative="1">
+      <w:start w:val="1"/>
+      <w:numFmt w:val="decimal"/>
+      <w:lvlText w:val="%3."/>
+      <w:lvlJc w:val="left"/>
+      <w:pPr>
+        <w:tabs>
+          <w:tab w:val="num" w:pos="2160"/>
+        </w:tabs>
+        <w:ind w:left="2160" w:hanging="360"/>
+      </w:pPr>
+    </w:lvl>
+    <w:lvl w:ilvl="3" w:tentative="1">
+      <w:start w:val="1"/>
+      <w:numFmt w:val="decimal"/>
+      <w:lvlText w:val="%4."/>
+      <w:lvlJc w:val="left"/>
+      <w:pPr>
+        <w:tabs>
+          <w:tab w:val="num" w:pos="2880"/>
+        </w:tabs>
+        <w:ind w:left="2880" w:hanging="360"/>
+      </w:pPr>
+    </w:lvl>
+    <w:lvl w:ilvl="4" w:tentative="1">
+      <w:start w:val="1"/>
+      <w:numFmt w:val="decimal"/>
+      <w:lvlText w:val="%5."/>
+      <w:lvlJc w:val="left"/>
+      <w:pPr>
+        <w:tabs>
+          <w:tab w:val="num" w:pos="3600"/>
+        </w:tabs>
+        <w:ind w:left="3600" w:hanging="360"/>
+      </w:pPr>
+    </w:lvl>
+    <w:lvl w:ilvl="5" w:tentative="1">
+      <w:start w:val="1"/>
+      <w:numFmt w:val="decimal"/>
+      <w:lvlText w:val="%6."/>
+      <w:lvlJc w:val="left"/>
+      <w:pPr>
+        <w:tabs>
+          <w:tab w:val="num" w:pos="4320"/>
+        </w:tabs>
+        <w:ind w:left="4320" w:hanging="360"/>
+      </w:pPr>
+    </w:lvl>
+    <w:lvl w:ilvl="6" w:tentative="1">
+      <w:start w:val="1"/>
+      <w:numFmt w:val="decimal"/>
+      <w:lvlText w:val="%7."/>
+      <w:lvlJc w:val="left"/>
+      <w:pPr>
+        <w:tabs>
+          <w:tab w:val="num" w:pos="5040"/>
+        </w:tabs>
+        <w:ind w:left="5040" w:hanging="360"/>
+      </w:pPr>
+    </w:lvl>
+    <w:lvl w:ilvl="7" w:tentative="1">
+      <w:start w:val="1"/>
+      <w:numFmt w:val="decimal"/>
+      <w:lvlText w:val="%8."/>
+      <w:lvlJc w:val="left"/>
+      <w:pPr>
+        <w:tabs>
+          <w:tab w:val="num" w:pos="5760"/>
+        </w:tabs>
+        <w:ind w:left="5760" w:hanging="360"/>
+      </w:pPr>
+    </w:lvl>
+    <w:lvl w:ilvl="8" w:tentative="1">
+      <w:start w:val="1"/>
+      <w:numFmt w:val="decimal"/>
+      <w:lvlText w:val="%9."/>
+      <w:lvlJc w:val="left"/>
+      <w:pPr>
+        <w:tabs>
+          <w:tab w:val="num" w:pos="6480"/>
+        </w:tabs>
+        <w:ind w:left="6480" w:hanging="360"/>
+      </w:pPr>
+    </w:lvl>
+  </w:abstractNum>
+  <w:abstractNum w:abstractNumId="5">
     <w:nsid w:val="391A6850"/>
     <w:multiLevelType w:val="hybridMultilevel"/>
     <w:tmpl w:val="135E66D2"/>
@@ -4807,7 +5973,7 @@
       </w:pPr>
     </w:lvl>
   </w:abstractNum>
-  <w:abstractNum w:abstractNumId="5">
+  <w:abstractNum w:abstractNumId="6">
     <w:nsid w:val="40D446F5"/>
     <w:multiLevelType w:val="hybridMultilevel"/>
     <w:tmpl w:val="E7AAE968"/>
@@ -4893,7 +6059,120 @@
       </w:pPr>
     </w:lvl>
   </w:abstractNum>
-  <w:abstractNum w:abstractNumId="6">
+  <w:abstractNum w:abstractNumId="7">
+    <w:nsid w:val="54D41849"/>
+    <w:multiLevelType w:val="multilevel"/>
+    <w:tmpl w:val="A2A63494"/>
+    <w:lvl w:ilvl="0">
+      <w:start w:val="2"/>
+      <w:numFmt w:val="decimal"/>
+      <w:lvlText w:val="%1."/>
+      <w:lvlJc w:val="left"/>
+      <w:pPr>
+        <w:tabs>
+          <w:tab w:val="num" w:pos="720"/>
+        </w:tabs>
+        <w:ind w:left="720" w:hanging="360"/>
+      </w:pPr>
+    </w:lvl>
+    <w:lvl w:ilvl="1" w:tentative="1">
+      <w:start w:val="1"/>
+      <w:numFmt w:val="decimal"/>
+      <w:lvlText w:val="%2."/>
+      <w:lvlJc w:val="left"/>
+      <w:pPr>
+        <w:tabs>
+          <w:tab w:val="num" w:pos="1440"/>
+        </w:tabs>
+        <w:ind w:left="1440" w:hanging="360"/>
+      </w:pPr>
+    </w:lvl>
+    <w:lvl w:ilvl="2" w:tentative="1">
+      <w:start w:val="1"/>
+      <w:numFmt w:val="decimal"/>
+      <w:lvlText w:val="%3."/>
+      <w:lvlJc w:val="left"/>
+      <w:pPr>
+        <w:tabs>
+          <w:tab w:val="num" w:pos="2160"/>
+        </w:tabs>
+        <w:ind w:left="2160" w:hanging="360"/>
+      </w:pPr>
+    </w:lvl>
+    <w:lvl w:ilvl="3" w:tentative="1">
+      <w:start w:val="1"/>
+      <w:numFmt w:val="decimal"/>
+      <w:lvlText w:val="%4."/>
+      <w:lvlJc w:val="left"/>
+      <w:pPr>
+        <w:tabs>
+          <w:tab w:val="num" w:pos="2880"/>
+        </w:tabs>
+        <w:ind w:left="2880" w:hanging="360"/>
+      </w:pPr>
+    </w:lvl>
+    <w:lvl w:ilvl="4" w:tentative="1">
+      <w:start w:val="1"/>
+      <w:numFmt w:val="decimal"/>
+      <w:lvlText w:val="%5."/>
+      <w:lvlJc w:val="left"/>
+      <w:pPr>
+        <w:tabs>
+          <w:tab w:val="num" w:pos="3600"/>
+        </w:tabs>
+        <w:ind w:left="3600" w:hanging="360"/>
+      </w:pPr>
+    </w:lvl>
+    <w:lvl w:ilvl="5" w:tentative="1">
+      <w:start w:val="1"/>
+      <w:numFmt w:val="decimal"/>
+      <w:lvlText w:val="%6."/>
+      <w:lvlJc w:val="left"/>
+      <w:pPr>
+        <w:tabs>
+          <w:tab w:val="num" w:pos="4320"/>
+        </w:tabs>
+        <w:ind w:left="4320" w:hanging="360"/>
+      </w:pPr>
+    </w:lvl>
+    <w:lvl w:ilvl="6" w:tentative="1">
+      <w:start w:val="1"/>
+      <w:numFmt w:val="decimal"/>
+      <w:lvlText w:val="%7."/>
+      <w:lvlJc w:val="left"/>
+      <w:pPr>
+        <w:tabs>
+          <w:tab w:val="num" w:pos="5040"/>
+        </w:tabs>
+        <w:ind w:left="5040" w:hanging="360"/>
+      </w:pPr>
+    </w:lvl>
+    <w:lvl w:ilvl="7" w:tentative="1">
+      <w:start w:val="1"/>
+      <w:numFmt w:val="decimal"/>
+      <w:lvlText w:val="%8."/>
+      <w:lvlJc w:val="left"/>
+      <w:pPr>
+        <w:tabs>
+          <w:tab w:val="num" w:pos="5760"/>
+        </w:tabs>
+        <w:ind w:left="5760" w:hanging="360"/>
+      </w:pPr>
+    </w:lvl>
+    <w:lvl w:ilvl="8" w:tentative="1">
+      <w:start w:val="1"/>
+      <w:numFmt w:val="decimal"/>
+      <w:lvlText w:val="%9."/>
+      <w:lvlJc w:val="left"/>
+      <w:pPr>
+        <w:tabs>
+          <w:tab w:val="num" w:pos="6480"/>
+        </w:tabs>
+        <w:ind w:left="6480" w:hanging="360"/>
+      </w:pPr>
+    </w:lvl>
+  </w:abstractNum>
+  <w:abstractNum w:abstractNumId="8">
     <w:nsid w:val="68612EA5"/>
     <w:multiLevelType w:val="multilevel"/>
     <w:tmpl w:val="668C60F4"/>
@@ -5006,7 +6285,7 @@
       </w:pPr>
     </w:lvl>
   </w:abstractNum>
-  <w:abstractNum w:abstractNumId="7">
+  <w:abstractNum w:abstractNumId="9">
     <w:nsid w:val="691351B9"/>
     <w:multiLevelType w:val="hybridMultilevel"/>
     <w:tmpl w:val="B95EC386"/>
@@ -5092,7 +6371,120 @@
       </w:pPr>
     </w:lvl>
   </w:abstractNum>
-  <w:abstractNum w:abstractNumId="8">
+  <w:abstractNum w:abstractNumId="10">
+    <w:nsid w:val="69ED6876"/>
+    <w:multiLevelType w:val="multilevel"/>
+    <w:tmpl w:val="A2B47562"/>
+    <w:lvl w:ilvl="0">
+      <w:start w:val="1"/>
+      <w:numFmt w:val="decimal"/>
+      <w:lvlText w:val="%1."/>
+      <w:lvlJc w:val="left"/>
+      <w:pPr>
+        <w:tabs>
+          <w:tab w:val="num" w:pos="720"/>
+        </w:tabs>
+        <w:ind w:left="720" w:hanging="360"/>
+      </w:pPr>
+    </w:lvl>
+    <w:lvl w:ilvl="1" w:tentative="1">
+      <w:start w:val="1"/>
+      <w:numFmt w:val="decimal"/>
+      <w:lvlText w:val="%2."/>
+      <w:lvlJc w:val="left"/>
+      <w:pPr>
+        <w:tabs>
+          <w:tab w:val="num" w:pos="1440"/>
+        </w:tabs>
+        <w:ind w:left="1440" w:hanging="360"/>
+      </w:pPr>
+    </w:lvl>
+    <w:lvl w:ilvl="2" w:tentative="1">
+      <w:start w:val="1"/>
+      <w:numFmt w:val="decimal"/>
+      <w:lvlText w:val="%3."/>
+      <w:lvlJc w:val="left"/>
+      <w:pPr>
+        <w:tabs>
+          <w:tab w:val="num" w:pos="2160"/>
+        </w:tabs>
+        <w:ind w:left="2160" w:hanging="360"/>
+      </w:pPr>
+    </w:lvl>
+    <w:lvl w:ilvl="3" w:tentative="1">
+      <w:start w:val="1"/>
+      <w:numFmt w:val="decimal"/>
+      <w:lvlText w:val="%4."/>
+      <w:lvlJc w:val="left"/>
+      <w:pPr>
+        <w:tabs>
+          <w:tab w:val="num" w:pos="2880"/>
+        </w:tabs>
+        <w:ind w:left="2880" w:hanging="360"/>
+      </w:pPr>
+    </w:lvl>
+    <w:lvl w:ilvl="4" w:tentative="1">
+      <w:start w:val="1"/>
+      <w:numFmt w:val="decimal"/>
+      <w:lvlText w:val="%5."/>
+      <w:lvlJc w:val="left"/>
+      <w:pPr>
+        <w:tabs>
+          <w:tab w:val="num" w:pos="3600"/>
+        </w:tabs>
+        <w:ind w:left="3600" w:hanging="360"/>
+      </w:pPr>
+    </w:lvl>
+    <w:lvl w:ilvl="5" w:tentative="1">
+      <w:start w:val="1"/>
+      <w:numFmt w:val="decimal"/>
+      <w:lvlText w:val="%6."/>
+      <w:lvlJc w:val="left"/>
+      <w:pPr>
+        <w:tabs>
+          <w:tab w:val="num" w:pos="4320"/>
+        </w:tabs>
+        <w:ind w:left="4320" w:hanging="360"/>
+      </w:pPr>
+    </w:lvl>
+    <w:lvl w:ilvl="6" w:tentative="1">
+      <w:start w:val="1"/>
+      <w:numFmt w:val="decimal"/>
+      <w:lvlText w:val="%7."/>
+      <w:lvlJc w:val="left"/>
+      <w:pPr>
+        <w:tabs>
+          <w:tab w:val="num" w:pos="5040"/>
+        </w:tabs>
+        <w:ind w:left="5040" w:hanging="360"/>
+      </w:pPr>
+    </w:lvl>
+    <w:lvl w:ilvl="7" w:tentative="1">
+      <w:start w:val="1"/>
+      <w:numFmt w:val="decimal"/>
+      <w:lvlText w:val="%8."/>
+      <w:lvlJc w:val="left"/>
+      <w:pPr>
+        <w:tabs>
+          <w:tab w:val="num" w:pos="5760"/>
+        </w:tabs>
+        <w:ind w:left="5760" w:hanging="360"/>
+      </w:pPr>
+    </w:lvl>
+    <w:lvl w:ilvl="8" w:tentative="1">
+      <w:start w:val="1"/>
+      <w:numFmt w:val="decimal"/>
+      <w:lvlText w:val="%9."/>
+      <w:lvlJc w:val="left"/>
+      <w:pPr>
+        <w:tabs>
+          <w:tab w:val="num" w:pos="6480"/>
+        </w:tabs>
+        <w:ind w:left="6480" w:hanging="360"/>
+      </w:pPr>
+    </w:lvl>
+  </w:abstractNum>
+  <w:abstractNum w:abstractNumId="11">
     <w:nsid w:val="702211BC"/>
     <w:multiLevelType w:val="multilevel"/>
     <w:tmpl w:val="27425286"/>
@@ -5205,7 +6597,7 @@
       </w:pPr>
     </w:lvl>
   </w:abstractNum>
-  <w:abstractNum w:abstractNumId="9">
+  <w:abstractNum w:abstractNumId="12">
     <w:nsid w:val="78D269C7"/>
     <w:multiLevelType w:val="multilevel"/>
     <w:tmpl w:val="978A1CDA"/>
@@ -5319,13 +6711,13 @@
     </w:lvl>
   </w:abstractNum>
   <w:num w:numId="1">
-    <w:abstractNumId w:val="5"/>
+    <w:abstractNumId w:val="6"/>
   </w:num>
   <w:num w:numId="2">
-    <w:abstractNumId w:val="7"/>
+    <w:abstractNumId w:val="9"/>
   </w:num>
   <w:num w:numId="3">
-    <w:abstractNumId w:val="4"/>
+    <w:abstractNumId w:val="5"/>
     <w:lvlOverride w:ilvl="0">
       <w:startOverride w:val="1"/>
     </w:lvlOverride>
@@ -5388,19 +6780,28 @@
     <w:abstractNumId w:val="3"/>
   </w:num>
   <w:num w:numId="6">
-    <w:abstractNumId w:val="8"/>
+    <w:abstractNumId w:val="11"/>
   </w:num>
   <w:num w:numId="7">
-    <w:abstractNumId w:val="9"/>
+    <w:abstractNumId w:val="12"/>
   </w:num>
   <w:num w:numId="8">
-    <w:abstractNumId w:val="6"/>
+    <w:abstractNumId w:val="8"/>
   </w:num>
   <w:num w:numId="9">
     <w:abstractNumId w:val="1"/>
   </w:num>
   <w:num w:numId="10">
     <w:abstractNumId w:val="0"/>
+  </w:num>
+  <w:num w:numId="11">
+    <w:abstractNumId w:val="10"/>
+  </w:num>
+  <w:num w:numId="12">
+    <w:abstractNumId w:val="7"/>
+  </w:num>
+  <w:num w:numId="13">
+    <w:abstractNumId w:val="4"/>
   </w:num>
 </w:numbering>
 </file>
@@ -5982,6 +7383,73 @@
     <w:basedOn w:val="Fuentedeprrafopredeter"/>
     <w:rsid w:val="005B64BA"/>
   </w:style>
+  <w:style w:type="paragraph" w:styleId="Encabezado">
+    <w:name w:val="header"/>
+    <w:basedOn w:val="Normal"/>
+    <w:link w:val="EncabezadoCar"/>
+    <w:uiPriority w:val="99"/>
+    <w:unhideWhenUsed/>
+    <w:rsid w:val="0053717A"/>
+    <w:pPr>
+      <w:tabs>
+        <w:tab w:val="center" w:pos="4419"/>
+        <w:tab w:val="right" w:pos="8838"/>
+      </w:tabs>
+      <w:spacing w:after="0" w:line="240" w:lineRule="auto"/>
+    </w:pPr>
+  </w:style>
+  <w:style w:type="character" w:customStyle="1" w:styleId="EncabezadoCar">
+    <w:name w:val="Encabezado Car"/>
+    <w:basedOn w:val="Fuentedeprrafopredeter"/>
+    <w:link w:val="Encabezado"/>
+    <w:uiPriority w:val="99"/>
+    <w:rsid w:val="0053717A"/>
+    <w:rPr>
+      <w:rFonts w:eastAsia="MS Mincho"/>
+    </w:rPr>
+  </w:style>
+  <w:style w:type="paragraph" w:styleId="Piedepgina">
+    <w:name w:val="footer"/>
+    <w:basedOn w:val="Normal"/>
+    <w:link w:val="PiedepginaCar"/>
+    <w:uiPriority w:val="99"/>
+    <w:unhideWhenUsed/>
+    <w:rsid w:val="0053717A"/>
+    <w:pPr>
+      <w:tabs>
+        <w:tab w:val="center" w:pos="4419"/>
+        <w:tab w:val="right" w:pos="8838"/>
+      </w:tabs>
+      <w:spacing w:after="0" w:line="240" w:lineRule="auto"/>
+    </w:pPr>
+  </w:style>
+  <w:style w:type="character" w:customStyle="1" w:styleId="PiedepginaCar">
+    <w:name w:val="Pie de página Car"/>
+    <w:basedOn w:val="Fuentedeprrafopredeter"/>
+    <w:link w:val="Piedepgina"/>
+    <w:uiPriority w:val="99"/>
+    <w:rsid w:val="0053717A"/>
+    <w:rPr>
+      <w:rFonts w:eastAsia="MS Mincho"/>
+    </w:rPr>
+  </w:style>
+  <w:style w:type="paragraph" w:styleId="NormalWeb">
+    <w:name w:val="Normal (Web)"/>
+    <w:basedOn w:val="Normal"/>
+    <w:uiPriority w:val="99"/>
+    <w:semiHidden/>
+    <w:unhideWhenUsed/>
+    <w:rsid w:val="0053717A"/>
+    <w:pPr>
+      <w:spacing w:before="100" w:beforeAutospacing="1" w:after="100" w:afterAutospacing="1" w:line="240" w:lineRule="auto"/>
+    </w:pPr>
+    <w:rPr>
+      <w:rFonts w:ascii="Times New Roman" w:eastAsia="Times New Roman" w:hAnsi="Times New Roman" w:cs="Times New Roman"/>
+      <w:sz w:val="24"/>
+      <w:szCs w:val="24"/>
+      <w:lang w:eastAsia="es-GT"/>
+    </w:rPr>
+  </w:style>
 </w:styles>
 </file>
 

</xml_diff>

<commit_message>
add: Agregar archivos al proyecto Proveedor.java, ProveedorDAO.java y Proveedor.jsp
</commit_message>
<xml_diff>
--- a/ProyectoSCRUM_Fila3.docx
+++ b/ProyectoSCRUM_Fila3.docx
@@ -36,7 +36,7 @@
                     </pic:cNvPicPr>
                   </pic:nvPicPr>
                   <pic:blipFill>
-                    <a:blip r:embed="rId5" cstate="print">
+                    <a:blip r:embed="rId7" cstate="print">
                       <a:extLst>
                         <a:ext uri="{28A0092B-C50C-407E-A947-70E740481C1C}">
                           <a14:useLocalDpi xmlns:a14="http://schemas.microsoft.com/office/drawing/2010/main" val="0"/>
@@ -1270,7 +1270,7 @@
                 <w:sz w:val="24"/>
               </w:rPr>
             </w:pPr>
-            <w:hyperlink r:id="rId6" w:tooltip="add: Agregar Nombre Diego Benjamin Espinoza Reyes y rol Programador en archivo JavaEEProyect_Fila3.docx" w:history="1">
+            <w:hyperlink r:id="rId8" w:tooltip="add: Agregar Nombre Diego Benjamin Espinoza Reyes y rol Programador en archivo JavaEEProyect_Fila3.docx" w:history="1">
               <w:r>
                 <w:rPr>
                   <w:rStyle w:val="Hipervnculo"/>
@@ -3696,8 +3696,24 @@
           <w:szCs w:val="28"/>
         </w:rPr>
         <w:lastRenderedPageBreak/>
-        <w:t>Venta</w:t>
-      </w:r>
+        <w:t>Venta:</w:t>
+      </w:r>
+    </w:p>
+    <w:p>
+      <w:pPr>
+        <w:pStyle w:val="Sinespaciado"/>
+        <w:tabs>
+          <w:tab w:val="left" w:pos="5670"/>
+        </w:tabs>
+        <w:spacing w:line="276" w:lineRule="auto"/>
+        <w:rPr>
+          <w:rFonts w:ascii="Arial" w:hAnsi="Arial" w:cs="Arial"/>
+          <w:b/>
+          <w:bCs/>
+          <w:sz w:val="24"/>
+          <w:szCs w:val="28"/>
+        </w:rPr>
+      </w:pPr>
       <w:r>
         <w:rPr>
           <w:rFonts w:ascii="Arial" w:hAnsi="Arial" w:cs="Arial"/>
@@ -3706,7 +3722,44 @@
           <w:sz w:val="28"/>
           <w:szCs w:val="28"/>
         </w:rPr>
-        <w:t>:</w:t>
+        <w:t xml:space="preserve">         </w:t>
+      </w:r>
+      <w:r>
+        <w:rPr>
+          <w:rFonts w:ascii="Arial" w:hAnsi="Arial" w:cs="Arial"/>
+          <w:b/>
+          <w:bCs/>
+          <w:sz w:val="24"/>
+          <w:szCs w:val="28"/>
+        </w:rPr>
+        <w:t>HUDM-001:</w:t>
+      </w:r>
+    </w:p>
+    <w:p>
+      <w:pPr>
+        <w:pStyle w:val="Sinespaciado"/>
+        <w:tabs>
+          <w:tab w:val="left" w:pos="5670"/>
+        </w:tabs>
+        <w:spacing w:line="276" w:lineRule="auto"/>
+        <w:ind w:left="708"/>
+        <w:rPr>
+          <w:rFonts w:ascii="Arial" w:hAnsi="Arial" w:cs="Arial"/>
+          <w:b/>
+          <w:bCs/>
+          <w:sz w:val="24"/>
+          <w:szCs w:val="28"/>
+        </w:rPr>
+      </w:pPr>
+      <w:r>
+        <w:rPr>
+          <w:rStyle w:val="normaltextrun"/>
+          <w:rFonts w:ascii="Arial" w:hAnsi="Arial" w:cs="Arial"/>
+          <w:color w:val="000000"/>
+          <w:sz w:val="24"/>
+          <w:shd w:val="clear" w:color="auto" w:fill="FFFFFF"/>
+        </w:rPr>
+        <w:t>Como Proveedor, quiero hacer una venta desde la plataforma, para completar mi  compra fácilmente.</w:t>
       </w:r>
     </w:p>
     <w:p>
@@ -3742,9 +3795,17 @@
           <w:sz w:val="24"/>
           <w:szCs w:val="28"/>
         </w:rPr>
-        <w:t>HUDM</w:t>
-      </w:r>
-      <w:r>
+        <w:t>HUDM-002:</w:t>
+      </w:r>
+    </w:p>
+    <w:p>
+      <w:pPr>
+        <w:pStyle w:val="Sinespaciado"/>
+        <w:tabs>
+          <w:tab w:val="left" w:pos="5670"/>
+        </w:tabs>
+        <w:spacing w:line="276" w:lineRule="auto"/>
+        <w:ind w:left="708"/>
         <w:rPr>
           <w:rFonts w:ascii="Arial" w:hAnsi="Arial" w:cs="Arial"/>
           <w:b/>
@@ -3752,24 +3813,6 @@
           <w:sz w:val="24"/>
           <w:szCs w:val="28"/>
         </w:rPr>
-        <w:t>-001:</w:t>
-      </w:r>
-    </w:p>
-    <w:p>
-      <w:pPr>
-        <w:pStyle w:val="Sinespaciado"/>
-        <w:tabs>
-          <w:tab w:val="left" w:pos="5670"/>
-        </w:tabs>
-        <w:spacing w:line="276" w:lineRule="auto"/>
-        <w:ind w:left="708"/>
-        <w:rPr>
-          <w:rFonts w:ascii="Arial" w:hAnsi="Arial" w:cs="Arial"/>
-          <w:b/>
-          <w:bCs/>
-          <w:sz w:val="24"/>
-          <w:szCs w:val="28"/>
-        </w:rPr>
       </w:pPr>
       <w:r>
         <w:rPr>
@@ -3779,7 +3822,7 @@
           <w:sz w:val="24"/>
           <w:shd w:val="clear" w:color="auto" w:fill="FFFFFF"/>
         </w:rPr>
-        <w:t>Como Proveedor, quiero hacer una venta desde la plataforma, para completar mi  compra fácilmente.</w:t>
+        <w:t>Como empleado, quiero registrar cada venta con su detalle, para llevar control de las transacciones.</w:t>
       </w:r>
     </w:p>
     <w:p>
@@ -3815,17 +3858,7 @@
           <w:sz w:val="24"/>
           <w:szCs w:val="28"/>
         </w:rPr>
-        <w:t>HUDM</w:t>
-      </w:r>
-      <w:r>
-        <w:rPr>
-          <w:rFonts w:ascii="Arial" w:hAnsi="Arial" w:cs="Arial"/>
-          <w:b/>
-          <w:bCs/>
-          <w:sz w:val="24"/>
-          <w:szCs w:val="28"/>
-        </w:rPr>
-        <w:t>-002:</w:t>
+        <w:t>HUDM-003:</w:t>
       </w:r>
     </w:p>
     <w:p>
@@ -3837,11 +3870,11 @@
         <w:spacing w:line="276" w:lineRule="auto"/>
         <w:ind w:left="708"/>
         <w:rPr>
-          <w:rFonts w:ascii="Arial" w:hAnsi="Arial" w:cs="Arial"/>
-          <w:b/>
-          <w:bCs/>
-          <w:sz w:val="24"/>
-          <w:szCs w:val="28"/>
+          <w:rStyle w:val="eop"/>
+          <w:rFonts w:ascii="Arial" w:hAnsi="Arial" w:cs="Arial"/>
+          <w:color w:val="000000"/>
+          <w:sz w:val="24"/>
+          <w:shd w:val="clear" w:color="auto" w:fill="FFFFFF"/>
         </w:rPr>
       </w:pPr>
       <w:r>
@@ -3852,25 +3885,778 @@
           <w:sz w:val="24"/>
           <w:shd w:val="clear" w:color="auto" w:fill="FFFFFF"/>
         </w:rPr>
-        <w:t>Como empleado, quiero registrar cada venta con su detalle, para llevar control de las transacciones.</w:t>
-      </w:r>
-    </w:p>
-    <w:p>
-      <w:pPr>
-        <w:pStyle w:val="Sinespaciado"/>
-        <w:tabs>
-          <w:tab w:val="left" w:pos="5670"/>
-        </w:tabs>
-        <w:spacing w:line="276" w:lineRule="auto"/>
-        <w:rPr>
-          <w:rFonts w:ascii="Arial" w:hAnsi="Arial" w:cs="Arial"/>
-          <w:b/>
-          <w:bCs/>
-          <w:sz w:val="24"/>
-          <w:szCs w:val="28"/>
-        </w:rPr>
-      </w:pPr>
-      <w:r>
+        <w:t>Como Empleado, quiero ver el historial de ventas, para analizar el rendimiento del negocio.</w:t>
+      </w:r>
+    </w:p>
+    <w:p>
+      <w:pPr>
+        <w:pStyle w:val="Sinespaciado"/>
+        <w:tabs>
+          <w:tab w:val="left" w:pos="5670"/>
+        </w:tabs>
+        <w:spacing w:line="276" w:lineRule="auto"/>
+        <w:ind w:left="708"/>
+        <w:rPr>
+          <w:rFonts w:ascii="Arial" w:hAnsi="Arial" w:cs="Arial"/>
+          <w:color w:val="000000"/>
+          <w:sz w:val="24"/>
+          <w:shd w:val="clear" w:color="auto" w:fill="FFFFFF"/>
+        </w:rPr>
+      </w:pPr>
+    </w:p>
+    <w:p>
+      <w:pPr>
+        <w:pStyle w:val="Sinespaciado"/>
+        <w:tabs>
+          <w:tab w:val="left" w:pos="5670"/>
+        </w:tabs>
+        <w:spacing w:line="276" w:lineRule="auto"/>
+        <w:rPr>
+          <w:rFonts w:ascii="Arial" w:hAnsi="Arial" w:cs="Arial"/>
+          <w:b/>
+          <w:bCs/>
+          <w:sz w:val="28"/>
+          <w:szCs w:val="24"/>
+        </w:rPr>
+      </w:pPr>
+      <w:r>
+        <w:rPr>
+          <w:rFonts w:ascii="Arial" w:hAnsi="Arial" w:cs="Arial"/>
+          <w:b/>
+          <w:bCs/>
+          <w:sz w:val="28"/>
+          <w:szCs w:val="24"/>
+        </w:rPr>
+        <w:t xml:space="preserve">Compra: </w:t>
+      </w:r>
+    </w:p>
+    <w:p>
+      <w:pPr>
+        <w:pStyle w:val="Sinespaciado"/>
+        <w:tabs>
+          <w:tab w:val="left" w:pos="5670"/>
+        </w:tabs>
+        <w:spacing w:line="276" w:lineRule="auto"/>
+        <w:rPr>
+          <w:rFonts w:ascii="Arial" w:hAnsi="Arial" w:cs="Arial"/>
+          <w:b/>
+          <w:bCs/>
+          <w:sz w:val="24"/>
+          <w:szCs w:val="24"/>
+        </w:rPr>
+      </w:pPr>
+      <w:r>
+        <w:rPr>
+          <w:rFonts w:ascii="Arial" w:hAnsi="Arial" w:cs="Arial"/>
+          <w:b/>
+          <w:bCs/>
+          <w:sz w:val="28"/>
+          <w:szCs w:val="24"/>
+        </w:rPr>
+        <w:t xml:space="preserve">        </w:t>
+      </w:r>
+      <w:r>
+        <w:rPr>
+          <w:rFonts w:ascii="Arial" w:hAnsi="Arial" w:cs="Arial"/>
+          <w:b/>
+          <w:bCs/>
+          <w:sz w:val="24"/>
+          <w:szCs w:val="24"/>
+        </w:rPr>
+        <w:t>HULX-001</w:t>
+      </w:r>
+      <w:r>
+        <w:rPr>
+          <w:rFonts w:ascii="Arial" w:hAnsi="Arial" w:cs="Arial"/>
+          <w:b/>
+          <w:bCs/>
+          <w:sz w:val="24"/>
+          <w:szCs w:val="24"/>
+        </w:rPr>
+        <w:t>:</w:t>
+      </w:r>
+    </w:p>
+    <w:p>
+      <w:pPr>
+        <w:pStyle w:val="Sinespaciado"/>
+        <w:tabs>
+          <w:tab w:val="left" w:pos="5670"/>
+        </w:tabs>
+        <w:spacing w:line="276" w:lineRule="auto"/>
+        <w:ind w:left="720"/>
+        <w:rPr>
+          <w:rFonts w:ascii="Arial" w:hAnsi="Arial" w:cs="Arial"/>
+          <w:sz w:val="24"/>
+          <w:szCs w:val="24"/>
+        </w:rPr>
+      </w:pPr>
+      <w:r>
+        <w:rPr>
+          <w:rFonts w:ascii="Arial" w:hAnsi="Arial" w:cs="Arial"/>
+          <w:sz w:val="24"/>
+          <w:szCs w:val="24"/>
+        </w:rPr>
+        <w:t>Como usuario, quiero comprar un servicio turístico para asegurar mi viaje.</w:t>
+      </w:r>
+    </w:p>
+    <w:p>
+      <w:pPr>
+        <w:pStyle w:val="Sinespaciado"/>
+        <w:tabs>
+          <w:tab w:val="left" w:pos="5670"/>
+        </w:tabs>
+        <w:spacing w:line="276" w:lineRule="auto"/>
+        <w:rPr>
+          <w:rFonts w:ascii="Arial" w:hAnsi="Arial" w:cs="Arial"/>
+          <w:b/>
+          <w:bCs/>
+          <w:sz w:val="24"/>
+          <w:szCs w:val="24"/>
+        </w:rPr>
+      </w:pPr>
+      <w:r>
+        <w:rPr>
+          <w:rFonts w:ascii="Arial" w:hAnsi="Arial" w:cs="Arial"/>
+          <w:b/>
+          <w:bCs/>
+          <w:sz w:val="24"/>
+          <w:szCs w:val="24"/>
+        </w:rPr>
+        <w:t xml:space="preserve">         HULX-002</w:t>
+      </w:r>
+      <w:r>
+        <w:rPr>
+          <w:rFonts w:ascii="Arial" w:hAnsi="Arial" w:cs="Arial"/>
+          <w:b/>
+          <w:bCs/>
+          <w:sz w:val="24"/>
+          <w:szCs w:val="24"/>
+        </w:rPr>
+        <w:t>:</w:t>
+      </w:r>
+    </w:p>
+    <w:p>
+      <w:pPr>
+        <w:pStyle w:val="Sinespaciado"/>
+        <w:tabs>
+          <w:tab w:val="left" w:pos="5670"/>
+        </w:tabs>
+        <w:spacing w:line="276" w:lineRule="auto"/>
+        <w:ind w:left="720"/>
+        <w:rPr>
+          <w:rFonts w:ascii="Arial" w:hAnsi="Arial" w:cs="Arial"/>
+          <w:sz w:val="24"/>
+          <w:szCs w:val="24"/>
+        </w:rPr>
+      </w:pPr>
+      <w:r>
+        <w:rPr>
+          <w:rFonts w:ascii="Arial" w:hAnsi="Arial" w:cs="Arial"/>
+          <w:sz w:val="24"/>
+          <w:szCs w:val="24"/>
+        </w:rPr>
+        <w:t>Como proveedor, quiero ver las compras que incluyan mis servicios para saber qué debo entregar.</w:t>
+      </w:r>
+    </w:p>
+    <w:p>
+      <w:pPr>
+        <w:pStyle w:val="Sinespaciado"/>
+        <w:tabs>
+          <w:tab w:val="left" w:pos="5670"/>
+        </w:tabs>
+        <w:spacing w:line="276" w:lineRule="auto"/>
+        <w:rPr>
+          <w:rFonts w:ascii="Arial" w:hAnsi="Arial" w:cs="Arial"/>
+          <w:b/>
+          <w:bCs/>
+          <w:sz w:val="24"/>
+          <w:szCs w:val="24"/>
+        </w:rPr>
+      </w:pPr>
+      <w:r>
+        <w:rPr>
+          <w:rFonts w:ascii="Arial" w:hAnsi="Arial" w:cs="Arial"/>
+          <w:b/>
+          <w:bCs/>
+          <w:sz w:val="24"/>
+          <w:szCs w:val="24"/>
+        </w:rPr>
+        <w:t xml:space="preserve">         HULX-003</w:t>
+      </w:r>
+      <w:r>
+        <w:rPr>
+          <w:rFonts w:ascii="Arial" w:hAnsi="Arial" w:cs="Arial"/>
+          <w:b/>
+          <w:bCs/>
+          <w:sz w:val="24"/>
+          <w:szCs w:val="24"/>
+        </w:rPr>
+        <w:t>:</w:t>
+      </w:r>
+    </w:p>
+    <w:p>
+      <w:pPr>
+        <w:pStyle w:val="Sinespaciado"/>
+        <w:tabs>
+          <w:tab w:val="left" w:pos="5670"/>
+        </w:tabs>
+        <w:spacing w:line="276" w:lineRule="auto"/>
+        <w:ind w:left="720"/>
+        <w:rPr>
+          <w:rFonts w:ascii="Arial" w:hAnsi="Arial" w:cs="Arial"/>
+          <w:sz w:val="24"/>
+          <w:szCs w:val="24"/>
+        </w:rPr>
+      </w:pPr>
+      <w:r>
+        <w:rPr>
+          <w:rFonts w:ascii="Arial" w:hAnsi="Arial" w:cs="Arial"/>
+          <w:sz w:val="24"/>
+          <w:szCs w:val="24"/>
+        </w:rPr>
+        <w:t xml:space="preserve">Como empleado, quiero acceder a las compras realizadas para revisarlas y gestionarlas correctamente. </w:t>
+      </w:r>
+    </w:p>
+    <w:p>
+      <w:pPr>
+        <w:pStyle w:val="Sinespaciado"/>
+        <w:tabs>
+          <w:tab w:val="left" w:pos="5670"/>
+        </w:tabs>
+        <w:spacing w:line="276" w:lineRule="auto"/>
+        <w:ind w:left="720"/>
+        <w:rPr>
+          <w:rFonts w:ascii="Arial" w:hAnsi="Arial" w:cs="Arial"/>
+          <w:sz w:val="24"/>
+          <w:szCs w:val="24"/>
+        </w:rPr>
+      </w:pPr>
+    </w:p>
+    <w:p>
+      <w:pPr>
+        <w:pStyle w:val="Sinespaciado"/>
+        <w:tabs>
+          <w:tab w:val="left" w:pos="5670"/>
+        </w:tabs>
+        <w:spacing w:line="276" w:lineRule="auto"/>
+        <w:rPr>
+          <w:rFonts w:ascii="Arial" w:hAnsi="Arial" w:cs="Arial"/>
+          <w:sz w:val="28"/>
+          <w:szCs w:val="24"/>
+        </w:rPr>
+      </w:pPr>
+      <w:r>
+        <w:rPr>
+          <w:rFonts w:ascii="Arial" w:hAnsi="Arial" w:cs="Arial"/>
+          <w:b/>
+          <w:bCs/>
+          <w:sz w:val="28"/>
+          <w:szCs w:val="24"/>
+        </w:rPr>
+        <w:t>Detalle Compra:</w:t>
+      </w:r>
+      <w:r>
+        <w:rPr>
+          <w:rFonts w:ascii="Arial" w:hAnsi="Arial" w:cs="Arial"/>
+          <w:sz w:val="28"/>
+          <w:szCs w:val="24"/>
+        </w:rPr>
+        <w:t xml:space="preserve"> </w:t>
+      </w:r>
+    </w:p>
+    <w:p>
+      <w:pPr>
+        <w:pStyle w:val="Sinespaciado"/>
+        <w:tabs>
+          <w:tab w:val="left" w:pos="5670"/>
+        </w:tabs>
+        <w:spacing w:line="276" w:lineRule="auto"/>
+        <w:rPr>
+          <w:rFonts w:ascii="Arial" w:hAnsi="Arial" w:cs="Arial"/>
+          <w:b/>
+          <w:bCs/>
+          <w:sz w:val="24"/>
+          <w:szCs w:val="24"/>
+        </w:rPr>
+      </w:pPr>
+      <w:r>
+        <w:rPr>
+          <w:rFonts w:ascii="Arial" w:hAnsi="Arial" w:cs="Arial"/>
+          <w:b/>
+          <w:bCs/>
+          <w:sz w:val="28"/>
+          <w:szCs w:val="24"/>
+        </w:rPr>
+        <w:t xml:space="preserve">        </w:t>
+      </w:r>
+      <w:r>
+        <w:rPr>
+          <w:rFonts w:ascii="Arial" w:hAnsi="Arial" w:cs="Arial"/>
+          <w:b/>
+          <w:bCs/>
+          <w:sz w:val="24"/>
+          <w:szCs w:val="24"/>
+        </w:rPr>
+        <w:t>HULX-001:</w:t>
+      </w:r>
+    </w:p>
+    <w:p>
+      <w:pPr>
+        <w:pStyle w:val="Sinespaciado"/>
+        <w:tabs>
+          <w:tab w:val="left" w:pos="5670"/>
+        </w:tabs>
+        <w:spacing w:line="276" w:lineRule="auto"/>
+        <w:ind w:left="720"/>
+        <w:rPr>
+          <w:rFonts w:ascii="Arial" w:hAnsi="Arial" w:cs="Arial"/>
+          <w:sz w:val="24"/>
+          <w:szCs w:val="24"/>
+        </w:rPr>
+      </w:pPr>
+      <w:r>
+        <w:rPr>
+          <w:rFonts w:ascii="Arial" w:hAnsi="Arial" w:cs="Arial"/>
+          <w:sz w:val="24"/>
+          <w:szCs w:val="24"/>
+        </w:rPr>
+        <w:t xml:space="preserve">Como usuario, quiero ver el detalle de mi compra para saber qué incluye y cuánto pagué. </w:t>
+      </w:r>
+    </w:p>
+    <w:p>
+      <w:pPr>
+        <w:pStyle w:val="Sinespaciado"/>
+        <w:tabs>
+          <w:tab w:val="left" w:pos="5670"/>
+        </w:tabs>
+        <w:spacing w:line="276" w:lineRule="auto"/>
+        <w:rPr>
+          <w:rFonts w:ascii="Arial" w:hAnsi="Arial" w:cs="Arial"/>
+          <w:b/>
+          <w:bCs/>
+          <w:sz w:val="24"/>
+          <w:szCs w:val="24"/>
+        </w:rPr>
+      </w:pPr>
+      <w:r>
+        <w:rPr>
+          <w:rFonts w:ascii="Arial" w:hAnsi="Arial" w:cs="Arial"/>
+          <w:b/>
+          <w:bCs/>
+          <w:sz w:val="24"/>
+          <w:szCs w:val="24"/>
+        </w:rPr>
+        <w:t xml:space="preserve">         HULX-002</w:t>
+      </w:r>
+      <w:r>
+        <w:rPr>
+          <w:rFonts w:ascii="Arial" w:hAnsi="Arial" w:cs="Arial"/>
+          <w:b/>
+          <w:bCs/>
+          <w:sz w:val="24"/>
+          <w:szCs w:val="24"/>
+        </w:rPr>
+        <w:t>:</w:t>
+      </w:r>
+    </w:p>
+    <w:p>
+      <w:pPr>
+        <w:pStyle w:val="Sinespaciado"/>
+        <w:tabs>
+          <w:tab w:val="left" w:pos="5670"/>
+        </w:tabs>
+        <w:spacing w:line="276" w:lineRule="auto"/>
+        <w:ind w:left="720"/>
+        <w:rPr>
+          <w:rFonts w:ascii="Arial" w:hAnsi="Arial" w:cs="Arial"/>
+          <w:sz w:val="24"/>
+          <w:szCs w:val="24"/>
+        </w:rPr>
+      </w:pPr>
+      <w:r>
+        <w:rPr>
+          <w:rFonts w:ascii="Arial" w:hAnsi="Arial" w:cs="Arial"/>
+          <w:sz w:val="24"/>
+          <w:szCs w:val="24"/>
+        </w:rPr>
+        <w:t>Como proveedor, quiero consultar el detalle de los servicios comprados para cumplir con lo solicitado.</w:t>
+      </w:r>
+    </w:p>
+    <w:p>
+      <w:pPr>
+        <w:pStyle w:val="Sinespaciado"/>
+        <w:tabs>
+          <w:tab w:val="left" w:pos="5670"/>
+        </w:tabs>
+        <w:spacing w:line="276" w:lineRule="auto"/>
+        <w:rPr>
+          <w:rFonts w:ascii="Arial" w:hAnsi="Arial" w:cs="Arial"/>
+          <w:b/>
+          <w:bCs/>
+          <w:sz w:val="24"/>
+          <w:szCs w:val="24"/>
+        </w:rPr>
+      </w:pPr>
+      <w:r>
+        <w:rPr>
+          <w:rFonts w:ascii="Arial" w:hAnsi="Arial" w:cs="Arial"/>
+          <w:b/>
+          <w:bCs/>
+          <w:sz w:val="24"/>
+          <w:szCs w:val="24"/>
+        </w:rPr>
+        <w:t xml:space="preserve">         HULX-003</w:t>
+      </w:r>
+      <w:r>
+        <w:rPr>
+          <w:rFonts w:ascii="Arial" w:hAnsi="Arial" w:cs="Arial"/>
+          <w:b/>
+          <w:bCs/>
+          <w:sz w:val="24"/>
+          <w:szCs w:val="24"/>
+        </w:rPr>
+        <w:t>:</w:t>
+      </w:r>
+      <w:r>
+        <w:rPr>
+          <w:rFonts w:ascii="Arial" w:hAnsi="Arial" w:cs="Arial"/>
+          <w:sz w:val="24"/>
+          <w:szCs w:val="24"/>
+        </w:rPr>
+        <w:t xml:space="preserve"> </w:t>
+      </w:r>
+    </w:p>
+    <w:p>
+      <w:pPr>
+        <w:pStyle w:val="Sinespaciado"/>
+        <w:tabs>
+          <w:tab w:val="left" w:pos="5670"/>
+        </w:tabs>
+        <w:spacing w:line="276" w:lineRule="auto"/>
+        <w:ind w:left="720"/>
+        <w:rPr>
+          <w:rFonts w:ascii="Arial" w:hAnsi="Arial" w:cs="Arial"/>
+          <w:sz w:val="24"/>
+          <w:szCs w:val="24"/>
+        </w:rPr>
+      </w:pPr>
+      <w:r>
+        <w:rPr>
+          <w:rFonts w:ascii="Arial" w:hAnsi="Arial" w:cs="Arial"/>
+          <w:sz w:val="24"/>
+          <w:szCs w:val="24"/>
+        </w:rPr>
+        <w:t>Como empleado, quiero verificar los detalles de una compra para asegurar que todo esté correcto.</w:t>
+      </w:r>
+    </w:p>
+    <w:p>
+      <w:pPr>
+        <w:rPr>
+          <w:rFonts w:ascii="Arial" w:eastAsiaTheme="minorHAnsi" w:hAnsi="Arial" w:cs="Arial"/>
+          <w:sz w:val="24"/>
+          <w:szCs w:val="24"/>
+        </w:rPr>
+      </w:pPr>
+      <w:r>
+        <w:rPr>
+          <w:rFonts w:ascii="Arial" w:hAnsi="Arial" w:cs="Arial"/>
+          <w:sz w:val="24"/>
+          <w:szCs w:val="24"/>
+        </w:rPr>
+        <w:br w:type="page"/>
+      </w:r>
+    </w:p>
+    <w:p>
+      <w:pPr>
+        <w:pStyle w:val="Sinespaciado"/>
+        <w:tabs>
+          <w:tab w:val="left" w:pos="5670"/>
+        </w:tabs>
+        <w:spacing w:line="276" w:lineRule="auto"/>
+        <w:ind w:left="720"/>
+        <w:rPr>
+          <w:rFonts w:ascii="Arial" w:hAnsi="Arial" w:cs="Arial"/>
+          <w:sz w:val="24"/>
+          <w:szCs w:val="24"/>
+        </w:rPr>
+      </w:pPr>
+    </w:p>
+    <w:p>
+      <w:pPr>
+        <w:pStyle w:val="Sinespaciado"/>
+        <w:tabs>
+          <w:tab w:val="left" w:pos="5670"/>
+        </w:tabs>
+        <w:spacing w:line="276" w:lineRule="auto"/>
+        <w:rPr>
+          <w:rFonts w:ascii="Arial" w:hAnsi="Arial" w:cs="Arial"/>
+          <w:sz w:val="28"/>
+          <w:szCs w:val="24"/>
+        </w:rPr>
+      </w:pPr>
+      <w:r>
+        <w:rPr>
+          <w:rFonts w:ascii="Arial" w:hAnsi="Arial" w:cs="Arial"/>
+          <w:b/>
+          <w:bCs/>
+          <w:sz w:val="28"/>
+          <w:szCs w:val="24"/>
+        </w:rPr>
+        <w:t>Destino</w:t>
+      </w:r>
+      <w:r>
+        <w:rPr>
+          <w:rFonts w:ascii="Arial" w:hAnsi="Arial" w:cs="Arial"/>
+          <w:b/>
+          <w:bCs/>
+          <w:sz w:val="28"/>
+          <w:szCs w:val="24"/>
+        </w:rPr>
+        <w:t>:</w:t>
+      </w:r>
+      <w:r>
+        <w:rPr>
+          <w:rFonts w:ascii="Arial" w:hAnsi="Arial" w:cs="Arial"/>
+          <w:sz w:val="28"/>
+          <w:szCs w:val="24"/>
+        </w:rPr>
+        <w:t xml:space="preserve"> </w:t>
+      </w:r>
+    </w:p>
+    <w:p>
+      <w:pPr>
+        <w:pStyle w:val="Sinespaciado"/>
+        <w:tabs>
+          <w:tab w:val="left" w:pos="5670"/>
+        </w:tabs>
+        <w:spacing w:line="276" w:lineRule="auto"/>
+        <w:rPr>
+          <w:rFonts w:ascii="Arial" w:hAnsi="Arial" w:cs="Arial"/>
+          <w:b/>
+          <w:bCs/>
+          <w:sz w:val="24"/>
+          <w:szCs w:val="24"/>
+        </w:rPr>
+      </w:pPr>
+      <w:r>
+        <w:rPr>
+          <w:rFonts w:ascii="Arial" w:hAnsi="Arial" w:cs="Arial"/>
+          <w:b/>
+          <w:bCs/>
+          <w:sz w:val="28"/>
+          <w:szCs w:val="24"/>
+        </w:rPr>
+        <w:t xml:space="preserve">         </w:t>
+      </w:r>
+      <w:r>
+        <w:rPr>
+          <w:rFonts w:ascii="Arial" w:hAnsi="Arial" w:cs="Arial"/>
+          <w:b/>
+          <w:bCs/>
+          <w:sz w:val="24"/>
+          <w:szCs w:val="24"/>
+        </w:rPr>
+        <w:t>HUDE</w:t>
+      </w:r>
+      <w:r>
+        <w:rPr>
+          <w:rFonts w:ascii="Arial" w:hAnsi="Arial" w:cs="Arial"/>
+          <w:b/>
+          <w:bCs/>
+          <w:sz w:val="24"/>
+          <w:szCs w:val="24"/>
+        </w:rPr>
+        <w:t>-001:</w:t>
+      </w:r>
+    </w:p>
+    <w:p>
+      <w:pPr>
+        <w:spacing w:after="0" w:line="240" w:lineRule="auto"/>
+        <w:ind w:left="708"/>
+        <w:textAlignment w:val="baseline"/>
+        <w:rPr>
+          <w:rFonts w:ascii="Arial" w:eastAsia="Times New Roman" w:hAnsi="Arial" w:cs="Arial"/>
+          <w:sz w:val="24"/>
+          <w:szCs w:val="24"/>
+          <w:lang w:eastAsia="es-GT"/>
+        </w:rPr>
+      </w:pPr>
+      <w:r>
+        <w:rPr>
+          <w:rFonts w:ascii="Arial" w:eastAsia="Times New Roman" w:hAnsi="Arial" w:cs="Arial"/>
+          <w:sz w:val="24"/>
+          <w:szCs w:val="24"/>
+          <w:lang w:eastAsia="es-GT"/>
+        </w:rPr>
+        <w:t>Como usuario, quiero ver información del destino, para elegir el lugar que más me interese.  </w:t>
+      </w:r>
+    </w:p>
+    <w:p>
+      <w:pPr>
+        <w:pStyle w:val="Sinespaciado"/>
+        <w:tabs>
+          <w:tab w:val="left" w:pos="5670"/>
+        </w:tabs>
+        <w:spacing w:line="276" w:lineRule="auto"/>
+        <w:ind w:left="720"/>
+        <w:rPr>
+          <w:rFonts w:ascii="Arial" w:hAnsi="Arial" w:cs="Arial"/>
+          <w:b/>
+          <w:bCs/>
+          <w:sz w:val="24"/>
+          <w:szCs w:val="24"/>
+        </w:rPr>
+      </w:pPr>
+      <w:r>
+        <w:rPr>
+          <w:rFonts w:ascii="Arial" w:hAnsi="Arial" w:cs="Arial"/>
+          <w:b/>
+          <w:bCs/>
+          <w:sz w:val="24"/>
+          <w:szCs w:val="24"/>
+        </w:rPr>
+        <w:t>HUDE-002</w:t>
+      </w:r>
+      <w:r>
+        <w:rPr>
+          <w:rFonts w:ascii="Arial" w:hAnsi="Arial" w:cs="Arial"/>
+          <w:b/>
+          <w:bCs/>
+          <w:sz w:val="24"/>
+          <w:szCs w:val="24"/>
+        </w:rPr>
+        <w:t>:</w:t>
+      </w:r>
+    </w:p>
+    <w:p>
+      <w:pPr>
+        <w:spacing w:after="0" w:line="240" w:lineRule="auto"/>
+        <w:ind w:left="708"/>
+        <w:textAlignment w:val="baseline"/>
+        <w:rPr>
+          <w:rFonts w:ascii="Arial" w:eastAsia="Times New Roman" w:hAnsi="Arial" w:cs="Arial"/>
+          <w:sz w:val="24"/>
+          <w:szCs w:val="24"/>
+          <w:lang w:eastAsia="es-GT"/>
+        </w:rPr>
+      </w:pPr>
+      <w:r>
+        <w:rPr>
+          <w:rFonts w:ascii="Arial" w:eastAsia="Times New Roman" w:hAnsi="Arial" w:cs="Arial"/>
+          <w:sz w:val="24"/>
+          <w:szCs w:val="24"/>
+          <w:lang w:eastAsia="es-GT"/>
+        </w:rPr>
+        <w:t>Como empleado, quiero consultar los destinos disponibles, para asesorar correctamente a los clientes. </w:t>
+      </w:r>
+    </w:p>
+    <w:p>
+      <w:pPr>
+        <w:pStyle w:val="Sinespaciado"/>
+        <w:tabs>
+          <w:tab w:val="left" w:pos="5670"/>
+        </w:tabs>
+        <w:spacing w:line="276" w:lineRule="auto"/>
+        <w:rPr>
+          <w:rFonts w:ascii="Arial" w:hAnsi="Arial" w:cs="Arial"/>
+          <w:b/>
+          <w:bCs/>
+          <w:sz w:val="24"/>
+          <w:szCs w:val="24"/>
+        </w:rPr>
+      </w:pPr>
+      <w:r>
+        <w:rPr>
+          <w:rFonts w:ascii="Arial" w:hAnsi="Arial" w:cs="Arial"/>
+          <w:b/>
+          <w:bCs/>
+          <w:sz w:val="24"/>
+          <w:szCs w:val="24"/>
+        </w:rPr>
+        <w:t xml:space="preserve">           HUDE-003</w:t>
+      </w:r>
+      <w:r>
+        <w:rPr>
+          <w:rFonts w:ascii="Arial" w:hAnsi="Arial" w:cs="Arial"/>
+          <w:b/>
+          <w:bCs/>
+          <w:sz w:val="24"/>
+          <w:szCs w:val="24"/>
+        </w:rPr>
+        <w:t>:</w:t>
+      </w:r>
+      <w:r>
+        <w:rPr>
+          <w:rFonts w:ascii="Arial" w:hAnsi="Arial" w:cs="Arial"/>
+          <w:sz w:val="24"/>
+          <w:szCs w:val="24"/>
+        </w:rPr>
+        <w:t xml:space="preserve"> </w:t>
+      </w:r>
+    </w:p>
+    <w:p>
+      <w:pPr>
+        <w:spacing w:after="0" w:line="240" w:lineRule="auto"/>
+        <w:ind w:left="708"/>
+        <w:textAlignment w:val="baseline"/>
+        <w:rPr>
+          <w:rFonts w:ascii="Arial" w:eastAsia="Times New Roman" w:hAnsi="Arial" w:cs="Arial"/>
+          <w:sz w:val="24"/>
+          <w:szCs w:val="24"/>
+          <w:lang w:eastAsia="es-GT"/>
+        </w:rPr>
+      </w:pPr>
+      <w:r>
+        <w:rPr>
+          <w:rFonts w:ascii="Arial" w:eastAsia="Times New Roman" w:hAnsi="Arial" w:cs="Arial"/>
+          <w:sz w:val="24"/>
+          <w:szCs w:val="24"/>
+          <w:lang w:eastAsia="es-GT"/>
+        </w:rPr>
+        <w:t>Como administrador, quiero poder agregar, editar o eliminar destinos, para mantener la oferta turística actualizada. </w:t>
+      </w:r>
+    </w:p>
+    <w:p>
+      <w:pPr>
+        <w:pStyle w:val="Sinespaciado"/>
+        <w:tabs>
+          <w:tab w:val="left" w:pos="5670"/>
+        </w:tabs>
+        <w:spacing w:line="276" w:lineRule="auto"/>
+        <w:ind w:left="720"/>
+        <w:rPr>
+          <w:rFonts w:ascii="Arial" w:hAnsi="Arial" w:cs="Arial"/>
+          <w:sz w:val="24"/>
+          <w:szCs w:val="24"/>
+        </w:rPr>
+      </w:pPr>
+    </w:p>
+    <w:p>
+      <w:pPr>
+        <w:rPr>
+          <w:rFonts w:eastAsiaTheme="minorHAnsi"/>
+          <w:sz w:val="24"/>
+          <w:szCs w:val="24"/>
+          <w:u w:val="single"/>
+        </w:rPr>
+      </w:pPr>
+      <w:r>
+        <w:rPr>
+          <w:sz w:val="24"/>
+          <w:szCs w:val="24"/>
+          <w:u w:val="single"/>
+        </w:rPr>
+        <w:br w:type="page"/>
+      </w:r>
+    </w:p>
+    <w:p>
+      <w:pPr>
+        <w:pStyle w:val="Sinespaciado"/>
+        <w:tabs>
+          <w:tab w:val="left" w:pos="5670"/>
+        </w:tabs>
+        <w:spacing w:line="276" w:lineRule="auto"/>
+        <w:jc w:val="center"/>
         <w:rPr>
           <w:rFonts w:ascii="Arial" w:hAnsi="Arial" w:cs="Arial"/>
           <w:b/>
@@ -3878,75 +4664,713 @@
           <w:sz w:val="28"/>
           <w:szCs w:val="28"/>
         </w:rPr>
-        <w:t xml:space="preserve">         </w:t>
-      </w:r>
-      <w:r>
-        <w:rPr>
-          <w:rFonts w:ascii="Arial" w:hAnsi="Arial" w:cs="Arial"/>
-          <w:b/>
-          <w:bCs/>
-          <w:sz w:val="24"/>
+      </w:pPr>
+      <w:r>
+        <w:rPr>
+          <w:noProof/>
+        </w:rPr>
+        <w:lastRenderedPageBreak/>
+        <w:pict w14:anchorId="00107CFD">
+          <v:shapetype id="_x0000_t75" coordsize="21600,21600" o:spt="75" o:preferrelative="t" path="m@4@5l@4@11@9@11@9@5xe" filled="f" stroked="f">
+            <v:stroke joinstyle="miter"/>
+            <v:formulas>
+              <v:f eqn="if lineDrawn pixelLineWidth 0"/>
+              <v:f eqn="sum @0 1 0"/>
+              <v:f eqn="sum 0 0 @1"/>
+              <v:f eqn="prod @2 1 2"/>
+              <v:f eqn="prod @3 21600 pixelWidth"/>
+              <v:f eqn="prod @3 21600 pixelHeight"/>
+              <v:f eqn="sum @0 0 1"/>
+              <v:f eqn="prod @6 1 2"/>
+              <v:f eqn="prod @7 21600 pixelWidth"/>
+              <v:f eqn="sum @8 21600 0"/>
+              <v:f eqn="prod @7 21600 pixelHeight"/>
+              <v:f eqn="sum @10 21600 0"/>
+            </v:formulas>
+            <v:path o:extrusionok="f" gradientshapeok="t" o:connecttype="rect"/>
+            <o:lock v:ext="edit" aspectratio="t"/>
+          </v:shapetype>
+          <v:shape id="_x0000_s1026" type="#_x0000_t75" style="position:absolute;left:0;text-align:left;margin-left:-41.05pt;margin-top:29.25pt;width:524.9pt;height:535.2pt;z-index:-251658240;mso-position-horizontal-relative:text;mso-position-vertical-relative:text;mso-width-relative:page;mso-height-relative:page" wrapcoords="-49 0 -49 21552 21600 21552 21600 0 -49 0">
+            <v:imagedata r:id="rId9" o:title="imagen"/>
+            <w10:wrap type="through"/>
+          </v:shape>
+        </w:pict>
+      </w:r>
+      <w:r>
+        <w:rPr>
+          <w:rFonts w:ascii="Arial" w:hAnsi="Arial" w:cs="Arial"/>
+          <w:b/>
+          <w:bCs/>
+          <w:sz w:val="28"/>
           <w:szCs w:val="28"/>
         </w:rPr>
-        <w:t>HUDM</w:t>
-      </w:r>
-      <w:r>
-        <w:rPr>
-          <w:rFonts w:ascii="Arial" w:hAnsi="Arial" w:cs="Arial"/>
-          <w:b/>
-          <w:bCs/>
-          <w:sz w:val="24"/>
+        <w:t>Diagrama Modelo de Clase</w:t>
+      </w:r>
+      <w:r>
+        <w:rPr>
+          <w:rFonts w:ascii="Arial" w:hAnsi="Arial" w:cs="Arial"/>
+          <w:b/>
+          <w:bCs/>
+          <w:sz w:val="28"/>
           <w:szCs w:val="28"/>
         </w:rPr>
-        <w:t>-003:</w:t>
-      </w:r>
-    </w:p>
-    <w:p>
-      <w:pPr>
-        <w:pStyle w:val="Sinespaciado"/>
-        <w:tabs>
-          <w:tab w:val="left" w:pos="5670"/>
-        </w:tabs>
-        <w:spacing w:line="276" w:lineRule="auto"/>
-        <w:ind w:left="708"/>
-        <w:rPr>
-          <w:rStyle w:val="eop"/>
-          <w:rFonts w:ascii="Arial" w:hAnsi="Arial" w:cs="Arial"/>
-          <w:color w:val="000000"/>
-          <w:sz w:val="24"/>
-          <w:shd w:val="clear" w:color="auto" w:fill="FFFFFF"/>
-        </w:rPr>
-      </w:pPr>
-      <w:r>
-        <w:rPr>
-          <w:rStyle w:val="normaltextrun"/>
-          <w:rFonts w:ascii="Arial" w:hAnsi="Arial" w:cs="Arial"/>
-          <w:color w:val="000000"/>
-          <w:sz w:val="24"/>
-          <w:shd w:val="clear" w:color="auto" w:fill="FFFFFF"/>
-        </w:rPr>
-        <w:t>Como Empleado, quiero ver el historial de ventas, para analizar el rendimiento del negocio.</w:t>
-      </w:r>
+        <w:t xml:space="preserve"> – despinoza-2021308</w:t>
+      </w:r>
+    </w:p>
+    <w:p>
+      <w:pPr>
+        <w:pStyle w:val="Sinespaciado"/>
+        <w:tabs>
+          <w:tab w:val="left" w:pos="5670"/>
+        </w:tabs>
+        <w:spacing w:line="276" w:lineRule="auto"/>
+        <w:jc w:val="center"/>
+        <w:rPr>
+          <w:rFonts w:ascii="Arial" w:hAnsi="Arial" w:cs="Arial"/>
+          <w:b/>
+          <w:bCs/>
+          <w:sz w:val="28"/>
+          <w:szCs w:val="28"/>
+        </w:rPr>
+      </w:pPr>
+    </w:p>
+    <w:p>
+      <w:pPr>
+        <w:rPr>
+          <w:rFonts w:eastAsiaTheme="minorHAnsi"/>
+          <w:sz w:val="24"/>
+          <w:szCs w:val="24"/>
+          <w:u w:val="single"/>
+        </w:rPr>
+      </w:pPr>
+      <w:r>
+        <w:rPr>
+          <w:sz w:val="24"/>
+          <w:szCs w:val="24"/>
+          <w:u w:val="single"/>
+        </w:rPr>
+        <w:br w:type="page"/>
+      </w:r>
+    </w:p>
+    <w:p>
+      <w:pPr>
+        <w:pStyle w:val="Sinespaciado"/>
+        <w:tabs>
+          <w:tab w:val="left" w:pos="5670"/>
+        </w:tabs>
+        <w:spacing w:line="276" w:lineRule="auto"/>
+        <w:rPr>
+          <w:sz w:val="24"/>
+          <w:szCs w:val="24"/>
+          <w:u w:val="single"/>
+        </w:rPr>
+        <w:sectPr>
+          <w:pgSz w:w="12240" w:h="15840"/>
+          <w:pgMar w:top="1417" w:right="1701" w:bottom="1417" w:left="1701" w:header="708" w:footer="708" w:gutter="0"/>
+          <w:cols w:space="708"/>
+          <w:docGrid w:linePitch="360"/>
+        </w:sectPr>
+      </w:pPr>
+    </w:p>
+    <w:p>
+      <w:pPr>
+        <w:pStyle w:val="Sinespaciado"/>
+        <w:tabs>
+          <w:tab w:val="left" w:pos="5670"/>
+        </w:tabs>
+        <w:spacing w:line="276" w:lineRule="auto"/>
+        <w:jc w:val="center"/>
+        <w:rPr>
+          <w:rFonts w:ascii="Arial" w:hAnsi="Arial" w:cs="Arial"/>
+          <w:b/>
+          <w:bCs/>
+          <w:sz w:val="28"/>
+          <w:szCs w:val="28"/>
+        </w:rPr>
+      </w:pPr>
+      <w:r>
+        <w:rPr>
+          <w:rFonts w:ascii="Arial" w:hAnsi="Arial" w:cs="Arial"/>
+          <w:b/>
+          <w:noProof/>
+          <w:sz w:val="28"/>
+          <w:szCs w:val="28"/>
+          <w:lang w:eastAsia="es-GT"/>
+        </w:rPr>
+        <w:lastRenderedPageBreak/>
+        <w:drawing>
+          <wp:anchor distT="0" distB="0" distL="114300" distR="114300" simplePos="0" relativeHeight="251657216" behindDoc="0" locked="0" layoutInCell="1" allowOverlap="1" wp14:anchorId="3B285DAA" wp14:editId="063B43BE">
+            <wp:simplePos x="0" y="0"/>
+            <wp:positionH relativeFrom="column">
+              <wp:posOffset>-586105</wp:posOffset>
+            </wp:positionH>
+            <wp:positionV relativeFrom="paragraph">
+              <wp:posOffset>662305</wp:posOffset>
+            </wp:positionV>
+            <wp:extent cx="9491200" cy="4524375"/>
+            <wp:effectExtent l="0" t="0" r="0" b="0"/>
+            <wp:wrapNone/>
+            <wp:docPr id="1" name="Imagen 1"/>
+            <wp:cNvGraphicFramePr>
+              <a:graphicFrameLocks xmlns:a="http://schemas.openxmlformats.org/drawingml/2006/main" noChangeAspect="1"/>
+            </wp:cNvGraphicFramePr>
+            <a:graphic xmlns:a="http://schemas.openxmlformats.org/drawingml/2006/main">
+              <a:graphicData uri="http://schemas.openxmlformats.org/drawingml/2006/picture">
+                <pic:pic xmlns:pic="http://schemas.openxmlformats.org/drawingml/2006/picture">
+                  <pic:nvPicPr>
+                    <pic:cNvPr id="1" name="Diagrama Entidad Relacion.png"/>
+                    <pic:cNvPicPr/>
+                  </pic:nvPicPr>
+                  <pic:blipFill>
+                    <a:blip r:embed="rId10" cstate="print">
+                      <a:extLst>
+                        <a:ext uri="{28A0092B-C50C-407E-A947-70E740481C1C}">
+                          <a14:useLocalDpi xmlns:a14="http://schemas.microsoft.com/office/drawing/2010/main" val="0"/>
+                        </a:ext>
+                      </a:extLst>
+                    </a:blip>
+                    <a:stretch>
+                      <a:fillRect/>
+                    </a:stretch>
+                  </pic:blipFill>
+                  <pic:spPr>
+                    <a:xfrm>
+                      <a:off x="0" y="0"/>
+                      <a:ext cx="9491200" cy="4524375"/>
+                    </a:xfrm>
+                    <a:prstGeom prst="rect">
+                      <a:avLst/>
+                    </a:prstGeom>
+                  </pic:spPr>
+                </pic:pic>
+              </a:graphicData>
+            </a:graphic>
+            <wp14:sizeRelH relativeFrom="margin">
+              <wp14:pctWidth>0</wp14:pctWidth>
+            </wp14:sizeRelH>
+            <wp14:sizeRelV relativeFrom="margin">
+              <wp14:pctHeight>0</wp14:pctHeight>
+            </wp14:sizeRelV>
+          </wp:anchor>
+        </w:drawing>
+      </w:r>
+      <w:r>
+        <w:rPr>
+          <w:rFonts w:ascii="Arial" w:hAnsi="Arial" w:cs="Arial"/>
+          <w:b/>
+          <w:sz w:val="28"/>
+          <w:szCs w:val="28"/>
+        </w:rPr>
+        <w:t>D</w:t>
+      </w:r>
+      <w:r>
+        <w:rPr>
+          <w:rFonts w:ascii="Arial" w:hAnsi="Arial" w:cs="Arial"/>
+          <w:b/>
+          <w:bCs/>
+          <w:sz w:val="28"/>
+          <w:szCs w:val="28"/>
+        </w:rPr>
+        <w:t>iagrama Modelo Entidad-Relación</w:t>
+      </w:r>
+      <w:r>
+        <w:rPr>
+          <w:rFonts w:ascii="Arial" w:hAnsi="Arial" w:cs="Arial"/>
+          <w:b/>
+          <w:bCs/>
+          <w:sz w:val="28"/>
+          <w:szCs w:val="28"/>
+        </w:rPr>
+        <w:t xml:space="preserve"> – cxicara-2021152</w:t>
+      </w:r>
+    </w:p>
+    <w:p>
+      <w:pPr>
+        <w:pStyle w:val="Sinespaciado"/>
+        <w:tabs>
+          <w:tab w:val="left" w:pos="5670"/>
+        </w:tabs>
+        <w:spacing w:line="276" w:lineRule="auto"/>
+        <w:jc w:val="center"/>
+        <w:rPr>
+          <w:rFonts w:ascii="Arial" w:hAnsi="Arial" w:cs="Arial"/>
+          <w:b/>
+          <w:bCs/>
+          <w:sz w:val="28"/>
+          <w:szCs w:val="28"/>
+        </w:rPr>
+      </w:pPr>
+    </w:p>
+    <w:p>
+      <w:pPr>
+        <w:pStyle w:val="Sinespaciado"/>
+        <w:tabs>
+          <w:tab w:val="left" w:pos="5670"/>
+        </w:tabs>
+        <w:spacing w:line="276" w:lineRule="auto"/>
+        <w:jc w:val="center"/>
+        <w:rPr>
+          <w:rFonts w:ascii="Arial" w:hAnsi="Arial" w:cs="Arial"/>
+          <w:b/>
+          <w:bCs/>
+          <w:sz w:val="28"/>
+          <w:szCs w:val="28"/>
+        </w:rPr>
+      </w:pPr>
+    </w:p>
+    <w:p>
+      <w:pPr>
+        <w:pStyle w:val="Sinespaciado"/>
+        <w:tabs>
+          <w:tab w:val="left" w:pos="5670"/>
+        </w:tabs>
+        <w:spacing w:line="276" w:lineRule="auto"/>
+        <w:jc w:val="center"/>
+        <w:rPr>
+          <w:rFonts w:ascii="Arial" w:hAnsi="Arial" w:cs="Arial"/>
+          <w:b/>
+          <w:bCs/>
+          <w:sz w:val="28"/>
+          <w:szCs w:val="28"/>
+        </w:rPr>
+      </w:pPr>
+    </w:p>
+    <w:p>
+      <w:pPr>
+        <w:pStyle w:val="Sinespaciado"/>
+        <w:tabs>
+          <w:tab w:val="left" w:pos="5670"/>
+        </w:tabs>
+        <w:spacing w:line="276" w:lineRule="auto"/>
+        <w:jc w:val="center"/>
+        <w:rPr>
+          <w:rFonts w:ascii="Arial" w:hAnsi="Arial" w:cs="Arial"/>
+          <w:b/>
+          <w:bCs/>
+          <w:sz w:val="28"/>
+          <w:szCs w:val="28"/>
+        </w:rPr>
+      </w:pPr>
+    </w:p>
+    <w:p>
+      <w:pPr>
+        <w:pStyle w:val="Sinespaciado"/>
+        <w:tabs>
+          <w:tab w:val="left" w:pos="5670"/>
+        </w:tabs>
+        <w:spacing w:line="276" w:lineRule="auto"/>
+        <w:jc w:val="center"/>
+        <w:rPr>
+          <w:rFonts w:ascii="Arial" w:hAnsi="Arial" w:cs="Arial"/>
+          <w:b/>
+          <w:bCs/>
+          <w:sz w:val="28"/>
+          <w:szCs w:val="28"/>
+        </w:rPr>
+      </w:pPr>
+    </w:p>
+    <w:p>
+      <w:pPr>
+        <w:pStyle w:val="Sinespaciado"/>
+        <w:tabs>
+          <w:tab w:val="left" w:pos="5670"/>
+        </w:tabs>
+        <w:spacing w:line="276" w:lineRule="auto"/>
+        <w:jc w:val="center"/>
+        <w:rPr>
+          <w:rFonts w:ascii="Arial" w:hAnsi="Arial" w:cs="Arial"/>
+          <w:b/>
+          <w:bCs/>
+          <w:sz w:val="28"/>
+          <w:szCs w:val="28"/>
+        </w:rPr>
+      </w:pPr>
+    </w:p>
+    <w:p>
+      <w:pPr>
+        <w:pStyle w:val="Sinespaciado"/>
+        <w:tabs>
+          <w:tab w:val="left" w:pos="5670"/>
+        </w:tabs>
+        <w:spacing w:line="276" w:lineRule="auto"/>
+        <w:jc w:val="center"/>
+        <w:rPr>
+          <w:rFonts w:ascii="Arial" w:hAnsi="Arial" w:cs="Arial"/>
+          <w:b/>
+          <w:bCs/>
+          <w:sz w:val="28"/>
+          <w:szCs w:val="28"/>
+        </w:rPr>
+      </w:pPr>
+    </w:p>
+    <w:p>
+      <w:pPr>
+        <w:pStyle w:val="Sinespaciado"/>
+        <w:tabs>
+          <w:tab w:val="left" w:pos="5670"/>
+        </w:tabs>
+        <w:spacing w:line="276" w:lineRule="auto"/>
+        <w:jc w:val="center"/>
+        <w:rPr>
+          <w:rFonts w:ascii="Arial" w:hAnsi="Arial" w:cs="Arial"/>
+          <w:b/>
+          <w:bCs/>
+          <w:sz w:val="28"/>
+          <w:szCs w:val="28"/>
+        </w:rPr>
+      </w:pPr>
+    </w:p>
+    <w:p>
+      <w:pPr>
+        <w:pStyle w:val="Sinespaciado"/>
+        <w:tabs>
+          <w:tab w:val="left" w:pos="5670"/>
+        </w:tabs>
+        <w:spacing w:line="276" w:lineRule="auto"/>
+        <w:jc w:val="center"/>
+        <w:rPr>
+          <w:rFonts w:ascii="Arial" w:hAnsi="Arial" w:cs="Arial"/>
+          <w:b/>
+          <w:bCs/>
+          <w:sz w:val="28"/>
+          <w:szCs w:val="28"/>
+        </w:rPr>
+      </w:pPr>
+    </w:p>
+    <w:p>
+      <w:pPr>
+        <w:pStyle w:val="Sinespaciado"/>
+        <w:tabs>
+          <w:tab w:val="left" w:pos="5670"/>
+        </w:tabs>
+        <w:spacing w:line="276" w:lineRule="auto"/>
+        <w:jc w:val="center"/>
+        <w:rPr>
+          <w:rFonts w:ascii="Arial" w:hAnsi="Arial" w:cs="Arial"/>
+          <w:b/>
+          <w:bCs/>
+          <w:sz w:val="28"/>
+          <w:szCs w:val="28"/>
+        </w:rPr>
+      </w:pPr>
+    </w:p>
+    <w:p>
+      <w:pPr>
+        <w:pStyle w:val="Sinespaciado"/>
+        <w:tabs>
+          <w:tab w:val="left" w:pos="5670"/>
+        </w:tabs>
+        <w:spacing w:line="276" w:lineRule="auto"/>
+        <w:jc w:val="center"/>
+        <w:rPr>
+          <w:rFonts w:ascii="Arial" w:hAnsi="Arial" w:cs="Arial"/>
+          <w:b/>
+          <w:bCs/>
+          <w:sz w:val="28"/>
+          <w:szCs w:val="28"/>
+        </w:rPr>
+      </w:pPr>
+    </w:p>
+    <w:p>
+      <w:pPr>
+        <w:pStyle w:val="Sinespaciado"/>
+        <w:tabs>
+          <w:tab w:val="left" w:pos="5670"/>
+        </w:tabs>
+        <w:spacing w:line="276" w:lineRule="auto"/>
+        <w:jc w:val="center"/>
+        <w:rPr>
+          <w:rFonts w:ascii="Arial" w:hAnsi="Arial" w:cs="Arial"/>
+          <w:b/>
+          <w:bCs/>
+          <w:sz w:val="28"/>
+          <w:szCs w:val="28"/>
+        </w:rPr>
+      </w:pPr>
+    </w:p>
+    <w:p>
+      <w:pPr>
+        <w:pStyle w:val="Sinespaciado"/>
+        <w:tabs>
+          <w:tab w:val="left" w:pos="5670"/>
+        </w:tabs>
+        <w:spacing w:line="276" w:lineRule="auto"/>
+        <w:jc w:val="center"/>
+        <w:rPr>
+          <w:rFonts w:ascii="Arial" w:hAnsi="Arial" w:cs="Arial"/>
+          <w:b/>
+          <w:bCs/>
+          <w:sz w:val="28"/>
+          <w:szCs w:val="28"/>
+        </w:rPr>
+      </w:pPr>
+    </w:p>
+    <w:p>
+      <w:pPr>
+        <w:pStyle w:val="Sinespaciado"/>
+        <w:tabs>
+          <w:tab w:val="left" w:pos="5670"/>
+        </w:tabs>
+        <w:spacing w:line="276" w:lineRule="auto"/>
+        <w:jc w:val="center"/>
+        <w:rPr>
+          <w:rFonts w:ascii="Arial" w:hAnsi="Arial" w:cs="Arial"/>
+          <w:b/>
+          <w:bCs/>
+          <w:sz w:val="28"/>
+          <w:szCs w:val="28"/>
+        </w:rPr>
+      </w:pPr>
+    </w:p>
+    <w:p>
+      <w:pPr>
+        <w:pStyle w:val="Sinespaciado"/>
+        <w:tabs>
+          <w:tab w:val="left" w:pos="5670"/>
+        </w:tabs>
+        <w:spacing w:line="276" w:lineRule="auto"/>
+        <w:jc w:val="center"/>
+        <w:rPr>
+          <w:rFonts w:ascii="Arial" w:hAnsi="Arial" w:cs="Arial"/>
+          <w:b/>
+          <w:bCs/>
+          <w:sz w:val="28"/>
+          <w:szCs w:val="28"/>
+        </w:rPr>
+      </w:pPr>
+    </w:p>
+    <w:p>
+      <w:pPr>
+        <w:pStyle w:val="Sinespaciado"/>
+        <w:tabs>
+          <w:tab w:val="left" w:pos="5670"/>
+        </w:tabs>
+        <w:spacing w:line="276" w:lineRule="auto"/>
+        <w:jc w:val="center"/>
+        <w:rPr>
+          <w:rFonts w:ascii="Arial" w:hAnsi="Arial" w:cs="Arial"/>
+          <w:b/>
+          <w:bCs/>
+          <w:sz w:val="28"/>
+          <w:szCs w:val="28"/>
+        </w:rPr>
+      </w:pPr>
+    </w:p>
+    <w:p>
+      <w:pPr>
+        <w:pStyle w:val="Sinespaciado"/>
+        <w:tabs>
+          <w:tab w:val="left" w:pos="5670"/>
+        </w:tabs>
+        <w:spacing w:line="276" w:lineRule="auto"/>
+        <w:jc w:val="center"/>
+        <w:rPr>
+          <w:rFonts w:ascii="Arial" w:hAnsi="Arial" w:cs="Arial"/>
+          <w:b/>
+          <w:bCs/>
+          <w:sz w:val="28"/>
+          <w:szCs w:val="28"/>
+        </w:rPr>
+      </w:pPr>
+    </w:p>
+    <w:p>
+      <w:pPr>
+        <w:pStyle w:val="Sinespaciado"/>
+        <w:tabs>
+          <w:tab w:val="left" w:pos="5670"/>
+        </w:tabs>
+        <w:spacing w:line="276" w:lineRule="auto"/>
+        <w:jc w:val="center"/>
+        <w:rPr>
+          <w:rFonts w:ascii="Arial" w:hAnsi="Arial" w:cs="Arial"/>
+          <w:b/>
+          <w:bCs/>
+          <w:sz w:val="28"/>
+          <w:szCs w:val="28"/>
+        </w:rPr>
+      </w:pPr>
+    </w:p>
+    <w:p>
+      <w:pPr>
+        <w:pStyle w:val="Sinespaciado"/>
+        <w:tabs>
+          <w:tab w:val="left" w:pos="5670"/>
+        </w:tabs>
+        <w:spacing w:line="276" w:lineRule="auto"/>
+        <w:jc w:val="center"/>
+        <w:rPr>
+          <w:rFonts w:ascii="Arial" w:hAnsi="Arial" w:cs="Arial"/>
+          <w:b/>
+          <w:bCs/>
+          <w:sz w:val="28"/>
+          <w:szCs w:val="28"/>
+        </w:rPr>
+      </w:pPr>
+    </w:p>
+    <w:p>
+      <w:pPr>
+        <w:pStyle w:val="Sinespaciado"/>
+        <w:tabs>
+          <w:tab w:val="left" w:pos="5670"/>
+        </w:tabs>
+        <w:spacing w:line="276" w:lineRule="auto"/>
+        <w:jc w:val="center"/>
+        <w:rPr>
+          <w:rFonts w:ascii="Arial" w:hAnsi="Arial" w:cs="Arial"/>
+          <w:b/>
+          <w:bCs/>
+          <w:sz w:val="28"/>
+          <w:szCs w:val="28"/>
+        </w:rPr>
+      </w:pPr>
+    </w:p>
+    <w:p>
+      <w:pPr>
+        <w:pStyle w:val="Sinespaciado"/>
+        <w:tabs>
+          <w:tab w:val="left" w:pos="5670"/>
+        </w:tabs>
+        <w:spacing w:line="276" w:lineRule="auto"/>
+        <w:jc w:val="center"/>
+        <w:rPr>
+          <w:rFonts w:ascii="Arial" w:hAnsi="Arial" w:cs="Arial"/>
+          <w:b/>
+          <w:bCs/>
+          <w:sz w:val="28"/>
+          <w:szCs w:val="28"/>
+        </w:rPr>
+      </w:pPr>
+    </w:p>
+    <w:p>
+      <w:pPr>
+        <w:pStyle w:val="NormalWeb"/>
+      </w:pPr>
+    </w:p>
+    <w:p>
+      <w:pPr>
+        <w:pStyle w:val="Sinespaciado"/>
+        <w:tabs>
+          <w:tab w:val="left" w:pos="5670"/>
+        </w:tabs>
+        <w:spacing w:line="276" w:lineRule="auto"/>
+        <w:jc w:val="center"/>
+        <w:rPr>
+          <w:rFonts w:ascii="Arial" w:hAnsi="Arial" w:cs="Arial"/>
+          <w:b/>
+          <w:bCs/>
+          <w:sz w:val="28"/>
+          <w:szCs w:val="28"/>
+        </w:rPr>
+      </w:pPr>
+      <w:r>
+        <w:rPr>
+          <w:rFonts w:ascii="Arial" w:hAnsi="Arial" w:cs="Arial"/>
+          <w:b/>
+          <w:bCs/>
+          <w:sz w:val="28"/>
+          <w:szCs w:val="28"/>
+        </w:rPr>
+        <w:lastRenderedPageBreak/>
+        <w:t>Diagrama Modelo Relacional – lxiloj-2021176</w:t>
+      </w:r>
+    </w:p>
+    <w:p>
+      <w:pPr>
+        <w:pStyle w:val="Sinespaciado"/>
+        <w:tabs>
+          <w:tab w:val="left" w:pos="5670"/>
+        </w:tabs>
+        <w:spacing w:line="276" w:lineRule="auto"/>
+        <w:jc w:val="center"/>
+        <w:rPr>
+          <w:rFonts w:ascii="Arial" w:hAnsi="Arial" w:cs="Arial"/>
+          <w:b/>
+          <w:bCs/>
+          <w:sz w:val="28"/>
+          <w:szCs w:val="28"/>
+        </w:rPr>
+      </w:pPr>
       <w:bookmarkStart w:id="0" w:name="_GoBack"/>
       <w:bookmarkEnd w:id="0"/>
-    </w:p>
-    <w:p>
-      <w:pPr>
-        <w:pStyle w:val="Sinespaciado"/>
-        <w:tabs>
-          <w:tab w:val="left" w:pos="5670"/>
-        </w:tabs>
-        <w:spacing w:line="276" w:lineRule="auto"/>
-        <w:rPr>
-          <w:sz w:val="24"/>
-          <w:szCs w:val="24"/>
-          <w:u w:val="single"/>
-        </w:rPr>
-      </w:pPr>
+      <w:r>
+        <w:rPr>
+          <w:noProof/>
+        </w:rPr>
+        <w:drawing>
+          <wp:anchor distT="0" distB="0" distL="114300" distR="114300" simplePos="0" relativeHeight="251659264" behindDoc="0" locked="0" layoutInCell="1" allowOverlap="1" wp14:anchorId="4473DC91" wp14:editId="0DD0CBBA">
+            <wp:simplePos x="0" y="0"/>
+            <wp:positionH relativeFrom="margin">
+              <wp:posOffset>642620</wp:posOffset>
+            </wp:positionH>
+            <wp:positionV relativeFrom="paragraph">
+              <wp:posOffset>168275</wp:posOffset>
+            </wp:positionV>
+            <wp:extent cx="6915150" cy="5087620"/>
+            <wp:effectExtent l="0" t="0" r="0" b="0"/>
+            <wp:wrapThrough wrapText="bothSides">
+              <wp:wrapPolygon edited="0">
+                <wp:start x="0" y="0"/>
+                <wp:lineTo x="0" y="21514"/>
+                <wp:lineTo x="21540" y="21514"/>
+                <wp:lineTo x="21540" y="0"/>
+                <wp:lineTo x="0" y="0"/>
+              </wp:wrapPolygon>
+            </wp:wrapThrough>
+            <wp:docPr id="4" name="Imagen 4" descr="C:\Users\Informatica\Downloads\DiagramaModeloRelacional.png"/>
+            <wp:cNvGraphicFramePr>
+              <a:graphicFrameLocks xmlns:a="http://schemas.openxmlformats.org/drawingml/2006/main" noChangeAspect="1"/>
+            </wp:cNvGraphicFramePr>
+            <a:graphic xmlns:a="http://schemas.openxmlformats.org/drawingml/2006/main">
+              <a:graphicData uri="http://schemas.openxmlformats.org/drawingml/2006/picture">
+                <pic:pic xmlns:pic="http://schemas.openxmlformats.org/drawingml/2006/picture">
+                  <pic:nvPicPr>
+                    <pic:cNvPr id="0" name="Picture 3" descr="C:\Users\Informatica\Downloads\DiagramaModeloRelacional.png"/>
+                    <pic:cNvPicPr>
+                      <a:picLocks noChangeAspect="1" noChangeArrowheads="1"/>
+                    </pic:cNvPicPr>
+                  </pic:nvPicPr>
+                  <pic:blipFill>
+                    <a:blip r:embed="rId11" cstate="print">
+                      <a:extLst>
+                        <a:ext uri="{28A0092B-C50C-407E-A947-70E740481C1C}">
+                          <a14:useLocalDpi xmlns:a14="http://schemas.microsoft.com/office/drawing/2010/main" val="0"/>
+                        </a:ext>
+                      </a:extLst>
+                    </a:blip>
+                    <a:srcRect/>
+                    <a:stretch>
+                      <a:fillRect/>
+                    </a:stretch>
+                  </pic:blipFill>
+                  <pic:spPr bwMode="auto">
+                    <a:xfrm>
+                      <a:off x="0" y="0"/>
+                      <a:ext cx="6915150" cy="5087620"/>
+                    </a:xfrm>
+                    <a:prstGeom prst="rect">
+                      <a:avLst/>
+                    </a:prstGeom>
+                    <a:noFill/>
+                    <a:ln>
+                      <a:noFill/>
+                    </a:ln>
+                  </pic:spPr>
+                </pic:pic>
+              </a:graphicData>
+            </a:graphic>
+            <wp14:sizeRelH relativeFrom="page">
+              <wp14:pctWidth>0</wp14:pctWidth>
+            </wp14:sizeRelH>
+            <wp14:sizeRelV relativeFrom="page">
+              <wp14:pctHeight>0</wp14:pctHeight>
+            </wp14:sizeRelV>
+          </wp:anchor>
+        </w:drawing>
+      </w:r>
     </w:p>
     <w:sectPr>
-      <w:pgSz w:w="12240" w:h="15840"/>
-      <w:pgMar w:top="1417" w:right="1701" w:bottom="1417" w:left="1701" w:header="708" w:footer="708" w:gutter="0"/>
+      <w:pgSz w:w="15840" w:h="12240" w:orient="landscape"/>
+      <w:pgMar w:top="1701" w:right="1418" w:bottom="1701" w:left="1418" w:header="709" w:footer="709" w:gutter="0"/>
       <w:cols w:space="708"/>
       <w:docGrid w:linePitch="360"/>
     </w:sectPr>
@@ -3954,9 +5378,231 @@
 </w:document>
 </file>
 
+<file path=word/endnotes.xml><?xml version="1.0" encoding="utf-8"?>
+<w:endnotes xmlns:wpc="http://schemas.microsoft.com/office/word/2010/wordprocessingCanvas" xmlns:mc="http://schemas.openxmlformats.org/markup-compatibility/2006" xmlns:o="urn:schemas-microsoft-com:office:office" xmlns:r="http://schemas.openxmlformats.org/officeDocument/2006/relationships" xmlns:m="http://schemas.openxmlformats.org/officeDocument/2006/math" xmlns:v="urn:schemas-microsoft-com:vml" xmlns:wp14="http://schemas.microsoft.com/office/word/2010/wordprocessingDrawing" xmlns:wp="http://schemas.openxmlformats.org/drawingml/2006/wordprocessingDrawing" xmlns:w10="urn:schemas-microsoft-com:office:word" xmlns:w="http://schemas.openxmlformats.org/wordprocessingml/2006/main" xmlns:w14="http://schemas.microsoft.com/office/word/2010/wordml" xmlns:w15="http://schemas.microsoft.com/office/word/2012/wordml" xmlns:wpg="http://schemas.microsoft.com/office/word/2010/wordprocessingGroup" xmlns:wpi="http://schemas.microsoft.com/office/word/2010/wordprocessingInk" xmlns:wne="http://schemas.microsoft.com/office/word/2006/wordml" xmlns:wps="http://schemas.microsoft.com/office/word/2010/wordprocessingShape" mc:Ignorable="w14 w15 wp14">
+  <w:endnote w:type="separator" w:id="-1">
+    <w:p>
+      <w:pPr>
+        <w:spacing w:after="0" w:line="240" w:lineRule="auto"/>
+      </w:pPr>
+      <w:r>
+        <w:separator/>
+      </w:r>
+    </w:p>
+  </w:endnote>
+  <w:endnote w:type="continuationSeparator" w:id="0">
+    <w:p>
+      <w:pPr>
+        <w:spacing w:after="0" w:line="240" w:lineRule="auto"/>
+      </w:pPr>
+      <w:r>
+        <w:continuationSeparator/>
+      </w:r>
+    </w:p>
+  </w:endnote>
+</w:endnotes>
+</file>
+
+<file path=word/footnotes.xml><?xml version="1.0" encoding="utf-8"?>
+<w:footnotes xmlns:wpc="http://schemas.microsoft.com/office/word/2010/wordprocessingCanvas" xmlns:mc="http://schemas.openxmlformats.org/markup-compatibility/2006" xmlns:o="urn:schemas-microsoft-com:office:office" xmlns:r="http://schemas.openxmlformats.org/officeDocument/2006/relationships" xmlns:m="http://schemas.openxmlformats.org/officeDocument/2006/math" xmlns:v="urn:schemas-microsoft-com:vml" xmlns:wp14="http://schemas.microsoft.com/office/word/2010/wordprocessingDrawing" xmlns:wp="http://schemas.openxmlformats.org/drawingml/2006/wordprocessingDrawing" xmlns:w10="urn:schemas-microsoft-com:office:word" xmlns:w="http://schemas.openxmlformats.org/wordprocessingml/2006/main" xmlns:w14="http://schemas.microsoft.com/office/word/2010/wordml" xmlns:w15="http://schemas.microsoft.com/office/word/2012/wordml" xmlns:wpg="http://schemas.microsoft.com/office/word/2010/wordprocessingGroup" xmlns:wpi="http://schemas.microsoft.com/office/word/2010/wordprocessingInk" xmlns:wne="http://schemas.microsoft.com/office/word/2006/wordml" xmlns:wps="http://schemas.microsoft.com/office/word/2010/wordprocessingShape" mc:Ignorable="w14 w15 wp14">
+  <w:footnote w:type="separator" w:id="-1">
+    <w:p>
+      <w:pPr>
+        <w:spacing w:after="0" w:line="240" w:lineRule="auto"/>
+      </w:pPr>
+      <w:r>
+        <w:separator/>
+      </w:r>
+    </w:p>
+  </w:footnote>
+  <w:footnote w:type="continuationSeparator" w:id="0">
+    <w:p>
+      <w:pPr>
+        <w:spacing w:after="0" w:line="240" w:lineRule="auto"/>
+      </w:pPr>
+      <w:r>
+        <w:continuationSeparator/>
+      </w:r>
+    </w:p>
+  </w:footnote>
+</w:footnotes>
+</file>
+
 <file path=word/numbering.xml><?xml version="1.0" encoding="utf-8"?>
 <w:numbering xmlns:wpc="http://schemas.microsoft.com/office/word/2010/wordprocessingCanvas" xmlns:mc="http://schemas.openxmlformats.org/markup-compatibility/2006" xmlns:o="urn:schemas-microsoft-com:office:office" xmlns:r="http://schemas.openxmlformats.org/officeDocument/2006/relationships" xmlns:m="http://schemas.openxmlformats.org/officeDocument/2006/math" xmlns:v="urn:schemas-microsoft-com:vml" xmlns:wp14="http://schemas.microsoft.com/office/word/2010/wordprocessingDrawing" xmlns:wp="http://schemas.openxmlformats.org/drawingml/2006/wordprocessingDrawing" xmlns:w10="urn:schemas-microsoft-com:office:word" xmlns:w="http://schemas.openxmlformats.org/wordprocessingml/2006/main" xmlns:w14="http://schemas.microsoft.com/office/word/2010/wordml" xmlns:w15="http://schemas.microsoft.com/office/word/2012/wordml" xmlns:wpg="http://schemas.microsoft.com/office/word/2010/wordprocessingGroup" xmlns:wpi="http://schemas.microsoft.com/office/word/2010/wordprocessingInk" xmlns:wne="http://schemas.microsoft.com/office/word/2006/wordml" xmlns:wps="http://schemas.microsoft.com/office/word/2010/wordprocessingShape" mc:Ignorable="w14 w15 wp14">
   <w:abstractNum w:abstractNumId="0">
+    <w:nsid w:val="05F35FB8"/>
+    <w:multiLevelType w:val="hybridMultilevel"/>
+    <w:tmpl w:val="A260B6B2"/>
+    <w:lvl w:ilvl="0" w:tplc="080A000F">
+      <w:start w:val="1"/>
+      <w:numFmt w:val="decimal"/>
+      <w:lvlText w:val="%1."/>
+      <w:lvlJc w:val="left"/>
+      <w:pPr>
+        <w:ind w:left="720" w:hanging="360"/>
+      </w:pPr>
+    </w:lvl>
+    <w:lvl w:ilvl="1" w:tplc="080A0019" w:tentative="1">
+      <w:start w:val="1"/>
+      <w:numFmt w:val="lowerLetter"/>
+      <w:lvlText w:val="%2."/>
+      <w:lvlJc w:val="left"/>
+      <w:pPr>
+        <w:ind w:left="1440" w:hanging="360"/>
+      </w:pPr>
+    </w:lvl>
+    <w:lvl w:ilvl="2" w:tplc="080A001B" w:tentative="1">
+      <w:start w:val="1"/>
+      <w:numFmt w:val="lowerRoman"/>
+      <w:lvlText w:val="%3."/>
+      <w:lvlJc w:val="right"/>
+      <w:pPr>
+        <w:ind w:left="2160" w:hanging="180"/>
+      </w:pPr>
+    </w:lvl>
+    <w:lvl w:ilvl="3" w:tplc="080A000F" w:tentative="1">
+      <w:start w:val="1"/>
+      <w:numFmt w:val="decimal"/>
+      <w:lvlText w:val="%4."/>
+      <w:lvlJc w:val="left"/>
+      <w:pPr>
+        <w:ind w:left="2880" w:hanging="360"/>
+      </w:pPr>
+    </w:lvl>
+    <w:lvl w:ilvl="4" w:tplc="080A0019" w:tentative="1">
+      <w:start w:val="1"/>
+      <w:numFmt w:val="lowerLetter"/>
+      <w:lvlText w:val="%5."/>
+      <w:lvlJc w:val="left"/>
+      <w:pPr>
+        <w:ind w:left="3600" w:hanging="360"/>
+      </w:pPr>
+    </w:lvl>
+    <w:lvl w:ilvl="5" w:tplc="080A001B" w:tentative="1">
+      <w:start w:val="1"/>
+      <w:numFmt w:val="lowerRoman"/>
+      <w:lvlText w:val="%6."/>
+      <w:lvlJc w:val="right"/>
+      <w:pPr>
+        <w:ind w:left="4320" w:hanging="180"/>
+      </w:pPr>
+    </w:lvl>
+    <w:lvl w:ilvl="6" w:tplc="080A000F" w:tentative="1">
+      <w:start w:val="1"/>
+      <w:numFmt w:val="decimal"/>
+      <w:lvlText w:val="%7."/>
+      <w:lvlJc w:val="left"/>
+      <w:pPr>
+        <w:ind w:left="5040" w:hanging="360"/>
+      </w:pPr>
+    </w:lvl>
+    <w:lvl w:ilvl="7" w:tplc="080A0019" w:tentative="1">
+      <w:start w:val="1"/>
+      <w:numFmt w:val="lowerLetter"/>
+      <w:lvlText w:val="%8."/>
+      <w:lvlJc w:val="left"/>
+      <w:pPr>
+        <w:ind w:left="5760" w:hanging="360"/>
+      </w:pPr>
+    </w:lvl>
+    <w:lvl w:ilvl="8" w:tplc="080A001B" w:tentative="1">
+      <w:start w:val="1"/>
+      <w:numFmt w:val="lowerRoman"/>
+      <w:lvlText w:val="%9."/>
+      <w:lvlJc w:val="right"/>
+      <w:pPr>
+        <w:ind w:left="6480" w:hanging="180"/>
+      </w:pPr>
+    </w:lvl>
+  </w:abstractNum>
+  <w:abstractNum w:abstractNumId="1">
+    <w:nsid w:val="0B921A33"/>
+    <w:multiLevelType w:val="hybridMultilevel"/>
+    <w:tmpl w:val="7EB6AEDC"/>
+    <w:lvl w:ilvl="0" w:tplc="080A000F">
+      <w:start w:val="1"/>
+      <w:numFmt w:val="decimal"/>
+      <w:lvlText w:val="%1."/>
+      <w:lvlJc w:val="left"/>
+      <w:pPr>
+        <w:ind w:left="720" w:hanging="360"/>
+      </w:pPr>
+    </w:lvl>
+    <w:lvl w:ilvl="1" w:tplc="080A0019" w:tentative="1">
+      <w:start w:val="1"/>
+      <w:numFmt w:val="lowerLetter"/>
+      <w:lvlText w:val="%2."/>
+      <w:lvlJc w:val="left"/>
+      <w:pPr>
+        <w:ind w:left="1440" w:hanging="360"/>
+      </w:pPr>
+    </w:lvl>
+    <w:lvl w:ilvl="2" w:tplc="080A001B" w:tentative="1">
+      <w:start w:val="1"/>
+      <w:numFmt w:val="lowerRoman"/>
+      <w:lvlText w:val="%3."/>
+      <w:lvlJc w:val="right"/>
+      <w:pPr>
+        <w:ind w:left="2160" w:hanging="180"/>
+      </w:pPr>
+    </w:lvl>
+    <w:lvl w:ilvl="3" w:tplc="080A000F" w:tentative="1">
+      <w:start w:val="1"/>
+      <w:numFmt w:val="decimal"/>
+      <w:lvlText w:val="%4."/>
+      <w:lvlJc w:val="left"/>
+      <w:pPr>
+        <w:ind w:left="2880" w:hanging="360"/>
+      </w:pPr>
+    </w:lvl>
+    <w:lvl w:ilvl="4" w:tplc="080A0019" w:tentative="1">
+      <w:start w:val="1"/>
+      <w:numFmt w:val="lowerLetter"/>
+      <w:lvlText w:val="%5."/>
+      <w:lvlJc w:val="left"/>
+      <w:pPr>
+        <w:ind w:left="3600" w:hanging="360"/>
+      </w:pPr>
+    </w:lvl>
+    <w:lvl w:ilvl="5" w:tplc="080A001B" w:tentative="1">
+      <w:start w:val="1"/>
+      <w:numFmt w:val="lowerRoman"/>
+      <w:lvlText w:val="%6."/>
+      <w:lvlJc w:val="right"/>
+      <w:pPr>
+        <w:ind w:left="4320" w:hanging="180"/>
+      </w:pPr>
+    </w:lvl>
+    <w:lvl w:ilvl="6" w:tplc="080A000F" w:tentative="1">
+      <w:start w:val="1"/>
+      <w:numFmt w:val="decimal"/>
+      <w:lvlText w:val="%7."/>
+      <w:lvlJc w:val="left"/>
+      <w:pPr>
+        <w:ind w:left="5040" w:hanging="360"/>
+      </w:pPr>
+    </w:lvl>
+    <w:lvl w:ilvl="7" w:tplc="080A0019" w:tentative="1">
+      <w:start w:val="1"/>
+      <w:numFmt w:val="lowerLetter"/>
+      <w:lvlText w:val="%8."/>
+      <w:lvlJc w:val="left"/>
+      <w:pPr>
+        <w:ind w:left="5760" w:hanging="360"/>
+      </w:pPr>
+    </w:lvl>
+    <w:lvl w:ilvl="8" w:tplc="080A001B" w:tentative="1">
+      <w:start w:val="1"/>
+      <w:numFmt w:val="lowerRoman"/>
+      <w:lvlText w:val="%9."/>
+      <w:lvlJc w:val="right"/>
+      <w:pPr>
+        <w:ind w:left="6480" w:hanging="180"/>
+      </w:pPr>
+    </w:lvl>
+  </w:abstractNum>
+  <w:abstractNum w:abstractNumId="2">
     <w:nsid w:val="0D797CD9"/>
     <w:multiLevelType w:val="hybridMultilevel"/>
     <w:tmpl w:val="CFB6F7D8"/>
@@ -4042,7 +5688,7 @@
       </w:pPr>
     </w:lvl>
   </w:abstractNum>
-  <w:abstractNum w:abstractNumId="1">
+  <w:abstractNum w:abstractNumId="3">
     <w:nsid w:val="11ED544D"/>
     <w:multiLevelType w:val="hybridMultilevel"/>
     <w:tmpl w:val="A59E2766"/>
@@ -4128,7 +5774,120 @@
       </w:pPr>
     </w:lvl>
   </w:abstractNum>
-  <w:abstractNum w:abstractNumId="2">
+  <w:abstractNum w:abstractNumId="4">
+    <w:nsid w:val="362557FD"/>
+    <w:multiLevelType w:val="multilevel"/>
+    <w:tmpl w:val="B4907EAE"/>
+    <w:lvl w:ilvl="0">
+      <w:start w:val="3"/>
+      <w:numFmt w:val="decimal"/>
+      <w:lvlText w:val="%1."/>
+      <w:lvlJc w:val="left"/>
+      <w:pPr>
+        <w:tabs>
+          <w:tab w:val="num" w:pos="720"/>
+        </w:tabs>
+        <w:ind w:left="720" w:hanging="360"/>
+      </w:pPr>
+    </w:lvl>
+    <w:lvl w:ilvl="1" w:tentative="1">
+      <w:start w:val="1"/>
+      <w:numFmt w:val="decimal"/>
+      <w:lvlText w:val="%2."/>
+      <w:lvlJc w:val="left"/>
+      <w:pPr>
+        <w:tabs>
+          <w:tab w:val="num" w:pos="1440"/>
+        </w:tabs>
+        <w:ind w:left="1440" w:hanging="360"/>
+      </w:pPr>
+    </w:lvl>
+    <w:lvl w:ilvl="2" w:tentative="1">
+      <w:start w:val="1"/>
+      <w:numFmt w:val="decimal"/>
+      <w:lvlText w:val="%3."/>
+      <w:lvlJc w:val="left"/>
+      <w:pPr>
+        <w:tabs>
+          <w:tab w:val="num" w:pos="2160"/>
+        </w:tabs>
+        <w:ind w:left="2160" w:hanging="360"/>
+      </w:pPr>
+    </w:lvl>
+    <w:lvl w:ilvl="3" w:tentative="1">
+      <w:start w:val="1"/>
+      <w:numFmt w:val="decimal"/>
+      <w:lvlText w:val="%4."/>
+      <w:lvlJc w:val="left"/>
+      <w:pPr>
+        <w:tabs>
+          <w:tab w:val="num" w:pos="2880"/>
+        </w:tabs>
+        <w:ind w:left="2880" w:hanging="360"/>
+      </w:pPr>
+    </w:lvl>
+    <w:lvl w:ilvl="4" w:tentative="1">
+      <w:start w:val="1"/>
+      <w:numFmt w:val="decimal"/>
+      <w:lvlText w:val="%5."/>
+      <w:lvlJc w:val="left"/>
+      <w:pPr>
+        <w:tabs>
+          <w:tab w:val="num" w:pos="3600"/>
+        </w:tabs>
+        <w:ind w:left="3600" w:hanging="360"/>
+      </w:pPr>
+    </w:lvl>
+    <w:lvl w:ilvl="5" w:tentative="1">
+      <w:start w:val="1"/>
+      <w:numFmt w:val="decimal"/>
+      <w:lvlText w:val="%6."/>
+      <w:lvlJc w:val="left"/>
+      <w:pPr>
+        <w:tabs>
+          <w:tab w:val="num" w:pos="4320"/>
+        </w:tabs>
+        <w:ind w:left="4320" w:hanging="360"/>
+      </w:pPr>
+    </w:lvl>
+    <w:lvl w:ilvl="6" w:tentative="1">
+      <w:start w:val="1"/>
+      <w:numFmt w:val="decimal"/>
+      <w:lvlText w:val="%7."/>
+      <w:lvlJc w:val="left"/>
+      <w:pPr>
+        <w:tabs>
+          <w:tab w:val="num" w:pos="5040"/>
+        </w:tabs>
+        <w:ind w:left="5040" w:hanging="360"/>
+      </w:pPr>
+    </w:lvl>
+    <w:lvl w:ilvl="7" w:tentative="1">
+      <w:start w:val="1"/>
+      <w:numFmt w:val="decimal"/>
+      <w:lvlText w:val="%8."/>
+      <w:lvlJc w:val="left"/>
+      <w:pPr>
+        <w:tabs>
+          <w:tab w:val="num" w:pos="5760"/>
+        </w:tabs>
+        <w:ind w:left="5760" w:hanging="360"/>
+      </w:pPr>
+    </w:lvl>
+    <w:lvl w:ilvl="8" w:tentative="1">
+      <w:start w:val="1"/>
+      <w:numFmt w:val="decimal"/>
+      <w:lvlText w:val="%9."/>
+      <w:lvlJc w:val="left"/>
+      <w:pPr>
+        <w:tabs>
+          <w:tab w:val="num" w:pos="6480"/>
+        </w:tabs>
+        <w:ind w:left="6480" w:hanging="360"/>
+      </w:pPr>
+    </w:lvl>
+  </w:abstractNum>
+  <w:abstractNum w:abstractNumId="5">
     <w:nsid w:val="391A6850"/>
     <w:multiLevelType w:val="hybridMultilevel"/>
     <w:tmpl w:val="135E66D2"/>
@@ -4214,7 +5973,7 @@
       </w:pPr>
     </w:lvl>
   </w:abstractNum>
-  <w:abstractNum w:abstractNumId="3">
+  <w:abstractNum w:abstractNumId="6">
     <w:nsid w:val="40D446F5"/>
     <w:multiLevelType w:val="hybridMultilevel"/>
     <w:tmpl w:val="E7AAE968"/>
@@ -4300,7 +6059,120 @@
       </w:pPr>
     </w:lvl>
   </w:abstractNum>
-  <w:abstractNum w:abstractNumId="4">
+  <w:abstractNum w:abstractNumId="7">
+    <w:nsid w:val="54D41849"/>
+    <w:multiLevelType w:val="multilevel"/>
+    <w:tmpl w:val="A2A63494"/>
+    <w:lvl w:ilvl="0">
+      <w:start w:val="2"/>
+      <w:numFmt w:val="decimal"/>
+      <w:lvlText w:val="%1."/>
+      <w:lvlJc w:val="left"/>
+      <w:pPr>
+        <w:tabs>
+          <w:tab w:val="num" w:pos="720"/>
+        </w:tabs>
+        <w:ind w:left="720" w:hanging="360"/>
+      </w:pPr>
+    </w:lvl>
+    <w:lvl w:ilvl="1" w:tentative="1">
+      <w:start w:val="1"/>
+      <w:numFmt w:val="decimal"/>
+      <w:lvlText w:val="%2."/>
+      <w:lvlJc w:val="left"/>
+      <w:pPr>
+        <w:tabs>
+          <w:tab w:val="num" w:pos="1440"/>
+        </w:tabs>
+        <w:ind w:left="1440" w:hanging="360"/>
+      </w:pPr>
+    </w:lvl>
+    <w:lvl w:ilvl="2" w:tentative="1">
+      <w:start w:val="1"/>
+      <w:numFmt w:val="decimal"/>
+      <w:lvlText w:val="%3."/>
+      <w:lvlJc w:val="left"/>
+      <w:pPr>
+        <w:tabs>
+          <w:tab w:val="num" w:pos="2160"/>
+        </w:tabs>
+        <w:ind w:left="2160" w:hanging="360"/>
+      </w:pPr>
+    </w:lvl>
+    <w:lvl w:ilvl="3" w:tentative="1">
+      <w:start w:val="1"/>
+      <w:numFmt w:val="decimal"/>
+      <w:lvlText w:val="%4."/>
+      <w:lvlJc w:val="left"/>
+      <w:pPr>
+        <w:tabs>
+          <w:tab w:val="num" w:pos="2880"/>
+        </w:tabs>
+        <w:ind w:left="2880" w:hanging="360"/>
+      </w:pPr>
+    </w:lvl>
+    <w:lvl w:ilvl="4" w:tentative="1">
+      <w:start w:val="1"/>
+      <w:numFmt w:val="decimal"/>
+      <w:lvlText w:val="%5."/>
+      <w:lvlJc w:val="left"/>
+      <w:pPr>
+        <w:tabs>
+          <w:tab w:val="num" w:pos="3600"/>
+        </w:tabs>
+        <w:ind w:left="3600" w:hanging="360"/>
+      </w:pPr>
+    </w:lvl>
+    <w:lvl w:ilvl="5" w:tentative="1">
+      <w:start w:val="1"/>
+      <w:numFmt w:val="decimal"/>
+      <w:lvlText w:val="%6."/>
+      <w:lvlJc w:val="left"/>
+      <w:pPr>
+        <w:tabs>
+          <w:tab w:val="num" w:pos="4320"/>
+        </w:tabs>
+        <w:ind w:left="4320" w:hanging="360"/>
+      </w:pPr>
+    </w:lvl>
+    <w:lvl w:ilvl="6" w:tentative="1">
+      <w:start w:val="1"/>
+      <w:numFmt w:val="decimal"/>
+      <w:lvlText w:val="%7."/>
+      <w:lvlJc w:val="left"/>
+      <w:pPr>
+        <w:tabs>
+          <w:tab w:val="num" w:pos="5040"/>
+        </w:tabs>
+        <w:ind w:left="5040" w:hanging="360"/>
+      </w:pPr>
+    </w:lvl>
+    <w:lvl w:ilvl="7" w:tentative="1">
+      <w:start w:val="1"/>
+      <w:numFmt w:val="decimal"/>
+      <w:lvlText w:val="%8."/>
+      <w:lvlJc w:val="left"/>
+      <w:pPr>
+        <w:tabs>
+          <w:tab w:val="num" w:pos="5760"/>
+        </w:tabs>
+        <w:ind w:left="5760" w:hanging="360"/>
+      </w:pPr>
+    </w:lvl>
+    <w:lvl w:ilvl="8" w:tentative="1">
+      <w:start w:val="1"/>
+      <w:numFmt w:val="decimal"/>
+      <w:lvlText w:val="%9."/>
+      <w:lvlJc w:val="left"/>
+      <w:pPr>
+        <w:tabs>
+          <w:tab w:val="num" w:pos="6480"/>
+        </w:tabs>
+        <w:ind w:left="6480" w:hanging="360"/>
+      </w:pPr>
+    </w:lvl>
+  </w:abstractNum>
+  <w:abstractNum w:abstractNumId="8">
     <w:nsid w:val="68612EA5"/>
     <w:multiLevelType w:val="multilevel"/>
     <w:tmpl w:val="668C60F4"/>
@@ -4413,7 +6285,7 @@
       </w:pPr>
     </w:lvl>
   </w:abstractNum>
-  <w:abstractNum w:abstractNumId="5">
+  <w:abstractNum w:abstractNumId="9">
     <w:nsid w:val="691351B9"/>
     <w:multiLevelType w:val="hybridMultilevel"/>
     <w:tmpl w:val="B95EC386"/>
@@ -4499,7 +6371,120 @@
       </w:pPr>
     </w:lvl>
   </w:abstractNum>
-  <w:abstractNum w:abstractNumId="6">
+  <w:abstractNum w:abstractNumId="10">
+    <w:nsid w:val="69ED6876"/>
+    <w:multiLevelType w:val="multilevel"/>
+    <w:tmpl w:val="A2B47562"/>
+    <w:lvl w:ilvl="0">
+      <w:start w:val="1"/>
+      <w:numFmt w:val="decimal"/>
+      <w:lvlText w:val="%1."/>
+      <w:lvlJc w:val="left"/>
+      <w:pPr>
+        <w:tabs>
+          <w:tab w:val="num" w:pos="720"/>
+        </w:tabs>
+        <w:ind w:left="720" w:hanging="360"/>
+      </w:pPr>
+    </w:lvl>
+    <w:lvl w:ilvl="1" w:tentative="1">
+      <w:start w:val="1"/>
+      <w:numFmt w:val="decimal"/>
+      <w:lvlText w:val="%2."/>
+      <w:lvlJc w:val="left"/>
+      <w:pPr>
+        <w:tabs>
+          <w:tab w:val="num" w:pos="1440"/>
+        </w:tabs>
+        <w:ind w:left="1440" w:hanging="360"/>
+      </w:pPr>
+    </w:lvl>
+    <w:lvl w:ilvl="2" w:tentative="1">
+      <w:start w:val="1"/>
+      <w:numFmt w:val="decimal"/>
+      <w:lvlText w:val="%3."/>
+      <w:lvlJc w:val="left"/>
+      <w:pPr>
+        <w:tabs>
+          <w:tab w:val="num" w:pos="2160"/>
+        </w:tabs>
+        <w:ind w:left="2160" w:hanging="360"/>
+      </w:pPr>
+    </w:lvl>
+    <w:lvl w:ilvl="3" w:tentative="1">
+      <w:start w:val="1"/>
+      <w:numFmt w:val="decimal"/>
+      <w:lvlText w:val="%4."/>
+      <w:lvlJc w:val="left"/>
+      <w:pPr>
+        <w:tabs>
+          <w:tab w:val="num" w:pos="2880"/>
+        </w:tabs>
+        <w:ind w:left="2880" w:hanging="360"/>
+      </w:pPr>
+    </w:lvl>
+    <w:lvl w:ilvl="4" w:tentative="1">
+      <w:start w:val="1"/>
+      <w:numFmt w:val="decimal"/>
+      <w:lvlText w:val="%5."/>
+      <w:lvlJc w:val="left"/>
+      <w:pPr>
+        <w:tabs>
+          <w:tab w:val="num" w:pos="3600"/>
+        </w:tabs>
+        <w:ind w:left="3600" w:hanging="360"/>
+      </w:pPr>
+    </w:lvl>
+    <w:lvl w:ilvl="5" w:tentative="1">
+      <w:start w:val="1"/>
+      <w:numFmt w:val="decimal"/>
+      <w:lvlText w:val="%6."/>
+      <w:lvlJc w:val="left"/>
+      <w:pPr>
+        <w:tabs>
+          <w:tab w:val="num" w:pos="4320"/>
+        </w:tabs>
+        <w:ind w:left="4320" w:hanging="360"/>
+      </w:pPr>
+    </w:lvl>
+    <w:lvl w:ilvl="6" w:tentative="1">
+      <w:start w:val="1"/>
+      <w:numFmt w:val="decimal"/>
+      <w:lvlText w:val="%7."/>
+      <w:lvlJc w:val="left"/>
+      <w:pPr>
+        <w:tabs>
+          <w:tab w:val="num" w:pos="5040"/>
+        </w:tabs>
+        <w:ind w:left="5040" w:hanging="360"/>
+      </w:pPr>
+    </w:lvl>
+    <w:lvl w:ilvl="7" w:tentative="1">
+      <w:start w:val="1"/>
+      <w:numFmt w:val="decimal"/>
+      <w:lvlText w:val="%8."/>
+      <w:lvlJc w:val="left"/>
+      <w:pPr>
+        <w:tabs>
+          <w:tab w:val="num" w:pos="5760"/>
+        </w:tabs>
+        <w:ind w:left="5760" w:hanging="360"/>
+      </w:pPr>
+    </w:lvl>
+    <w:lvl w:ilvl="8" w:tentative="1">
+      <w:start w:val="1"/>
+      <w:numFmt w:val="decimal"/>
+      <w:lvlText w:val="%9."/>
+      <w:lvlJc w:val="left"/>
+      <w:pPr>
+        <w:tabs>
+          <w:tab w:val="num" w:pos="6480"/>
+        </w:tabs>
+        <w:ind w:left="6480" w:hanging="360"/>
+      </w:pPr>
+    </w:lvl>
+  </w:abstractNum>
+  <w:abstractNum w:abstractNumId="11">
     <w:nsid w:val="702211BC"/>
     <w:multiLevelType w:val="multilevel"/>
     <w:tmpl w:val="27425286"/>
@@ -4612,7 +6597,7 @@
       </w:pPr>
     </w:lvl>
   </w:abstractNum>
-  <w:abstractNum w:abstractNumId="7">
+  <w:abstractNum w:abstractNumId="12">
     <w:nsid w:val="78D269C7"/>
     <w:multiLevelType w:val="multilevel"/>
     <w:tmpl w:val="978A1CDA"/>
@@ -4726,12 +6711,42 @@
     </w:lvl>
   </w:abstractNum>
   <w:num w:numId="1">
-    <w:abstractNumId w:val="3"/>
+    <w:abstractNumId w:val="6"/>
   </w:num>
   <w:num w:numId="2">
-    <w:abstractNumId w:val="5"/>
+    <w:abstractNumId w:val="9"/>
   </w:num>
   <w:num w:numId="3">
+    <w:abstractNumId w:val="5"/>
+    <w:lvlOverride w:ilvl="0">
+      <w:startOverride w:val="1"/>
+    </w:lvlOverride>
+    <w:lvlOverride w:ilvl="1">
+      <w:startOverride w:val="1"/>
+    </w:lvlOverride>
+    <w:lvlOverride w:ilvl="2">
+      <w:startOverride w:val="1"/>
+    </w:lvlOverride>
+    <w:lvlOverride w:ilvl="3">
+      <w:startOverride w:val="1"/>
+    </w:lvlOverride>
+    <w:lvlOverride w:ilvl="4">
+      <w:startOverride w:val="1"/>
+    </w:lvlOverride>
+    <w:lvlOverride w:ilvl="5">
+      <w:startOverride w:val="1"/>
+    </w:lvlOverride>
+    <w:lvlOverride w:ilvl="6">
+      <w:startOverride w:val="1"/>
+    </w:lvlOverride>
+    <w:lvlOverride w:ilvl="7">
+      <w:startOverride w:val="1"/>
+    </w:lvlOverride>
+    <w:lvlOverride w:ilvl="8">
+      <w:startOverride w:val="1"/>
+    </w:lvlOverride>
+  </w:num>
+  <w:num w:numId="4">
     <w:abstractNumId w:val="2"/>
     <w:lvlOverride w:ilvl="0">
       <w:startOverride w:val="1"/>
@@ -4761,46 +6776,31 @@
       <w:startOverride w:val="1"/>
     </w:lvlOverride>
   </w:num>
-  <w:num w:numId="4">
-    <w:abstractNumId w:val="0"/>
-    <w:lvlOverride w:ilvl="0">
-      <w:startOverride w:val="1"/>
-    </w:lvlOverride>
-    <w:lvlOverride w:ilvl="1">
-      <w:startOverride w:val="1"/>
-    </w:lvlOverride>
-    <w:lvlOverride w:ilvl="2">
-      <w:startOverride w:val="1"/>
-    </w:lvlOverride>
-    <w:lvlOverride w:ilvl="3">
-      <w:startOverride w:val="1"/>
-    </w:lvlOverride>
-    <w:lvlOverride w:ilvl="4">
-      <w:startOverride w:val="1"/>
-    </w:lvlOverride>
-    <w:lvlOverride w:ilvl="5">
-      <w:startOverride w:val="1"/>
-    </w:lvlOverride>
-    <w:lvlOverride w:ilvl="6">
-      <w:startOverride w:val="1"/>
-    </w:lvlOverride>
-    <w:lvlOverride w:ilvl="7">
-      <w:startOverride w:val="1"/>
-    </w:lvlOverride>
-    <w:lvlOverride w:ilvl="8">
-      <w:startOverride w:val="1"/>
-    </w:lvlOverride>
+  <w:num w:numId="5">
+    <w:abstractNumId w:val="3"/>
   </w:num>
-  <w:num w:numId="5">
+  <w:num w:numId="6">
+    <w:abstractNumId w:val="11"/>
+  </w:num>
+  <w:num w:numId="7">
+    <w:abstractNumId w:val="12"/>
+  </w:num>
+  <w:num w:numId="8">
+    <w:abstractNumId w:val="8"/>
+  </w:num>
+  <w:num w:numId="9">
     <w:abstractNumId w:val="1"/>
   </w:num>
-  <w:num w:numId="6">
-    <w:abstractNumId w:val="6"/>
+  <w:num w:numId="10">
+    <w:abstractNumId w:val="0"/>
   </w:num>
-  <w:num w:numId="7">
+  <w:num w:numId="11">
+    <w:abstractNumId w:val="10"/>
+  </w:num>
+  <w:num w:numId="12">
     <w:abstractNumId w:val="7"/>
   </w:num>
-  <w:num w:numId="8">
+  <w:num w:numId="13">
     <w:abstractNumId w:val="4"/>
   </w:num>
 </w:numbering>
@@ -5383,6 +7383,73 @@
     <w:basedOn w:val="Fuentedeprrafopredeter"/>
     <w:rsid w:val="005B64BA"/>
   </w:style>
+  <w:style w:type="paragraph" w:styleId="Encabezado">
+    <w:name w:val="header"/>
+    <w:basedOn w:val="Normal"/>
+    <w:link w:val="EncabezadoCar"/>
+    <w:uiPriority w:val="99"/>
+    <w:unhideWhenUsed/>
+    <w:rsid w:val="0053717A"/>
+    <w:pPr>
+      <w:tabs>
+        <w:tab w:val="center" w:pos="4419"/>
+        <w:tab w:val="right" w:pos="8838"/>
+      </w:tabs>
+      <w:spacing w:after="0" w:line="240" w:lineRule="auto"/>
+    </w:pPr>
+  </w:style>
+  <w:style w:type="character" w:customStyle="1" w:styleId="EncabezadoCar">
+    <w:name w:val="Encabezado Car"/>
+    <w:basedOn w:val="Fuentedeprrafopredeter"/>
+    <w:link w:val="Encabezado"/>
+    <w:uiPriority w:val="99"/>
+    <w:rsid w:val="0053717A"/>
+    <w:rPr>
+      <w:rFonts w:eastAsia="MS Mincho"/>
+    </w:rPr>
+  </w:style>
+  <w:style w:type="paragraph" w:styleId="Piedepgina">
+    <w:name w:val="footer"/>
+    <w:basedOn w:val="Normal"/>
+    <w:link w:val="PiedepginaCar"/>
+    <w:uiPriority w:val="99"/>
+    <w:unhideWhenUsed/>
+    <w:rsid w:val="0053717A"/>
+    <w:pPr>
+      <w:tabs>
+        <w:tab w:val="center" w:pos="4419"/>
+        <w:tab w:val="right" w:pos="8838"/>
+      </w:tabs>
+      <w:spacing w:after="0" w:line="240" w:lineRule="auto"/>
+    </w:pPr>
+  </w:style>
+  <w:style w:type="character" w:customStyle="1" w:styleId="PiedepginaCar">
+    <w:name w:val="Pie de página Car"/>
+    <w:basedOn w:val="Fuentedeprrafopredeter"/>
+    <w:link w:val="Piedepgina"/>
+    <w:uiPriority w:val="99"/>
+    <w:rsid w:val="0053717A"/>
+    <w:rPr>
+      <w:rFonts w:eastAsia="MS Mincho"/>
+    </w:rPr>
+  </w:style>
+  <w:style w:type="paragraph" w:styleId="NormalWeb">
+    <w:name w:val="Normal (Web)"/>
+    <w:basedOn w:val="Normal"/>
+    <w:uiPriority w:val="99"/>
+    <w:semiHidden/>
+    <w:unhideWhenUsed/>
+    <w:rsid w:val="0053717A"/>
+    <w:pPr>
+      <w:spacing w:before="100" w:beforeAutospacing="1" w:after="100" w:afterAutospacing="1" w:line="240" w:lineRule="auto"/>
+    </w:pPr>
+    <w:rPr>
+      <w:rFonts w:ascii="Times New Roman" w:eastAsia="Times New Roman" w:hAnsi="Times New Roman" w:cs="Times New Roman"/>
+      <w:sz w:val="24"/>
+      <w:szCs w:val="24"/>
+      <w:lang w:eastAsia="es-GT"/>
+    </w:rPr>
+  </w:style>
 </w:styles>
 </file>
 

</xml_diff>

<commit_message>
add: Agregar archivos al proyecto MetodoPago.java, MetodoPagoDAO.java y MetodoPago.jsp
</commit_message>
<xml_diff>
--- a/ProyectoSCRUM_Fila3.docx
+++ b/ProyectoSCRUM_Fila3.docx
@@ -36,7 +36,7 @@
                     </pic:cNvPicPr>
                   </pic:nvPicPr>
                   <pic:blipFill>
-                    <a:blip r:embed="rId5" cstate="print">
+                    <a:blip r:embed="rId7" cstate="print">
                       <a:extLst>
                         <a:ext uri="{28A0092B-C50C-407E-A947-70E740481C1C}">
                           <a14:useLocalDpi xmlns:a14="http://schemas.microsoft.com/office/drawing/2010/main" val="0"/>
@@ -1270,7 +1270,7 @@
                 <w:sz w:val="24"/>
               </w:rPr>
             </w:pPr>
-            <w:hyperlink r:id="rId6" w:tooltip="add: Agregar Nombre Diego Benjamin Espinoza Reyes y rol Programador en archivo JavaEEProyect_Fila3.docx" w:history="1">
+            <w:hyperlink r:id="rId8" w:tooltip="add: Agregar Nombre Diego Benjamin Espinoza Reyes y rol Programador en archivo JavaEEProyect_Fila3.docx" w:history="1">
               <w:r>
                 <w:rPr>
                   <w:rStyle w:val="Hipervnculo"/>
@@ -1760,6 +1760,16 @@
           <w:sz w:val="24"/>
           <w:szCs w:val="24"/>
         </w:rPr>
+        <w:t xml:space="preserve">           </w:t>
+      </w:r>
+      <w:r>
+        <w:rPr>
+          <w:rFonts w:ascii="Arial" w:hAnsi="Arial" w:cs="Arial"/>
+          <w:b/>
+          <w:bCs/>
+          <w:sz w:val="24"/>
+          <w:szCs w:val="24"/>
+        </w:rPr>
         <w:t>HUJS-001:</w:t>
       </w:r>
     </w:p>
@@ -1807,6 +1817,16 @@
           <w:sz w:val="24"/>
           <w:szCs w:val="24"/>
         </w:rPr>
+        <w:t xml:space="preserve">           </w:t>
+      </w:r>
+      <w:r>
+        <w:rPr>
+          <w:rFonts w:ascii="Arial" w:hAnsi="Arial" w:cs="Arial"/>
+          <w:b/>
+          <w:bCs/>
+          <w:sz w:val="24"/>
+          <w:szCs w:val="24"/>
+        </w:rPr>
         <w:t>HUJS-002:</w:t>
       </w:r>
     </w:p>
@@ -1830,22 +1850,50 @@
           <w:sz w:val="24"/>
           <w:szCs w:val="24"/>
         </w:rPr>
-        <w:t xml:space="preserve">Como cliente, quiero poder modificar mis datos, para mantener mis datos actualizados. </w:t>
-      </w:r>
-    </w:p>
-    <w:p>
-      <w:pPr>
-        <w:pStyle w:val="Sinespaciado"/>
-        <w:tabs>
-          <w:tab w:val="left" w:pos="5670"/>
-        </w:tabs>
-        <w:spacing w:line="276" w:lineRule="auto"/>
-        <w:rPr>
-          <w:rFonts w:ascii="Arial" w:hAnsi="Arial" w:cs="Arial"/>
-          <w:sz w:val="24"/>
-          <w:szCs w:val="24"/>
-        </w:rPr>
-      </w:pPr>
+        <w:t xml:space="preserve">Como cliente, quiero poder modificar mis datos, para mantener mis datos </w:t>
+      </w:r>
+      <w:r>
+        <w:rPr>
+          <w:rFonts w:ascii="Arial" w:hAnsi="Arial" w:cs="Arial"/>
+          <w:b/>
+          <w:bCs/>
+          <w:sz w:val="24"/>
+          <w:szCs w:val="24"/>
+        </w:rPr>
+        <w:t xml:space="preserve">           </w:t>
+      </w:r>
+      <w:r>
+        <w:rPr>
+          <w:rFonts w:ascii="Arial" w:hAnsi="Arial" w:cs="Arial"/>
+          <w:sz w:val="24"/>
+          <w:szCs w:val="24"/>
+        </w:rPr>
+        <w:t xml:space="preserve">actualizados. </w:t>
+      </w:r>
+    </w:p>
+    <w:p>
+      <w:pPr>
+        <w:pStyle w:val="Sinespaciado"/>
+        <w:tabs>
+          <w:tab w:val="left" w:pos="5670"/>
+        </w:tabs>
+        <w:spacing w:line="276" w:lineRule="auto"/>
+        <w:rPr>
+          <w:rFonts w:ascii="Arial" w:hAnsi="Arial" w:cs="Arial"/>
+          <w:sz w:val="24"/>
+          <w:szCs w:val="24"/>
+        </w:rPr>
+      </w:pPr>
+      <w:r>
+        <w:rPr>
+          <w:rFonts w:ascii="Arial" w:hAnsi="Arial" w:cs="Arial"/>
+          <w:b/>
+          <w:bCs/>
+          <w:sz w:val="24"/>
+          <w:szCs w:val="24"/>
+        </w:rPr>
+        <w:t xml:space="preserve">           </w:t>
+      </w:r>
       <w:r>
         <w:rPr>
           <w:rFonts w:ascii="Arial" w:hAnsi="Arial" w:cs="Arial"/>
@@ -1955,6 +2003,16 @@
           <w:sz w:val="24"/>
           <w:szCs w:val="24"/>
         </w:rPr>
+        <w:t xml:space="preserve">           </w:t>
+      </w:r>
+      <w:r>
+        <w:rPr>
+          <w:rFonts w:ascii="Arial" w:hAnsi="Arial" w:cs="Arial"/>
+          <w:b/>
+          <w:bCs/>
+          <w:sz w:val="24"/>
+          <w:szCs w:val="24"/>
+        </w:rPr>
         <w:t>HUJS-001</w:t>
       </w:r>
       <w:r>
@@ -2044,6 +2102,16 @@
           <w:sz w:val="24"/>
           <w:szCs w:val="24"/>
         </w:rPr>
+        <w:t xml:space="preserve">           </w:t>
+      </w:r>
+      <w:r>
+        <w:rPr>
+          <w:rFonts w:ascii="Arial" w:hAnsi="Arial" w:cs="Arial"/>
+          <w:b/>
+          <w:bCs/>
+          <w:sz w:val="24"/>
+          <w:szCs w:val="24"/>
+        </w:rPr>
         <w:t>HUJS-002</w:t>
       </w:r>
       <w:r>
@@ -2125,6 +2193,16 @@
           <w:szCs w:val="24"/>
         </w:rPr>
       </w:pPr>
+      <w:r>
+        <w:rPr>
+          <w:rFonts w:ascii="Arial" w:hAnsi="Arial" w:cs="Arial"/>
+          <w:b/>
+          <w:bCs/>
+          <w:sz w:val="24"/>
+          <w:szCs w:val="24"/>
+        </w:rPr>
+        <w:t xml:space="preserve">           </w:t>
+      </w:r>
       <w:r>
         <w:rPr>
           <w:rFonts w:ascii="Arial" w:hAnsi="Arial" w:cs="Arial"/>
@@ -2282,6 +2360,16 @@
           <w:sz w:val="24"/>
           <w:szCs w:val="24"/>
         </w:rPr>
+        <w:t xml:space="preserve">           </w:t>
+      </w:r>
+      <w:r>
+        <w:rPr>
+          <w:rFonts w:ascii="Arial" w:hAnsi="Arial" w:cs="Arial"/>
+          <w:b/>
+          <w:bCs/>
+          <w:sz w:val="24"/>
+          <w:szCs w:val="24"/>
+        </w:rPr>
         <w:t>HUJR-00</w:t>
       </w:r>
       <w:r>
@@ -2359,6 +2447,16 @@
           <w:sz w:val="24"/>
           <w:szCs w:val="24"/>
         </w:rPr>
+        <w:t xml:space="preserve">           </w:t>
+      </w:r>
+      <w:r>
+        <w:rPr>
+          <w:rFonts w:ascii="Arial" w:hAnsi="Arial" w:cs="Arial"/>
+          <w:b/>
+          <w:bCs/>
+          <w:sz w:val="24"/>
+          <w:szCs w:val="24"/>
+        </w:rPr>
         <w:t>HUJR-00</w:t>
       </w:r>
       <w:r>
@@ -2452,6 +2550,16 @@
           <w:sz w:val="24"/>
           <w:szCs w:val="24"/>
         </w:rPr>
+        <w:t xml:space="preserve">           </w:t>
+      </w:r>
+      <w:r>
+        <w:rPr>
+          <w:rFonts w:ascii="Arial" w:hAnsi="Arial" w:cs="Arial"/>
+          <w:b/>
+          <w:bCs/>
+          <w:sz w:val="24"/>
+          <w:szCs w:val="24"/>
+        </w:rPr>
         <w:t>HUJR-00</w:t>
       </w:r>
       <w:r>
@@ -2557,6 +2665,105 @@
         </w:rPr>
         <w:t xml:space="preserve"> las leyes establecidas por la SAT. </w:t>
       </w:r>
+    </w:p>
+    <w:p>
+      <w:pPr>
+        <w:pStyle w:val="Sinespaciado"/>
+        <w:ind w:left="708"/>
+        <w:rPr>
+          <w:rFonts w:ascii="Arial" w:hAnsi="Arial" w:cs="Arial"/>
+          <w:sz w:val="24"/>
+          <w:szCs w:val="24"/>
+        </w:rPr>
+      </w:pPr>
+    </w:p>
+    <w:p>
+      <w:pPr>
+        <w:pStyle w:val="Sinespaciado"/>
+        <w:ind w:left="708"/>
+        <w:rPr>
+          <w:rFonts w:ascii="Arial" w:hAnsi="Arial" w:cs="Arial"/>
+          <w:sz w:val="24"/>
+          <w:szCs w:val="24"/>
+        </w:rPr>
+      </w:pPr>
+    </w:p>
+    <w:p>
+      <w:pPr>
+        <w:pStyle w:val="Sinespaciado"/>
+        <w:ind w:left="708"/>
+        <w:rPr>
+          <w:rFonts w:ascii="Arial" w:hAnsi="Arial" w:cs="Arial"/>
+          <w:sz w:val="24"/>
+          <w:szCs w:val="24"/>
+        </w:rPr>
+      </w:pPr>
+    </w:p>
+    <w:p>
+      <w:pPr>
+        <w:pStyle w:val="Sinespaciado"/>
+        <w:ind w:left="708"/>
+        <w:rPr>
+          <w:rFonts w:ascii="Arial" w:hAnsi="Arial" w:cs="Arial"/>
+          <w:sz w:val="24"/>
+          <w:szCs w:val="24"/>
+        </w:rPr>
+      </w:pPr>
+    </w:p>
+    <w:p>
+      <w:pPr>
+        <w:pStyle w:val="Sinespaciado"/>
+        <w:ind w:left="708"/>
+        <w:rPr>
+          <w:rFonts w:ascii="Arial" w:hAnsi="Arial" w:cs="Arial"/>
+          <w:sz w:val="24"/>
+          <w:szCs w:val="24"/>
+        </w:rPr>
+      </w:pPr>
+    </w:p>
+    <w:p>
+      <w:pPr>
+        <w:pStyle w:val="Sinespaciado"/>
+        <w:ind w:left="708"/>
+        <w:rPr>
+          <w:rFonts w:ascii="Arial" w:hAnsi="Arial" w:cs="Arial"/>
+          <w:sz w:val="24"/>
+          <w:szCs w:val="24"/>
+        </w:rPr>
+      </w:pPr>
+    </w:p>
+    <w:p>
+      <w:pPr>
+        <w:pStyle w:val="Sinespaciado"/>
+        <w:ind w:left="708"/>
+        <w:rPr>
+          <w:rFonts w:ascii="Arial" w:hAnsi="Arial" w:cs="Arial"/>
+          <w:sz w:val="24"/>
+          <w:szCs w:val="24"/>
+        </w:rPr>
+      </w:pPr>
+    </w:p>
+    <w:p>
+      <w:pPr>
+        <w:pStyle w:val="Sinespaciado"/>
+        <w:ind w:left="708"/>
+        <w:rPr>
+          <w:rFonts w:ascii="Arial" w:hAnsi="Arial" w:cs="Arial"/>
+          <w:sz w:val="24"/>
+          <w:szCs w:val="24"/>
+        </w:rPr>
+      </w:pPr>
+    </w:p>
+    <w:p>
+      <w:pPr>
+        <w:pStyle w:val="Sinespaciado"/>
+        <w:ind w:left="708"/>
+        <w:rPr>
+          <w:rFonts w:ascii="Arial" w:hAnsi="Arial" w:cs="Arial"/>
+          <w:sz w:val="24"/>
+          <w:szCs w:val="24"/>
+        </w:rPr>
+      </w:pPr>
     </w:p>
     <w:p>
       <w:pPr>
@@ -2595,6 +2802,7 @@
           <w:sz w:val="28"/>
           <w:szCs w:val="28"/>
         </w:rPr>
+        <w:lastRenderedPageBreak/>
         <w:t>Método Pago:</w:t>
       </w:r>
     </w:p>
@@ -2621,6 +2829,16 @@
           <w:sz w:val="24"/>
           <w:szCs w:val="24"/>
         </w:rPr>
+        <w:t xml:space="preserve">           </w:t>
+      </w:r>
+      <w:r>
+        <w:rPr>
+          <w:rFonts w:ascii="Arial" w:hAnsi="Arial" w:cs="Arial"/>
+          <w:b/>
+          <w:bCs/>
+          <w:sz w:val="24"/>
+          <w:szCs w:val="24"/>
+        </w:rPr>
         <w:t>HUJR-0</w:t>
       </w:r>
       <w:r>
@@ -2682,6 +2900,16 @@
           <w:sz w:val="24"/>
           <w:szCs w:val="24"/>
         </w:rPr>
+        <w:t xml:space="preserve">           </w:t>
+      </w:r>
+      <w:r>
+        <w:rPr>
+          <w:rFonts w:ascii="Arial" w:hAnsi="Arial" w:cs="Arial"/>
+          <w:b/>
+          <w:bCs/>
+          <w:sz w:val="24"/>
+          <w:szCs w:val="24"/>
+        </w:rPr>
         <w:t>HUJR-0</w:t>
       </w:r>
       <w:r>
@@ -2735,39 +2963,24 @@
           <w:szCs w:val="24"/>
         </w:rPr>
       </w:pPr>
-    </w:p>
-    <w:p>
-      <w:pPr>
-        <w:pStyle w:val="Sinespaciado"/>
-        <w:rPr>
-          <w:rFonts w:ascii="Arial" w:hAnsi="Arial" w:cs="Arial"/>
-          <w:b/>
-          <w:bCs/>
-          <w:sz w:val="24"/>
-          <w:szCs w:val="24"/>
-        </w:rPr>
-      </w:pPr>
-    </w:p>
-    <w:p>
-      <w:pPr>
-        <w:pStyle w:val="Sinespaciado"/>
-        <w:rPr>
-          <w:rFonts w:ascii="Arial" w:hAnsi="Arial" w:cs="Arial"/>
-          <w:b/>
-          <w:bCs/>
-          <w:sz w:val="24"/>
-          <w:szCs w:val="24"/>
-        </w:rPr>
-      </w:pPr>
-      <w:r>
-        <w:rPr>
-          <w:rFonts w:ascii="Arial" w:hAnsi="Arial" w:cs="Arial"/>
-          <w:b/>
-          <w:bCs/>
-          <w:sz w:val="24"/>
-          <w:szCs w:val="24"/>
-        </w:rPr>
-        <w:lastRenderedPageBreak/>
+      <w:r>
+        <w:rPr>
+          <w:rFonts w:ascii="Arial" w:hAnsi="Arial" w:cs="Arial"/>
+          <w:b/>
+          <w:bCs/>
+          <w:sz w:val="24"/>
+          <w:szCs w:val="24"/>
+        </w:rPr>
+        <w:t xml:space="preserve">           </w:t>
+      </w:r>
+      <w:r>
+        <w:rPr>
+          <w:rFonts w:ascii="Arial" w:hAnsi="Arial" w:cs="Arial"/>
+          <w:b/>
+          <w:bCs/>
+          <w:sz w:val="24"/>
+          <w:szCs w:val="24"/>
+        </w:rPr>
         <w:t>HUJR-0</w:t>
       </w:r>
       <w:r>
@@ -2884,14 +3097,11 @@
     <w:p>
       <w:pPr>
         <w:pStyle w:val="Sinespaciado"/>
-        <w:numPr>
-          <w:ilvl w:val="0"/>
-          <w:numId w:val="5"/>
-        </w:numPr>
-        <w:tabs>
-          <w:tab w:val="left" w:pos="5670"/>
-        </w:tabs>
-        <w:spacing w:line="276" w:lineRule="auto"/>
+        <w:tabs>
+          <w:tab w:val="left" w:pos="5670"/>
+        </w:tabs>
+        <w:spacing w:line="276" w:lineRule="auto"/>
+        <w:ind w:left="780"/>
         <w:rPr>
           <w:rFonts w:ascii="Arial" w:hAnsi="Arial" w:cs="Arial"/>
           <w:sz w:val="24"/>
@@ -2927,20 +3137,27 @@
           <w:sz w:val="24"/>
           <w:szCs w:val="24"/>
         </w:rPr>
+        <w:t xml:space="preserve"> </w:t>
+      </w:r>
+      <w:r>
+        <w:rPr>
+          <w:rFonts w:ascii="Arial" w:hAnsi="Arial" w:cs="Arial"/>
+          <w:b/>
+          <w:bCs/>
+          <w:sz w:val="24"/>
+          <w:szCs w:val="24"/>
+        </w:rPr>
         <w:t>HUCS-002:</w:t>
       </w:r>
     </w:p>
     <w:p>
       <w:pPr>
         <w:pStyle w:val="Sinespaciado"/>
-        <w:numPr>
-          <w:ilvl w:val="0"/>
-          <w:numId w:val="5"/>
-        </w:numPr>
-        <w:tabs>
-          <w:tab w:val="left" w:pos="5670"/>
-        </w:tabs>
-        <w:spacing w:line="276" w:lineRule="auto"/>
+        <w:tabs>
+          <w:tab w:val="left" w:pos="5670"/>
+        </w:tabs>
+        <w:spacing w:line="276" w:lineRule="auto"/>
+        <w:ind w:left="780"/>
         <w:rPr>
           <w:rFonts w:ascii="Arial" w:hAnsi="Arial" w:cs="Arial"/>
           <w:sz w:val="24"/>
@@ -2982,27 +3199,24 @@
     <w:p>
       <w:pPr>
         <w:pStyle w:val="Sinespaciado"/>
-        <w:numPr>
-          <w:ilvl w:val="0"/>
-          <w:numId w:val="5"/>
-        </w:numPr>
-        <w:tabs>
-          <w:tab w:val="left" w:pos="5670"/>
-        </w:tabs>
-        <w:spacing w:line="276" w:lineRule="auto"/>
-        <w:rPr>
-          <w:rFonts w:ascii="Arial" w:hAnsi="Arial" w:cs="Arial"/>
-          <w:sz w:val="24"/>
-          <w:szCs w:val="24"/>
-        </w:rPr>
-      </w:pPr>
-      <w:r>
-        <w:rPr>
-          <w:rFonts w:ascii="Arial" w:hAnsi="Arial" w:cs="Arial"/>
-          <w:sz w:val="24"/>
-          <w:szCs w:val="24"/>
-        </w:rPr>
-        <w:t xml:space="preserve"> Cómo proveedor, quiero dar información sobre el servicio, para que pueda llegar al cliente.</w:t>
+        <w:tabs>
+          <w:tab w:val="left" w:pos="5670"/>
+        </w:tabs>
+        <w:spacing w:line="276" w:lineRule="auto"/>
+        <w:ind w:left="780"/>
+        <w:rPr>
+          <w:rFonts w:ascii="Arial" w:hAnsi="Arial" w:cs="Arial"/>
+          <w:sz w:val="24"/>
+          <w:szCs w:val="24"/>
+        </w:rPr>
+      </w:pPr>
+      <w:r>
+        <w:rPr>
+          <w:rFonts w:ascii="Arial" w:hAnsi="Arial" w:cs="Arial"/>
+          <w:sz w:val="24"/>
+          <w:szCs w:val="24"/>
+        </w:rPr>
+        <w:t>Cómo proveedor, quiero dar información sobre el servicio, para que pueda llegar al cliente.</w:t>
       </w:r>
     </w:p>
     <w:p>
@@ -3052,8 +3266,6 @@
         </w:rPr>
         <w:t> </w:t>
       </w:r>
-      <w:bookmarkStart w:id="0" w:name="_GoBack"/>
-      <w:bookmarkEnd w:id="0"/>
     </w:p>
     <w:p>
       <w:pPr>
@@ -3063,6 +3275,7 @@
         <w:rPr>
           <w:rFonts w:ascii="Segoe UI" w:hAnsi="Segoe UI" w:cs="Segoe UI"/>
           <w:b/>
+          <w:u w:val="single"/>
         </w:rPr>
       </w:pPr>
       <w:r>
@@ -3086,12 +3299,8 @@
     <w:p>
       <w:pPr>
         <w:pStyle w:val="paragraph"/>
-        <w:numPr>
-          <w:ilvl w:val="0"/>
-          <w:numId w:val="6"/>
-        </w:numPr>
         <w:spacing w:before="0" w:beforeAutospacing="0" w:after="0" w:afterAutospacing="0"/>
-        <w:ind w:left="360" w:firstLine="0"/>
+        <w:ind w:left="708"/>
         <w:textAlignment w:val="baseline"/>
         <w:rPr>
           <w:rStyle w:val="eop"/>
@@ -3103,21 +3312,7 @@
           <w:rStyle w:val="normaltextrun"/>
           <w:rFonts w:ascii="Arial" w:hAnsi="Arial" w:cs="Arial"/>
         </w:rPr>
-        <w:t xml:space="preserve">Como usuario, quiero obtener información sobre el destino, para tener el conocimiento de a </w:t>
-      </w:r>
-      <w:r>
-        <w:rPr>
-          <w:rStyle w:val="normaltextrun"/>
-          <w:rFonts w:ascii="Arial" w:hAnsi="Arial" w:cs="Arial"/>
-        </w:rPr>
-        <w:t>dónde</w:t>
-      </w:r>
-      <w:r>
-        <w:rPr>
-          <w:rStyle w:val="normaltextrun"/>
-          <w:rFonts w:ascii="Arial" w:hAnsi="Arial" w:cs="Arial"/>
-        </w:rPr>
-        <w:t xml:space="preserve"> voy con mi servicio. </w:t>
+        <w:t>Como usuario, quiero obtener información sobre el destino, para tener el conocimiento de a dónde voy con mi servicio. </w:t>
       </w:r>
       <w:r>
         <w:rPr>
@@ -3150,12 +3345,8 @@
     <w:p>
       <w:pPr>
         <w:pStyle w:val="paragraph"/>
-        <w:numPr>
-          <w:ilvl w:val="0"/>
-          <w:numId w:val="7"/>
-        </w:numPr>
         <w:spacing w:before="0" w:beforeAutospacing="0" w:after="0" w:afterAutospacing="0"/>
-        <w:ind w:left="360" w:firstLine="0"/>
+        <w:ind w:left="708"/>
         <w:textAlignment w:val="baseline"/>
         <w:rPr>
           <w:rStyle w:val="eop"/>
@@ -3200,12 +3391,8 @@
     <w:p>
       <w:pPr>
         <w:pStyle w:val="paragraph"/>
-        <w:numPr>
-          <w:ilvl w:val="0"/>
-          <w:numId w:val="8"/>
-        </w:numPr>
         <w:spacing w:before="0" w:beforeAutospacing="0" w:after="0" w:afterAutospacing="0"/>
-        <w:ind w:left="360" w:firstLine="0"/>
+        <w:ind w:left="708"/>
         <w:textAlignment w:val="baseline"/>
         <w:rPr>
           <w:rFonts w:ascii="Arial" w:hAnsi="Arial" w:cs="Arial"/>
@@ -3255,24 +3442,1935 @@
           <w:szCs w:val="28"/>
         </w:rPr>
       </w:pPr>
-    </w:p>
-    <w:p>
-      <w:pPr>
-        <w:pStyle w:val="Sinespaciado"/>
-        <w:tabs>
-          <w:tab w:val="left" w:pos="5670"/>
-        </w:tabs>
-        <w:spacing w:line="276" w:lineRule="auto"/>
-        <w:rPr>
+      <w:r>
+        <w:rPr>
+          <w:rFonts w:ascii="Arial" w:hAnsi="Arial" w:cs="Arial"/>
+          <w:b/>
+          <w:bCs/>
+          <w:sz w:val="28"/>
+          <w:szCs w:val="28"/>
+        </w:rPr>
+        <w:t>Disponibilidad:</w:t>
+      </w:r>
+    </w:p>
+    <w:p>
+      <w:pPr>
+        <w:pStyle w:val="Sinespaciado"/>
+        <w:tabs>
+          <w:tab w:val="left" w:pos="5670"/>
+        </w:tabs>
+        <w:spacing w:line="276" w:lineRule="auto"/>
+        <w:rPr>
+          <w:rFonts w:ascii="Arial" w:hAnsi="Arial" w:cs="Arial"/>
+          <w:b/>
+          <w:bCs/>
+          <w:sz w:val="24"/>
+          <w:szCs w:val="28"/>
+        </w:rPr>
+      </w:pPr>
+      <w:r>
+        <w:rPr>
+          <w:rFonts w:ascii="Arial" w:hAnsi="Arial" w:cs="Arial"/>
+          <w:b/>
+          <w:bCs/>
+          <w:sz w:val="28"/>
+          <w:szCs w:val="28"/>
+        </w:rPr>
+        <w:t xml:space="preserve">         </w:t>
+      </w:r>
+      <w:r>
+        <w:rPr>
+          <w:rFonts w:ascii="Arial" w:hAnsi="Arial" w:cs="Arial"/>
+          <w:b/>
+          <w:bCs/>
+          <w:sz w:val="24"/>
+          <w:szCs w:val="28"/>
+        </w:rPr>
+        <w:t>HUDS-001:</w:t>
+      </w:r>
+    </w:p>
+    <w:p>
+      <w:pPr>
+        <w:pStyle w:val="Sinespaciado"/>
+        <w:tabs>
+          <w:tab w:val="left" w:pos="5670"/>
+        </w:tabs>
+        <w:spacing w:line="276" w:lineRule="auto"/>
+        <w:ind w:left="708"/>
+        <w:rPr>
+          <w:rFonts w:ascii="Arial" w:hAnsi="Arial" w:cs="Arial"/>
+          <w:b/>
+          <w:bCs/>
+          <w:sz w:val="24"/>
+          <w:szCs w:val="28"/>
+        </w:rPr>
+      </w:pPr>
+      <w:r>
+        <w:rPr>
+          <w:rStyle w:val="normaltextrun"/>
+          <w:rFonts w:ascii="Arial" w:hAnsi="Arial" w:cs="Arial"/>
+          <w:color w:val="000000"/>
+          <w:sz w:val="24"/>
+          <w:shd w:val="clear" w:color="auto" w:fill="FFFFFF"/>
+        </w:rPr>
+        <w:t>Como usuario, quiero ver la disponibilidad de fechas y horarios para un destino o viaje, para planificar mi compra con anticipación. </w:t>
+      </w:r>
+      <w:r>
+        <w:rPr>
+          <w:rStyle w:val="eop"/>
+          <w:rFonts w:ascii="Arial" w:hAnsi="Arial" w:cs="Arial"/>
+          <w:color w:val="000000"/>
+          <w:sz w:val="24"/>
+          <w:shd w:val="clear" w:color="auto" w:fill="FFFFFF"/>
+        </w:rPr>
+        <w:t> </w:t>
+      </w:r>
+    </w:p>
+    <w:p>
+      <w:pPr>
+        <w:pStyle w:val="Sinespaciado"/>
+        <w:tabs>
+          <w:tab w:val="left" w:pos="5670"/>
+        </w:tabs>
+        <w:spacing w:line="276" w:lineRule="auto"/>
+        <w:rPr>
+          <w:rFonts w:ascii="Arial" w:hAnsi="Arial" w:cs="Arial"/>
+          <w:b/>
+          <w:bCs/>
+          <w:sz w:val="24"/>
+          <w:szCs w:val="28"/>
+        </w:rPr>
+      </w:pPr>
+      <w:r>
+        <w:rPr>
+          <w:rFonts w:ascii="Arial" w:hAnsi="Arial" w:cs="Arial"/>
+          <w:b/>
+          <w:bCs/>
+          <w:sz w:val="28"/>
+          <w:szCs w:val="28"/>
+        </w:rPr>
+        <w:t xml:space="preserve">         </w:t>
+      </w:r>
+      <w:r>
+        <w:rPr>
+          <w:rFonts w:ascii="Arial" w:hAnsi="Arial" w:cs="Arial"/>
+          <w:b/>
+          <w:bCs/>
+          <w:sz w:val="24"/>
+          <w:szCs w:val="28"/>
+        </w:rPr>
+        <w:t>HUDS-002:</w:t>
+      </w:r>
+    </w:p>
+    <w:p>
+      <w:pPr>
+        <w:pStyle w:val="Sinespaciado"/>
+        <w:tabs>
+          <w:tab w:val="left" w:pos="5670"/>
+        </w:tabs>
+        <w:spacing w:line="276" w:lineRule="auto"/>
+        <w:ind w:left="708"/>
+        <w:rPr>
+          <w:rFonts w:ascii="Arial" w:hAnsi="Arial" w:cs="Arial"/>
+          <w:b/>
+          <w:bCs/>
+          <w:sz w:val="24"/>
+          <w:szCs w:val="28"/>
+        </w:rPr>
+      </w:pPr>
+      <w:r>
+        <w:rPr>
+          <w:rStyle w:val="normaltextrun"/>
+          <w:rFonts w:ascii="Arial" w:hAnsi="Arial" w:cs="Arial"/>
+          <w:color w:val="000000"/>
+          <w:sz w:val="24"/>
+          <w:shd w:val="clear" w:color="auto" w:fill="FFFFFF"/>
+        </w:rPr>
+        <w:t>Como empleado, quiero gestionar la disponibilidad de servicios y destinos, para asegurar mostrar opciones viables.</w:t>
+      </w:r>
+      <w:r>
+        <w:rPr>
+          <w:rStyle w:val="eop"/>
+          <w:rFonts w:ascii="Arial" w:hAnsi="Arial" w:cs="Arial"/>
+          <w:color w:val="000000"/>
+          <w:sz w:val="24"/>
+          <w:shd w:val="clear" w:color="auto" w:fill="FFFFFF"/>
+        </w:rPr>
+        <w:t> </w:t>
+      </w:r>
+    </w:p>
+    <w:p>
+      <w:pPr>
+        <w:pStyle w:val="Sinespaciado"/>
+        <w:tabs>
+          <w:tab w:val="left" w:pos="5670"/>
+        </w:tabs>
+        <w:spacing w:line="276" w:lineRule="auto"/>
+        <w:rPr>
+          <w:rFonts w:ascii="Arial" w:hAnsi="Arial" w:cs="Arial"/>
+          <w:b/>
+          <w:bCs/>
+          <w:sz w:val="24"/>
+          <w:szCs w:val="28"/>
+        </w:rPr>
+      </w:pPr>
+      <w:r>
+        <w:rPr>
+          <w:rFonts w:ascii="Arial" w:hAnsi="Arial" w:cs="Arial"/>
+          <w:b/>
+          <w:bCs/>
+          <w:sz w:val="28"/>
+          <w:szCs w:val="28"/>
+        </w:rPr>
+        <w:t xml:space="preserve">         </w:t>
+      </w:r>
+      <w:r>
+        <w:rPr>
+          <w:rFonts w:ascii="Arial" w:hAnsi="Arial" w:cs="Arial"/>
+          <w:b/>
+          <w:bCs/>
+          <w:sz w:val="24"/>
+          <w:szCs w:val="28"/>
+        </w:rPr>
+        <w:t>HUDS-003:</w:t>
+      </w:r>
+    </w:p>
+    <w:p>
+      <w:pPr>
+        <w:pStyle w:val="Sinespaciado"/>
+        <w:tabs>
+          <w:tab w:val="left" w:pos="5670"/>
+        </w:tabs>
+        <w:spacing w:line="276" w:lineRule="auto"/>
+        <w:ind w:left="708"/>
+        <w:rPr>
+          <w:rStyle w:val="eop"/>
+          <w:rFonts w:ascii="Arial" w:hAnsi="Arial" w:cs="Arial"/>
+          <w:color w:val="000000"/>
+          <w:sz w:val="24"/>
+          <w:shd w:val="clear" w:color="auto" w:fill="FFFFFF"/>
+        </w:rPr>
+      </w:pPr>
+      <w:r>
+        <w:rPr>
+          <w:rStyle w:val="normaltextrun"/>
+          <w:rFonts w:ascii="Arial" w:hAnsi="Arial" w:cs="Arial"/>
+          <w:color w:val="000000"/>
+          <w:sz w:val="24"/>
+          <w:shd w:val="clear" w:color="auto" w:fill="FFFFFF"/>
+        </w:rPr>
+        <w:t>Como administrador, quiero controlar la disponibilidad, para evitar conflictos.</w:t>
+      </w:r>
+      <w:r>
+        <w:rPr>
+          <w:rStyle w:val="eop"/>
+          <w:rFonts w:ascii="Arial" w:hAnsi="Arial" w:cs="Arial"/>
+          <w:color w:val="000000"/>
+          <w:sz w:val="24"/>
+          <w:shd w:val="clear" w:color="auto" w:fill="FFFFFF"/>
+        </w:rPr>
+        <w:t> </w:t>
+      </w:r>
+    </w:p>
+    <w:p>
+      <w:pPr>
+        <w:pStyle w:val="Sinespaciado"/>
+        <w:tabs>
+          <w:tab w:val="left" w:pos="5670"/>
+        </w:tabs>
+        <w:spacing w:line="276" w:lineRule="auto"/>
+        <w:rPr>
+          <w:rFonts w:ascii="Arial" w:hAnsi="Arial" w:cs="Arial"/>
+          <w:b/>
+          <w:bCs/>
+          <w:sz w:val="28"/>
+          <w:szCs w:val="28"/>
+        </w:rPr>
+      </w:pPr>
+      <w:r>
+        <w:rPr>
+          <w:rFonts w:ascii="Arial" w:hAnsi="Arial" w:cs="Arial"/>
+          <w:b/>
+          <w:bCs/>
+          <w:sz w:val="28"/>
+          <w:szCs w:val="28"/>
+        </w:rPr>
+        <w:lastRenderedPageBreak/>
+        <w:t>Venta:</w:t>
+      </w:r>
+    </w:p>
+    <w:p>
+      <w:pPr>
+        <w:pStyle w:val="Sinespaciado"/>
+        <w:tabs>
+          <w:tab w:val="left" w:pos="5670"/>
+        </w:tabs>
+        <w:spacing w:line="276" w:lineRule="auto"/>
+        <w:rPr>
+          <w:rFonts w:ascii="Arial" w:hAnsi="Arial" w:cs="Arial"/>
+          <w:b/>
+          <w:bCs/>
+          <w:sz w:val="24"/>
+          <w:szCs w:val="28"/>
+        </w:rPr>
+      </w:pPr>
+      <w:r>
+        <w:rPr>
+          <w:rFonts w:ascii="Arial" w:hAnsi="Arial" w:cs="Arial"/>
+          <w:b/>
+          <w:bCs/>
+          <w:sz w:val="28"/>
+          <w:szCs w:val="28"/>
+        </w:rPr>
+        <w:t xml:space="preserve">         </w:t>
+      </w:r>
+      <w:r>
+        <w:rPr>
+          <w:rFonts w:ascii="Arial" w:hAnsi="Arial" w:cs="Arial"/>
+          <w:b/>
+          <w:bCs/>
+          <w:sz w:val="24"/>
+          <w:szCs w:val="28"/>
+        </w:rPr>
+        <w:t>HUDM-001:</w:t>
+      </w:r>
+    </w:p>
+    <w:p>
+      <w:pPr>
+        <w:pStyle w:val="Sinespaciado"/>
+        <w:tabs>
+          <w:tab w:val="left" w:pos="5670"/>
+        </w:tabs>
+        <w:spacing w:line="276" w:lineRule="auto"/>
+        <w:ind w:left="708"/>
+        <w:rPr>
+          <w:rFonts w:ascii="Arial" w:hAnsi="Arial" w:cs="Arial"/>
+          <w:b/>
+          <w:bCs/>
+          <w:sz w:val="24"/>
+          <w:szCs w:val="28"/>
+        </w:rPr>
+      </w:pPr>
+      <w:r>
+        <w:rPr>
+          <w:rStyle w:val="normaltextrun"/>
+          <w:rFonts w:ascii="Arial" w:hAnsi="Arial" w:cs="Arial"/>
+          <w:color w:val="000000"/>
+          <w:sz w:val="24"/>
+          <w:shd w:val="clear" w:color="auto" w:fill="FFFFFF"/>
+        </w:rPr>
+        <w:t>Como Proveedor, quiero hacer una venta desde la plataforma, para completar mi  compra fácilmente.</w:t>
+      </w:r>
+    </w:p>
+    <w:p>
+      <w:pPr>
+        <w:pStyle w:val="Sinespaciado"/>
+        <w:tabs>
+          <w:tab w:val="left" w:pos="5670"/>
+        </w:tabs>
+        <w:spacing w:line="276" w:lineRule="auto"/>
+        <w:rPr>
+          <w:rFonts w:ascii="Arial" w:hAnsi="Arial" w:cs="Arial"/>
+          <w:b/>
+          <w:bCs/>
+          <w:sz w:val="24"/>
+          <w:szCs w:val="28"/>
+        </w:rPr>
+      </w:pPr>
+      <w:r>
+        <w:rPr>
+          <w:rFonts w:ascii="Arial" w:hAnsi="Arial" w:cs="Arial"/>
+          <w:b/>
+          <w:bCs/>
+          <w:sz w:val="28"/>
+          <w:szCs w:val="28"/>
+        </w:rPr>
+        <w:t xml:space="preserve">         </w:t>
+      </w:r>
+      <w:r>
+        <w:rPr>
+          <w:rFonts w:ascii="Arial" w:hAnsi="Arial" w:cs="Arial"/>
+          <w:b/>
+          <w:bCs/>
+          <w:sz w:val="24"/>
+          <w:szCs w:val="28"/>
+        </w:rPr>
+        <w:t>HUDM-002:</w:t>
+      </w:r>
+    </w:p>
+    <w:p>
+      <w:pPr>
+        <w:pStyle w:val="Sinespaciado"/>
+        <w:tabs>
+          <w:tab w:val="left" w:pos="5670"/>
+        </w:tabs>
+        <w:spacing w:line="276" w:lineRule="auto"/>
+        <w:ind w:left="708"/>
+        <w:rPr>
+          <w:rFonts w:ascii="Arial" w:hAnsi="Arial" w:cs="Arial"/>
+          <w:b/>
+          <w:bCs/>
+          <w:sz w:val="24"/>
+          <w:szCs w:val="28"/>
+        </w:rPr>
+      </w:pPr>
+      <w:r>
+        <w:rPr>
+          <w:rStyle w:val="normaltextrun"/>
+          <w:rFonts w:ascii="Arial" w:hAnsi="Arial" w:cs="Arial"/>
+          <w:color w:val="000000"/>
+          <w:sz w:val="24"/>
+          <w:shd w:val="clear" w:color="auto" w:fill="FFFFFF"/>
+        </w:rPr>
+        <w:t>Como empleado, quiero registrar cada venta con su detalle, para llevar control de las transacciones.</w:t>
+      </w:r>
+    </w:p>
+    <w:p>
+      <w:pPr>
+        <w:pStyle w:val="Sinespaciado"/>
+        <w:tabs>
+          <w:tab w:val="left" w:pos="5670"/>
+        </w:tabs>
+        <w:spacing w:line="276" w:lineRule="auto"/>
+        <w:rPr>
+          <w:rFonts w:ascii="Arial" w:hAnsi="Arial" w:cs="Arial"/>
+          <w:b/>
+          <w:bCs/>
+          <w:sz w:val="24"/>
+          <w:szCs w:val="28"/>
+        </w:rPr>
+      </w:pPr>
+      <w:r>
+        <w:rPr>
+          <w:rFonts w:ascii="Arial" w:hAnsi="Arial" w:cs="Arial"/>
+          <w:b/>
+          <w:bCs/>
+          <w:sz w:val="28"/>
+          <w:szCs w:val="28"/>
+        </w:rPr>
+        <w:t xml:space="preserve">         </w:t>
+      </w:r>
+      <w:r>
+        <w:rPr>
+          <w:rFonts w:ascii="Arial" w:hAnsi="Arial" w:cs="Arial"/>
+          <w:b/>
+          <w:bCs/>
+          <w:sz w:val="24"/>
+          <w:szCs w:val="28"/>
+        </w:rPr>
+        <w:t>HUDM-003:</w:t>
+      </w:r>
+    </w:p>
+    <w:p>
+      <w:pPr>
+        <w:pStyle w:val="Sinespaciado"/>
+        <w:tabs>
+          <w:tab w:val="left" w:pos="5670"/>
+        </w:tabs>
+        <w:spacing w:line="276" w:lineRule="auto"/>
+        <w:ind w:left="708"/>
+        <w:rPr>
+          <w:rStyle w:val="eop"/>
+          <w:rFonts w:ascii="Arial" w:hAnsi="Arial" w:cs="Arial"/>
+          <w:color w:val="000000"/>
+          <w:sz w:val="24"/>
+          <w:shd w:val="clear" w:color="auto" w:fill="FFFFFF"/>
+        </w:rPr>
+      </w:pPr>
+      <w:r>
+        <w:rPr>
+          <w:rStyle w:val="normaltextrun"/>
+          <w:rFonts w:ascii="Arial" w:hAnsi="Arial" w:cs="Arial"/>
+          <w:color w:val="000000"/>
+          <w:sz w:val="24"/>
+          <w:shd w:val="clear" w:color="auto" w:fill="FFFFFF"/>
+        </w:rPr>
+        <w:t>Como Empleado, quiero ver el historial de ventas, para analizar el rendimiento del negocio.</w:t>
+      </w:r>
+    </w:p>
+    <w:p>
+      <w:pPr>
+        <w:pStyle w:val="Sinespaciado"/>
+        <w:tabs>
+          <w:tab w:val="left" w:pos="5670"/>
+        </w:tabs>
+        <w:spacing w:line="276" w:lineRule="auto"/>
+        <w:ind w:left="708"/>
+        <w:rPr>
+          <w:rFonts w:ascii="Arial" w:hAnsi="Arial" w:cs="Arial"/>
+          <w:color w:val="000000"/>
+          <w:sz w:val="24"/>
+          <w:shd w:val="clear" w:color="auto" w:fill="FFFFFF"/>
+        </w:rPr>
+      </w:pPr>
+    </w:p>
+    <w:p>
+      <w:pPr>
+        <w:pStyle w:val="Sinespaciado"/>
+        <w:tabs>
+          <w:tab w:val="left" w:pos="5670"/>
+        </w:tabs>
+        <w:spacing w:line="276" w:lineRule="auto"/>
+        <w:rPr>
+          <w:rFonts w:ascii="Arial" w:hAnsi="Arial" w:cs="Arial"/>
+          <w:b/>
+          <w:bCs/>
+          <w:sz w:val="28"/>
+          <w:szCs w:val="24"/>
+        </w:rPr>
+      </w:pPr>
+      <w:r>
+        <w:rPr>
+          <w:rFonts w:ascii="Arial" w:hAnsi="Arial" w:cs="Arial"/>
+          <w:b/>
+          <w:bCs/>
+          <w:sz w:val="28"/>
+          <w:szCs w:val="24"/>
+        </w:rPr>
+        <w:t xml:space="preserve">Compra: </w:t>
+      </w:r>
+    </w:p>
+    <w:p>
+      <w:pPr>
+        <w:pStyle w:val="Sinespaciado"/>
+        <w:tabs>
+          <w:tab w:val="left" w:pos="5670"/>
+        </w:tabs>
+        <w:spacing w:line="276" w:lineRule="auto"/>
+        <w:rPr>
+          <w:rFonts w:ascii="Arial" w:hAnsi="Arial" w:cs="Arial"/>
+          <w:b/>
+          <w:bCs/>
+          <w:sz w:val="24"/>
+          <w:szCs w:val="24"/>
+        </w:rPr>
+      </w:pPr>
+      <w:r>
+        <w:rPr>
+          <w:rFonts w:ascii="Arial" w:hAnsi="Arial" w:cs="Arial"/>
+          <w:b/>
+          <w:bCs/>
+          <w:sz w:val="28"/>
+          <w:szCs w:val="24"/>
+        </w:rPr>
+        <w:t xml:space="preserve">        </w:t>
+      </w:r>
+      <w:r>
+        <w:rPr>
+          <w:rFonts w:ascii="Arial" w:hAnsi="Arial" w:cs="Arial"/>
+          <w:b/>
+          <w:bCs/>
+          <w:sz w:val="24"/>
+          <w:szCs w:val="24"/>
+        </w:rPr>
+        <w:t>HULX-001</w:t>
+      </w:r>
+      <w:r>
+        <w:rPr>
+          <w:rFonts w:ascii="Arial" w:hAnsi="Arial" w:cs="Arial"/>
+          <w:b/>
+          <w:bCs/>
+          <w:sz w:val="24"/>
+          <w:szCs w:val="24"/>
+        </w:rPr>
+        <w:t>:</w:t>
+      </w:r>
+    </w:p>
+    <w:p>
+      <w:pPr>
+        <w:pStyle w:val="Sinespaciado"/>
+        <w:tabs>
+          <w:tab w:val="left" w:pos="5670"/>
+        </w:tabs>
+        <w:spacing w:line="276" w:lineRule="auto"/>
+        <w:ind w:left="720"/>
+        <w:rPr>
+          <w:rFonts w:ascii="Arial" w:hAnsi="Arial" w:cs="Arial"/>
+          <w:sz w:val="24"/>
+          <w:szCs w:val="24"/>
+        </w:rPr>
+      </w:pPr>
+      <w:r>
+        <w:rPr>
+          <w:rFonts w:ascii="Arial" w:hAnsi="Arial" w:cs="Arial"/>
+          <w:sz w:val="24"/>
+          <w:szCs w:val="24"/>
+        </w:rPr>
+        <w:t>Como usuario, quiero comprar un servicio turístico para asegurar mi viaje.</w:t>
+      </w:r>
+    </w:p>
+    <w:p>
+      <w:pPr>
+        <w:pStyle w:val="Sinespaciado"/>
+        <w:tabs>
+          <w:tab w:val="left" w:pos="5670"/>
+        </w:tabs>
+        <w:spacing w:line="276" w:lineRule="auto"/>
+        <w:rPr>
+          <w:rFonts w:ascii="Arial" w:hAnsi="Arial" w:cs="Arial"/>
+          <w:b/>
+          <w:bCs/>
+          <w:sz w:val="24"/>
+          <w:szCs w:val="24"/>
+        </w:rPr>
+      </w:pPr>
+      <w:r>
+        <w:rPr>
+          <w:rFonts w:ascii="Arial" w:hAnsi="Arial" w:cs="Arial"/>
+          <w:b/>
+          <w:bCs/>
+          <w:sz w:val="24"/>
+          <w:szCs w:val="24"/>
+        </w:rPr>
+        <w:t xml:space="preserve">         HULX-002</w:t>
+      </w:r>
+      <w:r>
+        <w:rPr>
+          <w:rFonts w:ascii="Arial" w:hAnsi="Arial" w:cs="Arial"/>
+          <w:b/>
+          <w:bCs/>
+          <w:sz w:val="24"/>
+          <w:szCs w:val="24"/>
+        </w:rPr>
+        <w:t>:</w:t>
+      </w:r>
+    </w:p>
+    <w:p>
+      <w:pPr>
+        <w:pStyle w:val="Sinespaciado"/>
+        <w:tabs>
+          <w:tab w:val="left" w:pos="5670"/>
+        </w:tabs>
+        <w:spacing w:line="276" w:lineRule="auto"/>
+        <w:ind w:left="720"/>
+        <w:rPr>
+          <w:rFonts w:ascii="Arial" w:hAnsi="Arial" w:cs="Arial"/>
+          <w:sz w:val="24"/>
+          <w:szCs w:val="24"/>
+        </w:rPr>
+      </w:pPr>
+      <w:r>
+        <w:rPr>
+          <w:rFonts w:ascii="Arial" w:hAnsi="Arial" w:cs="Arial"/>
+          <w:sz w:val="24"/>
+          <w:szCs w:val="24"/>
+        </w:rPr>
+        <w:t>Como proveedor, quiero ver las compras que incluyan mis servicios para saber qué debo entregar.</w:t>
+      </w:r>
+    </w:p>
+    <w:p>
+      <w:pPr>
+        <w:pStyle w:val="Sinespaciado"/>
+        <w:tabs>
+          <w:tab w:val="left" w:pos="5670"/>
+        </w:tabs>
+        <w:spacing w:line="276" w:lineRule="auto"/>
+        <w:rPr>
+          <w:rFonts w:ascii="Arial" w:hAnsi="Arial" w:cs="Arial"/>
+          <w:b/>
+          <w:bCs/>
+          <w:sz w:val="24"/>
+          <w:szCs w:val="24"/>
+        </w:rPr>
+      </w:pPr>
+      <w:r>
+        <w:rPr>
+          <w:rFonts w:ascii="Arial" w:hAnsi="Arial" w:cs="Arial"/>
+          <w:b/>
+          <w:bCs/>
+          <w:sz w:val="24"/>
+          <w:szCs w:val="24"/>
+        </w:rPr>
+        <w:t xml:space="preserve">         HULX-003</w:t>
+      </w:r>
+      <w:r>
+        <w:rPr>
+          <w:rFonts w:ascii="Arial" w:hAnsi="Arial" w:cs="Arial"/>
+          <w:b/>
+          <w:bCs/>
+          <w:sz w:val="24"/>
+          <w:szCs w:val="24"/>
+        </w:rPr>
+        <w:t>:</w:t>
+      </w:r>
+    </w:p>
+    <w:p>
+      <w:pPr>
+        <w:pStyle w:val="Sinespaciado"/>
+        <w:tabs>
+          <w:tab w:val="left" w:pos="5670"/>
+        </w:tabs>
+        <w:spacing w:line="276" w:lineRule="auto"/>
+        <w:ind w:left="720"/>
+        <w:rPr>
+          <w:rFonts w:ascii="Arial" w:hAnsi="Arial" w:cs="Arial"/>
+          <w:sz w:val="24"/>
+          <w:szCs w:val="24"/>
+        </w:rPr>
+      </w:pPr>
+      <w:r>
+        <w:rPr>
+          <w:rFonts w:ascii="Arial" w:hAnsi="Arial" w:cs="Arial"/>
+          <w:sz w:val="24"/>
+          <w:szCs w:val="24"/>
+        </w:rPr>
+        <w:t xml:space="preserve">Como empleado, quiero acceder a las compras realizadas para revisarlas y gestionarlas correctamente. </w:t>
+      </w:r>
+    </w:p>
+    <w:p>
+      <w:pPr>
+        <w:pStyle w:val="Sinespaciado"/>
+        <w:tabs>
+          <w:tab w:val="left" w:pos="5670"/>
+        </w:tabs>
+        <w:spacing w:line="276" w:lineRule="auto"/>
+        <w:ind w:left="720"/>
+        <w:rPr>
+          <w:rFonts w:ascii="Arial" w:hAnsi="Arial" w:cs="Arial"/>
+          <w:sz w:val="24"/>
+          <w:szCs w:val="24"/>
+        </w:rPr>
+      </w:pPr>
+    </w:p>
+    <w:p>
+      <w:pPr>
+        <w:pStyle w:val="Sinespaciado"/>
+        <w:tabs>
+          <w:tab w:val="left" w:pos="5670"/>
+        </w:tabs>
+        <w:spacing w:line="276" w:lineRule="auto"/>
+        <w:rPr>
+          <w:rFonts w:ascii="Arial" w:hAnsi="Arial" w:cs="Arial"/>
+          <w:sz w:val="28"/>
+          <w:szCs w:val="24"/>
+        </w:rPr>
+      </w:pPr>
+      <w:r>
+        <w:rPr>
+          <w:rFonts w:ascii="Arial" w:hAnsi="Arial" w:cs="Arial"/>
+          <w:b/>
+          <w:bCs/>
+          <w:sz w:val="28"/>
+          <w:szCs w:val="24"/>
+        </w:rPr>
+        <w:t>Detalle Compra:</w:t>
+      </w:r>
+      <w:r>
+        <w:rPr>
+          <w:rFonts w:ascii="Arial" w:hAnsi="Arial" w:cs="Arial"/>
+          <w:sz w:val="28"/>
+          <w:szCs w:val="24"/>
+        </w:rPr>
+        <w:t xml:space="preserve"> </w:t>
+      </w:r>
+    </w:p>
+    <w:p>
+      <w:pPr>
+        <w:pStyle w:val="Sinespaciado"/>
+        <w:tabs>
+          <w:tab w:val="left" w:pos="5670"/>
+        </w:tabs>
+        <w:spacing w:line="276" w:lineRule="auto"/>
+        <w:rPr>
+          <w:rFonts w:ascii="Arial" w:hAnsi="Arial" w:cs="Arial"/>
+          <w:b/>
+          <w:bCs/>
+          <w:sz w:val="24"/>
+          <w:szCs w:val="24"/>
+        </w:rPr>
+      </w:pPr>
+      <w:r>
+        <w:rPr>
+          <w:rFonts w:ascii="Arial" w:hAnsi="Arial" w:cs="Arial"/>
+          <w:b/>
+          <w:bCs/>
+          <w:sz w:val="28"/>
+          <w:szCs w:val="24"/>
+        </w:rPr>
+        <w:t xml:space="preserve">        </w:t>
+      </w:r>
+      <w:r>
+        <w:rPr>
+          <w:rFonts w:ascii="Arial" w:hAnsi="Arial" w:cs="Arial"/>
+          <w:b/>
+          <w:bCs/>
+          <w:sz w:val="24"/>
+          <w:szCs w:val="24"/>
+        </w:rPr>
+        <w:t>HULX-001:</w:t>
+      </w:r>
+    </w:p>
+    <w:p>
+      <w:pPr>
+        <w:pStyle w:val="Sinespaciado"/>
+        <w:tabs>
+          <w:tab w:val="left" w:pos="5670"/>
+        </w:tabs>
+        <w:spacing w:line="276" w:lineRule="auto"/>
+        <w:ind w:left="720"/>
+        <w:rPr>
+          <w:rFonts w:ascii="Arial" w:hAnsi="Arial" w:cs="Arial"/>
+          <w:sz w:val="24"/>
+          <w:szCs w:val="24"/>
+        </w:rPr>
+      </w:pPr>
+      <w:r>
+        <w:rPr>
+          <w:rFonts w:ascii="Arial" w:hAnsi="Arial" w:cs="Arial"/>
+          <w:sz w:val="24"/>
+          <w:szCs w:val="24"/>
+        </w:rPr>
+        <w:t xml:space="preserve">Como usuario, quiero ver el detalle de mi compra para saber qué incluye y cuánto pagué. </w:t>
+      </w:r>
+    </w:p>
+    <w:p>
+      <w:pPr>
+        <w:pStyle w:val="Sinespaciado"/>
+        <w:tabs>
+          <w:tab w:val="left" w:pos="5670"/>
+        </w:tabs>
+        <w:spacing w:line="276" w:lineRule="auto"/>
+        <w:rPr>
+          <w:rFonts w:ascii="Arial" w:hAnsi="Arial" w:cs="Arial"/>
+          <w:b/>
+          <w:bCs/>
+          <w:sz w:val="24"/>
+          <w:szCs w:val="24"/>
+        </w:rPr>
+      </w:pPr>
+      <w:r>
+        <w:rPr>
+          <w:rFonts w:ascii="Arial" w:hAnsi="Arial" w:cs="Arial"/>
+          <w:b/>
+          <w:bCs/>
+          <w:sz w:val="24"/>
+          <w:szCs w:val="24"/>
+        </w:rPr>
+        <w:t xml:space="preserve">         HULX-002</w:t>
+      </w:r>
+      <w:r>
+        <w:rPr>
+          <w:rFonts w:ascii="Arial" w:hAnsi="Arial" w:cs="Arial"/>
+          <w:b/>
+          <w:bCs/>
+          <w:sz w:val="24"/>
+          <w:szCs w:val="24"/>
+        </w:rPr>
+        <w:t>:</w:t>
+      </w:r>
+    </w:p>
+    <w:p>
+      <w:pPr>
+        <w:pStyle w:val="Sinespaciado"/>
+        <w:tabs>
+          <w:tab w:val="left" w:pos="5670"/>
+        </w:tabs>
+        <w:spacing w:line="276" w:lineRule="auto"/>
+        <w:ind w:left="720"/>
+        <w:rPr>
+          <w:rFonts w:ascii="Arial" w:hAnsi="Arial" w:cs="Arial"/>
+          <w:sz w:val="24"/>
+          <w:szCs w:val="24"/>
+        </w:rPr>
+      </w:pPr>
+      <w:r>
+        <w:rPr>
+          <w:rFonts w:ascii="Arial" w:hAnsi="Arial" w:cs="Arial"/>
+          <w:sz w:val="24"/>
+          <w:szCs w:val="24"/>
+        </w:rPr>
+        <w:t>Como proveedor, quiero consultar el detalle de los servicios comprados para cumplir con lo solicitado.</w:t>
+      </w:r>
+    </w:p>
+    <w:p>
+      <w:pPr>
+        <w:pStyle w:val="Sinespaciado"/>
+        <w:tabs>
+          <w:tab w:val="left" w:pos="5670"/>
+        </w:tabs>
+        <w:spacing w:line="276" w:lineRule="auto"/>
+        <w:rPr>
+          <w:rFonts w:ascii="Arial" w:hAnsi="Arial" w:cs="Arial"/>
+          <w:b/>
+          <w:bCs/>
+          <w:sz w:val="24"/>
+          <w:szCs w:val="24"/>
+        </w:rPr>
+      </w:pPr>
+      <w:r>
+        <w:rPr>
+          <w:rFonts w:ascii="Arial" w:hAnsi="Arial" w:cs="Arial"/>
+          <w:b/>
+          <w:bCs/>
+          <w:sz w:val="24"/>
+          <w:szCs w:val="24"/>
+        </w:rPr>
+        <w:t xml:space="preserve">         HULX-003</w:t>
+      </w:r>
+      <w:r>
+        <w:rPr>
+          <w:rFonts w:ascii="Arial" w:hAnsi="Arial" w:cs="Arial"/>
+          <w:b/>
+          <w:bCs/>
+          <w:sz w:val="24"/>
+          <w:szCs w:val="24"/>
+        </w:rPr>
+        <w:t>:</w:t>
+      </w:r>
+      <w:r>
+        <w:rPr>
+          <w:rFonts w:ascii="Arial" w:hAnsi="Arial" w:cs="Arial"/>
+          <w:sz w:val="24"/>
+          <w:szCs w:val="24"/>
+        </w:rPr>
+        <w:t xml:space="preserve"> </w:t>
+      </w:r>
+    </w:p>
+    <w:p>
+      <w:pPr>
+        <w:pStyle w:val="Sinespaciado"/>
+        <w:tabs>
+          <w:tab w:val="left" w:pos="5670"/>
+        </w:tabs>
+        <w:spacing w:line="276" w:lineRule="auto"/>
+        <w:ind w:left="720"/>
+        <w:rPr>
+          <w:rFonts w:ascii="Arial" w:hAnsi="Arial" w:cs="Arial"/>
+          <w:sz w:val="24"/>
+          <w:szCs w:val="24"/>
+        </w:rPr>
+      </w:pPr>
+      <w:r>
+        <w:rPr>
+          <w:rFonts w:ascii="Arial" w:hAnsi="Arial" w:cs="Arial"/>
+          <w:sz w:val="24"/>
+          <w:szCs w:val="24"/>
+        </w:rPr>
+        <w:t>Como empleado, quiero verificar los detalles de una compra para asegurar que todo esté correcto.</w:t>
+      </w:r>
+    </w:p>
+    <w:p>
+      <w:pPr>
+        <w:rPr>
+          <w:rFonts w:ascii="Arial" w:eastAsiaTheme="minorHAnsi" w:hAnsi="Arial" w:cs="Arial"/>
+          <w:sz w:val="24"/>
+          <w:szCs w:val="24"/>
+        </w:rPr>
+      </w:pPr>
+      <w:r>
+        <w:rPr>
+          <w:rFonts w:ascii="Arial" w:hAnsi="Arial" w:cs="Arial"/>
+          <w:sz w:val="24"/>
+          <w:szCs w:val="24"/>
+        </w:rPr>
+        <w:br w:type="page"/>
+      </w:r>
+    </w:p>
+    <w:p>
+      <w:pPr>
+        <w:pStyle w:val="Sinespaciado"/>
+        <w:tabs>
+          <w:tab w:val="left" w:pos="5670"/>
+        </w:tabs>
+        <w:spacing w:line="276" w:lineRule="auto"/>
+        <w:ind w:left="720"/>
+        <w:rPr>
+          <w:rFonts w:ascii="Arial" w:hAnsi="Arial" w:cs="Arial"/>
+          <w:sz w:val="24"/>
+          <w:szCs w:val="24"/>
+        </w:rPr>
+      </w:pPr>
+    </w:p>
+    <w:p>
+      <w:pPr>
+        <w:pStyle w:val="Sinespaciado"/>
+        <w:tabs>
+          <w:tab w:val="left" w:pos="5670"/>
+        </w:tabs>
+        <w:spacing w:line="276" w:lineRule="auto"/>
+        <w:rPr>
+          <w:rFonts w:ascii="Arial" w:hAnsi="Arial" w:cs="Arial"/>
+          <w:sz w:val="28"/>
+          <w:szCs w:val="24"/>
+        </w:rPr>
+      </w:pPr>
+      <w:r>
+        <w:rPr>
+          <w:rFonts w:ascii="Arial" w:hAnsi="Arial" w:cs="Arial"/>
+          <w:b/>
+          <w:bCs/>
+          <w:sz w:val="28"/>
+          <w:szCs w:val="24"/>
+        </w:rPr>
+        <w:t>Destino</w:t>
+      </w:r>
+      <w:r>
+        <w:rPr>
+          <w:rFonts w:ascii="Arial" w:hAnsi="Arial" w:cs="Arial"/>
+          <w:b/>
+          <w:bCs/>
+          <w:sz w:val="28"/>
+          <w:szCs w:val="24"/>
+        </w:rPr>
+        <w:t>:</w:t>
+      </w:r>
+      <w:r>
+        <w:rPr>
+          <w:rFonts w:ascii="Arial" w:hAnsi="Arial" w:cs="Arial"/>
+          <w:sz w:val="28"/>
+          <w:szCs w:val="24"/>
+        </w:rPr>
+        <w:t xml:space="preserve"> </w:t>
+      </w:r>
+    </w:p>
+    <w:p>
+      <w:pPr>
+        <w:pStyle w:val="Sinespaciado"/>
+        <w:tabs>
+          <w:tab w:val="left" w:pos="5670"/>
+        </w:tabs>
+        <w:spacing w:line="276" w:lineRule="auto"/>
+        <w:rPr>
+          <w:rFonts w:ascii="Arial" w:hAnsi="Arial" w:cs="Arial"/>
+          <w:b/>
+          <w:bCs/>
+          <w:sz w:val="24"/>
+          <w:szCs w:val="24"/>
+        </w:rPr>
+      </w:pPr>
+      <w:r>
+        <w:rPr>
+          <w:rFonts w:ascii="Arial" w:hAnsi="Arial" w:cs="Arial"/>
+          <w:b/>
+          <w:bCs/>
+          <w:sz w:val="28"/>
+          <w:szCs w:val="24"/>
+        </w:rPr>
+        <w:t xml:space="preserve">         </w:t>
+      </w:r>
+      <w:r>
+        <w:rPr>
+          <w:rFonts w:ascii="Arial" w:hAnsi="Arial" w:cs="Arial"/>
+          <w:b/>
+          <w:bCs/>
+          <w:sz w:val="24"/>
+          <w:szCs w:val="24"/>
+        </w:rPr>
+        <w:t>HUDE</w:t>
+      </w:r>
+      <w:r>
+        <w:rPr>
+          <w:rFonts w:ascii="Arial" w:hAnsi="Arial" w:cs="Arial"/>
+          <w:b/>
+          <w:bCs/>
+          <w:sz w:val="24"/>
+          <w:szCs w:val="24"/>
+        </w:rPr>
+        <w:t>-001:</w:t>
+      </w:r>
+    </w:p>
+    <w:p>
+      <w:pPr>
+        <w:spacing w:after="0" w:line="240" w:lineRule="auto"/>
+        <w:ind w:left="708"/>
+        <w:textAlignment w:val="baseline"/>
+        <w:rPr>
+          <w:rFonts w:ascii="Arial" w:eastAsia="Times New Roman" w:hAnsi="Arial" w:cs="Arial"/>
+          <w:sz w:val="24"/>
+          <w:szCs w:val="24"/>
+          <w:lang w:eastAsia="es-GT"/>
+        </w:rPr>
+      </w:pPr>
+      <w:r>
+        <w:rPr>
+          <w:rFonts w:ascii="Arial" w:eastAsia="Times New Roman" w:hAnsi="Arial" w:cs="Arial"/>
+          <w:sz w:val="24"/>
+          <w:szCs w:val="24"/>
+          <w:lang w:eastAsia="es-GT"/>
+        </w:rPr>
+        <w:t>Como usuario, quiero ver información del destino, para elegir el lugar que más me interese.  </w:t>
+      </w:r>
+    </w:p>
+    <w:p>
+      <w:pPr>
+        <w:pStyle w:val="Sinespaciado"/>
+        <w:tabs>
+          <w:tab w:val="left" w:pos="5670"/>
+        </w:tabs>
+        <w:spacing w:line="276" w:lineRule="auto"/>
+        <w:ind w:left="720"/>
+        <w:rPr>
+          <w:rFonts w:ascii="Arial" w:hAnsi="Arial" w:cs="Arial"/>
+          <w:b/>
+          <w:bCs/>
+          <w:sz w:val="24"/>
+          <w:szCs w:val="24"/>
+        </w:rPr>
+      </w:pPr>
+      <w:r>
+        <w:rPr>
+          <w:rFonts w:ascii="Arial" w:hAnsi="Arial" w:cs="Arial"/>
+          <w:b/>
+          <w:bCs/>
+          <w:sz w:val="24"/>
+          <w:szCs w:val="24"/>
+        </w:rPr>
+        <w:t>HUDE-002</w:t>
+      </w:r>
+      <w:r>
+        <w:rPr>
+          <w:rFonts w:ascii="Arial" w:hAnsi="Arial" w:cs="Arial"/>
+          <w:b/>
+          <w:bCs/>
+          <w:sz w:val="24"/>
+          <w:szCs w:val="24"/>
+        </w:rPr>
+        <w:t>:</w:t>
+      </w:r>
+    </w:p>
+    <w:p>
+      <w:pPr>
+        <w:spacing w:after="0" w:line="240" w:lineRule="auto"/>
+        <w:ind w:left="708"/>
+        <w:textAlignment w:val="baseline"/>
+        <w:rPr>
+          <w:rFonts w:ascii="Arial" w:eastAsia="Times New Roman" w:hAnsi="Arial" w:cs="Arial"/>
+          <w:sz w:val="24"/>
+          <w:szCs w:val="24"/>
+          <w:lang w:eastAsia="es-GT"/>
+        </w:rPr>
+      </w:pPr>
+      <w:r>
+        <w:rPr>
+          <w:rFonts w:ascii="Arial" w:eastAsia="Times New Roman" w:hAnsi="Arial" w:cs="Arial"/>
+          <w:sz w:val="24"/>
+          <w:szCs w:val="24"/>
+          <w:lang w:eastAsia="es-GT"/>
+        </w:rPr>
+        <w:t>Como empleado, quiero consultar los destinos disponibles, para asesorar correctamente a los clientes. </w:t>
+      </w:r>
+    </w:p>
+    <w:p>
+      <w:pPr>
+        <w:pStyle w:val="Sinespaciado"/>
+        <w:tabs>
+          <w:tab w:val="left" w:pos="5670"/>
+        </w:tabs>
+        <w:spacing w:line="276" w:lineRule="auto"/>
+        <w:rPr>
+          <w:rFonts w:ascii="Arial" w:hAnsi="Arial" w:cs="Arial"/>
+          <w:b/>
+          <w:bCs/>
+          <w:sz w:val="24"/>
+          <w:szCs w:val="24"/>
+        </w:rPr>
+      </w:pPr>
+      <w:r>
+        <w:rPr>
+          <w:rFonts w:ascii="Arial" w:hAnsi="Arial" w:cs="Arial"/>
+          <w:b/>
+          <w:bCs/>
+          <w:sz w:val="24"/>
+          <w:szCs w:val="24"/>
+        </w:rPr>
+        <w:t xml:space="preserve">           HUDE-003</w:t>
+      </w:r>
+      <w:r>
+        <w:rPr>
+          <w:rFonts w:ascii="Arial" w:hAnsi="Arial" w:cs="Arial"/>
+          <w:b/>
+          <w:bCs/>
+          <w:sz w:val="24"/>
+          <w:szCs w:val="24"/>
+        </w:rPr>
+        <w:t>:</w:t>
+      </w:r>
+      <w:r>
+        <w:rPr>
+          <w:rFonts w:ascii="Arial" w:hAnsi="Arial" w:cs="Arial"/>
+          <w:sz w:val="24"/>
+          <w:szCs w:val="24"/>
+        </w:rPr>
+        <w:t xml:space="preserve"> </w:t>
+      </w:r>
+    </w:p>
+    <w:p>
+      <w:pPr>
+        <w:spacing w:after="0" w:line="240" w:lineRule="auto"/>
+        <w:ind w:left="708"/>
+        <w:textAlignment w:val="baseline"/>
+        <w:rPr>
+          <w:rFonts w:ascii="Arial" w:eastAsia="Times New Roman" w:hAnsi="Arial" w:cs="Arial"/>
+          <w:sz w:val="24"/>
+          <w:szCs w:val="24"/>
+          <w:lang w:eastAsia="es-GT"/>
+        </w:rPr>
+      </w:pPr>
+      <w:r>
+        <w:rPr>
+          <w:rFonts w:ascii="Arial" w:eastAsia="Times New Roman" w:hAnsi="Arial" w:cs="Arial"/>
+          <w:sz w:val="24"/>
+          <w:szCs w:val="24"/>
+          <w:lang w:eastAsia="es-GT"/>
+        </w:rPr>
+        <w:t>Como administrador, quiero poder agregar, editar o eliminar destinos, para mantener la oferta turística actualizada. </w:t>
+      </w:r>
+    </w:p>
+    <w:p>
+      <w:pPr>
+        <w:pStyle w:val="Sinespaciado"/>
+        <w:tabs>
+          <w:tab w:val="left" w:pos="5670"/>
+        </w:tabs>
+        <w:spacing w:line="276" w:lineRule="auto"/>
+        <w:ind w:left="720"/>
+        <w:rPr>
+          <w:rFonts w:ascii="Arial" w:hAnsi="Arial" w:cs="Arial"/>
+          <w:sz w:val="24"/>
+          <w:szCs w:val="24"/>
+        </w:rPr>
+      </w:pPr>
+    </w:p>
+    <w:p>
+      <w:pPr>
+        <w:rPr>
+          <w:rFonts w:eastAsiaTheme="minorHAnsi"/>
           <w:sz w:val="24"/>
           <w:szCs w:val="24"/>
           <w:u w:val="single"/>
         </w:rPr>
       </w:pPr>
+      <w:r>
+        <w:rPr>
+          <w:sz w:val="24"/>
+          <w:szCs w:val="24"/>
+          <w:u w:val="single"/>
+        </w:rPr>
+        <w:br w:type="page"/>
+      </w:r>
+    </w:p>
+    <w:p>
+      <w:pPr>
+        <w:pStyle w:val="Sinespaciado"/>
+        <w:tabs>
+          <w:tab w:val="left" w:pos="5670"/>
+        </w:tabs>
+        <w:spacing w:line="276" w:lineRule="auto"/>
+        <w:jc w:val="center"/>
+        <w:rPr>
+          <w:rFonts w:ascii="Arial" w:hAnsi="Arial" w:cs="Arial"/>
+          <w:b/>
+          <w:bCs/>
+          <w:sz w:val="28"/>
+          <w:szCs w:val="28"/>
+        </w:rPr>
+      </w:pPr>
+      <w:r>
+        <w:rPr>
+          <w:noProof/>
+        </w:rPr>
+        <w:lastRenderedPageBreak/>
+        <w:pict w14:anchorId="00107CFD">
+          <v:shapetype id="_x0000_t75" coordsize="21600,21600" o:spt="75" o:preferrelative="t" path="m@4@5l@4@11@9@11@9@5xe" filled="f" stroked="f">
+            <v:stroke joinstyle="miter"/>
+            <v:formulas>
+              <v:f eqn="if lineDrawn pixelLineWidth 0"/>
+              <v:f eqn="sum @0 1 0"/>
+              <v:f eqn="sum 0 0 @1"/>
+              <v:f eqn="prod @2 1 2"/>
+              <v:f eqn="prod @3 21600 pixelWidth"/>
+              <v:f eqn="prod @3 21600 pixelHeight"/>
+              <v:f eqn="sum @0 0 1"/>
+              <v:f eqn="prod @6 1 2"/>
+              <v:f eqn="prod @7 21600 pixelWidth"/>
+              <v:f eqn="sum @8 21600 0"/>
+              <v:f eqn="prod @7 21600 pixelHeight"/>
+              <v:f eqn="sum @10 21600 0"/>
+            </v:formulas>
+            <v:path o:extrusionok="f" gradientshapeok="t" o:connecttype="rect"/>
+            <o:lock v:ext="edit" aspectratio="t"/>
+          </v:shapetype>
+          <v:shape id="_x0000_s1026" type="#_x0000_t75" style="position:absolute;left:0;text-align:left;margin-left:-41.05pt;margin-top:29.25pt;width:524.9pt;height:535.2pt;z-index:-251658240;mso-position-horizontal-relative:text;mso-position-vertical-relative:text;mso-width-relative:page;mso-height-relative:page" wrapcoords="-49 0 -49 21552 21600 21552 21600 0 -49 0">
+            <v:imagedata r:id="rId9" o:title="imagen"/>
+            <w10:wrap type="through"/>
+          </v:shape>
+        </w:pict>
+      </w:r>
+      <w:r>
+        <w:rPr>
+          <w:rFonts w:ascii="Arial" w:hAnsi="Arial" w:cs="Arial"/>
+          <w:b/>
+          <w:bCs/>
+          <w:sz w:val="28"/>
+          <w:szCs w:val="28"/>
+        </w:rPr>
+        <w:t>Diagrama Modelo de Clase</w:t>
+      </w:r>
+      <w:r>
+        <w:rPr>
+          <w:rFonts w:ascii="Arial" w:hAnsi="Arial" w:cs="Arial"/>
+          <w:b/>
+          <w:bCs/>
+          <w:sz w:val="28"/>
+          <w:szCs w:val="28"/>
+        </w:rPr>
+        <w:t xml:space="preserve"> – despinoza-2021308</w:t>
+      </w:r>
+    </w:p>
+    <w:p>
+      <w:pPr>
+        <w:pStyle w:val="Sinespaciado"/>
+        <w:tabs>
+          <w:tab w:val="left" w:pos="5670"/>
+        </w:tabs>
+        <w:spacing w:line="276" w:lineRule="auto"/>
+        <w:jc w:val="center"/>
+        <w:rPr>
+          <w:rFonts w:ascii="Arial" w:hAnsi="Arial" w:cs="Arial"/>
+          <w:b/>
+          <w:bCs/>
+          <w:sz w:val="28"/>
+          <w:szCs w:val="28"/>
+        </w:rPr>
+      </w:pPr>
+    </w:p>
+    <w:p>
+      <w:pPr>
+        <w:rPr>
+          <w:rFonts w:eastAsiaTheme="minorHAnsi"/>
+          <w:sz w:val="24"/>
+          <w:szCs w:val="24"/>
+          <w:u w:val="single"/>
+        </w:rPr>
+      </w:pPr>
+      <w:r>
+        <w:rPr>
+          <w:sz w:val="24"/>
+          <w:szCs w:val="24"/>
+          <w:u w:val="single"/>
+        </w:rPr>
+        <w:br w:type="page"/>
+      </w:r>
+    </w:p>
+    <w:p>
+      <w:pPr>
+        <w:pStyle w:val="Sinespaciado"/>
+        <w:tabs>
+          <w:tab w:val="left" w:pos="5670"/>
+        </w:tabs>
+        <w:spacing w:line="276" w:lineRule="auto"/>
+        <w:rPr>
+          <w:sz w:val="24"/>
+          <w:szCs w:val="24"/>
+          <w:u w:val="single"/>
+        </w:rPr>
+        <w:sectPr>
+          <w:pgSz w:w="12240" w:h="15840"/>
+          <w:pgMar w:top="1417" w:right="1701" w:bottom="1417" w:left="1701" w:header="708" w:footer="708" w:gutter="0"/>
+          <w:cols w:space="708"/>
+          <w:docGrid w:linePitch="360"/>
+        </w:sectPr>
+      </w:pPr>
+    </w:p>
+    <w:p>
+      <w:pPr>
+        <w:pStyle w:val="Sinespaciado"/>
+        <w:tabs>
+          <w:tab w:val="left" w:pos="5670"/>
+        </w:tabs>
+        <w:spacing w:line="276" w:lineRule="auto"/>
+        <w:jc w:val="center"/>
+        <w:rPr>
+          <w:rFonts w:ascii="Arial" w:hAnsi="Arial" w:cs="Arial"/>
+          <w:b/>
+          <w:bCs/>
+          <w:sz w:val="28"/>
+          <w:szCs w:val="28"/>
+        </w:rPr>
+      </w:pPr>
+      <w:r>
+        <w:rPr>
+          <w:rFonts w:ascii="Arial" w:hAnsi="Arial" w:cs="Arial"/>
+          <w:b/>
+          <w:noProof/>
+          <w:sz w:val="28"/>
+          <w:szCs w:val="28"/>
+          <w:lang w:eastAsia="es-GT"/>
+        </w:rPr>
+        <w:lastRenderedPageBreak/>
+        <w:drawing>
+          <wp:anchor distT="0" distB="0" distL="114300" distR="114300" simplePos="0" relativeHeight="251657216" behindDoc="0" locked="0" layoutInCell="1" allowOverlap="1" wp14:anchorId="3B285DAA" wp14:editId="063B43BE">
+            <wp:simplePos x="0" y="0"/>
+            <wp:positionH relativeFrom="column">
+              <wp:posOffset>-586105</wp:posOffset>
+            </wp:positionH>
+            <wp:positionV relativeFrom="paragraph">
+              <wp:posOffset>662305</wp:posOffset>
+            </wp:positionV>
+            <wp:extent cx="9491200" cy="4524375"/>
+            <wp:effectExtent l="0" t="0" r="0" b="0"/>
+            <wp:wrapNone/>
+            <wp:docPr id="1" name="Imagen 1"/>
+            <wp:cNvGraphicFramePr>
+              <a:graphicFrameLocks xmlns:a="http://schemas.openxmlformats.org/drawingml/2006/main" noChangeAspect="1"/>
+            </wp:cNvGraphicFramePr>
+            <a:graphic xmlns:a="http://schemas.openxmlformats.org/drawingml/2006/main">
+              <a:graphicData uri="http://schemas.openxmlformats.org/drawingml/2006/picture">
+                <pic:pic xmlns:pic="http://schemas.openxmlformats.org/drawingml/2006/picture">
+                  <pic:nvPicPr>
+                    <pic:cNvPr id="1" name="Diagrama Entidad Relacion.png"/>
+                    <pic:cNvPicPr/>
+                  </pic:nvPicPr>
+                  <pic:blipFill>
+                    <a:blip r:embed="rId10" cstate="print">
+                      <a:extLst>
+                        <a:ext uri="{28A0092B-C50C-407E-A947-70E740481C1C}">
+                          <a14:useLocalDpi xmlns:a14="http://schemas.microsoft.com/office/drawing/2010/main" val="0"/>
+                        </a:ext>
+                      </a:extLst>
+                    </a:blip>
+                    <a:stretch>
+                      <a:fillRect/>
+                    </a:stretch>
+                  </pic:blipFill>
+                  <pic:spPr>
+                    <a:xfrm>
+                      <a:off x="0" y="0"/>
+                      <a:ext cx="9491200" cy="4524375"/>
+                    </a:xfrm>
+                    <a:prstGeom prst="rect">
+                      <a:avLst/>
+                    </a:prstGeom>
+                  </pic:spPr>
+                </pic:pic>
+              </a:graphicData>
+            </a:graphic>
+            <wp14:sizeRelH relativeFrom="margin">
+              <wp14:pctWidth>0</wp14:pctWidth>
+            </wp14:sizeRelH>
+            <wp14:sizeRelV relativeFrom="margin">
+              <wp14:pctHeight>0</wp14:pctHeight>
+            </wp14:sizeRelV>
+          </wp:anchor>
+        </w:drawing>
+      </w:r>
+      <w:r>
+        <w:rPr>
+          <w:rFonts w:ascii="Arial" w:hAnsi="Arial" w:cs="Arial"/>
+          <w:b/>
+          <w:sz w:val="28"/>
+          <w:szCs w:val="28"/>
+        </w:rPr>
+        <w:t>D</w:t>
+      </w:r>
+      <w:r>
+        <w:rPr>
+          <w:rFonts w:ascii="Arial" w:hAnsi="Arial" w:cs="Arial"/>
+          <w:b/>
+          <w:bCs/>
+          <w:sz w:val="28"/>
+          <w:szCs w:val="28"/>
+        </w:rPr>
+        <w:t>iagrama Modelo Entidad-Relación</w:t>
+      </w:r>
+      <w:r>
+        <w:rPr>
+          <w:rFonts w:ascii="Arial" w:hAnsi="Arial" w:cs="Arial"/>
+          <w:b/>
+          <w:bCs/>
+          <w:sz w:val="28"/>
+          <w:szCs w:val="28"/>
+        </w:rPr>
+        <w:t xml:space="preserve"> – cxicara-2021152</w:t>
+      </w:r>
+    </w:p>
+    <w:p>
+      <w:pPr>
+        <w:pStyle w:val="Sinespaciado"/>
+        <w:tabs>
+          <w:tab w:val="left" w:pos="5670"/>
+        </w:tabs>
+        <w:spacing w:line="276" w:lineRule="auto"/>
+        <w:jc w:val="center"/>
+        <w:rPr>
+          <w:rFonts w:ascii="Arial" w:hAnsi="Arial" w:cs="Arial"/>
+          <w:b/>
+          <w:bCs/>
+          <w:sz w:val="28"/>
+          <w:szCs w:val="28"/>
+        </w:rPr>
+      </w:pPr>
+    </w:p>
+    <w:p>
+      <w:pPr>
+        <w:pStyle w:val="Sinespaciado"/>
+        <w:tabs>
+          <w:tab w:val="left" w:pos="5670"/>
+        </w:tabs>
+        <w:spacing w:line="276" w:lineRule="auto"/>
+        <w:jc w:val="center"/>
+        <w:rPr>
+          <w:rFonts w:ascii="Arial" w:hAnsi="Arial" w:cs="Arial"/>
+          <w:b/>
+          <w:bCs/>
+          <w:sz w:val="28"/>
+          <w:szCs w:val="28"/>
+        </w:rPr>
+      </w:pPr>
+    </w:p>
+    <w:p>
+      <w:pPr>
+        <w:pStyle w:val="Sinespaciado"/>
+        <w:tabs>
+          <w:tab w:val="left" w:pos="5670"/>
+        </w:tabs>
+        <w:spacing w:line="276" w:lineRule="auto"/>
+        <w:jc w:val="center"/>
+        <w:rPr>
+          <w:rFonts w:ascii="Arial" w:hAnsi="Arial" w:cs="Arial"/>
+          <w:b/>
+          <w:bCs/>
+          <w:sz w:val="28"/>
+          <w:szCs w:val="28"/>
+        </w:rPr>
+      </w:pPr>
+    </w:p>
+    <w:p>
+      <w:pPr>
+        <w:pStyle w:val="Sinespaciado"/>
+        <w:tabs>
+          <w:tab w:val="left" w:pos="5670"/>
+        </w:tabs>
+        <w:spacing w:line="276" w:lineRule="auto"/>
+        <w:jc w:val="center"/>
+        <w:rPr>
+          <w:rFonts w:ascii="Arial" w:hAnsi="Arial" w:cs="Arial"/>
+          <w:b/>
+          <w:bCs/>
+          <w:sz w:val="28"/>
+          <w:szCs w:val="28"/>
+        </w:rPr>
+      </w:pPr>
+    </w:p>
+    <w:p>
+      <w:pPr>
+        <w:pStyle w:val="Sinespaciado"/>
+        <w:tabs>
+          <w:tab w:val="left" w:pos="5670"/>
+        </w:tabs>
+        <w:spacing w:line="276" w:lineRule="auto"/>
+        <w:jc w:val="center"/>
+        <w:rPr>
+          <w:rFonts w:ascii="Arial" w:hAnsi="Arial" w:cs="Arial"/>
+          <w:b/>
+          <w:bCs/>
+          <w:sz w:val="28"/>
+          <w:szCs w:val="28"/>
+        </w:rPr>
+      </w:pPr>
+    </w:p>
+    <w:p>
+      <w:pPr>
+        <w:pStyle w:val="Sinespaciado"/>
+        <w:tabs>
+          <w:tab w:val="left" w:pos="5670"/>
+        </w:tabs>
+        <w:spacing w:line="276" w:lineRule="auto"/>
+        <w:jc w:val="center"/>
+        <w:rPr>
+          <w:rFonts w:ascii="Arial" w:hAnsi="Arial" w:cs="Arial"/>
+          <w:b/>
+          <w:bCs/>
+          <w:sz w:val="28"/>
+          <w:szCs w:val="28"/>
+        </w:rPr>
+      </w:pPr>
+    </w:p>
+    <w:p>
+      <w:pPr>
+        <w:pStyle w:val="Sinespaciado"/>
+        <w:tabs>
+          <w:tab w:val="left" w:pos="5670"/>
+        </w:tabs>
+        <w:spacing w:line="276" w:lineRule="auto"/>
+        <w:jc w:val="center"/>
+        <w:rPr>
+          <w:rFonts w:ascii="Arial" w:hAnsi="Arial" w:cs="Arial"/>
+          <w:b/>
+          <w:bCs/>
+          <w:sz w:val="28"/>
+          <w:szCs w:val="28"/>
+        </w:rPr>
+      </w:pPr>
+    </w:p>
+    <w:p>
+      <w:pPr>
+        <w:pStyle w:val="Sinespaciado"/>
+        <w:tabs>
+          <w:tab w:val="left" w:pos="5670"/>
+        </w:tabs>
+        <w:spacing w:line="276" w:lineRule="auto"/>
+        <w:jc w:val="center"/>
+        <w:rPr>
+          <w:rFonts w:ascii="Arial" w:hAnsi="Arial" w:cs="Arial"/>
+          <w:b/>
+          <w:bCs/>
+          <w:sz w:val="28"/>
+          <w:szCs w:val="28"/>
+        </w:rPr>
+      </w:pPr>
+    </w:p>
+    <w:p>
+      <w:pPr>
+        <w:pStyle w:val="Sinespaciado"/>
+        <w:tabs>
+          <w:tab w:val="left" w:pos="5670"/>
+        </w:tabs>
+        <w:spacing w:line="276" w:lineRule="auto"/>
+        <w:jc w:val="center"/>
+        <w:rPr>
+          <w:rFonts w:ascii="Arial" w:hAnsi="Arial" w:cs="Arial"/>
+          <w:b/>
+          <w:bCs/>
+          <w:sz w:val="28"/>
+          <w:szCs w:val="28"/>
+        </w:rPr>
+      </w:pPr>
+    </w:p>
+    <w:p>
+      <w:pPr>
+        <w:pStyle w:val="Sinespaciado"/>
+        <w:tabs>
+          <w:tab w:val="left" w:pos="5670"/>
+        </w:tabs>
+        <w:spacing w:line="276" w:lineRule="auto"/>
+        <w:jc w:val="center"/>
+        <w:rPr>
+          <w:rFonts w:ascii="Arial" w:hAnsi="Arial" w:cs="Arial"/>
+          <w:b/>
+          <w:bCs/>
+          <w:sz w:val="28"/>
+          <w:szCs w:val="28"/>
+        </w:rPr>
+      </w:pPr>
+    </w:p>
+    <w:p>
+      <w:pPr>
+        <w:pStyle w:val="Sinespaciado"/>
+        <w:tabs>
+          <w:tab w:val="left" w:pos="5670"/>
+        </w:tabs>
+        <w:spacing w:line="276" w:lineRule="auto"/>
+        <w:jc w:val="center"/>
+        <w:rPr>
+          <w:rFonts w:ascii="Arial" w:hAnsi="Arial" w:cs="Arial"/>
+          <w:b/>
+          <w:bCs/>
+          <w:sz w:val="28"/>
+          <w:szCs w:val="28"/>
+        </w:rPr>
+      </w:pPr>
+    </w:p>
+    <w:p>
+      <w:pPr>
+        <w:pStyle w:val="Sinespaciado"/>
+        <w:tabs>
+          <w:tab w:val="left" w:pos="5670"/>
+        </w:tabs>
+        <w:spacing w:line="276" w:lineRule="auto"/>
+        <w:jc w:val="center"/>
+        <w:rPr>
+          <w:rFonts w:ascii="Arial" w:hAnsi="Arial" w:cs="Arial"/>
+          <w:b/>
+          <w:bCs/>
+          <w:sz w:val="28"/>
+          <w:szCs w:val="28"/>
+        </w:rPr>
+      </w:pPr>
+    </w:p>
+    <w:p>
+      <w:pPr>
+        <w:pStyle w:val="Sinespaciado"/>
+        <w:tabs>
+          <w:tab w:val="left" w:pos="5670"/>
+        </w:tabs>
+        <w:spacing w:line="276" w:lineRule="auto"/>
+        <w:jc w:val="center"/>
+        <w:rPr>
+          <w:rFonts w:ascii="Arial" w:hAnsi="Arial" w:cs="Arial"/>
+          <w:b/>
+          <w:bCs/>
+          <w:sz w:val="28"/>
+          <w:szCs w:val="28"/>
+        </w:rPr>
+      </w:pPr>
+    </w:p>
+    <w:p>
+      <w:pPr>
+        <w:pStyle w:val="Sinespaciado"/>
+        <w:tabs>
+          <w:tab w:val="left" w:pos="5670"/>
+        </w:tabs>
+        <w:spacing w:line="276" w:lineRule="auto"/>
+        <w:jc w:val="center"/>
+        <w:rPr>
+          <w:rFonts w:ascii="Arial" w:hAnsi="Arial" w:cs="Arial"/>
+          <w:b/>
+          <w:bCs/>
+          <w:sz w:val="28"/>
+          <w:szCs w:val="28"/>
+        </w:rPr>
+      </w:pPr>
+    </w:p>
+    <w:p>
+      <w:pPr>
+        <w:pStyle w:val="Sinespaciado"/>
+        <w:tabs>
+          <w:tab w:val="left" w:pos="5670"/>
+        </w:tabs>
+        <w:spacing w:line="276" w:lineRule="auto"/>
+        <w:jc w:val="center"/>
+        <w:rPr>
+          <w:rFonts w:ascii="Arial" w:hAnsi="Arial" w:cs="Arial"/>
+          <w:b/>
+          <w:bCs/>
+          <w:sz w:val="28"/>
+          <w:szCs w:val="28"/>
+        </w:rPr>
+      </w:pPr>
+    </w:p>
+    <w:p>
+      <w:pPr>
+        <w:pStyle w:val="Sinespaciado"/>
+        <w:tabs>
+          <w:tab w:val="left" w:pos="5670"/>
+        </w:tabs>
+        <w:spacing w:line="276" w:lineRule="auto"/>
+        <w:jc w:val="center"/>
+        <w:rPr>
+          <w:rFonts w:ascii="Arial" w:hAnsi="Arial" w:cs="Arial"/>
+          <w:b/>
+          <w:bCs/>
+          <w:sz w:val="28"/>
+          <w:szCs w:val="28"/>
+        </w:rPr>
+      </w:pPr>
+    </w:p>
+    <w:p>
+      <w:pPr>
+        <w:pStyle w:val="Sinespaciado"/>
+        <w:tabs>
+          <w:tab w:val="left" w:pos="5670"/>
+        </w:tabs>
+        <w:spacing w:line="276" w:lineRule="auto"/>
+        <w:jc w:val="center"/>
+        <w:rPr>
+          <w:rFonts w:ascii="Arial" w:hAnsi="Arial" w:cs="Arial"/>
+          <w:b/>
+          <w:bCs/>
+          <w:sz w:val="28"/>
+          <w:szCs w:val="28"/>
+        </w:rPr>
+      </w:pPr>
+    </w:p>
+    <w:p>
+      <w:pPr>
+        <w:pStyle w:val="Sinespaciado"/>
+        <w:tabs>
+          <w:tab w:val="left" w:pos="5670"/>
+        </w:tabs>
+        <w:spacing w:line="276" w:lineRule="auto"/>
+        <w:jc w:val="center"/>
+        <w:rPr>
+          <w:rFonts w:ascii="Arial" w:hAnsi="Arial" w:cs="Arial"/>
+          <w:b/>
+          <w:bCs/>
+          <w:sz w:val="28"/>
+          <w:szCs w:val="28"/>
+        </w:rPr>
+      </w:pPr>
+    </w:p>
+    <w:p>
+      <w:pPr>
+        <w:pStyle w:val="Sinespaciado"/>
+        <w:tabs>
+          <w:tab w:val="left" w:pos="5670"/>
+        </w:tabs>
+        <w:spacing w:line="276" w:lineRule="auto"/>
+        <w:jc w:val="center"/>
+        <w:rPr>
+          <w:rFonts w:ascii="Arial" w:hAnsi="Arial" w:cs="Arial"/>
+          <w:b/>
+          <w:bCs/>
+          <w:sz w:val="28"/>
+          <w:szCs w:val="28"/>
+        </w:rPr>
+      </w:pPr>
+    </w:p>
+    <w:p>
+      <w:pPr>
+        <w:pStyle w:val="Sinespaciado"/>
+        <w:tabs>
+          <w:tab w:val="left" w:pos="5670"/>
+        </w:tabs>
+        <w:spacing w:line="276" w:lineRule="auto"/>
+        <w:jc w:val="center"/>
+        <w:rPr>
+          <w:rFonts w:ascii="Arial" w:hAnsi="Arial" w:cs="Arial"/>
+          <w:b/>
+          <w:bCs/>
+          <w:sz w:val="28"/>
+          <w:szCs w:val="28"/>
+        </w:rPr>
+      </w:pPr>
+    </w:p>
+    <w:p>
+      <w:pPr>
+        <w:pStyle w:val="Sinespaciado"/>
+        <w:tabs>
+          <w:tab w:val="left" w:pos="5670"/>
+        </w:tabs>
+        <w:spacing w:line="276" w:lineRule="auto"/>
+        <w:jc w:val="center"/>
+        <w:rPr>
+          <w:rFonts w:ascii="Arial" w:hAnsi="Arial" w:cs="Arial"/>
+          <w:b/>
+          <w:bCs/>
+          <w:sz w:val="28"/>
+          <w:szCs w:val="28"/>
+        </w:rPr>
+      </w:pPr>
+    </w:p>
+    <w:p>
+      <w:pPr>
+        <w:pStyle w:val="NormalWeb"/>
+      </w:pPr>
+    </w:p>
+    <w:p>
+      <w:pPr>
+        <w:pStyle w:val="Sinespaciado"/>
+        <w:tabs>
+          <w:tab w:val="left" w:pos="5670"/>
+        </w:tabs>
+        <w:spacing w:line="276" w:lineRule="auto"/>
+        <w:jc w:val="center"/>
+        <w:rPr>
+          <w:rFonts w:ascii="Arial" w:hAnsi="Arial" w:cs="Arial"/>
+          <w:b/>
+          <w:bCs/>
+          <w:sz w:val="28"/>
+          <w:szCs w:val="28"/>
+        </w:rPr>
+      </w:pPr>
+      <w:r>
+        <w:rPr>
+          <w:rFonts w:ascii="Arial" w:hAnsi="Arial" w:cs="Arial"/>
+          <w:b/>
+          <w:bCs/>
+          <w:sz w:val="28"/>
+          <w:szCs w:val="28"/>
+        </w:rPr>
+        <w:lastRenderedPageBreak/>
+        <w:t>Diagrama Modelo Relacional – lxiloj-2021176</w:t>
+      </w:r>
+    </w:p>
+    <w:p>
+      <w:pPr>
+        <w:pStyle w:val="Sinespaciado"/>
+        <w:tabs>
+          <w:tab w:val="left" w:pos="5670"/>
+        </w:tabs>
+        <w:spacing w:line="276" w:lineRule="auto"/>
+        <w:jc w:val="center"/>
+        <w:rPr>
+          <w:rFonts w:ascii="Arial" w:hAnsi="Arial" w:cs="Arial"/>
+          <w:b/>
+          <w:bCs/>
+          <w:sz w:val="28"/>
+          <w:szCs w:val="28"/>
+        </w:rPr>
+      </w:pPr>
+      <w:bookmarkStart w:id="0" w:name="_GoBack"/>
+      <w:bookmarkEnd w:id="0"/>
+      <w:r>
+        <w:rPr>
+          <w:noProof/>
+        </w:rPr>
+        <w:drawing>
+          <wp:anchor distT="0" distB="0" distL="114300" distR="114300" simplePos="0" relativeHeight="251659264" behindDoc="0" locked="0" layoutInCell="1" allowOverlap="1" wp14:anchorId="4473DC91" wp14:editId="0DD0CBBA">
+            <wp:simplePos x="0" y="0"/>
+            <wp:positionH relativeFrom="margin">
+              <wp:posOffset>642620</wp:posOffset>
+            </wp:positionH>
+            <wp:positionV relativeFrom="paragraph">
+              <wp:posOffset>168275</wp:posOffset>
+            </wp:positionV>
+            <wp:extent cx="6915150" cy="5087620"/>
+            <wp:effectExtent l="0" t="0" r="0" b="0"/>
+            <wp:wrapThrough wrapText="bothSides">
+              <wp:wrapPolygon edited="0">
+                <wp:start x="0" y="0"/>
+                <wp:lineTo x="0" y="21514"/>
+                <wp:lineTo x="21540" y="21514"/>
+                <wp:lineTo x="21540" y="0"/>
+                <wp:lineTo x="0" y="0"/>
+              </wp:wrapPolygon>
+            </wp:wrapThrough>
+            <wp:docPr id="4" name="Imagen 4" descr="C:\Users\Informatica\Downloads\DiagramaModeloRelacional.png"/>
+            <wp:cNvGraphicFramePr>
+              <a:graphicFrameLocks xmlns:a="http://schemas.openxmlformats.org/drawingml/2006/main" noChangeAspect="1"/>
+            </wp:cNvGraphicFramePr>
+            <a:graphic xmlns:a="http://schemas.openxmlformats.org/drawingml/2006/main">
+              <a:graphicData uri="http://schemas.openxmlformats.org/drawingml/2006/picture">
+                <pic:pic xmlns:pic="http://schemas.openxmlformats.org/drawingml/2006/picture">
+                  <pic:nvPicPr>
+                    <pic:cNvPr id="0" name="Picture 3" descr="C:\Users\Informatica\Downloads\DiagramaModeloRelacional.png"/>
+                    <pic:cNvPicPr>
+                      <a:picLocks noChangeAspect="1" noChangeArrowheads="1"/>
+                    </pic:cNvPicPr>
+                  </pic:nvPicPr>
+                  <pic:blipFill>
+                    <a:blip r:embed="rId11" cstate="print">
+                      <a:extLst>
+                        <a:ext uri="{28A0092B-C50C-407E-A947-70E740481C1C}">
+                          <a14:useLocalDpi xmlns:a14="http://schemas.microsoft.com/office/drawing/2010/main" val="0"/>
+                        </a:ext>
+                      </a:extLst>
+                    </a:blip>
+                    <a:srcRect/>
+                    <a:stretch>
+                      <a:fillRect/>
+                    </a:stretch>
+                  </pic:blipFill>
+                  <pic:spPr bwMode="auto">
+                    <a:xfrm>
+                      <a:off x="0" y="0"/>
+                      <a:ext cx="6915150" cy="5087620"/>
+                    </a:xfrm>
+                    <a:prstGeom prst="rect">
+                      <a:avLst/>
+                    </a:prstGeom>
+                    <a:noFill/>
+                    <a:ln>
+                      <a:noFill/>
+                    </a:ln>
+                  </pic:spPr>
+                </pic:pic>
+              </a:graphicData>
+            </a:graphic>
+            <wp14:sizeRelH relativeFrom="page">
+              <wp14:pctWidth>0</wp14:pctWidth>
+            </wp14:sizeRelH>
+            <wp14:sizeRelV relativeFrom="page">
+              <wp14:pctHeight>0</wp14:pctHeight>
+            </wp14:sizeRelV>
+          </wp:anchor>
+        </w:drawing>
+      </w:r>
     </w:p>
     <w:sectPr>
-      <w:pgSz w:w="12240" w:h="15840"/>
-      <w:pgMar w:top="1417" w:right="1701" w:bottom="1417" w:left="1701" w:header="708" w:footer="708" w:gutter="0"/>
+      <w:pgSz w:w="15840" w:h="12240" w:orient="landscape"/>
+      <w:pgMar w:top="1701" w:right="1418" w:bottom="1701" w:left="1418" w:header="709" w:footer="709" w:gutter="0"/>
       <w:cols w:space="708"/>
       <w:docGrid w:linePitch="360"/>
     </w:sectPr>
@@ -3280,9 +5378,231 @@
 </w:document>
 </file>
 
+<file path=word/endnotes.xml><?xml version="1.0" encoding="utf-8"?>
+<w:endnotes xmlns:wpc="http://schemas.microsoft.com/office/word/2010/wordprocessingCanvas" xmlns:mc="http://schemas.openxmlformats.org/markup-compatibility/2006" xmlns:o="urn:schemas-microsoft-com:office:office" xmlns:r="http://schemas.openxmlformats.org/officeDocument/2006/relationships" xmlns:m="http://schemas.openxmlformats.org/officeDocument/2006/math" xmlns:v="urn:schemas-microsoft-com:vml" xmlns:wp14="http://schemas.microsoft.com/office/word/2010/wordprocessingDrawing" xmlns:wp="http://schemas.openxmlformats.org/drawingml/2006/wordprocessingDrawing" xmlns:w10="urn:schemas-microsoft-com:office:word" xmlns:w="http://schemas.openxmlformats.org/wordprocessingml/2006/main" xmlns:w14="http://schemas.microsoft.com/office/word/2010/wordml" xmlns:w15="http://schemas.microsoft.com/office/word/2012/wordml" xmlns:wpg="http://schemas.microsoft.com/office/word/2010/wordprocessingGroup" xmlns:wpi="http://schemas.microsoft.com/office/word/2010/wordprocessingInk" xmlns:wne="http://schemas.microsoft.com/office/word/2006/wordml" xmlns:wps="http://schemas.microsoft.com/office/word/2010/wordprocessingShape" mc:Ignorable="w14 w15 wp14">
+  <w:endnote w:type="separator" w:id="-1">
+    <w:p>
+      <w:pPr>
+        <w:spacing w:after="0" w:line="240" w:lineRule="auto"/>
+      </w:pPr>
+      <w:r>
+        <w:separator/>
+      </w:r>
+    </w:p>
+  </w:endnote>
+  <w:endnote w:type="continuationSeparator" w:id="0">
+    <w:p>
+      <w:pPr>
+        <w:spacing w:after="0" w:line="240" w:lineRule="auto"/>
+      </w:pPr>
+      <w:r>
+        <w:continuationSeparator/>
+      </w:r>
+    </w:p>
+  </w:endnote>
+</w:endnotes>
+</file>
+
+<file path=word/footnotes.xml><?xml version="1.0" encoding="utf-8"?>
+<w:footnotes xmlns:wpc="http://schemas.microsoft.com/office/word/2010/wordprocessingCanvas" xmlns:mc="http://schemas.openxmlformats.org/markup-compatibility/2006" xmlns:o="urn:schemas-microsoft-com:office:office" xmlns:r="http://schemas.openxmlformats.org/officeDocument/2006/relationships" xmlns:m="http://schemas.openxmlformats.org/officeDocument/2006/math" xmlns:v="urn:schemas-microsoft-com:vml" xmlns:wp14="http://schemas.microsoft.com/office/word/2010/wordprocessingDrawing" xmlns:wp="http://schemas.openxmlformats.org/drawingml/2006/wordprocessingDrawing" xmlns:w10="urn:schemas-microsoft-com:office:word" xmlns:w="http://schemas.openxmlformats.org/wordprocessingml/2006/main" xmlns:w14="http://schemas.microsoft.com/office/word/2010/wordml" xmlns:w15="http://schemas.microsoft.com/office/word/2012/wordml" xmlns:wpg="http://schemas.microsoft.com/office/word/2010/wordprocessingGroup" xmlns:wpi="http://schemas.microsoft.com/office/word/2010/wordprocessingInk" xmlns:wne="http://schemas.microsoft.com/office/word/2006/wordml" xmlns:wps="http://schemas.microsoft.com/office/word/2010/wordprocessingShape" mc:Ignorable="w14 w15 wp14">
+  <w:footnote w:type="separator" w:id="-1">
+    <w:p>
+      <w:pPr>
+        <w:spacing w:after="0" w:line="240" w:lineRule="auto"/>
+      </w:pPr>
+      <w:r>
+        <w:separator/>
+      </w:r>
+    </w:p>
+  </w:footnote>
+  <w:footnote w:type="continuationSeparator" w:id="0">
+    <w:p>
+      <w:pPr>
+        <w:spacing w:after="0" w:line="240" w:lineRule="auto"/>
+      </w:pPr>
+      <w:r>
+        <w:continuationSeparator/>
+      </w:r>
+    </w:p>
+  </w:footnote>
+</w:footnotes>
+</file>
+
 <file path=word/numbering.xml><?xml version="1.0" encoding="utf-8"?>
 <w:numbering xmlns:wpc="http://schemas.microsoft.com/office/word/2010/wordprocessingCanvas" xmlns:mc="http://schemas.openxmlformats.org/markup-compatibility/2006" xmlns:o="urn:schemas-microsoft-com:office:office" xmlns:r="http://schemas.openxmlformats.org/officeDocument/2006/relationships" xmlns:m="http://schemas.openxmlformats.org/officeDocument/2006/math" xmlns:v="urn:schemas-microsoft-com:vml" xmlns:wp14="http://schemas.microsoft.com/office/word/2010/wordprocessingDrawing" xmlns:wp="http://schemas.openxmlformats.org/drawingml/2006/wordprocessingDrawing" xmlns:w10="urn:schemas-microsoft-com:office:word" xmlns:w="http://schemas.openxmlformats.org/wordprocessingml/2006/main" xmlns:w14="http://schemas.microsoft.com/office/word/2010/wordml" xmlns:w15="http://schemas.microsoft.com/office/word/2012/wordml" xmlns:wpg="http://schemas.microsoft.com/office/word/2010/wordprocessingGroup" xmlns:wpi="http://schemas.microsoft.com/office/word/2010/wordprocessingInk" xmlns:wne="http://schemas.microsoft.com/office/word/2006/wordml" xmlns:wps="http://schemas.microsoft.com/office/word/2010/wordprocessingShape" mc:Ignorable="w14 w15 wp14">
   <w:abstractNum w:abstractNumId="0">
+    <w:nsid w:val="05F35FB8"/>
+    <w:multiLevelType w:val="hybridMultilevel"/>
+    <w:tmpl w:val="A260B6B2"/>
+    <w:lvl w:ilvl="0" w:tplc="080A000F">
+      <w:start w:val="1"/>
+      <w:numFmt w:val="decimal"/>
+      <w:lvlText w:val="%1."/>
+      <w:lvlJc w:val="left"/>
+      <w:pPr>
+        <w:ind w:left="720" w:hanging="360"/>
+      </w:pPr>
+    </w:lvl>
+    <w:lvl w:ilvl="1" w:tplc="080A0019" w:tentative="1">
+      <w:start w:val="1"/>
+      <w:numFmt w:val="lowerLetter"/>
+      <w:lvlText w:val="%2."/>
+      <w:lvlJc w:val="left"/>
+      <w:pPr>
+        <w:ind w:left="1440" w:hanging="360"/>
+      </w:pPr>
+    </w:lvl>
+    <w:lvl w:ilvl="2" w:tplc="080A001B" w:tentative="1">
+      <w:start w:val="1"/>
+      <w:numFmt w:val="lowerRoman"/>
+      <w:lvlText w:val="%3."/>
+      <w:lvlJc w:val="right"/>
+      <w:pPr>
+        <w:ind w:left="2160" w:hanging="180"/>
+      </w:pPr>
+    </w:lvl>
+    <w:lvl w:ilvl="3" w:tplc="080A000F" w:tentative="1">
+      <w:start w:val="1"/>
+      <w:numFmt w:val="decimal"/>
+      <w:lvlText w:val="%4."/>
+      <w:lvlJc w:val="left"/>
+      <w:pPr>
+        <w:ind w:left="2880" w:hanging="360"/>
+      </w:pPr>
+    </w:lvl>
+    <w:lvl w:ilvl="4" w:tplc="080A0019" w:tentative="1">
+      <w:start w:val="1"/>
+      <w:numFmt w:val="lowerLetter"/>
+      <w:lvlText w:val="%5."/>
+      <w:lvlJc w:val="left"/>
+      <w:pPr>
+        <w:ind w:left="3600" w:hanging="360"/>
+      </w:pPr>
+    </w:lvl>
+    <w:lvl w:ilvl="5" w:tplc="080A001B" w:tentative="1">
+      <w:start w:val="1"/>
+      <w:numFmt w:val="lowerRoman"/>
+      <w:lvlText w:val="%6."/>
+      <w:lvlJc w:val="right"/>
+      <w:pPr>
+        <w:ind w:left="4320" w:hanging="180"/>
+      </w:pPr>
+    </w:lvl>
+    <w:lvl w:ilvl="6" w:tplc="080A000F" w:tentative="1">
+      <w:start w:val="1"/>
+      <w:numFmt w:val="decimal"/>
+      <w:lvlText w:val="%7."/>
+      <w:lvlJc w:val="left"/>
+      <w:pPr>
+        <w:ind w:left="5040" w:hanging="360"/>
+      </w:pPr>
+    </w:lvl>
+    <w:lvl w:ilvl="7" w:tplc="080A0019" w:tentative="1">
+      <w:start w:val="1"/>
+      <w:numFmt w:val="lowerLetter"/>
+      <w:lvlText w:val="%8."/>
+      <w:lvlJc w:val="left"/>
+      <w:pPr>
+        <w:ind w:left="5760" w:hanging="360"/>
+      </w:pPr>
+    </w:lvl>
+    <w:lvl w:ilvl="8" w:tplc="080A001B" w:tentative="1">
+      <w:start w:val="1"/>
+      <w:numFmt w:val="lowerRoman"/>
+      <w:lvlText w:val="%9."/>
+      <w:lvlJc w:val="right"/>
+      <w:pPr>
+        <w:ind w:left="6480" w:hanging="180"/>
+      </w:pPr>
+    </w:lvl>
+  </w:abstractNum>
+  <w:abstractNum w:abstractNumId="1">
+    <w:nsid w:val="0B921A33"/>
+    <w:multiLevelType w:val="hybridMultilevel"/>
+    <w:tmpl w:val="7EB6AEDC"/>
+    <w:lvl w:ilvl="0" w:tplc="080A000F">
+      <w:start w:val="1"/>
+      <w:numFmt w:val="decimal"/>
+      <w:lvlText w:val="%1."/>
+      <w:lvlJc w:val="left"/>
+      <w:pPr>
+        <w:ind w:left="720" w:hanging="360"/>
+      </w:pPr>
+    </w:lvl>
+    <w:lvl w:ilvl="1" w:tplc="080A0019" w:tentative="1">
+      <w:start w:val="1"/>
+      <w:numFmt w:val="lowerLetter"/>
+      <w:lvlText w:val="%2."/>
+      <w:lvlJc w:val="left"/>
+      <w:pPr>
+        <w:ind w:left="1440" w:hanging="360"/>
+      </w:pPr>
+    </w:lvl>
+    <w:lvl w:ilvl="2" w:tplc="080A001B" w:tentative="1">
+      <w:start w:val="1"/>
+      <w:numFmt w:val="lowerRoman"/>
+      <w:lvlText w:val="%3."/>
+      <w:lvlJc w:val="right"/>
+      <w:pPr>
+        <w:ind w:left="2160" w:hanging="180"/>
+      </w:pPr>
+    </w:lvl>
+    <w:lvl w:ilvl="3" w:tplc="080A000F" w:tentative="1">
+      <w:start w:val="1"/>
+      <w:numFmt w:val="decimal"/>
+      <w:lvlText w:val="%4."/>
+      <w:lvlJc w:val="left"/>
+      <w:pPr>
+        <w:ind w:left="2880" w:hanging="360"/>
+      </w:pPr>
+    </w:lvl>
+    <w:lvl w:ilvl="4" w:tplc="080A0019" w:tentative="1">
+      <w:start w:val="1"/>
+      <w:numFmt w:val="lowerLetter"/>
+      <w:lvlText w:val="%5."/>
+      <w:lvlJc w:val="left"/>
+      <w:pPr>
+        <w:ind w:left="3600" w:hanging="360"/>
+      </w:pPr>
+    </w:lvl>
+    <w:lvl w:ilvl="5" w:tplc="080A001B" w:tentative="1">
+      <w:start w:val="1"/>
+      <w:numFmt w:val="lowerRoman"/>
+      <w:lvlText w:val="%6."/>
+      <w:lvlJc w:val="right"/>
+      <w:pPr>
+        <w:ind w:left="4320" w:hanging="180"/>
+      </w:pPr>
+    </w:lvl>
+    <w:lvl w:ilvl="6" w:tplc="080A000F" w:tentative="1">
+      <w:start w:val="1"/>
+      <w:numFmt w:val="decimal"/>
+      <w:lvlText w:val="%7."/>
+      <w:lvlJc w:val="left"/>
+      <w:pPr>
+        <w:ind w:left="5040" w:hanging="360"/>
+      </w:pPr>
+    </w:lvl>
+    <w:lvl w:ilvl="7" w:tplc="080A0019" w:tentative="1">
+      <w:start w:val="1"/>
+      <w:numFmt w:val="lowerLetter"/>
+      <w:lvlText w:val="%8."/>
+      <w:lvlJc w:val="left"/>
+      <w:pPr>
+        <w:ind w:left="5760" w:hanging="360"/>
+      </w:pPr>
+    </w:lvl>
+    <w:lvl w:ilvl="8" w:tplc="080A001B" w:tentative="1">
+      <w:start w:val="1"/>
+      <w:numFmt w:val="lowerRoman"/>
+      <w:lvlText w:val="%9."/>
+      <w:lvlJc w:val="right"/>
+      <w:pPr>
+        <w:ind w:left="6480" w:hanging="180"/>
+      </w:pPr>
+    </w:lvl>
+  </w:abstractNum>
+  <w:abstractNum w:abstractNumId="2">
     <w:nsid w:val="0D797CD9"/>
     <w:multiLevelType w:val="hybridMultilevel"/>
     <w:tmpl w:val="CFB6F7D8"/>
@@ -3368,7 +5688,7 @@
       </w:pPr>
     </w:lvl>
   </w:abstractNum>
-  <w:abstractNum w:abstractNumId="1">
+  <w:abstractNum w:abstractNumId="3">
     <w:nsid w:val="11ED544D"/>
     <w:multiLevelType w:val="hybridMultilevel"/>
     <w:tmpl w:val="A59E2766"/>
@@ -3454,7 +5774,120 @@
       </w:pPr>
     </w:lvl>
   </w:abstractNum>
-  <w:abstractNum w:abstractNumId="2">
+  <w:abstractNum w:abstractNumId="4">
+    <w:nsid w:val="362557FD"/>
+    <w:multiLevelType w:val="multilevel"/>
+    <w:tmpl w:val="B4907EAE"/>
+    <w:lvl w:ilvl="0">
+      <w:start w:val="3"/>
+      <w:numFmt w:val="decimal"/>
+      <w:lvlText w:val="%1."/>
+      <w:lvlJc w:val="left"/>
+      <w:pPr>
+        <w:tabs>
+          <w:tab w:val="num" w:pos="720"/>
+        </w:tabs>
+        <w:ind w:left="720" w:hanging="360"/>
+      </w:pPr>
+    </w:lvl>
+    <w:lvl w:ilvl="1" w:tentative="1">
+      <w:start w:val="1"/>
+      <w:numFmt w:val="decimal"/>
+      <w:lvlText w:val="%2."/>
+      <w:lvlJc w:val="left"/>
+      <w:pPr>
+        <w:tabs>
+          <w:tab w:val="num" w:pos="1440"/>
+        </w:tabs>
+        <w:ind w:left="1440" w:hanging="360"/>
+      </w:pPr>
+    </w:lvl>
+    <w:lvl w:ilvl="2" w:tentative="1">
+      <w:start w:val="1"/>
+      <w:numFmt w:val="decimal"/>
+      <w:lvlText w:val="%3."/>
+      <w:lvlJc w:val="left"/>
+      <w:pPr>
+        <w:tabs>
+          <w:tab w:val="num" w:pos="2160"/>
+        </w:tabs>
+        <w:ind w:left="2160" w:hanging="360"/>
+      </w:pPr>
+    </w:lvl>
+    <w:lvl w:ilvl="3" w:tentative="1">
+      <w:start w:val="1"/>
+      <w:numFmt w:val="decimal"/>
+      <w:lvlText w:val="%4."/>
+      <w:lvlJc w:val="left"/>
+      <w:pPr>
+        <w:tabs>
+          <w:tab w:val="num" w:pos="2880"/>
+        </w:tabs>
+        <w:ind w:left="2880" w:hanging="360"/>
+      </w:pPr>
+    </w:lvl>
+    <w:lvl w:ilvl="4" w:tentative="1">
+      <w:start w:val="1"/>
+      <w:numFmt w:val="decimal"/>
+      <w:lvlText w:val="%5."/>
+      <w:lvlJc w:val="left"/>
+      <w:pPr>
+        <w:tabs>
+          <w:tab w:val="num" w:pos="3600"/>
+        </w:tabs>
+        <w:ind w:left="3600" w:hanging="360"/>
+      </w:pPr>
+    </w:lvl>
+    <w:lvl w:ilvl="5" w:tentative="1">
+      <w:start w:val="1"/>
+      <w:numFmt w:val="decimal"/>
+      <w:lvlText w:val="%6."/>
+      <w:lvlJc w:val="left"/>
+      <w:pPr>
+        <w:tabs>
+          <w:tab w:val="num" w:pos="4320"/>
+        </w:tabs>
+        <w:ind w:left="4320" w:hanging="360"/>
+      </w:pPr>
+    </w:lvl>
+    <w:lvl w:ilvl="6" w:tentative="1">
+      <w:start w:val="1"/>
+      <w:numFmt w:val="decimal"/>
+      <w:lvlText w:val="%7."/>
+      <w:lvlJc w:val="left"/>
+      <w:pPr>
+        <w:tabs>
+          <w:tab w:val="num" w:pos="5040"/>
+        </w:tabs>
+        <w:ind w:left="5040" w:hanging="360"/>
+      </w:pPr>
+    </w:lvl>
+    <w:lvl w:ilvl="7" w:tentative="1">
+      <w:start w:val="1"/>
+      <w:numFmt w:val="decimal"/>
+      <w:lvlText w:val="%8."/>
+      <w:lvlJc w:val="left"/>
+      <w:pPr>
+        <w:tabs>
+          <w:tab w:val="num" w:pos="5760"/>
+        </w:tabs>
+        <w:ind w:left="5760" w:hanging="360"/>
+      </w:pPr>
+    </w:lvl>
+    <w:lvl w:ilvl="8" w:tentative="1">
+      <w:start w:val="1"/>
+      <w:numFmt w:val="decimal"/>
+      <w:lvlText w:val="%9."/>
+      <w:lvlJc w:val="left"/>
+      <w:pPr>
+        <w:tabs>
+          <w:tab w:val="num" w:pos="6480"/>
+        </w:tabs>
+        <w:ind w:left="6480" w:hanging="360"/>
+      </w:pPr>
+    </w:lvl>
+  </w:abstractNum>
+  <w:abstractNum w:abstractNumId="5">
     <w:nsid w:val="391A6850"/>
     <w:multiLevelType w:val="hybridMultilevel"/>
     <w:tmpl w:val="135E66D2"/>
@@ -3540,7 +5973,7 @@
       </w:pPr>
     </w:lvl>
   </w:abstractNum>
-  <w:abstractNum w:abstractNumId="3">
+  <w:abstractNum w:abstractNumId="6">
     <w:nsid w:val="40D446F5"/>
     <w:multiLevelType w:val="hybridMultilevel"/>
     <w:tmpl w:val="E7AAE968"/>
@@ -3626,7 +6059,120 @@
       </w:pPr>
     </w:lvl>
   </w:abstractNum>
-  <w:abstractNum w:abstractNumId="4">
+  <w:abstractNum w:abstractNumId="7">
+    <w:nsid w:val="54D41849"/>
+    <w:multiLevelType w:val="multilevel"/>
+    <w:tmpl w:val="A2A63494"/>
+    <w:lvl w:ilvl="0">
+      <w:start w:val="2"/>
+      <w:numFmt w:val="decimal"/>
+      <w:lvlText w:val="%1."/>
+      <w:lvlJc w:val="left"/>
+      <w:pPr>
+        <w:tabs>
+          <w:tab w:val="num" w:pos="720"/>
+        </w:tabs>
+        <w:ind w:left="720" w:hanging="360"/>
+      </w:pPr>
+    </w:lvl>
+    <w:lvl w:ilvl="1" w:tentative="1">
+      <w:start w:val="1"/>
+      <w:numFmt w:val="decimal"/>
+      <w:lvlText w:val="%2."/>
+      <w:lvlJc w:val="left"/>
+      <w:pPr>
+        <w:tabs>
+          <w:tab w:val="num" w:pos="1440"/>
+        </w:tabs>
+        <w:ind w:left="1440" w:hanging="360"/>
+      </w:pPr>
+    </w:lvl>
+    <w:lvl w:ilvl="2" w:tentative="1">
+      <w:start w:val="1"/>
+      <w:numFmt w:val="decimal"/>
+      <w:lvlText w:val="%3."/>
+      <w:lvlJc w:val="left"/>
+      <w:pPr>
+        <w:tabs>
+          <w:tab w:val="num" w:pos="2160"/>
+        </w:tabs>
+        <w:ind w:left="2160" w:hanging="360"/>
+      </w:pPr>
+    </w:lvl>
+    <w:lvl w:ilvl="3" w:tentative="1">
+      <w:start w:val="1"/>
+      <w:numFmt w:val="decimal"/>
+      <w:lvlText w:val="%4."/>
+      <w:lvlJc w:val="left"/>
+      <w:pPr>
+        <w:tabs>
+          <w:tab w:val="num" w:pos="2880"/>
+        </w:tabs>
+        <w:ind w:left="2880" w:hanging="360"/>
+      </w:pPr>
+    </w:lvl>
+    <w:lvl w:ilvl="4" w:tentative="1">
+      <w:start w:val="1"/>
+      <w:numFmt w:val="decimal"/>
+      <w:lvlText w:val="%5."/>
+      <w:lvlJc w:val="left"/>
+      <w:pPr>
+        <w:tabs>
+          <w:tab w:val="num" w:pos="3600"/>
+        </w:tabs>
+        <w:ind w:left="3600" w:hanging="360"/>
+      </w:pPr>
+    </w:lvl>
+    <w:lvl w:ilvl="5" w:tentative="1">
+      <w:start w:val="1"/>
+      <w:numFmt w:val="decimal"/>
+      <w:lvlText w:val="%6."/>
+      <w:lvlJc w:val="left"/>
+      <w:pPr>
+        <w:tabs>
+          <w:tab w:val="num" w:pos="4320"/>
+        </w:tabs>
+        <w:ind w:left="4320" w:hanging="360"/>
+      </w:pPr>
+    </w:lvl>
+    <w:lvl w:ilvl="6" w:tentative="1">
+      <w:start w:val="1"/>
+      <w:numFmt w:val="decimal"/>
+      <w:lvlText w:val="%7."/>
+      <w:lvlJc w:val="left"/>
+      <w:pPr>
+        <w:tabs>
+          <w:tab w:val="num" w:pos="5040"/>
+        </w:tabs>
+        <w:ind w:left="5040" w:hanging="360"/>
+      </w:pPr>
+    </w:lvl>
+    <w:lvl w:ilvl="7" w:tentative="1">
+      <w:start w:val="1"/>
+      <w:numFmt w:val="decimal"/>
+      <w:lvlText w:val="%8."/>
+      <w:lvlJc w:val="left"/>
+      <w:pPr>
+        <w:tabs>
+          <w:tab w:val="num" w:pos="5760"/>
+        </w:tabs>
+        <w:ind w:left="5760" w:hanging="360"/>
+      </w:pPr>
+    </w:lvl>
+    <w:lvl w:ilvl="8" w:tentative="1">
+      <w:start w:val="1"/>
+      <w:numFmt w:val="decimal"/>
+      <w:lvlText w:val="%9."/>
+      <w:lvlJc w:val="left"/>
+      <w:pPr>
+        <w:tabs>
+          <w:tab w:val="num" w:pos="6480"/>
+        </w:tabs>
+        <w:ind w:left="6480" w:hanging="360"/>
+      </w:pPr>
+    </w:lvl>
+  </w:abstractNum>
+  <w:abstractNum w:abstractNumId="8">
     <w:nsid w:val="68612EA5"/>
     <w:multiLevelType w:val="multilevel"/>
     <w:tmpl w:val="668C60F4"/>
@@ -3739,7 +6285,7 @@
       </w:pPr>
     </w:lvl>
   </w:abstractNum>
-  <w:abstractNum w:abstractNumId="5">
+  <w:abstractNum w:abstractNumId="9">
     <w:nsid w:val="691351B9"/>
     <w:multiLevelType w:val="hybridMultilevel"/>
     <w:tmpl w:val="B95EC386"/>
@@ -3825,7 +6371,120 @@
       </w:pPr>
     </w:lvl>
   </w:abstractNum>
-  <w:abstractNum w:abstractNumId="6">
+  <w:abstractNum w:abstractNumId="10">
+    <w:nsid w:val="69ED6876"/>
+    <w:multiLevelType w:val="multilevel"/>
+    <w:tmpl w:val="A2B47562"/>
+    <w:lvl w:ilvl="0">
+      <w:start w:val="1"/>
+      <w:numFmt w:val="decimal"/>
+      <w:lvlText w:val="%1."/>
+      <w:lvlJc w:val="left"/>
+      <w:pPr>
+        <w:tabs>
+          <w:tab w:val="num" w:pos="720"/>
+        </w:tabs>
+        <w:ind w:left="720" w:hanging="360"/>
+      </w:pPr>
+    </w:lvl>
+    <w:lvl w:ilvl="1" w:tentative="1">
+      <w:start w:val="1"/>
+      <w:numFmt w:val="decimal"/>
+      <w:lvlText w:val="%2."/>
+      <w:lvlJc w:val="left"/>
+      <w:pPr>
+        <w:tabs>
+          <w:tab w:val="num" w:pos="1440"/>
+        </w:tabs>
+        <w:ind w:left="1440" w:hanging="360"/>
+      </w:pPr>
+    </w:lvl>
+    <w:lvl w:ilvl="2" w:tentative="1">
+      <w:start w:val="1"/>
+      <w:numFmt w:val="decimal"/>
+      <w:lvlText w:val="%3."/>
+      <w:lvlJc w:val="left"/>
+      <w:pPr>
+        <w:tabs>
+          <w:tab w:val="num" w:pos="2160"/>
+        </w:tabs>
+        <w:ind w:left="2160" w:hanging="360"/>
+      </w:pPr>
+    </w:lvl>
+    <w:lvl w:ilvl="3" w:tentative="1">
+      <w:start w:val="1"/>
+      <w:numFmt w:val="decimal"/>
+      <w:lvlText w:val="%4."/>
+      <w:lvlJc w:val="left"/>
+      <w:pPr>
+        <w:tabs>
+          <w:tab w:val="num" w:pos="2880"/>
+        </w:tabs>
+        <w:ind w:left="2880" w:hanging="360"/>
+      </w:pPr>
+    </w:lvl>
+    <w:lvl w:ilvl="4" w:tentative="1">
+      <w:start w:val="1"/>
+      <w:numFmt w:val="decimal"/>
+      <w:lvlText w:val="%5."/>
+      <w:lvlJc w:val="left"/>
+      <w:pPr>
+        <w:tabs>
+          <w:tab w:val="num" w:pos="3600"/>
+        </w:tabs>
+        <w:ind w:left="3600" w:hanging="360"/>
+      </w:pPr>
+    </w:lvl>
+    <w:lvl w:ilvl="5" w:tentative="1">
+      <w:start w:val="1"/>
+      <w:numFmt w:val="decimal"/>
+      <w:lvlText w:val="%6."/>
+      <w:lvlJc w:val="left"/>
+      <w:pPr>
+        <w:tabs>
+          <w:tab w:val="num" w:pos="4320"/>
+        </w:tabs>
+        <w:ind w:left="4320" w:hanging="360"/>
+      </w:pPr>
+    </w:lvl>
+    <w:lvl w:ilvl="6" w:tentative="1">
+      <w:start w:val="1"/>
+      <w:numFmt w:val="decimal"/>
+      <w:lvlText w:val="%7."/>
+      <w:lvlJc w:val="left"/>
+      <w:pPr>
+        <w:tabs>
+          <w:tab w:val="num" w:pos="5040"/>
+        </w:tabs>
+        <w:ind w:left="5040" w:hanging="360"/>
+      </w:pPr>
+    </w:lvl>
+    <w:lvl w:ilvl="7" w:tentative="1">
+      <w:start w:val="1"/>
+      <w:numFmt w:val="decimal"/>
+      <w:lvlText w:val="%8."/>
+      <w:lvlJc w:val="left"/>
+      <w:pPr>
+        <w:tabs>
+          <w:tab w:val="num" w:pos="5760"/>
+        </w:tabs>
+        <w:ind w:left="5760" w:hanging="360"/>
+      </w:pPr>
+    </w:lvl>
+    <w:lvl w:ilvl="8" w:tentative="1">
+      <w:start w:val="1"/>
+      <w:numFmt w:val="decimal"/>
+      <w:lvlText w:val="%9."/>
+      <w:lvlJc w:val="left"/>
+      <w:pPr>
+        <w:tabs>
+          <w:tab w:val="num" w:pos="6480"/>
+        </w:tabs>
+        <w:ind w:left="6480" w:hanging="360"/>
+      </w:pPr>
+    </w:lvl>
+  </w:abstractNum>
+  <w:abstractNum w:abstractNumId="11">
     <w:nsid w:val="702211BC"/>
     <w:multiLevelType w:val="multilevel"/>
     <w:tmpl w:val="27425286"/>
@@ -3938,7 +6597,7 @@
       </w:pPr>
     </w:lvl>
   </w:abstractNum>
-  <w:abstractNum w:abstractNumId="7">
+  <w:abstractNum w:abstractNumId="12">
     <w:nsid w:val="78D269C7"/>
     <w:multiLevelType w:val="multilevel"/>
     <w:tmpl w:val="978A1CDA"/>
@@ -4052,12 +6711,42 @@
     </w:lvl>
   </w:abstractNum>
   <w:num w:numId="1">
-    <w:abstractNumId w:val="3"/>
+    <w:abstractNumId w:val="6"/>
   </w:num>
   <w:num w:numId="2">
-    <w:abstractNumId w:val="5"/>
+    <w:abstractNumId w:val="9"/>
   </w:num>
   <w:num w:numId="3">
+    <w:abstractNumId w:val="5"/>
+    <w:lvlOverride w:ilvl="0">
+      <w:startOverride w:val="1"/>
+    </w:lvlOverride>
+    <w:lvlOverride w:ilvl="1">
+      <w:startOverride w:val="1"/>
+    </w:lvlOverride>
+    <w:lvlOverride w:ilvl="2">
+      <w:startOverride w:val="1"/>
+    </w:lvlOverride>
+    <w:lvlOverride w:ilvl="3">
+      <w:startOverride w:val="1"/>
+    </w:lvlOverride>
+    <w:lvlOverride w:ilvl="4">
+      <w:startOverride w:val="1"/>
+    </w:lvlOverride>
+    <w:lvlOverride w:ilvl="5">
+      <w:startOverride w:val="1"/>
+    </w:lvlOverride>
+    <w:lvlOverride w:ilvl="6">
+      <w:startOverride w:val="1"/>
+    </w:lvlOverride>
+    <w:lvlOverride w:ilvl="7">
+      <w:startOverride w:val="1"/>
+    </w:lvlOverride>
+    <w:lvlOverride w:ilvl="8">
+      <w:startOverride w:val="1"/>
+    </w:lvlOverride>
+  </w:num>
+  <w:num w:numId="4">
     <w:abstractNumId w:val="2"/>
     <w:lvlOverride w:ilvl="0">
       <w:startOverride w:val="1"/>
@@ -4087,46 +6776,31 @@
       <w:startOverride w:val="1"/>
     </w:lvlOverride>
   </w:num>
-  <w:num w:numId="4">
-    <w:abstractNumId w:val="0"/>
-    <w:lvlOverride w:ilvl="0">
-      <w:startOverride w:val="1"/>
-    </w:lvlOverride>
-    <w:lvlOverride w:ilvl="1">
-      <w:startOverride w:val="1"/>
-    </w:lvlOverride>
-    <w:lvlOverride w:ilvl="2">
-      <w:startOverride w:val="1"/>
-    </w:lvlOverride>
-    <w:lvlOverride w:ilvl="3">
-      <w:startOverride w:val="1"/>
-    </w:lvlOverride>
-    <w:lvlOverride w:ilvl="4">
-      <w:startOverride w:val="1"/>
-    </w:lvlOverride>
-    <w:lvlOverride w:ilvl="5">
-      <w:startOverride w:val="1"/>
-    </w:lvlOverride>
-    <w:lvlOverride w:ilvl="6">
-      <w:startOverride w:val="1"/>
-    </w:lvlOverride>
-    <w:lvlOverride w:ilvl="7">
-      <w:startOverride w:val="1"/>
-    </w:lvlOverride>
-    <w:lvlOverride w:ilvl="8">
-      <w:startOverride w:val="1"/>
-    </w:lvlOverride>
+  <w:num w:numId="5">
+    <w:abstractNumId w:val="3"/>
   </w:num>
-  <w:num w:numId="5">
+  <w:num w:numId="6">
+    <w:abstractNumId w:val="11"/>
+  </w:num>
+  <w:num w:numId="7">
+    <w:abstractNumId w:val="12"/>
+  </w:num>
+  <w:num w:numId="8">
+    <w:abstractNumId w:val="8"/>
+  </w:num>
+  <w:num w:numId="9">
     <w:abstractNumId w:val="1"/>
   </w:num>
-  <w:num w:numId="6">
-    <w:abstractNumId w:val="6"/>
+  <w:num w:numId="10">
+    <w:abstractNumId w:val="0"/>
   </w:num>
-  <w:num w:numId="7">
+  <w:num w:numId="11">
+    <w:abstractNumId w:val="10"/>
+  </w:num>
+  <w:num w:numId="12">
     <w:abstractNumId w:val="7"/>
   </w:num>
-  <w:num w:numId="8">
+  <w:num w:numId="13">
     <w:abstractNumId w:val="4"/>
   </w:num>
 </w:numbering>
@@ -4709,6 +7383,73 @@
     <w:basedOn w:val="Fuentedeprrafopredeter"/>
     <w:rsid w:val="005B64BA"/>
   </w:style>
+  <w:style w:type="paragraph" w:styleId="Encabezado">
+    <w:name w:val="header"/>
+    <w:basedOn w:val="Normal"/>
+    <w:link w:val="EncabezadoCar"/>
+    <w:uiPriority w:val="99"/>
+    <w:unhideWhenUsed/>
+    <w:rsid w:val="0053717A"/>
+    <w:pPr>
+      <w:tabs>
+        <w:tab w:val="center" w:pos="4419"/>
+        <w:tab w:val="right" w:pos="8838"/>
+      </w:tabs>
+      <w:spacing w:after="0" w:line="240" w:lineRule="auto"/>
+    </w:pPr>
+  </w:style>
+  <w:style w:type="character" w:customStyle="1" w:styleId="EncabezadoCar">
+    <w:name w:val="Encabezado Car"/>
+    <w:basedOn w:val="Fuentedeprrafopredeter"/>
+    <w:link w:val="Encabezado"/>
+    <w:uiPriority w:val="99"/>
+    <w:rsid w:val="0053717A"/>
+    <w:rPr>
+      <w:rFonts w:eastAsia="MS Mincho"/>
+    </w:rPr>
+  </w:style>
+  <w:style w:type="paragraph" w:styleId="Piedepgina">
+    <w:name w:val="footer"/>
+    <w:basedOn w:val="Normal"/>
+    <w:link w:val="PiedepginaCar"/>
+    <w:uiPriority w:val="99"/>
+    <w:unhideWhenUsed/>
+    <w:rsid w:val="0053717A"/>
+    <w:pPr>
+      <w:tabs>
+        <w:tab w:val="center" w:pos="4419"/>
+        <w:tab w:val="right" w:pos="8838"/>
+      </w:tabs>
+      <w:spacing w:after="0" w:line="240" w:lineRule="auto"/>
+    </w:pPr>
+  </w:style>
+  <w:style w:type="character" w:customStyle="1" w:styleId="PiedepginaCar">
+    <w:name w:val="Pie de página Car"/>
+    <w:basedOn w:val="Fuentedeprrafopredeter"/>
+    <w:link w:val="Piedepgina"/>
+    <w:uiPriority w:val="99"/>
+    <w:rsid w:val="0053717A"/>
+    <w:rPr>
+      <w:rFonts w:eastAsia="MS Mincho"/>
+    </w:rPr>
+  </w:style>
+  <w:style w:type="paragraph" w:styleId="NormalWeb">
+    <w:name w:val="Normal (Web)"/>
+    <w:basedOn w:val="Normal"/>
+    <w:uiPriority w:val="99"/>
+    <w:semiHidden/>
+    <w:unhideWhenUsed/>
+    <w:rsid w:val="0053717A"/>
+    <w:pPr>
+      <w:spacing w:before="100" w:beforeAutospacing="1" w:after="100" w:afterAutospacing="1" w:line="240" w:lineRule="auto"/>
+    </w:pPr>
+    <w:rPr>
+      <w:rFonts w:ascii="Times New Roman" w:eastAsia="Times New Roman" w:hAnsi="Times New Roman" w:cs="Times New Roman"/>
+      <w:sz w:val="24"/>
+      <w:szCs w:val="24"/>
+      <w:lang w:eastAsia="es-GT"/>
+    </w:rPr>
+  </w:style>
 </w:styles>
 </file>
 

</xml_diff>

<commit_message>
add: Agregar archivos de proyecto con archivos iniciales
</commit_message>
<xml_diff>
--- a/ProyectoSCRUM_Fila3.docx
+++ b/ProyectoSCRUM_Fila3.docx
@@ -1,6 +1,6 @@
 
 <file path=word/document.xml><?xml version="1.0" encoding="utf-8"?>
-<w:document xmlns:wpc="http://schemas.microsoft.com/office/word/2010/wordprocessingCanvas" xmlns:cx="http://schemas.microsoft.com/office/drawing/2014/chartex" xmlns:cx1="http://schemas.microsoft.com/office/drawing/2015/9/8/chartex" xmlns:cx2="http://schemas.microsoft.com/office/drawing/2015/10/21/chartex" xmlns:cx3="http://schemas.microsoft.com/office/drawing/2016/5/9/chartex" xmlns:cx4="http://schemas.microsoft.com/office/drawing/2016/5/10/chartex" xmlns:cx5="http://schemas.microsoft.com/office/drawing/2016/5/11/chartex" xmlns:cx6="http://schemas.microsoft.com/office/drawing/2016/5/12/chartex" xmlns:cx7="http://schemas.microsoft.com/office/drawing/2016/5/13/chartex" xmlns:cx8="http://schemas.microsoft.com/office/drawing/2016/5/14/chartex" xmlns:mc="http://schemas.openxmlformats.org/markup-compatibility/2006" xmlns:aink="http://schemas.microsoft.com/office/drawing/2016/ink" xmlns:am3d="http://schemas.microsoft.com/office/drawing/2017/model3d" xmlns:o="urn:schemas-microsoft-com:office:office" xmlns:oel="http://schemas.microsoft.com/office/2019/extlst" xmlns:r="http://schemas.openxmlformats.org/officeDocument/2006/relationships" xmlns:m="http://schemas.openxmlformats.org/officeDocument/2006/math" xmlns:v="urn:schemas-microsoft-com:vml" xmlns:wp14="http://schemas.microsoft.com/office/word/2010/wordprocessingDrawing" xmlns:wp="http://schemas.openxmlformats.org/drawingml/2006/wordprocessingDrawing" xmlns:w10="urn:schemas-microsoft-com:office:word" xmlns:w="http://schemas.openxmlformats.org/wordprocessingml/2006/main" xmlns:w14="http://schemas.microsoft.com/office/word/2010/wordml" xmlns:w15="http://schemas.microsoft.com/office/word/2012/wordml" xmlns:w16cex="http://schemas.microsoft.com/office/word/2018/wordml/cex" xmlns:w16cid="http://schemas.microsoft.com/office/word/2016/wordml/cid" xmlns:w16="http://schemas.microsoft.com/office/word/2018/wordml" xmlns:w16du="http://schemas.microsoft.com/office/word/2023/wordml/word16du" xmlns:w16sdtdh="http://schemas.microsoft.com/office/word/2020/wordml/sdtdatahash" xmlns:w16sdtfl="http://schemas.microsoft.com/office/word/2024/wordml/sdtformatlock" xmlns:w16se="http://schemas.microsoft.com/office/word/2015/wordml/symex" xmlns:wpg="http://schemas.microsoft.com/office/word/2010/wordprocessingGroup" xmlns:wpi="http://schemas.microsoft.com/office/word/2010/wordprocessingInk" xmlns:wne="http://schemas.microsoft.com/office/word/2006/wordml" xmlns:wps="http://schemas.microsoft.com/office/word/2010/wordprocessingShape" mc:Ignorable="w14 w15 w16se w16cid w16 w16cex w16sdtdh w16sdtfl w16du wp14">
+<w:document xmlns:wpc="http://schemas.microsoft.com/office/word/2010/wordprocessingCanvas" xmlns:mc="http://schemas.openxmlformats.org/markup-compatibility/2006" xmlns:o="urn:schemas-microsoft-com:office:office" xmlns:r="http://schemas.openxmlformats.org/officeDocument/2006/relationships" xmlns:m="http://schemas.openxmlformats.org/officeDocument/2006/math" xmlns:v="urn:schemas-microsoft-com:vml" xmlns:wp14="http://schemas.microsoft.com/office/word/2010/wordprocessingDrawing" xmlns:wp="http://schemas.openxmlformats.org/drawingml/2006/wordprocessingDrawing" xmlns:w10="urn:schemas-microsoft-com:office:word" xmlns:w="http://schemas.openxmlformats.org/wordprocessingml/2006/main" xmlns:w14="http://schemas.microsoft.com/office/word/2010/wordml" xmlns:w15="http://schemas.microsoft.com/office/word/2012/wordml" xmlns:wpg="http://schemas.microsoft.com/office/word/2010/wordprocessingGroup" xmlns:wpi="http://schemas.microsoft.com/office/word/2010/wordprocessingInk" xmlns:wne="http://schemas.microsoft.com/office/word/2006/wordml" xmlns:wps="http://schemas.microsoft.com/office/word/2010/wordprocessingShape" mc:Ignorable="w14 w15 wp14">
   <w:body>
     <w:p>
       <w:pPr>
@@ -16,6 +16,7 @@
           <w:rFonts w:ascii="Arial" w:hAnsi="Arial" w:cs="Arial"/>
           <w:b/>
           <w:noProof/>
+          <w:lang w:eastAsia="es-GT"/>
         </w:rPr>
         <w:drawing>
           <wp:inline distT="0" distB="0" distL="0" distR="0" wp14:anchorId="61DA3BD1" wp14:editId="0C35A376">
@@ -35,7 +36,7 @@
                     </pic:cNvPicPr>
                   </pic:nvPicPr>
                   <pic:blipFill>
-                    <a:blip r:embed="rId5" cstate="print">
+                    <a:blip r:embed="rId7" cstate="print">
                       <a:extLst>
                         <a:ext uri="{28A0092B-C50C-407E-A947-70E740481C1C}">
                           <a14:useLocalDpi xmlns:a14="http://schemas.microsoft.com/office/drawing/2010/main" val="0"/>
@@ -707,13 +708,31 @@
                 <w:sz w:val="24"/>
               </w:rPr>
             </w:pPr>
+            <w:proofErr w:type="spellStart"/>
             <w:r>
               <w:rPr>
                 <w:rFonts w:ascii="Arial" w:hAnsi="Arial" w:cs="Arial"/>
                 <w:sz w:val="24"/>
               </w:rPr>
-              <w:t>Product Owner</w:t>
+              <w:t>Product</w:t>
             </w:r>
+            <w:proofErr w:type="spellEnd"/>
+            <w:r>
+              <w:rPr>
+                <w:rFonts w:ascii="Arial" w:hAnsi="Arial" w:cs="Arial"/>
+                <w:sz w:val="24"/>
+              </w:rPr>
+              <w:t xml:space="preserve"> </w:t>
+            </w:r>
+            <w:proofErr w:type="spellStart"/>
+            <w:r>
+              <w:rPr>
+                <w:rFonts w:ascii="Arial" w:hAnsi="Arial" w:cs="Arial"/>
+                <w:sz w:val="24"/>
+              </w:rPr>
+              <w:t>Owner</w:t>
+            </w:r>
+            <w:proofErr w:type="spellEnd"/>
           </w:p>
         </w:tc>
       </w:tr>
@@ -789,12 +808,21 @@
                 <w:sz w:val="24"/>
               </w:rPr>
             </w:pPr>
+            <w:proofErr w:type="spellStart"/>
             <w:r>
               <w:rPr>
                 <w:rFonts w:ascii="Arial" w:hAnsi="Arial" w:cs="Arial"/>
                 <w:sz w:val="24"/>
               </w:rPr>
-              <w:t>Jose Carlos Rodas Macal</w:t>
+              <w:t>Jose</w:t>
+            </w:r>
+            <w:proofErr w:type="spellEnd"/>
+            <w:r>
+              <w:rPr>
+                <w:rFonts w:ascii="Arial" w:hAnsi="Arial" w:cs="Arial"/>
+                <w:sz w:val="24"/>
+              </w:rPr>
+              <w:t xml:space="preserve"> Carlos Rodas Macal</w:t>
             </w:r>
           </w:p>
         </w:tc>
@@ -902,7 +930,39 @@
                 <w:rFonts w:ascii="Arial" w:hAnsi="Arial" w:cs="Arial"/>
                 <w:sz w:val="24"/>
               </w:rPr>
-              <w:t>Christian Geovanni Xicará Cifuentes</w:t>
+              <w:t xml:space="preserve">Christian </w:t>
+            </w:r>
+            <w:proofErr w:type="spellStart"/>
+            <w:r>
+              <w:rPr>
+                <w:rFonts w:ascii="Arial" w:hAnsi="Arial" w:cs="Arial"/>
+                <w:sz w:val="24"/>
+              </w:rPr>
+              <w:t>Geovanni</w:t>
+            </w:r>
+            <w:proofErr w:type="spellEnd"/>
+            <w:r>
+              <w:rPr>
+                <w:rFonts w:ascii="Arial" w:hAnsi="Arial" w:cs="Arial"/>
+                <w:sz w:val="24"/>
+              </w:rPr>
+              <w:t xml:space="preserve"> </w:t>
+            </w:r>
+            <w:proofErr w:type="spellStart"/>
+            <w:r>
+              <w:rPr>
+                <w:rFonts w:ascii="Arial" w:hAnsi="Arial" w:cs="Arial"/>
+                <w:sz w:val="24"/>
+              </w:rPr>
+              <w:t>Xicará</w:t>
+            </w:r>
+            <w:proofErr w:type="spellEnd"/>
+            <w:r>
+              <w:rPr>
+                <w:rFonts w:ascii="Arial" w:hAnsi="Arial" w:cs="Arial"/>
+                <w:sz w:val="24"/>
+              </w:rPr>
+              <w:t xml:space="preserve"> Cifuentes</w:t>
             </w:r>
           </w:p>
         </w:tc>
@@ -1010,7 +1070,23 @@
                 <w:rFonts w:ascii="Arial" w:hAnsi="Arial" w:cs="Arial"/>
                 <w:sz w:val="24"/>
               </w:rPr>
-              <w:t>Diego Alejandro Sebastian Peña</w:t>
+              <w:t xml:space="preserve">Diego Alejandro </w:t>
+            </w:r>
+            <w:proofErr w:type="spellStart"/>
+            <w:r>
+              <w:rPr>
+                <w:rFonts w:ascii="Arial" w:hAnsi="Arial" w:cs="Arial"/>
+                <w:sz w:val="24"/>
+              </w:rPr>
+              <w:t>Sebastian</w:t>
+            </w:r>
+            <w:proofErr w:type="spellEnd"/>
+            <w:r>
+              <w:rPr>
+                <w:rFonts w:ascii="Arial" w:hAnsi="Arial" w:cs="Arial"/>
+                <w:sz w:val="24"/>
+              </w:rPr>
+              <w:t xml:space="preserve"> Peña</w:t>
             </w:r>
           </w:p>
         </w:tc>
@@ -1120,8 +1196,33 @@
                 <w:rFonts w:ascii="Arial" w:hAnsi="Arial" w:cs="Arial"/>
                 <w:sz w:val="24"/>
               </w:rPr>
-              <w:t>Louis Brando Xiloj Subuyú</w:t>
+              <w:t xml:space="preserve">Louis Brando </w:t>
             </w:r>
+            <w:proofErr w:type="spellStart"/>
+            <w:r>
+              <w:rPr>
+                <w:rFonts w:ascii="Arial" w:hAnsi="Arial" w:cs="Arial"/>
+                <w:sz w:val="24"/>
+              </w:rPr>
+              <w:t>Xiloj</w:t>
+            </w:r>
+            <w:proofErr w:type="spellEnd"/>
+            <w:r>
+              <w:rPr>
+                <w:rFonts w:ascii="Arial" w:hAnsi="Arial" w:cs="Arial"/>
+                <w:sz w:val="24"/>
+              </w:rPr>
+              <w:t xml:space="preserve"> </w:t>
+            </w:r>
+            <w:proofErr w:type="spellStart"/>
+            <w:r>
+              <w:rPr>
+                <w:rFonts w:ascii="Arial" w:hAnsi="Arial" w:cs="Arial"/>
+                <w:sz w:val="24"/>
+              </w:rPr>
+              <w:t>Subuyú</w:t>
+            </w:r>
+            <w:proofErr w:type="spellEnd"/>
           </w:p>
         </w:tc>
         <w:tc>
@@ -1169,7 +1270,7 @@
                 <w:sz w:val="24"/>
               </w:rPr>
             </w:pPr>
-            <w:hyperlink r:id="rId6" w:tooltip="add: Agregar Nombre Diego Benjamin Espinoza Reyes y rol Programador en archivo JavaEEProyect_Fila3.docx" w:history="1">
+            <w:hyperlink r:id="rId8" w:tooltip="add: Agregar Nombre Diego Benjamin Espinoza Reyes y rol Programador en archivo JavaEEProyect_Fila3.docx" w:history="1">
               <w:r>
                 <w:rPr>
                   <w:rStyle w:val="Hipervnculo"/>
@@ -1178,7 +1279,29 @@
                   <w:sz w:val="24"/>
                   <w:u w:val="none"/>
                 </w:rPr>
-                <w:t>Diego Benjamin Espinoza Reyes</w:t>
+                <w:t xml:space="preserve">Diego </w:t>
+              </w:r>
+              <w:proofErr w:type="spellStart"/>
+              <w:r>
+                <w:rPr>
+                  <w:rStyle w:val="Hipervnculo"/>
+                  <w:rFonts w:ascii="Arial" w:hAnsi="Arial" w:cs="Arial"/>
+                  <w:color w:val="auto"/>
+                  <w:sz w:val="24"/>
+                  <w:u w:val="none"/>
+                </w:rPr>
+                <w:t>Benjamin</w:t>
+              </w:r>
+              <w:proofErr w:type="spellEnd"/>
+              <w:r>
+                <w:rPr>
+                  <w:rStyle w:val="Hipervnculo"/>
+                  <w:rFonts w:ascii="Arial" w:hAnsi="Arial" w:cs="Arial"/>
+                  <w:color w:val="auto"/>
+                  <w:sz w:val="24"/>
+                  <w:u w:val="none"/>
+                </w:rPr>
+                <w:t xml:space="preserve"> Espinoza Reyes</w:t>
               </w:r>
             </w:hyperlink>
           </w:p>
@@ -1637,6 +1760,16 @@
           <w:sz w:val="24"/>
           <w:szCs w:val="24"/>
         </w:rPr>
+        <w:t xml:space="preserve">           </w:t>
+      </w:r>
+      <w:r>
+        <w:rPr>
+          <w:rFonts w:ascii="Arial" w:hAnsi="Arial" w:cs="Arial"/>
+          <w:b/>
+          <w:bCs/>
+          <w:sz w:val="24"/>
+          <w:szCs w:val="24"/>
+        </w:rPr>
         <w:t>HUJS-001:</w:t>
       </w:r>
     </w:p>
@@ -1684,27 +1817,17 @@
           <w:sz w:val="24"/>
           <w:szCs w:val="24"/>
         </w:rPr>
-        <w:t>HUJS-00</w:t>
-      </w:r>
-      <w:r>
-        <w:rPr>
-          <w:rFonts w:ascii="Arial" w:hAnsi="Arial" w:cs="Arial"/>
-          <w:b/>
-          <w:bCs/>
-          <w:sz w:val="24"/>
-          <w:szCs w:val="24"/>
-        </w:rPr>
-        <w:t>2</w:t>
-      </w:r>
-      <w:r>
-        <w:rPr>
-          <w:rFonts w:ascii="Arial" w:hAnsi="Arial" w:cs="Arial"/>
-          <w:b/>
-          <w:bCs/>
-          <w:sz w:val="24"/>
-          <w:szCs w:val="24"/>
-        </w:rPr>
-        <w:t>:</w:t>
+        <w:t xml:space="preserve">           </w:t>
+      </w:r>
+      <w:r>
+        <w:rPr>
+          <w:rFonts w:ascii="Arial" w:hAnsi="Arial" w:cs="Arial"/>
+          <w:b/>
+          <w:bCs/>
+          <w:sz w:val="24"/>
+          <w:szCs w:val="24"/>
+        </w:rPr>
+        <w:t>HUJS-002:</w:t>
       </w:r>
     </w:p>
     <w:p>
@@ -1727,51 +1850,59 @@
           <w:sz w:val="24"/>
           <w:szCs w:val="24"/>
         </w:rPr>
-        <w:t xml:space="preserve">Como cliente, quiero poder modificar mis datos, para mantener mis datos actualizados. </w:t>
-      </w:r>
-    </w:p>
-    <w:p>
-      <w:pPr>
-        <w:pStyle w:val="Sinespaciado"/>
-        <w:tabs>
-          <w:tab w:val="left" w:pos="5670"/>
-        </w:tabs>
-        <w:spacing w:line="276" w:lineRule="auto"/>
-        <w:rPr>
-          <w:rFonts w:ascii="Arial" w:hAnsi="Arial" w:cs="Arial"/>
-          <w:sz w:val="24"/>
-          <w:szCs w:val="24"/>
-        </w:rPr>
-      </w:pPr>
-      <w:r>
-        <w:rPr>
-          <w:rFonts w:ascii="Arial" w:hAnsi="Arial" w:cs="Arial"/>
-          <w:b/>
-          <w:bCs/>
-          <w:sz w:val="24"/>
-          <w:szCs w:val="24"/>
-        </w:rPr>
-        <w:t>HUJS-00</w:t>
-      </w:r>
-      <w:r>
-        <w:rPr>
-          <w:rFonts w:ascii="Arial" w:hAnsi="Arial" w:cs="Arial"/>
-          <w:b/>
-          <w:bCs/>
-          <w:sz w:val="24"/>
-          <w:szCs w:val="24"/>
-        </w:rPr>
-        <w:t>3</w:t>
-      </w:r>
-      <w:r>
-        <w:rPr>
-          <w:rFonts w:ascii="Arial" w:hAnsi="Arial" w:cs="Arial"/>
-          <w:b/>
-          <w:bCs/>
-          <w:sz w:val="24"/>
-          <w:szCs w:val="24"/>
-        </w:rPr>
-        <w:t>:</w:t>
+        <w:t xml:space="preserve">Como cliente, quiero poder modificar mis datos, para mantener mis datos </w:t>
+      </w:r>
+      <w:r>
+        <w:rPr>
+          <w:rFonts w:ascii="Arial" w:hAnsi="Arial" w:cs="Arial"/>
+          <w:b/>
+          <w:bCs/>
+          <w:sz w:val="24"/>
+          <w:szCs w:val="24"/>
+        </w:rPr>
+        <w:t xml:space="preserve">           </w:t>
+      </w:r>
+      <w:r>
+        <w:rPr>
+          <w:rFonts w:ascii="Arial" w:hAnsi="Arial" w:cs="Arial"/>
+          <w:sz w:val="24"/>
+          <w:szCs w:val="24"/>
+        </w:rPr>
+        <w:t xml:space="preserve">actualizados. </w:t>
+      </w:r>
+    </w:p>
+    <w:p>
+      <w:pPr>
+        <w:pStyle w:val="Sinespaciado"/>
+        <w:tabs>
+          <w:tab w:val="left" w:pos="5670"/>
+        </w:tabs>
+        <w:spacing w:line="276" w:lineRule="auto"/>
+        <w:rPr>
+          <w:rFonts w:ascii="Arial" w:hAnsi="Arial" w:cs="Arial"/>
+          <w:sz w:val="24"/>
+          <w:szCs w:val="24"/>
+        </w:rPr>
+      </w:pPr>
+      <w:r>
+        <w:rPr>
+          <w:rFonts w:ascii="Arial" w:hAnsi="Arial" w:cs="Arial"/>
+          <w:b/>
+          <w:bCs/>
+          <w:sz w:val="24"/>
+          <w:szCs w:val="24"/>
+        </w:rPr>
+        <w:t xml:space="preserve">           </w:t>
+      </w:r>
+      <w:r>
+        <w:rPr>
+          <w:rFonts w:ascii="Arial" w:hAnsi="Arial" w:cs="Arial"/>
+          <w:b/>
+          <w:bCs/>
+          <w:sz w:val="24"/>
+          <w:szCs w:val="24"/>
+        </w:rPr>
+        <w:t>HUJS-003:</w:t>
       </w:r>
     </w:p>
     <w:p>
@@ -1872,17 +2003,17 @@
           <w:sz w:val="24"/>
           <w:szCs w:val="24"/>
         </w:rPr>
-        <w:t>HUJS-00</w:t>
-      </w:r>
-      <w:r>
-        <w:rPr>
-          <w:rFonts w:ascii="Arial" w:hAnsi="Arial" w:cs="Arial"/>
-          <w:b/>
-          <w:bCs/>
-          <w:sz w:val="24"/>
-          <w:szCs w:val="24"/>
-        </w:rPr>
-        <w:t>4</w:t>
+        <w:t xml:space="preserve">           </w:t>
+      </w:r>
+      <w:r>
+        <w:rPr>
+          <w:rFonts w:ascii="Arial" w:hAnsi="Arial" w:cs="Arial"/>
+          <w:b/>
+          <w:bCs/>
+          <w:sz w:val="24"/>
+          <w:szCs w:val="24"/>
+        </w:rPr>
+        <w:t>HUJS-001</w:t>
       </w:r>
       <w:r>
         <w:rPr>
@@ -1971,17 +2102,17 @@
           <w:sz w:val="24"/>
           <w:szCs w:val="24"/>
         </w:rPr>
-        <w:t>HUJS-00</w:t>
-      </w:r>
-      <w:r>
-        <w:rPr>
-          <w:rFonts w:ascii="Arial" w:hAnsi="Arial" w:cs="Arial"/>
-          <w:b/>
-          <w:bCs/>
-          <w:sz w:val="24"/>
-          <w:szCs w:val="24"/>
-        </w:rPr>
-        <w:t>5</w:t>
+        <w:t xml:space="preserve">           </w:t>
+      </w:r>
+      <w:r>
+        <w:rPr>
+          <w:rFonts w:ascii="Arial" w:hAnsi="Arial" w:cs="Arial"/>
+          <w:b/>
+          <w:bCs/>
+          <w:sz w:val="24"/>
+          <w:szCs w:val="24"/>
+        </w:rPr>
+        <w:t>HUJS-002</w:t>
       </w:r>
       <w:r>
         <w:rPr>
@@ -2070,17 +2201,17 @@
           <w:sz w:val="24"/>
           <w:szCs w:val="24"/>
         </w:rPr>
-        <w:t>HUJS-00</w:t>
-      </w:r>
-      <w:r>
-        <w:rPr>
-          <w:rFonts w:ascii="Arial" w:hAnsi="Arial" w:cs="Arial"/>
-          <w:b/>
-          <w:bCs/>
-          <w:sz w:val="24"/>
-          <w:szCs w:val="24"/>
-        </w:rPr>
-        <w:t>6</w:t>
+        <w:t xml:space="preserve">           </w:t>
+      </w:r>
+      <w:r>
+        <w:rPr>
+          <w:rFonts w:ascii="Arial" w:hAnsi="Arial" w:cs="Arial"/>
+          <w:b/>
+          <w:bCs/>
+          <w:sz w:val="24"/>
+          <w:szCs w:val="24"/>
+        </w:rPr>
+        <w:t>HUJS-003</w:t>
       </w:r>
       <w:r>
         <w:rPr>
@@ -2172,15 +2303,3074 @@
         </w:tabs>
         <w:spacing w:line="276" w:lineRule="auto"/>
         <w:rPr>
-          <w:sz w:val="24"/>
-          <w:szCs w:val="24"/>
+          <w:rFonts w:ascii="Arial" w:hAnsi="Arial" w:cs="Arial"/>
+          <w:sz w:val="24"/>
+          <w:szCs w:val="24"/>
+        </w:rPr>
+      </w:pPr>
+    </w:p>
+    <w:p>
+      <w:pPr>
+        <w:pStyle w:val="Sinespaciado"/>
+        <w:rPr>
+          <w:rFonts w:ascii="Arial" w:hAnsi="Arial" w:cs="Arial"/>
+          <w:b/>
+          <w:bCs/>
+          <w:sz w:val="28"/>
+          <w:szCs w:val="28"/>
+        </w:rPr>
+      </w:pPr>
+      <w:r>
+        <w:rPr>
+          <w:rFonts w:ascii="Arial" w:hAnsi="Arial" w:cs="Arial"/>
+          <w:b/>
+          <w:bCs/>
+          <w:sz w:val="28"/>
+          <w:szCs w:val="28"/>
+        </w:rPr>
+        <w:t>Detalle Venta</w:t>
+      </w:r>
+      <w:r>
+        <w:rPr>
+          <w:rFonts w:ascii="Arial" w:hAnsi="Arial" w:cs="Arial"/>
+          <w:b/>
+          <w:bCs/>
+          <w:sz w:val="28"/>
+          <w:szCs w:val="28"/>
+        </w:rPr>
+        <w:t>:</w:t>
+      </w:r>
+    </w:p>
+    <w:p>
+      <w:pPr>
+        <w:pStyle w:val="Sinespaciado"/>
+        <w:rPr>
+          <w:rFonts w:ascii="Arial" w:hAnsi="Arial" w:cs="Arial"/>
+          <w:b/>
+          <w:bCs/>
+          <w:sz w:val="24"/>
+          <w:szCs w:val="24"/>
+        </w:rPr>
+      </w:pPr>
+      <w:r>
+        <w:rPr>
+          <w:rFonts w:ascii="Arial" w:hAnsi="Arial" w:cs="Arial"/>
+          <w:b/>
+          <w:bCs/>
+          <w:sz w:val="24"/>
+          <w:szCs w:val="24"/>
+        </w:rPr>
+        <w:t xml:space="preserve">           </w:t>
+      </w:r>
+      <w:r>
+        <w:rPr>
+          <w:rFonts w:ascii="Arial" w:hAnsi="Arial" w:cs="Arial"/>
+          <w:b/>
+          <w:bCs/>
+          <w:sz w:val="24"/>
+          <w:szCs w:val="24"/>
+        </w:rPr>
+        <w:t>HUJR-00</w:t>
+      </w:r>
+      <w:r>
+        <w:rPr>
+          <w:rFonts w:ascii="Arial" w:hAnsi="Arial" w:cs="Arial"/>
+          <w:b/>
+          <w:bCs/>
+          <w:sz w:val="24"/>
+          <w:szCs w:val="24"/>
+        </w:rPr>
+        <w:t>1</w:t>
+      </w:r>
+      <w:r>
+        <w:rPr>
+          <w:rFonts w:ascii="Arial" w:hAnsi="Arial" w:cs="Arial"/>
+          <w:b/>
+          <w:bCs/>
+          <w:sz w:val="24"/>
+          <w:szCs w:val="24"/>
+        </w:rPr>
+        <w:t>:</w:t>
+      </w:r>
+    </w:p>
+    <w:p>
+      <w:pPr>
+        <w:pStyle w:val="Sinespaciado"/>
+        <w:ind w:left="708"/>
+        <w:rPr>
+          <w:rFonts w:ascii="Arial" w:hAnsi="Arial" w:cs="Arial"/>
+          <w:sz w:val="24"/>
+          <w:szCs w:val="24"/>
+        </w:rPr>
+      </w:pPr>
+      <w:r>
+        <w:rPr>
+          <w:rFonts w:ascii="Arial" w:hAnsi="Arial" w:cs="Arial"/>
+          <w:sz w:val="24"/>
+          <w:szCs w:val="24"/>
+        </w:rPr>
+        <w:t>Como cliente, quiero un</w:t>
+      </w:r>
+      <w:r>
+        <w:rPr>
+          <w:rFonts w:ascii="Arial" w:hAnsi="Arial" w:cs="Arial"/>
+          <w:sz w:val="24"/>
+          <w:szCs w:val="24"/>
+        </w:rPr>
+        <w:t xml:space="preserve"> registro de la venta</w:t>
+      </w:r>
+      <w:r>
+        <w:rPr>
+          <w:rFonts w:ascii="Arial" w:hAnsi="Arial" w:cs="Arial"/>
+          <w:sz w:val="24"/>
+          <w:szCs w:val="24"/>
+        </w:rPr>
+        <w:t xml:space="preserve">, que me permita visualizar el costo de mi viaje con detalle. </w:t>
+      </w:r>
+    </w:p>
+    <w:p>
+      <w:pPr>
+        <w:pStyle w:val="Sinespaciado"/>
+        <w:rPr>
+          <w:rFonts w:ascii="Arial" w:hAnsi="Arial" w:cs="Arial"/>
+          <w:b/>
+          <w:bCs/>
+          <w:sz w:val="24"/>
+          <w:szCs w:val="24"/>
+        </w:rPr>
+      </w:pPr>
+      <w:r>
+        <w:rPr>
+          <w:rFonts w:ascii="Arial" w:hAnsi="Arial" w:cs="Arial"/>
+          <w:b/>
+          <w:bCs/>
+          <w:sz w:val="24"/>
+          <w:szCs w:val="24"/>
+        </w:rPr>
+        <w:t xml:space="preserve">           </w:t>
+      </w:r>
+      <w:r>
+        <w:rPr>
+          <w:rFonts w:ascii="Arial" w:hAnsi="Arial" w:cs="Arial"/>
+          <w:b/>
+          <w:bCs/>
+          <w:sz w:val="24"/>
+          <w:szCs w:val="24"/>
+        </w:rPr>
+        <w:t>HUJR-00</w:t>
+      </w:r>
+      <w:r>
+        <w:rPr>
+          <w:rFonts w:ascii="Arial" w:hAnsi="Arial" w:cs="Arial"/>
+          <w:b/>
+          <w:bCs/>
+          <w:sz w:val="24"/>
+          <w:szCs w:val="24"/>
+        </w:rPr>
+        <w:t>2</w:t>
+      </w:r>
+      <w:r>
+        <w:rPr>
+          <w:rFonts w:ascii="Arial" w:hAnsi="Arial" w:cs="Arial"/>
+          <w:b/>
+          <w:bCs/>
+          <w:sz w:val="24"/>
+          <w:szCs w:val="24"/>
+        </w:rPr>
+        <w:t>:</w:t>
+      </w:r>
+    </w:p>
+    <w:p>
+      <w:pPr>
+        <w:pStyle w:val="Sinespaciado"/>
+        <w:ind w:left="708"/>
+        <w:rPr>
+          <w:rFonts w:ascii="Arial" w:hAnsi="Arial" w:cs="Arial"/>
+          <w:sz w:val="24"/>
+          <w:szCs w:val="24"/>
+        </w:rPr>
+      </w:pPr>
+      <w:r>
+        <w:rPr>
+          <w:rFonts w:ascii="Arial" w:hAnsi="Arial" w:cs="Arial"/>
+          <w:sz w:val="24"/>
+          <w:szCs w:val="24"/>
+        </w:rPr>
+        <w:t xml:space="preserve">Como cliente, quiero </w:t>
+      </w:r>
+      <w:r>
+        <w:rPr>
+          <w:rFonts w:ascii="Arial" w:hAnsi="Arial" w:cs="Arial"/>
+          <w:sz w:val="24"/>
+          <w:szCs w:val="24"/>
+        </w:rPr>
+        <w:t>una copia del registro de la venta</w:t>
+      </w:r>
+      <w:r>
+        <w:rPr>
+          <w:rFonts w:ascii="Arial" w:hAnsi="Arial" w:cs="Arial"/>
+          <w:sz w:val="24"/>
+          <w:szCs w:val="24"/>
+        </w:rPr>
+        <w:t xml:space="preserve">, que me </w:t>
+      </w:r>
+      <w:r>
+        <w:rPr>
+          <w:rFonts w:ascii="Arial" w:hAnsi="Arial" w:cs="Arial"/>
+          <w:sz w:val="24"/>
+          <w:szCs w:val="24"/>
+        </w:rPr>
+        <w:t>respalde en caso de ser necesario</w:t>
+      </w:r>
+      <w:r>
+        <w:rPr>
+          <w:rFonts w:ascii="Arial" w:hAnsi="Arial" w:cs="Arial"/>
+          <w:sz w:val="24"/>
+          <w:szCs w:val="24"/>
+        </w:rPr>
+        <w:t xml:space="preserve">. </w:t>
+      </w:r>
+    </w:p>
+    <w:p>
+      <w:pPr>
+        <w:pStyle w:val="Sinespaciado"/>
+        <w:rPr>
+          <w:rFonts w:ascii="Arial" w:hAnsi="Arial" w:cs="Arial"/>
+          <w:b/>
+          <w:bCs/>
+          <w:sz w:val="24"/>
+          <w:szCs w:val="24"/>
+        </w:rPr>
+      </w:pPr>
+      <w:r>
+        <w:rPr>
+          <w:rFonts w:ascii="Arial" w:hAnsi="Arial" w:cs="Arial"/>
+          <w:b/>
+          <w:bCs/>
+          <w:sz w:val="24"/>
+          <w:szCs w:val="24"/>
+        </w:rPr>
+        <w:t xml:space="preserve">           </w:t>
+      </w:r>
+      <w:r>
+        <w:rPr>
+          <w:rFonts w:ascii="Arial" w:hAnsi="Arial" w:cs="Arial"/>
+          <w:b/>
+          <w:bCs/>
+          <w:sz w:val="24"/>
+          <w:szCs w:val="24"/>
+        </w:rPr>
+        <w:t>HUJR-00</w:t>
+      </w:r>
+      <w:r>
+        <w:rPr>
+          <w:rFonts w:ascii="Arial" w:hAnsi="Arial" w:cs="Arial"/>
+          <w:b/>
+          <w:bCs/>
+          <w:sz w:val="24"/>
+          <w:szCs w:val="24"/>
+        </w:rPr>
+        <w:t>3</w:t>
+      </w:r>
+      <w:r>
+        <w:rPr>
+          <w:rFonts w:ascii="Arial" w:hAnsi="Arial" w:cs="Arial"/>
+          <w:b/>
+          <w:bCs/>
+          <w:sz w:val="24"/>
+          <w:szCs w:val="24"/>
+        </w:rPr>
+        <w:t>:</w:t>
+      </w:r>
+    </w:p>
+    <w:p>
+      <w:pPr>
+        <w:pStyle w:val="Sinespaciado"/>
+        <w:ind w:left="708"/>
+        <w:rPr>
+          <w:rFonts w:ascii="Arial" w:hAnsi="Arial" w:cs="Arial"/>
+          <w:sz w:val="24"/>
+          <w:szCs w:val="24"/>
+        </w:rPr>
+      </w:pPr>
+      <w:r>
+        <w:rPr>
+          <w:rFonts w:ascii="Arial" w:hAnsi="Arial" w:cs="Arial"/>
+          <w:sz w:val="24"/>
+          <w:szCs w:val="24"/>
+        </w:rPr>
+        <w:t xml:space="preserve">Como </w:t>
+      </w:r>
+      <w:r>
+        <w:rPr>
+          <w:rFonts w:ascii="Arial" w:hAnsi="Arial" w:cs="Arial"/>
+          <w:sz w:val="24"/>
+          <w:szCs w:val="24"/>
+        </w:rPr>
+        <w:t>cliente</w:t>
+      </w:r>
+      <w:r>
+        <w:rPr>
+          <w:rFonts w:ascii="Arial" w:hAnsi="Arial" w:cs="Arial"/>
+          <w:sz w:val="24"/>
+          <w:szCs w:val="24"/>
+        </w:rPr>
+        <w:t xml:space="preserve">, quiero </w:t>
+      </w:r>
+      <w:r>
+        <w:rPr>
+          <w:rFonts w:ascii="Arial" w:hAnsi="Arial" w:cs="Arial"/>
+          <w:sz w:val="24"/>
+          <w:szCs w:val="24"/>
+        </w:rPr>
+        <w:t>tener acceso con detalle a la venta</w:t>
+      </w:r>
+      <w:r>
+        <w:rPr>
+          <w:rFonts w:ascii="Arial" w:hAnsi="Arial" w:cs="Arial"/>
+          <w:sz w:val="24"/>
+          <w:szCs w:val="24"/>
+        </w:rPr>
+        <w:t xml:space="preserve">, para </w:t>
+      </w:r>
+      <w:r>
+        <w:rPr>
+          <w:rFonts w:ascii="Arial" w:hAnsi="Arial" w:cs="Arial"/>
+          <w:sz w:val="24"/>
+          <w:szCs w:val="24"/>
+        </w:rPr>
+        <w:t>asegurar</w:t>
+      </w:r>
+      <w:r>
+        <w:rPr>
+          <w:rFonts w:ascii="Arial" w:hAnsi="Arial" w:cs="Arial"/>
+          <w:sz w:val="24"/>
+          <w:szCs w:val="24"/>
+        </w:rPr>
+        <w:t xml:space="preserve"> </w:t>
+      </w:r>
+      <w:r>
+        <w:rPr>
+          <w:rFonts w:ascii="Arial" w:hAnsi="Arial" w:cs="Arial"/>
+          <w:sz w:val="24"/>
+          <w:szCs w:val="24"/>
+        </w:rPr>
+        <w:t>que la compañía cumple con</w:t>
+      </w:r>
+      <w:r>
+        <w:rPr>
+          <w:rFonts w:ascii="Arial" w:hAnsi="Arial" w:cs="Arial"/>
+          <w:sz w:val="24"/>
+          <w:szCs w:val="24"/>
+        </w:rPr>
+        <w:t xml:space="preserve"> las leyes establecidas por la SAT. </w:t>
+      </w:r>
+    </w:p>
+    <w:p>
+      <w:pPr>
+        <w:pStyle w:val="Sinespaciado"/>
+        <w:ind w:left="708"/>
+        <w:rPr>
+          <w:rFonts w:ascii="Arial" w:hAnsi="Arial" w:cs="Arial"/>
+          <w:sz w:val="24"/>
+          <w:szCs w:val="24"/>
+        </w:rPr>
+      </w:pPr>
+    </w:p>
+    <w:p>
+      <w:pPr>
+        <w:pStyle w:val="Sinespaciado"/>
+        <w:ind w:left="708"/>
+        <w:rPr>
+          <w:rFonts w:ascii="Arial" w:hAnsi="Arial" w:cs="Arial"/>
+          <w:sz w:val="24"/>
+          <w:szCs w:val="24"/>
+        </w:rPr>
+      </w:pPr>
+    </w:p>
+    <w:p>
+      <w:pPr>
+        <w:pStyle w:val="Sinespaciado"/>
+        <w:ind w:left="708"/>
+        <w:rPr>
+          <w:rFonts w:ascii="Arial" w:hAnsi="Arial" w:cs="Arial"/>
+          <w:sz w:val="24"/>
+          <w:szCs w:val="24"/>
+        </w:rPr>
+      </w:pPr>
+    </w:p>
+    <w:p>
+      <w:pPr>
+        <w:pStyle w:val="Sinespaciado"/>
+        <w:ind w:left="708"/>
+        <w:rPr>
+          <w:rFonts w:ascii="Arial" w:hAnsi="Arial" w:cs="Arial"/>
+          <w:sz w:val="24"/>
+          <w:szCs w:val="24"/>
+        </w:rPr>
+      </w:pPr>
+    </w:p>
+    <w:p>
+      <w:pPr>
+        <w:pStyle w:val="Sinespaciado"/>
+        <w:ind w:left="708"/>
+        <w:rPr>
+          <w:rFonts w:ascii="Arial" w:hAnsi="Arial" w:cs="Arial"/>
+          <w:sz w:val="24"/>
+          <w:szCs w:val="24"/>
+        </w:rPr>
+      </w:pPr>
+    </w:p>
+    <w:p>
+      <w:pPr>
+        <w:pStyle w:val="Sinespaciado"/>
+        <w:ind w:left="708"/>
+        <w:rPr>
+          <w:rFonts w:ascii="Arial" w:hAnsi="Arial" w:cs="Arial"/>
+          <w:sz w:val="24"/>
+          <w:szCs w:val="24"/>
+        </w:rPr>
+      </w:pPr>
+    </w:p>
+    <w:p>
+      <w:pPr>
+        <w:pStyle w:val="Sinespaciado"/>
+        <w:ind w:left="708"/>
+        <w:rPr>
+          <w:rFonts w:ascii="Arial" w:hAnsi="Arial" w:cs="Arial"/>
+          <w:sz w:val="24"/>
+          <w:szCs w:val="24"/>
+        </w:rPr>
+      </w:pPr>
+    </w:p>
+    <w:p>
+      <w:pPr>
+        <w:pStyle w:val="Sinespaciado"/>
+        <w:ind w:left="708"/>
+        <w:rPr>
+          <w:rFonts w:ascii="Arial" w:hAnsi="Arial" w:cs="Arial"/>
+          <w:sz w:val="24"/>
+          <w:szCs w:val="24"/>
+        </w:rPr>
+      </w:pPr>
+    </w:p>
+    <w:p>
+      <w:pPr>
+        <w:pStyle w:val="Sinespaciado"/>
+        <w:ind w:left="708"/>
+        <w:rPr>
+          <w:rFonts w:ascii="Arial" w:hAnsi="Arial" w:cs="Arial"/>
+          <w:sz w:val="24"/>
+          <w:szCs w:val="24"/>
+        </w:rPr>
+      </w:pPr>
+    </w:p>
+    <w:p>
+      <w:pPr>
+        <w:pStyle w:val="Sinespaciado"/>
+        <w:tabs>
+          <w:tab w:val="left" w:pos="5670"/>
+        </w:tabs>
+        <w:spacing w:line="276" w:lineRule="auto"/>
+        <w:rPr>
+          <w:rFonts w:ascii="Arial" w:hAnsi="Arial" w:cs="Arial"/>
+          <w:sz w:val="24"/>
+          <w:szCs w:val="24"/>
+        </w:rPr>
+      </w:pPr>
+    </w:p>
+    <w:p>
+      <w:pPr>
+        <w:pStyle w:val="Sinespaciado"/>
+        <w:tabs>
+          <w:tab w:val="left" w:pos="5670"/>
+        </w:tabs>
+        <w:spacing w:line="276" w:lineRule="auto"/>
+        <w:rPr>
+          <w:rFonts w:ascii="Arial" w:hAnsi="Arial" w:cs="Arial"/>
+          <w:b/>
+          <w:bCs/>
+          <w:sz w:val="28"/>
+          <w:szCs w:val="28"/>
+        </w:rPr>
+      </w:pPr>
+      <w:r>
+        <w:rPr>
+          <w:rFonts w:ascii="Arial" w:hAnsi="Arial" w:cs="Arial"/>
+          <w:b/>
+          <w:bCs/>
+          <w:sz w:val="28"/>
+          <w:szCs w:val="28"/>
+        </w:rPr>
+        <w:lastRenderedPageBreak/>
+        <w:t>Método Pago:</w:t>
+      </w:r>
+    </w:p>
+    <w:p>
+      <w:pPr>
+        <w:pStyle w:val="Sinespaciado"/>
+        <w:tabs>
+          <w:tab w:val="left" w:pos="5670"/>
+        </w:tabs>
+        <w:spacing w:line="276" w:lineRule="auto"/>
+        <w:rPr>
+          <w:rFonts w:ascii="Arial" w:hAnsi="Arial" w:cs="Arial"/>
+          <w:b/>
+          <w:bCs/>
+          <w:sz w:val="24"/>
+          <w:szCs w:val="24"/>
+        </w:rPr>
+      </w:pPr>
+      <w:r>
+        <w:rPr>
+          <w:rFonts w:ascii="Arial" w:hAnsi="Arial" w:cs="Arial"/>
+          <w:b/>
+          <w:bCs/>
+          <w:sz w:val="24"/>
+          <w:szCs w:val="24"/>
+        </w:rPr>
+        <w:t xml:space="preserve">           </w:t>
+      </w:r>
+      <w:r>
+        <w:rPr>
+          <w:rFonts w:ascii="Arial" w:hAnsi="Arial" w:cs="Arial"/>
+          <w:b/>
+          <w:bCs/>
+          <w:sz w:val="24"/>
+          <w:szCs w:val="24"/>
+        </w:rPr>
+        <w:t>HUJR-0</w:t>
+      </w:r>
+      <w:r>
+        <w:rPr>
+          <w:rFonts w:ascii="Arial" w:hAnsi="Arial" w:cs="Arial"/>
+          <w:b/>
+          <w:bCs/>
+          <w:sz w:val="24"/>
+          <w:szCs w:val="24"/>
+        </w:rPr>
+        <w:t>01</w:t>
+      </w:r>
+      <w:r>
+        <w:rPr>
+          <w:rFonts w:ascii="Arial" w:hAnsi="Arial" w:cs="Arial"/>
+          <w:b/>
+          <w:bCs/>
+          <w:sz w:val="24"/>
+          <w:szCs w:val="24"/>
+        </w:rPr>
+        <w:t>:</w:t>
+      </w:r>
+    </w:p>
+    <w:p>
+      <w:pPr>
+        <w:pStyle w:val="Sinespaciado"/>
+        <w:ind w:left="708"/>
+        <w:rPr>
+          <w:rFonts w:ascii="Arial" w:hAnsi="Arial" w:cs="Arial"/>
+          <w:sz w:val="24"/>
+          <w:szCs w:val="24"/>
+        </w:rPr>
+      </w:pPr>
+      <w:r>
+        <w:rPr>
+          <w:rFonts w:ascii="Arial" w:hAnsi="Arial" w:cs="Arial"/>
+          <w:sz w:val="24"/>
+          <w:szCs w:val="24"/>
+        </w:rPr>
+        <w:t>Como cliente, quiero distintos métodos de pago, para que se adapten según mis necesidades.</w:t>
+      </w:r>
+    </w:p>
+    <w:p>
+      <w:pPr>
+        <w:pStyle w:val="Sinespaciado"/>
+        <w:rPr>
+          <w:rFonts w:ascii="Arial" w:hAnsi="Arial" w:cs="Arial"/>
+          <w:b/>
+          <w:bCs/>
+          <w:sz w:val="24"/>
+          <w:szCs w:val="24"/>
+        </w:rPr>
+      </w:pPr>
+      <w:r>
+        <w:rPr>
+          <w:rFonts w:ascii="Arial" w:hAnsi="Arial" w:cs="Arial"/>
+          <w:b/>
+          <w:bCs/>
+          <w:sz w:val="24"/>
+          <w:szCs w:val="24"/>
+        </w:rPr>
+        <w:t xml:space="preserve">           </w:t>
+      </w:r>
+      <w:r>
+        <w:rPr>
+          <w:rFonts w:ascii="Arial" w:hAnsi="Arial" w:cs="Arial"/>
+          <w:b/>
+          <w:bCs/>
+          <w:sz w:val="24"/>
+          <w:szCs w:val="24"/>
+        </w:rPr>
+        <w:t>HUJR-0</w:t>
+      </w:r>
+      <w:r>
+        <w:rPr>
+          <w:rFonts w:ascii="Arial" w:hAnsi="Arial" w:cs="Arial"/>
+          <w:b/>
+          <w:bCs/>
+          <w:sz w:val="24"/>
+          <w:szCs w:val="24"/>
+        </w:rPr>
+        <w:t>02</w:t>
+      </w:r>
+      <w:r>
+        <w:rPr>
+          <w:rFonts w:ascii="Arial" w:hAnsi="Arial" w:cs="Arial"/>
+          <w:b/>
+          <w:bCs/>
+          <w:sz w:val="24"/>
+          <w:szCs w:val="24"/>
+        </w:rPr>
+        <w:t>:</w:t>
+      </w:r>
+    </w:p>
+    <w:p>
+      <w:pPr>
+        <w:pStyle w:val="Sinespaciado"/>
+        <w:ind w:left="708"/>
+        <w:rPr>
+          <w:rFonts w:ascii="Arial" w:hAnsi="Arial" w:cs="Arial"/>
+          <w:sz w:val="24"/>
+          <w:szCs w:val="24"/>
+        </w:rPr>
+      </w:pPr>
+      <w:r>
+        <w:rPr>
+          <w:rFonts w:ascii="Arial" w:hAnsi="Arial" w:cs="Arial"/>
+          <w:sz w:val="24"/>
+          <w:szCs w:val="24"/>
+        </w:rPr>
+        <w:t xml:space="preserve">Como empleado, quiero distintos métodos de pago, para proveer un mejor servicio y mejorar las ventas. </w:t>
+      </w:r>
+    </w:p>
+    <w:p>
+      <w:pPr>
+        <w:pStyle w:val="Sinespaciado"/>
+        <w:rPr>
+          <w:rFonts w:ascii="Arial" w:hAnsi="Arial" w:cs="Arial"/>
+          <w:b/>
+          <w:bCs/>
+          <w:sz w:val="24"/>
+          <w:szCs w:val="24"/>
+        </w:rPr>
+      </w:pPr>
+      <w:r>
+        <w:rPr>
+          <w:rFonts w:ascii="Arial" w:hAnsi="Arial" w:cs="Arial"/>
+          <w:b/>
+          <w:bCs/>
+          <w:sz w:val="24"/>
+          <w:szCs w:val="24"/>
+        </w:rPr>
+        <w:t xml:space="preserve">           </w:t>
+      </w:r>
+      <w:r>
+        <w:rPr>
+          <w:rFonts w:ascii="Arial" w:hAnsi="Arial" w:cs="Arial"/>
+          <w:b/>
+          <w:bCs/>
+          <w:sz w:val="24"/>
+          <w:szCs w:val="24"/>
+        </w:rPr>
+        <w:t>HUJR-0</w:t>
+      </w:r>
+      <w:r>
+        <w:rPr>
+          <w:rFonts w:ascii="Arial" w:hAnsi="Arial" w:cs="Arial"/>
+          <w:b/>
+          <w:bCs/>
+          <w:sz w:val="24"/>
+          <w:szCs w:val="24"/>
+        </w:rPr>
+        <w:t>03</w:t>
+      </w:r>
+      <w:r>
+        <w:rPr>
+          <w:rFonts w:ascii="Arial" w:hAnsi="Arial" w:cs="Arial"/>
+          <w:b/>
+          <w:bCs/>
+          <w:sz w:val="24"/>
+          <w:szCs w:val="24"/>
+        </w:rPr>
+        <w:t>:</w:t>
+      </w:r>
+    </w:p>
+    <w:p>
+      <w:pPr>
+        <w:pStyle w:val="Sinespaciado"/>
+        <w:ind w:left="708"/>
+        <w:rPr>
+          <w:rFonts w:ascii="Arial" w:hAnsi="Arial" w:cs="Arial"/>
+          <w:sz w:val="24"/>
+          <w:szCs w:val="24"/>
+        </w:rPr>
+      </w:pPr>
+      <w:r>
+        <w:rPr>
+          <w:rFonts w:ascii="Arial" w:hAnsi="Arial" w:cs="Arial"/>
+          <w:sz w:val="24"/>
+          <w:szCs w:val="24"/>
+        </w:rPr>
+        <w:t>Como proveedor, quiero distintos métodos de pago, para aumentar la demanda y los ingresos.</w:t>
+      </w:r>
+    </w:p>
+    <w:p>
+      <w:pPr>
+        <w:pStyle w:val="Sinespaciado"/>
+        <w:ind w:left="708"/>
+        <w:rPr>
+          <w:rFonts w:ascii="Arial" w:hAnsi="Arial" w:cs="Arial"/>
+          <w:b/>
+          <w:bCs/>
+          <w:sz w:val="24"/>
+          <w:szCs w:val="24"/>
+        </w:rPr>
+      </w:pPr>
+    </w:p>
+    <w:p>
+      <w:pPr>
+        <w:pStyle w:val="Sinespaciado"/>
+        <w:tabs>
+          <w:tab w:val="left" w:pos="5670"/>
+        </w:tabs>
+        <w:spacing w:line="276" w:lineRule="auto"/>
+        <w:rPr>
+          <w:rFonts w:ascii="Arial" w:hAnsi="Arial" w:cs="Arial"/>
+          <w:b/>
+          <w:bCs/>
+          <w:sz w:val="28"/>
+          <w:szCs w:val="28"/>
+        </w:rPr>
+      </w:pPr>
+      <w:r>
+        <w:rPr>
+          <w:rFonts w:ascii="Arial" w:hAnsi="Arial" w:cs="Arial"/>
+          <w:b/>
+          <w:bCs/>
+          <w:sz w:val="28"/>
+          <w:szCs w:val="28"/>
+        </w:rPr>
+        <w:t>Proveedor:</w:t>
+      </w:r>
+    </w:p>
+    <w:p>
+      <w:pPr>
+        <w:pStyle w:val="Sinespaciado"/>
+        <w:rPr>
+          <w:rFonts w:ascii="Arial" w:hAnsi="Arial" w:cs="Arial"/>
+          <w:b/>
+          <w:bCs/>
+          <w:sz w:val="24"/>
+          <w:szCs w:val="24"/>
+        </w:rPr>
+      </w:pPr>
+      <w:r>
+        <w:rPr>
+          <w:rFonts w:ascii="Arial" w:hAnsi="Arial" w:cs="Arial"/>
+          <w:b/>
+          <w:bCs/>
+          <w:sz w:val="28"/>
+          <w:szCs w:val="28"/>
+        </w:rPr>
+        <w:tab/>
+      </w:r>
+      <w:r>
+        <w:rPr>
+          <w:rFonts w:ascii="Arial" w:hAnsi="Arial" w:cs="Arial"/>
+          <w:b/>
+          <w:bCs/>
+          <w:sz w:val="24"/>
+          <w:szCs w:val="24"/>
+        </w:rPr>
+        <w:t>HUCS-001:</w:t>
+      </w:r>
+    </w:p>
+    <w:p>
+      <w:pPr>
+        <w:pStyle w:val="Sinespaciado"/>
+        <w:tabs>
+          <w:tab w:val="left" w:pos="5670"/>
+        </w:tabs>
+        <w:spacing w:line="276" w:lineRule="auto"/>
+        <w:ind w:left="780"/>
+        <w:rPr>
+          <w:rFonts w:ascii="Arial" w:hAnsi="Arial" w:cs="Arial"/>
+          <w:sz w:val="24"/>
+          <w:szCs w:val="24"/>
+        </w:rPr>
+      </w:pPr>
+      <w:r>
+        <w:rPr>
+          <w:rFonts w:ascii="Arial" w:hAnsi="Arial" w:cs="Arial"/>
+          <w:sz w:val="24"/>
+          <w:szCs w:val="24"/>
+        </w:rPr>
+        <w:t xml:space="preserve">Como proveedor, quiero saber los destinos, para saber la accesibilidad de los viajes. </w:t>
+      </w:r>
+    </w:p>
+    <w:p>
+      <w:pPr>
+        <w:pStyle w:val="Sinespaciado"/>
+        <w:ind w:left="420" w:firstLine="288"/>
+        <w:rPr>
+          <w:rFonts w:ascii="Arial" w:hAnsi="Arial" w:cs="Arial"/>
+          <w:b/>
+          <w:bCs/>
+          <w:sz w:val="24"/>
+          <w:szCs w:val="24"/>
+        </w:rPr>
+      </w:pPr>
+      <w:r>
+        <w:rPr>
+          <w:rFonts w:ascii="Arial" w:hAnsi="Arial" w:cs="Arial"/>
+          <w:b/>
+          <w:bCs/>
+          <w:sz w:val="24"/>
+          <w:szCs w:val="24"/>
+        </w:rPr>
+        <w:t xml:space="preserve"> </w:t>
+      </w:r>
+      <w:r>
+        <w:rPr>
+          <w:rFonts w:ascii="Arial" w:hAnsi="Arial" w:cs="Arial"/>
+          <w:b/>
+          <w:bCs/>
+          <w:sz w:val="24"/>
+          <w:szCs w:val="24"/>
+        </w:rPr>
+        <w:t>HUCS-002:</w:t>
+      </w:r>
+    </w:p>
+    <w:p>
+      <w:pPr>
+        <w:pStyle w:val="Sinespaciado"/>
+        <w:tabs>
+          <w:tab w:val="left" w:pos="5670"/>
+        </w:tabs>
+        <w:spacing w:line="276" w:lineRule="auto"/>
+        <w:ind w:left="780"/>
+        <w:rPr>
+          <w:rFonts w:ascii="Arial" w:hAnsi="Arial" w:cs="Arial"/>
+          <w:sz w:val="24"/>
+          <w:szCs w:val="24"/>
+        </w:rPr>
+      </w:pPr>
+      <w:r>
+        <w:rPr>
+          <w:rFonts w:ascii="Arial" w:hAnsi="Arial" w:cs="Arial"/>
+          <w:sz w:val="24"/>
+          <w:szCs w:val="24"/>
+        </w:rPr>
+        <w:t>Como proveedor, quiero saber la disponibilidad de viajes, para saber los horarios de viaje.</w:t>
+      </w:r>
+    </w:p>
+    <w:p>
+      <w:pPr>
+        <w:pStyle w:val="Sinespaciado"/>
+        <w:ind w:left="420" w:firstLine="288"/>
+        <w:rPr>
+          <w:rFonts w:ascii="Arial" w:hAnsi="Arial" w:cs="Arial"/>
+          <w:b/>
+          <w:bCs/>
+          <w:sz w:val="24"/>
+          <w:szCs w:val="24"/>
+        </w:rPr>
+      </w:pPr>
+      <w:r>
+        <w:rPr>
+          <w:rFonts w:ascii="Arial" w:hAnsi="Arial" w:cs="Arial"/>
+          <w:b/>
+          <w:bCs/>
+          <w:sz w:val="24"/>
+          <w:szCs w:val="24"/>
+        </w:rPr>
+        <w:t>HUCS-003:</w:t>
+      </w:r>
+    </w:p>
+    <w:p>
+      <w:pPr>
+        <w:pStyle w:val="Sinespaciado"/>
+        <w:tabs>
+          <w:tab w:val="left" w:pos="5670"/>
+        </w:tabs>
+        <w:spacing w:line="276" w:lineRule="auto"/>
+        <w:ind w:left="780"/>
+        <w:rPr>
+          <w:rFonts w:ascii="Arial" w:hAnsi="Arial" w:cs="Arial"/>
+          <w:sz w:val="24"/>
+          <w:szCs w:val="24"/>
+        </w:rPr>
+      </w:pPr>
+      <w:r>
+        <w:rPr>
+          <w:rFonts w:ascii="Arial" w:hAnsi="Arial" w:cs="Arial"/>
+          <w:sz w:val="24"/>
+          <w:szCs w:val="24"/>
+        </w:rPr>
+        <w:t>Cómo proveedor, quiero dar información sobre el servicio, para que pueda llegar al cliente.</w:t>
+      </w:r>
+    </w:p>
+    <w:p>
+      <w:pPr>
+        <w:pStyle w:val="Sinespaciado"/>
+        <w:tabs>
+          <w:tab w:val="left" w:pos="5670"/>
+        </w:tabs>
+        <w:spacing w:line="276" w:lineRule="auto"/>
+        <w:ind w:left="780"/>
+        <w:rPr>
+          <w:rFonts w:ascii="Arial" w:hAnsi="Arial" w:cs="Arial"/>
+          <w:sz w:val="24"/>
+          <w:szCs w:val="24"/>
+        </w:rPr>
+      </w:pPr>
+    </w:p>
+    <w:p>
+      <w:pPr>
+        <w:pStyle w:val="paragraph"/>
+        <w:spacing w:before="0" w:beforeAutospacing="0" w:after="0" w:afterAutospacing="0"/>
+        <w:textAlignment w:val="baseline"/>
+        <w:rPr>
+          <w:rStyle w:val="eop"/>
+          <w:rFonts w:ascii="Arial" w:eastAsia="MS Mincho" w:hAnsi="Arial" w:cs="Arial"/>
+          <w:sz w:val="28"/>
+          <w:szCs w:val="28"/>
+        </w:rPr>
+      </w:pPr>
+      <w:r>
+        <w:rPr>
+          <w:rStyle w:val="normaltextrun"/>
+          <w:rFonts w:ascii="Arial" w:hAnsi="Arial" w:cs="Arial"/>
+          <w:b/>
+          <w:bCs/>
+          <w:sz w:val="28"/>
+          <w:szCs w:val="28"/>
+        </w:rPr>
+        <w:t>Servicio: </w:t>
+      </w:r>
+      <w:r>
+        <w:rPr>
+          <w:rStyle w:val="eop"/>
+          <w:rFonts w:ascii="Arial" w:eastAsia="MS Mincho" w:hAnsi="Arial" w:cs="Arial"/>
+          <w:sz w:val="28"/>
+          <w:szCs w:val="28"/>
+        </w:rPr>
+        <w:t> </w:t>
+      </w:r>
+    </w:p>
+    <w:p>
+      <w:pPr>
+        <w:pStyle w:val="paragraph"/>
+        <w:spacing w:before="0" w:beforeAutospacing="0" w:after="0" w:afterAutospacing="0"/>
+        <w:textAlignment w:val="baseline"/>
+        <w:rPr>
+          <w:rFonts w:ascii="Segoe UI" w:hAnsi="Segoe UI" w:cs="Segoe UI"/>
+          <w:b/>
           <w:u w:val="single"/>
         </w:rPr>
       </w:pPr>
+      <w:r>
+        <w:rPr>
+          <w:rStyle w:val="eop"/>
+          <w:rFonts w:ascii="Arial" w:eastAsia="MS Mincho" w:hAnsi="Arial" w:cs="Arial"/>
+          <w:sz w:val="28"/>
+          <w:szCs w:val="28"/>
+        </w:rPr>
+        <w:tab/>
+      </w:r>
+      <w:r>
+        <w:rPr>
+          <w:rStyle w:val="eop"/>
+          <w:rFonts w:ascii="Arial" w:eastAsia="MS Mincho" w:hAnsi="Arial" w:cs="Arial"/>
+          <w:b/>
+        </w:rPr>
+        <w:t>HUCX-001:</w:t>
+      </w:r>
+    </w:p>
+    <w:p>
+      <w:pPr>
+        <w:pStyle w:val="paragraph"/>
+        <w:spacing w:before="0" w:beforeAutospacing="0" w:after="0" w:afterAutospacing="0"/>
+        <w:ind w:left="708"/>
+        <w:textAlignment w:val="baseline"/>
+        <w:rPr>
+          <w:rStyle w:val="eop"/>
+          <w:rFonts w:ascii="Arial" w:hAnsi="Arial" w:cs="Arial"/>
+        </w:rPr>
+      </w:pPr>
+      <w:r>
+        <w:rPr>
+          <w:rStyle w:val="normaltextrun"/>
+          <w:rFonts w:ascii="Arial" w:hAnsi="Arial" w:cs="Arial"/>
+        </w:rPr>
+        <w:t>Como usuario, quiero obtener información sobre el destino, para tener el conocimiento de a dónde voy con mi servicio. </w:t>
+      </w:r>
+      <w:r>
+        <w:rPr>
+          <w:rStyle w:val="eop"/>
+          <w:rFonts w:ascii="Arial" w:eastAsia="MS Mincho" w:hAnsi="Arial" w:cs="Arial"/>
+        </w:rPr>
+        <w:t> </w:t>
+      </w:r>
+    </w:p>
+    <w:p>
+      <w:pPr>
+        <w:pStyle w:val="paragraph"/>
+        <w:spacing w:before="0" w:beforeAutospacing="0" w:after="0" w:afterAutospacing="0"/>
+        <w:ind w:left="708"/>
+        <w:textAlignment w:val="baseline"/>
+        <w:rPr>
+          <w:rFonts w:ascii="Arial" w:hAnsi="Arial" w:cs="Arial"/>
+          <w:b/>
+        </w:rPr>
+      </w:pPr>
+      <w:r>
+        <w:rPr>
+          <w:rStyle w:val="eop"/>
+          <w:rFonts w:ascii="Arial" w:eastAsia="MS Mincho" w:hAnsi="Arial" w:cs="Arial"/>
+          <w:b/>
+        </w:rPr>
+        <w:t>HUCX-002:</w:t>
+      </w:r>
+    </w:p>
+    <w:p>
+      <w:pPr>
+        <w:pStyle w:val="paragraph"/>
+        <w:spacing w:before="0" w:beforeAutospacing="0" w:after="0" w:afterAutospacing="0"/>
+        <w:ind w:left="708"/>
+        <w:textAlignment w:val="baseline"/>
+        <w:rPr>
+          <w:rStyle w:val="eop"/>
+          <w:rFonts w:ascii="Arial" w:hAnsi="Arial" w:cs="Arial"/>
+        </w:rPr>
+      </w:pPr>
+      <w:r>
+        <w:rPr>
+          <w:rStyle w:val="normaltextrun"/>
+          <w:rFonts w:ascii="Arial" w:hAnsi="Arial" w:cs="Arial"/>
+        </w:rPr>
+        <w:t>Como cliente, quiero evaluar al proveedor después de mi viaje, para ayudar a mejorar la calidad del servicio. </w:t>
+      </w:r>
+      <w:r>
+        <w:rPr>
+          <w:rStyle w:val="eop"/>
+          <w:rFonts w:ascii="Arial" w:eastAsia="MS Mincho" w:hAnsi="Arial" w:cs="Arial"/>
+        </w:rPr>
+        <w:t> </w:t>
+      </w:r>
+    </w:p>
+    <w:p>
+      <w:pPr>
+        <w:pStyle w:val="paragraph"/>
+        <w:spacing w:before="0" w:beforeAutospacing="0" w:after="0" w:afterAutospacing="0"/>
+        <w:ind w:left="708"/>
+        <w:textAlignment w:val="baseline"/>
+        <w:rPr>
+          <w:rFonts w:ascii="Arial" w:hAnsi="Arial" w:cs="Arial"/>
+          <w:b/>
+        </w:rPr>
+      </w:pPr>
+      <w:r>
+        <w:rPr>
+          <w:rStyle w:val="eop"/>
+          <w:rFonts w:ascii="Arial" w:eastAsia="MS Mincho" w:hAnsi="Arial" w:cs="Arial"/>
+          <w:b/>
+        </w:rPr>
+        <w:t>HUCX-003:</w:t>
+      </w:r>
+    </w:p>
+    <w:p>
+      <w:pPr>
+        <w:pStyle w:val="paragraph"/>
+        <w:spacing w:before="0" w:beforeAutospacing="0" w:after="0" w:afterAutospacing="0"/>
+        <w:ind w:left="708"/>
+        <w:textAlignment w:val="baseline"/>
+        <w:rPr>
+          <w:rFonts w:ascii="Arial" w:hAnsi="Arial" w:cs="Arial"/>
+        </w:rPr>
+      </w:pPr>
+      <w:r>
+        <w:rPr>
+          <w:rStyle w:val="normaltextrun"/>
+          <w:rFonts w:ascii="Arial" w:hAnsi="Arial" w:cs="Arial"/>
+        </w:rPr>
+        <w:t>Como cliente, quiero recibir información sobre métodos de pago disponibles, para elegir la opción más conveniente del servicio.</w:t>
+      </w:r>
+      <w:r>
+        <w:rPr>
+          <w:rStyle w:val="eop"/>
+          <w:rFonts w:ascii="Arial" w:eastAsia="MS Mincho" w:hAnsi="Arial" w:cs="Arial"/>
+        </w:rPr>
+        <w:t> </w:t>
+      </w:r>
+    </w:p>
+    <w:p>
+      <w:pPr>
+        <w:pStyle w:val="Sinespaciado"/>
+        <w:tabs>
+          <w:tab w:val="left" w:pos="5670"/>
+        </w:tabs>
+        <w:spacing w:line="276" w:lineRule="auto"/>
+        <w:rPr>
+          <w:rFonts w:ascii="Arial" w:hAnsi="Arial" w:cs="Arial"/>
+          <w:sz w:val="24"/>
+          <w:szCs w:val="24"/>
+        </w:rPr>
+      </w:pPr>
+    </w:p>
+    <w:p>
+      <w:pPr>
+        <w:pStyle w:val="Sinespaciado"/>
+        <w:tabs>
+          <w:tab w:val="left" w:pos="5670"/>
+        </w:tabs>
+        <w:spacing w:line="276" w:lineRule="auto"/>
+        <w:rPr>
+          <w:rFonts w:ascii="Arial" w:hAnsi="Arial" w:cs="Arial"/>
+          <w:b/>
+          <w:bCs/>
+          <w:sz w:val="28"/>
+          <w:szCs w:val="28"/>
+        </w:rPr>
+      </w:pPr>
+      <w:r>
+        <w:rPr>
+          <w:rFonts w:ascii="Arial" w:hAnsi="Arial" w:cs="Arial"/>
+          <w:b/>
+          <w:bCs/>
+          <w:sz w:val="28"/>
+          <w:szCs w:val="28"/>
+        </w:rPr>
+        <w:t>Disponibilidad:</w:t>
+      </w:r>
+    </w:p>
+    <w:p>
+      <w:pPr>
+        <w:pStyle w:val="Sinespaciado"/>
+        <w:tabs>
+          <w:tab w:val="left" w:pos="5670"/>
+        </w:tabs>
+        <w:spacing w:line="276" w:lineRule="auto"/>
+        <w:rPr>
+          <w:rFonts w:ascii="Arial" w:hAnsi="Arial" w:cs="Arial"/>
+          <w:b/>
+          <w:bCs/>
+          <w:sz w:val="24"/>
+          <w:szCs w:val="28"/>
+        </w:rPr>
+      </w:pPr>
+      <w:r>
+        <w:rPr>
+          <w:rFonts w:ascii="Arial" w:hAnsi="Arial" w:cs="Arial"/>
+          <w:b/>
+          <w:bCs/>
+          <w:sz w:val="28"/>
+          <w:szCs w:val="28"/>
+        </w:rPr>
+        <w:t xml:space="preserve">         </w:t>
+      </w:r>
+      <w:r>
+        <w:rPr>
+          <w:rFonts w:ascii="Arial" w:hAnsi="Arial" w:cs="Arial"/>
+          <w:b/>
+          <w:bCs/>
+          <w:sz w:val="24"/>
+          <w:szCs w:val="28"/>
+        </w:rPr>
+        <w:t>HUDS-001:</w:t>
+      </w:r>
+    </w:p>
+    <w:p>
+      <w:pPr>
+        <w:pStyle w:val="Sinespaciado"/>
+        <w:tabs>
+          <w:tab w:val="left" w:pos="5670"/>
+        </w:tabs>
+        <w:spacing w:line="276" w:lineRule="auto"/>
+        <w:ind w:left="708"/>
+        <w:rPr>
+          <w:rFonts w:ascii="Arial" w:hAnsi="Arial" w:cs="Arial"/>
+          <w:b/>
+          <w:bCs/>
+          <w:sz w:val="24"/>
+          <w:szCs w:val="28"/>
+        </w:rPr>
+      </w:pPr>
+      <w:r>
+        <w:rPr>
+          <w:rStyle w:val="normaltextrun"/>
+          <w:rFonts w:ascii="Arial" w:hAnsi="Arial" w:cs="Arial"/>
+          <w:color w:val="000000"/>
+          <w:sz w:val="24"/>
+          <w:shd w:val="clear" w:color="auto" w:fill="FFFFFF"/>
+        </w:rPr>
+        <w:t>Como usuario, quiero ver la disponibilidad de fechas y horarios para un destino o viaje, para planificar mi compra con anticipación. </w:t>
+      </w:r>
+      <w:r>
+        <w:rPr>
+          <w:rStyle w:val="eop"/>
+          <w:rFonts w:ascii="Arial" w:hAnsi="Arial" w:cs="Arial"/>
+          <w:color w:val="000000"/>
+          <w:sz w:val="24"/>
+          <w:shd w:val="clear" w:color="auto" w:fill="FFFFFF"/>
+        </w:rPr>
+        <w:t> </w:t>
+      </w:r>
+    </w:p>
+    <w:p>
+      <w:pPr>
+        <w:pStyle w:val="Sinespaciado"/>
+        <w:tabs>
+          <w:tab w:val="left" w:pos="5670"/>
+        </w:tabs>
+        <w:spacing w:line="276" w:lineRule="auto"/>
+        <w:rPr>
+          <w:rFonts w:ascii="Arial" w:hAnsi="Arial" w:cs="Arial"/>
+          <w:b/>
+          <w:bCs/>
+          <w:sz w:val="24"/>
+          <w:szCs w:val="28"/>
+        </w:rPr>
+      </w:pPr>
+      <w:r>
+        <w:rPr>
+          <w:rFonts w:ascii="Arial" w:hAnsi="Arial" w:cs="Arial"/>
+          <w:b/>
+          <w:bCs/>
+          <w:sz w:val="28"/>
+          <w:szCs w:val="28"/>
+        </w:rPr>
+        <w:t xml:space="preserve">         </w:t>
+      </w:r>
+      <w:r>
+        <w:rPr>
+          <w:rFonts w:ascii="Arial" w:hAnsi="Arial" w:cs="Arial"/>
+          <w:b/>
+          <w:bCs/>
+          <w:sz w:val="24"/>
+          <w:szCs w:val="28"/>
+        </w:rPr>
+        <w:t>HUDS-002:</w:t>
+      </w:r>
+    </w:p>
+    <w:p>
+      <w:pPr>
+        <w:pStyle w:val="Sinespaciado"/>
+        <w:tabs>
+          <w:tab w:val="left" w:pos="5670"/>
+        </w:tabs>
+        <w:spacing w:line="276" w:lineRule="auto"/>
+        <w:ind w:left="708"/>
+        <w:rPr>
+          <w:rFonts w:ascii="Arial" w:hAnsi="Arial" w:cs="Arial"/>
+          <w:b/>
+          <w:bCs/>
+          <w:sz w:val="24"/>
+          <w:szCs w:val="28"/>
+        </w:rPr>
+      </w:pPr>
+      <w:r>
+        <w:rPr>
+          <w:rStyle w:val="normaltextrun"/>
+          <w:rFonts w:ascii="Arial" w:hAnsi="Arial" w:cs="Arial"/>
+          <w:color w:val="000000"/>
+          <w:sz w:val="24"/>
+          <w:shd w:val="clear" w:color="auto" w:fill="FFFFFF"/>
+        </w:rPr>
+        <w:t>Como empleado, quiero gestionar la disponibilidad de servicios y destinos, para asegurar mostrar opciones viables.</w:t>
+      </w:r>
+      <w:r>
+        <w:rPr>
+          <w:rStyle w:val="eop"/>
+          <w:rFonts w:ascii="Arial" w:hAnsi="Arial" w:cs="Arial"/>
+          <w:color w:val="000000"/>
+          <w:sz w:val="24"/>
+          <w:shd w:val="clear" w:color="auto" w:fill="FFFFFF"/>
+        </w:rPr>
+        <w:t> </w:t>
+      </w:r>
+    </w:p>
+    <w:p>
+      <w:pPr>
+        <w:pStyle w:val="Sinespaciado"/>
+        <w:tabs>
+          <w:tab w:val="left" w:pos="5670"/>
+        </w:tabs>
+        <w:spacing w:line="276" w:lineRule="auto"/>
+        <w:rPr>
+          <w:rFonts w:ascii="Arial" w:hAnsi="Arial" w:cs="Arial"/>
+          <w:b/>
+          <w:bCs/>
+          <w:sz w:val="24"/>
+          <w:szCs w:val="28"/>
+        </w:rPr>
+      </w:pPr>
+      <w:r>
+        <w:rPr>
+          <w:rFonts w:ascii="Arial" w:hAnsi="Arial" w:cs="Arial"/>
+          <w:b/>
+          <w:bCs/>
+          <w:sz w:val="28"/>
+          <w:szCs w:val="28"/>
+        </w:rPr>
+        <w:t xml:space="preserve">         </w:t>
+      </w:r>
+      <w:r>
+        <w:rPr>
+          <w:rFonts w:ascii="Arial" w:hAnsi="Arial" w:cs="Arial"/>
+          <w:b/>
+          <w:bCs/>
+          <w:sz w:val="24"/>
+          <w:szCs w:val="28"/>
+        </w:rPr>
+        <w:t>HUDS-003:</w:t>
+      </w:r>
+    </w:p>
+    <w:p>
+      <w:pPr>
+        <w:pStyle w:val="Sinespaciado"/>
+        <w:tabs>
+          <w:tab w:val="left" w:pos="5670"/>
+        </w:tabs>
+        <w:spacing w:line="276" w:lineRule="auto"/>
+        <w:ind w:left="708"/>
+        <w:rPr>
+          <w:rStyle w:val="eop"/>
+          <w:rFonts w:ascii="Arial" w:hAnsi="Arial" w:cs="Arial"/>
+          <w:color w:val="000000"/>
+          <w:sz w:val="24"/>
+          <w:shd w:val="clear" w:color="auto" w:fill="FFFFFF"/>
+        </w:rPr>
+      </w:pPr>
+      <w:r>
+        <w:rPr>
+          <w:rStyle w:val="normaltextrun"/>
+          <w:rFonts w:ascii="Arial" w:hAnsi="Arial" w:cs="Arial"/>
+          <w:color w:val="000000"/>
+          <w:sz w:val="24"/>
+          <w:shd w:val="clear" w:color="auto" w:fill="FFFFFF"/>
+        </w:rPr>
+        <w:t>Como administrador, quiero controlar la disponibilidad, para evitar conflictos.</w:t>
+      </w:r>
+      <w:r>
+        <w:rPr>
+          <w:rStyle w:val="eop"/>
+          <w:rFonts w:ascii="Arial" w:hAnsi="Arial" w:cs="Arial"/>
+          <w:color w:val="000000"/>
+          <w:sz w:val="24"/>
+          <w:shd w:val="clear" w:color="auto" w:fill="FFFFFF"/>
+        </w:rPr>
+        <w:t> </w:t>
+      </w:r>
+    </w:p>
+    <w:p>
+      <w:pPr>
+        <w:pStyle w:val="Sinespaciado"/>
+        <w:tabs>
+          <w:tab w:val="left" w:pos="5670"/>
+        </w:tabs>
+        <w:spacing w:line="276" w:lineRule="auto"/>
+        <w:rPr>
+          <w:rFonts w:ascii="Arial" w:hAnsi="Arial" w:cs="Arial"/>
+          <w:b/>
+          <w:bCs/>
+          <w:sz w:val="28"/>
+          <w:szCs w:val="28"/>
+        </w:rPr>
+      </w:pPr>
+      <w:r>
+        <w:rPr>
+          <w:rFonts w:ascii="Arial" w:hAnsi="Arial" w:cs="Arial"/>
+          <w:b/>
+          <w:bCs/>
+          <w:sz w:val="28"/>
+          <w:szCs w:val="28"/>
+        </w:rPr>
+        <w:lastRenderedPageBreak/>
+        <w:t>Venta:</w:t>
+      </w:r>
+    </w:p>
+    <w:p>
+      <w:pPr>
+        <w:pStyle w:val="Sinespaciado"/>
+        <w:tabs>
+          <w:tab w:val="left" w:pos="5670"/>
+        </w:tabs>
+        <w:spacing w:line="276" w:lineRule="auto"/>
+        <w:rPr>
+          <w:rFonts w:ascii="Arial" w:hAnsi="Arial" w:cs="Arial"/>
+          <w:b/>
+          <w:bCs/>
+          <w:sz w:val="24"/>
+          <w:szCs w:val="28"/>
+        </w:rPr>
+      </w:pPr>
+      <w:r>
+        <w:rPr>
+          <w:rFonts w:ascii="Arial" w:hAnsi="Arial" w:cs="Arial"/>
+          <w:b/>
+          <w:bCs/>
+          <w:sz w:val="28"/>
+          <w:szCs w:val="28"/>
+        </w:rPr>
+        <w:t xml:space="preserve">         </w:t>
+      </w:r>
+      <w:r>
+        <w:rPr>
+          <w:rFonts w:ascii="Arial" w:hAnsi="Arial" w:cs="Arial"/>
+          <w:b/>
+          <w:bCs/>
+          <w:sz w:val="24"/>
+          <w:szCs w:val="28"/>
+        </w:rPr>
+        <w:t>HUDM-001:</w:t>
+      </w:r>
+    </w:p>
+    <w:p>
+      <w:pPr>
+        <w:pStyle w:val="Sinespaciado"/>
+        <w:tabs>
+          <w:tab w:val="left" w:pos="5670"/>
+        </w:tabs>
+        <w:spacing w:line="276" w:lineRule="auto"/>
+        <w:ind w:left="708"/>
+        <w:rPr>
+          <w:rFonts w:ascii="Arial" w:hAnsi="Arial" w:cs="Arial"/>
+          <w:b/>
+          <w:bCs/>
+          <w:sz w:val="24"/>
+          <w:szCs w:val="28"/>
+        </w:rPr>
+      </w:pPr>
+      <w:r>
+        <w:rPr>
+          <w:rStyle w:val="normaltextrun"/>
+          <w:rFonts w:ascii="Arial" w:hAnsi="Arial" w:cs="Arial"/>
+          <w:color w:val="000000"/>
+          <w:sz w:val="24"/>
+          <w:shd w:val="clear" w:color="auto" w:fill="FFFFFF"/>
+        </w:rPr>
+        <w:t>Como Proveedor, quiero hacer una venta desde la plataforma, para completar mi  compra fácilmente.</w:t>
+      </w:r>
+    </w:p>
+    <w:p>
+      <w:pPr>
+        <w:pStyle w:val="Sinespaciado"/>
+        <w:tabs>
+          <w:tab w:val="left" w:pos="5670"/>
+        </w:tabs>
+        <w:spacing w:line="276" w:lineRule="auto"/>
+        <w:rPr>
+          <w:rFonts w:ascii="Arial" w:hAnsi="Arial" w:cs="Arial"/>
+          <w:b/>
+          <w:bCs/>
+          <w:sz w:val="24"/>
+          <w:szCs w:val="28"/>
+        </w:rPr>
+      </w:pPr>
+      <w:r>
+        <w:rPr>
+          <w:rFonts w:ascii="Arial" w:hAnsi="Arial" w:cs="Arial"/>
+          <w:b/>
+          <w:bCs/>
+          <w:sz w:val="28"/>
+          <w:szCs w:val="28"/>
+        </w:rPr>
+        <w:t xml:space="preserve">         </w:t>
+      </w:r>
+      <w:r>
+        <w:rPr>
+          <w:rFonts w:ascii="Arial" w:hAnsi="Arial" w:cs="Arial"/>
+          <w:b/>
+          <w:bCs/>
+          <w:sz w:val="24"/>
+          <w:szCs w:val="28"/>
+        </w:rPr>
+        <w:t>HUDM-002:</w:t>
+      </w:r>
+    </w:p>
+    <w:p>
+      <w:pPr>
+        <w:pStyle w:val="Sinespaciado"/>
+        <w:tabs>
+          <w:tab w:val="left" w:pos="5670"/>
+        </w:tabs>
+        <w:spacing w:line="276" w:lineRule="auto"/>
+        <w:ind w:left="708"/>
+        <w:rPr>
+          <w:rFonts w:ascii="Arial" w:hAnsi="Arial" w:cs="Arial"/>
+          <w:b/>
+          <w:bCs/>
+          <w:sz w:val="24"/>
+          <w:szCs w:val="28"/>
+        </w:rPr>
+      </w:pPr>
+      <w:r>
+        <w:rPr>
+          <w:rStyle w:val="normaltextrun"/>
+          <w:rFonts w:ascii="Arial" w:hAnsi="Arial" w:cs="Arial"/>
+          <w:color w:val="000000"/>
+          <w:sz w:val="24"/>
+          <w:shd w:val="clear" w:color="auto" w:fill="FFFFFF"/>
+        </w:rPr>
+        <w:t>Como empleado, quiero registrar cada venta con su detalle, para llevar control de las transacciones.</w:t>
+      </w:r>
+    </w:p>
+    <w:p>
+      <w:pPr>
+        <w:pStyle w:val="Sinespaciado"/>
+        <w:tabs>
+          <w:tab w:val="left" w:pos="5670"/>
+        </w:tabs>
+        <w:spacing w:line="276" w:lineRule="auto"/>
+        <w:rPr>
+          <w:rFonts w:ascii="Arial" w:hAnsi="Arial" w:cs="Arial"/>
+          <w:b/>
+          <w:bCs/>
+          <w:sz w:val="24"/>
+          <w:szCs w:val="28"/>
+        </w:rPr>
+      </w:pPr>
+      <w:r>
+        <w:rPr>
+          <w:rFonts w:ascii="Arial" w:hAnsi="Arial" w:cs="Arial"/>
+          <w:b/>
+          <w:bCs/>
+          <w:sz w:val="28"/>
+          <w:szCs w:val="28"/>
+        </w:rPr>
+        <w:t xml:space="preserve">         </w:t>
+      </w:r>
+      <w:r>
+        <w:rPr>
+          <w:rFonts w:ascii="Arial" w:hAnsi="Arial" w:cs="Arial"/>
+          <w:b/>
+          <w:bCs/>
+          <w:sz w:val="24"/>
+          <w:szCs w:val="28"/>
+        </w:rPr>
+        <w:t>HUDM-003:</w:t>
+      </w:r>
+    </w:p>
+    <w:p>
+      <w:pPr>
+        <w:pStyle w:val="Sinespaciado"/>
+        <w:tabs>
+          <w:tab w:val="left" w:pos="5670"/>
+        </w:tabs>
+        <w:spacing w:line="276" w:lineRule="auto"/>
+        <w:ind w:left="708"/>
+        <w:rPr>
+          <w:rStyle w:val="eop"/>
+          <w:rFonts w:ascii="Arial" w:hAnsi="Arial" w:cs="Arial"/>
+          <w:color w:val="000000"/>
+          <w:sz w:val="24"/>
+          <w:shd w:val="clear" w:color="auto" w:fill="FFFFFF"/>
+        </w:rPr>
+      </w:pPr>
+      <w:r>
+        <w:rPr>
+          <w:rStyle w:val="normaltextrun"/>
+          <w:rFonts w:ascii="Arial" w:hAnsi="Arial" w:cs="Arial"/>
+          <w:color w:val="000000"/>
+          <w:sz w:val="24"/>
+          <w:shd w:val="clear" w:color="auto" w:fill="FFFFFF"/>
+        </w:rPr>
+        <w:t>Como Empleado, quiero ver el historial de ventas, para analizar el rendimiento del negocio.</w:t>
+      </w:r>
+    </w:p>
+    <w:p>
+      <w:pPr>
+        <w:pStyle w:val="Sinespaciado"/>
+        <w:tabs>
+          <w:tab w:val="left" w:pos="5670"/>
+        </w:tabs>
+        <w:spacing w:line="276" w:lineRule="auto"/>
+        <w:ind w:left="708"/>
+        <w:rPr>
+          <w:rFonts w:ascii="Arial" w:hAnsi="Arial" w:cs="Arial"/>
+          <w:color w:val="000000"/>
+          <w:sz w:val="24"/>
+          <w:shd w:val="clear" w:color="auto" w:fill="FFFFFF"/>
+        </w:rPr>
+      </w:pPr>
+    </w:p>
+    <w:p>
+      <w:pPr>
+        <w:pStyle w:val="Sinespaciado"/>
+        <w:tabs>
+          <w:tab w:val="left" w:pos="5670"/>
+        </w:tabs>
+        <w:spacing w:line="276" w:lineRule="auto"/>
+        <w:rPr>
+          <w:rFonts w:ascii="Arial" w:hAnsi="Arial" w:cs="Arial"/>
+          <w:b/>
+          <w:bCs/>
+          <w:sz w:val="28"/>
+          <w:szCs w:val="24"/>
+        </w:rPr>
+      </w:pPr>
+      <w:r>
+        <w:rPr>
+          <w:rFonts w:ascii="Arial" w:hAnsi="Arial" w:cs="Arial"/>
+          <w:b/>
+          <w:bCs/>
+          <w:sz w:val="28"/>
+          <w:szCs w:val="24"/>
+        </w:rPr>
+        <w:t xml:space="preserve">Compra: </w:t>
+      </w:r>
+    </w:p>
+    <w:p>
+      <w:pPr>
+        <w:pStyle w:val="Sinespaciado"/>
+        <w:tabs>
+          <w:tab w:val="left" w:pos="5670"/>
+        </w:tabs>
+        <w:spacing w:line="276" w:lineRule="auto"/>
+        <w:rPr>
+          <w:rFonts w:ascii="Arial" w:hAnsi="Arial" w:cs="Arial"/>
+          <w:b/>
+          <w:bCs/>
+          <w:sz w:val="24"/>
+          <w:szCs w:val="24"/>
+        </w:rPr>
+      </w:pPr>
+      <w:r>
+        <w:rPr>
+          <w:rFonts w:ascii="Arial" w:hAnsi="Arial" w:cs="Arial"/>
+          <w:b/>
+          <w:bCs/>
+          <w:sz w:val="28"/>
+          <w:szCs w:val="24"/>
+        </w:rPr>
+        <w:t xml:space="preserve">        </w:t>
+      </w:r>
+      <w:r>
+        <w:rPr>
+          <w:rFonts w:ascii="Arial" w:hAnsi="Arial" w:cs="Arial"/>
+          <w:b/>
+          <w:bCs/>
+          <w:sz w:val="24"/>
+          <w:szCs w:val="24"/>
+        </w:rPr>
+        <w:t>HULX-001</w:t>
+      </w:r>
+      <w:r>
+        <w:rPr>
+          <w:rFonts w:ascii="Arial" w:hAnsi="Arial" w:cs="Arial"/>
+          <w:b/>
+          <w:bCs/>
+          <w:sz w:val="24"/>
+          <w:szCs w:val="24"/>
+        </w:rPr>
+        <w:t>:</w:t>
+      </w:r>
+    </w:p>
+    <w:p>
+      <w:pPr>
+        <w:pStyle w:val="Sinespaciado"/>
+        <w:tabs>
+          <w:tab w:val="left" w:pos="5670"/>
+        </w:tabs>
+        <w:spacing w:line="276" w:lineRule="auto"/>
+        <w:ind w:left="720"/>
+        <w:rPr>
+          <w:rFonts w:ascii="Arial" w:hAnsi="Arial" w:cs="Arial"/>
+          <w:sz w:val="24"/>
+          <w:szCs w:val="24"/>
+        </w:rPr>
+      </w:pPr>
+      <w:r>
+        <w:rPr>
+          <w:rFonts w:ascii="Arial" w:hAnsi="Arial" w:cs="Arial"/>
+          <w:sz w:val="24"/>
+          <w:szCs w:val="24"/>
+        </w:rPr>
+        <w:t>Como usuario, quiero comprar un servicio turístico para asegurar mi viaje.</w:t>
+      </w:r>
+    </w:p>
+    <w:p>
+      <w:pPr>
+        <w:pStyle w:val="Sinespaciado"/>
+        <w:tabs>
+          <w:tab w:val="left" w:pos="5670"/>
+        </w:tabs>
+        <w:spacing w:line="276" w:lineRule="auto"/>
+        <w:rPr>
+          <w:rFonts w:ascii="Arial" w:hAnsi="Arial" w:cs="Arial"/>
+          <w:b/>
+          <w:bCs/>
+          <w:sz w:val="24"/>
+          <w:szCs w:val="24"/>
+        </w:rPr>
+      </w:pPr>
+      <w:r>
+        <w:rPr>
+          <w:rFonts w:ascii="Arial" w:hAnsi="Arial" w:cs="Arial"/>
+          <w:b/>
+          <w:bCs/>
+          <w:sz w:val="24"/>
+          <w:szCs w:val="24"/>
+        </w:rPr>
+        <w:t xml:space="preserve">         HULX-002</w:t>
+      </w:r>
+      <w:r>
+        <w:rPr>
+          <w:rFonts w:ascii="Arial" w:hAnsi="Arial" w:cs="Arial"/>
+          <w:b/>
+          <w:bCs/>
+          <w:sz w:val="24"/>
+          <w:szCs w:val="24"/>
+        </w:rPr>
+        <w:t>:</w:t>
+      </w:r>
+    </w:p>
+    <w:p>
+      <w:pPr>
+        <w:pStyle w:val="Sinespaciado"/>
+        <w:tabs>
+          <w:tab w:val="left" w:pos="5670"/>
+        </w:tabs>
+        <w:spacing w:line="276" w:lineRule="auto"/>
+        <w:ind w:left="720"/>
+        <w:rPr>
+          <w:rFonts w:ascii="Arial" w:hAnsi="Arial" w:cs="Arial"/>
+          <w:sz w:val="24"/>
+          <w:szCs w:val="24"/>
+        </w:rPr>
+      </w:pPr>
+      <w:r>
+        <w:rPr>
+          <w:rFonts w:ascii="Arial" w:hAnsi="Arial" w:cs="Arial"/>
+          <w:sz w:val="24"/>
+          <w:szCs w:val="24"/>
+        </w:rPr>
+        <w:t>Como proveedor, quiero ver las compras que incluyan mis servicios para saber qué debo entregar.</w:t>
+      </w:r>
+    </w:p>
+    <w:p>
+      <w:pPr>
+        <w:pStyle w:val="Sinespaciado"/>
+        <w:tabs>
+          <w:tab w:val="left" w:pos="5670"/>
+        </w:tabs>
+        <w:spacing w:line="276" w:lineRule="auto"/>
+        <w:rPr>
+          <w:rFonts w:ascii="Arial" w:hAnsi="Arial" w:cs="Arial"/>
+          <w:b/>
+          <w:bCs/>
+          <w:sz w:val="24"/>
+          <w:szCs w:val="24"/>
+        </w:rPr>
+      </w:pPr>
+      <w:r>
+        <w:rPr>
+          <w:rFonts w:ascii="Arial" w:hAnsi="Arial" w:cs="Arial"/>
+          <w:b/>
+          <w:bCs/>
+          <w:sz w:val="24"/>
+          <w:szCs w:val="24"/>
+        </w:rPr>
+        <w:t xml:space="preserve">         HULX-003</w:t>
+      </w:r>
+      <w:r>
+        <w:rPr>
+          <w:rFonts w:ascii="Arial" w:hAnsi="Arial" w:cs="Arial"/>
+          <w:b/>
+          <w:bCs/>
+          <w:sz w:val="24"/>
+          <w:szCs w:val="24"/>
+        </w:rPr>
+        <w:t>:</w:t>
+      </w:r>
+    </w:p>
+    <w:p>
+      <w:pPr>
+        <w:pStyle w:val="Sinespaciado"/>
+        <w:tabs>
+          <w:tab w:val="left" w:pos="5670"/>
+        </w:tabs>
+        <w:spacing w:line="276" w:lineRule="auto"/>
+        <w:ind w:left="720"/>
+        <w:rPr>
+          <w:rFonts w:ascii="Arial" w:hAnsi="Arial" w:cs="Arial"/>
+          <w:sz w:val="24"/>
+          <w:szCs w:val="24"/>
+        </w:rPr>
+      </w:pPr>
+      <w:r>
+        <w:rPr>
+          <w:rFonts w:ascii="Arial" w:hAnsi="Arial" w:cs="Arial"/>
+          <w:sz w:val="24"/>
+          <w:szCs w:val="24"/>
+        </w:rPr>
+        <w:t xml:space="preserve">Como empleado, quiero acceder a las compras realizadas para revisarlas y gestionarlas correctamente. </w:t>
+      </w:r>
+    </w:p>
+    <w:p>
+      <w:pPr>
+        <w:pStyle w:val="Sinespaciado"/>
+        <w:tabs>
+          <w:tab w:val="left" w:pos="5670"/>
+        </w:tabs>
+        <w:spacing w:line="276" w:lineRule="auto"/>
+        <w:ind w:left="720"/>
+        <w:rPr>
+          <w:rFonts w:ascii="Arial" w:hAnsi="Arial" w:cs="Arial"/>
+          <w:sz w:val="24"/>
+          <w:szCs w:val="24"/>
+        </w:rPr>
+      </w:pPr>
+    </w:p>
+    <w:p>
+      <w:pPr>
+        <w:pStyle w:val="Sinespaciado"/>
+        <w:tabs>
+          <w:tab w:val="left" w:pos="5670"/>
+        </w:tabs>
+        <w:spacing w:line="276" w:lineRule="auto"/>
+        <w:rPr>
+          <w:rFonts w:ascii="Arial" w:hAnsi="Arial" w:cs="Arial"/>
+          <w:sz w:val="28"/>
+          <w:szCs w:val="24"/>
+        </w:rPr>
+      </w:pPr>
+      <w:r>
+        <w:rPr>
+          <w:rFonts w:ascii="Arial" w:hAnsi="Arial" w:cs="Arial"/>
+          <w:b/>
+          <w:bCs/>
+          <w:sz w:val="28"/>
+          <w:szCs w:val="24"/>
+        </w:rPr>
+        <w:t>Detalle Compra:</w:t>
+      </w:r>
+      <w:r>
+        <w:rPr>
+          <w:rFonts w:ascii="Arial" w:hAnsi="Arial" w:cs="Arial"/>
+          <w:sz w:val="28"/>
+          <w:szCs w:val="24"/>
+        </w:rPr>
+        <w:t xml:space="preserve"> </w:t>
+      </w:r>
+    </w:p>
+    <w:p>
+      <w:pPr>
+        <w:pStyle w:val="Sinespaciado"/>
+        <w:tabs>
+          <w:tab w:val="left" w:pos="5670"/>
+        </w:tabs>
+        <w:spacing w:line="276" w:lineRule="auto"/>
+        <w:rPr>
+          <w:rFonts w:ascii="Arial" w:hAnsi="Arial" w:cs="Arial"/>
+          <w:b/>
+          <w:bCs/>
+          <w:sz w:val="24"/>
+          <w:szCs w:val="24"/>
+        </w:rPr>
+      </w:pPr>
+      <w:r>
+        <w:rPr>
+          <w:rFonts w:ascii="Arial" w:hAnsi="Arial" w:cs="Arial"/>
+          <w:b/>
+          <w:bCs/>
+          <w:sz w:val="28"/>
+          <w:szCs w:val="24"/>
+        </w:rPr>
+        <w:t xml:space="preserve">        </w:t>
+      </w:r>
+      <w:r>
+        <w:rPr>
+          <w:rFonts w:ascii="Arial" w:hAnsi="Arial" w:cs="Arial"/>
+          <w:b/>
+          <w:bCs/>
+          <w:sz w:val="24"/>
+          <w:szCs w:val="24"/>
+        </w:rPr>
+        <w:t>HULX-001:</w:t>
+      </w:r>
+    </w:p>
+    <w:p>
+      <w:pPr>
+        <w:pStyle w:val="Sinespaciado"/>
+        <w:tabs>
+          <w:tab w:val="left" w:pos="5670"/>
+        </w:tabs>
+        <w:spacing w:line="276" w:lineRule="auto"/>
+        <w:ind w:left="720"/>
+        <w:rPr>
+          <w:rFonts w:ascii="Arial" w:hAnsi="Arial" w:cs="Arial"/>
+          <w:sz w:val="24"/>
+          <w:szCs w:val="24"/>
+        </w:rPr>
+      </w:pPr>
+      <w:r>
+        <w:rPr>
+          <w:rFonts w:ascii="Arial" w:hAnsi="Arial" w:cs="Arial"/>
+          <w:sz w:val="24"/>
+          <w:szCs w:val="24"/>
+        </w:rPr>
+        <w:t xml:space="preserve">Como usuario, quiero ver el detalle de mi compra para saber qué incluye y cuánto pagué. </w:t>
+      </w:r>
+    </w:p>
+    <w:p>
+      <w:pPr>
+        <w:pStyle w:val="Sinespaciado"/>
+        <w:tabs>
+          <w:tab w:val="left" w:pos="5670"/>
+        </w:tabs>
+        <w:spacing w:line="276" w:lineRule="auto"/>
+        <w:rPr>
+          <w:rFonts w:ascii="Arial" w:hAnsi="Arial" w:cs="Arial"/>
+          <w:b/>
+          <w:bCs/>
+          <w:sz w:val="24"/>
+          <w:szCs w:val="24"/>
+        </w:rPr>
+      </w:pPr>
+      <w:r>
+        <w:rPr>
+          <w:rFonts w:ascii="Arial" w:hAnsi="Arial" w:cs="Arial"/>
+          <w:b/>
+          <w:bCs/>
+          <w:sz w:val="24"/>
+          <w:szCs w:val="24"/>
+        </w:rPr>
+        <w:t xml:space="preserve">         HULX-002</w:t>
+      </w:r>
+      <w:r>
+        <w:rPr>
+          <w:rFonts w:ascii="Arial" w:hAnsi="Arial" w:cs="Arial"/>
+          <w:b/>
+          <w:bCs/>
+          <w:sz w:val="24"/>
+          <w:szCs w:val="24"/>
+        </w:rPr>
+        <w:t>:</w:t>
+      </w:r>
+    </w:p>
+    <w:p>
+      <w:pPr>
+        <w:pStyle w:val="Sinespaciado"/>
+        <w:tabs>
+          <w:tab w:val="left" w:pos="5670"/>
+        </w:tabs>
+        <w:spacing w:line="276" w:lineRule="auto"/>
+        <w:ind w:left="720"/>
+        <w:rPr>
+          <w:rFonts w:ascii="Arial" w:hAnsi="Arial" w:cs="Arial"/>
+          <w:sz w:val="24"/>
+          <w:szCs w:val="24"/>
+        </w:rPr>
+      </w:pPr>
+      <w:r>
+        <w:rPr>
+          <w:rFonts w:ascii="Arial" w:hAnsi="Arial" w:cs="Arial"/>
+          <w:sz w:val="24"/>
+          <w:szCs w:val="24"/>
+        </w:rPr>
+        <w:t>Como proveedor, quiero consultar el detalle de los servicios comprados para cumplir con lo solicitado.</w:t>
+      </w:r>
+    </w:p>
+    <w:p>
+      <w:pPr>
+        <w:pStyle w:val="Sinespaciado"/>
+        <w:tabs>
+          <w:tab w:val="left" w:pos="5670"/>
+        </w:tabs>
+        <w:spacing w:line="276" w:lineRule="auto"/>
+        <w:rPr>
+          <w:rFonts w:ascii="Arial" w:hAnsi="Arial" w:cs="Arial"/>
+          <w:b/>
+          <w:bCs/>
+          <w:sz w:val="24"/>
+          <w:szCs w:val="24"/>
+        </w:rPr>
+      </w:pPr>
+      <w:r>
+        <w:rPr>
+          <w:rFonts w:ascii="Arial" w:hAnsi="Arial" w:cs="Arial"/>
+          <w:b/>
+          <w:bCs/>
+          <w:sz w:val="24"/>
+          <w:szCs w:val="24"/>
+        </w:rPr>
+        <w:t xml:space="preserve">         HULX-003</w:t>
+      </w:r>
+      <w:r>
+        <w:rPr>
+          <w:rFonts w:ascii="Arial" w:hAnsi="Arial" w:cs="Arial"/>
+          <w:b/>
+          <w:bCs/>
+          <w:sz w:val="24"/>
+          <w:szCs w:val="24"/>
+        </w:rPr>
+        <w:t>:</w:t>
+      </w:r>
+      <w:r>
+        <w:rPr>
+          <w:rFonts w:ascii="Arial" w:hAnsi="Arial" w:cs="Arial"/>
+          <w:sz w:val="24"/>
+          <w:szCs w:val="24"/>
+        </w:rPr>
+        <w:t xml:space="preserve"> </w:t>
+      </w:r>
+    </w:p>
+    <w:p>
+      <w:pPr>
+        <w:pStyle w:val="Sinespaciado"/>
+        <w:tabs>
+          <w:tab w:val="left" w:pos="5670"/>
+        </w:tabs>
+        <w:spacing w:line="276" w:lineRule="auto"/>
+        <w:ind w:left="720"/>
+        <w:rPr>
+          <w:rFonts w:ascii="Arial" w:hAnsi="Arial" w:cs="Arial"/>
+          <w:sz w:val="24"/>
+          <w:szCs w:val="24"/>
+        </w:rPr>
+      </w:pPr>
+      <w:r>
+        <w:rPr>
+          <w:rFonts w:ascii="Arial" w:hAnsi="Arial" w:cs="Arial"/>
+          <w:sz w:val="24"/>
+          <w:szCs w:val="24"/>
+        </w:rPr>
+        <w:t>Como empleado, quiero verificar los detalles de una compra para asegurar que todo esté correcto.</w:t>
+      </w:r>
+    </w:p>
+    <w:p>
+      <w:pPr>
+        <w:rPr>
+          <w:rFonts w:ascii="Arial" w:eastAsiaTheme="minorHAnsi" w:hAnsi="Arial" w:cs="Arial"/>
+          <w:sz w:val="24"/>
+          <w:szCs w:val="24"/>
+        </w:rPr>
+      </w:pPr>
+      <w:r>
+        <w:rPr>
+          <w:rFonts w:ascii="Arial" w:hAnsi="Arial" w:cs="Arial"/>
+          <w:sz w:val="24"/>
+          <w:szCs w:val="24"/>
+        </w:rPr>
+        <w:br w:type="page"/>
+      </w:r>
+    </w:p>
+    <w:p>
+      <w:pPr>
+        <w:pStyle w:val="Sinespaciado"/>
+        <w:tabs>
+          <w:tab w:val="left" w:pos="5670"/>
+        </w:tabs>
+        <w:spacing w:line="276" w:lineRule="auto"/>
+        <w:ind w:left="720"/>
+        <w:rPr>
+          <w:rFonts w:ascii="Arial" w:hAnsi="Arial" w:cs="Arial"/>
+          <w:sz w:val="24"/>
+          <w:szCs w:val="24"/>
+        </w:rPr>
+      </w:pPr>
+    </w:p>
+    <w:p>
+      <w:pPr>
+        <w:pStyle w:val="Sinespaciado"/>
+        <w:tabs>
+          <w:tab w:val="left" w:pos="5670"/>
+        </w:tabs>
+        <w:spacing w:line="276" w:lineRule="auto"/>
+        <w:rPr>
+          <w:rFonts w:ascii="Arial" w:hAnsi="Arial" w:cs="Arial"/>
+          <w:sz w:val="28"/>
+          <w:szCs w:val="24"/>
+        </w:rPr>
+      </w:pPr>
+      <w:r>
+        <w:rPr>
+          <w:rFonts w:ascii="Arial" w:hAnsi="Arial" w:cs="Arial"/>
+          <w:b/>
+          <w:bCs/>
+          <w:sz w:val="28"/>
+          <w:szCs w:val="24"/>
+        </w:rPr>
+        <w:t>Destino</w:t>
+      </w:r>
+      <w:r>
+        <w:rPr>
+          <w:rFonts w:ascii="Arial" w:hAnsi="Arial" w:cs="Arial"/>
+          <w:b/>
+          <w:bCs/>
+          <w:sz w:val="28"/>
+          <w:szCs w:val="24"/>
+        </w:rPr>
+        <w:t>:</w:t>
+      </w:r>
+      <w:r>
+        <w:rPr>
+          <w:rFonts w:ascii="Arial" w:hAnsi="Arial" w:cs="Arial"/>
+          <w:sz w:val="28"/>
+          <w:szCs w:val="24"/>
+        </w:rPr>
+        <w:t xml:space="preserve"> </w:t>
+      </w:r>
+    </w:p>
+    <w:p>
+      <w:pPr>
+        <w:pStyle w:val="Sinespaciado"/>
+        <w:tabs>
+          <w:tab w:val="left" w:pos="5670"/>
+        </w:tabs>
+        <w:spacing w:line="276" w:lineRule="auto"/>
+        <w:rPr>
+          <w:rFonts w:ascii="Arial" w:hAnsi="Arial" w:cs="Arial"/>
+          <w:b/>
+          <w:bCs/>
+          <w:sz w:val="24"/>
+          <w:szCs w:val="24"/>
+        </w:rPr>
+      </w:pPr>
+      <w:r>
+        <w:rPr>
+          <w:rFonts w:ascii="Arial" w:hAnsi="Arial" w:cs="Arial"/>
+          <w:b/>
+          <w:bCs/>
+          <w:sz w:val="28"/>
+          <w:szCs w:val="24"/>
+        </w:rPr>
+        <w:t xml:space="preserve">         </w:t>
+      </w:r>
+      <w:r>
+        <w:rPr>
+          <w:rFonts w:ascii="Arial" w:hAnsi="Arial" w:cs="Arial"/>
+          <w:b/>
+          <w:bCs/>
+          <w:sz w:val="24"/>
+          <w:szCs w:val="24"/>
+        </w:rPr>
+        <w:t>HUDE</w:t>
+      </w:r>
+      <w:r>
+        <w:rPr>
+          <w:rFonts w:ascii="Arial" w:hAnsi="Arial" w:cs="Arial"/>
+          <w:b/>
+          <w:bCs/>
+          <w:sz w:val="24"/>
+          <w:szCs w:val="24"/>
+        </w:rPr>
+        <w:t>-001:</w:t>
+      </w:r>
+    </w:p>
+    <w:p>
+      <w:pPr>
+        <w:spacing w:after="0" w:line="240" w:lineRule="auto"/>
+        <w:ind w:left="708"/>
+        <w:textAlignment w:val="baseline"/>
+        <w:rPr>
+          <w:rFonts w:ascii="Arial" w:eastAsia="Times New Roman" w:hAnsi="Arial" w:cs="Arial"/>
+          <w:sz w:val="24"/>
+          <w:szCs w:val="24"/>
+          <w:lang w:eastAsia="es-GT"/>
+        </w:rPr>
+      </w:pPr>
+      <w:r>
+        <w:rPr>
+          <w:rFonts w:ascii="Arial" w:eastAsia="Times New Roman" w:hAnsi="Arial" w:cs="Arial"/>
+          <w:sz w:val="24"/>
+          <w:szCs w:val="24"/>
+          <w:lang w:eastAsia="es-GT"/>
+        </w:rPr>
+        <w:t>Como usuario, quiero ver información del destino, para elegir el lugar que más me interese.  </w:t>
+      </w:r>
+    </w:p>
+    <w:p>
+      <w:pPr>
+        <w:pStyle w:val="Sinespaciado"/>
+        <w:tabs>
+          <w:tab w:val="left" w:pos="5670"/>
+        </w:tabs>
+        <w:spacing w:line="276" w:lineRule="auto"/>
+        <w:ind w:left="720"/>
+        <w:rPr>
+          <w:rFonts w:ascii="Arial" w:hAnsi="Arial" w:cs="Arial"/>
+          <w:b/>
+          <w:bCs/>
+          <w:sz w:val="24"/>
+          <w:szCs w:val="24"/>
+        </w:rPr>
+      </w:pPr>
+      <w:r>
+        <w:rPr>
+          <w:rFonts w:ascii="Arial" w:hAnsi="Arial" w:cs="Arial"/>
+          <w:b/>
+          <w:bCs/>
+          <w:sz w:val="24"/>
+          <w:szCs w:val="24"/>
+        </w:rPr>
+        <w:t>HUDE-002</w:t>
+      </w:r>
+      <w:r>
+        <w:rPr>
+          <w:rFonts w:ascii="Arial" w:hAnsi="Arial" w:cs="Arial"/>
+          <w:b/>
+          <w:bCs/>
+          <w:sz w:val="24"/>
+          <w:szCs w:val="24"/>
+        </w:rPr>
+        <w:t>:</w:t>
+      </w:r>
+    </w:p>
+    <w:p>
+      <w:pPr>
+        <w:spacing w:after="0" w:line="240" w:lineRule="auto"/>
+        <w:ind w:left="708"/>
+        <w:textAlignment w:val="baseline"/>
+        <w:rPr>
+          <w:rFonts w:ascii="Arial" w:eastAsia="Times New Roman" w:hAnsi="Arial" w:cs="Arial"/>
+          <w:sz w:val="24"/>
+          <w:szCs w:val="24"/>
+          <w:lang w:eastAsia="es-GT"/>
+        </w:rPr>
+      </w:pPr>
+      <w:r>
+        <w:rPr>
+          <w:rFonts w:ascii="Arial" w:eastAsia="Times New Roman" w:hAnsi="Arial" w:cs="Arial"/>
+          <w:sz w:val="24"/>
+          <w:szCs w:val="24"/>
+          <w:lang w:eastAsia="es-GT"/>
+        </w:rPr>
+        <w:t>Como empleado, quiero consultar los destinos disponibles, para asesorar correctamente a los clientes. </w:t>
+      </w:r>
+    </w:p>
+    <w:p>
+      <w:pPr>
+        <w:pStyle w:val="Sinespaciado"/>
+        <w:tabs>
+          <w:tab w:val="left" w:pos="5670"/>
+        </w:tabs>
+        <w:spacing w:line="276" w:lineRule="auto"/>
+        <w:rPr>
+          <w:rFonts w:ascii="Arial" w:hAnsi="Arial" w:cs="Arial"/>
+          <w:b/>
+          <w:bCs/>
+          <w:sz w:val="24"/>
+          <w:szCs w:val="24"/>
+        </w:rPr>
+      </w:pPr>
+      <w:r>
+        <w:rPr>
+          <w:rFonts w:ascii="Arial" w:hAnsi="Arial" w:cs="Arial"/>
+          <w:b/>
+          <w:bCs/>
+          <w:sz w:val="24"/>
+          <w:szCs w:val="24"/>
+        </w:rPr>
+        <w:t xml:space="preserve">           HUDE-003</w:t>
+      </w:r>
+      <w:r>
+        <w:rPr>
+          <w:rFonts w:ascii="Arial" w:hAnsi="Arial" w:cs="Arial"/>
+          <w:b/>
+          <w:bCs/>
+          <w:sz w:val="24"/>
+          <w:szCs w:val="24"/>
+        </w:rPr>
+        <w:t>:</w:t>
+      </w:r>
+      <w:r>
+        <w:rPr>
+          <w:rFonts w:ascii="Arial" w:hAnsi="Arial" w:cs="Arial"/>
+          <w:sz w:val="24"/>
+          <w:szCs w:val="24"/>
+        </w:rPr>
+        <w:t xml:space="preserve"> </w:t>
+      </w:r>
+    </w:p>
+    <w:p>
+      <w:pPr>
+        <w:spacing w:after="0" w:line="240" w:lineRule="auto"/>
+        <w:ind w:left="708"/>
+        <w:textAlignment w:val="baseline"/>
+        <w:rPr>
+          <w:rFonts w:ascii="Arial" w:eastAsia="Times New Roman" w:hAnsi="Arial" w:cs="Arial"/>
+          <w:sz w:val="24"/>
+          <w:szCs w:val="24"/>
+          <w:lang w:eastAsia="es-GT"/>
+        </w:rPr>
+      </w:pPr>
+      <w:r>
+        <w:rPr>
+          <w:rFonts w:ascii="Arial" w:eastAsia="Times New Roman" w:hAnsi="Arial" w:cs="Arial"/>
+          <w:sz w:val="24"/>
+          <w:szCs w:val="24"/>
+          <w:lang w:eastAsia="es-GT"/>
+        </w:rPr>
+        <w:t>Como administrador, quiero poder agregar, editar o eliminar destinos, para mantener la oferta turística actualizada. </w:t>
+      </w:r>
+    </w:p>
+    <w:p>
+      <w:pPr>
+        <w:pStyle w:val="Sinespaciado"/>
+        <w:tabs>
+          <w:tab w:val="left" w:pos="5670"/>
+        </w:tabs>
+        <w:spacing w:line="276" w:lineRule="auto"/>
+        <w:ind w:left="720"/>
+        <w:rPr>
+          <w:rFonts w:ascii="Arial" w:hAnsi="Arial" w:cs="Arial"/>
+          <w:sz w:val="24"/>
+          <w:szCs w:val="24"/>
+        </w:rPr>
+      </w:pPr>
+    </w:p>
+    <w:p>
+      <w:pPr>
+        <w:rPr>
+          <w:rFonts w:eastAsiaTheme="minorHAnsi"/>
+          <w:sz w:val="24"/>
+          <w:szCs w:val="24"/>
+          <w:u w:val="single"/>
+        </w:rPr>
+      </w:pPr>
+      <w:r>
+        <w:rPr>
+          <w:sz w:val="24"/>
+          <w:szCs w:val="24"/>
+          <w:u w:val="single"/>
+        </w:rPr>
+        <w:br w:type="page"/>
+      </w:r>
+    </w:p>
+    <w:p>
+      <w:pPr>
+        <w:pStyle w:val="Sinespaciado"/>
+        <w:tabs>
+          <w:tab w:val="left" w:pos="5670"/>
+        </w:tabs>
+        <w:spacing w:line="276" w:lineRule="auto"/>
+        <w:jc w:val="center"/>
+        <w:rPr>
+          <w:rFonts w:ascii="Arial" w:hAnsi="Arial" w:cs="Arial"/>
+          <w:b/>
+          <w:bCs/>
+          <w:sz w:val="28"/>
+          <w:szCs w:val="28"/>
+        </w:rPr>
+      </w:pPr>
+      <w:r>
+        <w:rPr>
+          <w:noProof/>
+        </w:rPr>
+        <w:lastRenderedPageBreak/>
+        <w:pict w14:anchorId="00107CFD">
+          <v:shapetype id="_x0000_t75" coordsize="21600,21600" o:spt="75" o:preferrelative="t" path="m@4@5l@4@11@9@11@9@5xe" filled="f" stroked="f">
+            <v:stroke joinstyle="miter"/>
+            <v:formulas>
+              <v:f eqn="if lineDrawn pixelLineWidth 0"/>
+              <v:f eqn="sum @0 1 0"/>
+              <v:f eqn="sum 0 0 @1"/>
+              <v:f eqn="prod @2 1 2"/>
+              <v:f eqn="prod @3 21600 pixelWidth"/>
+              <v:f eqn="prod @3 21600 pixelHeight"/>
+              <v:f eqn="sum @0 0 1"/>
+              <v:f eqn="prod @6 1 2"/>
+              <v:f eqn="prod @7 21600 pixelWidth"/>
+              <v:f eqn="sum @8 21600 0"/>
+              <v:f eqn="prod @7 21600 pixelHeight"/>
+              <v:f eqn="sum @10 21600 0"/>
+            </v:formulas>
+            <v:path o:extrusionok="f" gradientshapeok="t" o:connecttype="rect"/>
+            <o:lock v:ext="edit" aspectratio="t"/>
+          </v:shapetype>
+          <v:shape id="_x0000_s1026" type="#_x0000_t75" style="position:absolute;left:0;text-align:left;margin-left:-41.05pt;margin-top:29.25pt;width:524.9pt;height:535.2pt;z-index:-251658240;mso-position-horizontal-relative:text;mso-position-vertical-relative:text;mso-width-relative:page;mso-height-relative:page" wrapcoords="-49 0 -49 21552 21600 21552 21600 0 -49 0">
+            <v:imagedata r:id="rId9" o:title="imagen"/>
+            <w10:wrap type="through"/>
+          </v:shape>
+        </w:pict>
+      </w:r>
+      <w:r>
+        <w:rPr>
+          <w:rFonts w:ascii="Arial" w:hAnsi="Arial" w:cs="Arial"/>
+          <w:b/>
+          <w:bCs/>
+          <w:sz w:val="28"/>
+          <w:szCs w:val="28"/>
+        </w:rPr>
+        <w:t>Diagrama Modelo de Clase</w:t>
+      </w:r>
+      <w:r>
+        <w:rPr>
+          <w:rFonts w:ascii="Arial" w:hAnsi="Arial" w:cs="Arial"/>
+          <w:b/>
+          <w:bCs/>
+          <w:sz w:val="28"/>
+          <w:szCs w:val="28"/>
+        </w:rPr>
+        <w:t xml:space="preserve"> – despinoza-2021308</w:t>
+      </w:r>
+    </w:p>
+    <w:p>
+      <w:pPr>
+        <w:pStyle w:val="Sinespaciado"/>
+        <w:tabs>
+          <w:tab w:val="left" w:pos="5670"/>
+        </w:tabs>
+        <w:spacing w:line="276" w:lineRule="auto"/>
+        <w:jc w:val="center"/>
+        <w:rPr>
+          <w:rFonts w:ascii="Arial" w:hAnsi="Arial" w:cs="Arial"/>
+          <w:b/>
+          <w:bCs/>
+          <w:sz w:val="28"/>
+          <w:szCs w:val="28"/>
+        </w:rPr>
+      </w:pPr>
+    </w:p>
+    <w:p>
+      <w:pPr>
+        <w:rPr>
+          <w:rFonts w:eastAsiaTheme="minorHAnsi"/>
+          <w:sz w:val="24"/>
+          <w:szCs w:val="24"/>
+          <w:u w:val="single"/>
+        </w:rPr>
+      </w:pPr>
+      <w:r>
+        <w:rPr>
+          <w:sz w:val="24"/>
+          <w:szCs w:val="24"/>
+          <w:u w:val="single"/>
+        </w:rPr>
+        <w:br w:type="page"/>
+      </w:r>
+    </w:p>
+    <w:p>
+      <w:pPr>
+        <w:pStyle w:val="Sinespaciado"/>
+        <w:tabs>
+          <w:tab w:val="left" w:pos="5670"/>
+        </w:tabs>
+        <w:spacing w:line="276" w:lineRule="auto"/>
+        <w:rPr>
+          <w:sz w:val="24"/>
+          <w:szCs w:val="24"/>
+          <w:u w:val="single"/>
+        </w:rPr>
+        <w:sectPr>
+          <w:pgSz w:w="12240" w:h="15840"/>
+          <w:pgMar w:top="1417" w:right="1701" w:bottom="1417" w:left="1701" w:header="708" w:footer="708" w:gutter="0"/>
+          <w:cols w:space="708"/>
+          <w:docGrid w:linePitch="360"/>
+        </w:sectPr>
+      </w:pPr>
+    </w:p>
+    <w:p>
+      <w:pPr>
+        <w:pStyle w:val="Sinespaciado"/>
+        <w:tabs>
+          <w:tab w:val="left" w:pos="5670"/>
+        </w:tabs>
+        <w:spacing w:line="276" w:lineRule="auto"/>
+        <w:jc w:val="center"/>
+        <w:rPr>
+          <w:rFonts w:ascii="Arial" w:hAnsi="Arial" w:cs="Arial"/>
+          <w:b/>
+          <w:bCs/>
+          <w:sz w:val="28"/>
+          <w:szCs w:val="28"/>
+        </w:rPr>
+      </w:pPr>
+      <w:r>
+        <w:rPr>
+          <w:rFonts w:ascii="Arial" w:hAnsi="Arial" w:cs="Arial"/>
+          <w:b/>
+          <w:noProof/>
+          <w:sz w:val="28"/>
+          <w:szCs w:val="28"/>
+          <w:lang w:eastAsia="es-GT"/>
+        </w:rPr>
+        <w:lastRenderedPageBreak/>
+        <w:drawing>
+          <wp:anchor distT="0" distB="0" distL="114300" distR="114300" simplePos="0" relativeHeight="251657216" behindDoc="0" locked="0" layoutInCell="1" allowOverlap="1" wp14:anchorId="3B285DAA" wp14:editId="063B43BE">
+            <wp:simplePos x="0" y="0"/>
+            <wp:positionH relativeFrom="column">
+              <wp:posOffset>-586105</wp:posOffset>
+            </wp:positionH>
+            <wp:positionV relativeFrom="paragraph">
+              <wp:posOffset>662305</wp:posOffset>
+            </wp:positionV>
+            <wp:extent cx="9491200" cy="4524375"/>
+            <wp:effectExtent l="0" t="0" r="0" b="0"/>
+            <wp:wrapNone/>
+            <wp:docPr id="1" name="Imagen 1"/>
+            <wp:cNvGraphicFramePr>
+              <a:graphicFrameLocks xmlns:a="http://schemas.openxmlformats.org/drawingml/2006/main" noChangeAspect="1"/>
+            </wp:cNvGraphicFramePr>
+            <a:graphic xmlns:a="http://schemas.openxmlformats.org/drawingml/2006/main">
+              <a:graphicData uri="http://schemas.openxmlformats.org/drawingml/2006/picture">
+                <pic:pic xmlns:pic="http://schemas.openxmlformats.org/drawingml/2006/picture">
+                  <pic:nvPicPr>
+                    <pic:cNvPr id="1" name="Diagrama Entidad Relacion.png"/>
+                    <pic:cNvPicPr/>
+                  </pic:nvPicPr>
+                  <pic:blipFill>
+                    <a:blip r:embed="rId10" cstate="print">
+                      <a:extLst>
+                        <a:ext uri="{28A0092B-C50C-407E-A947-70E740481C1C}">
+                          <a14:useLocalDpi xmlns:a14="http://schemas.microsoft.com/office/drawing/2010/main" val="0"/>
+                        </a:ext>
+                      </a:extLst>
+                    </a:blip>
+                    <a:stretch>
+                      <a:fillRect/>
+                    </a:stretch>
+                  </pic:blipFill>
+                  <pic:spPr>
+                    <a:xfrm>
+                      <a:off x="0" y="0"/>
+                      <a:ext cx="9491200" cy="4524375"/>
+                    </a:xfrm>
+                    <a:prstGeom prst="rect">
+                      <a:avLst/>
+                    </a:prstGeom>
+                  </pic:spPr>
+                </pic:pic>
+              </a:graphicData>
+            </a:graphic>
+            <wp14:sizeRelH relativeFrom="margin">
+              <wp14:pctWidth>0</wp14:pctWidth>
+            </wp14:sizeRelH>
+            <wp14:sizeRelV relativeFrom="margin">
+              <wp14:pctHeight>0</wp14:pctHeight>
+            </wp14:sizeRelV>
+          </wp:anchor>
+        </w:drawing>
+      </w:r>
+      <w:r>
+        <w:rPr>
+          <w:rFonts w:ascii="Arial" w:hAnsi="Arial" w:cs="Arial"/>
+          <w:b/>
+          <w:sz w:val="28"/>
+          <w:szCs w:val="28"/>
+        </w:rPr>
+        <w:t>D</w:t>
+      </w:r>
+      <w:r>
+        <w:rPr>
+          <w:rFonts w:ascii="Arial" w:hAnsi="Arial" w:cs="Arial"/>
+          <w:b/>
+          <w:bCs/>
+          <w:sz w:val="28"/>
+          <w:szCs w:val="28"/>
+        </w:rPr>
+        <w:t>iagrama Modelo Entidad-Relación</w:t>
+      </w:r>
+      <w:r>
+        <w:rPr>
+          <w:rFonts w:ascii="Arial" w:hAnsi="Arial" w:cs="Arial"/>
+          <w:b/>
+          <w:bCs/>
+          <w:sz w:val="28"/>
+          <w:szCs w:val="28"/>
+        </w:rPr>
+        <w:t xml:space="preserve"> – cxicara-2021152</w:t>
+      </w:r>
+    </w:p>
+    <w:p>
+      <w:pPr>
+        <w:pStyle w:val="Sinespaciado"/>
+        <w:tabs>
+          <w:tab w:val="left" w:pos="5670"/>
+        </w:tabs>
+        <w:spacing w:line="276" w:lineRule="auto"/>
+        <w:jc w:val="center"/>
+        <w:rPr>
+          <w:rFonts w:ascii="Arial" w:hAnsi="Arial" w:cs="Arial"/>
+          <w:b/>
+          <w:bCs/>
+          <w:sz w:val="28"/>
+          <w:szCs w:val="28"/>
+        </w:rPr>
+      </w:pPr>
+    </w:p>
+    <w:p>
+      <w:pPr>
+        <w:pStyle w:val="Sinespaciado"/>
+        <w:tabs>
+          <w:tab w:val="left" w:pos="5670"/>
+        </w:tabs>
+        <w:spacing w:line="276" w:lineRule="auto"/>
+        <w:jc w:val="center"/>
+        <w:rPr>
+          <w:rFonts w:ascii="Arial" w:hAnsi="Arial" w:cs="Arial"/>
+          <w:b/>
+          <w:bCs/>
+          <w:sz w:val="28"/>
+          <w:szCs w:val="28"/>
+        </w:rPr>
+      </w:pPr>
+    </w:p>
+    <w:p>
+      <w:pPr>
+        <w:pStyle w:val="Sinespaciado"/>
+        <w:tabs>
+          <w:tab w:val="left" w:pos="5670"/>
+        </w:tabs>
+        <w:spacing w:line="276" w:lineRule="auto"/>
+        <w:jc w:val="center"/>
+        <w:rPr>
+          <w:rFonts w:ascii="Arial" w:hAnsi="Arial" w:cs="Arial"/>
+          <w:b/>
+          <w:bCs/>
+          <w:sz w:val="28"/>
+          <w:szCs w:val="28"/>
+        </w:rPr>
+      </w:pPr>
+    </w:p>
+    <w:p>
+      <w:pPr>
+        <w:pStyle w:val="Sinespaciado"/>
+        <w:tabs>
+          <w:tab w:val="left" w:pos="5670"/>
+        </w:tabs>
+        <w:spacing w:line="276" w:lineRule="auto"/>
+        <w:jc w:val="center"/>
+        <w:rPr>
+          <w:rFonts w:ascii="Arial" w:hAnsi="Arial" w:cs="Arial"/>
+          <w:b/>
+          <w:bCs/>
+          <w:sz w:val="28"/>
+          <w:szCs w:val="28"/>
+        </w:rPr>
+      </w:pPr>
+    </w:p>
+    <w:p>
+      <w:pPr>
+        <w:pStyle w:val="Sinespaciado"/>
+        <w:tabs>
+          <w:tab w:val="left" w:pos="5670"/>
+        </w:tabs>
+        <w:spacing w:line="276" w:lineRule="auto"/>
+        <w:jc w:val="center"/>
+        <w:rPr>
+          <w:rFonts w:ascii="Arial" w:hAnsi="Arial" w:cs="Arial"/>
+          <w:b/>
+          <w:bCs/>
+          <w:sz w:val="28"/>
+          <w:szCs w:val="28"/>
+        </w:rPr>
+      </w:pPr>
+    </w:p>
+    <w:p>
+      <w:pPr>
+        <w:pStyle w:val="Sinespaciado"/>
+        <w:tabs>
+          <w:tab w:val="left" w:pos="5670"/>
+        </w:tabs>
+        <w:spacing w:line="276" w:lineRule="auto"/>
+        <w:jc w:val="center"/>
+        <w:rPr>
+          <w:rFonts w:ascii="Arial" w:hAnsi="Arial" w:cs="Arial"/>
+          <w:b/>
+          <w:bCs/>
+          <w:sz w:val="28"/>
+          <w:szCs w:val="28"/>
+        </w:rPr>
+      </w:pPr>
+    </w:p>
+    <w:p>
+      <w:pPr>
+        <w:pStyle w:val="Sinespaciado"/>
+        <w:tabs>
+          <w:tab w:val="left" w:pos="5670"/>
+        </w:tabs>
+        <w:spacing w:line="276" w:lineRule="auto"/>
+        <w:jc w:val="center"/>
+        <w:rPr>
+          <w:rFonts w:ascii="Arial" w:hAnsi="Arial" w:cs="Arial"/>
+          <w:b/>
+          <w:bCs/>
+          <w:sz w:val="28"/>
+          <w:szCs w:val="28"/>
+        </w:rPr>
+      </w:pPr>
+    </w:p>
+    <w:p>
+      <w:pPr>
+        <w:pStyle w:val="Sinespaciado"/>
+        <w:tabs>
+          <w:tab w:val="left" w:pos="5670"/>
+        </w:tabs>
+        <w:spacing w:line="276" w:lineRule="auto"/>
+        <w:jc w:val="center"/>
+        <w:rPr>
+          <w:rFonts w:ascii="Arial" w:hAnsi="Arial" w:cs="Arial"/>
+          <w:b/>
+          <w:bCs/>
+          <w:sz w:val="28"/>
+          <w:szCs w:val="28"/>
+        </w:rPr>
+      </w:pPr>
+    </w:p>
+    <w:p>
+      <w:pPr>
+        <w:pStyle w:val="Sinespaciado"/>
+        <w:tabs>
+          <w:tab w:val="left" w:pos="5670"/>
+        </w:tabs>
+        <w:spacing w:line="276" w:lineRule="auto"/>
+        <w:jc w:val="center"/>
+        <w:rPr>
+          <w:rFonts w:ascii="Arial" w:hAnsi="Arial" w:cs="Arial"/>
+          <w:b/>
+          <w:bCs/>
+          <w:sz w:val="28"/>
+          <w:szCs w:val="28"/>
+        </w:rPr>
+      </w:pPr>
+    </w:p>
+    <w:p>
+      <w:pPr>
+        <w:pStyle w:val="Sinespaciado"/>
+        <w:tabs>
+          <w:tab w:val="left" w:pos="5670"/>
+        </w:tabs>
+        <w:spacing w:line="276" w:lineRule="auto"/>
+        <w:jc w:val="center"/>
+        <w:rPr>
+          <w:rFonts w:ascii="Arial" w:hAnsi="Arial" w:cs="Arial"/>
+          <w:b/>
+          <w:bCs/>
+          <w:sz w:val="28"/>
+          <w:szCs w:val="28"/>
+        </w:rPr>
+      </w:pPr>
+    </w:p>
+    <w:p>
+      <w:pPr>
+        <w:pStyle w:val="Sinespaciado"/>
+        <w:tabs>
+          <w:tab w:val="left" w:pos="5670"/>
+        </w:tabs>
+        <w:spacing w:line="276" w:lineRule="auto"/>
+        <w:jc w:val="center"/>
+        <w:rPr>
+          <w:rFonts w:ascii="Arial" w:hAnsi="Arial" w:cs="Arial"/>
+          <w:b/>
+          <w:bCs/>
+          <w:sz w:val="28"/>
+          <w:szCs w:val="28"/>
+        </w:rPr>
+      </w:pPr>
+    </w:p>
+    <w:p>
+      <w:pPr>
+        <w:pStyle w:val="Sinespaciado"/>
+        <w:tabs>
+          <w:tab w:val="left" w:pos="5670"/>
+        </w:tabs>
+        <w:spacing w:line="276" w:lineRule="auto"/>
+        <w:jc w:val="center"/>
+        <w:rPr>
+          <w:rFonts w:ascii="Arial" w:hAnsi="Arial" w:cs="Arial"/>
+          <w:b/>
+          <w:bCs/>
+          <w:sz w:val="28"/>
+          <w:szCs w:val="28"/>
+        </w:rPr>
+      </w:pPr>
+    </w:p>
+    <w:p>
+      <w:pPr>
+        <w:pStyle w:val="Sinespaciado"/>
+        <w:tabs>
+          <w:tab w:val="left" w:pos="5670"/>
+        </w:tabs>
+        <w:spacing w:line="276" w:lineRule="auto"/>
+        <w:jc w:val="center"/>
+        <w:rPr>
+          <w:rFonts w:ascii="Arial" w:hAnsi="Arial" w:cs="Arial"/>
+          <w:b/>
+          <w:bCs/>
+          <w:sz w:val="28"/>
+          <w:szCs w:val="28"/>
+        </w:rPr>
+      </w:pPr>
+    </w:p>
+    <w:p>
+      <w:pPr>
+        <w:pStyle w:val="Sinespaciado"/>
+        <w:tabs>
+          <w:tab w:val="left" w:pos="5670"/>
+        </w:tabs>
+        <w:spacing w:line="276" w:lineRule="auto"/>
+        <w:jc w:val="center"/>
+        <w:rPr>
+          <w:rFonts w:ascii="Arial" w:hAnsi="Arial" w:cs="Arial"/>
+          <w:b/>
+          <w:bCs/>
+          <w:sz w:val="28"/>
+          <w:szCs w:val="28"/>
+        </w:rPr>
+      </w:pPr>
+    </w:p>
+    <w:p>
+      <w:pPr>
+        <w:pStyle w:val="Sinespaciado"/>
+        <w:tabs>
+          <w:tab w:val="left" w:pos="5670"/>
+        </w:tabs>
+        <w:spacing w:line="276" w:lineRule="auto"/>
+        <w:jc w:val="center"/>
+        <w:rPr>
+          <w:rFonts w:ascii="Arial" w:hAnsi="Arial" w:cs="Arial"/>
+          <w:b/>
+          <w:bCs/>
+          <w:sz w:val="28"/>
+          <w:szCs w:val="28"/>
+        </w:rPr>
+      </w:pPr>
+    </w:p>
+    <w:p>
+      <w:pPr>
+        <w:pStyle w:val="Sinespaciado"/>
+        <w:tabs>
+          <w:tab w:val="left" w:pos="5670"/>
+        </w:tabs>
+        <w:spacing w:line="276" w:lineRule="auto"/>
+        <w:jc w:val="center"/>
+        <w:rPr>
+          <w:rFonts w:ascii="Arial" w:hAnsi="Arial" w:cs="Arial"/>
+          <w:b/>
+          <w:bCs/>
+          <w:sz w:val="28"/>
+          <w:szCs w:val="28"/>
+        </w:rPr>
+      </w:pPr>
+    </w:p>
+    <w:p>
+      <w:pPr>
+        <w:pStyle w:val="Sinespaciado"/>
+        <w:tabs>
+          <w:tab w:val="left" w:pos="5670"/>
+        </w:tabs>
+        <w:spacing w:line="276" w:lineRule="auto"/>
+        <w:jc w:val="center"/>
+        <w:rPr>
+          <w:rFonts w:ascii="Arial" w:hAnsi="Arial" w:cs="Arial"/>
+          <w:b/>
+          <w:bCs/>
+          <w:sz w:val="28"/>
+          <w:szCs w:val="28"/>
+        </w:rPr>
+      </w:pPr>
+    </w:p>
+    <w:p>
+      <w:pPr>
+        <w:pStyle w:val="Sinespaciado"/>
+        <w:tabs>
+          <w:tab w:val="left" w:pos="5670"/>
+        </w:tabs>
+        <w:spacing w:line="276" w:lineRule="auto"/>
+        <w:jc w:val="center"/>
+        <w:rPr>
+          <w:rFonts w:ascii="Arial" w:hAnsi="Arial" w:cs="Arial"/>
+          <w:b/>
+          <w:bCs/>
+          <w:sz w:val="28"/>
+          <w:szCs w:val="28"/>
+        </w:rPr>
+      </w:pPr>
+    </w:p>
+    <w:p>
+      <w:pPr>
+        <w:pStyle w:val="Sinespaciado"/>
+        <w:tabs>
+          <w:tab w:val="left" w:pos="5670"/>
+        </w:tabs>
+        <w:spacing w:line="276" w:lineRule="auto"/>
+        <w:jc w:val="center"/>
+        <w:rPr>
+          <w:rFonts w:ascii="Arial" w:hAnsi="Arial" w:cs="Arial"/>
+          <w:b/>
+          <w:bCs/>
+          <w:sz w:val="28"/>
+          <w:szCs w:val="28"/>
+        </w:rPr>
+      </w:pPr>
+    </w:p>
+    <w:p>
+      <w:pPr>
+        <w:pStyle w:val="Sinespaciado"/>
+        <w:tabs>
+          <w:tab w:val="left" w:pos="5670"/>
+        </w:tabs>
+        <w:spacing w:line="276" w:lineRule="auto"/>
+        <w:jc w:val="center"/>
+        <w:rPr>
+          <w:rFonts w:ascii="Arial" w:hAnsi="Arial" w:cs="Arial"/>
+          <w:b/>
+          <w:bCs/>
+          <w:sz w:val="28"/>
+          <w:szCs w:val="28"/>
+        </w:rPr>
+      </w:pPr>
+    </w:p>
+    <w:p>
+      <w:pPr>
+        <w:pStyle w:val="Sinespaciado"/>
+        <w:tabs>
+          <w:tab w:val="left" w:pos="5670"/>
+        </w:tabs>
+        <w:spacing w:line="276" w:lineRule="auto"/>
+        <w:jc w:val="center"/>
+        <w:rPr>
+          <w:rFonts w:ascii="Arial" w:hAnsi="Arial" w:cs="Arial"/>
+          <w:b/>
+          <w:bCs/>
+          <w:sz w:val="28"/>
+          <w:szCs w:val="28"/>
+        </w:rPr>
+      </w:pPr>
+    </w:p>
+    <w:p>
+      <w:pPr>
+        <w:pStyle w:val="NormalWeb"/>
+      </w:pPr>
+    </w:p>
+    <w:p>
+      <w:pPr>
+        <w:pStyle w:val="Sinespaciado"/>
+        <w:tabs>
+          <w:tab w:val="left" w:pos="5670"/>
+        </w:tabs>
+        <w:spacing w:line="276" w:lineRule="auto"/>
+        <w:jc w:val="center"/>
+        <w:rPr>
+          <w:rFonts w:ascii="Arial" w:hAnsi="Arial" w:cs="Arial"/>
+          <w:b/>
+          <w:bCs/>
+          <w:sz w:val="28"/>
+          <w:szCs w:val="28"/>
+        </w:rPr>
+      </w:pPr>
+      <w:r>
+        <w:rPr>
+          <w:rFonts w:ascii="Arial" w:hAnsi="Arial" w:cs="Arial"/>
+          <w:b/>
+          <w:bCs/>
+          <w:sz w:val="28"/>
+          <w:szCs w:val="28"/>
+        </w:rPr>
+        <w:lastRenderedPageBreak/>
+        <w:t>Diagrama Modelo Relacional – lxiloj-2021176</w:t>
+      </w:r>
+    </w:p>
+    <w:p>
+      <w:pPr>
+        <w:pStyle w:val="Sinespaciado"/>
+        <w:tabs>
+          <w:tab w:val="left" w:pos="5670"/>
+        </w:tabs>
+        <w:spacing w:line="276" w:lineRule="auto"/>
+        <w:jc w:val="center"/>
+        <w:rPr>
+          <w:rFonts w:ascii="Arial" w:hAnsi="Arial" w:cs="Arial"/>
+          <w:b/>
+          <w:bCs/>
+          <w:sz w:val="28"/>
+          <w:szCs w:val="28"/>
+        </w:rPr>
+      </w:pPr>
+      <w:bookmarkStart w:id="0" w:name="_GoBack"/>
+      <w:bookmarkEnd w:id="0"/>
+      <w:r>
+        <w:rPr>
+          <w:noProof/>
+        </w:rPr>
+        <w:drawing>
+          <wp:anchor distT="0" distB="0" distL="114300" distR="114300" simplePos="0" relativeHeight="251659264" behindDoc="0" locked="0" layoutInCell="1" allowOverlap="1" wp14:anchorId="4473DC91" wp14:editId="0DD0CBBA">
+            <wp:simplePos x="0" y="0"/>
+            <wp:positionH relativeFrom="margin">
+              <wp:posOffset>642620</wp:posOffset>
+            </wp:positionH>
+            <wp:positionV relativeFrom="paragraph">
+              <wp:posOffset>168275</wp:posOffset>
+            </wp:positionV>
+            <wp:extent cx="6915150" cy="5087620"/>
+            <wp:effectExtent l="0" t="0" r="0" b="0"/>
+            <wp:wrapThrough wrapText="bothSides">
+              <wp:wrapPolygon edited="0">
+                <wp:start x="0" y="0"/>
+                <wp:lineTo x="0" y="21514"/>
+                <wp:lineTo x="21540" y="21514"/>
+                <wp:lineTo x="21540" y="0"/>
+                <wp:lineTo x="0" y="0"/>
+              </wp:wrapPolygon>
+            </wp:wrapThrough>
+            <wp:docPr id="4" name="Imagen 4" descr="C:\Users\Informatica\Downloads\DiagramaModeloRelacional.png"/>
+            <wp:cNvGraphicFramePr>
+              <a:graphicFrameLocks xmlns:a="http://schemas.openxmlformats.org/drawingml/2006/main" noChangeAspect="1"/>
+            </wp:cNvGraphicFramePr>
+            <a:graphic xmlns:a="http://schemas.openxmlformats.org/drawingml/2006/main">
+              <a:graphicData uri="http://schemas.openxmlformats.org/drawingml/2006/picture">
+                <pic:pic xmlns:pic="http://schemas.openxmlformats.org/drawingml/2006/picture">
+                  <pic:nvPicPr>
+                    <pic:cNvPr id="0" name="Picture 3" descr="C:\Users\Informatica\Downloads\DiagramaModeloRelacional.png"/>
+                    <pic:cNvPicPr>
+                      <a:picLocks noChangeAspect="1" noChangeArrowheads="1"/>
+                    </pic:cNvPicPr>
+                  </pic:nvPicPr>
+                  <pic:blipFill>
+                    <a:blip r:embed="rId11" cstate="print">
+                      <a:extLst>
+                        <a:ext uri="{28A0092B-C50C-407E-A947-70E740481C1C}">
+                          <a14:useLocalDpi xmlns:a14="http://schemas.microsoft.com/office/drawing/2010/main" val="0"/>
+                        </a:ext>
+                      </a:extLst>
+                    </a:blip>
+                    <a:srcRect/>
+                    <a:stretch>
+                      <a:fillRect/>
+                    </a:stretch>
+                  </pic:blipFill>
+                  <pic:spPr bwMode="auto">
+                    <a:xfrm>
+                      <a:off x="0" y="0"/>
+                      <a:ext cx="6915150" cy="5087620"/>
+                    </a:xfrm>
+                    <a:prstGeom prst="rect">
+                      <a:avLst/>
+                    </a:prstGeom>
+                    <a:noFill/>
+                    <a:ln>
+                      <a:noFill/>
+                    </a:ln>
+                  </pic:spPr>
+                </pic:pic>
+              </a:graphicData>
+            </a:graphic>
+            <wp14:sizeRelH relativeFrom="page">
+              <wp14:pctWidth>0</wp14:pctWidth>
+            </wp14:sizeRelH>
+            <wp14:sizeRelV relativeFrom="page">
+              <wp14:pctHeight>0</wp14:pctHeight>
+            </wp14:sizeRelV>
+          </wp:anchor>
+        </w:drawing>
+      </w:r>
     </w:p>
     <w:sectPr>
-      <w:pgSz w:w="12240" w:h="15840"/>
-      <w:pgMar w:top="1417" w:right="1701" w:bottom="1417" w:left="1701" w:header="708" w:footer="708" w:gutter="0"/>
+      <w:pgSz w:w="15840" w:h="12240" w:orient="landscape"/>
+      <w:pgMar w:top="1701" w:right="1418" w:bottom="1701" w:left="1418" w:header="709" w:footer="709" w:gutter="0"/>
       <w:cols w:space="708"/>
       <w:docGrid w:linePitch="360"/>
     </w:sectPr>
@@ -2188,9 +5378,602 @@
 </w:document>
 </file>
 
+<file path=word/endnotes.xml><?xml version="1.0" encoding="utf-8"?>
+<w:endnotes xmlns:wpc="http://schemas.microsoft.com/office/word/2010/wordprocessingCanvas" xmlns:mc="http://schemas.openxmlformats.org/markup-compatibility/2006" xmlns:o="urn:schemas-microsoft-com:office:office" xmlns:r="http://schemas.openxmlformats.org/officeDocument/2006/relationships" xmlns:m="http://schemas.openxmlformats.org/officeDocument/2006/math" xmlns:v="urn:schemas-microsoft-com:vml" xmlns:wp14="http://schemas.microsoft.com/office/word/2010/wordprocessingDrawing" xmlns:wp="http://schemas.openxmlformats.org/drawingml/2006/wordprocessingDrawing" xmlns:w10="urn:schemas-microsoft-com:office:word" xmlns:w="http://schemas.openxmlformats.org/wordprocessingml/2006/main" xmlns:w14="http://schemas.microsoft.com/office/word/2010/wordml" xmlns:w15="http://schemas.microsoft.com/office/word/2012/wordml" xmlns:wpg="http://schemas.microsoft.com/office/word/2010/wordprocessingGroup" xmlns:wpi="http://schemas.microsoft.com/office/word/2010/wordprocessingInk" xmlns:wne="http://schemas.microsoft.com/office/word/2006/wordml" xmlns:wps="http://schemas.microsoft.com/office/word/2010/wordprocessingShape" mc:Ignorable="w14 w15 wp14">
+  <w:endnote w:type="separator" w:id="-1">
+    <w:p>
+      <w:pPr>
+        <w:spacing w:after="0" w:line="240" w:lineRule="auto"/>
+      </w:pPr>
+      <w:r>
+        <w:separator/>
+      </w:r>
+    </w:p>
+  </w:endnote>
+  <w:endnote w:type="continuationSeparator" w:id="0">
+    <w:p>
+      <w:pPr>
+        <w:spacing w:after="0" w:line="240" w:lineRule="auto"/>
+      </w:pPr>
+      <w:r>
+        <w:continuationSeparator/>
+      </w:r>
+    </w:p>
+  </w:endnote>
+</w:endnotes>
+</file>
+
+<file path=word/footnotes.xml><?xml version="1.0" encoding="utf-8"?>
+<w:footnotes xmlns:wpc="http://schemas.microsoft.com/office/word/2010/wordprocessingCanvas" xmlns:mc="http://schemas.openxmlformats.org/markup-compatibility/2006" xmlns:o="urn:schemas-microsoft-com:office:office" xmlns:r="http://schemas.openxmlformats.org/officeDocument/2006/relationships" xmlns:m="http://schemas.openxmlformats.org/officeDocument/2006/math" xmlns:v="urn:schemas-microsoft-com:vml" xmlns:wp14="http://schemas.microsoft.com/office/word/2010/wordprocessingDrawing" xmlns:wp="http://schemas.openxmlformats.org/drawingml/2006/wordprocessingDrawing" xmlns:w10="urn:schemas-microsoft-com:office:word" xmlns:w="http://schemas.openxmlformats.org/wordprocessingml/2006/main" xmlns:w14="http://schemas.microsoft.com/office/word/2010/wordml" xmlns:w15="http://schemas.microsoft.com/office/word/2012/wordml" xmlns:wpg="http://schemas.microsoft.com/office/word/2010/wordprocessingGroup" xmlns:wpi="http://schemas.microsoft.com/office/word/2010/wordprocessingInk" xmlns:wne="http://schemas.microsoft.com/office/word/2006/wordml" xmlns:wps="http://schemas.microsoft.com/office/word/2010/wordprocessingShape" mc:Ignorable="w14 w15 wp14">
+  <w:footnote w:type="separator" w:id="-1">
+    <w:p>
+      <w:pPr>
+        <w:spacing w:after="0" w:line="240" w:lineRule="auto"/>
+      </w:pPr>
+      <w:r>
+        <w:separator/>
+      </w:r>
+    </w:p>
+  </w:footnote>
+  <w:footnote w:type="continuationSeparator" w:id="0">
+    <w:p>
+      <w:pPr>
+        <w:spacing w:after="0" w:line="240" w:lineRule="auto"/>
+      </w:pPr>
+      <w:r>
+        <w:continuationSeparator/>
+      </w:r>
+    </w:p>
+  </w:footnote>
+</w:footnotes>
+</file>
+
 <file path=word/numbering.xml><?xml version="1.0" encoding="utf-8"?>
-<w:numbering xmlns:wpc="http://schemas.microsoft.com/office/word/2010/wordprocessingCanvas" xmlns:cx="http://schemas.microsoft.com/office/drawing/2014/chartex" xmlns:cx1="http://schemas.microsoft.com/office/drawing/2015/9/8/chartex" xmlns:cx2="http://schemas.microsoft.com/office/drawing/2015/10/21/chartex" xmlns:cx3="http://schemas.microsoft.com/office/drawing/2016/5/9/chartex" xmlns:cx4="http://schemas.microsoft.com/office/drawing/2016/5/10/chartex" xmlns:cx5="http://schemas.microsoft.com/office/drawing/2016/5/11/chartex" xmlns:cx6="http://schemas.microsoft.com/office/drawing/2016/5/12/chartex" xmlns:cx7="http://schemas.microsoft.com/office/drawing/2016/5/13/chartex" xmlns:cx8="http://schemas.microsoft.com/office/drawing/2016/5/14/chartex" xmlns:mc="http://schemas.openxmlformats.org/markup-compatibility/2006" xmlns:aink="http://schemas.microsoft.com/office/drawing/2016/ink" xmlns:am3d="http://schemas.microsoft.com/office/drawing/2017/model3d" xmlns:o="urn:schemas-microsoft-com:office:office" xmlns:oel="http://schemas.microsoft.com/office/2019/extlst" xmlns:r="http://schemas.openxmlformats.org/officeDocument/2006/relationships" xmlns:m="http://schemas.openxmlformats.org/officeDocument/2006/math" xmlns:v="urn:schemas-microsoft-com:vml" xmlns:wp14="http://schemas.microsoft.com/office/word/2010/wordprocessingDrawing" xmlns:wp="http://schemas.openxmlformats.org/drawingml/2006/wordprocessingDrawing" xmlns:w10="urn:schemas-microsoft-com:office:word" xmlns:w="http://schemas.openxmlformats.org/wordprocessingml/2006/main" xmlns:w14="http://schemas.microsoft.com/office/word/2010/wordml" xmlns:w15="http://schemas.microsoft.com/office/word/2012/wordml" xmlns:w16cex="http://schemas.microsoft.com/office/word/2018/wordml/cex" xmlns:w16cid="http://schemas.microsoft.com/office/word/2016/wordml/cid" xmlns:w16="http://schemas.microsoft.com/office/word/2018/wordml" xmlns:w16du="http://schemas.microsoft.com/office/word/2023/wordml/word16du" xmlns:w16sdtdh="http://schemas.microsoft.com/office/word/2020/wordml/sdtdatahash" xmlns:w16sdtfl="http://schemas.microsoft.com/office/word/2024/wordml/sdtformatlock" xmlns:w16se="http://schemas.microsoft.com/office/word/2015/wordml/symex" xmlns:wpg="http://schemas.microsoft.com/office/word/2010/wordprocessingGroup" xmlns:wpi="http://schemas.microsoft.com/office/word/2010/wordprocessingInk" xmlns:wne="http://schemas.microsoft.com/office/word/2006/wordml" xmlns:wps="http://schemas.microsoft.com/office/word/2010/wordprocessingShape" mc:Ignorable="w14 w15 w16se w16cid w16 w16cex w16sdtdh w16sdtfl w16du wp14">
-  <w:abstractNum w:abstractNumId="0" w15:restartNumberingAfterBreak="0">
+<w:numbering xmlns:wpc="http://schemas.microsoft.com/office/word/2010/wordprocessingCanvas" xmlns:mc="http://schemas.openxmlformats.org/markup-compatibility/2006" xmlns:o="urn:schemas-microsoft-com:office:office" xmlns:r="http://schemas.openxmlformats.org/officeDocument/2006/relationships" xmlns:m="http://schemas.openxmlformats.org/officeDocument/2006/math" xmlns:v="urn:schemas-microsoft-com:vml" xmlns:wp14="http://schemas.microsoft.com/office/word/2010/wordprocessingDrawing" xmlns:wp="http://schemas.openxmlformats.org/drawingml/2006/wordprocessingDrawing" xmlns:w10="urn:schemas-microsoft-com:office:word" xmlns:w="http://schemas.openxmlformats.org/wordprocessingml/2006/main" xmlns:w14="http://schemas.microsoft.com/office/word/2010/wordml" xmlns:w15="http://schemas.microsoft.com/office/word/2012/wordml" xmlns:wpg="http://schemas.microsoft.com/office/word/2010/wordprocessingGroup" xmlns:wpi="http://schemas.microsoft.com/office/word/2010/wordprocessingInk" xmlns:wne="http://schemas.microsoft.com/office/word/2006/wordml" xmlns:wps="http://schemas.microsoft.com/office/word/2010/wordprocessingShape" mc:Ignorable="w14 w15 wp14">
+  <w:abstractNum w:abstractNumId="0">
+    <w:nsid w:val="05F35FB8"/>
+    <w:multiLevelType w:val="hybridMultilevel"/>
+    <w:tmpl w:val="A260B6B2"/>
+    <w:lvl w:ilvl="0" w:tplc="080A000F">
+      <w:start w:val="1"/>
+      <w:numFmt w:val="decimal"/>
+      <w:lvlText w:val="%1."/>
+      <w:lvlJc w:val="left"/>
+      <w:pPr>
+        <w:ind w:left="720" w:hanging="360"/>
+      </w:pPr>
+    </w:lvl>
+    <w:lvl w:ilvl="1" w:tplc="080A0019" w:tentative="1">
+      <w:start w:val="1"/>
+      <w:numFmt w:val="lowerLetter"/>
+      <w:lvlText w:val="%2."/>
+      <w:lvlJc w:val="left"/>
+      <w:pPr>
+        <w:ind w:left="1440" w:hanging="360"/>
+      </w:pPr>
+    </w:lvl>
+    <w:lvl w:ilvl="2" w:tplc="080A001B" w:tentative="1">
+      <w:start w:val="1"/>
+      <w:numFmt w:val="lowerRoman"/>
+      <w:lvlText w:val="%3."/>
+      <w:lvlJc w:val="right"/>
+      <w:pPr>
+        <w:ind w:left="2160" w:hanging="180"/>
+      </w:pPr>
+    </w:lvl>
+    <w:lvl w:ilvl="3" w:tplc="080A000F" w:tentative="1">
+      <w:start w:val="1"/>
+      <w:numFmt w:val="decimal"/>
+      <w:lvlText w:val="%4."/>
+      <w:lvlJc w:val="left"/>
+      <w:pPr>
+        <w:ind w:left="2880" w:hanging="360"/>
+      </w:pPr>
+    </w:lvl>
+    <w:lvl w:ilvl="4" w:tplc="080A0019" w:tentative="1">
+      <w:start w:val="1"/>
+      <w:numFmt w:val="lowerLetter"/>
+      <w:lvlText w:val="%5."/>
+      <w:lvlJc w:val="left"/>
+      <w:pPr>
+        <w:ind w:left="3600" w:hanging="360"/>
+      </w:pPr>
+    </w:lvl>
+    <w:lvl w:ilvl="5" w:tplc="080A001B" w:tentative="1">
+      <w:start w:val="1"/>
+      <w:numFmt w:val="lowerRoman"/>
+      <w:lvlText w:val="%6."/>
+      <w:lvlJc w:val="right"/>
+      <w:pPr>
+        <w:ind w:left="4320" w:hanging="180"/>
+      </w:pPr>
+    </w:lvl>
+    <w:lvl w:ilvl="6" w:tplc="080A000F" w:tentative="1">
+      <w:start w:val="1"/>
+      <w:numFmt w:val="decimal"/>
+      <w:lvlText w:val="%7."/>
+      <w:lvlJc w:val="left"/>
+      <w:pPr>
+        <w:ind w:left="5040" w:hanging="360"/>
+      </w:pPr>
+    </w:lvl>
+    <w:lvl w:ilvl="7" w:tplc="080A0019" w:tentative="1">
+      <w:start w:val="1"/>
+      <w:numFmt w:val="lowerLetter"/>
+      <w:lvlText w:val="%8."/>
+      <w:lvlJc w:val="left"/>
+      <w:pPr>
+        <w:ind w:left="5760" w:hanging="360"/>
+      </w:pPr>
+    </w:lvl>
+    <w:lvl w:ilvl="8" w:tplc="080A001B" w:tentative="1">
+      <w:start w:val="1"/>
+      <w:numFmt w:val="lowerRoman"/>
+      <w:lvlText w:val="%9."/>
+      <w:lvlJc w:val="right"/>
+      <w:pPr>
+        <w:ind w:left="6480" w:hanging="180"/>
+      </w:pPr>
+    </w:lvl>
+  </w:abstractNum>
+  <w:abstractNum w:abstractNumId="1">
+    <w:nsid w:val="0B921A33"/>
+    <w:multiLevelType w:val="hybridMultilevel"/>
+    <w:tmpl w:val="7EB6AEDC"/>
+    <w:lvl w:ilvl="0" w:tplc="080A000F">
+      <w:start w:val="1"/>
+      <w:numFmt w:val="decimal"/>
+      <w:lvlText w:val="%1."/>
+      <w:lvlJc w:val="left"/>
+      <w:pPr>
+        <w:ind w:left="720" w:hanging="360"/>
+      </w:pPr>
+    </w:lvl>
+    <w:lvl w:ilvl="1" w:tplc="080A0019" w:tentative="1">
+      <w:start w:val="1"/>
+      <w:numFmt w:val="lowerLetter"/>
+      <w:lvlText w:val="%2."/>
+      <w:lvlJc w:val="left"/>
+      <w:pPr>
+        <w:ind w:left="1440" w:hanging="360"/>
+      </w:pPr>
+    </w:lvl>
+    <w:lvl w:ilvl="2" w:tplc="080A001B" w:tentative="1">
+      <w:start w:val="1"/>
+      <w:numFmt w:val="lowerRoman"/>
+      <w:lvlText w:val="%3."/>
+      <w:lvlJc w:val="right"/>
+      <w:pPr>
+        <w:ind w:left="2160" w:hanging="180"/>
+      </w:pPr>
+    </w:lvl>
+    <w:lvl w:ilvl="3" w:tplc="080A000F" w:tentative="1">
+      <w:start w:val="1"/>
+      <w:numFmt w:val="decimal"/>
+      <w:lvlText w:val="%4."/>
+      <w:lvlJc w:val="left"/>
+      <w:pPr>
+        <w:ind w:left="2880" w:hanging="360"/>
+      </w:pPr>
+    </w:lvl>
+    <w:lvl w:ilvl="4" w:tplc="080A0019" w:tentative="1">
+      <w:start w:val="1"/>
+      <w:numFmt w:val="lowerLetter"/>
+      <w:lvlText w:val="%5."/>
+      <w:lvlJc w:val="left"/>
+      <w:pPr>
+        <w:ind w:left="3600" w:hanging="360"/>
+      </w:pPr>
+    </w:lvl>
+    <w:lvl w:ilvl="5" w:tplc="080A001B" w:tentative="1">
+      <w:start w:val="1"/>
+      <w:numFmt w:val="lowerRoman"/>
+      <w:lvlText w:val="%6."/>
+      <w:lvlJc w:val="right"/>
+      <w:pPr>
+        <w:ind w:left="4320" w:hanging="180"/>
+      </w:pPr>
+    </w:lvl>
+    <w:lvl w:ilvl="6" w:tplc="080A000F" w:tentative="1">
+      <w:start w:val="1"/>
+      <w:numFmt w:val="decimal"/>
+      <w:lvlText w:val="%7."/>
+      <w:lvlJc w:val="left"/>
+      <w:pPr>
+        <w:ind w:left="5040" w:hanging="360"/>
+      </w:pPr>
+    </w:lvl>
+    <w:lvl w:ilvl="7" w:tplc="080A0019" w:tentative="1">
+      <w:start w:val="1"/>
+      <w:numFmt w:val="lowerLetter"/>
+      <w:lvlText w:val="%8."/>
+      <w:lvlJc w:val="left"/>
+      <w:pPr>
+        <w:ind w:left="5760" w:hanging="360"/>
+      </w:pPr>
+    </w:lvl>
+    <w:lvl w:ilvl="8" w:tplc="080A001B" w:tentative="1">
+      <w:start w:val="1"/>
+      <w:numFmt w:val="lowerRoman"/>
+      <w:lvlText w:val="%9."/>
+      <w:lvlJc w:val="right"/>
+      <w:pPr>
+        <w:ind w:left="6480" w:hanging="180"/>
+      </w:pPr>
+    </w:lvl>
+  </w:abstractNum>
+  <w:abstractNum w:abstractNumId="2">
+    <w:nsid w:val="0D797CD9"/>
+    <w:multiLevelType w:val="hybridMultilevel"/>
+    <w:tmpl w:val="CFB6F7D8"/>
+    <w:lvl w:ilvl="0" w:tplc="080A000F">
+      <w:start w:val="1"/>
+      <w:numFmt w:val="decimal"/>
+      <w:lvlText w:val="%1."/>
+      <w:lvlJc w:val="left"/>
+      <w:pPr>
+        <w:ind w:left="720" w:hanging="360"/>
+      </w:pPr>
+    </w:lvl>
+    <w:lvl w:ilvl="1" w:tplc="080A0019">
+      <w:start w:val="1"/>
+      <w:numFmt w:val="lowerLetter"/>
+      <w:lvlText w:val="%2."/>
+      <w:lvlJc w:val="left"/>
+      <w:pPr>
+        <w:ind w:left="1440" w:hanging="360"/>
+      </w:pPr>
+    </w:lvl>
+    <w:lvl w:ilvl="2" w:tplc="080A001B">
+      <w:start w:val="1"/>
+      <w:numFmt w:val="lowerRoman"/>
+      <w:lvlText w:val="%3."/>
+      <w:lvlJc w:val="right"/>
+      <w:pPr>
+        <w:ind w:left="2160" w:hanging="180"/>
+      </w:pPr>
+    </w:lvl>
+    <w:lvl w:ilvl="3" w:tplc="080A000F">
+      <w:start w:val="1"/>
+      <w:numFmt w:val="decimal"/>
+      <w:lvlText w:val="%4."/>
+      <w:lvlJc w:val="left"/>
+      <w:pPr>
+        <w:ind w:left="2880" w:hanging="360"/>
+      </w:pPr>
+    </w:lvl>
+    <w:lvl w:ilvl="4" w:tplc="080A0019">
+      <w:start w:val="1"/>
+      <w:numFmt w:val="lowerLetter"/>
+      <w:lvlText w:val="%5."/>
+      <w:lvlJc w:val="left"/>
+      <w:pPr>
+        <w:ind w:left="3600" w:hanging="360"/>
+      </w:pPr>
+    </w:lvl>
+    <w:lvl w:ilvl="5" w:tplc="080A001B">
+      <w:start w:val="1"/>
+      <w:numFmt w:val="lowerRoman"/>
+      <w:lvlText w:val="%6."/>
+      <w:lvlJc w:val="right"/>
+      <w:pPr>
+        <w:ind w:left="4320" w:hanging="180"/>
+      </w:pPr>
+    </w:lvl>
+    <w:lvl w:ilvl="6" w:tplc="080A000F">
+      <w:start w:val="1"/>
+      <w:numFmt w:val="decimal"/>
+      <w:lvlText w:val="%7."/>
+      <w:lvlJc w:val="left"/>
+      <w:pPr>
+        <w:ind w:left="5040" w:hanging="360"/>
+      </w:pPr>
+    </w:lvl>
+    <w:lvl w:ilvl="7" w:tplc="080A0019">
+      <w:start w:val="1"/>
+      <w:numFmt w:val="lowerLetter"/>
+      <w:lvlText w:val="%8."/>
+      <w:lvlJc w:val="left"/>
+      <w:pPr>
+        <w:ind w:left="5760" w:hanging="360"/>
+      </w:pPr>
+    </w:lvl>
+    <w:lvl w:ilvl="8" w:tplc="080A001B">
+      <w:start w:val="1"/>
+      <w:numFmt w:val="lowerRoman"/>
+      <w:lvlText w:val="%9."/>
+      <w:lvlJc w:val="right"/>
+      <w:pPr>
+        <w:ind w:left="6480" w:hanging="180"/>
+      </w:pPr>
+    </w:lvl>
+  </w:abstractNum>
+  <w:abstractNum w:abstractNumId="3">
+    <w:nsid w:val="11ED544D"/>
+    <w:multiLevelType w:val="hybridMultilevel"/>
+    <w:tmpl w:val="A59E2766"/>
+    <w:lvl w:ilvl="0" w:tplc="080A000F">
+      <w:start w:val="1"/>
+      <w:numFmt w:val="decimal"/>
+      <w:lvlText w:val="%1."/>
+      <w:lvlJc w:val="left"/>
+      <w:pPr>
+        <w:ind w:left="780" w:hanging="360"/>
+      </w:pPr>
+    </w:lvl>
+    <w:lvl w:ilvl="1" w:tplc="080A0019" w:tentative="1">
+      <w:start w:val="1"/>
+      <w:numFmt w:val="lowerLetter"/>
+      <w:lvlText w:val="%2."/>
+      <w:lvlJc w:val="left"/>
+      <w:pPr>
+        <w:ind w:left="1500" w:hanging="360"/>
+      </w:pPr>
+    </w:lvl>
+    <w:lvl w:ilvl="2" w:tplc="080A001B" w:tentative="1">
+      <w:start w:val="1"/>
+      <w:numFmt w:val="lowerRoman"/>
+      <w:lvlText w:val="%3."/>
+      <w:lvlJc w:val="right"/>
+      <w:pPr>
+        <w:ind w:left="2220" w:hanging="180"/>
+      </w:pPr>
+    </w:lvl>
+    <w:lvl w:ilvl="3" w:tplc="080A000F" w:tentative="1">
+      <w:start w:val="1"/>
+      <w:numFmt w:val="decimal"/>
+      <w:lvlText w:val="%4."/>
+      <w:lvlJc w:val="left"/>
+      <w:pPr>
+        <w:ind w:left="2940" w:hanging="360"/>
+      </w:pPr>
+    </w:lvl>
+    <w:lvl w:ilvl="4" w:tplc="080A0019" w:tentative="1">
+      <w:start w:val="1"/>
+      <w:numFmt w:val="lowerLetter"/>
+      <w:lvlText w:val="%5."/>
+      <w:lvlJc w:val="left"/>
+      <w:pPr>
+        <w:ind w:left="3660" w:hanging="360"/>
+      </w:pPr>
+    </w:lvl>
+    <w:lvl w:ilvl="5" w:tplc="080A001B" w:tentative="1">
+      <w:start w:val="1"/>
+      <w:numFmt w:val="lowerRoman"/>
+      <w:lvlText w:val="%6."/>
+      <w:lvlJc w:val="right"/>
+      <w:pPr>
+        <w:ind w:left="4380" w:hanging="180"/>
+      </w:pPr>
+    </w:lvl>
+    <w:lvl w:ilvl="6" w:tplc="080A000F" w:tentative="1">
+      <w:start w:val="1"/>
+      <w:numFmt w:val="decimal"/>
+      <w:lvlText w:val="%7."/>
+      <w:lvlJc w:val="left"/>
+      <w:pPr>
+        <w:ind w:left="5100" w:hanging="360"/>
+      </w:pPr>
+    </w:lvl>
+    <w:lvl w:ilvl="7" w:tplc="080A0019" w:tentative="1">
+      <w:start w:val="1"/>
+      <w:numFmt w:val="lowerLetter"/>
+      <w:lvlText w:val="%8."/>
+      <w:lvlJc w:val="left"/>
+      <w:pPr>
+        <w:ind w:left="5820" w:hanging="360"/>
+      </w:pPr>
+    </w:lvl>
+    <w:lvl w:ilvl="8" w:tplc="080A001B" w:tentative="1">
+      <w:start w:val="1"/>
+      <w:numFmt w:val="lowerRoman"/>
+      <w:lvlText w:val="%9."/>
+      <w:lvlJc w:val="right"/>
+      <w:pPr>
+        <w:ind w:left="6540" w:hanging="180"/>
+      </w:pPr>
+    </w:lvl>
+  </w:abstractNum>
+  <w:abstractNum w:abstractNumId="4">
+    <w:nsid w:val="362557FD"/>
+    <w:multiLevelType w:val="multilevel"/>
+    <w:tmpl w:val="B4907EAE"/>
+    <w:lvl w:ilvl="0">
+      <w:start w:val="3"/>
+      <w:numFmt w:val="decimal"/>
+      <w:lvlText w:val="%1."/>
+      <w:lvlJc w:val="left"/>
+      <w:pPr>
+        <w:tabs>
+          <w:tab w:val="num" w:pos="720"/>
+        </w:tabs>
+        <w:ind w:left="720" w:hanging="360"/>
+      </w:pPr>
+    </w:lvl>
+    <w:lvl w:ilvl="1" w:tentative="1">
+      <w:start w:val="1"/>
+      <w:numFmt w:val="decimal"/>
+      <w:lvlText w:val="%2."/>
+      <w:lvlJc w:val="left"/>
+      <w:pPr>
+        <w:tabs>
+          <w:tab w:val="num" w:pos="1440"/>
+        </w:tabs>
+        <w:ind w:left="1440" w:hanging="360"/>
+      </w:pPr>
+    </w:lvl>
+    <w:lvl w:ilvl="2" w:tentative="1">
+      <w:start w:val="1"/>
+      <w:numFmt w:val="decimal"/>
+      <w:lvlText w:val="%3."/>
+      <w:lvlJc w:val="left"/>
+      <w:pPr>
+        <w:tabs>
+          <w:tab w:val="num" w:pos="2160"/>
+        </w:tabs>
+        <w:ind w:left="2160" w:hanging="360"/>
+      </w:pPr>
+    </w:lvl>
+    <w:lvl w:ilvl="3" w:tentative="1">
+      <w:start w:val="1"/>
+      <w:numFmt w:val="decimal"/>
+      <w:lvlText w:val="%4."/>
+      <w:lvlJc w:val="left"/>
+      <w:pPr>
+        <w:tabs>
+          <w:tab w:val="num" w:pos="2880"/>
+        </w:tabs>
+        <w:ind w:left="2880" w:hanging="360"/>
+      </w:pPr>
+    </w:lvl>
+    <w:lvl w:ilvl="4" w:tentative="1">
+      <w:start w:val="1"/>
+      <w:numFmt w:val="decimal"/>
+      <w:lvlText w:val="%5."/>
+      <w:lvlJc w:val="left"/>
+      <w:pPr>
+        <w:tabs>
+          <w:tab w:val="num" w:pos="3600"/>
+        </w:tabs>
+        <w:ind w:left="3600" w:hanging="360"/>
+      </w:pPr>
+    </w:lvl>
+    <w:lvl w:ilvl="5" w:tentative="1">
+      <w:start w:val="1"/>
+      <w:numFmt w:val="decimal"/>
+      <w:lvlText w:val="%6."/>
+      <w:lvlJc w:val="left"/>
+      <w:pPr>
+        <w:tabs>
+          <w:tab w:val="num" w:pos="4320"/>
+        </w:tabs>
+        <w:ind w:left="4320" w:hanging="360"/>
+      </w:pPr>
+    </w:lvl>
+    <w:lvl w:ilvl="6" w:tentative="1">
+      <w:start w:val="1"/>
+      <w:numFmt w:val="decimal"/>
+      <w:lvlText w:val="%7."/>
+      <w:lvlJc w:val="left"/>
+      <w:pPr>
+        <w:tabs>
+          <w:tab w:val="num" w:pos="5040"/>
+        </w:tabs>
+        <w:ind w:left="5040" w:hanging="360"/>
+      </w:pPr>
+    </w:lvl>
+    <w:lvl w:ilvl="7" w:tentative="1">
+      <w:start w:val="1"/>
+      <w:numFmt w:val="decimal"/>
+      <w:lvlText w:val="%8."/>
+      <w:lvlJc w:val="left"/>
+      <w:pPr>
+        <w:tabs>
+          <w:tab w:val="num" w:pos="5760"/>
+        </w:tabs>
+        <w:ind w:left="5760" w:hanging="360"/>
+      </w:pPr>
+    </w:lvl>
+    <w:lvl w:ilvl="8" w:tentative="1">
+      <w:start w:val="1"/>
+      <w:numFmt w:val="decimal"/>
+      <w:lvlText w:val="%9."/>
+      <w:lvlJc w:val="left"/>
+      <w:pPr>
+        <w:tabs>
+          <w:tab w:val="num" w:pos="6480"/>
+        </w:tabs>
+        <w:ind w:left="6480" w:hanging="360"/>
+      </w:pPr>
+    </w:lvl>
+  </w:abstractNum>
+  <w:abstractNum w:abstractNumId="5">
+    <w:nsid w:val="391A6850"/>
+    <w:multiLevelType w:val="hybridMultilevel"/>
+    <w:tmpl w:val="135E66D2"/>
+    <w:lvl w:ilvl="0" w:tplc="080A000F">
+      <w:start w:val="1"/>
+      <w:numFmt w:val="decimal"/>
+      <w:lvlText w:val="%1."/>
+      <w:lvlJc w:val="left"/>
+      <w:pPr>
+        <w:ind w:left="720" w:hanging="360"/>
+      </w:pPr>
+    </w:lvl>
+    <w:lvl w:ilvl="1" w:tplc="080A0019">
+      <w:start w:val="1"/>
+      <w:numFmt w:val="lowerLetter"/>
+      <w:lvlText w:val="%2."/>
+      <w:lvlJc w:val="left"/>
+      <w:pPr>
+        <w:ind w:left="1440" w:hanging="360"/>
+      </w:pPr>
+    </w:lvl>
+    <w:lvl w:ilvl="2" w:tplc="080A001B">
+      <w:start w:val="1"/>
+      <w:numFmt w:val="lowerRoman"/>
+      <w:lvlText w:val="%3."/>
+      <w:lvlJc w:val="right"/>
+      <w:pPr>
+        <w:ind w:left="2160" w:hanging="180"/>
+      </w:pPr>
+    </w:lvl>
+    <w:lvl w:ilvl="3" w:tplc="080A000F">
+      <w:start w:val="1"/>
+      <w:numFmt w:val="decimal"/>
+      <w:lvlText w:val="%4."/>
+      <w:lvlJc w:val="left"/>
+      <w:pPr>
+        <w:ind w:left="2880" w:hanging="360"/>
+      </w:pPr>
+    </w:lvl>
+    <w:lvl w:ilvl="4" w:tplc="080A0019">
+      <w:start w:val="1"/>
+      <w:numFmt w:val="lowerLetter"/>
+      <w:lvlText w:val="%5."/>
+      <w:lvlJc w:val="left"/>
+      <w:pPr>
+        <w:ind w:left="3600" w:hanging="360"/>
+      </w:pPr>
+    </w:lvl>
+    <w:lvl w:ilvl="5" w:tplc="080A001B">
+      <w:start w:val="1"/>
+      <w:numFmt w:val="lowerRoman"/>
+      <w:lvlText w:val="%6."/>
+      <w:lvlJc w:val="right"/>
+      <w:pPr>
+        <w:ind w:left="4320" w:hanging="180"/>
+      </w:pPr>
+    </w:lvl>
+    <w:lvl w:ilvl="6" w:tplc="080A000F">
+      <w:start w:val="1"/>
+      <w:numFmt w:val="decimal"/>
+      <w:lvlText w:val="%7."/>
+      <w:lvlJc w:val="left"/>
+      <w:pPr>
+        <w:ind w:left="5040" w:hanging="360"/>
+      </w:pPr>
+    </w:lvl>
+    <w:lvl w:ilvl="7" w:tplc="080A0019">
+      <w:start w:val="1"/>
+      <w:numFmt w:val="lowerLetter"/>
+      <w:lvlText w:val="%8."/>
+      <w:lvlJc w:val="left"/>
+      <w:pPr>
+        <w:ind w:left="5760" w:hanging="360"/>
+      </w:pPr>
+    </w:lvl>
+    <w:lvl w:ilvl="8" w:tplc="080A001B">
+      <w:start w:val="1"/>
+      <w:numFmt w:val="lowerRoman"/>
+      <w:lvlText w:val="%9."/>
+      <w:lvlJc w:val="right"/>
+      <w:pPr>
+        <w:ind w:left="6480" w:hanging="180"/>
+      </w:pPr>
+    </w:lvl>
+  </w:abstractNum>
+  <w:abstractNum w:abstractNumId="6">
     <w:nsid w:val="40D446F5"/>
     <w:multiLevelType w:val="hybridMultilevel"/>
     <w:tmpl w:val="E7AAE968"/>
@@ -2276,7 +6059,233 @@
       </w:pPr>
     </w:lvl>
   </w:abstractNum>
-  <w:abstractNum w:abstractNumId="1" w15:restartNumberingAfterBreak="0">
+  <w:abstractNum w:abstractNumId="7">
+    <w:nsid w:val="54D41849"/>
+    <w:multiLevelType w:val="multilevel"/>
+    <w:tmpl w:val="A2A63494"/>
+    <w:lvl w:ilvl="0">
+      <w:start w:val="2"/>
+      <w:numFmt w:val="decimal"/>
+      <w:lvlText w:val="%1."/>
+      <w:lvlJc w:val="left"/>
+      <w:pPr>
+        <w:tabs>
+          <w:tab w:val="num" w:pos="720"/>
+        </w:tabs>
+        <w:ind w:left="720" w:hanging="360"/>
+      </w:pPr>
+    </w:lvl>
+    <w:lvl w:ilvl="1" w:tentative="1">
+      <w:start w:val="1"/>
+      <w:numFmt w:val="decimal"/>
+      <w:lvlText w:val="%2."/>
+      <w:lvlJc w:val="left"/>
+      <w:pPr>
+        <w:tabs>
+          <w:tab w:val="num" w:pos="1440"/>
+        </w:tabs>
+        <w:ind w:left="1440" w:hanging="360"/>
+      </w:pPr>
+    </w:lvl>
+    <w:lvl w:ilvl="2" w:tentative="1">
+      <w:start w:val="1"/>
+      <w:numFmt w:val="decimal"/>
+      <w:lvlText w:val="%3."/>
+      <w:lvlJc w:val="left"/>
+      <w:pPr>
+        <w:tabs>
+          <w:tab w:val="num" w:pos="2160"/>
+        </w:tabs>
+        <w:ind w:left="2160" w:hanging="360"/>
+      </w:pPr>
+    </w:lvl>
+    <w:lvl w:ilvl="3" w:tentative="1">
+      <w:start w:val="1"/>
+      <w:numFmt w:val="decimal"/>
+      <w:lvlText w:val="%4."/>
+      <w:lvlJc w:val="left"/>
+      <w:pPr>
+        <w:tabs>
+          <w:tab w:val="num" w:pos="2880"/>
+        </w:tabs>
+        <w:ind w:left="2880" w:hanging="360"/>
+      </w:pPr>
+    </w:lvl>
+    <w:lvl w:ilvl="4" w:tentative="1">
+      <w:start w:val="1"/>
+      <w:numFmt w:val="decimal"/>
+      <w:lvlText w:val="%5."/>
+      <w:lvlJc w:val="left"/>
+      <w:pPr>
+        <w:tabs>
+          <w:tab w:val="num" w:pos="3600"/>
+        </w:tabs>
+        <w:ind w:left="3600" w:hanging="360"/>
+      </w:pPr>
+    </w:lvl>
+    <w:lvl w:ilvl="5" w:tentative="1">
+      <w:start w:val="1"/>
+      <w:numFmt w:val="decimal"/>
+      <w:lvlText w:val="%6."/>
+      <w:lvlJc w:val="left"/>
+      <w:pPr>
+        <w:tabs>
+          <w:tab w:val="num" w:pos="4320"/>
+        </w:tabs>
+        <w:ind w:left="4320" w:hanging="360"/>
+      </w:pPr>
+    </w:lvl>
+    <w:lvl w:ilvl="6" w:tentative="1">
+      <w:start w:val="1"/>
+      <w:numFmt w:val="decimal"/>
+      <w:lvlText w:val="%7."/>
+      <w:lvlJc w:val="left"/>
+      <w:pPr>
+        <w:tabs>
+          <w:tab w:val="num" w:pos="5040"/>
+        </w:tabs>
+        <w:ind w:left="5040" w:hanging="360"/>
+      </w:pPr>
+    </w:lvl>
+    <w:lvl w:ilvl="7" w:tentative="1">
+      <w:start w:val="1"/>
+      <w:numFmt w:val="decimal"/>
+      <w:lvlText w:val="%8."/>
+      <w:lvlJc w:val="left"/>
+      <w:pPr>
+        <w:tabs>
+          <w:tab w:val="num" w:pos="5760"/>
+        </w:tabs>
+        <w:ind w:left="5760" w:hanging="360"/>
+      </w:pPr>
+    </w:lvl>
+    <w:lvl w:ilvl="8" w:tentative="1">
+      <w:start w:val="1"/>
+      <w:numFmt w:val="decimal"/>
+      <w:lvlText w:val="%9."/>
+      <w:lvlJc w:val="left"/>
+      <w:pPr>
+        <w:tabs>
+          <w:tab w:val="num" w:pos="6480"/>
+        </w:tabs>
+        <w:ind w:left="6480" w:hanging="360"/>
+      </w:pPr>
+    </w:lvl>
+  </w:abstractNum>
+  <w:abstractNum w:abstractNumId="8">
+    <w:nsid w:val="68612EA5"/>
+    <w:multiLevelType w:val="multilevel"/>
+    <w:tmpl w:val="668C60F4"/>
+    <w:lvl w:ilvl="0">
+      <w:start w:val="3"/>
+      <w:numFmt w:val="decimal"/>
+      <w:lvlText w:val="%1."/>
+      <w:lvlJc w:val="left"/>
+      <w:pPr>
+        <w:tabs>
+          <w:tab w:val="num" w:pos="720"/>
+        </w:tabs>
+        <w:ind w:left="720" w:hanging="360"/>
+      </w:pPr>
+    </w:lvl>
+    <w:lvl w:ilvl="1" w:tentative="1">
+      <w:start w:val="1"/>
+      <w:numFmt w:val="decimal"/>
+      <w:lvlText w:val="%2."/>
+      <w:lvlJc w:val="left"/>
+      <w:pPr>
+        <w:tabs>
+          <w:tab w:val="num" w:pos="1440"/>
+        </w:tabs>
+        <w:ind w:left="1440" w:hanging="360"/>
+      </w:pPr>
+    </w:lvl>
+    <w:lvl w:ilvl="2" w:tentative="1">
+      <w:start w:val="1"/>
+      <w:numFmt w:val="decimal"/>
+      <w:lvlText w:val="%3."/>
+      <w:lvlJc w:val="left"/>
+      <w:pPr>
+        <w:tabs>
+          <w:tab w:val="num" w:pos="2160"/>
+        </w:tabs>
+        <w:ind w:left="2160" w:hanging="360"/>
+      </w:pPr>
+    </w:lvl>
+    <w:lvl w:ilvl="3" w:tentative="1">
+      <w:start w:val="1"/>
+      <w:numFmt w:val="decimal"/>
+      <w:lvlText w:val="%4."/>
+      <w:lvlJc w:val="left"/>
+      <w:pPr>
+        <w:tabs>
+          <w:tab w:val="num" w:pos="2880"/>
+        </w:tabs>
+        <w:ind w:left="2880" w:hanging="360"/>
+      </w:pPr>
+    </w:lvl>
+    <w:lvl w:ilvl="4" w:tentative="1">
+      <w:start w:val="1"/>
+      <w:numFmt w:val="decimal"/>
+      <w:lvlText w:val="%5."/>
+      <w:lvlJc w:val="left"/>
+      <w:pPr>
+        <w:tabs>
+          <w:tab w:val="num" w:pos="3600"/>
+        </w:tabs>
+        <w:ind w:left="3600" w:hanging="360"/>
+      </w:pPr>
+    </w:lvl>
+    <w:lvl w:ilvl="5" w:tentative="1">
+      <w:start w:val="1"/>
+      <w:numFmt w:val="decimal"/>
+      <w:lvlText w:val="%6."/>
+      <w:lvlJc w:val="left"/>
+      <w:pPr>
+        <w:tabs>
+          <w:tab w:val="num" w:pos="4320"/>
+        </w:tabs>
+        <w:ind w:left="4320" w:hanging="360"/>
+      </w:pPr>
+    </w:lvl>
+    <w:lvl w:ilvl="6" w:tentative="1">
+      <w:start w:val="1"/>
+      <w:numFmt w:val="decimal"/>
+      <w:lvlText w:val="%7."/>
+      <w:lvlJc w:val="left"/>
+      <w:pPr>
+        <w:tabs>
+          <w:tab w:val="num" w:pos="5040"/>
+        </w:tabs>
+        <w:ind w:left="5040" w:hanging="360"/>
+      </w:pPr>
+    </w:lvl>
+    <w:lvl w:ilvl="7" w:tentative="1">
+      <w:start w:val="1"/>
+      <w:numFmt w:val="decimal"/>
+      <w:lvlText w:val="%8."/>
+      <w:lvlJc w:val="left"/>
+      <w:pPr>
+        <w:tabs>
+          <w:tab w:val="num" w:pos="5760"/>
+        </w:tabs>
+        <w:ind w:left="5760" w:hanging="360"/>
+      </w:pPr>
+    </w:lvl>
+    <w:lvl w:ilvl="8" w:tentative="1">
+      <w:start w:val="1"/>
+      <w:numFmt w:val="decimal"/>
+      <w:lvlText w:val="%9."/>
+      <w:lvlJc w:val="left"/>
+      <w:pPr>
+        <w:tabs>
+          <w:tab w:val="num" w:pos="6480"/>
+        </w:tabs>
+        <w:ind w:left="6480" w:hanging="360"/>
+      </w:pPr>
+    </w:lvl>
+  </w:abstractNum>
+  <w:abstractNum w:abstractNumId="9">
     <w:nsid w:val="691351B9"/>
     <w:multiLevelType w:val="hybridMultilevel"/>
     <w:tmpl w:val="B95EC386"/>
@@ -2362,17 +6371,443 @@
       </w:pPr>
     </w:lvl>
   </w:abstractNum>
-  <w:num w:numId="1" w16cid:durableId="403799940">
+  <w:abstractNum w:abstractNumId="10">
+    <w:nsid w:val="69ED6876"/>
+    <w:multiLevelType w:val="multilevel"/>
+    <w:tmpl w:val="A2B47562"/>
+    <w:lvl w:ilvl="0">
+      <w:start w:val="1"/>
+      <w:numFmt w:val="decimal"/>
+      <w:lvlText w:val="%1."/>
+      <w:lvlJc w:val="left"/>
+      <w:pPr>
+        <w:tabs>
+          <w:tab w:val="num" w:pos="720"/>
+        </w:tabs>
+        <w:ind w:left="720" w:hanging="360"/>
+      </w:pPr>
+    </w:lvl>
+    <w:lvl w:ilvl="1" w:tentative="1">
+      <w:start w:val="1"/>
+      <w:numFmt w:val="decimal"/>
+      <w:lvlText w:val="%2."/>
+      <w:lvlJc w:val="left"/>
+      <w:pPr>
+        <w:tabs>
+          <w:tab w:val="num" w:pos="1440"/>
+        </w:tabs>
+        <w:ind w:left="1440" w:hanging="360"/>
+      </w:pPr>
+    </w:lvl>
+    <w:lvl w:ilvl="2" w:tentative="1">
+      <w:start w:val="1"/>
+      <w:numFmt w:val="decimal"/>
+      <w:lvlText w:val="%3."/>
+      <w:lvlJc w:val="left"/>
+      <w:pPr>
+        <w:tabs>
+          <w:tab w:val="num" w:pos="2160"/>
+        </w:tabs>
+        <w:ind w:left="2160" w:hanging="360"/>
+      </w:pPr>
+    </w:lvl>
+    <w:lvl w:ilvl="3" w:tentative="1">
+      <w:start w:val="1"/>
+      <w:numFmt w:val="decimal"/>
+      <w:lvlText w:val="%4."/>
+      <w:lvlJc w:val="left"/>
+      <w:pPr>
+        <w:tabs>
+          <w:tab w:val="num" w:pos="2880"/>
+        </w:tabs>
+        <w:ind w:left="2880" w:hanging="360"/>
+      </w:pPr>
+    </w:lvl>
+    <w:lvl w:ilvl="4" w:tentative="1">
+      <w:start w:val="1"/>
+      <w:numFmt w:val="decimal"/>
+      <w:lvlText w:val="%5."/>
+      <w:lvlJc w:val="left"/>
+      <w:pPr>
+        <w:tabs>
+          <w:tab w:val="num" w:pos="3600"/>
+        </w:tabs>
+        <w:ind w:left="3600" w:hanging="360"/>
+      </w:pPr>
+    </w:lvl>
+    <w:lvl w:ilvl="5" w:tentative="1">
+      <w:start w:val="1"/>
+      <w:numFmt w:val="decimal"/>
+      <w:lvlText w:val="%6."/>
+      <w:lvlJc w:val="left"/>
+      <w:pPr>
+        <w:tabs>
+          <w:tab w:val="num" w:pos="4320"/>
+        </w:tabs>
+        <w:ind w:left="4320" w:hanging="360"/>
+      </w:pPr>
+    </w:lvl>
+    <w:lvl w:ilvl="6" w:tentative="1">
+      <w:start w:val="1"/>
+      <w:numFmt w:val="decimal"/>
+      <w:lvlText w:val="%7."/>
+      <w:lvlJc w:val="left"/>
+      <w:pPr>
+        <w:tabs>
+          <w:tab w:val="num" w:pos="5040"/>
+        </w:tabs>
+        <w:ind w:left="5040" w:hanging="360"/>
+      </w:pPr>
+    </w:lvl>
+    <w:lvl w:ilvl="7" w:tentative="1">
+      <w:start w:val="1"/>
+      <w:numFmt w:val="decimal"/>
+      <w:lvlText w:val="%8."/>
+      <w:lvlJc w:val="left"/>
+      <w:pPr>
+        <w:tabs>
+          <w:tab w:val="num" w:pos="5760"/>
+        </w:tabs>
+        <w:ind w:left="5760" w:hanging="360"/>
+      </w:pPr>
+    </w:lvl>
+    <w:lvl w:ilvl="8" w:tentative="1">
+      <w:start w:val="1"/>
+      <w:numFmt w:val="decimal"/>
+      <w:lvlText w:val="%9."/>
+      <w:lvlJc w:val="left"/>
+      <w:pPr>
+        <w:tabs>
+          <w:tab w:val="num" w:pos="6480"/>
+        </w:tabs>
+        <w:ind w:left="6480" w:hanging="360"/>
+      </w:pPr>
+    </w:lvl>
+  </w:abstractNum>
+  <w:abstractNum w:abstractNumId="11">
+    <w:nsid w:val="702211BC"/>
+    <w:multiLevelType w:val="multilevel"/>
+    <w:tmpl w:val="27425286"/>
+    <w:lvl w:ilvl="0">
+      <w:start w:val="1"/>
+      <w:numFmt w:val="decimal"/>
+      <w:lvlText w:val="%1."/>
+      <w:lvlJc w:val="left"/>
+      <w:pPr>
+        <w:tabs>
+          <w:tab w:val="num" w:pos="720"/>
+        </w:tabs>
+        <w:ind w:left="720" w:hanging="360"/>
+      </w:pPr>
+    </w:lvl>
+    <w:lvl w:ilvl="1" w:tentative="1">
+      <w:start w:val="1"/>
+      <w:numFmt w:val="decimal"/>
+      <w:lvlText w:val="%2."/>
+      <w:lvlJc w:val="left"/>
+      <w:pPr>
+        <w:tabs>
+          <w:tab w:val="num" w:pos="1440"/>
+        </w:tabs>
+        <w:ind w:left="1440" w:hanging="360"/>
+      </w:pPr>
+    </w:lvl>
+    <w:lvl w:ilvl="2" w:tentative="1">
+      <w:start w:val="1"/>
+      <w:numFmt w:val="decimal"/>
+      <w:lvlText w:val="%3."/>
+      <w:lvlJc w:val="left"/>
+      <w:pPr>
+        <w:tabs>
+          <w:tab w:val="num" w:pos="2160"/>
+        </w:tabs>
+        <w:ind w:left="2160" w:hanging="360"/>
+      </w:pPr>
+    </w:lvl>
+    <w:lvl w:ilvl="3" w:tentative="1">
+      <w:start w:val="1"/>
+      <w:numFmt w:val="decimal"/>
+      <w:lvlText w:val="%4."/>
+      <w:lvlJc w:val="left"/>
+      <w:pPr>
+        <w:tabs>
+          <w:tab w:val="num" w:pos="2880"/>
+        </w:tabs>
+        <w:ind w:left="2880" w:hanging="360"/>
+      </w:pPr>
+    </w:lvl>
+    <w:lvl w:ilvl="4" w:tentative="1">
+      <w:start w:val="1"/>
+      <w:numFmt w:val="decimal"/>
+      <w:lvlText w:val="%5."/>
+      <w:lvlJc w:val="left"/>
+      <w:pPr>
+        <w:tabs>
+          <w:tab w:val="num" w:pos="3600"/>
+        </w:tabs>
+        <w:ind w:left="3600" w:hanging="360"/>
+      </w:pPr>
+    </w:lvl>
+    <w:lvl w:ilvl="5" w:tentative="1">
+      <w:start w:val="1"/>
+      <w:numFmt w:val="decimal"/>
+      <w:lvlText w:val="%6."/>
+      <w:lvlJc w:val="left"/>
+      <w:pPr>
+        <w:tabs>
+          <w:tab w:val="num" w:pos="4320"/>
+        </w:tabs>
+        <w:ind w:left="4320" w:hanging="360"/>
+      </w:pPr>
+    </w:lvl>
+    <w:lvl w:ilvl="6" w:tentative="1">
+      <w:start w:val="1"/>
+      <w:numFmt w:val="decimal"/>
+      <w:lvlText w:val="%7."/>
+      <w:lvlJc w:val="left"/>
+      <w:pPr>
+        <w:tabs>
+          <w:tab w:val="num" w:pos="5040"/>
+        </w:tabs>
+        <w:ind w:left="5040" w:hanging="360"/>
+      </w:pPr>
+    </w:lvl>
+    <w:lvl w:ilvl="7" w:tentative="1">
+      <w:start w:val="1"/>
+      <w:numFmt w:val="decimal"/>
+      <w:lvlText w:val="%8."/>
+      <w:lvlJc w:val="left"/>
+      <w:pPr>
+        <w:tabs>
+          <w:tab w:val="num" w:pos="5760"/>
+        </w:tabs>
+        <w:ind w:left="5760" w:hanging="360"/>
+      </w:pPr>
+    </w:lvl>
+    <w:lvl w:ilvl="8" w:tentative="1">
+      <w:start w:val="1"/>
+      <w:numFmt w:val="decimal"/>
+      <w:lvlText w:val="%9."/>
+      <w:lvlJc w:val="left"/>
+      <w:pPr>
+        <w:tabs>
+          <w:tab w:val="num" w:pos="6480"/>
+        </w:tabs>
+        <w:ind w:left="6480" w:hanging="360"/>
+      </w:pPr>
+    </w:lvl>
+  </w:abstractNum>
+  <w:abstractNum w:abstractNumId="12">
+    <w:nsid w:val="78D269C7"/>
+    <w:multiLevelType w:val="multilevel"/>
+    <w:tmpl w:val="978A1CDA"/>
+    <w:lvl w:ilvl="0">
+      <w:start w:val="2"/>
+      <w:numFmt w:val="decimal"/>
+      <w:lvlText w:val="%1."/>
+      <w:lvlJc w:val="left"/>
+      <w:pPr>
+        <w:tabs>
+          <w:tab w:val="num" w:pos="720"/>
+        </w:tabs>
+        <w:ind w:left="720" w:hanging="360"/>
+      </w:pPr>
+    </w:lvl>
+    <w:lvl w:ilvl="1" w:tentative="1">
+      <w:start w:val="1"/>
+      <w:numFmt w:val="decimal"/>
+      <w:lvlText w:val="%2."/>
+      <w:lvlJc w:val="left"/>
+      <w:pPr>
+        <w:tabs>
+          <w:tab w:val="num" w:pos="1440"/>
+        </w:tabs>
+        <w:ind w:left="1440" w:hanging="360"/>
+      </w:pPr>
+    </w:lvl>
+    <w:lvl w:ilvl="2" w:tentative="1">
+      <w:start w:val="1"/>
+      <w:numFmt w:val="decimal"/>
+      <w:lvlText w:val="%3."/>
+      <w:lvlJc w:val="left"/>
+      <w:pPr>
+        <w:tabs>
+          <w:tab w:val="num" w:pos="2160"/>
+        </w:tabs>
+        <w:ind w:left="2160" w:hanging="360"/>
+      </w:pPr>
+    </w:lvl>
+    <w:lvl w:ilvl="3" w:tentative="1">
+      <w:start w:val="1"/>
+      <w:numFmt w:val="decimal"/>
+      <w:lvlText w:val="%4."/>
+      <w:lvlJc w:val="left"/>
+      <w:pPr>
+        <w:tabs>
+          <w:tab w:val="num" w:pos="2880"/>
+        </w:tabs>
+        <w:ind w:left="2880" w:hanging="360"/>
+      </w:pPr>
+    </w:lvl>
+    <w:lvl w:ilvl="4" w:tentative="1">
+      <w:start w:val="1"/>
+      <w:numFmt w:val="decimal"/>
+      <w:lvlText w:val="%5."/>
+      <w:lvlJc w:val="left"/>
+      <w:pPr>
+        <w:tabs>
+          <w:tab w:val="num" w:pos="3600"/>
+        </w:tabs>
+        <w:ind w:left="3600" w:hanging="360"/>
+      </w:pPr>
+    </w:lvl>
+    <w:lvl w:ilvl="5" w:tentative="1">
+      <w:start w:val="1"/>
+      <w:numFmt w:val="decimal"/>
+      <w:lvlText w:val="%6."/>
+      <w:lvlJc w:val="left"/>
+      <w:pPr>
+        <w:tabs>
+          <w:tab w:val="num" w:pos="4320"/>
+        </w:tabs>
+        <w:ind w:left="4320" w:hanging="360"/>
+      </w:pPr>
+    </w:lvl>
+    <w:lvl w:ilvl="6" w:tentative="1">
+      <w:start w:val="1"/>
+      <w:numFmt w:val="decimal"/>
+      <w:lvlText w:val="%7."/>
+      <w:lvlJc w:val="left"/>
+      <w:pPr>
+        <w:tabs>
+          <w:tab w:val="num" w:pos="5040"/>
+        </w:tabs>
+        <w:ind w:left="5040" w:hanging="360"/>
+      </w:pPr>
+    </w:lvl>
+    <w:lvl w:ilvl="7" w:tentative="1">
+      <w:start w:val="1"/>
+      <w:numFmt w:val="decimal"/>
+      <w:lvlText w:val="%8."/>
+      <w:lvlJc w:val="left"/>
+      <w:pPr>
+        <w:tabs>
+          <w:tab w:val="num" w:pos="5760"/>
+        </w:tabs>
+        <w:ind w:left="5760" w:hanging="360"/>
+      </w:pPr>
+    </w:lvl>
+    <w:lvl w:ilvl="8" w:tentative="1">
+      <w:start w:val="1"/>
+      <w:numFmt w:val="decimal"/>
+      <w:lvlText w:val="%9."/>
+      <w:lvlJc w:val="left"/>
+      <w:pPr>
+        <w:tabs>
+          <w:tab w:val="num" w:pos="6480"/>
+        </w:tabs>
+        <w:ind w:left="6480" w:hanging="360"/>
+      </w:pPr>
+    </w:lvl>
+  </w:abstractNum>
+  <w:num w:numId="1">
+    <w:abstractNumId w:val="6"/>
+  </w:num>
+  <w:num w:numId="2">
+    <w:abstractNumId w:val="9"/>
+  </w:num>
+  <w:num w:numId="3">
+    <w:abstractNumId w:val="5"/>
+    <w:lvlOverride w:ilvl="0">
+      <w:startOverride w:val="1"/>
+    </w:lvlOverride>
+    <w:lvlOverride w:ilvl="1">
+      <w:startOverride w:val="1"/>
+    </w:lvlOverride>
+    <w:lvlOverride w:ilvl="2">
+      <w:startOverride w:val="1"/>
+    </w:lvlOverride>
+    <w:lvlOverride w:ilvl="3">
+      <w:startOverride w:val="1"/>
+    </w:lvlOverride>
+    <w:lvlOverride w:ilvl="4">
+      <w:startOverride w:val="1"/>
+    </w:lvlOverride>
+    <w:lvlOverride w:ilvl="5">
+      <w:startOverride w:val="1"/>
+    </w:lvlOverride>
+    <w:lvlOverride w:ilvl="6">
+      <w:startOverride w:val="1"/>
+    </w:lvlOverride>
+    <w:lvlOverride w:ilvl="7">
+      <w:startOverride w:val="1"/>
+    </w:lvlOverride>
+    <w:lvlOverride w:ilvl="8">
+      <w:startOverride w:val="1"/>
+    </w:lvlOverride>
+  </w:num>
+  <w:num w:numId="4">
+    <w:abstractNumId w:val="2"/>
+    <w:lvlOverride w:ilvl="0">
+      <w:startOverride w:val="1"/>
+    </w:lvlOverride>
+    <w:lvlOverride w:ilvl="1">
+      <w:startOverride w:val="1"/>
+    </w:lvlOverride>
+    <w:lvlOverride w:ilvl="2">
+      <w:startOverride w:val="1"/>
+    </w:lvlOverride>
+    <w:lvlOverride w:ilvl="3">
+      <w:startOverride w:val="1"/>
+    </w:lvlOverride>
+    <w:lvlOverride w:ilvl="4">
+      <w:startOverride w:val="1"/>
+    </w:lvlOverride>
+    <w:lvlOverride w:ilvl="5">
+      <w:startOverride w:val="1"/>
+    </w:lvlOverride>
+    <w:lvlOverride w:ilvl="6">
+      <w:startOverride w:val="1"/>
+    </w:lvlOverride>
+    <w:lvlOverride w:ilvl="7">
+      <w:startOverride w:val="1"/>
+    </w:lvlOverride>
+    <w:lvlOverride w:ilvl="8">
+      <w:startOverride w:val="1"/>
+    </w:lvlOverride>
+  </w:num>
+  <w:num w:numId="5">
+    <w:abstractNumId w:val="3"/>
+  </w:num>
+  <w:num w:numId="6">
+    <w:abstractNumId w:val="11"/>
+  </w:num>
+  <w:num w:numId="7">
+    <w:abstractNumId w:val="12"/>
+  </w:num>
+  <w:num w:numId="8">
+    <w:abstractNumId w:val="8"/>
+  </w:num>
+  <w:num w:numId="9">
+    <w:abstractNumId w:val="1"/>
+  </w:num>
+  <w:num w:numId="10">
     <w:abstractNumId w:val="0"/>
   </w:num>
-  <w:num w:numId="2" w16cid:durableId="2029720022">
-    <w:abstractNumId w:val="1"/>
+  <w:num w:numId="11">
+    <w:abstractNumId w:val="10"/>
+  </w:num>
+  <w:num w:numId="12">
+    <w:abstractNumId w:val="7"/>
+  </w:num>
+  <w:num w:numId="13">
+    <w:abstractNumId w:val="4"/>
   </w:num>
 </w:numbering>
 </file>
 
 <file path=word/styles.xml><?xml version="1.0" encoding="utf-8"?>
-<w:styles xmlns:mc="http://schemas.openxmlformats.org/markup-compatibility/2006" xmlns:r="http://schemas.openxmlformats.org/officeDocument/2006/relationships" xmlns:w="http://schemas.openxmlformats.org/wordprocessingml/2006/main" xmlns:w14="http://schemas.microsoft.com/office/word/2010/wordml" xmlns:w15="http://schemas.microsoft.com/office/word/2012/wordml" xmlns:w16cex="http://schemas.microsoft.com/office/word/2018/wordml/cex" xmlns:w16cid="http://schemas.microsoft.com/office/word/2016/wordml/cid" xmlns:w16="http://schemas.microsoft.com/office/word/2018/wordml" xmlns:w16du="http://schemas.microsoft.com/office/word/2023/wordml/word16du" xmlns:w16sdtdh="http://schemas.microsoft.com/office/word/2020/wordml/sdtdatahash" xmlns:w16sdtfl="http://schemas.microsoft.com/office/word/2024/wordml/sdtformatlock" xmlns:w16se="http://schemas.microsoft.com/office/word/2015/wordml/symex" mc:Ignorable="w14 w15 w16se w16cid w16 w16cex w16sdtdh w16sdtfl w16du">
+<w:styles xmlns:mc="http://schemas.openxmlformats.org/markup-compatibility/2006" xmlns:r="http://schemas.openxmlformats.org/officeDocument/2006/relationships" xmlns:w="http://schemas.openxmlformats.org/wordprocessingml/2006/main" xmlns:w14="http://schemas.microsoft.com/office/word/2010/wordml" xmlns:w15="http://schemas.microsoft.com/office/word/2012/wordml" mc:Ignorable="w14 w15">
   <w:docDefaults>
     <w:rPrDefault>
       <w:rPr>
@@ -2388,7 +6823,7 @@
       </w:pPr>
     </w:pPrDefault>
   </w:docDefaults>
-  <w:latentStyles w:defLockedState="0" w:defUIPriority="99" w:defSemiHidden="0" w:defUnhideWhenUsed="0" w:defQFormat="0" w:count="376">
+  <w:latentStyles w:defLockedState="0" w:defUIPriority="99" w:defSemiHidden="0" w:defUnhideWhenUsed="0" w:defQFormat="0" w:count="371">
     <w:lsdException w:name="Normal" w:uiPriority="0" w:qFormat="1"/>
     <w:lsdException w:name="heading 1" w:uiPriority="9" w:qFormat="1"/>
     <w:lsdException w:name="heading 2" w:semiHidden="1" w:uiPriority="9" w:unhideWhenUsed="1" w:qFormat="1"/>
@@ -2760,11 +7195,6 @@
     <w:lsdException w:name="List Table 5 Dark Accent 6" w:uiPriority="50"/>
     <w:lsdException w:name="List Table 6 Colorful Accent 6" w:uiPriority="51"/>
     <w:lsdException w:name="List Table 7 Colorful Accent 6" w:uiPriority="52"/>
-    <w:lsdException w:name="Mention" w:semiHidden="1" w:unhideWhenUsed="1"/>
-    <w:lsdException w:name="Smart Hyperlink" w:semiHidden="1" w:unhideWhenUsed="1"/>
-    <w:lsdException w:name="Hashtag" w:semiHidden="1" w:unhideWhenUsed="1"/>
-    <w:lsdException w:name="Unresolved Mention" w:semiHidden="1" w:unhideWhenUsed="1"/>
-    <w:lsdException w:name="Smart Link" w:semiHidden="1" w:unhideWhenUsed="1"/>
   </w:latentStyles>
   <w:style w:type="paragraph" w:default="1" w:styleId="Normal">
     <w:name w:val="Normal"/>
@@ -2889,6 +7319,7 @@
       <w:spacing w:after="0" w:line="240" w:lineRule="auto"/>
     </w:pPr>
     <w:tblPr>
+      <w:tblInd w:w="0" w:type="dxa"/>
       <w:tblBorders>
         <w:top w:val="single" w:sz="4" w:space="0" w:color="auto"/>
         <w:left w:val="single" w:sz="4" w:space="0" w:color="auto"/>
@@ -2897,6 +7328,12 @@
         <w:insideH w:val="single" w:sz="4" w:space="0" w:color="auto"/>
         <w:insideV w:val="single" w:sz="4" w:space="0" w:color="auto"/>
       </w:tblBorders>
+      <w:tblCellMar>
+        <w:top w:w="0" w:type="dxa"/>
+        <w:left w:w="108" w:type="dxa"/>
+        <w:bottom w:w="0" w:type="dxa"/>
+        <w:right w:w="108" w:type="dxa"/>
+      </w:tblCellMar>
     </w:tblPr>
   </w:style>
   <w:style w:type="character" w:styleId="Hipervnculo">
@@ -2910,7 +7347,7 @@
       <w:u w:val="single"/>
     </w:rPr>
   </w:style>
-  <w:style w:type="character" w:styleId="Mencinsinresolver">
+  <w:style w:type="character" w:customStyle="1" w:styleId="UnresolvedMention">
     <w:name w:val="Unresolved Mention"/>
     <w:basedOn w:val="Fuentedeprrafopredeter"/>
     <w:uiPriority w:val="99"/>
@@ -2920,6 +7357,97 @@
     <w:rPr>
       <w:color w:val="605E5C"/>
       <w:shd w:val="clear" w:color="auto" w:fill="E1DFDD"/>
+    </w:rPr>
+  </w:style>
+  <w:style w:type="paragraph" w:customStyle="1" w:styleId="paragraph">
+    <w:name w:val="paragraph"/>
+    <w:basedOn w:val="Normal"/>
+    <w:rsid w:val="005B64BA"/>
+    <w:pPr>
+      <w:spacing w:before="100" w:beforeAutospacing="1" w:after="100" w:afterAutospacing="1" w:line="240" w:lineRule="auto"/>
+    </w:pPr>
+    <w:rPr>
+      <w:rFonts w:ascii="Times New Roman" w:eastAsia="Times New Roman" w:hAnsi="Times New Roman" w:cs="Times New Roman"/>
+      <w:sz w:val="24"/>
+      <w:szCs w:val="24"/>
+      <w:lang w:eastAsia="es-GT"/>
+    </w:rPr>
+  </w:style>
+  <w:style w:type="character" w:customStyle="1" w:styleId="normaltextrun">
+    <w:name w:val="normaltextrun"/>
+    <w:basedOn w:val="Fuentedeprrafopredeter"/>
+    <w:rsid w:val="005B64BA"/>
+  </w:style>
+  <w:style w:type="character" w:customStyle="1" w:styleId="eop">
+    <w:name w:val="eop"/>
+    <w:basedOn w:val="Fuentedeprrafopredeter"/>
+    <w:rsid w:val="005B64BA"/>
+  </w:style>
+  <w:style w:type="paragraph" w:styleId="Encabezado">
+    <w:name w:val="header"/>
+    <w:basedOn w:val="Normal"/>
+    <w:link w:val="EncabezadoCar"/>
+    <w:uiPriority w:val="99"/>
+    <w:unhideWhenUsed/>
+    <w:rsid w:val="0053717A"/>
+    <w:pPr>
+      <w:tabs>
+        <w:tab w:val="center" w:pos="4419"/>
+        <w:tab w:val="right" w:pos="8838"/>
+      </w:tabs>
+      <w:spacing w:after="0" w:line="240" w:lineRule="auto"/>
+    </w:pPr>
+  </w:style>
+  <w:style w:type="character" w:customStyle="1" w:styleId="EncabezadoCar">
+    <w:name w:val="Encabezado Car"/>
+    <w:basedOn w:val="Fuentedeprrafopredeter"/>
+    <w:link w:val="Encabezado"/>
+    <w:uiPriority w:val="99"/>
+    <w:rsid w:val="0053717A"/>
+    <w:rPr>
+      <w:rFonts w:eastAsia="MS Mincho"/>
+    </w:rPr>
+  </w:style>
+  <w:style w:type="paragraph" w:styleId="Piedepgina">
+    <w:name w:val="footer"/>
+    <w:basedOn w:val="Normal"/>
+    <w:link w:val="PiedepginaCar"/>
+    <w:uiPriority w:val="99"/>
+    <w:unhideWhenUsed/>
+    <w:rsid w:val="0053717A"/>
+    <w:pPr>
+      <w:tabs>
+        <w:tab w:val="center" w:pos="4419"/>
+        <w:tab w:val="right" w:pos="8838"/>
+      </w:tabs>
+      <w:spacing w:after="0" w:line="240" w:lineRule="auto"/>
+    </w:pPr>
+  </w:style>
+  <w:style w:type="character" w:customStyle="1" w:styleId="PiedepginaCar">
+    <w:name w:val="Pie de página Car"/>
+    <w:basedOn w:val="Fuentedeprrafopredeter"/>
+    <w:link w:val="Piedepgina"/>
+    <w:uiPriority w:val="99"/>
+    <w:rsid w:val="0053717A"/>
+    <w:rPr>
+      <w:rFonts w:eastAsia="MS Mincho"/>
+    </w:rPr>
+  </w:style>
+  <w:style w:type="paragraph" w:styleId="NormalWeb">
+    <w:name w:val="Normal (Web)"/>
+    <w:basedOn w:val="Normal"/>
+    <w:uiPriority w:val="99"/>
+    <w:semiHidden/>
+    <w:unhideWhenUsed/>
+    <w:rsid w:val="0053717A"/>
+    <w:pPr>
+      <w:spacing w:before="100" w:beforeAutospacing="1" w:after="100" w:afterAutospacing="1" w:line="240" w:lineRule="auto"/>
+    </w:pPr>
+    <w:rPr>
+      <w:rFonts w:ascii="Times New Roman" w:eastAsia="Times New Roman" w:hAnsi="Times New Roman" w:cs="Times New Roman"/>
+      <w:sz w:val="24"/>
+      <w:szCs w:val="24"/>
+      <w:lang w:eastAsia="es-GT"/>
     </w:rPr>
   </w:style>
 </w:styles>

</xml_diff>

<commit_message>
add: Agregar archivos al proyecto Compra.java, CompraDAO.java y Compra.jsp
</commit_message>
<xml_diff>
--- a/ProyectoSCRUM_Fila3.docx
+++ b/ProyectoSCRUM_Fila3.docx
@@ -1,6 +1,6 @@
 
 <file path=word/document.xml><?xml version="1.0" encoding="utf-8"?>
-<w:document xmlns:wpc="http://schemas.microsoft.com/office/word/2010/wordprocessingCanvas" xmlns:cx="http://schemas.microsoft.com/office/drawing/2014/chartex" xmlns:cx1="http://schemas.microsoft.com/office/drawing/2015/9/8/chartex" xmlns:cx2="http://schemas.microsoft.com/office/drawing/2015/10/21/chartex" xmlns:cx3="http://schemas.microsoft.com/office/drawing/2016/5/9/chartex" xmlns:cx4="http://schemas.microsoft.com/office/drawing/2016/5/10/chartex" xmlns:cx5="http://schemas.microsoft.com/office/drawing/2016/5/11/chartex" xmlns:cx6="http://schemas.microsoft.com/office/drawing/2016/5/12/chartex" xmlns:cx7="http://schemas.microsoft.com/office/drawing/2016/5/13/chartex" xmlns:cx8="http://schemas.microsoft.com/office/drawing/2016/5/14/chartex" xmlns:mc="http://schemas.openxmlformats.org/markup-compatibility/2006" xmlns:aink="http://schemas.microsoft.com/office/drawing/2016/ink" xmlns:am3d="http://schemas.microsoft.com/office/drawing/2017/model3d" xmlns:o="urn:schemas-microsoft-com:office:office" xmlns:oel="http://schemas.microsoft.com/office/2019/extlst" xmlns:r="http://schemas.openxmlformats.org/officeDocument/2006/relationships" xmlns:m="http://schemas.openxmlformats.org/officeDocument/2006/math" xmlns:v="urn:schemas-microsoft-com:vml" xmlns:wp14="http://schemas.microsoft.com/office/word/2010/wordprocessingDrawing" xmlns:wp="http://schemas.openxmlformats.org/drawingml/2006/wordprocessingDrawing" xmlns:w10="urn:schemas-microsoft-com:office:word" xmlns:w="http://schemas.openxmlformats.org/wordprocessingml/2006/main" xmlns:w14="http://schemas.microsoft.com/office/word/2010/wordml" xmlns:w15="http://schemas.microsoft.com/office/word/2012/wordml" xmlns:w16cex="http://schemas.microsoft.com/office/word/2018/wordml/cex" xmlns:w16cid="http://schemas.microsoft.com/office/word/2016/wordml/cid" xmlns:w16="http://schemas.microsoft.com/office/word/2018/wordml" xmlns:w16du="http://schemas.microsoft.com/office/word/2023/wordml/word16du" xmlns:w16sdtdh="http://schemas.microsoft.com/office/word/2020/wordml/sdtdatahash" xmlns:w16sdtfl="http://schemas.microsoft.com/office/word/2024/wordml/sdtformatlock" xmlns:w16se="http://schemas.microsoft.com/office/word/2015/wordml/symex" xmlns:wpg="http://schemas.microsoft.com/office/word/2010/wordprocessingGroup" xmlns:wpi="http://schemas.microsoft.com/office/word/2010/wordprocessingInk" xmlns:wne="http://schemas.microsoft.com/office/word/2006/wordml" xmlns:wps="http://schemas.microsoft.com/office/word/2010/wordprocessingShape" mc:Ignorable="w14 w15 w16se w16cid w16 w16cex w16sdtdh w16sdtfl w16du wp14">
+<w:document xmlns:wpc="http://schemas.microsoft.com/office/word/2010/wordprocessingCanvas" xmlns:mc="http://schemas.openxmlformats.org/markup-compatibility/2006" xmlns:o="urn:schemas-microsoft-com:office:office" xmlns:r="http://schemas.openxmlformats.org/officeDocument/2006/relationships" xmlns:m="http://schemas.openxmlformats.org/officeDocument/2006/math" xmlns:v="urn:schemas-microsoft-com:vml" xmlns:wp14="http://schemas.microsoft.com/office/word/2010/wordprocessingDrawing" xmlns:wp="http://schemas.openxmlformats.org/drawingml/2006/wordprocessingDrawing" xmlns:w10="urn:schemas-microsoft-com:office:word" xmlns:w="http://schemas.openxmlformats.org/wordprocessingml/2006/main" xmlns:w14="http://schemas.microsoft.com/office/word/2010/wordml" xmlns:w15="http://schemas.microsoft.com/office/word/2012/wordml" xmlns:wpg="http://schemas.microsoft.com/office/word/2010/wordprocessingGroup" xmlns:wpi="http://schemas.microsoft.com/office/word/2010/wordprocessingInk" xmlns:wne="http://schemas.microsoft.com/office/word/2006/wordml" xmlns:wps="http://schemas.microsoft.com/office/word/2010/wordprocessingShape" mc:Ignorable="w14 w15 wp14">
   <w:body>
     <w:p>
       <w:pPr>
@@ -16,6 +16,7 @@
           <w:rFonts w:ascii="Arial" w:hAnsi="Arial" w:cs="Arial"/>
           <w:b/>
           <w:noProof/>
+          <w:lang w:eastAsia="es-GT"/>
         </w:rPr>
         <w:drawing>
           <wp:inline distT="0" distB="0" distL="0" distR="0" wp14:anchorId="61DA3BD1" wp14:editId="0C35A376">
@@ -35,7 +36,7 @@
                     </pic:cNvPicPr>
                   </pic:nvPicPr>
                   <pic:blipFill>
-                    <a:blip r:embed="rId5" cstate="print">
+                    <a:blip r:embed="rId7" cstate="print">
                       <a:extLst>
                         <a:ext uri="{28A0092B-C50C-407E-A947-70E740481C1C}">
                           <a14:useLocalDpi xmlns:a14="http://schemas.microsoft.com/office/drawing/2010/main" val="0"/>
@@ -707,13 +708,31 @@
                 <w:sz w:val="24"/>
               </w:rPr>
             </w:pPr>
+            <w:proofErr w:type="spellStart"/>
             <w:r>
               <w:rPr>
                 <w:rFonts w:ascii="Arial" w:hAnsi="Arial" w:cs="Arial"/>
                 <w:sz w:val="24"/>
               </w:rPr>
-              <w:t>Product Owner</w:t>
+              <w:t>Product</w:t>
             </w:r>
+            <w:proofErr w:type="spellEnd"/>
+            <w:r>
+              <w:rPr>
+                <w:rFonts w:ascii="Arial" w:hAnsi="Arial" w:cs="Arial"/>
+                <w:sz w:val="24"/>
+              </w:rPr>
+              <w:t xml:space="preserve"> </w:t>
+            </w:r>
+            <w:proofErr w:type="spellStart"/>
+            <w:r>
+              <w:rPr>
+                <w:rFonts w:ascii="Arial" w:hAnsi="Arial" w:cs="Arial"/>
+                <w:sz w:val="24"/>
+              </w:rPr>
+              <w:t>Owner</w:t>
+            </w:r>
+            <w:proofErr w:type="spellEnd"/>
           </w:p>
         </w:tc>
       </w:tr>
@@ -789,12 +808,21 @@
                 <w:sz w:val="24"/>
               </w:rPr>
             </w:pPr>
+            <w:proofErr w:type="spellStart"/>
             <w:r>
               <w:rPr>
                 <w:rFonts w:ascii="Arial" w:hAnsi="Arial" w:cs="Arial"/>
                 <w:sz w:val="24"/>
               </w:rPr>
-              <w:t>Jose Carlos Rodas Macal</w:t>
+              <w:t>Jose</w:t>
+            </w:r>
+            <w:proofErr w:type="spellEnd"/>
+            <w:r>
+              <w:rPr>
+                <w:rFonts w:ascii="Arial" w:hAnsi="Arial" w:cs="Arial"/>
+                <w:sz w:val="24"/>
+              </w:rPr>
+              <w:t xml:space="preserve"> Carlos Rodas Macal</w:t>
             </w:r>
           </w:p>
         </w:tc>
@@ -902,7 +930,39 @@
                 <w:rFonts w:ascii="Arial" w:hAnsi="Arial" w:cs="Arial"/>
                 <w:sz w:val="24"/>
               </w:rPr>
-              <w:t>Christian Geovanni Xicará Cifuentes</w:t>
+              <w:t xml:space="preserve">Christian </w:t>
+            </w:r>
+            <w:proofErr w:type="spellStart"/>
+            <w:r>
+              <w:rPr>
+                <w:rFonts w:ascii="Arial" w:hAnsi="Arial" w:cs="Arial"/>
+                <w:sz w:val="24"/>
+              </w:rPr>
+              <w:t>Geovanni</w:t>
+            </w:r>
+            <w:proofErr w:type="spellEnd"/>
+            <w:r>
+              <w:rPr>
+                <w:rFonts w:ascii="Arial" w:hAnsi="Arial" w:cs="Arial"/>
+                <w:sz w:val="24"/>
+              </w:rPr>
+              <w:t xml:space="preserve"> </w:t>
+            </w:r>
+            <w:proofErr w:type="spellStart"/>
+            <w:r>
+              <w:rPr>
+                <w:rFonts w:ascii="Arial" w:hAnsi="Arial" w:cs="Arial"/>
+                <w:sz w:val="24"/>
+              </w:rPr>
+              <w:t>Xicará</w:t>
+            </w:r>
+            <w:proofErr w:type="spellEnd"/>
+            <w:r>
+              <w:rPr>
+                <w:rFonts w:ascii="Arial" w:hAnsi="Arial" w:cs="Arial"/>
+                <w:sz w:val="24"/>
+              </w:rPr>
+              <w:t xml:space="preserve"> Cifuentes</w:t>
             </w:r>
           </w:p>
         </w:tc>
@@ -1010,7 +1070,23 @@
                 <w:rFonts w:ascii="Arial" w:hAnsi="Arial" w:cs="Arial"/>
                 <w:sz w:val="24"/>
               </w:rPr>
-              <w:t>Diego Alejandro Sebastian Peña</w:t>
+              <w:t xml:space="preserve">Diego Alejandro </w:t>
+            </w:r>
+            <w:proofErr w:type="spellStart"/>
+            <w:r>
+              <w:rPr>
+                <w:rFonts w:ascii="Arial" w:hAnsi="Arial" w:cs="Arial"/>
+                <w:sz w:val="24"/>
+              </w:rPr>
+              <w:t>Sebastian</w:t>
+            </w:r>
+            <w:proofErr w:type="spellEnd"/>
+            <w:r>
+              <w:rPr>
+                <w:rFonts w:ascii="Arial" w:hAnsi="Arial" w:cs="Arial"/>
+                <w:sz w:val="24"/>
+              </w:rPr>
+              <w:t xml:space="preserve"> Peña</w:t>
             </w:r>
           </w:p>
         </w:tc>
@@ -1120,8 +1196,33 @@
                 <w:rFonts w:ascii="Arial" w:hAnsi="Arial" w:cs="Arial"/>
                 <w:sz w:val="24"/>
               </w:rPr>
-              <w:t>Louis Brando Xiloj Subuyú</w:t>
+              <w:t xml:space="preserve">Louis Brando </w:t>
             </w:r>
+            <w:proofErr w:type="spellStart"/>
+            <w:r>
+              <w:rPr>
+                <w:rFonts w:ascii="Arial" w:hAnsi="Arial" w:cs="Arial"/>
+                <w:sz w:val="24"/>
+              </w:rPr>
+              <w:t>Xiloj</w:t>
+            </w:r>
+            <w:proofErr w:type="spellEnd"/>
+            <w:r>
+              <w:rPr>
+                <w:rFonts w:ascii="Arial" w:hAnsi="Arial" w:cs="Arial"/>
+                <w:sz w:val="24"/>
+              </w:rPr>
+              <w:t xml:space="preserve"> </w:t>
+            </w:r>
+            <w:proofErr w:type="spellStart"/>
+            <w:r>
+              <w:rPr>
+                <w:rFonts w:ascii="Arial" w:hAnsi="Arial" w:cs="Arial"/>
+                <w:sz w:val="24"/>
+              </w:rPr>
+              <w:t>Subuyú</w:t>
+            </w:r>
+            <w:proofErr w:type="spellEnd"/>
           </w:p>
         </w:tc>
         <w:tc>
@@ -1169,7 +1270,7 @@
                 <w:sz w:val="24"/>
               </w:rPr>
             </w:pPr>
-            <w:hyperlink r:id="rId6" w:tooltip="add: Agregar Nombre Diego Benjamin Espinoza Reyes y rol Programador en archivo JavaEEProyect_Fila3.docx" w:history="1">
+            <w:hyperlink r:id="rId8" w:tooltip="add: Agregar Nombre Diego Benjamin Espinoza Reyes y rol Programador en archivo JavaEEProyect_Fila3.docx" w:history="1">
               <w:r>
                 <w:rPr>
                   <w:rStyle w:val="Hipervnculo"/>
@@ -1178,7 +1279,29 @@
                   <w:sz w:val="24"/>
                   <w:u w:val="none"/>
                 </w:rPr>
-                <w:t>Diego Benjamin Espinoza Reyes</w:t>
+                <w:t xml:space="preserve">Diego </w:t>
+              </w:r>
+              <w:proofErr w:type="spellStart"/>
+              <w:r>
+                <w:rPr>
+                  <w:rStyle w:val="Hipervnculo"/>
+                  <w:rFonts w:ascii="Arial" w:hAnsi="Arial" w:cs="Arial"/>
+                  <w:color w:val="auto"/>
+                  <w:sz w:val="24"/>
+                  <w:u w:val="none"/>
+                </w:rPr>
+                <w:t>Benjamin</w:t>
+              </w:r>
+              <w:proofErr w:type="spellEnd"/>
+              <w:r>
+                <w:rPr>
+                  <w:rStyle w:val="Hipervnculo"/>
+                  <w:rFonts w:ascii="Arial" w:hAnsi="Arial" w:cs="Arial"/>
+                  <w:color w:val="auto"/>
+                  <w:sz w:val="24"/>
+                  <w:u w:val="none"/>
+                </w:rPr>
+                <w:t xml:space="preserve"> Espinoza Reyes</w:t>
               </w:r>
             </w:hyperlink>
           </w:p>
@@ -1637,6 +1760,16 @@
           <w:sz w:val="24"/>
           <w:szCs w:val="24"/>
         </w:rPr>
+        <w:t xml:space="preserve">           </w:t>
+      </w:r>
+      <w:r>
+        <w:rPr>
+          <w:rFonts w:ascii="Arial" w:hAnsi="Arial" w:cs="Arial"/>
+          <w:b/>
+          <w:bCs/>
+          <w:sz w:val="24"/>
+          <w:szCs w:val="24"/>
+        </w:rPr>
         <w:t>HUJS-001:</w:t>
       </w:r>
     </w:p>
@@ -1684,6 +1817,16 @@
           <w:sz w:val="24"/>
           <w:szCs w:val="24"/>
         </w:rPr>
+        <w:t xml:space="preserve">           </w:t>
+      </w:r>
+      <w:r>
+        <w:rPr>
+          <w:rFonts w:ascii="Arial" w:hAnsi="Arial" w:cs="Arial"/>
+          <w:b/>
+          <w:bCs/>
+          <w:sz w:val="24"/>
+          <w:szCs w:val="24"/>
+        </w:rPr>
         <w:t>HUJS-002:</w:t>
       </w:r>
     </w:p>
@@ -1707,22 +1850,50 @@
           <w:sz w:val="24"/>
           <w:szCs w:val="24"/>
         </w:rPr>
-        <w:t xml:space="preserve">Como cliente, quiero poder modificar mis datos, para mantener mis datos actualizados. </w:t>
-      </w:r>
-    </w:p>
-    <w:p>
-      <w:pPr>
-        <w:pStyle w:val="Sinespaciado"/>
-        <w:tabs>
-          <w:tab w:val="left" w:pos="5670"/>
-        </w:tabs>
-        <w:spacing w:line="276" w:lineRule="auto"/>
-        <w:rPr>
-          <w:rFonts w:ascii="Arial" w:hAnsi="Arial" w:cs="Arial"/>
-          <w:sz w:val="24"/>
-          <w:szCs w:val="24"/>
-        </w:rPr>
-      </w:pPr>
+        <w:t xml:space="preserve">Como cliente, quiero poder modificar mis datos, para mantener mis datos </w:t>
+      </w:r>
+      <w:r>
+        <w:rPr>
+          <w:rFonts w:ascii="Arial" w:hAnsi="Arial" w:cs="Arial"/>
+          <w:b/>
+          <w:bCs/>
+          <w:sz w:val="24"/>
+          <w:szCs w:val="24"/>
+        </w:rPr>
+        <w:t xml:space="preserve">           </w:t>
+      </w:r>
+      <w:r>
+        <w:rPr>
+          <w:rFonts w:ascii="Arial" w:hAnsi="Arial" w:cs="Arial"/>
+          <w:sz w:val="24"/>
+          <w:szCs w:val="24"/>
+        </w:rPr>
+        <w:t xml:space="preserve">actualizados. </w:t>
+      </w:r>
+    </w:p>
+    <w:p>
+      <w:pPr>
+        <w:pStyle w:val="Sinespaciado"/>
+        <w:tabs>
+          <w:tab w:val="left" w:pos="5670"/>
+        </w:tabs>
+        <w:spacing w:line="276" w:lineRule="auto"/>
+        <w:rPr>
+          <w:rFonts w:ascii="Arial" w:hAnsi="Arial" w:cs="Arial"/>
+          <w:sz w:val="24"/>
+          <w:szCs w:val="24"/>
+        </w:rPr>
+      </w:pPr>
+      <w:r>
+        <w:rPr>
+          <w:rFonts w:ascii="Arial" w:hAnsi="Arial" w:cs="Arial"/>
+          <w:b/>
+          <w:bCs/>
+          <w:sz w:val="24"/>
+          <w:szCs w:val="24"/>
+        </w:rPr>
+        <w:t xml:space="preserve">           </w:t>
+      </w:r>
       <w:r>
         <w:rPr>
           <w:rFonts w:ascii="Arial" w:hAnsi="Arial" w:cs="Arial"/>
@@ -1832,7 +2003,27 @@
           <w:sz w:val="24"/>
           <w:szCs w:val="24"/>
         </w:rPr>
-        <w:t>HUJS-004:</w:t>
+        <w:t xml:space="preserve">           </w:t>
+      </w:r>
+      <w:r>
+        <w:rPr>
+          <w:rFonts w:ascii="Arial" w:hAnsi="Arial" w:cs="Arial"/>
+          <w:b/>
+          <w:bCs/>
+          <w:sz w:val="24"/>
+          <w:szCs w:val="24"/>
+        </w:rPr>
+        <w:t>HUJS-001</w:t>
+      </w:r>
+      <w:r>
+        <w:rPr>
+          <w:rFonts w:ascii="Arial" w:hAnsi="Arial" w:cs="Arial"/>
+          <w:b/>
+          <w:bCs/>
+          <w:sz w:val="24"/>
+          <w:szCs w:val="24"/>
+        </w:rPr>
+        <w:t>:</w:t>
       </w:r>
     </w:p>
     <w:p>
@@ -1911,7 +2102,27 @@
           <w:sz w:val="24"/>
           <w:szCs w:val="24"/>
         </w:rPr>
-        <w:t>HUJS-005:</w:t>
+        <w:t xml:space="preserve">           </w:t>
+      </w:r>
+      <w:r>
+        <w:rPr>
+          <w:rFonts w:ascii="Arial" w:hAnsi="Arial" w:cs="Arial"/>
+          <w:b/>
+          <w:bCs/>
+          <w:sz w:val="24"/>
+          <w:szCs w:val="24"/>
+        </w:rPr>
+        <w:t>HUJS-002</w:t>
+      </w:r>
+      <w:r>
+        <w:rPr>
+          <w:rFonts w:ascii="Arial" w:hAnsi="Arial" w:cs="Arial"/>
+          <w:b/>
+          <w:bCs/>
+          <w:sz w:val="24"/>
+          <w:szCs w:val="24"/>
+        </w:rPr>
+        <w:t>:</w:t>
       </w:r>
     </w:p>
     <w:p>
@@ -1990,7 +2201,27 @@
           <w:sz w:val="24"/>
           <w:szCs w:val="24"/>
         </w:rPr>
-        <w:t>HUJS-006:</w:t>
+        <w:t xml:space="preserve">           </w:t>
+      </w:r>
+      <w:r>
+        <w:rPr>
+          <w:rFonts w:ascii="Arial" w:hAnsi="Arial" w:cs="Arial"/>
+          <w:b/>
+          <w:bCs/>
+          <w:sz w:val="24"/>
+          <w:szCs w:val="24"/>
+        </w:rPr>
+        <w:t>HUJS-003</w:t>
+      </w:r>
+      <w:r>
+        <w:rPr>
+          <w:rFonts w:ascii="Arial" w:hAnsi="Arial" w:cs="Arial"/>
+          <w:b/>
+          <w:bCs/>
+          <w:sz w:val="24"/>
+          <w:szCs w:val="24"/>
+        </w:rPr>
+        <w:t>:</w:t>
       </w:r>
     </w:p>
     <w:p>
@@ -2129,7 +2360,37 @@
           <w:sz w:val="24"/>
           <w:szCs w:val="24"/>
         </w:rPr>
-        <w:t>HUJR-007:</w:t>
+        <w:t xml:space="preserve">           </w:t>
+      </w:r>
+      <w:r>
+        <w:rPr>
+          <w:rFonts w:ascii="Arial" w:hAnsi="Arial" w:cs="Arial"/>
+          <w:b/>
+          <w:bCs/>
+          <w:sz w:val="24"/>
+          <w:szCs w:val="24"/>
+        </w:rPr>
+        <w:t>HUJR-00</w:t>
+      </w:r>
+      <w:r>
+        <w:rPr>
+          <w:rFonts w:ascii="Arial" w:hAnsi="Arial" w:cs="Arial"/>
+          <w:b/>
+          <w:bCs/>
+          <w:sz w:val="24"/>
+          <w:szCs w:val="24"/>
+        </w:rPr>
+        <w:t>1</w:t>
+      </w:r>
+      <w:r>
+        <w:rPr>
+          <w:rFonts w:ascii="Arial" w:hAnsi="Arial" w:cs="Arial"/>
+          <w:b/>
+          <w:bCs/>
+          <w:sz w:val="24"/>
+          <w:szCs w:val="24"/>
+        </w:rPr>
+        <w:t>:</w:t>
       </w:r>
     </w:p>
     <w:p>
@@ -2186,7 +2447,37 @@
           <w:sz w:val="24"/>
           <w:szCs w:val="24"/>
         </w:rPr>
-        <w:t>HUJR-008:</w:t>
+        <w:t xml:space="preserve">           </w:t>
+      </w:r>
+      <w:r>
+        <w:rPr>
+          <w:rFonts w:ascii="Arial" w:hAnsi="Arial" w:cs="Arial"/>
+          <w:b/>
+          <w:bCs/>
+          <w:sz w:val="24"/>
+          <w:szCs w:val="24"/>
+        </w:rPr>
+        <w:t>HUJR-00</w:t>
+      </w:r>
+      <w:r>
+        <w:rPr>
+          <w:rFonts w:ascii="Arial" w:hAnsi="Arial" w:cs="Arial"/>
+          <w:b/>
+          <w:bCs/>
+          <w:sz w:val="24"/>
+          <w:szCs w:val="24"/>
+        </w:rPr>
+        <w:t>2</w:t>
+      </w:r>
+      <w:r>
+        <w:rPr>
+          <w:rFonts w:ascii="Arial" w:hAnsi="Arial" w:cs="Arial"/>
+          <w:b/>
+          <w:bCs/>
+          <w:sz w:val="24"/>
+          <w:szCs w:val="24"/>
+        </w:rPr>
+        <w:t>:</w:t>
       </w:r>
     </w:p>
     <w:p>
@@ -2259,7 +2550,27 @@
           <w:sz w:val="24"/>
           <w:szCs w:val="24"/>
         </w:rPr>
-        <w:t>HUJR-009</w:t>
+        <w:t xml:space="preserve">           </w:t>
+      </w:r>
+      <w:r>
+        <w:rPr>
+          <w:rFonts w:ascii="Arial" w:hAnsi="Arial" w:cs="Arial"/>
+          <w:b/>
+          <w:bCs/>
+          <w:sz w:val="24"/>
+          <w:szCs w:val="24"/>
+        </w:rPr>
+        <w:t>HUJR-00</w:t>
+      </w:r>
+      <w:r>
+        <w:rPr>
+          <w:rFonts w:ascii="Arial" w:hAnsi="Arial" w:cs="Arial"/>
+          <w:b/>
+          <w:bCs/>
+          <w:sz w:val="24"/>
+          <w:szCs w:val="24"/>
+        </w:rPr>
+        <w:t>3</w:t>
       </w:r>
       <w:r>
         <w:rPr>
@@ -2354,6 +2665,105 @@
         </w:rPr>
         <w:t xml:space="preserve"> las leyes establecidas por la SAT. </w:t>
       </w:r>
+    </w:p>
+    <w:p>
+      <w:pPr>
+        <w:pStyle w:val="Sinespaciado"/>
+        <w:ind w:left="708"/>
+        <w:rPr>
+          <w:rFonts w:ascii="Arial" w:hAnsi="Arial" w:cs="Arial"/>
+          <w:sz w:val="24"/>
+          <w:szCs w:val="24"/>
+        </w:rPr>
+      </w:pPr>
+    </w:p>
+    <w:p>
+      <w:pPr>
+        <w:pStyle w:val="Sinespaciado"/>
+        <w:ind w:left="708"/>
+        <w:rPr>
+          <w:rFonts w:ascii="Arial" w:hAnsi="Arial" w:cs="Arial"/>
+          <w:sz w:val="24"/>
+          <w:szCs w:val="24"/>
+        </w:rPr>
+      </w:pPr>
+    </w:p>
+    <w:p>
+      <w:pPr>
+        <w:pStyle w:val="Sinespaciado"/>
+        <w:ind w:left="708"/>
+        <w:rPr>
+          <w:rFonts w:ascii="Arial" w:hAnsi="Arial" w:cs="Arial"/>
+          <w:sz w:val="24"/>
+          <w:szCs w:val="24"/>
+        </w:rPr>
+      </w:pPr>
+    </w:p>
+    <w:p>
+      <w:pPr>
+        <w:pStyle w:val="Sinespaciado"/>
+        <w:ind w:left="708"/>
+        <w:rPr>
+          <w:rFonts w:ascii="Arial" w:hAnsi="Arial" w:cs="Arial"/>
+          <w:sz w:val="24"/>
+          <w:szCs w:val="24"/>
+        </w:rPr>
+      </w:pPr>
+    </w:p>
+    <w:p>
+      <w:pPr>
+        <w:pStyle w:val="Sinespaciado"/>
+        <w:ind w:left="708"/>
+        <w:rPr>
+          <w:rFonts w:ascii="Arial" w:hAnsi="Arial" w:cs="Arial"/>
+          <w:sz w:val="24"/>
+          <w:szCs w:val="24"/>
+        </w:rPr>
+      </w:pPr>
+    </w:p>
+    <w:p>
+      <w:pPr>
+        <w:pStyle w:val="Sinespaciado"/>
+        <w:ind w:left="708"/>
+        <w:rPr>
+          <w:rFonts w:ascii="Arial" w:hAnsi="Arial" w:cs="Arial"/>
+          <w:sz w:val="24"/>
+          <w:szCs w:val="24"/>
+        </w:rPr>
+      </w:pPr>
+    </w:p>
+    <w:p>
+      <w:pPr>
+        <w:pStyle w:val="Sinespaciado"/>
+        <w:ind w:left="708"/>
+        <w:rPr>
+          <w:rFonts w:ascii="Arial" w:hAnsi="Arial" w:cs="Arial"/>
+          <w:sz w:val="24"/>
+          <w:szCs w:val="24"/>
+        </w:rPr>
+      </w:pPr>
+    </w:p>
+    <w:p>
+      <w:pPr>
+        <w:pStyle w:val="Sinespaciado"/>
+        <w:ind w:left="708"/>
+        <w:rPr>
+          <w:rFonts w:ascii="Arial" w:hAnsi="Arial" w:cs="Arial"/>
+          <w:sz w:val="24"/>
+          <w:szCs w:val="24"/>
+        </w:rPr>
+      </w:pPr>
+    </w:p>
+    <w:p>
+      <w:pPr>
+        <w:pStyle w:val="Sinespaciado"/>
+        <w:ind w:left="708"/>
+        <w:rPr>
+          <w:rFonts w:ascii="Arial" w:hAnsi="Arial" w:cs="Arial"/>
+          <w:sz w:val="24"/>
+          <w:szCs w:val="24"/>
+        </w:rPr>
+      </w:pPr>
     </w:p>
     <w:p>
       <w:pPr>
@@ -2392,6 +2802,7 @@
           <w:sz w:val="28"/>
           <w:szCs w:val="28"/>
         </w:rPr>
+        <w:lastRenderedPageBreak/>
         <w:t>Método Pago:</w:t>
       </w:r>
     </w:p>
@@ -2418,7 +2829,37 @@
           <w:sz w:val="24"/>
           <w:szCs w:val="24"/>
         </w:rPr>
-        <w:t>HUJR-010:</w:t>
+        <w:t xml:space="preserve">           </w:t>
+      </w:r>
+      <w:r>
+        <w:rPr>
+          <w:rFonts w:ascii="Arial" w:hAnsi="Arial" w:cs="Arial"/>
+          <w:b/>
+          <w:bCs/>
+          <w:sz w:val="24"/>
+          <w:szCs w:val="24"/>
+        </w:rPr>
+        <w:t>HUJR-0</w:t>
+      </w:r>
+      <w:r>
+        <w:rPr>
+          <w:rFonts w:ascii="Arial" w:hAnsi="Arial" w:cs="Arial"/>
+          <w:b/>
+          <w:bCs/>
+          <w:sz w:val="24"/>
+          <w:szCs w:val="24"/>
+        </w:rPr>
+        <w:t>01</w:t>
+      </w:r>
+      <w:r>
+        <w:rPr>
+          <w:rFonts w:ascii="Arial" w:hAnsi="Arial" w:cs="Arial"/>
+          <w:b/>
+          <w:bCs/>
+          <w:sz w:val="24"/>
+          <w:szCs w:val="24"/>
+        </w:rPr>
+        <w:t>:</w:t>
       </w:r>
     </w:p>
     <w:p>
@@ -2459,7 +2900,37 @@
           <w:sz w:val="24"/>
           <w:szCs w:val="24"/>
         </w:rPr>
-        <w:t>HUJR-011:</w:t>
+        <w:t xml:space="preserve">           </w:t>
+      </w:r>
+      <w:r>
+        <w:rPr>
+          <w:rFonts w:ascii="Arial" w:hAnsi="Arial" w:cs="Arial"/>
+          <w:b/>
+          <w:bCs/>
+          <w:sz w:val="24"/>
+          <w:szCs w:val="24"/>
+        </w:rPr>
+        <w:t>HUJR-0</w:t>
+      </w:r>
+      <w:r>
+        <w:rPr>
+          <w:rFonts w:ascii="Arial" w:hAnsi="Arial" w:cs="Arial"/>
+          <w:b/>
+          <w:bCs/>
+          <w:sz w:val="24"/>
+          <w:szCs w:val="24"/>
+        </w:rPr>
+        <w:t>02</w:t>
+      </w:r>
+      <w:r>
+        <w:rPr>
+          <w:rFonts w:ascii="Arial" w:hAnsi="Arial" w:cs="Arial"/>
+          <w:b/>
+          <w:bCs/>
+          <w:sz w:val="24"/>
+          <w:szCs w:val="24"/>
+        </w:rPr>
+        <w:t>:</w:t>
       </w:r>
     </w:p>
     <w:p>
@@ -2492,80 +2963,2414 @@
           <w:szCs w:val="24"/>
         </w:rPr>
       </w:pPr>
-    </w:p>
-    <w:p>
-      <w:pPr>
-        <w:pStyle w:val="Sinespaciado"/>
-        <w:rPr>
-          <w:rFonts w:ascii="Arial" w:hAnsi="Arial" w:cs="Arial"/>
-          <w:b/>
-          <w:bCs/>
-          <w:sz w:val="24"/>
-          <w:szCs w:val="24"/>
-        </w:rPr>
-      </w:pPr>
-    </w:p>
-    <w:p>
-      <w:pPr>
-        <w:pStyle w:val="Sinespaciado"/>
-        <w:rPr>
-          <w:rFonts w:ascii="Arial" w:hAnsi="Arial" w:cs="Arial"/>
-          <w:b/>
-          <w:bCs/>
-          <w:sz w:val="24"/>
-          <w:szCs w:val="24"/>
-        </w:rPr>
-      </w:pPr>
-      <w:r>
-        <w:rPr>
-          <w:rFonts w:ascii="Arial" w:hAnsi="Arial" w:cs="Arial"/>
-          <w:b/>
-          <w:bCs/>
-          <w:sz w:val="24"/>
-          <w:szCs w:val="24"/>
+      <w:r>
+        <w:rPr>
+          <w:rFonts w:ascii="Arial" w:hAnsi="Arial" w:cs="Arial"/>
+          <w:b/>
+          <w:bCs/>
+          <w:sz w:val="24"/>
+          <w:szCs w:val="24"/>
+        </w:rPr>
+        <w:t xml:space="preserve">           </w:t>
+      </w:r>
+      <w:r>
+        <w:rPr>
+          <w:rFonts w:ascii="Arial" w:hAnsi="Arial" w:cs="Arial"/>
+          <w:b/>
+          <w:bCs/>
+          <w:sz w:val="24"/>
+          <w:szCs w:val="24"/>
+        </w:rPr>
+        <w:t>HUJR-0</w:t>
+      </w:r>
+      <w:r>
+        <w:rPr>
+          <w:rFonts w:ascii="Arial" w:hAnsi="Arial" w:cs="Arial"/>
+          <w:b/>
+          <w:bCs/>
+          <w:sz w:val="24"/>
+          <w:szCs w:val="24"/>
+        </w:rPr>
+        <w:t>03</w:t>
+      </w:r>
+      <w:r>
+        <w:rPr>
+          <w:rFonts w:ascii="Arial" w:hAnsi="Arial" w:cs="Arial"/>
+          <w:b/>
+          <w:bCs/>
+          <w:sz w:val="24"/>
+          <w:szCs w:val="24"/>
+        </w:rPr>
+        <w:t>:</w:t>
+      </w:r>
+    </w:p>
+    <w:p>
+      <w:pPr>
+        <w:pStyle w:val="Sinespaciado"/>
+        <w:ind w:left="708"/>
+        <w:rPr>
+          <w:rFonts w:ascii="Arial" w:hAnsi="Arial" w:cs="Arial"/>
+          <w:sz w:val="24"/>
+          <w:szCs w:val="24"/>
+        </w:rPr>
+      </w:pPr>
+      <w:r>
+        <w:rPr>
+          <w:rFonts w:ascii="Arial" w:hAnsi="Arial" w:cs="Arial"/>
+          <w:sz w:val="24"/>
+          <w:szCs w:val="24"/>
+        </w:rPr>
+        <w:t>Como proveedor, quiero distintos métodos de pago, para aumentar la demanda y los ingresos.</w:t>
+      </w:r>
+    </w:p>
+    <w:p>
+      <w:pPr>
+        <w:pStyle w:val="Sinespaciado"/>
+        <w:ind w:left="708"/>
+        <w:rPr>
+          <w:rFonts w:ascii="Arial" w:hAnsi="Arial" w:cs="Arial"/>
+          <w:b/>
+          <w:bCs/>
+          <w:sz w:val="24"/>
+          <w:szCs w:val="24"/>
+        </w:rPr>
+      </w:pPr>
+    </w:p>
+    <w:p>
+      <w:pPr>
+        <w:pStyle w:val="Sinespaciado"/>
+        <w:tabs>
+          <w:tab w:val="left" w:pos="5670"/>
+        </w:tabs>
+        <w:spacing w:line="276" w:lineRule="auto"/>
+        <w:rPr>
+          <w:rFonts w:ascii="Arial" w:hAnsi="Arial" w:cs="Arial"/>
+          <w:b/>
+          <w:bCs/>
+          <w:sz w:val="28"/>
+          <w:szCs w:val="28"/>
+        </w:rPr>
+      </w:pPr>
+      <w:r>
+        <w:rPr>
+          <w:rFonts w:ascii="Arial" w:hAnsi="Arial" w:cs="Arial"/>
+          <w:b/>
+          <w:bCs/>
+          <w:sz w:val="28"/>
+          <w:szCs w:val="28"/>
+        </w:rPr>
+        <w:t>Proveedor:</w:t>
+      </w:r>
+    </w:p>
+    <w:p>
+      <w:pPr>
+        <w:pStyle w:val="Sinespaciado"/>
+        <w:rPr>
+          <w:rFonts w:ascii="Arial" w:hAnsi="Arial" w:cs="Arial"/>
+          <w:b/>
+          <w:bCs/>
+          <w:sz w:val="24"/>
+          <w:szCs w:val="24"/>
+        </w:rPr>
+      </w:pPr>
+      <w:r>
+        <w:rPr>
+          <w:rFonts w:ascii="Arial" w:hAnsi="Arial" w:cs="Arial"/>
+          <w:b/>
+          <w:bCs/>
+          <w:sz w:val="28"/>
+          <w:szCs w:val="28"/>
+        </w:rPr>
+        <w:tab/>
+      </w:r>
+      <w:r>
+        <w:rPr>
+          <w:rFonts w:ascii="Arial" w:hAnsi="Arial" w:cs="Arial"/>
+          <w:b/>
+          <w:bCs/>
+          <w:sz w:val="24"/>
+          <w:szCs w:val="24"/>
+        </w:rPr>
+        <w:t>HUCS-001:</w:t>
+      </w:r>
+    </w:p>
+    <w:p>
+      <w:pPr>
+        <w:pStyle w:val="Sinespaciado"/>
+        <w:tabs>
+          <w:tab w:val="left" w:pos="5670"/>
+        </w:tabs>
+        <w:spacing w:line="276" w:lineRule="auto"/>
+        <w:ind w:left="780"/>
+        <w:rPr>
+          <w:rFonts w:ascii="Arial" w:hAnsi="Arial" w:cs="Arial"/>
+          <w:sz w:val="24"/>
+          <w:szCs w:val="24"/>
+        </w:rPr>
+      </w:pPr>
+      <w:r>
+        <w:rPr>
+          <w:rFonts w:ascii="Arial" w:hAnsi="Arial" w:cs="Arial"/>
+          <w:sz w:val="24"/>
+          <w:szCs w:val="24"/>
+        </w:rPr>
+        <w:t xml:space="preserve">Como proveedor, quiero saber los destinos, para saber la accesibilidad de los viajes. </w:t>
+      </w:r>
+    </w:p>
+    <w:p>
+      <w:pPr>
+        <w:pStyle w:val="Sinespaciado"/>
+        <w:ind w:left="420" w:firstLine="288"/>
+        <w:rPr>
+          <w:rFonts w:ascii="Arial" w:hAnsi="Arial" w:cs="Arial"/>
+          <w:b/>
+          <w:bCs/>
+          <w:sz w:val="24"/>
+          <w:szCs w:val="24"/>
+        </w:rPr>
+      </w:pPr>
+      <w:r>
+        <w:rPr>
+          <w:rFonts w:ascii="Arial" w:hAnsi="Arial" w:cs="Arial"/>
+          <w:b/>
+          <w:bCs/>
+          <w:sz w:val="24"/>
+          <w:szCs w:val="24"/>
+        </w:rPr>
+        <w:t xml:space="preserve"> </w:t>
+      </w:r>
+      <w:r>
+        <w:rPr>
+          <w:rFonts w:ascii="Arial" w:hAnsi="Arial" w:cs="Arial"/>
+          <w:b/>
+          <w:bCs/>
+          <w:sz w:val="24"/>
+          <w:szCs w:val="24"/>
+        </w:rPr>
+        <w:t>HUCS-002:</w:t>
+      </w:r>
+    </w:p>
+    <w:p>
+      <w:pPr>
+        <w:pStyle w:val="Sinespaciado"/>
+        <w:tabs>
+          <w:tab w:val="left" w:pos="5670"/>
+        </w:tabs>
+        <w:spacing w:line="276" w:lineRule="auto"/>
+        <w:ind w:left="780"/>
+        <w:rPr>
+          <w:rFonts w:ascii="Arial" w:hAnsi="Arial" w:cs="Arial"/>
+          <w:sz w:val="24"/>
+          <w:szCs w:val="24"/>
+        </w:rPr>
+      </w:pPr>
+      <w:r>
+        <w:rPr>
+          <w:rFonts w:ascii="Arial" w:hAnsi="Arial" w:cs="Arial"/>
+          <w:sz w:val="24"/>
+          <w:szCs w:val="24"/>
+        </w:rPr>
+        <w:t>Como proveedor, quiero saber la disponibilidad de viajes, para saber los horarios de viaje.</w:t>
+      </w:r>
+    </w:p>
+    <w:p>
+      <w:pPr>
+        <w:pStyle w:val="Sinespaciado"/>
+        <w:ind w:left="420" w:firstLine="288"/>
+        <w:rPr>
+          <w:rFonts w:ascii="Arial" w:hAnsi="Arial" w:cs="Arial"/>
+          <w:b/>
+          <w:bCs/>
+          <w:sz w:val="24"/>
+          <w:szCs w:val="24"/>
+        </w:rPr>
+      </w:pPr>
+      <w:r>
+        <w:rPr>
+          <w:rFonts w:ascii="Arial" w:hAnsi="Arial" w:cs="Arial"/>
+          <w:b/>
+          <w:bCs/>
+          <w:sz w:val="24"/>
+          <w:szCs w:val="24"/>
+        </w:rPr>
+        <w:t>HUCS-003:</w:t>
+      </w:r>
+    </w:p>
+    <w:p>
+      <w:pPr>
+        <w:pStyle w:val="Sinespaciado"/>
+        <w:tabs>
+          <w:tab w:val="left" w:pos="5670"/>
+        </w:tabs>
+        <w:spacing w:line="276" w:lineRule="auto"/>
+        <w:ind w:left="780"/>
+        <w:rPr>
+          <w:rFonts w:ascii="Arial" w:hAnsi="Arial" w:cs="Arial"/>
+          <w:sz w:val="24"/>
+          <w:szCs w:val="24"/>
+        </w:rPr>
+      </w:pPr>
+      <w:r>
+        <w:rPr>
+          <w:rFonts w:ascii="Arial" w:hAnsi="Arial" w:cs="Arial"/>
+          <w:sz w:val="24"/>
+          <w:szCs w:val="24"/>
+        </w:rPr>
+        <w:t>Cómo proveedor, quiero dar información sobre el servicio, para que pueda llegar al cliente.</w:t>
+      </w:r>
+    </w:p>
+    <w:p>
+      <w:pPr>
+        <w:pStyle w:val="Sinespaciado"/>
+        <w:tabs>
+          <w:tab w:val="left" w:pos="5670"/>
+        </w:tabs>
+        <w:spacing w:line="276" w:lineRule="auto"/>
+        <w:ind w:left="780"/>
+        <w:rPr>
+          <w:rFonts w:ascii="Arial" w:hAnsi="Arial" w:cs="Arial"/>
+          <w:sz w:val="24"/>
+          <w:szCs w:val="24"/>
+        </w:rPr>
+      </w:pPr>
+    </w:p>
+    <w:p>
+      <w:pPr>
+        <w:pStyle w:val="paragraph"/>
+        <w:spacing w:before="0" w:beforeAutospacing="0" w:after="0" w:afterAutospacing="0"/>
+        <w:textAlignment w:val="baseline"/>
+        <w:rPr>
+          <w:rStyle w:val="eop"/>
+          <w:rFonts w:ascii="Arial" w:eastAsia="MS Mincho" w:hAnsi="Arial" w:cs="Arial"/>
+          <w:sz w:val="28"/>
+          <w:szCs w:val="28"/>
+        </w:rPr>
+      </w:pPr>
+      <w:r>
+        <w:rPr>
+          <w:rStyle w:val="normaltextrun"/>
+          <w:rFonts w:ascii="Arial" w:hAnsi="Arial" w:cs="Arial"/>
+          <w:b/>
+          <w:bCs/>
+          <w:sz w:val="28"/>
+          <w:szCs w:val="28"/>
+        </w:rPr>
+        <w:t>Servicio: </w:t>
+      </w:r>
+      <w:r>
+        <w:rPr>
+          <w:rStyle w:val="eop"/>
+          <w:rFonts w:ascii="Arial" w:eastAsia="MS Mincho" w:hAnsi="Arial" w:cs="Arial"/>
+          <w:sz w:val="28"/>
+          <w:szCs w:val="28"/>
+        </w:rPr>
+        <w:t> </w:t>
+      </w:r>
+    </w:p>
+    <w:p>
+      <w:pPr>
+        <w:pStyle w:val="paragraph"/>
+        <w:spacing w:before="0" w:beforeAutospacing="0" w:after="0" w:afterAutospacing="0"/>
+        <w:textAlignment w:val="baseline"/>
+        <w:rPr>
+          <w:rFonts w:ascii="Segoe UI" w:hAnsi="Segoe UI" w:cs="Segoe UI"/>
+          <w:b/>
+          <w:u w:val="single"/>
+        </w:rPr>
+      </w:pPr>
+      <w:r>
+        <w:rPr>
+          <w:rStyle w:val="eop"/>
+          <w:rFonts w:ascii="Arial" w:eastAsia="MS Mincho" w:hAnsi="Arial" w:cs="Arial"/>
+          <w:sz w:val="28"/>
+          <w:szCs w:val="28"/>
+        </w:rPr>
+        <w:tab/>
+      </w:r>
+      <w:r>
+        <w:rPr>
+          <w:rStyle w:val="eop"/>
+          <w:rFonts w:ascii="Arial" w:eastAsia="MS Mincho" w:hAnsi="Arial" w:cs="Arial"/>
+          <w:b/>
+        </w:rPr>
+        <w:t>HUCX-001:</w:t>
+      </w:r>
+    </w:p>
+    <w:p>
+      <w:pPr>
+        <w:pStyle w:val="paragraph"/>
+        <w:spacing w:before="0" w:beforeAutospacing="0" w:after="0" w:afterAutospacing="0"/>
+        <w:ind w:left="708"/>
+        <w:textAlignment w:val="baseline"/>
+        <w:rPr>
+          <w:rStyle w:val="eop"/>
+          <w:rFonts w:ascii="Arial" w:hAnsi="Arial" w:cs="Arial"/>
+        </w:rPr>
+      </w:pPr>
+      <w:r>
+        <w:rPr>
+          <w:rStyle w:val="normaltextrun"/>
+          <w:rFonts w:ascii="Arial" w:hAnsi="Arial" w:cs="Arial"/>
+        </w:rPr>
+        <w:t>Como usuario, quiero obtener información sobre el destino, para tener el conocimiento de a dónde voy con mi servicio. </w:t>
+      </w:r>
+      <w:r>
+        <w:rPr>
+          <w:rStyle w:val="eop"/>
+          <w:rFonts w:ascii="Arial" w:eastAsia="MS Mincho" w:hAnsi="Arial" w:cs="Arial"/>
+        </w:rPr>
+        <w:t> </w:t>
+      </w:r>
+    </w:p>
+    <w:p>
+      <w:pPr>
+        <w:pStyle w:val="paragraph"/>
+        <w:spacing w:before="0" w:beforeAutospacing="0" w:after="0" w:afterAutospacing="0"/>
+        <w:ind w:left="708"/>
+        <w:textAlignment w:val="baseline"/>
+        <w:rPr>
+          <w:rFonts w:ascii="Arial" w:hAnsi="Arial" w:cs="Arial"/>
+          <w:b/>
+        </w:rPr>
+      </w:pPr>
+      <w:r>
+        <w:rPr>
+          <w:rStyle w:val="eop"/>
+          <w:rFonts w:ascii="Arial" w:eastAsia="MS Mincho" w:hAnsi="Arial" w:cs="Arial"/>
+          <w:b/>
+        </w:rPr>
+        <w:t>HUCX-002:</w:t>
+      </w:r>
+    </w:p>
+    <w:p>
+      <w:pPr>
+        <w:pStyle w:val="paragraph"/>
+        <w:spacing w:before="0" w:beforeAutospacing="0" w:after="0" w:afterAutospacing="0"/>
+        <w:ind w:left="708"/>
+        <w:textAlignment w:val="baseline"/>
+        <w:rPr>
+          <w:rStyle w:val="eop"/>
+          <w:rFonts w:ascii="Arial" w:hAnsi="Arial" w:cs="Arial"/>
+        </w:rPr>
+      </w:pPr>
+      <w:r>
+        <w:rPr>
+          <w:rStyle w:val="normaltextrun"/>
+          <w:rFonts w:ascii="Arial" w:hAnsi="Arial" w:cs="Arial"/>
+        </w:rPr>
+        <w:t>Como cliente, quiero evaluar al proveedor después de mi viaje, para ayudar a mejorar la calidad del servicio. </w:t>
+      </w:r>
+      <w:r>
+        <w:rPr>
+          <w:rStyle w:val="eop"/>
+          <w:rFonts w:ascii="Arial" w:eastAsia="MS Mincho" w:hAnsi="Arial" w:cs="Arial"/>
+        </w:rPr>
+        <w:t> </w:t>
+      </w:r>
+    </w:p>
+    <w:p>
+      <w:pPr>
+        <w:pStyle w:val="paragraph"/>
+        <w:spacing w:before="0" w:beforeAutospacing="0" w:after="0" w:afterAutospacing="0"/>
+        <w:ind w:left="708"/>
+        <w:textAlignment w:val="baseline"/>
+        <w:rPr>
+          <w:rFonts w:ascii="Arial" w:hAnsi="Arial" w:cs="Arial"/>
+          <w:b/>
+        </w:rPr>
+      </w:pPr>
+      <w:r>
+        <w:rPr>
+          <w:rStyle w:val="eop"/>
+          <w:rFonts w:ascii="Arial" w:eastAsia="MS Mincho" w:hAnsi="Arial" w:cs="Arial"/>
+          <w:b/>
+        </w:rPr>
+        <w:t>HUCX-003:</w:t>
+      </w:r>
+    </w:p>
+    <w:p>
+      <w:pPr>
+        <w:pStyle w:val="paragraph"/>
+        <w:spacing w:before="0" w:beforeAutospacing="0" w:after="0" w:afterAutospacing="0"/>
+        <w:ind w:left="708"/>
+        <w:textAlignment w:val="baseline"/>
+        <w:rPr>
+          <w:rFonts w:ascii="Arial" w:hAnsi="Arial" w:cs="Arial"/>
+        </w:rPr>
+      </w:pPr>
+      <w:r>
+        <w:rPr>
+          <w:rStyle w:val="normaltextrun"/>
+          <w:rFonts w:ascii="Arial" w:hAnsi="Arial" w:cs="Arial"/>
+        </w:rPr>
+        <w:t>Como cliente, quiero recibir información sobre métodos de pago disponibles, para elegir la opción más conveniente del servicio.</w:t>
+      </w:r>
+      <w:r>
+        <w:rPr>
+          <w:rStyle w:val="eop"/>
+          <w:rFonts w:ascii="Arial" w:eastAsia="MS Mincho" w:hAnsi="Arial" w:cs="Arial"/>
+        </w:rPr>
+        <w:t> </w:t>
+      </w:r>
+    </w:p>
+    <w:p>
+      <w:pPr>
+        <w:pStyle w:val="Sinespaciado"/>
+        <w:tabs>
+          <w:tab w:val="left" w:pos="5670"/>
+        </w:tabs>
+        <w:spacing w:line="276" w:lineRule="auto"/>
+        <w:rPr>
+          <w:rFonts w:ascii="Arial" w:hAnsi="Arial" w:cs="Arial"/>
+          <w:sz w:val="24"/>
+          <w:szCs w:val="24"/>
+        </w:rPr>
+      </w:pPr>
+    </w:p>
+    <w:p>
+      <w:pPr>
+        <w:pStyle w:val="Sinespaciado"/>
+        <w:tabs>
+          <w:tab w:val="left" w:pos="5670"/>
+        </w:tabs>
+        <w:spacing w:line="276" w:lineRule="auto"/>
+        <w:rPr>
+          <w:rFonts w:ascii="Arial" w:hAnsi="Arial" w:cs="Arial"/>
+          <w:b/>
+          <w:bCs/>
+          <w:sz w:val="28"/>
+          <w:szCs w:val="28"/>
+        </w:rPr>
+      </w:pPr>
+      <w:r>
+        <w:rPr>
+          <w:rFonts w:ascii="Arial" w:hAnsi="Arial" w:cs="Arial"/>
+          <w:b/>
+          <w:bCs/>
+          <w:sz w:val="28"/>
+          <w:szCs w:val="28"/>
+        </w:rPr>
+        <w:t>Disponibilidad:</w:t>
+      </w:r>
+    </w:p>
+    <w:p>
+      <w:pPr>
+        <w:pStyle w:val="Sinespaciado"/>
+        <w:tabs>
+          <w:tab w:val="left" w:pos="5670"/>
+        </w:tabs>
+        <w:spacing w:line="276" w:lineRule="auto"/>
+        <w:rPr>
+          <w:rFonts w:ascii="Arial" w:hAnsi="Arial" w:cs="Arial"/>
+          <w:b/>
+          <w:bCs/>
+          <w:sz w:val="24"/>
+          <w:szCs w:val="28"/>
+        </w:rPr>
+      </w:pPr>
+      <w:r>
+        <w:rPr>
+          <w:rFonts w:ascii="Arial" w:hAnsi="Arial" w:cs="Arial"/>
+          <w:b/>
+          <w:bCs/>
+          <w:sz w:val="28"/>
+          <w:szCs w:val="28"/>
+        </w:rPr>
+        <w:t xml:space="preserve">         </w:t>
+      </w:r>
+      <w:r>
+        <w:rPr>
+          <w:rFonts w:ascii="Arial" w:hAnsi="Arial" w:cs="Arial"/>
+          <w:b/>
+          <w:bCs/>
+          <w:sz w:val="24"/>
+          <w:szCs w:val="28"/>
+        </w:rPr>
+        <w:t>HUDS-001:</w:t>
+      </w:r>
+    </w:p>
+    <w:p>
+      <w:pPr>
+        <w:pStyle w:val="Sinespaciado"/>
+        <w:tabs>
+          <w:tab w:val="left" w:pos="5670"/>
+        </w:tabs>
+        <w:spacing w:line="276" w:lineRule="auto"/>
+        <w:ind w:left="708"/>
+        <w:rPr>
+          <w:rFonts w:ascii="Arial" w:hAnsi="Arial" w:cs="Arial"/>
+          <w:b/>
+          <w:bCs/>
+          <w:sz w:val="24"/>
+          <w:szCs w:val="28"/>
+        </w:rPr>
+      </w:pPr>
+      <w:r>
+        <w:rPr>
+          <w:rStyle w:val="normaltextrun"/>
+          <w:rFonts w:ascii="Arial" w:hAnsi="Arial" w:cs="Arial"/>
+          <w:color w:val="000000"/>
+          <w:sz w:val="24"/>
+          <w:shd w:val="clear" w:color="auto" w:fill="FFFFFF"/>
+        </w:rPr>
+        <w:t>Como usuario, quiero ver la disponibilidad de fechas y horarios para un destino o viaje, para planificar mi compra con anticipación. </w:t>
+      </w:r>
+      <w:r>
+        <w:rPr>
+          <w:rStyle w:val="eop"/>
+          <w:rFonts w:ascii="Arial" w:hAnsi="Arial" w:cs="Arial"/>
+          <w:color w:val="000000"/>
+          <w:sz w:val="24"/>
+          <w:shd w:val="clear" w:color="auto" w:fill="FFFFFF"/>
+        </w:rPr>
+        <w:t> </w:t>
+      </w:r>
+    </w:p>
+    <w:p>
+      <w:pPr>
+        <w:pStyle w:val="Sinespaciado"/>
+        <w:tabs>
+          <w:tab w:val="left" w:pos="5670"/>
+        </w:tabs>
+        <w:spacing w:line="276" w:lineRule="auto"/>
+        <w:rPr>
+          <w:rFonts w:ascii="Arial" w:hAnsi="Arial" w:cs="Arial"/>
+          <w:b/>
+          <w:bCs/>
+          <w:sz w:val="24"/>
+          <w:szCs w:val="28"/>
+        </w:rPr>
+      </w:pPr>
+      <w:r>
+        <w:rPr>
+          <w:rFonts w:ascii="Arial" w:hAnsi="Arial" w:cs="Arial"/>
+          <w:b/>
+          <w:bCs/>
+          <w:sz w:val="28"/>
+          <w:szCs w:val="28"/>
+        </w:rPr>
+        <w:t xml:space="preserve">         </w:t>
+      </w:r>
+      <w:r>
+        <w:rPr>
+          <w:rFonts w:ascii="Arial" w:hAnsi="Arial" w:cs="Arial"/>
+          <w:b/>
+          <w:bCs/>
+          <w:sz w:val="24"/>
+          <w:szCs w:val="28"/>
+        </w:rPr>
+        <w:t>HUDS-002:</w:t>
+      </w:r>
+    </w:p>
+    <w:p>
+      <w:pPr>
+        <w:pStyle w:val="Sinespaciado"/>
+        <w:tabs>
+          <w:tab w:val="left" w:pos="5670"/>
+        </w:tabs>
+        <w:spacing w:line="276" w:lineRule="auto"/>
+        <w:ind w:left="708"/>
+        <w:rPr>
+          <w:rFonts w:ascii="Arial" w:hAnsi="Arial" w:cs="Arial"/>
+          <w:b/>
+          <w:bCs/>
+          <w:sz w:val="24"/>
+          <w:szCs w:val="28"/>
+        </w:rPr>
+      </w:pPr>
+      <w:r>
+        <w:rPr>
+          <w:rStyle w:val="normaltextrun"/>
+          <w:rFonts w:ascii="Arial" w:hAnsi="Arial" w:cs="Arial"/>
+          <w:color w:val="000000"/>
+          <w:sz w:val="24"/>
+          <w:shd w:val="clear" w:color="auto" w:fill="FFFFFF"/>
+        </w:rPr>
+        <w:t>Como empleado, quiero gestionar la disponibilidad de servicios y destinos, para asegurar mostrar opciones viables.</w:t>
+      </w:r>
+      <w:r>
+        <w:rPr>
+          <w:rStyle w:val="eop"/>
+          <w:rFonts w:ascii="Arial" w:hAnsi="Arial" w:cs="Arial"/>
+          <w:color w:val="000000"/>
+          <w:sz w:val="24"/>
+          <w:shd w:val="clear" w:color="auto" w:fill="FFFFFF"/>
+        </w:rPr>
+        <w:t> </w:t>
+      </w:r>
+    </w:p>
+    <w:p>
+      <w:pPr>
+        <w:pStyle w:val="Sinespaciado"/>
+        <w:tabs>
+          <w:tab w:val="left" w:pos="5670"/>
+        </w:tabs>
+        <w:spacing w:line="276" w:lineRule="auto"/>
+        <w:rPr>
+          <w:rFonts w:ascii="Arial" w:hAnsi="Arial" w:cs="Arial"/>
+          <w:b/>
+          <w:bCs/>
+          <w:sz w:val="24"/>
+          <w:szCs w:val="28"/>
+        </w:rPr>
+      </w:pPr>
+      <w:r>
+        <w:rPr>
+          <w:rFonts w:ascii="Arial" w:hAnsi="Arial" w:cs="Arial"/>
+          <w:b/>
+          <w:bCs/>
+          <w:sz w:val="28"/>
+          <w:szCs w:val="28"/>
+        </w:rPr>
+        <w:t xml:space="preserve">         </w:t>
+      </w:r>
+      <w:r>
+        <w:rPr>
+          <w:rFonts w:ascii="Arial" w:hAnsi="Arial" w:cs="Arial"/>
+          <w:b/>
+          <w:bCs/>
+          <w:sz w:val="24"/>
+          <w:szCs w:val="28"/>
+        </w:rPr>
+        <w:t>HUDS-003:</w:t>
+      </w:r>
+    </w:p>
+    <w:p>
+      <w:pPr>
+        <w:pStyle w:val="Sinespaciado"/>
+        <w:tabs>
+          <w:tab w:val="left" w:pos="5670"/>
+        </w:tabs>
+        <w:spacing w:line="276" w:lineRule="auto"/>
+        <w:ind w:left="708"/>
+        <w:rPr>
+          <w:rStyle w:val="eop"/>
+          <w:rFonts w:ascii="Arial" w:hAnsi="Arial" w:cs="Arial"/>
+          <w:color w:val="000000"/>
+          <w:sz w:val="24"/>
+          <w:shd w:val="clear" w:color="auto" w:fill="FFFFFF"/>
+        </w:rPr>
+      </w:pPr>
+      <w:r>
+        <w:rPr>
+          <w:rStyle w:val="normaltextrun"/>
+          <w:rFonts w:ascii="Arial" w:hAnsi="Arial" w:cs="Arial"/>
+          <w:color w:val="000000"/>
+          <w:sz w:val="24"/>
+          <w:shd w:val="clear" w:color="auto" w:fill="FFFFFF"/>
+        </w:rPr>
+        <w:t>Como administrador, quiero controlar la disponibilidad, para evitar conflictos.</w:t>
+      </w:r>
+      <w:r>
+        <w:rPr>
+          <w:rStyle w:val="eop"/>
+          <w:rFonts w:ascii="Arial" w:hAnsi="Arial" w:cs="Arial"/>
+          <w:color w:val="000000"/>
+          <w:sz w:val="24"/>
+          <w:shd w:val="clear" w:color="auto" w:fill="FFFFFF"/>
+        </w:rPr>
+        <w:t> </w:t>
+      </w:r>
+    </w:p>
+    <w:p>
+      <w:pPr>
+        <w:pStyle w:val="Sinespaciado"/>
+        <w:tabs>
+          <w:tab w:val="left" w:pos="5670"/>
+        </w:tabs>
+        <w:spacing w:line="276" w:lineRule="auto"/>
+        <w:rPr>
+          <w:rFonts w:ascii="Arial" w:hAnsi="Arial" w:cs="Arial"/>
+          <w:b/>
+          <w:bCs/>
+          <w:sz w:val="28"/>
+          <w:szCs w:val="28"/>
+        </w:rPr>
+      </w:pPr>
+      <w:r>
+        <w:rPr>
+          <w:rFonts w:ascii="Arial" w:hAnsi="Arial" w:cs="Arial"/>
+          <w:b/>
+          <w:bCs/>
+          <w:sz w:val="28"/>
+          <w:szCs w:val="28"/>
         </w:rPr>
         <w:lastRenderedPageBreak/>
-        <w:t>HUJR-012:</w:t>
-      </w:r>
-    </w:p>
-    <w:p>
-      <w:pPr>
-        <w:pStyle w:val="Sinespaciado"/>
+        <w:t>Venta:</w:t>
+      </w:r>
+    </w:p>
+    <w:p>
+      <w:pPr>
+        <w:pStyle w:val="Sinespaciado"/>
+        <w:tabs>
+          <w:tab w:val="left" w:pos="5670"/>
+        </w:tabs>
+        <w:spacing w:line="276" w:lineRule="auto"/>
+        <w:rPr>
+          <w:rFonts w:ascii="Arial" w:hAnsi="Arial" w:cs="Arial"/>
+          <w:b/>
+          <w:bCs/>
+          <w:sz w:val="24"/>
+          <w:szCs w:val="28"/>
+        </w:rPr>
+      </w:pPr>
+      <w:r>
+        <w:rPr>
+          <w:rFonts w:ascii="Arial" w:hAnsi="Arial" w:cs="Arial"/>
+          <w:b/>
+          <w:bCs/>
+          <w:sz w:val="28"/>
+          <w:szCs w:val="28"/>
+        </w:rPr>
+        <w:t xml:space="preserve">         </w:t>
+      </w:r>
+      <w:r>
+        <w:rPr>
+          <w:rFonts w:ascii="Arial" w:hAnsi="Arial" w:cs="Arial"/>
+          <w:b/>
+          <w:bCs/>
+          <w:sz w:val="24"/>
+          <w:szCs w:val="28"/>
+        </w:rPr>
+        <w:t>HUDM-001:</w:t>
+      </w:r>
+    </w:p>
+    <w:p>
+      <w:pPr>
+        <w:pStyle w:val="Sinespaciado"/>
+        <w:tabs>
+          <w:tab w:val="left" w:pos="5670"/>
+        </w:tabs>
+        <w:spacing w:line="276" w:lineRule="auto"/>
         <w:ind w:left="708"/>
         <w:rPr>
           <w:rFonts w:ascii="Arial" w:hAnsi="Arial" w:cs="Arial"/>
           <w:b/>
           <w:bCs/>
           <w:sz w:val="24"/>
-          <w:szCs w:val="24"/>
-        </w:rPr>
-      </w:pPr>
-      <w:r>
-        <w:rPr>
-          <w:rFonts w:ascii="Arial" w:hAnsi="Arial" w:cs="Arial"/>
-          <w:sz w:val="24"/>
-          <w:szCs w:val="24"/>
-        </w:rPr>
-        <w:t>Como proveedor, quiero distintos métodos de pago, para aumentar la demanda y los ingresos.</w:t>
-      </w:r>
-    </w:p>
-    <w:p>
-      <w:pPr>
-        <w:pStyle w:val="Sinespaciado"/>
-        <w:tabs>
-          <w:tab w:val="left" w:pos="5670"/>
-        </w:tabs>
-        <w:spacing w:line="276" w:lineRule="auto"/>
-        <w:rPr>
+          <w:szCs w:val="28"/>
+        </w:rPr>
+      </w:pPr>
+      <w:r>
+        <w:rPr>
+          <w:rStyle w:val="normaltextrun"/>
+          <w:rFonts w:ascii="Arial" w:hAnsi="Arial" w:cs="Arial"/>
+          <w:color w:val="000000"/>
+          <w:sz w:val="24"/>
+          <w:shd w:val="clear" w:color="auto" w:fill="FFFFFF"/>
+        </w:rPr>
+        <w:t>Como Proveedor, quiero hacer una venta desde la plataforma, para completar mi  compra fácilmente.</w:t>
+      </w:r>
+    </w:p>
+    <w:p>
+      <w:pPr>
+        <w:pStyle w:val="Sinespaciado"/>
+        <w:tabs>
+          <w:tab w:val="left" w:pos="5670"/>
+        </w:tabs>
+        <w:spacing w:line="276" w:lineRule="auto"/>
+        <w:rPr>
+          <w:rFonts w:ascii="Arial" w:hAnsi="Arial" w:cs="Arial"/>
+          <w:b/>
+          <w:bCs/>
+          <w:sz w:val="24"/>
+          <w:szCs w:val="28"/>
+        </w:rPr>
+      </w:pPr>
+      <w:r>
+        <w:rPr>
+          <w:rFonts w:ascii="Arial" w:hAnsi="Arial" w:cs="Arial"/>
+          <w:b/>
+          <w:bCs/>
+          <w:sz w:val="28"/>
+          <w:szCs w:val="28"/>
+        </w:rPr>
+        <w:t xml:space="preserve">         </w:t>
+      </w:r>
+      <w:r>
+        <w:rPr>
+          <w:rFonts w:ascii="Arial" w:hAnsi="Arial" w:cs="Arial"/>
+          <w:b/>
+          <w:bCs/>
+          <w:sz w:val="24"/>
+          <w:szCs w:val="28"/>
+        </w:rPr>
+        <w:t>HUDM-002:</w:t>
+      </w:r>
+    </w:p>
+    <w:p>
+      <w:pPr>
+        <w:pStyle w:val="Sinespaciado"/>
+        <w:tabs>
+          <w:tab w:val="left" w:pos="5670"/>
+        </w:tabs>
+        <w:spacing w:line="276" w:lineRule="auto"/>
+        <w:ind w:left="708"/>
+        <w:rPr>
+          <w:rFonts w:ascii="Arial" w:hAnsi="Arial" w:cs="Arial"/>
+          <w:b/>
+          <w:bCs/>
+          <w:sz w:val="24"/>
+          <w:szCs w:val="28"/>
+        </w:rPr>
+      </w:pPr>
+      <w:r>
+        <w:rPr>
+          <w:rStyle w:val="normaltextrun"/>
+          <w:rFonts w:ascii="Arial" w:hAnsi="Arial" w:cs="Arial"/>
+          <w:color w:val="000000"/>
+          <w:sz w:val="24"/>
+          <w:shd w:val="clear" w:color="auto" w:fill="FFFFFF"/>
+        </w:rPr>
+        <w:t>Como empleado, quiero registrar cada venta con su detalle, para llevar control de las transacciones.</w:t>
+      </w:r>
+    </w:p>
+    <w:p>
+      <w:pPr>
+        <w:pStyle w:val="Sinespaciado"/>
+        <w:tabs>
+          <w:tab w:val="left" w:pos="5670"/>
+        </w:tabs>
+        <w:spacing w:line="276" w:lineRule="auto"/>
+        <w:rPr>
+          <w:rFonts w:ascii="Arial" w:hAnsi="Arial" w:cs="Arial"/>
+          <w:b/>
+          <w:bCs/>
+          <w:sz w:val="24"/>
+          <w:szCs w:val="28"/>
+        </w:rPr>
+      </w:pPr>
+      <w:r>
+        <w:rPr>
+          <w:rFonts w:ascii="Arial" w:hAnsi="Arial" w:cs="Arial"/>
+          <w:b/>
+          <w:bCs/>
+          <w:sz w:val="28"/>
+          <w:szCs w:val="28"/>
+        </w:rPr>
+        <w:t xml:space="preserve">         </w:t>
+      </w:r>
+      <w:r>
+        <w:rPr>
+          <w:rFonts w:ascii="Arial" w:hAnsi="Arial" w:cs="Arial"/>
+          <w:b/>
+          <w:bCs/>
+          <w:sz w:val="24"/>
+          <w:szCs w:val="28"/>
+        </w:rPr>
+        <w:t>HUDM-003:</w:t>
+      </w:r>
+    </w:p>
+    <w:p>
+      <w:pPr>
+        <w:pStyle w:val="Sinespaciado"/>
+        <w:tabs>
+          <w:tab w:val="left" w:pos="5670"/>
+        </w:tabs>
+        <w:spacing w:line="276" w:lineRule="auto"/>
+        <w:ind w:left="708"/>
+        <w:rPr>
+          <w:rStyle w:val="eop"/>
+          <w:rFonts w:ascii="Arial" w:hAnsi="Arial" w:cs="Arial"/>
+          <w:color w:val="000000"/>
+          <w:sz w:val="24"/>
+          <w:shd w:val="clear" w:color="auto" w:fill="FFFFFF"/>
+        </w:rPr>
+      </w:pPr>
+      <w:r>
+        <w:rPr>
+          <w:rStyle w:val="normaltextrun"/>
+          <w:rFonts w:ascii="Arial" w:hAnsi="Arial" w:cs="Arial"/>
+          <w:color w:val="000000"/>
+          <w:sz w:val="24"/>
+          <w:shd w:val="clear" w:color="auto" w:fill="FFFFFF"/>
+        </w:rPr>
+        <w:t>Como Empleado, quiero ver el historial de ventas, para analizar el rendimiento del negocio.</w:t>
+      </w:r>
+    </w:p>
+    <w:p>
+      <w:pPr>
+        <w:pStyle w:val="Sinespaciado"/>
+        <w:tabs>
+          <w:tab w:val="left" w:pos="5670"/>
+        </w:tabs>
+        <w:spacing w:line="276" w:lineRule="auto"/>
+        <w:ind w:left="708"/>
+        <w:rPr>
+          <w:rFonts w:ascii="Arial" w:hAnsi="Arial" w:cs="Arial"/>
+          <w:color w:val="000000"/>
+          <w:sz w:val="24"/>
+          <w:shd w:val="clear" w:color="auto" w:fill="FFFFFF"/>
+        </w:rPr>
+      </w:pPr>
+    </w:p>
+    <w:p>
+      <w:pPr>
+        <w:pStyle w:val="Sinespaciado"/>
+        <w:tabs>
+          <w:tab w:val="left" w:pos="5670"/>
+        </w:tabs>
+        <w:spacing w:line="276" w:lineRule="auto"/>
+        <w:rPr>
+          <w:rFonts w:ascii="Arial" w:hAnsi="Arial" w:cs="Arial"/>
+          <w:b/>
+          <w:bCs/>
+          <w:sz w:val="28"/>
+          <w:szCs w:val="24"/>
+        </w:rPr>
+      </w:pPr>
+      <w:r>
+        <w:rPr>
+          <w:rFonts w:ascii="Arial" w:hAnsi="Arial" w:cs="Arial"/>
+          <w:b/>
+          <w:bCs/>
+          <w:sz w:val="28"/>
+          <w:szCs w:val="24"/>
+        </w:rPr>
+        <w:t xml:space="preserve">Compra: </w:t>
+      </w:r>
+    </w:p>
+    <w:p>
+      <w:pPr>
+        <w:pStyle w:val="Sinespaciado"/>
+        <w:tabs>
+          <w:tab w:val="left" w:pos="5670"/>
+        </w:tabs>
+        <w:spacing w:line="276" w:lineRule="auto"/>
+        <w:rPr>
+          <w:rFonts w:ascii="Arial" w:hAnsi="Arial" w:cs="Arial"/>
+          <w:b/>
+          <w:bCs/>
+          <w:sz w:val="24"/>
+          <w:szCs w:val="24"/>
+        </w:rPr>
+      </w:pPr>
+      <w:r>
+        <w:rPr>
+          <w:rFonts w:ascii="Arial" w:hAnsi="Arial" w:cs="Arial"/>
+          <w:b/>
+          <w:bCs/>
+          <w:sz w:val="28"/>
+          <w:szCs w:val="24"/>
+        </w:rPr>
+        <w:t xml:space="preserve">        </w:t>
+      </w:r>
+      <w:r>
+        <w:rPr>
+          <w:rFonts w:ascii="Arial" w:hAnsi="Arial" w:cs="Arial"/>
+          <w:b/>
+          <w:bCs/>
+          <w:sz w:val="24"/>
+          <w:szCs w:val="24"/>
+        </w:rPr>
+        <w:t>HULX-001</w:t>
+      </w:r>
+      <w:r>
+        <w:rPr>
+          <w:rFonts w:ascii="Arial" w:hAnsi="Arial" w:cs="Arial"/>
+          <w:b/>
+          <w:bCs/>
+          <w:sz w:val="24"/>
+          <w:szCs w:val="24"/>
+        </w:rPr>
+        <w:t>:</w:t>
+      </w:r>
+    </w:p>
+    <w:p>
+      <w:pPr>
+        <w:pStyle w:val="Sinespaciado"/>
+        <w:tabs>
+          <w:tab w:val="left" w:pos="5670"/>
+        </w:tabs>
+        <w:spacing w:line="276" w:lineRule="auto"/>
+        <w:ind w:left="720"/>
+        <w:rPr>
+          <w:rFonts w:ascii="Arial" w:hAnsi="Arial" w:cs="Arial"/>
+          <w:sz w:val="24"/>
+          <w:szCs w:val="24"/>
+        </w:rPr>
+      </w:pPr>
+      <w:r>
+        <w:rPr>
+          <w:rFonts w:ascii="Arial" w:hAnsi="Arial" w:cs="Arial"/>
+          <w:sz w:val="24"/>
+          <w:szCs w:val="24"/>
+        </w:rPr>
+        <w:t>Como usuario, quiero comprar un servicio turístico para asegurar mi viaje.</w:t>
+      </w:r>
+    </w:p>
+    <w:p>
+      <w:pPr>
+        <w:pStyle w:val="Sinespaciado"/>
+        <w:tabs>
+          <w:tab w:val="left" w:pos="5670"/>
+        </w:tabs>
+        <w:spacing w:line="276" w:lineRule="auto"/>
+        <w:rPr>
+          <w:rFonts w:ascii="Arial" w:hAnsi="Arial" w:cs="Arial"/>
+          <w:b/>
+          <w:bCs/>
+          <w:sz w:val="24"/>
+          <w:szCs w:val="24"/>
+        </w:rPr>
+      </w:pPr>
+      <w:r>
+        <w:rPr>
+          <w:rFonts w:ascii="Arial" w:hAnsi="Arial" w:cs="Arial"/>
+          <w:b/>
+          <w:bCs/>
+          <w:sz w:val="24"/>
+          <w:szCs w:val="24"/>
+        </w:rPr>
+        <w:t xml:space="preserve">         HULX-002</w:t>
+      </w:r>
+      <w:r>
+        <w:rPr>
+          <w:rFonts w:ascii="Arial" w:hAnsi="Arial" w:cs="Arial"/>
+          <w:b/>
+          <w:bCs/>
+          <w:sz w:val="24"/>
+          <w:szCs w:val="24"/>
+        </w:rPr>
+        <w:t>:</w:t>
+      </w:r>
+    </w:p>
+    <w:p>
+      <w:pPr>
+        <w:pStyle w:val="Sinespaciado"/>
+        <w:tabs>
+          <w:tab w:val="left" w:pos="5670"/>
+        </w:tabs>
+        <w:spacing w:line="276" w:lineRule="auto"/>
+        <w:ind w:left="720"/>
+        <w:rPr>
+          <w:rFonts w:ascii="Arial" w:hAnsi="Arial" w:cs="Arial"/>
+          <w:sz w:val="24"/>
+          <w:szCs w:val="24"/>
+        </w:rPr>
+      </w:pPr>
+      <w:r>
+        <w:rPr>
+          <w:rFonts w:ascii="Arial" w:hAnsi="Arial" w:cs="Arial"/>
+          <w:sz w:val="24"/>
+          <w:szCs w:val="24"/>
+        </w:rPr>
+        <w:t>Como proveedor, quiero ver las compras que incluyan mis servicios para saber qué debo entregar.</w:t>
+      </w:r>
+    </w:p>
+    <w:p>
+      <w:pPr>
+        <w:pStyle w:val="Sinespaciado"/>
+        <w:tabs>
+          <w:tab w:val="left" w:pos="5670"/>
+        </w:tabs>
+        <w:spacing w:line="276" w:lineRule="auto"/>
+        <w:rPr>
+          <w:rFonts w:ascii="Arial" w:hAnsi="Arial" w:cs="Arial"/>
+          <w:b/>
+          <w:bCs/>
+          <w:sz w:val="24"/>
+          <w:szCs w:val="24"/>
+        </w:rPr>
+      </w:pPr>
+      <w:r>
+        <w:rPr>
+          <w:rFonts w:ascii="Arial" w:hAnsi="Arial" w:cs="Arial"/>
+          <w:b/>
+          <w:bCs/>
+          <w:sz w:val="24"/>
+          <w:szCs w:val="24"/>
+        </w:rPr>
+        <w:t xml:space="preserve">         HULX-003</w:t>
+      </w:r>
+      <w:r>
+        <w:rPr>
+          <w:rFonts w:ascii="Arial" w:hAnsi="Arial" w:cs="Arial"/>
+          <w:b/>
+          <w:bCs/>
+          <w:sz w:val="24"/>
+          <w:szCs w:val="24"/>
+        </w:rPr>
+        <w:t>:</w:t>
+      </w:r>
+    </w:p>
+    <w:p>
+      <w:pPr>
+        <w:pStyle w:val="Sinespaciado"/>
+        <w:tabs>
+          <w:tab w:val="left" w:pos="5670"/>
+        </w:tabs>
+        <w:spacing w:line="276" w:lineRule="auto"/>
+        <w:ind w:left="720"/>
+        <w:rPr>
+          <w:rFonts w:ascii="Arial" w:hAnsi="Arial" w:cs="Arial"/>
+          <w:sz w:val="24"/>
+          <w:szCs w:val="24"/>
+        </w:rPr>
+      </w:pPr>
+      <w:r>
+        <w:rPr>
+          <w:rFonts w:ascii="Arial" w:hAnsi="Arial" w:cs="Arial"/>
+          <w:sz w:val="24"/>
+          <w:szCs w:val="24"/>
+        </w:rPr>
+        <w:t xml:space="preserve">Como empleado, quiero acceder a las compras realizadas para revisarlas y gestionarlas correctamente. </w:t>
+      </w:r>
+    </w:p>
+    <w:p>
+      <w:pPr>
+        <w:pStyle w:val="Sinespaciado"/>
+        <w:tabs>
+          <w:tab w:val="left" w:pos="5670"/>
+        </w:tabs>
+        <w:spacing w:line="276" w:lineRule="auto"/>
+        <w:ind w:left="720"/>
+        <w:rPr>
+          <w:rFonts w:ascii="Arial" w:hAnsi="Arial" w:cs="Arial"/>
+          <w:sz w:val="24"/>
+          <w:szCs w:val="24"/>
+        </w:rPr>
+      </w:pPr>
+    </w:p>
+    <w:p>
+      <w:pPr>
+        <w:pStyle w:val="Sinespaciado"/>
+        <w:tabs>
+          <w:tab w:val="left" w:pos="5670"/>
+        </w:tabs>
+        <w:spacing w:line="276" w:lineRule="auto"/>
+        <w:rPr>
+          <w:rFonts w:ascii="Arial" w:hAnsi="Arial" w:cs="Arial"/>
+          <w:sz w:val="28"/>
+          <w:szCs w:val="24"/>
+        </w:rPr>
+      </w:pPr>
+      <w:r>
+        <w:rPr>
+          <w:rFonts w:ascii="Arial" w:hAnsi="Arial" w:cs="Arial"/>
+          <w:b/>
+          <w:bCs/>
+          <w:sz w:val="28"/>
+          <w:szCs w:val="24"/>
+        </w:rPr>
+        <w:t>Detalle Compra:</w:t>
+      </w:r>
+      <w:r>
+        <w:rPr>
+          <w:rFonts w:ascii="Arial" w:hAnsi="Arial" w:cs="Arial"/>
+          <w:sz w:val="28"/>
+          <w:szCs w:val="24"/>
+        </w:rPr>
+        <w:t xml:space="preserve"> </w:t>
+      </w:r>
+    </w:p>
+    <w:p>
+      <w:pPr>
+        <w:pStyle w:val="Sinespaciado"/>
+        <w:tabs>
+          <w:tab w:val="left" w:pos="5670"/>
+        </w:tabs>
+        <w:spacing w:line="276" w:lineRule="auto"/>
+        <w:rPr>
+          <w:rFonts w:ascii="Arial" w:hAnsi="Arial" w:cs="Arial"/>
+          <w:b/>
+          <w:bCs/>
+          <w:sz w:val="24"/>
+          <w:szCs w:val="24"/>
+        </w:rPr>
+      </w:pPr>
+      <w:r>
+        <w:rPr>
+          <w:rFonts w:ascii="Arial" w:hAnsi="Arial" w:cs="Arial"/>
+          <w:b/>
+          <w:bCs/>
+          <w:sz w:val="28"/>
+          <w:szCs w:val="24"/>
+        </w:rPr>
+        <w:t xml:space="preserve">        </w:t>
+      </w:r>
+      <w:r>
+        <w:rPr>
+          <w:rFonts w:ascii="Arial" w:hAnsi="Arial" w:cs="Arial"/>
+          <w:b/>
+          <w:bCs/>
+          <w:sz w:val="24"/>
+          <w:szCs w:val="24"/>
+        </w:rPr>
+        <w:t>HULX-001:</w:t>
+      </w:r>
+    </w:p>
+    <w:p>
+      <w:pPr>
+        <w:pStyle w:val="Sinespaciado"/>
+        <w:tabs>
+          <w:tab w:val="left" w:pos="5670"/>
+        </w:tabs>
+        <w:spacing w:line="276" w:lineRule="auto"/>
+        <w:ind w:left="720"/>
+        <w:rPr>
+          <w:rFonts w:ascii="Arial" w:hAnsi="Arial" w:cs="Arial"/>
+          <w:sz w:val="24"/>
+          <w:szCs w:val="24"/>
+        </w:rPr>
+      </w:pPr>
+      <w:r>
+        <w:rPr>
+          <w:rFonts w:ascii="Arial" w:hAnsi="Arial" w:cs="Arial"/>
+          <w:sz w:val="24"/>
+          <w:szCs w:val="24"/>
+        </w:rPr>
+        <w:t xml:space="preserve">Como usuario, quiero ver el detalle de mi compra para saber qué incluye y cuánto pagué. </w:t>
+      </w:r>
+    </w:p>
+    <w:p>
+      <w:pPr>
+        <w:pStyle w:val="Sinespaciado"/>
+        <w:tabs>
+          <w:tab w:val="left" w:pos="5670"/>
+        </w:tabs>
+        <w:spacing w:line="276" w:lineRule="auto"/>
+        <w:rPr>
+          <w:rFonts w:ascii="Arial" w:hAnsi="Arial" w:cs="Arial"/>
+          <w:b/>
+          <w:bCs/>
+          <w:sz w:val="24"/>
+          <w:szCs w:val="24"/>
+        </w:rPr>
+      </w:pPr>
+      <w:r>
+        <w:rPr>
+          <w:rFonts w:ascii="Arial" w:hAnsi="Arial" w:cs="Arial"/>
+          <w:b/>
+          <w:bCs/>
+          <w:sz w:val="24"/>
+          <w:szCs w:val="24"/>
+        </w:rPr>
+        <w:t xml:space="preserve">         HULX-002</w:t>
+      </w:r>
+      <w:r>
+        <w:rPr>
+          <w:rFonts w:ascii="Arial" w:hAnsi="Arial" w:cs="Arial"/>
+          <w:b/>
+          <w:bCs/>
+          <w:sz w:val="24"/>
+          <w:szCs w:val="24"/>
+        </w:rPr>
+        <w:t>:</w:t>
+      </w:r>
+    </w:p>
+    <w:p>
+      <w:pPr>
+        <w:pStyle w:val="Sinespaciado"/>
+        <w:tabs>
+          <w:tab w:val="left" w:pos="5670"/>
+        </w:tabs>
+        <w:spacing w:line="276" w:lineRule="auto"/>
+        <w:ind w:left="720"/>
+        <w:rPr>
+          <w:rFonts w:ascii="Arial" w:hAnsi="Arial" w:cs="Arial"/>
+          <w:sz w:val="24"/>
+          <w:szCs w:val="24"/>
+        </w:rPr>
+      </w:pPr>
+      <w:r>
+        <w:rPr>
+          <w:rFonts w:ascii="Arial" w:hAnsi="Arial" w:cs="Arial"/>
+          <w:sz w:val="24"/>
+          <w:szCs w:val="24"/>
+        </w:rPr>
+        <w:t>Como proveedor, quiero consultar el detalle de los servicios comprados para cumplir con lo solicitado.</w:t>
+      </w:r>
+    </w:p>
+    <w:p>
+      <w:pPr>
+        <w:pStyle w:val="Sinespaciado"/>
+        <w:tabs>
+          <w:tab w:val="left" w:pos="5670"/>
+        </w:tabs>
+        <w:spacing w:line="276" w:lineRule="auto"/>
+        <w:rPr>
+          <w:rFonts w:ascii="Arial" w:hAnsi="Arial" w:cs="Arial"/>
+          <w:b/>
+          <w:bCs/>
+          <w:sz w:val="24"/>
+          <w:szCs w:val="24"/>
+        </w:rPr>
+      </w:pPr>
+      <w:r>
+        <w:rPr>
+          <w:rFonts w:ascii="Arial" w:hAnsi="Arial" w:cs="Arial"/>
+          <w:b/>
+          <w:bCs/>
+          <w:sz w:val="24"/>
+          <w:szCs w:val="24"/>
+        </w:rPr>
+        <w:t xml:space="preserve">         HULX-003</w:t>
+      </w:r>
+      <w:r>
+        <w:rPr>
+          <w:rFonts w:ascii="Arial" w:hAnsi="Arial" w:cs="Arial"/>
+          <w:b/>
+          <w:bCs/>
+          <w:sz w:val="24"/>
+          <w:szCs w:val="24"/>
+        </w:rPr>
+        <w:t>:</w:t>
+      </w:r>
+      <w:r>
+        <w:rPr>
+          <w:rFonts w:ascii="Arial" w:hAnsi="Arial" w:cs="Arial"/>
+          <w:sz w:val="24"/>
+          <w:szCs w:val="24"/>
+        </w:rPr>
+        <w:t xml:space="preserve"> </w:t>
+      </w:r>
+    </w:p>
+    <w:p>
+      <w:pPr>
+        <w:pStyle w:val="Sinespaciado"/>
+        <w:tabs>
+          <w:tab w:val="left" w:pos="5670"/>
+        </w:tabs>
+        <w:spacing w:line="276" w:lineRule="auto"/>
+        <w:ind w:left="720"/>
+        <w:rPr>
+          <w:rFonts w:ascii="Arial" w:hAnsi="Arial" w:cs="Arial"/>
+          <w:sz w:val="24"/>
+          <w:szCs w:val="24"/>
+        </w:rPr>
+      </w:pPr>
+      <w:r>
+        <w:rPr>
+          <w:rFonts w:ascii="Arial" w:hAnsi="Arial" w:cs="Arial"/>
+          <w:sz w:val="24"/>
+          <w:szCs w:val="24"/>
+        </w:rPr>
+        <w:t>Como empleado, quiero verificar los detalles de una compra para asegurar que todo esté correcto.</w:t>
+      </w:r>
+    </w:p>
+    <w:p>
+      <w:pPr>
+        <w:rPr>
+          <w:rFonts w:ascii="Arial" w:eastAsiaTheme="minorHAnsi" w:hAnsi="Arial" w:cs="Arial"/>
+          <w:sz w:val="24"/>
+          <w:szCs w:val="24"/>
+        </w:rPr>
+      </w:pPr>
+      <w:r>
+        <w:rPr>
+          <w:rFonts w:ascii="Arial" w:hAnsi="Arial" w:cs="Arial"/>
+          <w:sz w:val="24"/>
+          <w:szCs w:val="24"/>
+        </w:rPr>
+        <w:br w:type="page"/>
+      </w:r>
+    </w:p>
+    <w:p>
+      <w:pPr>
+        <w:pStyle w:val="Sinespaciado"/>
+        <w:tabs>
+          <w:tab w:val="left" w:pos="5670"/>
+        </w:tabs>
+        <w:spacing w:line="276" w:lineRule="auto"/>
+        <w:ind w:left="720"/>
+        <w:rPr>
+          <w:rFonts w:ascii="Arial" w:hAnsi="Arial" w:cs="Arial"/>
+          <w:sz w:val="24"/>
+          <w:szCs w:val="24"/>
+        </w:rPr>
+      </w:pPr>
+    </w:p>
+    <w:p>
+      <w:pPr>
+        <w:pStyle w:val="Sinespaciado"/>
+        <w:tabs>
+          <w:tab w:val="left" w:pos="5670"/>
+        </w:tabs>
+        <w:spacing w:line="276" w:lineRule="auto"/>
+        <w:rPr>
+          <w:rFonts w:ascii="Arial" w:hAnsi="Arial" w:cs="Arial"/>
+          <w:sz w:val="28"/>
+          <w:szCs w:val="24"/>
+        </w:rPr>
+      </w:pPr>
+      <w:r>
+        <w:rPr>
+          <w:rFonts w:ascii="Arial" w:hAnsi="Arial" w:cs="Arial"/>
+          <w:b/>
+          <w:bCs/>
+          <w:sz w:val="28"/>
+          <w:szCs w:val="24"/>
+        </w:rPr>
+        <w:t>Destino</w:t>
+      </w:r>
+      <w:r>
+        <w:rPr>
+          <w:rFonts w:ascii="Arial" w:hAnsi="Arial" w:cs="Arial"/>
+          <w:b/>
+          <w:bCs/>
+          <w:sz w:val="28"/>
+          <w:szCs w:val="24"/>
+        </w:rPr>
+        <w:t>:</w:t>
+      </w:r>
+      <w:r>
+        <w:rPr>
+          <w:rFonts w:ascii="Arial" w:hAnsi="Arial" w:cs="Arial"/>
+          <w:sz w:val="28"/>
+          <w:szCs w:val="24"/>
+        </w:rPr>
+        <w:t xml:space="preserve"> </w:t>
+      </w:r>
+    </w:p>
+    <w:p>
+      <w:pPr>
+        <w:pStyle w:val="Sinespaciado"/>
+        <w:tabs>
+          <w:tab w:val="left" w:pos="5670"/>
+        </w:tabs>
+        <w:spacing w:line="276" w:lineRule="auto"/>
+        <w:rPr>
+          <w:rFonts w:ascii="Arial" w:hAnsi="Arial" w:cs="Arial"/>
+          <w:b/>
+          <w:bCs/>
+          <w:sz w:val="24"/>
+          <w:szCs w:val="24"/>
+        </w:rPr>
+      </w:pPr>
+      <w:r>
+        <w:rPr>
+          <w:rFonts w:ascii="Arial" w:hAnsi="Arial" w:cs="Arial"/>
+          <w:b/>
+          <w:bCs/>
+          <w:sz w:val="28"/>
+          <w:szCs w:val="24"/>
+        </w:rPr>
+        <w:t xml:space="preserve">         </w:t>
+      </w:r>
+      <w:r>
+        <w:rPr>
+          <w:rFonts w:ascii="Arial" w:hAnsi="Arial" w:cs="Arial"/>
+          <w:b/>
+          <w:bCs/>
+          <w:sz w:val="24"/>
+          <w:szCs w:val="24"/>
+        </w:rPr>
+        <w:t>HUDE</w:t>
+      </w:r>
+      <w:r>
+        <w:rPr>
+          <w:rFonts w:ascii="Arial" w:hAnsi="Arial" w:cs="Arial"/>
+          <w:b/>
+          <w:bCs/>
+          <w:sz w:val="24"/>
+          <w:szCs w:val="24"/>
+        </w:rPr>
+        <w:t>-001:</w:t>
+      </w:r>
+    </w:p>
+    <w:p>
+      <w:pPr>
+        <w:spacing w:after="0" w:line="240" w:lineRule="auto"/>
+        <w:ind w:left="708"/>
+        <w:textAlignment w:val="baseline"/>
+        <w:rPr>
+          <w:rFonts w:ascii="Arial" w:eastAsia="Times New Roman" w:hAnsi="Arial" w:cs="Arial"/>
+          <w:sz w:val="24"/>
+          <w:szCs w:val="24"/>
+          <w:lang w:eastAsia="es-GT"/>
+        </w:rPr>
+      </w:pPr>
+      <w:r>
+        <w:rPr>
+          <w:rFonts w:ascii="Arial" w:eastAsia="Times New Roman" w:hAnsi="Arial" w:cs="Arial"/>
+          <w:sz w:val="24"/>
+          <w:szCs w:val="24"/>
+          <w:lang w:eastAsia="es-GT"/>
+        </w:rPr>
+        <w:t>Como usuario, quiero ver información del destino, para elegir el lugar que más me interese.  </w:t>
+      </w:r>
+    </w:p>
+    <w:p>
+      <w:pPr>
+        <w:pStyle w:val="Sinespaciado"/>
+        <w:tabs>
+          <w:tab w:val="left" w:pos="5670"/>
+        </w:tabs>
+        <w:spacing w:line="276" w:lineRule="auto"/>
+        <w:ind w:left="720"/>
+        <w:rPr>
+          <w:rFonts w:ascii="Arial" w:hAnsi="Arial" w:cs="Arial"/>
+          <w:b/>
+          <w:bCs/>
+          <w:sz w:val="24"/>
+          <w:szCs w:val="24"/>
+        </w:rPr>
+      </w:pPr>
+      <w:r>
+        <w:rPr>
+          <w:rFonts w:ascii="Arial" w:hAnsi="Arial" w:cs="Arial"/>
+          <w:b/>
+          <w:bCs/>
+          <w:sz w:val="24"/>
+          <w:szCs w:val="24"/>
+        </w:rPr>
+        <w:t>HUDE-002</w:t>
+      </w:r>
+      <w:r>
+        <w:rPr>
+          <w:rFonts w:ascii="Arial" w:hAnsi="Arial" w:cs="Arial"/>
+          <w:b/>
+          <w:bCs/>
+          <w:sz w:val="24"/>
+          <w:szCs w:val="24"/>
+        </w:rPr>
+        <w:t>:</w:t>
+      </w:r>
+    </w:p>
+    <w:p>
+      <w:pPr>
+        <w:spacing w:after="0" w:line="240" w:lineRule="auto"/>
+        <w:ind w:left="708"/>
+        <w:textAlignment w:val="baseline"/>
+        <w:rPr>
+          <w:rFonts w:ascii="Arial" w:eastAsia="Times New Roman" w:hAnsi="Arial" w:cs="Arial"/>
+          <w:sz w:val="24"/>
+          <w:szCs w:val="24"/>
+          <w:lang w:eastAsia="es-GT"/>
+        </w:rPr>
+      </w:pPr>
+      <w:r>
+        <w:rPr>
+          <w:rFonts w:ascii="Arial" w:eastAsia="Times New Roman" w:hAnsi="Arial" w:cs="Arial"/>
+          <w:sz w:val="24"/>
+          <w:szCs w:val="24"/>
+          <w:lang w:eastAsia="es-GT"/>
+        </w:rPr>
+        <w:t>Como empleado, quiero consultar los destinos disponibles, para asesorar correctamente a los clientes. </w:t>
+      </w:r>
+    </w:p>
+    <w:p>
+      <w:pPr>
+        <w:pStyle w:val="Sinespaciado"/>
+        <w:tabs>
+          <w:tab w:val="left" w:pos="5670"/>
+        </w:tabs>
+        <w:spacing w:line="276" w:lineRule="auto"/>
+        <w:rPr>
+          <w:rFonts w:ascii="Arial" w:hAnsi="Arial" w:cs="Arial"/>
+          <w:b/>
+          <w:bCs/>
+          <w:sz w:val="24"/>
+          <w:szCs w:val="24"/>
+        </w:rPr>
+      </w:pPr>
+      <w:r>
+        <w:rPr>
+          <w:rFonts w:ascii="Arial" w:hAnsi="Arial" w:cs="Arial"/>
+          <w:b/>
+          <w:bCs/>
+          <w:sz w:val="24"/>
+          <w:szCs w:val="24"/>
+        </w:rPr>
+        <w:t xml:space="preserve">           HUDE-003</w:t>
+      </w:r>
+      <w:r>
+        <w:rPr>
+          <w:rFonts w:ascii="Arial" w:hAnsi="Arial" w:cs="Arial"/>
+          <w:b/>
+          <w:bCs/>
+          <w:sz w:val="24"/>
+          <w:szCs w:val="24"/>
+        </w:rPr>
+        <w:t>:</w:t>
+      </w:r>
+      <w:r>
+        <w:rPr>
+          <w:rFonts w:ascii="Arial" w:hAnsi="Arial" w:cs="Arial"/>
+          <w:sz w:val="24"/>
+          <w:szCs w:val="24"/>
+        </w:rPr>
+        <w:t xml:space="preserve"> </w:t>
+      </w:r>
+    </w:p>
+    <w:p>
+      <w:pPr>
+        <w:spacing w:after="0" w:line="240" w:lineRule="auto"/>
+        <w:ind w:left="708"/>
+        <w:textAlignment w:val="baseline"/>
+        <w:rPr>
+          <w:rFonts w:ascii="Arial" w:eastAsia="Times New Roman" w:hAnsi="Arial" w:cs="Arial"/>
+          <w:sz w:val="24"/>
+          <w:szCs w:val="24"/>
+          <w:lang w:eastAsia="es-GT"/>
+        </w:rPr>
+      </w:pPr>
+      <w:r>
+        <w:rPr>
+          <w:rFonts w:ascii="Arial" w:eastAsia="Times New Roman" w:hAnsi="Arial" w:cs="Arial"/>
+          <w:sz w:val="24"/>
+          <w:szCs w:val="24"/>
+          <w:lang w:eastAsia="es-GT"/>
+        </w:rPr>
+        <w:t>Como administrador, quiero poder agregar, editar o eliminar destinos, para mantener la oferta turística actualizada. </w:t>
+      </w:r>
+    </w:p>
+    <w:p>
+      <w:pPr>
+        <w:pStyle w:val="Sinespaciado"/>
+        <w:tabs>
+          <w:tab w:val="left" w:pos="5670"/>
+        </w:tabs>
+        <w:spacing w:line="276" w:lineRule="auto"/>
+        <w:ind w:left="720"/>
+        <w:rPr>
+          <w:rFonts w:ascii="Arial" w:hAnsi="Arial" w:cs="Arial"/>
+          <w:sz w:val="24"/>
+          <w:szCs w:val="24"/>
+        </w:rPr>
+      </w:pPr>
+    </w:p>
+    <w:p>
+      <w:pPr>
+        <w:rPr>
+          <w:rFonts w:eastAsiaTheme="minorHAnsi"/>
           <w:sz w:val="24"/>
           <w:szCs w:val="24"/>
           <w:u w:val="single"/>
         </w:rPr>
       </w:pPr>
+      <w:r>
+        <w:rPr>
+          <w:sz w:val="24"/>
+          <w:szCs w:val="24"/>
+          <w:u w:val="single"/>
+        </w:rPr>
+        <w:br w:type="page"/>
+      </w:r>
+    </w:p>
+    <w:p>
+      <w:pPr>
+        <w:pStyle w:val="Sinespaciado"/>
+        <w:tabs>
+          <w:tab w:val="left" w:pos="5670"/>
+        </w:tabs>
+        <w:spacing w:line="276" w:lineRule="auto"/>
+        <w:jc w:val="center"/>
+        <w:rPr>
+          <w:rFonts w:ascii="Arial" w:hAnsi="Arial" w:cs="Arial"/>
+          <w:b/>
+          <w:bCs/>
+          <w:sz w:val="28"/>
+          <w:szCs w:val="28"/>
+        </w:rPr>
+      </w:pPr>
+      <w:r>
+        <w:rPr>
+          <w:noProof/>
+        </w:rPr>
+        <w:lastRenderedPageBreak/>
+        <w:pict w14:anchorId="00107CFD">
+          <v:shapetype id="_x0000_t75" coordsize="21600,21600" o:spt="75" o:preferrelative="t" path="m@4@5l@4@11@9@11@9@5xe" filled="f" stroked="f">
+            <v:stroke joinstyle="miter"/>
+            <v:formulas>
+              <v:f eqn="if lineDrawn pixelLineWidth 0"/>
+              <v:f eqn="sum @0 1 0"/>
+              <v:f eqn="sum 0 0 @1"/>
+              <v:f eqn="prod @2 1 2"/>
+              <v:f eqn="prod @3 21600 pixelWidth"/>
+              <v:f eqn="prod @3 21600 pixelHeight"/>
+              <v:f eqn="sum @0 0 1"/>
+              <v:f eqn="prod @6 1 2"/>
+              <v:f eqn="prod @7 21600 pixelWidth"/>
+              <v:f eqn="sum @8 21600 0"/>
+              <v:f eqn="prod @7 21600 pixelHeight"/>
+              <v:f eqn="sum @10 21600 0"/>
+            </v:formulas>
+            <v:path o:extrusionok="f" gradientshapeok="t" o:connecttype="rect"/>
+            <o:lock v:ext="edit" aspectratio="t"/>
+          </v:shapetype>
+          <v:shape id="_x0000_s1026" type="#_x0000_t75" style="position:absolute;left:0;text-align:left;margin-left:-41.05pt;margin-top:29.25pt;width:524.9pt;height:535.2pt;z-index:-251658240;mso-position-horizontal-relative:text;mso-position-vertical-relative:text;mso-width-relative:page;mso-height-relative:page" wrapcoords="-49 0 -49 21552 21600 21552 21600 0 -49 0">
+            <v:imagedata r:id="rId9" o:title="imagen"/>
+            <w10:wrap type="through"/>
+          </v:shape>
+        </w:pict>
+      </w:r>
+      <w:r>
+        <w:rPr>
+          <w:rFonts w:ascii="Arial" w:hAnsi="Arial" w:cs="Arial"/>
+          <w:b/>
+          <w:bCs/>
+          <w:sz w:val="28"/>
+          <w:szCs w:val="28"/>
+        </w:rPr>
+        <w:t>Diagrama Modelo de Clase</w:t>
+      </w:r>
+      <w:r>
+        <w:rPr>
+          <w:rFonts w:ascii="Arial" w:hAnsi="Arial" w:cs="Arial"/>
+          <w:b/>
+          <w:bCs/>
+          <w:sz w:val="28"/>
+          <w:szCs w:val="28"/>
+        </w:rPr>
+        <w:t xml:space="preserve"> – despinoza-2021308</w:t>
+      </w:r>
+    </w:p>
+    <w:p>
+      <w:pPr>
+        <w:pStyle w:val="Sinespaciado"/>
+        <w:tabs>
+          <w:tab w:val="left" w:pos="5670"/>
+        </w:tabs>
+        <w:spacing w:line="276" w:lineRule="auto"/>
+        <w:jc w:val="center"/>
+        <w:rPr>
+          <w:rFonts w:ascii="Arial" w:hAnsi="Arial" w:cs="Arial"/>
+          <w:b/>
+          <w:bCs/>
+          <w:sz w:val="28"/>
+          <w:szCs w:val="28"/>
+        </w:rPr>
+      </w:pPr>
+    </w:p>
+    <w:p>
+      <w:pPr>
+        <w:rPr>
+          <w:rFonts w:eastAsiaTheme="minorHAnsi"/>
+          <w:sz w:val="24"/>
+          <w:szCs w:val="24"/>
+          <w:u w:val="single"/>
+        </w:rPr>
+      </w:pPr>
+      <w:r>
+        <w:rPr>
+          <w:sz w:val="24"/>
+          <w:szCs w:val="24"/>
+          <w:u w:val="single"/>
+        </w:rPr>
+        <w:br w:type="page"/>
+      </w:r>
+    </w:p>
+    <w:p>
+      <w:pPr>
+        <w:pStyle w:val="Sinespaciado"/>
+        <w:tabs>
+          <w:tab w:val="left" w:pos="5670"/>
+        </w:tabs>
+        <w:spacing w:line="276" w:lineRule="auto"/>
+        <w:rPr>
+          <w:sz w:val="24"/>
+          <w:szCs w:val="24"/>
+          <w:u w:val="single"/>
+        </w:rPr>
+        <w:sectPr>
+          <w:pgSz w:w="12240" w:h="15840"/>
+          <w:pgMar w:top="1417" w:right="1701" w:bottom="1417" w:left="1701" w:header="708" w:footer="708" w:gutter="0"/>
+          <w:cols w:space="708"/>
+          <w:docGrid w:linePitch="360"/>
+        </w:sectPr>
+      </w:pPr>
+    </w:p>
+    <w:p>
+      <w:pPr>
+        <w:pStyle w:val="Sinespaciado"/>
+        <w:tabs>
+          <w:tab w:val="left" w:pos="5670"/>
+        </w:tabs>
+        <w:spacing w:line="276" w:lineRule="auto"/>
+        <w:jc w:val="center"/>
+        <w:rPr>
+          <w:rFonts w:ascii="Arial" w:hAnsi="Arial" w:cs="Arial"/>
+          <w:b/>
+          <w:bCs/>
+          <w:sz w:val="28"/>
+          <w:szCs w:val="28"/>
+        </w:rPr>
+      </w:pPr>
+      <w:r>
+        <w:rPr>
+          <w:rFonts w:ascii="Arial" w:hAnsi="Arial" w:cs="Arial"/>
+          <w:b/>
+          <w:noProof/>
+          <w:sz w:val="28"/>
+          <w:szCs w:val="28"/>
+          <w:lang w:eastAsia="es-GT"/>
+        </w:rPr>
+        <w:lastRenderedPageBreak/>
+        <w:drawing>
+          <wp:anchor distT="0" distB="0" distL="114300" distR="114300" simplePos="0" relativeHeight="251657216" behindDoc="0" locked="0" layoutInCell="1" allowOverlap="1" wp14:anchorId="3B285DAA" wp14:editId="063B43BE">
+            <wp:simplePos x="0" y="0"/>
+            <wp:positionH relativeFrom="column">
+              <wp:posOffset>-586105</wp:posOffset>
+            </wp:positionH>
+            <wp:positionV relativeFrom="paragraph">
+              <wp:posOffset>662305</wp:posOffset>
+            </wp:positionV>
+            <wp:extent cx="9491200" cy="4524375"/>
+            <wp:effectExtent l="0" t="0" r="0" b="0"/>
+            <wp:wrapNone/>
+            <wp:docPr id="1" name="Imagen 1"/>
+            <wp:cNvGraphicFramePr>
+              <a:graphicFrameLocks xmlns:a="http://schemas.openxmlformats.org/drawingml/2006/main" noChangeAspect="1"/>
+            </wp:cNvGraphicFramePr>
+            <a:graphic xmlns:a="http://schemas.openxmlformats.org/drawingml/2006/main">
+              <a:graphicData uri="http://schemas.openxmlformats.org/drawingml/2006/picture">
+                <pic:pic xmlns:pic="http://schemas.openxmlformats.org/drawingml/2006/picture">
+                  <pic:nvPicPr>
+                    <pic:cNvPr id="1" name="Diagrama Entidad Relacion.png"/>
+                    <pic:cNvPicPr/>
+                  </pic:nvPicPr>
+                  <pic:blipFill>
+                    <a:blip r:embed="rId10" cstate="print">
+                      <a:extLst>
+                        <a:ext uri="{28A0092B-C50C-407E-A947-70E740481C1C}">
+                          <a14:useLocalDpi xmlns:a14="http://schemas.microsoft.com/office/drawing/2010/main" val="0"/>
+                        </a:ext>
+                      </a:extLst>
+                    </a:blip>
+                    <a:stretch>
+                      <a:fillRect/>
+                    </a:stretch>
+                  </pic:blipFill>
+                  <pic:spPr>
+                    <a:xfrm>
+                      <a:off x="0" y="0"/>
+                      <a:ext cx="9491200" cy="4524375"/>
+                    </a:xfrm>
+                    <a:prstGeom prst="rect">
+                      <a:avLst/>
+                    </a:prstGeom>
+                  </pic:spPr>
+                </pic:pic>
+              </a:graphicData>
+            </a:graphic>
+            <wp14:sizeRelH relativeFrom="margin">
+              <wp14:pctWidth>0</wp14:pctWidth>
+            </wp14:sizeRelH>
+            <wp14:sizeRelV relativeFrom="margin">
+              <wp14:pctHeight>0</wp14:pctHeight>
+            </wp14:sizeRelV>
+          </wp:anchor>
+        </w:drawing>
+      </w:r>
+      <w:r>
+        <w:rPr>
+          <w:rFonts w:ascii="Arial" w:hAnsi="Arial" w:cs="Arial"/>
+          <w:b/>
+          <w:sz w:val="28"/>
+          <w:szCs w:val="28"/>
+        </w:rPr>
+        <w:t>D</w:t>
+      </w:r>
+      <w:r>
+        <w:rPr>
+          <w:rFonts w:ascii="Arial" w:hAnsi="Arial" w:cs="Arial"/>
+          <w:b/>
+          <w:bCs/>
+          <w:sz w:val="28"/>
+          <w:szCs w:val="28"/>
+        </w:rPr>
+        <w:t>iagrama Modelo Entidad-Relación</w:t>
+      </w:r>
+      <w:r>
+        <w:rPr>
+          <w:rFonts w:ascii="Arial" w:hAnsi="Arial" w:cs="Arial"/>
+          <w:b/>
+          <w:bCs/>
+          <w:sz w:val="28"/>
+          <w:szCs w:val="28"/>
+        </w:rPr>
+        <w:t xml:space="preserve"> – cxicara-2021152</w:t>
+      </w:r>
+    </w:p>
+    <w:p>
+      <w:pPr>
+        <w:pStyle w:val="Sinespaciado"/>
+        <w:tabs>
+          <w:tab w:val="left" w:pos="5670"/>
+        </w:tabs>
+        <w:spacing w:line="276" w:lineRule="auto"/>
+        <w:jc w:val="center"/>
+        <w:rPr>
+          <w:rFonts w:ascii="Arial" w:hAnsi="Arial" w:cs="Arial"/>
+          <w:b/>
+          <w:bCs/>
+          <w:sz w:val="28"/>
+          <w:szCs w:val="28"/>
+        </w:rPr>
+      </w:pPr>
+    </w:p>
+    <w:p>
+      <w:pPr>
+        <w:pStyle w:val="Sinespaciado"/>
+        <w:tabs>
+          <w:tab w:val="left" w:pos="5670"/>
+        </w:tabs>
+        <w:spacing w:line="276" w:lineRule="auto"/>
+        <w:jc w:val="center"/>
+        <w:rPr>
+          <w:rFonts w:ascii="Arial" w:hAnsi="Arial" w:cs="Arial"/>
+          <w:b/>
+          <w:bCs/>
+          <w:sz w:val="28"/>
+          <w:szCs w:val="28"/>
+        </w:rPr>
+      </w:pPr>
+    </w:p>
+    <w:p>
+      <w:pPr>
+        <w:pStyle w:val="Sinespaciado"/>
+        <w:tabs>
+          <w:tab w:val="left" w:pos="5670"/>
+        </w:tabs>
+        <w:spacing w:line="276" w:lineRule="auto"/>
+        <w:jc w:val="center"/>
+        <w:rPr>
+          <w:rFonts w:ascii="Arial" w:hAnsi="Arial" w:cs="Arial"/>
+          <w:b/>
+          <w:bCs/>
+          <w:sz w:val="28"/>
+          <w:szCs w:val="28"/>
+        </w:rPr>
+      </w:pPr>
+    </w:p>
+    <w:p>
+      <w:pPr>
+        <w:pStyle w:val="Sinespaciado"/>
+        <w:tabs>
+          <w:tab w:val="left" w:pos="5670"/>
+        </w:tabs>
+        <w:spacing w:line="276" w:lineRule="auto"/>
+        <w:jc w:val="center"/>
+        <w:rPr>
+          <w:rFonts w:ascii="Arial" w:hAnsi="Arial" w:cs="Arial"/>
+          <w:b/>
+          <w:bCs/>
+          <w:sz w:val="28"/>
+          <w:szCs w:val="28"/>
+        </w:rPr>
+      </w:pPr>
+    </w:p>
+    <w:p>
+      <w:pPr>
+        <w:pStyle w:val="Sinespaciado"/>
+        <w:tabs>
+          <w:tab w:val="left" w:pos="5670"/>
+        </w:tabs>
+        <w:spacing w:line="276" w:lineRule="auto"/>
+        <w:jc w:val="center"/>
+        <w:rPr>
+          <w:rFonts w:ascii="Arial" w:hAnsi="Arial" w:cs="Arial"/>
+          <w:b/>
+          <w:bCs/>
+          <w:sz w:val="28"/>
+          <w:szCs w:val="28"/>
+        </w:rPr>
+      </w:pPr>
+    </w:p>
+    <w:p>
+      <w:pPr>
+        <w:pStyle w:val="Sinespaciado"/>
+        <w:tabs>
+          <w:tab w:val="left" w:pos="5670"/>
+        </w:tabs>
+        <w:spacing w:line="276" w:lineRule="auto"/>
+        <w:jc w:val="center"/>
+        <w:rPr>
+          <w:rFonts w:ascii="Arial" w:hAnsi="Arial" w:cs="Arial"/>
+          <w:b/>
+          <w:bCs/>
+          <w:sz w:val="28"/>
+          <w:szCs w:val="28"/>
+        </w:rPr>
+      </w:pPr>
+    </w:p>
+    <w:p>
+      <w:pPr>
+        <w:pStyle w:val="Sinespaciado"/>
+        <w:tabs>
+          <w:tab w:val="left" w:pos="5670"/>
+        </w:tabs>
+        <w:spacing w:line="276" w:lineRule="auto"/>
+        <w:jc w:val="center"/>
+        <w:rPr>
+          <w:rFonts w:ascii="Arial" w:hAnsi="Arial" w:cs="Arial"/>
+          <w:b/>
+          <w:bCs/>
+          <w:sz w:val="28"/>
+          <w:szCs w:val="28"/>
+        </w:rPr>
+      </w:pPr>
+    </w:p>
+    <w:p>
+      <w:pPr>
+        <w:pStyle w:val="Sinespaciado"/>
+        <w:tabs>
+          <w:tab w:val="left" w:pos="5670"/>
+        </w:tabs>
+        <w:spacing w:line="276" w:lineRule="auto"/>
+        <w:jc w:val="center"/>
+        <w:rPr>
+          <w:rFonts w:ascii="Arial" w:hAnsi="Arial" w:cs="Arial"/>
+          <w:b/>
+          <w:bCs/>
+          <w:sz w:val="28"/>
+          <w:szCs w:val="28"/>
+        </w:rPr>
+      </w:pPr>
+    </w:p>
+    <w:p>
+      <w:pPr>
+        <w:pStyle w:val="Sinespaciado"/>
+        <w:tabs>
+          <w:tab w:val="left" w:pos="5670"/>
+        </w:tabs>
+        <w:spacing w:line="276" w:lineRule="auto"/>
+        <w:jc w:val="center"/>
+        <w:rPr>
+          <w:rFonts w:ascii="Arial" w:hAnsi="Arial" w:cs="Arial"/>
+          <w:b/>
+          <w:bCs/>
+          <w:sz w:val="28"/>
+          <w:szCs w:val="28"/>
+        </w:rPr>
+      </w:pPr>
+    </w:p>
+    <w:p>
+      <w:pPr>
+        <w:pStyle w:val="Sinespaciado"/>
+        <w:tabs>
+          <w:tab w:val="left" w:pos="5670"/>
+        </w:tabs>
+        <w:spacing w:line="276" w:lineRule="auto"/>
+        <w:jc w:val="center"/>
+        <w:rPr>
+          <w:rFonts w:ascii="Arial" w:hAnsi="Arial" w:cs="Arial"/>
+          <w:b/>
+          <w:bCs/>
+          <w:sz w:val="28"/>
+          <w:szCs w:val="28"/>
+        </w:rPr>
+      </w:pPr>
+    </w:p>
+    <w:p>
+      <w:pPr>
+        <w:pStyle w:val="Sinespaciado"/>
+        <w:tabs>
+          <w:tab w:val="left" w:pos="5670"/>
+        </w:tabs>
+        <w:spacing w:line="276" w:lineRule="auto"/>
+        <w:jc w:val="center"/>
+        <w:rPr>
+          <w:rFonts w:ascii="Arial" w:hAnsi="Arial" w:cs="Arial"/>
+          <w:b/>
+          <w:bCs/>
+          <w:sz w:val="28"/>
+          <w:szCs w:val="28"/>
+        </w:rPr>
+      </w:pPr>
+    </w:p>
+    <w:p>
+      <w:pPr>
+        <w:pStyle w:val="Sinespaciado"/>
+        <w:tabs>
+          <w:tab w:val="left" w:pos="5670"/>
+        </w:tabs>
+        <w:spacing w:line="276" w:lineRule="auto"/>
+        <w:jc w:val="center"/>
+        <w:rPr>
+          <w:rFonts w:ascii="Arial" w:hAnsi="Arial" w:cs="Arial"/>
+          <w:b/>
+          <w:bCs/>
+          <w:sz w:val="28"/>
+          <w:szCs w:val="28"/>
+        </w:rPr>
+      </w:pPr>
+    </w:p>
+    <w:p>
+      <w:pPr>
+        <w:pStyle w:val="Sinespaciado"/>
+        <w:tabs>
+          <w:tab w:val="left" w:pos="5670"/>
+        </w:tabs>
+        <w:spacing w:line="276" w:lineRule="auto"/>
+        <w:jc w:val="center"/>
+        <w:rPr>
+          <w:rFonts w:ascii="Arial" w:hAnsi="Arial" w:cs="Arial"/>
+          <w:b/>
+          <w:bCs/>
+          <w:sz w:val="28"/>
+          <w:szCs w:val="28"/>
+        </w:rPr>
+      </w:pPr>
+    </w:p>
+    <w:p>
+      <w:pPr>
+        <w:pStyle w:val="Sinespaciado"/>
+        <w:tabs>
+          <w:tab w:val="left" w:pos="5670"/>
+        </w:tabs>
+        <w:spacing w:line="276" w:lineRule="auto"/>
+        <w:jc w:val="center"/>
+        <w:rPr>
+          <w:rFonts w:ascii="Arial" w:hAnsi="Arial" w:cs="Arial"/>
+          <w:b/>
+          <w:bCs/>
+          <w:sz w:val="28"/>
+          <w:szCs w:val="28"/>
+        </w:rPr>
+      </w:pPr>
+    </w:p>
+    <w:p>
+      <w:pPr>
+        <w:pStyle w:val="Sinespaciado"/>
+        <w:tabs>
+          <w:tab w:val="left" w:pos="5670"/>
+        </w:tabs>
+        <w:spacing w:line="276" w:lineRule="auto"/>
+        <w:jc w:val="center"/>
+        <w:rPr>
+          <w:rFonts w:ascii="Arial" w:hAnsi="Arial" w:cs="Arial"/>
+          <w:b/>
+          <w:bCs/>
+          <w:sz w:val="28"/>
+          <w:szCs w:val="28"/>
+        </w:rPr>
+      </w:pPr>
+    </w:p>
+    <w:p>
+      <w:pPr>
+        <w:pStyle w:val="Sinespaciado"/>
+        <w:tabs>
+          <w:tab w:val="left" w:pos="5670"/>
+        </w:tabs>
+        <w:spacing w:line="276" w:lineRule="auto"/>
+        <w:jc w:val="center"/>
+        <w:rPr>
+          <w:rFonts w:ascii="Arial" w:hAnsi="Arial" w:cs="Arial"/>
+          <w:b/>
+          <w:bCs/>
+          <w:sz w:val="28"/>
+          <w:szCs w:val="28"/>
+        </w:rPr>
+      </w:pPr>
+    </w:p>
+    <w:p>
+      <w:pPr>
+        <w:pStyle w:val="Sinespaciado"/>
+        <w:tabs>
+          <w:tab w:val="left" w:pos="5670"/>
+        </w:tabs>
+        <w:spacing w:line="276" w:lineRule="auto"/>
+        <w:jc w:val="center"/>
+        <w:rPr>
+          <w:rFonts w:ascii="Arial" w:hAnsi="Arial" w:cs="Arial"/>
+          <w:b/>
+          <w:bCs/>
+          <w:sz w:val="28"/>
+          <w:szCs w:val="28"/>
+        </w:rPr>
+      </w:pPr>
+    </w:p>
+    <w:p>
+      <w:pPr>
+        <w:pStyle w:val="Sinespaciado"/>
+        <w:tabs>
+          <w:tab w:val="left" w:pos="5670"/>
+        </w:tabs>
+        <w:spacing w:line="276" w:lineRule="auto"/>
+        <w:jc w:val="center"/>
+        <w:rPr>
+          <w:rFonts w:ascii="Arial" w:hAnsi="Arial" w:cs="Arial"/>
+          <w:b/>
+          <w:bCs/>
+          <w:sz w:val="28"/>
+          <w:szCs w:val="28"/>
+        </w:rPr>
+      </w:pPr>
+    </w:p>
+    <w:p>
+      <w:pPr>
+        <w:pStyle w:val="Sinespaciado"/>
+        <w:tabs>
+          <w:tab w:val="left" w:pos="5670"/>
+        </w:tabs>
+        <w:spacing w:line="276" w:lineRule="auto"/>
+        <w:jc w:val="center"/>
+        <w:rPr>
+          <w:rFonts w:ascii="Arial" w:hAnsi="Arial" w:cs="Arial"/>
+          <w:b/>
+          <w:bCs/>
+          <w:sz w:val="28"/>
+          <w:szCs w:val="28"/>
+        </w:rPr>
+      </w:pPr>
+    </w:p>
+    <w:p>
+      <w:pPr>
+        <w:pStyle w:val="Sinespaciado"/>
+        <w:tabs>
+          <w:tab w:val="left" w:pos="5670"/>
+        </w:tabs>
+        <w:spacing w:line="276" w:lineRule="auto"/>
+        <w:jc w:val="center"/>
+        <w:rPr>
+          <w:rFonts w:ascii="Arial" w:hAnsi="Arial" w:cs="Arial"/>
+          <w:b/>
+          <w:bCs/>
+          <w:sz w:val="28"/>
+          <w:szCs w:val="28"/>
+        </w:rPr>
+      </w:pPr>
+    </w:p>
+    <w:p>
+      <w:pPr>
+        <w:pStyle w:val="Sinespaciado"/>
+        <w:tabs>
+          <w:tab w:val="left" w:pos="5670"/>
+        </w:tabs>
+        <w:spacing w:line="276" w:lineRule="auto"/>
+        <w:jc w:val="center"/>
+        <w:rPr>
+          <w:rFonts w:ascii="Arial" w:hAnsi="Arial" w:cs="Arial"/>
+          <w:b/>
+          <w:bCs/>
+          <w:sz w:val="28"/>
+          <w:szCs w:val="28"/>
+        </w:rPr>
+      </w:pPr>
+    </w:p>
+    <w:p>
+      <w:pPr>
+        <w:pStyle w:val="NormalWeb"/>
+      </w:pPr>
+    </w:p>
+    <w:p>
+      <w:pPr>
+        <w:pStyle w:val="Sinespaciado"/>
+        <w:tabs>
+          <w:tab w:val="left" w:pos="5670"/>
+        </w:tabs>
+        <w:spacing w:line="276" w:lineRule="auto"/>
+        <w:jc w:val="center"/>
+        <w:rPr>
+          <w:rFonts w:ascii="Arial" w:hAnsi="Arial" w:cs="Arial"/>
+          <w:b/>
+          <w:bCs/>
+          <w:sz w:val="28"/>
+          <w:szCs w:val="28"/>
+        </w:rPr>
+      </w:pPr>
+      <w:r>
+        <w:rPr>
+          <w:rFonts w:ascii="Arial" w:hAnsi="Arial" w:cs="Arial"/>
+          <w:b/>
+          <w:bCs/>
+          <w:sz w:val="28"/>
+          <w:szCs w:val="28"/>
+        </w:rPr>
+        <w:lastRenderedPageBreak/>
+        <w:t>Diagrama Modelo Relacional – lxiloj-2021176</w:t>
+      </w:r>
+    </w:p>
+    <w:p>
+      <w:pPr>
+        <w:pStyle w:val="Sinespaciado"/>
+        <w:tabs>
+          <w:tab w:val="left" w:pos="5670"/>
+        </w:tabs>
+        <w:spacing w:line="276" w:lineRule="auto"/>
+        <w:jc w:val="center"/>
+        <w:rPr>
+          <w:rFonts w:ascii="Arial" w:hAnsi="Arial" w:cs="Arial"/>
+          <w:b/>
+          <w:bCs/>
+          <w:sz w:val="28"/>
+          <w:szCs w:val="28"/>
+        </w:rPr>
+      </w:pPr>
+      <w:bookmarkStart w:id="0" w:name="_GoBack"/>
+      <w:bookmarkEnd w:id="0"/>
+      <w:r>
+        <w:rPr>
+          <w:noProof/>
+        </w:rPr>
+        <w:drawing>
+          <wp:anchor distT="0" distB="0" distL="114300" distR="114300" simplePos="0" relativeHeight="251659264" behindDoc="0" locked="0" layoutInCell="1" allowOverlap="1" wp14:anchorId="4473DC91" wp14:editId="0DD0CBBA">
+            <wp:simplePos x="0" y="0"/>
+            <wp:positionH relativeFrom="margin">
+              <wp:posOffset>642620</wp:posOffset>
+            </wp:positionH>
+            <wp:positionV relativeFrom="paragraph">
+              <wp:posOffset>168275</wp:posOffset>
+            </wp:positionV>
+            <wp:extent cx="6915150" cy="5087620"/>
+            <wp:effectExtent l="0" t="0" r="0" b="0"/>
+            <wp:wrapThrough wrapText="bothSides">
+              <wp:wrapPolygon edited="0">
+                <wp:start x="0" y="0"/>
+                <wp:lineTo x="0" y="21514"/>
+                <wp:lineTo x="21540" y="21514"/>
+                <wp:lineTo x="21540" y="0"/>
+                <wp:lineTo x="0" y="0"/>
+              </wp:wrapPolygon>
+            </wp:wrapThrough>
+            <wp:docPr id="4" name="Imagen 4" descr="C:\Users\Informatica\Downloads\DiagramaModeloRelacional.png"/>
+            <wp:cNvGraphicFramePr>
+              <a:graphicFrameLocks xmlns:a="http://schemas.openxmlformats.org/drawingml/2006/main" noChangeAspect="1"/>
+            </wp:cNvGraphicFramePr>
+            <a:graphic xmlns:a="http://schemas.openxmlformats.org/drawingml/2006/main">
+              <a:graphicData uri="http://schemas.openxmlformats.org/drawingml/2006/picture">
+                <pic:pic xmlns:pic="http://schemas.openxmlformats.org/drawingml/2006/picture">
+                  <pic:nvPicPr>
+                    <pic:cNvPr id="0" name="Picture 3" descr="C:\Users\Informatica\Downloads\DiagramaModeloRelacional.png"/>
+                    <pic:cNvPicPr>
+                      <a:picLocks noChangeAspect="1" noChangeArrowheads="1"/>
+                    </pic:cNvPicPr>
+                  </pic:nvPicPr>
+                  <pic:blipFill>
+                    <a:blip r:embed="rId11" cstate="print">
+                      <a:extLst>
+                        <a:ext uri="{28A0092B-C50C-407E-A947-70E740481C1C}">
+                          <a14:useLocalDpi xmlns:a14="http://schemas.microsoft.com/office/drawing/2010/main" val="0"/>
+                        </a:ext>
+                      </a:extLst>
+                    </a:blip>
+                    <a:srcRect/>
+                    <a:stretch>
+                      <a:fillRect/>
+                    </a:stretch>
+                  </pic:blipFill>
+                  <pic:spPr bwMode="auto">
+                    <a:xfrm>
+                      <a:off x="0" y="0"/>
+                      <a:ext cx="6915150" cy="5087620"/>
+                    </a:xfrm>
+                    <a:prstGeom prst="rect">
+                      <a:avLst/>
+                    </a:prstGeom>
+                    <a:noFill/>
+                    <a:ln>
+                      <a:noFill/>
+                    </a:ln>
+                  </pic:spPr>
+                </pic:pic>
+              </a:graphicData>
+            </a:graphic>
+            <wp14:sizeRelH relativeFrom="page">
+              <wp14:pctWidth>0</wp14:pctWidth>
+            </wp14:sizeRelH>
+            <wp14:sizeRelV relativeFrom="page">
+              <wp14:pctHeight>0</wp14:pctHeight>
+            </wp14:sizeRelV>
+          </wp:anchor>
+        </w:drawing>
+      </w:r>
     </w:p>
     <w:sectPr>
-      <w:pgSz w:w="12240" w:h="15840"/>
-      <w:pgMar w:top="1417" w:right="1701" w:bottom="1417" w:left="1701" w:header="708" w:footer="708" w:gutter="0"/>
+      <w:pgSz w:w="15840" w:h="12240" w:orient="landscape"/>
+      <w:pgMar w:top="1701" w:right="1418" w:bottom="1701" w:left="1418" w:header="709" w:footer="709" w:gutter="0"/>
       <w:cols w:space="708"/>
       <w:docGrid w:linePitch="360"/>
     </w:sectPr>
@@ -2573,9 +5378,231 @@
 </w:document>
 </file>
 
+<file path=word/endnotes.xml><?xml version="1.0" encoding="utf-8"?>
+<w:endnotes xmlns:wpc="http://schemas.microsoft.com/office/word/2010/wordprocessingCanvas" xmlns:mc="http://schemas.openxmlformats.org/markup-compatibility/2006" xmlns:o="urn:schemas-microsoft-com:office:office" xmlns:r="http://schemas.openxmlformats.org/officeDocument/2006/relationships" xmlns:m="http://schemas.openxmlformats.org/officeDocument/2006/math" xmlns:v="urn:schemas-microsoft-com:vml" xmlns:wp14="http://schemas.microsoft.com/office/word/2010/wordprocessingDrawing" xmlns:wp="http://schemas.openxmlformats.org/drawingml/2006/wordprocessingDrawing" xmlns:w10="urn:schemas-microsoft-com:office:word" xmlns:w="http://schemas.openxmlformats.org/wordprocessingml/2006/main" xmlns:w14="http://schemas.microsoft.com/office/word/2010/wordml" xmlns:w15="http://schemas.microsoft.com/office/word/2012/wordml" xmlns:wpg="http://schemas.microsoft.com/office/word/2010/wordprocessingGroup" xmlns:wpi="http://schemas.microsoft.com/office/word/2010/wordprocessingInk" xmlns:wne="http://schemas.microsoft.com/office/word/2006/wordml" xmlns:wps="http://schemas.microsoft.com/office/word/2010/wordprocessingShape" mc:Ignorable="w14 w15 wp14">
+  <w:endnote w:type="separator" w:id="-1">
+    <w:p>
+      <w:pPr>
+        <w:spacing w:after="0" w:line="240" w:lineRule="auto"/>
+      </w:pPr>
+      <w:r>
+        <w:separator/>
+      </w:r>
+    </w:p>
+  </w:endnote>
+  <w:endnote w:type="continuationSeparator" w:id="0">
+    <w:p>
+      <w:pPr>
+        <w:spacing w:after="0" w:line="240" w:lineRule="auto"/>
+      </w:pPr>
+      <w:r>
+        <w:continuationSeparator/>
+      </w:r>
+    </w:p>
+  </w:endnote>
+</w:endnotes>
+</file>
+
+<file path=word/footnotes.xml><?xml version="1.0" encoding="utf-8"?>
+<w:footnotes xmlns:wpc="http://schemas.microsoft.com/office/word/2010/wordprocessingCanvas" xmlns:mc="http://schemas.openxmlformats.org/markup-compatibility/2006" xmlns:o="urn:schemas-microsoft-com:office:office" xmlns:r="http://schemas.openxmlformats.org/officeDocument/2006/relationships" xmlns:m="http://schemas.openxmlformats.org/officeDocument/2006/math" xmlns:v="urn:schemas-microsoft-com:vml" xmlns:wp14="http://schemas.microsoft.com/office/word/2010/wordprocessingDrawing" xmlns:wp="http://schemas.openxmlformats.org/drawingml/2006/wordprocessingDrawing" xmlns:w10="urn:schemas-microsoft-com:office:word" xmlns:w="http://schemas.openxmlformats.org/wordprocessingml/2006/main" xmlns:w14="http://schemas.microsoft.com/office/word/2010/wordml" xmlns:w15="http://schemas.microsoft.com/office/word/2012/wordml" xmlns:wpg="http://schemas.microsoft.com/office/word/2010/wordprocessingGroup" xmlns:wpi="http://schemas.microsoft.com/office/word/2010/wordprocessingInk" xmlns:wne="http://schemas.microsoft.com/office/word/2006/wordml" xmlns:wps="http://schemas.microsoft.com/office/word/2010/wordprocessingShape" mc:Ignorable="w14 w15 wp14">
+  <w:footnote w:type="separator" w:id="-1">
+    <w:p>
+      <w:pPr>
+        <w:spacing w:after="0" w:line="240" w:lineRule="auto"/>
+      </w:pPr>
+      <w:r>
+        <w:separator/>
+      </w:r>
+    </w:p>
+  </w:footnote>
+  <w:footnote w:type="continuationSeparator" w:id="0">
+    <w:p>
+      <w:pPr>
+        <w:spacing w:after="0" w:line="240" w:lineRule="auto"/>
+      </w:pPr>
+      <w:r>
+        <w:continuationSeparator/>
+      </w:r>
+    </w:p>
+  </w:footnote>
+</w:footnotes>
+</file>
+
 <file path=word/numbering.xml><?xml version="1.0" encoding="utf-8"?>
-<w:numbering xmlns:wpc="http://schemas.microsoft.com/office/word/2010/wordprocessingCanvas" xmlns:cx="http://schemas.microsoft.com/office/drawing/2014/chartex" xmlns:cx1="http://schemas.microsoft.com/office/drawing/2015/9/8/chartex" xmlns:cx2="http://schemas.microsoft.com/office/drawing/2015/10/21/chartex" xmlns:cx3="http://schemas.microsoft.com/office/drawing/2016/5/9/chartex" xmlns:cx4="http://schemas.microsoft.com/office/drawing/2016/5/10/chartex" xmlns:cx5="http://schemas.microsoft.com/office/drawing/2016/5/11/chartex" xmlns:cx6="http://schemas.microsoft.com/office/drawing/2016/5/12/chartex" xmlns:cx7="http://schemas.microsoft.com/office/drawing/2016/5/13/chartex" xmlns:cx8="http://schemas.microsoft.com/office/drawing/2016/5/14/chartex" xmlns:mc="http://schemas.openxmlformats.org/markup-compatibility/2006" xmlns:aink="http://schemas.microsoft.com/office/drawing/2016/ink" xmlns:am3d="http://schemas.microsoft.com/office/drawing/2017/model3d" xmlns:o="urn:schemas-microsoft-com:office:office" xmlns:oel="http://schemas.microsoft.com/office/2019/extlst" xmlns:r="http://schemas.openxmlformats.org/officeDocument/2006/relationships" xmlns:m="http://schemas.openxmlformats.org/officeDocument/2006/math" xmlns:v="urn:schemas-microsoft-com:vml" xmlns:wp14="http://schemas.microsoft.com/office/word/2010/wordprocessingDrawing" xmlns:wp="http://schemas.openxmlformats.org/drawingml/2006/wordprocessingDrawing" xmlns:w10="urn:schemas-microsoft-com:office:word" xmlns:w="http://schemas.openxmlformats.org/wordprocessingml/2006/main" xmlns:w14="http://schemas.microsoft.com/office/word/2010/wordml" xmlns:w15="http://schemas.microsoft.com/office/word/2012/wordml" xmlns:w16cex="http://schemas.microsoft.com/office/word/2018/wordml/cex" xmlns:w16cid="http://schemas.microsoft.com/office/word/2016/wordml/cid" xmlns:w16="http://schemas.microsoft.com/office/word/2018/wordml" xmlns:w16du="http://schemas.microsoft.com/office/word/2023/wordml/word16du" xmlns:w16sdtdh="http://schemas.microsoft.com/office/word/2020/wordml/sdtdatahash" xmlns:w16sdtfl="http://schemas.microsoft.com/office/word/2024/wordml/sdtformatlock" xmlns:w16se="http://schemas.microsoft.com/office/word/2015/wordml/symex" xmlns:wpg="http://schemas.microsoft.com/office/word/2010/wordprocessingGroup" xmlns:wpi="http://schemas.microsoft.com/office/word/2010/wordprocessingInk" xmlns:wne="http://schemas.microsoft.com/office/word/2006/wordml" xmlns:wps="http://schemas.microsoft.com/office/word/2010/wordprocessingShape" mc:Ignorable="w14 w15 w16se w16cid w16 w16cex w16sdtdh w16sdtfl w16du wp14">
-  <w:abstractNum w:abstractNumId="0" w15:restartNumberingAfterBreak="0">
+<w:numbering xmlns:wpc="http://schemas.microsoft.com/office/word/2010/wordprocessingCanvas" xmlns:mc="http://schemas.openxmlformats.org/markup-compatibility/2006" xmlns:o="urn:schemas-microsoft-com:office:office" xmlns:r="http://schemas.openxmlformats.org/officeDocument/2006/relationships" xmlns:m="http://schemas.openxmlformats.org/officeDocument/2006/math" xmlns:v="urn:schemas-microsoft-com:vml" xmlns:wp14="http://schemas.microsoft.com/office/word/2010/wordprocessingDrawing" xmlns:wp="http://schemas.openxmlformats.org/drawingml/2006/wordprocessingDrawing" xmlns:w10="urn:schemas-microsoft-com:office:word" xmlns:w="http://schemas.openxmlformats.org/wordprocessingml/2006/main" xmlns:w14="http://schemas.microsoft.com/office/word/2010/wordml" xmlns:w15="http://schemas.microsoft.com/office/word/2012/wordml" xmlns:wpg="http://schemas.microsoft.com/office/word/2010/wordprocessingGroup" xmlns:wpi="http://schemas.microsoft.com/office/word/2010/wordprocessingInk" xmlns:wne="http://schemas.microsoft.com/office/word/2006/wordml" xmlns:wps="http://schemas.microsoft.com/office/word/2010/wordprocessingShape" mc:Ignorable="w14 w15 wp14">
+  <w:abstractNum w:abstractNumId="0">
+    <w:nsid w:val="05F35FB8"/>
+    <w:multiLevelType w:val="hybridMultilevel"/>
+    <w:tmpl w:val="A260B6B2"/>
+    <w:lvl w:ilvl="0" w:tplc="080A000F">
+      <w:start w:val="1"/>
+      <w:numFmt w:val="decimal"/>
+      <w:lvlText w:val="%1."/>
+      <w:lvlJc w:val="left"/>
+      <w:pPr>
+        <w:ind w:left="720" w:hanging="360"/>
+      </w:pPr>
+    </w:lvl>
+    <w:lvl w:ilvl="1" w:tplc="080A0019" w:tentative="1">
+      <w:start w:val="1"/>
+      <w:numFmt w:val="lowerLetter"/>
+      <w:lvlText w:val="%2."/>
+      <w:lvlJc w:val="left"/>
+      <w:pPr>
+        <w:ind w:left="1440" w:hanging="360"/>
+      </w:pPr>
+    </w:lvl>
+    <w:lvl w:ilvl="2" w:tplc="080A001B" w:tentative="1">
+      <w:start w:val="1"/>
+      <w:numFmt w:val="lowerRoman"/>
+      <w:lvlText w:val="%3."/>
+      <w:lvlJc w:val="right"/>
+      <w:pPr>
+        <w:ind w:left="2160" w:hanging="180"/>
+      </w:pPr>
+    </w:lvl>
+    <w:lvl w:ilvl="3" w:tplc="080A000F" w:tentative="1">
+      <w:start w:val="1"/>
+      <w:numFmt w:val="decimal"/>
+      <w:lvlText w:val="%4."/>
+      <w:lvlJc w:val="left"/>
+      <w:pPr>
+        <w:ind w:left="2880" w:hanging="360"/>
+      </w:pPr>
+    </w:lvl>
+    <w:lvl w:ilvl="4" w:tplc="080A0019" w:tentative="1">
+      <w:start w:val="1"/>
+      <w:numFmt w:val="lowerLetter"/>
+      <w:lvlText w:val="%5."/>
+      <w:lvlJc w:val="left"/>
+      <w:pPr>
+        <w:ind w:left="3600" w:hanging="360"/>
+      </w:pPr>
+    </w:lvl>
+    <w:lvl w:ilvl="5" w:tplc="080A001B" w:tentative="1">
+      <w:start w:val="1"/>
+      <w:numFmt w:val="lowerRoman"/>
+      <w:lvlText w:val="%6."/>
+      <w:lvlJc w:val="right"/>
+      <w:pPr>
+        <w:ind w:left="4320" w:hanging="180"/>
+      </w:pPr>
+    </w:lvl>
+    <w:lvl w:ilvl="6" w:tplc="080A000F" w:tentative="1">
+      <w:start w:val="1"/>
+      <w:numFmt w:val="decimal"/>
+      <w:lvlText w:val="%7."/>
+      <w:lvlJc w:val="left"/>
+      <w:pPr>
+        <w:ind w:left="5040" w:hanging="360"/>
+      </w:pPr>
+    </w:lvl>
+    <w:lvl w:ilvl="7" w:tplc="080A0019" w:tentative="1">
+      <w:start w:val="1"/>
+      <w:numFmt w:val="lowerLetter"/>
+      <w:lvlText w:val="%8."/>
+      <w:lvlJc w:val="left"/>
+      <w:pPr>
+        <w:ind w:left="5760" w:hanging="360"/>
+      </w:pPr>
+    </w:lvl>
+    <w:lvl w:ilvl="8" w:tplc="080A001B" w:tentative="1">
+      <w:start w:val="1"/>
+      <w:numFmt w:val="lowerRoman"/>
+      <w:lvlText w:val="%9."/>
+      <w:lvlJc w:val="right"/>
+      <w:pPr>
+        <w:ind w:left="6480" w:hanging="180"/>
+      </w:pPr>
+    </w:lvl>
+  </w:abstractNum>
+  <w:abstractNum w:abstractNumId="1">
+    <w:nsid w:val="0B921A33"/>
+    <w:multiLevelType w:val="hybridMultilevel"/>
+    <w:tmpl w:val="7EB6AEDC"/>
+    <w:lvl w:ilvl="0" w:tplc="080A000F">
+      <w:start w:val="1"/>
+      <w:numFmt w:val="decimal"/>
+      <w:lvlText w:val="%1."/>
+      <w:lvlJc w:val="left"/>
+      <w:pPr>
+        <w:ind w:left="720" w:hanging="360"/>
+      </w:pPr>
+    </w:lvl>
+    <w:lvl w:ilvl="1" w:tplc="080A0019" w:tentative="1">
+      <w:start w:val="1"/>
+      <w:numFmt w:val="lowerLetter"/>
+      <w:lvlText w:val="%2."/>
+      <w:lvlJc w:val="left"/>
+      <w:pPr>
+        <w:ind w:left="1440" w:hanging="360"/>
+      </w:pPr>
+    </w:lvl>
+    <w:lvl w:ilvl="2" w:tplc="080A001B" w:tentative="1">
+      <w:start w:val="1"/>
+      <w:numFmt w:val="lowerRoman"/>
+      <w:lvlText w:val="%3."/>
+      <w:lvlJc w:val="right"/>
+      <w:pPr>
+        <w:ind w:left="2160" w:hanging="180"/>
+      </w:pPr>
+    </w:lvl>
+    <w:lvl w:ilvl="3" w:tplc="080A000F" w:tentative="1">
+      <w:start w:val="1"/>
+      <w:numFmt w:val="decimal"/>
+      <w:lvlText w:val="%4."/>
+      <w:lvlJc w:val="left"/>
+      <w:pPr>
+        <w:ind w:left="2880" w:hanging="360"/>
+      </w:pPr>
+    </w:lvl>
+    <w:lvl w:ilvl="4" w:tplc="080A0019" w:tentative="1">
+      <w:start w:val="1"/>
+      <w:numFmt w:val="lowerLetter"/>
+      <w:lvlText w:val="%5."/>
+      <w:lvlJc w:val="left"/>
+      <w:pPr>
+        <w:ind w:left="3600" w:hanging="360"/>
+      </w:pPr>
+    </w:lvl>
+    <w:lvl w:ilvl="5" w:tplc="080A001B" w:tentative="1">
+      <w:start w:val="1"/>
+      <w:numFmt w:val="lowerRoman"/>
+      <w:lvlText w:val="%6."/>
+      <w:lvlJc w:val="right"/>
+      <w:pPr>
+        <w:ind w:left="4320" w:hanging="180"/>
+      </w:pPr>
+    </w:lvl>
+    <w:lvl w:ilvl="6" w:tplc="080A000F" w:tentative="1">
+      <w:start w:val="1"/>
+      <w:numFmt w:val="decimal"/>
+      <w:lvlText w:val="%7."/>
+      <w:lvlJc w:val="left"/>
+      <w:pPr>
+        <w:ind w:left="5040" w:hanging="360"/>
+      </w:pPr>
+    </w:lvl>
+    <w:lvl w:ilvl="7" w:tplc="080A0019" w:tentative="1">
+      <w:start w:val="1"/>
+      <w:numFmt w:val="lowerLetter"/>
+      <w:lvlText w:val="%8."/>
+      <w:lvlJc w:val="left"/>
+      <w:pPr>
+        <w:ind w:left="5760" w:hanging="360"/>
+      </w:pPr>
+    </w:lvl>
+    <w:lvl w:ilvl="8" w:tplc="080A001B" w:tentative="1">
+      <w:start w:val="1"/>
+      <w:numFmt w:val="lowerRoman"/>
+      <w:lvlText w:val="%9."/>
+      <w:lvlJc w:val="right"/>
+      <w:pPr>
+        <w:ind w:left="6480" w:hanging="180"/>
+      </w:pPr>
+    </w:lvl>
+  </w:abstractNum>
+  <w:abstractNum w:abstractNumId="2">
     <w:nsid w:val="0D797CD9"/>
     <w:multiLevelType w:val="hybridMultilevel"/>
     <w:tmpl w:val="CFB6F7D8"/>
@@ -2661,7 +5688,206 @@
       </w:pPr>
     </w:lvl>
   </w:abstractNum>
-  <w:abstractNum w:abstractNumId="1" w15:restartNumberingAfterBreak="0">
+  <w:abstractNum w:abstractNumId="3">
+    <w:nsid w:val="11ED544D"/>
+    <w:multiLevelType w:val="hybridMultilevel"/>
+    <w:tmpl w:val="A59E2766"/>
+    <w:lvl w:ilvl="0" w:tplc="080A000F">
+      <w:start w:val="1"/>
+      <w:numFmt w:val="decimal"/>
+      <w:lvlText w:val="%1."/>
+      <w:lvlJc w:val="left"/>
+      <w:pPr>
+        <w:ind w:left="780" w:hanging="360"/>
+      </w:pPr>
+    </w:lvl>
+    <w:lvl w:ilvl="1" w:tplc="080A0019" w:tentative="1">
+      <w:start w:val="1"/>
+      <w:numFmt w:val="lowerLetter"/>
+      <w:lvlText w:val="%2."/>
+      <w:lvlJc w:val="left"/>
+      <w:pPr>
+        <w:ind w:left="1500" w:hanging="360"/>
+      </w:pPr>
+    </w:lvl>
+    <w:lvl w:ilvl="2" w:tplc="080A001B" w:tentative="1">
+      <w:start w:val="1"/>
+      <w:numFmt w:val="lowerRoman"/>
+      <w:lvlText w:val="%3."/>
+      <w:lvlJc w:val="right"/>
+      <w:pPr>
+        <w:ind w:left="2220" w:hanging="180"/>
+      </w:pPr>
+    </w:lvl>
+    <w:lvl w:ilvl="3" w:tplc="080A000F" w:tentative="1">
+      <w:start w:val="1"/>
+      <w:numFmt w:val="decimal"/>
+      <w:lvlText w:val="%4."/>
+      <w:lvlJc w:val="left"/>
+      <w:pPr>
+        <w:ind w:left="2940" w:hanging="360"/>
+      </w:pPr>
+    </w:lvl>
+    <w:lvl w:ilvl="4" w:tplc="080A0019" w:tentative="1">
+      <w:start w:val="1"/>
+      <w:numFmt w:val="lowerLetter"/>
+      <w:lvlText w:val="%5."/>
+      <w:lvlJc w:val="left"/>
+      <w:pPr>
+        <w:ind w:left="3660" w:hanging="360"/>
+      </w:pPr>
+    </w:lvl>
+    <w:lvl w:ilvl="5" w:tplc="080A001B" w:tentative="1">
+      <w:start w:val="1"/>
+      <w:numFmt w:val="lowerRoman"/>
+      <w:lvlText w:val="%6."/>
+      <w:lvlJc w:val="right"/>
+      <w:pPr>
+        <w:ind w:left="4380" w:hanging="180"/>
+      </w:pPr>
+    </w:lvl>
+    <w:lvl w:ilvl="6" w:tplc="080A000F" w:tentative="1">
+      <w:start w:val="1"/>
+      <w:numFmt w:val="decimal"/>
+      <w:lvlText w:val="%7."/>
+      <w:lvlJc w:val="left"/>
+      <w:pPr>
+        <w:ind w:left="5100" w:hanging="360"/>
+      </w:pPr>
+    </w:lvl>
+    <w:lvl w:ilvl="7" w:tplc="080A0019" w:tentative="1">
+      <w:start w:val="1"/>
+      <w:numFmt w:val="lowerLetter"/>
+      <w:lvlText w:val="%8."/>
+      <w:lvlJc w:val="left"/>
+      <w:pPr>
+        <w:ind w:left="5820" w:hanging="360"/>
+      </w:pPr>
+    </w:lvl>
+    <w:lvl w:ilvl="8" w:tplc="080A001B" w:tentative="1">
+      <w:start w:val="1"/>
+      <w:numFmt w:val="lowerRoman"/>
+      <w:lvlText w:val="%9."/>
+      <w:lvlJc w:val="right"/>
+      <w:pPr>
+        <w:ind w:left="6540" w:hanging="180"/>
+      </w:pPr>
+    </w:lvl>
+  </w:abstractNum>
+  <w:abstractNum w:abstractNumId="4">
+    <w:nsid w:val="362557FD"/>
+    <w:multiLevelType w:val="multilevel"/>
+    <w:tmpl w:val="B4907EAE"/>
+    <w:lvl w:ilvl="0">
+      <w:start w:val="3"/>
+      <w:numFmt w:val="decimal"/>
+      <w:lvlText w:val="%1."/>
+      <w:lvlJc w:val="left"/>
+      <w:pPr>
+        <w:tabs>
+          <w:tab w:val="num" w:pos="720"/>
+        </w:tabs>
+        <w:ind w:left="720" w:hanging="360"/>
+      </w:pPr>
+    </w:lvl>
+    <w:lvl w:ilvl="1" w:tentative="1">
+      <w:start w:val="1"/>
+      <w:numFmt w:val="decimal"/>
+      <w:lvlText w:val="%2."/>
+      <w:lvlJc w:val="left"/>
+      <w:pPr>
+        <w:tabs>
+          <w:tab w:val="num" w:pos="1440"/>
+        </w:tabs>
+        <w:ind w:left="1440" w:hanging="360"/>
+      </w:pPr>
+    </w:lvl>
+    <w:lvl w:ilvl="2" w:tentative="1">
+      <w:start w:val="1"/>
+      <w:numFmt w:val="decimal"/>
+      <w:lvlText w:val="%3."/>
+      <w:lvlJc w:val="left"/>
+      <w:pPr>
+        <w:tabs>
+          <w:tab w:val="num" w:pos="2160"/>
+        </w:tabs>
+        <w:ind w:left="2160" w:hanging="360"/>
+      </w:pPr>
+    </w:lvl>
+    <w:lvl w:ilvl="3" w:tentative="1">
+      <w:start w:val="1"/>
+      <w:numFmt w:val="decimal"/>
+      <w:lvlText w:val="%4."/>
+      <w:lvlJc w:val="left"/>
+      <w:pPr>
+        <w:tabs>
+          <w:tab w:val="num" w:pos="2880"/>
+        </w:tabs>
+        <w:ind w:left="2880" w:hanging="360"/>
+      </w:pPr>
+    </w:lvl>
+    <w:lvl w:ilvl="4" w:tentative="1">
+      <w:start w:val="1"/>
+      <w:numFmt w:val="decimal"/>
+      <w:lvlText w:val="%5."/>
+      <w:lvlJc w:val="left"/>
+      <w:pPr>
+        <w:tabs>
+          <w:tab w:val="num" w:pos="3600"/>
+        </w:tabs>
+        <w:ind w:left="3600" w:hanging="360"/>
+      </w:pPr>
+    </w:lvl>
+    <w:lvl w:ilvl="5" w:tentative="1">
+      <w:start w:val="1"/>
+      <w:numFmt w:val="decimal"/>
+      <w:lvlText w:val="%6."/>
+      <w:lvlJc w:val="left"/>
+      <w:pPr>
+        <w:tabs>
+          <w:tab w:val="num" w:pos="4320"/>
+        </w:tabs>
+        <w:ind w:left="4320" w:hanging="360"/>
+      </w:pPr>
+    </w:lvl>
+    <w:lvl w:ilvl="6" w:tentative="1">
+      <w:start w:val="1"/>
+      <w:numFmt w:val="decimal"/>
+      <w:lvlText w:val="%7."/>
+      <w:lvlJc w:val="left"/>
+      <w:pPr>
+        <w:tabs>
+          <w:tab w:val="num" w:pos="5040"/>
+        </w:tabs>
+        <w:ind w:left="5040" w:hanging="360"/>
+      </w:pPr>
+    </w:lvl>
+    <w:lvl w:ilvl="7" w:tentative="1">
+      <w:start w:val="1"/>
+      <w:numFmt w:val="decimal"/>
+      <w:lvlText w:val="%8."/>
+      <w:lvlJc w:val="left"/>
+      <w:pPr>
+        <w:tabs>
+          <w:tab w:val="num" w:pos="5760"/>
+        </w:tabs>
+        <w:ind w:left="5760" w:hanging="360"/>
+      </w:pPr>
+    </w:lvl>
+    <w:lvl w:ilvl="8" w:tentative="1">
+      <w:start w:val="1"/>
+      <w:numFmt w:val="decimal"/>
+      <w:lvlText w:val="%9."/>
+      <w:lvlJc w:val="left"/>
+      <w:pPr>
+        <w:tabs>
+          <w:tab w:val="num" w:pos="6480"/>
+        </w:tabs>
+        <w:ind w:left="6480" w:hanging="360"/>
+      </w:pPr>
+    </w:lvl>
+  </w:abstractNum>
+  <w:abstractNum w:abstractNumId="5">
     <w:nsid w:val="391A6850"/>
     <w:multiLevelType w:val="hybridMultilevel"/>
     <w:tmpl w:val="135E66D2"/>
@@ -2747,7 +5973,7 @@
       </w:pPr>
     </w:lvl>
   </w:abstractNum>
-  <w:abstractNum w:abstractNumId="2" w15:restartNumberingAfterBreak="0">
+  <w:abstractNum w:abstractNumId="6">
     <w:nsid w:val="40D446F5"/>
     <w:multiLevelType w:val="hybridMultilevel"/>
     <w:tmpl w:val="E7AAE968"/>
@@ -2833,7 +6059,233 @@
       </w:pPr>
     </w:lvl>
   </w:abstractNum>
-  <w:abstractNum w:abstractNumId="3" w15:restartNumberingAfterBreak="0">
+  <w:abstractNum w:abstractNumId="7">
+    <w:nsid w:val="54D41849"/>
+    <w:multiLevelType w:val="multilevel"/>
+    <w:tmpl w:val="A2A63494"/>
+    <w:lvl w:ilvl="0">
+      <w:start w:val="2"/>
+      <w:numFmt w:val="decimal"/>
+      <w:lvlText w:val="%1."/>
+      <w:lvlJc w:val="left"/>
+      <w:pPr>
+        <w:tabs>
+          <w:tab w:val="num" w:pos="720"/>
+        </w:tabs>
+        <w:ind w:left="720" w:hanging="360"/>
+      </w:pPr>
+    </w:lvl>
+    <w:lvl w:ilvl="1" w:tentative="1">
+      <w:start w:val="1"/>
+      <w:numFmt w:val="decimal"/>
+      <w:lvlText w:val="%2."/>
+      <w:lvlJc w:val="left"/>
+      <w:pPr>
+        <w:tabs>
+          <w:tab w:val="num" w:pos="1440"/>
+        </w:tabs>
+        <w:ind w:left="1440" w:hanging="360"/>
+      </w:pPr>
+    </w:lvl>
+    <w:lvl w:ilvl="2" w:tentative="1">
+      <w:start w:val="1"/>
+      <w:numFmt w:val="decimal"/>
+      <w:lvlText w:val="%3."/>
+      <w:lvlJc w:val="left"/>
+      <w:pPr>
+        <w:tabs>
+          <w:tab w:val="num" w:pos="2160"/>
+        </w:tabs>
+        <w:ind w:left="2160" w:hanging="360"/>
+      </w:pPr>
+    </w:lvl>
+    <w:lvl w:ilvl="3" w:tentative="1">
+      <w:start w:val="1"/>
+      <w:numFmt w:val="decimal"/>
+      <w:lvlText w:val="%4."/>
+      <w:lvlJc w:val="left"/>
+      <w:pPr>
+        <w:tabs>
+          <w:tab w:val="num" w:pos="2880"/>
+        </w:tabs>
+        <w:ind w:left="2880" w:hanging="360"/>
+      </w:pPr>
+    </w:lvl>
+    <w:lvl w:ilvl="4" w:tentative="1">
+      <w:start w:val="1"/>
+      <w:numFmt w:val="decimal"/>
+      <w:lvlText w:val="%5."/>
+      <w:lvlJc w:val="left"/>
+      <w:pPr>
+        <w:tabs>
+          <w:tab w:val="num" w:pos="3600"/>
+        </w:tabs>
+        <w:ind w:left="3600" w:hanging="360"/>
+      </w:pPr>
+    </w:lvl>
+    <w:lvl w:ilvl="5" w:tentative="1">
+      <w:start w:val="1"/>
+      <w:numFmt w:val="decimal"/>
+      <w:lvlText w:val="%6."/>
+      <w:lvlJc w:val="left"/>
+      <w:pPr>
+        <w:tabs>
+          <w:tab w:val="num" w:pos="4320"/>
+        </w:tabs>
+        <w:ind w:left="4320" w:hanging="360"/>
+      </w:pPr>
+    </w:lvl>
+    <w:lvl w:ilvl="6" w:tentative="1">
+      <w:start w:val="1"/>
+      <w:numFmt w:val="decimal"/>
+      <w:lvlText w:val="%7."/>
+      <w:lvlJc w:val="left"/>
+      <w:pPr>
+        <w:tabs>
+          <w:tab w:val="num" w:pos="5040"/>
+        </w:tabs>
+        <w:ind w:left="5040" w:hanging="360"/>
+      </w:pPr>
+    </w:lvl>
+    <w:lvl w:ilvl="7" w:tentative="1">
+      <w:start w:val="1"/>
+      <w:numFmt w:val="decimal"/>
+      <w:lvlText w:val="%8."/>
+      <w:lvlJc w:val="left"/>
+      <w:pPr>
+        <w:tabs>
+          <w:tab w:val="num" w:pos="5760"/>
+        </w:tabs>
+        <w:ind w:left="5760" w:hanging="360"/>
+      </w:pPr>
+    </w:lvl>
+    <w:lvl w:ilvl="8" w:tentative="1">
+      <w:start w:val="1"/>
+      <w:numFmt w:val="decimal"/>
+      <w:lvlText w:val="%9."/>
+      <w:lvlJc w:val="left"/>
+      <w:pPr>
+        <w:tabs>
+          <w:tab w:val="num" w:pos="6480"/>
+        </w:tabs>
+        <w:ind w:left="6480" w:hanging="360"/>
+      </w:pPr>
+    </w:lvl>
+  </w:abstractNum>
+  <w:abstractNum w:abstractNumId="8">
+    <w:nsid w:val="68612EA5"/>
+    <w:multiLevelType w:val="multilevel"/>
+    <w:tmpl w:val="668C60F4"/>
+    <w:lvl w:ilvl="0">
+      <w:start w:val="3"/>
+      <w:numFmt w:val="decimal"/>
+      <w:lvlText w:val="%1."/>
+      <w:lvlJc w:val="left"/>
+      <w:pPr>
+        <w:tabs>
+          <w:tab w:val="num" w:pos="720"/>
+        </w:tabs>
+        <w:ind w:left="720" w:hanging="360"/>
+      </w:pPr>
+    </w:lvl>
+    <w:lvl w:ilvl="1" w:tentative="1">
+      <w:start w:val="1"/>
+      <w:numFmt w:val="decimal"/>
+      <w:lvlText w:val="%2."/>
+      <w:lvlJc w:val="left"/>
+      <w:pPr>
+        <w:tabs>
+          <w:tab w:val="num" w:pos="1440"/>
+        </w:tabs>
+        <w:ind w:left="1440" w:hanging="360"/>
+      </w:pPr>
+    </w:lvl>
+    <w:lvl w:ilvl="2" w:tentative="1">
+      <w:start w:val="1"/>
+      <w:numFmt w:val="decimal"/>
+      <w:lvlText w:val="%3."/>
+      <w:lvlJc w:val="left"/>
+      <w:pPr>
+        <w:tabs>
+          <w:tab w:val="num" w:pos="2160"/>
+        </w:tabs>
+        <w:ind w:left="2160" w:hanging="360"/>
+      </w:pPr>
+    </w:lvl>
+    <w:lvl w:ilvl="3" w:tentative="1">
+      <w:start w:val="1"/>
+      <w:numFmt w:val="decimal"/>
+      <w:lvlText w:val="%4."/>
+      <w:lvlJc w:val="left"/>
+      <w:pPr>
+        <w:tabs>
+          <w:tab w:val="num" w:pos="2880"/>
+        </w:tabs>
+        <w:ind w:left="2880" w:hanging="360"/>
+      </w:pPr>
+    </w:lvl>
+    <w:lvl w:ilvl="4" w:tentative="1">
+      <w:start w:val="1"/>
+      <w:numFmt w:val="decimal"/>
+      <w:lvlText w:val="%5."/>
+      <w:lvlJc w:val="left"/>
+      <w:pPr>
+        <w:tabs>
+          <w:tab w:val="num" w:pos="3600"/>
+        </w:tabs>
+        <w:ind w:left="3600" w:hanging="360"/>
+      </w:pPr>
+    </w:lvl>
+    <w:lvl w:ilvl="5" w:tentative="1">
+      <w:start w:val="1"/>
+      <w:numFmt w:val="decimal"/>
+      <w:lvlText w:val="%6."/>
+      <w:lvlJc w:val="left"/>
+      <w:pPr>
+        <w:tabs>
+          <w:tab w:val="num" w:pos="4320"/>
+        </w:tabs>
+        <w:ind w:left="4320" w:hanging="360"/>
+      </w:pPr>
+    </w:lvl>
+    <w:lvl w:ilvl="6" w:tentative="1">
+      <w:start w:val="1"/>
+      <w:numFmt w:val="decimal"/>
+      <w:lvlText w:val="%7."/>
+      <w:lvlJc w:val="left"/>
+      <w:pPr>
+        <w:tabs>
+          <w:tab w:val="num" w:pos="5040"/>
+        </w:tabs>
+        <w:ind w:left="5040" w:hanging="360"/>
+      </w:pPr>
+    </w:lvl>
+    <w:lvl w:ilvl="7" w:tentative="1">
+      <w:start w:val="1"/>
+      <w:numFmt w:val="decimal"/>
+      <w:lvlText w:val="%8."/>
+      <w:lvlJc w:val="left"/>
+      <w:pPr>
+        <w:tabs>
+          <w:tab w:val="num" w:pos="5760"/>
+        </w:tabs>
+        <w:ind w:left="5760" w:hanging="360"/>
+      </w:pPr>
+    </w:lvl>
+    <w:lvl w:ilvl="8" w:tentative="1">
+      <w:start w:val="1"/>
+      <w:numFmt w:val="decimal"/>
+      <w:lvlText w:val="%9."/>
+      <w:lvlJc w:val="left"/>
+      <w:pPr>
+        <w:tabs>
+          <w:tab w:val="num" w:pos="6480"/>
+        </w:tabs>
+        <w:ind w:left="6480" w:hanging="360"/>
+      </w:pPr>
+    </w:lvl>
+  </w:abstractNum>
+  <w:abstractNum w:abstractNumId="9">
     <w:nsid w:val="691351B9"/>
     <w:multiLevelType w:val="hybridMultilevel"/>
     <w:tmpl w:val="B95EC386"/>
@@ -2919,14 +6371,353 @@
       </w:pPr>
     </w:lvl>
   </w:abstractNum>
-  <w:num w:numId="1" w16cid:durableId="403799940">
-    <w:abstractNumId w:val="2"/>
+  <w:abstractNum w:abstractNumId="10">
+    <w:nsid w:val="69ED6876"/>
+    <w:multiLevelType w:val="multilevel"/>
+    <w:tmpl w:val="A2B47562"/>
+    <w:lvl w:ilvl="0">
+      <w:start w:val="1"/>
+      <w:numFmt w:val="decimal"/>
+      <w:lvlText w:val="%1."/>
+      <w:lvlJc w:val="left"/>
+      <w:pPr>
+        <w:tabs>
+          <w:tab w:val="num" w:pos="720"/>
+        </w:tabs>
+        <w:ind w:left="720" w:hanging="360"/>
+      </w:pPr>
+    </w:lvl>
+    <w:lvl w:ilvl="1" w:tentative="1">
+      <w:start w:val="1"/>
+      <w:numFmt w:val="decimal"/>
+      <w:lvlText w:val="%2."/>
+      <w:lvlJc w:val="left"/>
+      <w:pPr>
+        <w:tabs>
+          <w:tab w:val="num" w:pos="1440"/>
+        </w:tabs>
+        <w:ind w:left="1440" w:hanging="360"/>
+      </w:pPr>
+    </w:lvl>
+    <w:lvl w:ilvl="2" w:tentative="1">
+      <w:start w:val="1"/>
+      <w:numFmt w:val="decimal"/>
+      <w:lvlText w:val="%3."/>
+      <w:lvlJc w:val="left"/>
+      <w:pPr>
+        <w:tabs>
+          <w:tab w:val="num" w:pos="2160"/>
+        </w:tabs>
+        <w:ind w:left="2160" w:hanging="360"/>
+      </w:pPr>
+    </w:lvl>
+    <w:lvl w:ilvl="3" w:tentative="1">
+      <w:start w:val="1"/>
+      <w:numFmt w:val="decimal"/>
+      <w:lvlText w:val="%4."/>
+      <w:lvlJc w:val="left"/>
+      <w:pPr>
+        <w:tabs>
+          <w:tab w:val="num" w:pos="2880"/>
+        </w:tabs>
+        <w:ind w:left="2880" w:hanging="360"/>
+      </w:pPr>
+    </w:lvl>
+    <w:lvl w:ilvl="4" w:tentative="1">
+      <w:start w:val="1"/>
+      <w:numFmt w:val="decimal"/>
+      <w:lvlText w:val="%5."/>
+      <w:lvlJc w:val="left"/>
+      <w:pPr>
+        <w:tabs>
+          <w:tab w:val="num" w:pos="3600"/>
+        </w:tabs>
+        <w:ind w:left="3600" w:hanging="360"/>
+      </w:pPr>
+    </w:lvl>
+    <w:lvl w:ilvl="5" w:tentative="1">
+      <w:start w:val="1"/>
+      <w:numFmt w:val="decimal"/>
+      <w:lvlText w:val="%6."/>
+      <w:lvlJc w:val="left"/>
+      <w:pPr>
+        <w:tabs>
+          <w:tab w:val="num" w:pos="4320"/>
+        </w:tabs>
+        <w:ind w:left="4320" w:hanging="360"/>
+      </w:pPr>
+    </w:lvl>
+    <w:lvl w:ilvl="6" w:tentative="1">
+      <w:start w:val="1"/>
+      <w:numFmt w:val="decimal"/>
+      <w:lvlText w:val="%7."/>
+      <w:lvlJc w:val="left"/>
+      <w:pPr>
+        <w:tabs>
+          <w:tab w:val="num" w:pos="5040"/>
+        </w:tabs>
+        <w:ind w:left="5040" w:hanging="360"/>
+      </w:pPr>
+    </w:lvl>
+    <w:lvl w:ilvl="7" w:tentative="1">
+      <w:start w:val="1"/>
+      <w:numFmt w:val="decimal"/>
+      <w:lvlText w:val="%8."/>
+      <w:lvlJc w:val="left"/>
+      <w:pPr>
+        <w:tabs>
+          <w:tab w:val="num" w:pos="5760"/>
+        </w:tabs>
+        <w:ind w:left="5760" w:hanging="360"/>
+      </w:pPr>
+    </w:lvl>
+    <w:lvl w:ilvl="8" w:tentative="1">
+      <w:start w:val="1"/>
+      <w:numFmt w:val="decimal"/>
+      <w:lvlText w:val="%9."/>
+      <w:lvlJc w:val="left"/>
+      <w:pPr>
+        <w:tabs>
+          <w:tab w:val="num" w:pos="6480"/>
+        </w:tabs>
+        <w:ind w:left="6480" w:hanging="360"/>
+      </w:pPr>
+    </w:lvl>
+  </w:abstractNum>
+  <w:abstractNum w:abstractNumId="11">
+    <w:nsid w:val="702211BC"/>
+    <w:multiLevelType w:val="multilevel"/>
+    <w:tmpl w:val="27425286"/>
+    <w:lvl w:ilvl="0">
+      <w:start w:val="1"/>
+      <w:numFmt w:val="decimal"/>
+      <w:lvlText w:val="%1."/>
+      <w:lvlJc w:val="left"/>
+      <w:pPr>
+        <w:tabs>
+          <w:tab w:val="num" w:pos="720"/>
+        </w:tabs>
+        <w:ind w:left="720" w:hanging="360"/>
+      </w:pPr>
+    </w:lvl>
+    <w:lvl w:ilvl="1" w:tentative="1">
+      <w:start w:val="1"/>
+      <w:numFmt w:val="decimal"/>
+      <w:lvlText w:val="%2."/>
+      <w:lvlJc w:val="left"/>
+      <w:pPr>
+        <w:tabs>
+          <w:tab w:val="num" w:pos="1440"/>
+        </w:tabs>
+        <w:ind w:left="1440" w:hanging="360"/>
+      </w:pPr>
+    </w:lvl>
+    <w:lvl w:ilvl="2" w:tentative="1">
+      <w:start w:val="1"/>
+      <w:numFmt w:val="decimal"/>
+      <w:lvlText w:val="%3."/>
+      <w:lvlJc w:val="left"/>
+      <w:pPr>
+        <w:tabs>
+          <w:tab w:val="num" w:pos="2160"/>
+        </w:tabs>
+        <w:ind w:left="2160" w:hanging="360"/>
+      </w:pPr>
+    </w:lvl>
+    <w:lvl w:ilvl="3" w:tentative="1">
+      <w:start w:val="1"/>
+      <w:numFmt w:val="decimal"/>
+      <w:lvlText w:val="%4."/>
+      <w:lvlJc w:val="left"/>
+      <w:pPr>
+        <w:tabs>
+          <w:tab w:val="num" w:pos="2880"/>
+        </w:tabs>
+        <w:ind w:left="2880" w:hanging="360"/>
+      </w:pPr>
+    </w:lvl>
+    <w:lvl w:ilvl="4" w:tentative="1">
+      <w:start w:val="1"/>
+      <w:numFmt w:val="decimal"/>
+      <w:lvlText w:val="%5."/>
+      <w:lvlJc w:val="left"/>
+      <w:pPr>
+        <w:tabs>
+          <w:tab w:val="num" w:pos="3600"/>
+        </w:tabs>
+        <w:ind w:left="3600" w:hanging="360"/>
+      </w:pPr>
+    </w:lvl>
+    <w:lvl w:ilvl="5" w:tentative="1">
+      <w:start w:val="1"/>
+      <w:numFmt w:val="decimal"/>
+      <w:lvlText w:val="%6."/>
+      <w:lvlJc w:val="left"/>
+      <w:pPr>
+        <w:tabs>
+          <w:tab w:val="num" w:pos="4320"/>
+        </w:tabs>
+        <w:ind w:left="4320" w:hanging="360"/>
+      </w:pPr>
+    </w:lvl>
+    <w:lvl w:ilvl="6" w:tentative="1">
+      <w:start w:val="1"/>
+      <w:numFmt w:val="decimal"/>
+      <w:lvlText w:val="%7."/>
+      <w:lvlJc w:val="left"/>
+      <w:pPr>
+        <w:tabs>
+          <w:tab w:val="num" w:pos="5040"/>
+        </w:tabs>
+        <w:ind w:left="5040" w:hanging="360"/>
+      </w:pPr>
+    </w:lvl>
+    <w:lvl w:ilvl="7" w:tentative="1">
+      <w:start w:val="1"/>
+      <w:numFmt w:val="decimal"/>
+      <w:lvlText w:val="%8."/>
+      <w:lvlJc w:val="left"/>
+      <w:pPr>
+        <w:tabs>
+          <w:tab w:val="num" w:pos="5760"/>
+        </w:tabs>
+        <w:ind w:left="5760" w:hanging="360"/>
+      </w:pPr>
+    </w:lvl>
+    <w:lvl w:ilvl="8" w:tentative="1">
+      <w:start w:val="1"/>
+      <w:numFmt w:val="decimal"/>
+      <w:lvlText w:val="%9."/>
+      <w:lvlJc w:val="left"/>
+      <w:pPr>
+        <w:tabs>
+          <w:tab w:val="num" w:pos="6480"/>
+        </w:tabs>
+        <w:ind w:left="6480" w:hanging="360"/>
+      </w:pPr>
+    </w:lvl>
+  </w:abstractNum>
+  <w:abstractNum w:abstractNumId="12">
+    <w:nsid w:val="78D269C7"/>
+    <w:multiLevelType w:val="multilevel"/>
+    <w:tmpl w:val="978A1CDA"/>
+    <w:lvl w:ilvl="0">
+      <w:start w:val="2"/>
+      <w:numFmt w:val="decimal"/>
+      <w:lvlText w:val="%1."/>
+      <w:lvlJc w:val="left"/>
+      <w:pPr>
+        <w:tabs>
+          <w:tab w:val="num" w:pos="720"/>
+        </w:tabs>
+        <w:ind w:left="720" w:hanging="360"/>
+      </w:pPr>
+    </w:lvl>
+    <w:lvl w:ilvl="1" w:tentative="1">
+      <w:start w:val="1"/>
+      <w:numFmt w:val="decimal"/>
+      <w:lvlText w:val="%2."/>
+      <w:lvlJc w:val="left"/>
+      <w:pPr>
+        <w:tabs>
+          <w:tab w:val="num" w:pos="1440"/>
+        </w:tabs>
+        <w:ind w:left="1440" w:hanging="360"/>
+      </w:pPr>
+    </w:lvl>
+    <w:lvl w:ilvl="2" w:tentative="1">
+      <w:start w:val="1"/>
+      <w:numFmt w:val="decimal"/>
+      <w:lvlText w:val="%3."/>
+      <w:lvlJc w:val="left"/>
+      <w:pPr>
+        <w:tabs>
+          <w:tab w:val="num" w:pos="2160"/>
+        </w:tabs>
+        <w:ind w:left="2160" w:hanging="360"/>
+      </w:pPr>
+    </w:lvl>
+    <w:lvl w:ilvl="3" w:tentative="1">
+      <w:start w:val="1"/>
+      <w:numFmt w:val="decimal"/>
+      <w:lvlText w:val="%4."/>
+      <w:lvlJc w:val="left"/>
+      <w:pPr>
+        <w:tabs>
+          <w:tab w:val="num" w:pos="2880"/>
+        </w:tabs>
+        <w:ind w:left="2880" w:hanging="360"/>
+      </w:pPr>
+    </w:lvl>
+    <w:lvl w:ilvl="4" w:tentative="1">
+      <w:start w:val="1"/>
+      <w:numFmt w:val="decimal"/>
+      <w:lvlText w:val="%5."/>
+      <w:lvlJc w:val="left"/>
+      <w:pPr>
+        <w:tabs>
+          <w:tab w:val="num" w:pos="3600"/>
+        </w:tabs>
+        <w:ind w:left="3600" w:hanging="360"/>
+      </w:pPr>
+    </w:lvl>
+    <w:lvl w:ilvl="5" w:tentative="1">
+      <w:start w:val="1"/>
+      <w:numFmt w:val="decimal"/>
+      <w:lvlText w:val="%6."/>
+      <w:lvlJc w:val="left"/>
+      <w:pPr>
+        <w:tabs>
+          <w:tab w:val="num" w:pos="4320"/>
+        </w:tabs>
+        <w:ind w:left="4320" w:hanging="360"/>
+      </w:pPr>
+    </w:lvl>
+    <w:lvl w:ilvl="6" w:tentative="1">
+      <w:start w:val="1"/>
+      <w:numFmt w:val="decimal"/>
+      <w:lvlText w:val="%7."/>
+      <w:lvlJc w:val="left"/>
+      <w:pPr>
+        <w:tabs>
+          <w:tab w:val="num" w:pos="5040"/>
+        </w:tabs>
+        <w:ind w:left="5040" w:hanging="360"/>
+      </w:pPr>
+    </w:lvl>
+    <w:lvl w:ilvl="7" w:tentative="1">
+      <w:start w:val="1"/>
+      <w:numFmt w:val="decimal"/>
+      <w:lvlText w:val="%8."/>
+      <w:lvlJc w:val="left"/>
+      <w:pPr>
+        <w:tabs>
+          <w:tab w:val="num" w:pos="5760"/>
+        </w:tabs>
+        <w:ind w:left="5760" w:hanging="360"/>
+      </w:pPr>
+    </w:lvl>
+    <w:lvl w:ilvl="8" w:tentative="1">
+      <w:start w:val="1"/>
+      <w:numFmt w:val="decimal"/>
+      <w:lvlText w:val="%9."/>
+      <w:lvlJc w:val="left"/>
+      <w:pPr>
+        <w:tabs>
+          <w:tab w:val="num" w:pos="6480"/>
+        </w:tabs>
+        <w:ind w:left="6480" w:hanging="360"/>
+      </w:pPr>
+    </w:lvl>
+  </w:abstractNum>
+  <w:num w:numId="1">
+    <w:abstractNumId w:val="6"/>
   </w:num>
-  <w:num w:numId="2" w16cid:durableId="2029720022">
-    <w:abstractNumId w:val="3"/>
+  <w:num w:numId="2">
+    <w:abstractNumId w:val="9"/>
   </w:num>
-  <w:num w:numId="3" w16cid:durableId="1362197015">
-    <w:abstractNumId w:val="1"/>
+  <w:num w:numId="3">
+    <w:abstractNumId w:val="5"/>
     <w:lvlOverride w:ilvl="0">
       <w:startOverride w:val="1"/>
     </w:lvlOverride>
@@ -2955,8 +6746,8 @@
       <w:startOverride w:val="1"/>
     </w:lvlOverride>
   </w:num>
-  <w:num w:numId="4" w16cid:durableId="1410736550">
-    <w:abstractNumId w:val="0"/>
+  <w:num w:numId="4">
+    <w:abstractNumId w:val="2"/>
     <w:lvlOverride w:ilvl="0">
       <w:startOverride w:val="1"/>
     </w:lvlOverride>
@@ -2985,11 +6776,38 @@
       <w:startOverride w:val="1"/>
     </w:lvlOverride>
   </w:num>
+  <w:num w:numId="5">
+    <w:abstractNumId w:val="3"/>
+  </w:num>
+  <w:num w:numId="6">
+    <w:abstractNumId w:val="11"/>
+  </w:num>
+  <w:num w:numId="7">
+    <w:abstractNumId w:val="12"/>
+  </w:num>
+  <w:num w:numId="8">
+    <w:abstractNumId w:val="8"/>
+  </w:num>
+  <w:num w:numId="9">
+    <w:abstractNumId w:val="1"/>
+  </w:num>
+  <w:num w:numId="10">
+    <w:abstractNumId w:val="0"/>
+  </w:num>
+  <w:num w:numId="11">
+    <w:abstractNumId w:val="10"/>
+  </w:num>
+  <w:num w:numId="12">
+    <w:abstractNumId w:val="7"/>
+  </w:num>
+  <w:num w:numId="13">
+    <w:abstractNumId w:val="4"/>
+  </w:num>
 </w:numbering>
 </file>
 
 <file path=word/styles.xml><?xml version="1.0" encoding="utf-8"?>
-<w:styles xmlns:mc="http://schemas.openxmlformats.org/markup-compatibility/2006" xmlns:r="http://schemas.openxmlformats.org/officeDocument/2006/relationships" xmlns:w="http://schemas.openxmlformats.org/wordprocessingml/2006/main" xmlns:w14="http://schemas.microsoft.com/office/word/2010/wordml" xmlns:w15="http://schemas.microsoft.com/office/word/2012/wordml" xmlns:w16cex="http://schemas.microsoft.com/office/word/2018/wordml/cex" xmlns:w16cid="http://schemas.microsoft.com/office/word/2016/wordml/cid" xmlns:w16="http://schemas.microsoft.com/office/word/2018/wordml" xmlns:w16du="http://schemas.microsoft.com/office/word/2023/wordml/word16du" xmlns:w16sdtdh="http://schemas.microsoft.com/office/word/2020/wordml/sdtdatahash" xmlns:w16sdtfl="http://schemas.microsoft.com/office/word/2024/wordml/sdtformatlock" xmlns:w16se="http://schemas.microsoft.com/office/word/2015/wordml/symex" mc:Ignorable="w14 w15 w16se w16cid w16 w16cex w16sdtdh w16sdtfl w16du">
+<w:styles xmlns:mc="http://schemas.openxmlformats.org/markup-compatibility/2006" xmlns:r="http://schemas.openxmlformats.org/officeDocument/2006/relationships" xmlns:w="http://schemas.openxmlformats.org/wordprocessingml/2006/main" xmlns:w14="http://schemas.microsoft.com/office/word/2010/wordml" xmlns:w15="http://schemas.microsoft.com/office/word/2012/wordml" mc:Ignorable="w14 w15">
   <w:docDefaults>
     <w:rPrDefault>
       <w:rPr>
@@ -3005,7 +6823,7 @@
       </w:pPr>
     </w:pPrDefault>
   </w:docDefaults>
-  <w:latentStyles w:defLockedState="0" w:defUIPriority="99" w:defSemiHidden="0" w:defUnhideWhenUsed="0" w:defQFormat="0" w:count="376">
+  <w:latentStyles w:defLockedState="0" w:defUIPriority="99" w:defSemiHidden="0" w:defUnhideWhenUsed="0" w:defQFormat="0" w:count="371">
     <w:lsdException w:name="Normal" w:uiPriority="0" w:qFormat="1"/>
     <w:lsdException w:name="heading 1" w:uiPriority="9" w:qFormat="1"/>
     <w:lsdException w:name="heading 2" w:semiHidden="1" w:uiPriority="9" w:unhideWhenUsed="1" w:qFormat="1"/>
@@ -3377,11 +7195,6 @@
     <w:lsdException w:name="List Table 5 Dark Accent 6" w:uiPriority="50"/>
     <w:lsdException w:name="List Table 6 Colorful Accent 6" w:uiPriority="51"/>
     <w:lsdException w:name="List Table 7 Colorful Accent 6" w:uiPriority="52"/>
-    <w:lsdException w:name="Mention" w:semiHidden="1" w:unhideWhenUsed="1"/>
-    <w:lsdException w:name="Smart Hyperlink" w:semiHidden="1" w:unhideWhenUsed="1"/>
-    <w:lsdException w:name="Hashtag" w:semiHidden="1" w:unhideWhenUsed="1"/>
-    <w:lsdException w:name="Unresolved Mention" w:semiHidden="1" w:unhideWhenUsed="1"/>
-    <w:lsdException w:name="Smart Link" w:semiHidden="1" w:unhideWhenUsed="1"/>
   </w:latentStyles>
   <w:style w:type="paragraph" w:default="1" w:styleId="Normal">
     <w:name w:val="Normal"/>
@@ -3394,6 +7207,7 @@
   <w:style w:type="character" w:default="1" w:styleId="Fuentedeprrafopredeter">
     <w:name w:val="Default Paragraph Font"/>
     <w:uiPriority w:val="1"/>
+    <w:semiHidden/>
     <w:unhideWhenUsed/>
   </w:style>
   <w:style w:type="table" w:default="1" w:styleId="Tablanormal">
@@ -3505,6 +7319,7 @@
       <w:spacing w:after="0" w:line="240" w:lineRule="auto"/>
     </w:pPr>
     <w:tblPr>
+      <w:tblInd w:w="0" w:type="dxa"/>
       <w:tblBorders>
         <w:top w:val="single" w:sz="4" w:space="0" w:color="auto"/>
         <w:left w:val="single" w:sz="4" w:space="0" w:color="auto"/>
@@ -3513,6 +7328,12 @@
         <w:insideH w:val="single" w:sz="4" w:space="0" w:color="auto"/>
         <w:insideV w:val="single" w:sz="4" w:space="0" w:color="auto"/>
       </w:tblBorders>
+      <w:tblCellMar>
+        <w:top w:w="0" w:type="dxa"/>
+        <w:left w:w="108" w:type="dxa"/>
+        <w:bottom w:w="0" w:type="dxa"/>
+        <w:right w:w="108" w:type="dxa"/>
+      </w:tblCellMar>
     </w:tblPr>
   </w:style>
   <w:style w:type="character" w:styleId="Hipervnculo">
@@ -3526,7 +7347,7 @@
       <w:u w:val="single"/>
     </w:rPr>
   </w:style>
-  <w:style w:type="character" w:styleId="Mencinsinresolver">
+  <w:style w:type="character" w:customStyle="1" w:styleId="UnresolvedMention">
     <w:name w:val="Unresolved Mention"/>
     <w:basedOn w:val="Fuentedeprrafopredeter"/>
     <w:uiPriority w:val="99"/>
@@ -3536,6 +7357,97 @@
     <w:rPr>
       <w:color w:val="605E5C"/>
       <w:shd w:val="clear" w:color="auto" w:fill="E1DFDD"/>
+    </w:rPr>
+  </w:style>
+  <w:style w:type="paragraph" w:customStyle="1" w:styleId="paragraph">
+    <w:name w:val="paragraph"/>
+    <w:basedOn w:val="Normal"/>
+    <w:rsid w:val="005B64BA"/>
+    <w:pPr>
+      <w:spacing w:before="100" w:beforeAutospacing="1" w:after="100" w:afterAutospacing="1" w:line="240" w:lineRule="auto"/>
+    </w:pPr>
+    <w:rPr>
+      <w:rFonts w:ascii="Times New Roman" w:eastAsia="Times New Roman" w:hAnsi="Times New Roman" w:cs="Times New Roman"/>
+      <w:sz w:val="24"/>
+      <w:szCs w:val="24"/>
+      <w:lang w:eastAsia="es-GT"/>
+    </w:rPr>
+  </w:style>
+  <w:style w:type="character" w:customStyle="1" w:styleId="normaltextrun">
+    <w:name w:val="normaltextrun"/>
+    <w:basedOn w:val="Fuentedeprrafopredeter"/>
+    <w:rsid w:val="005B64BA"/>
+  </w:style>
+  <w:style w:type="character" w:customStyle="1" w:styleId="eop">
+    <w:name w:val="eop"/>
+    <w:basedOn w:val="Fuentedeprrafopredeter"/>
+    <w:rsid w:val="005B64BA"/>
+  </w:style>
+  <w:style w:type="paragraph" w:styleId="Encabezado">
+    <w:name w:val="header"/>
+    <w:basedOn w:val="Normal"/>
+    <w:link w:val="EncabezadoCar"/>
+    <w:uiPriority w:val="99"/>
+    <w:unhideWhenUsed/>
+    <w:rsid w:val="0053717A"/>
+    <w:pPr>
+      <w:tabs>
+        <w:tab w:val="center" w:pos="4419"/>
+        <w:tab w:val="right" w:pos="8838"/>
+      </w:tabs>
+      <w:spacing w:after="0" w:line="240" w:lineRule="auto"/>
+    </w:pPr>
+  </w:style>
+  <w:style w:type="character" w:customStyle="1" w:styleId="EncabezadoCar">
+    <w:name w:val="Encabezado Car"/>
+    <w:basedOn w:val="Fuentedeprrafopredeter"/>
+    <w:link w:val="Encabezado"/>
+    <w:uiPriority w:val="99"/>
+    <w:rsid w:val="0053717A"/>
+    <w:rPr>
+      <w:rFonts w:eastAsia="MS Mincho"/>
+    </w:rPr>
+  </w:style>
+  <w:style w:type="paragraph" w:styleId="Piedepgina">
+    <w:name w:val="footer"/>
+    <w:basedOn w:val="Normal"/>
+    <w:link w:val="PiedepginaCar"/>
+    <w:uiPriority w:val="99"/>
+    <w:unhideWhenUsed/>
+    <w:rsid w:val="0053717A"/>
+    <w:pPr>
+      <w:tabs>
+        <w:tab w:val="center" w:pos="4419"/>
+        <w:tab w:val="right" w:pos="8838"/>
+      </w:tabs>
+      <w:spacing w:after="0" w:line="240" w:lineRule="auto"/>
+    </w:pPr>
+  </w:style>
+  <w:style w:type="character" w:customStyle="1" w:styleId="PiedepginaCar">
+    <w:name w:val="Pie de página Car"/>
+    <w:basedOn w:val="Fuentedeprrafopredeter"/>
+    <w:link w:val="Piedepgina"/>
+    <w:uiPriority w:val="99"/>
+    <w:rsid w:val="0053717A"/>
+    <w:rPr>
+      <w:rFonts w:eastAsia="MS Mincho"/>
+    </w:rPr>
+  </w:style>
+  <w:style w:type="paragraph" w:styleId="NormalWeb">
+    <w:name w:val="Normal (Web)"/>
+    <w:basedOn w:val="Normal"/>
+    <w:uiPriority w:val="99"/>
+    <w:semiHidden/>
+    <w:unhideWhenUsed/>
+    <w:rsid w:val="0053717A"/>
+    <w:pPr>
+      <w:spacing w:before="100" w:beforeAutospacing="1" w:after="100" w:afterAutospacing="1" w:line="240" w:lineRule="auto"/>
+    </w:pPr>
+    <w:rPr>
+      <w:rFonts w:ascii="Times New Roman" w:eastAsia="Times New Roman" w:hAnsi="Times New Roman" w:cs="Times New Roman"/>
+      <w:sz w:val="24"/>
+      <w:szCs w:val="24"/>
+      <w:lang w:eastAsia="es-GT"/>
     </w:rPr>
   </w:style>
 </w:styles>

</xml_diff>

<commit_message>
add: Agregar archivos al proyecto EstadoPago.java, EstadoPagoDAO.java y EstadoPago.jsp
</commit_message>
<xml_diff>
--- a/ProyectoSCRUM_Fila3.docx
+++ b/ProyectoSCRUM_Fila3.docx
@@ -36,7 +36,7 @@
                     </pic:cNvPicPr>
                   </pic:nvPicPr>
                   <pic:blipFill>
-                    <a:blip r:embed="rId5" cstate="print">
+                    <a:blip r:embed="rId7" cstate="print">
                       <a:extLst>
                         <a:ext uri="{28A0092B-C50C-407E-A947-70E740481C1C}">
                           <a14:useLocalDpi xmlns:a14="http://schemas.microsoft.com/office/drawing/2010/main" val="0"/>
@@ -1270,7 +1270,7 @@
                 <w:sz w:val="24"/>
               </w:rPr>
             </w:pPr>
-            <w:hyperlink r:id="rId6" w:tooltip="add: Agregar Nombre Diego Benjamin Espinoza Reyes y rol Programador en archivo JavaEEProyect_Fila3.docx" w:history="1">
+            <w:hyperlink r:id="rId8" w:tooltip="add: Agregar Nombre Diego Benjamin Espinoza Reyes y rol Programador en archivo JavaEEProyect_Fila3.docx" w:history="1">
               <w:r>
                 <w:rPr>
                   <w:rStyle w:val="Hipervnculo"/>
@@ -3295,8 +3295,6 @@
         </w:rPr>
         <w:t>HUCX-001:</w:t>
       </w:r>
-      <w:bookmarkStart w:id="0" w:name="_GoBack"/>
-      <w:bookmarkEnd w:id="0"/>
     </w:p>
     <w:p>
       <w:pPr>
@@ -3561,17 +3559,7 @@
           <w:sz w:val="24"/>
           <w:szCs w:val="28"/>
         </w:rPr>
-        <w:t>HUDS-002</w:t>
-      </w:r>
-      <w:r>
-        <w:rPr>
-          <w:rFonts w:ascii="Arial" w:hAnsi="Arial" w:cs="Arial"/>
-          <w:b/>
-          <w:bCs/>
-          <w:sz w:val="24"/>
-          <w:szCs w:val="28"/>
-        </w:rPr>
-        <w:t>:</w:t>
+        <w:t>HUDS-002:</w:t>
       </w:r>
     </w:p>
     <w:p>
@@ -3644,16 +3632,347 @@
           <w:sz w:val="24"/>
           <w:szCs w:val="28"/>
         </w:rPr>
-        <w:t>HUDS-003</w:t>
-      </w:r>
-      <w:r>
-        <w:rPr>
-          <w:rFonts w:ascii="Arial" w:hAnsi="Arial" w:cs="Arial"/>
-          <w:b/>
-          <w:bCs/>
-          <w:sz w:val="24"/>
+        <w:t>HUDS-003:</w:t>
+      </w:r>
+    </w:p>
+    <w:p>
+      <w:pPr>
+        <w:pStyle w:val="Sinespaciado"/>
+        <w:tabs>
+          <w:tab w:val="left" w:pos="5670"/>
+        </w:tabs>
+        <w:spacing w:line="276" w:lineRule="auto"/>
+        <w:ind w:left="708"/>
+        <w:rPr>
+          <w:rStyle w:val="eop"/>
+          <w:rFonts w:ascii="Arial" w:hAnsi="Arial" w:cs="Arial"/>
+          <w:color w:val="000000"/>
+          <w:sz w:val="24"/>
+          <w:shd w:val="clear" w:color="auto" w:fill="FFFFFF"/>
+        </w:rPr>
+      </w:pPr>
+      <w:r>
+        <w:rPr>
+          <w:rStyle w:val="normaltextrun"/>
+          <w:rFonts w:ascii="Arial" w:hAnsi="Arial" w:cs="Arial"/>
+          <w:color w:val="000000"/>
+          <w:sz w:val="24"/>
+          <w:shd w:val="clear" w:color="auto" w:fill="FFFFFF"/>
+        </w:rPr>
+        <w:t>Como administrador, quiero controlar la disponibilidad, para evitar conflictos.</w:t>
+      </w:r>
+      <w:r>
+        <w:rPr>
+          <w:rStyle w:val="eop"/>
+          <w:rFonts w:ascii="Arial" w:hAnsi="Arial" w:cs="Arial"/>
+          <w:color w:val="000000"/>
+          <w:sz w:val="24"/>
+          <w:shd w:val="clear" w:color="auto" w:fill="FFFFFF"/>
+        </w:rPr>
+        <w:t> </w:t>
+      </w:r>
+    </w:p>
+    <w:p>
+      <w:pPr>
+        <w:pStyle w:val="Sinespaciado"/>
+        <w:tabs>
+          <w:tab w:val="left" w:pos="5670"/>
+        </w:tabs>
+        <w:spacing w:line="276" w:lineRule="auto"/>
+        <w:rPr>
+          <w:rFonts w:ascii="Arial" w:hAnsi="Arial" w:cs="Arial"/>
+          <w:b/>
+          <w:bCs/>
+          <w:sz w:val="28"/>
           <w:szCs w:val="28"/>
         </w:rPr>
+      </w:pPr>
+      <w:r>
+        <w:rPr>
+          <w:rFonts w:ascii="Arial" w:hAnsi="Arial" w:cs="Arial"/>
+          <w:b/>
+          <w:bCs/>
+          <w:sz w:val="28"/>
+          <w:szCs w:val="28"/>
+        </w:rPr>
+        <w:lastRenderedPageBreak/>
+        <w:t>Venta:</w:t>
+      </w:r>
+    </w:p>
+    <w:p>
+      <w:pPr>
+        <w:pStyle w:val="Sinespaciado"/>
+        <w:tabs>
+          <w:tab w:val="left" w:pos="5670"/>
+        </w:tabs>
+        <w:spacing w:line="276" w:lineRule="auto"/>
+        <w:rPr>
+          <w:rFonts w:ascii="Arial" w:hAnsi="Arial" w:cs="Arial"/>
+          <w:b/>
+          <w:bCs/>
+          <w:sz w:val="24"/>
+          <w:szCs w:val="28"/>
+        </w:rPr>
+      </w:pPr>
+      <w:r>
+        <w:rPr>
+          <w:rFonts w:ascii="Arial" w:hAnsi="Arial" w:cs="Arial"/>
+          <w:b/>
+          <w:bCs/>
+          <w:sz w:val="28"/>
+          <w:szCs w:val="28"/>
+        </w:rPr>
+        <w:t xml:space="preserve">         </w:t>
+      </w:r>
+      <w:r>
+        <w:rPr>
+          <w:rFonts w:ascii="Arial" w:hAnsi="Arial" w:cs="Arial"/>
+          <w:b/>
+          <w:bCs/>
+          <w:sz w:val="24"/>
+          <w:szCs w:val="28"/>
+        </w:rPr>
+        <w:t>HUDM-001:</w:t>
+      </w:r>
+    </w:p>
+    <w:p>
+      <w:pPr>
+        <w:pStyle w:val="Sinespaciado"/>
+        <w:tabs>
+          <w:tab w:val="left" w:pos="5670"/>
+        </w:tabs>
+        <w:spacing w:line="276" w:lineRule="auto"/>
+        <w:ind w:left="708"/>
+        <w:rPr>
+          <w:rFonts w:ascii="Arial" w:hAnsi="Arial" w:cs="Arial"/>
+          <w:b/>
+          <w:bCs/>
+          <w:sz w:val="24"/>
+          <w:szCs w:val="28"/>
+        </w:rPr>
+      </w:pPr>
+      <w:r>
+        <w:rPr>
+          <w:rStyle w:val="normaltextrun"/>
+          <w:rFonts w:ascii="Arial" w:hAnsi="Arial" w:cs="Arial"/>
+          <w:color w:val="000000"/>
+          <w:sz w:val="24"/>
+          <w:shd w:val="clear" w:color="auto" w:fill="FFFFFF"/>
+        </w:rPr>
+        <w:t>Como Proveedor, quiero hacer una venta desde la plataforma, para completar mi  compra fácilmente.</w:t>
+      </w:r>
+    </w:p>
+    <w:p>
+      <w:pPr>
+        <w:pStyle w:val="Sinespaciado"/>
+        <w:tabs>
+          <w:tab w:val="left" w:pos="5670"/>
+        </w:tabs>
+        <w:spacing w:line="276" w:lineRule="auto"/>
+        <w:rPr>
+          <w:rFonts w:ascii="Arial" w:hAnsi="Arial" w:cs="Arial"/>
+          <w:b/>
+          <w:bCs/>
+          <w:sz w:val="24"/>
+          <w:szCs w:val="28"/>
+        </w:rPr>
+      </w:pPr>
+      <w:r>
+        <w:rPr>
+          <w:rFonts w:ascii="Arial" w:hAnsi="Arial" w:cs="Arial"/>
+          <w:b/>
+          <w:bCs/>
+          <w:sz w:val="28"/>
+          <w:szCs w:val="28"/>
+        </w:rPr>
+        <w:t xml:space="preserve">         </w:t>
+      </w:r>
+      <w:r>
+        <w:rPr>
+          <w:rFonts w:ascii="Arial" w:hAnsi="Arial" w:cs="Arial"/>
+          <w:b/>
+          <w:bCs/>
+          <w:sz w:val="24"/>
+          <w:szCs w:val="28"/>
+        </w:rPr>
+        <w:t>HUDM-002:</w:t>
+      </w:r>
+    </w:p>
+    <w:p>
+      <w:pPr>
+        <w:pStyle w:val="Sinespaciado"/>
+        <w:tabs>
+          <w:tab w:val="left" w:pos="5670"/>
+        </w:tabs>
+        <w:spacing w:line="276" w:lineRule="auto"/>
+        <w:ind w:left="708"/>
+        <w:rPr>
+          <w:rFonts w:ascii="Arial" w:hAnsi="Arial" w:cs="Arial"/>
+          <w:b/>
+          <w:bCs/>
+          <w:sz w:val="24"/>
+          <w:szCs w:val="28"/>
+        </w:rPr>
+      </w:pPr>
+      <w:r>
+        <w:rPr>
+          <w:rStyle w:val="normaltextrun"/>
+          <w:rFonts w:ascii="Arial" w:hAnsi="Arial" w:cs="Arial"/>
+          <w:color w:val="000000"/>
+          <w:sz w:val="24"/>
+          <w:shd w:val="clear" w:color="auto" w:fill="FFFFFF"/>
+        </w:rPr>
+        <w:t>Como empleado, quiero registrar cada venta con su detalle, para llevar control de las transacciones.</w:t>
+      </w:r>
+    </w:p>
+    <w:p>
+      <w:pPr>
+        <w:pStyle w:val="Sinespaciado"/>
+        <w:tabs>
+          <w:tab w:val="left" w:pos="5670"/>
+        </w:tabs>
+        <w:spacing w:line="276" w:lineRule="auto"/>
+        <w:rPr>
+          <w:rFonts w:ascii="Arial" w:hAnsi="Arial" w:cs="Arial"/>
+          <w:b/>
+          <w:bCs/>
+          <w:sz w:val="24"/>
+          <w:szCs w:val="28"/>
+        </w:rPr>
+      </w:pPr>
+      <w:r>
+        <w:rPr>
+          <w:rFonts w:ascii="Arial" w:hAnsi="Arial" w:cs="Arial"/>
+          <w:b/>
+          <w:bCs/>
+          <w:sz w:val="28"/>
+          <w:szCs w:val="28"/>
+        </w:rPr>
+        <w:t xml:space="preserve">         </w:t>
+      </w:r>
+      <w:r>
+        <w:rPr>
+          <w:rFonts w:ascii="Arial" w:hAnsi="Arial" w:cs="Arial"/>
+          <w:b/>
+          <w:bCs/>
+          <w:sz w:val="24"/>
+          <w:szCs w:val="28"/>
+        </w:rPr>
+        <w:t>HUDM-003:</w:t>
+      </w:r>
+    </w:p>
+    <w:p>
+      <w:pPr>
+        <w:pStyle w:val="Sinespaciado"/>
+        <w:tabs>
+          <w:tab w:val="left" w:pos="5670"/>
+        </w:tabs>
+        <w:spacing w:line="276" w:lineRule="auto"/>
+        <w:ind w:left="708"/>
+        <w:rPr>
+          <w:rStyle w:val="eop"/>
+          <w:rFonts w:ascii="Arial" w:hAnsi="Arial" w:cs="Arial"/>
+          <w:color w:val="000000"/>
+          <w:sz w:val="24"/>
+          <w:shd w:val="clear" w:color="auto" w:fill="FFFFFF"/>
+        </w:rPr>
+      </w:pPr>
+      <w:r>
+        <w:rPr>
+          <w:rStyle w:val="normaltextrun"/>
+          <w:rFonts w:ascii="Arial" w:hAnsi="Arial" w:cs="Arial"/>
+          <w:color w:val="000000"/>
+          <w:sz w:val="24"/>
+          <w:shd w:val="clear" w:color="auto" w:fill="FFFFFF"/>
+        </w:rPr>
+        <w:t>Como Empleado, quiero ver el historial de ventas, para analizar el rendimiento del negocio.</w:t>
+      </w:r>
+    </w:p>
+    <w:p>
+      <w:pPr>
+        <w:pStyle w:val="Sinespaciado"/>
+        <w:tabs>
+          <w:tab w:val="left" w:pos="5670"/>
+        </w:tabs>
+        <w:spacing w:line="276" w:lineRule="auto"/>
+        <w:ind w:left="708"/>
+        <w:rPr>
+          <w:rFonts w:ascii="Arial" w:hAnsi="Arial" w:cs="Arial"/>
+          <w:color w:val="000000"/>
+          <w:sz w:val="24"/>
+          <w:shd w:val="clear" w:color="auto" w:fill="FFFFFF"/>
+        </w:rPr>
+      </w:pPr>
+    </w:p>
+    <w:p>
+      <w:pPr>
+        <w:pStyle w:val="Sinespaciado"/>
+        <w:tabs>
+          <w:tab w:val="left" w:pos="5670"/>
+        </w:tabs>
+        <w:spacing w:line="276" w:lineRule="auto"/>
+        <w:rPr>
+          <w:rFonts w:ascii="Arial" w:hAnsi="Arial" w:cs="Arial"/>
+          <w:b/>
+          <w:bCs/>
+          <w:sz w:val="28"/>
+          <w:szCs w:val="24"/>
+        </w:rPr>
+      </w:pPr>
+      <w:r>
+        <w:rPr>
+          <w:rFonts w:ascii="Arial" w:hAnsi="Arial" w:cs="Arial"/>
+          <w:b/>
+          <w:bCs/>
+          <w:sz w:val="28"/>
+          <w:szCs w:val="24"/>
+        </w:rPr>
+        <w:t xml:space="preserve">Compra: </w:t>
+      </w:r>
+    </w:p>
+    <w:p>
+      <w:pPr>
+        <w:pStyle w:val="Sinespaciado"/>
+        <w:tabs>
+          <w:tab w:val="left" w:pos="5670"/>
+        </w:tabs>
+        <w:spacing w:line="276" w:lineRule="auto"/>
+        <w:rPr>
+          <w:rFonts w:ascii="Arial" w:hAnsi="Arial" w:cs="Arial"/>
+          <w:b/>
+          <w:bCs/>
+          <w:sz w:val="24"/>
+          <w:szCs w:val="24"/>
+        </w:rPr>
+      </w:pPr>
+      <w:r>
+        <w:rPr>
+          <w:rFonts w:ascii="Arial" w:hAnsi="Arial" w:cs="Arial"/>
+          <w:b/>
+          <w:bCs/>
+          <w:sz w:val="28"/>
+          <w:szCs w:val="24"/>
+        </w:rPr>
+        <w:t xml:space="preserve">        </w:t>
+      </w:r>
+      <w:r>
+        <w:rPr>
+          <w:rFonts w:ascii="Arial" w:hAnsi="Arial" w:cs="Arial"/>
+          <w:b/>
+          <w:bCs/>
+          <w:sz w:val="24"/>
+          <w:szCs w:val="24"/>
+        </w:rPr>
+        <w:t>HULX-001</w:t>
+      </w:r>
+      <w:r>
+        <w:rPr>
+          <w:rFonts w:ascii="Arial" w:hAnsi="Arial" w:cs="Arial"/>
+          <w:b/>
+          <w:bCs/>
+          <w:sz w:val="24"/>
+          <w:szCs w:val="24"/>
+        </w:rPr>
         <w:t>:</w:t>
       </w:r>
     </w:p>
@@ -3664,8 +3983,658 @@
           <w:tab w:val="left" w:pos="5670"/>
         </w:tabs>
         <w:spacing w:line="276" w:lineRule="auto"/>
+        <w:ind w:left="720"/>
+        <w:rPr>
+          <w:rFonts w:ascii="Arial" w:hAnsi="Arial" w:cs="Arial"/>
+          <w:sz w:val="24"/>
+          <w:szCs w:val="24"/>
+        </w:rPr>
+      </w:pPr>
+      <w:r>
+        <w:rPr>
+          <w:rFonts w:ascii="Arial" w:hAnsi="Arial" w:cs="Arial"/>
+          <w:sz w:val="24"/>
+          <w:szCs w:val="24"/>
+        </w:rPr>
+        <w:t>Como usuario, quiero comprar un servicio turístico para asegurar mi viaje.</w:t>
+      </w:r>
+    </w:p>
+    <w:p>
+      <w:pPr>
+        <w:pStyle w:val="Sinespaciado"/>
+        <w:tabs>
+          <w:tab w:val="left" w:pos="5670"/>
+        </w:tabs>
+        <w:spacing w:line="276" w:lineRule="auto"/>
+        <w:rPr>
+          <w:rFonts w:ascii="Arial" w:hAnsi="Arial" w:cs="Arial"/>
+          <w:b/>
+          <w:bCs/>
+          <w:sz w:val="24"/>
+          <w:szCs w:val="24"/>
+        </w:rPr>
+      </w:pPr>
+      <w:r>
+        <w:rPr>
+          <w:rFonts w:ascii="Arial" w:hAnsi="Arial" w:cs="Arial"/>
+          <w:b/>
+          <w:bCs/>
+          <w:sz w:val="24"/>
+          <w:szCs w:val="24"/>
+        </w:rPr>
+        <w:t xml:space="preserve">         HULX-002</w:t>
+      </w:r>
+      <w:r>
+        <w:rPr>
+          <w:rFonts w:ascii="Arial" w:hAnsi="Arial" w:cs="Arial"/>
+          <w:b/>
+          <w:bCs/>
+          <w:sz w:val="24"/>
+          <w:szCs w:val="24"/>
+        </w:rPr>
+        <w:t>:</w:t>
+      </w:r>
+    </w:p>
+    <w:p>
+      <w:pPr>
+        <w:pStyle w:val="Sinespaciado"/>
+        <w:tabs>
+          <w:tab w:val="left" w:pos="5670"/>
+        </w:tabs>
+        <w:spacing w:line="276" w:lineRule="auto"/>
+        <w:ind w:left="720"/>
+        <w:rPr>
+          <w:rFonts w:ascii="Arial" w:hAnsi="Arial" w:cs="Arial"/>
+          <w:sz w:val="24"/>
+          <w:szCs w:val="24"/>
+        </w:rPr>
+      </w:pPr>
+      <w:r>
+        <w:rPr>
+          <w:rFonts w:ascii="Arial" w:hAnsi="Arial" w:cs="Arial"/>
+          <w:sz w:val="24"/>
+          <w:szCs w:val="24"/>
+        </w:rPr>
+        <w:t>Como proveedor, quiero ver las compras que incluyan mis servicios para saber qué debo entregar.</w:t>
+      </w:r>
+    </w:p>
+    <w:p>
+      <w:pPr>
+        <w:pStyle w:val="Sinespaciado"/>
+        <w:tabs>
+          <w:tab w:val="left" w:pos="5670"/>
+        </w:tabs>
+        <w:spacing w:line="276" w:lineRule="auto"/>
+        <w:rPr>
+          <w:rFonts w:ascii="Arial" w:hAnsi="Arial" w:cs="Arial"/>
+          <w:b/>
+          <w:bCs/>
+          <w:sz w:val="24"/>
+          <w:szCs w:val="24"/>
+        </w:rPr>
+      </w:pPr>
+      <w:r>
+        <w:rPr>
+          <w:rFonts w:ascii="Arial" w:hAnsi="Arial" w:cs="Arial"/>
+          <w:b/>
+          <w:bCs/>
+          <w:sz w:val="24"/>
+          <w:szCs w:val="24"/>
+        </w:rPr>
+        <w:t xml:space="preserve">         HULX-003</w:t>
+      </w:r>
+      <w:r>
+        <w:rPr>
+          <w:rFonts w:ascii="Arial" w:hAnsi="Arial" w:cs="Arial"/>
+          <w:b/>
+          <w:bCs/>
+          <w:sz w:val="24"/>
+          <w:szCs w:val="24"/>
+        </w:rPr>
+        <w:t>:</w:t>
+      </w:r>
+    </w:p>
+    <w:p>
+      <w:pPr>
+        <w:pStyle w:val="Sinespaciado"/>
+        <w:tabs>
+          <w:tab w:val="left" w:pos="5670"/>
+        </w:tabs>
+        <w:spacing w:line="276" w:lineRule="auto"/>
+        <w:ind w:left="720"/>
+        <w:rPr>
+          <w:rFonts w:ascii="Arial" w:hAnsi="Arial" w:cs="Arial"/>
+          <w:sz w:val="24"/>
+          <w:szCs w:val="24"/>
+        </w:rPr>
+      </w:pPr>
+      <w:r>
+        <w:rPr>
+          <w:rFonts w:ascii="Arial" w:hAnsi="Arial" w:cs="Arial"/>
+          <w:sz w:val="24"/>
+          <w:szCs w:val="24"/>
+        </w:rPr>
+        <w:t xml:space="preserve">Como empleado, quiero acceder a las compras realizadas para revisarlas y gestionarlas correctamente. </w:t>
+      </w:r>
+    </w:p>
+    <w:p>
+      <w:pPr>
+        <w:pStyle w:val="Sinespaciado"/>
+        <w:tabs>
+          <w:tab w:val="left" w:pos="5670"/>
+        </w:tabs>
+        <w:spacing w:line="276" w:lineRule="auto"/>
+        <w:ind w:left="720"/>
+        <w:rPr>
+          <w:rFonts w:ascii="Arial" w:hAnsi="Arial" w:cs="Arial"/>
+          <w:sz w:val="24"/>
+          <w:szCs w:val="24"/>
+        </w:rPr>
+      </w:pPr>
+    </w:p>
+    <w:p>
+      <w:pPr>
+        <w:pStyle w:val="Sinespaciado"/>
+        <w:tabs>
+          <w:tab w:val="left" w:pos="5670"/>
+        </w:tabs>
+        <w:spacing w:line="276" w:lineRule="auto"/>
+        <w:rPr>
+          <w:rFonts w:ascii="Arial" w:hAnsi="Arial" w:cs="Arial"/>
+          <w:sz w:val="28"/>
+          <w:szCs w:val="24"/>
+        </w:rPr>
+      </w:pPr>
+      <w:r>
+        <w:rPr>
+          <w:rFonts w:ascii="Arial" w:hAnsi="Arial" w:cs="Arial"/>
+          <w:b/>
+          <w:bCs/>
+          <w:sz w:val="28"/>
+          <w:szCs w:val="24"/>
+        </w:rPr>
+        <w:t>Detalle Compra:</w:t>
+      </w:r>
+      <w:r>
+        <w:rPr>
+          <w:rFonts w:ascii="Arial" w:hAnsi="Arial" w:cs="Arial"/>
+          <w:sz w:val="28"/>
+          <w:szCs w:val="24"/>
+        </w:rPr>
+        <w:t xml:space="preserve"> </w:t>
+      </w:r>
+    </w:p>
+    <w:p>
+      <w:pPr>
+        <w:pStyle w:val="Sinespaciado"/>
+        <w:tabs>
+          <w:tab w:val="left" w:pos="5670"/>
+        </w:tabs>
+        <w:spacing w:line="276" w:lineRule="auto"/>
+        <w:rPr>
+          <w:rFonts w:ascii="Arial" w:hAnsi="Arial" w:cs="Arial"/>
+          <w:b/>
+          <w:bCs/>
+          <w:sz w:val="24"/>
+          <w:szCs w:val="24"/>
+        </w:rPr>
+      </w:pPr>
+      <w:r>
+        <w:rPr>
+          <w:rFonts w:ascii="Arial" w:hAnsi="Arial" w:cs="Arial"/>
+          <w:b/>
+          <w:bCs/>
+          <w:sz w:val="28"/>
+          <w:szCs w:val="24"/>
+        </w:rPr>
+        <w:t xml:space="preserve">        </w:t>
+      </w:r>
+      <w:r>
+        <w:rPr>
+          <w:rFonts w:ascii="Arial" w:hAnsi="Arial" w:cs="Arial"/>
+          <w:b/>
+          <w:bCs/>
+          <w:sz w:val="24"/>
+          <w:szCs w:val="24"/>
+        </w:rPr>
+        <w:t>HULX-001:</w:t>
+      </w:r>
+    </w:p>
+    <w:p>
+      <w:pPr>
+        <w:pStyle w:val="Sinespaciado"/>
+        <w:tabs>
+          <w:tab w:val="left" w:pos="5670"/>
+        </w:tabs>
+        <w:spacing w:line="276" w:lineRule="auto"/>
+        <w:ind w:left="720"/>
+        <w:rPr>
+          <w:rFonts w:ascii="Arial" w:hAnsi="Arial" w:cs="Arial"/>
+          <w:sz w:val="24"/>
+          <w:szCs w:val="24"/>
+        </w:rPr>
+      </w:pPr>
+      <w:r>
+        <w:rPr>
+          <w:rFonts w:ascii="Arial" w:hAnsi="Arial" w:cs="Arial"/>
+          <w:sz w:val="24"/>
+          <w:szCs w:val="24"/>
+        </w:rPr>
+        <w:t xml:space="preserve">Como usuario, quiero ver el detalle de mi compra para saber qué incluye y cuánto pagué. </w:t>
+      </w:r>
+    </w:p>
+    <w:p>
+      <w:pPr>
+        <w:pStyle w:val="Sinespaciado"/>
+        <w:tabs>
+          <w:tab w:val="left" w:pos="5670"/>
+        </w:tabs>
+        <w:spacing w:line="276" w:lineRule="auto"/>
+        <w:rPr>
+          <w:rFonts w:ascii="Arial" w:hAnsi="Arial" w:cs="Arial"/>
+          <w:b/>
+          <w:bCs/>
+          <w:sz w:val="24"/>
+          <w:szCs w:val="24"/>
+        </w:rPr>
+      </w:pPr>
+      <w:r>
+        <w:rPr>
+          <w:rFonts w:ascii="Arial" w:hAnsi="Arial" w:cs="Arial"/>
+          <w:b/>
+          <w:bCs/>
+          <w:sz w:val="24"/>
+          <w:szCs w:val="24"/>
+        </w:rPr>
+        <w:t xml:space="preserve">         HULX-002</w:t>
+      </w:r>
+      <w:r>
+        <w:rPr>
+          <w:rFonts w:ascii="Arial" w:hAnsi="Arial" w:cs="Arial"/>
+          <w:b/>
+          <w:bCs/>
+          <w:sz w:val="24"/>
+          <w:szCs w:val="24"/>
+        </w:rPr>
+        <w:t>:</w:t>
+      </w:r>
+    </w:p>
+    <w:p>
+      <w:pPr>
+        <w:pStyle w:val="Sinespaciado"/>
+        <w:tabs>
+          <w:tab w:val="left" w:pos="5670"/>
+        </w:tabs>
+        <w:spacing w:line="276" w:lineRule="auto"/>
+        <w:ind w:left="720"/>
+        <w:rPr>
+          <w:rFonts w:ascii="Arial" w:hAnsi="Arial" w:cs="Arial"/>
+          <w:sz w:val="24"/>
+          <w:szCs w:val="24"/>
+        </w:rPr>
+      </w:pPr>
+      <w:r>
+        <w:rPr>
+          <w:rFonts w:ascii="Arial" w:hAnsi="Arial" w:cs="Arial"/>
+          <w:sz w:val="24"/>
+          <w:szCs w:val="24"/>
+        </w:rPr>
+        <w:t>Como proveedor, quiero consultar el detalle de los servicios comprados para cumplir con lo solicitado.</w:t>
+      </w:r>
+    </w:p>
+    <w:p>
+      <w:pPr>
+        <w:pStyle w:val="Sinespaciado"/>
+        <w:tabs>
+          <w:tab w:val="left" w:pos="5670"/>
+        </w:tabs>
+        <w:spacing w:line="276" w:lineRule="auto"/>
+        <w:rPr>
+          <w:rFonts w:ascii="Arial" w:hAnsi="Arial" w:cs="Arial"/>
+          <w:b/>
+          <w:bCs/>
+          <w:sz w:val="24"/>
+          <w:szCs w:val="24"/>
+        </w:rPr>
+      </w:pPr>
+      <w:r>
+        <w:rPr>
+          <w:rFonts w:ascii="Arial" w:hAnsi="Arial" w:cs="Arial"/>
+          <w:b/>
+          <w:bCs/>
+          <w:sz w:val="24"/>
+          <w:szCs w:val="24"/>
+        </w:rPr>
+        <w:t xml:space="preserve">         HULX-003</w:t>
+      </w:r>
+      <w:r>
+        <w:rPr>
+          <w:rFonts w:ascii="Arial" w:hAnsi="Arial" w:cs="Arial"/>
+          <w:b/>
+          <w:bCs/>
+          <w:sz w:val="24"/>
+          <w:szCs w:val="24"/>
+        </w:rPr>
+        <w:t>:</w:t>
+      </w:r>
+      <w:r>
+        <w:rPr>
+          <w:rFonts w:ascii="Arial" w:hAnsi="Arial" w:cs="Arial"/>
+          <w:sz w:val="24"/>
+          <w:szCs w:val="24"/>
+        </w:rPr>
+        <w:t xml:space="preserve"> </w:t>
+      </w:r>
+    </w:p>
+    <w:p>
+      <w:pPr>
+        <w:pStyle w:val="Sinespaciado"/>
+        <w:tabs>
+          <w:tab w:val="left" w:pos="5670"/>
+        </w:tabs>
+        <w:spacing w:line="276" w:lineRule="auto"/>
+        <w:ind w:left="720"/>
+        <w:rPr>
+          <w:rFonts w:ascii="Arial" w:hAnsi="Arial" w:cs="Arial"/>
+          <w:sz w:val="24"/>
+          <w:szCs w:val="24"/>
+        </w:rPr>
+      </w:pPr>
+      <w:r>
+        <w:rPr>
+          <w:rFonts w:ascii="Arial" w:hAnsi="Arial" w:cs="Arial"/>
+          <w:sz w:val="24"/>
+          <w:szCs w:val="24"/>
+        </w:rPr>
+        <w:t>Como empleado, quiero verificar los detalles de una compra para asegurar que todo esté correcto.</w:t>
+      </w:r>
+    </w:p>
+    <w:p>
+      <w:pPr>
+        <w:rPr>
+          <w:rFonts w:ascii="Arial" w:eastAsiaTheme="minorHAnsi" w:hAnsi="Arial" w:cs="Arial"/>
+          <w:sz w:val="24"/>
+          <w:szCs w:val="24"/>
+        </w:rPr>
+      </w:pPr>
+      <w:r>
+        <w:rPr>
+          <w:rFonts w:ascii="Arial" w:hAnsi="Arial" w:cs="Arial"/>
+          <w:sz w:val="24"/>
+          <w:szCs w:val="24"/>
+        </w:rPr>
+        <w:br w:type="page"/>
+      </w:r>
+    </w:p>
+    <w:p>
+      <w:pPr>
+        <w:pStyle w:val="Sinespaciado"/>
+        <w:tabs>
+          <w:tab w:val="left" w:pos="5670"/>
+        </w:tabs>
+        <w:spacing w:line="276" w:lineRule="auto"/>
+        <w:ind w:left="720"/>
+        <w:rPr>
+          <w:rFonts w:ascii="Arial" w:hAnsi="Arial" w:cs="Arial"/>
+          <w:sz w:val="24"/>
+          <w:szCs w:val="24"/>
+        </w:rPr>
+      </w:pPr>
+    </w:p>
+    <w:p>
+      <w:pPr>
+        <w:pStyle w:val="Sinespaciado"/>
+        <w:tabs>
+          <w:tab w:val="left" w:pos="5670"/>
+        </w:tabs>
+        <w:spacing w:line="276" w:lineRule="auto"/>
+        <w:rPr>
+          <w:rFonts w:ascii="Arial" w:hAnsi="Arial" w:cs="Arial"/>
+          <w:sz w:val="28"/>
+          <w:szCs w:val="24"/>
+        </w:rPr>
+      </w:pPr>
+      <w:r>
+        <w:rPr>
+          <w:rFonts w:ascii="Arial" w:hAnsi="Arial" w:cs="Arial"/>
+          <w:b/>
+          <w:bCs/>
+          <w:sz w:val="28"/>
+          <w:szCs w:val="24"/>
+        </w:rPr>
+        <w:t>Destino</w:t>
+      </w:r>
+      <w:r>
+        <w:rPr>
+          <w:rFonts w:ascii="Arial" w:hAnsi="Arial" w:cs="Arial"/>
+          <w:b/>
+          <w:bCs/>
+          <w:sz w:val="28"/>
+          <w:szCs w:val="24"/>
+        </w:rPr>
+        <w:t>:</w:t>
+      </w:r>
+      <w:r>
+        <w:rPr>
+          <w:rFonts w:ascii="Arial" w:hAnsi="Arial" w:cs="Arial"/>
+          <w:sz w:val="28"/>
+          <w:szCs w:val="24"/>
+        </w:rPr>
+        <w:t xml:space="preserve"> </w:t>
+      </w:r>
+    </w:p>
+    <w:p>
+      <w:pPr>
+        <w:pStyle w:val="Sinespaciado"/>
+        <w:tabs>
+          <w:tab w:val="left" w:pos="5670"/>
+        </w:tabs>
+        <w:spacing w:line="276" w:lineRule="auto"/>
+        <w:rPr>
+          <w:rFonts w:ascii="Arial" w:hAnsi="Arial" w:cs="Arial"/>
+          <w:b/>
+          <w:bCs/>
+          <w:sz w:val="24"/>
+          <w:szCs w:val="24"/>
+        </w:rPr>
+      </w:pPr>
+      <w:r>
+        <w:rPr>
+          <w:rFonts w:ascii="Arial" w:hAnsi="Arial" w:cs="Arial"/>
+          <w:b/>
+          <w:bCs/>
+          <w:sz w:val="28"/>
+          <w:szCs w:val="24"/>
+        </w:rPr>
+        <w:t xml:space="preserve">         </w:t>
+      </w:r>
+      <w:r>
+        <w:rPr>
+          <w:rFonts w:ascii="Arial" w:hAnsi="Arial" w:cs="Arial"/>
+          <w:b/>
+          <w:bCs/>
+          <w:sz w:val="24"/>
+          <w:szCs w:val="24"/>
+        </w:rPr>
+        <w:t>HUDE</w:t>
+      </w:r>
+      <w:r>
+        <w:rPr>
+          <w:rFonts w:ascii="Arial" w:hAnsi="Arial" w:cs="Arial"/>
+          <w:b/>
+          <w:bCs/>
+          <w:sz w:val="24"/>
+          <w:szCs w:val="24"/>
+        </w:rPr>
+        <w:t>-001:</w:t>
+      </w:r>
+    </w:p>
+    <w:p>
+      <w:pPr>
+        <w:spacing w:after="0" w:line="240" w:lineRule="auto"/>
         <w:ind w:left="708"/>
-        <w:rPr>
+        <w:textAlignment w:val="baseline"/>
+        <w:rPr>
+          <w:rFonts w:ascii="Arial" w:eastAsia="Times New Roman" w:hAnsi="Arial" w:cs="Arial"/>
+          <w:sz w:val="24"/>
+          <w:szCs w:val="24"/>
+          <w:lang w:eastAsia="es-GT"/>
+        </w:rPr>
+      </w:pPr>
+      <w:r>
+        <w:rPr>
+          <w:rFonts w:ascii="Arial" w:eastAsia="Times New Roman" w:hAnsi="Arial" w:cs="Arial"/>
+          <w:sz w:val="24"/>
+          <w:szCs w:val="24"/>
+          <w:lang w:eastAsia="es-GT"/>
+        </w:rPr>
+        <w:t>Como usuario, quiero ver información del destino, para elegir el lugar que más me interese.  </w:t>
+      </w:r>
+    </w:p>
+    <w:p>
+      <w:pPr>
+        <w:pStyle w:val="Sinespaciado"/>
+        <w:tabs>
+          <w:tab w:val="left" w:pos="5670"/>
+        </w:tabs>
+        <w:spacing w:line="276" w:lineRule="auto"/>
+        <w:ind w:left="720"/>
+        <w:rPr>
+          <w:rFonts w:ascii="Arial" w:hAnsi="Arial" w:cs="Arial"/>
+          <w:b/>
+          <w:bCs/>
+          <w:sz w:val="24"/>
+          <w:szCs w:val="24"/>
+        </w:rPr>
+      </w:pPr>
+      <w:r>
+        <w:rPr>
+          <w:rFonts w:ascii="Arial" w:hAnsi="Arial" w:cs="Arial"/>
+          <w:b/>
+          <w:bCs/>
+          <w:sz w:val="24"/>
+          <w:szCs w:val="24"/>
+        </w:rPr>
+        <w:t>HUDE-002</w:t>
+      </w:r>
+      <w:r>
+        <w:rPr>
+          <w:rFonts w:ascii="Arial" w:hAnsi="Arial" w:cs="Arial"/>
+          <w:b/>
+          <w:bCs/>
+          <w:sz w:val="24"/>
+          <w:szCs w:val="24"/>
+        </w:rPr>
+        <w:t>:</w:t>
+      </w:r>
+    </w:p>
+    <w:p>
+      <w:pPr>
+        <w:spacing w:after="0" w:line="240" w:lineRule="auto"/>
+        <w:ind w:left="708"/>
+        <w:textAlignment w:val="baseline"/>
+        <w:rPr>
+          <w:rFonts w:ascii="Arial" w:eastAsia="Times New Roman" w:hAnsi="Arial" w:cs="Arial"/>
+          <w:sz w:val="24"/>
+          <w:szCs w:val="24"/>
+          <w:lang w:eastAsia="es-GT"/>
+        </w:rPr>
+      </w:pPr>
+      <w:r>
+        <w:rPr>
+          <w:rFonts w:ascii="Arial" w:eastAsia="Times New Roman" w:hAnsi="Arial" w:cs="Arial"/>
+          <w:sz w:val="24"/>
+          <w:szCs w:val="24"/>
+          <w:lang w:eastAsia="es-GT"/>
+        </w:rPr>
+        <w:t>Como empleado, quiero consultar los destinos disponibles, para asesorar correctamente a los clientes. </w:t>
+      </w:r>
+    </w:p>
+    <w:p>
+      <w:pPr>
+        <w:pStyle w:val="Sinespaciado"/>
+        <w:tabs>
+          <w:tab w:val="left" w:pos="5670"/>
+        </w:tabs>
+        <w:spacing w:line="276" w:lineRule="auto"/>
+        <w:rPr>
+          <w:rFonts w:ascii="Arial" w:hAnsi="Arial" w:cs="Arial"/>
+          <w:b/>
+          <w:bCs/>
+          <w:sz w:val="24"/>
+          <w:szCs w:val="24"/>
+        </w:rPr>
+      </w:pPr>
+      <w:r>
+        <w:rPr>
+          <w:rFonts w:ascii="Arial" w:hAnsi="Arial" w:cs="Arial"/>
+          <w:b/>
+          <w:bCs/>
+          <w:sz w:val="24"/>
+          <w:szCs w:val="24"/>
+        </w:rPr>
+        <w:t xml:space="preserve">           HUDE-003</w:t>
+      </w:r>
+      <w:r>
+        <w:rPr>
+          <w:rFonts w:ascii="Arial" w:hAnsi="Arial" w:cs="Arial"/>
+          <w:b/>
+          <w:bCs/>
+          <w:sz w:val="24"/>
+          <w:szCs w:val="24"/>
+        </w:rPr>
+        <w:t>:</w:t>
+      </w:r>
+      <w:r>
+        <w:rPr>
+          <w:rFonts w:ascii="Arial" w:hAnsi="Arial" w:cs="Arial"/>
+          <w:sz w:val="24"/>
+          <w:szCs w:val="24"/>
+        </w:rPr>
+        <w:t xml:space="preserve"> </w:t>
+      </w:r>
+    </w:p>
+    <w:p>
+      <w:pPr>
+        <w:spacing w:after="0" w:line="240" w:lineRule="auto"/>
+        <w:ind w:left="708"/>
+        <w:textAlignment w:val="baseline"/>
+        <w:rPr>
+          <w:rFonts w:ascii="Arial" w:eastAsia="Times New Roman" w:hAnsi="Arial" w:cs="Arial"/>
+          <w:sz w:val="24"/>
+          <w:szCs w:val="24"/>
+          <w:lang w:eastAsia="es-GT"/>
+        </w:rPr>
+      </w:pPr>
+      <w:r>
+        <w:rPr>
+          <w:rFonts w:ascii="Arial" w:eastAsia="Times New Roman" w:hAnsi="Arial" w:cs="Arial"/>
+          <w:sz w:val="24"/>
+          <w:szCs w:val="24"/>
+          <w:lang w:eastAsia="es-GT"/>
+        </w:rPr>
+        <w:t>Como administrador, quiero poder agregar, editar o eliminar destinos, para mantener la oferta turística actualizada. </w:t>
+      </w:r>
+    </w:p>
+    <w:p>
+      <w:pPr>
+        <w:pStyle w:val="Sinespaciado"/>
+        <w:tabs>
+          <w:tab w:val="left" w:pos="5670"/>
+        </w:tabs>
+        <w:spacing w:line="276" w:lineRule="auto"/>
+        <w:ind w:left="720"/>
+        <w:rPr>
+          <w:rFonts w:ascii="Arial" w:hAnsi="Arial" w:cs="Arial"/>
+          <w:sz w:val="24"/>
+          <w:szCs w:val="24"/>
+        </w:rPr>
+      </w:pPr>
+    </w:p>
+    <w:p>
+      <w:pPr>
+        <w:rPr>
+          <w:rFonts w:eastAsiaTheme="minorHAnsi"/>
           <w:sz w:val="24"/>
           <w:szCs w:val="24"/>
           <w:u w:val="single"/>
@@ -3673,28 +4642,735 @@
       </w:pPr>
       <w:r>
         <w:rPr>
-          <w:rStyle w:val="normaltextrun"/>
-          <w:rFonts w:ascii="Arial" w:hAnsi="Arial" w:cs="Arial"/>
-          <w:color w:val="000000"/>
-          <w:sz w:val="24"/>
-          <w:shd w:val="clear" w:color="auto" w:fill="FFFFFF"/>
-        </w:rPr>
-        <w:t>Como administrador, quiero controlar la disponibilidad, para evitar conflictos.</w:t>
-      </w:r>
-      <w:r>
-        <w:rPr>
-          <w:rStyle w:val="eop"/>
-          <w:rFonts w:ascii="Arial" w:hAnsi="Arial" w:cs="Arial"/>
-          <w:color w:val="000000"/>
-          <w:sz w:val="24"/>
-          <w:shd w:val="clear" w:color="auto" w:fill="FFFFFF"/>
-        </w:rPr>
-        <w:t> </w:t>
+          <w:sz w:val="24"/>
+          <w:szCs w:val="24"/>
+          <w:u w:val="single"/>
+        </w:rPr>
+        <w:br w:type="page"/>
+      </w:r>
+    </w:p>
+    <w:p>
+      <w:pPr>
+        <w:pStyle w:val="Sinespaciado"/>
+        <w:tabs>
+          <w:tab w:val="left" w:pos="5670"/>
+        </w:tabs>
+        <w:spacing w:line="276" w:lineRule="auto"/>
+        <w:jc w:val="center"/>
+        <w:rPr>
+          <w:rFonts w:ascii="Arial" w:hAnsi="Arial" w:cs="Arial"/>
+          <w:b/>
+          <w:bCs/>
+          <w:sz w:val="28"/>
+          <w:szCs w:val="28"/>
+        </w:rPr>
+      </w:pPr>
+      <w:r>
+        <w:rPr>
+          <w:noProof/>
+        </w:rPr>
+        <w:lastRenderedPageBreak/>
+        <w:pict w14:anchorId="00107CFD">
+          <v:shapetype id="_x0000_t75" coordsize="21600,21600" o:spt="75" o:preferrelative="t" path="m@4@5l@4@11@9@11@9@5xe" filled="f" stroked="f">
+            <v:stroke joinstyle="miter"/>
+            <v:formulas>
+              <v:f eqn="if lineDrawn pixelLineWidth 0"/>
+              <v:f eqn="sum @0 1 0"/>
+              <v:f eqn="sum 0 0 @1"/>
+              <v:f eqn="prod @2 1 2"/>
+              <v:f eqn="prod @3 21600 pixelWidth"/>
+              <v:f eqn="prod @3 21600 pixelHeight"/>
+              <v:f eqn="sum @0 0 1"/>
+              <v:f eqn="prod @6 1 2"/>
+              <v:f eqn="prod @7 21600 pixelWidth"/>
+              <v:f eqn="sum @8 21600 0"/>
+              <v:f eqn="prod @7 21600 pixelHeight"/>
+              <v:f eqn="sum @10 21600 0"/>
+            </v:formulas>
+            <v:path o:extrusionok="f" gradientshapeok="t" o:connecttype="rect"/>
+            <o:lock v:ext="edit" aspectratio="t"/>
+          </v:shapetype>
+          <v:shape id="_x0000_s1026" type="#_x0000_t75" style="position:absolute;left:0;text-align:left;margin-left:-41.05pt;margin-top:29.25pt;width:524.9pt;height:535.2pt;z-index:-251658240;mso-position-horizontal-relative:text;mso-position-vertical-relative:text;mso-width-relative:page;mso-height-relative:page" wrapcoords="-49 0 -49 21552 21600 21552 21600 0 -49 0">
+            <v:imagedata r:id="rId9" o:title="imagen"/>
+            <w10:wrap type="through"/>
+          </v:shape>
+        </w:pict>
+      </w:r>
+      <w:r>
+        <w:rPr>
+          <w:rFonts w:ascii="Arial" w:hAnsi="Arial" w:cs="Arial"/>
+          <w:b/>
+          <w:bCs/>
+          <w:sz w:val="28"/>
+          <w:szCs w:val="28"/>
+        </w:rPr>
+        <w:t>Diagrama Modelo de Clase</w:t>
+      </w:r>
+      <w:r>
+        <w:rPr>
+          <w:rFonts w:ascii="Arial" w:hAnsi="Arial" w:cs="Arial"/>
+          <w:b/>
+          <w:bCs/>
+          <w:sz w:val="28"/>
+          <w:szCs w:val="28"/>
+        </w:rPr>
+        <w:t xml:space="preserve"> – despinoza-2021308</w:t>
+      </w:r>
+    </w:p>
+    <w:p>
+      <w:pPr>
+        <w:pStyle w:val="Sinespaciado"/>
+        <w:tabs>
+          <w:tab w:val="left" w:pos="5670"/>
+        </w:tabs>
+        <w:spacing w:line="276" w:lineRule="auto"/>
+        <w:jc w:val="center"/>
+        <w:rPr>
+          <w:rFonts w:ascii="Arial" w:hAnsi="Arial" w:cs="Arial"/>
+          <w:b/>
+          <w:bCs/>
+          <w:sz w:val="28"/>
+          <w:szCs w:val="28"/>
+        </w:rPr>
+      </w:pPr>
+    </w:p>
+    <w:p>
+      <w:pPr>
+        <w:rPr>
+          <w:rFonts w:eastAsiaTheme="minorHAnsi"/>
+          <w:sz w:val="24"/>
+          <w:szCs w:val="24"/>
+          <w:u w:val="single"/>
+        </w:rPr>
+      </w:pPr>
+      <w:r>
+        <w:rPr>
+          <w:sz w:val="24"/>
+          <w:szCs w:val="24"/>
+          <w:u w:val="single"/>
+        </w:rPr>
+        <w:br w:type="page"/>
+      </w:r>
+    </w:p>
+    <w:p>
+      <w:pPr>
+        <w:pStyle w:val="Sinespaciado"/>
+        <w:tabs>
+          <w:tab w:val="left" w:pos="5670"/>
+        </w:tabs>
+        <w:spacing w:line="276" w:lineRule="auto"/>
+        <w:rPr>
+          <w:sz w:val="24"/>
+          <w:szCs w:val="24"/>
+          <w:u w:val="single"/>
+        </w:rPr>
+        <w:sectPr>
+          <w:pgSz w:w="12240" w:h="15840"/>
+          <w:pgMar w:top="1417" w:right="1701" w:bottom="1417" w:left="1701" w:header="708" w:footer="708" w:gutter="0"/>
+          <w:cols w:space="708"/>
+          <w:docGrid w:linePitch="360"/>
+        </w:sectPr>
+      </w:pPr>
+    </w:p>
+    <w:p>
+      <w:pPr>
+        <w:pStyle w:val="Sinespaciado"/>
+        <w:tabs>
+          <w:tab w:val="left" w:pos="5670"/>
+        </w:tabs>
+        <w:spacing w:line="276" w:lineRule="auto"/>
+        <w:jc w:val="center"/>
+        <w:rPr>
+          <w:rFonts w:ascii="Arial" w:hAnsi="Arial" w:cs="Arial"/>
+          <w:b/>
+          <w:bCs/>
+          <w:sz w:val="28"/>
+          <w:szCs w:val="28"/>
+        </w:rPr>
+      </w:pPr>
+      <w:r>
+        <w:rPr>
+          <w:rFonts w:ascii="Arial" w:hAnsi="Arial" w:cs="Arial"/>
+          <w:b/>
+          <w:noProof/>
+          <w:sz w:val="28"/>
+          <w:szCs w:val="28"/>
+          <w:lang w:eastAsia="es-GT"/>
+        </w:rPr>
+        <w:lastRenderedPageBreak/>
+        <w:drawing>
+          <wp:anchor distT="0" distB="0" distL="114300" distR="114300" simplePos="0" relativeHeight="251657216" behindDoc="0" locked="0" layoutInCell="1" allowOverlap="1" wp14:anchorId="3B285DAA" wp14:editId="063B43BE">
+            <wp:simplePos x="0" y="0"/>
+            <wp:positionH relativeFrom="column">
+              <wp:posOffset>-586105</wp:posOffset>
+            </wp:positionH>
+            <wp:positionV relativeFrom="paragraph">
+              <wp:posOffset>662305</wp:posOffset>
+            </wp:positionV>
+            <wp:extent cx="9491200" cy="4524375"/>
+            <wp:effectExtent l="0" t="0" r="0" b="0"/>
+            <wp:wrapNone/>
+            <wp:docPr id="1" name="Imagen 1"/>
+            <wp:cNvGraphicFramePr>
+              <a:graphicFrameLocks xmlns:a="http://schemas.openxmlformats.org/drawingml/2006/main" noChangeAspect="1"/>
+            </wp:cNvGraphicFramePr>
+            <a:graphic xmlns:a="http://schemas.openxmlformats.org/drawingml/2006/main">
+              <a:graphicData uri="http://schemas.openxmlformats.org/drawingml/2006/picture">
+                <pic:pic xmlns:pic="http://schemas.openxmlformats.org/drawingml/2006/picture">
+                  <pic:nvPicPr>
+                    <pic:cNvPr id="1" name="Diagrama Entidad Relacion.png"/>
+                    <pic:cNvPicPr/>
+                  </pic:nvPicPr>
+                  <pic:blipFill>
+                    <a:blip r:embed="rId10" cstate="print">
+                      <a:extLst>
+                        <a:ext uri="{28A0092B-C50C-407E-A947-70E740481C1C}">
+                          <a14:useLocalDpi xmlns:a14="http://schemas.microsoft.com/office/drawing/2010/main" val="0"/>
+                        </a:ext>
+                      </a:extLst>
+                    </a:blip>
+                    <a:stretch>
+                      <a:fillRect/>
+                    </a:stretch>
+                  </pic:blipFill>
+                  <pic:spPr>
+                    <a:xfrm>
+                      <a:off x="0" y="0"/>
+                      <a:ext cx="9491200" cy="4524375"/>
+                    </a:xfrm>
+                    <a:prstGeom prst="rect">
+                      <a:avLst/>
+                    </a:prstGeom>
+                  </pic:spPr>
+                </pic:pic>
+              </a:graphicData>
+            </a:graphic>
+            <wp14:sizeRelH relativeFrom="margin">
+              <wp14:pctWidth>0</wp14:pctWidth>
+            </wp14:sizeRelH>
+            <wp14:sizeRelV relativeFrom="margin">
+              <wp14:pctHeight>0</wp14:pctHeight>
+            </wp14:sizeRelV>
+          </wp:anchor>
+        </w:drawing>
+      </w:r>
+      <w:r>
+        <w:rPr>
+          <w:rFonts w:ascii="Arial" w:hAnsi="Arial" w:cs="Arial"/>
+          <w:b/>
+          <w:sz w:val="28"/>
+          <w:szCs w:val="28"/>
+        </w:rPr>
+        <w:t>D</w:t>
+      </w:r>
+      <w:r>
+        <w:rPr>
+          <w:rFonts w:ascii="Arial" w:hAnsi="Arial" w:cs="Arial"/>
+          <w:b/>
+          <w:bCs/>
+          <w:sz w:val="28"/>
+          <w:szCs w:val="28"/>
+        </w:rPr>
+        <w:t>iagrama Modelo Entidad-Relación</w:t>
+      </w:r>
+      <w:r>
+        <w:rPr>
+          <w:rFonts w:ascii="Arial" w:hAnsi="Arial" w:cs="Arial"/>
+          <w:b/>
+          <w:bCs/>
+          <w:sz w:val="28"/>
+          <w:szCs w:val="28"/>
+        </w:rPr>
+        <w:t xml:space="preserve"> – cxicara-2021152</w:t>
+      </w:r>
+    </w:p>
+    <w:p>
+      <w:pPr>
+        <w:pStyle w:val="Sinespaciado"/>
+        <w:tabs>
+          <w:tab w:val="left" w:pos="5670"/>
+        </w:tabs>
+        <w:spacing w:line="276" w:lineRule="auto"/>
+        <w:jc w:val="center"/>
+        <w:rPr>
+          <w:rFonts w:ascii="Arial" w:hAnsi="Arial" w:cs="Arial"/>
+          <w:b/>
+          <w:bCs/>
+          <w:sz w:val="28"/>
+          <w:szCs w:val="28"/>
+        </w:rPr>
+      </w:pPr>
+    </w:p>
+    <w:p>
+      <w:pPr>
+        <w:pStyle w:val="Sinespaciado"/>
+        <w:tabs>
+          <w:tab w:val="left" w:pos="5670"/>
+        </w:tabs>
+        <w:spacing w:line="276" w:lineRule="auto"/>
+        <w:jc w:val="center"/>
+        <w:rPr>
+          <w:rFonts w:ascii="Arial" w:hAnsi="Arial" w:cs="Arial"/>
+          <w:b/>
+          <w:bCs/>
+          <w:sz w:val="28"/>
+          <w:szCs w:val="28"/>
+        </w:rPr>
+      </w:pPr>
+    </w:p>
+    <w:p>
+      <w:pPr>
+        <w:pStyle w:val="Sinespaciado"/>
+        <w:tabs>
+          <w:tab w:val="left" w:pos="5670"/>
+        </w:tabs>
+        <w:spacing w:line="276" w:lineRule="auto"/>
+        <w:jc w:val="center"/>
+        <w:rPr>
+          <w:rFonts w:ascii="Arial" w:hAnsi="Arial" w:cs="Arial"/>
+          <w:b/>
+          <w:bCs/>
+          <w:sz w:val="28"/>
+          <w:szCs w:val="28"/>
+        </w:rPr>
+      </w:pPr>
+    </w:p>
+    <w:p>
+      <w:pPr>
+        <w:pStyle w:val="Sinespaciado"/>
+        <w:tabs>
+          <w:tab w:val="left" w:pos="5670"/>
+        </w:tabs>
+        <w:spacing w:line="276" w:lineRule="auto"/>
+        <w:jc w:val="center"/>
+        <w:rPr>
+          <w:rFonts w:ascii="Arial" w:hAnsi="Arial" w:cs="Arial"/>
+          <w:b/>
+          <w:bCs/>
+          <w:sz w:val="28"/>
+          <w:szCs w:val="28"/>
+        </w:rPr>
+      </w:pPr>
+    </w:p>
+    <w:p>
+      <w:pPr>
+        <w:pStyle w:val="Sinespaciado"/>
+        <w:tabs>
+          <w:tab w:val="left" w:pos="5670"/>
+        </w:tabs>
+        <w:spacing w:line="276" w:lineRule="auto"/>
+        <w:jc w:val="center"/>
+        <w:rPr>
+          <w:rFonts w:ascii="Arial" w:hAnsi="Arial" w:cs="Arial"/>
+          <w:b/>
+          <w:bCs/>
+          <w:sz w:val="28"/>
+          <w:szCs w:val="28"/>
+        </w:rPr>
+      </w:pPr>
+    </w:p>
+    <w:p>
+      <w:pPr>
+        <w:pStyle w:val="Sinespaciado"/>
+        <w:tabs>
+          <w:tab w:val="left" w:pos="5670"/>
+        </w:tabs>
+        <w:spacing w:line="276" w:lineRule="auto"/>
+        <w:jc w:val="center"/>
+        <w:rPr>
+          <w:rFonts w:ascii="Arial" w:hAnsi="Arial" w:cs="Arial"/>
+          <w:b/>
+          <w:bCs/>
+          <w:sz w:val="28"/>
+          <w:szCs w:val="28"/>
+        </w:rPr>
+      </w:pPr>
+    </w:p>
+    <w:p>
+      <w:pPr>
+        <w:pStyle w:val="Sinespaciado"/>
+        <w:tabs>
+          <w:tab w:val="left" w:pos="5670"/>
+        </w:tabs>
+        <w:spacing w:line="276" w:lineRule="auto"/>
+        <w:jc w:val="center"/>
+        <w:rPr>
+          <w:rFonts w:ascii="Arial" w:hAnsi="Arial" w:cs="Arial"/>
+          <w:b/>
+          <w:bCs/>
+          <w:sz w:val="28"/>
+          <w:szCs w:val="28"/>
+        </w:rPr>
+      </w:pPr>
+    </w:p>
+    <w:p>
+      <w:pPr>
+        <w:pStyle w:val="Sinespaciado"/>
+        <w:tabs>
+          <w:tab w:val="left" w:pos="5670"/>
+        </w:tabs>
+        <w:spacing w:line="276" w:lineRule="auto"/>
+        <w:jc w:val="center"/>
+        <w:rPr>
+          <w:rFonts w:ascii="Arial" w:hAnsi="Arial" w:cs="Arial"/>
+          <w:b/>
+          <w:bCs/>
+          <w:sz w:val="28"/>
+          <w:szCs w:val="28"/>
+        </w:rPr>
+      </w:pPr>
+    </w:p>
+    <w:p>
+      <w:pPr>
+        <w:pStyle w:val="Sinespaciado"/>
+        <w:tabs>
+          <w:tab w:val="left" w:pos="5670"/>
+        </w:tabs>
+        <w:spacing w:line="276" w:lineRule="auto"/>
+        <w:jc w:val="center"/>
+        <w:rPr>
+          <w:rFonts w:ascii="Arial" w:hAnsi="Arial" w:cs="Arial"/>
+          <w:b/>
+          <w:bCs/>
+          <w:sz w:val="28"/>
+          <w:szCs w:val="28"/>
+        </w:rPr>
+      </w:pPr>
+    </w:p>
+    <w:p>
+      <w:pPr>
+        <w:pStyle w:val="Sinespaciado"/>
+        <w:tabs>
+          <w:tab w:val="left" w:pos="5670"/>
+        </w:tabs>
+        <w:spacing w:line="276" w:lineRule="auto"/>
+        <w:jc w:val="center"/>
+        <w:rPr>
+          <w:rFonts w:ascii="Arial" w:hAnsi="Arial" w:cs="Arial"/>
+          <w:b/>
+          <w:bCs/>
+          <w:sz w:val="28"/>
+          <w:szCs w:val="28"/>
+        </w:rPr>
+      </w:pPr>
+    </w:p>
+    <w:p>
+      <w:pPr>
+        <w:pStyle w:val="Sinespaciado"/>
+        <w:tabs>
+          <w:tab w:val="left" w:pos="5670"/>
+        </w:tabs>
+        <w:spacing w:line="276" w:lineRule="auto"/>
+        <w:jc w:val="center"/>
+        <w:rPr>
+          <w:rFonts w:ascii="Arial" w:hAnsi="Arial" w:cs="Arial"/>
+          <w:b/>
+          <w:bCs/>
+          <w:sz w:val="28"/>
+          <w:szCs w:val="28"/>
+        </w:rPr>
+      </w:pPr>
+    </w:p>
+    <w:p>
+      <w:pPr>
+        <w:pStyle w:val="Sinespaciado"/>
+        <w:tabs>
+          <w:tab w:val="left" w:pos="5670"/>
+        </w:tabs>
+        <w:spacing w:line="276" w:lineRule="auto"/>
+        <w:jc w:val="center"/>
+        <w:rPr>
+          <w:rFonts w:ascii="Arial" w:hAnsi="Arial" w:cs="Arial"/>
+          <w:b/>
+          <w:bCs/>
+          <w:sz w:val="28"/>
+          <w:szCs w:val="28"/>
+        </w:rPr>
+      </w:pPr>
+    </w:p>
+    <w:p>
+      <w:pPr>
+        <w:pStyle w:val="Sinespaciado"/>
+        <w:tabs>
+          <w:tab w:val="left" w:pos="5670"/>
+        </w:tabs>
+        <w:spacing w:line="276" w:lineRule="auto"/>
+        <w:jc w:val="center"/>
+        <w:rPr>
+          <w:rFonts w:ascii="Arial" w:hAnsi="Arial" w:cs="Arial"/>
+          <w:b/>
+          <w:bCs/>
+          <w:sz w:val="28"/>
+          <w:szCs w:val="28"/>
+        </w:rPr>
+      </w:pPr>
+    </w:p>
+    <w:p>
+      <w:pPr>
+        <w:pStyle w:val="Sinespaciado"/>
+        <w:tabs>
+          <w:tab w:val="left" w:pos="5670"/>
+        </w:tabs>
+        <w:spacing w:line="276" w:lineRule="auto"/>
+        <w:jc w:val="center"/>
+        <w:rPr>
+          <w:rFonts w:ascii="Arial" w:hAnsi="Arial" w:cs="Arial"/>
+          <w:b/>
+          <w:bCs/>
+          <w:sz w:val="28"/>
+          <w:szCs w:val="28"/>
+        </w:rPr>
+      </w:pPr>
+    </w:p>
+    <w:p>
+      <w:pPr>
+        <w:pStyle w:val="Sinespaciado"/>
+        <w:tabs>
+          <w:tab w:val="left" w:pos="5670"/>
+        </w:tabs>
+        <w:spacing w:line="276" w:lineRule="auto"/>
+        <w:jc w:val="center"/>
+        <w:rPr>
+          <w:rFonts w:ascii="Arial" w:hAnsi="Arial" w:cs="Arial"/>
+          <w:b/>
+          <w:bCs/>
+          <w:sz w:val="28"/>
+          <w:szCs w:val="28"/>
+        </w:rPr>
+      </w:pPr>
+    </w:p>
+    <w:p>
+      <w:pPr>
+        <w:pStyle w:val="Sinespaciado"/>
+        <w:tabs>
+          <w:tab w:val="left" w:pos="5670"/>
+        </w:tabs>
+        <w:spacing w:line="276" w:lineRule="auto"/>
+        <w:jc w:val="center"/>
+        <w:rPr>
+          <w:rFonts w:ascii="Arial" w:hAnsi="Arial" w:cs="Arial"/>
+          <w:b/>
+          <w:bCs/>
+          <w:sz w:val="28"/>
+          <w:szCs w:val="28"/>
+        </w:rPr>
+      </w:pPr>
+    </w:p>
+    <w:p>
+      <w:pPr>
+        <w:pStyle w:val="Sinespaciado"/>
+        <w:tabs>
+          <w:tab w:val="left" w:pos="5670"/>
+        </w:tabs>
+        <w:spacing w:line="276" w:lineRule="auto"/>
+        <w:jc w:val="center"/>
+        <w:rPr>
+          <w:rFonts w:ascii="Arial" w:hAnsi="Arial" w:cs="Arial"/>
+          <w:b/>
+          <w:bCs/>
+          <w:sz w:val="28"/>
+          <w:szCs w:val="28"/>
+        </w:rPr>
+      </w:pPr>
+    </w:p>
+    <w:p>
+      <w:pPr>
+        <w:pStyle w:val="Sinespaciado"/>
+        <w:tabs>
+          <w:tab w:val="left" w:pos="5670"/>
+        </w:tabs>
+        <w:spacing w:line="276" w:lineRule="auto"/>
+        <w:jc w:val="center"/>
+        <w:rPr>
+          <w:rFonts w:ascii="Arial" w:hAnsi="Arial" w:cs="Arial"/>
+          <w:b/>
+          <w:bCs/>
+          <w:sz w:val="28"/>
+          <w:szCs w:val="28"/>
+        </w:rPr>
+      </w:pPr>
+    </w:p>
+    <w:p>
+      <w:pPr>
+        <w:pStyle w:val="Sinespaciado"/>
+        <w:tabs>
+          <w:tab w:val="left" w:pos="5670"/>
+        </w:tabs>
+        <w:spacing w:line="276" w:lineRule="auto"/>
+        <w:jc w:val="center"/>
+        <w:rPr>
+          <w:rFonts w:ascii="Arial" w:hAnsi="Arial" w:cs="Arial"/>
+          <w:b/>
+          <w:bCs/>
+          <w:sz w:val="28"/>
+          <w:szCs w:val="28"/>
+        </w:rPr>
+      </w:pPr>
+    </w:p>
+    <w:p>
+      <w:pPr>
+        <w:pStyle w:val="Sinespaciado"/>
+        <w:tabs>
+          <w:tab w:val="left" w:pos="5670"/>
+        </w:tabs>
+        <w:spacing w:line="276" w:lineRule="auto"/>
+        <w:jc w:val="center"/>
+        <w:rPr>
+          <w:rFonts w:ascii="Arial" w:hAnsi="Arial" w:cs="Arial"/>
+          <w:b/>
+          <w:bCs/>
+          <w:sz w:val="28"/>
+          <w:szCs w:val="28"/>
+        </w:rPr>
+      </w:pPr>
+    </w:p>
+    <w:p>
+      <w:pPr>
+        <w:pStyle w:val="Sinespaciado"/>
+        <w:tabs>
+          <w:tab w:val="left" w:pos="5670"/>
+        </w:tabs>
+        <w:spacing w:line="276" w:lineRule="auto"/>
+        <w:jc w:val="center"/>
+        <w:rPr>
+          <w:rFonts w:ascii="Arial" w:hAnsi="Arial" w:cs="Arial"/>
+          <w:b/>
+          <w:bCs/>
+          <w:sz w:val="28"/>
+          <w:szCs w:val="28"/>
+        </w:rPr>
+      </w:pPr>
+    </w:p>
+    <w:p>
+      <w:pPr>
+        <w:pStyle w:val="NormalWeb"/>
+      </w:pPr>
+    </w:p>
+    <w:p>
+      <w:pPr>
+        <w:pStyle w:val="Sinespaciado"/>
+        <w:tabs>
+          <w:tab w:val="left" w:pos="5670"/>
+        </w:tabs>
+        <w:spacing w:line="276" w:lineRule="auto"/>
+        <w:jc w:val="center"/>
+        <w:rPr>
+          <w:rFonts w:ascii="Arial" w:hAnsi="Arial" w:cs="Arial"/>
+          <w:b/>
+          <w:bCs/>
+          <w:sz w:val="28"/>
+          <w:szCs w:val="28"/>
+        </w:rPr>
+      </w:pPr>
+      <w:r>
+        <w:rPr>
+          <w:rFonts w:ascii="Arial" w:hAnsi="Arial" w:cs="Arial"/>
+          <w:b/>
+          <w:bCs/>
+          <w:sz w:val="28"/>
+          <w:szCs w:val="28"/>
+        </w:rPr>
+        <w:lastRenderedPageBreak/>
+        <w:t>Diagrama Modelo Relacional – lxiloj-2021176</w:t>
+      </w:r>
+    </w:p>
+    <w:p>
+      <w:pPr>
+        <w:pStyle w:val="Sinespaciado"/>
+        <w:tabs>
+          <w:tab w:val="left" w:pos="5670"/>
+        </w:tabs>
+        <w:spacing w:line="276" w:lineRule="auto"/>
+        <w:jc w:val="center"/>
+        <w:rPr>
+          <w:rFonts w:ascii="Arial" w:hAnsi="Arial" w:cs="Arial"/>
+          <w:b/>
+          <w:bCs/>
+          <w:sz w:val="28"/>
+          <w:szCs w:val="28"/>
+        </w:rPr>
+      </w:pPr>
+      <w:bookmarkStart w:id="0" w:name="_GoBack"/>
+      <w:bookmarkEnd w:id="0"/>
+      <w:r>
+        <w:rPr>
+          <w:noProof/>
+        </w:rPr>
+        <w:drawing>
+          <wp:anchor distT="0" distB="0" distL="114300" distR="114300" simplePos="0" relativeHeight="251659264" behindDoc="0" locked="0" layoutInCell="1" allowOverlap="1" wp14:anchorId="4473DC91" wp14:editId="0DD0CBBA">
+            <wp:simplePos x="0" y="0"/>
+            <wp:positionH relativeFrom="margin">
+              <wp:posOffset>642620</wp:posOffset>
+            </wp:positionH>
+            <wp:positionV relativeFrom="paragraph">
+              <wp:posOffset>168275</wp:posOffset>
+            </wp:positionV>
+            <wp:extent cx="6915150" cy="5087620"/>
+            <wp:effectExtent l="0" t="0" r="0" b="0"/>
+            <wp:wrapThrough wrapText="bothSides">
+              <wp:wrapPolygon edited="0">
+                <wp:start x="0" y="0"/>
+                <wp:lineTo x="0" y="21514"/>
+                <wp:lineTo x="21540" y="21514"/>
+                <wp:lineTo x="21540" y="0"/>
+                <wp:lineTo x="0" y="0"/>
+              </wp:wrapPolygon>
+            </wp:wrapThrough>
+            <wp:docPr id="4" name="Imagen 4" descr="C:\Users\Informatica\Downloads\DiagramaModeloRelacional.png"/>
+            <wp:cNvGraphicFramePr>
+              <a:graphicFrameLocks xmlns:a="http://schemas.openxmlformats.org/drawingml/2006/main" noChangeAspect="1"/>
+            </wp:cNvGraphicFramePr>
+            <a:graphic xmlns:a="http://schemas.openxmlformats.org/drawingml/2006/main">
+              <a:graphicData uri="http://schemas.openxmlformats.org/drawingml/2006/picture">
+                <pic:pic xmlns:pic="http://schemas.openxmlformats.org/drawingml/2006/picture">
+                  <pic:nvPicPr>
+                    <pic:cNvPr id="0" name="Picture 3" descr="C:\Users\Informatica\Downloads\DiagramaModeloRelacional.png"/>
+                    <pic:cNvPicPr>
+                      <a:picLocks noChangeAspect="1" noChangeArrowheads="1"/>
+                    </pic:cNvPicPr>
+                  </pic:nvPicPr>
+                  <pic:blipFill>
+                    <a:blip r:embed="rId11" cstate="print">
+                      <a:extLst>
+                        <a:ext uri="{28A0092B-C50C-407E-A947-70E740481C1C}">
+                          <a14:useLocalDpi xmlns:a14="http://schemas.microsoft.com/office/drawing/2010/main" val="0"/>
+                        </a:ext>
+                      </a:extLst>
+                    </a:blip>
+                    <a:srcRect/>
+                    <a:stretch>
+                      <a:fillRect/>
+                    </a:stretch>
+                  </pic:blipFill>
+                  <pic:spPr bwMode="auto">
+                    <a:xfrm>
+                      <a:off x="0" y="0"/>
+                      <a:ext cx="6915150" cy="5087620"/>
+                    </a:xfrm>
+                    <a:prstGeom prst="rect">
+                      <a:avLst/>
+                    </a:prstGeom>
+                    <a:noFill/>
+                    <a:ln>
+                      <a:noFill/>
+                    </a:ln>
+                  </pic:spPr>
+                </pic:pic>
+              </a:graphicData>
+            </a:graphic>
+            <wp14:sizeRelH relativeFrom="page">
+              <wp14:pctWidth>0</wp14:pctWidth>
+            </wp14:sizeRelH>
+            <wp14:sizeRelV relativeFrom="page">
+              <wp14:pctHeight>0</wp14:pctHeight>
+            </wp14:sizeRelV>
+          </wp:anchor>
+        </w:drawing>
       </w:r>
     </w:p>
     <w:sectPr>
-      <w:pgSz w:w="12240" w:h="15840"/>
-      <w:pgMar w:top="1417" w:right="1701" w:bottom="1417" w:left="1701" w:header="708" w:footer="708" w:gutter="0"/>
+      <w:pgSz w:w="15840" w:h="12240" w:orient="landscape"/>
+      <w:pgMar w:top="1701" w:right="1418" w:bottom="1701" w:left="1418" w:header="709" w:footer="709" w:gutter="0"/>
       <w:cols w:space="708"/>
       <w:docGrid w:linePitch="360"/>
     </w:sectPr>
@@ -3702,9 +5378,231 @@
 </w:document>
 </file>
 
+<file path=word/endnotes.xml><?xml version="1.0" encoding="utf-8"?>
+<w:endnotes xmlns:wpc="http://schemas.microsoft.com/office/word/2010/wordprocessingCanvas" xmlns:mc="http://schemas.openxmlformats.org/markup-compatibility/2006" xmlns:o="urn:schemas-microsoft-com:office:office" xmlns:r="http://schemas.openxmlformats.org/officeDocument/2006/relationships" xmlns:m="http://schemas.openxmlformats.org/officeDocument/2006/math" xmlns:v="urn:schemas-microsoft-com:vml" xmlns:wp14="http://schemas.microsoft.com/office/word/2010/wordprocessingDrawing" xmlns:wp="http://schemas.openxmlformats.org/drawingml/2006/wordprocessingDrawing" xmlns:w10="urn:schemas-microsoft-com:office:word" xmlns:w="http://schemas.openxmlformats.org/wordprocessingml/2006/main" xmlns:w14="http://schemas.microsoft.com/office/word/2010/wordml" xmlns:w15="http://schemas.microsoft.com/office/word/2012/wordml" xmlns:wpg="http://schemas.microsoft.com/office/word/2010/wordprocessingGroup" xmlns:wpi="http://schemas.microsoft.com/office/word/2010/wordprocessingInk" xmlns:wne="http://schemas.microsoft.com/office/word/2006/wordml" xmlns:wps="http://schemas.microsoft.com/office/word/2010/wordprocessingShape" mc:Ignorable="w14 w15 wp14">
+  <w:endnote w:type="separator" w:id="-1">
+    <w:p>
+      <w:pPr>
+        <w:spacing w:after="0" w:line="240" w:lineRule="auto"/>
+      </w:pPr>
+      <w:r>
+        <w:separator/>
+      </w:r>
+    </w:p>
+  </w:endnote>
+  <w:endnote w:type="continuationSeparator" w:id="0">
+    <w:p>
+      <w:pPr>
+        <w:spacing w:after="0" w:line="240" w:lineRule="auto"/>
+      </w:pPr>
+      <w:r>
+        <w:continuationSeparator/>
+      </w:r>
+    </w:p>
+  </w:endnote>
+</w:endnotes>
+</file>
+
+<file path=word/footnotes.xml><?xml version="1.0" encoding="utf-8"?>
+<w:footnotes xmlns:wpc="http://schemas.microsoft.com/office/word/2010/wordprocessingCanvas" xmlns:mc="http://schemas.openxmlformats.org/markup-compatibility/2006" xmlns:o="urn:schemas-microsoft-com:office:office" xmlns:r="http://schemas.openxmlformats.org/officeDocument/2006/relationships" xmlns:m="http://schemas.openxmlformats.org/officeDocument/2006/math" xmlns:v="urn:schemas-microsoft-com:vml" xmlns:wp14="http://schemas.microsoft.com/office/word/2010/wordprocessingDrawing" xmlns:wp="http://schemas.openxmlformats.org/drawingml/2006/wordprocessingDrawing" xmlns:w10="urn:schemas-microsoft-com:office:word" xmlns:w="http://schemas.openxmlformats.org/wordprocessingml/2006/main" xmlns:w14="http://schemas.microsoft.com/office/word/2010/wordml" xmlns:w15="http://schemas.microsoft.com/office/word/2012/wordml" xmlns:wpg="http://schemas.microsoft.com/office/word/2010/wordprocessingGroup" xmlns:wpi="http://schemas.microsoft.com/office/word/2010/wordprocessingInk" xmlns:wne="http://schemas.microsoft.com/office/word/2006/wordml" xmlns:wps="http://schemas.microsoft.com/office/word/2010/wordprocessingShape" mc:Ignorable="w14 w15 wp14">
+  <w:footnote w:type="separator" w:id="-1">
+    <w:p>
+      <w:pPr>
+        <w:spacing w:after="0" w:line="240" w:lineRule="auto"/>
+      </w:pPr>
+      <w:r>
+        <w:separator/>
+      </w:r>
+    </w:p>
+  </w:footnote>
+  <w:footnote w:type="continuationSeparator" w:id="0">
+    <w:p>
+      <w:pPr>
+        <w:spacing w:after="0" w:line="240" w:lineRule="auto"/>
+      </w:pPr>
+      <w:r>
+        <w:continuationSeparator/>
+      </w:r>
+    </w:p>
+  </w:footnote>
+</w:footnotes>
+</file>
+
 <file path=word/numbering.xml><?xml version="1.0" encoding="utf-8"?>
 <w:numbering xmlns:wpc="http://schemas.microsoft.com/office/word/2010/wordprocessingCanvas" xmlns:mc="http://schemas.openxmlformats.org/markup-compatibility/2006" xmlns:o="urn:schemas-microsoft-com:office:office" xmlns:r="http://schemas.openxmlformats.org/officeDocument/2006/relationships" xmlns:m="http://schemas.openxmlformats.org/officeDocument/2006/math" xmlns:v="urn:schemas-microsoft-com:vml" xmlns:wp14="http://schemas.microsoft.com/office/word/2010/wordprocessingDrawing" xmlns:wp="http://schemas.openxmlformats.org/drawingml/2006/wordprocessingDrawing" xmlns:w10="urn:schemas-microsoft-com:office:word" xmlns:w="http://schemas.openxmlformats.org/wordprocessingml/2006/main" xmlns:w14="http://schemas.microsoft.com/office/word/2010/wordml" xmlns:w15="http://schemas.microsoft.com/office/word/2012/wordml" xmlns:wpg="http://schemas.microsoft.com/office/word/2010/wordprocessingGroup" xmlns:wpi="http://schemas.microsoft.com/office/word/2010/wordprocessingInk" xmlns:wne="http://schemas.microsoft.com/office/word/2006/wordml" xmlns:wps="http://schemas.microsoft.com/office/word/2010/wordprocessingShape" mc:Ignorable="w14 w15 wp14">
   <w:abstractNum w:abstractNumId="0">
+    <w:nsid w:val="05F35FB8"/>
+    <w:multiLevelType w:val="hybridMultilevel"/>
+    <w:tmpl w:val="A260B6B2"/>
+    <w:lvl w:ilvl="0" w:tplc="080A000F">
+      <w:start w:val="1"/>
+      <w:numFmt w:val="decimal"/>
+      <w:lvlText w:val="%1."/>
+      <w:lvlJc w:val="left"/>
+      <w:pPr>
+        <w:ind w:left="720" w:hanging="360"/>
+      </w:pPr>
+    </w:lvl>
+    <w:lvl w:ilvl="1" w:tplc="080A0019" w:tentative="1">
+      <w:start w:val="1"/>
+      <w:numFmt w:val="lowerLetter"/>
+      <w:lvlText w:val="%2."/>
+      <w:lvlJc w:val="left"/>
+      <w:pPr>
+        <w:ind w:left="1440" w:hanging="360"/>
+      </w:pPr>
+    </w:lvl>
+    <w:lvl w:ilvl="2" w:tplc="080A001B" w:tentative="1">
+      <w:start w:val="1"/>
+      <w:numFmt w:val="lowerRoman"/>
+      <w:lvlText w:val="%3."/>
+      <w:lvlJc w:val="right"/>
+      <w:pPr>
+        <w:ind w:left="2160" w:hanging="180"/>
+      </w:pPr>
+    </w:lvl>
+    <w:lvl w:ilvl="3" w:tplc="080A000F" w:tentative="1">
+      <w:start w:val="1"/>
+      <w:numFmt w:val="decimal"/>
+      <w:lvlText w:val="%4."/>
+      <w:lvlJc w:val="left"/>
+      <w:pPr>
+        <w:ind w:left="2880" w:hanging="360"/>
+      </w:pPr>
+    </w:lvl>
+    <w:lvl w:ilvl="4" w:tplc="080A0019" w:tentative="1">
+      <w:start w:val="1"/>
+      <w:numFmt w:val="lowerLetter"/>
+      <w:lvlText w:val="%5."/>
+      <w:lvlJc w:val="left"/>
+      <w:pPr>
+        <w:ind w:left="3600" w:hanging="360"/>
+      </w:pPr>
+    </w:lvl>
+    <w:lvl w:ilvl="5" w:tplc="080A001B" w:tentative="1">
+      <w:start w:val="1"/>
+      <w:numFmt w:val="lowerRoman"/>
+      <w:lvlText w:val="%6."/>
+      <w:lvlJc w:val="right"/>
+      <w:pPr>
+        <w:ind w:left="4320" w:hanging="180"/>
+      </w:pPr>
+    </w:lvl>
+    <w:lvl w:ilvl="6" w:tplc="080A000F" w:tentative="1">
+      <w:start w:val="1"/>
+      <w:numFmt w:val="decimal"/>
+      <w:lvlText w:val="%7."/>
+      <w:lvlJc w:val="left"/>
+      <w:pPr>
+        <w:ind w:left="5040" w:hanging="360"/>
+      </w:pPr>
+    </w:lvl>
+    <w:lvl w:ilvl="7" w:tplc="080A0019" w:tentative="1">
+      <w:start w:val="1"/>
+      <w:numFmt w:val="lowerLetter"/>
+      <w:lvlText w:val="%8."/>
+      <w:lvlJc w:val="left"/>
+      <w:pPr>
+        <w:ind w:left="5760" w:hanging="360"/>
+      </w:pPr>
+    </w:lvl>
+    <w:lvl w:ilvl="8" w:tplc="080A001B" w:tentative="1">
+      <w:start w:val="1"/>
+      <w:numFmt w:val="lowerRoman"/>
+      <w:lvlText w:val="%9."/>
+      <w:lvlJc w:val="right"/>
+      <w:pPr>
+        <w:ind w:left="6480" w:hanging="180"/>
+      </w:pPr>
+    </w:lvl>
+  </w:abstractNum>
+  <w:abstractNum w:abstractNumId="1">
+    <w:nsid w:val="0B921A33"/>
+    <w:multiLevelType w:val="hybridMultilevel"/>
+    <w:tmpl w:val="7EB6AEDC"/>
+    <w:lvl w:ilvl="0" w:tplc="080A000F">
+      <w:start w:val="1"/>
+      <w:numFmt w:val="decimal"/>
+      <w:lvlText w:val="%1."/>
+      <w:lvlJc w:val="left"/>
+      <w:pPr>
+        <w:ind w:left="720" w:hanging="360"/>
+      </w:pPr>
+    </w:lvl>
+    <w:lvl w:ilvl="1" w:tplc="080A0019" w:tentative="1">
+      <w:start w:val="1"/>
+      <w:numFmt w:val="lowerLetter"/>
+      <w:lvlText w:val="%2."/>
+      <w:lvlJc w:val="left"/>
+      <w:pPr>
+        <w:ind w:left="1440" w:hanging="360"/>
+      </w:pPr>
+    </w:lvl>
+    <w:lvl w:ilvl="2" w:tplc="080A001B" w:tentative="1">
+      <w:start w:val="1"/>
+      <w:numFmt w:val="lowerRoman"/>
+      <w:lvlText w:val="%3."/>
+      <w:lvlJc w:val="right"/>
+      <w:pPr>
+        <w:ind w:left="2160" w:hanging="180"/>
+      </w:pPr>
+    </w:lvl>
+    <w:lvl w:ilvl="3" w:tplc="080A000F" w:tentative="1">
+      <w:start w:val="1"/>
+      <w:numFmt w:val="decimal"/>
+      <w:lvlText w:val="%4."/>
+      <w:lvlJc w:val="left"/>
+      <w:pPr>
+        <w:ind w:left="2880" w:hanging="360"/>
+      </w:pPr>
+    </w:lvl>
+    <w:lvl w:ilvl="4" w:tplc="080A0019" w:tentative="1">
+      <w:start w:val="1"/>
+      <w:numFmt w:val="lowerLetter"/>
+      <w:lvlText w:val="%5."/>
+      <w:lvlJc w:val="left"/>
+      <w:pPr>
+        <w:ind w:left="3600" w:hanging="360"/>
+      </w:pPr>
+    </w:lvl>
+    <w:lvl w:ilvl="5" w:tplc="080A001B" w:tentative="1">
+      <w:start w:val="1"/>
+      <w:numFmt w:val="lowerRoman"/>
+      <w:lvlText w:val="%6."/>
+      <w:lvlJc w:val="right"/>
+      <w:pPr>
+        <w:ind w:left="4320" w:hanging="180"/>
+      </w:pPr>
+    </w:lvl>
+    <w:lvl w:ilvl="6" w:tplc="080A000F" w:tentative="1">
+      <w:start w:val="1"/>
+      <w:numFmt w:val="decimal"/>
+      <w:lvlText w:val="%7."/>
+      <w:lvlJc w:val="left"/>
+      <w:pPr>
+        <w:ind w:left="5040" w:hanging="360"/>
+      </w:pPr>
+    </w:lvl>
+    <w:lvl w:ilvl="7" w:tplc="080A0019" w:tentative="1">
+      <w:start w:val="1"/>
+      <w:numFmt w:val="lowerLetter"/>
+      <w:lvlText w:val="%8."/>
+      <w:lvlJc w:val="left"/>
+      <w:pPr>
+        <w:ind w:left="5760" w:hanging="360"/>
+      </w:pPr>
+    </w:lvl>
+    <w:lvl w:ilvl="8" w:tplc="080A001B" w:tentative="1">
+      <w:start w:val="1"/>
+      <w:numFmt w:val="lowerRoman"/>
+      <w:lvlText w:val="%9."/>
+      <w:lvlJc w:val="right"/>
+      <w:pPr>
+        <w:ind w:left="6480" w:hanging="180"/>
+      </w:pPr>
+    </w:lvl>
+  </w:abstractNum>
+  <w:abstractNum w:abstractNumId="2">
     <w:nsid w:val="0D797CD9"/>
     <w:multiLevelType w:val="hybridMultilevel"/>
     <w:tmpl w:val="CFB6F7D8"/>
@@ -3790,7 +5688,7 @@
       </w:pPr>
     </w:lvl>
   </w:abstractNum>
-  <w:abstractNum w:abstractNumId="1">
+  <w:abstractNum w:abstractNumId="3">
     <w:nsid w:val="11ED544D"/>
     <w:multiLevelType w:val="hybridMultilevel"/>
     <w:tmpl w:val="A59E2766"/>
@@ -3876,7 +5774,120 @@
       </w:pPr>
     </w:lvl>
   </w:abstractNum>
-  <w:abstractNum w:abstractNumId="2">
+  <w:abstractNum w:abstractNumId="4">
+    <w:nsid w:val="362557FD"/>
+    <w:multiLevelType w:val="multilevel"/>
+    <w:tmpl w:val="B4907EAE"/>
+    <w:lvl w:ilvl="0">
+      <w:start w:val="3"/>
+      <w:numFmt w:val="decimal"/>
+      <w:lvlText w:val="%1."/>
+      <w:lvlJc w:val="left"/>
+      <w:pPr>
+        <w:tabs>
+          <w:tab w:val="num" w:pos="720"/>
+        </w:tabs>
+        <w:ind w:left="720" w:hanging="360"/>
+      </w:pPr>
+    </w:lvl>
+    <w:lvl w:ilvl="1" w:tentative="1">
+      <w:start w:val="1"/>
+      <w:numFmt w:val="decimal"/>
+      <w:lvlText w:val="%2."/>
+      <w:lvlJc w:val="left"/>
+      <w:pPr>
+        <w:tabs>
+          <w:tab w:val="num" w:pos="1440"/>
+        </w:tabs>
+        <w:ind w:left="1440" w:hanging="360"/>
+      </w:pPr>
+    </w:lvl>
+    <w:lvl w:ilvl="2" w:tentative="1">
+      <w:start w:val="1"/>
+      <w:numFmt w:val="decimal"/>
+      <w:lvlText w:val="%3."/>
+      <w:lvlJc w:val="left"/>
+      <w:pPr>
+        <w:tabs>
+          <w:tab w:val="num" w:pos="2160"/>
+        </w:tabs>
+        <w:ind w:left="2160" w:hanging="360"/>
+      </w:pPr>
+    </w:lvl>
+    <w:lvl w:ilvl="3" w:tentative="1">
+      <w:start w:val="1"/>
+      <w:numFmt w:val="decimal"/>
+      <w:lvlText w:val="%4."/>
+      <w:lvlJc w:val="left"/>
+      <w:pPr>
+        <w:tabs>
+          <w:tab w:val="num" w:pos="2880"/>
+        </w:tabs>
+        <w:ind w:left="2880" w:hanging="360"/>
+      </w:pPr>
+    </w:lvl>
+    <w:lvl w:ilvl="4" w:tentative="1">
+      <w:start w:val="1"/>
+      <w:numFmt w:val="decimal"/>
+      <w:lvlText w:val="%5."/>
+      <w:lvlJc w:val="left"/>
+      <w:pPr>
+        <w:tabs>
+          <w:tab w:val="num" w:pos="3600"/>
+        </w:tabs>
+        <w:ind w:left="3600" w:hanging="360"/>
+      </w:pPr>
+    </w:lvl>
+    <w:lvl w:ilvl="5" w:tentative="1">
+      <w:start w:val="1"/>
+      <w:numFmt w:val="decimal"/>
+      <w:lvlText w:val="%6."/>
+      <w:lvlJc w:val="left"/>
+      <w:pPr>
+        <w:tabs>
+          <w:tab w:val="num" w:pos="4320"/>
+        </w:tabs>
+        <w:ind w:left="4320" w:hanging="360"/>
+      </w:pPr>
+    </w:lvl>
+    <w:lvl w:ilvl="6" w:tentative="1">
+      <w:start w:val="1"/>
+      <w:numFmt w:val="decimal"/>
+      <w:lvlText w:val="%7."/>
+      <w:lvlJc w:val="left"/>
+      <w:pPr>
+        <w:tabs>
+          <w:tab w:val="num" w:pos="5040"/>
+        </w:tabs>
+        <w:ind w:left="5040" w:hanging="360"/>
+      </w:pPr>
+    </w:lvl>
+    <w:lvl w:ilvl="7" w:tentative="1">
+      <w:start w:val="1"/>
+      <w:numFmt w:val="decimal"/>
+      <w:lvlText w:val="%8."/>
+      <w:lvlJc w:val="left"/>
+      <w:pPr>
+        <w:tabs>
+          <w:tab w:val="num" w:pos="5760"/>
+        </w:tabs>
+        <w:ind w:left="5760" w:hanging="360"/>
+      </w:pPr>
+    </w:lvl>
+    <w:lvl w:ilvl="8" w:tentative="1">
+      <w:start w:val="1"/>
+      <w:numFmt w:val="decimal"/>
+      <w:lvlText w:val="%9."/>
+      <w:lvlJc w:val="left"/>
+      <w:pPr>
+        <w:tabs>
+          <w:tab w:val="num" w:pos="6480"/>
+        </w:tabs>
+        <w:ind w:left="6480" w:hanging="360"/>
+      </w:pPr>
+    </w:lvl>
+  </w:abstractNum>
+  <w:abstractNum w:abstractNumId="5">
     <w:nsid w:val="391A6850"/>
     <w:multiLevelType w:val="hybridMultilevel"/>
     <w:tmpl w:val="135E66D2"/>
@@ -3962,7 +5973,7 @@
       </w:pPr>
     </w:lvl>
   </w:abstractNum>
-  <w:abstractNum w:abstractNumId="3">
+  <w:abstractNum w:abstractNumId="6">
     <w:nsid w:val="40D446F5"/>
     <w:multiLevelType w:val="hybridMultilevel"/>
     <w:tmpl w:val="E7AAE968"/>
@@ -4048,7 +6059,120 @@
       </w:pPr>
     </w:lvl>
   </w:abstractNum>
-  <w:abstractNum w:abstractNumId="4">
+  <w:abstractNum w:abstractNumId="7">
+    <w:nsid w:val="54D41849"/>
+    <w:multiLevelType w:val="multilevel"/>
+    <w:tmpl w:val="A2A63494"/>
+    <w:lvl w:ilvl="0">
+      <w:start w:val="2"/>
+      <w:numFmt w:val="decimal"/>
+      <w:lvlText w:val="%1."/>
+      <w:lvlJc w:val="left"/>
+      <w:pPr>
+        <w:tabs>
+          <w:tab w:val="num" w:pos="720"/>
+        </w:tabs>
+        <w:ind w:left="720" w:hanging="360"/>
+      </w:pPr>
+    </w:lvl>
+    <w:lvl w:ilvl="1" w:tentative="1">
+      <w:start w:val="1"/>
+      <w:numFmt w:val="decimal"/>
+      <w:lvlText w:val="%2."/>
+      <w:lvlJc w:val="left"/>
+      <w:pPr>
+        <w:tabs>
+          <w:tab w:val="num" w:pos="1440"/>
+        </w:tabs>
+        <w:ind w:left="1440" w:hanging="360"/>
+      </w:pPr>
+    </w:lvl>
+    <w:lvl w:ilvl="2" w:tentative="1">
+      <w:start w:val="1"/>
+      <w:numFmt w:val="decimal"/>
+      <w:lvlText w:val="%3."/>
+      <w:lvlJc w:val="left"/>
+      <w:pPr>
+        <w:tabs>
+          <w:tab w:val="num" w:pos="2160"/>
+        </w:tabs>
+        <w:ind w:left="2160" w:hanging="360"/>
+      </w:pPr>
+    </w:lvl>
+    <w:lvl w:ilvl="3" w:tentative="1">
+      <w:start w:val="1"/>
+      <w:numFmt w:val="decimal"/>
+      <w:lvlText w:val="%4."/>
+      <w:lvlJc w:val="left"/>
+      <w:pPr>
+        <w:tabs>
+          <w:tab w:val="num" w:pos="2880"/>
+        </w:tabs>
+        <w:ind w:left="2880" w:hanging="360"/>
+      </w:pPr>
+    </w:lvl>
+    <w:lvl w:ilvl="4" w:tentative="1">
+      <w:start w:val="1"/>
+      <w:numFmt w:val="decimal"/>
+      <w:lvlText w:val="%5."/>
+      <w:lvlJc w:val="left"/>
+      <w:pPr>
+        <w:tabs>
+          <w:tab w:val="num" w:pos="3600"/>
+        </w:tabs>
+        <w:ind w:left="3600" w:hanging="360"/>
+      </w:pPr>
+    </w:lvl>
+    <w:lvl w:ilvl="5" w:tentative="1">
+      <w:start w:val="1"/>
+      <w:numFmt w:val="decimal"/>
+      <w:lvlText w:val="%6."/>
+      <w:lvlJc w:val="left"/>
+      <w:pPr>
+        <w:tabs>
+          <w:tab w:val="num" w:pos="4320"/>
+        </w:tabs>
+        <w:ind w:left="4320" w:hanging="360"/>
+      </w:pPr>
+    </w:lvl>
+    <w:lvl w:ilvl="6" w:tentative="1">
+      <w:start w:val="1"/>
+      <w:numFmt w:val="decimal"/>
+      <w:lvlText w:val="%7."/>
+      <w:lvlJc w:val="left"/>
+      <w:pPr>
+        <w:tabs>
+          <w:tab w:val="num" w:pos="5040"/>
+        </w:tabs>
+        <w:ind w:left="5040" w:hanging="360"/>
+      </w:pPr>
+    </w:lvl>
+    <w:lvl w:ilvl="7" w:tentative="1">
+      <w:start w:val="1"/>
+      <w:numFmt w:val="decimal"/>
+      <w:lvlText w:val="%8."/>
+      <w:lvlJc w:val="left"/>
+      <w:pPr>
+        <w:tabs>
+          <w:tab w:val="num" w:pos="5760"/>
+        </w:tabs>
+        <w:ind w:left="5760" w:hanging="360"/>
+      </w:pPr>
+    </w:lvl>
+    <w:lvl w:ilvl="8" w:tentative="1">
+      <w:start w:val="1"/>
+      <w:numFmt w:val="decimal"/>
+      <w:lvlText w:val="%9."/>
+      <w:lvlJc w:val="left"/>
+      <w:pPr>
+        <w:tabs>
+          <w:tab w:val="num" w:pos="6480"/>
+        </w:tabs>
+        <w:ind w:left="6480" w:hanging="360"/>
+      </w:pPr>
+    </w:lvl>
+  </w:abstractNum>
+  <w:abstractNum w:abstractNumId="8">
     <w:nsid w:val="68612EA5"/>
     <w:multiLevelType w:val="multilevel"/>
     <w:tmpl w:val="668C60F4"/>
@@ -4161,7 +6285,7 @@
       </w:pPr>
     </w:lvl>
   </w:abstractNum>
-  <w:abstractNum w:abstractNumId="5">
+  <w:abstractNum w:abstractNumId="9">
     <w:nsid w:val="691351B9"/>
     <w:multiLevelType w:val="hybridMultilevel"/>
     <w:tmpl w:val="B95EC386"/>
@@ -4247,7 +6371,120 @@
       </w:pPr>
     </w:lvl>
   </w:abstractNum>
-  <w:abstractNum w:abstractNumId="6">
+  <w:abstractNum w:abstractNumId="10">
+    <w:nsid w:val="69ED6876"/>
+    <w:multiLevelType w:val="multilevel"/>
+    <w:tmpl w:val="A2B47562"/>
+    <w:lvl w:ilvl="0">
+      <w:start w:val="1"/>
+      <w:numFmt w:val="decimal"/>
+      <w:lvlText w:val="%1."/>
+      <w:lvlJc w:val="left"/>
+      <w:pPr>
+        <w:tabs>
+          <w:tab w:val="num" w:pos="720"/>
+        </w:tabs>
+        <w:ind w:left="720" w:hanging="360"/>
+      </w:pPr>
+    </w:lvl>
+    <w:lvl w:ilvl="1" w:tentative="1">
+      <w:start w:val="1"/>
+      <w:numFmt w:val="decimal"/>
+      <w:lvlText w:val="%2."/>
+      <w:lvlJc w:val="left"/>
+      <w:pPr>
+        <w:tabs>
+          <w:tab w:val="num" w:pos="1440"/>
+        </w:tabs>
+        <w:ind w:left="1440" w:hanging="360"/>
+      </w:pPr>
+    </w:lvl>
+    <w:lvl w:ilvl="2" w:tentative="1">
+      <w:start w:val="1"/>
+      <w:numFmt w:val="decimal"/>
+      <w:lvlText w:val="%3."/>
+      <w:lvlJc w:val="left"/>
+      <w:pPr>
+        <w:tabs>
+          <w:tab w:val="num" w:pos="2160"/>
+        </w:tabs>
+        <w:ind w:left="2160" w:hanging="360"/>
+      </w:pPr>
+    </w:lvl>
+    <w:lvl w:ilvl="3" w:tentative="1">
+      <w:start w:val="1"/>
+      <w:numFmt w:val="decimal"/>
+      <w:lvlText w:val="%4."/>
+      <w:lvlJc w:val="left"/>
+      <w:pPr>
+        <w:tabs>
+          <w:tab w:val="num" w:pos="2880"/>
+        </w:tabs>
+        <w:ind w:left="2880" w:hanging="360"/>
+      </w:pPr>
+    </w:lvl>
+    <w:lvl w:ilvl="4" w:tentative="1">
+      <w:start w:val="1"/>
+      <w:numFmt w:val="decimal"/>
+      <w:lvlText w:val="%5."/>
+      <w:lvlJc w:val="left"/>
+      <w:pPr>
+        <w:tabs>
+          <w:tab w:val="num" w:pos="3600"/>
+        </w:tabs>
+        <w:ind w:left="3600" w:hanging="360"/>
+      </w:pPr>
+    </w:lvl>
+    <w:lvl w:ilvl="5" w:tentative="1">
+      <w:start w:val="1"/>
+      <w:numFmt w:val="decimal"/>
+      <w:lvlText w:val="%6."/>
+      <w:lvlJc w:val="left"/>
+      <w:pPr>
+        <w:tabs>
+          <w:tab w:val="num" w:pos="4320"/>
+        </w:tabs>
+        <w:ind w:left="4320" w:hanging="360"/>
+      </w:pPr>
+    </w:lvl>
+    <w:lvl w:ilvl="6" w:tentative="1">
+      <w:start w:val="1"/>
+      <w:numFmt w:val="decimal"/>
+      <w:lvlText w:val="%7."/>
+      <w:lvlJc w:val="left"/>
+      <w:pPr>
+        <w:tabs>
+          <w:tab w:val="num" w:pos="5040"/>
+        </w:tabs>
+        <w:ind w:left="5040" w:hanging="360"/>
+      </w:pPr>
+    </w:lvl>
+    <w:lvl w:ilvl="7" w:tentative="1">
+      <w:start w:val="1"/>
+      <w:numFmt w:val="decimal"/>
+      <w:lvlText w:val="%8."/>
+      <w:lvlJc w:val="left"/>
+      <w:pPr>
+        <w:tabs>
+          <w:tab w:val="num" w:pos="5760"/>
+        </w:tabs>
+        <w:ind w:left="5760" w:hanging="360"/>
+      </w:pPr>
+    </w:lvl>
+    <w:lvl w:ilvl="8" w:tentative="1">
+      <w:start w:val="1"/>
+      <w:numFmt w:val="decimal"/>
+      <w:lvlText w:val="%9."/>
+      <w:lvlJc w:val="left"/>
+      <w:pPr>
+        <w:tabs>
+          <w:tab w:val="num" w:pos="6480"/>
+        </w:tabs>
+        <w:ind w:left="6480" w:hanging="360"/>
+      </w:pPr>
+    </w:lvl>
+  </w:abstractNum>
+  <w:abstractNum w:abstractNumId="11">
     <w:nsid w:val="702211BC"/>
     <w:multiLevelType w:val="multilevel"/>
     <w:tmpl w:val="27425286"/>
@@ -4360,7 +6597,7 @@
       </w:pPr>
     </w:lvl>
   </w:abstractNum>
-  <w:abstractNum w:abstractNumId="7">
+  <w:abstractNum w:abstractNumId="12">
     <w:nsid w:val="78D269C7"/>
     <w:multiLevelType w:val="multilevel"/>
     <w:tmpl w:val="978A1CDA"/>
@@ -4474,12 +6711,42 @@
     </w:lvl>
   </w:abstractNum>
   <w:num w:numId="1">
-    <w:abstractNumId w:val="3"/>
+    <w:abstractNumId w:val="6"/>
   </w:num>
   <w:num w:numId="2">
-    <w:abstractNumId w:val="5"/>
+    <w:abstractNumId w:val="9"/>
   </w:num>
   <w:num w:numId="3">
+    <w:abstractNumId w:val="5"/>
+    <w:lvlOverride w:ilvl="0">
+      <w:startOverride w:val="1"/>
+    </w:lvlOverride>
+    <w:lvlOverride w:ilvl="1">
+      <w:startOverride w:val="1"/>
+    </w:lvlOverride>
+    <w:lvlOverride w:ilvl="2">
+      <w:startOverride w:val="1"/>
+    </w:lvlOverride>
+    <w:lvlOverride w:ilvl="3">
+      <w:startOverride w:val="1"/>
+    </w:lvlOverride>
+    <w:lvlOverride w:ilvl="4">
+      <w:startOverride w:val="1"/>
+    </w:lvlOverride>
+    <w:lvlOverride w:ilvl="5">
+      <w:startOverride w:val="1"/>
+    </w:lvlOverride>
+    <w:lvlOverride w:ilvl="6">
+      <w:startOverride w:val="1"/>
+    </w:lvlOverride>
+    <w:lvlOverride w:ilvl="7">
+      <w:startOverride w:val="1"/>
+    </w:lvlOverride>
+    <w:lvlOverride w:ilvl="8">
+      <w:startOverride w:val="1"/>
+    </w:lvlOverride>
+  </w:num>
+  <w:num w:numId="4">
     <w:abstractNumId w:val="2"/>
     <w:lvlOverride w:ilvl="0">
       <w:startOverride w:val="1"/>
@@ -4509,46 +6776,31 @@
       <w:startOverride w:val="1"/>
     </w:lvlOverride>
   </w:num>
-  <w:num w:numId="4">
-    <w:abstractNumId w:val="0"/>
-    <w:lvlOverride w:ilvl="0">
-      <w:startOverride w:val="1"/>
-    </w:lvlOverride>
-    <w:lvlOverride w:ilvl="1">
-      <w:startOverride w:val="1"/>
-    </w:lvlOverride>
-    <w:lvlOverride w:ilvl="2">
-      <w:startOverride w:val="1"/>
-    </w:lvlOverride>
-    <w:lvlOverride w:ilvl="3">
-      <w:startOverride w:val="1"/>
-    </w:lvlOverride>
-    <w:lvlOverride w:ilvl="4">
-      <w:startOverride w:val="1"/>
-    </w:lvlOverride>
-    <w:lvlOverride w:ilvl="5">
-      <w:startOverride w:val="1"/>
-    </w:lvlOverride>
-    <w:lvlOverride w:ilvl="6">
-      <w:startOverride w:val="1"/>
-    </w:lvlOverride>
-    <w:lvlOverride w:ilvl="7">
-      <w:startOverride w:val="1"/>
-    </w:lvlOverride>
-    <w:lvlOverride w:ilvl="8">
-      <w:startOverride w:val="1"/>
-    </w:lvlOverride>
+  <w:num w:numId="5">
+    <w:abstractNumId w:val="3"/>
   </w:num>
-  <w:num w:numId="5">
+  <w:num w:numId="6">
+    <w:abstractNumId w:val="11"/>
+  </w:num>
+  <w:num w:numId="7">
+    <w:abstractNumId w:val="12"/>
+  </w:num>
+  <w:num w:numId="8">
+    <w:abstractNumId w:val="8"/>
+  </w:num>
+  <w:num w:numId="9">
     <w:abstractNumId w:val="1"/>
   </w:num>
-  <w:num w:numId="6">
-    <w:abstractNumId w:val="6"/>
+  <w:num w:numId="10">
+    <w:abstractNumId w:val="0"/>
   </w:num>
-  <w:num w:numId="7">
+  <w:num w:numId="11">
+    <w:abstractNumId w:val="10"/>
+  </w:num>
+  <w:num w:numId="12">
     <w:abstractNumId w:val="7"/>
   </w:num>
-  <w:num w:numId="8">
+  <w:num w:numId="13">
     <w:abstractNumId w:val="4"/>
   </w:num>
 </w:numbering>
@@ -5131,6 +7383,73 @@
     <w:basedOn w:val="Fuentedeprrafopredeter"/>
     <w:rsid w:val="005B64BA"/>
   </w:style>
+  <w:style w:type="paragraph" w:styleId="Encabezado">
+    <w:name w:val="header"/>
+    <w:basedOn w:val="Normal"/>
+    <w:link w:val="EncabezadoCar"/>
+    <w:uiPriority w:val="99"/>
+    <w:unhideWhenUsed/>
+    <w:rsid w:val="0053717A"/>
+    <w:pPr>
+      <w:tabs>
+        <w:tab w:val="center" w:pos="4419"/>
+        <w:tab w:val="right" w:pos="8838"/>
+      </w:tabs>
+      <w:spacing w:after="0" w:line="240" w:lineRule="auto"/>
+    </w:pPr>
+  </w:style>
+  <w:style w:type="character" w:customStyle="1" w:styleId="EncabezadoCar">
+    <w:name w:val="Encabezado Car"/>
+    <w:basedOn w:val="Fuentedeprrafopredeter"/>
+    <w:link w:val="Encabezado"/>
+    <w:uiPriority w:val="99"/>
+    <w:rsid w:val="0053717A"/>
+    <w:rPr>
+      <w:rFonts w:eastAsia="MS Mincho"/>
+    </w:rPr>
+  </w:style>
+  <w:style w:type="paragraph" w:styleId="Piedepgina">
+    <w:name w:val="footer"/>
+    <w:basedOn w:val="Normal"/>
+    <w:link w:val="PiedepginaCar"/>
+    <w:uiPriority w:val="99"/>
+    <w:unhideWhenUsed/>
+    <w:rsid w:val="0053717A"/>
+    <w:pPr>
+      <w:tabs>
+        <w:tab w:val="center" w:pos="4419"/>
+        <w:tab w:val="right" w:pos="8838"/>
+      </w:tabs>
+      <w:spacing w:after="0" w:line="240" w:lineRule="auto"/>
+    </w:pPr>
+  </w:style>
+  <w:style w:type="character" w:customStyle="1" w:styleId="PiedepginaCar">
+    <w:name w:val="Pie de página Car"/>
+    <w:basedOn w:val="Fuentedeprrafopredeter"/>
+    <w:link w:val="Piedepgina"/>
+    <w:uiPriority w:val="99"/>
+    <w:rsid w:val="0053717A"/>
+    <w:rPr>
+      <w:rFonts w:eastAsia="MS Mincho"/>
+    </w:rPr>
+  </w:style>
+  <w:style w:type="paragraph" w:styleId="NormalWeb">
+    <w:name w:val="Normal (Web)"/>
+    <w:basedOn w:val="Normal"/>
+    <w:uiPriority w:val="99"/>
+    <w:semiHidden/>
+    <w:unhideWhenUsed/>
+    <w:rsid w:val="0053717A"/>
+    <w:pPr>
+      <w:spacing w:before="100" w:beforeAutospacing="1" w:after="100" w:afterAutospacing="1" w:line="240" w:lineRule="auto"/>
+    </w:pPr>
+    <w:rPr>
+      <w:rFonts w:ascii="Times New Roman" w:eastAsia="Times New Roman" w:hAnsi="Times New Roman" w:cs="Times New Roman"/>
+      <w:sz w:val="24"/>
+      <w:szCs w:val="24"/>
+      <w:lang w:eastAsia="es-GT"/>
+    </w:rPr>
+  </w:style>
 </w:styles>
 </file>
 

</xml_diff>

<commit_message>
add: Agregar archivos al proyecto DetalleVenta.java, DetalleVentaDAO.java, Venta.java, VentaDAO, Detalleventa.jsp y Venta.jsp
</commit_message>
<xml_diff>
--- a/ProyectoSCRUM_Fila3.docx
+++ b/ProyectoSCRUM_Fila3.docx
@@ -36,7 +36,7 @@
                     </pic:cNvPicPr>
                   </pic:nvPicPr>
                   <pic:blipFill>
-                    <a:blip r:embed="rId5" cstate="print">
+                    <a:blip r:embed="rId7" cstate="print">
                       <a:extLst>
                         <a:ext uri="{28A0092B-C50C-407E-A947-70E740481C1C}">
                           <a14:useLocalDpi xmlns:a14="http://schemas.microsoft.com/office/drawing/2010/main" val="0"/>
@@ -1270,7 +1270,7 @@
                 <w:sz w:val="24"/>
               </w:rPr>
             </w:pPr>
-            <w:hyperlink r:id="rId6" w:tooltip="add: Agregar Nombre Diego Benjamin Espinoza Reyes y rol Programador en archivo JavaEEProyect_Fila3.docx" w:history="1">
+            <w:hyperlink r:id="rId8" w:tooltip="add: Agregar Nombre Diego Benjamin Espinoza Reyes y rol Programador en archivo JavaEEProyect_Fila3.docx" w:history="1">
               <w:r>
                 <w:rPr>
                   <w:rStyle w:val="Hipervnculo"/>
@@ -4690,8 +4690,8 @@
             <v:path o:extrusionok="f" gradientshapeok="t" o:connecttype="rect"/>
             <o:lock v:ext="edit" aspectratio="t"/>
           </v:shapetype>
-          <v:shape id="_x0000_s1026" type="#_x0000_t75" style="position:absolute;left:0;text-align:left;margin-left:-41.05pt;margin-top:29.25pt;width:524.9pt;height:535.2pt;z-index:-251657216;mso-position-horizontal-relative:text;mso-position-vertical-relative:text;mso-width-relative:page;mso-height-relative:page" wrapcoords="-49 0 -49 21552 21600 21552 21600 0 -49 0">
-            <v:imagedata r:id="rId7" o:title="imagen"/>
+          <v:shape id="_x0000_s1026" type="#_x0000_t75" style="position:absolute;left:0;text-align:left;margin-left:-41.05pt;margin-top:29.25pt;width:524.9pt;height:535.2pt;z-index:-251658240;mso-position-horizontal-relative:text;mso-position-vertical-relative:text;mso-width-relative:page;mso-height-relative:page" wrapcoords="-49 0 -49 21552 21600 21552 21600 0 -49 0">
+            <v:imagedata r:id="rId9" o:title="imagen"/>
             <w10:wrap type="through"/>
           </v:shape>
         </w:pict>
@@ -4706,48 +4706,726 @@
         </w:rPr>
         <w:t>Diagrama Modelo de Clase</w:t>
       </w:r>
+      <w:r>
+        <w:rPr>
+          <w:rFonts w:ascii="Arial" w:hAnsi="Arial" w:cs="Arial"/>
+          <w:b/>
+          <w:bCs/>
+          <w:sz w:val="28"/>
+          <w:szCs w:val="28"/>
+        </w:rPr>
+        <w:t xml:space="preserve"> – despinoza-2021308</w:t>
+      </w:r>
+    </w:p>
+    <w:p>
+      <w:pPr>
+        <w:pStyle w:val="Sinespaciado"/>
+        <w:tabs>
+          <w:tab w:val="left" w:pos="5670"/>
+        </w:tabs>
+        <w:spacing w:line="276" w:lineRule="auto"/>
+        <w:jc w:val="center"/>
+        <w:rPr>
+          <w:rFonts w:ascii="Arial" w:hAnsi="Arial" w:cs="Arial"/>
+          <w:b/>
+          <w:bCs/>
+          <w:sz w:val="28"/>
+          <w:szCs w:val="28"/>
+        </w:rPr>
+      </w:pPr>
+    </w:p>
+    <w:p>
+      <w:pPr>
+        <w:rPr>
+          <w:rFonts w:eastAsiaTheme="minorHAnsi"/>
+          <w:sz w:val="24"/>
+          <w:szCs w:val="24"/>
+          <w:u w:val="single"/>
+        </w:rPr>
+      </w:pPr>
+      <w:r>
+        <w:rPr>
+          <w:sz w:val="24"/>
+          <w:szCs w:val="24"/>
+          <w:u w:val="single"/>
+        </w:rPr>
+        <w:br w:type="page"/>
+      </w:r>
+    </w:p>
+    <w:p>
+      <w:pPr>
+        <w:pStyle w:val="Sinespaciado"/>
+        <w:tabs>
+          <w:tab w:val="left" w:pos="5670"/>
+        </w:tabs>
+        <w:spacing w:line="276" w:lineRule="auto"/>
+        <w:rPr>
+          <w:sz w:val="24"/>
+          <w:szCs w:val="24"/>
+          <w:u w:val="single"/>
+        </w:rPr>
+        <w:sectPr>
+          <w:pgSz w:w="12240" w:h="15840"/>
+          <w:pgMar w:top="1417" w:right="1701" w:bottom="1417" w:left="1701" w:header="708" w:footer="708" w:gutter="0"/>
+          <w:cols w:space="708"/>
+          <w:docGrid w:linePitch="360"/>
+        </w:sectPr>
+      </w:pPr>
+    </w:p>
+    <w:p>
+      <w:pPr>
+        <w:pStyle w:val="Sinespaciado"/>
+        <w:tabs>
+          <w:tab w:val="left" w:pos="5670"/>
+        </w:tabs>
+        <w:spacing w:line="276" w:lineRule="auto"/>
+        <w:jc w:val="center"/>
+        <w:rPr>
+          <w:rFonts w:ascii="Arial" w:hAnsi="Arial" w:cs="Arial"/>
+          <w:b/>
+          <w:bCs/>
+          <w:sz w:val="28"/>
+          <w:szCs w:val="28"/>
+        </w:rPr>
+      </w:pPr>
+      <w:r>
+        <w:rPr>
+          <w:rFonts w:ascii="Arial" w:hAnsi="Arial" w:cs="Arial"/>
+          <w:b/>
+          <w:noProof/>
+          <w:sz w:val="28"/>
+          <w:szCs w:val="28"/>
+          <w:lang w:eastAsia="es-GT"/>
+        </w:rPr>
+        <w:lastRenderedPageBreak/>
+        <w:drawing>
+          <wp:anchor distT="0" distB="0" distL="114300" distR="114300" simplePos="0" relativeHeight="251657216" behindDoc="0" locked="0" layoutInCell="1" allowOverlap="1" wp14:anchorId="3B285DAA" wp14:editId="063B43BE">
+            <wp:simplePos x="0" y="0"/>
+            <wp:positionH relativeFrom="column">
+              <wp:posOffset>-586105</wp:posOffset>
+            </wp:positionH>
+            <wp:positionV relativeFrom="paragraph">
+              <wp:posOffset>662305</wp:posOffset>
+            </wp:positionV>
+            <wp:extent cx="9491200" cy="4524375"/>
+            <wp:effectExtent l="0" t="0" r="0" b="0"/>
+            <wp:wrapNone/>
+            <wp:docPr id="1" name="Imagen 1"/>
+            <wp:cNvGraphicFramePr>
+              <a:graphicFrameLocks xmlns:a="http://schemas.openxmlformats.org/drawingml/2006/main" noChangeAspect="1"/>
+            </wp:cNvGraphicFramePr>
+            <a:graphic xmlns:a="http://schemas.openxmlformats.org/drawingml/2006/main">
+              <a:graphicData uri="http://schemas.openxmlformats.org/drawingml/2006/picture">
+                <pic:pic xmlns:pic="http://schemas.openxmlformats.org/drawingml/2006/picture">
+                  <pic:nvPicPr>
+                    <pic:cNvPr id="1" name="Diagrama Entidad Relacion.png"/>
+                    <pic:cNvPicPr/>
+                  </pic:nvPicPr>
+                  <pic:blipFill>
+                    <a:blip r:embed="rId10" cstate="print">
+                      <a:extLst>
+                        <a:ext uri="{28A0092B-C50C-407E-A947-70E740481C1C}">
+                          <a14:useLocalDpi xmlns:a14="http://schemas.microsoft.com/office/drawing/2010/main" val="0"/>
+                        </a:ext>
+                      </a:extLst>
+                    </a:blip>
+                    <a:stretch>
+                      <a:fillRect/>
+                    </a:stretch>
+                  </pic:blipFill>
+                  <pic:spPr>
+                    <a:xfrm>
+                      <a:off x="0" y="0"/>
+                      <a:ext cx="9491200" cy="4524375"/>
+                    </a:xfrm>
+                    <a:prstGeom prst="rect">
+                      <a:avLst/>
+                    </a:prstGeom>
+                  </pic:spPr>
+                </pic:pic>
+              </a:graphicData>
+            </a:graphic>
+            <wp14:sizeRelH relativeFrom="margin">
+              <wp14:pctWidth>0</wp14:pctWidth>
+            </wp14:sizeRelH>
+            <wp14:sizeRelV relativeFrom="margin">
+              <wp14:pctHeight>0</wp14:pctHeight>
+            </wp14:sizeRelV>
+          </wp:anchor>
+        </w:drawing>
+      </w:r>
+      <w:r>
+        <w:rPr>
+          <w:rFonts w:ascii="Arial" w:hAnsi="Arial" w:cs="Arial"/>
+          <w:b/>
+          <w:sz w:val="28"/>
+          <w:szCs w:val="28"/>
+        </w:rPr>
+        <w:t>D</w:t>
+      </w:r>
+      <w:r>
+        <w:rPr>
+          <w:rFonts w:ascii="Arial" w:hAnsi="Arial" w:cs="Arial"/>
+          <w:b/>
+          <w:bCs/>
+          <w:sz w:val="28"/>
+          <w:szCs w:val="28"/>
+        </w:rPr>
+        <w:t>iagrama Modelo Entidad-Relación</w:t>
+      </w:r>
+      <w:r>
+        <w:rPr>
+          <w:rFonts w:ascii="Arial" w:hAnsi="Arial" w:cs="Arial"/>
+          <w:b/>
+          <w:bCs/>
+          <w:sz w:val="28"/>
+          <w:szCs w:val="28"/>
+        </w:rPr>
+        <w:t xml:space="preserve"> – cxicara-2021152</w:t>
+      </w:r>
+    </w:p>
+    <w:p>
+      <w:pPr>
+        <w:pStyle w:val="Sinespaciado"/>
+        <w:tabs>
+          <w:tab w:val="left" w:pos="5670"/>
+        </w:tabs>
+        <w:spacing w:line="276" w:lineRule="auto"/>
+        <w:jc w:val="center"/>
+        <w:rPr>
+          <w:rFonts w:ascii="Arial" w:hAnsi="Arial" w:cs="Arial"/>
+          <w:b/>
+          <w:bCs/>
+          <w:sz w:val="28"/>
+          <w:szCs w:val="28"/>
+        </w:rPr>
+      </w:pPr>
+    </w:p>
+    <w:p>
+      <w:pPr>
+        <w:pStyle w:val="Sinespaciado"/>
+        <w:tabs>
+          <w:tab w:val="left" w:pos="5670"/>
+        </w:tabs>
+        <w:spacing w:line="276" w:lineRule="auto"/>
+        <w:jc w:val="center"/>
+        <w:rPr>
+          <w:rFonts w:ascii="Arial" w:hAnsi="Arial" w:cs="Arial"/>
+          <w:b/>
+          <w:bCs/>
+          <w:sz w:val="28"/>
+          <w:szCs w:val="28"/>
+        </w:rPr>
+      </w:pPr>
+    </w:p>
+    <w:p>
+      <w:pPr>
+        <w:pStyle w:val="Sinespaciado"/>
+        <w:tabs>
+          <w:tab w:val="left" w:pos="5670"/>
+        </w:tabs>
+        <w:spacing w:line="276" w:lineRule="auto"/>
+        <w:jc w:val="center"/>
+        <w:rPr>
+          <w:rFonts w:ascii="Arial" w:hAnsi="Arial" w:cs="Arial"/>
+          <w:b/>
+          <w:bCs/>
+          <w:sz w:val="28"/>
+          <w:szCs w:val="28"/>
+        </w:rPr>
+      </w:pPr>
+    </w:p>
+    <w:p>
+      <w:pPr>
+        <w:pStyle w:val="Sinespaciado"/>
+        <w:tabs>
+          <w:tab w:val="left" w:pos="5670"/>
+        </w:tabs>
+        <w:spacing w:line="276" w:lineRule="auto"/>
+        <w:jc w:val="center"/>
+        <w:rPr>
+          <w:rFonts w:ascii="Arial" w:hAnsi="Arial" w:cs="Arial"/>
+          <w:b/>
+          <w:bCs/>
+          <w:sz w:val="28"/>
+          <w:szCs w:val="28"/>
+        </w:rPr>
+      </w:pPr>
+    </w:p>
+    <w:p>
+      <w:pPr>
+        <w:pStyle w:val="Sinespaciado"/>
+        <w:tabs>
+          <w:tab w:val="left" w:pos="5670"/>
+        </w:tabs>
+        <w:spacing w:line="276" w:lineRule="auto"/>
+        <w:jc w:val="center"/>
+        <w:rPr>
+          <w:rFonts w:ascii="Arial" w:hAnsi="Arial" w:cs="Arial"/>
+          <w:b/>
+          <w:bCs/>
+          <w:sz w:val="28"/>
+          <w:szCs w:val="28"/>
+        </w:rPr>
+      </w:pPr>
+    </w:p>
+    <w:p>
+      <w:pPr>
+        <w:pStyle w:val="Sinespaciado"/>
+        <w:tabs>
+          <w:tab w:val="left" w:pos="5670"/>
+        </w:tabs>
+        <w:spacing w:line="276" w:lineRule="auto"/>
+        <w:jc w:val="center"/>
+        <w:rPr>
+          <w:rFonts w:ascii="Arial" w:hAnsi="Arial" w:cs="Arial"/>
+          <w:b/>
+          <w:bCs/>
+          <w:sz w:val="28"/>
+          <w:szCs w:val="28"/>
+        </w:rPr>
+      </w:pPr>
+    </w:p>
+    <w:p>
+      <w:pPr>
+        <w:pStyle w:val="Sinespaciado"/>
+        <w:tabs>
+          <w:tab w:val="left" w:pos="5670"/>
+        </w:tabs>
+        <w:spacing w:line="276" w:lineRule="auto"/>
+        <w:jc w:val="center"/>
+        <w:rPr>
+          <w:rFonts w:ascii="Arial" w:hAnsi="Arial" w:cs="Arial"/>
+          <w:b/>
+          <w:bCs/>
+          <w:sz w:val="28"/>
+          <w:szCs w:val="28"/>
+        </w:rPr>
+      </w:pPr>
+    </w:p>
+    <w:p>
+      <w:pPr>
+        <w:pStyle w:val="Sinespaciado"/>
+        <w:tabs>
+          <w:tab w:val="left" w:pos="5670"/>
+        </w:tabs>
+        <w:spacing w:line="276" w:lineRule="auto"/>
+        <w:jc w:val="center"/>
+        <w:rPr>
+          <w:rFonts w:ascii="Arial" w:hAnsi="Arial" w:cs="Arial"/>
+          <w:b/>
+          <w:bCs/>
+          <w:sz w:val="28"/>
+          <w:szCs w:val="28"/>
+        </w:rPr>
+      </w:pPr>
+    </w:p>
+    <w:p>
+      <w:pPr>
+        <w:pStyle w:val="Sinespaciado"/>
+        <w:tabs>
+          <w:tab w:val="left" w:pos="5670"/>
+        </w:tabs>
+        <w:spacing w:line="276" w:lineRule="auto"/>
+        <w:jc w:val="center"/>
+        <w:rPr>
+          <w:rFonts w:ascii="Arial" w:hAnsi="Arial" w:cs="Arial"/>
+          <w:b/>
+          <w:bCs/>
+          <w:sz w:val="28"/>
+          <w:szCs w:val="28"/>
+        </w:rPr>
+      </w:pPr>
+    </w:p>
+    <w:p>
+      <w:pPr>
+        <w:pStyle w:val="Sinespaciado"/>
+        <w:tabs>
+          <w:tab w:val="left" w:pos="5670"/>
+        </w:tabs>
+        <w:spacing w:line="276" w:lineRule="auto"/>
+        <w:jc w:val="center"/>
+        <w:rPr>
+          <w:rFonts w:ascii="Arial" w:hAnsi="Arial" w:cs="Arial"/>
+          <w:b/>
+          <w:bCs/>
+          <w:sz w:val="28"/>
+          <w:szCs w:val="28"/>
+        </w:rPr>
+      </w:pPr>
+    </w:p>
+    <w:p>
+      <w:pPr>
+        <w:pStyle w:val="Sinespaciado"/>
+        <w:tabs>
+          <w:tab w:val="left" w:pos="5670"/>
+        </w:tabs>
+        <w:spacing w:line="276" w:lineRule="auto"/>
+        <w:jc w:val="center"/>
+        <w:rPr>
+          <w:rFonts w:ascii="Arial" w:hAnsi="Arial" w:cs="Arial"/>
+          <w:b/>
+          <w:bCs/>
+          <w:sz w:val="28"/>
+          <w:szCs w:val="28"/>
+        </w:rPr>
+      </w:pPr>
+    </w:p>
+    <w:p>
+      <w:pPr>
+        <w:pStyle w:val="Sinespaciado"/>
+        <w:tabs>
+          <w:tab w:val="left" w:pos="5670"/>
+        </w:tabs>
+        <w:spacing w:line="276" w:lineRule="auto"/>
+        <w:jc w:val="center"/>
+        <w:rPr>
+          <w:rFonts w:ascii="Arial" w:hAnsi="Arial" w:cs="Arial"/>
+          <w:b/>
+          <w:bCs/>
+          <w:sz w:val="28"/>
+          <w:szCs w:val="28"/>
+        </w:rPr>
+      </w:pPr>
+    </w:p>
+    <w:p>
+      <w:pPr>
+        <w:pStyle w:val="Sinespaciado"/>
+        <w:tabs>
+          <w:tab w:val="left" w:pos="5670"/>
+        </w:tabs>
+        <w:spacing w:line="276" w:lineRule="auto"/>
+        <w:jc w:val="center"/>
+        <w:rPr>
+          <w:rFonts w:ascii="Arial" w:hAnsi="Arial" w:cs="Arial"/>
+          <w:b/>
+          <w:bCs/>
+          <w:sz w:val="28"/>
+          <w:szCs w:val="28"/>
+        </w:rPr>
+      </w:pPr>
+    </w:p>
+    <w:p>
+      <w:pPr>
+        <w:pStyle w:val="Sinespaciado"/>
+        <w:tabs>
+          <w:tab w:val="left" w:pos="5670"/>
+        </w:tabs>
+        <w:spacing w:line="276" w:lineRule="auto"/>
+        <w:jc w:val="center"/>
+        <w:rPr>
+          <w:rFonts w:ascii="Arial" w:hAnsi="Arial" w:cs="Arial"/>
+          <w:b/>
+          <w:bCs/>
+          <w:sz w:val="28"/>
+          <w:szCs w:val="28"/>
+        </w:rPr>
+      </w:pPr>
+    </w:p>
+    <w:p>
+      <w:pPr>
+        <w:pStyle w:val="Sinespaciado"/>
+        <w:tabs>
+          <w:tab w:val="left" w:pos="5670"/>
+        </w:tabs>
+        <w:spacing w:line="276" w:lineRule="auto"/>
+        <w:jc w:val="center"/>
+        <w:rPr>
+          <w:rFonts w:ascii="Arial" w:hAnsi="Arial" w:cs="Arial"/>
+          <w:b/>
+          <w:bCs/>
+          <w:sz w:val="28"/>
+          <w:szCs w:val="28"/>
+        </w:rPr>
+      </w:pPr>
+    </w:p>
+    <w:p>
+      <w:pPr>
+        <w:pStyle w:val="Sinespaciado"/>
+        <w:tabs>
+          <w:tab w:val="left" w:pos="5670"/>
+        </w:tabs>
+        <w:spacing w:line="276" w:lineRule="auto"/>
+        <w:jc w:val="center"/>
+        <w:rPr>
+          <w:rFonts w:ascii="Arial" w:hAnsi="Arial" w:cs="Arial"/>
+          <w:b/>
+          <w:bCs/>
+          <w:sz w:val="28"/>
+          <w:szCs w:val="28"/>
+        </w:rPr>
+      </w:pPr>
+    </w:p>
+    <w:p>
+      <w:pPr>
+        <w:pStyle w:val="Sinespaciado"/>
+        <w:tabs>
+          <w:tab w:val="left" w:pos="5670"/>
+        </w:tabs>
+        <w:spacing w:line="276" w:lineRule="auto"/>
+        <w:jc w:val="center"/>
+        <w:rPr>
+          <w:rFonts w:ascii="Arial" w:hAnsi="Arial" w:cs="Arial"/>
+          <w:b/>
+          <w:bCs/>
+          <w:sz w:val="28"/>
+          <w:szCs w:val="28"/>
+        </w:rPr>
+      </w:pPr>
+    </w:p>
+    <w:p>
+      <w:pPr>
+        <w:pStyle w:val="Sinespaciado"/>
+        <w:tabs>
+          <w:tab w:val="left" w:pos="5670"/>
+        </w:tabs>
+        <w:spacing w:line="276" w:lineRule="auto"/>
+        <w:jc w:val="center"/>
+        <w:rPr>
+          <w:rFonts w:ascii="Arial" w:hAnsi="Arial" w:cs="Arial"/>
+          <w:b/>
+          <w:bCs/>
+          <w:sz w:val="28"/>
+          <w:szCs w:val="28"/>
+        </w:rPr>
+      </w:pPr>
+    </w:p>
+    <w:p>
+      <w:pPr>
+        <w:pStyle w:val="Sinespaciado"/>
+        <w:tabs>
+          <w:tab w:val="left" w:pos="5670"/>
+        </w:tabs>
+        <w:spacing w:line="276" w:lineRule="auto"/>
+        <w:jc w:val="center"/>
+        <w:rPr>
+          <w:rFonts w:ascii="Arial" w:hAnsi="Arial" w:cs="Arial"/>
+          <w:b/>
+          <w:bCs/>
+          <w:sz w:val="28"/>
+          <w:szCs w:val="28"/>
+        </w:rPr>
+      </w:pPr>
+    </w:p>
+    <w:p>
+      <w:pPr>
+        <w:pStyle w:val="Sinespaciado"/>
+        <w:tabs>
+          <w:tab w:val="left" w:pos="5670"/>
+        </w:tabs>
+        <w:spacing w:line="276" w:lineRule="auto"/>
+        <w:jc w:val="center"/>
+        <w:rPr>
+          <w:rFonts w:ascii="Arial" w:hAnsi="Arial" w:cs="Arial"/>
+          <w:b/>
+          <w:bCs/>
+          <w:sz w:val="28"/>
+          <w:szCs w:val="28"/>
+        </w:rPr>
+      </w:pPr>
+    </w:p>
+    <w:p>
+      <w:pPr>
+        <w:pStyle w:val="Sinespaciado"/>
+        <w:tabs>
+          <w:tab w:val="left" w:pos="5670"/>
+        </w:tabs>
+        <w:spacing w:line="276" w:lineRule="auto"/>
+        <w:jc w:val="center"/>
+        <w:rPr>
+          <w:rFonts w:ascii="Arial" w:hAnsi="Arial" w:cs="Arial"/>
+          <w:b/>
+          <w:bCs/>
+          <w:sz w:val="28"/>
+          <w:szCs w:val="28"/>
+        </w:rPr>
+      </w:pPr>
+    </w:p>
+    <w:p>
+      <w:pPr>
+        <w:pStyle w:val="NormalWeb"/>
+      </w:pPr>
+    </w:p>
+    <w:p>
+      <w:pPr>
+        <w:pStyle w:val="Sinespaciado"/>
+        <w:tabs>
+          <w:tab w:val="left" w:pos="5670"/>
+        </w:tabs>
+        <w:spacing w:line="276" w:lineRule="auto"/>
+        <w:jc w:val="center"/>
+        <w:rPr>
+          <w:rFonts w:ascii="Arial" w:hAnsi="Arial" w:cs="Arial"/>
+          <w:b/>
+          <w:bCs/>
+          <w:sz w:val="28"/>
+          <w:szCs w:val="28"/>
+        </w:rPr>
+      </w:pPr>
+      <w:r>
+        <w:rPr>
+          <w:rFonts w:ascii="Arial" w:hAnsi="Arial" w:cs="Arial"/>
+          <w:b/>
+          <w:bCs/>
+          <w:sz w:val="28"/>
+          <w:szCs w:val="28"/>
+        </w:rPr>
+        <w:lastRenderedPageBreak/>
+        <w:t>Diagrama Modelo Relacional – lxiloj-2021176</w:t>
+      </w:r>
+    </w:p>
+    <w:p>
+      <w:pPr>
+        <w:pStyle w:val="Sinespaciado"/>
+        <w:tabs>
+          <w:tab w:val="left" w:pos="5670"/>
+        </w:tabs>
+        <w:spacing w:line="276" w:lineRule="auto"/>
+        <w:jc w:val="center"/>
+        <w:rPr>
+          <w:rFonts w:ascii="Arial" w:hAnsi="Arial" w:cs="Arial"/>
+          <w:b/>
+          <w:bCs/>
+          <w:sz w:val="28"/>
+          <w:szCs w:val="28"/>
+        </w:rPr>
+      </w:pPr>
       <w:bookmarkStart w:id="0" w:name="_GoBack"/>
       <w:bookmarkEnd w:id="0"/>
-    </w:p>
-    <w:p>
-      <w:pPr>
-        <w:pStyle w:val="Sinespaciado"/>
-        <w:tabs>
-          <w:tab w:val="left" w:pos="5670"/>
-        </w:tabs>
-        <w:spacing w:line="276" w:lineRule="auto"/>
-        <w:jc w:val="center"/>
-        <w:rPr>
-          <w:rFonts w:ascii="Arial" w:hAnsi="Arial" w:cs="Arial"/>
-          <w:b/>
-          <w:bCs/>
-          <w:sz w:val="28"/>
-          <w:szCs w:val="28"/>
-        </w:rPr>
-      </w:pPr>
-    </w:p>
-    <w:p>
-      <w:pPr>
-        <w:pStyle w:val="Sinespaciado"/>
-        <w:tabs>
-          <w:tab w:val="left" w:pos="5670"/>
-        </w:tabs>
-        <w:spacing w:line="276" w:lineRule="auto"/>
-        <w:rPr>
-          <w:sz w:val="24"/>
-          <w:szCs w:val="24"/>
-          <w:u w:val="single"/>
-        </w:rPr>
-      </w:pPr>
+      <w:r>
+        <w:rPr>
+          <w:noProof/>
+        </w:rPr>
+        <w:drawing>
+          <wp:anchor distT="0" distB="0" distL="114300" distR="114300" simplePos="0" relativeHeight="251659264" behindDoc="0" locked="0" layoutInCell="1" allowOverlap="1" wp14:anchorId="4473DC91" wp14:editId="0DD0CBBA">
+            <wp:simplePos x="0" y="0"/>
+            <wp:positionH relativeFrom="margin">
+              <wp:posOffset>642620</wp:posOffset>
+            </wp:positionH>
+            <wp:positionV relativeFrom="paragraph">
+              <wp:posOffset>168275</wp:posOffset>
+            </wp:positionV>
+            <wp:extent cx="6915150" cy="5087620"/>
+            <wp:effectExtent l="0" t="0" r="0" b="0"/>
+            <wp:wrapThrough wrapText="bothSides">
+              <wp:wrapPolygon edited="0">
+                <wp:start x="0" y="0"/>
+                <wp:lineTo x="0" y="21514"/>
+                <wp:lineTo x="21540" y="21514"/>
+                <wp:lineTo x="21540" y="0"/>
+                <wp:lineTo x="0" y="0"/>
+              </wp:wrapPolygon>
+            </wp:wrapThrough>
+            <wp:docPr id="4" name="Imagen 4" descr="C:\Users\Informatica\Downloads\DiagramaModeloRelacional.png"/>
+            <wp:cNvGraphicFramePr>
+              <a:graphicFrameLocks xmlns:a="http://schemas.openxmlformats.org/drawingml/2006/main" noChangeAspect="1"/>
+            </wp:cNvGraphicFramePr>
+            <a:graphic xmlns:a="http://schemas.openxmlformats.org/drawingml/2006/main">
+              <a:graphicData uri="http://schemas.openxmlformats.org/drawingml/2006/picture">
+                <pic:pic xmlns:pic="http://schemas.openxmlformats.org/drawingml/2006/picture">
+                  <pic:nvPicPr>
+                    <pic:cNvPr id="0" name="Picture 3" descr="C:\Users\Informatica\Downloads\DiagramaModeloRelacional.png"/>
+                    <pic:cNvPicPr>
+                      <a:picLocks noChangeAspect="1" noChangeArrowheads="1"/>
+                    </pic:cNvPicPr>
+                  </pic:nvPicPr>
+                  <pic:blipFill>
+                    <a:blip r:embed="rId11" cstate="print">
+                      <a:extLst>
+                        <a:ext uri="{28A0092B-C50C-407E-A947-70E740481C1C}">
+                          <a14:useLocalDpi xmlns:a14="http://schemas.microsoft.com/office/drawing/2010/main" val="0"/>
+                        </a:ext>
+                      </a:extLst>
+                    </a:blip>
+                    <a:srcRect/>
+                    <a:stretch>
+                      <a:fillRect/>
+                    </a:stretch>
+                  </pic:blipFill>
+                  <pic:spPr bwMode="auto">
+                    <a:xfrm>
+                      <a:off x="0" y="0"/>
+                      <a:ext cx="6915150" cy="5087620"/>
+                    </a:xfrm>
+                    <a:prstGeom prst="rect">
+                      <a:avLst/>
+                    </a:prstGeom>
+                    <a:noFill/>
+                    <a:ln>
+                      <a:noFill/>
+                    </a:ln>
+                  </pic:spPr>
+                </pic:pic>
+              </a:graphicData>
+            </a:graphic>
+            <wp14:sizeRelH relativeFrom="page">
+              <wp14:pctWidth>0</wp14:pctWidth>
+            </wp14:sizeRelH>
+            <wp14:sizeRelV relativeFrom="page">
+              <wp14:pctHeight>0</wp14:pctHeight>
+            </wp14:sizeRelV>
+          </wp:anchor>
+        </w:drawing>
+      </w:r>
     </w:p>
     <w:sectPr>
-      <w:pgSz w:w="12240" w:h="15840"/>
-      <w:pgMar w:top="1417" w:right="1701" w:bottom="1417" w:left="1701" w:header="708" w:footer="708" w:gutter="0"/>
+      <w:pgSz w:w="15840" w:h="12240" w:orient="landscape"/>
+      <w:pgMar w:top="1701" w:right="1418" w:bottom="1701" w:left="1418" w:header="709" w:footer="709" w:gutter="0"/>
       <w:cols w:space="708"/>
       <w:docGrid w:linePitch="360"/>
     </w:sectPr>
   </w:body>
 </w:document>
+</file>
+
+<file path=word/endnotes.xml><?xml version="1.0" encoding="utf-8"?>
+<w:endnotes xmlns:wpc="http://schemas.microsoft.com/office/word/2010/wordprocessingCanvas" xmlns:mc="http://schemas.openxmlformats.org/markup-compatibility/2006" xmlns:o="urn:schemas-microsoft-com:office:office" xmlns:r="http://schemas.openxmlformats.org/officeDocument/2006/relationships" xmlns:m="http://schemas.openxmlformats.org/officeDocument/2006/math" xmlns:v="urn:schemas-microsoft-com:vml" xmlns:wp14="http://schemas.microsoft.com/office/word/2010/wordprocessingDrawing" xmlns:wp="http://schemas.openxmlformats.org/drawingml/2006/wordprocessingDrawing" xmlns:w10="urn:schemas-microsoft-com:office:word" xmlns:w="http://schemas.openxmlformats.org/wordprocessingml/2006/main" xmlns:w14="http://schemas.microsoft.com/office/word/2010/wordml" xmlns:w15="http://schemas.microsoft.com/office/word/2012/wordml" xmlns:wpg="http://schemas.microsoft.com/office/word/2010/wordprocessingGroup" xmlns:wpi="http://schemas.microsoft.com/office/word/2010/wordprocessingInk" xmlns:wne="http://schemas.microsoft.com/office/word/2006/wordml" xmlns:wps="http://schemas.microsoft.com/office/word/2010/wordprocessingShape" mc:Ignorable="w14 w15 wp14">
+  <w:endnote w:type="separator" w:id="-1">
+    <w:p>
+      <w:pPr>
+        <w:spacing w:after="0" w:line="240" w:lineRule="auto"/>
+      </w:pPr>
+      <w:r>
+        <w:separator/>
+      </w:r>
+    </w:p>
+  </w:endnote>
+  <w:endnote w:type="continuationSeparator" w:id="0">
+    <w:p>
+      <w:pPr>
+        <w:spacing w:after="0" w:line="240" w:lineRule="auto"/>
+      </w:pPr>
+      <w:r>
+        <w:continuationSeparator/>
+      </w:r>
+    </w:p>
+  </w:endnote>
+</w:endnotes>
+</file>
+
+<file path=word/footnotes.xml><?xml version="1.0" encoding="utf-8"?>
+<w:footnotes xmlns:wpc="http://schemas.microsoft.com/office/word/2010/wordprocessingCanvas" xmlns:mc="http://schemas.openxmlformats.org/markup-compatibility/2006" xmlns:o="urn:schemas-microsoft-com:office:office" xmlns:r="http://schemas.openxmlformats.org/officeDocument/2006/relationships" xmlns:m="http://schemas.openxmlformats.org/officeDocument/2006/math" xmlns:v="urn:schemas-microsoft-com:vml" xmlns:wp14="http://schemas.microsoft.com/office/word/2010/wordprocessingDrawing" xmlns:wp="http://schemas.openxmlformats.org/drawingml/2006/wordprocessingDrawing" xmlns:w10="urn:schemas-microsoft-com:office:word" xmlns:w="http://schemas.openxmlformats.org/wordprocessingml/2006/main" xmlns:w14="http://schemas.microsoft.com/office/word/2010/wordml" xmlns:w15="http://schemas.microsoft.com/office/word/2012/wordml" xmlns:wpg="http://schemas.microsoft.com/office/word/2010/wordprocessingGroup" xmlns:wpi="http://schemas.microsoft.com/office/word/2010/wordprocessingInk" xmlns:wne="http://schemas.microsoft.com/office/word/2006/wordml" xmlns:wps="http://schemas.microsoft.com/office/word/2010/wordprocessingShape" mc:Ignorable="w14 w15 wp14">
+  <w:footnote w:type="separator" w:id="-1">
+    <w:p>
+      <w:pPr>
+        <w:spacing w:after="0" w:line="240" w:lineRule="auto"/>
+      </w:pPr>
+      <w:r>
+        <w:separator/>
+      </w:r>
+    </w:p>
+  </w:footnote>
+  <w:footnote w:type="continuationSeparator" w:id="0">
+    <w:p>
+      <w:pPr>
+        <w:spacing w:after="0" w:line="240" w:lineRule="auto"/>
+      </w:pPr>
+      <w:r>
+        <w:continuationSeparator/>
+      </w:r>
+    </w:p>
+  </w:footnote>
+</w:footnotes>
 </file>
 
 <file path=word/numbering.xml><?xml version="1.0" encoding="utf-8"?>
@@ -6705,6 +7383,73 @@
     <w:basedOn w:val="Fuentedeprrafopredeter"/>
     <w:rsid w:val="005B64BA"/>
   </w:style>
+  <w:style w:type="paragraph" w:styleId="Encabezado">
+    <w:name w:val="header"/>
+    <w:basedOn w:val="Normal"/>
+    <w:link w:val="EncabezadoCar"/>
+    <w:uiPriority w:val="99"/>
+    <w:unhideWhenUsed/>
+    <w:rsid w:val="0053717A"/>
+    <w:pPr>
+      <w:tabs>
+        <w:tab w:val="center" w:pos="4419"/>
+        <w:tab w:val="right" w:pos="8838"/>
+      </w:tabs>
+      <w:spacing w:after="0" w:line="240" w:lineRule="auto"/>
+    </w:pPr>
+  </w:style>
+  <w:style w:type="character" w:customStyle="1" w:styleId="EncabezadoCar">
+    <w:name w:val="Encabezado Car"/>
+    <w:basedOn w:val="Fuentedeprrafopredeter"/>
+    <w:link w:val="Encabezado"/>
+    <w:uiPriority w:val="99"/>
+    <w:rsid w:val="0053717A"/>
+    <w:rPr>
+      <w:rFonts w:eastAsia="MS Mincho"/>
+    </w:rPr>
+  </w:style>
+  <w:style w:type="paragraph" w:styleId="Piedepgina">
+    <w:name w:val="footer"/>
+    <w:basedOn w:val="Normal"/>
+    <w:link w:val="PiedepginaCar"/>
+    <w:uiPriority w:val="99"/>
+    <w:unhideWhenUsed/>
+    <w:rsid w:val="0053717A"/>
+    <w:pPr>
+      <w:tabs>
+        <w:tab w:val="center" w:pos="4419"/>
+        <w:tab w:val="right" w:pos="8838"/>
+      </w:tabs>
+      <w:spacing w:after="0" w:line="240" w:lineRule="auto"/>
+    </w:pPr>
+  </w:style>
+  <w:style w:type="character" w:customStyle="1" w:styleId="PiedepginaCar">
+    <w:name w:val="Pie de página Car"/>
+    <w:basedOn w:val="Fuentedeprrafopredeter"/>
+    <w:link w:val="Piedepgina"/>
+    <w:uiPriority w:val="99"/>
+    <w:rsid w:val="0053717A"/>
+    <w:rPr>
+      <w:rFonts w:eastAsia="MS Mincho"/>
+    </w:rPr>
+  </w:style>
+  <w:style w:type="paragraph" w:styleId="NormalWeb">
+    <w:name w:val="Normal (Web)"/>
+    <w:basedOn w:val="Normal"/>
+    <w:uiPriority w:val="99"/>
+    <w:semiHidden/>
+    <w:unhideWhenUsed/>
+    <w:rsid w:val="0053717A"/>
+    <w:pPr>
+      <w:spacing w:before="100" w:beforeAutospacing="1" w:after="100" w:afterAutospacing="1" w:line="240" w:lineRule="auto"/>
+    </w:pPr>
+    <w:rPr>
+      <w:rFonts w:ascii="Times New Roman" w:eastAsia="Times New Roman" w:hAnsi="Times New Roman" w:cs="Times New Roman"/>
+      <w:sz w:val="24"/>
+      <w:szCs w:val="24"/>
+      <w:lang w:eastAsia="es-GT"/>
+    </w:rPr>
+  </w:style>
 </w:styles>
 </file>
 

</xml_diff>

<commit_message>
add: Agregar archivos al proyecto Cliente.java, ClienteDAO.java y Cliente.jsp
</commit_message>
<xml_diff>
--- a/ProyectoSCRUM_Fila3.docx
+++ b/ProyectoSCRUM_Fila3.docx
@@ -1,6 +1,6 @@
 
 <file path=word/document.xml><?xml version="1.0" encoding="utf-8"?>
-<w:document xmlns:wpc="http://schemas.microsoft.com/office/word/2010/wordprocessingCanvas" xmlns:cx="http://schemas.microsoft.com/office/drawing/2014/chartex" xmlns:cx1="http://schemas.microsoft.com/office/drawing/2015/9/8/chartex" xmlns:cx2="http://schemas.microsoft.com/office/drawing/2015/10/21/chartex" xmlns:cx3="http://schemas.microsoft.com/office/drawing/2016/5/9/chartex" xmlns:cx4="http://schemas.microsoft.com/office/drawing/2016/5/10/chartex" xmlns:cx5="http://schemas.microsoft.com/office/drawing/2016/5/11/chartex" xmlns:cx6="http://schemas.microsoft.com/office/drawing/2016/5/12/chartex" xmlns:cx7="http://schemas.microsoft.com/office/drawing/2016/5/13/chartex" xmlns:cx8="http://schemas.microsoft.com/office/drawing/2016/5/14/chartex" xmlns:mc="http://schemas.openxmlformats.org/markup-compatibility/2006" xmlns:aink="http://schemas.microsoft.com/office/drawing/2016/ink" xmlns:am3d="http://schemas.microsoft.com/office/drawing/2017/model3d" xmlns:o="urn:schemas-microsoft-com:office:office" xmlns:oel="http://schemas.microsoft.com/office/2019/extlst" xmlns:r="http://schemas.openxmlformats.org/officeDocument/2006/relationships" xmlns:m="http://schemas.openxmlformats.org/officeDocument/2006/math" xmlns:v="urn:schemas-microsoft-com:vml" xmlns:wp14="http://schemas.microsoft.com/office/word/2010/wordprocessingDrawing" xmlns:wp="http://schemas.openxmlformats.org/drawingml/2006/wordprocessingDrawing" xmlns:w10="urn:schemas-microsoft-com:office:word" xmlns:w="http://schemas.openxmlformats.org/wordprocessingml/2006/main" xmlns:w14="http://schemas.microsoft.com/office/word/2010/wordml" xmlns:w15="http://schemas.microsoft.com/office/word/2012/wordml" xmlns:w16cex="http://schemas.microsoft.com/office/word/2018/wordml/cex" xmlns:w16cid="http://schemas.microsoft.com/office/word/2016/wordml/cid" xmlns:w16="http://schemas.microsoft.com/office/word/2018/wordml" xmlns:w16du="http://schemas.microsoft.com/office/word/2023/wordml/word16du" xmlns:w16sdtdh="http://schemas.microsoft.com/office/word/2020/wordml/sdtdatahash" xmlns:w16sdtfl="http://schemas.microsoft.com/office/word/2024/wordml/sdtformatlock" xmlns:w16se="http://schemas.microsoft.com/office/word/2015/wordml/symex" xmlns:wpg="http://schemas.microsoft.com/office/word/2010/wordprocessingGroup" xmlns:wpi="http://schemas.microsoft.com/office/word/2010/wordprocessingInk" xmlns:wne="http://schemas.microsoft.com/office/word/2006/wordml" xmlns:wps="http://schemas.microsoft.com/office/word/2010/wordprocessingShape" mc:Ignorable="w14 w15 w16se w16cid w16 w16cex w16sdtdh w16sdtfl w16du wp14">
+<w:document xmlns:wpc="http://schemas.microsoft.com/office/word/2010/wordprocessingCanvas" xmlns:mc="http://schemas.openxmlformats.org/markup-compatibility/2006" xmlns:o="urn:schemas-microsoft-com:office:office" xmlns:r="http://schemas.openxmlformats.org/officeDocument/2006/relationships" xmlns:m="http://schemas.openxmlformats.org/officeDocument/2006/math" xmlns:v="urn:schemas-microsoft-com:vml" xmlns:wp14="http://schemas.microsoft.com/office/word/2010/wordprocessingDrawing" xmlns:wp="http://schemas.openxmlformats.org/drawingml/2006/wordprocessingDrawing" xmlns:w10="urn:schemas-microsoft-com:office:word" xmlns:w="http://schemas.openxmlformats.org/wordprocessingml/2006/main" xmlns:w14="http://schemas.microsoft.com/office/word/2010/wordml" xmlns:w15="http://schemas.microsoft.com/office/word/2012/wordml" xmlns:wpg="http://schemas.microsoft.com/office/word/2010/wordprocessingGroup" xmlns:wpi="http://schemas.microsoft.com/office/word/2010/wordprocessingInk" xmlns:wne="http://schemas.microsoft.com/office/word/2006/wordml" xmlns:wps="http://schemas.microsoft.com/office/word/2010/wordprocessingShape" mc:Ignorable="w14 w15 wp14">
   <w:body>
     <w:p>
       <w:pPr>
@@ -16,6 +16,7 @@
           <w:rFonts w:ascii="Arial" w:hAnsi="Arial" w:cs="Arial"/>
           <w:b/>
           <w:noProof/>
+          <w:lang w:eastAsia="es-GT"/>
         </w:rPr>
         <w:drawing>
           <wp:inline distT="0" distB="0" distL="0" distR="0" wp14:anchorId="61DA3BD1" wp14:editId="0C35A376">
@@ -35,7 +36,7 @@
                     </pic:cNvPicPr>
                   </pic:nvPicPr>
                   <pic:blipFill>
-                    <a:blip r:embed="rId5" cstate="print">
+                    <a:blip r:embed="rId7" cstate="print">
                       <a:extLst>
                         <a:ext uri="{28A0092B-C50C-407E-A947-70E740481C1C}">
                           <a14:useLocalDpi xmlns:a14="http://schemas.microsoft.com/office/drawing/2010/main" val="0"/>
@@ -784,17 +785,8 @@
                 <w:rFonts w:ascii="Arial" w:hAnsi="Arial" w:cs="Arial"/>
                 <w:sz w:val="24"/>
               </w:rPr>
-              <w:t xml:space="preserve">SCRUM </w:t>
+              <w:t>SCRUM Master</w:t>
             </w:r>
-            <w:proofErr w:type="gramStart"/>
-            <w:r>
-              <w:rPr>
-                <w:rFonts w:ascii="Arial" w:hAnsi="Arial" w:cs="Arial"/>
-                <w:sz w:val="24"/>
-              </w:rPr>
-              <w:t>Master</w:t>
-            </w:r>
-            <w:proofErr w:type="gramEnd"/>
           </w:p>
         </w:tc>
       </w:tr>
@@ -938,7 +930,23 @@
                 <w:rFonts w:ascii="Arial" w:hAnsi="Arial" w:cs="Arial"/>
                 <w:sz w:val="24"/>
               </w:rPr>
-              <w:t xml:space="preserve">Christian Geovanni </w:t>
+              <w:t xml:space="preserve">Christian </w:t>
+            </w:r>
+            <w:proofErr w:type="spellStart"/>
+            <w:r>
+              <w:rPr>
+                <w:rFonts w:ascii="Arial" w:hAnsi="Arial" w:cs="Arial"/>
+                <w:sz w:val="24"/>
+              </w:rPr>
+              <w:t>Geovanni</w:t>
+            </w:r>
+            <w:proofErr w:type="spellEnd"/>
+            <w:r>
+              <w:rPr>
+                <w:rFonts w:ascii="Arial" w:hAnsi="Arial" w:cs="Arial"/>
+                <w:sz w:val="24"/>
+              </w:rPr>
+              <w:t xml:space="preserve"> </w:t>
             </w:r>
             <w:proofErr w:type="spellStart"/>
             <w:r>
@@ -1188,7 +1196,23 @@
                 <w:rFonts w:ascii="Arial" w:hAnsi="Arial" w:cs="Arial"/>
                 <w:sz w:val="24"/>
               </w:rPr>
-              <w:t xml:space="preserve">Louis Brando Xiloj </w:t>
+              <w:t xml:space="preserve">Louis Brando </w:t>
+            </w:r>
+            <w:proofErr w:type="spellStart"/>
+            <w:r>
+              <w:rPr>
+                <w:rFonts w:ascii="Arial" w:hAnsi="Arial" w:cs="Arial"/>
+                <w:sz w:val="24"/>
+              </w:rPr>
+              <w:t>Xiloj</w:t>
+            </w:r>
+            <w:proofErr w:type="spellEnd"/>
+            <w:r>
+              <w:rPr>
+                <w:rFonts w:ascii="Arial" w:hAnsi="Arial" w:cs="Arial"/>
+                <w:sz w:val="24"/>
+              </w:rPr>
+              <w:t xml:space="preserve"> </w:t>
             </w:r>
             <w:proofErr w:type="spellStart"/>
             <w:r>
@@ -1246,7 +1270,7 @@
                 <w:sz w:val="24"/>
               </w:rPr>
             </w:pPr>
-            <w:hyperlink r:id="rId6" w:tooltip="add: Agregar Nombre Diego Benjamin Espinoza Reyes y rol Programador en archivo JavaEEProyect_Fila3.docx" w:history="1">
+            <w:hyperlink r:id="rId8" w:tooltip="add: Agregar Nombre Diego Benjamin Espinoza Reyes y rol Programador en archivo JavaEEProyect_Fila3.docx" w:history="1">
               <w:r>
                 <w:rPr>
                   <w:rStyle w:val="Hipervnculo"/>
@@ -1736,6 +1760,16 @@
           <w:sz w:val="24"/>
           <w:szCs w:val="24"/>
         </w:rPr>
+        <w:t xml:space="preserve">           </w:t>
+      </w:r>
+      <w:r>
+        <w:rPr>
+          <w:rFonts w:ascii="Arial" w:hAnsi="Arial" w:cs="Arial"/>
+          <w:b/>
+          <w:bCs/>
+          <w:sz w:val="24"/>
+          <w:szCs w:val="24"/>
+        </w:rPr>
         <w:t>HUJS-001:</w:t>
       </w:r>
     </w:p>
@@ -1783,6 +1817,16 @@
           <w:sz w:val="24"/>
           <w:szCs w:val="24"/>
         </w:rPr>
+        <w:t xml:space="preserve">           </w:t>
+      </w:r>
+      <w:r>
+        <w:rPr>
+          <w:rFonts w:ascii="Arial" w:hAnsi="Arial" w:cs="Arial"/>
+          <w:b/>
+          <w:bCs/>
+          <w:sz w:val="24"/>
+          <w:szCs w:val="24"/>
+        </w:rPr>
         <w:t>HUJS-002:</w:t>
       </w:r>
     </w:p>
@@ -1806,22 +1850,50 @@
           <w:sz w:val="24"/>
           <w:szCs w:val="24"/>
         </w:rPr>
-        <w:t xml:space="preserve">Como cliente, quiero poder modificar mis datos, para mantener mis datos actualizados. </w:t>
-      </w:r>
-    </w:p>
-    <w:p>
-      <w:pPr>
-        <w:pStyle w:val="Sinespaciado"/>
-        <w:tabs>
-          <w:tab w:val="left" w:pos="5670"/>
-        </w:tabs>
-        <w:spacing w:line="276" w:lineRule="auto"/>
-        <w:rPr>
-          <w:rFonts w:ascii="Arial" w:hAnsi="Arial" w:cs="Arial"/>
-          <w:sz w:val="24"/>
-          <w:szCs w:val="24"/>
-        </w:rPr>
-      </w:pPr>
+        <w:t xml:space="preserve">Como cliente, quiero poder modificar mis datos, para mantener mis datos </w:t>
+      </w:r>
+      <w:r>
+        <w:rPr>
+          <w:rFonts w:ascii="Arial" w:hAnsi="Arial" w:cs="Arial"/>
+          <w:b/>
+          <w:bCs/>
+          <w:sz w:val="24"/>
+          <w:szCs w:val="24"/>
+        </w:rPr>
+        <w:t xml:space="preserve">           </w:t>
+      </w:r>
+      <w:r>
+        <w:rPr>
+          <w:rFonts w:ascii="Arial" w:hAnsi="Arial" w:cs="Arial"/>
+          <w:sz w:val="24"/>
+          <w:szCs w:val="24"/>
+        </w:rPr>
+        <w:t xml:space="preserve">actualizados. </w:t>
+      </w:r>
+    </w:p>
+    <w:p>
+      <w:pPr>
+        <w:pStyle w:val="Sinespaciado"/>
+        <w:tabs>
+          <w:tab w:val="left" w:pos="5670"/>
+        </w:tabs>
+        <w:spacing w:line="276" w:lineRule="auto"/>
+        <w:rPr>
+          <w:rFonts w:ascii="Arial" w:hAnsi="Arial" w:cs="Arial"/>
+          <w:sz w:val="24"/>
+          <w:szCs w:val="24"/>
+        </w:rPr>
+      </w:pPr>
+      <w:r>
+        <w:rPr>
+          <w:rFonts w:ascii="Arial" w:hAnsi="Arial" w:cs="Arial"/>
+          <w:b/>
+          <w:bCs/>
+          <w:sz w:val="24"/>
+          <w:szCs w:val="24"/>
+        </w:rPr>
+        <w:t xml:space="preserve">           </w:t>
+      </w:r>
       <w:r>
         <w:rPr>
           <w:rFonts w:ascii="Arial" w:hAnsi="Arial" w:cs="Arial"/>
@@ -1931,7 +2003,27 @@
           <w:sz w:val="24"/>
           <w:szCs w:val="24"/>
         </w:rPr>
-        <w:t>HUJS-004:</w:t>
+        <w:t xml:space="preserve">           </w:t>
+      </w:r>
+      <w:r>
+        <w:rPr>
+          <w:rFonts w:ascii="Arial" w:hAnsi="Arial" w:cs="Arial"/>
+          <w:b/>
+          <w:bCs/>
+          <w:sz w:val="24"/>
+          <w:szCs w:val="24"/>
+        </w:rPr>
+        <w:t>HUJS-001</w:t>
+      </w:r>
+      <w:r>
+        <w:rPr>
+          <w:rFonts w:ascii="Arial" w:hAnsi="Arial" w:cs="Arial"/>
+          <w:b/>
+          <w:bCs/>
+          <w:sz w:val="24"/>
+          <w:szCs w:val="24"/>
+        </w:rPr>
+        <w:t>:</w:t>
       </w:r>
     </w:p>
     <w:p>
@@ -2010,7 +2102,27 @@
           <w:sz w:val="24"/>
           <w:szCs w:val="24"/>
         </w:rPr>
-        <w:t>HUJS-005:</w:t>
+        <w:t xml:space="preserve">           </w:t>
+      </w:r>
+      <w:r>
+        <w:rPr>
+          <w:rFonts w:ascii="Arial" w:hAnsi="Arial" w:cs="Arial"/>
+          <w:b/>
+          <w:bCs/>
+          <w:sz w:val="24"/>
+          <w:szCs w:val="24"/>
+        </w:rPr>
+        <w:t>HUJS-002</w:t>
+      </w:r>
+      <w:r>
+        <w:rPr>
+          <w:rFonts w:ascii="Arial" w:hAnsi="Arial" w:cs="Arial"/>
+          <w:b/>
+          <w:bCs/>
+          <w:sz w:val="24"/>
+          <w:szCs w:val="24"/>
+        </w:rPr>
+        <w:t>:</w:t>
       </w:r>
     </w:p>
     <w:p>
@@ -2089,7 +2201,27 @@
           <w:sz w:val="24"/>
           <w:szCs w:val="24"/>
         </w:rPr>
-        <w:t>HUJS-006:</w:t>
+        <w:t xml:space="preserve">           </w:t>
+      </w:r>
+      <w:r>
+        <w:rPr>
+          <w:rFonts w:ascii="Arial" w:hAnsi="Arial" w:cs="Arial"/>
+          <w:b/>
+          <w:bCs/>
+          <w:sz w:val="24"/>
+          <w:szCs w:val="24"/>
+        </w:rPr>
+        <w:t>HUJS-003</w:t>
+      </w:r>
+      <w:r>
+        <w:rPr>
+          <w:rFonts w:ascii="Arial" w:hAnsi="Arial" w:cs="Arial"/>
+          <w:b/>
+          <w:bCs/>
+          <w:sz w:val="24"/>
+          <w:szCs w:val="24"/>
+        </w:rPr>
+        <w:t>:</w:t>
       </w:r>
     </w:p>
     <w:p>
@@ -2228,6 +2360,16 @@
           <w:sz w:val="24"/>
           <w:szCs w:val="24"/>
         </w:rPr>
+        <w:t xml:space="preserve">           </w:t>
+      </w:r>
+      <w:r>
+        <w:rPr>
+          <w:rFonts w:ascii="Arial" w:hAnsi="Arial" w:cs="Arial"/>
+          <w:b/>
+          <w:bCs/>
+          <w:sz w:val="24"/>
+          <w:szCs w:val="24"/>
+        </w:rPr>
         <w:t>HUJR-00</w:t>
       </w:r>
       <w:r>
@@ -2305,6 +2447,16 @@
           <w:sz w:val="24"/>
           <w:szCs w:val="24"/>
         </w:rPr>
+        <w:t xml:space="preserve">           </w:t>
+      </w:r>
+      <w:r>
+        <w:rPr>
+          <w:rFonts w:ascii="Arial" w:hAnsi="Arial" w:cs="Arial"/>
+          <w:b/>
+          <w:bCs/>
+          <w:sz w:val="24"/>
+          <w:szCs w:val="24"/>
+        </w:rPr>
         <w:t>HUJR-00</w:t>
       </w:r>
       <w:r>
@@ -2398,6 +2550,16 @@
           <w:sz w:val="24"/>
           <w:szCs w:val="24"/>
         </w:rPr>
+        <w:t xml:space="preserve">           </w:t>
+      </w:r>
+      <w:r>
+        <w:rPr>
+          <w:rFonts w:ascii="Arial" w:hAnsi="Arial" w:cs="Arial"/>
+          <w:b/>
+          <w:bCs/>
+          <w:sz w:val="24"/>
+          <w:szCs w:val="24"/>
+        </w:rPr>
         <w:t>HUJR-00</w:t>
       </w:r>
       <w:r>
@@ -2503,6 +2665,105 @@
         </w:rPr>
         <w:t xml:space="preserve"> las leyes establecidas por la SAT. </w:t>
       </w:r>
+    </w:p>
+    <w:p>
+      <w:pPr>
+        <w:pStyle w:val="Sinespaciado"/>
+        <w:ind w:left="708"/>
+        <w:rPr>
+          <w:rFonts w:ascii="Arial" w:hAnsi="Arial" w:cs="Arial"/>
+          <w:sz w:val="24"/>
+          <w:szCs w:val="24"/>
+        </w:rPr>
+      </w:pPr>
+    </w:p>
+    <w:p>
+      <w:pPr>
+        <w:pStyle w:val="Sinespaciado"/>
+        <w:ind w:left="708"/>
+        <w:rPr>
+          <w:rFonts w:ascii="Arial" w:hAnsi="Arial" w:cs="Arial"/>
+          <w:sz w:val="24"/>
+          <w:szCs w:val="24"/>
+        </w:rPr>
+      </w:pPr>
+    </w:p>
+    <w:p>
+      <w:pPr>
+        <w:pStyle w:val="Sinespaciado"/>
+        <w:ind w:left="708"/>
+        <w:rPr>
+          <w:rFonts w:ascii="Arial" w:hAnsi="Arial" w:cs="Arial"/>
+          <w:sz w:val="24"/>
+          <w:szCs w:val="24"/>
+        </w:rPr>
+      </w:pPr>
+    </w:p>
+    <w:p>
+      <w:pPr>
+        <w:pStyle w:val="Sinespaciado"/>
+        <w:ind w:left="708"/>
+        <w:rPr>
+          <w:rFonts w:ascii="Arial" w:hAnsi="Arial" w:cs="Arial"/>
+          <w:sz w:val="24"/>
+          <w:szCs w:val="24"/>
+        </w:rPr>
+      </w:pPr>
+    </w:p>
+    <w:p>
+      <w:pPr>
+        <w:pStyle w:val="Sinespaciado"/>
+        <w:ind w:left="708"/>
+        <w:rPr>
+          <w:rFonts w:ascii="Arial" w:hAnsi="Arial" w:cs="Arial"/>
+          <w:sz w:val="24"/>
+          <w:szCs w:val="24"/>
+        </w:rPr>
+      </w:pPr>
+    </w:p>
+    <w:p>
+      <w:pPr>
+        <w:pStyle w:val="Sinespaciado"/>
+        <w:ind w:left="708"/>
+        <w:rPr>
+          <w:rFonts w:ascii="Arial" w:hAnsi="Arial" w:cs="Arial"/>
+          <w:sz w:val="24"/>
+          <w:szCs w:val="24"/>
+        </w:rPr>
+      </w:pPr>
+    </w:p>
+    <w:p>
+      <w:pPr>
+        <w:pStyle w:val="Sinespaciado"/>
+        <w:ind w:left="708"/>
+        <w:rPr>
+          <w:rFonts w:ascii="Arial" w:hAnsi="Arial" w:cs="Arial"/>
+          <w:sz w:val="24"/>
+          <w:szCs w:val="24"/>
+        </w:rPr>
+      </w:pPr>
+    </w:p>
+    <w:p>
+      <w:pPr>
+        <w:pStyle w:val="Sinespaciado"/>
+        <w:ind w:left="708"/>
+        <w:rPr>
+          <w:rFonts w:ascii="Arial" w:hAnsi="Arial" w:cs="Arial"/>
+          <w:sz w:val="24"/>
+          <w:szCs w:val="24"/>
+        </w:rPr>
+      </w:pPr>
+    </w:p>
+    <w:p>
+      <w:pPr>
+        <w:pStyle w:val="Sinespaciado"/>
+        <w:ind w:left="708"/>
+        <w:rPr>
+          <w:rFonts w:ascii="Arial" w:hAnsi="Arial" w:cs="Arial"/>
+          <w:sz w:val="24"/>
+          <w:szCs w:val="24"/>
+        </w:rPr>
+      </w:pPr>
     </w:p>
     <w:p>
       <w:pPr>
@@ -2541,6 +2802,7 @@
           <w:sz w:val="28"/>
           <w:szCs w:val="28"/>
         </w:rPr>
+        <w:lastRenderedPageBreak/>
         <w:t>Método Pago:</w:t>
       </w:r>
     </w:p>
@@ -2567,6 +2829,16 @@
           <w:sz w:val="24"/>
           <w:szCs w:val="24"/>
         </w:rPr>
+        <w:t xml:space="preserve">           </w:t>
+      </w:r>
+      <w:r>
+        <w:rPr>
+          <w:rFonts w:ascii="Arial" w:hAnsi="Arial" w:cs="Arial"/>
+          <w:b/>
+          <w:bCs/>
+          <w:sz w:val="24"/>
+          <w:szCs w:val="24"/>
+        </w:rPr>
         <w:t>HUJR-0</w:t>
       </w:r>
       <w:r>
@@ -2628,6 +2900,16 @@
           <w:sz w:val="24"/>
           <w:szCs w:val="24"/>
         </w:rPr>
+        <w:t xml:space="preserve">           </w:t>
+      </w:r>
+      <w:r>
+        <w:rPr>
+          <w:rFonts w:ascii="Arial" w:hAnsi="Arial" w:cs="Arial"/>
+          <w:b/>
+          <w:bCs/>
+          <w:sz w:val="24"/>
+          <w:szCs w:val="24"/>
+        </w:rPr>
         <w:t>HUJR-0</w:t>
       </w:r>
       <w:r>
@@ -2681,39 +2963,24 @@
           <w:szCs w:val="24"/>
         </w:rPr>
       </w:pPr>
-    </w:p>
-    <w:p>
-      <w:pPr>
-        <w:pStyle w:val="Sinespaciado"/>
-        <w:rPr>
-          <w:rFonts w:ascii="Arial" w:hAnsi="Arial" w:cs="Arial"/>
-          <w:b/>
-          <w:bCs/>
-          <w:sz w:val="24"/>
-          <w:szCs w:val="24"/>
-        </w:rPr>
-      </w:pPr>
-    </w:p>
-    <w:p>
-      <w:pPr>
-        <w:pStyle w:val="Sinespaciado"/>
-        <w:rPr>
-          <w:rFonts w:ascii="Arial" w:hAnsi="Arial" w:cs="Arial"/>
-          <w:b/>
-          <w:bCs/>
-          <w:sz w:val="24"/>
-          <w:szCs w:val="24"/>
-        </w:rPr>
-      </w:pPr>
-      <w:r>
-        <w:rPr>
-          <w:rFonts w:ascii="Arial" w:hAnsi="Arial" w:cs="Arial"/>
-          <w:b/>
-          <w:bCs/>
-          <w:sz w:val="24"/>
-          <w:szCs w:val="24"/>
-        </w:rPr>
-        <w:lastRenderedPageBreak/>
+      <w:r>
+        <w:rPr>
+          <w:rFonts w:ascii="Arial" w:hAnsi="Arial" w:cs="Arial"/>
+          <w:b/>
+          <w:bCs/>
+          <w:sz w:val="24"/>
+          <w:szCs w:val="24"/>
+        </w:rPr>
+        <w:t xml:space="preserve">           </w:t>
+      </w:r>
+      <w:r>
+        <w:rPr>
+          <w:rFonts w:ascii="Arial" w:hAnsi="Arial" w:cs="Arial"/>
+          <w:b/>
+          <w:bCs/>
+          <w:sz w:val="24"/>
+          <w:szCs w:val="24"/>
+        </w:rPr>
         <w:t>HUJR-0</w:t>
       </w:r>
       <w:r>
@@ -2792,8 +3059,20 @@
           <w:sz w:val="28"/>
           <w:szCs w:val="28"/>
         </w:rPr>
-        <w:t>Proveedor</w:t>
-      </w:r>
+        <w:t>Proveedor:</w:t>
+      </w:r>
+    </w:p>
+    <w:p>
+      <w:pPr>
+        <w:pStyle w:val="Sinespaciado"/>
+        <w:rPr>
+          <w:rFonts w:ascii="Arial" w:hAnsi="Arial" w:cs="Arial"/>
+          <w:b/>
+          <w:bCs/>
+          <w:sz w:val="24"/>
+          <w:szCs w:val="24"/>
+        </w:rPr>
+      </w:pPr>
       <w:r>
         <w:rPr>
           <w:rFonts w:ascii="Arial" w:hAnsi="Arial" w:cs="Arial"/>
@@ -2802,298 +3081,2296 @@
           <w:sz w:val="28"/>
           <w:szCs w:val="28"/>
         </w:rPr>
-        <w:t>:</w:t>
-      </w:r>
-    </w:p>
-    <w:p>
-      <w:pPr>
-        <w:pStyle w:val="Sinespaciado"/>
-        <w:rPr>
-          <w:rFonts w:ascii="Arial" w:hAnsi="Arial" w:cs="Arial"/>
-          <w:b/>
-          <w:bCs/>
-          <w:sz w:val="24"/>
-          <w:szCs w:val="24"/>
-        </w:rPr>
-      </w:pPr>
-      <w:r>
-        <w:rPr>
-          <w:rFonts w:ascii="Arial" w:hAnsi="Arial" w:cs="Arial"/>
-          <w:b/>
-          <w:bCs/>
+        <w:tab/>
+      </w:r>
+      <w:r>
+        <w:rPr>
+          <w:rFonts w:ascii="Arial" w:hAnsi="Arial" w:cs="Arial"/>
+          <w:b/>
+          <w:bCs/>
+          <w:sz w:val="24"/>
+          <w:szCs w:val="24"/>
+        </w:rPr>
+        <w:t>HUCS-001:</w:t>
+      </w:r>
+    </w:p>
+    <w:p>
+      <w:pPr>
+        <w:pStyle w:val="Sinespaciado"/>
+        <w:tabs>
+          <w:tab w:val="left" w:pos="5670"/>
+        </w:tabs>
+        <w:spacing w:line="276" w:lineRule="auto"/>
+        <w:ind w:left="780"/>
+        <w:rPr>
+          <w:rFonts w:ascii="Arial" w:hAnsi="Arial" w:cs="Arial"/>
+          <w:sz w:val="24"/>
+          <w:szCs w:val="24"/>
+        </w:rPr>
+      </w:pPr>
+      <w:r>
+        <w:rPr>
+          <w:rFonts w:ascii="Arial" w:hAnsi="Arial" w:cs="Arial"/>
+          <w:sz w:val="24"/>
+          <w:szCs w:val="24"/>
+        </w:rPr>
+        <w:t xml:space="preserve">Como proveedor, quiero saber los destinos, para saber la accesibilidad de los viajes. </w:t>
+      </w:r>
+    </w:p>
+    <w:p>
+      <w:pPr>
+        <w:pStyle w:val="Sinespaciado"/>
+        <w:ind w:left="420" w:firstLine="288"/>
+        <w:rPr>
+          <w:rFonts w:ascii="Arial" w:hAnsi="Arial" w:cs="Arial"/>
+          <w:b/>
+          <w:bCs/>
+          <w:sz w:val="24"/>
+          <w:szCs w:val="24"/>
+        </w:rPr>
+      </w:pPr>
+      <w:r>
+        <w:rPr>
+          <w:rFonts w:ascii="Arial" w:hAnsi="Arial" w:cs="Arial"/>
+          <w:b/>
+          <w:bCs/>
+          <w:sz w:val="24"/>
+          <w:szCs w:val="24"/>
+        </w:rPr>
+        <w:t xml:space="preserve"> </w:t>
+      </w:r>
+      <w:r>
+        <w:rPr>
+          <w:rFonts w:ascii="Arial" w:hAnsi="Arial" w:cs="Arial"/>
+          <w:b/>
+          <w:bCs/>
+          <w:sz w:val="24"/>
+          <w:szCs w:val="24"/>
+        </w:rPr>
+        <w:t>HUCS-002:</w:t>
+      </w:r>
+    </w:p>
+    <w:p>
+      <w:pPr>
+        <w:pStyle w:val="Sinespaciado"/>
+        <w:tabs>
+          <w:tab w:val="left" w:pos="5670"/>
+        </w:tabs>
+        <w:spacing w:line="276" w:lineRule="auto"/>
+        <w:ind w:left="780"/>
+        <w:rPr>
+          <w:rFonts w:ascii="Arial" w:hAnsi="Arial" w:cs="Arial"/>
+          <w:sz w:val="24"/>
+          <w:szCs w:val="24"/>
+        </w:rPr>
+      </w:pPr>
+      <w:r>
+        <w:rPr>
+          <w:rFonts w:ascii="Arial" w:hAnsi="Arial" w:cs="Arial"/>
+          <w:sz w:val="24"/>
+          <w:szCs w:val="24"/>
+        </w:rPr>
+        <w:t>Como proveedor, quiero saber la disponibilidad de viajes, para saber los horarios de viaje.</w:t>
+      </w:r>
+    </w:p>
+    <w:p>
+      <w:pPr>
+        <w:pStyle w:val="Sinespaciado"/>
+        <w:ind w:left="420" w:firstLine="288"/>
+        <w:rPr>
+          <w:rFonts w:ascii="Arial" w:hAnsi="Arial" w:cs="Arial"/>
+          <w:b/>
+          <w:bCs/>
+          <w:sz w:val="24"/>
+          <w:szCs w:val="24"/>
+        </w:rPr>
+      </w:pPr>
+      <w:r>
+        <w:rPr>
+          <w:rFonts w:ascii="Arial" w:hAnsi="Arial" w:cs="Arial"/>
+          <w:b/>
+          <w:bCs/>
+          <w:sz w:val="24"/>
+          <w:szCs w:val="24"/>
+        </w:rPr>
+        <w:t>HUCS-003:</w:t>
+      </w:r>
+    </w:p>
+    <w:p>
+      <w:pPr>
+        <w:pStyle w:val="Sinespaciado"/>
+        <w:tabs>
+          <w:tab w:val="left" w:pos="5670"/>
+        </w:tabs>
+        <w:spacing w:line="276" w:lineRule="auto"/>
+        <w:ind w:left="780"/>
+        <w:rPr>
+          <w:rFonts w:ascii="Arial" w:hAnsi="Arial" w:cs="Arial"/>
+          <w:sz w:val="24"/>
+          <w:szCs w:val="24"/>
+        </w:rPr>
+      </w:pPr>
+      <w:r>
+        <w:rPr>
+          <w:rFonts w:ascii="Arial" w:hAnsi="Arial" w:cs="Arial"/>
+          <w:sz w:val="24"/>
+          <w:szCs w:val="24"/>
+        </w:rPr>
+        <w:t>Cómo proveedor, quiero dar información sobre el servicio, para que pueda llegar al cliente.</w:t>
+      </w:r>
+    </w:p>
+    <w:p>
+      <w:pPr>
+        <w:pStyle w:val="Sinespaciado"/>
+        <w:tabs>
+          <w:tab w:val="left" w:pos="5670"/>
+        </w:tabs>
+        <w:spacing w:line="276" w:lineRule="auto"/>
+        <w:ind w:left="780"/>
+        <w:rPr>
+          <w:rFonts w:ascii="Arial" w:hAnsi="Arial" w:cs="Arial"/>
+          <w:sz w:val="24"/>
+          <w:szCs w:val="24"/>
+        </w:rPr>
+      </w:pPr>
+    </w:p>
+    <w:p>
+      <w:pPr>
+        <w:pStyle w:val="paragraph"/>
+        <w:spacing w:before="0" w:beforeAutospacing="0" w:after="0" w:afterAutospacing="0"/>
+        <w:textAlignment w:val="baseline"/>
+        <w:rPr>
+          <w:rStyle w:val="eop"/>
+          <w:rFonts w:ascii="Arial" w:eastAsia="MS Mincho" w:hAnsi="Arial" w:cs="Arial"/>
           <w:sz w:val="28"/>
           <w:szCs w:val="28"/>
         </w:rPr>
-        <w:tab/>
-      </w:r>
-      <w:r>
-        <w:rPr>
-          <w:rFonts w:ascii="Arial" w:hAnsi="Arial" w:cs="Arial"/>
-          <w:b/>
-          <w:bCs/>
-          <w:sz w:val="24"/>
-          <w:szCs w:val="24"/>
-        </w:rPr>
-        <w:t>HU</w:t>
-      </w:r>
-      <w:r>
-        <w:rPr>
-          <w:rFonts w:ascii="Arial" w:hAnsi="Arial" w:cs="Arial"/>
-          <w:b/>
-          <w:bCs/>
-          <w:sz w:val="24"/>
-          <w:szCs w:val="24"/>
-        </w:rPr>
-        <w:t>CS</w:t>
-      </w:r>
-      <w:r>
-        <w:rPr>
-          <w:rFonts w:ascii="Arial" w:hAnsi="Arial" w:cs="Arial"/>
-          <w:b/>
-          <w:bCs/>
-          <w:sz w:val="24"/>
-          <w:szCs w:val="24"/>
-        </w:rPr>
-        <w:t>-00</w:t>
-      </w:r>
-      <w:r>
-        <w:rPr>
-          <w:rFonts w:ascii="Arial" w:hAnsi="Arial" w:cs="Arial"/>
-          <w:b/>
-          <w:bCs/>
-          <w:sz w:val="24"/>
-          <w:szCs w:val="24"/>
-        </w:rPr>
-        <w:t>1</w:t>
-      </w:r>
-      <w:r>
-        <w:rPr>
-          <w:rFonts w:ascii="Arial" w:hAnsi="Arial" w:cs="Arial"/>
-          <w:b/>
-          <w:bCs/>
-          <w:sz w:val="24"/>
-          <w:szCs w:val="24"/>
-        </w:rPr>
-        <w:t>:</w:t>
-      </w:r>
-    </w:p>
-    <w:p>
-      <w:pPr>
-        <w:pStyle w:val="Sinespaciado"/>
-        <w:numPr>
-          <w:ilvl w:val="0"/>
-          <w:numId w:val="5"/>
-        </w:numPr>
-        <w:tabs>
-          <w:tab w:val="left" w:pos="5670"/>
-        </w:tabs>
-        <w:spacing w:line="276" w:lineRule="auto"/>
-        <w:rPr>
-          <w:rFonts w:ascii="Arial" w:hAnsi="Arial" w:cs="Arial"/>
-          <w:sz w:val="24"/>
-          <w:szCs w:val="24"/>
-        </w:rPr>
-      </w:pPr>
-      <w:r>
-        <w:rPr>
-          <w:rFonts w:ascii="Arial" w:hAnsi="Arial" w:cs="Arial"/>
-          <w:sz w:val="24"/>
-          <w:szCs w:val="24"/>
-        </w:rPr>
-        <w:t xml:space="preserve">Como proveedor, quiero saber los destinos, para saber la accesibilidad de los viajes. </w:t>
-      </w:r>
-    </w:p>
-    <w:p>
-      <w:pPr>
-        <w:pStyle w:val="Sinespaciado"/>
-        <w:ind w:left="420" w:firstLine="288"/>
-        <w:rPr>
-          <w:rFonts w:ascii="Arial" w:hAnsi="Arial" w:cs="Arial"/>
-          <w:b/>
-          <w:bCs/>
-          <w:sz w:val="24"/>
-          <w:szCs w:val="24"/>
-        </w:rPr>
-      </w:pPr>
-      <w:r>
-        <w:rPr>
-          <w:rFonts w:ascii="Arial" w:hAnsi="Arial" w:cs="Arial"/>
-          <w:b/>
-          <w:bCs/>
-          <w:sz w:val="24"/>
-          <w:szCs w:val="24"/>
-        </w:rPr>
-        <w:t>HU</w:t>
-      </w:r>
-      <w:r>
-        <w:rPr>
-          <w:rFonts w:ascii="Arial" w:hAnsi="Arial" w:cs="Arial"/>
-          <w:b/>
-          <w:bCs/>
-          <w:sz w:val="24"/>
-          <w:szCs w:val="24"/>
-        </w:rPr>
-        <w:t>CS</w:t>
-      </w:r>
-      <w:r>
-        <w:rPr>
-          <w:rFonts w:ascii="Arial" w:hAnsi="Arial" w:cs="Arial"/>
-          <w:b/>
-          <w:bCs/>
-          <w:sz w:val="24"/>
-          <w:szCs w:val="24"/>
-        </w:rPr>
-        <w:t>-00</w:t>
-      </w:r>
-      <w:r>
-        <w:rPr>
-          <w:rFonts w:ascii="Arial" w:hAnsi="Arial" w:cs="Arial"/>
-          <w:b/>
-          <w:bCs/>
-          <w:sz w:val="24"/>
-          <w:szCs w:val="24"/>
-        </w:rPr>
-        <w:t>2</w:t>
-      </w:r>
-      <w:r>
-        <w:rPr>
-          <w:rFonts w:ascii="Arial" w:hAnsi="Arial" w:cs="Arial"/>
-          <w:b/>
-          <w:bCs/>
-          <w:sz w:val="24"/>
-          <w:szCs w:val="24"/>
-        </w:rPr>
-        <w:t>:</w:t>
-      </w:r>
-    </w:p>
-    <w:p>
-      <w:pPr>
-        <w:pStyle w:val="Sinespaciado"/>
-        <w:numPr>
-          <w:ilvl w:val="0"/>
-          <w:numId w:val="5"/>
-        </w:numPr>
-        <w:tabs>
-          <w:tab w:val="left" w:pos="5670"/>
-        </w:tabs>
-        <w:spacing w:line="276" w:lineRule="auto"/>
-        <w:rPr>
-          <w:rFonts w:ascii="Arial" w:hAnsi="Arial" w:cs="Arial"/>
-          <w:sz w:val="24"/>
-          <w:szCs w:val="24"/>
-        </w:rPr>
-      </w:pPr>
-      <w:r>
-        <w:rPr>
-          <w:rFonts w:ascii="Arial" w:hAnsi="Arial" w:cs="Arial"/>
-          <w:sz w:val="24"/>
-          <w:szCs w:val="24"/>
-        </w:rPr>
-        <w:t>Como proveedor, quiero saber la disponibilidad de viajes, para saber los horarios de viaje.</w:t>
-      </w:r>
-    </w:p>
-    <w:p>
-      <w:pPr>
-        <w:pStyle w:val="Sinespaciado"/>
-        <w:ind w:left="420" w:firstLine="288"/>
-        <w:rPr>
-          <w:rFonts w:ascii="Arial" w:hAnsi="Arial" w:cs="Arial"/>
-          <w:b/>
-          <w:bCs/>
-          <w:sz w:val="24"/>
-          <w:szCs w:val="24"/>
-        </w:rPr>
-      </w:pPr>
-      <w:r>
-        <w:rPr>
-          <w:rFonts w:ascii="Arial" w:hAnsi="Arial" w:cs="Arial"/>
-          <w:b/>
-          <w:bCs/>
-          <w:sz w:val="24"/>
-          <w:szCs w:val="24"/>
-        </w:rPr>
-        <w:t>HU</w:t>
-      </w:r>
-      <w:r>
-        <w:rPr>
-          <w:rFonts w:ascii="Arial" w:hAnsi="Arial" w:cs="Arial"/>
-          <w:b/>
-          <w:bCs/>
-          <w:sz w:val="24"/>
-          <w:szCs w:val="24"/>
-        </w:rPr>
-        <w:t>CS</w:t>
-      </w:r>
-      <w:r>
-        <w:rPr>
-          <w:rFonts w:ascii="Arial" w:hAnsi="Arial" w:cs="Arial"/>
-          <w:b/>
-          <w:bCs/>
-          <w:sz w:val="24"/>
-          <w:szCs w:val="24"/>
-        </w:rPr>
-        <w:t>-003:</w:t>
-      </w:r>
-    </w:p>
-    <w:p>
-      <w:pPr>
-        <w:pStyle w:val="Sinespaciado"/>
-        <w:numPr>
-          <w:ilvl w:val="0"/>
-          <w:numId w:val="5"/>
-        </w:numPr>
-        <w:tabs>
-          <w:tab w:val="left" w:pos="5670"/>
-        </w:tabs>
-        <w:spacing w:line="276" w:lineRule="auto"/>
-        <w:rPr>
-          <w:rFonts w:ascii="Arial" w:hAnsi="Arial" w:cs="Arial"/>
-          <w:sz w:val="24"/>
-          <w:szCs w:val="24"/>
-        </w:rPr>
-      </w:pPr>
-      <w:r>
-        <w:rPr>
-          <w:rFonts w:ascii="Arial" w:hAnsi="Arial" w:cs="Arial"/>
-          <w:sz w:val="24"/>
-          <w:szCs w:val="24"/>
-        </w:rPr>
-        <w:t xml:space="preserve"> Cómo proveedor, quiero dar información sobre el servicio, para que pueda llegar al cliente.</w:t>
-      </w:r>
-    </w:p>
-    <w:p>
-      <w:pPr>
-        <w:pStyle w:val="Sinespaciado"/>
-        <w:tabs>
-          <w:tab w:val="left" w:pos="5670"/>
-        </w:tabs>
-        <w:spacing w:line="276" w:lineRule="auto"/>
-        <w:rPr>
+      </w:pPr>
+      <w:r>
+        <w:rPr>
+          <w:rStyle w:val="normaltextrun"/>
           <w:rFonts w:ascii="Arial" w:hAnsi="Arial" w:cs="Arial"/>
           <w:b/>
           <w:bCs/>
           <w:sz w:val="28"/>
           <w:szCs w:val="28"/>
         </w:rPr>
-      </w:pPr>
-    </w:p>
-    <w:p>
-      <w:pPr>
-        <w:pStyle w:val="Sinespaciado"/>
-        <w:tabs>
-          <w:tab w:val="left" w:pos="5670"/>
-        </w:tabs>
-        <w:spacing w:line="276" w:lineRule="auto"/>
-        <w:rPr>
-          <w:sz w:val="24"/>
-          <w:szCs w:val="24"/>
+        <w:t>Servicio: </w:t>
+      </w:r>
+      <w:r>
+        <w:rPr>
+          <w:rStyle w:val="eop"/>
+          <w:rFonts w:ascii="Arial" w:eastAsia="MS Mincho" w:hAnsi="Arial" w:cs="Arial"/>
+          <w:sz w:val="28"/>
+          <w:szCs w:val="28"/>
+        </w:rPr>
+        <w:t> </w:t>
+      </w:r>
+    </w:p>
+    <w:p>
+      <w:pPr>
+        <w:pStyle w:val="paragraph"/>
+        <w:spacing w:before="0" w:beforeAutospacing="0" w:after="0" w:afterAutospacing="0"/>
+        <w:textAlignment w:val="baseline"/>
+        <w:rPr>
+          <w:rFonts w:ascii="Segoe UI" w:hAnsi="Segoe UI" w:cs="Segoe UI"/>
+          <w:b/>
           <w:u w:val="single"/>
         </w:rPr>
       </w:pPr>
+      <w:r>
+        <w:rPr>
+          <w:rStyle w:val="eop"/>
+          <w:rFonts w:ascii="Arial" w:eastAsia="MS Mincho" w:hAnsi="Arial" w:cs="Arial"/>
+          <w:sz w:val="28"/>
+          <w:szCs w:val="28"/>
+        </w:rPr>
+        <w:tab/>
+      </w:r>
+      <w:r>
+        <w:rPr>
+          <w:rStyle w:val="eop"/>
+          <w:rFonts w:ascii="Arial" w:eastAsia="MS Mincho" w:hAnsi="Arial" w:cs="Arial"/>
+          <w:b/>
+        </w:rPr>
+        <w:t>HUCX-001:</w:t>
+      </w:r>
+    </w:p>
+    <w:p>
+      <w:pPr>
+        <w:pStyle w:val="paragraph"/>
+        <w:spacing w:before="0" w:beforeAutospacing="0" w:after="0" w:afterAutospacing="0"/>
+        <w:ind w:left="708"/>
+        <w:textAlignment w:val="baseline"/>
+        <w:rPr>
+          <w:rStyle w:val="eop"/>
+          <w:rFonts w:ascii="Arial" w:hAnsi="Arial" w:cs="Arial"/>
+        </w:rPr>
+      </w:pPr>
+      <w:r>
+        <w:rPr>
+          <w:rStyle w:val="normaltextrun"/>
+          <w:rFonts w:ascii="Arial" w:hAnsi="Arial" w:cs="Arial"/>
+        </w:rPr>
+        <w:t>Como usuario, quiero obtener información sobre el destino, para tener el conocimiento de a dónde voy con mi servicio. </w:t>
+      </w:r>
+      <w:r>
+        <w:rPr>
+          <w:rStyle w:val="eop"/>
+          <w:rFonts w:ascii="Arial" w:eastAsia="MS Mincho" w:hAnsi="Arial" w:cs="Arial"/>
+        </w:rPr>
+        <w:t> </w:t>
+      </w:r>
+    </w:p>
+    <w:p>
+      <w:pPr>
+        <w:pStyle w:val="paragraph"/>
+        <w:spacing w:before="0" w:beforeAutospacing="0" w:after="0" w:afterAutospacing="0"/>
+        <w:ind w:left="708"/>
+        <w:textAlignment w:val="baseline"/>
+        <w:rPr>
+          <w:rFonts w:ascii="Arial" w:hAnsi="Arial" w:cs="Arial"/>
+          <w:b/>
+        </w:rPr>
+      </w:pPr>
+      <w:r>
+        <w:rPr>
+          <w:rStyle w:val="eop"/>
+          <w:rFonts w:ascii="Arial" w:eastAsia="MS Mincho" w:hAnsi="Arial" w:cs="Arial"/>
+          <w:b/>
+        </w:rPr>
+        <w:t>HUCX-002:</w:t>
+      </w:r>
+    </w:p>
+    <w:p>
+      <w:pPr>
+        <w:pStyle w:val="paragraph"/>
+        <w:spacing w:before="0" w:beforeAutospacing="0" w:after="0" w:afterAutospacing="0"/>
+        <w:ind w:left="708"/>
+        <w:textAlignment w:val="baseline"/>
+        <w:rPr>
+          <w:rStyle w:val="eop"/>
+          <w:rFonts w:ascii="Arial" w:hAnsi="Arial" w:cs="Arial"/>
+        </w:rPr>
+      </w:pPr>
+      <w:r>
+        <w:rPr>
+          <w:rStyle w:val="normaltextrun"/>
+          <w:rFonts w:ascii="Arial" w:hAnsi="Arial" w:cs="Arial"/>
+        </w:rPr>
+        <w:t>Como cliente, quiero evaluar al proveedor después de mi viaje, para ayudar a mejorar la calidad del servicio. </w:t>
+      </w:r>
+      <w:r>
+        <w:rPr>
+          <w:rStyle w:val="eop"/>
+          <w:rFonts w:ascii="Arial" w:eastAsia="MS Mincho" w:hAnsi="Arial" w:cs="Arial"/>
+        </w:rPr>
+        <w:t> </w:t>
+      </w:r>
+    </w:p>
+    <w:p>
+      <w:pPr>
+        <w:pStyle w:val="paragraph"/>
+        <w:spacing w:before="0" w:beforeAutospacing="0" w:after="0" w:afterAutospacing="0"/>
+        <w:ind w:left="708"/>
+        <w:textAlignment w:val="baseline"/>
+        <w:rPr>
+          <w:rFonts w:ascii="Arial" w:hAnsi="Arial" w:cs="Arial"/>
+          <w:b/>
+        </w:rPr>
+      </w:pPr>
+      <w:r>
+        <w:rPr>
+          <w:rStyle w:val="eop"/>
+          <w:rFonts w:ascii="Arial" w:eastAsia="MS Mincho" w:hAnsi="Arial" w:cs="Arial"/>
+          <w:b/>
+        </w:rPr>
+        <w:t>HUCX-003:</w:t>
+      </w:r>
+    </w:p>
+    <w:p>
+      <w:pPr>
+        <w:pStyle w:val="paragraph"/>
+        <w:spacing w:before="0" w:beforeAutospacing="0" w:after="0" w:afterAutospacing="0"/>
+        <w:ind w:left="708"/>
+        <w:textAlignment w:val="baseline"/>
+        <w:rPr>
+          <w:rFonts w:ascii="Arial" w:hAnsi="Arial" w:cs="Arial"/>
+        </w:rPr>
+      </w:pPr>
+      <w:r>
+        <w:rPr>
+          <w:rStyle w:val="normaltextrun"/>
+          <w:rFonts w:ascii="Arial" w:hAnsi="Arial" w:cs="Arial"/>
+        </w:rPr>
+        <w:t>Como cliente, quiero recibir información sobre métodos de pago disponibles, para elegir la opción más conveniente del servicio.</w:t>
+      </w:r>
+      <w:r>
+        <w:rPr>
+          <w:rStyle w:val="eop"/>
+          <w:rFonts w:ascii="Arial" w:eastAsia="MS Mincho" w:hAnsi="Arial" w:cs="Arial"/>
+        </w:rPr>
+        <w:t> </w:t>
+      </w:r>
+    </w:p>
+    <w:p>
+      <w:pPr>
+        <w:pStyle w:val="Sinespaciado"/>
+        <w:tabs>
+          <w:tab w:val="left" w:pos="5670"/>
+        </w:tabs>
+        <w:spacing w:line="276" w:lineRule="auto"/>
+        <w:rPr>
+          <w:rFonts w:ascii="Arial" w:hAnsi="Arial" w:cs="Arial"/>
+          <w:sz w:val="24"/>
+          <w:szCs w:val="24"/>
+        </w:rPr>
+      </w:pPr>
+    </w:p>
+    <w:p>
+      <w:pPr>
+        <w:pStyle w:val="Sinespaciado"/>
+        <w:tabs>
+          <w:tab w:val="left" w:pos="5670"/>
+        </w:tabs>
+        <w:spacing w:line="276" w:lineRule="auto"/>
+        <w:rPr>
+          <w:rFonts w:ascii="Arial" w:hAnsi="Arial" w:cs="Arial"/>
+          <w:b/>
+          <w:bCs/>
+          <w:sz w:val="28"/>
+          <w:szCs w:val="28"/>
+        </w:rPr>
+      </w:pPr>
+      <w:r>
+        <w:rPr>
+          <w:rFonts w:ascii="Arial" w:hAnsi="Arial" w:cs="Arial"/>
+          <w:b/>
+          <w:bCs/>
+          <w:sz w:val="28"/>
+          <w:szCs w:val="28"/>
+        </w:rPr>
+        <w:t>Disponibilidad:</w:t>
+      </w:r>
+    </w:p>
+    <w:p>
+      <w:pPr>
+        <w:pStyle w:val="Sinespaciado"/>
+        <w:tabs>
+          <w:tab w:val="left" w:pos="5670"/>
+        </w:tabs>
+        <w:spacing w:line="276" w:lineRule="auto"/>
+        <w:rPr>
+          <w:rFonts w:ascii="Arial" w:hAnsi="Arial" w:cs="Arial"/>
+          <w:b/>
+          <w:bCs/>
+          <w:sz w:val="24"/>
+          <w:szCs w:val="28"/>
+        </w:rPr>
+      </w:pPr>
+      <w:r>
+        <w:rPr>
+          <w:rFonts w:ascii="Arial" w:hAnsi="Arial" w:cs="Arial"/>
+          <w:b/>
+          <w:bCs/>
+          <w:sz w:val="28"/>
+          <w:szCs w:val="28"/>
+        </w:rPr>
+        <w:t xml:space="preserve">         </w:t>
+      </w:r>
+      <w:r>
+        <w:rPr>
+          <w:rFonts w:ascii="Arial" w:hAnsi="Arial" w:cs="Arial"/>
+          <w:b/>
+          <w:bCs/>
+          <w:sz w:val="24"/>
+          <w:szCs w:val="28"/>
+        </w:rPr>
+        <w:t>HUDS-001:</w:t>
+      </w:r>
+    </w:p>
+    <w:p>
+      <w:pPr>
+        <w:pStyle w:val="Sinespaciado"/>
+        <w:tabs>
+          <w:tab w:val="left" w:pos="5670"/>
+        </w:tabs>
+        <w:spacing w:line="276" w:lineRule="auto"/>
+        <w:ind w:left="708"/>
+        <w:rPr>
+          <w:rFonts w:ascii="Arial" w:hAnsi="Arial" w:cs="Arial"/>
+          <w:b/>
+          <w:bCs/>
+          <w:sz w:val="24"/>
+          <w:szCs w:val="28"/>
+        </w:rPr>
+      </w:pPr>
+      <w:r>
+        <w:rPr>
+          <w:rStyle w:val="normaltextrun"/>
+          <w:rFonts w:ascii="Arial" w:hAnsi="Arial" w:cs="Arial"/>
+          <w:color w:val="000000"/>
+          <w:sz w:val="24"/>
+          <w:shd w:val="clear" w:color="auto" w:fill="FFFFFF"/>
+        </w:rPr>
+        <w:t>Como usuario, quiero ver la disponibilidad de fechas y horarios para un destino o viaje, para planificar mi compra con anticipación. </w:t>
+      </w:r>
+      <w:r>
+        <w:rPr>
+          <w:rStyle w:val="eop"/>
+          <w:rFonts w:ascii="Arial" w:hAnsi="Arial" w:cs="Arial"/>
+          <w:color w:val="000000"/>
+          <w:sz w:val="24"/>
+          <w:shd w:val="clear" w:color="auto" w:fill="FFFFFF"/>
+        </w:rPr>
+        <w:t> </w:t>
+      </w:r>
+    </w:p>
+    <w:p>
+      <w:pPr>
+        <w:pStyle w:val="Sinespaciado"/>
+        <w:tabs>
+          <w:tab w:val="left" w:pos="5670"/>
+        </w:tabs>
+        <w:spacing w:line="276" w:lineRule="auto"/>
+        <w:rPr>
+          <w:rFonts w:ascii="Arial" w:hAnsi="Arial" w:cs="Arial"/>
+          <w:b/>
+          <w:bCs/>
+          <w:sz w:val="24"/>
+          <w:szCs w:val="28"/>
+        </w:rPr>
+      </w:pPr>
+      <w:r>
+        <w:rPr>
+          <w:rFonts w:ascii="Arial" w:hAnsi="Arial" w:cs="Arial"/>
+          <w:b/>
+          <w:bCs/>
+          <w:sz w:val="28"/>
+          <w:szCs w:val="28"/>
+        </w:rPr>
+        <w:t xml:space="preserve">         </w:t>
+      </w:r>
+      <w:r>
+        <w:rPr>
+          <w:rFonts w:ascii="Arial" w:hAnsi="Arial" w:cs="Arial"/>
+          <w:b/>
+          <w:bCs/>
+          <w:sz w:val="24"/>
+          <w:szCs w:val="28"/>
+        </w:rPr>
+        <w:t>HUDS-002:</w:t>
+      </w:r>
+    </w:p>
+    <w:p>
+      <w:pPr>
+        <w:pStyle w:val="Sinespaciado"/>
+        <w:tabs>
+          <w:tab w:val="left" w:pos="5670"/>
+        </w:tabs>
+        <w:spacing w:line="276" w:lineRule="auto"/>
+        <w:ind w:left="708"/>
+        <w:rPr>
+          <w:rFonts w:ascii="Arial" w:hAnsi="Arial" w:cs="Arial"/>
+          <w:b/>
+          <w:bCs/>
+          <w:sz w:val="24"/>
+          <w:szCs w:val="28"/>
+        </w:rPr>
+      </w:pPr>
+      <w:r>
+        <w:rPr>
+          <w:rStyle w:val="normaltextrun"/>
+          <w:rFonts w:ascii="Arial" w:hAnsi="Arial" w:cs="Arial"/>
+          <w:color w:val="000000"/>
+          <w:sz w:val="24"/>
+          <w:shd w:val="clear" w:color="auto" w:fill="FFFFFF"/>
+        </w:rPr>
+        <w:t>Como empleado, quiero gestionar la disponibilidad de servicios y destinos, para asegurar mostrar opciones viables.</w:t>
+      </w:r>
+      <w:r>
+        <w:rPr>
+          <w:rStyle w:val="eop"/>
+          <w:rFonts w:ascii="Arial" w:hAnsi="Arial" w:cs="Arial"/>
+          <w:color w:val="000000"/>
+          <w:sz w:val="24"/>
+          <w:shd w:val="clear" w:color="auto" w:fill="FFFFFF"/>
+        </w:rPr>
+        <w:t> </w:t>
+      </w:r>
+    </w:p>
+    <w:p>
+      <w:pPr>
+        <w:pStyle w:val="Sinespaciado"/>
+        <w:tabs>
+          <w:tab w:val="left" w:pos="5670"/>
+        </w:tabs>
+        <w:spacing w:line="276" w:lineRule="auto"/>
+        <w:rPr>
+          <w:rFonts w:ascii="Arial" w:hAnsi="Arial" w:cs="Arial"/>
+          <w:b/>
+          <w:bCs/>
+          <w:sz w:val="24"/>
+          <w:szCs w:val="28"/>
+        </w:rPr>
+      </w:pPr>
+      <w:r>
+        <w:rPr>
+          <w:rFonts w:ascii="Arial" w:hAnsi="Arial" w:cs="Arial"/>
+          <w:b/>
+          <w:bCs/>
+          <w:sz w:val="28"/>
+          <w:szCs w:val="28"/>
+        </w:rPr>
+        <w:t xml:space="preserve">         </w:t>
+      </w:r>
+      <w:r>
+        <w:rPr>
+          <w:rFonts w:ascii="Arial" w:hAnsi="Arial" w:cs="Arial"/>
+          <w:b/>
+          <w:bCs/>
+          <w:sz w:val="24"/>
+          <w:szCs w:val="28"/>
+        </w:rPr>
+        <w:t>HUDS-003:</w:t>
+      </w:r>
+    </w:p>
+    <w:p>
+      <w:pPr>
+        <w:pStyle w:val="Sinespaciado"/>
+        <w:tabs>
+          <w:tab w:val="left" w:pos="5670"/>
+        </w:tabs>
+        <w:spacing w:line="276" w:lineRule="auto"/>
+        <w:ind w:left="708"/>
+        <w:rPr>
+          <w:rStyle w:val="eop"/>
+          <w:rFonts w:ascii="Arial" w:hAnsi="Arial" w:cs="Arial"/>
+          <w:color w:val="000000"/>
+          <w:sz w:val="24"/>
+          <w:shd w:val="clear" w:color="auto" w:fill="FFFFFF"/>
+        </w:rPr>
+      </w:pPr>
+      <w:r>
+        <w:rPr>
+          <w:rStyle w:val="normaltextrun"/>
+          <w:rFonts w:ascii="Arial" w:hAnsi="Arial" w:cs="Arial"/>
+          <w:color w:val="000000"/>
+          <w:sz w:val="24"/>
+          <w:shd w:val="clear" w:color="auto" w:fill="FFFFFF"/>
+        </w:rPr>
+        <w:t>Como administrador, quiero controlar la disponibilidad, para evitar conflictos.</w:t>
+      </w:r>
+      <w:r>
+        <w:rPr>
+          <w:rStyle w:val="eop"/>
+          <w:rFonts w:ascii="Arial" w:hAnsi="Arial" w:cs="Arial"/>
+          <w:color w:val="000000"/>
+          <w:sz w:val="24"/>
+          <w:shd w:val="clear" w:color="auto" w:fill="FFFFFF"/>
+        </w:rPr>
+        <w:t> </w:t>
+      </w:r>
+    </w:p>
+    <w:p>
+      <w:pPr>
+        <w:pStyle w:val="Sinespaciado"/>
+        <w:tabs>
+          <w:tab w:val="left" w:pos="5670"/>
+        </w:tabs>
+        <w:spacing w:line="276" w:lineRule="auto"/>
+        <w:rPr>
+          <w:rFonts w:ascii="Arial" w:hAnsi="Arial" w:cs="Arial"/>
+          <w:b/>
+          <w:bCs/>
+          <w:sz w:val="28"/>
+          <w:szCs w:val="28"/>
+        </w:rPr>
+      </w:pPr>
+      <w:r>
+        <w:rPr>
+          <w:rFonts w:ascii="Arial" w:hAnsi="Arial" w:cs="Arial"/>
+          <w:b/>
+          <w:bCs/>
+          <w:sz w:val="28"/>
+          <w:szCs w:val="28"/>
+        </w:rPr>
+        <w:lastRenderedPageBreak/>
+        <w:t>Venta:</w:t>
+      </w:r>
+    </w:p>
+    <w:p>
+      <w:pPr>
+        <w:pStyle w:val="Sinespaciado"/>
+        <w:tabs>
+          <w:tab w:val="left" w:pos="5670"/>
+        </w:tabs>
+        <w:spacing w:line="276" w:lineRule="auto"/>
+        <w:rPr>
+          <w:rFonts w:ascii="Arial" w:hAnsi="Arial" w:cs="Arial"/>
+          <w:b/>
+          <w:bCs/>
+          <w:sz w:val="24"/>
+          <w:szCs w:val="28"/>
+        </w:rPr>
+      </w:pPr>
+      <w:r>
+        <w:rPr>
+          <w:rFonts w:ascii="Arial" w:hAnsi="Arial" w:cs="Arial"/>
+          <w:b/>
+          <w:bCs/>
+          <w:sz w:val="28"/>
+          <w:szCs w:val="28"/>
+        </w:rPr>
+        <w:t xml:space="preserve">         </w:t>
+      </w:r>
+      <w:r>
+        <w:rPr>
+          <w:rFonts w:ascii="Arial" w:hAnsi="Arial" w:cs="Arial"/>
+          <w:b/>
+          <w:bCs/>
+          <w:sz w:val="24"/>
+          <w:szCs w:val="28"/>
+        </w:rPr>
+        <w:t>HUDM-001:</w:t>
+      </w:r>
+    </w:p>
+    <w:p>
+      <w:pPr>
+        <w:pStyle w:val="Sinespaciado"/>
+        <w:tabs>
+          <w:tab w:val="left" w:pos="5670"/>
+        </w:tabs>
+        <w:spacing w:line="276" w:lineRule="auto"/>
+        <w:ind w:left="708"/>
+        <w:rPr>
+          <w:rFonts w:ascii="Arial" w:hAnsi="Arial" w:cs="Arial"/>
+          <w:b/>
+          <w:bCs/>
+          <w:sz w:val="24"/>
+          <w:szCs w:val="28"/>
+        </w:rPr>
+      </w:pPr>
+      <w:r>
+        <w:rPr>
+          <w:rStyle w:val="normaltextrun"/>
+          <w:rFonts w:ascii="Arial" w:hAnsi="Arial" w:cs="Arial"/>
+          <w:color w:val="000000"/>
+          <w:sz w:val="24"/>
+          <w:shd w:val="clear" w:color="auto" w:fill="FFFFFF"/>
+        </w:rPr>
+        <w:t>Como Proveedor, quiero hacer una venta desde la plataforma, para completar mi  compra fácilmente.</w:t>
+      </w:r>
+    </w:p>
+    <w:p>
+      <w:pPr>
+        <w:pStyle w:val="Sinespaciado"/>
+        <w:tabs>
+          <w:tab w:val="left" w:pos="5670"/>
+        </w:tabs>
+        <w:spacing w:line="276" w:lineRule="auto"/>
+        <w:rPr>
+          <w:rFonts w:ascii="Arial" w:hAnsi="Arial" w:cs="Arial"/>
+          <w:b/>
+          <w:bCs/>
+          <w:sz w:val="24"/>
+          <w:szCs w:val="28"/>
+        </w:rPr>
+      </w:pPr>
+      <w:r>
+        <w:rPr>
+          <w:rFonts w:ascii="Arial" w:hAnsi="Arial" w:cs="Arial"/>
+          <w:b/>
+          <w:bCs/>
+          <w:sz w:val="28"/>
+          <w:szCs w:val="28"/>
+        </w:rPr>
+        <w:t xml:space="preserve">         </w:t>
+      </w:r>
+      <w:r>
+        <w:rPr>
+          <w:rFonts w:ascii="Arial" w:hAnsi="Arial" w:cs="Arial"/>
+          <w:b/>
+          <w:bCs/>
+          <w:sz w:val="24"/>
+          <w:szCs w:val="28"/>
+        </w:rPr>
+        <w:t>HUDM-002:</w:t>
+      </w:r>
+    </w:p>
+    <w:p>
+      <w:pPr>
+        <w:pStyle w:val="Sinespaciado"/>
+        <w:tabs>
+          <w:tab w:val="left" w:pos="5670"/>
+        </w:tabs>
+        <w:spacing w:line="276" w:lineRule="auto"/>
+        <w:ind w:left="708"/>
+        <w:rPr>
+          <w:rFonts w:ascii="Arial" w:hAnsi="Arial" w:cs="Arial"/>
+          <w:b/>
+          <w:bCs/>
+          <w:sz w:val="24"/>
+          <w:szCs w:val="28"/>
+        </w:rPr>
+      </w:pPr>
+      <w:r>
+        <w:rPr>
+          <w:rStyle w:val="normaltextrun"/>
+          <w:rFonts w:ascii="Arial" w:hAnsi="Arial" w:cs="Arial"/>
+          <w:color w:val="000000"/>
+          <w:sz w:val="24"/>
+          <w:shd w:val="clear" w:color="auto" w:fill="FFFFFF"/>
+        </w:rPr>
+        <w:t>Como empleado, quiero registrar cada venta con su detalle, para llevar control de las transacciones.</w:t>
+      </w:r>
+    </w:p>
+    <w:p>
+      <w:pPr>
+        <w:pStyle w:val="Sinespaciado"/>
+        <w:tabs>
+          <w:tab w:val="left" w:pos="5670"/>
+        </w:tabs>
+        <w:spacing w:line="276" w:lineRule="auto"/>
+        <w:rPr>
+          <w:rFonts w:ascii="Arial" w:hAnsi="Arial" w:cs="Arial"/>
+          <w:b/>
+          <w:bCs/>
+          <w:sz w:val="24"/>
+          <w:szCs w:val="28"/>
+        </w:rPr>
+      </w:pPr>
+      <w:r>
+        <w:rPr>
+          <w:rFonts w:ascii="Arial" w:hAnsi="Arial" w:cs="Arial"/>
+          <w:b/>
+          <w:bCs/>
+          <w:sz w:val="28"/>
+          <w:szCs w:val="28"/>
+        </w:rPr>
+        <w:t xml:space="preserve">         </w:t>
+      </w:r>
+      <w:r>
+        <w:rPr>
+          <w:rFonts w:ascii="Arial" w:hAnsi="Arial" w:cs="Arial"/>
+          <w:b/>
+          <w:bCs/>
+          <w:sz w:val="24"/>
+          <w:szCs w:val="28"/>
+        </w:rPr>
+        <w:t>HUDM-003:</w:t>
+      </w:r>
+    </w:p>
+    <w:p>
+      <w:pPr>
+        <w:pStyle w:val="Sinespaciado"/>
+        <w:tabs>
+          <w:tab w:val="left" w:pos="5670"/>
+        </w:tabs>
+        <w:spacing w:line="276" w:lineRule="auto"/>
+        <w:ind w:left="708"/>
+        <w:rPr>
+          <w:rStyle w:val="eop"/>
+          <w:rFonts w:ascii="Arial" w:hAnsi="Arial" w:cs="Arial"/>
+          <w:color w:val="000000"/>
+          <w:sz w:val="24"/>
+          <w:shd w:val="clear" w:color="auto" w:fill="FFFFFF"/>
+        </w:rPr>
+      </w:pPr>
+      <w:r>
+        <w:rPr>
+          <w:rStyle w:val="normaltextrun"/>
+          <w:rFonts w:ascii="Arial" w:hAnsi="Arial" w:cs="Arial"/>
+          <w:color w:val="000000"/>
+          <w:sz w:val="24"/>
+          <w:shd w:val="clear" w:color="auto" w:fill="FFFFFF"/>
+        </w:rPr>
+        <w:t>Como Empleado, quiero ver el historial de ventas, para analizar el rendimiento del negocio.</w:t>
+      </w:r>
+    </w:p>
+    <w:p>
+      <w:pPr>
+        <w:pStyle w:val="Sinespaciado"/>
+        <w:tabs>
+          <w:tab w:val="left" w:pos="5670"/>
+        </w:tabs>
+        <w:spacing w:line="276" w:lineRule="auto"/>
+        <w:ind w:left="708"/>
+        <w:rPr>
+          <w:rFonts w:ascii="Arial" w:hAnsi="Arial" w:cs="Arial"/>
+          <w:color w:val="000000"/>
+          <w:sz w:val="24"/>
+          <w:shd w:val="clear" w:color="auto" w:fill="FFFFFF"/>
+        </w:rPr>
+      </w:pPr>
+    </w:p>
+    <w:p>
+      <w:pPr>
+        <w:pStyle w:val="Sinespaciado"/>
+        <w:tabs>
+          <w:tab w:val="left" w:pos="5670"/>
+        </w:tabs>
+        <w:spacing w:line="276" w:lineRule="auto"/>
+        <w:rPr>
+          <w:rFonts w:ascii="Arial" w:hAnsi="Arial" w:cs="Arial"/>
+          <w:b/>
+          <w:bCs/>
+          <w:sz w:val="28"/>
+          <w:szCs w:val="24"/>
+        </w:rPr>
+      </w:pPr>
+      <w:r>
+        <w:rPr>
+          <w:rFonts w:ascii="Arial" w:hAnsi="Arial" w:cs="Arial"/>
+          <w:b/>
+          <w:bCs/>
+          <w:sz w:val="28"/>
+          <w:szCs w:val="24"/>
+        </w:rPr>
+        <w:t xml:space="preserve">Compra: </w:t>
+      </w:r>
+    </w:p>
+    <w:p>
+      <w:pPr>
+        <w:pStyle w:val="Sinespaciado"/>
+        <w:tabs>
+          <w:tab w:val="left" w:pos="5670"/>
+        </w:tabs>
+        <w:spacing w:line="276" w:lineRule="auto"/>
+        <w:rPr>
+          <w:rFonts w:ascii="Arial" w:hAnsi="Arial" w:cs="Arial"/>
+          <w:b/>
+          <w:bCs/>
+          <w:sz w:val="24"/>
+          <w:szCs w:val="24"/>
+        </w:rPr>
+      </w:pPr>
+      <w:r>
+        <w:rPr>
+          <w:rFonts w:ascii="Arial" w:hAnsi="Arial" w:cs="Arial"/>
+          <w:b/>
+          <w:bCs/>
+          <w:sz w:val="28"/>
+          <w:szCs w:val="24"/>
+        </w:rPr>
+        <w:t xml:space="preserve">        </w:t>
+      </w:r>
+      <w:r>
+        <w:rPr>
+          <w:rFonts w:ascii="Arial" w:hAnsi="Arial" w:cs="Arial"/>
+          <w:b/>
+          <w:bCs/>
+          <w:sz w:val="24"/>
+          <w:szCs w:val="24"/>
+        </w:rPr>
+        <w:t>HULX-001</w:t>
+      </w:r>
+      <w:r>
+        <w:rPr>
+          <w:rFonts w:ascii="Arial" w:hAnsi="Arial" w:cs="Arial"/>
+          <w:b/>
+          <w:bCs/>
+          <w:sz w:val="24"/>
+          <w:szCs w:val="24"/>
+        </w:rPr>
+        <w:t>:</w:t>
+      </w:r>
+    </w:p>
+    <w:p>
+      <w:pPr>
+        <w:pStyle w:val="Sinespaciado"/>
+        <w:tabs>
+          <w:tab w:val="left" w:pos="5670"/>
+        </w:tabs>
+        <w:spacing w:line="276" w:lineRule="auto"/>
+        <w:ind w:left="720"/>
+        <w:rPr>
+          <w:rFonts w:ascii="Arial" w:hAnsi="Arial" w:cs="Arial"/>
+          <w:sz w:val="24"/>
+          <w:szCs w:val="24"/>
+        </w:rPr>
+      </w:pPr>
+      <w:r>
+        <w:rPr>
+          <w:rFonts w:ascii="Arial" w:hAnsi="Arial" w:cs="Arial"/>
+          <w:sz w:val="24"/>
+          <w:szCs w:val="24"/>
+        </w:rPr>
+        <w:t>Como usuario, quiero comprar un servicio turístico para asegurar mi viaje.</w:t>
+      </w:r>
+    </w:p>
+    <w:p>
+      <w:pPr>
+        <w:pStyle w:val="Sinespaciado"/>
+        <w:tabs>
+          <w:tab w:val="left" w:pos="5670"/>
+        </w:tabs>
+        <w:spacing w:line="276" w:lineRule="auto"/>
+        <w:rPr>
+          <w:rFonts w:ascii="Arial" w:hAnsi="Arial" w:cs="Arial"/>
+          <w:b/>
+          <w:bCs/>
+          <w:sz w:val="24"/>
+          <w:szCs w:val="24"/>
+        </w:rPr>
+      </w:pPr>
+      <w:r>
+        <w:rPr>
+          <w:rFonts w:ascii="Arial" w:hAnsi="Arial" w:cs="Arial"/>
+          <w:b/>
+          <w:bCs/>
+          <w:sz w:val="24"/>
+          <w:szCs w:val="24"/>
+        </w:rPr>
+        <w:t xml:space="preserve">         HULX-002</w:t>
+      </w:r>
+      <w:r>
+        <w:rPr>
+          <w:rFonts w:ascii="Arial" w:hAnsi="Arial" w:cs="Arial"/>
+          <w:b/>
+          <w:bCs/>
+          <w:sz w:val="24"/>
+          <w:szCs w:val="24"/>
+        </w:rPr>
+        <w:t>:</w:t>
+      </w:r>
+    </w:p>
+    <w:p>
+      <w:pPr>
+        <w:pStyle w:val="Sinespaciado"/>
+        <w:tabs>
+          <w:tab w:val="left" w:pos="5670"/>
+        </w:tabs>
+        <w:spacing w:line="276" w:lineRule="auto"/>
+        <w:ind w:left="720"/>
+        <w:rPr>
+          <w:rFonts w:ascii="Arial" w:hAnsi="Arial" w:cs="Arial"/>
+          <w:sz w:val="24"/>
+          <w:szCs w:val="24"/>
+        </w:rPr>
+      </w:pPr>
+      <w:r>
+        <w:rPr>
+          <w:rFonts w:ascii="Arial" w:hAnsi="Arial" w:cs="Arial"/>
+          <w:sz w:val="24"/>
+          <w:szCs w:val="24"/>
+        </w:rPr>
+        <w:t>Como proveedor, quiero ver las compras que incluyan mis servicios para saber qué debo entregar.</w:t>
+      </w:r>
+    </w:p>
+    <w:p>
+      <w:pPr>
+        <w:pStyle w:val="Sinespaciado"/>
+        <w:tabs>
+          <w:tab w:val="left" w:pos="5670"/>
+        </w:tabs>
+        <w:spacing w:line="276" w:lineRule="auto"/>
+        <w:rPr>
+          <w:rFonts w:ascii="Arial" w:hAnsi="Arial" w:cs="Arial"/>
+          <w:b/>
+          <w:bCs/>
+          <w:sz w:val="24"/>
+          <w:szCs w:val="24"/>
+        </w:rPr>
+      </w:pPr>
+      <w:r>
+        <w:rPr>
+          <w:rFonts w:ascii="Arial" w:hAnsi="Arial" w:cs="Arial"/>
+          <w:b/>
+          <w:bCs/>
+          <w:sz w:val="24"/>
+          <w:szCs w:val="24"/>
+        </w:rPr>
+        <w:t xml:space="preserve">         HULX-003</w:t>
+      </w:r>
+      <w:r>
+        <w:rPr>
+          <w:rFonts w:ascii="Arial" w:hAnsi="Arial" w:cs="Arial"/>
+          <w:b/>
+          <w:bCs/>
+          <w:sz w:val="24"/>
+          <w:szCs w:val="24"/>
+        </w:rPr>
+        <w:t>:</w:t>
+      </w:r>
+    </w:p>
+    <w:p>
+      <w:pPr>
+        <w:pStyle w:val="Sinespaciado"/>
+        <w:tabs>
+          <w:tab w:val="left" w:pos="5670"/>
+        </w:tabs>
+        <w:spacing w:line="276" w:lineRule="auto"/>
+        <w:ind w:left="720"/>
+        <w:rPr>
+          <w:rFonts w:ascii="Arial" w:hAnsi="Arial" w:cs="Arial"/>
+          <w:sz w:val="24"/>
+          <w:szCs w:val="24"/>
+        </w:rPr>
+      </w:pPr>
+      <w:r>
+        <w:rPr>
+          <w:rFonts w:ascii="Arial" w:hAnsi="Arial" w:cs="Arial"/>
+          <w:sz w:val="24"/>
+          <w:szCs w:val="24"/>
+        </w:rPr>
+        <w:t xml:space="preserve">Como empleado, quiero acceder a las compras realizadas para revisarlas y gestionarlas correctamente. </w:t>
+      </w:r>
+    </w:p>
+    <w:p>
+      <w:pPr>
+        <w:pStyle w:val="Sinespaciado"/>
+        <w:tabs>
+          <w:tab w:val="left" w:pos="5670"/>
+        </w:tabs>
+        <w:spacing w:line="276" w:lineRule="auto"/>
+        <w:ind w:left="720"/>
+        <w:rPr>
+          <w:rFonts w:ascii="Arial" w:hAnsi="Arial" w:cs="Arial"/>
+          <w:sz w:val="24"/>
+          <w:szCs w:val="24"/>
+        </w:rPr>
+      </w:pPr>
+    </w:p>
+    <w:p>
+      <w:pPr>
+        <w:pStyle w:val="Sinespaciado"/>
+        <w:tabs>
+          <w:tab w:val="left" w:pos="5670"/>
+        </w:tabs>
+        <w:spacing w:line="276" w:lineRule="auto"/>
+        <w:rPr>
+          <w:rFonts w:ascii="Arial" w:hAnsi="Arial" w:cs="Arial"/>
+          <w:sz w:val="28"/>
+          <w:szCs w:val="24"/>
+        </w:rPr>
+      </w:pPr>
+      <w:r>
+        <w:rPr>
+          <w:rFonts w:ascii="Arial" w:hAnsi="Arial" w:cs="Arial"/>
+          <w:b/>
+          <w:bCs/>
+          <w:sz w:val="28"/>
+          <w:szCs w:val="24"/>
+        </w:rPr>
+        <w:t>Detalle Compra:</w:t>
+      </w:r>
+      <w:r>
+        <w:rPr>
+          <w:rFonts w:ascii="Arial" w:hAnsi="Arial" w:cs="Arial"/>
+          <w:sz w:val="28"/>
+          <w:szCs w:val="24"/>
+        </w:rPr>
+        <w:t xml:space="preserve"> </w:t>
+      </w:r>
+    </w:p>
+    <w:p>
+      <w:pPr>
+        <w:pStyle w:val="Sinespaciado"/>
+        <w:tabs>
+          <w:tab w:val="left" w:pos="5670"/>
+        </w:tabs>
+        <w:spacing w:line="276" w:lineRule="auto"/>
+        <w:rPr>
+          <w:rFonts w:ascii="Arial" w:hAnsi="Arial" w:cs="Arial"/>
+          <w:b/>
+          <w:bCs/>
+          <w:sz w:val="24"/>
+          <w:szCs w:val="24"/>
+        </w:rPr>
+      </w:pPr>
+      <w:r>
+        <w:rPr>
+          <w:rFonts w:ascii="Arial" w:hAnsi="Arial" w:cs="Arial"/>
+          <w:b/>
+          <w:bCs/>
+          <w:sz w:val="28"/>
+          <w:szCs w:val="24"/>
+        </w:rPr>
+        <w:t xml:space="preserve">        </w:t>
+      </w:r>
+      <w:r>
+        <w:rPr>
+          <w:rFonts w:ascii="Arial" w:hAnsi="Arial" w:cs="Arial"/>
+          <w:b/>
+          <w:bCs/>
+          <w:sz w:val="24"/>
+          <w:szCs w:val="24"/>
+        </w:rPr>
+        <w:t>HULX-001:</w:t>
+      </w:r>
+    </w:p>
+    <w:p>
+      <w:pPr>
+        <w:pStyle w:val="Sinespaciado"/>
+        <w:tabs>
+          <w:tab w:val="left" w:pos="5670"/>
+        </w:tabs>
+        <w:spacing w:line="276" w:lineRule="auto"/>
+        <w:ind w:left="720"/>
+        <w:rPr>
+          <w:rFonts w:ascii="Arial" w:hAnsi="Arial" w:cs="Arial"/>
+          <w:sz w:val="24"/>
+          <w:szCs w:val="24"/>
+        </w:rPr>
+      </w:pPr>
+      <w:r>
+        <w:rPr>
+          <w:rFonts w:ascii="Arial" w:hAnsi="Arial" w:cs="Arial"/>
+          <w:sz w:val="24"/>
+          <w:szCs w:val="24"/>
+        </w:rPr>
+        <w:t xml:space="preserve">Como usuario, quiero ver el detalle de mi compra para saber qué incluye y cuánto pagué. </w:t>
+      </w:r>
+    </w:p>
+    <w:p>
+      <w:pPr>
+        <w:pStyle w:val="Sinespaciado"/>
+        <w:tabs>
+          <w:tab w:val="left" w:pos="5670"/>
+        </w:tabs>
+        <w:spacing w:line="276" w:lineRule="auto"/>
+        <w:rPr>
+          <w:rFonts w:ascii="Arial" w:hAnsi="Arial" w:cs="Arial"/>
+          <w:b/>
+          <w:bCs/>
+          <w:sz w:val="24"/>
+          <w:szCs w:val="24"/>
+        </w:rPr>
+      </w:pPr>
+      <w:r>
+        <w:rPr>
+          <w:rFonts w:ascii="Arial" w:hAnsi="Arial" w:cs="Arial"/>
+          <w:b/>
+          <w:bCs/>
+          <w:sz w:val="24"/>
+          <w:szCs w:val="24"/>
+        </w:rPr>
+        <w:t xml:space="preserve">         HULX-002</w:t>
+      </w:r>
+      <w:r>
+        <w:rPr>
+          <w:rFonts w:ascii="Arial" w:hAnsi="Arial" w:cs="Arial"/>
+          <w:b/>
+          <w:bCs/>
+          <w:sz w:val="24"/>
+          <w:szCs w:val="24"/>
+        </w:rPr>
+        <w:t>:</w:t>
+      </w:r>
+    </w:p>
+    <w:p>
+      <w:pPr>
+        <w:pStyle w:val="Sinespaciado"/>
+        <w:tabs>
+          <w:tab w:val="left" w:pos="5670"/>
+        </w:tabs>
+        <w:spacing w:line="276" w:lineRule="auto"/>
+        <w:ind w:left="720"/>
+        <w:rPr>
+          <w:rFonts w:ascii="Arial" w:hAnsi="Arial" w:cs="Arial"/>
+          <w:sz w:val="24"/>
+          <w:szCs w:val="24"/>
+        </w:rPr>
+      </w:pPr>
+      <w:r>
+        <w:rPr>
+          <w:rFonts w:ascii="Arial" w:hAnsi="Arial" w:cs="Arial"/>
+          <w:sz w:val="24"/>
+          <w:szCs w:val="24"/>
+        </w:rPr>
+        <w:t>Como proveedor, quiero consultar el detalle de los servicios comprados para cumplir con lo solicitado.</w:t>
+      </w:r>
+    </w:p>
+    <w:p>
+      <w:pPr>
+        <w:pStyle w:val="Sinespaciado"/>
+        <w:tabs>
+          <w:tab w:val="left" w:pos="5670"/>
+        </w:tabs>
+        <w:spacing w:line="276" w:lineRule="auto"/>
+        <w:rPr>
+          <w:rFonts w:ascii="Arial" w:hAnsi="Arial" w:cs="Arial"/>
+          <w:b/>
+          <w:bCs/>
+          <w:sz w:val="24"/>
+          <w:szCs w:val="24"/>
+        </w:rPr>
+      </w:pPr>
+      <w:r>
+        <w:rPr>
+          <w:rFonts w:ascii="Arial" w:hAnsi="Arial" w:cs="Arial"/>
+          <w:b/>
+          <w:bCs/>
+          <w:sz w:val="24"/>
+          <w:szCs w:val="24"/>
+        </w:rPr>
+        <w:t xml:space="preserve">         HULX-003</w:t>
+      </w:r>
+      <w:r>
+        <w:rPr>
+          <w:rFonts w:ascii="Arial" w:hAnsi="Arial" w:cs="Arial"/>
+          <w:b/>
+          <w:bCs/>
+          <w:sz w:val="24"/>
+          <w:szCs w:val="24"/>
+        </w:rPr>
+        <w:t>:</w:t>
+      </w:r>
+      <w:r>
+        <w:rPr>
+          <w:rFonts w:ascii="Arial" w:hAnsi="Arial" w:cs="Arial"/>
+          <w:sz w:val="24"/>
+          <w:szCs w:val="24"/>
+        </w:rPr>
+        <w:t xml:space="preserve"> </w:t>
+      </w:r>
+    </w:p>
+    <w:p>
+      <w:pPr>
+        <w:pStyle w:val="Sinespaciado"/>
+        <w:tabs>
+          <w:tab w:val="left" w:pos="5670"/>
+        </w:tabs>
+        <w:spacing w:line="276" w:lineRule="auto"/>
+        <w:ind w:left="720"/>
+        <w:rPr>
+          <w:rFonts w:ascii="Arial" w:hAnsi="Arial" w:cs="Arial"/>
+          <w:sz w:val="24"/>
+          <w:szCs w:val="24"/>
+        </w:rPr>
+      </w:pPr>
+      <w:r>
+        <w:rPr>
+          <w:rFonts w:ascii="Arial" w:hAnsi="Arial" w:cs="Arial"/>
+          <w:sz w:val="24"/>
+          <w:szCs w:val="24"/>
+        </w:rPr>
+        <w:t>Como empleado, quiero verificar los detalles de una compra para asegurar que todo esté correcto.</w:t>
+      </w:r>
+    </w:p>
+    <w:p>
+      <w:pPr>
+        <w:rPr>
+          <w:rFonts w:ascii="Arial" w:eastAsiaTheme="minorHAnsi" w:hAnsi="Arial" w:cs="Arial"/>
+          <w:sz w:val="24"/>
+          <w:szCs w:val="24"/>
+        </w:rPr>
+      </w:pPr>
+      <w:r>
+        <w:rPr>
+          <w:rFonts w:ascii="Arial" w:hAnsi="Arial" w:cs="Arial"/>
+          <w:sz w:val="24"/>
+          <w:szCs w:val="24"/>
+        </w:rPr>
+        <w:br w:type="page"/>
+      </w:r>
+    </w:p>
+    <w:p>
+      <w:pPr>
+        <w:pStyle w:val="Sinespaciado"/>
+        <w:tabs>
+          <w:tab w:val="left" w:pos="5670"/>
+        </w:tabs>
+        <w:spacing w:line="276" w:lineRule="auto"/>
+        <w:ind w:left="720"/>
+        <w:rPr>
+          <w:rFonts w:ascii="Arial" w:hAnsi="Arial" w:cs="Arial"/>
+          <w:sz w:val="24"/>
+          <w:szCs w:val="24"/>
+        </w:rPr>
+      </w:pPr>
+    </w:p>
+    <w:p>
+      <w:pPr>
+        <w:pStyle w:val="Sinespaciado"/>
+        <w:tabs>
+          <w:tab w:val="left" w:pos="5670"/>
+        </w:tabs>
+        <w:spacing w:line="276" w:lineRule="auto"/>
+        <w:rPr>
+          <w:rFonts w:ascii="Arial" w:hAnsi="Arial" w:cs="Arial"/>
+          <w:sz w:val="28"/>
+          <w:szCs w:val="24"/>
+        </w:rPr>
+      </w:pPr>
+      <w:r>
+        <w:rPr>
+          <w:rFonts w:ascii="Arial" w:hAnsi="Arial" w:cs="Arial"/>
+          <w:b/>
+          <w:bCs/>
+          <w:sz w:val="28"/>
+          <w:szCs w:val="24"/>
+        </w:rPr>
+        <w:t>Destino</w:t>
+      </w:r>
+      <w:r>
+        <w:rPr>
+          <w:rFonts w:ascii="Arial" w:hAnsi="Arial" w:cs="Arial"/>
+          <w:b/>
+          <w:bCs/>
+          <w:sz w:val="28"/>
+          <w:szCs w:val="24"/>
+        </w:rPr>
+        <w:t>:</w:t>
+      </w:r>
+      <w:r>
+        <w:rPr>
+          <w:rFonts w:ascii="Arial" w:hAnsi="Arial" w:cs="Arial"/>
+          <w:sz w:val="28"/>
+          <w:szCs w:val="24"/>
+        </w:rPr>
+        <w:t xml:space="preserve"> </w:t>
+      </w:r>
+    </w:p>
+    <w:p>
+      <w:pPr>
+        <w:pStyle w:val="Sinespaciado"/>
+        <w:tabs>
+          <w:tab w:val="left" w:pos="5670"/>
+        </w:tabs>
+        <w:spacing w:line="276" w:lineRule="auto"/>
+        <w:rPr>
+          <w:rFonts w:ascii="Arial" w:hAnsi="Arial" w:cs="Arial"/>
+          <w:b/>
+          <w:bCs/>
+          <w:sz w:val="24"/>
+          <w:szCs w:val="24"/>
+        </w:rPr>
+      </w:pPr>
+      <w:r>
+        <w:rPr>
+          <w:rFonts w:ascii="Arial" w:hAnsi="Arial" w:cs="Arial"/>
+          <w:b/>
+          <w:bCs/>
+          <w:sz w:val="28"/>
+          <w:szCs w:val="24"/>
+        </w:rPr>
+        <w:t xml:space="preserve">         </w:t>
+      </w:r>
+      <w:r>
+        <w:rPr>
+          <w:rFonts w:ascii="Arial" w:hAnsi="Arial" w:cs="Arial"/>
+          <w:b/>
+          <w:bCs/>
+          <w:sz w:val="24"/>
+          <w:szCs w:val="24"/>
+        </w:rPr>
+        <w:t>HUDE</w:t>
+      </w:r>
+      <w:r>
+        <w:rPr>
+          <w:rFonts w:ascii="Arial" w:hAnsi="Arial" w:cs="Arial"/>
+          <w:b/>
+          <w:bCs/>
+          <w:sz w:val="24"/>
+          <w:szCs w:val="24"/>
+        </w:rPr>
+        <w:t>-001:</w:t>
+      </w:r>
+    </w:p>
+    <w:p>
+      <w:pPr>
+        <w:spacing w:after="0" w:line="240" w:lineRule="auto"/>
+        <w:ind w:left="708"/>
+        <w:textAlignment w:val="baseline"/>
+        <w:rPr>
+          <w:rFonts w:ascii="Arial" w:eastAsia="Times New Roman" w:hAnsi="Arial" w:cs="Arial"/>
+          <w:sz w:val="24"/>
+          <w:szCs w:val="24"/>
+          <w:lang w:eastAsia="es-GT"/>
+        </w:rPr>
+      </w:pPr>
+      <w:r>
+        <w:rPr>
+          <w:rFonts w:ascii="Arial" w:eastAsia="Times New Roman" w:hAnsi="Arial" w:cs="Arial"/>
+          <w:sz w:val="24"/>
+          <w:szCs w:val="24"/>
+          <w:lang w:eastAsia="es-GT"/>
+        </w:rPr>
+        <w:t>Como usuario, quiero ver información del destino, para elegir el lugar que más me interese.  </w:t>
+      </w:r>
+    </w:p>
+    <w:p>
+      <w:pPr>
+        <w:pStyle w:val="Sinespaciado"/>
+        <w:tabs>
+          <w:tab w:val="left" w:pos="5670"/>
+        </w:tabs>
+        <w:spacing w:line="276" w:lineRule="auto"/>
+        <w:ind w:left="720"/>
+        <w:rPr>
+          <w:rFonts w:ascii="Arial" w:hAnsi="Arial" w:cs="Arial"/>
+          <w:b/>
+          <w:bCs/>
+          <w:sz w:val="24"/>
+          <w:szCs w:val="24"/>
+        </w:rPr>
+      </w:pPr>
+      <w:r>
+        <w:rPr>
+          <w:rFonts w:ascii="Arial" w:hAnsi="Arial" w:cs="Arial"/>
+          <w:b/>
+          <w:bCs/>
+          <w:sz w:val="24"/>
+          <w:szCs w:val="24"/>
+        </w:rPr>
+        <w:t>HUDE-002</w:t>
+      </w:r>
+      <w:r>
+        <w:rPr>
+          <w:rFonts w:ascii="Arial" w:hAnsi="Arial" w:cs="Arial"/>
+          <w:b/>
+          <w:bCs/>
+          <w:sz w:val="24"/>
+          <w:szCs w:val="24"/>
+        </w:rPr>
+        <w:t>:</w:t>
+      </w:r>
+    </w:p>
+    <w:p>
+      <w:pPr>
+        <w:spacing w:after="0" w:line="240" w:lineRule="auto"/>
+        <w:ind w:left="708"/>
+        <w:textAlignment w:val="baseline"/>
+        <w:rPr>
+          <w:rFonts w:ascii="Arial" w:eastAsia="Times New Roman" w:hAnsi="Arial" w:cs="Arial"/>
+          <w:sz w:val="24"/>
+          <w:szCs w:val="24"/>
+          <w:lang w:eastAsia="es-GT"/>
+        </w:rPr>
+      </w:pPr>
+      <w:r>
+        <w:rPr>
+          <w:rFonts w:ascii="Arial" w:eastAsia="Times New Roman" w:hAnsi="Arial" w:cs="Arial"/>
+          <w:sz w:val="24"/>
+          <w:szCs w:val="24"/>
+          <w:lang w:eastAsia="es-GT"/>
+        </w:rPr>
+        <w:t>Como empleado, quiero consultar los destinos disponibles, para asesorar correctamente a los clientes. </w:t>
+      </w:r>
+    </w:p>
+    <w:p>
+      <w:pPr>
+        <w:pStyle w:val="Sinespaciado"/>
+        <w:tabs>
+          <w:tab w:val="left" w:pos="5670"/>
+        </w:tabs>
+        <w:spacing w:line="276" w:lineRule="auto"/>
+        <w:rPr>
+          <w:rFonts w:ascii="Arial" w:hAnsi="Arial" w:cs="Arial"/>
+          <w:b/>
+          <w:bCs/>
+          <w:sz w:val="24"/>
+          <w:szCs w:val="24"/>
+        </w:rPr>
+      </w:pPr>
+      <w:r>
+        <w:rPr>
+          <w:rFonts w:ascii="Arial" w:hAnsi="Arial" w:cs="Arial"/>
+          <w:b/>
+          <w:bCs/>
+          <w:sz w:val="24"/>
+          <w:szCs w:val="24"/>
+        </w:rPr>
+        <w:t xml:space="preserve">           HUDE-003</w:t>
+      </w:r>
+      <w:r>
+        <w:rPr>
+          <w:rFonts w:ascii="Arial" w:hAnsi="Arial" w:cs="Arial"/>
+          <w:b/>
+          <w:bCs/>
+          <w:sz w:val="24"/>
+          <w:szCs w:val="24"/>
+        </w:rPr>
+        <w:t>:</w:t>
+      </w:r>
+      <w:r>
+        <w:rPr>
+          <w:rFonts w:ascii="Arial" w:hAnsi="Arial" w:cs="Arial"/>
+          <w:sz w:val="24"/>
+          <w:szCs w:val="24"/>
+        </w:rPr>
+        <w:t xml:space="preserve"> </w:t>
+      </w:r>
+    </w:p>
+    <w:p>
+      <w:pPr>
+        <w:spacing w:after="0" w:line="240" w:lineRule="auto"/>
+        <w:ind w:left="708"/>
+        <w:textAlignment w:val="baseline"/>
+        <w:rPr>
+          <w:rFonts w:ascii="Arial" w:eastAsia="Times New Roman" w:hAnsi="Arial" w:cs="Arial"/>
+          <w:sz w:val="24"/>
+          <w:szCs w:val="24"/>
+          <w:lang w:eastAsia="es-GT"/>
+        </w:rPr>
+      </w:pPr>
+      <w:r>
+        <w:rPr>
+          <w:rFonts w:ascii="Arial" w:eastAsia="Times New Roman" w:hAnsi="Arial" w:cs="Arial"/>
+          <w:sz w:val="24"/>
+          <w:szCs w:val="24"/>
+          <w:lang w:eastAsia="es-GT"/>
+        </w:rPr>
+        <w:t>Como administrador, quiero poder agregar, editar o eliminar destinos, para mantener la oferta turística actualizada. </w:t>
+      </w:r>
+    </w:p>
+    <w:p>
+      <w:pPr>
+        <w:pStyle w:val="Sinespaciado"/>
+        <w:tabs>
+          <w:tab w:val="left" w:pos="5670"/>
+        </w:tabs>
+        <w:spacing w:line="276" w:lineRule="auto"/>
+        <w:ind w:left="720"/>
+        <w:rPr>
+          <w:rFonts w:ascii="Arial" w:hAnsi="Arial" w:cs="Arial"/>
+          <w:sz w:val="24"/>
+          <w:szCs w:val="24"/>
+        </w:rPr>
+      </w:pPr>
+    </w:p>
+    <w:p>
+      <w:pPr>
+        <w:rPr>
+          <w:rFonts w:eastAsiaTheme="minorHAnsi"/>
+          <w:sz w:val="24"/>
+          <w:szCs w:val="24"/>
+          <w:u w:val="single"/>
+        </w:rPr>
+      </w:pPr>
+      <w:r>
+        <w:rPr>
+          <w:sz w:val="24"/>
+          <w:szCs w:val="24"/>
+          <w:u w:val="single"/>
+        </w:rPr>
+        <w:br w:type="page"/>
+      </w:r>
+    </w:p>
+    <w:p>
+      <w:pPr>
+        <w:pStyle w:val="Sinespaciado"/>
+        <w:tabs>
+          <w:tab w:val="left" w:pos="5670"/>
+        </w:tabs>
+        <w:spacing w:line="276" w:lineRule="auto"/>
+        <w:jc w:val="center"/>
+        <w:rPr>
+          <w:rFonts w:ascii="Arial" w:hAnsi="Arial" w:cs="Arial"/>
+          <w:b/>
+          <w:bCs/>
+          <w:sz w:val="28"/>
+          <w:szCs w:val="28"/>
+        </w:rPr>
+      </w:pPr>
+      <w:r>
+        <w:rPr>
+          <w:noProof/>
+        </w:rPr>
+        <w:lastRenderedPageBreak/>
+        <w:pict w14:anchorId="00107CFD">
+          <v:shapetype id="_x0000_t75" coordsize="21600,21600" o:spt="75" o:preferrelative="t" path="m@4@5l@4@11@9@11@9@5xe" filled="f" stroked="f">
+            <v:stroke joinstyle="miter"/>
+            <v:formulas>
+              <v:f eqn="if lineDrawn pixelLineWidth 0"/>
+              <v:f eqn="sum @0 1 0"/>
+              <v:f eqn="sum 0 0 @1"/>
+              <v:f eqn="prod @2 1 2"/>
+              <v:f eqn="prod @3 21600 pixelWidth"/>
+              <v:f eqn="prod @3 21600 pixelHeight"/>
+              <v:f eqn="sum @0 0 1"/>
+              <v:f eqn="prod @6 1 2"/>
+              <v:f eqn="prod @7 21600 pixelWidth"/>
+              <v:f eqn="sum @8 21600 0"/>
+              <v:f eqn="prod @7 21600 pixelHeight"/>
+              <v:f eqn="sum @10 21600 0"/>
+            </v:formulas>
+            <v:path o:extrusionok="f" gradientshapeok="t" o:connecttype="rect"/>
+            <o:lock v:ext="edit" aspectratio="t"/>
+          </v:shapetype>
+          <v:shape id="_x0000_s1026" type="#_x0000_t75" style="position:absolute;left:0;text-align:left;margin-left:-41.05pt;margin-top:29.25pt;width:524.9pt;height:535.2pt;z-index:-251658240;mso-position-horizontal-relative:text;mso-position-vertical-relative:text;mso-width-relative:page;mso-height-relative:page" wrapcoords="-49 0 -49 21552 21600 21552 21600 0 -49 0">
+            <v:imagedata r:id="rId9" o:title="imagen"/>
+            <w10:wrap type="through"/>
+          </v:shape>
+        </w:pict>
+      </w:r>
+      <w:r>
+        <w:rPr>
+          <w:rFonts w:ascii="Arial" w:hAnsi="Arial" w:cs="Arial"/>
+          <w:b/>
+          <w:bCs/>
+          <w:sz w:val="28"/>
+          <w:szCs w:val="28"/>
+        </w:rPr>
+        <w:t>Diagrama Modelo de Clase</w:t>
+      </w:r>
+      <w:r>
+        <w:rPr>
+          <w:rFonts w:ascii="Arial" w:hAnsi="Arial" w:cs="Arial"/>
+          <w:b/>
+          <w:bCs/>
+          <w:sz w:val="28"/>
+          <w:szCs w:val="28"/>
+        </w:rPr>
+        <w:t xml:space="preserve"> – despinoza-2021308</w:t>
+      </w:r>
+    </w:p>
+    <w:p>
+      <w:pPr>
+        <w:pStyle w:val="Sinespaciado"/>
+        <w:tabs>
+          <w:tab w:val="left" w:pos="5670"/>
+        </w:tabs>
+        <w:spacing w:line="276" w:lineRule="auto"/>
+        <w:jc w:val="center"/>
+        <w:rPr>
+          <w:rFonts w:ascii="Arial" w:hAnsi="Arial" w:cs="Arial"/>
+          <w:b/>
+          <w:bCs/>
+          <w:sz w:val="28"/>
+          <w:szCs w:val="28"/>
+        </w:rPr>
+      </w:pPr>
+    </w:p>
+    <w:p>
+      <w:pPr>
+        <w:rPr>
+          <w:rFonts w:eastAsiaTheme="minorHAnsi"/>
+          <w:sz w:val="24"/>
+          <w:szCs w:val="24"/>
+          <w:u w:val="single"/>
+        </w:rPr>
+      </w:pPr>
+      <w:r>
+        <w:rPr>
+          <w:sz w:val="24"/>
+          <w:szCs w:val="24"/>
+          <w:u w:val="single"/>
+        </w:rPr>
+        <w:br w:type="page"/>
+      </w:r>
+    </w:p>
+    <w:p>
+      <w:pPr>
+        <w:pStyle w:val="Sinespaciado"/>
+        <w:tabs>
+          <w:tab w:val="left" w:pos="5670"/>
+        </w:tabs>
+        <w:spacing w:line="276" w:lineRule="auto"/>
+        <w:rPr>
+          <w:sz w:val="24"/>
+          <w:szCs w:val="24"/>
+          <w:u w:val="single"/>
+        </w:rPr>
+        <w:sectPr>
+          <w:pgSz w:w="12240" w:h="15840"/>
+          <w:pgMar w:top="1417" w:right="1701" w:bottom="1417" w:left="1701" w:header="708" w:footer="708" w:gutter="0"/>
+          <w:cols w:space="708"/>
+          <w:docGrid w:linePitch="360"/>
+        </w:sectPr>
+      </w:pPr>
+    </w:p>
+    <w:p>
+      <w:pPr>
+        <w:pStyle w:val="Sinespaciado"/>
+        <w:tabs>
+          <w:tab w:val="left" w:pos="5670"/>
+        </w:tabs>
+        <w:spacing w:line="276" w:lineRule="auto"/>
+        <w:jc w:val="center"/>
+        <w:rPr>
+          <w:rFonts w:ascii="Arial" w:hAnsi="Arial" w:cs="Arial"/>
+          <w:b/>
+          <w:bCs/>
+          <w:sz w:val="28"/>
+          <w:szCs w:val="28"/>
+        </w:rPr>
+      </w:pPr>
+      <w:r>
+        <w:rPr>
+          <w:rFonts w:ascii="Arial" w:hAnsi="Arial" w:cs="Arial"/>
+          <w:b/>
+          <w:noProof/>
+          <w:sz w:val="28"/>
+          <w:szCs w:val="28"/>
+          <w:lang w:eastAsia="es-GT"/>
+        </w:rPr>
+        <w:lastRenderedPageBreak/>
+        <w:drawing>
+          <wp:anchor distT="0" distB="0" distL="114300" distR="114300" simplePos="0" relativeHeight="251657216" behindDoc="0" locked="0" layoutInCell="1" allowOverlap="1" wp14:anchorId="3B285DAA" wp14:editId="063B43BE">
+            <wp:simplePos x="0" y="0"/>
+            <wp:positionH relativeFrom="column">
+              <wp:posOffset>-586105</wp:posOffset>
+            </wp:positionH>
+            <wp:positionV relativeFrom="paragraph">
+              <wp:posOffset>662305</wp:posOffset>
+            </wp:positionV>
+            <wp:extent cx="9491200" cy="4524375"/>
+            <wp:effectExtent l="0" t="0" r="0" b="0"/>
+            <wp:wrapNone/>
+            <wp:docPr id="1" name="Imagen 1"/>
+            <wp:cNvGraphicFramePr>
+              <a:graphicFrameLocks xmlns:a="http://schemas.openxmlformats.org/drawingml/2006/main" noChangeAspect="1"/>
+            </wp:cNvGraphicFramePr>
+            <a:graphic xmlns:a="http://schemas.openxmlformats.org/drawingml/2006/main">
+              <a:graphicData uri="http://schemas.openxmlformats.org/drawingml/2006/picture">
+                <pic:pic xmlns:pic="http://schemas.openxmlformats.org/drawingml/2006/picture">
+                  <pic:nvPicPr>
+                    <pic:cNvPr id="1" name="Diagrama Entidad Relacion.png"/>
+                    <pic:cNvPicPr/>
+                  </pic:nvPicPr>
+                  <pic:blipFill>
+                    <a:blip r:embed="rId10" cstate="print">
+                      <a:extLst>
+                        <a:ext uri="{28A0092B-C50C-407E-A947-70E740481C1C}">
+                          <a14:useLocalDpi xmlns:a14="http://schemas.microsoft.com/office/drawing/2010/main" val="0"/>
+                        </a:ext>
+                      </a:extLst>
+                    </a:blip>
+                    <a:stretch>
+                      <a:fillRect/>
+                    </a:stretch>
+                  </pic:blipFill>
+                  <pic:spPr>
+                    <a:xfrm>
+                      <a:off x="0" y="0"/>
+                      <a:ext cx="9491200" cy="4524375"/>
+                    </a:xfrm>
+                    <a:prstGeom prst="rect">
+                      <a:avLst/>
+                    </a:prstGeom>
+                  </pic:spPr>
+                </pic:pic>
+              </a:graphicData>
+            </a:graphic>
+            <wp14:sizeRelH relativeFrom="margin">
+              <wp14:pctWidth>0</wp14:pctWidth>
+            </wp14:sizeRelH>
+            <wp14:sizeRelV relativeFrom="margin">
+              <wp14:pctHeight>0</wp14:pctHeight>
+            </wp14:sizeRelV>
+          </wp:anchor>
+        </w:drawing>
+      </w:r>
+      <w:r>
+        <w:rPr>
+          <w:rFonts w:ascii="Arial" w:hAnsi="Arial" w:cs="Arial"/>
+          <w:b/>
+          <w:sz w:val="28"/>
+          <w:szCs w:val="28"/>
+        </w:rPr>
+        <w:t>D</w:t>
+      </w:r>
+      <w:r>
+        <w:rPr>
+          <w:rFonts w:ascii="Arial" w:hAnsi="Arial" w:cs="Arial"/>
+          <w:b/>
+          <w:bCs/>
+          <w:sz w:val="28"/>
+          <w:szCs w:val="28"/>
+        </w:rPr>
+        <w:t>iagrama Modelo Entidad-Relación</w:t>
+      </w:r>
+      <w:r>
+        <w:rPr>
+          <w:rFonts w:ascii="Arial" w:hAnsi="Arial" w:cs="Arial"/>
+          <w:b/>
+          <w:bCs/>
+          <w:sz w:val="28"/>
+          <w:szCs w:val="28"/>
+        </w:rPr>
+        <w:t xml:space="preserve"> – cxicara-2021152</w:t>
+      </w:r>
+    </w:p>
+    <w:p>
+      <w:pPr>
+        <w:pStyle w:val="Sinespaciado"/>
+        <w:tabs>
+          <w:tab w:val="left" w:pos="5670"/>
+        </w:tabs>
+        <w:spacing w:line="276" w:lineRule="auto"/>
+        <w:jc w:val="center"/>
+        <w:rPr>
+          <w:rFonts w:ascii="Arial" w:hAnsi="Arial" w:cs="Arial"/>
+          <w:b/>
+          <w:bCs/>
+          <w:sz w:val="28"/>
+          <w:szCs w:val="28"/>
+        </w:rPr>
+      </w:pPr>
+    </w:p>
+    <w:p>
+      <w:pPr>
+        <w:pStyle w:val="Sinespaciado"/>
+        <w:tabs>
+          <w:tab w:val="left" w:pos="5670"/>
+        </w:tabs>
+        <w:spacing w:line="276" w:lineRule="auto"/>
+        <w:jc w:val="center"/>
+        <w:rPr>
+          <w:rFonts w:ascii="Arial" w:hAnsi="Arial" w:cs="Arial"/>
+          <w:b/>
+          <w:bCs/>
+          <w:sz w:val="28"/>
+          <w:szCs w:val="28"/>
+        </w:rPr>
+      </w:pPr>
+    </w:p>
+    <w:p>
+      <w:pPr>
+        <w:pStyle w:val="Sinespaciado"/>
+        <w:tabs>
+          <w:tab w:val="left" w:pos="5670"/>
+        </w:tabs>
+        <w:spacing w:line="276" w:lineRule="auto"/>
+        <w:jc w:val="center"/>
+        <w:rPr>
+          <w:rFonts w:ascii="Arial" w:hAnsi="Arial" w:cs="Arial"/>
+          <w:b/>
+          <w:bCs/>
+          <w:sz w:val="28"/>
+          <w:szCs w:val="28"/>
+        </w:rPr>
+      </w:pPr>
+    </w:p>
+    <w:p>
+      <w:pPr>
+        <w:pStyle w:val="Sinespaciado"/>
+        <w:tabs>
+          <w:tab w:val="left" w:pos="5670"/>
+        </w:tabs>
+        <w:spacing w:line="276" w:lineRule="auto"/>
+        <w:jc w:val="center"/>
+        <w:rPr>
+          <w:rFonts w:ascii="Arial" w:hAnsi="Arial" w:cs="Arial"/>
+          <w:b/>
+          <w:bCs/>
+          <w:sz w:val="28"/>
+          <w:szCs w:val="28"/>
+        </w:rPr>
+      </w:pPr>
+    </w:p>
+    <w:p>
+      <w:pPr>
+        <w:pStyle w:val="Sinespaciado"/>
+        <w:tabs>
+          <w:tab w:val="left" w:pos="5670"/>
+        </w:tabs>
+        <w:spacing w:line="276" w:lineRule="auto"/>
+        <w:jc w:val="center"/>
+        <w:rPr>
+          <w:rFonts w:ascii="Arial" w:hAnsi="Arial" w:cs="Arial"/>
+          <w:b/>
+          <w:bCs/>
+          <w:sz w:val="28"/>
+          <w:szCs w:val="28"/>
+        </w:rPr>
+      </w:pPr>
+    </w:p>
+    <w:p>
+      <w:pPr>
+        <w:pStyle w:val="Sinespaciado"/>
+        <w:tabs>
+          <w:tab w:val="left" w:pos="5670"/>
+        </w:tabs>
+        <w:spacing w:line="276" w:lineRule="auto"/>
+        <w:jc w:val="center"/>
+        <w:rPr>
+          <w:rFonts w:ascii="Arial" w:hAnsi="Arial" w:cs="Arial"/>
+          <w:b/>
+          <w:bCs/>
+          <w:sz w:val="28"/>
+          <w:szCs w:val="28"/>
+        </w:rPr>
+      </w:pPr>
+    </w:p>
+    <w:p>
+      <w:pPr>
+        <w:pStyle w:val="Sinespaciado"/>
+        <w:tabs>
+          <w:tab w:val="left" w:pos="5670"/>
+        </w:tabs>
+        <w:spacing w:line="276" w:lineRule="auto"/>
+        <w:jc w:val="center"/>
+        <w:rPr>
+          <w:rFonts w:ascii="Arial" w:hAnsi="Arial" w:cs="Arial"/>
+          <w:b/>
+          <w:bCs/>
+          <w:sz w:val="28"/>
+          <w:szCs w:val="28"/>
+        </w:rPr>
+      </w:pPr>
+    </w:p>
+    <w:p>
+      <w:pPr>
+        <w:pStyle w:val="Sinespaciado"/>
+        <w:tabs>
+          <w:tab w:val="left" w:pos="5670"/>
+        </w:tabs>
+        <w:spacing w:line="276" w:lineRule="auto"/>
+        <w:jc w:val="center"/>
+        <w:rPr>
+          <w:rFonts w:ascii="Arial" w:hAnsi="Arial" w:cs="Arial"/>
+          <w:b/>
+          <w:bCs/>
+          <w:sz w:val="28"/>
+          <w:szCs w:val="28"/>
+        </w:rPr>
+      </w:pPr>
+    </w:p>
+    <w:p>
+      <w:pPr>
+        <w:pStyle w:val="Sinespaciado"/>
+        <w:tabs>
+          <w:tab w:val="left" w:pos="5670"/>
+        </w:tabs>
+        <w:spacing w:line="276" w:lineRule="auto"/>
+        <w:jc w:val="center"/>
+        <w:rPr>
+          <w:rFonts w:ascii="Arial" w:hAnsi="Arial" w:cs="Arial"/>
+          <w:b/>
+          <w:bCs/>
+          <w:sz w:val="28"/>
+          <w:szCs w:val="28"/>
+        </w:rPr>
+      </w:pPr>
+    </w:p>
+    <w:p>
+      <w:pPr>
+        <w:pStyle w:val="Sinespaciado"/>
+        <w:tabs>
+          <w:tab w:val="left" w:pos="5670"/>
+        </w:tabs>
+        <w:spacing w:line="276" w:lineRule="auto"/>
+        <w:jc w:val="center"/>
+        <w:rPr>
+          <w:rFonts w:ascii="Arial" w:hAnsi="Arial" w:cs="Arial"/>
+          <w:b/>
+          <w:bCs/>
+          <w:sz w:val="28"/>
+          <w:szCs w:val="28"/>
+        </w:rPr>
+      </w:pPr>
+    </w:p>
+    <w:p>
+      <w:pPr>
+        <w:pStyle w:val="Sinespaciado"/>
+        <w:tabs>
+          <w:tab w:val="left" w:pos="5670"/>
+        </w:tabs>
+        <w:spacing w:line="276" w:lineRule="auto"/>
+        <w:jc w:val="center"/>
+        <w:rPr>
+          <w:rFonts w:ascii="Arial" w:hAnsi="Arial" w:cs="Arial"/>
+          <w:b/>
+          <w:bCs/>
+          <w:sz w:val="28"/>
+          <w:szCs w:val="28"/>
+        </w:rPr>
+      </w:pPr>
+    </w:p>
+    <w:p>
+      <w:pPr>
+        <w:pStyle w:val="Sinespaciado"/>
+        <w:tabs>
+          <w:tab w:val="left" w:pos="5670"/>
+        </w:tabs>
+        <w:spacing w:line="276" w:lineRule="auto"/>
+        <w:jc w:val="center"/>
+        <w:rPr>
+          <w:rFonts w:ascii="Arial" w:hAnsi="Arial" w:cs="Arial"/>
+          <w:b/>
+          <w:bCs/>
+          <w:sz w:val="28"/>
+          <w:szCs w:val="28"/>
+        </w:rPr>
+      </w:pPr>
+    </w:p>
+    <w:p>
+      <w:pPr>
+        <w:pStyle w:val="Sinespaciado"/>
+        <w:tabs>
+          <w:tab w:val="left" w:pos="5670"/>
+        </w:tabs>
+        <w:spacing w:line="276" w:lineRule="auto"/>
+        <w:jc w:val="center"/>
+        <w:rPr>
+          <w:rFonts w:ascii="Arial" w:hAnsi="Arial" w:cs="Arial"/>
+          <w:b/>
+          <w:bCs/>
+          <w:sz w:val="28"/>
+          <w:szCs w:val="28"/>
+        </w:rPr>
+      </w:pPr>
+    </w:p>
+    <w:p>
+      <w:pPr>
+        <w:pStyle w:val="Sinespaciado"/>
+        <w:tabs>
+          <w:tab w:val="left" w:pos="5670"/>
+        </w:tabs>
+        <w:spacing w:line="276" w:lineRule="auto"/>
+        <w:jc w:val="center"/>
+        <w:rPr>
+          <w:rFonts w:ascii="Arial" w:hAnsi="Arial" w:cs="Arial"/>
+          <w:b/>
+          <w:bCs/>
+          <w:sz w:val="28"/>
+          <w:szCs w:val="28"/>
+        </w:rPr>
+      </w:pPr>
+    </w:p>
+    <w:p>
+      <w:pPr>
+        <w:pStyle w:val="Sinespaciado"/>
+        <w:tabs>
+          <w:tab w:val="left" w:pos="5670"/>
+        </w:tabs>
+        <w:spacing w:line="276" w:lineRule="auto"/>
+        <w:jc w:val="center"/>
+        <w:rPr>
+          <w:rFonts w:ascii="Arial" w:hAnsi="Arial" w:cs="Arial"/>
+          <w:b/>
+          <w:bCs/>
+          <w:sz w:val="28"/>
+          <w:szCs w:val="28"/>
+        </w:rPr>
+      </w:pPr>
+    </w:p>
+    <w:p>
+      <w:pPr>
+        <w:pStyle w:val="Sinespaciado"/>
+        <w:tabs>
+          <w:tab w:val="left" w:pos="5670"/>
+        </w:tabs>
+        <w:spacing w:line="276" w:lineRule="auto"/>
+        <w:jc w:val="center"/>
+        <w:rPr>
+          <w:rFonts w:ascii="Arial" w:hAnsi="Arial" w:cs="Arial"/>
+          <w:b/>
+          <w:bCs/>
+          <w:sz w:val="28"/>
+          <w:szCs w:val="28"/>
+        </w:rPr>
+      </w:pPr>
+    </w:p>
+    <w:p>
+      <w:pPr>
+        <w:pStyle w:val="Sinespaciado"/>
+        <w:tabs>
+          <w:tab w:val="left" w:pos="5670"/>
+        </w:tabs>
+        <w:spacing w:line="276" w:lineRule="auto"/>
+        <w:jc w:val="center"/>
+        <w:rPr>
+          <w:rFonts w:ascii="Arial" w:hAnsi="Arial" w:cs="Arial"/>
+          <w:b/>
+          <w:bCs/>
+          <w:sz w:val="28"/>
+          <w:szCs w:val="28"/>
+        </w:rPr>
+      </w:pPr>
+    </w:p>
+    <w:p>
+      <w:pPr>
+        <w:pStyle w:val="Sinespaciado"/>
+        <w:tabs>
+          <w:tab w:val="left" w:pos="5670"/>
+        </w:tabs>
+        <w:spacing w:line="276" w:lineRule="auto"/>
+        <w:jc w:val="center"/>
+        <w:rPr>
+          <w:rFonts w:ascii="Arial" w:hAnsi="Arial" w:cs="Arial"/>
+          <w:b/>
+          <w:bCs/>
+          <w:sz w:val="28"/>
+          <w:szCs w:val="28"/>
+        </w:rPr>
+      </w:pPr>
+    </w:p>
+    <w:p>
+      <w:pPr>
+        <w:pStyle w:val="Sinespaciado"/>
+        <w:tabs>
+          <w:tab w:val="left" w:pos="5670"/>
+        </w:tabs>
+        <w:spacing w:line="276" w:lineRule="auto"/>
+        <w:jc w:val="center"/>
+        <w:rPr>
+          <w:rFonts w:ascii="Arial" w:hAnsi="Arial" w:cs="Arial"/>
+          <w:b/>
+          <w:bCs/>
+          <w:sz w:val="28"/>
+          <w:szCs w:val="28"/>
+        </w:rPr>
+      </w:pPr>
+    </w:p>
+    <w:p>
+      <w:pPr>
+        <w:pStyle w:val="Sinespaciado"/>
+        <w:tabs>
+          <w:tab w:val="left" w:pos="5670"/>
+        </w:tabs>
+        <w:spacing w:line="276" w:lineRule="auto"/>
+        <w:jc w:val="center"/>
+        <w:rPr>
+          <w:rFonts w:ascii="Arial" w:hAnsi="Arial" w:cs="Arial"/>
+          <w:b/>
+          <w:bCs/>
+          <w:sz w:val="28"/>
+          <w:szCs w:val="28"/>
+        </w:rPr>
+      </w:pPr>
+    </w:p>
+    <w:p>
+      <w:pPr>
+        <w:pStyle w:val="Sinespaciado"/>
+        <w:tabs>
+          <w:tab w:val="left" w:pos="5670"/>
+        </w:tabs>
+        <w:spacing w:line="276" w:lineRule="auto"/>
+        <w:jc w:val="center"/>
+        <w:rPr>
+          <w:rFonts w:ascii="Arial" w:hAnsi="Arial" w:cs="Arial"/>
+          <w:b/>
+          <w:bCs/>
+          <w:sz w:val="28"/>
+          <w:szCs w:val="28"/>
+        </w:rPr>
+      </w:pPr>
+    </w:p>
+    <w:p>
+      <w:pPr>
+        <w:pStyle w:val="NormalWeb"/>
+      </w:pPr>
+    </w:p>
+    <w:p>
+      <w:pPr>
+        <w:pStyle w:val="Sinespaciado"/>
+        <w:tabs>
+          <w:tab w:val="left" w:pos="5670"/>
+        </w:tabs>
+        <w:spacing w:line="276" w:lineRule="auto"/>
+        <w:jc w:val="center"/>
+        <w:rPr>
+          <w:rFonts w:ascii="Arial" w:hAnsi="Arial" w:cs="Arial"/>
+          <w:b/>
+          <w:bCs/>
+          <w:sz w:val="28"/>
+          <w:szCs w:val="28"/>
+        </w:rPr>
+      </w:pPr>
+      <w:r>
+        <w:rPr>
+          <w:rFonts w:ascii="Arial" w:hAnsi="Arial" w:cs="Arial"/>
+          <w:b/>
+          <w:bCs/>
+          <w:sz w:val="28"/>
+          <w:szCs w:val="28"/>
+        </w:rPr>
+        <w:lastRenderedPageBreak/>
+        <w:t>Diagrama Modelo Relacional – lxiloj-2021176</w:t>
+      </w:r>
+    </w:p>
+    <w:p>
+      <w:pPr>
+        <w:pStyle w:val="Sinespaciado"/>
+        <w:tabs>
+          <w:tab w:val="left" w:pos="5670"/>
+        </w:tabs>
+        <w:spacing w:line="276" w:lineRule="auto"/>
+        <w:jc w:val="center"/>
+        <w:rPr>
+          <w:rFonts w:ascii="Arial" w:hAnsi="Arial" w:cs="Arial"/>
+          <w:b/>
+          <w:bCs/>
+          <w:sz w:val="28"/>
+          <w:szCs w:val="28"/>
+        </w:rPr>
+      </w:pPr>
+      <w:bookmarkStart w:id="0" w:name="_GoBack"/>
+      <w:bookmarkEnd w:id="0"/>
+      <w:r>
+        <w:rPr>
+          <w:noProof/>
+        </w:rPr>
+        <w:drawing>
+          <wp:anchor distT="0" distB="0" distL="114300" distR="114300" simplePos="0" relativeHeight="251659264" behindDoc="0" locked="0" layoutInCell="1" allowOverlap="1" wp14:anchorId="4473DC91" wp14:editId="0DD0CBBA">
+            <wp:simplePos x="0" y="0"/>
+            <wp:positionH relativeFrom="margin">
+              <wp:posOffset>642620</wp:posOffset>
+            </wp:positionH>
+            <wp:positionV relativeFrom="paragraph">
+              <wp:posOffset>168275</wp:posOffset>
+            </wp:positionV>
+            <wp:extent cx="6915150" cy="5087620"/>
+            <wp:effectExtent l="0" t="0" r="0" b="0"/>
+            <wp:wrapThrough wrapText="bothSides">
+              <wp:wrapPolygon edited="0">
+                <wp:start x="0" y="0"/>
+                <wp:lineTo x="0" y="21514"/>
+                <wp:lineTo x="21540" y="21514"/>
+                <wp:lineTo x="21540" y="0"/>
+                <wp:lineTo x="0" y="0"/>
+              </wp:wrapPolygon>
+            </wp:wrapThrough>
+            <wp:docPr id="4" name="Imagen 4" descr="C:\Users\Informatica\Downloads\DiagramaModeloRelacional.png"/>
+            <wp:cNvGraphicFramePr>
+              <a:graphicFrameLocks xmlns:a="http://schemas.openxmlformats.org/drawingml/2006/main" noChangeAspect="1"/>
+            </wp:cNvGraphicFramePr>
+            <a:graphic xmlns:a="http://schemas.openxmlformats.org/drawingml/2006/main">
+              <a:graphicData uri="http://schemas.openxmlformats.org/drawingml/2006/picture">
+                <pic:pic xmlns:pic="http://schemas.openxmlformats.org/drawingml/2006/picture">
+                  <pic:nvPicPr>
+                    <pic:cNvPr id="0" name="Picture 3" descr="C:\Users\Informatica\Downloads\DiagramaModeloRelacional.png"/>
+                    <pic:cNvPicPr>
+                      <a:picLocks noChangeAspect="1" noChangeArrowheads="1"/>
+                    </pic:cNvPicPr>
+                  </pic:nvPicPr>
+                  <pic:blipFill>
+                    <a:blip r:embed="rId11" cstate="print">
+                      <a:extLst>
+                        <a:ext uri="{28A0092B-C50C-407E-A947-70E740481C1C}">
+                          <a14:useLocalDpi xmlns:a14="http://schemas.microsoft.com/office/drawing/2010/main" val="0"/>
+                        </a:ext>
+                      </a:extLst>
+                    </a:blip>
+                    <a:srcRect/>
+                    <a:stretch>
+                      <a:fillRect/>
+                    </a:stretch>
+                  </pic:blipFill>
+                  <pic:spPr bwMode="auto">
+                    <a:xfrm>
+                      <a:off x="0" y="0"/>
+                      <a:ext cx="6915150" cy="5087620"/>
+                    </a:xfrm>
+                    <a:prstGeom prst="rect">
+                      <a:avLst/>
+                    </a:prstGeom>
+                    <a:noFill/>
+                    <a:ln>
+                      <a:noFill/>
+                    </a:ln>
+                  </pic:spPr>
+                </pic:pic>
+              </a:graphicData>
+            </a:graphic>
+            <wp14:sizeRelH relativeFrom="page">
+              <wp14:pctWidth>0</wp14:pctWidth>
+            </wp14:sizeRelH>
+            <wp14:sizeRelV relativeFrom="page">
+              <wp14:pctHeight>0</wp14:pctHeight>
+            </wp14:sizeRelV>
+          </wp:anchor>
+        </w:drawing>
+      </w:r>
     </w:p>
     <w:sectPr>
-      <w:pgSz w:w="12240" w:h="15840"/>
-      <w:pgMar w:top="1417" w:right="1701" w:bottom="1417" w:left="1701" w:header="708" w:footer="708" w:gutter="0"/>
+      <w:pgSz w:w="15840" w:h="12240" w:orient="landscape"/>
+      <w:pgMar w:top="1701" w:right="1418" w:bottom="1701" w:left="1418" w:header="709" w:footer="709" w:gutter="0"/>
       <w:cols w:space="708"/>
       <w:docGrid w:linePitch="360"/>
     </w:sectPr>
@@ -3101,9 +5378,231 @@
 </w:document>
 </file>
 
+<file path=word/endnotes.xml><?xml version="1.0" encoding="utf-8"?>
+<w:endnotes xmlns:wpc="http://schemas.microsoft.com/office/word/2010/wordprocessingCanvas" xmlns:mc="http://schemas.openxmlformats.org/markup-compatibility/2006" xmlns:o="urn:schemas-microsoft-com:office:office" xmlns:r="http://schemas.openxmlformats.org/officeDocument/2006/relationships" xmlns:m="http://schemas.openxmlformats.org/officeDocument/2006/math" xmlns:v="urn:schemas-microsoft-com:vml" xmlns:wp14="http://schemas.microsoft.com/office/word/2010/wordprocessingDrawing" xmlns:wp="http://schemas.openxmlformats.org/drawingml/2006/wordprocessingDrawing" xmlns:w10="urn:schemas-microsoft-com:office:word" xmlns:w="http://schemas.openxmlformats.org/wordprocessingml/2006/main" xmlns:w14="http://schemas.microsoft.com/office/word/2010/wordml" xmlns:w15="http://schemas.microsoft.com/office/word/2012/wordml" xmlns:wpg="http://schemas.microsoft.com/office/word/2010/wordprocessingGroup" xmlns:wpi="http://schemas.microsoft.com/office/word/2010/wordprocessingInk" xmlns:wne="http://schemas.microsoft.com/office/word/2006/wordml" xmlns:wps="http://schemas.microsoft.com/office/word/2010/wordprocessingShape" mc:Ignorable="w14 w15 wp14">
+  <w:endnote w:type="separator" w:id="-1">
+    <w:p>
+      <w:pPr>
+        <w:spacing w:after="0" w:line="240" w:lineRule="auto"/>
+      </w:pPr>
+      <w:r>
+        <w:separator/>
+      </w:r>
+    </w:p>
+  </w:endnote>
+  <w:endnote w:type="continuationSeparator" w:id="0">
+    <w:p>
+      <w:pPr>
+        <w:spacing w:after="0" w:line="240" w:lineRule="auto"/>
+      </w:pPr>
+      <w:r>
+        <w:continuationSeparator/>
+      </w:r>
+    </w:p>
+  </w:endnote>
+</w:endnotes>
+</file>
+
+<file path=word/footnotes.xml><?xml version="1.0" encoding="utf-8"?>
+<w:footnotes xmlns:wpc="http://schemas.microsoft.com/office/word/2010/wordprocessingCanvas" xmlns:mc="http://schemas.openxmlformats.org/markup-compatibility/2006" xmlns:o="urn:schemas-microsoft-com:office:office" xmlns:r="http://schemas.openxmlformats.org/officeDocument/2006/relationships" xmlns:m="http://schemas.openxmlformats.org/officeDocument/2006/math" xmlns:v="urn:schemas-microsoft-com:vml" xmlns:wp14="http://schemas.microsoft.com/office/word/2010/wordprocessingDrawing" xmlns:wp="http://schemas.openxmlformats.org/drawingml/2006/wordprocessingDrawing" xmlns:w10="urn:schemas-microsoft-com:office:word" xmlns:w="http://schemas.openxmlformats.org/wordprocessingml/2006/main" xmlns:w14="http://schemas.microsoft.com/office/word/2010/wordml" xmlns:w15="http://schemas.microsoft.com/office/word/2012/wordml" xmlns:wpg="http://schemas.microsoft.com/office/word/2010/wordprocessingGroup" xmlns:wpi="http://schemas.microsoft.com/office/word/2010/wordprocessingInk" xmlns:wne="http://schemas.microsoft.com/office/word/2006/wordml" xmlns:wps="http://schemas.microsoft.com/office/word/2010/wordprocessingShape" mc:Ignorable="w14 w15 wp14">
+  <w:footnote w:type="separator" w:id="-1">
+    <w:p>
+      <w:pPr>
+        <w:spacing w:after="0" w:line="240" w:lineRule="auto"/>
+      </w:pPr>
+      <w:r>
+        <w:separator/>
+      </w:r>
+    </w:p>
+  </w:footnote>
+  <w:footnote w:type="continuationSeparator" w:id="0">
+    <w:p>
+      <w:pPr>
+        <w:spacing w:after="0" w:line="240" w:lineRule="auto"/>
+      </w:pPr>
+      <w:r>
+        <w:continuationSeparator/>
+      </w:r>
+    </w:p>
+  </w:footnote>
+</w:footnotes>
+</file>
+
 <file path=word/numbering.xml><?xml version="1.0" encoding="utf-8"?>
-<w:numbering xmlns:wpc="http://schemas.microsoft.com/office/word/2010/wordprocessingCanvas" xmlns:cx="http://schemas.microsoft.com/office/drawing/2014/chartex" xmlns:cx1="http://schemas.microsoft.com/office/drawing/2015/9/8/chartex" xmlns:cx2="http://schemas.microsoft.com/office/drawing/2015/10/21/chartex" xmlns:cx3="http://schemas.microsoft.com/office/drawing/2016/5/9/chartex" xmlns:cx4="http://schemas.microsoft.com/office/drawing/2016/5/10/chartex" xmlns:cx5="http://schemas.microsoft.com/office/drawing/2016/5/11/chartex" xmlns:cx6="http://schemas.microsoft.com/office/drawing/2016/5/12/chartex" xmlns:cx7="http://schemas.microsoft.com/office/drawing/2016/5/13/chartex" xmlns:cx8="http://schemas.microsoft.com/office/drawing/2016/5/14/chartex" xmlns:mc="http://schemas.openxmlformats.org/markup-compatibility/2006" xmlns:aink="http://schemas.microsoft.com/office/drawing/2016/ink" xmlns:am3d="http://schemas.microsoft.com/office/drawing/2017/model3d" xmlns:o="urn:schemas-microsoft-com:office:office" xmlns:oel="http://schemas.microsoft.com/office/2019/extlst" xmlns:r="http://schemas.openxmlformats.org/officeDocument/2006/relationships" xmlns:m="http://schemas.openxmlformats.org/officeDocument/2006/math" xmlns:v="urn:schemas-microsoft-com:vml" xmlns:wp14="http://schemas.microsoft.com/office/word/2010/wordprocessingDrawing" xmlns:wp="http://schemas.openxmlformats.org/drawingml/2006/wordprocessingDrawing" xmlns:w10="urn:schemas-microsoft-com:office:word" xmlns:w="http://schemas.openxmlformats.org/wordprocessingml/2006/main" xmlns:w14="http://schemas.microsoft.com/office/word/2010/wordml" xmlns:w15="http://schemas.microsoft.com/office/word/2012/wordml" xmlns:w16cex="http://schemas.microsoft.com/office/word/2018/wordml/cex" xmlns:w16cid="http://schemas.microsoft.com/office/word/2016/wordml/cid" xmlns:w16="http://schemas.microsoft.com/office/word/2018/wordml" xmlns:w16du="http://schemas.microsoft.com/office/word/2023/wordml/word16du" xmlns:w16sdtdh="http://schemas.microsoft.com/office/word/2020/wordml/sdtdatahash" xmlns:w16sdtfl="http://schemas.microsoft.com/office/word/2024/wordml/sdtformatlock" xmlns:w16se="http://schemas.microsoft.com/office/word/2015/wordml/symex" xmlns:wpg="http://schemas.microsoft.com/office/word/2010/wordprocessingGroup" xmlns:wpi="http://schemas.microsoft.com/office/word/2010/wordprocessingInk" xmlns:wne="http://schemas.microsoft.com/office/word/2006/wordml" xmlns:wps="http://schemas.microsoft.com/office/word/2010/wordprocessingShape" mc:Ignorable="w14 w15 w16se w16cid w16 w16cex w16sdtdh w16sdtfl w16du wp14">
-  <w:abstractNum w:abstractNumId="0" w15:restartNumberingAfterBreak="0">
+<w:numbering xmlns:wpc="http://schemas.microsoft.com/office/word/2010/wordprocessingCanvas" xmlns:mc="http://schemas.openxmlformats.org/markup-compatibility/2006" xmlns:o="urn:schemas-microsoft-com:office:office" xmlns:r="http://schemas.openxmlformats.org/officeDocument/2006/relationships" xmlns:m="http://schemas.openxmlformats.org/officeDocument/2006/math" xmlns:v="urn:schemas-microsoft-com:vml" xmlns:wp14="http://schemas.microsoft.com/office/word/2010/wordprocessingDrawing" xmlns:wp="http://schemas.openxmlformats.org/drawingml/2006/wordprocessingDrawing" xmlns:w10="urn:schemas-microsoft-com:office:word" xmlns:w="http://schemas.openxmlformats.org/wordprocessingml/2006/main" xmlns:w14="http://schemas.microsoft.com/office/word/2010/wordml" xmlns:w15="http://schemas.microsoft.com/office/word/2012/wordml" xmlns:wpg="http://schemas.microsoft.com/office/word/2010/wordprocessingGroup" xmlns:wpi="http://schemas.microsoft.com/office/word/2010/wordprocessingInk" xmlns:wne="http://schemas.microsoft.com/office/word/2006/wordml" xmlns:wps="http://schemas.microsoft.com/office/word/2010/wordprocessingShape" mc:Ignorable="w14 w15 wp14">
+  <w:abstractNum w:abstractNumId="0">
+    <w:nsid w:val="05F35FB8"/>
+    <w:multiLevelType w:val="hybridMultilevel"/>
+    <w:tmpl w:val="A260B6B2"/>
+    <w:lvl w:ilvl="0" w:tplc="080A000F">
+      <w:start w:val="1"/>
+      <w:numFmt w:val="decimal"/>
+      <w:lvlText w:val="%1."/>
+      <w:lvlJc w:val="left"/>
+      <w:pPr>
+        <w:ind w:left="720" w:hanging="360"/>
+      </w:pPr>
+    </w:lvl>
+    <w:lvl w:ilvl="1" w:tplc="080A0019" w:tentative="1">
+      <w:start w:val="1"/>
+      <w:numFmt w:val="lowerLetter"/>
+      <w:lvlText w:val="%2."/>
+      <w:lvlJc w:val="left"/>
+      <w:pPr>
+        <w:ind w:left="1440" w:hanging="360"/>
+      </w:pPr>
+    </w:lvl>
+    <w:lvl w:ilvl="2" w:tplc="080A001B" w:tentative="1">
+      <w:start w:val="1"/>
+      <w:numFmt w:val="lowerRoman"/>
+      <w:lvlText w:val="%3."/>
+      <w:lvlJc w:val="right"/>
+      <w:pPr>
+        <w:ind w:left="2160" w:hanging="180"/>
+      </w:pPr>
+    </w:lvl>
+    <w:lvl w:ilvl="3" w:tplc="080A000F" w:tentative="1">
+      <w:start w:val="1"/>
+      <w:numFmt w:val="decimal"/>
+      <w:lvlText w:val="%4."/>
+      <w:lvlJc w:val="left"/>
+      <w:pPr>
+        <w:ind w:left="2880" w:hanging="360"/>
+      </w:pPr>
+    </w:lvl>
+    <w:lvl w:ilvl="4" w:tplc="080A0019" w:tentative="1">
+      <w:start w:val="1"/>
+      <w:numFmt w:val="lowerLetter"/>
+      <w:lvlText w:val="%5."/>
+      <w:lvlJc w:val="left"/>
+      <w:pPr>
+        <w:ind w:left="3600" w:hanging="360"/>
+      </w:pPr>
+    </w:lvl>
+    <w:lvl w:ilvl="5" w:tplc="080A001B" w:tentative="1">
+      <w:start w:val="1"/>
+      <w:numFmt w:val="lowerRoman"/>
+      <w:lvlText w:val="%6."/>
+      <w:lvlJc w:val="right"/>
+      <w:pPr>
+        <w:ind w:left="4320" w:hanging="180"/>
+      </w:pPr>
+    </w:lvl>
+    <w:lvl w:ilvl="6" w:tplc="080A000F" w:tentative="1">
+      <w:start w:val="1"/>
+      <w:numFmt w:val="decimal"/>
+      <w:lvlText w:val="%7."/>
+      <w:lvlJc w:val="left"/>
+      <w:pPr>
+        <w:ind w:left="5040" w:hanging="360"/>
+      </w:pPr>
+    </w:lvl>
+    <w:lvl w:ilvl="7" w:tplc="080A0019" w:tentative="1">
+      <w:start w:val="1"/>
+      <w:numFmt w:val="lowerLetter"/>
+      <w:lvlText w:val="%8."/>
+      <w:lvlJc w:val="left"/>
+      <w:pPr>
+        <w:ind w:left="5760" w:hanging="360"/>
+      </w:pPr>
+    </w:lvl>
+    <w:lvl w:ilvl="8" w:tplc="080A001B" w:tentative="1">
+      <w:start w:val="1"/>
+      <w:numFmt w:val="lowerRoman"/>
+      <w:lvlText w:val="%9."/>
+      <w:lvlJc w:val="right"/>
+      <w:pPr>
+        <w:ind w:left="6480" w:hanging="180"/>
+      </w:pPr>
+    </w:lvl>
+  </w:abstractNum>
+  <w:abstractNum w:abstractNumId="1">
+    <w:nsid w:val="0B921A33"/>
+    <w:multiLevelType w:val="hybridMultilevel"/>
+    <w:tmpl w:val="7EB6AEDC"/>
+    <w:lvl w:ilvl="0" w:tplc="080A000F">
+      <w:start w:val="1"/>
+      <w:numFmt w:val="decimal"/>
+      <w:lvlText w:val="%1."/>
+      <w:lvlJc w:val="left"/>
+      <w:pPr>
+        <w:ind w:left="720" w:hanging="360"/>
+      </w:pPr>
+    </w:lvl>
+    <w:lvl w:ilvl="1" w:tplc="080A0019" w:tentative="1">
+      <w:start w:val="1"/>
+      <w:numFmt w:val="lowerLetter"/>
+      <w:lvlText w:val="%2."/>
+      <w:lvlJc w:val="left"/>
+      <w:pPr>
+        <w:ind w:left="1440" w:hanging="360"/>
+      </w:pPr>
+    </w:lvl>
+    <w:lvl w:ilvl="2" w:tplc="080A001B" w:tentative="1">
+      <w:start w:val="1"/>
+      <w:numFmt w:val="lowerRoman"/>
+      <w:lvlText w:val="%3."/>
+      <w:lvlJc w:val="right"/>
+      <w:pPr>
+        <w:ind w:left="2160" w:hanging="180"/>
+      </w:pPr>
+    </w:lvl>
+    <w:lvl w:ilvl="3" w:tplc="080A000F" w:tentative="1">
+      <w:start w:val="1"/>
+      <w:numFmt w:val="decimal"/>
+      <w:lvlText w:val="%4."/>
+      <w:lvlJc w:val="left"/>
+      <w:pPr>
+        <w:ind w:left="2880" w:hanging="360"/>
+      </w:pPr>
+    </w:lvl>
+    <w:lvl w:ilvl="4" w:tplc="080A0019" w:tentative="1">
+      <w:start w:val="1"/>
+      <w:numFmt w:val="lowerLetter"/>
+      <w:lvlText w:val="%5."/>
+      <w:lvlJc w:val="left"/>
+      <w:pPr>
+        <w:ind w:left="3600" w:hanging="360"/>
+      </w:pPr>
+    </w:lvl>
+    <w:lvl w:ilvl="5" w:tplc="080A001B" w:tentative="1">
+      <w:start w:val="1"/>
+      <w:numFmt w:val="lowerRoman"/>
+      <w:lvlText w:val="%6."/>
+      <w:lvlJc w:val="right"/>
+      <w:pPr>
+        <w:ind w:left="4320" w:hanging="180"/>
+      </w:pPr>
+    </w:lvl>
+    <w:lvl w:ilvl="6" w:tplc="080A000F" w:tentative="1">
+      <w:start w:val="1"/>
+      <w:numFmt w:val="decimal"/>
+      <w:lvlText w:val="%7."/>
+      <w:lvlJc w:val="left"/>
+      <w:pPr>
+        <w:ind w:left="5040" w:hanging="360"/>
+      </w:pPr>
+    </w:lvl>
+    <w:lvl w:ilvl="7" w:tplc="080A0019" w:tentative="1">
+      <w:start w:val="1"/>
+      <w:numFmt w:val="lowerLetter"/>
+      <w:lvlText w:val="%8."/>
+      <w:lvlJc w:val="left"/>
+      <w:pPr>
+        <w:ind w:left="5760" w:hanging="360"/>
+      </w:pPr>
+    </w:lvl>
+    <w:lvl w:ilvl="8" w:tplc="080A001B" w:tentative="1">
+      <w:start w:val="1"/>
+      <w:numFmt w:val="lowerRoman"/>
+      <w:lvlText w:val="%9."/>
+      <w:lvlJc w:val="right"/>
+      <w:pPr>
+        <w:ind w:left="6480" w:hanging="180"/>
+      </w:pPr>
+    </w:lvl>
+  </w:abstractNum>
+  <w:abstractNum w:abstractNumId="2">
     <w:nsid w:val="0D797CD9"/>
     <w:multiLevelType w:val="hybridMultilevel"/>
     <w:tmpl w:val="CFB6F7D8"/>
@@ -3189,7 +5688,7 @@
       </w:pPr>
     </w:lvl>
   </w:abstractNum>
-  <w:abstractNum w:abstractNumId="1" w15:restartNumberingAfterBreak="0">
+  <w:abstractNum w:abstractNumId="3">
     <w:nsid w:val="11ED544D"/>
     <w:multiLevelType w:val="hybridMultilevel"/>
     <w:tmpl w:val="A59E2766"/>
@@ -3275,7 +5774,120 @@
       </w:pPr>
     </w:lvl>
   </w:abstractNum>
-  <w:abstractNum w:abstractNumId="2" w15:restartNumberingAfterBreak="0">
+  <w:abstractNum w:abstractNumId="4">
+    <w:nsid w:val="362557FD"/>
+    <w:multiLevelType w:val="multilevel"/>
+    <w:tmpl w:val="B4907EAE"/>
+    <w:lvl w:ilvl="0">
+      <w:start w:val="3"/>
+      <w:numFmt w:val="decimal"/>
+      <w:lvlText w:val="%1."/>
+      <w:lvlJc w:val="left"/>
+      <w:pPr>
+        <w:tabs>
+          <w:tab w:val="num" w:pos="720"/>
+        </w:tabs>
+        <w:ind w:left="720" w:hanging="360"/>
+      </w:pPr>
+    </w:lvl>
+    <w:lvl w:ilvl="1" w:tentative="1">
+      <w:start w:val="1"/>
+      <w:numFmt w:val="decimal"/>
+      <w:lvlText w:val="%2."/>
+      <w:lvlJc w:val="left"/>
+      <w:pPr>
+        <w:tabs>
+          <w:tab w:val="num" w:pos="1440"/>
+        </w:tabs>
+        <w:ind w:left="1440" w:hanging="360"/>
+      </w:pPr>
+    </w:lvl>
+    <w:lvl w:ilvl="2" w:tentative="1">
+      <w:start w:val="1"/>
+      <w:numFmt w:val="decimal"/>
+      <w:lvlText w:val="%3."/>
+      <w:lvlJc w:val="left"/>
+      <w:pPr>
+        <w:tabs>
+          <w:tab w:val="num" w:pos="2160"/>
+        </w:tabs>
+        <w:ind w:left="2160" w:hanging="360"/>
+      </w:pPr>
+    </w:lvl>
+    <w:lvl w:ilvl="3" w:tentative="1">
+      <w:start w:val="1"/>
+      <w:numFmt w:val="decimal"/>
+      <w:lvlText w:val="%4."/>
+      <w:lvlJc w:val="left"/>
+      <w:pPr>
+        <w:tabs>
+          <w:tab w:val="num" w:pos="2880"/>
+        </w:tabs>
+        <w:ind w:left="2880" w:hanging="360"/>
+      </w:pPr>
+    </w:lvl>
+    <w:lvl w:ilvl="4" w:tentative="1">
+      <w:start w:val="1"/>
+      <w:numFmt w:val="decimal"/>
+      <w:lvlText w:val="%5."/>
+      <w:lvlJc w:val="left"/>
+      <w:pPr>
+        <w:tabs>
+          <w:tab w:val="num" w:pos="3600"/>
+        </w:tabs>
+        <w:ind w:left="3600" w:hanging="360"/>
+      </w:pPr>
+    </w:lvl>
+    <w:lvl w:ilvl="5" w:tentative="1">
+      <w:start w:val="1"/>
+      <w:numFmt w:val="decimal"/>
+      <w:lvlText w:val="%6."/>
+      <w:lvlJc w:val="left"/>
+      <w:pPr>
+        <w:tabs>
+          <w:tab w:val="num" w:pos="4320"/>
+        </w:tabs>
+        <w:ind w:left="4320" w:hanging="360"/>
+      </w:pPr>
+    </w:lvl>
+    <w:lvl w:ilvl="6" w:tentative="1">
+      <w:start w:val="1"/>
+      <w:numFmt w:val="decimal"/>
+      <w:lvlText w:val="%7."/>
+      <w:lvlJc w:val="left"/>
+      <w:pPr>
+        <w:tabs>
+          <w:tab w:val="num" w:pos="5040"/>
+        </w:tabs>
+        <w:ind w:left="5040" w:hanging="360"/>
+      </w:pPr>
+    </w:lvl>
+    <w:lvl w:ilvl="7" w:tentative="1">
+      <w:start w:val="1"/>
+      <w:numFmt w:val="decimal"/>
+      <w:lvlText w:val="%8."/>
+      <w:lvlJc w:val="left"/>
+      <w:pPr>
+        <w:tabs>
+          <w:tab w:val="num" w:pos="5760"/>
+        </w:tabs>
+        <w:ind w:left="5760" w:hanging="360"/>
+      </w:pPr>
+    </w:lvl>
+    <w:lvl w:ilvl="8" w:tentative="1">
+      <w:start w:val="1"/>
+      <w:numFmt w:val="decimal"/>
+      <w:lvlText w:val="%9."/>
+      <w:lvlJc w:val="left"/>
+      <w:pPr>
+        <w:tabs>
+          <w:tab w:val="num" w:pos="6480"/>
+        </w:tabs>
+        <w:ind w:left="6480" w:hanging="360"/>
+      </w:pPr>
+    </w:lvl>
+  </w:abstractNum>
+  <w:abstractNum w:abstractNumId="5">
     <w:nsid w:val="391A6850"/>
     <w:multiLevelType w:val="hybridMultilevel"/>
     <w:tmpl w:val="135E66D2"/>
@@ -3361,7 +5973,7 @@
       </w:pPr>
     </w:lvl>
   </w:abstractNum>
-  <w:abstractNum w:abstractNumId="3" w15:restartNumberingAfterBreak="0">
+  <w:abstractNum w:abstractNumId="6">
     <w:nsid w:val="40D446F5"/>
     <w:multiLevelType w:val="hybridMultilevel"/>
     <w:tmpl w:val="E7AAE968"/>
@@ -3447,7 +6059,233 @@
       </w:pPr>
     </w:lvl>
   </w:abstractNum>
-  <w:abstractNum w:abstractNumId="4" w15:restartNumberingAfterBreak="0">
+  <w:abstractNum w:abstractNumId="7">
+    <w:nsid w:val="54D41849"/>
+    <w:multiLevelType w:val="multilevel"/>
+    <w:tmpl w:val="A2A63494"/>
+    <w:lvl w:ilvl="0">
+      <w:start w:val="2"/>
+      <w:numFmt w:val="decimal"/>
+      <w:lvlText w:val="%1."/>
+      <w:lvlJc w:val="left"/>
+      <w:pPr>
+        <w:tabs>
+          <w:tab w:val="num" w:pos="720"/>
+        </w:tabs>
+        <w:ind w:left="720" w:hanging="360"/>
+      </w:pPr>
+    </w:lvl>
+    <w:lvl w:ilvl="1" w:tentative="1">
+      <w:start w:val="1"/>
+      <w:numFmt w:val="decimal"/>
+      <w:lvlText w:val="%2."/>
+      <w:lvlJc w:val="left"/>
+      <w:pPr>
+        <w:tabs>
+          <w:tab w:val="num" w:pos="1440"/>
+        </w:tabs>
+        <w:ind w:left="1440" w:hanging="360"/>
+      </w:pPr>
+    </w:lvl>
+    <w:lvl w:ilvl="2" w:tentative="1">
+      <w:start w:val="1"/>
+      <w:numFmt w:val="decimal"/>
+      <w:lvlText w:val="%3."/>
+      <w:lvlJc w:val="left"/>
+      <w:pPr>
+        <w:tabs>
+          <w:tab w:val="num" w:pos="2160"/>
+        </w:tabs>
+        <w:ind w:left="2160" w:hanging="360"/>
+      </w:pPr>
+    </w:lvl>
+    <w:lvl w:ilvl="3" w:tentative="1">
+      <w:start w:val="1"/>
+      <w:numFmt w:val="decimal"/>
+      <w:lvlText w:val="%4."/>
+      <w:lvlJc w:val="left"/>
+      <w:pPr>
+        <w:tabs>
+          <w:tab w:val="num" w:pos="2880"/>
+        </w:tabs>
+        <w:ind w:left="2880" w:hanging="360"/>
+      </w:pPr>
+    </w:lvl>
+    <w:lvl w:ilvl="4" w:tentative="1">
+      <w:start w:val="1"/>
+      <w:numFmt w:val="decimal"/>
+      <w:lvlText w:val="%5."/>
+      <w:lvlJc w:val="left"/>
+      <w:pPr>
+        <w:tabs>
+          <w:tab w:val="num" w:pos="3600"/>
+        </w:tabs>
+        <w:ind w:left="3600" w:hanging="360"/>
+      </w:pPr>
+    </w:lvl>
+    <w:lvl w:ilvl="5" w:tentative="1">
+      <w:start w:val="1"/>
+      <w:numFmt w:val="decimal"/>
+      <w:lvlText w:val="%6."/>
+      <w:lvlJc w:val="left"/>
+      <w:pPr>
+        <w:tabs>
+          <w:tab w:val="num" w:pos="4320"/>
+        </w:tabs>
+        <w:ind w:left="4320" w:hanging="360"/>
+      </w:pPr>
+    </w:lvl>
+    <w:lvl w:ilvl="6" w:tentative="1">
+      <w:start w:val="1"/>
+      <w:numFmt w:val="decimal"/>
+      <w:lvlText w:val="%7."/>
+      <w:lvlJc w:val="left"/>
+      <w:pPr>
+        <w:tabs>
+          <w:tab w:val="num" w:pos="5040"/>
+        </w:tabs>
+        <w:ind w:left="5040" w:hanging="360"/>
+      </w:pPr>
+    </w:lvl>
+    <w:lvl w:ilvl="7" w:tentative="1">
+      <w:start w:val="1"/>
+      <w:numFmt w:val="decimal"/>
+      <w:lvlText w:val="%8."/>
+      <w:lvlJc w:val="left"/>
+      <w:pPr>
+        <w:tabs>
+          <w:tab w:val="num" w:pos="5760"/>
+        </w:tabs>
+        <w:ind w:left="5760" w:hanging="360"/>
+      </w:pPr>
+    </w:lvl>
+    <w:lvl w:ilvl="8" w:tentative="1">
+      <w:start w:val="1"/>
+      <w:numFmt w:val="decimal"/>
+      <w:lvlText w:val="%9."/>
+      <w:lvlJc w:val="left"/>
+      <w:pPr>
+        <w:tabs>
+          <w:tab w:val="num" w:pos="6480"/>
+        </w:tabs>
+        <w:ind w:left="6480" w:hanging="360"/>
+      </w:pPr>
+    </w:lvl>
+  </w:abstractNum>
+  <w:abstractNum w:abstractNumId="8">
+    <w:nsid w:val="68612EA5"/>
+    <w:multiLevelType w:val="multilevel"/>
+    <w:tmpl w:val="668C60F4"/>
+    <w:lvl w:ilvl="0">
+      <w:start w:val="3"/>
+      <w:numFmt w:val="decimal"/>
+      <w:lvlText w:val="%1."/>
+      <w:lvlJc w:val="left"/>
+      <w:pPr>
+        <w:tabs>
+          <w:tab w:val="num" w:pos="720"/>
+        </w:tabs>
+        <w:ind w:left="720" w:hanging="360"/>
+      </w:pPr>
+    </w:lvl>
+    <w:lvl w:ilvl="1" w:tentative="1">
+      <w:start w:val="1"/>
+      <w:numFmt w:val="decimal"/>
+      <w:lvlText w:val="%2."/>
+      <w:lvlJc w:val="left"/>
+      <w:pPr>
+        <w:tabs>
+          <w:tab w:val="num" w:pos="1440"/>
+        </w:tabs>
+        <w:ind w:left="1440" w:hanging="360"/>
+      </w:pPr>
+    </w:lvl>
+    <w:lvl w:ilvl="2" w:tentative="1">
+      <w:start w:val="1"/>
+      <w:numFmt w:val="decimal"/>
+      <w:lvlText w:val="%3."/>
+      <w:lvlJc w:val="left"/>
+      <w:pPr>
+        <w:tabs>
+          <w:tab w:val="num" w:pos="2160"/>
+        </w:tabs>
+        <w:ind w:left="2160" w:hanging="360"/>
+      </w:pPr>
+    </w:lvl>
+    <w:lvl w:ilvl="3" w:tentative="1">
+      <w:start w:val="1"/>
+      <w:numFmt w:val="decimal"/>
+      <w:lvlText w:val="%4."/>
+      <w:lvlJc w:val="left"/>
+      <w:pPr>
+        <w:tabs>
+          <w:tab w:val="num" w:pos="2880"/>
+        </w:tabs>
+        <w:ind w:left="2880" w:hanging="360"/>
+      </w:pPr>
+    </w:lvl>
+    <w:lvl w:ilvl="4" w:tentative="1">
+      <w:start w:val="1"/>
+      <w:numFmt w:val="decimal"/>
+      <w:lvlText w:val="%5."/>
+      <w:lvlJc w:val="left"/>
+      <w:pPr>
+        <w:tabs>
+          <w:tab w:val="num" w:pos="3600"/>
+        </w:tabs>
+        <w:ind w:left="3600" w:hanging="360"/>
+      </w:pPr>
+    </w:lvl>
+    <w:lvl w:ilvl="5" w:tentative="1">
+      <w:start w:val="1"/>
+      <w:numFmt w:val="decimal"/>
+      <w:lvlText w:val="%6."/>
+      <w:lvlJc w:val="left"/>
+      <w:pPr>
+        <w:tabs>
+          <w:tab w:val="num" w:pos="4320"/>
+        </w:tabs>
+        <w:ind w:left="4320" w:hanging="360"/>
+      </w:pPr>
+    </w:lvl>
+    <w:lvl w:ilvl="6" w:tentative="1">
+      <w:start w:val="1"/>
+      <w:numFmt w:val="decimal"/>
+      <w:lvlText w:val="%7."/>
+      <w:lvlJc w:val="left"/>
+      <w:pPr>
+        <w:tabs>
+          <w:tab w:val="num" w:pos="5040"/>
+        </w:tabs>
+        <w:ind w:left="5040" w:hanging="360"/>
+      </w:pPr>
+    </w:lvl>
+    <w:lvl w:ilvl="7" w:tentative="1">
+      <w:start w:val="1"/>
+      <w:numFmt w:val="decimal"/>
+      <w:lvlText w:val="%8."/>
+      <w:lvlJc w:val="left"/>
+      <w:pPr>
+        <w:tabs>
+          <w:tab w:val="num" w:pos="5760"/>
+        </w:tabs>
+        <w:ind w:left="5760" w:hanging="360"/>
+      </w:pPr>
+    </w:lvl>
+    <w:lvl w:ilvl="8" w:tentative="1">
+      <w:start w:val="1"/>
+      <w:numFmt w:val="decimal"/>
+      <w:lvlText w:val="%9."/>
+      <w:lvlJc w:val="left"/>
+      <w:pPr>
+        <w:tabs>
+          <w:tab w:val="num" w:pos="6480"/>
+        </w:tabs>
+        <w:ind w:left="6480" w:hanging="360"/>
+      </w:pPr>
+    </w:lvl>
+  </w:abstractNum>
+  <w:abstractNum w:abstractNumId="9">
     <w:nsid w:val="691351B9"/>
     <w:multiLevelType w:val="hybridMultilevel"/>
     <w:tmpl w:val="B95EC386"/>
@@ -3533,13 +6371,382 @@
       </w:pPr>
     </w:lvl>
   </w:abstractNum>
-  <w:num w:numId="1" w16cid:durableId="403799940">
-    <w:abstractNumId w:val="3"/>
+  <w:abstractNum w:abstractNumId="10">
+    <w:nsid w:val="69ED6876"/>
+    <w:multiLevelType w:val="multilevel"/>
+    <w:tmpl w:val="A2B47562"/>
+    <w:lvl w:ilvl="0">
+      <w:start w:val="1"/>
+      <w:numFmt w:val="decimal"/>
+      <w:lvlText w:val="%1."/>
+      <w:lvlJc w:val="left"/>
+      <w:pPr>
+        <w:tabs>
+          <w:tab w:val="num" w:pos="720"/>
+        </w:tabs>
+        <w:ind w:left="720" w:hanging="360"/>
+      </w:pPr>
+    </w:lvl>
+    <w:lvl w:ilvl="1" w:tentative="1">
+      <w:start w:val="1"/>
+      <w:numFmt w:val="decimal"/>
+      <w:lvlText w:val="%2."/>
+      <w:lvlJc w:val="left"/>
+      <w:pPr>
+        <w:tabs>
+          <w:tab w:val="num" w:pos="1440"/>
+        </w:tabs>
+        <w:ind w:left="1440" w:hanging="360"/>
+      </w:pPr>
+    </w:lvl>
+    <w:lvl w:ilvl="2" w:tentative="1">
+      <w:start w:val="1"/>
+      <w:numFmt w:val="decimal"/>
+      <w:lvlText w:val="%3."/>
+      <w:lvlJc w:val="left"/>
+      <w:pPr>
+        <w:tabs>
+          <w:tab w:val="num" w:pos="2160"/>
+        </w:tabs>
+        <w:ind w:left="2160" w:hanging="360"/>
+      </w:pPr>
+    </w:lvl>
+    <w:lvl w:ilvl="3" w:tentative="1">
+      <w:start w:val="1"/>
+      <w:numFmt w:val="decimal"/>
+      <w:lvlText w:val="%4."/>
+      <w:lvlJc w:val="left"/>
+      <w:pPr>
+        <w:tabs>
+          <w:tab w:val="num" w:pos="2880"/>
+        </w:tabs>
+        <w:ind w:left="2880" w:hanging="360"/>
+      </w:pPr>
+    </w:lvl>
+    <w:lvl w:ilvl="4" w:tentative="1">
+      <w:start w:val="1"/>
+      <w:numFmt w:val="decimal"/>
+      <w:lvlText w:val="%5."/>
+      <w:lvlJc w:val="left"/>
+      <w:pPr>
+        <w:tabs>
+          <w:tab w:val="num" w:pos="3600"/>
+        </w:tabs>
+        <w:ind w:left="3600" w:hanging="360"/>
+      </w:pPr>
+    </w:lvl>
+    <w:lvl w:ilvl="5" w:tentative="1">
+      <w:start w:val="1"/>
+      <w:numFmt w:val="decimal"/>
+      <w:lvlText w:val="%6."/>
+      <w:lvlJc w:val="left"/>
+      <w:pPr>
+        <w:tabs>
+          <w:tab w:val="num" w:pos="4320"/>
+        </w:tabs>
+        <w:ind w:left="4320" w:hanging="360"/>
+      </w:pPr>
+    </w:lvl>
+    <w:lvl w:ilvl="6" w:tentative="1">
+      <w:start w:val="1"/>
+      <w:numFmt w:val="decimal"/>
+      <w:lvlText w:val="%7."/>
+      <w:lvlJc w:val="left"/>
+      <w:pPr>
+        <w:tabs>
+          <w:tab w:val="num" w:pos="5040"/>
+        </w:tabs>
+        <w:ind w:left="5040" w:hanging="360"/>
+      </w:pPr>
+    </w:lvl>
+    <w:lvl w:ilvl="7" w:tentative="1">
+      <w:start w:val="1"/>
+      <w:numFmt w:val="decimal"/>
+      <w:lvlText w:val="%8."/>
+      <w:lvlJc w:val="left"/>
+      <w:pPr>
+        <w:tabs>
+          <w:tab w:val="num" w:pos="5760"/>
+        </w:tabs>
+        <w:ind w:left="5760" w:hanging="360"/>
+      </w:pPr>
+    </w:lvl>
+    <w:lvl w:ilvl="8" w:tentative="1">
+      <w:start w:val="1"/>
+      <w:numFmt w:val="decimal"/>
+      <w:lvlText w:val="%9."/>
+      <w:lvlJc w:val="left"/>
+      <w:pPr>
+        <w:tabs>
+          <w:tab w:val="num" w:pos="6480"/>
+        </w:tabs>
+        <w:ind w:left="6480" w:hanging="360"/>
+      </w:pPr>
+    </w:lvl>
+  </w:abstractNum>
+  <w:abstractNum w:abstractNumId="11">
+    <w:nsid w:val="702211BC"/>
+    <w:multiLevelType w:val="multilevel"/>
+    <w:tmpl w:val="27425286"/>
+    <w:lvl w:ilvl="0">
+      <w:start w:val="1"/>
+      <w:numFmt w:val="decimal"/>
+      <w:lvlText w:val="%1."/>
+      <w:lvlJc w:val="left"/>
+      <w:pPr>
+        <w:tabs>
+          <w:tab w:val="num" w:pos="720"/>
+        </w:tabs>
+        <w:ind w:left="720" w:hanging="360"/>
+      </w:pPr>
+    </w:lvl>
+    <w:lvl w:ilvl="1" w:tentative="1">
+      <w:start w:val="1"/>
+      <w:numFmt w:val="decimal"/>
+      <w:lvlText w:val="%2."/>
+      <w:lvlJc w:val="left"/>
+      <w:pPr>
+        <w:tabs>
+          <w:tab w:val="num" w:pos="1440"/>
+        </w:tabs>
+        <w:ind w:left="1440" w:hanging="360"/>
+      </w:pPr>
+    </w:lvl>
+    <w:lvl w:ilvl="2" w:tentative="1">
+      <w:start w:val="1"/>
+      <w:numFmt w:val="decimal"/>
+      <w:lvlText w:val="%3."/>
+      <w:lvlJc w:val="left"/>
+      <w:pPr>
+        <w:tabs>
+          <w:tab w:val="num" w:pos="2160"/>
+        </w:tabs>
+        <w:ind w:left="2160" w:hanging="360"/>
+      </w:pPr>
+    </w:lvl>
+    <w:lvl w:ilvl="3" w:tentative="1">
+      <w:start w:val="1"/>
+      <w:numFmt w:val="decimal"/>
+      <w:lvlText w:val="%4."/>
+      <w:lvlJc w:val="left"/>
+      <w:pPr>
+        <w:tabs>
+          <w:tab w:val="num" w:pos="2880"/>
+        </w:tabs>
+        <w:ind w:left="2880" w:hanging="360"/>
+      </w:pPr>
+    </w:lvl>
+    <w:lvl w:ilvl="4" w:tentative="1">
+      <w:start w:val="1"/>
+      <w:numFmt w:val="decimal"/>
+      <w:lvlText w:val="%5."/>
+      <w:lvlJc w:val="left"/>
+      <w:pPr>
+        <w:tabs>
+          <w:tab w:val="num" w:pos="3600"/>
+        </w:tabs>
+        <w:ind w:left="3600" w:hanging="360"/>
+      </w:pPr>
+    </w:lvl>
+    <w:lvl w:ilvl="5" w:tentative="1">
+      <w:start w:val="1"/>
+      <w:numFmt w:val="decimal"/>
+      <w:lvlText w:val="%6."/>
+      <w:lvlJc w:val="left"/>
+      <w:pPr>
+        <w:tabs>
+          <w:tab w:val="num" w:pos="4320"/>
+        </w:tabs>
+        <w:ind w:left="4320" w:hanging="360"/>
+      </w:pPr>
+    </w:lvl>
+    <w:lvl w:ilvl="6" w:tentative="1">
+      <w:start w:val="1"/>
+      <w:numFmt w:val="decimal"/>
+      <w:lvlText w:val="%7."/>
+      <w:lvlJc w:val="left"/>
+      <w:pPr>
+        <w:tabs>
+          <w:tab w:val="num" w:pos="5040"/>
+        </w:tabs>
+        <w:ind w:left="5040" w:hanging="360"/>
+      </w:pPr>
+    </w:lvl>
+    <w:lvl w:ilvl="7" w:tentative="1">
+      <w:start w:val="1"/>
+      <w:numFmt w:val="decimal"/>
+      <w:lvlText w:val="%8."/>
+      <w:lvlJc w:val="left"/>
+      <w:pPr>
+        <w:tabs>
+          <w:tab w:val="num" w:pos="5760"/>
+        </w:tabs>
+        <w:ind w:left="5760" w:hanging="360"/>
+      </w:pPr>
+    </w:lvl>
+    <w:lvl w:ilvl="8" w:tentative="1">
+      <w:start w:val="1"/>
+      <w:numFmt w:val="decimal"/>
+      <w:lvlText w:val="%9."/>
+      <w:lvlJc w:val="left"/>
+      <w:pPr>
+        <w:tabs>
+          <w:tab w:val="num" w:pos="6480"/>
+        </w:tabs>
+        <w:ind w:left="6480" w:hanging="360"/>
+      </w:pPr>
+    </w:lvl>
+  </w:abstractNum>
+  <w:abstractNum w:abstractNumId="12">
+    <w:nsid w:val="78D269C7"/>
+    <w:multiLevelType w:val="multilevel"/>
+    <w:tmpl w:val="978A1CDA"/>
+    <w:lvl w:ilvl="0">
+      <w:start w:val="2"/>
+      <w:numFmt w:val="decimal"/>
+      <w:lvlText w:val="%1."/>
+      <w:lvlJc w:val="left"/>
+      <w:pPr>
+        <w:tabs>
+          <w:tab w:val="num" w:pos="720"/>
+        </w:tabs>
+        <w:ind w:left="720" w:hanging="360"/>
+      </w:pPr>
+    </w:lvl>
+    <w:lvl w:ilvl="1" w:tentative="1">
+      <w:start w:val="1"/>
+      <w:numFmt w:val="decimal"/>
+      <w:lvlText w:val="%2."/>
+      <w:lvlJc w:val="left"/>
+      <w:pPr>
+        <w:tabs>
+          <w:tab w:val="num" w:pos="1440"/>
+        </w:tabs>
+        <w:ind w:left="1440" w:hanging="360"/>
+      </w:pPr>
+    </w:lvl>
+    <w:lvl w:ilvl="2" w:tentative="1">
+      <w:start w:val="1"/>
+      <w:numFmt w:val="decimal"/>
+      <w:lvlText w:val="%3."/>
+      <w:lvlJc w:val="left"/>
+      <w:pPr>
+        <w:tabs>
+          <w:tab w:val="num" w:pos="2160"/>
+        </w:tabs>
+        <w:ind w:left="2160" w:hanging="360"/>
+      </w:pPr>
+    </w:lvl>
+    <w:lvl w:ilvl="3" w:tentative="1">
+      <w:start w:val="1"/>
+      <w:numFmt w:val="decimal"/>
+      <w:lvlText w:val="%4."/>
+      <w:lvlJc w:val="left"/>
+      <w:pPr>
+        <w:tabs>
+          <w:tab w:val="num" w:pos="2880"/>
+        </w:tabs>
+        <w:ind w:left="2880" w:hanging="360"/>
+      </w:pPr>
+    </w:lvl>
+    <w:lvl w:ilvl="4" w:tentative="1">
+      <w:start w:val="1"/>
+      <w:numFmt w:val="decimal"/>
+      <w:lvlText w:val="%5."/>
+      <w:lvlJc w:val="left"/>
+      <w:pPr>
+        <w:tabs>
+          <w:tab w:val="num" w:pos="3600"/>
+        </w:tabs>
+        <w:ind w:left="3600" w:hanging="360"/>
+      </w:pPr>
+    </w:lvl>
+    <w:lvl w:ilvl="5" w:tentative="1">
+      <w:start w:val="1"/>
+      <w:numFmt w:val="decimal"/>
+      <w:lvlText w:val="%6."/>
+      <w:lvlJc w:val="left"/>
+      <w:pPr>
+        <w:tabs>
+          <w:tab w:val="num" w:pos="4320"/>
+        </w:tabs>
+        <w:ind w:left="4320" w:hanging="360"/>
+      </w:pPr>
+    </w:lvl>
+    <w:lvl w:ilvl="6" w:tentative="1">
+      <w:start w:val="1"/>
+      <w:numFmt w:val="decimal"/>
+      <w:lvlText w:val="%7."/>
+      <w:lvlJc w:val="left"/>
+      <w:pPr>
+        <w:tabs>
+          <w:tab w:val="num" w:pos="5040"/>
+        </w:tabs>
+        <w:ind w:left="5040" w:hanging="360"/>
+      </w:pPr>
+    </w:lvl>
+    <w:lvl w:ilvl="7" w:tentative="1">
+      <w:start w:val="1"/>
+      <w:numFmt w:val="decimal"/>
+      <w:lvlText w:val="%8."/>
+      <w:lvlJc w:val="left"/>
+      <w:pPr>
+        <w:tabs>
+          <w:tab w:val="num" w:pos="5760"/>
+        </w:tabs>
+        <w:ind w:left="5760" w:hanging="360"/>
+      </w:pPr>
+    </w:lvl>
+    <w:lvl w:ilvl="8" w:tentative="1">
+      <w:start w:val="1"/>
+      <w:numFmt w:val="decimal"/>
+      <w:lvlText w:val="%9."/>
+      <w:lvlJc w:val="left"/>
+      <w:pPr>
+        <w:tabs>
+          <w:tab w:val="num" w:pos="6480"/>
+        </w:tabs>
+        <w:ind w:left="6480" w:hanging="360"/>
+      </w:pPr>
+    </w:lvl>
+  </w:abstractNum>
+  <w:num w:numId="1">
+    <w:abstractNumId w:val="6"/>
   </w:num>
-  <w:num w:numId="2" w16cid:durableId="2029720022">
-    <w:abstractNumId w:val="4"/>
+  <w:num w:numId="2">
+    <w:abstractNumId w:val="9"/>
   </w:num>
-  <w:num w:numId="3" w16cid:durableId="1362197015">
+  <w:num w:numId="3">
+    <w:abstractNumId w:val="5"/>
+    <w:lvlOverride w:ilvl="0">
+      <w:startOverride w:val="1"/>
+    </w:lvlOverride>
+    <w:lvlOverride w:ilvl="1">
+      <w:startOverride w:val="1"/>
+    </w:lvlOverride>
+    <w:lvlOverride w:ilvl="2">
+      <w:startOverride w:val="1"/>
+    </w:lvlOverride>
+    <w:lvlOverride w:ilvl="3">
+      <w:startOverride w:val="1"/>
+    </w:lvlOverride>
+    <w:lvlOverride w:ilvl="4">
+      <w:startOverride w:val="1"/>
+    </w:lvlOverride>
+    <w:lvlOverride w:ilvl="5">
+      <w:startOverride w:val="1"/>
+    </w:lvlOverride>
+    <w:lvlOverride w:ilvl="6">
+      <w:startOverride w:val="1"/>
+    </w:lvlOverride>
+    <w:lvlOverride w:ilvl="7">
+      <w:startOverride w:val="1"/>
+    </w:lvlOverride>
+    <w:lvlOverride w:ilvl="8">
+      <w:startOverride w:val="1"/>
+    </w:lvlOverride>
+  </w:num>
+  <w:num w:numId="4">
     <w:abstractNumId w:val="2"/>
     <w:lvlOverride w:ilvl="0">
       <w:startOverride w:val="1"/>
@@ -3569,44 +6776,38 @@
       <w:startOverride w:val="1"/>
     </w:lvlOverride>
   </w:num>
-  <w:num w:numId="4" w16cid:durableId="1410736550">
+  <w:num w:numId="5">
+    <w:abstractNumId w:val="3"/>
+  </w:num>
+  <w:num w:numId="6">
+    <w:abstractNumId w:val="11"/>
+  </w:num>
+  <w:num w:numId="7">
+    <w:abstractNumId w:val="12"/>
+  </w:num>
+  <w:num w:numId="8">
+    <w:abstractNumId w:val="8"/>
+  </w:num>
+  <w:num w:numId="9">
+    <w:abstractNumId w:val="1"/>
+  </w:num>
+  <w:num w:numId="10">
     <w:abstractNumId w:val="0"/>
-    <w:lvlOverride w:ilvl="0">
-      <w:startOverride w:val="1"/>
-    </w:lvlOverride>
-    <w:lvlOverride w:ilvl="1">
-      <w:startOverride w:val="1"/>
-    </w:lvlOverride>
-    <w:lvlOverride w:ilvl="2">
-      <w:startOverride w:val="1"/>
-    </w:lvlOverride>
-    <w:lvlOverride w:ilvl="3">
-      <w:startOverride w:val="1"/>
-    </w:lvlOverride>
-    <w:lvlOverride w:ilvl="4">
-      <w:startOverride w:val="1"/>
-    </w:lvlOverride>
-    <w:lvlOverride w:ilvl="5">
-      <w:startOverride w:val="1"/>
-    </w:lvlOverride>
-    <w:lvlOverride w:ilvl="6">
-      <w:startOverride w:val="1"/>
-    </w:lvlOverride>
-    <w:lvlOverride w:ilvl="7">
-      <w:startOverride w:val="1"/>
-    </w:lvlOverride>
-    <w:lvlOverride w:ilvl="8">
-      <w:startOverride w:val="1"/>
-    </w:lvlOverride>
   </w:num>
-  <w:num w:numId="5" w16cid:durableId="413666277">
-    <w:abstractNumId w:val="1"/>
+  <w:num w:numId="11">
+    <w:abstractNumId w:val="10"/>
+  </w:num>
+  <w:num w:numId="12">
+    <w:abstractNumId w:val="7"/>
+  </w:num>
+  <w:num w:numId="13">
+    <w:abstractNumId w:val="4"/>
   </w:num>
 </w:numbering>
 </file>
 
 <file path=word/styles.xml><?xml version="1.0" encoding="utf-8"?>
-<w:styles xmlns:mc="http://schemas.openxmlformats.org/markup-compatibility/2006" xmlns:r="http://schemas.openxmlformats.org/officeDocument/2006/relationships" xmlns:w="http://schemas.openxmlformats.org/wordprocessingml/2006/main" xmlns:w14="http://schemas.microsoft.com/office/word/2010/wordml" xmlns:w15="http://schemas.microsoft.com/office/word/2012/wordml" xmlns:w16cex="http://schemas.microsoft.com/office/word/2018/wordml/cex" xmlns:w16cid="http://schemas.microsoft.com/office/word/2016/wordml/cid" xmlns:w16="http://schemas.microsoft.com/office/word/2018/wordml" xmlns:w16du="http://schemas.microsoft.com/office/word/2023/wordml/word16du" xmlns:w16sdtdh="http://schemas.microsoft.com/office/word/2020/wordml/sdtdatahash" xmlns:w16sdtfl="http://schemas.microsoft.com/office/word/2024/wordml/sdtformatlock" xmlns:w16se="http://schemas.microsoft.com/office/word/2015/wordml/symex" mc:Ignorable="w14 w15 w16se w16cid w16 w16cex w16sdtdh w16sdtfl w16du">
+<w:styles xmlns:mc="http://schemas.openxmlformats.org/markup-compatibility/2006" xmlns:r="http://schemas.openxmlformats.org/officeDocument/2006/relationships" xmlns:w="http://schemas.openxmlformats.org/wordprocessingml/2006/main" xmlns:w14="http://schemas.microsoft.com/office/word/2010/wordml" xmlns:w15="http://schemas.microsoft.com/office/word/2012/wordml" mc:Ignorable="w14 w15">
   <w:docDefaults>
     <w:rPrDefault>
       <w:rPr>
@@ -3622,7 +6823,7 @@
       </w:pPr>
     </w:pPrDefault>
   </w:docDefaults>
-  <w:latentStyles w:defLockedState="0" w:defUIPriority="99" w:defSemiHidden="0" w:defUnhideWhenUsed="0" w:defQFormat="0" w:count="376">
+  <w:latentStyles w:defLockedState="0" w:defUIPriority="99" w:defSemiHidden="0" w:defUnhideWhenUsed="0" w:defQFormat="0" w:count="371">
     <w:lsdException w:name="Normal" w:uiPriority="0" w:qFormat="1"/>
     <w:lsdException w:name="heading 1" w:uiPriority="9" w:qFormat="1"/>
     <w:lsdException w:name="heading 2" w:semiHidden="1" w:uiPriority="9" w:unhideWhenUsed="1" w:qFormat="1"/>
@@ -3994,11 +7195,6 @@
     <w:lsdException w:name="List Table 5 Dark Accent 6" w:uiPriority="50"/>
     <w:lsdException w:name="List Table 6 Colorful Accent 6" w:uiPriority="51"/>
     <w:lsdException w:name="List Table 7 Colorful Accent 6" w:uiPriority="52"/>
-    <w:lsdException w:name="Mention" w:semiHidden="1" w:unhideWhenUsed="1"/>
-    <w:lsdException w:name="Smart Hyperlink" w:semiHidden="1" w:unhideWhenUsed="1"/>
-    <w:lsdException w:name="Hashtag" w:semiHidden="1" w:unhideWhenUsed="1"/>
-    <w:lsdException w:name="Unresolved Mention" w:semiHidden="1" w:unhideWhenUsed="1"/>
-    <w:lsdException w:name="Smart Link" w:semiHidden="1" w:unhideWhenUsed="1"/>
   </w:latentStyles>
   <w:style w:type="paragraph" w:default="1" w:styleId="Normal">
     <w:name w:val="Normal"/>
@@ -4123,6 +7319,7 @@
       <w:spacing w:after="0" w:line="240" w:lineRule="auto"/>
     </w:pPr>
     <w:tblPr>
+      <w:tblInd w:w="0" w:type="dxa"/>
       <w:tblBorders>
         <w:top w:val="single" w:sz="4" w:space="0" w:color="auto"/>
         <w:left w:val="single" w:sz="4" w:space="0" w:color="auto"/>
@@ -4131,6 +7328,12 @@
         <w:insideH w:val="single" w:sz="4" w:space="0" w:color="auto"/>
         <w:insideV w:val="single" w:sz="4" w:space="0" w:color="auto"/>
       </w:tblBorders>
+      <w:tblCellMar>
+        <w:top w:w="0" w:type="dxa"/>
+        <w:left w:w="108" w:type="dxa"/>
+        <w:bottom w:w="0" w:type="dxa"/>
+        <w:right w:w="108" w:type="dxa"/>
+      </w:tblCellMar>
     </w:tblPr>
   </w:style>
   <w:style w:type="character" w:styleId="Hipervnculo">
@@ -4144,7 +7347,7 @@
       <w:u w:val="single"/>
     </w:rPr>
   </w:style>
-  <w:style w:type="character" w:styleId="Mencinsinresolver">
+  <w:style w:type="character" w:customStyle="1" w:styleId="UnresolvedMention">
     <w:name w:val="Unresolved Mention"/>
     <w:basedOn w:val="Fuentedeprrafopredeter"/>
     <w:uiPriority w:val="99"/>
@@ -4154,6 +7357,97 @@
     <w:rPr>
       <w:color w:val="605E5C"/>
       <w:shd w:val="clear" w:color="auto" w:fill="E1DFDD"/>
+    </w:rPr>
+  </w:style>
+  <w:style w:type="paragraph" w:customStyle="1" w:styleId="paragraph">
+    <w:name w:val="paragraph"/>
+    <w:basedOn w:val="Normal"/>
+    <w:rsid w:val="005B64BA"/>
+    <w:pPr>
+      <w:spacing w:before="100" w:beforeAutospacing="1" w:after="100" w:afterAutospacing="1" w:line="240" w:lineRule="auto"/>
+    </w:pPr>
+    <w:rPr>
+      <w:rFonts w:ascii="Times New Roman" w:eastAsia="Times New Roman" w:hAnsi="Times New Roman" w:cs="Times New Roman"/>
+      <w:sz w:val="24"/>
+      <w:szCs w:val="24"/>
+      <w:lang w:eastAsia="es-GT"/>
+    </w:rPr>
+  </w:style>
+  <w:style w:type="character" w:customStyle="1" w:styleId="normaltextrun">
+    <w:name w:val="normaltextrun"/>
+    <w:basedOn w:val="Fuentedeprrafopredeter"/>
+    <w:rsid w:val="005B64BA"/>
+  </w:style>
+  <w:style w:type="character" w:customStyle="1" w:styleId="eop">
+    <w:name w:val="eop"/>
+    <w:basedOn w:val="Fuentedeprrafopredeter"/>
+    <w:rsid w:val="005B64BA"/>
+  </w:style>
+  <w:style w:type="paragraph" w:styleId="Encabezado">
+    <w:name w:val="header"/>
+    <w:basedOn w:val="Normal"/>
+    <w:link w:val="EncabezadoCar"/>
+    <w:uiPriority w:val="99"/>
+    <w:unhideWhenUsed/>
+    <w:rsid w:val="0053717A"/>
+    <w:pPr>
+      <w:tabs>
+        <w:tab w:val="center" w:pos="4419"/>
+        <w:tab w:val="right" w:pos="8838"/>
+      </w:tabs>
+      <w:spacing w:after="0" w:line="240" w:lineRule="auto"/>
+    </w:pPr>
+  </w:style>
+  <w:style w:type="character" w:customStyle="1" w:styleId="EncabezadoCar">
+    <w:name w:val="Encabezado Car"/>
+    <w:basedOn w:val="Fuentedeprrafopredeter"/>
+    <w:link w:val="Encabezado"/>
+    <w:uiPriority w:val="99"/>
+    <w:rsid w:val="0053717A"/>
+    <w:rPr>
+      <w:rFonts w:eastAsia="MS Mincho"/>
+    </w:rPr>
+  </w:style>
+  <w:style w:type="paragraph" w:styleId="Piedepgina">
+    <w:name w:val="footer"/>
+    <w:basedOn w:val="Normal"/>
+    <w:link w:val="PiedepginaCar"/>
+    <w:uiPriority w:val="99"/>
+    <w:unhideWhenUsed/>
+    <w:rsid w:val="0053717A"/>
+    <w:pPr>
+      <w:tabs>
+        <w:tab w:val="center" w:pos="4419"/>
+        <w:tab w:val="right" w:pos="8838"/>
+      </w:tabs>
+      <w:spacing w:after="0" w:line="240" w:lineRule="auto"/>
+    </w:pPr>
+  </w:style>
+  <w:style w:type="character" w:customStyle="1" w:styleId="PiedepginaCar">
+    <w:name w:val="Pie de página Car"/>
+    <w:basedOn w:val="Fuentedeprrafopredeter"/>
+    <w:link w:val="Piedepgina"/>
+    <w:uiPriority w:val="99"/>
+    <w:rsid w:val="0053717A"/>
+    <w:rPr>
+      <w:rFonts w:eastAsia="MS Mincho"/>
+    </w:rPr>
+  </w:style>
+  <w:style w:type="paragraph" w:styleId="NormalWeb">
+    <w:name w:val="Normal (Web)"/>
+    <w:basedOn w:val="Normal"/>
+    <w:uiPriority w:val="99"/>
+    <w:semiHidden/>
+    <w:unhideWhenUsed/>
+    <w:rsid w:val="0053717A"/>
+    <w:pPr>
+      <w:spacing w:before="100" w:beforeAutospacing="1" w:after="100" w:afterAutospacing="1" w:line="240" w:lineRule="auto"/>
+    </w:pPr>
+    <w:rPr>
+      <w:rFonts w:ascii="Times New Roman" w:eastAsia="Times New Roman" w:hAnsi="Times New Roman" w:cs="Times New Roman"/>
+      <w:sz w:val="24"/>
+      <w:szCs w:val="24"/>
+      <w:lang w:eastAsia="es-GT"/>
     </w:rPr>
   </w:style>
 </w:styles>

</xml_diff>

<commit_message>
add: Agregar archivos al proyecto Destino.java, DestinoDAO.java y Destino.jsp
</commit_message>
<xml_diff>
--- a/ProyectoSCRUM_Fila3.docx
+++ b/ProyectoSCRUM_Fila3.docx
@@ -36,7 +36,7 @@
                     </pic:cNvPicPr>
                   </pic:nvPicPr>
                   <pic:blipFill>
-                    <a:blip r:embed="rId5" cstate="print">
+                    <a:blip r:embed="rId7" cstate="print">
                       <a:extLst>
                         <a:ext uri="{28A0092B-C50C-407E-A947-70E740481C1C}">
                           <a14:useLocalDpi xmlns:a14="http://schemas.microsoft.com/office/drawing/2010/main" val="0"/>
@@ -1270,7 +1270,7 @@
                 <w:sz w:val="24"/>
               </w:rPr>
             </w:pPr>
-            <w:hyperlink r:id="rId6" w:tooltip="add: Agregar Nombre Diego Benjamin Espinoza Reyes y rol Programador en archivo JavaEEProyect_Fila3.docx" w:history="1">
+            <w:hyperlink r:id="rId8" w:tooltip="add: Agregar Nombre Diego Benjamin Espinoza Reyes y rol Programador en archivo JavaEEProyect_Fila3.docx" w:history="1">
               <w:r>
                 <w:rPr>
                   <w:rStyle w:val="Hipervnculo"/>
@@ -4690,8 +4690,8 @@
             <v:path o:extrusionok="f" gradientshapeok="t" o:connecttype="rect"/>
             <o:lock v:ext="edit" aspectratio="t"/>
           </v:shapetype>
-          <v:shape id="_x0000_s1026" type="#_x0000_t75" style="position:absolute;left:0;text-align:left;margin-left:-41.05pt;margin-top:29.25pt;width:524.9pt;height:535.2pt;z-index:-251658752;mso-position-horizontal-relative:text;mso-position-vertical-relative:text;mso-width-relative:page;mso-height-relative:page" wrapcoords="-49 0 -49 21552 21600 21552 21600 0 -49 0">
-            <v:imagedata r:id="rId7" o:title="imagen"/>
+          <v:shape id="_x0000_s1026" type="#_x0000_t75" style="position:absolute;left:0;text-align:left;margin-left:-41.05pt;margin-top:29.25pt;width:524.9pt;height:535.2pt;z-index:-251658240;mso-position-horizontal-relative:text;mso-position-vertical-relative:text;mso-width-relative:page;mso-height-relative:page" wrapcoords="-49 0 -49 21552 21600 21552 21600 0 -49 0">
+            <v:imagedata r:id="rId9" o:title="imagen"/>
             <w10:wrap type="through"/>
           </v:shape>
         </w:pict>
@@ -4799,7 +4799,7 @@
         </w:rPr>
         <w:lastRenderedPageBreak/>
         <w:drawing>
-          <wp:anchor distT="0" distB="0" distL="114300" distR="114300" simplePos="0" relativeHeight="251658752" behindDoc="0" locked="0" layoutInCell="1" allowOverlap="1" wp14:anchorId="3B285DAA" wp14:editId="063B43BE">
+          <wp:anchor distT="0" distB="0" distL="114300" distR="114300" simplePos="0" relativeHeight="251657216" behindDoc="0" locked="0" layoutInCell="1" allowOverlap="1" wp14:anchorId="3B285DAA" wp14:editId="063B43BE">
             <wp:simplePos x="0" y="0"/>
             <wp:positionH relativeFrom="column">
               <wp:posOffset>-586105</wp:posOffset>
@@ -4822,7 +4822,7 @@
                     <pic:cNvPicPr/>
                   </pic:nvPicPr>
                   <pic:blipFill>
-                    <a:blip r:embed="rId8" cstate="print">
+                    <a:blip r:embed="rId10" cstate="print">
                       <a:extLst>
                         <a:ext uri="{28A0092B-C50C-407E-A947-70E740481C1C}">
                           <a14:useLocalDpi xmlns:a14="http://schemas.microsoft.com/office/drawing/2010/main" val="0"/>
@@ -4883,8 +4883,490 @@
         </w:rPr>
         <w:t xml:space="preserve"> – cxicara-2021152</w:t>
       </w:r>
+    </w:p>
+    <w:p>
+      <w:pPr>
+        <w:pStyle w:val="Sinespaciado"/>
+        <w:tabs>
+          <w:tab w:val="left" w:pos="5670"/>
+        </w:tabs>
+        <w:spacing w:line="276" w:lineRule="auto"/>
+        <w:jc w:val="center"/>
+        <w:rPr>
+          <w:rFonts w:ascii="Arial" w:hAnsi="Arial" w:cs="Arial"/>
+          <w:b/>
+          <w:bCs/>
+          <w:sz w:val="28"/>
+          <w:szCs w:val="28"/>
+        </w:rPr>
+      </w:pPr>
+    </w:p>
+    <w:p>
+      <w:pPr>
+        <w:pStyle w:val="Sinespaciado"/>
+        <w:tabs>
+          <w:tab w:val="left" w:pos="5670"/>
+        </w:tabs>
+        <w:spacing w:line="276" w:lineRule="auto"/>
+        <w:jc w:val="center"/>
+        <w:rPr>
+          <w:rFonts w:ascii="Arial" w:hAnsi="Arial" w:cs="Arial"/>
+          <w:b/>
+          <w:bCs/>
+          <w:sz w:val="28"/>
+          <w:szCs w:val="28"/>
+        </w:rPr>
+      </w:pPr>
+    </w:p>
+    <w:p>
+      <w:pPr>
+        <w:pStyle w:val="Sinespaciado"/>
+        <w:tabs>
+          <w:tab w:val="left" w:pos="5670"/>
+        </w:tabs>
+        <w:spacing w:line="276" w:lineRule="auto"/>
+        <w:jc w:val="center"/>
+        <w:rPr>
+          <w:rFonts w:ascii="Arial" w:hAnsi="Arial" w:cs="Arial"/>
+          <w:b/>
+          <w:bCs/>
+          <w:sz w:val="28"/>
+          <w:szCs w:val="28"/>
+        </w:rPr>
+      </w:pPr>
+    </w:p>
+    <w:p>
+      <w:pPr>
+        <w:pStyle w:val="Sinespaciado"/>
+        <w:tabs>
+          <w:tab w:val="left" w:pos="5670"/>
+        </w:tabs>
+        <w:spacing w:line="276" w:lineRule="auto"/>
+        <w:jc w:val="center"/>
+        <w:rPr>
+          <w:rFonts w:ascii="Arial" w:hAnsi="Arial" w:cs="Arial"/>
+          <w:b/>
+          <w:bCs/>
+          <w:sz w:val="28"/>
+          <w:szCs w:val="28"/>
+        </w:rPr>
+      </w:pPr>
+    </w:p>
+    <w:p>
+      <w:pPr>
+        <w:pStyle w:val="Sinespaciado"/>
+        <w:tabs>
+          <w:tab w:val="left" w:pos="5670"/>
+        </w:tabs>
+        <w:spacing w:line="276" w:lineRule="auto"/>
+        <w:jc w:val="center"/>
+        <w:rPr>
+          <w:rFonts w:ascii="Arial" w:hAnsi="Arial" w:cs="Arial"/>
+          <w:b/>
+          <w:bCs/>
+          <w:sz w:val="28"/>
+          <w:szCs w:val="28"/>
+        </w:rPr>
+      </w:pPr>
+    </w:p>
+    <w:p>
+      <w:pPr>
+        <w:pStyle w:val="Sinespaciado"/>
+        <w:tabs>
+          <w:tab w:val="left" w:pos="5670"/>
+        </w:tabs>
+        <w:spacing w:line="276" w:lineRule="auto"/>
+        <w:jc w:val="center"/>
+        <w:rPr>
+          <w:rFonts w:ascii="Arial" w:hAnsi="Arial" w:cs="Arial"/>
+          <w:b/>
+          <w:bCs/>
+          <w:sz w:val="28"/>
+          <w:szCs w:val="28"/>
+        </w:rPr>
+      </w:pPr>
+    </w:p>
+    <w:p>
+      <w:pPr>
+        <w:pStyle w:val="Sinespaciado"/>
+        <w:tabs>
+          <w:tab w:val="left" w:pos="5670"/>
+        </w:tabs>
+        <w:spacing w:line="276" w:lineRule="auto"/>
+        <w:jc w:val="center"/>
+        <w:rPr>
+          <w:rFonts w:ascii="Arial" w:hAnsi="Arial" w:cs="Arial"/>
+          <w:b/>
+          <w:bCs/>
+          <w:sz w:val="28"/>
+          <w:szCs w:val="28"/>
+        </w:rPr>
+      </w:pPr>
+    </w:p>
+    <w:p>
+      <w:pPr>
+        <w:pStyle w:val="Sinespaciado"/>
+        <w:tabs>
+          <w:tab w:val="left" w:pos="5670"/>
+        </w:tabs>
+        <w:spacing w:line="276" w:lineRule="auto"/>
+        <w:jc w:val="center"/>
+        <w:rPr>
+          <w:rFonts w:ascii="Arial" w:hAnsi="Arial" w:cs="Arial"/>
+          <w:b/>
+          <w:bCs/>
+          <w:sz w:val="28"/>
+          <w:szCs w:val="28"/>
+        </w:rPr>
+      </w:pPr>
+    </w:p>
+    <w:p>
+      <w:pPr>
+        <w:pStyle w:val="Sinespaciado"/>
+        <w:tabs>
+          <w:tab w:val="left" w:pos="5670"/>
+        </w:tabs>
+        <w:spacing w:line="276" w:lineRule="auto"/>
+        <w:jc w:val="center"/>
+        <w:rPr>
+          <w:rFonts w:ascii="Arial" w:hAnsi="Arial" w:cs="Arial"/>
+          <w:b/>
+          <w:bCs/>
+          <w:sz w:val="28"/>
+          <w:szCs w:val="28"/>
+        </w:rPr>
+      </w:pPr>
+    </w:p>
+    <w:p>
+      <w:pPr>
+        <w:pStyle w:val="Sinespaciado"/>
+        <w:tabs>
+          <w:tab w:val="left" w:pos="5670"/>
+        </w:tabs>
+        <w:spacing w:line="276" w:lineRule="auto"/>
+        <w:jc w:val="center"/>
+        <w:rPr>
+          <w:rFonts w:ascii="Arial" w:hAnsi="Arial" w:cs="Arial"/>
+          <w:b/>
+          <w:bCs/>
+          <w:sz w:val="28"/>
+          <w:szCs w:val="28"/>
+        </w:rPr>
+      </w:pPr>
+    </w:p>
+    <w:p>
+      <w:pPr>
+        <w:pStyle w:val="Sinespaciado"/>
+        <w:tabs>
+          <w:tab w:val="left" w:pos="5670"/>
+        </w:tabs>
+        <w:spacing w:line="276" w:lineRule="auto"/>
+        <w:jc w:val="center"/>
+        <w:rPr>
+          <w:rFonts w:ascii="Arial" w:hAnsi="Arial" w:cs="Arial"/>
+          <w:b/>
+          <w:bCs/>
+          <w:sz w:val="28"/>
+          <w:szCs w:val="28"/>
+        </w:rPr>
+      </w:pPr>
+    </w:p>
+    <w:p>
+      <w:pPr>
+        <w:pStyle w:val="Sinespaciado"/>
+        <w:tabs>
+          <w:tab w:val="left" w:pos="5670"/>
+        </w:tabs>
+        <w:spacing w:line="276" w:lineRule="auto"/>
+        <w:jc w:val="center"/>
+        <w:rPr>
+          <w:rFonts w:ascii="Arial" w:hAnsi="Arial" w:cs="Arial"/>
+          <w:b/>
+          <w:bCs/>
+          <w:sz w:val="28"/>
+          <w:szCs w:val="28"/>
+        </w:rPr>
+      </w:pPr>
+    </w:p>
+    <w:p>
+      <w:pPr>
+        <w:pStyle w:val="Sinespaciado"/>
+        <w:tabs>
+          <w:tab w:val="left" w:pos="5670"/>
+        </w:tabs>
+        <w:spacing w:line="276" w:lineRule="auto"/>
+        <w:jc w:val="center"/>
+        <w:rPr>
+          <w:rFonts w:ascii="Arial" w:hAnsi="Arial" w:cs="Arial"/>
+          <w:b/>
+          <w:bCs/>
+          <w:sz w:val="28"/>
+          <w:szCs w:val="28"/>
+        </w:rPr>
+      </w:pPr>
+    </w:p>
+    <w:p>
+      <w:pPr>
+        <w:pStyle w:val="Sinespaciado"/>
+        <w:tabs>
+          <w:tab w:val="left" w:pos="5670"/>
+        </w:tabs>
+        <w:spacing w:line="276" w:lineRule="auto"/>
+        <w:jc w:val="center"/>
+        <w:rPr>
+          <w:rFonts w:ascii="Arial" w:hAnsi="Arial" w:cs="Arial"/>
+          <w:b/>
+          <w:bCs/>
+          <w:sz w:val="28"/>
+          <w:szCs w:val="28"/>
+        </w:rPr>
+      </w:pPr>
+    </w:p>
+    <w:p>
+      <w:pPr>
+        <w:pStyle w:val="Sinespaciado"/>
+        <w:tabs>
+          <w:tab w:val="left" w:pos="5670"/>
+        </w:tabs>
+        <w:spacing w:line="276" w:lineRule="auto"/>
+        <w:jc w:val="center"/>
+        <w:rPr>
+          <w:rFonts w:ascii="Arial" w:hAnsi="Arial" w:cs="Arial"/>
+          <w:b/>
+          <w:bCs/>
+          <w:sz w:val="28"/>
+          <w:szCs w:val="28"/>
+        </w:rPr>
+      </w:pPr>
+    </w:p>
+    <w:p>
+      <w:pPr>
+        <w:pStyle w:val="Sinespaciado"/>
+        <w:tabs>
+          <w:tab w:val="left" w:pos="5670"/>
+        </w:tabs>
+        <w:spacing w:line="276" w:lineRule="auto"/>
+        <w:jc w:val="center"/>
+        <w:rPr>
+          <w:rFonts w:ascii="Arial" w:hAnsi="Arial" w:cs="Arial"/>
+          <w:b/>
+          <w:bCs/>
+          <w:sz w:val="28"/>
+          <w:szCs w:val="28"/>
+        </w:rPr>
+      </w:pPr>
+    </w:p>
+    <w:p>
+      <w:pPr>
+        <w:pStyle w:val="Sinespaciado"/>
+        <w:tabs>
+          <w:tab w:val="left" w:pos="5670"/>
+        </w:tabs>
+        <w:spacing w:line="276" w:lineRule="auto"/>
+        <w:jc w:val="center"/>
+        <w:rPr>
+          <w:rFonts w:ascii="Arial" w:hAnsi="Arial" w:cs="Arial"/>
+          <w:b/>
+          <w:bCs/>
+          <w:sz w:val="28"/>
+          <w:szCs w:val="28"/>
+        </w:rPr>
+      </w:pPr>
+    </w:p>
+    <w:p>
+      <w:pPr>
+        <w:pStyle w:val="Sinespaciado"/>
+        <w:tabs>
+          <w:tab w:val="left" w:pos="5670"/>
+        </w:tabs>
+        <w:spacing w:line="276" w:lineRule="auto"/>
+        <w:jc w:val="center"/>
+        <w:rPr>
+          <w:rFonts w:ascii="Arial" w:hAnsi="Arial" w:cs="Arial"/>
+          <w:b/>
+          <w:bCs/>
+          <w:sz w:val="28"/>
+          <w:szCs w:val="28"/>
+        </w:rPr>
+      </w:pPr>
+    </w:p>
+    <w:p>
+      <w:pPr>
+        <w:pStyle w:val="Sinespaciado"/>
+        <w:tabs>
+          <w:tab w:val="left" w:pos="5670"/>
+        </w:tabs>
+        <w:spacing w:line="276" w:lineRule="auto"/>
+        <w:jc w:val="center"/>
+        <w:rPr>
+          <w:rFonts w:ascii="Arial" w:hAnsi="Arial" w:cs="Arial"/>
+          <w:b/>
+          <w:bCs/>
+          <w:sz w:val="28"/>
+          <w:szCs w:val="28"/>
+        </w:rPr>
+      </w:pPr>
+    </w:p>
+    <w:p>
+      <w:pPr>
+        <w:pStyle w:val="Sinespaciado"/>
+        <w:tabs>
+          <w:tab w:val="left" w:pos="5670"/>
+        </w:tabs>
+        <w:spacing w:line="276" w:lineRule="auto"/>
+        <w:jc w:val="center"/>
+        <w:rPr>
+          <w:rFonts w:ascii="Arial" w:hAnsi="Arial" w:cs="Arial"/>
+          <w:b/>
+          <w:bCs/>
+          <w:sz w:val="28"/>
+          <w:szCs w:val="28"/>
+        </w:rPr>
+      </w:pPr>
+    </w:p>
+    <w:p>
+      <w:pPr>
+        <w:pStyle w:val="Sinespaciado"/>
+        <w:tabs>
+          <w:tab w:val="left" w:pos="5670"/>
+        </w:tabs>
+        <w:spacing w:line="276" w:lineRule="auto"/>
+        <w:jc w:val="center"/>
+        <w:rPr>
+          <w:rFonts w:ascii="Arial" w:hAnsi="Arial" w:cs="Arial"/>
+          <w:b/>
+          <w:bCs/>
+          <w:sz w:val="28"/>
+          <w:szCs w:val="28"/>
+        </w:rPr>
+      </w:pPr>
+    </w:p>
+    <w:p>
+      <w:pPr>
+        <w:pStyle w:val="NormalWeb"/>
+      </w:pPr>
+    </w:p>
+    <w:p>
+      <w:pPr>
+        <w:pStyle w:val="Sinespaciado"/>
+        <w:tabs>
+          <w:tab w:val="left" w:pos="5670"/>
+        </w:tabs>
+        <w:spacing w:line="276" w:lineRule="auto"/>
+        <w:jc w:val="center"/>
+        <w:rPr>
+          <w:rFonts w:ascii="Arial" w:hAnsi="Arial" w:cs="Arial"/>
+          <w:b/>
+          <w:bCs/>
+          <w:sz w:val="28"/>
+          <w:szCs w:val="28"/>
+        </w:rPr>
+      </w:pPr>
+      <w:r>
+        <w:rPr>
+          <w:rFonts w:ascii="Arial" w:hAnsi="Arial" w:cs="Arial"/>
+          <w:b/>
+          <w:bCs/>
+          <w:sz w:val="28"/>
+          <w:szCs w:val="28"/>
+        </w:rPr>
+        <w:lastRenderedPageBreak/>
+        <w:t>Diagrama Modelo Relacional – lxiloj-2021176</w:t>
+      </w:r>
+    </w:p>
+    <w:p>
+      <w:pPr>
+        <w:pStyle w:val="Sinespaciado"/>
+        <w:tabs>
+          <w:tab w:val="left" w:pos="5670"/>
+        </w:tabs>
+        <w:spacing w:line="276" w:lineRule="auto"/>
+        <w:jc w:val="center"/>
+        <w:rPr>
+          <w:rFonts w:ascii="Arial" w:hAnsi="Arial" w:cs="Arial"/>
+          <w:b/>
+          <w:bCs/>
+          <w:sz w:val="28"/>
+          <w:szCs w:val="28"/>
+        </w:rPr>
+      </w:pPr>
       <w:bookmarkStart w:id="0" w:name="_GoBack"/>
       <w:bookmarkEnd w:id="0"/>
+      <w:r>
+        <w:rPr>
+          <w:noProof/>
+        </w:rPr>
+        <w:drawing>
+          <wp:anchor distT="0" distB="0" distL="114300" distR="114300" simplePos="0" relativeHeight="251659264" behindDoc="0" locked="0" layoutInCell="1" allowOverlap="1" wp14:anchorId="4473DC91" wp14:editId="0DD0CBBA">
+            <wp:simplePos x="0" y="0"/>
+            <wp:positionH relativeFrom="margin">
+              <wp:posOffset>642620</wp:posOffset>
+            </wp:positionH>
+            <wp:positionV relativeFrom="paragraph">
+              <wp:posOffset>168275</wp:posOffset>
+            </wp:positionV>
+            <wp:extent cx="6915150" cy="5087620"/>
+            <wp:effectExtent l="0" t="0" r="0" b="0"/>
+            <wp:wrapThrough wrapText="bothSides">
+              <wp:wrapPolygon edited="0">
+                <wp:start x="0" y="0"/>
+                <wp:lineTo x="0" y="21514"/>
+                <wp:lineTo x="21540" y="21514"/>
+                <wp:lineTo x="21540" y="0"/>
+                <wp:lineTo x="0" y="0"/>
+              </wp:wrapPolygon>
+            </wp:wrapThrough>
+            <wp:docPr id="4" name="Imagen 4" descr="C:\Users\Informatica\Downloads\DiagramaModeloRelacional.png"/>
+            <wp:cNvGraphicFramePr>
+              <a:graphicFrameLocks xmlns:a="http://schemas.openxmlformats.org/drawingml/2006/main" noChangeAspect="1"/>
+            </wp:cNvGraphicFramePr>
+            <a:graphic xmlns:a="http://schemas.openxmlformats.org/drawingml/2006/main">
+              <a:graphicData uri="http://schemas.openxmlformats.org/drawingml/2006/picture">
+                <pic:pic xmlns:pic="http://schemas.openxmlformats.org/drawingml/2006/picture">
+                  <pic:nvPicPr>
+                    <pic:cNvPr id="0" name="Picture 3" descr="C:\Users\Informatica\Downloads\DiagramaModeloRelacional.png"/>
+                    <pic:cNvPicPr>
+                      <a:picLocks noChangeAspect="1" noChangeArrowheads="1"/>
+                    </pic:cNvPicPr>
+                  </pic:nvPicPr>
+                  <pic:blipFill>
+                    <a:blip r:embed="rId11" cstate="print">
+                      <a:extLst>
+                        <a:ext uri="{28A0092B-C50C-407E-A947-70E740481C1C}">
+                          <a14:useLocalDpi xmlns:a14="http://schemas.microsoft.com/office/drawing/2010/main" val="0"/>
+                        </a:ext>
+                      </a:extLst>
+                    </a:blip>
+                    <a:srcRect/>
+                    <a:stretch>
+                      <a:fillRect/>
+                    </a:stretch>
+                  </pic:blipFill>
+                  <pic:spPr bwMode="auto">
+                    <a:xfrm>
+                      <a:off x="0" y="0"/>
+                      <a:ext cx="6915150" cy="5087620"/>
+                    </a:xfrm>
+                    <a:prstGeom prst="rect">
+                      <a:avLst/>
+                    </a:prstGeom>
+                    <a:noFill/>
+                    <a:ln>
+                      <a:noFill/>
+                    </a:ln>
+                  </pic:spPr>
+                </pic:pic>
+              </a:graphicData>
+            </a:graphic>
+            <wp14:sizeRelH relativeFrom="page">
+              <wp14:pctWidth>0</wp14:pctWidth>
+            </wp14:sizeRelH>
+            <wp14:sizeRelV relativeFrom="page">
+              <wp14:pctHeight>0</wp14:pctHeight>
+            </wp14:sizeRelV>
+          </wp:anchor>
+        </w:drawing>
+      </w:r>
     </w:p>
     <w:sectPr>
       <w:pgSz w:w="15840" w:h="12240" w:orient="landscape"/>
@@ -4894,6 +5376,56 @@
     </w:sectPr>
   </w:body>
 </w:document>
+</file>
+
+<file path=word/endnotes.xml><?xml version="1.0" encoding="utf-8"?>
+<w:endnotes xmlns:wpc="http://schemas.microsoft.com/office/word/2010/wordprocessingCanvas" xmlns:mc="http://schemas.openxmlformats.org/markup-compatibility/2006" xmlns:o="urn:schemas-microsoft-com:office:office" xmlns:r="http://schemas.openxmlformats.org/officeDocument/2006/relationships" xmlns:m="http://schemas.openxmlformats.org/officeDocument/2006/math" xmlns:v="urn:schemas-microsoft-com:vml" xmlns:wp14="http://schemas.microsoft.com/office/word/2010/wordprocessingDrawing" xmlns:wp="http://schemas.openxmlformats.org/drawingml/2006/wordprocessingDrawing" xmlns:w10="urn:schemas-microsoft-com:office:word" xmlns:w="http://schemas.openxmlformats.org/wordprocessingml/2006/main" xmlns:w14="http://schemas.microsoft.com/office/word/2010/wordml" xmlns:w15="http://schemas.microsoft.com/office/word/2012/wordml" xmlns:wpg="http://schemas.microsoft.com/office/word/2010/wordprocessingGroup" xmlns:wpi="http://schemas.microsoft.com/office/word/2010/wordprocessingInk" xmlns:wne="http://schemas.microsoft.com/office/word/2006/wordml" xmlns:wps="http://schemas.microsoft.com/office/word/2010/wordprocessingShape" mc:Ignorable="w14 w15 wp14">
+  <w:endnote w:type="separator" w:id="-1">
+    <w:p>
+      <w:pPr>
+        <w:spacing w:after="0" w:line="240" w:lineRule="auto"/>
+      </w:pPr>
+      <w:r>
+        <w:separator/>
+      </w:r>
+    </w:p>
+  </w:endnote>
+  <w:endnote w:type="continuationSeparator" w:id="0">
+    <w:p>
+      <w:pPr>
+        <w:spacing w:after="0" w:line="240" w:lineRule="auto"/>
+      </w:pPr>
+      <w:r>
+        <w:continuationSeparator/>
+      </w:r>
+    </w:p>
+  </w:endnote>
+</w:endnotes>
+</file>
+
+<file path=word/footnotes.xml><?xml version="1.0" encoding="utf-8"?>
+<w:footnotes xmlns:wpc="http://schemas.microsoft.com/office/word/2010/wordprocessingCanvas" xmlns:mc="http://schemas.openxmlformats.org/markup-compatibility/2006" xmlns:o="urn:schemas-microsoft-com:office:office" xmlns:r="http://schemas.openxmlformats.org/officeDocument/2006/relationships" xmlns:m="http://schemas.openxmlformats.org/officeDocument/2006/math" xmlns:v="urn:schemas-microsoft-com:vml" xmlns:wp14="http://schemas.microsoft.com/office/word/2010/wordprocessingDrawing" xmlns:wp="http://schemas.openxmlformats.org/drawingml/2006/wordprocessingDrawing" xmlns:w10="urn:schemas-microsoft-com:office:word" xmlns:w="http://schemas.openxmlformats.org/wordprocessingml/2006/main" xmlns:w14="http://schemas.microsoft.com/office/word/2010/wordml" xmlns:w15="http://schemas.microsoft.com/office/word/2012/wordml" xmlns:wpg="http://schemas.microsoft.com/office/word/2010/wordprocessingGroup" xmlns:wpi="http://schemas.microsoft.com/office/word/2010/wordprocessingInk" xmlns:wne="http://schemas.microsoft.com/office/word/2006/wordml" xmlns:wps="http://schemas.microsoft.com/office/word/2010/wordprocessingShape" mc:Ignorable="w14 w15 wp14">
+  <w:footnote w:type="separator" w:id="-1">
+    <w:p>
+      <w:pPr>
+        <w:spacing w:after="0" w:line="240" w:lineRule="auto"/>
+      </w:pPr>
+      <w:r>
+        <w:separator/>
+      </w:r>
+    </w:p>
+  </w:footnote>
+  <w:footnote w:type="continuationSeparator" w:id="0">
+    <w:p>
+      <w:pPr>
+        <w:spacing w:after="0" w:line="240" w:lineRule="auto"/>
+      </w:pPr>
+      <w:r>
+        <w:continuationSeparator/>
+      </w:r>
+    </w:p>
+  </w:footnote>
+</w:footnotes>
 </file>
 
 <file path=word/numbering.xml><?xml version="1.0" encoding="utf-8"?>
@@ -6851,6 +7383,73 @@
     <w:basedOn w:val="Fuentedeprrafopredeter"/>
     <w:rsid w:val="005B64BA"/>
   </w:style>
+  <w:style w:type="paragraph" w:styleId="Encabezado">
+    <w:name w:val="header"/>
+    <w:basedOn w:val="Normal"/>
+    <w:link w:val="EncabezadoCar"/>
+    <w:uiPriority w:val="99"/>
+    <w:unhideWhenUsed/>
+    <w:rsid w:val="0053717A"/>
+    <w:pPr>
+      <w:tabs>
+        <w:tab w:val="center" w:pos="4419"/>
+        <w:tab w:val="right" w:pos="8838"/>
+      </w:tabs>
+      <w:spacing w:after="0" w:line="240" w:lineRule="auto"/>
+    </w:pPr>
+  </w:style>
+  <w:style w:type="character" w:customStyle="1" w:styleId="EncabezadoCar">
+    <w:name w:val="Encabezado Car"/>
+    <w:basedOn w:val="Fuentedeprrafopredeter"/>
+    <w:link w:val="Encabezado"/>
+    <w:uiPriority w:val="99"/>
+    <w:rsid w:val="0053717A"/>
+    <w:rPr>
+      <w:rFonts w:eastAsia="MS Mincho"/>
+    </w:rPr>
+  </w:style>
+  <w:style w:type="paragraph" w:styleId="Piedepgina">
+    <w:name w:val="footer"/>
+    <w:basedOn w:val="Normal"/>
+    <w:link w:val="PiedepginaCar"/>
+    <w:uiPriority w:val="99"/>
+    <w:unhideWhenUsed/>
+    <w:rsid w:val="0053717A"/>
+    <w:pPr>
+      <w:tabs>
+        <w:tab w:val="center" w:pos="4419"/>
+        <w:tab w:val="right" w:pos="8838"/>
+      </w:tabs>
+      <w:spacing w:after="0" w:line="240" w:lineRule="auto"/>
+    </w:pPr>
+  </w:style>
+  <w:style w:type="character" w:customStyle="1" w:styleId="PiedepginaCar">
+    <w:name w:val="Pie de página Car"/>
+    <w:basedOn w:val="Fuentedeprrafopredeter"/>
+    <w:link w:val="Piedepgina"/>
+    <w:uiPriority w:val="99"/>
+    <w:rsid w:val="0053717A"/>
+    <w:rPr>
+      <w:rFonts w:eastAsia="MS Mincho"/>
+    </w:rPr>
+  </w:style>
+  <w:style w:type="paragraph" w:styleId="NormalWeb">
+    <w:name w:val="Normal (Web)"/>
+    <w:basedOn w:val="Normal"/>
+    <w:uiPriority w:val="99"/>
+    <w:semiHidden/>
+    <w:unhideWhenUsed/>
+    <w:rsid w:val="0053717A"/>
+    <w:pPr>
+      <w:spacing w:before="100" w:beforeAutospacing="1" w:after="100" w:afterAutospacing="1" w:line="240" w:lineRule="auto"/>
+    </w:pPr>
+    <w:rPr>
+      <w:rFonts w:ascii="Times New Roman" w:eastAsia="Times New Roman" w:hAnsi="Times New Roman" w:cs="Times New Roman"/>
+      <w:sz w:val="24"/>
+      <w:szCs w:val="24"/>
+      <w:lang w:eastAsia="es-GT"/>
+    </w:rPr>
+  </w:style>
 </w:styles>
 </file>
 

</xml_diff>